<commit_message>
* Project "Learning / Hibernate / Hibernate JBoss.org part_01":    + Add new example (Inheritance strategy -> Table per class).    - delete test package with the test example.    ! update Hibernate JBoss.org part_01/docs/Hibernate.docx file.
</commit_message>
<xml_diff>
--- a/Hibernate/Hibernate JBoss.org part_01/docs/Hibernate.docx
+++ b/Hibernate/Hibernate JBoss.org part_01/docs/Hibernate.docx
@@ -20,7 +20,7 @@
           <w:tab w:val="right" w:leader="dot" w:pos="9912"/>
         </w:tabs>
         <w:rPr>
-          <w:rFonts w:asciiTheme="minorHAnsi" w:eastAsiaTheme="minorEastAsia" w:hAnsiTheme="minorHAnsi" w:cstheme="minorBidi"/>
+          <w:rFonts w:ascii="Calibri" w:hAnsi="Calibri"/>
           <w:noProof/>
           <w:sz w:val="22"/>
           <w:szCs w:val="22"/>
@@ -102,7 +102,7 @@
           <w:tab w:val="right" w:leader="dot" w:pos="9912"/>
         </w:tabs>
         <w:rPr>
-          <w:rFonts w:asciiTheme="minorHAnsi" w:eastAsiaTheme="minorEastAsia" w:hAnsiTheme="minorHAnsi" w:cstheme="minorBidi"/>
+          <w:rFonts w:ascii="Calibri" w:hAnsi="Calibri"/>
           <w:noProof/>
           <w:sz w:val="22"/>
           <w:szCs w:val="22"/>
@@ -120,7 +120,7 @@
         </w:r>
         <w:r>
           <w:rPr>
-            <w:rFonts w:asciiTheme="minorHAnsi" w:eastAsiaTheme="minorEastAsia" w:hAnsiTheme="minorHAnsi" w:cstheme="minorBidi"/>
+            <w:rFonts w:ascii="Calibri" w:hAnsi="Calibri"/>
             <w:noProof/>
             <w:sz w:val="22"/>
             <w:szCs w:val="22"/>
@@ -194,7 +194,7 @@
           <w:tab w:val="right" w:leader="dot" w:pos="9912"/>
         </w:tabs>
         <w:rPr>
-          <w:rFonts w:asciiTheme="minorHAnsi" w:eastAsiaTheme="minorEastAsia" w:hAnsiTheme="minorHAnsi" w:cstheme="minorBidi"/>
+          <w:rFonts w:ascii="Calibri" w:hAnsi="Calibri"/>
           <w:noProof/>
           <w:sz w:val="22"/>
           <w:szCs w:val="22"/>
@@ -212,7 +212,7 @@
         </w:r>
         <w:r>
           <w:rPr>
-            <w:rFonts w:asciiTheme="minorHAnsi" w:eastAsiaTheme="minorEastAsia" w:hAnsiTheme="minorHAnsi" w:cstheme="minorBidi"/>
+            <w:rFonts w:ascii="Calibri" w:hAnsi="Calibri"/>
             <w:noProof/>
             <w:sz w:val="22"/>
             <w:szCs w:val="22"/>
@@ -286,7 +286,7 @@
           <w:tab w:val="right" w:leader="dot" w:pos="9912"/>
         </w:tabs>
         <w:rPr>
-          <w:rFonts w:asciiTheme="minorHAnsi" w:eastAsiaTheme="minorEastAsia" w:hAnsiTheme="minorHAnsi" w:cstheme="minorBidi"/>
+          <w:rFonts w:ascii="Calibri" w:hAnsi="Calibri"/>
           <w:noProof/>
           <w:sz w:val="22"/>
           <w:szCs w:val="22"/>
@@ -304,7 +304,7 @@
         </w:r>
         <w:r>
           <w:rPr>
-            <w:rFonts w:asciiTheme="minorHAnsi" w:eastAsiaTheme="minorEastAsia" w:hAnsiTheme="minorHAnsi" w:cstheme="minorBidi"/>
+            <w:rFonts w:ascii="Calibri" w:hAnsi="Calibri"/>
             <w:noProof/>
             <w:sz w:val="22"/>
             <w:szCs w:val="22"/>
@@ -378,7 +378,7 @@
           <w:tab w:val="right" w:leader="dot" w:pos="9912"/>
         </w:tabs>
         <w:rPr>
-          <w:rFonts w:asciiTheme="minorHAnsi" w:eastAsiaTheme="minorEastAsia" w:hAnsiTheme="minorHAnsi" w:cstheme="minorBidi"/>
+          <w:rFonts w:ascii="Calibri" w:hAnsi="Calibri"/>
           <w:noProof/>
           <w:sz w:val="22"/>
           <w:szCs w:val="22"/>
@@ -396,7 +396,7 @@
         </w:r>
         <w:r>
           <w:rPr>
-            <w:rFonts w:asciiTheme="minorHAnsi" w:eastAsiaTheme="minorEastAsia" w:hAnsiTheme="minorHAnsi" w:cstheme="minorBidi"/>
+            <w:rFonts w:ascii="Calibri" w:hAnsi="Calibri"/>
             <w:noProof/>
             <w:sz w:val="22"/>
             <w:szCs w:val="22"/>
@@ -470,7 +470,7 @@
           <w:tab w:val="right" w:leader="dot" w:pos="9912"/>
         </w:tabs>
         <w:rPr>
-          <w:rFonts w:asciiTheme="minorHAnsi" w:eastAsiaTheme="minorEastAsia" w:hAnsiTheme="minorHAnsi" w:cstheme="minorBidi"/>
+          <w:rFonts w:ascii="Calibri" w:hAnsi="Calibri"/>
           <w:noProof/>
           <w:sz w:val="22"/>
           <w:szCs w:val="22"/>
@@ -488,7 +488,7 @@
         </w:r>
         <w:r>
           <w:rPr>
-            <w:rFonts w:asciiTheme="minorHAnsi" w:eastAsiaTheme="minorEastAsia" w:hAnsiTheme="minorHAnsi" w:cstheme="minorBidi"/>
+            <w:rFonts w:ascii="Calibri" w:hAnsi="Calibri"/>
             <w:noProof/>
             <w:sz w:val="22"/>
             <w:szCs w:val="22"/>
@@ -562,7 +562,7 @@
           <w:tab w:val="right" w:leader="dot" w:pos="9912"/>
         </w:tabs>
         <w:rPr>
-          <w:rFonts w:asciiTheme="minorHAnsi" w:eastAsiaTheme="minorEastAsia" w:hAnsiTheme="minorHAnsi" w:cstheme="minorBidi"/>
+          <w:rFonts w:ascii="Calibri" w:hAnsi="Calibri"/>
           <w:noProof/>
           <w:sz w:val="22"/>
           <w:szCs w:val="22"/>
@@ -580,7 +580,7 @@
         </w:r>
         <w:r>
           <w:rPr>
-            <w:rFonts w:asciiTheme="minorHAnsi" w:eastAsiaTheme="minorEastAsia" w:hAnsiTheme="minorHAnsi" w:cstheme="minorBidi"/>
+            <w:rFonts w:ascii="Calibri" w:hAnsi="Calibri"/>
             <w:noProof/>
             <w:sz w:val="22"/>
             <w:szCs w:val="22"/>
@@ -654,7 +654,7 @@
           <w:tab w:val="right" w:leader="dot" w:pos="9912"/>
         </w:tabs>
         <w:rPr>
-          <w:rFonts w:asciiTheme="minorHAnsi" w:eastAsiaTheme="minorEastAsia" w:hAnsiTheme="minorHAnsi" w:cstheme="minorBidi"/>
+          <w:rFonts w:ascii="Calibri" w:hAnsi="Calibri"/>
           <w:noProof/>
           <w:sz w:val="22"/>
           <w:szCs w:val="22"/>
@@ -672,7 +672,7 @@
         </w:r>
         <w:r>
           <w:rPr>
-            <w:rFonts w:asciiTheme="minorHAnsi" w:eastAsiaTheme="minorEastAsia" w:hAnsiTheme="minorHAnsi" w:cstheme="minorBidi"/>
+            <w:rFonts w:ascii="Calibri" w:hAnsi="Calibri"/>
             <w:noProof/>
             <w:sz w:val="22"/>
             <w:szCs w:val="22"/>
@@ -746,7 +746,7 @@
           <w:tab w:val="right" w:leader="dot" w:pos="9912"/>
         </w:tabs>
         <w:rPr>
-          <w:rFonts w:asciiTheme="minorHAnsi" w:eastAsiaTheme="minorEastAsia" w:hAnsiTheme="minorHAnsi" w:cstheme="minorBidi"/>
+          <w:rFonts w:ascii="Calibri" w:hAnsi="Calibri"/>
           <w:noProof/>
           <w:sz w:val="22"/>
           <w:szCs w:val="22"/>
@@ -764,7 +764,7 @@
         </w:r>
         <w:r>
           <w:rPr>
-            <w:rFonts w:asciiTheme="minorHAnsi" w:eastAsiaTheme="minorEastAsia" w:hAnsiTheme="minorHAnsi" w:cstheme="minorBidi"/>
+            <w:rFonts w:ascii="Calibri" w:hAnsi="Calibri"/>
             <w:noProof/>
             <w:sz w:val="22"/>
             <w:szCs w:val="22"/>
@@ -845,7 +845,7 @@
           <w:tab w:val="right" w:leader="dot" w:pos="9912"/>
         </w:tabs>
         <w:rPr>
-          <w:rFonts w:asciiTheme="minorHAnsi" w:eastAsiaTheme="minorEastAsia" w:hAnsiTheme="minorHAnsi" w:cstheme="minorBidi"/>
+          <w:rFonts w:ascii="Calibri" w:hAnsi="Calibri"/>
           <w:noProof/>
           <w:sz w:val="22"/>
           <w:szCs w:val="22"/>
@@ -863,7 +863,7 @@
         </w:r>
         <w:r>
           <w:rPr>
-            <w:rFonts w:asciiTheme="minorHAnsi" w:eastAsiaTheme="minorEastAsia" w:hAnsiTheme="minorHAnsi" w:cstheme="minorBidi"/>
+            <w:rFonts w:ascii="Calibri" w:hAnsi="Calibri"/>
             <w:noProof/>
             <w:sz w:val="22"/>
             <w:szCs w:val="22"/>
@@ -937,7 +937,7 @@
           <w:tab w:val="right" w:leader="dot" w:pos="9912"/>
         </w:tabs>
         <w:rPr>
-          <w:rFonts w:asciiTheme="minorHAnsi" w:eastAsiaTheme="minorEastAsia" w:hAnsiTheme="minorHAnsi" w:cstheme="minorBidi"/>
+          <w:rFonts w:ascii="Calibri" w:hAnsi="Calibri"/>
           <w:noProof/>
           <w:sz w:val="22"/>
           <w:szCs w:val="22"/>
@@ -955,7 +955,7 @@
         </w:r>
         <w:r>
           <w:rPr>
-            <w:rFonts w:asciiTheme="minorHAnsi" w:eastAsiaTheme="minorEastAsia" w:hAnsiTheme="minorHAnsi" w:cstheme="minorBidi"/>
+            <w:rFonts w:ascii="Calibri" w:hAnsi="Calibri"/>
             <w:noProof/>
             <w:sz w:val="22"/>
             <w:szCs w:val="22"/>
@@ -1044,7 +1044,7 @@
           <w:tab w:val="right" w:leader="dot" w:pos="9912"/>
         </w:tabs>
         <w:rPr>
-          <w:rFonts w:asciiTheme="minorHAnsi" w:eastAsiaTheme="minorEastAsia" w:hAnsiTheme="minorHAnsi" w:cstheme="minorBidi"/>
+          <w:rFonts w:ascii="Calibri" w:hAnsi="Calibri"/>
           <w:noProof/>
           <w:sz w:val="22"/>
           <w:szCs w:val="22"/>
@@ -1062,7 +1062,7 @@
         </w:r>
         <w:r>
           <w:rPr>
-            <w:rFonts w:asciiTheme="minorHAnsi" w:eastAsiaTheme="minorEastAsia" w:hAnsiTheme="minorHAnsi" w:cstheme="minorBidi"/>
+            <w:rFonts w:ascii="Calibri" w:hAnsi="Calibri"/>
             <w:noProof/>
             <w:sz w:val="22"/>
             <w:szCs w:val="22"/>
@@ -1136,7 +1136,7 @@
           <w:tab w:val="right" w:leader="dot" w:pos="9912"/>
         </w:tabs>
         <w:rPr>
-          <w:rFonts w:asciiTheme="minorHAnsi" w:eastAsiaTheme="minorEastAsia" w:hAnsiTheme="minorHAnsi" w:cstheme="minorBidi"/>
+          <w:rFonts w:ascii="Calibri" w:hAnsi="Calibri"/>
           <w:noProof/>
           <w:sz w:val="22"/>
           <w:szCs w:val="22"/>
@@ -1154,7 +1154,7 @@
         </w:r>
         <w:r>
           <w:rPr>
-            <w:rFonts w:asciiTheme="minorHAnsi" w:eastAsiaTheme="minorEastAsia" w:hAnsiTheme="minorHAnsi" w:cstheme="minorBidi"/>
+            <w:rFonts w:ascii="Calibri" w:hAnsi="Calibri"/>
             <w:noProof/>
             <w:sz w:val="22"/>
             <w:szCs w:val="22"/>
@@ -1228,7 +1228,7 @@
           <w:tab w:val="right" w:leader="dot" w:pos="9912"/>
         </w:tabs>
         <w:rPr>
-          <w:rFonts w:asciiTheme="minorHAnsi" w:eastAsiaTheme="minorEastAsia" w:hAnsiTheme="minorHAnsi" w:cstheme="minorBidi"/>
+          <w:rFonts w:ascii="Calibri" w:hAnsi="Calibri"/>
           <w:noProof/>
           <w:sz w:val="22"/>
           <w:szCs w:val="22"/>
@@ -1246,7 +1246,7 @@
         </w:r>
         <w:r>
           <w:rPr>
-            <w:rFonts w:asciiTheme="minorHAnsi" w:eastAsiaTheme="minorEastAsia" w:hAnsiTheme="minorHAnsi" w:cstheme="minorBidi"/>
+            <w:rFonts w:ascii="Calibri" w:hAnsi="Calibri"/>
             <w:noProof/>
             <w:sz w:val="22"/>
             <w:szCs w:val="22"/>
@@ -1320,7 +1320,7 @@
           <w:tab w:val="right" w:leader="dot" w:pos="9912"/>
         </w:tabs>
         <w:rPr>
-          <w:rFonts w:asciiTheme="minorHAnsi" w:eastAsiaTheme="minorEastAsia" w:hAnsiTheme="minorHAnsi" w:cstheme="minorBidi"/>
+          <w:rFonts w:ascii="Calibri" w:hAnsi="Calibri"/>
           <w:noProof/>
           <w:sz w:val="22"/>
           <w:szCs w:val="22"/>
@@ -1338,7 +1338,7 @@
         </w:r>
         <w:r>
           <w:rPr>
-            <w:rFonts w:asciiTheme="minorHAnsi" w:eastAsiaTheme="minorEastAsia" w:hAnsiTheme="minorHAnsi" w:cstheme="minorBidi"/>
+            <w:rFonts w:ascii="Calibri" w:hAnsi="Calibri"/>
             <w:noProof/>
             <w:sz w:val="22"/>
             <w:szCs w:val="22"/>
@@ -1419,7 +1419,7 @@
           <w:tab w:val="right" w:leader="dot" w:pos="9912"/>
         </w:tabs>
         <w:rPr>
-          <w:rFonts w:asciiTheme="minorHAnsi" w:eastAsiaTheme="minorEastAsia" w:hAnsiTheme="minorHAnsi" w:cstheme="minorBidi"/>
+          <w:rFonts w:ascii="Calibri" w:hAnsi="Calibri"/>
           <w:noProof/>
           <w:sz w:val="22"/>
           <w:szCs w:val="22"/>
@@ -1437,7 +1437,7 @@
         </w:r>
         <w:r>
           <w:rPr>
-            <w:rFonts w:asciiTheme="minorHAnsi" w:eastAsiaTheme="minorEastAsia" w:hAnsiTheme="minorHAnsi" w:cstheme="minorBidi"/>
+            <w:rFonts w:ascii="Calibri" w:hAnsi="Calibri"/>
             <w:noProof/>
             <w:sz w:val="22"/>
             <w:szCs w:val="22"/>
@@ -1511,7 +1511,7 @@
           <w:tab w:val="right" w:leader="dot" w:pos="9912"/>
         </w:tabs>
         <w:rPr>
-          <w:rFonts w:asciiTheme="minorHAnsi" w:eastAsiaTheme="minorEastAsia" w:hAnsiTheme="minorHAnsi" w:cstheme="minorBidi"/>
+          <w:rFonts w:ascii="Calibri" w:hAnsi="Calibri"/>
           <w:noProof/>
           <w:sz w:val="22"/>
           <w:szCs w:val="22"/>
@@ -1529,7 +1529,7 @@
         </w:r>
         <w:r>
           <w:rPr>
-            <w:rFonts w:asciiTheme="minorHAnsi" w:eastAsiaTheme="minorEastAsia" w:hAnsiTheme="minorHAnsi" w:cstheme="minorBidi"/>
+            <w:rFonts w:ascii="Calibri" w:hAnsi="Calibri"/>
             <w:noProof/>
             <w:sz w:val="22"/>
             <w:szCs w:val="22"/>
@@ -1603,7 +1603,7 @@
           <w:tab w:val="right" w:leader="dot" w:pos="9912"/>
         </w:tabs>
         <w:rPr>
-          <w:rFonts w:asciiTheme="minorHAnsi" w:eastAsiaTheme="minorEastAsia" w:hAnsiTheme="minorHAnsi" w:cstheme="minorBidi"/>
+          <w:rFonts w:ascii="Calibri" w:hAnsi="Calibri"/>
           <w:noProof/>
           <w:sz w:val="22"/>
           <w:szCs w:val="22"/>
@@ -1621,7 +1621,7 @@
         </w:r>
         <w:r>
           <w:rPr>
-            <w:rFonts w:asciiTheme="minorHAnsi" w:eastAsiaTheme="minorEastAsia" w:hAnsiTheme="minorHAnsi" w:cstheme="minorBidi"/>
+            <w:rFonts w:ascii="Calibri" w:hAnsi="Calibri"/>
             <w:noProof/>
             <w:sz w:val="22"/>
             <w:szCs w:val="22"/>
@@ -1695,7 +1695,7 @@
           <w:tab w:val="right" w:leader="dot" w:pos="9912"/>
         </w:tabs>
         <w:rPr>
-          <w:rFonts w:asciiTheme="minorHAnsi" w:eastAsiaTheme="minorEastAsia" w:hAnsiTheme="minorHAnsi" w:cstheme="minorBidi"/>
+          <w:rFonts w:ascii="Calibri" w:hAnsi="Calibri"/>
           <w:noProof/>
           <w:sz w:val="22"/>
           <w:szCs w:val="22"/>
@@ -1713,7 +1713,7 @@
         </w:r>
         <w:r>
           <w:rPr>
-            <w:rFonts w:asciiTheme="minorHAnsi" w:eastAsiaTheme="minorEastAsia" w:hAnsiTheme="minorHAnsi" w:cstheme="minorBidi"/>
+            <w:rFonts w:ascii="Calibri" w:hAnsi="Calibri"/>
             <w:noProof/>
             <w:sz w:val="22"/>
             <w:szCs w:val="22"/>
@@ -1787,7 +1787,7 @@
           <w:tab w:val="right" w:leader="dot" w:pos="9912"/>
         </w:tabs>
         <w:rPr>
-          <w:rFonts w:asciiTheme="minorHAnsi" w:eastAsiaTheme="minorEastAsia" w:hAnsiTheme="minorHAnsi" w:cstheme="minorBidi"/>
+          <w:rFonts w:ascii="Calibri" w:hAnsi="Calibri"/>
           <w:noProof/>
           <w:sz w:val="22"/>
           <w:szCs w:val="22"/>
@@ -1805,7 +1805,7 @@
         </w:r>
         <w:r>
           <w:rPr>
-            <w:rFonts w:asciiTheme="minorHAnsi" w:eastAsiaTheme="minorEastAsia" w:hAnsiTheme="minorHAnsi" w:cstheme="minorBidi"/>
+            <w:rFonts w:ascii="Calibri" w:hAnsi="Calibri"/>
             <w:noProof/>
             <w:sz w:val="22"/>
             <w:szCs w:val="22"/>
@@ -1879,7 +1879,7 @@
           <w:tab w:val="right" w:leader="dot" w:pos="9912"/>
         </w:tabs>
         <w:rPr>
-          <w:rFonts w:asciiTheme="minorHAnsi" w:eastAsiaTheme="minorEastAsia" w:hAnsiTheme="minorHAnsi" w:cstheme="minorBidi"/>
+          <w:rFonts w:ascii="Calibri" w:hAnsi="Calibri"/>
           <w:noProof/>
           <w:sz w:val="22"/>
           <w:szCs w:val="22"/>
@@ -1897,7 +1897,7 @@
         </w:r>
         <w:r>
           <w:rPr>
-            <w:rFonts w:asciiTheme="minorHAnsi" w:eastAsiaTheme="minorEastAsia" w:hAnsiTheme="minorHAnsi" w:cstheme="minorBidi"/>
+            <w:rFonts w:ascii="Calibri" w:hAnsi="Calibri"/>
             <w:noProof/>
             <w:sz w:val="22"/>
             <w:szCs w:val="22"/>
@@ -1971,7 +1971,7 @@
           <w:tab w:val="right" w:leader="dot" w:pos="9912"/>
         </w:tabs>
         <w:rPr>
-          <w:rFonts w:asciiTheme="minorHAnsi" w:eastAsiaTheme="minorEastAsia" w:hAnsiTheme="minorHAnsi" w:cstheme="minorBidi"/>
+          <w:rFonts w:ascii="Calibri" w:hAnsi="Calibri"/>
           <w:noProof/>
           <w:sz w:val="22"/>
           <w:szCs w:val="22"/>
@@ -1989,7 +1989,7 @@
         </w:r>
         <w:r>
           <w:rPr>
-            <w:rFonts w:asciiTheme="minorHAnsi" w:eastAsiaTheme="minorEastAsia" w:hAnsiTheme="minorHAnsi" w:cstheme="minorBidi"/>
+            <w:rFonts w:ascii="Calibri" w:hAnsi="Calibri"/>
             <w:noProof/>
             <w:sz w:val="22"/>
             <w:szCs w:val="22"/>
@@ -2063,7 +2063,7 @@
           <w:tab w:val="right" w:leader="dot" w:pos="9912"/>
         </w:tabs>
         <w:rPr>
-          <w:rFonts w:asciiTheme="minorHAnsi" w:eastAsiaTheme="minorEastAsia" w:hAnsiTheme="minorHAnsi" w:cstheme="minorBidi"/>
+          <w:rFonts w:ascii="Calibri" w:hAnsi="Calibri"/>
           <w:noProof/>
           <w:sz w:val="22"/>
           <w:szCs w:val="22"/>
@@ -2081,7 +2081,7 @@
         </w:r>
         <w:r>
           <w:rPr>
-            <w:rFonts w:asciiTheme="minorHAnsi" w:eastAsiaTheme="minorEastAsia" w:hAnsiTheme="minorHAnsi" w:cstheme="minorBidi"/>
+            <w:rFonts w:ascii="Calibri" w:hAnsi="Calibri"/>
             <w:noProof/>
             <w:sz w:val="22"/>
             <w:szCs w:val="22"/>
@@ -2155,7 +2155,7 @@
           <w:tab w:val="right" w:leader="dot" w:pos="9912"/>
         </w:tabs>
         <w:rPr>
-          <w:rFonts w:asciiTheme="minorHAnsi" w:eastAsiaTheme="minorEastAsia" w:hAnsiTheme="minorHAnsi" w:cstheme="minorBidi"/>
+          <w:rFonts w:ascii="Calibri" w:hAnsi="Calibri"/>
           <w:noProof/>
           <w:sz w:val="22"/>
           <w:szCs w:val="22"/>
@@ -2173,7 +2173,7 @@
         </w:r>
         <w:r>
           <w:rPr>
-            <w:rFonts w:asciiTheme="minorHAnsi" w:eastAsiaTheme="minorEastAsia" w:hAnsiTheme="minorHAnsi" w:cstheme="minorBidi"/>
+            <w:rFonts w:ascii="Calibri" w:hAnsi="Calibri"/>
             <w:noProof/>
             <w:sz w:val="22"/>
             <w:szCs w:val="22"/>
@@ -2247,7 +2247,7 @@
           <w:tab w:val="right" w:leader="dot" w:pos="9912"/>
         </w:tabs>
         <w:rPr>
-          <w:rFonts w:asciiTheme="minorHAnsi" w:eastAsiaTheme="minorEastAsia" w:hAnsiTheme="minorHAnsi" w:cstheme="minorBidi"/>
+          <w:rFonts w:ascii="Calibri" w:hAnsi="Calibri"/>
           <w:noProof/>
           <w:sz w:val="22"/>
           <w:szCs w:val="22"/>
@@ -2265,7 +2265,7 @@
         </w:r>
         <w:r>
           <w:rPr>
-            <w:rFonts w:asciiTheme="minorHAnsi" w:eastAsiaTheme="minorEastAsia" w:hAnsiTheme="minorHAnsi" w:cstheme="minorBidi"/>
+            <w:rFonts w:ascii="Calibri" w:hAnsi="Calibri"/>
             <w:noProof/>
             <w:sz w:val="22"/>
             <w:szCs w:val="22"/>
@@ -2339,7 +2339,7 @@
           <w:tab w:val="right" w:leader="dot" w:pos="9912"/>
         </w:tabs>
         <w:rPr>
-          <w:rFonts w:asciiTheme="minorHAnsi" w:eastAsiaTheme="minorEastAsia" w:hAnsiTheme="minorHAnsi" w:cstheme="minorBidi"/>
+          <w:rFonts w:ascii="Calibri" w:hAnsi="Calibri"/>
           <w:noProof/>
           <w:sz w:val="22"/>
           <w:szCs w:val="22"/>
@@ -2357,7 +2357,7 @@
         </w:r>
         <w:r>
           <w:rPr>
-            <w:rFonts w:asciiTheme="minorHAnsi" w:eastAsiaTheme="minorEastAsia" w:hAnsiTheme="minorHAnsi" w:cstheme="minorBidi"/>
+            <w:rFonts w:ascii="Calibri" w:hAnsi="Calibri"/>
             <w:noProof/>
             <w:sz w:val="22"/>
             <w:szCs w:val="22"/>
@@ -2431,7 +2431,7 @@
           <w:tab w:val="right" w:leader="dot" w:pos="9912"/>
         </w:tabs>
         <w:rPr>
-          <w:rFonts w:asciiTheme="minorHAnsi" w:eastAsiaTheme="minorEastAsia" w:hAnsiTheme="minorHAnsi" w:cstheme="minorBidi"/>
+          <w:rFonts w:ascii="Calibri" w:hAnsi="Calibri"/>
           <w:noProof/>
           <w:sz w:val="22"/>
           <w:szCs w:val="22"/>
@@ -2449,7 +2449,7 @@
         </w:r>
         <w:r>
           <w:rPr>
-            <w:rFonts w:asciiTheme="minorHAnsi" w:eastAsiaTheme="minorEastAsia" w:hAnsiTheme="minorHAnsi" w:cstheme="minorBidi"/>
+            <w:rFonts w:ascii="Calibri" w:hAnsi="Calibri"/>
             <w:noProof/>
             <w:sz w:val="22"/>
             <w:szCs w:val="22"/>
@@ -2523,7 +2523,7 @@
           <w:tab w:val="right" w:leader="dot" w:pos="9912"/>
         </w:tabs>
         <w:rPr>
-          <w:rFonts w:asciiTheme="minorHAnsi" w:eastAsiaTheme="minorEastAsia" w:hAnsiTheme="minorHAnsi" w:cstheme="minorBidi"/>
+          <w:rFonts w:ascii="Calibri" w:hAnsi="Calibri"/>
           <w:noProof/>
           <w:sz w:val="22"/>
           <w:szCs w:val="22"/>
@@ -2540,7 +2540,7 @@
         </w:r>
         <w:r>
           <w:rPr>
-            <w:rFonts w:asciiTheme="minorHAnsi" w:eastAsiaTheme="minorEastAsia" w:hAnsiTheme="minorHAnsi" w:cstheme="minorBidi"/>
+            <w:rFonts w:ascii="Calibri" w:hAnsi="Calibri"/>
             <w:noProof/>
             <w:sz w:val="22"/>
             <w:szCs w:val="22"/>
@@ -2614,7 +2614,7 @@
           <w:tab w:val="right" w:leader="dot" w:pos="9912"/>
         </w:tabs>
         <w:rPr>
-          <w:rFonts w:asciiTheme="minorHAnsi" w:eastAsiaTheme="minorEastAsia" w:hAnsiTheme="minorHAnsi" w:cstheme="minorBidi"/>
+          <w:rFonts w:ascii="Calibri" w:hAnsi="Calibri"/>
           <w:noProof/>
           <w:sz w:val="22"/>
           <w:szCs w:val="22"/>
@@ -2632,7 +2632,7 @@
         </w:r>
         <w:r>
           <w:rPr>
-            <w:rFonts w:asciiTheme="minorHAnsi" w:eastAsiaTheme="minorEastAsia" w:hAnsiTheme="minorHAnsi" w:cstheme="minorBidi"/>
+            <w:rFonts w:ascii="Calibri" w:hAnsi="Calibri"/>
             <w:noProof/>
             <w:sz w:val="22"/>
             <w:szCs w:val="22"/>
@@ -2706,7 +2706,7 @@
           <w:tab w:val="right" w:leader="dot" w:pos="9912"/>
         </w:tabs>
         <w:rPr>
-          <w:rFonts w:asciiTheme="minorHAnsi" w:eastAsiaTheme="minorEastAsia" w:hAnsiTheme="minorHAnsi" w:cstheme="minorBidi"/>
+          <w:rFonts w:ascii="Calibri" w:hAnsi="Calibri"/>
           <w:noProof/>
           <w:sz w:val="22"/>
           <w:szCs w:val="22"/>
@@ -2723,7 +2723,7 @@
         </w:r>
         <w:r>
           <w:rPr>
-            <w:rFonts w:asciiTheme="minorHAnsi" w:eastAsiaTheme="minorEastAsia" w:hAnsiTheme="minorHAnsi" w:cstheme="minorBidi"/>
+            <w:rFonts w:ascii="Calibri" w:hAnsi="Calibri"/>
             <w:noProof/>
             <w:sz w:val="22"/>
             <w:szCs w:val="22"/>
@@ -2797,7 +2797,7 @@
           <w:tab w:val="right" w:leader="dot" w:pos="9912"/>
         </w:tabs>
         <w:rPr>
-          <w:rFonts w:asciiTheme="minorHAnsi" w:eastAsiaTheme="minorEastAsia" w:hAnsiTheme="minorHAnsi" w:cstheme="minorBidi"/>
+          <w:rFonts w:ascii="Calibri" w:hAnsi="Calibri"/>
           <w:noProof/>
           <w:sz w:val="22"/>
           <w:szCs w:val="22"/>
@@ -2815,7 +2815,7 @@
         </w:r>
         <w:r>
           <w:rPr>
-            <w:rFonts w:asciiTheme="minorHAnsi" w:eastAsiaTheme="minorEastAsia" w:hAnsiTheme="minorHAnsi" w:cstheme="minorBidi"/>
+            <w:rFonts w:ascii="Calibri" w:hAnsi="Calibri"/>
             <w:noProof/>
             <w:sz w:val="22"/>
             <w:szCs w:val="22"/>
@@ -2889,7 +2889,7 @@
           <w:tab w:val="right" w:leader="dot" w:pos="9912"/>
         </w:tabs>
         <w:rPr>
-          <w:rFonts w:asciiTheme="minorHAnsi" w:eastAsiaTheme="minorEastAsia" w:hAnsiTheme="minorHAnsi" w:cstheme="minorBidi"/>
+          <w:rFonts w:ascii="Calibri" w:hAnsi="Calibri"/>
           <w:noProof/>
           <w:sz w:val="22"/>
           <w:szCs w:val="22"/>
@@ -2907,7 +2907,7 @@
         </w:r>
         <w:r>
           <w:rPr>
-            <w:rFonts w:asciiTheme="minorHAnsi" w:eastAsiaTheme="minorEastAsia" w:hAnsiTheme="minorHAnsi" w:cstheme="minorBidi"/>
+            <w:rFonts w:ascii="Calibri" w:hAnsi="Calibri"/>
             <w:noProof/>
             <w:sz w:val="22"/>
             <w:szCs w:val="22"/>
@@ -2981,7 +2981,7 @@
           <w:tab w:val="right" w:leader="dot" w:pos="9912"/>
         </w:tabs>
         <w:rPr>
-          <w:rFonts w:asciiTheme="minorHAnsi" w:eastAsiaTheme="minorEastAsia" w:hAnsiTheme="minorHAnsi" w:cstheme="minorBidi"/>
+          <w:rFonts w:ascii="Calibri" w:hAnsi="Calibri"/>
           <w:noProof/>
           <w:sz w:val="22"/>
           <w:szCs w:val="22"/>
@@ -2999,7 +2999,7 @@
         </w:r>
         <w:r>
           <w:rPr>
-            <w:rFonts w:asciiTheme="minorHAnsi" w:eastAsiaTheme="minorEastAsia" w:hAnsiTheme="minorHAnsi" w:cstheme="minorBidi"/>
+            <w:rFonts w:ascii="Calibri" w:hAnsi="Calibri"/>
             <w:noProof/>
             <w:sz w:val="22"/>
             <w:szCs w:val="22"/>
@@ -3087,7 +3087,7 @@
           <w:tab w:val="right" w:leader="dot" w:pos="9912"/>
         </w:tabs>
         <w:rPr>
-          <w:rFonts w:asciiTheme="minorHAnsi" w:eastAsiaTheme="minorEastAsia" w:hAnsiTheme="minorHAnsi" w:cstheme="minorBidi"/>
+          <w:rFonts w:ascii="Calibri" w:hAnsi="Calibri"/>
           <w:noProof/>
           <w:sz w:val="22"/>
           <w:szCs w:val="22"/>
@@ -3104,7 +3104,7 @@
         </w:r>
         <w:r>
           <w:rPr>
-            <w:rFonts w:asciiTheme="minorHAnsi" w:eastAsiaTheme="minorEastAsia" w:hAnsiTheme="minorHAnsi" w:cstheme="minorBidi"/>
+            <w:rFonts w:ascii="Calibri" w:hAnsi="Calibri"/>
             <w:noProof/>
             <w:sz w:val="22"/>
             <w:szCs w:val="22"/>
@@ -3177,7 +3177,7 @@
           <w:tab w:val="right" w:leader="dot" w:pos="9912"/>
         </w:tabs>
         <w:rPr>
-          <w:rFonts w:asciiTheme="minorHAnsi" w:eastAsiaTheme="minorEastAsia" w:hAnsiTheme="minorHAnsi" w:cstheme="minorBidi"/>
+          <w:rFonts w:ascii="Calibri" w:hAnsi="Calibri"/>
           <w:noProof/>
           <w:sz w:val="22"/>
           <w:szCs w:val="22"/>
@@ -3194,7 +3194,7 @@
         </w:r>
         <w:r>
           <w:rPr>
-            <w:rFonts w:asciiTheme="minorHAnsi" w:eastAsiaTheme="minorEastAsia" w:hAnsiTheme="minorHAnsi" w:cstheme="minorBidi"/>
+            <w:rFonts w:ascii="Calibri" w:hAnsi="Calibri"/>
             <w:noProof/>
             <w:sz w:val="22"/>
             <w:szCs w:val="22"/>
@@ -3267,7 +3267,7 @@
           <w:tab w:val="right" w:leader="dot" w:pos="9912"/>
         </w:tabs>
         <w:rPr>
-          <w:rFonts w:asciiTheme="minorHAnsi" w:eastAsiaTheme="minorEastAsia" w:hAnsiTheme="minorHAnsi" w:cstheme="minorBidi"/>
+          <w:rFonts w:ascii="Calibri" w:hAnsi="Calibri"/>
           <w:noProof/>
           <w:sz w:val="22"/>
           <w:szCs w:val="22"/>
@@ -3284,7 +3284,7 @@
         </w:r>
         <w:r>
           <w:rPr>
-            <w:rFonts w:asciiTheme="minorHAnsi" w:eastAsiaTheme="minorEastAsia" w:hAnsiTheme="minorHAnsi" w:cstheme="minorBidi"/>
+            <w:rFonts w:ascii="Calibri" w:hAnsi="Calibri"/>
             <w:noProof/>
             <w:sz w:val="22"/>
             <w:szCs w:val="22"/>
@@ -3373,7 +3373,7 @@
           <w:tab w:val="right" w:leader="dot" w:pos="9912"/>
         </w:tabs>
         <w:rPr>
-          <w:rFonts w:asciiTheme="minorHAnsi" w:eastAsiaTheme="minorEastAsia" w:hAnsiTheme="minorHAnsi" w:cstheme="minorBidi"/>
+          <w:rFonts w:ascii="Calibri" w:hAnsi="Calibri"/>
           <w:noProof/>
           <w:sz w:val="22"/>
           <w:szCs w:val="22"/>
@@ -3391,7 +3391,7 @@
         </w:r>
         <w:r>
           <w:rPr>
-            <w:rFonts w:asciiTheme="minorHAnsi" w:eastAsiaTheme="minorEastAsia" w:hAnsiTheme="minorHAnsi" w:cstheme="minorBidi"/>
+            <w:rFonts w:ascii="Calibri" w:hAnsi="Calibri"/>
             <w:noProof/>
             <w:sz w:val="22"/>
             <w:szCs w:val="22"/>
@@ -3465,7 +3465,7 @@
           <w:tab w:val="right" w:leader="dot" w:pos="9912"/>
         </w:tabs>
         <w:rPr>
-          <w:rFonts w:asciiTheme="minorHAnsi" w:eastAsiaTheme="minorEastAsia" w:hAnsiTheme="minorHAnsi" w:cstheme="minorBidi"/>
+          <w:rFonts w:ascii="Calibri" w:hAnsi="Calibri"/>
           <w:noProof/>
           <w:sz w:val="22"/>
           <w:szCs w:val="22"/>
@@ -3483,7 +3483,7 @@
         </w:r>
         <w:r>
           <w:rPr>
-            <w:rFonts w:asciiTheme="minorHAnsi" w:eastAsiaTheme="minorEastAsia" w:hAnsiTheme="minorHAnsi" w:cstheme="minorBidi"/>
+            <w:rFonts w:ascii="Calibri" w:hAnsi="Calibri"/>
             <w:noProof/>
             <w:sz w:val="22"/>
             <w:szCs w:val="22"/>
@@ -3557,7 +3557,7 @@
           <w:tab w:val="right" w:leader="dot" w:pos="9912"/>
         </w:tabs>
         <w:rPr>
-          <w:rFonts w:asciiTheme="minorHAnsi" w:eastAsiaTheme="minorEastAsia" w:hAnsiTheme="minorHAnsi" w:cstheme="minorBidi"/>
+          <w:rFonts w:ascii="Calibri" w:hAnsi="Calibri"/>
           <w:noProof/>
           <w:sz w:val="22"/>
           <w:szCs w:val="22"/>
@@ -3575,7 +3575,7 @@
         </w:r>
         <w:r>
           <w:rPr>
-            <w:rFonts w:asciiTheme="minorHAnsi" w:eastAsiaTheme="minorEastAsia" w:hAnsiTheme="minorHAnsi" w:cstheme="minorBidi"/>
+            <w:rFonts w:ascii="Calibri" w:hAnsi="Calibri"/>
             <w:noProof/>
             <w:sz w:val="22"/>
             <w:szCs w:val="22"/>
@@ -3649,7 +3649,7 @@
           <w:tab w:val="right" w:leader="dot" w:pos="9912"/>
         </w:tabs>
         <w:rPr>
-          <w:rFonts w:asciiTheme="minorHAnsi" w:eastAsiaTheme="minorEastAsia" w:hAnsiTheme="minorHAnsi" w:cstheme="minorBidi"/>
+          <w:rFonts w:ascii="Calibri" w:hAnsi="Calibri"/>
           <w:noProof/>
           <w:sz w:val="22"/>
           <w:szCs w:val="22"/>
@@ -3667,7 +3667,7 @@
         </w:r>
         <w:r>
           <w:rPr>
-            <w:rFonts w:asciiTheme="minorHAnsi" w:eastAsiaTheme="minorEastAsia" w:hAnsiTheme="minorHAnsi" w:cstheme="minorBidi"/>
+            <w:rFonts w:ascii="Calibri" w:hAnsi="Calibri"/>
             <w:noProof/>
             <w:sz w:val="22"/>
             <w:szCs w:val="22"/>
@@ -3741,7 +3741,7 @@
           <w:tab w:val="right" w:leader="dot" w:pos="9912"/>
         </w:tabs>
         <w:rPr>
-          <w:rFonts w:asciiTheme="minorHAnsi" w:eastAsiaTheme="minorEastAsia" w:hAnsiTheme="minorHAnsi" w:cstheme="minorBidi"/>
+          <w:rFonts w:ascii="Calibri" w:hAnsi="Calibri"/>
           <w:noProof/>
           <w:sz w:val="22"/>
           <w:szCs w:val="22"/>
@@ -3759,7 +3759,7 @@
         </w:r>
         <w:r>
           <w:rPr>
-            <w:rFonts w:asciiTheme="minorHAnsi" w:eastAsiaTheme="minorEastAsia" w:hAnsiTheme="minorHAnsi" w:cstheme="minorBidi"/>
+            <w:rFonts w:ascii="Calibri" w:hAnsi="Calibri"/>
             <w:noProof/>
             <w:sz w:val="22"/>
             <w:szCs w:val="22"/>
@@ -3833,7 +3833,7 @@
           <w:tab w:val="right" w:leader="dot" w:pos="9912"/>
         </w:tabs>
         <w:rPr>
-          <w:rFonts w:asciiTheme="minorHAnsi" w:eastAsiaTheme="minorEastAsia" w:hAnsiTheme="minorHAnsi" w:cstheme="minorBidi"/>
+          <w:rFonts w:ascii="Calibri" w:hAnsi="Calibri"/>
           <w:noProof/>
           <w:sz w:val="22"/>
           <w:szCs w:val="22"/>
@@ -3851,7 +3851,7 @@
         </w:r>
         <w:r>
           <w:rPr>
-            <w:rFonts w:asciiTheme="minorHAnsi" w:eastAsiaTheme="minorEastAsia" w:hAnsiTheme="minorHAnsi" w:cstheme="minorBidi"/>
+            <w:rFonts w:ascii="Calibri" w:hAnsi="Calibri"/>
             <w:noProof/>
             <w:sz w:val="22"/>
             <w:szCs w:val="22"/>
@@ -3925,7 +3925,7 @@
           <w:tab w:val="right" w:leader="dot" w:pos="9912"/>
         </w:tabs>
         <w:rPr>
-          <w:rFonts w:asciiTheme="minorHAnsi" w:eastAsiaTheme="minorEastAsia" w:hAnsiTheme="minorHAnsi" w:cstheme="minorBidi"/>
+          <w:rFonts w:ascii="Calibri" w:hAnsi="Calibri"/>
           <w:noProof/>
           <w:sz w:val="22"/>
           <w:szCs w:val="22"/>
@@ -3943,7 +3943,7 @@
         </w:r>
         <w:r>
           <w:rPr>
-            <w:rFonts w:asciiTheme="minorHAnsi" w:eastAsiaTheme="minorEastAsia" w:hAnsiTheme="minorHAnsi" w:cstheme="minorBidi"/>
+            <w:rFonts w:ascii="Calibri" w:hAnsi="Calibri"/>
             <w:noProof/>
             <w:sz w:val="22"/>
             <w:szCs w:val="22"/>
@@ -4017,7 +4017,7 @@
           <w:tab w:val="right" w:leader="dot" w:pos="9912"/>
         </w:tabs>
         <w:rPr>
-          <w:rFonts w:asciiTheme="minorHAnsi" w:eastAsiaTheme="minorEastAsia" w:hAnsiTheme="minorHAnsi" w:cstheme="minorBidi"/>
+          <w:rFonts w:ascii="Calibri" w:hAnsi="Calibri"/>
           <w:noProof/>
           <w:sz w:val="22"/>
           <w:szCs w:val="22"/>
@@ -4035,7 +4035,7 @@
         </w:r>
         <w:r>
           <w:rPr>
-            <w:rFonts w:asciiTheme="minorHAnsi" w:eastAsiaTheme="minorEastAsia" w:hAnsiTheme="minorHAnsi" w:cstheme="minorBidi"/>
+            <w:rFonts w:ascii="Calibri" w:hAnsi="Calibri"/>
             <w:noProof/>
             <w:sz w:val="22"/>
             <w:szCs w:val="22"/>
@@ -4109,7 +4109,7 @@
           <w:tab w:val="right" w:leader="dot" w:pos="9912"/>
         </w:tabs>
         <w:rPr>
-          <w:rFonts w:asciiTheme="minorHAnsi" w:eastAsiaTheme="minorEastAsia" w:hAnsiTheme="minorHAnsi" w:cstheme="minorBidi"/>
+          <w:rFonts w:ascii="Calibri" w:hAnsi="Calibri"/>
           <w:noProof/>
           <w:sz w:val="22"/>
           <w:szCs w:val="22"/>
@@ -4127,7 +4127,7 @@
         </w:r>
         <w:r>
           <w:rPr>
-            <w:rFonts w:asciiTheme="minorHAnsi" w:eastAsiaTheme="minorEastAsia" w:hAnsiTheme="minorHAnsi" w:cstheme="minorBidi"/>
+            <w:rFonts w:ascii="Calibri" w:hAnsi="Calibri"/>
             <w:noProof/>
             <w:sz w:val="22"/>
             <w:szCs w:val="22"/>
@@ -4201,7 +4201,7 @@
           <w:tab w:val="right" w:leader="dot" w:pos="9912"/>
         </w:tabs>
         <w:rPr>
-          <w:rFonts w:asciiTheme="minorHAnsi" w:eastAsiaTheme="minorEastAsia" w:hAnsiTheme="minorHAnsi" w:cstheme="minorBidi"/>
+          <w:rFonts w:ascii="Calibri" w:hAnsi="Calibri"/>
           <w:noProof/>
           <w:sz w:val="22"/>
           <w:szCs w:val="22"/>
@@ -4219,7 +4219,7 @@
         </w:r>
         <w:r>
           <w:rPr>
-            <w:rFonts w:asciiTheme="minorHAnsi" w:eastAsiaTheme="minorEastAsia" w:hAnsiTheme="minorHAnsi" w:cstheme="minorBidi"/>
+            <w:rFonts w:ascii="Calibri" w:hAnsi="Calibri"/>
             <w:noProof/>
             <w:sz w:val="22"/>
             <w:szCs w:val="22"/>
@@ -4293,7 +4293,7 @@
           <w:tab w:val="right" w:leader="dot" w:pos="9912"/>
         </w:tabs>
         <w:rPr>
-          <w:rFonts w:asciiTheme="minorHAnsi" w:eastAsiaTheme="minorEastAsia" w:hAnsiTheme="minorHAnsi" w:cstheme="minorBidi"/>
+          <w:rFonts w:ascii="Calibri" w:hAnsi="Calibri"/>
           <w:noProof/>
           <w:sz w:val="22"/>
           <w:szCs w:val="22"/>
@@ -4311,7 +4311,7 @@
         </w:r>
         <w:r>
           <w:rPr>
-            <w:rFonts w:asciiTheme="minorHAnsi" w:eastAsiaTheme="minorEastAsia" w:hAnsiTheme="minorHAnsi" w:cstheme="minorBidi"/>
+            <w:rFonts w:ascii="Calibri" w:hAnsi="Calibri"/>
             <w:noProof/>
             <w:sz w:val="22"/>
             <w:szCs w:val="22"/>
@@ -4385,7 +4385,7 @@
           <w:tab w:val="right" w:leader="dot" w:pos="9912"/>
         </w:tabs>
         <w:rPr>
-          <w:rFonts w:asciiTheme="minorHAnsi" w:eastAsiaTheme="minorEastAsia" w:hAnsiTheme="minorHAnsi" w:cstheme="minorBidi"/>
+          <w:rFonts w:ascii="Calibri" w:hAnsi="Calibri"/>
           <w:noProof/>
           <w:sz w:val="22"/>
           <w:szCs w:val="22"/>
@@ -4403,7 +4403,7 @@
         </w:r>
         <w:r>
           <w:rPr>
-            <w:rFonts w:asciiTheme="minorHAnsi" w:eastAsiaTheme="minorEastAsia" w:hAnsiTheme="minorHAnsi" w:cstheme="minorBidi"/>
+            <w:rFonts w:ascii="Calibri" w:hAnsi="Calibri"/>
             <w:noProof/>
             <w:sz w:val="22"/>
             <w:szCs w:val="22"/>
@@ -4477,7 +4477,7 @@
           <w:tab w:val="right" w:leader="dot" w:pos="9912"/>
         </w:tabs>
         <w:rPr>
-          <w:rFonts w:asciiTheme="minorHAnsi" w:eastAsiaTheme="minorEastAsia" w:hAnsiTheme="minorHAnsi" w:cstheme="minorBidi"/>
+          <w:rFonts w:ascii="Calibri" w:hAnsi="Calibri"/>
           <w:noProof/>
           <w:sz w:val="22"/>
           <w:szCs w:val="22"/>
@@ -4495,7 +4495,7 @@
         </w:r>
         <w:r>
           <w:rPr>
-            <w:rFonts w:asciiTheme="minorHAnsi" w:eastAsiaTheme="minorEastAsia" w:hAnsiTheme="minorHAnsi" w:cstheme="minorBidi"/>
+            <w:rFonts w:ascii="Calibri" w:hAnsi="Calibri"/>
             <w:noProof/>
             <w:sz w:val="22"/>
             <w:szCs w:val="22"/>
@@ -4569,7 +4569,7 @@
           <w:tab w:val="right" w:leader="dot" w:pos="9912"/>
         </w:tabs>
         <w:rPr>
-          <w:rFonts w:asciiTheme="minorHAnsi" w:eastAsiaTheme="minorEastAsia" w:hAnsiTheme="minorHAnsi" w:cstheme="minorBidi"/>
+          <w:rFonts w:ascii="Calibri" w:hAnsi="Calibri"/>
           <w:noProof/>
           <w:sz w:val="22"/>
           <w:szCs w:val="22"/>
@@ -4587,7 +4587,7 @@
         </w:r>
         <w:r>
           <w:rPr>
-            <w:rFonts w:asciiTheme="minorHAnsi" w:eastAsiaTheme="minorEastAsia" w:hAnsiTheme="minorHAnsi" w:cstheme="minorBidi"/>
+            <w:rFonts w:ascii="Calibri" w:hAnsi="Calibri"/>
             <w:noProof/>
             <w:sz w:val="22"/>
             <w:szCs w:val="22"/>
@@ -4661,7 +4661,7 @@
           <w:tab w:val="right" w:leader="dot" w:pos="9912"/>
         </w:tabs>
         <w:rPr>
-          <w:rFonts w:asciiTheme="minorHAnsi" w:eastAsiaTheme="minorEastAsia" w:hAnsiTheme="minorHAnsi" w:cstheme="minorBidi"/>
+          <w:rFonts w:ascii="Calibri" w:hAnsi="Calibri"/>
           <w:noProof/>
           <w:sz w:val="22"/>
           <w:szCs w:val="22"/>
@@ -4679,7 +4679,7 @@
         </w:r>
         <w:r>
           <w:rPr>
-            <w:rFonts w:asciiTheme="minorHAnsi" w:eastAsiaTheme="minorEastAsia" w:hAnsiTheme="minorHAnsi" w:cstheme="minorBidi"/>
+            <w:rFonts w:ascii="Calibri" w:hAnsi="Calibri"/>
             <w:noProof/>
             <w:sz w:val="22"/>
             <w:szCs w:val="22"/>
@@ -4753,7 +4753,7 @@
           <w:tab w:val="right" w:leader="dot" w:pos="9912"/>
         </w:tabs>
         <w:rPr>
-          <w:rFonts w:asciiTheme="minorHAnsi" w:eastAsiaTheme="minorEastAsia" w:hAnsiTheme="minorHAnsi" w:cstheme="minorBidi"/>
+          <w:rFonts w:ascii="Calibri" w:hAnsi="Calibri"/>
           <w:noProof/>
           <w:sz w:val="22"/>
           <w:szCs w:val="22"/>
@@ -4771,7 +4771,7 @@
         </w:r>
         <w:r>
           <w:rPr>
-            <w:rFonts w:asciiTheme="minorHAnsi" w:eastAsiaTheme="minorEastAsia" w:hAnsiTheme="minorHAnsi" w:cstheme="minorBidi"/>
+            <w:rFonts w:ascii="Calibri" w:hAnsi="Calibri"/>
             <w:noProof/>
             <w:sz w:val="22"/>
             <w:szCs w:val="22"/>
@@ -4845,7 +4845,7 @@
           <w:tab w:val="right" w:leader="dot" w:pos="9912"/>
         </w:tabs>
         <w:rPr>
-          <w:rFonts w:asciiTheme="minorHAnsi" w:eastAsiaTheme="minorEastAsia" w:hAnsiTheme="minorHAnsi" w:cstheme="minorBidi"/>
+          <w:rFonts w:ascii="Calibri" w:hAnsi="Calibri"/>
           <w:noProof/>
           <w:sz w:val="22"/>
           <w:szCs w:val="22"/>
@@ -4863,7 +4863,7 @@
         </w:r>
         <w:r>
           <w:rPr>
-            <w:rFonts w:asciiTheme="minorHAnsi" w:eastAsiaTheme="minorEastAsia" w:hAnsiTheme="minorHAnsi" w:cstheme="minorBidi"/>
+            <w:rFonts w:ascii="Calibri" w:hAnsi="Calibri"/>
             <w:noProof/>
             <w:sz w:val="22"/>
             <w:szCs w:val="22"/>
@@ -4936,7 +4936,7 @@
           <w:tab w:val="right" w:leader="dot" w:pos="9912"/>
         </w:tabs>
         <w:rPr>
-          <w:rFonts w:asciiTheme="minorHAnsi" w:eastAsiaTheme="minorEastAsia" w:hAnsiTheme="minorHAnsi" w:cstheme="minorBidi"/>
+          <w:rFonts w:ascii="Calibri" w:hAnsi="Calibri"/>
           <w:noProof/>
           <w:sz w:val="22"/>
           <w:szCs w:val="22"/>
@@ -4950,23 +4950,7 @@
             <w:noProof/>
             <w:lang w:val="en-US"/>
           </w:rPr>
-          <w:t>Although relational dat</w:t>
-        </w:r>
-        <w:r>
-          <w:rPr>
-            <w:rStyle w:val="Hyperlink"/>
-            <w:noProof/>
-            <w:lang w:val="en-US"/>
-          </w:rPr>
-          <w:t>a</w:t>
-        </w:r>
-        <w:r>
-          <w:rPr>
-            <w:rStyle w:val="Hyperlink"/>
-            <w:noProof/>
-            <w:lang w:val="en-US"/>
-          </w:rPr>
-          <w:t>base systems don’t provide support for inheritance, Hibernate provides several strategies to leverage this object-oriented trait onto domain model entities:</w:t>
+          <w:t>Although relational database systems don’t provide support for inheritance, Hibernate provides several strategies to leverage this object-oriented trait onto domain model entities:</w:t>
         </w:r>
         <w:r>
           <w:rPr>
@@ -5026,7 +5010,7 @@
           <w:tab w:val="right" w:leader="dot" w:pos="9912"/>
         </w:tabs>
         <w:rPr>
-          <w:rFonts w:asciiTheme="minorHAnsi" w:eastAsiaTheme="minorEastAsia" w:hAnsiTheme="minorHAnsi" w:cstheme="minorBidi"/>
+          <w:rFonts w:ascii="Calibri" w:hAnsi="Calibri"/>
           <w:noProof/>
           <w:sz w:val="22"/>
           <w:szCs w:val="22"/>
@@ -5044,7 +5028,7 @@
         </w:r>
         <w:r>
           <w:rPr>
-            <w:rFonts w:asciiTheme="minorHAnsi" w:eastAsiaTheme="minorEastAsia" w:hAnsiTheme="minorHAnsi" w:cstheme="minorBidi"/>
+            <w:rFonts w:ascii="Calibri" w:hAnsi="Calibri"/>
             <w:noProof/>
             <w:sz w:val="22"/>
             <w:szCs w:val="22"/>
@@ -22016,13 +22000,11 @@
       <w:pPr>
         <w:rPr>
           <w:noProof/>
-          <w:lang w:val="en-US"/>
-        </w:rPr>
-      </w:pPr>
-      <w:r>
-        <w:rPr>
-          <w:noProof/>
-          <w:lang w:val="en-US"/>
+        </w:rPr>
+      </w:pPr>
+      <w:r>
+        <w:rPr>
+          <w:noProof/>
         </w:rPr>
         <w:t xml:space="preserve">При удалении элемента из коллекции, происходит удаление всех записей из соответствующей таблицы и повторная вставка всех оставшихся. Одним из способов решения этой проблемы может быть аннотация </w:t>
       </w:r>
@@ -22031,14 +22013,21 @@
           <w:b/>
           <w:noProof/>
           <w:color w:val="0070C0"/>
-          <w:lang w:val="en-US"/>
-        </w:rPr>
-        <w:t>@OrderColumn</w:t>
-      </w:r>
-      <w:r>
-        <w:rPr>
-          <w:noProof/>
-          <w:lang w:val="en-US"/>
+        </w:rPr>
+        <w:t>@</w:t>
+      </w:r>
+      <w:r>
+        <w:rPr>
+          <w:b/>
+          <w:noProof/>
+          <w:color w:val="0070C0"/>
+          <w:lang w:val="en-US"/>
+        </w:rPr>
+        <w:t>OrderColumn</w:t>
+      </w:r>
+      <w:r>
+        <w:rPr>
+          <w:noProof/>
         </w:rPr>
         <w:t xml:space="preserve">, которая добавляет дополнительное поле в таблицу коллекции. </w:t>
       </w:r>
@@ -22063,8 +22052,18 @@
           <w:color w:val="0070C0"/>
           <w:lang w:val="en-US"/>
         </w:rPr>
-        <w:t>@OrderColumn</w:t>
-      </w:r>
+        <w:t>@</w:t>
+      </w:r>
+      <w:proofErr w:type="spellStart"/>
+      <w:r>
+        <w:rPr>
+          <w:b/>
+          <w:color w:val="0070C0"/>
+          <w:lang w:val="en-US"/>
+        </w:rPr>
+        <w:t>OrderColumn</w:t>
+      </w:r>
+      <w:proofErr w:type="spellEnd"/>
       <w:r>
         <w:rPr>
           <w:noProof/>
@@ -22910,17 +22909,42 @@
         </w:rPr>
         <w:t xml:space="preserve"> - You can customize the ordinal of the underlying ordered list by using the </w:t>
       </w:r>
-      <w:hyperlink r:id="rId22" w:history="1">
-        <w:r>
-          <w:rPr>
-            <w:b/>
-            <w:noProof/>
-            <w:color w:val="0070C0"/>
-            <w:lang w:val="en-US"/>
-          </w:rPr>
-          <w:t>@ListIndexBase</w:t>
-        </w:r>
-      </w:hyperlink>
+      <w:r>
+        <w:fldChar w:fldCharType="begin"/>
+      </w:r>
+      <w:r>
+        <w:rPr>
+          <w:lang w:val="en-US"/>
+        </w:rPr>
+        <w:instrText xml:space="preserve"> HYPERLINK "https://docs.jboss.org/hibernate/or</w:instrText>
+      </w:r>
+      <w:r>
+        <w:rPr>
+          <w:lang w:val="en-US"/>
+        </w:rPr>
+        <w:instrText xml:space="preserve">m/5.4/javadocs/org/hibernate/annotations/ListIndexBase.html" </w:instrText>
+      </w:r>
+      <w:r>
+        <w:fldChar w:fldCharType="separate"/>
+      </w:r>
+      <w:r>
+        <w:rPr>
+          <w:b/>
+          <w:noProof/>
+          <w:color w:val="0070C0"/>
+          <w:lang w:val="en-US"/>
+        </w:rPr>
+        <w:t>@ListIndexBase</w:t>
+      </w:r>
+      <w:r>
+        <w:rPr>
+          <w:b/>
+          <w:noProof/>
+          <w:color w:val="0070C0"/>
+          <w:lang w:val="en-US"/>
+        </w:rPr>
+        <w:fldChar w:fldCharType="end"/>
+      </w:r>
       <w:r>
         <w:rPr>
           <w:noProof/>
@@ -22964,20 +22988,42 @@
         </w:rPr>
         <w:t xml:space="preserve">While the JPA </w:t>
       </w:r>
-      <w:hyperlink r:id="rId23" w:history="1">
-        <w:r>
-          <w:rPr>
-            <w:rStyle w:val="HTMLCode"/>
-            <w:rFonts w:cs="Courier New"/>
-            <w:noProof/>
-            <w:color w:val="0000FF"/>
-            <w:szCs w:val="20"/>
-            <w:u w:val="single"/>
-            <w:lang w:val="en-US"/>
-          </w:rPr>
-          <w:t>@OrderBy</w:t>
-        </w:r>
-      </w:hyperlink>
+      <w:r>
+        <w:fldChar w:fldCharType="begin"/>
+      </w:r>
+      <w:r>
+        <w:rPr>
+          <w:lang w:val="en-US"/>
+        </w:rPr>
+        <w:instrText xml:space="preserve"> HYPERLINK "https://javaee.github.io/javaee-spec/javadocs/javax/persistence/OrderBy.html" </w:instrText>
+      </w:r>
+      <w:r>
+        <w:fldChar w:fldCharType="separate"/>
+      </w:r>
+      <w:r>
+        <w:rPr>
+          <w:rStyle w:val="HTMLCode"/>
+          <w:rFonts w:cs="Courier New"/>
+          <w:noProof/>
+          <w:color w:val="0000FF"/>
+          <w:szCs w:val="20"/>
+          <w:u w:val="single"/>
+          <w:lang w:val="en-US"/>
+        </w:rPr>
+        <w:t>@OrderBy</w:t>
+      </w:r>
+      <w:r>
+        <w:rPr>
+          <w:rStyle w:val="HTMLCode"/>
+          <w:rFonts w:cs="Courier New"/>
+          <w:noProof/>
+          <w:color w:val="0000FF"/>
+          <w:szCs w:val="20"/>
+          <w:u w:val="single"/>
+          <w:lang w:val="en-US"/>
+        </w:rPr>
+        <w:fldChar w:fldCharType="end"/>
+      </w:r>
       <w:r>
         <w:rPr>
           <w:noProof/>
@@ -22985,20 +23031,42 @@
         </w:rPr>
         <w:t xml:space="preserve"> annotation allows you to specify the entity attributes used for sorting when fetching the current annotated collection, the Hibernate specific </w:t>
       </w:r>
-      <w:hyperlink r:id="rId24" w:history="1">
-        <w:r>
-          <w:rPr>
-            <w:rStyle w:val="HTMLCode"/>
-            <w:rFonts w:cs="Courier New"/>
-            <w:noProof/>
-            <w:color w:val="0000FF"/>
-            <w:szCs w:val="20"/>
-            <w:u w:val="single"/>
-            <w:lang w:val="en-US"/>
-          </w:rPr>
-          <w:t>@OrderBy</w:t>
-        </w:r>
-      </w:hyperlink>
+      <w:r>
+        <w:fldChar w:fldCharType="begin"/>
+      </w:r>
+      <w:r>
+        <w:rPr>
+          <w:lang w:val="en-US"/>
+        </w:rPr>
+        <w:instrText xml:space="preserve"> HYPERLINK "https://docs.jboss.org/hibernate/orm/5.4/javadocs/org/hibernate/annotations/OrderBy.html" </w:instrText>
+      </w:r>
+      <w:r>
+        <w:fldChar w:fldCharType="separate"/>
+      </w:r>
+      <w:r>
+        <w:rPr>
+          <w:rStyle w:val="HTMLCode"/>
+          <w:rFonts w:cs="Courier New"/>
+          <w:noProof/>
+          <w:color w:val="0000FF"/>
+          <w:szCs w:val="20"/>
+          <w:u w:val="single"/>
+          <w:lang w:val="en-US"/>
+        </w:rPr>
+        <w:t>@OrderBy</w:t>
+      </w:r>
+      <w:r>
+        <w:rPr>
+          <w:rStyle w:val="HTMLCode"/>
+          <w:rFonts w:cs="Courier New"/>
+          <w:noProof/>
+          <w:color w:val="0000FF"/>
+          <w:szCs w:val="20"/>
+          <w:u w:val="single"/>
+          <w:lang w:val="en-US"/>
+        </w:rPr>
+        <w:fldChar w:fldCharType="end"/>
+      </w:r>
       <w:r>
         <w:rPr>
           <w:noProof/>
@@ -23196,6 +23264,7 @@
           <w:b/>
           <w:noProof/>
           <w:color w:val="0070C0"/>
+          <w:lang w:val="en-US"/>
         </w:rPr>
         <w:t>Comparator</w:t>
       </w:r>
@@ -23524,15 +23593,32 @@
         </w:rPr>
         <w:t xml:space="preserve">Additional information for understanding maps keys - </w:t>
       </w:r>
-      <w:hyperlink r:id="rId25" w:history="1">
-        <w:r>
-          <w:rPr>
-            <w:rStyle w:val="Hyperlink"/>
-            <w:lang w:val="en-US"/>
-          </w:rPr>
-          <w:t>https://www.baeldung.com/hibernate-persisting-maps</w:t>
-        </w:r>
-      </w:hyperlink>
+      <w:r>
+        <w:fldChar w:fldCharType="begin"/>
+      </w:r>
+      <w:r>
+        <w:rPr>
+          <w:lang w:val="en-US"/>
+        </w:rPr>
+        <w:instrText xml:space="preserve"> HYPERLINK "https://www.baeldung.com/hibernate-persisting-maps" </w:instrText>
+      </w:r>
+      <w:r>
+        <w:fldChar w:fldCharType="separate"/>
+      </w:r>
+      <w:r>
+        <w:rPr>
+          <w:rStyle w:val="Hyperlink"/>
+          <w:lang w:val="en-US"/>
+        </w:rPr>
+        <w:t>https://www.baeldung.com/hibernate-persisting-maps</w:t>
+      </w:r>
+      <w:r>
+        <w:rPr>
+          <w:rStyle w:val="Hyperlink"/>
+          <w:lang w:val="en-US"/>
+        </w:rPr>
+        <w:fldChar w:fldCharType="end"/>
+      </w:r>
       <w:r>
         <w:rPr>
           <w:lang w:val="en-US"/>
@@ -23617,9 +23703,17 @@
           <w:b/>
           <w:noProof/>
           <w:color w:val="0070C0"/>
-          <w:lang w:val="en-US"/>
-        </w:rPr>
-        <w:t>@ElementCollection</w:t>
+        </w:rPr>
+        <w:t>@</w:t>
+      </w:r>
+      <w:r>
+        <w:rPr>
+          <w:b/>
+          <w:noProof/>
+          <w:color w:val="0070C0"/>
+          <w:lang w:val="en-US"/>
+        </w:rPr>
+        <w:t>ElementCollection</w:t>
       </w:r>
       <w:r>
         <w:rPr>
@@ -23759,12 +23853,14 @@
       <w:r>
         <w:rPr>
           <w:noProof/>
+          <w:lang w:val="en-US"/>
         </w:rPr>
         <w:t>Entity with a map of entity type can have unidirectional and bidirectional associations.</w:t>
       </w:r>
       <w:r>
         <w:rPr>
           <w:noProof/>
+          <w:lang w:val="en-US"/>
         </w:rPr>
         <w:t xml:space="preserve"> </w:t>
       </w:r>
@@ -23772,21 +23868,7 @@
         <w:rPr>
           <w:noProof/>
         </w:rPr>
-        <w:t xml:space="preserve">В качестве ключа </w:t>
-      </w:r>
-      <w:proofErr w:type="gramStart"/>
-      <w:r>
-        <w:rPr>
-          <w:noProof/>
-        </w:rPr>
-        <w:t>карты  может</w:t>
-      </w:r>
-      <w:proofErr w:type="gramEnd"/>
-      <w:r>
-        <w:rPr>
-          <w:noProof/>
-        </w:rPr>
-        <w:t xml:space="preserve"> выступать </w:t>
+        <w:t xml:space="preserve">В качестве ключа карты  может выступать </w:t>
       </w:r>
       <w:r>
         <w:rPr>
@@ -23879,15 +23961,32 @@
         </w:rPr>
         <w:t xml:space="preserve">Additional information - </w:t>
       </w:r>
-      <w:hyperlink r:id="rId26" w:history="1">
-        <w:r>
-          <w:rPr>
-            <w:rStyle w:val="Hyperlink"/>
-            <w:lang w:val="en-US"/>
-          </w:rPr>
-          <w:t>https://thorben-janssen.com/mapping-arrays-with-hibernate/</w:t>
-        </w:r>
-      </w:hyperlink>
+      <w:r>
+        <w:fldChar w:fldCharType="begin"/>
+      </w:r>
+      <w:r>
+        <w:rPr>
+          <w:lang w:val="en-US"/>
+        </w:rPr>
+        <w:instrText xml:space="preserve"> HYPERLINK "https://thorben-janssen.com/mapping-arrays-with-hibernate/" </w:instrText>
+      </w:r>
+      <w:r>
+        <w:fldChar w:fldCharType="separate"/>
+      </w:r>
+      <w:r>
+        <w:rPr>
+          <w:rStyle w:val="Hyperlink"/>
+          <w:lang w:val="en-US"/>
+        </w:rPr>
+        <w:t>https://thorben-janssen.com/mapping-arrays-with-hibernate/</w:t>
+      </w:r>
+      <w:r>
+        <w:rPr>
+          <w:rStyle w:val="Hyperlink"/>
+          <w:lang w:val="en-US"/>
+        </w:rPr>
+        <w:fldChar w:fldCharType="end"/>
+      </w:r>
     </w:p>
     <w:p>
       <w:pPr>
@@ -24056,6 +24155,7 @@
         <w:rPr>
           <w:lang w:val="en-US"/>
         </w:rPr>
+        <w:lastRenderedPageBreak/>
         <w:t>You can implement your own type of collections. Queue for example.</w:t>
       </w:r>
     </w:p>
@@ -24599,7 +24699,6 @@
           <w:szCs w:val="36"/>
           <w:lang w:val="en-US"/>
         </w:rPr>
-        <w:lastRenderedPageBreak/>
         <w:t>DYNAMIC MODEL</w:t>
       </w:r>
       <w:bookmarkEnd w:id="51"/>
@@ -24616,7 +24715,20 @@
           <w:noProof/>
           <w:lang w:val="en-US"/>
         </w:rPr>
-        <w:t>Hibernate позволяет сохранять объект в базу, имея лишь его описание в конфигурационном файле, наличие самого класса не требуется. Может применяться для прототипирования.</w:t>
+        <w:t>Hibernate</w:t>
+      </w:r>
+      <w:r>
+        <w:rPr>
+          <w:noProof/>
+        </w:rPr>
+        <w:t xml:space="preserve"> позволяет сохранять объект в базу, имея лишь его описание в конфигурационном файле, наличие самого класса не требуется. </w:t>
+      </w:r>
+      <w:r>
+        <w:rPr>
+          <w:noProof/>
+          <w:lang w:val="en-US"/>
+        </w:rPr>
+        <w:t>Может применяться для прототипирования.</w:t>
       </w:r>
     </w:p>
     <w:p>
@@ -24861,6 +24973,7 @@
         <w:rPr>
           <w:lang w:val="en-US"/>
         </w:rPr>
+        <w:lastRenderedPageBreak/>
         <w:t>Discriminator</w:t>
       </w:r>
     </w:p>
@@ -25029,134 +25142,162 @@
         </w:rPr>
         <w:t>).</w:t>
       </w:r>
+    </w:p>
+    <w:p>
+      <w:pPr>
+        <w:spacing w:after="120"/>
+        <w:rPr>
+          <w:noProof/>
+          <w:lang w:val="en-US"/>
+        </w:rPr>
+      </w:pPr>
+      <w:r>
+        <w:rPr>
+          <w:noProof/>
+          <w:lang w:val="en-US"/>
+        </w:rPr>
+        <w:t xml:space="preserve">Among all other inheritance alternatives, the single table strategy performs the best since it requires access to one table only. Because all subclass columns are stored in a single table, it’s not possible to use NOT NULL constraints anymore, so integrity checks must be moved either into the data access layer or enforced through </w:t>
+      </w:r>
+      <w:r>
+        <w:rPr>
+          <w:rFonts w:ascii="Courier New" w:hAnsi="Courier New" w:cs="Courier New"/>
+          <w:noProof/>
+          <w:sz w:val="20"/>
+          <w:szCs w:val="20"/>
+          <w:lang w:val="en-US"/>
+        </w:rPr>
+        <w:t>CHECK</w:t>
+      </w:r>
+      <w:r>
+        <w:rPr>
+          <w:noProof/>
+          <w:lang w:val="en-US"/>
+        </w:rPr>
+        <w:t xml:space="preserve"> or </w:t>
+      </w:r>
+      <w:r>
+        <w:rPr>
+          <w:rFonts w:ascii="Courier New" w:hAnsi="Courier New" w:cs="Courier New"/>
+          <w:noProof/>
+          <w:sz w:val="20"/>
+          <w:szCs w:val="20"/>
+          <w:lang w:val="en-US"/>
+        </w:rPr>
+        <w:t>TRIGGER</w:t>
+      </w:r>
+      <w:r>
+        <w:rPr>
+          <w:noProof/>
+          <w:lang w:val="en-US"/>
+        </w:rPr>
+        <w:t xml:space="preserve"> constraints.</w:t>
+      </w:r>
+    </w:p>
+    <w:p>
+      <w:pPr>
+        <w:spacing w:after="120"/>
+        <w:rPr>
+          <w:noProof/>
+          <w:lang w:val="en-US"/>
+        </w:rPr>
+      </w:pPr>
+      <w:r>
+        <w:rPr>
+          <w:b/>
+          <w:noProof/>
+          <w:color w:val="0070C0"/>
+          <w:lang w:val="en-US"/>
+        </w:rPr>
+        <w:t>Joined</w:t>
+      </w:r>
+      <w:r>
+        <w:rPr>
+          <w:noProof/>
+          <w:lang w:val="en-US"/>
+        </w:rPr>
+        <w:t xml:space="preserve"> </w:t>
+      </w:r>
+      <w:r>
+        <w:rPr>
+          <w:b/>
+          <w:noProof/>
+          <w:color w:val="0070C0"/>
+          <w:lang w:val="en-US"/>
+        </w:rPr>
+        <w:t>table</w:t>
+      </w:r>
+      <w:r>
+        <w:rPr>
+          <w:noProof/>
+          <w:lang w:val="en-US"/>
+        </w:rPr>
+        <w:t xml:space="preserve"> - The base class and all the subclasses have their own database tables and fetching a subclass entity requires a join with the parent table as well.</w:t>
+      </w:r>
+    </w:p>
+    <w:p>
+      <w:pPr>
+        <w:spacing w:after="120"/>
+        <w:rPr>
+          <w:noProof/>
+          <w:sz w:val="36"/>
+          <w:szCs w:val="36"/>
+          <w:lang w:val="en-US"/>
+        </w:rPr>
+      </w:pPr>
+      <w:r>
+        <w:rPr>
+          <w:b/>
+          <w:noProof/>
+          <w:color w:val="0070C0"/>
+          <w:lang w:val="en-US"/>
+        </w:rPr>
+        <w:t>Table per class</w:t>
+      </w:r>
+      <w:r>
+        <w:rPr>
+          <w:noProof/>
+          <w:lang w:val="en-US"/>
+        </w:rPr>
+        <w:t xml:space="preserve"> - Each subclass has its own table containing both the subclass and the base class properties.</w:t>
+      </w:r>
+      <w:r>
+        <w:rPr>
+          <w:noProof/>
+          <w:sz w:val="36"/>
+          <w:szCs w:val="36"/>
+          <w:lang w:val="en-US"/>
+        </w:rPr>
+        <w:t xml:space="preserve"> </w:t>
+      </w:r>
+      <w:r>
+        <w:rPr>
+          <w:noProof/>
+          <w:lang w:val="en-US"/>
+        </w:rPr>
+        <w:t>A requirement for all child objects of the same parent entity is that they have unique IDs among them</w:t>
+      </w:r>
+      <w:r>
+        <w:rPr>
+          <w:noProof/>
+          <w:lang w:val="en-US"/>
+        </w:rPr>
+        <w:t>(?</w:t>
+      </w:r>
       <w:bookmarkStart w:id="54" w:name="_GoBack"/>
       <w:bookmarkEnd w:id="54"/>
-    </w:p>
-    <w:p>
-      <w:pPr>
-        <w:spacing w:after="120"/>
-        <w:rPr>
-          <w:noProof/>
-          <w:lang w:val="en-US"/>
-        </w:rPr>
-      </w:pPr>
-      <w:r>
-        <w:rPr>
-          <w:noProof/>
-          <w:lang w:val="en-US"/>
-        </w:rPr>
-        <w:t xml:space="preserve">Among all other inheritance alternatives, the single table strategy performs the best since it requires access to one table only. Because all subclass columns are stored in a single table, it’s not possible to use NOT NULL constraints anymore, so integrity checks must be moved either into the data access layer or enforced through </w:t>
-      </w:r>
-      <w:r>
-        <w:rPr>
-          <w:rFonts w:ascii="Courier New" w:hAnsi="Courier New" w:cs="Courier New"/>
-          <w:noProof/>
-          <w:sz w:val="20"/>
-          <w:szCs w:val="20"/>
-          <w:lang w:val="en-US"/>
-        </w:rPr>
-        <w:t>CHECK</w:t>
-      </w:r>
-      <w:r>
-        <w:rPr>
-          <w:noProof/>
-          <w:lang w:val="en-US"/>
-        </w:rPr>
-        <w:t xml:space="preserve"> or </w:t>
-      </w:r>
-      <w:r>
-        <w:rPr>
-          <w:rFonts w:ascii="Courier New" w:hAnsi="Courier New" w:cs="Courier New"/>
-          <w:noProof/>
-          <w:sz w:val="20"/>
-          <w:szCs w:val="20"/>
-          <w:lang w:val="en-US"/>
-        </w:rPr>
-        <w:t>TRIGGER</w:t>
-      </w:r>
-      <w:r>
-        <w:rPr>
-          <w:noProof/>
-          <w:lang w:val="en-US"/>
-        </w:rPr>
-        <w:t xml:space="preserve"> constraints.</w:t>
-      </w:r>
-    </w:p>
-    <w:p>
-      <w:pPr>
-        <w:spacing w:after="120"/>
-        <w:rPr>
-          <w:noProof/>
-          <w:lang w:val="en-US"/>
-        </w:rPr>
-      </w:pPr>
-      <w:r>
-        <w:rPr>
-          <w:b/>
-          <w:noProof/>
-          <w:color w:val="0070C0"/>
-          <w:lang w:val="en-US"/>
-        </w:rPr>
-        <w:t>Joined</w:t>
-      </w:r>
-      <w:r>
-        <w:rPr>
-          <w:noProof/>
-          <w:lang w:val="en-US"/>
-        </w:rPr>
-        <w:t xml:space="preserve"> </w:t>
-      </w:r>
-      <w:r>
-        <w:rPr>
-          <w:b/>
-          <w:noProof/>
-          <w:color w:val="0070C0"/>
-          <w:lang w:val="en-US"/>
-        </w:rPr>
-        <w:t>table</w:t>
-      </w:r>
-      <w:r>
-        <w:rPr>
-          <w:noProof/>
-          <w:lang w:val="en-US"/>
-        </w:rPr>
-        <w:t xml:space="preserve"> - The base class and all the subclasses have their own database tables and fetching a subclass entity requires a join with the parent table as well.</w:t>
-      </w:r>
-    </w:p>
-    <w:p>
-      <w:pPr>
-        <w:spacing w:after="120"/>
-        <w:rPr>
-          <w:noProof/>
-          <w:sz w:val="36"/>
-          <w:szCs w:val="36"/>
-          <w:lang w:val="en-US"/>
-        </w:rPr>
-      </w:pPr>
-      <w:r>
-        <w:rPr>
-          <w:b/>
-          <w:noProof/>
-          <w:color w:val="0070C0"/>
-          <w:lang w:val="en-US"/>
-        </w:rPr>
-        <w:t>Table per class</w:t>
-      </w:r>
-      <w:r>
-        <w:rPr>
-          <w:noProof/>
-          <w:lang w:val="en-US"/>
-        </w:rPr>
-        <w:t xml:space="preserve"> - Each subclass has its own table containing both the subclass and the base class properties.</w:t>
-      </w:r>
-      <w:r>
-        <w:rPr>
-          <w:noProof/>
-          <w:sz w:val="36"/>
-          <w:szCs w:val="36"/>
-          <w:lang w:val="en-US"/>
-        </w:rPr>
-        <w:t xml:space="preserve"> </w:t>
+      <w:r>
+        <w:rPr>
+          <w:noProof/>
+          <w:lang w:val="en-US"/>
+        </w:rPr>
+        <w:t>)</w:t>
+      </w:r>
+      <w:r>
+        <w:rPr>
+          <w:noProof/>
+          <w:lang w:val="en-US"/>
+        </w:rPr>
+        <w:t>.</w:t>
       </w:r>
     </w:p>
     <w:p>
@@ -25220,7 +25361,7 @@
       <w:r>
         <w:t xml:space="preserve">повторения! – </w:t>
       </w:r>
-      <w:hyperlink r:id="rId27" w:history="1">
+      <w:hyperlink r:id="rId22" w:history="1">
         <w:r>
           <w:rPr>
             <w:rStyle w:val="Hyperlink"/>
@@ -25317,7 +25458,7 @@
         </w:rPr>
         <w:t xml:space="preserve">Difference between first level and second level cache in Hibernate. - </w:t>
       </w:r>
-      <w:hyperlink r:id="rId28" w:history="1">
+      <w:hyperlink r:id="rId23" w:history="1">
         <w:r>
           <w:rPr>
             <w:rStyle w:val="Hyperlink"/>
@@ -25349,7 +25490,7 @@
         </w:rPr>
         <w:t xml:space="preserve">Cool man’s tutorial - </w:t>
       </w:r>
-      <w:hyperlink r:id="rId29" w:history="1">
+      <w:hyperlink r:id="rId24" w:history="1">
         <w:r>
           <w:rPr>
             <w:rStyle w:val="Hyperlink"/>
@@ -25381,7 +25522,7 @@
           <w:lang w:val="en-US"/>
         </w:rPr>
       </w:pPr>
-      <w:hyperlink r:id="rId30" w:tooltip="@NaturalId – A good way to persist natural IDs with Hibernate?" w:history="1">
+      <w:hyperlink r:id="rId25" w:tooltip="@NaturalId – A good way to persist natural IDs with Hibernate?" w:history="1">
         <w:r>
           <w:rPr>
             <w:rStyle w:val="Hyperlink"/>
@@ -25397,7 +25538,7 @@
         </w:rPr>
         <w:t xml:space="preserve"> - </w:t>
       </w:r>
-      <w:hyperlink r:id="rId31" w:history="1">
+      <w:hyperlink r:id="rId26" w:history="1">
         <w:r>
           <w:rPr>
             <w:rStyle w:val="Hyperlink"/>
@@ -31421,9 +31562,7 @@
     <w:rPrDefault>
       <w:rPr>
         <w:rFonts w:ascii="Times New Roman" w:eastAsia="Times New Roman" w:hAnsi="Times New Roman" w:cs="Times New Roman"/>
-        <w:sz w:val="22"/>
-        <w:szCs w:val="22"/>
-        <w:lang w:val="ru-RU" w:eastAsia="ru-RU" w:bidi="ar-SA"/>
+        <w:lang w:val="en-US" w:eastAsia="en-US" w:bidi="ar-SA"/>
       </w:rPr>
     </w:rPrDefault>
     <w:pPrDefault/>
@@ -31811,6 +31950,7 @@
     <w:rPr>
       <w:sz w:val="24"/>
       <w:szCs w:val="24"/>
+      <w:lang w:val="ru-RU" w:eastAsia="ru-RU"/>
     </w:rPr>
   </w:style>
   <w:style w:type="paragraph" w:styleId="Heading1">
@@ -31960,7 +32100,6 @@
   </w:style>
   <w:style w:type="character" w:customStyle="1" w:styleId="Heading1Char">
     <w:name w:val="Heading 1 Char"/>
-    <w:basedOn w:val="DefaultParagraphFont"/>
     <w:link w:val="Heading1"/>
     <w:uiPriority w:val="99"/>
     <w:locked/>
@@ -31974,7 +32113,6 @@
   </w:style>
   <w:style w:type="character" w:customStyle="1" w:styleId="Heading2Char">
     <w:name w:val="Heading 2 Char"/>
-    <w:basedOn w:val="DefaultParagraphFont"/>
     <w:link w:val="Heading2"/>
     <w:uiPriority w:val="99"/>
     <w:locked/>
@@ -31987,7 +32125,6 @@
   </w:style>
   <w:style w:type="character" w:customStyle="1" w:styleId="Heading3Char">
     <w:name w:val="Heading 3 Char"/>
-    <w:basedOn w:val="DefaultParagraphFont"/>
     <w:link w:val="Heading3"/>
     <w:uiPriority w:val="99"/>
     <w:locked/>
@@ -32000,7 +32137,6 @@
   </w:style>
   <w:style w:type="character" w:customStyle="1" w:styleId="Heading4Char">
     <w:name w:val="Heading 4 Char"/>
-    <w:basedOn w:val="DefaultParagraphFont"/>
     <w:link w:val="Heading4"/>
     <w:uiPriority w:val="99"/>
     <w:semiHidden/>
@@ -32014,7 +32150,6 @@
   </w:style>
   <w:style w:type="character" w:customStyle="1" w:styleId="Heading5Char">
     <w:name w:val="Heading 5 Char"/>
-    <w:basedOn w:val="DefaultParagraphFont"/>
     <w:link w:val="Heading5"/>
     <w:uiPriority w:val="99"/>
     <w:semiHidden/>
@@ -32029,7 +32164,6 @@
   </w:style>
   <w:style w:type="character" w:customStyle="1" w:styleId="Heading6Char">
     <w:name w:val="Heading 6 Char"/>
-    <w:basedOn w:val="DefaultParagraphFont"/>
     <w:link w:val="Heading6"/>
     <w:uiPriority w:val="99"/>
     <w:semiHidden/>
@@ -32043,7 +32177,6 @@
   </w:style>
   <w:style w:type="character" w:styleId="Hyperlink">
     <w:name w:val="Hyperlink"/>
-    <w:basedOn w:val="DefaultParagraphFont"/>
     <w:uiPriority w:val="99"/>
     <w:rsid w:val="00547DFE"/>
     <w:rPr>
@@ -32063,7 +32196,6 @@
   </w:style>
   <w:style w:type="character" w:styleId="HTMLCode">
     <w:name w:val="HTML Code"/>
-    <w:basedOn w:val="DefaultParagraphFont"/>
     <w:uiPriority w:val="99"/>
     <w:rsid w:val="00547DFE"/>
     <w:rPr>
@@ -32105,7 +32237,6 @@
   </w:style>
   <w:style w:type="character" w:customStyle="1" w:styleId="HTMLPreformattedChar">
     <w:name w:val="HTML Preformatted Char"/>
-    <w:basedOn w:val="DefaultParagraphFont"/>
     <w:link w:val="HTMLPreformatted"/>
     <w:uiPriority w:val="99"/>
     <w:locked/>
@@ -32116,7 +32247,6 @@
   </w:style>
   <w:style w:type="character" w:styleId="BookTitle">
     <w:name w:val="Book Title"/>
-    <w:basedOn w:val="DefaultParagraphFont"/>
     <w:uiPriority w:val="99"/>
     <w:qFormat/>
     <w:rsid w:val="00D30CD6"/>
@@ -32151,7 +32281,6 @@
   </w:style>
   <w:style w:type="character" w:customStyle="1" w:styleId="TitleChar">
     <w:name w:val="Title Char"/>
-    <w:basedOn w:val="DefaultParagraphFont"/>
     <w:link w:val="Title"/>
     <w:uiPriority w:val="99"/>
     <w:locked/>
@@ -32165,7 +32294,6 @@
   </w:style>
   <w:style w:type="character" w:styleId="Emphasis">
     <w:name w:val="Emphasis"/>
-    <w:basedOn w:val="DefaultParagraphFont"/>
     <w:uiPriority w:val="99"/>
     <w:qFormat/>
     <w:rsid w:val="007D0C6F"/>
@@ -32212,7 +32340,6 @@
   </w:style>
   <w:style w:type="character" w:styleId="CommentReference">
     <w:name w:val="annotation reference"/>
-    <w:basedOn w:val="DefaultParagraphFont"/>
     <w:uiPriority w:val="99"/>
     <w:rsid w:val="009E2245"/>
     <w:rPr>
@@ -32233,7 +32360,6 @@
   </w:style>
   <w:style w:type="character" w:customStyle="1" w:styleId="CommentTextChar">
     <w:name w:val="Comment Text Char"/>
-    <w:basedOn w:val="DefaultParagraphFont"/>
     <w:link w:val="CommentText"/>
     <w:uiPriority w:val="99"/>
     <w:locked/>
@@ -32256,7 +32382,6 @@
   </w:style>
   <w:style w:type="character" w:customStyle="1" w:styleId="CommentSubjectChar">
     <w:name w:val="Comment Subject Char"/>
-    <w:basedOn w:val="CommentTextChar"/>
     <w:link w:val="CommentSubject"/>
     <w:uiPriority w:val="99"/>
     <w:locked/>
@@ -32280,7 +32405,6 @@
   </w:style>
   <w:style w:type="character" w:customStyle="1" w:styleId="BalloonTextChar">
     <w:name w:val="Balloon Text Char"/>
-    <w:basedOn w:val="DefaultParagraphFont"/>
     <w:link w:val="BalloonText"/>
     <w:uiPriority w:val="99"/>
     <w:locked/>
@@ -32328,7 +32452,6 @@
   </w:style>
   <w:style w:type="character" w:styleId="FollowedHyperlink">
     <w:name w:val="FollowedHyperlink"/>
-    <w:basedOn w:val="DefaultParagraphFont"/>
     <w:uiPriority w:val="99"/>
     <w:rsid w:val="00656E83"/>
     <w:rPr>
@@ -32349,7 +32472,6 @@
   </w:style>
   <w:style w:type="character" w:styleId="Strong">
     <w:name w:val="Strong"/>
-    <w:basedOn w:val="DefaultParagraphFont"/>
     <w:uiPriority w:val="99"/>
     <w:qFormat/>
     <w:rsid w:val="00C81378"/>

</xml_diff>

<commit_message>
* Project "Learning / Hibernate / Hibernate JBoss.org part_01":    + Add new example (Inheritance strategy -> ImplicitAndExplicitPolymorphism).    ! Update the TestTablePerClassInheritanceStrategy example.    ! Update Hibernate JBoss.org part_01/docs/Hibernate.docx file.
</commit_message>
<xml_diff>
--- a/Hibernate/Hibernate JBoss.org part_01/docs/Hibernate.docx
+++ b/Hibernate/Hibernate JBoss.org part_01/docs/Hibernate.docx
@@ -22909,42 +22909,17 @@
         </w:rPr>
         <w:t xml:space="preserve"> - You can customize the ordinal of the underlying ordered list by using the </w:t>
       </w:r>
-      <w:r>
-        <w:fldChar w:fldCharType="begin"/>
-      </w:r>
-      <w:r>
-        <w:rPr>
-          <w:lang w:val="en-US"/>
-        </w:rPr>
-        <w:instrText xml:space="preserve"> HYPERLINK "https://docs.jboss.org/hibernate/or</w:instrText>
-      </w:r>
-      <w:r>
-        <w:rPr>
-          <w:lang w:val="en-US"/>
-        </w:rPr>
-        <w:instrText xml:space="preserve">m/5.4/javadocs/org/hibernate/annotations/ListIndexBase.html" </w:instrText>
-      </w:r>
-      <w:r>
-        <w:fldChar w:fldCharType="separate"/>
-      </w:r>
-      <w:r>
-        <w:rPr>
-          <w:b/>
-          <w:noProof/>
-          <w:color w:val="0070C0"/>
-          <w:lang w:val="en-US"/>
-        </w:rPr>
-        <w:t>@ListIndexBase</w:t>
-      </w:r>
-      <w:r>
-        <w:rPr>
-          <w:b/>
-          <w:noProof/>
-          <w:color w:val="0070C0"/>
-          <w:lang w:val="en-US"/>
-        </w:rPr>
-        <w:fldChar w:fldCharType="end"/>
-      </w:r>
+      <w:hyperlink r:id="rId22" w:history="1">
+        <w:r>
+          <w:rPr>
+            <w:b/>
+            <w:noProof/>
+            <w:color w:val="0070C0"/>
+            <w:lang w:val="en-US"/>
+          </w:rPr>
+          <w:t>@ListIndexBase</w:t>
+        </w:r>
+      </w:hyperlink>
       <w:r>
         <w:rPr>
           <w:noProof/>
@@ -22988,42 +22963,20 @@
         </w:rPr>
         <w:t xml:space="preserve">While the JPA </w:t>
       </w:r>
-      <w:r>
-        <w:fldChar w:fldCharType="begin"/>
-      </w:r>
-      <w:r>
-        <w:rPr>
-          <w:lang w:val="en-US"/>
-        </w:rPr>
-        <w:instrText xml:space="preserve"> HYPERLINK "https://javaee.github.io/javaee-spec/javadocs/javax/persistence/OrderBy.html" </w:instrText>
-      </w:r>
-      <w:r>
-        <w:fldChar w:fldCharType="separate"/>
-      </w:r>
-      <w:r>
-        <w:rPr>
-          <w:rStyle w:val="HTMLCode"/>
-          <w:rFonts w:cs="Courier New"/>
-          <w:noProof/>
-          <w:color w:val="0000FF"/>
-          <w:szCs w:val="20"/>
-          <w:u w:val="single"/>
-          <w:lang w:val="en-US"/>
-        </w:rPr>
-        <w:t>@OrderBy</w:t>
-      </w:r>
-      <w:r>
-        <w:rPr>
-          <w:rStyle w:val="HTMLCode"/>
-          <w:rFonts w:cs="Courier New"/>
-          <w:noProof/>
-          <w:color w:val="0000FF"/>
-          <w:szCs w:val="20"/>
-          <w:u w:val="single"/>
-          <w:lang w:val="en-US"/>
-        </w:rPr>
-        <w:fldChar w:fldCharType="end"/>
-      </w:r>
+      <w:hyperlink r:id="rId23" w:history="1">
+        <w:r>
+          <w:rPr>
+            <w:rStyle w:val="HTMLCode"/>
+            <w:rFonts w:cs="Courier New"/>
+            <w:noProof/>
+            <w:color w:val="0000FF"/>
+            <w:szCs w:val="20"/>
+            <w:u w:val="single"/>
+            <w:lang w:val="en-US"/>
+          </w:rPr>
+          <w:t>@OrderBy</w:t>
+        </w:r>
+      </w:hyperlink>
       <w:r>
         <w:rPr>
           <w:noProof/>
@@ -23031,42 +22984,20 @@
         </w:rPr>
         <w:t xml:space="preserve"> annotation allows you to specify the entity attributes used for sorting when fetching the current annotated collection, the Hibernate specific </w:t>
       </w:r>
-      <w:r>
-        <w:fldChar w:fldCharType="begin"/>
-      </w:r>
-      <w:r>
-        <w:rPr>
-          <w:lang w:val="en-US"/>
-        </w:rPr>
-        <w:instrText xml:space="preserve"> HYPERLINK "https://docs.jboss.org/hibernate/orm/5.4/javadocs/org/hibernate/annotations/OrderBy.html" </w:instrText>
-      </w:r>
-      <w:r>
-        <w:fldChar w:fldCharType="separate"/>
-      </w:r>
-      <w:r>
-        <w:rPr>
-          <w:rStyle w:val="HTMLCode"/>
-          <w:rFonts w:cs="Courier New"/>
-          <w:noProof/>
-          <w:color w:val="0000FF"/>
-          <w:szCs w:val="20"/>
-          <w:u w:val="single"/>
-          <w:lang w:val="en-US"/>
-        </w:rPr>
-        <w:t>@OrderBy</w:t>
-      </w:r>
-      <w:r>
-        <w:rPr>
-          <w:rStyle w:val="HTMLCode"/>
-          <w:rFonts w:cs="Courier New"/>
-          <w:noProof/>
-          <w:color w:val="0000FF"/>
-          <w:szCs w:val="20"/>
-          <w:u w:val="single"/>
-          <w:lang w:val="en-US"/>
-        </w:rPr>
-        <w:fldChar w:fldCharType="end"/>
-      </w:r>
+      <w:hyperlink r:id="rId24" w:history="1">
+        <w:r>
+          <w:rPr>
+            <w:rStyle w:val="HTMLCode"/>
+            <w:rFonts w:cs="Courier New"/>
+            <w:noProof/>
+            <w:color w:val="0000FF"/>
+            <w:szCs w:val="20"/>
+            <w:u w:val="single"/>
+            <w:lang w:val="en-US"/>
+          </w:rPr>
+          <w:t>@OrderBy</w:t>
+        </w:r>
+      </w:hyperlink>
       <w:r>
         <w:rPr>
           <w:noProof/>
@@ -23593,32 +23524,15 @@
         </w:rPr>
         <w:t xml:space="preserve">Additional information for understanding maps keys - </w:t>
       </w:r>
-      <w:r>
-        <w:fldChar w:fldCharType="begin"/>
-      </w:r>
-      <w:r>
-        <w:rPr>
-          <w:lang w:val="en-US"/>
-        </w:rPr>
-        <w:instrText xml:space="preserve"> HYPERLINK "https://www.baeldung.com/hibernate-persisting-maps" </w:instrText>
-      </w:r>
-      <w:r>
-        <w:fldChar w:fldCharType="separate"/>
-      </w:r>
-      <w:r>
-        <w:rPr>
-          <w:rStyle w:val="Hyperlink"/>
-          <w:lang w:val="en-US"/>
-        </w:rPr>
-        <w:t>https://www.baeldung.com/hibernate-persisting-maps</w:t>
-      </w:r>
-      <w:r>
-        <w:rPr>
-          <w:rStyle w:val="Hyperlink"/>
-          <w:lang w:val="en-US"/>
-        </w:rPr>
-        <w:fldChar w:fldCharType="end"/>
-      </w:r>
+      <w:hyperlink r:id="rId25" w:history="1">
+        <w:r>
+          <w:rPr>
+            <w:rStyle w:val="Hyperlink"/>
+            <w:lang w:val="en-US"/>
+          </w:rPr>
+          <w:t>https://www.baeldung.com/hibernate-persisting-maps</w:t>
+        </w:r>
+      </w:hyperlink>
       <w:r>
         <w:rPr>
           <w:lang w:val="en-US"/>
@@ -23961,32 +23875,15 @@
         </w:rPr>
         <w:t xml:space="preserve">Additional information - </w:t>
       </w:r>
-      <w:r>
-        <w:fldChar w:fldCharType="begin"/>
-      </w:r>
-      <w:r>
-        <w:rPr>
-          <w:lang w:val="en-US"/>
-        </w:rPr>
-        <w:instrText xml:space="preserve"> HYPERLINK "https://thorben-janssen.com/mapping-arrays-with-hibernate/" </w:instrText>
-      </w:r>
-      <w:r>
-        <w:fldChar w:fldCharType="separate"/>
-      </w:r>
-      <w:r>
-        <w:rPr>
-          <w:rStyle w:val="Hyperlink"/>
-          <w:lang w:val="en-US"/>
-        </w:rPr>
-        <w:t>https://thorben-janssen.com/mapping-arrays-with-hibernate/</w:t>
-      </w:r>
-      <w:r>
-        <w:rPr>
-          <w:rStyle w:val="Hyperlink"/>
-          <w:lang w:val="en-US"/>
-        </w:rPr>
-        <w:fldChar w:fldCharType="end"/>
-      </w:r>
+      <w:hyperlink r:id="rId26" w:history="1">
+        <w:r>
+          <w:rPr>
+            <w:rStyle w:val="Hyperlink"/>
+            <w:lang w:val="en-US"/>
+          </w:rPr>
+          <w:t>https://thorben-janssen.com/mapping-arrays-with-hibernate/</w:t>
+        </w:r>
+      </w:hyperlink>
     </w:p>
     <w:p>
       <w:pPr>
@@ -24964,13 +24861,13 @@
     </w:p>
     <w:p>
       <w:pPr>
-        <w:pStyle w:val="Heading5"/>
-        <w:rPr>
-          <w:lang w:val="en-US"/>
-        </w:rPr>
-      </w:pPr>
-      <w:r>
-        <w:rPr>
+        <w:rPr>
+          <w:lang w:val="en-US"/>
+        </w:rPr>
+      </w:pPr>
+      <w:r>
+        <w:rPr>
+          <w:b/>
           <w:lang w:val="en-US"/>
         </w:rPr>
         <w:lastRenderedPageBreak/>
@@ -25239,66 +25136,266 @@
         <w:spacing w:after="120"/>
         <w:rPr>
           <w:noProof/>
+          <w:lang w:val="en-US"/>
+        </w:rPr>
+      </w:pPr>
+      <w:r>
+        <w:rPr>
+          <w:b/>
+          <w:noProof/>
+          <w:color w:val="0070C0"/>
+          <w:lang w:val="en-US"/>
+        </w:rPr>
+        <w:t>Table per class</w:t>
+      </w:r>
+      <w:r>
+        <w:rPr>
+          <w:noProof/>
+          <w:lang w:val="en-US"/>
+        </w:rPr>
+        <w:t xml:space="preserve"> - Each subclass has its own table containing both the subclass and the base class properties.</w:t>
+      </w:r>
+      <w:r>
+        <w:rPr>
+          <w:noProof/>
           <w:sz w:val="36"/>
           <w:szCs w:val="36"/>
           <w:lang w:val="en-US"/>
         </w:rPr>
-      </w:pPr>
+        <w:t xml:space="preserve"> </w:t>
+      </w:r>
+      <w:r>
+        <w:rPr>
+          <w:noProof/>
+          <w:lang w:val="en-US"/>
+        </w:rPr>
+        <w:t>A requirement for all child objects of the same parent entity is that they have unique IDs among them</w:t>
+      </w:r>
+      <w:r>
+        <w:rPr>
+          <w:noProof/>
+          <w:lang w:val="en-US"/>
+        </w:rPr>
+        <w:t>(?)</w:t>
+      </w:r>
+      <w:r>
+        <w:rPr>
+          <w:noProof/>
+          <w:lang w:val="en-US"/>
+        </w:rPr>
+        <w:t>.</w:t>
+      </w:r>
+    </w:p>
+    <w:p>
+      <w:pPr>
+        <w:pStyle w:val="Heading3"/>
+        <w:rPr>
+          <w:lang w:val="en-US"/>
+        </w:rPr>
+      </w:pPr>
+      <w:r>
+        <w:rPr>
+          <w:sz w:val="24"/>
+          <w:lang w:val="en-US"/>
+        </w:rPr>
+        <w:t>Polymorphic</w:t>
+      </w:r>
+      <w:r>
+        <w:rPr>
+          <w:lang w:val="en-US"/>
+        </w:rPr>
+        <w:t xml:space="preserve"> Queries</w:t>
+      </w:r>
+    </w:p>
+    <w:p>
+      <w:pPr>
+        <w:spacing w:before="100" w:beforeAutospacing="1"/>
+        <w:rPr>
+          <w:lang w:val="en-US" w:eastAsia="en-US"/>
+        </w:rPr>
+      </w:pPr>
+      <w:r>
+        <w:rPr>
+          <w:lang w:val="en-US" w:eastAsia="en-US"/>
+        </w:rPr>
+        <w:t>By default, when you query a base class entity, the polymorphic query will fetch all subclasses belonging to the base type.</w:t>
+      </w:r>
+    </w:p>
+    <w:p>
+      <w:pPr>
+        <w:spacing w:after="100" w:afterAutospacing="1"/>
+        <w:rPr>
+          <w:lang w:val="en-US" w:eastAsia="en-US"/>
+        </w:rPr>
+      </w:pPr>
+      <w:r>
+        <w:rPr>
+          <w:lang w:val="en-US" w:eastAsia="en-US"/>
+        </w:rPr>
+        <w:t xml:space="preserve">However, you can even query </w:t>
+      </w:r>
       <w:r>
         <w:rPr>
           <w:b/>
-          <w:noProof/>
-          <w:color w:val="0070C0"/>
-          <w:lang w:val="en-US"/>
-        </w:rPr>
-        <w:t>Table per class</w:t>
-      </w:r>
-      <w:r>
-        <w:rPr>
-          <w:noProof/>
-          <w:lang w:val="en-US"/>
-        </w:rPr>
-        <w:t xml:space="preserve"> - Each subclass has its own table containing both the subclass and the base class properties.</w:t>
-      </w:r>
-      <w:r>
+          <w:bCs/>
+          <w:lang w:val="en-US" w:eastAsia="en-US"/>
+        </w:rPr>
+        <w:t xml:space="preserve">interfaces or base classes that </w:t>
+      </w:r>
+      <w:proofErr w:type="gramStart"/>
+      <w:r>
+        <w:rPr>
+          <w:b/>
+          <w:bCs/>
+          <w:lang w:val="en-US" w:eastAsia="en-US"/>
+        </w:rPr>
+        <w:t>don’t</w:t>
+      </w:r>
+      <w:proofErr w:type="gramEnd"/>
+      <w:r>
+        <w:rPr>
+          <w:b/>
+          <w:bCs/>
+          <w:lang w:val="en-US" w:eastAsia="en-US"/>
+        </w:rPr>
+        <w:t xml:space="preserve"> belong to the JPA entity inheritance model</w:t>
+      </w:r>
+      <w:r>
+        <w:rPr>
+          <w:lang w:val="en-US" w:eastAsia="en-US"/>
+        </w:rPr>
+        <w:t>.</w:t>
+      </w:r>
+    </w:p>
+    <w:p>
+      <w:pPr>
+        <w:spacing w:after="100" w:afterAutospacing="1"/>
+        <w:rPr>
+          <w:lang w:val="en-US" w:eastAsia="en-US"/>
+        </w:rPr>
+      </w:pPr>
+      <w:r>
+        <w:rPr>
+          <w:lang w:val="en-US"/>
+        </w:rPr>
+        <w:t>When we</w:t>
+      </w:r>
+      <w:r>
+        <w:rPr>
+          <w:lang w:val="en-US"/>
+        </w:rPr>
+        <w:t xml:space="preserve"> query against the </w:t>
+      </w:r>
+      <w:r>
+        <w:rPr>
+          <w:rFonts w:ascii="Courier New" w:hAnsi="Courier New" w:cs="Courier New"/>
+          <w:sz w:val="20"/>
+          <w:szCs w:val="20"/>
+          <w:lang w:val="en-US"/>
+        </w:rPr>
+        <w:t>superclass or</w:t>
+      </w:r>
+      <w:r>
+        <w:rPr>
+          <w:lang w:val="en-US"/>
+        </w:rPr>
+        <w:t xml:space="preserve"> </w:t>
+      </w:r>
+      <w:r>
+        <w:rPr>
+          <w:rFonts w:ascii="Courier New" w:hAnsi="Courier New" w:cs="Courier New"/>
+          <w:sz w:val="20"/>
+          <w:szCs w:val="20"/>
+          <w:lang w:val="en-US"/>
+        </w:rPr>
+        <w:t>interface</w:t>
+      </w:r>
+      <w:r>
+        <w:rPr>
+          <w:lang w:val="en-US"/>
+        </w:rPr>
+        <w:t xml:space="preserve">, Hibernate is going to fetch only the entities that are either mapped with </w:t>
+      </w:r>
+      <w:proofErr w:type="gramStart"/>
+      <w:r>
+        <w:rPr>
+          <w:rFonts w:ascii="Courier New" w:hAnsi="Courier New" w:cs="Courier New"/>
+          <w:sz w:val="20"/>
+          <w:szCs w:val="20"/>
+          <w:lang w:val="en-US"/>
+        </w:rPr>
+        <w:t>@Polymorphism(</w:t>
+      </w:r>
+      <w:proofErr w:type="gramEnd"/>
+      <w:r>
+        <w:rPr>
+          <w:rFonts w:ascii="Courier New" w:hAnsi="Courier New" w:cs="Courier New"/>
+          <w:sz w:val="20"/>
+          <w:szCs w:val="20"/>
+          <w:lang w:val="en-US"/>
+        </w:rPr>
+        <w:t xml:space="preserve">type = </w:t>
+      </w:r>
+      <w:proofErr w:type="spellStart"/>
+      <w:r>
+        <w:rPr>
+          <w:rFonts w:ascii="Courier New" w:hAnsi="Courier New" w:cs="Courier New"/>
+          <w:sz w:val="20"/>
+          <w:szCs w:val="20"/>
+          <w:lang w:val="en-US"/>
+        </w:rPr>
+        <w:t>PolymorphismType.IMPLICIT</w:t>
+      </w:r>
+      <w:proofErr w:type="spellEnd"/>
+      <w:r>
+        <w:rPr>
+          <w:rFonts w:ascii="Courier New" w:hAnsi="Courier New" w:cs="Courier New"/>
+          <w:sz w:val="20"/>
+          <w:szCs w:val="20"/>
+          <w:lang w:val="en-US"/>
+        </w:rPr>
+        <w:t>)</w:t>
+      </w:r>
+      <w:r>
+        <w:rPr>
+          <w:lang w:val="en-US"/>
+        </w:rPr>
+        <w:t xml:space="preserve"> or they are not annotated at all with the </w:t>
+      </w:r>
+      <w:r>
+        <w:rPr>
+          <w:rFonts w:ascii="Courier New" w:hAnsi="Courier New" w:cs="Courier New"/>
+          <w:sz w:val="20"/>
+          <w:szCs w:val="20"/>
+          <w:lang w:val="en-US"/>
+        </w:rPr>
+        <w:t>@Polymorphism</w:t>
+      </w:r>
+      <w:r>
+        <w:rPr>
+          <w:lang w:val="en-US"/>
+        </w:rPr>
+        <w:t xml:space="preserve"> annotation (implying the IMPLICIT behavior)</w:t>
+      </w:r>
+      <w:r>
+        <w:rPr>
+          <w:lang w:val="en-US"/>
+        </w:rPr>
+        <w:t>.</w:t>
+      </w:r>
+      <w:bookmarkStart w:id="54" w:name="_GoBack"/>
+      <w:bookmarkEnd w:id="54"/>
+    </w:p>
+    <w:p>
+      <w:pPr>
+        <w:spacing w:after="120"/>
         <w:rPr>
           <w:noProof/>
           <w:sz w:val="36"/>
           <w:szCs w:val="36"/>
           <w:lang w:val="en-US"/>
         </w:rPr>
-        <w:t xml:space="preserve"> </w:t>
-      </w:r>
-      <w:r>
-        <w:rPr>
-          <w:noProof/>
-          <w:lang w:val="en-US"/>
-        </w:rPr>
-        <w:t>A requirement for all child objects of the same parent entity is that they have unique IDs among them</w:t>
-      </w:r>
-      <w:r>
-        <w:rPr>
-          <w:noProof/>
-          <w:lang w:val="en-US"/>
-        </w:rPr>
-        <w:t>(?</w:t>
-      </w:r>
-      <w:bookmarkStart w:id="54" w:name="_GoBack"/>
-      <w:bookmarkEnd w:id="54"/>
-      <w:r>
-        <w:rPr>
-          <w:noProof/>
-          <w:lang w:val="en-US"/>
-        </w:rPr>
-        <w:t>)</w:t>
-      </w:r>
-      <w:r>
-        <w:rPr>
-          <w:noProof/>
-          <w:lang w:val="en-US"/>
-        </w:rPr>
-        <w:t>.</w:t>
-      </w:r>
+      </w:pPr>
     </w:p>
     <w:p>
       <w:pPr>
@@ -25361,7 +25458,7 @@
       <w:r>
         <w:t xml:space="preserve">повторения! – </w:t>
       </w:r>
-      <w:hyperlink r:id="rId22" w:history="1">
+      <w:hyperlink r:id="rId27" w:history="1">
         <w:r>
           <w:rPr>
             <w:rStyle w:val="Hyperlink"/>
@@ -25458,7 +25555,7 @@
         </w:rPr>
         <w:t xml:space="preserve">Difference between first level and second level cache in Hibernate. - </w:t>
       </w:r>
-      <w:hyperlink r:id="rId23" w:history="1">
+      <w:hyperlink r:id="rId28" w:history="1">
         <w:r>
           <w:rPr>
             <w:rStyle w:val="Hyperlink"/>
@@ -25490,7 +25587,7 @@
         </w:rPr>
         <w:t xml:space="preserve">Cool man’s tutorial - </w:t>
       </w:r>
-      <w:hyperlink r:id="rId24" w:history="1">
+      <w:hyperlink r:id="rId29" w:history="1">
         <w:r>
           <w:rPr>
             <w:rStyle w:val="Hyperlink"/>
@@ -25522,7 +25619,7 @@
           <w:lang w:val="en-US"/>
         </w:rPr>
       </w:pPr>
-      <w:hyperlink r:id="rId25" w:tooltip="@NaturalId – A good way to persist natural IDs with Hibernate?" w:history="1">
+      <w:hyperlink r:id="rId30" w:tooltip="@NaturalId – A good way to persist natural IDs with Hibernate?" w:history="1">
         <w:r>
           <w:rPr>
             <w:rStyle w:val="Hyperlink"/>
@@ -25538,7 +25635,7 @@
         </w:rPr>
         <w:t xml:space="preserve"> - </w:t>
       </w:r>
-      <w:hyperlink r:id="rId26" w:history="1">
+      <w:hyperlink r:id="rId31" w:history="1">
         <w:r>
           <w:rPr>
             <w:rStyle w:val="Hyperlink"/>
@@ -25559,16 +25656,31 @@
           <w:tab w:val="clear" w:pos="720"/>
           <w:tab w:val="num" w:pos="540"/>
         </w:tabs>
-        <w:ind w:left="540"/>
-        <w:rPr>
-          <w:lang w:val="en-US"/>
-        </w:rPr>
-      </w:pPr>
-      <w:proofErr w:type="spellStart"/>
-      <w:r>
-        <w:t>ыва</w:t>
-      </w:r>
-      <w:proofErr w:type="spellEnd"/>
+        <w:rPr>
+          <w:lang w:val="en-US"/>
+        </w:rPr>
+      </w:pPr>
+      <w:r>
+        <w:rPr>
+          <w:lang w:val="en-US"/>
+        </w:rPr>
+        <w:t xml:space="preserve">Oracle docs (Developers Guide for JPA/JDO) - </w:t>
+      </w:r>
+      <w:hyperlink r:id="rId32" w:history="1">
+        <w:r>
+          <w:rPr>
+            <w:rStyle w:val="Hyperlink"/>
+            <w:lang w:val="en-US"/>
+          </w:rPr>
+          <w:t>https://docs.oracle.com/html/E13946_04/</w:t>
+        </w:r>
+      </w:hyperlink>
+      <w:r>
+        <w:rPr>
+          <w:lang w:val="en-US"/>
+        </w:rPr>
+        <w:t>.</w:t>
+      </w:r>
     </w:p>
     <w:sectPr>
       <w:pgSz w:w="11906" w:h="16838"/>
@@ -31655,7 +31767,7 @@
     <w:lsdException w:name="Block Text" w:locked="1" w:semiHidden="1" w:unhideWhenUsed="1"/>
     <w:lsdException w:name="Hyperlink" w:locked="1" w:semiHidden="1" w:unhideWhenUsed="1"/>
     <w:lsdException w:name="FollowedHyperlink" w:locked="1" w:semiHidden="1" w:unhideWhenUsed="1"/>
-    <w:lsdException w:name="Strong" w:uiPriority="0" w:qFormat="1"/>
+    <w:lsdException w:name="Strong" w:uiPriority="22" w:qFormat="1"/>
     <w:lsdException w:name="Emphasis" w:uiPriority="0" w:qFormat="1"/>
     <w:lsdException w:name="Document Map" w:locked="1" w:semiHidden="1" w:unhideWhenUsed="1"/>
     <w:lsdException w:name="Plain Text" w:locked="1" w:semiHidden="1" w:unhideWhenUsed="1"/>
@@ -32472,7 +32584,7 @@
   </w:style>
   <w:style w:type="character" w:styleId="Strong">
     <w:name w:val="Strong"/>
-    <w:uiPriority w:val="99"/>
+    <w:uiPriority w:val="22"/>
     <w:qFormat/>
     <w:rsid w:val="00C81378"/>
     <w:rPr>
@@ -32482,22 +32594,18 @@
   </w:style>
   <w:style w:type="character" w:customStyle="1" w:styleId="pln">
     <w:name w:val="pln"/>
-    <w:uiPriority w:val="99"/>
     <w:rsid w:val="00D576FA"/>
   </w:style>
   <w:style w:type="character" w:customStyle="1" w:styleId="lit">
     <w:name w:val="lit"/>
-    <w:uiPriority w:val="99"/>
     <w:rsid w:val="00D576FA"/>
   </w:style>
   <w:style w:type="character" w:customStyle="1" w:styleId="pun">
     <w:name w:val="pun"/>
-    <w:uiPriority w:val="99"/>
     <w:rsid w:val="00D576FA"/>
   </w:style>
   <w:style w:type="character" w:customStyle="1" w:styleId="typ">
     <w:name w:val="typ"/>
-    <w:uiPriority w:val="99"/>
     <w:rsid w:val="00D576FA"/>
   </w:style>
   <w:style w:type="character" w:customStyle="1" w:styleId="str">

</xml_diff>

<commit_message>
* Project "Learning / Hibernate / Hibernate JBoss.org part_01":    + Add new examples (Entity and Collection immutability).    ! Update Hibernate JBoss.org part_01/docs/Hibernate.docx file.
</commit_message>
<xml_diff>
--- a/Hibernate/Hibernate JBoss.org part_01/docs/Hibernate.docx
+++ b/Hibernate/Hibernate JBoss.org part_01/docs/Hibernate.docx
@@ -25383,17 +25383,146 @@
         </w:rPr>
         <w:t>.</w:t>
       </w:r>
+    </w:p>
+    <w:p>
+      <w:pPr>
+        <w:pStyle w:val="Heading1"/>
+        <w:numPr>
+          <w:ilvl w:val="0"/>
+          <w:numId w:val="12"/>
+        </w:numPr>
+        <w:jc w:val="center"/>
+        <w:rPr>
+          <w:sz w:val="36"/>
+          <w:szCs w:val="36"/>
+          <w:lang w:val="en-US"/>
+        </w:rPr>
+      </w:pPr>
+      <w:r>
+        <w:rPr>
+          <w:sz w:val="36"/>
+          <w:szCs w:val="36"/>
+          <w:lang w:val="en-US"/>
+        </w:rPr>
+        <w:t>IMMUTABILITY</w:t>
+      </w:r>
+    </w:p>
+    <w:p>
+      <w:pPr>
+        <w:spacing w:before="100" w:beforeAutospacing="1"/>
+      </w:pPr>
+      <w:r>
+        <w:t xml:space="preserve">Хорошей практикой является пометка неизменяемых </w:t>
+      </w:r>
+      <w:r>
+        <w:rPr>
+          <w:lang w:val="en-US"/>
+        </w:rPr>
+        <w:t>Entities</w:t>
+      </w:r>
+      <w:r>
+        <w:t xml:space="preserve"> </w:t>
+      </w:r>
+      <w:r>
+        <w:t xml:space="preserve">и </w:t>
+      </w:r>
+      <w:r>
+        <w:rPr>
+          <w:lang w:val="en-US"/>
+        </w:rPr>
+        <w:t>Collections</w:t>
+      </w:r>
+      <w:r>
+        <w:t xml:space="preserve"> как </w:t>
+      </w:r>
+      <w:r>
+        <w:rPr>
+          <w:b/>
+          <w:noProof/>
+          <w:color w:val="0070C0"/>
+        </w:rPr>
+        <w:t>@</w:t>
+      </w:r>
+      <w:r>
+        <w:rPr>
+          <w:b/>
+          <w:noProof/>
+          <w:color w:val="0070C0"/>
+          <w:lang w:val="en-US"/>
+        </w:rPr>
+        <w:t>Immutable</w:t>
+      </w:r>
+      <w:r>
+        <w:t xml:space="preserve">. Это позволяет </w:t>
+      </w:r>
+      <w:r>
+        <w:rPr>
+          <w:lang w:val="en-US"/>
+        </w:rPr>
+        <w:t>Hibernate</w:t>
+      </w:r>
+      <w:r>
+        <w:t xml:space="preserve"> </w:t>
+      </w:r>
+      <w:r>
+        <w:t xml:space="preserve">проводить определенные оптимизации. При попытке изменить </w:t>
+      </w:r>
+      <w:r>
+        <w:rPr>
+          <w:lang w:val="en-US"/>
+        </w:rPr>
+        <w:t>immutable</w:t>
+      </w:r>
+      <w:r>
+        <w:t xml:space="preserve"> </w:t>
+      </w:r>
+      <w:r>
+        <w:rPr>
+          <w:lang w:val="en-US"/>
+        </w:rPr>
+        <w:t>entity</w:t>
+      </w:r>
+      <w:r>
+        <w:t xml:space="preserve"> -</w:t>
+      </w:r>
+      <w:r>
+        <w:t xml:space="preserve"> </w:t>
+      </w:r>
+      <w:r>
+        <w:t xml:space="preserve">запрос на обновление будет проигнорирован, в случае же с </w:t>
+      </w:r>
+      <w:r>
+        <w:rPr>
+          <w:lang w:val="en-US"/>
+        </w:rPr>
+        <w:t>immutable</w:t>
+      </w:r>
+      <w:r>
+        <w:t xml:space="preserve"> </w:t>
+      </w:r>
+      <w:r>
+        <w:rPr>
+          <w:lang w:val="en-US"/>
+        </w:rPr>
+        <w:t>collection</w:t>
+      </w:r>
+      <w:r>
+        <w:t xml:space="preserve"> -</w:t>
+      </w:r>
       <w:bookmarkStart w:id="54" w:name="_GoBack"/>
       <w:bookmarkEnd w:id="54"/>
-    </w:p>
-    <w:p>
-      <w:pPr>
-        <w:spacing w:after="120"/>
-        <w:rPr>
-          <w:noProof/>
-          <w:sz w:val="36"/>
-          <w:szCs w:val="36"/>
-          <w:lang w:val="en-US"/>
+      <w:r>
+        <w:t xml:space="preserve"> </w:t>
+      </w:r>
+      <w:r>
+        <w:t>будет выброшено исключение.</w:t>
+      </w:r>
+    </w:p>
+    <w:p>
+      <w:pPr>
+        <w:spacing w:before="100" w:beforeAutospacing="1"/>
+        <w:rPr>
+          <w:lang w:eastAsia="en-US"/>
         </w:rPr>
       </w:pPr>
     </w:p>
@@ -31681,7 +31810,7 @@
   </w:docDefaults>
   <w:latentStyles w:defLockedState="0" w:defUIPriority="99" w:defSemiHidden="0" w:defUnhideWhenUsed="0" w:defQFormat="0" w:count="371">
     <w:lsdException w:name="Normal" w:uiPriority="0" w:qFormat="1"/>
-    <w:lsdException w:name="heading 1" w:uiPriority="0" w:qFormat="1"/>
+    <w:lsdException w:name="heading 1" w:qFormat="1"/>
     <w:lsdException w:name="heading 2" w:uiPriority="0" w:qFormat="1"/>
     <w:lsdException w:name="heading 3" w:uiPriority="0" w:qFormat="1"/>
     <w:lsdException w:name="heading 4" w:uiPriority="0" w:qFormat="1"/>

</xml_diff>

<commit_message>
* (Test commit) Project "Learning / Hibernate / Hibernate JBoss.org part_01":    ! Update Hibernate JBoss.org part_01/docs/Hibernate.docx file.
</commit_message>
<xml_diff>
--- a/Hibernate/Hibernate JBoss.org part_01/docs/Hibernate.docx
+++ b/Hibernate/Hibernate JBoss.org part_01/docs/Hibernate.docx
@@ -7,12 +7,14 @@
         <w:pStyle w:val="Heading1"/>
         <w:jc w:val="center"/>
       </w:pPr>
-      <w:bookmarkStart w:id="0" w:name="_Toc56415221"/>
+      <w:bookmarkStart w:id="0" w:name="_Toc56687812"/>
       <w:r>
         <w:t>Оглавление</w:t>
       </w:r>
       <w:bookmarkEnd w:id="0"/>
     </w:p>
+    <w:bookmarkStart w:id="1" w:name="_GoBack"/>
+    <w:bookmarkEnd w:id="1"/>
     <w:p>
       <w:pPr>
         <w:pStyle w:val="TOC1"/>
@@ -36,7 +38,7 @@
       <w:r>
         <w:fldChar w:fldCharType="separate"/>
       </w:r>
-      <w:hyperlink w:anchor="_Toc56415221" w:history="1">
+      <w:hyperlink w:anchor="_Toc56687812" w:history="1">
         <w:r>
           <w:rPr>
             <w:rStyle w:val="Hyperlink"/>
@@ -63,7 +65,7 @@
             <w:noProof/>
             <w:webHidden/>
           </w:rPr>
-          <w:instrText xml:space="preserve"> PAGEREF _Toc56415221 \h </w:instrText>
+          <w:instrText xml:space="preserve"> PAGEREF _Toc56687812 \h </w:instrText>
         </w:r>
         <w:r>
           <w:rPr>
@@ -109,7 +111,7 @@
           <w:lang w:val="en-US" w:eastAsia="en-US"/>
         </w:rPr>
       </w:pPr>
-      <w:hyperlink w:anchor="_Toc56415222" w:history="1">
+      <w:hyperlink w:anchor="_Toc56687813" w:history="1">
         <w:r>
           <w:rPr>
             <w:rStyle w:val="Hyperlink"/>
@@ -155,7 +157,7 @@
             <w:noProof/>
             <w:webHidden/>
           </w:rPr>
-          <w:instrText xml:space="preserve"> PAGEREF _Toc56415222 \h </w:instrText>
+          <w:instrText xml:space="preserve"> PAGEREF _Toc56687813 \h </w:instrText>
         </w:r>
         <w:r>
           <w:rPr>
@@ -201,7 +203,7 @@
           <w:lang w:val="en-US" w:eastAsia="en-US"/>
         </w:rPr>
       </w:pPr>
-      <w:hyperlink w:anchor="_Toc56415223" w:history="1">
+      <w:hyperlink w:anchor="_Toc56687814" w:history="1">
         <w:r>
           <w:rPr>
             <w:rStyle w:val="Hyperlink"/>
@@ -247,7 +249,7 @@
             <w:noProof/>
             <w:webHidden/>
           </w:rPr>
-          <w:instrText xml:space="preserve"> PAGEREF _Toc56415223 \h </w:instrText>
+          <w:instrText xml:space="preserve"> PAGEREF _Toc56687814 \h </w:instrText>
         </w:r>
         <w:r>
           <w:rPr>
@@ -293,7 +295,7 @@
           <w:lang w:val="en-US" w:eastAsia="en-US"/>
         </w:rPr>
       </w:pPr>
-      <w:hyperlink w:anchor="_Toc56415224" w:history="1">
+      <w:hyperlink w:anchor="_Toc56687815" w:history="1">
         <w:r>
           <w:rPr>
             <w:rStyle w:val="Hyperlink"/>
@@ -339,7 +341,7 @@
             <w:noProof/>
             <w:webHidden/>
           </w:rPr>
-          <w:instrText xml:space="preserve"> PAGEREF _Toc56415224 \h </w:instrText>
+          <w:instrText xml:space="preserve"> PAGEREF _Toc56687815 \h </w:instrText>
         </w:r>
         <w:r>
           <w:rPr>
@@ -385,7 +387,7 @@
           <w:lang w:val="en-US" w:eastAsia="en-US"/>
         </w:rPr>
       </w:pPr>
-      <w:hyperlink w:anchor="_Toc56415225" w:history="1">
+      <w:hyperlink w:anchor="_Toc56687816" w:history="1">
         <w:r>
           <w:rPr>
             <w:rStyle w:val="Hyperlink"/>
@@ -431,7 +433,7 @@
             <w:noProof/>
             <w:webHidden/>
           </w:rPr>
-          <w:instrText xml:space="preserve"> PAGEREF _Toc56415225 \h </w:instrText>
+          <w:instrText xml:space="preserve"> PAGEREF _Toc56687816 \h </w:instrText>
         </w:r>
         <w:r>
           <w:rPr>
@@ -477,7 +479,7 @@
           <w:lang w:val="en-US" w:eastAsia="en-US"/>
         </w:rPr>
       </w:pPr>
-      <w:hyperlink w:anchor="_Toc56415226" w:history="1">
+      <w:hyperlink w:anchor="_Toc56687817" w:history="1">
         <w:r>
           <w:rPr>
             <w:rStyle w:val="Hyperlink"/>
@@ -523,7 +525,7 @@
             <w:noProof/>
             <w:webHidden/>
           </w:rPr>
-          <w:instrText xml:space="preserve"> PAGEREF _Toc56415226 \h </w:instrText>
+          <w:instrText xml:space="preserve"> PAGEREF _Toc56687817 \h </w:instrText>
         </w:r>
         <w:r>
           <w:rPr>
@@ -569,7 +571,7 @@
           <w:lang w:val="en-US" w:eastAsia="en-US"/>
         </w:rPr>
       </w:pPr>
-      <w:hyperlink w:anchor="_Toc56415227" w:history="1">
+      <w:hyperlink w:anchor="_Toc56687818" w:history="1">
         <w:r>
           <w:rPr>
             <w:rStyle w:val="Hyperlink"/>
@@ -615,7 +617,7 @@
             <w:noProof/>
             <w:webHidden/>
           </w:rPr>
-          <w:instrText xml:space="preserve"> PAGEREF _Toc56415227 \h </w:instrText>
+          <w:instrText xml:space="preserve"> PAGEREF _Toc56687818 \h </w:instrText>
         </w:r>
         <w:r>
           <w:rPr>
@@ -661,7 +663,7 @@
           <w:lang w:val="en-US" w:eastAsia="en-US"/>
         </w:rPr>
       </w:pPr>
-      <w:hyperlink w:anchor="_Toc56415228" w:history="1">
+      <w:hyperlink w:anchor="_Toc56687819" w:history="1">
         <w:r>
           <w:rPr>
             <w:rStyle w:val="Hyperlink"/>
@@ -707,7 +709,7 @@
             <w:noProof/>
             <w:webHidden/>
           </w:rPr>
-          <w:instrText xml:space="preserve"> PAGEREF _Toc56415228 \h </w:instrText>
+          <w:instrText xml:space="preserve"> PAGEREF _Toc56687819 \h </w:instrText>
         </w:r>
         <w:r>
           <w:rPr>
@@ -753,7 +755,7 @@
           <w:lang w:val="en-US" w:eastAsia="en-US"/>
         </w:rPr>
       </w:pPr>
-      <w:hyperlink w:anchor="_Toc56415229" w:history="1">
+      <w:hyperlink w:anchor="_Toc56687820" w:history="1">
         <w:r>
           <w:rPr>
             <w:rStyle w:val="Hyperlink"/>
@@ -806,7 +808,7 @@
             <w:noProof/>
             <w:webHidden/>
           </w:rPr>
-          <w:instrText xml:space="preserve"> PAGEREF _Toc56415229 \h </w:instrText>
+          <w:instrText xml:space="preserve"> PAGEREF _Toc56687820 \h </w:instrText>
         </w:r>
         <w:r>
           <w:rPr>
@@ -852,7 +854,7 @@
           <w:lang w:val="en-US" w:eastAsia="en-US"/>
         </w:rPr>
       </w:pPr>
-      <w:hyperlink w:anchor="_Toc56415230" w:history="1">
+      <w:hyperlink w:anchor="_Toc56687821" w:history="1">
         <w:r>
           <w:rPr>
             <w:rStyle w:val="Hyperlink"/>
@@ -898,7 +900,7 @@
             <w:noProof/>
             <w:webHidden/>
           </w:rPr>
-          <w:instrText xml:space="preserve"> PAGEREF _Toc56415230 \h </w:instrText>
+          <w:instrText xml:space="preserve"> PAGEREF _Toc56687821 \h </w:instrText>
         </w:r>
         <w:r>
           <w:rPr>
@@ -944,7 +946,7 @@
           <w:lang w:val="en-US" w:eastAsia="en-US"/>
         </w:rPr>
       </w:pPr>
-      <w:hyperlink w:anchor="_Toc56415231" w:history="1">
+      <w:hyperlink w:anchor="_Toc56687822" w:history="1">
         <w:r>
           <w:rPr>
             <w:rStyle w:val="Hyperlink"/>
@@ -1005,7 +1007,7 @@
             <w:noProof/>
             <w:webHidden/>
           </w:rPr>
-          <w:instrText xml:space="preserve"> PAGEREF _Toc56415231 \h </w:instrText>
+          <w:instrText xml:space="preserve"> PAGEREF _Toc56687822 \h </w:instrText>
         </w:r>
         <w:r>
           <w:rPr>
@@ -1051,7 +1053,7 @@
           <w:lang w:val="en-US" w:eastAsia="en-US"/>
         </w:rPr>
       </w:pPr>
-      <w:hyperlink w:anchor="_Toc56415232" w:history="1">
+      <w:hyperlink w:anchor="_Toc56687823" w:history="1">
         <w:r>
           <w:rPr>
             <w:rStyle w:val="Hyperlink"/>
@@ -1097,7 +1099,7 @@
             <w:noProof/>
             <w:webHidden/>
           </w:rPr>
-          <w:instrText xml:space="preserve"> PAGEREF _Toc56415232 \h </w:instrText>
+          <w:instrText xml:space="preserve"> PAGEREF _Toc56687823 \h </w:instrText>
         </w:r>
         <w:r>
           <w:rPr>
@@ -1143,7 +1145,7 @@
           <w:lang w:val="en-US" w:eastAsia="en-US"/>
         </w:rPr>
       </w:pPr>
-      <w:hyperlink w:anchor="_Toc56415233" w:history="1">
+      <w:hyperlink w:anchor="_Toc56687824" w:history="1">
         <w:r>
           <w:rPr>
             <w:rStyle w:val="Hyperlink"/>
@@ -1189,7 +1191,7 @@
             <w:noProof/>
             <w:webHidden/>
           </w:rPr>
-          <w:instrText xml:space="preserve"> PAGEREF _Toc56415233 \h </w:instrText>
+          <w:instrText xml:space="preserve"> PAGEREF _Toc56687824 \h </w:instrText>
         </w:r>
         <w:r>
           <w:rPr>
@@ -1235,7 +1237,7 @@
           <w:lang w:val="en-US" w:eastAsia="en-US"/>
         </w:rPr>
       </w:pPr>
-      <w:hyperlink w:anchor="_Toc56415234" w:history="1">
+      <w:hyperlink w:anchor="_Toc56687825" w:history="1">
         <w:r>
           <w:rPr>
             <w:rStyle w:val="Hyperlink"/>
@@ -1281,7 +1283,7 @@
             <w:noProof/>
             <w:webHidden/>
           </w:rPr>
-          <w:instrText xml:space="preserve"> PAGEREF _Toc56415234 \h </w:instrText>
+          <w:instrText xml:space="preserve"> PAGEREF _Toc56687825 \h </w:instrText>
         </w:r>
         <w:r>
           <w:rPr>
@@ -1327,7 +1329,7 @@
           <w:lang w:val="en-US" w:eastAsia="en-US"/>
         </w:rPr>
       </w:pPr>
-      <w:hyperlink w:anchor="_Toc56415235" w:history="1">
+      <w:hyperlink w:anchor="_Toc56687826" w:history="1">
         <w:r>
           <w:rPr>
             <w:rStyle w:val="Hyperlink"/>
@@ -1380,7 +1382,7 @@
             <w:noProof/>
             <w:webHidden/>
           </w:rPr>
-          <w:instrText xml:space="preserve"> PAGEREF _Toc56415235 \h </w:instrText>
+          <w:instrText xml:space="preserve"> PAGEREF _Toc56687826 \h </w:instrText>
         </w:r>
         <w:r>
           <w:rPr>
@@ -1426,7 +1428,7 @@
           <w:lang w:val="en-US" w:eastAsia="en-US"/>
         </w:rPr>
       </w:pPr>
-      <w:hyperlink w:anchor="_Toc56415236" w:history="1">
+      <w:hyperlink w:anchor="_Toc56687827" w:history="1">
         <w:r>
           <w:rPr>
             <w:rStyle w:val="Hyperlink"/>
@@ -1472,7 +1474,7 @@
             <w:noProof/>
             <w:webHidden/>
           </w:rPr>
-          <w:instrText xml:space="preserve"> PAGEREF _Toc56415236 \h </w:instrText>
+          <w:instrText xml:space="preserve"> PAGEREF _Toc56687827 \h </w:instrText>
         </w:r>
         <w:r>
           <w:rPr>
@@ -1518,7 +1520,7 @@
           <w:lang w:val="en-US" w:eastAsia="en-US"/>
         </w:rPr>
       </w:pPr>
-      <w:hyperlink w:anchor="_Toc56415237" w:history="1">
+      <w:hyperlink w:anchor="_Toc56687828" w:history="1">
         <w:r>
           <w:rPr>
             <w:rStyle w:val="Hyperlink"/>
@@ -1564,7 +1566,7 @@
             <w:noProof/>
             <w:webHidden/>
           </w:rPr>
-          <w:instrText xml:space="preserve"> PAGEREF _Toc56415237 \h </w:instrText>
+          <w:instrText xml:space="preserve"> PAGEREF _Toc56687828 \h </w:instrText>
         </w:r>
         <w:r>
           <w:rPr>
@@ -1610,7 +1612,7 @@
           <w:lang w:val="en-US" w:eastAsia="en-US"/>
         </w:rPr>
       </w:pPr>
-      <w:hyperlink w:anchor="_Toc56415238" w:history="1">
+      <w:hyperlink w:anchor="_Toc56687829" w:history="1">
         <w:r>
           <w:rPr>
             <w:rStyle w:val="Hyperlink"/>
@@ -1656,7 +1658,7 @@
             <w:noProof/>
             <w:webHidden/>
           </w:rPr>
-          <w:instrText xml:space="preserve"> PAGEREF _Toc56415238 \h </w:instrText>
+          <w:instrText xml:space="preserve"> PAGEREF _Toc56687829 \h </w:instrText>
         </w:r>
         <w:r>
           <w:rPr>
@@ -1702,7 +1704,7 @@
           <w:lang w:val="en-US" w:eastAsia="en-US"/>
         </w:rPr>
       </w:pPr>
-      <w:hyperlink w:anchor="_Toc56415239" w:history="1">
+      <w:hyperlink w:anchor="_Toc56687830" w:history="1">
         <w:r>
           <w:rPr>
             <w:rStyle w:val="Hyperlink"/>
@@ -1748,7 +1750,7 @@
             <w:noProof/>
             <w:webHidden/>
           </w:rPr>
-          <w:instrText xml:space="preserve"> PAGEREF _Toc56415239 \h </w:instrText>
+          <w:instrText xml:space="preserve"> PAGEREF _Toc56687830 \h </w:instrText>
         </w:r>
         <w:r>
           <w:rPr>
@@ -1794,7 +1796,7 @@
           <w:lang w:val="en-US" w:eastAsia="en-US"/>
         </w:rPr>
       </w:pPr>
-      <w:hyperlink w:anchor="_Toc56415240" w:history="1">
+      <w:hyperlink w:anchor="_Toc56687831" w:history="1">
         <w:r>
           <w:rPr>
             <w:rStyle w:val="Hyperlink"/>
@@ -1840,7 +1842,7 @@
             <w:noProof/>
             <w:webHidden/>
           </w:rPr>
-          <w:instrText xml:space="preserve"> PAGEREF _Toc56415240 \h </w:instrText>
+          <w:instrText xml:space="preserve"> PAGEREF _Toc56687831 \h </w:instrText>
         </w:r>
         <w:r>
           <w:rPr>
@@ -1886,7 +1888,7 @@
           <w:lang w:val="en-US" w:eastAsia="en-US"/>
         </w:rPr>
       </w:pPr>
-      <w:hyperlink w:anchor="_Toc56415241" w:history="1">
+      <w:hyperlink w:anchor="_Toc56687832" w:history="1">
         <w:r>
           <w:rPr>
             <w:rStyle w:val="Hyperlink"/>
@@ -1932,7 +1934,7 @@
             <w:noProof/>
             <w:webHidden/>
           </w:rPr>
-          <w:instrText xml:space="preserve"> PAGEREF _Toc56415241 \h </w:instrText>
+          <w:instrText xml:space="preserve"> PAGEREF _Toc56687832 \h </w:instrText>
         </w:r>
         <w:r>
           <w:rPr>
@@ -1978,7 +1980,7 @@
           <w:lang w:val="en-US" w:eastAsia="en-US"/>
         </w:rPr>
       </w:pPr>
-      <w:hyperlink w:anchor="_Toc56415242" w:history="1">
+      <w:hyperlink w:anchor="_Toc56687833" w:history="1">
         <w:r>
           <w:rPr>
             <w:rStyle w:val="Hyperlink"/>
@@ -2024,7 +2026,7 @@
             <w:noProof/>
             <w:webHidden/>
           </w:rPr>
-          <w:instrText xml:space="preserve"> PAGEREF _Toc56415242 \h </w:instrText>
+          <w:instrText xml:space="preserve"> PAGEREF _Toc56687833 \h </w:instrText>
         </w:r>
         <w:r>
           <w:rPr>
@@ -2070,7 +2072,7 @@
           <w:lang w:val="en-US" w:eastAsia="en-US"/>
         </w:rPr>
       </w:pPr>
-      <w:hyperlink w:anchor="_Toc56415243" w:history="1">
+      <w:hyperlink w:anchor="_Toc56687834" w:history="1">
         <w:r>
           <w:rPr>
             <w:rStyle w:val="Hyperlink"/>
@@ -2116,7 +2118,7 @@
             <w:noProof/>
             <w:webHidden/>
           </w:rPr>
-          <w:instrText xml:space="preserve"> PAGEREF _Toc56415243 \h </w:instrText>
+          <w:instrText xml:space="preserve"> PAGEREF _Toc56687834 \h </w:instrText>
         </w:r>
         <w:r>
           <w:rPr>
@@ -2162,7 +2164,7 @@
           <w:lang w:val="en-US" w:eastAsia="en-US"/>
         </w:rPr>
       </w:pPr>
-      <w:hyperlink w:anchor="_Toc56415244" w:history="1">
+      <w:hyperlink w:anchor="_Toc56687835" w:history="1">
         <w:r>
           <w:rPr>
             <w:rStyle w:val="Hyperlink"/>
@@ -2208,7 +2210,7 @@
             <w:noProof/>
             <w:webHidden/>
           </w:rPr>
-          <w:instrText xml:space="preserve"> PAGEREF _Toc56415244 \h </w:instrText>
+          <w:instrText xml:space="preserve"> PAGEREF _Toc56687835 \h </w:instrText>
         </w:r>
         <w:r>
           <w:rPr>
@@ -2254,7 +2256,7 @@
           <w:lang w:val="en-US" w:eastAsia="en-US"/>
         </w:rPr>
       </w:pPr>
-      <w:hyperlink w:anchor="_Toc56415245" w:history="1">
+      <w:hyperlink w:anchor="_Toc56687836" w:history="1">
         <w:r>
           <w:rPr>
             <w:rStyle w:val="Hyperlink"/>
@@ -2300,7 +2302,7 @@
             <w:noProof/>
             <w:webHidden/>
           </w:rPr>
-          <w:instrText xml:space="preserve"> PAGEREF _Toc56415245 \h </w:instrText>
+          <w:instrText xml:space="preserve"> PAGEREF _Toc56687836 \h </w:instrText>
         </w:r>
         <w:r>
           <w:rPr>
@@ -2346,7 +2348,7 @@
           <w:lang w:val="en-US" w:eastAsia="en-US"/>
         </w:rPr>
       </w:pPr>
-      <w:hyperlink w:anchor="_Toc56415246" w:history="1">
+      <w:hyperlink w:anchor="_Toc56687837" w:history="1">
         <w:r>
           <w:rPr>
             <w:rStyle w:val="Hyperlink"/>
@@ -2392,7 +2394,7 @@
             <w:noProof/>
             <w:webHidden/>
           </w:rPr>
-          <w:instrText xml:space="preserve"> PAGEREF _Toc56415246 \h </w:instrText>
+          <w:instrText xml:space="preserve"> PAGEREF _Toc56687837 \h </w:instrText>
         </w:r>
         <w:r>
           <w:rPr>
@@ -2438,7 +2440,7 @@
           <w:lang w:val="en-US" w:eastAsia="en-US"/>
         </w:rPr>
       </w:pPr>
-      <w:hyperlink w:anchor="_Toc56415247" w:history="1">
+      <w:hyperlink w:anchor="_Toc56687838" w:history="1">
         <w:r>
           <w:rPr>
             <w:rStyle w:val="Hyperlink"/>
@@ -2484,7 +2486,7 @@
             <w:noProof/>
             <w:webHidden/>
           </w:rPr>
-          <w:instrText xml:space="preserve"> PAGEREF _Toc56415247 \h </w:instrText>
+          <w:instrText xml:space="preserve"> PAGEREF _Toc56687838 \h </w:instrText>
         </w:r>
         <w:r>
           <w:rPr>
@@ -2530,7 +2532,7 @@
           <w:lang w:val="en-US" w:eastAsia="en-US"/>
         </w:rPr>
       </w:pPr>
-      <w:hyperlink w:anchor="_Toc56415248" w:history="1">
+      <w:hyperlink w:anchor="_Toc56687839" w:history="1">
         <w:r>
           <w:rPr>
             <w:rStyle w:val="Hyperlink"/>
@@ -2575,7 +2577,7 @@
             <w:noProof/>
             <w:webHidden/>
           </w:rPr>
-          <w:instrText xml:space="preserve"> PAGEREF _Toc56415248 \h </w:instrText>
+          <w:instrText xml:space="preserve"> PAGEREF _Toc56687839 \h </w:instrText>
         </w:r>
         <w:r>
           <w:rPr>
@@ -2621,7 +2623,7 @@
           <w:lang w:val="en-US" w:eastAsia="en-US"/>
         </w:rPr>
       </w:pPr>
-      <w:hyperlink w:anchor="_Toc56415249" w:history="1">
+      <w:hyperlink w:anchor="_Toc56687840" w:history="1">
         <w:r>
           <w:rPr>
             <w:rStyle w:val="Hyperlink"/>
@@ -2667,7 +2669,7 @@
             <w:noProof/>
             <w:webHidden/>
           </w:rPr>
-          <w:instrText xml:space="preserve"> PAGEREF _Toc56415249 \h </w:instrText>
+          <w:instrText xml:space="preserve"> PAGEREF _Toc56687840 \h </w:instrText>
         </w:r>
         <w:r>
           <w:rPr>
@@ -2713,7 +2715,7 @@
           <w:lang w:val="en-US" w:eastAsia="en-US"/>
         </w:rPr>
       </w:pPr>
-      <w:hyperlink w:anchor="_Toc56415250" w:history="1">
+      <w:hyperlink w:anchor="_Toc56687841" w:history="1">
         <w:r>
           <w:rPr>
             <w:rStyle w:val="Hyperlink"/>
@@ -2758,7 +2760,7 @@
             <w:noProof/>
             <w:webHidden/>
           </w:rPr>
-          <w:instrText xml:space="preserve"> PAGEREF _Toc56415250 \h </w:instrText>
+          <w:instrText xml:space="preserve"> PAGEREF _Toc56687841 \h </w:instrText>
         </w:r>
         <w:r>
           <w:rPr>
@@ -2804,7 +2806,7 @@
           <w:lang w:val="en-US" w:eastAsia="en-US"/>
         </w:rPr>
       </w:pPr>
-      <w:hyperlink w:anchor="_Toc56415251" w:history="1">
+      <w:hyperlink w:anchor="_Toc56687842" w:history="1">
         <w:r>
           <w:rPr>
             <w:rStyle w:val="Hyperlink"/>
@@ -2850,7 +2852,7 @@
             <w:noProof/>
             <w:webHidden/>
           </w:rPr>
-          <w:instrText xml:space="preserve"> PAGEREF _Toc56415251 \h </w:instrText>
+          <w:instrText xml:space="preserve"> PAGEREF _Toc56687842 \h </w:instrText>
         </w:r>
         <w:r>
           <w:rPr>
@@ -2896,7 +2898,7 @@
           <w:lang w:val="en-US" w:eastAsia="en-US"/>
         </w:rPr>
       </w:pPr>
-      <w:hyperlink w:anchor="_Toc56415252" w:history="1">
+      <w:hyperlink w:anchor="_Toc56687843" w:history="1">
         <w:r>
           <w:rPr>
             <w:rStyle w:val="Hyperlink"/>
@@ -2942,7 +2944,7 @@
             <w:noProof/>
             <w:webHidden/>
           </w:rPr>
-          <w:instrText xml:space="preserve"> PAGEREF _Toc56415252 \h </w:instrText>
+          <w:instrText xml:space="preserve"> PAGEREF _Toc56687843 \h </w:instrText>
         </w:r>
         <w:r>
           <w:rPr>
@@ -2988,7 +2990,7 @@
           <w:lang w:val="en-US" w:eastAsia="en-US"/>
         </w:rPr>
       </w:pPr>
-      <w:hyperlink w:anchor="_Toc56415253" w:history="1">
+      <w:hyperlink w:anchor="_Toc56687844" w:history="1">
         <w:r>
           <w:rPr>
             <w:rStyle w:val="Hyperlink"/>
@@ -3048,7 +3050,7 @@
             <w:noProof/>
             <w:webHidden/>
           </w:rPr>
-          <w:instrText xml:space="preserve"> PAGEREF _Toc56415253 \h </w:instrText>
+          <w:instrText xml:space="preserve"> PAGEREF _Toc56687844 \h </w:instrText>
         </w:r>
         <w:r>
           <w:rPr>
@@ -3094,7 +3096,7 @@
           <w:lang w:val="en-US" w:eastAsia="en-US"/>
         </w:rPr>
       </w:pPr>
-      <w:hyperlink w:anchor="_Toc56415254" w:history="1">
+      <w:hyperlink w:anchor="_Toc56687845" w:history="1">
         <w:r>
           <w:rPr>
             <w:rStyle w:val="Hyperlink"/>
@@ -3138,7 +3140,7 @@
             <w:noProof/>
             <w:webHidden/>
           </w:rPr>
-          <w:instrText xml:space="preserve"> PAGEREF _Toc56415254 \h </w:instrText>
+          <w:instrText xml:space="preserve"> PAGEREF _Toc56687845 \h </w:instrText>
         </w:r>
         <w:r>
           <w:rPr>
@@ -3184,7 +3186,7 @@
           <w:lang w:val="en-US" w:eastAsia="en-US"/>
         </w:rPr>
       </w:pPr>
-      <w:hyperlink w:anchor="_Toc56415255" w:history="1">
+      <w:hyperlink w:anchor="_Toc56687846" w:history="1">
         <w:r>
           <w:rPr>
             <w:rStyle w:val="Hyperlink"/>
@@ -3228,7 +3230,7 @@
             <w:noProof/>
             <w:webHidden/>
           </w:rPr>
-          <w:instrText xml:space="preserve"> PAGEREF _Toc56415255 \h </w:instrText>
+          <w:instrText xml:space="preserve"> PAGEREF _Toc56687846 \h </w:instrText>
         </w:r>
         <w:r>
           <w:rPr>
@@ -3274,7 +3276,7 @@
           <w:lang w:val="en-US" w:eastAsia="en-US"/>
         </w:rPr>
       </w:pPr>
-      <w:hyperlink w:anchor="_Toc56415256" w:history="1">
+      <w:hyperlink w:anchor="_Toc56687847" w:history="1">
         <w:r>
           <w:rPr>
             <w:rStyle w:val="Hyperlink"/>
@@ -3334,7 +3336,7 @@
             <w:noProof/>
             <w:webHidden/>
           </w:rPr>
-          <w:instrText xml:space="preserve"> PAGEREF _Toc56415256 \h </w:instrText>
+          <w:instrText xml:space="preserve"> PAGEREF _Toc56687847 \h </w:instrText>
         </w:r>
         <w:r>
           <w:rPr>
@@ -3380,7 +3382,7 @@
           <w:lang w:val="en-US" w:eastAsia="en-US"/>
         </w:rPr>
       </w:pPr>
-      <w:hyperlink w:anchor="_Toc56415257" w:history="1">
+      <w:hyperlink w:anchor="_Toc56687848" w:history="1">
         <w:r>
           <w:rPr>
             <w:rStyle w:val="Hyperlink"/>
@@ -3426,7 +3428,7 @@
             <w:noProof/>
             <w:webHidden/>
           </w:rPr>
-          <w:instrText xml:space="preserve"> PAGEREF _Toc56415257 \h </w:instrText>
+          <w:instrText xml:space="preserve"> PAGEREF _Toc56687848 \h </w:instrText>
         </w:r>
         <w:r>
           <w:rPr>
@@ -3472,7 +3474,7 @@
           <w:lang w:val="en-US" w:eastAsia="en-US"/>
         </w:rPr>
       </w:pPr>
-      <w:hyperlink w:anchor="_Toc56415258" w:history="1">
+      <w:hyperlink w:anchor="_Toc56687849" w:history="1">
         <w:r>
           <w:rPr>
             <w:rStyle w:val="Hyperlink"/>
@@ -3518,7 +3520,7 @@
             <w:noProof/>
             <w:webHidden/>
           </w:rPr>
-          <w:instrText xml:space="preserve"> PAGEREF _Toc56415258 \h </w:instrText>
+          <w:instrText xml:space="preserve"> PAGEREF _Toc56687849 \h </w:instrText>
         </w:r>
         <w:r>
           <w:rPr>
@@ -3564,7 +3566,7 @@
           <w:lang w:val="en-US" w:eastAsia="en-US"/>
         </w:rPr>
       </w:pPr>
-      <w:hyperlink w:anchor="_Toc56415259" w:history="1">
+      <w:hyperlink w:anchor="_Toc56687850" w:history="1">
         <w:r>
           <w:rPr>
             <w:rStyle w:val="Hyperlink"/>
@@ -3610,7 +3612,7 @@
             <w:noProof/>
             <w:webHidden/>
           </w:rPr>
-          <w:instrText xml:space="preserve"> PAGEREF _Toc56415259 \h </w:instrText>
+          <w:instrText xml:space="preserve"> PAGEREF _Toc56687850 \h </w:instrText>
         </w:r>
         <w:r>
           <w:rPr>
@@ -3656,7 +3658,7 @@
           <w:lang w:val="en-US" w:eastAsia="en-US"/>
         </w:rPr>
       </w:pPr>
-      <w:hyperlink w:anchor="_Toc56415260" w:history="1">
+      <w:hyperlink w:anchor="_Toc56687851" w:history="1">
         <w:r>
           <w:rPr>
             <w:rStyle w:val="Hyperlink"/>
@@ -3702,7 +3704,7 @@
             <w:noProof/>
             <w:webHidden/>
           </w:rPr>
-          <w:instrText xml:space="preserve"> PAGEREF _Toc56415260 \h </w:instrText>
+          <w:instrText xml:space="preserve"> PAGEREF _Toc56687851 \h </w:instrText>
         </w:r>
         <w:r>
           <w:rPr>
@@ -3748,7 +3750,7 @@
           <w:lang w:val="en-US" w:eastAsia="en-US"/>
         </w:rPr>
       </w:pPr>
-      <w:hyperlink w:anchor="_Toc56415261" w:history="1">
+      <w:hyperlink w:anchor="_Toc56687852" w:history="1">
         <w:r>
           <w:rPr>
             <w:rStyle w:val="Hyperlink"/>
@@ -3794,7 +3796,7 @@
             <w:noProof/>
             <w:webHidden/>
           </w:rPr>
-          <w:instrText xml:space="preserve"> PAGEREF _Toc56415261 \h </w:instrText>
+          <w:instrText xml:space="preserve"> PAGEREF _Toc56687852 \h </w:instrText>
         </w:r>
         <w:r>
           <w:rPr>
@@ -3840,7 +3842,7 @@
           <w:lang w:val="en-US" w:eastAsia="en-US"/>
         </w:rPr>
       </w:pPr>
-      <w:hyperlink w:anchor="_Toc56415262" w:history="1">
+      <w:hyperlink w:anchor="_Toc56687853" w:history="1">
         <w:r>
           <w:rPr>
             <w:rStyle w:val="Hyperlink"/>
@@ -3886,7 +3888,7 @@
             <w:noProof/>
             <w:webHidden/>
           </w:rPr>
-          <w:instrText xml:space="preserve"> PAGEREF _Toc56415262 \h </w:instrText>
+          <w:instrText xml:space="preserve"> PAGEREF _Toc56687853 \h </w:instrText>
         </w:r>
         <w:r>
           <w:rPr>
@@ -3932,7 +3934,7 @@
           <w:lang w:val="en-US" w:eastAsia="en-US"/>
         </w:rPr>
       </w:pPr>
-      <w:hyperlink w:anchor="_Toc56415263" w:history="1">
+      <w:hyperlink w:anchor="_Toc56687854" w:history="1">
         <w:r>
           <w:rPr>
             <w:rStyle w:val="Hyperlink"/>
@@ -3978,7 +3980,7 @@
             <w:noProof/>
             <w:webHidden/>
           </w:rPr>
-          <w:instrText xml:space="preserve"> PAGEREF _Toc56415263 \h </w:instrText>
+          <w:instrText xml:space="preserve"> PAGEREF _Toc56687854 \h </w:instrText>
         </w:r>
         <w:r>
           <w:rPr>
@@ -4024,7 +4026,7 @@
           <w:lang w:val="en-US" w:eastAsia="en-US"/>
         </w:rPr>
       </w:pPr>
-      <w:hyperlink w:anchor="_Toc56415264" w:history="1">
+      <w:hyperlink w:anchor="_Toc56687855" w:history="1">
         <w:r>
           <w:rPr>
             <w:rStyle w:val="Hyperlink"/>
@@ -4070,7 +4072,7 @@
             <w:noProof/>
             <w:webHidden/>
           </w:rPr>
-          <w:instrText xml:space="preserve"> PAGEREF _Toc56415264 \h </w:instrText>
+          <w:instrText xml:space="preserve"> PAGEREF _Toc56687855 \h </w:instrText>
         </w:r>
         <w:r>
           <w:rPr>
@@ -4116,7 +4118,7 @@
           <w:lang w:val="en-US" w:eastAsia="en-US"/>
         </w:rPr>
       </w:pPr>
-      <w:hyperlink w:anchor="_Toc56415265" w:history="1">
+      <w:hyperlink w:anchor="_Toc56687856" w:history="1">
         <w:r>
           <w:rPr>
             <w:rStyle w:val="Hyperlink"/>
@@ -4162,7 +4164,7 @@
             <w:noProof/>
             <w:webHidden/>
           </w:rPr>
-          <w:instrText xml:space="preserve"> PAGEREF _Toc56415265 \h </w:instrText>
+          <w:instrText xml:space="preserve"> PAGEREF _Toc56687856 \h </w:instrText>
         </w:r>
         <w:r>
           <w:rPr>
@@ -4208,7 +4210,7 @@
           <w:lang w:val="en-US" w:eastAsia="en-US"/>
         </w:rPr>
       </w:pPr>
-      <w:hyperlink w:anchor="_Toc56415266" w:history="1">
+      <w:hyperlink w:anchor="_Toc56687857" w:history="1">
         <w:r>
           <w:rPr>
             <w:rStyle w:val="Hyperlink"/>
@@ -4254,7 +4256,7 @@
             <w:noProof/>
             <w:webHidden/>
           </w:rPr>
-          <w:instrText xml:space="preserve"> PAGEREF _Toc56415266 \h </w:instrText>
+          <w:instrText xml:space="preserve"> PAGEREF _Toc56687857 \h </w:instrText>
         </w:r>
         <w:r>
           <w:rPr>
@@ -4300,7 +4302,7 @@
           <w:lang w:val="en-US" w:eastAsia="en-US"/>
         </w:rPr>
       </w:pPr>
-      <w:hyperlink w:anchor="_Toc56415267" w:history="1">
+      <w:hyperlink w:anchor="_Toc56687858" w:history="1">
         <w:r>
           <w:rPr>
             <w:rStyle w:val="Hyperlink"/>
@@ -4346,7 +4348,7 @@
             <w:noProof/>
             <w:webHidden/>
           </w:rPr>
-          <w:instrText xml:space="preserve"> PAGEREF _Toc56415267 \h </w:instrText>
+          <w:instrText xml:space="preserve"> PAGEREF _Toc56687858 \h </w:instrText>
         </w:r>
         <w:r>
           <w:rPr>
@@ -4392,7 +4394,7 @@
           <w:lang w:val="en-US" w:eastAsia="en-US"/>
         </w:rPr>
       </w:pPr>
-      <w:hyperlink w:anchor="_Toc56415268" w:history="1">
+      <w:hyperlink w:anchor="_Toc56687859" w:history="1">
         <w:r>
           <w:rPr>
             <w:rStyle w:val="Hyperlink"/>
@@ -4438,7 +4440,7 @@
             <w:noProof/>
             <w:webHidden/>
           </w:rPr>
-          <w:instrText xml:space="preserve"> PAGEREF _Toc56415268 \h </w:instrText>
+          <w:instrText xml:space="preserve"> PAGEREF _Toc56687859 \h </w:instrText>
         </w:r>
         <w:r>
           <w:rPr>
@@ -4484,7 +4486,7 @@
           <w:lang w:val="en-US" w:eastAsia="en-US"/>
         </w:rPr>
       </w:pPr>
-      <w:hyperlink w:anchor="_Toc56415269" w:history="1">
+      <w:hyperlink w:anchor="_Toc56687860" w:history="1">
         <w:r>
           <w:rPr>
             <w:rStyle w:val="Hyperlink"/>
@@ -4530,7 +4532,7 @@
             <w:noProof/>
             <w:webHidden/>
           </w:rPr>
-          <w:instrText xml:space="preserve"> PAGEREF _Toc56415269 \h </w:instrText>
+          <w:instrText xml:space="preserve"> PAGEREF _Toc56687860 \h </w:instrText>
         </w:r>
         <w:r>
           <w:rPr>
@@ -4576,7 +4578,7 @@
           <w:lang w:val="en-US" w:eastAsia="en-US"/>
         </w:rPr>
       </w:pPr>
-      <w:hyperlink w:anchor="_Toc56415270" w:history="1">
+      <w:hyperlink w:anchor="_Toc56687861" w:history="1">
         <w:r>
           <w:rPr>
             <w:rStyle w:val="Hyperlink"/>
@@ -4622,7 +4624,7 @@
             <w:noProof/>
             <w:webHidden/>
           </w:rPr>
-          <w:instrText xml:space="preserve"> PAGEREF _Toc56415270 \h </w:instrText>
+          <w:instrText xml:space="preserve"> PAGEREF _Toc56687861 \h </w:instrText>
         </w:r>
         <w:r>
           <w:rPr>
@@ -4668,7 +4670,7 @@
           <w:lang w:val="en-US" w:eastAsia="en-US"/>
         </w:rPr>
       </w:pPr>
-      <w:hyperlink w:anchor="_Toc56415271" w:history="1">
+      <w:hyperlink w:anchor="_Toc56687862" w:history="1">
         <w:r>
           <w:rPr>
             <w:rStyle w:val="Hyperlink"/>
@@ -4693,7 +4695,7 @@
             <w:noProof/>
             <w:lang w:val="en-US"/>
           </w:rPr>
-          <w:t>Natural IDs</w:t>
+          <w:t>NATURAL IDS</w:t>
         </w:r>
         <w:r>
           <w:rPr>
@@ -4714,7 +4716,7 @@
             <w:noProof/>
             <w:webHidden/>
           </w:rPr>
-          <w:instrText xml:space="preserve"> PAGEREF _Toc56415271 \h </w:instrText>
+          <w:instrText xml:space="preserve"> PAGEREF _Toc56687862 \h </w:instrText>
         </w:r>
         <w:r>
           <w:rPr>
@@ -4760,7 +4762,7 @@
           <w:lang w:val="en-US" w:eastAsia="en-US"/>
         </w:rPr>
       </w:pPr>
-      <w:hyperlink w:anchor="_Toc56415272" w:history="1">
+      <w:hyperlink w:anchor="_Toc56687863" w:history="1">
         <w:r>
           <w:rPr>
             <w:rStyle w:val="Hyperlink"/>
@@ -4806,7 +4808,7 @@
             <w:noProof/>
             <w:webHidden/>
           </w:rPr>
-          <w:instrText xml:space="preserve"> PAGEREF _Toc56415272 \h </w:instrText>
+          <w:instrText xml:space="preserve"> PAGEREF _Toc56687863 \h </w:instrText>
         </w:r>
         <w:r>
           <w:rPr>
@@ -4852,7 +4854,7 @@
           <w:lang w:val="en-US" w:eastAsia="en-US"/>
         </w:rPr>
       </w:pPr>
-      <w:hyperlink w:anchor="_Toc56415273" w:history="1">
+      <w:hyperlink w:anchor="_Toc56687864" w:history="1">
         <w:r>
           <w:rPr>
             <w:rStyle w:val="Hyperlink"/>
@@ -4898,7 +4900,7 @@
             <w:noProof/>
             <w:webHidden/>
           </w:rPr>
-          <w:instrText xml:space="preserve"> PAGEREF _Toc56415273 \h </w:instrText>
+          <w:instrText xml:space="preserve"> PAGEREF _Toc56687864 \h </w:instrText>
         </w:r>
         <w:r>
           <w:rPr>
@@ -4931,26 +4933,22 @@
     </w:p>
     <w:p>
       <w:pPr>
-        <w:pStyle w:val="TOC1"/>
+        <w:pStyle w:val="TOC3"/>
         <w:tabs>
           <w:tab w:val="right" w:leader="dot" w:pos="9912"/>
         </w:tabs>
         <w:rPr>
-          <w:rFonts w:ascii="Calibri" w:hAnsi="Calibri"/>
-          <w:noProof/>
-          <w:sz w:val="22"/>
-          <w:szCs w:val="22"/>
-          <w:lang w:val="en-US" w:eastAsia="en-US"/>
-        </w:rPr>
-      </w:pPr>
-      <w:hyperlink w:anchor="_Toc56415274" w:history="1">
+          <w:noProof/>
+        </w:rPr>
+      </w:pPr>
+      <w:hyperlink w:anchor="_Toc56687865" w:history="1">
         <w:r>
           <w:rPr>
             <w:rStyle w:val="Hyperlink"/>
             <w:noProof/>
             <w:lang w:val="en-US"/>
           </w:rPr>
-          <w:t>Although relational database systems don’t provide support for inheritance, Hibernate provides several strategies to leverage this object-oriented trait onto domain model entities:</w:t>
+          <w:t>Polymorphic Queries</w:t>
         </w:r>
         <w:r>
           <w:rPr>
@@ -4971,7 +4969,7 @@
             <w:noProof/>
             <w:webHidden/>
           </w:rPr>
-          <w:instrText xml:space="preserve"> PAGEREF _Toc56415274 \h </w:instrText>
+          <w:instrText xml:space="preserve"> PAGEREF _Toc56687865 \h </w:instrText>
         </w:r>
         <w:r>
           <w:rPr>
@@ -4991,7 +4989,7 @@
             <w:noProof/>
             <w:webHidden/>
           </w:rPr>
-          <w:t>22</w:t>
+          <w:t>23</w:t>
         </w:r>
         <w:r>
           <w:rPr>
@@ -5017,7 +5015,7 @@
           <w:lang w:val="en-US" w:eastAsia="en-US"/>
         </w:rPr>
       </w:pPr>
-      <w:hyperlink w:anchor="_Toc56415275" w:history="1">
+      <w:hyperlink w:anchor="_Toc56687866" w:history="1">
         <w:r>
           <w:rPr>
             <w:rStyle w:val="Hyperlink"/>
@@ -5042,6 +5040,98 @@
             <w:noProof/>
             <w:lang w:val="en-US"/>
           </w:rPr>
+          <w:t>IMMUTABILITY</w:t>
+        </w:r>
+        <w:r>
+          <w:rPr>
+            <w:noProof/>
+            <w:webHidden/>
+          </w:rPr>
+          <w:tab/>
+        </w:r>
+        <w:r>
+          <w:rPr>
+            <w:noProof/>
+            <w:webHidden/>
+          </w:rPr>
+          <w:fldChar w:fldCharType="begin"/>
+        </w:r>
+        <w:r>
+          <w:rPr>
+            <w:noProof/>
+            <w:webHidden/>
+          </w:rPr>
+          <w:instrText xml:space="preserve"> PAGEREF _Toc56687866 \h </w:instrText>
+        </w:r>
+        <w:r>
+          <w:rPr>
+            <w:noProof/>
+            <w:webHidden/>
+          </w:rPr>
+        </w:r>
+        <w:r>
+          <w:rPr>
+            <w:noProof/>
+            <w:webHidden/>
+          </w:rPr>
+          <w:fldChar w:fldCharType="separate"/>
+        </w:r>
+        <w:r>
+          <w:rPr>
+            <w:noProof/>
+            <w:webHidden/>
+          </w:rPr>
+          <w:t>23</w:t>
+        </w:r>
+        <w:r>
+          <w:rPr>
+            <w:noProof/>
+            <w:webHidden/>
+          </w:rPr>
+          <w:fldChar w:fldCharType="end"/>
+        </w:r>
+      </w:hyperlink>
+    </w:p>
+    <w:p>
+      <w:pPr>
+        <w:pStyle w:val="TOC1"/>
+        <w:tabs>
+          <w:tab w:val="left" w:pos="1100"/>
+          <w:tab w:val="right" w:leader="dot" w:pos="9912"/>
+        </w:tabs>
+        <w:rPr>
+          <w:rFonts w:ascii="Calibri" w:hAnsi="Calibri"/>
+          <w:noProof/>
+          <w:sz w:val="22"/>
+          <w:szCs w:val="22"/>
+          <w:lang w:val="en-US" w:eastAsia="en-US"/>
+        </w:rPr>
+      </w:pPr>
+      <w:hyperlink w:anchor="_Toc56687867" w:history="1">
+        <w:r>
+          <w:rPr>
+            <w:rStyle w:val="Hyperlink"/>
+            <w:noProof/>
+            <w:lang w:val="en-US"/>
+          </w:rPr>
+          <w:t>14.</w:t>
+        </w:r>
+        <w:r>
+          <w:rPr>
+            <w:rFonts w:ascii="Calibri" w:hAnsi="Calibri"/>
+            <w:noProof/>
+            <w:sz w:val="22"/>
+            <w:szCs w:val="22"/>
+            <w:lang w:val="en-US" w:eastAsia="en-US"/>
+          </w:rPr>
+          <w:tab/>
+        </w:r>
+        <w:r>
+          <w:rPr>
+            <w:rStyle w:val="Hyperlink"/>
+            <w:noProof/>
+            <w:lang w:val="en-US"/>
+          </w:rPr>
           <w:t>ССЫЛКИ</w:t>
         </w:r>
         <w:r>
@@ -5063,7 +5153,7 @@
             <w:noProof/>
             <w:webHidden/>
           </w:rPr>
-          <w:instrText xml:space="preserve"> PAGEREF _Toc56415275 \h </w:instrText>
+          <w:instrText xml:space="preserve"> PAGEREF _Toc56687867 \h </w:instrText>
         </w:r>
         <w:r>
           <w:rPr>
@@ -5083,7 +5173,7 @@
             <w:noProof/>
             <w:webHidden/>
           </w:rPr>
-          <w:t>22</w:t>
+          <w:t>23</w:t>
         </w:r>
         <w:r>
           <w:rPr>
@@ -5119,7 +5209,7 @@
         </w:rPr>
         <w:br w:type="page"/>
       </w:r>
-      <w:bookmarkStart w:id="1" w:name="_Toc56415222"/>
+      <w:bookmarkStart w:id="2" w:name="_Toc56687813"/>
       <w:r>
         <w:rPr>
           <w:sz w:val="36"/>
@@ -5129,7 +5219,7 @@
         <w:lastRenderedPageBreak/>
         <w:t>HIBERNATE</w:t>
       </w:r>
-      <w:bookmarkEnd w:id="1"/>
+      <w:bookmarkEnd w:id="2"/>
     </w:p>
     <w:p>
       <w:pPr>
@@ -5182,33 +5272,15 @@
         </w:rPr>
         <w:t xml:space="preserve">, </w:t>
       </w:r>
-      <w:proofErr w:type="spellStart"/>
       <w:r>
         <w:t>которыйреализует</w:t>
       </w:r>
-      <w:proofErr w:type="spellEnd"/>
-      <w:r>
-        <w:rPr>
-          <w:lang w:val="en-US"/>
-        </w:rPr>
-        <w:t xml:space="preserve"> (</w:t>
-      </w:r>
-      <w:proofErr w:type="spellStart"/>
-      <w:r>
-        <w:rPr>
-          <w:lang w:val="en-US"/>
-        </w:rPr>
-        <w:t>JavaPersistenceAPI</w:t>
-      </w:r>
-      <w:proofErr w:type="spellEnd"/>
-      <w:proofErr w:type="gramStart"/>
-      <w:r>
-        <w:rPr>
-          <w:lang w:val="en-US"/>
-        </w:rPr>
-        <w:t>)</w:t>
-      </w:r>
-      <w:proofErr w:type="spellStart"/>
+      <w:r>
+        <w:rPr>
+          <w:lang w:val="en-US"/>
+        </w:rPr>
+        <w:t xml:space="preserve"> (JavaPersistenceAPI)</w:t>
+      </w:r>
       <w:r>
         <w:rPr>
           <w:b/>
@@ -5216,8 +5288,6 @@
         </w:rPr>
         <w:t>ирасширяет</w:t>
       </w:r>
-      <w:proofErr w:type="spellEnd"/>
-      <w:proofErr w:type="gramEnd"/>
       <w:r>
         <w:rPr>
           <w:b/>
@@ -5352,15 +5422,7 @@
         <w:fldChar w:fldCharType="end"/>
       </w:r>
       <w:r>
-        <w:t xml:space="preserve">Структура приложения, использующего </w:t>
-      </w:r>
-      <w:proofErr w:type="spellStart"/>
-      <w:r>
-        <w:t>Hibernate</w:t>
-      </w:r>
-      <w:proofErr w:type="spellEnd"/>
-      <w:r>
-        <w:t>.</w:t>
+        <w:t>Структура приложения, использующего Hibernate.</w:t>
       </w:r>
     </w:p>
     <w:p>
@@ -5514,15 +5576,7 @@
         <w:fldChar w:fldCharType="end"/>
       </w:r>
       <w:r>
-        <w:t xml:space="preserve"> Структура приложения, использующего </w:t>
-      </w:r>
-      <w:proofErr w:type="spellStart"/>
-      <w:r>
-        <w:t>Hibernate</w:t>
-      </w:r>
-      <w:proofErr w:type="spellEnd"/>
-      <w:r>
-        <w:t>.</w:t>
+        <w:t xml:space="preserve"> Структура приложения, использующего Hibernate.</w:t>
       </w:r>
     </w:p>
     <w:p>
@@ -5532,7 +5586,6 @@
       <w:r>
         <w:t xml:space="preserve">На рисунке выше желтым цветом отмечены классы и интерфейсы, относящиеся к </w:t>
       </w:r>
-      <w:proofErr w:type="gramStart"/>
       <w:r>
         <w:rPr>
           <w:lang w:val="en-US"/>
@@ -5540,11 +5593,7 @@
         <w:t>JPA</w:t>
       </w:r>
       <w:r>
-        <w:t>,серым</w:t>
-      </w:r>
-      <w:proofErr w:type="gramEnd"/>
-      <w:r>
-        <w:t xml:space="preserve"> – классы и интерфейсы, относящиеся к </w:t>
+        <w:t xml:space="preserve">,серым – классы и интерфейсы, относящиеся к </w:t>
       </w:r>
       <w:r>
         <w:rPr>
@@ -6465,7 +6514,7 @@
           <w:lang w:val="en-US"/>
         </w:rPr>
       </w:pPr>
-      <w:bookmarkStart w:id="2" w:name="_Toc56415223"/>
+      <w:bookmarkStart w:id="3" w:name="_Toc56687814"/>
       <w:r>
         <w:rPr>
           <w:noProof/>
@@ -6475,7 +6524,7 @@
         </w:rPr>
         <w:t>MAPPING TYPES</w:t>
       </w:r>
-      <w:bookmarkEnd w:id="2"/>
+      <w:bookmarkEnd w:id="3"/>
     </w:p>
     <w:p>
       <w:pPr>
@@ -6781,7 +6830,7 @@
           <w:lang w:val="en-US"/>
         </w:rPr>
       </w:pPr>
-      <w:bookmarkStart w:id="3" w:name="_Toc56415224"/>
+      <w:bookmarkStart w:id="4" w:name="_Toc56687815"/>
       <w:r>
         <w:rPr>
           <w:noProof/>
@@ -6791,7 +6840,7 @@
         </w:rPr>
         <w:t>VALUE TYPES (BASIC)</w:t>
       </w:r>
-      <w:bookmarkEnd w:id="3"/>
+      <w:bookmarkEnd w:id="4"/>
     </w:p>
     <w:p>
       <w:pPr>
@@ -6897,25 +6946,7 @@
                 <w:bCs/>
                 <w:lang w:val="en-US"/>
               </w:rPr>
-              <w:t>Hibernate type (</w:t>
-            </w:r>
-            <w:proofErr w:type="spellStart"/>
-            <w:r>
-              <w:rPr>
-                <w:b/>
-                <w:bCs/>
-                <w:lang w:val="en-US"/>
-              </w:rPr>
-              <w:t>org.hibernate.type</w:t>
-            </w:r>
-            <w:proofErr w:type="spellEnd"/>
-            <w:r>
-              <w:rPr>
-                <w:b/>
-                <w:bCs/>
-                <w:lang w:val="en-US"/>
-              </w:rPr>
-              <w:t xml:space="preserve"> package)</w:t>
+              <w:t>Hibernate type (org.hibernate.type package)</w:t>
             </w:r>
           </w:p>
         </w:tc>
@@ -6939,17 +6970,8 @@
                 <w:b/>
                 <w:bCs/>
               </w:rPr>
-              <w:t xml:space="preserve">JDBC </w:t>
+              <w:t>JDBC type</w:t>
             </w:r>
-            <w:proofErr w:type="spellStart"/>
-            <w:r>
-              <w:rPr>
-                <w:b/>
-                <w:bCs/>
-              </w:rPr>
-              <w:t>type</w:t>
-            </w:r>
-            <w:proofErr w:type="spellEnd"/>
           </w:p>
           <w:p>
             <w:pPr>
@@ -6985,7 +7007,6 @@
                 <w:bCs/>
               </w:rPr>
             </w:pPr>
-            <w:proofErr w:type="spellStart"/>
             <w:r>
               <w:rPr>
                 <w:b/>
@@ -6993,7 +7014,6 @@
               </w:rPr>
               <w:t>Javatype</w:t>
             </w:r>
-            <w:proofErr w:type="spellEnd"/>
           </w:p>
         </w:tc>
         <w:tc>
@@ -7010,21 +7030,12 @@
                 <w:bCs/>
               </w:rPr>
             </w:pPr>
-            <w:proofErr w:type="spellStart"/>
             <w:r>
               <w:rPr>
                 <w:b/>
                 <w:bCs/>
               </w:rPr>
-              <w:t>BasicTypeRegistrykey</w:t>
-            </w:r>
-            <w:proofErr w:type="spellEnd"/>
-            <w:r>
-              <w:rPr>
-                <w:b/>
-                <w:bCs/>
-              </w:rPr>
-              <w:t>(s)</w:t>
+              <w:t>BasicTypeRegistrykey(s)</w:t>
             </w:r>
           </w:p>
         </w:tc>
@@ -8207,7 +8218,6 @@
         </w:rPr>
         <w:t>.</w:t>
       </w:r>
-      <w:proofErr w:type="spellStart"/>
       <w:r>
         <w:rPr>
           <w:rStyle w:val="HTMLCode"/>
@@ -8217,7 +8227,6 @@
         </w:rPr>
         <w:t>BasicTypeRegistry</w:t>
       </w:r>
-      <w:proofErr w:type="spellEnd"/>
       <w:r>
         <w:rPr>
           <w:rStyle w:val="Strong"/>
@@ -8457,7 +8466,6 @@
         </w:rPr>
         <w:t xml:space="preserve">Fully qualified name of any </w:t>
       </w:r>
-      <w:proofErr w:type="spellStart"/>
       <w:r>
         <w:rPr>
           <w:sz w:val="20"/>
@@ -8466,7 +8474,6 @@
         </w:rPr>
         <w:t>org.hibernate.type.Type</w:t>
       </w:r>
-      <w:proofErr w:type="spellEnd"/>
       <w:r>
         <w:rPr>
           <w:lang w:val="en-US"/>
@@ -8491,23 +8498,13 @@
         </w:rPr>
         <w:t xml:space="preserve">Any key registered with </w:t>
       </w:r>
-      <w:proofErr w:type="spellStart"/>
       <w:r>
         <w:rPr>
           <w:sz w:val="20"/>
           <w:szCs w:val="20"/>
           <w:lang w:val="en-US"/>
         </w:rPr>
-        <w:t>BasicTypeRegistry</w:t>
-      </w:r>
-      <w:proofErr w:type="spellEnd"/>
-      <w:r>
-        <w:rPr>
-          <w:sz w:val="20"/>
-          <w:szCs w:val="20"/>
-          <w:lang w:val="en-US"/>
-        </w:rPr>
-        <w:t>.</w:t>
+        <w:t>BasicTypeRegistry.</w:t>
       </w:r>
     </w:p>
     <w:p>
@@ -9139,7 +9136,6 @@
         </w:rPr>
         <w:t xml:space="preserve">Implementing a </w:t>
       </w:r>
-      <w:proofErr w:type="spellStart"/>
       <w:r>
         <w:rPr>
           <w:sz w:val="20"/>
@@ -9148,7 +9144,6 @@
         </w:rPr>
         <w:t>BasicType</w:t>
       </w:r>
-      <w:proofErr w:type="spellEnd"/>
       <w:r>
         <w:rPr>
           <w:lang w:val="en-US"/>
@@ -9177,7 +9172,6 @@
         </w:rPr>
         <w:t xml:space="preserve">Implementing a </w:t>
       </w:r>
-      <w:proofErr w:type="spellStart"/>
       <w:r>
         <w:rPr>
           <w:sz w:val="20"/>
@@ -9186,26 +9180,11 @@
         </w:rPr>
         <w:t>UserType</w:t>
       </w:r>
-      <w:proofErr w:type="spellEnd"/>
-      <w:r>
-        <w:rPr>
-          <w:lang w:val="en-US"/>
-        </w:rPr>
-        <w:t xml:space="preserve">, which </w:t>
-      </w:r>
-      <w:proofErr w:type="gramStart"/>
-      <w:r>
-        <w:rPr>
-          <w:lang w:val="en-US"/>
-        </w:rPr>
-        <w:t>doesn’t</w:t>
-      </w:r>
-      <w:proofErr w:type="gramEnd"/>
-      <w:r>
-        <w:rPr>
-          <w:lang w:val="en-US"/>
-        </w:rPr>
-        <w:t xml:space="preserve"> require type registration.</w:t>
+      <w:r>
+        <w:rPr>
+          <w:lang w:val="en-US"/>
+        </w:rPr>
+        <w:t>, which doesn’t require type registration.</w:t>
       </w:r>
     </w:p>
     <w:p>
@@ -9671,7 +9650,7 @@
           <w:lang w:val="en-US"/>
         </w:rPr>
       </w:pPr>
-      <w:bookmarkStart w:id="4" w:name="_Toc56415225"/>
+      <w:bookmarkStart w:id="5" w:name="_Toc56687816"/>
       <w:r>
         <w:rPr>
           <w:sz w:val="36"/>
@@ -9680,19 +9659,14 @@
         </w:rPr>
         <w:t>MAPPING ENUMS</w:t>
       </w:r>
-      <w:bookmarkEnd w:id="4"/>
+      <w:bookmarkEnd w:id="5"/>
     </w:p>
     <w:p>
       <w:pPr>
         <w:spacing w:before="120"/>
       </w:pPr>
-      <w:proofErr w:type="spellStart"/>
-      <w:r>
-        <w:t>Hibernate</w:t>
-      </w:r>
-      <w:proofErr w:type="spellEnd"/>
-      <w:r>
-        <w:t xml:space="preserve"> позволяет отображать Enum-тип в качестве базового. Для этого используется аннотация </w:t>
+      <w:r>
+        <w:t xml:space="preserve">Hibernate позволяет отображать Enum-тип в качестве базового. Для этого используется аннотация </w:t>
       </w:r>
       <w:r>
         <w:rPr>
@@ -9812,14 +9786,12 @@
       <w:r>
         <w:t>с помощью пользовательского типа (</w:t>
       </w:r>
-      <w:proofErr w:type="spellStart"/>
       <w:r>
         <w:rPr>
           <w:lang w:val="en-US"/>
         </w:rPr>
         <w:t>customtypes</w:t>
       </w:r>
-      <w:proofErr w:type="spellEnd"/>
       <w:r>
         <w:t>).</w:t>
       </w:r>
@@ -9839,7 +9811,7 @@
           <w:lang w:val="en-US"/>
         </w:rPr>
       </w:pPr>
-      <w:bookmarkStart w:id="5" w:name="_Toc56415226"/>
+      <w:bookmarkStart w:id="6" w:name="_Toc56687817"/>
       <w:r>
         <w:rPr>
           <w:sz w:val="36"/>
@@ -9848,7 +9820,7 @@
         </w:rPr>
         <w:t>ATTRIBUTE CONVERTOR</w:t>
       </w:r>
-      <w:bookmarkEnd w:id="5"/>
+      <w:bookmarkEnd w:id="6"/>
     </w:p>
     <w:p>
       <w:pPr>
@@ -9857,13 +9829,8 @@
           <w:lang w:val="en-US"/>
         </w:rPr>
       </w:pPr>
-      <w:proofErr w:type="spellStart"/>
-      <w:r>
-        <w:t>Attributeconventerпозволяет</w:t>
-      </w:r>
-      <w:proofErr w:type="spellEnd"/>
-      <w:r>
-        <w:t xml:space="preserve"> преобразовывать сохраняемое/извлекаемое значение. Например</w:t>
+      <w:r>
+        <w:t>Attributeconventerпозволяет преобразовывать сохраняемое/извлекаемое значение. Например</w:t>
       </w:r>
       <w:r>
         <w:rPr>
@@ -9905,24 +9872,19 @@
         <w:rPr>
           <w:lang w:val="en-US"/>
         </w:rPr>
+        <w:t xml:space="preserve"> enumGender (MALE, FEMALE), </w:t>
+      </w:r>
+      <w:r>
+        <w:t>то</w:t>
+      </w:r>
+      <w:r>
+        <w:rPr>
+          <w:lang w:val="en-US"/>
+        </w:rPr>
         <w:t xml:space="preserve"> </w:t>
       </w:r>
-      <w:proofErr w:type="spellStart"/>
-      <w:r>
-        <w:rPr>
-          <w:lang w:val="en-US"/>
-        </w:rPr>
-        <w:t>enumGender</w:t>
-      </w:r>
-      <w:proofErr w:type="spellEnd"/>
-      <w:r>
-        <w:rPr>
-          <w:lang w:val="en-US"/>
-        </w:rPr>
-        <w:t xml:space="preserve"> (MALE, FEMALE), </w:t>
-      </w:r>
-      <w:r>
-        <w:t>то</w:t>
+      <w:r>
+        <w:t>в</w:t>
       </w:r>
       <w:r>
         <w:rPr>
@@ -9931,7 +9893,7 @@
         <w:t xml:space="preserve"> </w:t>
       </w:r>
       <w:r>
-        <w:t>в</w:t>
+        <w:t>базу</w:t>
       </w:r>
       <w:r>
         <w:rPr>
@@ -9940,7 +9902,7 @@
         <w:t xml:space="preserve"> </w:t>
       </w:r>
       <w:r>
-        <w:t>базу</w:t>
+        <w:t>можно</w:t>
       </w:r>
       <w:r>
         <w:rPr>
@@ -9949,15 +9911,6 @@
         <w:t xml:space="preserve"> </w:t>
       </w:r>
       <w:r>
-        <w:t>можно</w:t>
-      </w:r>
-      <w:r>
-        <w:rPr>
-          <w:lang w:val="en-US"/>
-        </w:rPr>
-        <w:t xml:space="preserve"> </w:t>
-      </w:r>
-      <w:r>
         <w:t>сохранять</w:t>
       </w:r>
       <w:r>
@@ -9973,19 +9926,11 @@
         <w:rPr>
           <w:lang w:val="en-US"/>
         </w:rPr>
-        <w:t xml:space="preserve"> “</w:t>
-      </w:r>
-      <w:proofErr w:type="gramStart"/>
-      <w:r>
-        <w:rPr>
-          <w:lang w:val="en-US"/>
-        </w:rPr>
-        <w:t>M”</w:t>
+        <w:t xml:space="preserve"> “M”</w:t>
       </w:r>
       <w:r>
         <w:t>соответственно</w:t>
       </w:r>
-      <w:proofErr w:type="gramEnd"/>
       <w:r>
         <w:rPr>
           <w:lang w:val="en-US"/>
@@ -10097,13 +10042,8 @@
         </w:rPr>
         <w:t>HBM</w:t>
       </w:r>
-      <w:proofErr w:type="spellStart"/>
-      <w:r>
-        <w:t>маппинге</w:t>
-      </w:r>
-      <w:proofErr w:type="spellEnd"/>
-      <w:r>
-        <w:t>.</w:t>
+      <w:r>
+        <w:t>маппинге.</w:t>
       </w:r>
     </w:p>
     <w:p>
@@ -10126,7 +10066,7 @@
           <w:lang w:val="en-US"/>
         </w:rPr>
       </w:pPr>
-      <w:bookmarkStart w:id="6" w:name="_Toc56415227"/>
+      <w:bookmarkStart w:id="7" w:name="_Toc56687818"/>
       <w:r>
         <w:rPr>
           <w:sz w:val="36"/>
@@ -10135,7 +10075,7 @@
         </w:rPr>
         <w:t>MAPPING LARGE OBJECTS (LOB)</w:t>
       </w:r>
-      <w:bookmarkEnd w:id="6"/>
+      <w:bookmarkEnd w:id="7"/>
     </w:p>
     <w:p>
       <w:pPr>
@@ -10177,19 +10117,11 @@
           <w:lang w:val="en-US"/>
         </w:rPr>
       </w:pPr>
-      <w:proofErr w:type="spellStart"/>
-      <w:r>
-        <w:rPr>
-          <w:lang w:val="en-US"/>
-        </w:rPr>
-        <w:t>Typesthat</w:t>
-      </w:r>
-      <w:proofErr w:type="spellEnd"/>
-      <w:r>
-        <w:rPr>
-          <w:lang w:val="en-US"/>
-        </w:rPr>
-        <w:t xml:space="preserve"> materializing the LOB data.</w:t>
+      <w:r>
+        <w:rPr>
+          <w:lang w:val="en-US"/>
+        </w:rPr>
+        <w:t>Typesthat materializing the LOB data.</w:t>
       </w:r>
     </w:p>
     <w:p>
@@ -10203,21 +10135,7 @@
         <w:rPr>
           <w:lang w:val="en-US"/>
         </w:rPr>
-        <w:t xml:space="preserve">Materialized deals with the entire LOB contents in memory, whereas LOB locators (in theory) allow streaming parts of the LOB contents into memory as needed. A LOB locator is only portably valid during the duration of the transaction in which it </w:t>
-      </w:r>
-      <w:proofErr w:type="gramStart"/>
-      <w:r>
-        <w:rPr>
-          <w:lang w:val="en-US"/>
-        </w:rPr>
-        <w:t>was obtained</w:t>
-      </w:r>
-      <w:proofErr w:type="gramEnd"/>
-      <w:r>
-        <w:rPr>
-          <w:lang w:val="en-US"/>
-        </w:rPr>
-        <w:t>.</w:t>
+        <w:t>Materialized deals with the entire LOB contents in memory, whereas LOB locators (in theory) allow streaming parts of the LOB contents into memory as needed. A LOB locator is only portably valid during the duration of the transaction in which it was obtained.</w:t>
       </w:r>
     </w:p>
     <w:p>
@@ -10231,21 +10149,7 @@
         <w:rPr>
           <w:lang w:val="en-US"/>
         </w:rPr>
-        <w:t xml:space="preserve">The JDBC LOB locator types include (The JPA specification </w:t>
-      </w:r>
-      <w:proofErr w:type="gramStart"/>
-      <w:r>
-        <w:rPr>
-          <w:lang w:val="en-US"/>
-        </w:rPr>
-        <w:t>doesn’t</w:t>
-      </w:r>
-      <w:proofErr w:type="gramEnd"/>
-      <w:r>
-        <w:rPr>
-          <w:lang w:val="en-US"/>
-        </w:rPr>
-        <w:t xml:space="preserve"> define LOB locators):</w:t>
+        <w:t>The JDBC LOB locator types include (The JPA specification doesn’t define LOB locators):</w:t>
       </w:r>
     </w:p>
     <w:p>
@@ -10340,16 +10244,8 @@
         <w:rPr>
           <w:lang w:val="en-US"/>
         </w:rPr>
-        <w:t xml:space="preserve">Mapping materialized forms of these LOB values would use </w:t>
-      </w:r>
-      <w:proofErr w:type="gramStart"/>
-      <w:r>
-        <w:rPr>
-          <w:lang w:val="en-US"/>
-        </w:rPr>
-        <w:t>more familiar Java types such as</w:t>
-      </w:r>
-      <w:proofErr w:type="gramEnd"/>
+        <w:t>Mapping materialized forms of these LOB values would use more familiar Java types such as</w:t>
+      </w:r>
     </w:p>
     <w:p>
       <w:pPr>
@@ -10507,7 +10403,7 @@
           <w:lang w:val="en-US"/>
         </w:rPr>
       </w:pPr>
-      <w:bookmarkStart w:id="7" w:name="_Toc56415228"/>
+      <w:bookmarkStart w:id="8" w:name="_Toc56687819"/>
       <w:r>
         <w:rPr>
           <w:sz w:val="36"/>
@@ -10516,7 +10412,7 @@
         </w:rPr>
         <w:t>MAPPING NATIONALIZED CHARACTER DATA</w:t>
       </w:r>
-      <w:bookmarkEnd w:id="7"/>
+      <w:bookmarkEnd w:id="8"/>
     </w:p>
     <w:p>
       <w:pPr>
@@ -10530,13 +10426,8 @@
         </w:rPr>
       </w:pPr>
       <w:r>
-        <w:t xml:space="preserve">JDBC4 поддерживает работу с национализированными символьными данными. </w:t>
-      </w:r>
-      <w:proofErr w:type="spellStart"/>
-      <w:r>
-        <w:t>Дляэтогоиспользуетсяаннотация</w:t>
-      </w:r>
-      <w:proofErr w:type="spellEnd"/>
+        <w:t>JDBC4 поддерживает работу с национализированными символьными данными. Дляэтогоиспользуетсяаннотация</w:t>
+      </w:r>
       <w:r>
         <w:rPr>
           <w:rStyle w:val="HTMLCode"/>
@@ -10620,7 +10511,7 @@
           <w:lang w:val="en-US"/>
         </w:rPr>
       </w:pPr>
-      <w:bookmarkStart w:id="8" w:name="_Toc56415229"/>
+      <w:bookmarkStart w:id="9" w:name="_Toc56687820"/>
       <w:r>
         <w:rPr>
           <w:sz w:val="36"/>
@@ -10636,7 +10527,7 @@
         </w:rPr>
         <w:t>UUID VALUES</w:t>
       </w:r>
-      <w:bookmarkEnd w:id="8"/>
+      <w:bookmarkEnd w:id="9"/>
     </w:p>
     <w:p>
       <w:pPr>
@@ -10665,7 +10556,7 @@
           <w:lang w:val="en-US"/>
         </w:rPr>
       </w:pPr>
-      <w:bookmarkStart w:id="9" w:name="_Toc56415230"/>
+      <w:bookmarkStart w:id="10" w:name="_Toc56687821"/>
       <w:r>
         <w:rPr>
           <w:sz w:val="36"/>
@@ -10674,7 +10565,7 @@
         </w:rPr>
         <w:t>MAPPING DATA/TIME VALUES</w:t>
       </w:r>
-      <w:bookmarkEnd w:id="9"/>
+      <w:bookmarkEnd w:id="10"/>
     </w:p>
     <w:p>
       <w:pPr>
@@ -11577,7 +11468,7 @@
           <w:lang w:val="en-US"/>
         </w:rPr>
       </w:pPr>
-      <w:bookmarkStart w:id="10" w:name="_Toc56415231"/>
+      <w:bookmarkStart w:id="11" w:name="_Toc56687822"/>
       <w:r>
         <w:rPr>
           <w:sz w:val="36"/>
@@ -11601,7 +11492,7 @@
         </w:rPr>
         <w:t>)</w:t>
       </w:r>
-      <w:bookmarkEnd w:id="10"/>
+      <w:bookmarkEnd w:id="11"/>
     </w:p>
     <w:p>
       <w:pPr>
@@ -12043,7 +11934,7 @@
           <w:lang w:val="en-US"/>
         </w:rPr>
       </w:pPr>
-      <w:bookmarkStart w:id="11" w:name="_Toc56415232"/>
+      <w:bookmarkStart w:id="12" w:name="_Toc56687823"/>
       <w:r>
         <w:rPr>
           <w:sz w:val="36"/>
@@ -12052,7 +11943,7 @@
         </w:rPr>
         <w:t>ENTITY TYPES</w:t>
       </w:r>
-      <w:bookmarkEnd w:id="11"/>
+      <w:bookmarkEnd w:id="12"/>
     </w:p>
     <w:p>
       <w:pPr>
@@ -12070,14 +11961,12 @@
       <w:r>
         <w:t xml:space="preserve">-спецификации к </w:t>
       </w:r>
-      <w:proofErr w:type="spellStart"/>
       <w:r>
         <w:rPr>
           <w:lang w:val="en-US"/>
         </w:rPr>
         <w:t>entityclass</w:t>
       </w:r>
-      <w:proofErr w:type="spellEnd"/>
       <w:r>
         <w:t>:</w:t>
       </w:r>
@@ -12803,7 +12692,6 @@
         </w:rPr>
         <w:t>запросах. Поумолчанию, имя</w:t>
       </w:r>
-      <w:proofErr w:type="spellStart"/>
       <w:r>
         <w:rPr>
           <w:rStyle w:val="HTMLCode"/>
@@ -12816,16 +12704,8 @@
         <w:rPr>
           <w:noProof/>
         </w:rPr>
-        <w:t>представляетизсебяимясамого</w:t>
-      </w:r>
-      <w:proofErr w:type="spellEnd"/>
-      <w:r>
-        <w:rPr>
-          <w:noProof/>
-        </w:rPr>
-        <w:t xml:space="preserve"> класса </w:t>
-      </w:r>
-      <w:proofErr w:type="spellStart"/>
+        <w:t xml:space="preserve">представляетизсебяимясамого класса </w:t>
+      </w:r>
       <w:r>
         <w:rPr>
           <w:rStyle w:val="HTMLCode"/>
@@ -12834,7 +12714,6 @@
         </w:rPr>
         <w:t>entity</w:t>
       </w:r>
-      <w:proofErr w:type="spellEnd"/>
       <w:r>
         <w:rPr>
           <w:noProof/>
@@ -12952,7 +12831,7 @@
           <w:lang w:val="en-US"/>
         </w:rPr>
       </w:pPr>
-      <w:bookmarkStart w:id="12" w:name="_Toc56415233"/>
+      <w:bookmarkStart w:id="13" w:name="_Toc56687824"/>
       <w:r>
         <w:rPr>
           <w:noProof/>
@@ -12962,7 +12841,7 @@
         </w:rPr>
         <w:t>Implementing equals() and hashCode()</w:t>
       </w:r>
-      <w:bookmarkEnd w:id="12"/>
+      <w:bookmarkEnd w:id="13"/>
     </w:p>
     <w:p>
       <w:pPr>
@@ -13366,7 +13245,7 @@
           <w:lang w:val="en-US"/>
         </w:rPr>
       </w:pPr>
-      <w:bookmarkStart w:id="13" w:name="_Toc56415234"/>
+      <w:bookmarkStart w:id="14" w:name="_Toc56687825"/>
       <w:r>
         <w:rPr>
           <w:sz w:val="36"/>
@@ -13375,7 +13254,7 @@
         </w:rPr>
         <w:t>Mapping the entity to a SQL query</w:t>
       </w:r>
-      <w:bookmarkEnd w:id="13"/>
+      <w:bookmarkEnd w:id="14"/>
     </w:p>
     <w:p>
       <w:pPr>
@@ -13431,32 +13310,23 @@
           <w:lang w:val="en-US"/>
         </w:rPr>
       </w:pPr>
-      <w:bookmarkStart w:id="14" w:name="_Toc56415235"/>
-      <w:proofErr w:type="spellStart"/>
+      <w:bookmarkStart w:id="15" w:name="_Toc56687826"/>
       <w:r>
         <w:rPr>
           <w:sz w:val="36"/>
           <w:szCs w:val="36"/>
         </w:rPr>
-        <w:t>Define</w:t>
-      </w:r>
-      <w:proofErr w:type="spellEnd"/>
+        <w:t xml:space="preserve">Define </w:t>
+      </w:r>
       <w:r>
         <w:rPr>
           <w:sz w:val="36"/>
           <w:szCs w:val="36"/>
-        </w:rPr>
-        <w:t xml:space="preserve"> </w:t>
-      </w:r>
-      <w:r>
-        <w:rPr>
-          <w:sz w:val="36"/>
-          <w:szCs w:val="36"/>
           <w:lang w:val="en-US"/>
         </w:rPr>
         <w:t>a custom entity proxy</w:t>
       </w:r>
-      <w:bookmarkEnd w:id="14"/>
+      <w:bookmarkEnd w:id="15"/>
     </w:p>
     <w:p>
       <w:pPr>
@@ -13619,7 +13489,7 @@
           <w:lang w:val="en-US"/>
         </w:rPr>
       </w:pPr>
-      <w:bookmarkStart w:id="15" w:name="_Toc56415236"/>
+      <w:bookmarkStart w:id="16" w:name="_Toc56687827"/>
       <w:r>
         <w:rPr>
           <w:noProof/>
@@ -13629,7 +13499,7 @@
         </w:rPr>
         <w:t>Define a custom entity persister</w:t>
       </w:r>
-      <w:bookmarkEnd w:id="15"/>
+      <w:bookmarkEnd w:id="16"/>
     </w:p>
     <w:p>
       <w:pPr>
@@ -13944,7 +13814,7 @@
           <w:lang w:val="en-US"/>
         </w:rPr>
       </w:pPr>
-      <w:bookmarkStart w:id="16" w:name="_Toc56415237"/>
+      <w:bookmarkStart w:id="17" w:name="_Toc56687828"/>
       <w:r>
         <w:rPr>
           <w:noProof/>
@@ -13954,7 +13824,7 @@
         </w:rPr>
         <w:t>Access strategies</w:t>
       </w:r>
-      <w:bookmarkEnd w:id="16"/>
+      <w:bookmarkEnd w:id="17"/>
     </w:p>
     <w:p>
       <w:pPr>
@@ -13990,7 +13860,6 @@
           <w:rFonts w:ascii="Times New Roman" w:hAnsi="Times New Roman"/>
         </w:rPr>
       </w:pPr>
-      <w:proofErr w:type="spellStart"/>
       <w:r>
         <w:rPr>
           <w:rFonts w:ascii="Times New Roman" w:hAnsi="Times New Roman"/>
@@ -13999,14 +13868,12 @@
         <w:lastRenderedPageBreak/>
         <w:t>Fieldbased</w:t>
       </w:r>
-      <w:proofErr w:type="spellEnd"/>
       <w:r>
         <w:rPr>
           <w:rFonts w:ascii="Times New Roman" w:hAnsi="Times New Roman"/>
         </w:rPr>
         <w:t xml:space="preserve"> (Прямой доступ к атрибуту через </w:t>
       </w:r>
-      <w:proofErr w:type="spellStart"/>
       <w:r>
         <w:rPr>
           <w:rFonts w:ascii="Times New Roman" w:hAnsi="Times New Roman"/>
@@ -14014,7 +13881,6 @@
         </w:rPr>
         <w:t>ReflectionAPI</w:t>
       </w:r>
-      <w:proofErr w:type="spellEnd"/>
       <w:r>
         <w:rPr>
           <w:rFonts w:ascii="Times New Roman" w:hAnsi="Times New Roman"/>
@@ -14041,14 +13907,12 @@
         </w:rPr>
         <w:t>Property based (</w:t>
       </w:r>
-      <w:proofErr w:type="spellStart"/>
       <w:r>
         <w:rPr>
           <w:rFonts w:ascii="Times New Roman" w:hAnsi="Times New Roman"/>
         </w:rPr>
         <w:t>Доступкатрибутамчерезих</w:t>
       </w:r>
-      <w:proofErr w:type="spellEnd"/>
       <w:r>
         <w:rPr>
           <w:rFonts w:ascii="Times New Roman" w:hAnsi="Times New Roman"/>
@@ -14059,15 +13923,7 @@
     </w:p>
     <w:p>
       <w:r>
-        <w:t xml:space="preserve">Если стратегия явно </w:t>
-      </w:r>
-      <w:proofErr w:type="gramStart"/>
-      <w:r>
-        <w:t>не указана</w:t>
-      </w:r>
-      <w:proofErr w:type="gramEnd"/>
-      <w:r>
-        <w:t xml:space="preserve"> через аннотацию @</w:t>
+        <w:t>Если стратегия явно не указана через аннотацию @</w:t>
       </w:r>
       <w:r>
         <w:rPr>
@@ -14087,14 +13943,12 @@
       <w:r>
         <w:t>- на атрибуте или свойстве (</w:t>
       </w:r>
-      <w:proofErr w:type="spellStart"/>
       <w:r>
         <w:rPr>
           <w:lang w:val="en-US"/>
         </w:rPr>
         <w:t>gettermethod</w:t>
       </w:r>
-      <w:proofErr w:type="spellEnd"/>
       <w:r>
         <w:t>).</w:t>
       </w:r>
@@ -14106,13 +13960,8 @@
         </w:rPr>
         <w:t>Embeddable</w:t>
       </w:r>
-      <w:proofErr w:type="spellStart"/>
-      <w:r>
-        <w:t>типынаследуют</w:t>
-      </w:r>
-      <w:proofErr w:type="spellEnd"/>
-      <w:r>
-        <w:t xml:space="preserve"> стратегию доступа от своих родительских</w:t>
+      <w:r>
+        <w:t>типынаследуют стратегию доступа от своих родительских</w:t>
       </w:r>
       <w:r>
         <w:rPr>
@@ -14133,14 +13982,12 @@
       <w:r>
         <w:t xml:space="preserve">Рекомендуется использовать </w:t>
       </w:r>
-      <w:proofErr w:type="spellStart"/>
       <w:r>
         <w:rPr>
           <w:lang w:val="en-US"/>
         </w:rPr>
         <w:t>fieldbasedstrategy</w:t>
       </w:r>
-      <w:proofErr w:type="spellEnd"/>
       <w:r>
         <w:rPr>
           <w:noProof/>
@@ -14286,7 +14133,7 @@
           <w:lang w:val="en-US"/>
         </w:rPr>
       </w:pPr>
-      <w:bookmarkStart w:id="17" w:name="_Toc56415238"/>
+      <w:bookmarkStart w:id="18" w:name="_Toc56687829"/>
       <w:r>
         <w:rPr>
           <w:noProof/>
@@ -14296,7 +14143,7 @@
         </w:rPr>
         <w:t>Identifiers</w:t>
       </w:r>
-      <w:bookmarkEnd w:id="17"/>
+      <w:bookmarkEnd w:id="18"/>
     </w:p>
     <w:p>
       <w:pPr>
@@ -14314,11 +14161,9 @@
         </w:rPr>
         <w:t xml:space="preserve"> (identifiers)</w:t>
       </w:r>
-      <w:proofErr w:type="spellStart"/>
       <w:r>
         <w:t>могутбыть</w:t>
       </w:r>
-      <w:proofErr w:type="spellEnd"/>
       <w:r>
         <w:rPr>
           <w:lang w:val="en-US"/>
@@ -14380,7 +14225,7 @@
           <w:lang w:val="en-US"/>
         </w:rPr>
       </w:pPr>
-      <w:bookmarkStart w:id="18" w:name="_Toc56415239"/>
+      <w:bookmarkStart w:id="19" w:name="_Toc56687830"/>
       <w:r>
         <w:rPr>
           <w:noProof/>
@@ -14390,7 +14235,7 @@
         </w:rPr>
         <w:t>Simple identifiers</w:t>
       </w:r>
-      <w:bookmarkEnd w:id="18"/>
+      <w:bookmarkEnd w:id="19"/>
     </w:p>
     <w:p>
       <w:pPr>
@@ -14597,7 +14442,7 @@
           <w:lang w:val="en-US"/>
         </w:rPr>
       </w:pPr>
-      <w:bookmarkStart w:id="19" w:name="_Toc56415240"/>
+      <w:bookmarkStart w:id="20" w:name="_Toc56687831"/>
       <w:r>
         <w:rPr>
           <w:noProof/>
@@ -14625,7 +14470,7 @@
         </w:rPr>
         <w:t>identifiers</w:t>
       </w:r>
-      <w:bookmarkEnd w:id="19"/>
+      <w:bookmarkEnd w:id="20"/>
     </w:p>
     <w:p>
       <w:pPr>
@@ -15146,7 +14991,7 @@
           <w:lang w:val="en-US"/>
         </w:rPr>
       </w:pPr>
-      <w:bookmarkStart w:id="20" w:name="_Toc56415241"/>
+      <w:bookmarkStart w:id="21" w:name="_Toc56687832"/>
       <w:r>
         <w:rPr>
           <w:noProof/>
@@ -15157,7 +15002,7 @@
         <w:lastRenderedPageBreak/>
         <w:t>Derivedidentifiers</w:t>
       </w:r>
-      <w:bookmarkEnd w:id="20"/>
+      <w:bookmarkEnd w:id="21"/>
     </w:p>
     <w:p>
       <w:pPr>
@@ -15175,22 +15020,18 @@
         </w:rPr>
         <w:t xml:space="preserve"> JPA 2.0 </w:t>
       </w:r>
-      <w:proofErr w:type="spellStart"/>
       <w:r>
         <w:t>добавляетподдержкудля</w:t>
       </w:r>
-      <w:proofErr w:type="spellEnd"/>
       <w:r>
         <w:rPr>
           <w:lang w:val="en-US"/>
         </w:rPr>
         <w:t xml:space="preserve"> derived identifiers </w:t>
       </w:r>
-      <w:proofErr w:type="spellStart"/>
       <w:r>
         <w:t>которыепозволяют</w:t>
       </w:r>
-      <w:proofErr w:type="spellEnd"/>
       <w:r>
         <w:rPr>
           <w:lang w:val="en-US"/>
@@ -15280,7 +15121,7 @@
           <w:lang w:val="en-US"/>
         </w:rPr>
       </w:pPr>
-      <w:bookmarkStart w:id="21" w:name="_Toc56415242"/>
+      <w:bookmarkStart w:id="22" w:name="_Toc56687833"/>
       <w:r>
         <w:rPr>
           <w:noProof/>
@@ -15290,7 +15131,7 @@
         </w:rPr>
         <w:t>@RowId</w:t>
       </w:r>
-      <w:bookmarkEnd w:id="21"/>
+      <w:bookmarkEnd w:id="22"/>
     </w:p>
     <w:p>
       <w:pPr>
@@ -15358,7 +15199,7 @@
           <w:lang w:val="en-US"/>
         </w:rPr>
       </w:pPr>
-      <w:bookmarkStart w:id="22" w:name="_Toc56415243"/>
+      <w:bookmarkStart w:id="23" w:name="_Toc56687834"/>
       <w:r>
         <w:rPr>
           <w:noProof/>
@@ -15368,7 +15209,7 @@
         </w:rPr>
         <w:t>Generated identifier values</w:t>
       </w:r>
-      <w:bookmarkEnd w:id="22"/>
+      <w:bookmarkEnd w:id="23"/>
     </w:p>
     <w:p>
       <w:pPr>
@@ -15377,13 +15218,8 @@
           <w:noProof/>
         </w:rPr>
       </w:pPr>
-      <w:proofErr w:type="spellStart"/>
-      <w:r>
-        <w:t>Дляуказания</w:t>
-      </w:r>
-      <w:proofErr w:type="spellEnd"/>
-      <w:r>
-        <w:t xml:space="preserve"> того, что идентификатор будет генерироваться, используется аннотация </w:t>
+      <w:r>
+        <w:t xml:space="preserve">Дляуказания того, что идентификатор будет генерироваться, используется аннотация </w:t>
       </w:r>
       <w:r>
         <w:rPr>
@@ -15434,15 +15270,7 @@
         <w:t>GeneratedValue</w:t>
       </w:r>
       <w:r>
-        <w:t xml:space="preserve">. </w:t>
-      </w:r>
-      <w:proofErr w:type="spellStart"/>
-      <w:r>
-        <w:t>Наиболееважнаячастьинформацииуказываетсяв</w:t>
-      </w:r>
-      <w:proofErr w:type="spellEnd"/>
-      <w:r>
-        <w:t xml:space="preserve"> атрибуте </w:t>
+        <w:t xml:space="preserve">. Наиболееважнаячастьинформацииуказываетсяв атрибуте </w:t>
       </w:r>
       <w:r>
         <w:rPr>
@@ -15844,7 +15672,7 @@
           <w:lang w:val="en-US"/>
         </w:rPr>
       </w:pPr>
-      <w:bookmarkStart w:id="23" w:name="_Toc56415244"/>
+      <w:bookmarkStart w:id="24" w:name="_Toc56687835"/>
       <w:r>
         <w:rPr>
           <w:noProof/>
@@ -15854,7 +15682,7 @@
         </w:rPr>
         <w:t>Identity generation type</w:t>
       </w:r>
-      <w:bookmarkEnd w:id="23"/>
+      <w:bookmarkEnd w:id="24"/>
     </w:p>
     <w:p>
       <w:pPr>
@@ -15887,7 +15715,7 @@
           <w:lang w:val="en-US"/>
         </w:rPr>
       </w:pPr>
-      <w:bookmarkStart w:id="24" w:name="_Toc56415245"/>
+      <w:bookmarkStart w:id="25" w:name="_Toc56687836"/>
       <w:r>
         <w:rPr>
           <w:noProof/>
@@ -15897,7 +15725,7 @@
         </w:rPr>
         <w:t>Sequence generation type</w:t>
       </w:r>
-      <w:bookmarkEnd w:id="24"/>
+      <w:bookmarkEnd w:id="25"/>
     </w:p>
     <w:p>
       <w:pPr>
@@ -15974,7 +15802,7 @@
           <w:lang w:val="en-US"/>
         </w:rPr>
       </w:pPr>
-      <w:bookmarkStart w:id="25" w:name="_Toc56415246"/>
+      <w:bookmarkStart w:id="26" w:name="_Toc56687837"/>
       <w:r>
         <w:rPr>
           <w:noProof/>
@@ -15984,7 +15812,7 @@
         </w:rPr>
         <w:t>Optimizers</w:t>
       </w:r>
-      <w:bookmarkEnd w:id="25"/>
+      <w:bookmarkEnd w:id="26"/>
     </w:p>
     <w:p>
       <w:pPr>
@@ -16192,7 +16020,7 @@
           <w:lang w:val="en-US"/>
         </w:rPr>
       </w:pPr>
-      <w:bookmarkStart w:id="26" w:name="_Toc56415247"/>
+      <w:bookmarkStart w:id="27" w:name="_Toc56687838"/>
       <w:r>
         <w:rPr>
           <w:noProof/>
@@ -16202,7 +16030,7 @@
         </w:rPr>
         <w:t>@GenericGenerator</w:t>
       </w:r>
-      <w:bookmarkEnd w:id="26"/>
+      <w:bookmarkEnd w:id="27"/>
     </w:p>
     <w:p>
       <w:pPr>
@@ -17034,7 +16862,7 @@
           <w:szCs w:val="36"/>
         </w:rPr>
       </w:pPr>
-      <w:bookmarkStart w:id="27" w:name="_Toc56415248"/>
+      <w:bookmarkStart w:id="28" w:name="_Toc56687839"/>
       <w:r>
         <w:rPr>
           <w:sz w:val="36"/>
@@ -17043,7 +16871,7 @@
         </w:rPr>
         <w:t>GENERATEDPROPERTIES</w:t>
       </w:r>
-      <w:bookmarkEnd w:id="27"/>
+      <w:bookmarkEnd w:id="28"/>
     </w:p>
     <w:p>
       <w:pPr>
@@ -18003,7 +17831,7 @@
           <w:lang w:val="en-US"/>
         </w:rPr>
       </w:pPr>
-      <w:bookmarkStart w:id="28" w:name="_Toc56415249"/>
+      <w:bookmarkStart w:id="29" w:name="_Toc56687840"/>
       <w:r>
         <w:rPr>
           <w:sz w:val="36"/>
@@ -18012,7 +17840,7 @@
         </w:rPr>
         <w:t>COLUMN TRANSFORMERS: READ AND WRITE EXPRESSIONS</w:t>
       </w:r>
-      <w:bookmarkEnd w:id="28"/>
+      <w:bookmarkEnd w:id="29"/>
     </w:p>
     <w:p>
       <w:pPr>
@@ -18310,7 +18138,7 @@
           <w:szCs w:val="36"/>
         </w:rPr>
       </w:pPr>
-      <w:bookmarkStart w:id="29" w:name="_Toc56415250"/>
+      <w:bookmarkStart w:id="30" w:name="_Toc56687841"/>
       <w:r>
         <w:rPr>
           <w:sz w:val="36"/>
@@ -18319,7 +18147,7 @@
         </w:rPr>
         <w:t>NAMINGSTRATEGIES</w:t>
       </w:r>
-      <w:bookmarkEnd w:id="29"/>
+      <w:bookmarkEnd w:id="30"/>
     </w:p>
     <w:p>
       <w:pPr>
@@ -18726,11 +18554,9 @@
           <w:sz w:val="24"/>
         </w:rPr>
       </w:pPr>
-      <w:proofErr w:type="spellStart"/>
       <w:r>
         <w:t>Черезсвойствоконфигурации</w:t>
       </w:r>
-      <w:proofErr w:type="spellEnd"/>
       <w:r>
         <w:rPr>
           <w:rStyle w:val="HTMLCode"/>
@@ -18797,25 +18623,7 @@
           <w:rFonts w:ascii="Times New Roman" w:hAnsi="Times New Roman"/>
           <w:szCs w:val="20"/>
         </w:rPr>
-        <w:t xml:space="preserve">, </w:t>
-      </w:r>
-      <w:proofErr w:type="spellStart"/>
-      <w:r>
-        <w:rPr>
-          <w:rStyle w:val="HTMLCode"/>
-          <w:rFonts w:ascii="Times New Roman" w:hAnsi="Times New Roman"/>
-          <w:szCs w:val="20"/>
-        </w:rPr>
-        <w:t>которыйпринимает</w:t>
-      </w:r>
-      <w:proofErr w:type="spellEnd"/>
-      <w:r>
-        <w:rPr>
-          <w:rStyle w:val="HTMLCode"/>
-          <w:rFonts w:ascii="Times New Roman" w:hAnsi="Times New Roman"/>
-          <w:szCs w:val="20"/>
-        </w:rPr>
-        <w:t>:</w:t>
+        <w:t>, которыйпринимает:</w:t>
       </w:r>
     </w:p>
     <w:p>
@@ -19274,7 +19082,7 @@
           <w:lang w:val="en-US"/>
         </w:rPr>
       </w:pPr>
-      <w:bookmarkStart w:id="30" w:name="_Toc56415251"/>
+      <w:bookmarkStart w:id="31" w:name="_Toc56687842"/>
       <w:r>
         <w:rPr>
           <w:sz w:val="36"/>
@@ -19283,7 +19091,7 @@
         </w:rPr>
         <w:t>SQL QUOTEDIDENTIFIERS</w:t>
       </w:r>
-      <w:bookmarkEnd w:id="30"/>
+      <w:bookmarkEnd w:id="31"/>
     </w:p>
     <w:p>
       <w:r>
@@ -19306,21 +19114,7 @@
         <w:rPr>
           <w:lang w:val="en-US"/>
         </w:rPr>
-        <w:t xml:space="preserve">Hibernate: </w:t>
-      </w:r>
-      <w:proofErr w:type="gramStart"/>
-      <w:r>
-        <w:rPr>
-          <w:lang w:val="en-US"/>
-        </w:rPr>
-        <w:t>@Column(</w:t>
-      </w:r>
-      <w:proofErr w:type="gramEnd"/>
-      <w:r>
-        <w:rPr>
-          <w:lang w:val="en-US"/>
-        </w:rPr>
-        <w:t>name=”`name`”).</w:t>
+        <w:t>Hibernate: @Column(name=”`name`”).</w:t>
       </w:r>
     </w:p>
     <w:p>
@@ -19339,21 +19133,7 @@
         <w:rPr>
           <w:lang w:val="en-US"/>
         </w:rPr>
-        <w:t xml:space="preserve">JPA: </w:t>
-      </w:r>
-      <w:proofErr w:type="gramStart"/>
-      <w:r>
-        <w:rPr>
-          <w:lang w:val="en-US"/>
-        </w:rPr>
-        <w:t>@Column(</w:t>
-      </w:r>
-      <w:proofErr w:type="gramEnd"/>
-      <w:r>
-        <w:rPr>
-          <w:lang w:val="en-US"/>
-        </w:rPr>
-        <w:t>name=”\”name\””).</w:t>
+        <w:t>JPA: @Column(name=”\”name\””).</w:t>
       </w:r>
     </w:p>
     <w:p>
@@ -19536,7 +19316,7 @@
           <w:lang w:val="en-US"/>
         </w:rPr>
       </w:pPr>
-      <w:bookmarkStart w:id="31" w:name="_Toc56415252"/>
+      <w:bookmarkStart w:id="32" w:name="_Toc56687843"/>
       <w:r>
         <w:rPr>
           <w:sz w:val="36"/>
@@ -19545,7 +19325,7 @@
         </w:rPr>
         <w:t>ASSOCIATIONS</w:t>
       </w:r>
-      <w:bookmarkEnd w:id="31"/>
+      <w:bookmarkEnd w:id="32"/>
     </w:p>
     <w:p>
       <w:pPr>
@@ -19658,8 +19438,7 @@
           <w:lang w:val="en-US"/>
         </w:rPr>
       </w:pPr>
-      <w:bookmarkStart w:id="32" w:name="_Toc56415253"/>
-      <w:proofErr w:type="spellStart"/>
+      <w:bookmarkStart w:id="33" w:name="_Toc56687844"/>
       <w:r>
         <w:rPr>
           <w:sz w:val="36"/>
@@ -19667,7 +19446,6 @@
         </w:rPr>
         <w:t>ManyT</w:t>
       </w:r>
-      <w:proofErr w:type="spellEnd"/>
       <w:r>
         <w:rPr>
           <w:sz w:val="36"/>
@@ -19676,7 +19454,6 @@
         </w:rPr>
         <w:t>o</w:t>
       </w:r>
-      <w:proofErr w:type="spellStart"/>
       <w:r>
         <w:rPr>
           <w:sz w:val="36"/>
@@ -19684,8 +19461,7 @@
         </w:rPr>
         <w:t>One</w:t>
       </w:r>
-      <w:bookmarkEnd w:id="32"/>
-      <w:proofErr w:type="spellEnd"/>
+      <w:bookmarkEnd w:id="33"/>
     </w:p>
     <w:p>
       <w:pPr>
@@ -19763,8 +19539,7 @@
           <w:szCs w:val="36"/>
         </w:rPr>
       </w:pPr>
-      <w:bookmarkStart w:id="33" w:name="_Toc56415254"/>
-      <w:proofErr w:type="spellStart"/>
+      <w:bookmarkStart w:id="34" w:name="_Toc56687845"/>
       <w:r>
         <w:rPr>
           <w:sz w:val="36"/>
@@ -19772,8 +19547,7 @@
         </w:rPr>
         <w:t>OneToMany</w:t>
       </w:r>
-      <w:bookmarkEnd w:id="33"/>
-      <w:proofErr w:type="spellEnd"/>
+      <w:bookmarkEnd w:id="34"/>
     </w:p>
     <w:p>
       <w:pPr>
@@ -19855,11 +19629,7 @@
     <w:p/>
     <w:p>
       <w:r>
-        <w:t xml:space="preserve">В </w:t>
-      </w:r>
-      <w:proofErr w:type="spellStart"/>
-      <w:r>
-        <w:t>бд</w:t>
+        <w:t>В бд</w:t>
       </w:r>
       <w:r>
         <w:rPr>
@@ -19867,7 +19637,6 @@
         </w:rPr>
         <w:t>UnidirectionalOneToMany</w:t>
       </w:r>
-      <w:proofErr w:type="spellEnd"/>
       <w:r>
         <w:t xml:space="preserve">отношение реализуется через дополнительную таблицу. </w:t>
       </w:r>
@@ -19880,14 +19649,12 @@
       <w:r>
         <w:t xml:space="preserve">Параметры аннотации </w:t>
       </w:r>
-      <w:proofErr w:type="spellStart"/>
       <w:r>
         <w:rPr>
           <w:lang w:val="en-US"/>
         </w:rPr>
         <w:t>OneToMany</w:t>
       </w:r>
-      <w:proofErr w:type="spellEnd"/>
       <w:r>
         <w:t>:</w:t>
       </w:r>
@@ -19918,7 +19685,6 @@
           <w:numId w:val="37"/>
         </w:numPr>
       </w:pPr>
-      <w:proofErr w:type="spellStart"/>
       <w:r>
         <w:rPr>
           <w:b/>
@@ -19926,7 +19692,6 @@
         </w:rPr>
         <w:t>OrphanRemoval</w:t>
       </w:r>
-      <w:proofErr w:type="spellEnd"/>
       <w:r>
         <w:rPr>
           <w:b/>
@@ -19952,7 +19717,6 @@
       <w:r>
         <w:t xml:space="preserve">При </w:t>
       </w:r>
-      <w:proofErr w:type="spellStart"/>
       <w:r>
         <w:rPr>
           <w:b/>
@@ -19960,7 +19724,6 @@
         </w:rPr>
         <w:t>unidirectionalOneToMany</w:t>
       </w:r>
-      <w:proofErr w:type="spellEnd"/>
       <w:r>
         <w:rPr>
           <w:b/>
@@ -19991,7 +19754,6 @@
     </w:p>
     <w:p/>
     <w:p>
-      <w:proofErr w:type="spellStart"/>
       <w:r>
         <w:rPr>
           <w:b/>
@@ -19999,7 +19761,6 @@
         </w:rPr>
         <w:t>BiderectuioanlOneToMany</w:t>
       </w:r>
-      <w:proofErr w:type="spellEnd"/>
       <w:r>
         <w:rPr>
           <w:b/>
@@ -20009,7 +19770,6 @@
       <w:r>
         <w:t xml:space="preserve">отношение требует наличие </w:t>
       </w:r>
-      <w:proofErr w:type="spellStart"/>
       <w:r>
         <w:rPr>
           <w:b/>
@@ -20017,7 +19777,6 @@
         </w:rPr>
         <w:t>ManyToOne</w:t>
       </w:r>
-      <w:proofErr w:type="spellEnd"/>
       <w:r>
         <w:rPr>
           <w:b/>
@@ -20054,7 +19813,6 @@
         </w:rPr>
         <w:t xml:space="preserve"> (or the </w:t>
       </w:r>
-      <w:proofErr w:type="spellStart"/>
       <w:r>
         <w:rPr>
           <w:rStyle w:val="HTMLCode"/>
@@ -20064,7 +19822,6 @@
         </w:rPr>
         <w:t>mappedBy</w:t>
       </w:r>
-      <w:proofErr w:type="spellEnd"/>
       <w:r>
         <w:rPr>
           <w:lang w:val="en-US"/>
@@ -20082,27 +19839,11 @@
         <w:rPr>
           <w:lang w:val="en-US"/>
         </w:rPr>
-        <w:t xml:space="preserve">Whenever a bidirectional association </w:t>
-      </w:r>
-      <w:proofErr w:type="gramStart"/>
-      <w:r>
-        <w:rPr>
-          <w:lang w:val="en-US"/>
-        </w:rPr>
-        <w:t>is formed</w:t>
-      </w:r>
-      <w:proofErr w:type="gramEnd"/>
-      <w:r>
-        <w:rPr>
-          <w:lang w:val="en-US"/>
-        </w:rPr>
-        <w:t>, the application developer must make sure both sides are in-sync at all times (</w:t>
-      </w:r>
-      <w:proofErr w:type="spellStart"/>
+        <w:t>Whenever a bidirectional association is formed, the application developer must make sure both sides are in-sync at all times (</w:t>
+      </w:r>
       <w:r>
         <w:t>Черездополнительныеутилитныеметоды</w:t>
       </w:r>
-      <w:proofErr w:type="spellEnd"/>
       <w:r>
         <w:rPr>
           <w:lang w:val="en-US"/>
@@ -20131,8 +19872,7 @@
           <w:szCs w:val="36"/>
         </w:rPr>
       </w:pPr>
-      <w:bookmarkStart w:id="34" w:name="_Toc56415255"/>
-      <w:proofErr w:type="spellStart"/>
+      <w:bookmarkStart w:id="35" w:name="_Toc56687846"/>
       <w:r>
         <w:rPr>
           <w:sz w:val="36"/>
@@ -20140,8 +19880,7 @@
         </w:rPr>
         <w:t>OneToOne</w:t>
       </w:r>
-      <w:bookmarkEnd w:id="34"/>
-      <w:proofErr w:type="spellEnd"/>
+      <w:bookmarkEnd w:id="35"/>
     </w:p>
     <w:p>
       <w:pPr>
@@ -20243,9 +19982,14 @@
           <w:szCs w:val="20"/>
           <w:lang w:val="en-US"/>
         </w:rPr>
-        <w:t>@</w:t>
-      </w:r>
-      <w:proofErr w:type="spellStart"/>
+        <w:t>@OneToOne</w:t>
+      </w:r>
+      <w:r>
+        <w:rPr>
+          <w:lang w:val="en-US"/>
+        </w:rPr>
+        <w:t xml:space="preserve"> association, Hibernate enforces the unique constraint upon fetching the child-side. If there are more than one children associated with the same parent, Hibernate will throw a</w:t>
+      </w:r>
       <w:r>
         <w:rPr>
           <w:rStyle w:val="HTMLCode"/>
@@ -20253,40 +19997,7 @@
           <w:szCs w:val="20"/>
           <w:lang w:val="en-US"/>
         </w:rPr>
-        <w:t>OneToOne</w:t>
-      </w:r>
-      <w:proofErr w:type="spellEnd"/>
-      <w:r>
-        <w:rPr>
-          <w:lang w:val="en-US"/>
-        </w:rPr>
-        <w:t xml:space="preserve"> association, Hibernate enforces the unique constraint upon fetching the child-side. If there are more than one children associated with the same parent, Hibernate will throw </w:t>
-      </w:r>
-      <w:proofErr w:type="spellStart"/>
-      <w:r>
-        <w:rPr>
-          <w:lang w:val="en-US"/>
-        </w:rPr>
-        <w:t>a</w:t>
-      </w:r>
-      <w:r>
-        <w:rPr>
-          <w:rStyle w:val="HTMLCode"/>
-          <w:rFonts w:ascii="Times New Roman" w:hAnsi="Times New Roman"/>
-          <w:szCs w:val="20"/>
-          <w:lang w:val="en-US"/>
-        </w:rPr>
-        <w:t>org.hibernate.exception.ConstraintViolationException</w:t>
-      </w:r>
-      <w:proofErr w:type="spellEnd"/>
-      <w:r>
-        <w:rPr>
-          <w:rStyle w:val="HTMLCode"/>
-          <w:rFonts w:ascii="Times New Roman" w:hAnsi="Times New Roman"/>
-          <w:szCs w:val="20"/>
-          <w:lang w:val="en-US"/>
-        </w:rPr>
-        <w:t>.</w:t>
+        <w:t>org.hibernate.exception.ConstraintViolationException.</w:t>
       </w:r>
     </w:p>
     <w:p>
@@ -20323,55 +20034,59 @@
           <w:szCs w:val="20"/>
           <w:lang w:val="en-US"/>
         </w:rPr>
-        <w:t>@</w:t>
-      </w:r>
-      <w:proofErr w:type="spellStart"/>
+        <w:t>@OneToOne</w:t>
+      </w:r>
+      <w:r>
+        <w:rPr>
+          <w:b/>
+          <w:lang w:val="en-US"/>
+        </w:rPr>
+        <w:t xml:space="preserve"> lazy association</w:t>
+      </w:r>
+    </w:p>
+    <w:p>
+      <w:pPr>
+        <w:pStyle w:val="NormalWeb"/>
+        <w:spacing w:after="0" w:afterAutospacing="0"/>
+        <w:rPr>
+          <w:lang w:val="en-US"/>
+        </w:rPr>
+      </w:pPr>
+      <w:r>
+        <w:rPr>
+          <w:lang w:val="en-US"/>
+        </w:rPr>
+        <w:t xml:space="preserve">Although you might annotate the parent-side association to be fetched lazily, Hibernate cannot honor this request since it cannot know whether the association is </w:t>
+      </w:r>
       <w:r>
         <w:rPr>
           <w:rStyle w:val="HTMLCode"/>
           <w:rFonts w:ascii="Times New Roman" w:hAnsi="Times New Roman"/>
-          <w:b/>
-          <w:szCs w:val="20"/>
-          <w:lang w:val="en-US"/>
-        </w:rPr>
-        <w:t>OneToOne</w:t>
-      </w:r>
-      <w:proofErr w:type="spellEnd"/>
-      <w:r>
-        <w:rPr>
-          <w:b/>
-          <w:lang w:val="en-US"/>
-        </w:rPr>
-        <w:t xml:space="preserve"> lazy association</w:t>
+          <w:szCs w:val="20"/>
+          <w:lang w:val="en-US"/>
+        </w:rPr>
+        <w:t>null</w:t>
+      </w:r>
+      <w:r>
+        <w:rPr>
+          <w:lang w:val="en-US"/>
+        </w:rPr>
+        <w:t xml:space="preserve"> or not.</w:t>
       </w:r>
     </w:p>
     <w:p>
       <w:pPr>
         <w:pStyle w:val="NormalWeb"/>
-        <w:spacing w:after="0" w:afterAutospacing="0"/>
-        <w:rPr>
-          <w:lang w:val="en-US"/>
-        </w:rPr>
-      </w:pPr>
-      <w:r>
-        <w:rPr>
-          <w:lang w:val="en-US"/>
-        </w:rPr>
-        <w:t xml:space="preserve">Although you might annotate the parent-side association to </w:t>
-      </w:r>
-      <w:proofErr w:type="gramStart"/>
-      <w:r>
-        <w:rPr>
-          <w:lang w:val="en-US"/>
-        </w:rPr>
-        <w:t>be fetched</w:t>
-      </w:r>
-      <w:proofErr w:type="gramEnd"/>
-      <w:r>
-        <w:rPr>
-          <w:lang w:val="en-US"/>
-        </w:rPr>
-        <w:t xml:space="preserve"> lazily, Hibernate cannot honor this request since it cannot know whether the association is </w:t>
+        <w:spacing w:before="0" w:beforeAutospacing="0" w:after="0" w:afterAutospacing="0"/>
+        <w:rPr>
+          <w:lang w:val="en-US"/>
+        </w:rPr>
+      </w:pPr>
+      <w:r>
+        <w:rPr>
+          <w:lang w:val="en-US"/>
+        </w:rPr>
+        <w:t xml:space="preserve">The only way to figure out whether there is an associated record on the child side is to fetch the child association using a secondary query. Because this can lead to N+1 query issues, it’s much more efficient to use unidirectional </w:t>
       </w:r>
       <w:r>
         <w:rPr>
@@ -20380,42 +20095,13 @@
           <w:szCs w:val="20"/>
           <w:lang w:val="en-US"/>
         </w:rPr>
-        <w:t>null</w:t>
-      </w:r>
-      <w:r>
-        <w:rPr>
-          <w:lang w:val="en-US"/>
-        </w:rPr>
-        <w:t xml:space="preserve"> or not.</w:t>
-      </w:r>
-    </w:p>
-    <w:p>
-      <w:pPr>
-        <w:pStyle w:val="NormalWeb"/>
-        <w:spacing w:before="0" w:beforeAutospacing="0" w:after="0" w:afterAutospacing="0"/>
-        <w:rPr>
-          <w:lang w:val="en-US"/>
-        </w:rPr>
-      </w:pPr>
-      <w:r>
-        <w:rPr>
-          <w:lang w:val="en-US"/>
-        </w:rPr>
-        <w:t>The only way to figure out whether there is an associated record on the child side is to fetch the child association using a secondary query. Because this can lead to N+</w:t>
-      </w:r>
-      <w:proofErr w:type="gramStart"/>
-      <w:r>
-        <w:rPr>
-          <w:lang w:val="en-US"/>
-        </w:rPr>
-        <w:t>1 query</w:t>
-      </w:r>
-      <w:proofErr w:type="gramEnd"/>
-      <w:r>
-        <w:rPr>
-          <w:lang w:val="en-US"/>
-        </w:rPr>
-        <w:t xml:space="preserve"> issues, it’s much more efficient to use unidirectional </w:t>
+        <w:t>@OneToOne</w:t>
+      </w:r>
+      <w:r>
+        <w:rPr>
+          <w:lang w:val="en-US"/>
+        </w:rPr>
+        <w:t xml:space="preserve"> associations with the </w:t>
       </w:r>
       <w:r>
         <w:rPr>
@@ -20424,45 +20110,8 @@
           <w:szCs w:val="20"/>
           <w:lang w:val="en-US"/>
         </w:rPr>
-        <w:t>@</w:t>
-      </w:r>
-      <w:proofErr w:type="spellStart"/>
-      <w:r>
-        <w:rPr>
-          <w:rStyle w:val="HTMLCode"/>
-          <w:rFonts w:ascii="Times New Roman" w:hAnsi="Times New Roman"/>
-          <w:szCs w:val="20"/>
-          <w:lang w:val="en-US"/>
-        </w:rPr>
-        <w:t>OneToOne</w:t>
-      </w:r>
-      <w:proofErr w:type="spellEnd"/>
-      <w:r>
-        <w:rPr>
-          <w:lang w:val="en-US"/>
-        </w:rPr>
-        <w:t xml:space="preserve"> associations with the </w:t>
-      </w:r>
-      <w:r>
-        <w:rPr>
-          <w:rStyle w:val="HTMLCode"/>
-          <w:rFonts w:ascii="Times New Roman" w:hAnsi="Times New Roman"/>
-          <w:szCs w:val="20"/>
-          <w:lang w:val="en-US"/>
-        </w:rPr>
-        <w:t>@</w:t>
-      </w:r>
-      <w:proofErr w:type="spellStart"/>
-      <w:r>
-        <w:rPr>
-          <w:rStyle w:val="HTMLCode"/>
-          <w:rFonts w:ascii="Times New Roman" w:hAnsi="Times New Roman"/>
-          <w:szCs w:val="20"/>
-          <w:lang w:val="en-US"/>
-        </w:rPr>
-        <w:t>MapsId</w:t>
-      </w:r>
-      <w:proofErr w:type="spellEnd"/>
+        <w:t>@MapsId</w:t>
+      </w:r>
       <w:r>
         <w:rPr>
           <w:lang w:val="en-US"/>
@@ -20482,35 +20131,7 @@
         <w:rPr>
           <w:lang w:val="en-US"/>
         </w:rPr>
-        <w:t xml:space="preserve">However, if you really need to use a bidirectional association and want to make sure that this is always going to </w:t>
-      </w:r>
-      <w:proofErr w:type="gramStart"/>
-      <w:r>
-        <w:rPr>
-          <w:lang w:val="en-US"/>
-        </w:rPr>
-        <w:t>be fetched</w:t>
-      </w:r>
-      <w:proofErr w:type="gramEnd"/>
-      <w:r>
-        <w:rPr>
-          <w:lang w:val="en-US"/>
-        </w:rPr>
-        <w:t xml:space="preserve"> lazily, then you need to enable lazy state initialization </w:t>
-      </w:r>
-      <w:proofErr w:type="spellStart"/>
-      <w:r>
-        <w:rPr>
-          <w:lang w:val="en-US"/>
-        </w:rPr>
-        <w:t>bytecode</w:t>
-      </w:r>
-      <w:proofErr w:type="spellEnd"/>
-      <w:r>
-        <w:rPr>
-          <w:lang w:val="en-US"/>
-        </w:rPr>
-        <w:t xml:space="preserve"> enhancement and use the </w:t>
+        <w:t xml:space="preserve">However, if you really need to use a bidirectional association and want to make sure that this is always going to be fetched lazily, then you need to enable lazy state initialization bytecode enhancement and use the </w:t>
       </w:r>
       <w:hyperlink r:id="rId19" w:history="1">
         <w:r>
@@ -20522,21 +20143,8 @@
             <w:u w:val="single"/>
             <w:lang w:val="en-US"/>
           </w:rPr>
-          <w:t>@</w:t>
-        </w:r>
-        <w:proofErr w:type="spellStart"/>
-        <w:r>
-          <w:rPr>
-            <w:rStyle w:val="HTMLCode"/>
-            <w:rFonts w:ascii="Times New Roman" w:hAnsi="Times New Roman"/>
-            <w:color w:val="0000FF"/>
-            <w:szCs w:val="20"/>
-            <w:u w:val="single"/>
-            <w:lang w:val="en-US"/>
-          </w:rPr>
-          <w:t>LazyToOne</w:t>
-        </w:r>
-        <w:proofErr w:type="spellEnd"/>
+          <w:t>@LazyToOne</w:t>
+        </w:r>
       </w:hyperlink>
       <w:r>
         <w:rPr>
@@ -20559,7 +20167,7 @@
           <w:szCs w:val="36"/>
         </w:rPr>
       </w:pPr>
-      <w:bookmarkStart w:id="35" w:name="_Toc56415256"/>
+      <w:bookmarkStart w:id="36" w:name="_Toc56687847"/>
       <w:r>
         <w:rPr>
           <w:sz w:val="36"/>
@@ -20568,7 +20176,6 @@
         </w:rPr>
         <w:t>Many</w:t>
       </w:r>
-      <w:proofErr w:type="spellStart"/>
       <w:r>
         <w:rPr>
           <w:sz w:val="36"/>
@@ -20576,7 +20183,6 @@
         </w:rPr>
         <w:t>To</w:t>
       </w:r>
-      <w:proofErr w:type="spellEnd"/>
       <w:r>
         <w:rPr>
           <w:sz w:val="36"/>
@@ -20585,7 +20191,7 @@
         </w:rPr>
         <w:t>Many</w:t>
       </w:r>
-      <w:bookmarkEnd w:id="35"/>
+      <w:bookmarkEnd w:id="36"/>
     </w:p>
     <w:p>
       <w:pPr>
@@ -20685,80 +20291,61 @@
           <w:szCs w:val="20"/>
           <w:lang w:val="en-US"/>
         </w:rPr>
-        <w:t>@</w:t>
-      </w:r>
-      <w:proofErr w:type="spellStart"/>
-      <w:r>
-        <w:rPr>
-          <w:rStyle w:val="HTMLCode"/>
-          <w:rFonts w:ascii="Times New Roman" w:hAnsi="Times New Roman"/>
-          <w:szCs w:val="20"/>
+        <w:t>@ManyToMany</w:t>
+      </w:r>
+      <w:r>
+        <w:rPr>
+          <w:lang w:val="en-US"/>
+        </w:rPr>
+        <w:t xml:space="preserve"> association requires a link table that joins two entities.</w:t>
+      </w:r>
+    </w:p>
+    <w:p>
+      <w:r>
+        <w:t xml:space="preserve">В отличии от </w:t>
+      </w:r>
+      <w:r>
+        <w:rPr>
+          <w:lang w:val="en-US"/>
+        </w:rPr>
+        <w:t>bidirectionalOneToMany</w:t>
+      </w:r>
+      <w:r>
+        <w:t xml:space="preserve">, </w:t>
+      </w:r>
+      <w:r>
+        <w:rPr>
+          <w:lang w:val="en-US"/>
+        </w:rPr>
+        <w:t>bidirectionalManyToMany</w:t>
+      </w:r>
+      <w:r>
+        <w:t xml:space="preserve">не позволяет оптимизировать удаление дочерней записи из коллекции, содержащейся в родительское </w:t>
+      </w:r>
+      <w:r>
+        <w:rPr>
+          <w:lang w:val="en-US"/>
+        </w:rPr>
+        <w:t>entity</w:t>
+      </w:r>
+      <w:r>
+        <w:t xml:space="preserve">. Будет происходить удаление всех записей из промежуточной таблицы и повторная вставка всех записей, кроме удаленной. Для преодоления этого ограничения необходимо заменить отношение </w:t>
+      </w:r>
+      <w:r>
+        <w:rPr>
           <w:lang w:val="en-US"/>
         </w:rPr>
         <w:t>ManyToMany</w:t>
       </w:r>
-      <w:proofErr w:type="spellEnd"/>
-      <w:r>
-        <w:rPr>
-          <w:lang w:val="en-US"/>
-        </w:rPr>
-        <w:t xml:space="preserve"> association requires a link table that joins two entities.</w:t>
-      </w:r>
-    </w:p>
-    <w:p>
-      <w:r>
-        <w:t xml:space="preserve">В отличии от </w:t>
-      </w:r>
-      <w:proofErr w:type="spellStart"/>
+      <w:r>
+        <w:t xml:space="preserve">на два </w:t>
+      </w:r>
       <w:r>
         <w:rPr>
           <w:lang w:val="en-US"/>
         </w:rPr>
         <w:t>bidirectionalOneToMany</w:t>
       </w:r>
-      <w:proofErr w:type="spellEnd"/>
-      <w:r>
-        <w:t xml:space="preserve">, </w:t>
-      </w:r>
-      <w:proofErr w:type="spellStart"/>
-      <w:r>
-        <w:rPr>
-          <w:lang w:val="en-US"/>
-        </w:rPr>
-        <w:t>bidirectionalManyToMany</w:t>
-      </w:r>
-      <w:proofErr w:type="spellEnd"/>
-      <w:r>
-        <w:t xml:space="preserve">не позволяет оптимизировать удаление дочерней записи из коллекции, содержащейся в родительское </w:t>
-      </w:r>
-      <w:r>
-        <w:rPr>
-          <w:lang w:val="en-US"/>
-        </w:rPr>
-        <w:t>entity</w:t>
-      </w:r>
-      <w:r>
-        <w:t xml:space="preserve">. Будет происходить удаление всех записей из промежуточной таблицы и повторная вставка всех записей, кроме удаленной. Для преодоления этого ограничения необходимо заменить отношение </w:t>
-      </w:r>
-      <w:proofErr w:type="spellStart"/>
-      <w:r>
-        <w:rPr>
-          <w:lang w:val="en-US"/>
-        </w:rPr>
-        <w:t>ManyToMany</w:t>
-      </w:r>
-      <w:proofErr w:type="spellEnd"/>
-      <w:r>
-        <w:t xml:space="preserve">на два </w:t>
-      </w:r>
-      <w:proofErr w:type="spellStart"/>
-      <w:r>
-        <w:rPr>
-          <w:lang w:val="en-US"/>
-        </w:rPr>
-        <w:t>bidirectionalOneToMany</w:t>
-      </w:r>
-      <w:proofErr w:type="spellEnd"/>
       <w:r>
         <w:t>.</w:t>
       </w:r>
@@ -20778,26 +20365,16 @@
           <w:lang w:val="en-US"/>
         </w:rPr>
       </w:pPr>
-      <w:bookmarkStart w:id="36" w:name="_Toc56415257"/>
-      <w:proofErr w:type="spellStart"/>
+      <w:bookmarkStart w:id="37" w:name="_Toc56687848"/>
       <w:r>
         <w:rPr>
           <w:sz w:val="36"/>
           <w:szCs w:val="36"/>
           <w:lang w:val="en-US"/>
         </w:rPr>
-        <w:t>ManyToOne</w:t>
-      </w:r>
-      <w:proofErr w:type="spellEnd"/>
-      <w:r>
-        <w:rPr>
-          <w:sz w:val="36"/>
-          <w:szCs w:val="36"/>
-          <w:lang w:val="en-US"/>
-        </w:rPr>
-        <w:t xml:space="preserve"> + Any</w:t>
-      </w:r>
-      <w:bookmarkEnd w:id="36"/>
+        <w:t>ManyToOne + Any</w:t>
+      </w:r>
+      <w:bookmarkEnd w:id="37"/>
     </w:p>
     <w:p>
       <w:pPr>
@@ -20833,19 +20410,8 @@
           <w:szCs w:val="20"/>
           <w:lang w:val="en-US"/>
         </w:rPr>
-        <w:t>@</w:t>
-      </w:r>
-      <w:proofErr w:type="spellStart"/>
-      <w:r>
-        <w:rPr>
-          <w:rStyle w:val="HTMLCode"/>
-          <w:rFonts w:ascii="Times New Roman" w:hAnsi="Times New Roman"/>
-          <w:szCs w:val="20"/>
-          <w:lang w:val="en-US"/>
-        </w:rPr>
-        <w:t>ManyToOne</w:t>
-      </w:r>
-      <w:proofErr w:type="spellEnd"/>
+        <w:t>@ManyToOne</w:t>
+      </w:r>
       <w:r>
         <w:rPr>
           <w:lang w:val="en-US"/>
@@ -21003,8 +20569,7 @@
           <w:lang w:val="en-US"/>
         </w:rPr>
       </w:pPr>
-      <w:bookmarkStart w:id="37" w:name="_Toc56415258"/>
-      <w:proofErr w:type="spellStart"/>
+      <w:bookmarkStart w:id="38" w:name="_Toc56687849"/>
       <w:r>
         <w:rPr>
           <w:sz w:val="36"/>
@@ -21013,8 +20578,7 @@
         </w:rPr>
         <w:t>ManyToAny</w:t>
       </w:r>
-      <w:bookmarkEnd w:id="37"/>
-      <w:proofErr w:type="spellEnd"/>
+      <w:bookmarkEnd w:id="38"/>
     </w:p>
     <w:p>
       <w:pPr>
@@ -21050,9 +20614,14 @@
           <w:szCs w:val="20"/>
           <w:lang w:val="en-US"/>
         </w:rPr>
-        <w:t>@</w:t>
-      </w:r>
-      <w:proofErr w:type="spellStart"/>
+        <w:t>@ManyToOne</w:t>
+      </w:r>
+      <w:r>
+        <w:rPr>
+          <w:lang w:val="en-US"/>
+        </w:rPr>
+        <w:t xml:space="preserve"> association when there can be multiple target entities, to emulate a </w:t>
+      </w:r>
       <w:r>
         <w:rPr>
           <w:rStyle w:val="HTMLCode"/>
@@ -21060,14 +20629,13 @@
           <w:szCs w:val="20"/>
           <w:lang w:val="en-US"/>
         </w:rPr>
-        <w:t>ManyToOne</w:t>
-      </w:r>
-      <w:proofErr w:type="spellEnd"/>
-      <w:r>
-        <w:rPr>
-          <w:lang w:val="en-US"/>
-        </w:rPr>
-        <w:t xml:space="preserve"> association when there can be multiple target entities, to emulate a </w:t>
+        <w:t>@OneToMany</w:t>
+      </w:r>
+      <w:r>
+        <w:rPr>
+          <w:lang w:val="en-US"/>
+        </w:rPr>
+        <w:t xml:space="preserve"> association, the </w:t>
       </w:r>
       <w:r>
         <w:rPr>
@@ -21076,45 +20644,8 @@
           <w:szCs w:val="20"/>
           <w:lang w:val="en-US"/>
         </w:rPr>
-        <w:t>@</w:t>
-      </w:r>
-      <w:proofErr w:type="spellStart"/>
-      <w:r>
-        <w:rPr>
-          <w:rStyle w:val="HTMLCode"/>
-          <w:rFonts w:ascii="Times New Roman" w:hAnsi="Times New Roman"/>
-          <w:szCs w:val="20"/>
-          <w:lang w:val="en-US"/>
-        </w:rPr>
-        <w:t>OneToMany</w:t>
-      </w:r>
-      <w:proofErr w:type="spellEnd"/>
-      <w:r>
-        <w:rPr>
-          <w:lang w:val="en-US"/>
-        </w:rPr>
-        <w:t xml:space="preserve"> association, the </w:t>
-      </w:r>
-      <w:r>
-        <w:rPr>
-          <w:rStyle w:val="HTMLCode"/>
-          <w:rFonts w:ascii="Times New Roman" w:hAnsi="Times New Roman"/>
-          <w:szCs w:val="20"/>
-          <w:lang w:val="en-US"/>
-        </w:rPr>
-        <w:t>@</w:t>
-      </w:r>
-      <w:proofErr w:type="spellStart"/>
-      <w:r>
-        <w:rPr>
-          <w:rStyle w:val="HTMLCode"/>
-          <w:rFonts w:ascii="Times New Roman" w:hAnsi="Times New Roman"/>
-          <w:szCs w:val="20"/>
-          <w:lang w:val="en-US"/>
-        </w:rPr>
-        <w:t>ManyToAny</w:t>
-      </w:r>
-      <w:proofErr w:type="spellEnd"/>
+        <w:t>@ManyToAny</w:t>
+      </w:r>
       <w:r>
         <w:rPr>
           <w:lang w:val="en-US"/>
@@ -21144,36 +20675,16 @@
           <w:lang w:val="en-US"/>
         </w:rPr>
       </w:pPr>
-      <w:bookmarkStart w:id="38" w:name="_Toc56415259"/>
-      <w:proofErr w:type="spellStart"/>
+      <w:bookmarkStart w:id="39" w:name="_Toc56687850"/>
       <w:r>
         <w:rPr>
           <w:sz w:val="36"/>
           <w:szCs w:val="36"/>
           <w:lang w:val="en-US"/>
         </w:rPr>
-        <w:t>ManyToOne</w:t>
-      </w:r>
-      <w:proofErr w:type="spellEnd"/>
-      <w:r>
-        <w:rPr>
-          <w:sz w:val="36"/>
-          <w:szCs w:val="36"/>
-          <w:lang w:val="en-US"/>
-        </w:rPr>
-        <w:t xml:space="preserve"> + </w:t>
-      </w:r>
-      <w:proofErr w:type="spellStart"/>
-      <w:r>
-        <w:rPr>
-          <w:sz w:val="36"/>
-          <w:szCs w:val="36"/>
-          <w:lang w:val="en-US"/>
-        </w:rPr>
-        <w:t>JoinFormula</w:t>
-      </w:r>
-      <w:bookmarkEnd w:id="38"/>
-      <w:proofErr w:type="spellEnd"/>
+        <w:t>ManyToOne + JoinFormula</w:t>
+      </w:r>
+      <w:bookmarkEnd w:id="39"/>
     </w:p>
     <w:p>
       <w:pPr>
@@ -21249,36 +20760,16 @@
           <w:lang w:val="en-US"/>
         </w:rPr>
       </w:pPr>
-      <w:bookmarkStart w:id="39" w:name="_Toc56415260"/>
-      <w:proofErr w:type="spellStart"/>
+      <w:bookmarkStart w:id="40" w:name="_Toc56687851"/>
       <w:r>
         <w:rPr>
           <w:sz w:val="36"/>
           <w:szCs w:val="36"/>
           <w:lang w:val="en-US"/>
         </w:rPr>
-        <w:t>ManyToOne</w:t>
-      </w:r>
-      <w:proofErr w:type="spellEnd"/>
-      <w:r>
-        <w:rPr>
-          <w:sz w:val="36"/>
-          <w:szCs w:val="36"/>
-          <w:lang w:val="en-US"/>
-        </w:rPr>
-        <w:t xml:space="preserve"> + </w:t>
-      </w:r>
-      <w:proofErr w:type="spellStart"/>
-      <w:r>
-        <w:rPr>
-          <w:sz w:val="36"/>
-          <w:szCs w:val="36"/>
-          <w:lang w:val="en-US"/>
-        </w:rPr>
-        <w:t>JoinColumnOrFormula</w:t>
-      </w:r>
-      <w:bookmarkEnd w:id="39"/>
-      <w:proofErr w:type="spellEnd"/>
+        <w:t>ManyToOne + JoinColumnOrFormula</w:t>
+      </w:r>
+      <w:bookmarkEnd w:id="40"/>
     </w:p>
     <w:p>
       <w:pPr>
@@ -21347,7 +20838,7 @@
           <w:lang w:val="en-US"/>
         </w:rPr>
       </w:pPr>
-      <w:bookmarkStart w:id="40" w:name="_Toc56415261"/>
+      <w:bookmarkStart w:id="41" w:name="_Toc56687852"/>
       <w:r>
         <w:rPr>
           <w:sz w:val="36"/>
@@ -21356,7 +20847,7 @@
         </w:rPr>
         <w:t>COLLECTIONS</w:t>
       </w:r>
-      <w:bookmarkEnd w:id="40"/>
+      <w:bookmarkEnd w:id="41"/>
     </w:p>
     <w:p>
       <w:pPr>
@@ -21386,23 +20877,13 @@
           <w:szCs w:val="20"/>
         </w:rPr>
       </w:pPr>
-      <w:proofErr w:type="spellStart"/>
       <w:r>
         <w:rPr>
           <w:rStyle w:val="HTMLCode"/>
           <w:rFonts w:ascii="Times New Roman" w:hAnsi="Times New Roman"/>
           <w:szCs w:val="20"/>
         </w:rPr>
-        <w:t>Basic</w:t>
-      </w:r>
-      <w:proofErr w:type="spellEnd"/>
-      <w:r>
-        <w:rPr>
-          <w:rStyle w:val="HTMLCode"/>
-          <w:rFonts w:ascii="Times New Roman" w:hAnsi="Times New Roman"/>
-          <w:szCs w:val="20"/>
-        </w:rPr>
-        <w:t xml:space="preserve"> types;</w:t>
+        <w:t>Basic types;</w:t>
       </w:r>
     </w:p>
     <w:p>
@@ -21417,23 +20898,13 @@
           <w:szCs w:val="20"/>
         </w:rPr>
       </w:pPr>
-      <w:proofErr w:type="spellStart"/>
       <w:r>
         <w:rPr>
           <w:rStyle w:val="HTMLCode"/>
           <w:rFonts w:ascii="Times New Roman" w:hAnsi="Times New Roman"/>
           <w:szCs w:val="20"/>
         </w:rPr>
-        <w:t>Custom</w:t>
-      </w:r>
-      <w:proofErr w:type="spellEnd"/>
-      <w:r>
-        <w:rPr>
-          <w:rStyle w:val="HTMLCode"/>
-          <w:rFonts w:ascii="Times New Roman" w:hAnsi="Times New Roman"/>
-          <w:szCs w:val="20"/>
-        </w:rPr>
-        <w:t xml:space="preserve"> types;</w:t>
+        <w:t>Custom types;</w:t>
       </w:r>
     </w:p>
     <w:p>
@@ -21448,23 +20919,13 @@
           <w:szCs w:val="20"/>
         </w:rPr>
       </w:pPr>
-      <w:proofErr w:type="spellStart"/>
       <w:r>
         <w:rPr>
           <w:rStyle w:val="HTMLCode"/>
           <w:rFonts w:ascii="Times New Roman" w:hAnsi="Times New Roman"/>
           <w:szCs w:val="20"/>
         </w:rPr>
-        <w:t>Embeddables</w:t>
-      </w:r>
-      <w:proofErr w:type="spellEnd"/>
-      <w:r>
-        <w:rPr>
-          <w:rStyle w:val="HTMLCode"/>
-          <w:rFonts w:ascii="Times New Roman" w:hAnsi="Times New Roman"/>
-          <w:szCs w:val="20"/>
-        </w:rPr>
-        <w:t>;</w:t>
+        <w:t>Embeddables;</w:t>
       </w:r>
     </w:p>
     <w:p>
@@ -21479,77 +20940,13 @@
           <w:szCs w:val="20"/>
         </w:rPr>
       </w:pPr>
-      <w:proofErr w:type="spellStart"/>
       <w:r>
         <w:rPr>
           <w:rStyle w:val="HTMLCode"/>
           <w:rFonts w:ascii="Times New Roman" w:hAnsi="Times New Roman"/>
           <w:szCs w:val="20"/>
         </w:rPr>
-        <w:t>References</w:t>
-      </w:r>
-      <w:proofErr w:type="spellEnd"/>
-      <w:r>
-        <w:rPr>
-          <w:rStyle w:val="HTMLCode"/>
-          <w:rFonts w:ascii="Times New Roman" w:hAnsi="Times New Roman"/>
-          <w:szCs w:val="20"/>
-        </w:rPr>
-        <w:t xml:space="preserve"> </w:t>
-      </w:r>
-      <w:proofErr w:type="spellStart"/>
-      <w:r>
-        <w:rPr>
-          <w:rStyle w:val="HTMLCode"/>
-          <w:rFonts w:ascii="Times New Roman" w:hAnsi="Times New Roman"/>
-          <w:szCs w:val="20"/>
-        </w:rPr>
-        <w:t>to</w:t>
-      </w:r>
-      <w:proofErr w:type="spellEnd"/>
-      <w:r>
-        <w:rPr>
-          <w:rStyle w:val="HTMLCode"/>
-          <w:rFonts w:ascii="Times New Roman" w:hAnsi="Times New Roman"/>
-          <w:szCs w:val="20"/>
-        </w:rPr>
-        <w:t xml:space="preserve"> </w:t>
-      </w:r>
-      <w:proofErr w:type="spellStart"/>
-      <w:r>
-        <w:rPr>
-          <w:rStyle w:val="HTMLCode"/>
-          <w:rFonts w:ascii="Times New Roman" w:hAnsi="Times New Roman"/>
-          <w:szCs w:val="20"/>
-        </w:rPr>
-        <w:t>other</w:t>
-      </w:r>
-      <w:proofErr w:type="spellEnd"/>
-      <w:r>
-        <w:rPr>
-          <w:rStyle w:val="HTMLCode"/>
-          <w:rFonts w:ascii="Times New Roman" w:hAnsi="Times New Roman"/>
-          <w:szCs w:val="20"/>
-        </w:rPr>
-        <w:t xml:space="preserve"> </w:t>
-      </w:r>
-      <w:proofErr w:type="spellStart"/>
-      <w:r>
-        <w:rPr>
-          <w:rStyle w:val="HTMLCode"/>
-          <w:rFonts w:ascii="Times New Roman" w:hAnsi="Times New Roman"/>
-          <w:szCs w:val="20"/>
-        </w:rPr>
-        <w:t>entities</w:t>
-      </w:r>
-      <w:proofErr w:type="spellEnd"/>
-      <w:r>
-        <w:rPr>
-          <w:rStyle w:val="HTMLCode"/>
-          <w:rFonts w:ascii="Times New Roman" w:hAnsi="Times New Roman"/>
-          <w:szCs w:val="20"/>
-        </w:rPr>
-        <w:t>.</w:t>
+        <w:t>References to other entities.</w:t>
       </w:r>
     </w:p>
     <w:p>
@@ -21913,7 +21310,7 @@
           <w:lang w:val="en-US"/>
         </w:rPr>
       </w:pPr>
-      <w:bookmarkStart w:id="41" w:name="_Toc56415262"/>
+      <w:bookmarkStart w:id="42" w:name="_Toc56687853"/>
       <w:r>
         <w:rPr>
           <w:noProof/>
@@ -21923,7 +21320,7 @@
         </w:rPr>
         <w:t>Collections of value types</w:t>
       </w:r>
-      <w:bookmarkEnd w:id="41"/>
+      <w:bookmarkEnd w:id="42"/>
     </w:p>
     <w:p>
       <w:pPr>
@@ -22052,18 +21449,8 @@
           <w:color w:val="0070C0"/>
           <w:lang w:val="en-US"/>
         </w:rPr>
-        <w:t>@</w:t>
-      </w:r>
-      <w:proofErr w:type="spellStart"/>
-      <w:r>
-        <w:rPr>
-          <w:b/>
-          <w:color w:val="0070C0"/>
-          <w:lang w:val="en-US"/>
-        </w:rPr>
-        <w:t>OrderColumn</w:t>
-      </w:r>
-      <w:proofErr w:type="spellEnd"/>
+        <w:t>@OrderColumn</w:t>
+      </w:r>
       <w:r>
         <w:rPr>
           <w:noProof/>
@@ -22088,7 +21475,7 @@
           <w:lang w:val="en-US"/>
         </w:rPr>
       </w:pPr>
-      <w:bookmarkStart w:id="42" w:name="_Toc56415263"/>
+      <w:bookmarkStart w:id="43" w:name="_Toc56687854"/>
       <w:r>
         <w:rPr>
           <w:noProof/>
@@ -22098,7 +21485,7 @@
         </w:rPr>
         <w:t>Collections of entities</w:t>
       </w:r>
-      <w:bookmarkEnd w:id="42"/>
+      <w:bookmarkEnd w:id="43"/>
     </w:p>
     <w:p>
       <w:pPr>
@@ -22502,7 +21889,7 @@
           <w:lang w:val="en-US"/>
         </w:rPr>
       </w:pPr>
-      <w:bookmarkStart w:id="43" w:name="_Toc56415264"/>
+      <w:bookmarkStart w:id="44" w:name="_Toc56687855"/>
       <w:r>
         <w:rPr>
           <w:noProof/>
@@ -22512,7 +21899,7 @@
         </w:rPr>
         <w:t>Bags</w:t>
       </w:r>
-      <w:bookmarkEnd w:id="43"/>
+      <w:bookmarkEnd w:id="44"/>
     </w:p>
     <w:p>
       <w:pPr>
@@ -22738,7 +22125,7 @@
           <w:lang w:val="en-US"/>
         </w:rPr>
       </w:pPr>
-      <w:bookmarkStart w:id="44" w:name="_Toc56415265"/>
+      <w:bookmarkStart w:id="45" w:name="_Toc56687856"/>
       <w:r>
         <w:rPr>
           <w:noProof/>
@@ -22748,7 +22135,7 @@
         </w:rPr>
         <w:t>Ordered lists</w:t>
       </w:r>
-      <w:bookmarkEnd w:id="44"/>
+      <w:bookmarkEnd w:id="45"/>
     </w:p>
     <w:p>
       <w:pPr>
@@ -23037,7 +22424,7 @@
           <w:lang w:val="en-US"/>
         </w:rPr>
       </w:pPr>
-      <w:bookmarkStart w:id="45" w:name="_Toc56415266"/>
+      <w:bookmarkStart w:id="46" w:name="_Toc56687857"/>
       <w:r>
         <w:rPr>
           <w:sz w:val="36"/>
@@ -23046,7 +22433,7 @@
         </w:rPr>
         <w:t>Sets</w:t>
       </w:r>
-      <w:bookmarkEnd w:id="45"/>
+      <w:bookmarkEnd w:id="46"/>
     </w:p>
     <w:p>
       <w:pPr>
@@ -23341,7 +22728,7 @@
           <w:lang w:val="en-US"/>
         </w:rPr>
       </w:pPr>
-      <w:bookmarkStart w:id="46" w:name="_Toc56415267"/>
+      <w:bookmarkStart w:id="47" w:name="_Toc56687858"/>
       <w:r>
         <w:rPr>
           <w:sz w:val="36"/>
@@ -23350,7 +22737,7 @@
         </w:rPr>
         <w:t>Maps</w:t>
       </w:r>
-      <w:bookmarkEnd w:id="46"/>
+      <w:bookmarkEnd w:id="47"/>
     </w:p>
     <w:p>
       <w:pPr>
@@ -23812,7 +23199,7 @@
           <w:lang w:val="en-US"/>
         </w:rPr>
       </w:pPr>
-      <w:bookmarkStart w:id="47" w:name="_Toc56415268"/>
+      <w:bookmarkStart w:id="48" w:name="_Toc56687859"/>
       <w:r>
         <w:rPr>
           <w:sz w:val="36"/>
@@ -23821,7 +23208,7 @@
         </w:rPr>
         <w:t>Arrays</w:t>
       </w:r>
-      <w:bookmarkEnd w:id="47"/>
+      <w:bookmarkEnd w:id="48"/>
     </w:p>
     <w:p>
       <w:pPr>
@@ -23846,21 +23233,7 @@
         <w:rPr>
           <w:lang w:val="en-US"/>
         </w:rPr>
-        <w:t xml:space="preserve">. However, it is important to realize that it is impossible for Hibernate to offer lazy-loading for arrays of entities and, for this reason, it </w:t>
-      </w:r>
-      <w:proofErr w:type="gramStart"/>
-      <w:r>
-        <w:rPr>
-          <w:lang w:val="en-US"/>
-        </w:rPr>
-        <w:t>is strongly recommended</w:t>
-      </w:r>
-      <w:proofErr w:type="gramEnd"/>
-      <w:r>
-        <w:rPr>
-          <w:lang w:val="en-US"/>
-        </w:rPr>
-        <w:t xml:space="preserve"> to map a "collection" of entities using a List rather than an array.</w:t>
+        <w:t>. However, it is important to realize that it is impossible for Hibernate to offer lazy-loading for arrays of entities and, for this reason, it is strongly recommended to map a "collection" of entities using a List rather than an array.</w:t>
       </w:r>
     </w:p>
     <w:p>
@@ -23920,7 +23293,7 @@
           <w:lang w:val="en-US"/>
         </w:rPr>
       </w:pPr>
-      <w:bookmarkStart w:id="48" w:name="_Toc56415269"/>
+      <w:bookmarkStart w:id="49" w:name="_Toc56687860"/>
       <w:r>
         <w:rPr>
           <w:sz w:val="36"/>
@@ -23929,7 +23302,7 @@
         </w:rPr>
         <w:t>Collection as basic value type</w:t>
       </w:r>
-      <w:bookmarkEnd w:id="48"/>
+      <w:bookmarkEnd w:id="49"/>
     </w:p>
     <w:p>
       <w:pPr>
@@ -23950,7 +23323,6 @@
         </w:rPr>
         <w:t>@</w:t>
       </w:r>
-      <w:proofErr w:type="spellStart"/>
       <w:r>
         <w:rPr>
           <w:b/>
@@ -23960,7 +23332,6 @@
         </w:rPr>
         <w:t>ElementCollection</w:t>
       </w:r>
-      <w:proofErr w:type="spellEnd"/>
       <w:r>
         <w:rPr>
           <w:lang w:val="en-US"/>
@@ -24031,7 +23402,7 @@
           <w:lang w:val="en-US"/>
         </w:rPr>
       </w:pPr>
-      <w:bookmarkStart w:id="49" w:name="_Toc56415270"/>
+      <w:bookmarkStart w:id="50" w:name="_Toc56687861"/>
       <w:r>
         <w:rPr>
           <w:sz w:val="36"/>
@@ -24040,7 +23411,7 @@
         </w:rPr>
         <w:t>Custom collection type</w:t>
       </w:r>
-      <w:bookmarkEnd w:id="49"/>
+      <w:bookmarkEnd w:id="50"/>
     </w:p>
     <w:p>
       <w:pPr>
@@ -24070,7 +23441,7 @@
           <w:lang w:val="en-US"/>
         </w:rPr>
       </w:pPr>
-      <w:bookmarkStart w:id="50" w:name="_Toc56415271"/>
+      <w:bookmarkStart w:id="51" w:name="_Toc56687862"/>
       <w:r>
         <w:rPr>
           <w:sz w:val="36"/>
@@ -24095,7 +23466,6 @@
         </w:rPr>
         <w:t xml:space="preserve"> ID</w:t>
       </w:r>
-      <w:bookmarkEnd w:id="50"/>
       <w:r>
         <w:rPr>
           <w:sz w:val="36"/>
@@ -24104,6 +23474,7 @@
         </w:rPr>
         <w:t>S</w:t>
       </w:r>
+      <w:bookmarkEnd w:id="51"/>
     </w:p>
     <w:p>
       <w:pPr>
@@ -24289,14 +23660,12 @@
       <w:r>
         <w:t xml:space="preserve">можно использовать </w:t>
       </w:r>
-      <w:proofErr w:type="spellStart"/>
       <w:r>
         <w:rPr>
           <w:lang w:val="en-US"/>
         </w:rPr>
         <w:t>Cahing</w:t>
       </w:r>
-      <w:proofErr w:type="spellEnd"/>
       <w:r>
         <w:t xml:space="preserve"> (</w:t>
       </w:r>
@@ -24310,7 +23679,6 @@
         </w:rPr>
         <w:t>@</w:t>
       </w:r>
-      <w:proofErr w:type="spellStart"/>
       <w:r>
         <w:rPr>
           <w:rFonts w:ascii="Consolas" w:hAnsi="Consolas" w:cs="Consolas"/>
@@ -24320,9 +23688,8 @@
           <w:u w:val="single"/>
           <w:shd w:val="clear" w:color="auto" w:fill="E8F2FE"/>
         </w:rPr>
-        <w:t>NaturalIdCache</w:t>
-      </w:r>
-      <w:proofErr w:type="spellEnd"/>
+        <w:t xml:space="preserve">NaturalIdCache для </w:t>
+      </w:r>
       <w:r>
         <w:rPr>
           <w:rFonts w:ascii="Consolas" w:hAnsi="Consolas" w:cs="Consolas"/>
@@ -24331,17 +23698,6 @@
           <w:szCs w:val="20"/>
           <w:u w:val="single"/>
           <w:shd w:val="clear" w:color="auto" w:fill="E8F2FE"/>
-        </w:rPr>
-        <w:t xml:space="preserve"> для </w:t>
-      </w:r>
-      <w:r>
-        <w:rPr>
-          <w:rFonts w:ascii="Consolas" w:hAnsi="Consolas" w:cs="Consolas"/>
-          <w:color w:val="000000"/>
-          <w:sz w:val="20"/>
-          <w:szCs w:val="20"/>
-          <w:u w:val="single"/>
-          <w:shd w:val="clear" w:color="auto" w:fill="E8F2FE"/>
           <w:lang w:val="en-US"/>
         </w:rPr>
         <w:t>entity</w:t>
@@ -24370,14 +23726,12 @@
       <w:r>
         <w:t xml:space="preserve"> с помощью класса </w:t>
       </w:r>
-      <w:proofErr w:type="spellStart"/>
       <w:r>
         <w:rPr>
           <w:lang w:val="en-US"/>
         </w:rPr>
         <w:t>NaturalIdLoadAccess</w:t>
       </w:r>
-      <w:proofErr w:type="spellEnd"/>
       <w:r>
         <w:t xml:space="preserve"> существует два метода:</w:t>
       </w:r>
@@ -24393,7 +23747,6 @@
           <w:lang w:val="en-US"/>
         </w:rPr>
       </w:pPr>
-      <w:proofErr w:type="gramStart"/>
       <w:r>
         <w:rPr>
           <w:b/>
@@ -24410,17 +23763,7 @@
           <w:szCs w:val="20"/>
           <w:lang w:val="en-US"/>
         </w:rPr>
-        <w:t>(</w:t>
-      </w:r>
-      <w:proofErr w:type="gramEnd"/>
-      <w:r>
-        <w:rPr>
-          <w:b/>
-          <w:sz w:val="20"/>
-          <w:szCs w:val="20"/>
-          <w:lang w:val="en-US"/>
-        </w:rPr>
-        <w:t>)</w:t>
+        <w:t>()</w:t>
       </w:r>
       <w:r>
         <w:rPr>
@@ -24448,7 +23791,6 @@
           <w:lang w:val="en-US"/>
         </w:rPr>
       </w:pPr>
-      <w:proofErr w:type="gramStart"/>
       <w:r>
         <w:rPr>
           <w:b/>
@@ -24465,51 +23807,13 @@
           <w:szCs w:val="20"/>
           <w:lang w:val="en-US"/>
         </w:rPr>
-        <w:t>(</w:t>
-      </w:r>
-      <w:proofErr w:type="gramEnd"/>
-      <w:r>
-        <w:rPr>
-          <w:b/>
-          <w:sz w:val="20"/>
-          <w:szCs w:val="20"/>
-          <w:lang w:val="en-US"/>
-        </w:rPr>
-        <w:t xml:space="preserve">) - </w:t>
-      </w:r>
-      <w:r>
-        <w:rPr>
-          <w:lang w:val="en-US"/>
-        </w:rPr>
-        <w:t xml:space="preserve">obtains a reference to the entity. The state may or </w:t>
-      </w:r>
-      <w:proofErr w:type="gramStart"/>
-      <w:r>
-        <w:rPr>
-          <w:lang w:val="en-US"/>
-        </w:rPr>
-        <w:t>may not be initialized</w:t>
-      </w:r>
-      <w:proofErr w:type="gramEnd"/>
-      <w:r>
-        <w:rPr>
-          <w:lang w:val="en-US"/>
-        </w:rPr>
-        <w:t xml:space="preserve">. If the entity is already associated with the current running Session, that reference (loaded or not) is returned. If the entity is not loaded in the current Session and the entity supports proxy generation, an uninitialized proxy is generated and </w:t>
-      </w:r>
-      <w:proofErr w:type="gramStart"/>
-      <w:r>
-        <w:rPr>
-          <w:lang w:val="en-US"/>
-        </w:rPr>
-        <w:t>returned,</w:t>
-      </w:r>
-      <w:proofErr w:type="gramEnd"/>
-      <w:r>
-        <w:rPr>
-          <w:lang w:val="en-US"/>
-        </w:rPr>
-        <w:t xml:space="preserve"> otherwise the entity is loaded from the database and returned.</w:t>
+        <w:t xml:space="preserve">() - </w:t>
+      </w:r>
+      <w:r>
+        <w:rPr>
+          <w:lang w:val="en-US"/>
+        </w:rPr>
+        <w:t>obtains a reference to the entity. The state may or may not be initialized. If the entity is already associated with the current running Session, that reference (loaded or not) is returned. If the entity is not loaded in the current Session and the entity supports proxy generation, an uninitialized proxy is generated and returned, otherwise the entity is loaded from the database and returned.</w:t>
       </w:r>
     </w:p>
     <w:p>
@@ -24588,7 +23892,7 @@
           <w:lang w:val="en-US"/>
         </w:rPr>
       </w:pPr>
-      <w:bookmarkStart w:id="51" w:name="_Toc56415272"/>
+      <w:bookmarkStart w:id="52" w:name="_Toc56687863"/>
       <w:r>
         <w:rPr>
           <w:noProof/>
@@ -24598,7 +23902,7 @@
         </w:rPr>
         <w:t>DYNAMIC MODEL</w:t>
       </w:r>
-      <w:bookmarkEnd w:id="51"/>
+      <w:bookmarkEnd w:id="52"/>
     </w:p>
     <w:p>
       <w:pPr>
@@ -24643,7 +23947,7 @@
           <w:lang w:val="en-US"/>
         </w:rPr>
       </w:pPr>
-      <w:bookmarkStart w:id="52" w:name="_Toc56415273"/>
+      <w:bookmarkStart w:id="53" w:name="_Toc56687864"/>
       <w:r>
         <w:rPr>
           <w:noProof/>
@@ -24653,7 +23957,7 @@
         </w:rPr>
         <w:t>INHERITANCE</w:t>
       </w:r>
-      <w:bookmarkEnd w:id="52"/>
+      <w:bookmarkEnd w:id="53"/>
     </w:p>
     <w:p>
       <w:pPr>
@@ -24663,7 +23967,6 @@
           <w:lang w:val="en-US"/>
         </w:rPr>
       </w:pPr>
-      <w:bookmarkStart w:id="53" w:name="_Toc56415274"/>
       <w:r>
         <w:rPr>
           <w:noProof/>
@@ -24671,7 +23974,6 @@
         </w:rPr>
         <w:t>Although relational database systems don’t provide support for inheritance, Hibernate provides several strategies to leverage this object-oriented trait onto domain model entities:</w:t>
       </w:r>
-      <w:bookmarkEnd w:id="53"/>
     </w:p>
     <w:p>
       <w:pPr>
@@ -24945,7 +24247,6 @@
         </w:rPr>
         <w:t xml:space="preserve">, </w:t>
       </w:r>
-      <w:proofErr w:type="spellStart"/>
       <w:r>
         <w:rPr>
           <w:rStyle w:val="HTMLCode"/>
@@ -24953,7 +24254,6 @@
         </w:rPr>
         <w:t>int</w:t>
       </w:r>
-      <w:proofErr w:type="spellEnd"/>
       <w:r>
         <w:rPr>
           <w:lang w:val="en-US"/>
@@ -24986,8 +24286,6 @@
         </w:rPr>
         <w:t xml:space="preserve">, </w:t>
       </w:r>
-      <w:proofErr w:type="spellStart"/>
-      <w:proofErr w:type="gramStart"/>
       <w:r>
         <w:rPr>
           <w:rStyle w:val="HTMLCode"/>
@@ -24995,21 +24293,12 @@
         </w:rPr>
         <w:t>boolean</w:t>
       </w:r>
-      <w:proofErr w:type="spellEnd"/>
-      <w:r>
-        <w:rPr>
-          <w:lang w:val="en-US"/>
-        </w:rPr>
-        <w:t>(</w:t>
-      </w:r>
-      <w:proofErr w:type="gramEnd"/>
-      <w:r>
-        <w:rPr>
-          <w:lang w:val="en-US"/>
-        </w:rPr>
-        <w:t xml:space="preserve">including </w:t>
-      </w:r>
-      <w:proofErr w:type="spellStart"/>
+      <w:r>
+        <w:rPr>
+          <w:lang w:val="en-US"/>
+        </w:rPr>
+        <w:t xml:space="preserve">(including </w:t>
+      </w:r>
       <w:r>
         <w:rPr>
           <w:rStyle w:val="HTMLCode"/>
@@ -25017,14 +24306,12 @@
         </w:rPr>
         <w:t>yes_no</w:t>
       </w:r>
-      <w:proofErr w:type="spellEnd"/>
       <w:r>
         <w:rPr>
           <w:lang w:val="en-US"/>
         </w:rPr>
         <w:t xml:space="preserve">, </w:t>
       </w:r>
-      <w:proofErr w:type="spellStart"/>
       <w:r>
         <w:rPr>
           <w:rStyle w:val="HTMLCode"/>
@@ -25032,7 +24319,6 @@
         </w:rPr>
         <w:t>true_false</w:t>
       </w:r>
-      <w:proofErr w:type="spellEnd"/>
       <w:r>
         <w:rPr>
           <w:lang w:val="en-US"/>
@@ -25193,6 +24479,7 @@
           <w:lang w:val="en-US"/>
         </w:rPr>
       </w:pPr>
+      <w:bookmarkStart w:id="54" w:name="_Toc56687865"/>
       <w:r>
         <w:rPr>
           <w:sz w:val="24"/>
@@ -25206,6 +24493,7 @@
         </w:rPr>
         <w:t xml:space="preserve"> Queries</w:t>
       </w:r>
+      <w:bookmarkEnd w:id="54"/>
     </w:p>
     <w:p>
       <w:pPr>
@@ -25240,25 +24528,7 @@
           <w:bCs/>
           <w:lang w:val="en-US" w:eastAsia="en-US"/>
         </w:rPr>
-        <w:t xml:space="preserve">interfaces or base classes that </w:t>
-      </w:r>
-      <w:proofErr w:type="gramStart"/>
-      <w:r>
-        <w:rPr>
-          <w:b/>
-          <w:bCs/>
-          <w:lang w:val="en-US" w:eastAsia="en-US"/>
-        </w:rPr>
-        <w:t>don’t</w:t>
-      </w:r>
-      <w:proofErr w:type="gramEnd"/>
-      <w:r>
-        <w:rPr>
-          <w:b/>
-          <w:bCs/>
-          <w:lang w:val="en-US" w:eastAsia="en-US"/>
-        </w:rPr>
-        <w:t xml:space="preserve"> belong to the JPA entity inheritance model</w:t>
+        <w:t>interfaces or base classes that don’t belong to the JPA entity inheritance model</w:t>
       </w:r>
       <w:r>
         <w:rPr>
@@ -25316,7 +24586,6 @@
         </w:rPr>
         <w:t xml:space="preserve">, Hibernate is going to fetch only the entities that are either mapped with </w:t>
       </w:r>
-      <w:proofErr w:type="gramStart"/>
       <w:r>
         <w:rPr>
           <w:rFonts w:ascii="Courier New" w:hAnsi="Courier New" w:cs="Courier New"/>
@@ -25324,37 +24593,7 @@
           <w:szCs w:val="20"/>
           <w:lang w:val="en-US"/>
         </w:rPr>
-        <w:t>@Polymorphism(</w:t>
-      </w:r>
-      <w:proofErr w:type="gramEnd"/>
-      <w:r>
-        <w:rPr>
-          <w:rFonts w:ascii="Courier New" w:hAnsi="Courier New" w:cs="Courier New"/>
-          <w:sz w:val="20"/>
-          <w:szCs w:val="20"/>
-          <w:lang w:val="en-US"/>
-        </w:rPr>
-        <w:t xml:space="preserve">type = </w:t>
-      </w:r>
-      <w:proofErr w:type="spellStart"/>
-      <w:r>
-        <w:rPr>
-          <w:rFonts w:ascii="Courier New" w:hAnsi="Courier New" w:cs="Courier New"/>
-          <w:sz w:val="20"/>
-          <w:szCs w:val="20"/>
-          <w:lang w:val="en-US"/>
-        </w:rPr>
-        <w:t>PolymorphismType.IMPLICIT</w:t>
-      </w:r>
-      <w:proofErr w:type="spellEnd"/>
-      <w:r>
-        <w:rPr>
-          <w:rFonts w:ascii="Courier New" w:hAnsi="Courier New" w:cs="Courier New"/>
-          <w:sz w:val="20"/>
-          <w:szCs w:val="20"/>
-          <w:lang w:val="en-US"/>
-        </w:rPr>
-        <w:t>)</w:t>
+        <w:t>@Polymorphism(type = PolymorphismType.IMPLICIT)</w:t>
       </w:r>
       <w:r>
         <w:rPr>
@@ -25398,6 +24637,7 @@
           <w:lang w:val="en-US"/>
         </w:rPr>
       </w:pPr>
+      <w:bookmarkStart w:id="55" w:name="_Toc56687866"/>
       <w:r>
         <w:rPr>
           <w:sz w:val="36"/>
@@ -25406,6 +24646,7 @@
         </w:rPr>
         <w:t>IMMUTABILITY</w:t>
       </w:r>
+      <w:bookmarkEnd w:id="55"/>
     </w:p>
     <w:p>
       <w:pPr>
@@ -25509,8 +24750,6 @@
       <w:r>
         <w:t xml:space="preserve"> -</w:t>
       </w:r>
-      <w:bookmarkStart w:id="54" w:name="_GoBack"/>
-      <w:bookmarkEnd w:id="54"/>
       <w:r>
         <w:t xml:space="preserve"> </w:t>
       </w:r>
@@ -25540,7 +24779,7 @@
           <w:lang w:val="en-US"/>
         </w:rPr>
       </w:pPr>
-      <w:bookmarkStart w:id="55" w:name="_Toc56415275"/>
+      <w:bookmarkStart w:id="56" w:name="_Toc56687867"/>
       <w:r>
         <w:rPr>
           <w:sz w:val="36"/>
@@ -25549,7 +24788,7 @@
         </w:rPr>
         <w:t>ССЫЛКИ</w:t>
       </w:r>
-      <w:bookmarkEnd w:id="55"/>
+      <w:bookmarkEnd w:id="56"/>
     </w:p>
     <w:p>
       <w:pPr>
@@ -25601,7 +24840,6 @@
           </w:rPr>
           <w:t>://</w:t>
         </w:r>
-        <w:proofErr w:type="spellStart"/>
         <w:r>
           <w:rPr>
             <w:rStyle w:val="Hyperlink"/>
@@ -25609,7 +24847,6 @@
           </w:rPr>
           <w:t>habr</w:t>
         </w:r>
-        <w:proofErr w:type="spellEnd"/>
         <w:r>
           <w:rPr>
             <w:rStyle w:val="Hyperlink"/>
@@ -25629,7 +24866,6 @@
           </w:rPr>
           <w:t>/</w:t>
         </w:r>
-        <w:proofErr w:type="spellStart"/>
         <w:r>
           <w:rPr>
             <w:rStyle w:val="Hyperlink"/>
@@ -25637,7 +24873,6 @@
           </w:rPr>
           <w:t>ru</w:t>
         </w:r>
-        <w:proofErr w:type="spellEnd"/>
         <w:r>
           <w:rPr>
             <w:rStyle w:val="Hyperlink"/>
@@ -31830,7 +31065,7 @@
     <w:lsdException w:name="index 9" w:locked="1" w:semiHidden="1" w:unhideWhenUsed="1"/>
     <w:lsdException w:name="toc 1" w:uiPriority="39"/>
     <w:lsdException w:name="toc 2" w:uiPriority="0"/>
-    <w:lsdException w:name="toc 3" w:uiPriority="0"/>
+    <w:lsdException w:name="toc 3" w:uiPriority="39"/>
     <w:lsdException w:name="toc 4" w:uiPriority="0"/>
     <w:lsdException w:name="toc 5" w:uiPriority="0"/>
     <w:lsdException w:name="toc 6" w:uiPriority="0"/>
@@ -32785,6 +32020,17 @@
       <w:lang w:eastAsia="en-US"/>
     </w:rPr>
   </w:style>
+  <w:style w:type="paragraph" w:styleId="TOC3">
+    <w:name w:val="toc 3"/>
+    <w:basedOn w:val="Normal"/>
+    <w:next w:val="Normal"/>
+    <w:autoRedefine/>
+    <w:uiPriority w:val="39"/>
+    <w:rsid w:val="00B01C08"/>
+    <w:pPr>
+      <w:ind w:left="480"/>
+    </w:pPr>
+  </w:style>
 </w:styles>
 </file>
 

</xml_diff>

<commit_message>
* Project "Learning / Hibernate / Hibernate JBoss.org part_01":    ! Update Hibernate JBoss.org part_01/docs/Hibernate.docx file.
</commit_message>
<xml_diff>
--- a/Hibernate/Hibernate JBoss.org part_01/docs/Hibernate.docx
+++ b/Hibernate/Hibernate JBoss.org part_01/docs/Hibernate.docx
@@ -1,6 +1,6 @@
 
 <file path=word/document.xml><?xml version="1.0" encoding="utf-8"?>
-<w:document xmlns:wpc="http://schemas.microsoft.com/office/word/2010/wordprocessingCanvas" xmlns:mc="http://schemas.openxmlformats.org/markup-compatibility/2006" xmlns:o="urn:schemas-microsoft-com:office:office" xmlns:r="http://schemas.openxmlformats.org/officeDocument/2006/relationships" xmlns:m="http://schemas.openxmlformats.org/officeDocument/2006/math" xmlns:v="urn:schemas-microsoft-com:vml" xmlns:wp14="http://schemas.microsoft.com/office/word/2010/wordprocessingDrawing" xmlns:wp="http://schemas.openxmlformats.org/drawingml/2006/wordprocessingDrawing" xmlns:w10="urn:schemas-microsoft-com:office:word" xmlns:w="http://schemas.openxmlformats.org/wordprocessingml/2006/main" xmlns:w14="http://schemas.microsoft.com/office/word/2010/wordml" xmlns:w15="http://schemas.microsoft.com/office/word/2012/wordml" xmlns:wpg="http://schemas.microsoft.com/office/word/2010/wordprocessingGroup" xmlns:wpi="http://schemas.microsoft.com/office/word/2010/wordprocessingInk" xmlns:wne="http://schemas.microsoft.com/office/word/2006/wordml" xmlns:wps="http://schemas.microsoft.com/office/word/2010/wordprocessingShape" mc:Ignorable="w14 w15 wp14">
+<w:document xmlns:ve="http://schemas.openxmlformats.org/markup-compatibility/2006" xmlns:o="urn:schemas-microsoft-com:office:office" xmlns:r="http://schemas.openxmlformats.org/officeDocument/2006/relationships" xmlns:m="http://schemas.openxmlformats.org/officeDocument/2006/math" xmlns:v="urn:schemas-microsoft-com:vml" xmlns:wp="http://schemas.openxmlformats.org/drawingml/2006/wordprocessingDrawing" xmlns:w10="urn:schemas-microsoft-com:office:word" xmlns:w="http://schemas.openxmlformats.org/wordprocessingml/2006/main" xmlns:wne="http://schemas.microsoft.com/office/word/2006/wordml">
   <w:body>
     <w:p>
       <w:pPr>
@@ -5279,7 +5279,22 @@
         <w:rPr>
           <w:lang w:val="en-US"/>
         </w:rPr>
-        <w:t xml:space="preserve"> (JavaPersistenceAPI)</w:t>
+        <w:t xml:space="preserve"> (</w:t>
+      </w:r>
+      <w:proofErr w:type="spellStart"/>
+      <w:r>
+        <w:rPr>
+          <w:lang w:val="en-US"/>
+        </w:rPr>
+        <w:t>JavaPersistenceAPI</w:t>
+      </w:r>
+      <w:proofErr w:type="spellEnd"/>
+      <w:proofErr w:type="gramStart"/>
+      <w:r>
+        <w:rPr>
+          <w:lang w:val="en-US"/>
+        </w:rPr>
+        <w:t>)</w:t>
       </w:r>
       <w:r>
         <w:rPr>
@@ -5288,6 +5303,7 @@
         </w:rPr>
         <w:t>ирасширяет</w:t>
       </w:r>
+      <w:proofErr w:type="gramEnd"/>
       <w:r>
         <w:rPr>
           <w:b/>
@@ -5359,7 +5375,7 @@
             <v:path o:extrusionok="f" gradientshapeok="t" o:connecttype="rect"/>
             <o:lock v:ext="edit" aspectratio="t"/>
           </v:shapetype>
-          <v:shape id="Рисунок 3" o:spid="_x0000_i1025" type="#_x0000_t75" style="width:153.6pt;height:210pt;visibility:visible" o:bordertopcolor="this" o:borderleftcolor="this" o:borderbottomcolor="this" o:borderrightcolor="this">
+          <v:shape id="Рисунок 3" o:spid="_x0000_i1025" type="#_x0000_t75" style="width:153.75pt;height:210pt;visibility:visible" o:bordertopcolor="this" o:borderleftcolor="this" o:borderbottomcolor="this" o:borderrightcolor="this">
             <v:imagedata r:id="rId5" o:title=""/>
             <w10:bordertop type="single" width="4"/>
             <w10:borderleft type="single" width="4"/>
@@ -5513,7 +5529,7 @@
       </w:pPr>
       <w:r>
         <w:pict>
-          <v:shape id="_x0000_i1026" type="#_x0000_t75" style="width:453.6pt;height:218.4pt" o:bordertopcolor="this" o:borderleftcolor="this" o:borderbottomcolor="this" o:borderrightcolor="this">
+          <v:shape id="_x0000_i1026" type="#_x0000_t75" style="width:453pt;height:218.25pt" o:bordertopcolor="this" o:borderleftcolor="this" o:borderbottomcolor="this" o:borderrightcolor="this">
             <v:imagedata r:id="rId6" o:title=""/>
             <w10:bordertop type="single" width="4"/>
             <w10:borderleft type="single" width="4"/>
@@ -6912,7 +6928,7 @@
           <w:bottom w:w="15" w:type="dxa"/>
           <w:right w:w="15" w:type="dxa"/>
         </w:tblCellMar>
-        <w:tblLook w:val="00A0" w:firstRow="1" w:lastRow="0" w:firstColumn="1" w:lastColumn="0" w:noHBand="0" w:noVBand="0"/>
+        <w:tblLook w:val="00A0"/>
       </w:tblPr>
       <w:tblGrid>
         <w:gridCol w:w="2537"/>
@@ -6946,7 +6962,25 @@
                 <w:bCs/>
                 <w:lang w:val="en-US"/>
               </w:rPr>
-              <w:t>Hibernate type (org.hibernate.type package)</w:t>
+              <w:t>Hibernate type (</w:t>
+            </w:r>
+            <w:proofErr w:type="spellStart"/>
+            <w:r>
+              <w:rPr>
+                <w:b/>
+                <w:bCs/>
+                <w:lang w:val="en-US"/>
+              </w:rPr>
+              <w:t>org.hibernate.type</w:t>
+            </w:r>
+            <w:proofErr w:type="spellEnd"/>
+            <w:r>
+              <w:rPr>
+                <w:b/>
+                <w:bCs/>
+                <w:lang w:val="en-US"/>
+              </w:rPr>
+              <w:t xml:space="preserve"> package)</w:t>
             </w:r>
           </w:p>
         </w:tc>
@@ -8218,6 +8252,7 @@
         </w:rPr>
         <w:t>.</w:t>
       </w:r>
+      <w:proofErr w:type="spellStart"/>
       <w:r>
         <w:rPr>
           <w:rStyle w:val="HTMLCode"/>
@@ -8227,6 +8262,7 @@
         </w:rPr>
         <w:t>BasicTypeRegistry</w:t>
       </w:r>
+      <w:proofErr w:type="spellEnd"/>
       <w:r>
         <w:rPr>
           <w:rStyle w:val="Strong"/>
@@ -8466,6 +8502,7 @@
         </w:rPr>
         <w:t xml:space="preserve">Fully qualified name of any </w:t>
       </w:r>
+      <w:proofErr w:type="spellStart"/>
       <w:r>
         <w:rPr>
           <w:sz w:val="20"/>
@@ -8474,6 +8511,7 @@
         </w:rPr>
         <w:t>org.hibernate.type.Type</w:t>
       </w:r>
+      <w:proofErr w:type="spellEnd"/>
       <w:r>
         <w:rPr>
           <w:lang w:val="en-US"/>
@@ -8498,13 +8536,23 @@
         </w:rPr>
         <w:t xml:space="preserve">Any key registered with </w:t>
       </w:r>
+      <w:proofErr w:type="spellStart"/>
       <w:r>
         <w:rPr>
           <w:sz w:val="20"/>
           <w:szCs w:val="20"/>
           <w:lang w:val="en-US"/>
         </w:rPr>
-        <w:t>BasicTypeRegistry.</w:t>
+        <w:t>BasicTypeRegistry</w:t>
+      </w:r>
+      <w:proofErr w:type="spellEnd"/>
+      <w:r>
+        <w:rPr>
+          <w:sz w:val="20"/>
+          <w:szCs w:val="20"/>
+          <w:lang w:val="en-US"/>
+        </w:rPr>
+        <w:t>.</w:t>
       </w:r>
     </w:p>
     <w:p>
@@ -8964,22 +9012,7 @@
         </w:rPr>
       </w:pPr>
       <w:r>
-        <w:t>Атрибуты</w:t>
-      </w:r>
-      <w:r>
-        <w:rPr>
-          <w:lang w:val="en-US"/>
-        </w:rPr>
-        <w:t xml:space="preserve"> </w:t>
-      </w:r>
-      <w:r>
-        <w:t>аннотации</w:t>
-      </w:r>
-      <w:r>
-        <w:rPr>
-          <w:lang w:val="en-US"/>
-        </w:rPr>
-        <w:t xml:space="preserve"> </w:t>
+        <w:t>Атрибутыаннотации</w:t>
       </w:r>
       <w:r>
         <w:rPr>
@@ -9136,6 +9169,7 @@
         </w:rPr>
         <w:t xml:space="preserve">Implementing a </w:t>
       </w:r>
+      <w:proofErr w:type="spellStart"/>
       <w:r>
         <w:rPr>
           <w:sz w:val="20"/>
@@ -9144,6 +9178,7 @@
         </w:rPr>
         <w:t>BasicType</w:t>
       </w:r>
+      <w:proofErr w:type="spellEnd"/>
       <w:r>
         <w:rPr>
           <w:lang w:val="en-US"/>
@@ -9172,6 +9207,7 @@
         </w:rPr>
         <w:t xml:space="preserve">Implementing a </w:t>
       </w:r>
+      <w:proofErr w:type="spellStart"/>
       <w:r>
         <w:rPr>
           <w:sz w:val="20"/>
@@ -9180,12 +9216,21 @@
         </w:rPr>
         <w:t>UserType</w:t>
       </w:r>
-      <w:r>
-        <w:rPr>
-          <w:lang w:val="en-US"/>
-        </w:rPr>
-        <w:t>, which doesn’t require type registration.</w:t>
-      </w:r>
+      <w:proofErr w:type="spellEnd"/>
+      <w:r>
+        <w:rPr>
+          <w:lang w:val="en-US"/>
+        </w:rPr>
+        <w:t xml:space="preserve">, </w:t>
+      </w:r>
+      <w:proofErr w:type="gramStart"/>
+      <w:r>
+        <w:rPr>
+          <w:lang w:val="en-US"/>
+        </w:rPr>
+        <w:t>which doesn’t require type registration.</w:t>
+      </w:r>
+      <w:proofErr w:type="gramEnd"/>
     </w:p>
     <w:p>
       <w:pPr>
@@ -9618,14 +9663,24 @@
       <w:r>
         <w:t>Примечание: можно создавать типы, которые, например, будут сохранять одно поле в несколько колонок(</w:t>
       </w:r>
-      <w:hyperlink r:id="rId8" w:history="1">
-        <w:r>
-          <w:rPr>
-            <w:rStyle w:val="Hyperlink"/>
-          </w:rPr>
-          <w:t>https://www.baeldung.com/hibernate-custom-types</w:t>
-        </w:r>
-      </w:hyperlink>
+      <w:r>
+        <w:fldChar w:fldCharType="begin"/>
+      </w:r>
+      <w:r>
+        <w:instrText>HYPERLINK "https://www.baeldung.com/hibernate-custom-types"</w:instrText>
+      </w:r>
+      <w:r>
+        <w:fldChar w:fldCharType="separate"/>
+      </w:r>
+      <w:r>
+        <w:rPr>
+          <w:rStyle w:val="Hyperlink"/>
+        </w:rPr>
+        <w:t>https://www.baeldung.com/hibernate-custom-types</w:t>
+      </w:r>
+      <w:r>
+        <w:fldChar w:fldCharType="end"/>
+      </w:r>
       <w:r>
         <w:t>).</w:t>
       </w:r>
@@ -9777,21 +9832,25 @@
         <w:lastRenderedPageBreak/>
         <w:t xml:space="preserve">Можно также замапить </w:t>
       </w:r>
+      <w:proofErr w:type="spellStart"/>
       <w:r>
         <w:rPr>
           <w:lang w:val="en-US"/>
         </w:rPr>
         <w:t>Enum</w:t>
       </w:r>
+      <w:proofErr w:type="spellEnd"/>
       <w:r>
         <w:t>с помощью пользовательского типа (</w:t>
       </w:r>
+      <w:proofErr w:type="spellStart"/>
       <w:r>
         <w:rPr>
           <w:lang w:val="en-US"/>
         </w:rPr>
         <w:t>customtypes</w:t>
       </w:r>
+      <w:proofErr w:type="spellEnd"/>
       <w:r>
         <w:t>).</w:t>
       </w:r>
@@ -9839,7 +9898,7 @@
         <w:t xml:space="preserve">, </w:t>
       </w:r>
       <w:r>
-        <w:t>если</w:t>
+        <w:t>еслиунасесть</w:t>
       </w:r>
       <w:r>
         <w:rPr>
@@ -9847,71 +9906,22 @@
         </w:rPr>
         <w:t xml:space="preserve"> </w:t>
       </w:r>
-      <w:r>
-        <w:t>у</w:t>
-      </w:r>
-      <w:r>
-        <w:rPr>
-          <w:lang w:val="en-US"/>
-        </w:rPr>
-        <w:t xml:space="preserve"> </w:t>
-      </w:r>
-      <w:r>
-        <w:t>нас</w:t>
-      </w:r>
-      <w:r>
-        <w:rPr>
-          <w:lang w:val="en-US"/>
-        </w:rPr>
-        <w:t xml:space="preserve"> </w:t>
-      </w:r>
-      <w:r>
-        <w:t>есть</w:t>
-      </w:r>
-      <w:r>
-        <w:rPr>
-          <w:lang w:val="en-US"/>
-        </w:rPr>
-        <w:t xml:space="preserve"> enumGender (MALE, FEMALE), </w:t>
-      </w:r>
-      <w:r>
-        <w:t>то</w:t>
-      </w:r>
-      <w:r>
-        <w:rPr>
-          <w:lang w:val="en-US"/>
-        </w:rPr>
-        <w:t xml:space="preserve"> </w:t>
-      </w:r>
-      <w:r>
-        <w:t>в</w:t>
-      </w:r>
-      <w:r>
-        <w:rPr>
-          <w:lang w:val="en-US"/>
-        </w:rPr>
-        <w:t xml:space="preserve"> </w:t>
-      </w:r>
-      <w:r>
-        <w:t>базу</w:t>
-      </w:r>
-      <w:r>
-        <w:rPr>
-          <w:lang w:val="en-US"/>
-        </w:rPr>
-        <w:t xml:space="preserve"> </w:t>
-      </w:r>
-      <w:r>
-        <w:t>можно</w:t>
-      </w:r>
-      <w:r>
-        <w:rPr>
-          <w:lang w:val="en-US"/>
-        </w:rPr>
-        <w:t xml:space="preserve"> </w:t>
-      </w:r>
-      <w:r>
-        <w:t>сохранять</w:t>
+      <w:proofErr w:type="spellStart"/>
+      <w:r>
+        <w:rPr>
+          <w:lang w:val="en-US"/>
+        </w:rPr>
+        <w:t>enumGender</w:t>
+      </w:r>
+      <w:proofErr w:type="spellEnd"/>
+      <w:r>
+        <w:rPr>
+          <w:lang w:val="en-US"/>
+        </w:rPr>
+        <w:t xml:space="preserve"> (MALE, FEMALE), </w:t>
+      </w:r>
+      <w:r>
+        <w:t>товбазуможносохранять</w:t>
       </w:r>
       <w:r>
         <w:rPr>
@@ -9950,6 +9960,7 @@
         </w:rPr>
         <w:t xml:space="preserve">JPA explicitly disallows the use of an </w:t>
       </w:r>
+      <w:proofErr w:type="spellStart"/>
       <w:r>
         <w:rPr>
           <w:rStyle w:val="HTMLCode"/>
@@ -9959,6 +9970,7 @@
         </w:rPr>
         <w:t>AttributeConverter</w:t>
       </w:r>
+      <w:proofErr w:type="spellEnd"/>
       <w:r>
         <w:rPr>
           <w:lang w:val="en-US"/>
@@ -9992,22 +10004,51 @@
         <w:rPr>
           <w:lang w:val="en-US"/>
         </w:rPr>
-        <w:t xml:space="preserve">The AttributeConverter entity property </w:t>
-      </w:r>
-      <w:r>
-        <w:rPr>
-          <w:noProof/>
-          <w:lang w:val="en-US"/>
-        </w:rPr>
-        <w:t>can be used</w:t>
-      </w:r>
-      <w:r>
-        <w:rPr>
-          <w:lang w:val="en-US"/>
-        </w:rPr>
-        <w:t>as a query parameter (</w:t>
-      </w:r>
-      <w:hyperlink r:id="rId9" w:anchor="basic-enums" w:history="1">
+        <w:t xml:space="preserve">The </w:t>
+      </w:r>
+      <w:proofErr w:type="spellStart"/>
+      <w:r>
+        <w:rPr>
+          <w:lang w:val="en-US"/>
+        </w:rPr>
+        <w:t>AttributeConverter</w:t>
+      </w:r>
+      <w:proofErr w:type="spellEnd"/>
+      <w:r>
+        <w:rPr>
+          <w:lang w:val="en-US"/>
+        </w:rPr>
+        <w:t xml:space="preserve"> entity property </w:t>
+      </w:r>
+      <w:r>
+        <w:rPr>
+          <w:noProof/>
+          <w:lang w:val="en-US"/>
+        </w:rPr>
+        <w:t xml:space="preserve">can be </w:t>
+      </w:r>
+      <w:proofErr w:type="spellStart"/>
+      <w:r>
+        <w:rPr>
+          <w:noProof/>
+          <w:lang w:val="en-US"/>
+        </w:rPr>
+        <w:t>used</w:t>
+      </w:r>
+      <w:r>
+        <w:rPr>
+          <w:lang w:val="en-US"/>
+        </w:rPr>
+        <w:t>as</w:t>
+      </w:r>
+      <w:proofErr w:type="spellEnd"/>
+      <w:r>
+        <w:rPr>
+          <w:lang w:val="en-US"/>
+        </w:rPr>
+        <w:t xml:space="preserve"> a query parameter (</w:t>
+      </w:r>
+      <w:hyperlink r:id="rId8" w:anchor="basic-enums" w:history="1">
         <w:r>
           <w:rPr>
             <w:rStyle w:val="Hyperlink"/>
@@ -10027,12 +10068,15 @@
       <w:pPr>
         <w:spacing w:after="240"/>
       </w:pPr>
+      <w:proofErr w:type="spellStart"/>
+      <w:proofErr w:type="gramStart"/>
       <w:r>
         <w:rPr>
           <w:lang w:val="en-US"/>
         </w:rPr>
         <w:t>AttributeConverter</w:t>
       </w:r>
+      <w:proofErr w:type="spellEnd"/>
       <w:r>
         <w:t xml:space="preserve">может быть использован и при </w:t>
       </w:r>
@@ -10045,6 +10089,7 @@
       <w:r>
         <w:t>маппинге.</w:t>
       </w:r>
+      <w:proofErr w:type="gramEnd"/>
     </w:p>
     <w:p>
       <w:pPr>
@@ -10117,11 +10162,19 @@
           <w:lang w:val="en-US"/>
         </w:rPr>
       </w:pPr>
-      <w:r>
-        <w:rPr>
-          <w:lang w:val="en-US"/>
-        </w:rPr>
-        <w:t>Typesthat materializing the LOB data.</w:t>
+      <w:proofErr w:type="spellStart"/>
+      <w:r>
+        <w:rPr>
+          <w:lang w:val="en-US"/>
+        </w:rPr>
+        <w:t>Typesthat</w:t>
+      </w:r>
+      <w:proofErr w:type="spellEnd"/>
+      <w:r>
+        <w:rPr>
+          <w:lang w:val="en-US"/>
+        </w:rPr>
+        <w:t xml:space="preserve"> materializing the LOB data.</w:t>
       </w:r>
     </w:p>
     <w:p>
@@ -10370,7 +10423,7 @@
         </w:rPr>
         <w:t xml:space="preserve">Addition read - </w:t>
       </w:r>
-      <w:hyperlink r:id="rId10" w:history="1">
+      <w:hyperlink r:id="rId9" w:history="1">
         <w:r>
           <w:rPr>
             <w:rStyle w:val="Hyperlink"/>
@@ -10596,73 +10649,7 @@
         <w:rPr>
           <w:noProof/>
         </w:rPr>
-        <w:t>Классы</w:t>
-      </w:r>
-      <w:r>
-        <w:rPr>
-          <w:noProof/>
-        </w:rPr>
-        <w:t xml:space="preserve"> </w:t>
-      </w:r>
-      <w:r>
-        <w:rPr>
-          <w:noProof/>
-        </w:rPr>
-        <w:t>даты</w:t>
-      </w:r>
-      <w:r>
-        <w:rPr>
-          <w:noProof/>
-        </w:rPr>
-        <w:t xml:space="preserve"> </w:t>
-      </w:r>
-      <w:r>
-        <w:rPr>
-          <w:noProof/>
-        </w:rPr>
-        <w:t>и</w:t>
-      </w:r>
-      <w:r>
-        <w:rPr>
-          <w:noProof/>
-        </w:rPr>
-        <w:t xml:space="preserve"> </w:t>
-      </w:r>
-      <w:r>
-        <w:rPr>
-          <w:noProof/>
-        </w:rPr>
-        <w:t>времени</w:t>
-      </w:r>
-      <w:r>
-        <w:rPr>
-          <w:noProof/>
-        </w:rPr>
-        <w:t xml:space="preserve"> </w:t>
-      </w:r>
-      <w:r>
-        <w:rPr>
-          <w:noProof/>
-        </w:rPr>
-        <w:t>из</w:t>
-      </w:r>
-      <w:r>
-        <w:rPr>
-          <w:noProof/>
-        </w:rPr>
-        <w:t xml:space="preserve"> </w:t>
-      </w:r>
-      <w:r>
-        <w:rPr>
-          <w:noProof/>
-        </w:rPr>
-        <w:t>пакета</w:t>
-      </w:r>
-      <w:r>
-        <w:rPr>
-          <w:noProof/>
-        </w:rPr>
-        <w:t xml:space="preserve"> </w:t>
+        <w:t>Классыдатыивремениизпакета</w:t>
       </w:r>
       <w:r>
         <w:rPr>
@@ -10706,73 +10693,7 @@
         <w:rPr>
           <w:noProof/>
         </w:rPr>
-        <w:t>Классы</w:t>
-      </w:r>
-      <w:r>
-        <w:rPr>
-          <w:noProof/>
-        </w:rPr>
-        <w:t xml:space="preserve"> </w:t>
-      </w:r>
-      <w:r>
-        <w:rPr>
-          <w:noProof/>
-        </w:rPr>
-        <w:t>даты</w:t>
-      </w:r>
-      <w:r>
-        <w:rPr>
-          <w:noProof/>
-        </w:rPr>
-        <w:t xml:space="preserve"> </w:t>
-      </w:r>
-      <w:r>
-        <w:rPr>
-          <w:noProof/>
-        </w:rPr>
-        <w:t>и</w:t>
-      </w:r>
-      <w:r>
-        <w:rPr>
-          <w:noProof/>
-        </w:rPr>
-        <w:t xml:space="preserve"> </w:t>
-      </w:r>
-      <w:r>
-        <w:rPr>
-          <w:noProof/>
-        </w:rPr>
-        <w:t>времени</w:t>
-      </w:r>
-      <w:r>
-        <w:rPr>
-          <w:noProof/>
-        </w:rPr>
-        <w:t xml:space="preserve"> </w:t>
-      </w:r>
-      <w:r>
-        <w:rPr>
-          <w:noProof/>
-        </w:rPr>
-        <w:t>из</w:t>
-      </w:r>
-      <w:r>
-        <w:rPr>
-          <w:noProof/>
-        </w:rPr>
-        <w:t xml:space="preserve"> </w:t>
-      </w:r>
-      <w:r>
-        <w:rPr>
-          <w:noProof/>
-        </w:rPr>
-        <w:t>пакета</w:t>
-      </w:r>
-      <w:r>
-        <w:rPr>
-          <w:noProof/>
-        </w:rPr>
-        <w:t xml:space="preserve"> </w:t>
+        <w:t>Классыдатыивремениизпакета</w:t>
       </w:r>
       <w:r>
         <w:rPr>
@@ -11773,7 +11694,7 @@
         </w:rPr>
         <w:t xml:space="preserve">(Явно) использую аннотации </w:t>
       </w:r>
-      <w:hyperlink r:id="rId11" w:history="1">
+      <w:hyperlink r:id="rId10" w:history="1">
         <w:r>
           <w:rPr>
             <w:rStyle w:val="HTMLCode"/>
@@ -11805,7 +11726,7 @@
         </w:rPr>
         <w:t>and</w:t>
       </w:r>
-      <w:hyperlink r:id="rId12" w:history="1">
+      <w:hyperlink r:id="rId11" w:history="1">
         <w:r>
           <w:rPr>
             <w:rStyle w:val="HTMLCode"/>
@@ -11961,12 +11882,14 @@
       <w:r>
         <w:t xml:space="preserve">-спецификации к </w:t>
       </w:r>
+      <w:proofErr w:type="spellStart"/>
       <w:r>
         <w:rPr>
           <w:lang w:val="en-US"/>
         </w:rPr>
         <w:t>entityclass</w:t>
       </w:r>
+      <w:proofErr w:type="spellEnd"/>
       <w:r>
         <w:t>:</w:t>
       </w:r>
@@ -12074,20 +11997,7 @@
           <w:noProof/>
           <w:lang w:val="en-US"/>
         </w:rPr>
-        <w:t>protected</w:t>
-      </w:r>
-      <w:r>
-        <w:rPr>
-          <w:noProof/>
-        </w:rPr>
-        <w:t xml:space="preserve"> </w:t>
-      </w:r>
-      <w:r>
-        <w:rPr>
-          <w:noProof/>
-          <w:lang w:val="en-US"/>
-        </w:rPr>
-        <w:t>no</w:t>
+        <w:t>protectedno</w:t>
       </w:r>
       <w:r>
         <w:rPr>
@@ -12584,6 +12494,7 @@
       <w:pPr>
         <w:rPr>
           <w:noProof/>
+          <w:lang w:val="en-US"/>
         </w:rPr>
       </w:pPr>
       <w:r>
@@ -12690,13 +12601,27 @@
         <w:rPr>
           <w:noProof/>
         </w:rPr>
-        <w:t>запросах. Поумолчанию, имя</w:t>
+        <w:t>запросах. Поумолчанию</w:t>
+      </w:r>
+      <w:r>
+        <w:rPr>
+          <w:noProof/>
+          <w:lang w:val="en-US"/>
+        </w:rPr>
+        <w:t xml:space="preserve">, </w:t>
+      </w:r>
+      <w:r>
+        <w:rPr>
+          <w:noProof/>
+        </w:rPr>
+        <w:t>имя</w:t>
       </w:r>
       <w:r>
         <w:rPr>
           <w:rStyle w:val="HTMLCode"/>
           <w:rFonts w:ascii="Times New Roman" w:hAnsi="Times New Roman"/>
           <w:szCs w:val="20"/>
+          <w:lang w:val="en-US"/>
         </w:rPr>
         <w:t>entity</w:t>
       </w:r>
@@ -12704,19 +12629,41 @@
         <w:rPr>
           <w:noProof/>
         </w:rPr>
-        <w:t xml:space="preserve">представляетизсебяимясамого класса </w:t>
+        <w:t>представляетизсебяимясамого</w:t>
+      </w:r>
+      <w:r>
+        <w:rPr>
+          <w:noProof/>
+          <w:lang w:val="en-US"/>
+        </w:rPr>
+        <w:t xml:space="preserve"> </w:t>
+      </w:r>
+      <w:r>
+        <w:rPr>
+          <w:noProof/>
+        </w:rPr>
+        <w:t>класса</w:t>
+      </w:r>
+      <w:r>
+        <w:rPr>
+          <w:noProof/>
+          <w:lang w:val="en-US"/>
+        </w:rPr>
+        <w:t xml:space="preserve"> </w:t>
       </w:r>
       <w:r>
         <w:rPr>
           <w:rStyle w:val="HTMLCode"/>
           <w:rFonts w:ascii="Times New Roman" w:hAnsi="Times New Roman"/>
           <w:szCs w:val="20"/>
+          <w:lang w:val="en-US"/>
         </w:rPr>
         <w:t>entity</w:t>
       </w:r>
       <w:r>
         <w:rPr>
           <w:noProof/>
+          <w:lang w:val="en-US"/>
         </w:rPr>
         <w:t>.</w:t>
       </w:r>
@@ -12734,76 +12681,12 @@
           <w:lang w:val="en-US"/>
         </w:rPr>
         <w:lastRenderedPageBreak/>
-        <w:t>An</w:t>
-      </w:r>
-      <w:r>
-        <w:rPr>
-          <w:noProof/>
-        </w:rPr>
-        <w:t xml:space="preserve"> </w:t>
-      </w:r>
-      <w:r>
-        <w:rPr>
-          <w:noProof/>
-          <w:lang w:val="en-US"/>
-        </w:rPr>
-        <w:t>entity</w:t>
-      </w:r>
-      <w:r>
-        <w:rPr>
-          <w:noProof/>
-        </w:rPr>
-        <w:t xml:space="preserve"> </w:t>
-      </w:r>
-      <w:r>
-        <w:rPr>
-          <w:noProof/>
-          <w:lang w:val="en-US"/>
-        </w:rPr>
-        <w:t>models</w:t>
-      </w:r>
-      <w:r>
-        <w:rPr>
-          <w:noProof/>
-        </w:rPr>
-        <w:t xml:space="preserve"> </w:t>
-      </w:r>
-      <w:r>
-        <w:rPr>
-          <w:noProof/>
-          <w:lang w:val="en-US"/>
-        </w:rPr>
-        <w:t>a</w:t>
-      </w:r>
-      <w:r>
-        <w:rPr>
-          <w:noProof/>
-        </w:rPr>
-        <w:t xml:space="preserve"> </w:t>
-      </w:r>
-      <w:r>
-        <w:rPr>
-          <w:noProof/>
-          <w:lang w:val="en-US"/>
-        </w:rPr>
-        <w:t>database</w:t>
-      </w:r>
-      <w:r>
-        <w:rPr>
-          <w:noProof/>
-        </w:rPr>
-        <w:t xml:space="preserve"> </w:t>
-      </w:r>
-      <w:r>
-        <w:rPr>
-          <w:noProof/>
-          <w:lang w:val="en-US"/>
-        </w:rPr>
-        <w:t>table</w:t>
-      </w:r>
-      <w:r>
-        <w:rPr>
-          <w:noProof/>
+        <w:t>Anentitymodelsadatabasetable</w:t>
+      </w:r>
+      <w:r>
+        <w:rPr>
+          <w:noProof/>
+          <w:lang w:val="en-US"/>
         </w:rPr>
         <w:t xml:space="preserve">. </w:t>
       </w:r>
@@ -12850,11 +12733,19 @@
           <w:lang w:val="en-US"/>
         </w:rPr>
       </w:pPr>
-      <w:r>
-        <w:rPr>
-          <w:lang w:val="en-US"/>
-        </w:rPr>
-        <w:t xml:space="preserve">Hibernate guarantees equivalence of persistent identity (database row) and Java identity inside a particular session scope. Therefore, if we ask a Hibernate </w:t>
+      <w:proofErr w:type="gramStart"/>
+      <w:r>
+        <w:rPr>
+          <w:lang w:val="en-US"/>
+        </w:rPr>
+        <w:t>Hibernate</w:t>
+      </w:r>
+      <w:proofErr w:type="gramEnd"/>
+      <w:r>
+        <w:rPr>
+          <w:lang w:val="en-US"/>
+        </w:rPr>
+        <w:t xml:space="preserve"> guarantees equivalence of persistent identity (database row) and Java identity inside a particular session scope. Therefore, if we ask a Hibernate </w:t>
       </w:r>
       <w:r>
         <w:rPr>
@@ -13445,7 +13336,7 @@
         </w:rPr>
         <w:t xml:space="preserve">the </w:t>
       </w:r>
-      <w:hyperlink r:id="rId13" w:history="1">
+      <w:hyperlink r:id="rId12" w:history="1">
         <w:r>
           <w:rPr>
             <w:rStyle w:val="HTMLCode"/>
@@ -13860,6 +13751,7 @@
           <w:rFonts w:ascii="Times New Roman" w:hAnsi="Times New Roman"/>
         </w:rPr>
       </w:pPr>
+      <w:proofErr w:type="spellStart"/>
       <w:r>
         <w:rPr>
           <w:rFonts w:ascii="Times New Roman" w:hAnsi="Times New Roman"/>
@@ -13868,12 +13760,14 @@
         <w:lastRenderedPageBreak/>
         <w:t>Fieldbased</w:t>
       </w:r>
+      <w:proofErr w:type="spellEnd"/>
       <w:r>
         <w:rPr>
           <w:rFonts w:ascii="Times New Roman" w:hAnsi="Times New Roman"/>
         </w:rPr>
         <w:t xml:space="preserve"> (Прямой доступ к атрибуту через </w:t>
       </w:r>
+      <w:proofErr w:type="spellStart"/>
       <w:r>
         <w:rPr>
           <w:rFonts w:ascii="Times New Roman" w:hAnsi="Times New Roman"/>
@@ -13881,6 +13775,7 @@
         </w:rPr>
         <w:t>ReflectionAPI</w:t>
       </w:r>
+      <w:proofErr w:type="spellEnd"/>
       <w:r>
         <w:rPr>
           <w:rFonts w:ascii="Times New Roman" w:hAnsi="Times New Roman"/>
@@ -13943,17 +13838,20 @@
       <w:r>
         <w:t>- на атрибуте или свойстве (</w:t>
       </w:r>
+      <w:proofErr w:type="spellStart"/>
       <w:r>
         <w:rPr>
           <w:lang w:val="en-US"/>
         </w:rPr>
         <w:t>gettermethod</w:t>
       </w:r>
+      <w:proofErr w:type="spellEnd"/>
       <w:r>
         <w:t>).</w:t>
       </w:r>
     </w:p>
     <w:p>
+      <w:proofErr w:type="gramStart"/>
       <w:r>
         <w:rPr>
           <w:lang w:val="en-US"/>
@@ -13972,6 +13870,7 @@
       <w:r>
         <w:t xml:space="preserve"> (Но можно изменить).</w:t>
       </w:r>
+      <w:proofErr w:type="gramEnd"/>
     </w:p>
     <w:p>
       <w:pPr>
@@ -13982,19 +13881,21 @@
       <w:r>
         <w:t xml:space="preserve">Рекомендуется использовать </w:t>
       </w:r>
+      <w:proofErr w:type="spellStart"/>
       <w:r>
         <w:rPr>
           <w:lang w:val="en-US"/>
         </w:rPr>
         <w:t>fieldbasedstrategy</w:t>
       </w:r>
+      <w:proofErr w:type="spellEnd"/>
       <w:r>
         <w:rPr>
           <w:noProof/>
         </w:rPr>
         <w:t>(</w:t>
       </w:r>
-      <w:hyperlink r:id="rId14" w:history="1">
+      <w:hyperlink r:id="rId13" w:history="1">
         <w:r>
           <w:rPr>
             <w:rStyle w:val="Hyperlink"/>
@@ -14450,25 +14351,7 @@
           <w:szCs w:val="36"/>
           <w:lang w:val="en-US"/>
         </w:rPr>
-        <w:t>Composite</w:t>
-      </w:r>
-      <w:r>
-        <w:rPr>
-          <w:noProof/>
-          <w:sz w:val="36"/>
-          <w:szCs w:val="36"/>
-          <w:lang w:val="en-US"/>
-        </w:rPr>
-        <w:t xml:space="preserve"> </w:t>
-      </w:r>
-      <w:r>
-        <w:rPr>
-          <w:noProof/>
-          <w:sz w:val="36"/>
-          <w:szCs w:val="36"/>
-          <w:lang w:val="en-US"/>
-        </w:rPr>
-        <w:t>identifiers</w:t>
+        <w:t>Compositeidentifiers</w:t>
       </w:r>
       <w:bookmarkEnd w:id="20"/>
     </w:p>
@@ -14570,7 +14453,7 @@
         </w:rPr>
         <w:t xml:space="preserve"> (see </w:t>
       </w:r>
-      <w:hyperlink r:id="rId15" w:anchor="identifiers-composite-aggregated" w:history="1">
+      <w:hyperlink r:id="rId14" w:anchor="identifiers-composite-aggregated" w:history="1">
         <w:r>
           <w:rPr>
             <w:noProof/>
@@ -14628,7 +14511,7 @@
         </w:rPr>
         <w:t xml:space="preserve"> (see </w:t>
       </w:r>
-      <w:hyperlink r:id="rId16" w:anchor="identifiers-composite-nonaggregated" w:history="1">
+      <w:hyperlink r:id="rId15" w:anchor="identifiers-composite-nonaggregated" w:history="1">
         <w:r>
           <w:rPr>
             <w:noProof/>
@@ -14684,12 +14567,6 @@
       </w:r>
       <w:r>
         <w:rPr>
-          <w:noProof/>
-        </w:rPr>
-        <w:t xml:space="preserve"> </w:t>
-      </w:r>
-      <w:r>
-        <w:rPr>
           <w:b/>
           <w:noProof/>
           <w:lang w:val="en-US"/>
@@ -14698,37 +14575,17 @@
       </w:r>
       <w:r>
         <w:rPr>
+          <w:noProof/>
+        </w:rPr>
+        <w:t>и иметь</w:t>
+      </w:r>
+      <w:r>
+        <w:rPr>
           <w:b/>
           <w:noProof/>
-        </w:rPr>
-        <w:t xml:space="preserve"> </w:t>
-      </w:r>
-      <w:r>
-        <w:rPr>
-          <w:noProof/>
-        </w:rPr>
-        <w:t>и иметь</w:t>
-      </w:r>
-      <w:r>
-        <w:rPr>
-          <w:noProof/>
-        </w:rPr>
-        <w:t xml:space="preserve"> </w:t>
-      </w:r>
-      <w:r>
-        <w:rPr>
-          <w:b/>
-          <w:noProof/>
           <w:lang w:val="en-US"/>
         </w:rPr>
         <w:t>public</w:t>
-      </w:r>
-      <w:r>
-        <w:rPr>
-          <w:b/>
-          <w:noProof/>
-        </w:rPr>
-        <w:t xml:space="preserve"> </w:t>
       </w:r>
       <w:r>
         <w:rPr>
@@ -14760,27 +14617,7 @@
         <w:rPr>
           <w:noProof/>
         </w:rPr>
-        <w:t>должен</w:t>
-      </w:r>
-      <w:r>
-        <w:rPr>
-          <w:noProof/>
-          <w:lang w:val="en-US"/>
-        </w:rPr>
-        <w:t xml:space="preserve"> </w:t>
-      </w:r>
-      <w:r>
-        <w:rPr>
-          <w:noProof/>
-        </w:rPr>
-        <w:t>быть</w:t>
-      </w:r>
-      <w:r>
-        <w:rPr>
-          <w:noProof/>
-          <w:lang w:val="en-US"/>
-        </w:rPr>
-        <w:t xml:space="preserve"> </w:t>
+        <w:t>долженбыть</w:t>
       </w:r>
       <w:r>
         <w:rPr>
@@ -14821,40 +14658,7 @@
         <w:rPr>
           <w:noProof/>
         </w:rPr>
-        <w:t>должен</w:t>
-      </w:r>
-      <w:r>
-        <w:rPr>
-          <w:noProof/>
-          <w:lang w:val="en-US"/>
-        </w:rPr>
-        <w:t xml:space="preserve"> </w:t>
-      </w:r>
-      <w:r>
-        <w:rPr>
-          <w:noProof/>
-        </w:rPr>
-        <w:t>определять</w:t>
-      </w:r>
-      <w:r>
-        <w:rPr>
-          <w:noProof/>
-          <w:lang w:val="en-US"/>
-        </w:rPr>
-        <w:t xml:space="preserve"> </w:t>
-      </w:r>
-      <w:r>
-        <w:rPr>
-          <w:noProof/>
-        </w:rPr>
-        <w:t>методы</w:t>
-      </w:r>
-      <w:r>
-        <w:rPr>
-          <w:noProof/>
-          <w:lang w:val="en-US"/>
-        </w:rPr>
-        <w:t xml:space="preserve"> </w:t>
+        <w:t>долженопределятьметоды</w:t>
       </w:r>
       <w:r>
         <w:rPr>
@@ -14866,24 +14670,9 @@
       </w:r>
       <w:r>
         <w:rPr>
-          <w:b/>
-          <w:noProof/>
-          <w:lang w:val="en-US"/>
-        </w:rPr>
-        <w:t xml:space="preserve"> </w:t>
-      </w:r>
-      <w:r>
-        <w:rPr>
           <w:noProof/>
         </w:rPr>
         <w:t>и</w:t>
-      </w:r>
-      <w:r>
-        <w:rPr>
-          <w:noProof/>
-          <w:lang w:val="en-US"/>
-        </w:rPr>
-        <w:t xml:space="preserve"> </w:t>
       </w:r>
       <w:r>
         <w:rPr>
@@ -17359,7 +17148,7 @@
         </w:rPr>
         <w:t xml:space="preserve">The </w:t>
       </w:r>
-      <w:hyperlink r:id="rId17" w:history="1">
+      <w:hyperlink r:id="rId16" w:history="1">
         <w:r>
           <w:rPr>
             <w:rStyle w:val="HTMLCode"/>
@@ -18351,8 +18140,8 @@
       </w:pPr>
       <w:r>
         <w:pict>
-          <v:shape id="_x0000_i1027" type="#_x0000_t75" style="width:498pt;height:126.6pt" o:bordertopcolor="this" o:borderleftcolor="this" o:borderbottomcolor="this" o:borderrightcolor="this">
-            <v:imagedata r:id="rId18" o:title=""/>
+          <v:shape id="_x0000_i1027" type="#_x0000_t75" style="width:498pt;height:126.75pt" o:bordertopcolor="this" o:borderleftcolor="this" o:borderbottomcolor="this" o:borderrightcolor="this">
+            <v:imagedata r:id="rId17" o:title=""/>
             <w10:bordertop type="single" width="4"/>
             <w10:borderleft type="single" width="4"/>
             <w10:borderbottom type="single" width="4"/>
@@ -19114,7 +18903,21 @@
         <w:rPr>
           <w:lang w:val="en-US"/>
         </w:rPr>
-        <w:t>Hibernate: @Column(name=”`name`”).</w:t>
+        <w:t xml:space="preserve">Hibernate: </w:t>
+      </w:r>
+      <w:proofErr w:type="gramStart"/>
+      <w:r>
+        <w:rPr>
+          <w:lang w:val="en-US"/>
+        </w:rPr>
+        <w:t>@Column(</w:t>
+      </w:r>
+      <w:proofErr w:type="gramEnd"/>
+      <w:r>
+        <w:rPr>
+          <w:lang w:val="en-US"/>
+        </w:rPr>
+        <w:t>name=”`name`”).</w:t>
       </w:r>
     </w:p>
     <w:p>
@@ -19133,7 +18936,21 @@
         <w:rPr>
           <w:lang w:val="en-US"/>
         </w:rPr>
-        <w:t>JPA: @Column(name=”\”name\””).</w:t>
+        <w:t xml:space="preserve">JPA: </w:t>
+      </w:r>
+      <w:proofErr w:type="gramStart"/>
+      <w:r>
+        <w:rPr>
+          <w:lang w:val="en-US"/>
+        </w:rPr>
+        <w:t>@Column(</w:t>
+      </w:r>
+      <w:proofErr w:type="gramEnd"/>
+      <w:r>
+        <w:rPr>
+          <w:lang w:val="en-US"/>
+        </w:rPr>
+        <w:t>name=”\”name\””).</w:t>
       </w:r>
     </w:p>
     <w:p>
@@ -19631,12 +19448,14 @@
       <w:r>
         <w:t>В бд</w:t>
       </w:r>
+      <w:proofErr w:type="spellStart"/>
       <w:r>
         <w:rPr>
           <w:lang w:val="en-US"/>
         </w:rPr>
         <w:t>UnidirectionalOneToMany</w:t>
       </w:r>
+      <w:proofErr w:type="spellEnd"/>
       <w:r>
         <w:t xml:space="preserve">отношение реализуется через дополнительную таблицу. </w:t>
       </w:r>
@@ -19649,12 +19468,14 @@
       <w:r>
         <w:t xml:space="preserve">Параметры аннотации </w:t>
       </w:r>
+      <w:proofErr w:type="spellStart"/>
       <w:r>
         <w:rPr>
           <w:lang w:val="en-US"/>
         </w:rPr>
         <w:t>OneToMany</w:t>
       </w:r>
+      <w:proofErr w:type="spellEnd"/>
       <w:r>
         <w:t>:</w:t>
       </w:r>
@@ -19685,6 +19506,7 @@
           <w:numId w:val="37"/>
         </w:numPr>
       </w:pPr>
+      <w:proofErr w:type="spellStart"/>
       <w:r>
         <w:rPr>
           <w:b/>
@@ -19692,6 +19514,7 @@
         </w:rPr>
         <w:t>OrphanRemoval</w:t>
       </w:r>
+      <w:proofErr w:type="spellEnd"/>
       <w:r>
         <w:rPr>
           <w:b/>
@@ -19717,6 +19540,7 @@
       <w:r>
         <w:t xml:space="preserve">При </w:t>
       </w:r>
+      <w:proofErr w:type="spellStart"/>
       <w:r>
         <w:rPr>
           <w:b/>
@@ -19724,67 +19548,59 @@
         </w:rPr>
         <w:t>unidirectionalOneToMany</w:t>
       </w:r>
+      <w:proofErr w:type="spellEnd"/>
+      <w:r>
+        <w:t xml:space="preserve">отношении, когда на стороне одиночного отношения происходит удаление дочернего элемента из коллекции, то </w:t>
+      </w:r>
+      <w:r>
+        <w:rPr>
+          <w:lang w:val="en-US"/>
+        </w:rPr>
+        <w:t>Hibernate</w:t>
+      </w:r>
+      <w:r>
+        <w:t xml:space="preserve">делает это не эффективно – сначала удаляются все записи с </w:t>
+      </w:r>
+      <w:r>
+        <w:rPr>
+          <w:lang w:val="en-US"/>
+        </w:rPr>
+        <w:t>ID</w:t>
+      </w:r>
+      <w:r>
+        <w:t xml:space="preserve"> родительского элемента, а потом вставляются все те, которые остались в коллекции.</w:t>
+      </w:r>
+    </w:p>
+    <w:p/>
+    <w:p>
+      <w:proofErr w:type="spellStart"/>
+      <w:proofErr w:type="gramStart"/>
       <w:r>
         <w:rPr>
           <w:b/>
-        </w:rPr>
-        <w:t xml:space="preserve"> </w:t>
-      </w:r>
-      <w:r>
-        <w:t xml:space="preserve">отношении, когда на стороне одиночного отношения происходит удаление дочернего элемента из коллекции, то </w:t>
-      </w:r>
-      <w:r>
-        <w:rPr>
-          <w:lang w:val="en-US"/>
-        </w:rPr>
-        <w:t>Hibernate</w:t>
-      </w:r>
-      <w:r>
-        <w:t xml:space="preserve">делает это не эффективно – сначала удаляются все записи с </w:t>
-      </w:r>
-      <w:r>
-        <w:rPr>
-          <w:lang w:val="en-US"/>
-        </w:rPr>
-        <w:t>ID</w:t>
-      </w:r>
-      <w:r>
-        <w:t xml:space="preserve"> родительского элемента, а потом вставляются все те, которые остались в коллекции.</w:t>
-      </w:r>
-    </w:p>
-    <w:p/>
-    <w:p>
+          <w:lang w:val="en-US"/>
+        </w:rPr>
+        <w:t>BiderectuioanlOneToMany</w:t>
+      </w:r>
+      <w:proofErr w:type="spellEnd"/>
+      <w:r>
+        <w:t xml:space="preserve">отношение требует наличие </w:t>
+      </w:r>
+      <w:proofErr w:type="spellStart"/>
       <w:r>
         <w:rPr>
           <w:b/>
           <w:lang w:val="en-US"/>
         </w:rPr>
-        <w:t>BiderectuioanlOneToMany</w:t>
-      </w:r>
-      <w:r>
-        <w:rPr>
-          <w:b/>
-        </w:rPr>
-        <w:t xml:space="preserve"> </w:t>
-      </w:r>
-      <w:r>
-        <w:t xml:space="preserve">отношение требует наличие </w:t>
-      </w:r>
-      <w:r>
-        <w:rPr>
-          <w:b/>
-          <w:lang w:val="en-US"/>
-        </w:rPr>
         <w:t>ManyToOne</w:t>
       </w:r>
-      <w:r>
-        <w:rPr>
-          <w:b/>
-        </w:rPr>
-        <w:t xml:space="preserve"> </w:t>
-      </w:r>
-      <w:r>
-        <w:t xml:space="preserve">отношения на дочерней стороне. На стороне БД реализуется двумя таблицами (соединение по внешнему ключу). </w:t>
+      <w:proofErr w:type="spellEnd"/>
+      <w:r>
+        <w:t>отношения на дочерней стороне.</w:t>
+      </w:r>
+      <w:proofErr w:type="gramEnd"/>
+      <w:r>
+        <w:t xml:space="preserve"> На стороне БД реализуется двумя таблицами (соединение по внешнему ключу). </w:t>
       </w:r>
     </w:p>
     <w:p>
@@ -19813,6 +19629,7 @@
         </w:rPr>
         <w:t xml:space="preserve"> (or the </w:t>
       </w:r>
+      <w:proofErr w:type="spellStart"/>
       <w:r>
         <w:rPr>
           <w:rStyle w:val="HTMLCode"/>
@@ -19822,6 +19639,7 @@
         </w:rPr>
         <w:t>mappedBy</w:t>
       </w:r>
+      <w:proofErr w:type="spellEnd"/>
       <w:r>
         <w:rPr>
           <w:lang w:val="en-US"/>
@@ -19982,14 +19800,9 @@
           <w:szCs w:val="20"/>
           <w:lang w:val="en-US"/>
         </w:rPr>
-        <w:t>@OneToOne</w:t>
-      </w:r>
-      <w:r>
-        <w:rPr>
-          <w:lang w:val="en-US"/>
-        </w:rPr>
-        <w:t xml:space="preserve"> association, Hibernate enforces the unique constraint upon fetching the child-side. If there are more than one children associated with the same parent, Hibernate will throw a</w:t>
-      </w:r>
+        <w:t>@</w:t>
+      </w:r>
+      <w:proofErr w:type="spellStart"/>
       <w:r>
         <w:rPr>
           <w:rStyle w:val="HTMLCode"/>
@@ -19997,7 +19810,40 @@
           <w:szCs w:val="20"/>
           <w:lang w:val="en-US"/>
         </w:rPr>
-        <w:t>org.hibernate.exception.ConstraintViolationException.</w:t>
+        <w:t>OneToOne</w:t>
+      </w:r>
+      <w:proofErr w:type="spellEnd"/>
+      <w:r>
+        <w:rPr>
+          <w:lang w:val="en-US"/>
+        </w:rPr>
+        <w:t xml:space="preserve"> association, Hibernate enforces the unique constraint upon fetching the child-side. If there are more than one children associated with the same parent, Hibernate will throw </w:t>
+      </w:r>
+      <w:proofErr w:type="spellStart"/>
+      <w:r>
+        <w:rPr>
+          <w:lang w:val="en-US"/>
+        </w:rPr>
+        <w:t>a</w:t>
+      </w:r>
+      <w:r>
+        <w:rPr>
+          <w:rStyle w:val="HTMLCode"/>
+          <w:rFonts w:ascii="Times New Roman" w:hAnsi="Times New Roman"/>
+          <w:szCs w:val="20"/>
+          <w:lang w:val="en-US"/>
+        </w:rPr>
+        <w:t>org.hibernate.exception.ConstraintViolationException</w:t>
+      </w:r>
+      <w:proofErr w:type="spellEnd"/>
+      <w:r>
+        <w:rPr>
+          <w:rStyle w:val="HTMLCode"/>
+          <w:rFonts w:ascii="Times New Roman" w:hAnsi="Times New Roman"/>
+          <w:szCs w:val="20"/>
+          <w:lang w:val="en-US"/>
+        </w:rPr>
+        <w:t>.</w:t>
       </w:r>
     </w:p>
     <w:p>
@@ -20034,8 +19880,20 @@
           <w:szCs w:val="20"/>
           <w:lang w:val="en-US"/>
         </w:rPr>
-        <w:t>@OneToOne</w:t>
-      </w:r>
+        <w:t>@</w:t>
+      </w:r>
+      <w:proofErr w:type="spellStart"/>
+      <w:r>
+        <w:rPr>
+          <w:rStyle w:val="HTMLCode"/>
+          <w:rFonts w:ascii="Times New Roman" w:hAnsi="Times New Roman"/>
+          <w:b/>
+          <w:szCs w:val="20"/>
+          <w:lang w:val="en-US"/>
+        </w:rPr>
+        <w:t>OneToOne</w:t>
+      </w:r>
+      <w:proofErr w:type="spellEnd"/>
       <w:r>
         <w:rPr>
           <w:b/>
@@ -20095,14 +19953,9 @@
           <w:szCs w:val="20"/>
           <w:lang w:val="en-US"/>
         </w:rPr>
-        <w:t>@OneToOne</w:t>
-      </w:r>
-      <w:r>
-        <w:rPr>
-          <w:lang w:val="en-US"/>
-        </w:rPr>
-        <w:t xml:space="preserve"> associations with the </w:t>
-      </w:r>
+        <w:t>@</w:t>
+      </w:r>
+      <w:proofErr w:type="spellStart"/>
       <w:r>
         <w:rPr>
           <w:rStyle w:val="HTMLCode"/>
@@ -20110,8 +19963,35 @@
           <w:szCs w:val="20"/>
           <w:lang w:val="en-US"/>
         </w:rPr>
-        <w:t>@MapsId</w:t>
-      </w:r>
+        <w:t>OneToOne</w:t>
+      </w:r>
+      <w:proofErr w:type="spellEnd"/>
+      <w:r>
+        <w:rPr>
+          <w:lang w:val="en-US"/>
+        </w:rPr>
+        <w:t xml:space="preserve"> associations with the </w:t>
+      </w:r>
+      <w:r>
+        <w:rPr>
+          <w:rStyle w:val="HTMLCode"/>
+          <w:rFonts w:ascii="Times New Roman" w:hAnsi="Times New Roman"/>
+          <w:szCs w:val="20"/>
+          <w:lang w:val="en-US"/>
+        </w:rPr>
+        <w:t>@</w:t>
+      </w:r>
+      <w:proofErr w:type="spellStart"/>
+      <w:r>
+        <w:rPr>
+          <w:rStyle w:val="HTMLCode"/>
+          <w:rFonts w:ascii="Times New Roman" w:hAnsi="Times New Roman"/>
+          <w:szCs w:val="20"/>
+          <w:lang w:val="en-US"/>
+        </w:rPr>
+        <w:t>MapsId</w:t>
+      </w:r>
+      <w:proofErr w:type="spellEnd"/>
       <w:r>
         <w:rPr>
           <w:lang w:val="en-US"/>
@@ -20131,9 +20011,23 @@
         <w:rPr>
           <w:lang w:val="en-US"/>
         </w:rPr>
-        <w:t xml:space="preserve">However, if you really need to use a bidirectional association and want to make sure that this is always going to be fetched lazily, then you need to enable lazy state initialization bytecode enhancement and use the </w:t>
-      </w:r>
-      <w:hyperlink r:id="rId19" w:history="1">
+        <w:t xml:space="preserve">However, if you really need to use a bidirectional association and want to make sure that this is always going to be fetched lazily, then you need to enable lazy state initialization </w:t>
+      </w:r>
+      <w:proofErr w:type="spellStart"/>
+      <w:r>
+        <w:rPr>
+          <w:lang w:val="en-US"/>
+        </w:rPr>
+        <w:t>bytecode</w:t>
+      </w:r>
+      <w:proofErr w:type="spellEnd"/>
+      <w:r>
+        <w:rPr>
+          <w:lang w:val="en-US"/>
+        </w:rPr>
+        <w:t xml:space="preserve"> enhancement and use the </w:t>
+      </w:r>
+      <w:hyperlink r:id="rId18" w:history="1">
         <w:r>
           <w:rPr>
             <w:rStyle w:val="HTMLCode"/>
@@ -20143,8 +20037,21 @@
             <w:u w:val="single"/>
             <w:lang w:val="en-US"/>
           </w:rPr>
-          <w:t>@LazyToOne</w:t>
-        </w:r>
+          <w:t>@</w:t>
+        </w:r>
+        <w:proofErr w:type="spellStart"/>
+        <w:r>
+          <w:rPr>
+            <w:rStyle w:val="HTMLCode"/>
+            <w:rFonts w:ascii="Times New Roman" w:hAnsi="Times New Roman"/>
+            <w:color w:val="0000FF"/>
+            <w:szCs w:val="20"/>
+            <w:u w:val="single"/>
+            <w:lang w:val="en-US"/>
+          </w:rPr>
+          <w:t>LazyToOne</w:t>
+        </w:r>
+        <w:proofErr w:type="spellEnd"/>
       </w:hyperlink>
       <w:r>
         <w:rPr>
@@ -20291,8 +20198,19 @@
           <w:szCs w:val="20"/>
           <w:lang w:val="en-US"/>
         </w:rPr>
-        <w:t>@ManyToMany</w:t>
-      </w:r>
+        <w:t>@</w:t>
+      </w:r>
+      <w:proofErr w:type="spellStart"/>
+      <w:r>
+        <w:rPr>
+          <w:rStyle w:val="HTMLCode"/>
+          <w:rFonts w:ascii="Times New Roman" w:hAnsi="Times New Roman"/>
+          <w:szCs w:val="20"/>
+          <w:lang w:val="en-US"/>
+        </w:rPr>
+        <w:t>ManyToMany</w:t>
+      </w:r>
+      <w:proofErr w:type="spellEnd"/>
       <w:r>
         <w:rPr>
           <w:lang w:val="en-US"/>
@@ -20304,21 +20222,25 @@
       <w:r>
         <w:t xml:space="preserve">В отличии от </w:t>
       </w:r>
+      <w:proofErr w:type="spellStart"/>
       <w:r>
         <w:rPr>
           <w:lang w:val="en-US"/>
         </w:rPr>
         <w:t>bidirectionalOneToMany</w:t>
       </w:r>
+      <w:proofErr w:type="spellEnd"/>
       <w:r>
         <w:t xml:space="preserve">, </w:t>
       </w:r>
+      <w:proofErr w:type="spellStart"/>
       <w:r>
         <w:rPr>
           <w:lang w:val="en-US"/>
         </w:rPr>
         <w:t>bidirectionalManyToMany</w:t>
       </w:r>
+      <w:proofErr w:type="spellEnd"/>
       <w:r>
         <w:t xml:space="preserve">не позволяет оптимизировать удаление дочерней записи из коллекции, содержащейся в родительское </w:t>
       </w:r>
@@ -20331,21 +20253,25 @@
       <w:r>
         <w:t xml:space="preserve">. Будет происходить удаление всех записей из промежуточной таблицы и повторная вставка всех записей, кроме удаленной. Для преодоления этого ограничения необходимо заменить отношение </w:t>
       </w:r>
+      <w:proofErr w:type="spellStart"/>
       <w:r>
         <w:rPr>
           <w:lang w:val="en-US"/>
         </w:rPr>
         <w:t>ManyToMany</w:t>
       </w:r>
+      <w:proofErr w:type="spellEnd"/>
       <w:r>
         <w:t xml:space="preserve">на два </w:t>
       </w:r>
+      <w:proofErr w:type="spellStart"/>
       <w:r>
         <w:rPr>
           <w:lang w:val="en-US"/>
         </w:rPr>
         <w:t>bidirectionalOneToMany</w:t>
       </w:r>
+      <w:proofErr w:type="spellEnd"/>
       <w:r>
         <w:t>.</w:t>
       </w:r>
@@ -20366,13 +20292,23 @@
         </w:rPr>
       </w:pPr>
       <w:bookmarkStart w:id="37" w:name="_Toc56687848"/>
+      <w:proofErr w:type="spellStart"/>
       <w:r>
         <w:rPr>
           <w:sz w:val="36"/>
           <w:szCs w:val="36"/>
           <w:lang w:val="en-US"/>
         </w:rPr>
-        <w:t>ManyToOne + Any</w:t>
+        <w:t>ManyToOne</w:t>
+      </w:r>
+      <w:proofErr w:type="spellEnd"/>
+      <w:r>
+        <w:rPr>
+          <w:sz w:val="36"/>
+          <w:szCs w:val="36"/>
+          <w:lang w:val="en-US"/>
+        </w:rPr>
+        <w:t xml:space="preserve"> + Any</w:t>
       </w:r>
       <w:bookmarkEnd w:id="37"/>
     </w:p>
@@ -20410,8 +20346,19 @@
           <w:szCs w:val="20"/>
           <w:lang w:val="en-US"/>
         </w:rPr>
-        <w:t>@ManyToOne</w:t>
-      </w:r>
+        <w:t>@</w:t>
+      </w:r>
+      <w:proofErr w:type="spellStart"/>
+      <w:r>
+        <w:rPr>
+          <w:rStyle w:val="HTMLCode"/>
+          <w:rFonts w:ascii="Times New Roman" w:hAnsi="Times New Roman"/>
+          <w:szCs w:val="20"/>
+          <w:lang w:val="en-US"/>
+        </w:rPr>
+        <w:t>ManyToOne</w:t>
+      </w:r>
+      <w:proofErr w:type="spellEnd"/>
       <w:r>
         <w:rPr>
           <w:lang w:val="en-US"/>
@@ -20437,70 +20384,7 @@
         <w:t xml:space="preserve">. </w:t>
       </w:r>
       <w:r>
-        <w:t>поле</w:t>
-      </w:r>
-      <w:r>
-        <w:rPr>
-          <w:lang w:val="en-US"/>
-        </w:rPr>
-        <w:t xml:space="preserve"> </w:t>
-      </w:r>
-      <w:r>
-        <w:t>может</w:t>
-      </w:r>
-      <w:r>
-        <w:rPr>
-          <w:lang w:val="en-US"/>
-        </w:rPr>
-        <w:t xml:space="preserve"> </w:t>
-      </w:r>
-      <w:r>
-        <w:t>быть</w:t>
-      </w:r>
-      <w:r>
-        <w:rPr>
-          <w:lang w:val="en-US"/>
-        </w:rPr>
-        <w:t xml:space="preserve"> </w:t>
-      </w:r>
-      <w:r>
-        <w:t>задано</w:t>
-      </w:r>
-      <w:r>
-        <w:rPr>
-          <w:lang w:val="en-US"/>
-        </w:rPr>
-        <w:t xml:space="preserve"> </w:t>
-      </w:r>
-      <w:r>
-        <w:t>родительским</w:t>
-      </w:r>
-      <w:r>
-        <w:rPr>
-          <w:lang w:val="en-US"/>
-        </w:rPr>
-        <w:t xml:space="preserve"> </w:t>
-      </w:r>
-      <w:r>
-        <w:t>классом</w:t>
-      </w:r>
-      <w:r>
-        <w:rPr>
-          <w:lang w:val="en-US"/>
-        </w:rPr>
-        <w:t xml:space="preserve"> </w:t>
-      </w:r>
-      <w:r>
-        <w:t>или</w:t>
-      </w:r>
-      <w:r>
-        <w:rPr>
-          <w:lang w:val="en-US"/>
-        </w:rPr>
-        <w:t xml:space="preserve"> </w:t>
-      </w:r>
-      <w:r>
-        <w:t>интерфейсом</w:t>
+        <w:t>полеможетбытьзаданородительскимклассомилиинтерфейсом</w:t>
       </w:r>
       <w:r>
         <w:rPr>
@@ -20509,43 +20393,7 @@
         <w:t xml:space="preserve">, </w:t>
       </w:r>
       <w:r>
-        <w:t>а</w:t>
-      </w:r>
-      <w:r>
-        <w:rPr>
-          <w:lang w:val="en-US"/>
-        </w:rPr>
-        <w:t xml:space="preserve"> </w:t>
-      </w:r>
-      <w:r>
-        <w:t>ссылаться</w:t>
-      </w:r>
-      <w:r>
-        <w:rPr>
-          <w:lang w:val="en-US"/>
-        </w:rPr>
-        <w:t xml:space="preserve"> </w:t>
-      </w:r>
-      <w:r>
-        <w:t>на</w:t>
-      </w:r>
-      <w:r>
-        <w:rPr>
-          <w:lang w:val="en-US"/>
-        </w:rPr>
-        <w:t xml:space="preserve"> </w:t>
-      </w:r>
-      <w:r>
-        <w:t>его</w:t>
-      </w:r>
-      <w:r>
-        <w:rPr>
-          <w:lang w:val="en-US"/>
-        </w:rPr>
-        <w:t xml:space="preserve"> </w:t>
-      </w:r>
-      <w:r>
-        <w:t>потомков</w:t>
+        <w:t>ассылатьсянаегопотомков</w:t>
       </w:r>
       <w:r>
         <w:rPr>
@@ -20570,6 +20418,7 @@
         </w:rPr>
       </w:pPr>
       <w:bookmarkStart w:id="38" w:name="_Toc56687849"/>
+      <w:proofErr w:type="spellStart"/>
       <w:r>
         <w:rPr>
           <w:sz w:val="36"/>
@@ -20579,6 +20428,7 @@
         <w:t>ManyToAny</w:t>
       </w:r>
       <w:bookmarkEnd w:id="38"/>
+      <w:proofErr w:type="spellEnd"/>
     </w:p>
     <w:p>
       <w:pPr>
@@ -20614,14 +20464,9 @@
           <w:szCs w:val="20"/>
           <w:lang w:val="en-US"/>
         </w:rPr>
-        <w:t>@ManyToOne</w:t>
-      </w:r>
-      <w:r>
-        <w:rPr>
-          <w:lang w:val="en-US"/>
-        </w:rPr>
-        <w:t xml:space="preserve"> association when there can be multiple target entities, to emulate a </w:t>
-      </w:r>
+        <w:t>@</w:t>
+      </w:r>
+      <w:proofErr w:type="spellStart"/>
       <w:r>
         <w:rPr>
           <w:rStyle w:val="HTMLCode"/>
@@ -20629,13 +20474,14 @@
           <w:szCs w:val="20"/>
           <w:lang w:val="en-US"/>
         </w:rPr>
-        <w:t>@OneToMany</w:t>
-      </w:r>
-      <w:r>
-        <w:rPr>
-          <w:lang w:val="en-US"/>
-        </w:rPr>
-        <w:t xml:space="preserve"> association, the </w:t>
+        <w:t>ManyToOne</w:t>
+      </w:r>
+      <w:proofErr w:type="spellEnd"/>
+      <w:r>
+        <w:rPr>
+          <w:lang w:val="en-US"/>
+        </w:rPr>
+        <w:t xml:space="preserve"> association when there can be multiple target entities, to emulate a </w:t>
       </w:r>
       <w:r>
         <w:rPr>
@@ -20644,8 +20490,45 @@
           <w:szCs w:val="20"/>
           <w:lang w:val="en-US"/>
         </w:rPr>
-        <w:t>@ManyToAny</w:t>
-      </w:r>
+        <w:t>@</w:t>
+      </w:r>
+      <w:proofErr w:type="spellStart"/>
+      <w:r>
+        <w:rPr>
+          <w:rStyle w:val="HTMLCode"/>
+          <w:rFonts w:ascii="Times New Roman" w:hAnsi="Times New Roman"/>
+          <w:szCs w:val="20"/>
+          <w:lang w:val="en-US"/>
+        </w:rPr>
+        <w:t>OneToMany</w:t>
+      </w:r>
+      <w:proofErr w:type="spellEnd"/>
+      <w:r>
+        <w:rPr>
+          <w:lang w:val="en-US"/>
+        </w:rPr>
+        <w:t xml:space="preserve"> association, the </w:t>
+      </w:r>
+      <w:r>
+        <w:rPr>
+          <w:rStyle w:val="HTMLCode"/>
+          <w:rFonts w:ascii="Times New Roman" w:hAnsi="Times New Roman"/>
+          <w:szCs w:val="20"/>
+          <w:lang w:val="en-US"/>
+        </w:rPr>
+        <w:t>@</w:t>
+      </w:r>
+      <w:proofErr w:type="spellStart"/>
+      <w:r>
+        <w:rPr>
+          <w:rStyle w:val="HTMLCode"/>
+          <w:rFonts w:ascii="Times New Roman" w:hAnsi="Times New Roman"/>
+          <w:szCs w:val="20"/>
+          <w:lang w:val="en-US"/>
+        </w:rPr>
+        <w:t>ManyToAny</w:t>
+      </w:r>
+      <w:proofErr w:type="spellEnd"/>
       <w:r>
         <w:rPr>
           <w:lang w:val="en-US"/>
@@ -20676,15 +20559,35 @@
         </w:rPr>
       </w:pPr>
       <w:bookmarkStart w:id="39" w:name="_Toc56687850"/>
+      <w:proofErr w:type="spellStart"/>
       <w:r>
         <w:rPr>
           <w:sz w:val="36"/>
           <w:szCs w:val="36"/>
           <w:lang w:val="en-US"/>
         </w:rPr>
-        <w:t>ManyToOne + JoinFormula</w:t>
+        <w:t>ManyToOne</w:t>
+      </w:r>
+      <w:proofErr w:type="spellEnd"/>
+      <w:r>
+        <w:rPr>
+          <w:sz w:val="36"/>
+          <w:szCs w:val="36"/>
+          <w:lang w:val="en-US"/>
+        </w:rPr>
+        <w:t xml:space="preserve"> + </w:t>
+      </w:r>
+      <w:proofErr w:type="spellStart"/>
+      <w:r>
+        <w:rPr>
+          <w:sz w:val="36"/>
+          <w:szCs w:val="36"/>
+          <w:lang w:val="en-US"/>
+        </w:rPr>
+        <w:t>JoinFormula</w:t>
       </w:r>
       <w:bookmarkEnd w:id="39"/>
+      <w:proofErr w:type="spellEnd"/>
     </w:p>
     <w:p>
       <w:pPr>
@@ -20700,7 +20603,7 @@
         </w:rPr>
         <w:t xml:space="preserve">The </w:t>
       </w:r>
-      <w:hyperlink r:id="rId20" w:history="1">
+      <w:hyperlink r:id="rId19" w:history="1">
         <w:r>
           <w:rPr>
             <w:rStyle w:val="HTMLCode"/>
@@ -20761,15 +20664,35 @@
         </w:rPr>
       </w:pPr>
       <w:bookmarkStart w:id="40" w:name="_Toc56687851"/>
+      <w:proofErr w:type="spellStart"/>
       <w:r>
         <w:rPr>
           <w:sz w:val="36"/>
           <w:szCs w:val="36"/>
           <w:lang w:val="en-US"/>
         </w:rPr>
-        <w:t>ManyToOne + JoinColumnOrFormula</w:t>
+        <w:t>ManyToOne</w:t>
+      </w:r>
+      <w:proofErr w:type="spellEnd"/>
+      <w:r>
+        <w:rPr>
+          <w:sz w:val="36"/>
+          <w:szCs w:val="36"/>
+          <w:lang w:val="en-US"/>
+        </w:rPr>
+        <w:t xml:space="preserve"> + </w:t>
+      </w:r>
+      <w:proofErr w:type="spellStart"/>
+      <w:r>
+        <w:rPr>
+          <w:sz w:val="36"/>
+          <w:szCs w:val="36"/>
+          <w:lang w:val="en-US"/>
+        </w:rPr>
+        <w:t>JoinColumnOrFormula</w:t>
       </w:r>
       <w:bookmarkEnd w:id="40"/>
+      <w:proofErr w:type="spellEnd"/>
     </w:p>
     <w:p>
       <w:pPr>
@@ -20785,7 +20708,7 @@
         </w:rPr>
         <w:t xml:space="preserve">The </w:t>
       </w:r>
-      <w:hyperlink r:id="rId21" w:history="1">
+      <w:hyperlink r:id="rId20" w:history="1">
         <w:r>
           <w:rPr>
             <w:rStyle w:val="HTMLCode"/>
@@ -21449,8 +21372,18 @@
           <w:color w:val="0070C0"/>
           <w:lang w:val="en-US"/>
         </w:rPr>
-        <w:t>@OrderColumn</w:t>
-      </w:r>
+        <w:t>@</w:t>
+      </w:r>
+      <w:proofErr w:type="spellStart"/>
+      <w:r>
+        <w:rPr>
+          <w:b/>
+          <w:color w:val="0070C0"/>
+          <w:lang w:val="en-US"/>
+        </w:rPr>
+        <w:t>OrderColumn</w:t>
+      </w:r>
+      <w:proofErr w:type="spellEnd"/>
       <w:r>
         <w:rPr>
           <w:noProof/>
@@ -22296,7 +22229,7 @@
         </w:rPr>
         <w:t xml:space="preserve"> - You can customize the ordinal of the underlying ordered list by using the </w:t>
       </w:r>
-      <w:hyperlink r:id="rId22" w:history="1">
+      <w:hyperlink r:id="rId21" w:history="1">
         <w:r>
           <w:rPr>
             <w:b/>
@@ -22350,7 +22283,7 @@
         </w:rPr>
         <w:t xml:space="preserve">While the JPA </w:t>
       </w:r>
-      <w:hyperlink r:id="rId23" w:history="1">
+      <w:hyperlink r:id="rId22" w:history="1">
         <w:r>
           <w:rPr>
             <w:rStyle w:val="HTMLCode"/>
@@ -22371,7 +22304,7 @@
         </w:rPr>
         <w:t xml:space="preserve"> annotation allows you to specify the entity attributes used for sorting when fetching the current annotated collection, the Hibernate specific </w:t>
       </w:r>
-      <w:hyperlink r:id="rId24" w:history="1">
+      <w:hyperlink r:id="rId23" w:history="1">
         <w:r>
           <w:rPr>
             <w:rStyle w:val="HTMLCode"/>
@@ -22485,13 +22418,6 @@
         </w:rPr>
         <w:t>.</w:t>
       </w:r>
-      <w:r>
-        <w:rPr>
-          <w:noProof/>
-          <w:lang w:val="en-US"/>
-        </w:rPr>
-        <w:t xml:space="preserve"> </w:t>
-      </w:r>
     </w:p>
     <w:p>
       <w:pPr>
@@ -22685,14 +22611,6 @@
         <w:rPr>
           <w:b/>
           <w:noProof/>
-          <w:lang w:val="en-US"/>
-        </w:rPr>
-        <w:t xml:space="preserve"> </w:t>
-      </w:r>
-      <w:r>
-        <w:rPr>
-          <w:b/>
-          <w:noProof/>
           <w:color w:val="0070C0"/>
           <w:lang w:val="en-US"/>
         </w:rPr>
@@ -22704,13 +22622,6 @@
           <w:lang w:val="en-US"/>
         </w:rPr>
         <w:t xml:space="preserve"> because it is applied during SQL SELECT.</w:t>
-      </w:r>
-      <w:r>
-        <w:rPr>
-          <w:noProof/>
-          <w:lang w:val="en-US"/>
-        </w:rPr>
-        <w:t xml:space="preserve"> </w:t>
       </w:r>
     </w:p>
     <w:p>
@@ -22911,7 +22822,7 @@
         </w:rPr>
         <w:t xml:space="preserve">Additional information for understanding maps keys - </w:t>
       </w:r>
-      <w:hyperlink r:id="rId25" w:history="1">
+      <w:hyperlink r:id="rId24" w:history="1">
         <w:r>
           <w:rPr>
             <w:rStyle w:val="Hyperlink"/>
@@ -22920,12 +22831,6 @@
           <w:t>https://www.baeldung.com/hibernate-persisting-maps</w:t>
         </w:r>
       </w:hyperlink>
-      <w:r>
-        <w:rPr>
-          <w:lang w:val="en-US"/>
-        </w:rPr>
-        <w:t xml:space="preserve"> </w:t>
-      </w:r>
     </w:p>
     <w:p>
       <w:pPr>
@@ -22953,12 +22858,6 @@
         <w:rPr>
           <w:noProof/>
         </w:rPr>
-        <w:t xml:space="preserve"> </w:t>
-      </w:r>
-      <w:r>
-        <w:rPr>
-          <w:noProof/>
-        </w:rPr>
         <w:t xml:space="preserve">и содержащейся в ней мапе следуют понимать это отношение, как отношение </w:t>
       </w:r>
       <w:r>
@@ -22972,19 +22871,7 @@
         <w:rPr>
           <w:noProof/>
         </w:rPr>
-        <w:t xml:space="preserve"> к</w:t>
-      </w:r>
-      <w:r>
-        <w:rPr>
-          <w:noProof/>
-        </w:rPr>
-        <w:t xml:space="preserve"> </w:t>
-      </w:r>
-      <w:r>
-        <w:rPr>
-          <w:noProof/>
-        </w:rPr>
-        <w:t xml:space="preserve">значению мапы. Если значание имеет </w:t>
+        <w:t xml:space="preserve"> кзначению мапы. Если значание имеет </w:t>
       </w:r>
       <w:r>
         <w:rPr>
@@ -23033,12 +22920,6 @@
         <w:rPr>
           <w:noProof/>
         </w:rPr>
-        <w:t xml:space="preserve"> </w:t>
-      </w:r>
-      <w:r>
-        <w:rPr>
-          <w:noProof/>
-        </w:rPr>
         <w:t xml:space="preserve">тип, то </w:t>
       </w:r>
       <w:r>
@@ -23065,12 +22946,6 @@
         <w:rPr>
           <w:noProof/>
         </w:rPr>
-        <w:t xml:space="preserve"> </w:t>
-      </w:r>
-      <w:r>
-        <w:rPr>
-          <w:noProof/>
-        </w:rPr>
         <w:t xml:space="preserve">аннотацию </w:t>
       </w:r>
       <w:r>
@@ -23084,20 +22959,7 @@
         <w:rPr>
           <w:noProof/>
         </w:rPr>
-        <w:t>Мое</w:t>
-      </w:r>
-      <w:r>
-        <w:rPr>
-          <w:noProof/>
-          <w:lang w:val="en-US"/>
-        </w:rPr>
-        <w:t xml:space="preserve"> </w:t>
-      </w:r>
-      <w:r>
-        <w:rPr>
-          <w:noProof/>
-        </w:rPr>
-        <w:t>замечание</w:t>
+        <w:t>Моезамечание</w:t>
       </w:r>
       <w:r>
         <w:rPr>
@@ -23149,6 +23011,7 @@
         <w:ind w:firstLine="540"/>
         <w:rPr>
           <w:noProof/>
+          <w:lang w:val="en-US"/>
         </w:rPr>
       </w:pPr>
       <w:r>
@@ -23161,6 +23024,12 @@
       <w:r>
         <w:rPr>
           <w:noProof/>
+        </w:rPr>
+        <w:t>В</w:t>
+      </w:r>
+      <w:r>
+        <w:rPr>
+          <w:noProof/>
           <w:lang w:val="en-US"/>
         </w:rPr>
         <w:t xml:space="preserve"> </w:t>
@@ -23169,19 +23038,66 @@
         <w:rPr>
           <w:noProof/>
         </w:rPr>
-        <w:t xml:space="preserve">В качестве ключа карты  может выступать </w:t>
-      </w:r>
-      <w:r>
-        <w:rPr>
-          <w:noProof/>
-        </w:rPr>
-        <w:t>Interface</w:t>
-      </w:r>
-      <w:r>
-        <w:rPr>
-          <w:noProof/>
-        </w:rPr>
-        <w:t>.</w:t>
+        <w:t>качестве</w:t>
+      </w:r>
+      <w:r>
+        <w:rPr>
+          <w:noProof/>
+          <w:lang w:val="en-US"/>
+        </w:rPr>
+        <w:t xml:space="preserve"> </w:t>
+      </w:r>
+      <w:r>
+        <w:rPr>
+          <w:noProof/>
+        </w:rPr>
+        <w:t>ключа</w:t>
+      </w:r>
+      <w:r>
+        <w:rPr>
+          <w:noProof/>
+          <w:lang w:val="en-US"/>
+        </w:rPr>
+        <w:t xml:space="preserve"> </w:t>
+      </w:r>
+      <w:r>
+        <w:rPr>
+          <w:noProof/>
+        </w:rPr>
+        <w:t>карты</w:t>
+      </w:r>
+      <w:r>
+        <w:rPr>
+          <w:noProof/>
+          <w:lang w:val="en-US"/>
+        </w:rPr>
+        <w:t xml:space="preserve">  </w:t>
+      </w:r>
+      <w:r>
+        <w:rPr>
+          <w:noProof/>
+        </w:rPr>
+        <w:t>может</w:t>
+      </w:r>
+      <w:r>
+        <w:rPr>
+          <w:noProof/>
+          <w:lang w:val="en-US"/>
+        </w:rPr>
+        <w:t xml:space="preserve"> </w:t>
+      </w:r>
+      <w:r>
+        <w:rPr>
+          <w:noProof/>
+        </w:rPr>
+        <w:t>выступать</w:t>
+      </w:r>
+      <w:r>
+        <w:rPr>
+          <w:noProof/>
+          <w:lang w:val="en-US"/>
+        </w:rPr>
+        <w:t xml:space="preserve"> Interface.</w:t>
       </w:r>
     </w:p>
     <w:p>
@@ -23216,11 +23132,19 @@
           <w:lang w:val="en-US"/>
         </w:rPr>
       </w:pPr>
-      <w:r>
-        <w:rPr>
-          <w:lang w:val="en-US"/>
-        </w:rPr>
-        <w:t xml:space="preserve">Hibernate does support the mapping of arrays in the Java domain model - conceptually the same </w:t>
+      <w:proofErr w:type="gramStart"/>
+      <w:r>
+        <w:rPr>
+          <w:lang w:val="en-US"/>
+        </w:rPr>
+        <w:t>Hibernate</w:t>
+      </w:r>
+      <w:proofErr w:type="gramEnd"/>
+      <w:r>
+        <w:rPr>
+          <w:lang w:val="en-US"/>
+        </w:rPr>
+        <w:t xml:space="preserve"> does support the mapping of arrays in the Java domain model - conceptually the same </w:t>
       </w:r>
       <w:r>
         <w:rPr>
@@ -23248,7 +23172,7 @@
         </w:rPr>
         <w:t xml:space="preserve">Additional information - </w:t>
       </w:r>
-      <w:hyperlink r:id="rId26" w:history="1">
+      <w:hyperlink r:id="rId25" w:history="1">
         <w:r>
           <w:rPr>
             <w:rStyle w:val="Hyperlink"/>
@@ -23275,7 +23199,21 @@
         <w:rPr>
           <w:lang w:val="en-US"/>
         </w:rPr>
-        <w:t>You can persist array as binary.</w:t>
+        <w:t xml:space="preserve">You can </w:t>
+      </w:r>
+      <w:proofErr w:type="gramStart"/>
+      <w:r>
+        <w:rPr>
+          <w:lang w:val="en-US"/>
+        </w:rPr>
+        <w:t>persist</w:t>
+      </w:r>
+      <w:proofErr w:type="gramEnd"/>
+      <w:r>
+        <w:rPr>
+          <w:lang w:val="en-US"/>
+        </w:rPr>
+        <w:t xml:space="preserve"> array as binary.</w:t>
       </w:r>
     </w:p>
     <w:p>
@@ -23323,6 +23261,7 @@
         </w:rPr>
         <w:t>@</w:t>
       </w:r>
+      <w:proofErr w:type="spellStart"/>
       <w:r>
         <w:rPr>
           <w:b/>
@@ -23332,6 +23271,7 @@
         </w:rPr>
         <w:t>ElementCollection</w:t>
       </w:r>
+      <w:proofErr w:type="spellEnd"/>
       <w:r>
         <w:rPr>
           <w:lang w:val="en-US"/>
@@ -23353,6 +23293,7 @@
         </w:rPr>
         <w:t xml:space="preserve">, </w:t>
       </w:r>
+      <w:proofErr w:type="spellStart"/>
       <w:r>
         <w:rPr>
           <w:b/>
@@ -23366,13 +23307,14 @@
         <w:rPr>
           <w:lang w:val="en-US"/>
         </w:rPr>
-        <w:t xml:space="preserve"> </w:t>
-      </w:r>
-      <w:r>
-        <w:rPr>
-          <w:lang w:val="en-US"/>
-        </w:rPr>
-        <w:t xml:space="preserve">require a custom Hibernate </w:t>
+        <w:t>require</w:t>
+      </w:r>
+      <w:proofErr w:type="spellEnd"/>
+      <w:r>
+        <w:rPr>
+          <w:lang w:val="en-US"/>
+        </w:rPr>
+        <w:t xml:space="preserve"> a custom Hibernate </w:t>
       </w:r>
       <w:r>
         <w:rPr>
@@ -23483,24 +23425,14 @@
       <w:r>
         <w:t xml:space="preserve">В качестве </w:t>
       </w:r>
-      <w:r>
-        <w:rPr>
-          <w:lang w:val="en-US"/>
-        </w:rPr>
-        <w:t>Natural</w:t>
-      </w:r>
-      <w:r>
-        <w:t xml:space="preserve"> </w:t>
-      </w:r>
-      <w:r>
-        <w:rPr>
-          <w:lang w:val="en-US"/>
-        </w:rPr>
-        <w:t>ID</w:t>
-      </w:r>
-      <w:r>
-        <w:t xml:space="preserve"> </w:t>
-      </w:r>
+      <w:proofErr w:type="spellStart"/>
+      <w:r>
+        <w:rPr>
+          <w:lang w:val="en-US"/>
+        </w:rPr>
+        <w:t>NaturalID</w:t>
+      </w:r>
+      <w:proofErr w:type="spellEnd"/>
       <w:r>
         <w:t>можно использовать:</w:t>
       </w:r>
@@ -23550,16 +23482,7 @@
     <w:p/>
     <w:p>
       <w:r>
-        <w:t>При</w:t>
-      </w:r>
-      <w:r>
-        <w:t xml:space="preserve"> </w:t>
-      </w:r>
-      <w:r>
-        <w:t>загрузке</w:t>
-      </w:r>
-      <w:r>
-        <w:t xml:space="preserve"> </w:t>
+        <w:t>Призагрузке</w:t>
       </w:r>
       <w:r>
         <w:rPr>
@@ -23568,22 +23491,18 @@
         <w:t>entity</w:t>
       </w:r>
       <w:r>
-        <w:t xml:space="preserve"> </w:t>
-      </w:r>
-      <w:r>
         <w:t>по</w:t>
       </w:r>
-      <w:r>
-        <w:t xml:space="preserve"> </w:t>
-      </w:r>
-      <w:r>
-        <w:rPr>
-          <w:lang w:val="en-US"/>
-        </w:rPr>
-        <w:t>natural</w:t>
-      </w:r>
-      <w:r>
-        <w:t xml:space="preserve"> </w:t>
+      <w:proofErr w:type="spellStart"/>
+      <w:r>
+        <w:rPr>
+          <w:lang w:val="en-US"/>
+        </w:rPr>
+        <w:t>naturalID</w:t>
+      </w:r>
+      <w:proofErr w:type="spellEnd"/>
+      <w:r>
+        <w:t xml:space="preserve">формируется два запроса, сначала находится </w:t>
       </w:r>
       <w:r>
         <w:rPr>
@@ -23592,10 +23511,18 @@
         <w:t>ID</w:t>
       </w:r>
       <w:r>
-        <w:t xml:space="preserve"> </w:t>
-      </w:r>
-      <w:r>
-        <w:t xml:space="preserve">формируется два запроса, сначала находится </w:t>
+        <w:t xml:space="preserve">класса по </w:t>
+      </w:r>
+      <w:proofErr w:type="spellStart"/>
+      <w:r>
+        <w:rPr>
+          <w:lang w:val="en-US"/>
+        </w:rPr>
+        <w:t>NaturalID</w:t>
+      </w:r>
+      <w:proofErr w:type="spellEnd"/>
+      <w:r>
+        <w:t xml:space="preserve">, потом сам класс по найденному </w:t>
       </w:r>
       <w:r>
         <w:rPr>
@@ -23604,68 +23531,30 @@
         <w:t>ID</w:t>
       </w:r>
       <w:r>
-        <w:t xml:space="preserve"> </w:t>
-      </w:r>
-      <w:r>
-        <w:t xml:space="preserve">класса по </w:t>
-      </w:r>
-      <w:r>
-        <w:rPr>
-          <w:lang w:val="en-US"/>
-        </w:rPr>
-        <w:t>Natural</w:t>
-      </w:r>
-      <w:r>
-        <w:t xml:space="preserve"> </w:t>
-      </w:r>
-      <w:r>
-        <w:rPr>
-          <w:lang w:val="en-US"/>
-        </w:rPr>
-        <w:t>ID</w:t>
-      </w:r>
-      <w:r>
-        <w:t xml:space="preserve">, потом сам класс по найденному </w:t>
-      </w:r>
-      <w:r>
-        <w:rPr>
-          <w:lang w:val="en-US"/>
-        </w:rPr>
-        <w:t>ID</w:t>
-      </w:r>
-      <w:r>
         <w:t xml:space="preserve">. </w:t>
       </w:r>
       <w:r>
         <w:t xml:space="preserve">Однако если будут созданы необходимые индексы, проблем с производительностью не будет. К тому же для </w:t>
       </w:r>
-      <w:r>
-        <w:rPr>
-          <w:lang w:val="en-US"/>
-        </w:rPr>
-        <w:t>natural</w:t>
-      </w:r>
-      <w:r>
-        <w:t xml:space="preserve"> </w:t>
-      </w:r>
-      <w:r>
-        <w:rPr>
-          <w:lang w:val="en-US"/>
-        </w:rPr>
-        <w:t>ID</w:t>
-      </w:r>
-      <w:r>
-        <w:t xml:space="preserve"> </w:t>
-      </w:r>
+      <w:proofErr w:type="spellStart"/>
+      <w:r>
+        <w:rPr>
+          <w:lang w:val="en-US"/>
+        </w:rPr>
+        <w:t>naturalID</w:t>
+      </w:r>
+      <w:proofErr w:type="spellEnd"/>
       <w:r>
         <w:t xml:space="preserve">можно использовать </w:t>
       </w:r>
+      <w:proofErr w:type="spellStart"/>
       <w:r>
         <w:rPr>
           <w:lang w:val="en-US"/>
         </w:rPr>
         <w:t>Cahing</w:t>
       </w:r>
+      <w:proofErr w:type="spellEnd"/>
       <w:r>
         <w:t xml:space="preserve"> (</w:t>
       </w:r>
@@ -23726,12 +23615,14 @@
       <w:r>
         <w:t xml:space="preserve"> с помощью класса </w:t>
       </w:r>
+      <w:proofErr w:type="spellStart"/>
       <w:r>
         <w:rPr>
           <w:lang w:val="en-US"/>
         </w:rPr>
         <w:t>NaturalIdLoadAccess</w:t>
       </w:r>
+      <w:proofErr w:type="spellEnd"/>
       <w:r>
         <w:t xml:space="preserve"> существует два метода:</w:t>
       </w:r>
@@ -23747,6 +23638,7 @@
           <w:lang w:val="en-US"/>
         </w:rPr>
       </w:pPr>
+      <w:proofErr w:type="gramStart"/>
       <w:r>
         <w:rPr>
           <w:b/>
@@ -23763,7 +23655,17 @@
           <w:szCs w:val="20"/>
           <w:lang w:val="en-US"/>
         </w:rPr>
-        <w:t>()</w:t>
+        <w:t>(</w:t>
+      </w:r>
+      <w:proofErr w:type="gramEnd"/>
+      <w:r>
+        <w:rPr>
+          <w:b/>
+          <w:sz w:val="20"/>
+          <w:szCs w:val="20"/>
+          <w:lang w:val="en-US"/>
+        </w:rPr>
+        <w:t>)</w:t>
       </w:r>
       <w:r>
         <w:rPr>
@@ -23791,6 +23693,7 @@
           <w:lang w:val="en-US"/>
         </w:rPr>
       </w:pPr>
+      <w:proofErr w:type="gramStart"/>
       <w:r>
         <w:rPr>
           <w:b/>
@@ -23807,13 +23710,37 @@
           <w:szCs w:val="20"/>
           <w:lang w:val="en-US"/>
         </w:rPr>
-        <w:t xml:space="preserve">() - </w:t>
-      </w:r>
-      <w:r>
-        <w:rPr>
-          <w:lang w:val="en-US"/>
-        </w:rPr>
-        <w:t>obtains a reference to the entity. The state may or may not be initialized. If the entity is already associated with the current running Session, that reference (loaded or not) is returned. If the entity is not loaded in the current Session and the entity supports proxy generation, an uninitialized proxy is generated and returned, otherwise the entity is loaded from the database and returned.</w:t>
+        <w:t>(</w:t>
+      </w:r>
+      <w:proofErr w:type="gramEnd"/>
+      <w:r>
+        <w:rPr>
+          <w:b/>
+          <w:sz w:val="20"/>
+          <w:szCs w:val="20"/>
+          <w:lang w:val="en-US"/>
+        </w:rPr>
+        <w:t xml:space="preserve">) - </w:t>
+      </w:r>
+      <w:r>
+        <w:rPr>
+          <w:lang w:val="en-US"/>
+        </w:rPr>
+        <w:t xml:space="preserve">obtains a reference to the entity. The state may or may not be initialized. If the entity is already associated with the current running Session, that reference (loaded or not) is returned. If the entity is not loaded in the current Session and the entity supports proxy generation, an uninitialized proxy is generated and </w:t>
+      </w:r>
+      <w:proofErr w:type="gramStart"/>
+      <w:r>
+        <w:rPr>
+          <w:lang w:val="en-US"/>
+        </w:rPr>
+        <w:t>returned,</w:t>
+      </w:r>
+      <w:proofErr w:type="gramEnd"/>
+      <w:r>
+        <w:rPr>
+          <w:lang w:val="en-US"/>
+        </w:rPr>
+        <w:t xml:space="preserve"> otherwise the entity is loaded from the database and returned.</w:t>
       </w:r>
     </w:p>
     <w:p>
@@ -23827,27 +23754,28 @@
       <w:r>
         <w:t xml:space="preserve">Для обозначения </w:t>
       </w:r>
+      <w:proofErr w:type="spellStart"/>
       <w:r>
         <w:rPr>
           <w:lang w:val="en-US"/>
         </w:rPr>
         <w:t>naturalId</w:t>
       </w:r>
-      <w:r>
-        <w:t xml:space="preserve"> </w:t>
-      </w:r>
+      <w:proofErr w:type="spellEnd"/>
       <w:r>
         <w:t xml:space="preserve">используется аннотация </w:t>
       </w:r>
       <w:r>
         <w:t>@</w:t>
       </w:r>
+      <w:proofErr w:type="spellStart"/>
       <w:r>
         <w:rPr>
           <w:lang w:val="en-US"/>
         </w:rPr>
         <w:t>NaturalId</w:t>
       </w:r>
+      <w:proofErr w:type="spellEnd"/>
       <w:r>
         <w:t xml:space="preserve">. </w:t>
       </w:r>
@@ -23999,13 +23927,6 @@
         </w:rPr>
         <w:t xml:space="preserve"> - Inheritance is implemented in the domain model only without reflecting it in the database schema.</w:t>
       </w:r>
-      <w:r>
-        <w:rPr>
-          <w:noProof/>
-          <w:lang w:val="en-US"/>
-        </w:rPr>
-        <w:t xml:space="preserve"> </w:t>
-      </w:r>
     </w:p>
     <w:p>
       <w:pPr>
@@ -24028,14 +23949,9 @@
           <w:szCs w:val="20"/>
           <w:lang w:val="en-US"/>
         </w:rPr>
-        <w:t>@MappedSuperclass</w:t>
-      </w:r>
-      <w:r>
-        <w:rPr>
-          <w:lang w:val="en-US"/>
-        </w:rPr>
-        <w:t xml:space="preserve"> inheritance model is not mirrored at the database level, it’s not possible to use polymorphic queries referencing the </w:t>
-      </w:r>
+        <w:t>@</w:t>
+      </w:r>
+      <w:proofErr w:type="spellStart"/>
       <w:r>
         <w:rPr>
           <w:rFonts w:ascii="Courier New" w:hAnsi="Courier New" w:cs="Courier New"/>
@@ -24043,8 +23959,35 @@
           <w:szCs w:val="20"/>
           <w:lang w:val="en-US"/>
         </w:rPr>
-        <w:t>@MappedSuperclass</w:t>
-      </w:r>
+        <w:t>MappedSuperclass</w:t>
+      </w:r>
+      <w:proofErr w:type="spellEnd"/>
+      <w:r>
+        <w:rPr>
+          <w:lang w:val="en-US"/>
+        </w:rPr>
+        <w:t xml:space="preserve"> inheritance model is not mirrored at the database level, it’s not possible to use polymorphic queries referencing the </w:t>
+      </w:r>
+      <w:r>
+        <w:rPr>
+          <w:rFonts w:ascii="Courier New" w:hAnsi="Courier New" w:cs="Courier New"/>
+          <w:sz w:val="20"/>
+          <w:szCs w:val="20"/>
+          <w:lang w:val="en-US"/>
+        </w:rPr>
+        <w:t>@</w:t>
+      </w:r>
+      <w:proofErr w:type="spellStart"/>
+      <w:r>
+        <w:rPr>
+          <w:rFonts w:ascii="Courier New" w:hAnsi="Courier New" w:cs="Courier New"/>
+          <w:sz w:val="20"/>
+          <w:szCs w:val="20"/>
+          <w:lang w:val="en-US"/>
+        </w:rPr>
+        <w:t>MappedSuperclass</w:t>
+      </w:r>
+      <w:proofErr w:type="spellEnd"/>
       <w:r>
         <w:rPr>
           <w:lang w:val="en-US"/>
@@ -24067,25 +24010,7 @@
           <w:color w:val="0070C0"/>
           <w:lang w:val="en-US"/>
         </w:rPr>
-        <w:t>Single</w:t>
-      </w:r>
-      <w:r>
-        <w:rPr>
-          <w:b/>
-          <w:noProof/>
-          <w:color w:val="0070C0"/>
-          <w:lang w:val="en-US"/>
-        </w:rPr>
-        <w:t xml:space="preserve"> </w:t>
-      </w:r>
-      <w:r>
-        <w:rPr>
-          <w:b/>
-          <w:noProof/>
-          <w:color w:val="0070C0"/>
-          <w:lang w:val="en-US"/>
-        </w:rPr>
-        <w:t>table</w:t>
+        <w:t>Singletable</w:t>
       </w:r>
       <w:r>
         <w:rPr>
@@ -24247,6 +24172,7 @@
         </w:rPr>
         <w:t xml:space="preserve">, </w:t>
       </w:r>
+      <w:proofErr w:type="spellStart"/>
       <w:r>
         <w:rPr>
           <w:rStyle w:val="HTMLCode"/>
@@ -24254,6 +24180,7 @@
         </w:rPr>
         <w:t>int</w:t>
       </w:r>
+      <w:proofErr w:type="spellEnd"/>
       <w:r>
         <w:rPr>
           <w:lang w:val="en-US"/>
@@ -24286,6 +24213,8 @@
         </w:rPr>
         <w:t xml:space="preserve">, </w:t>
       </w:r>
+      <w:proofErr w:type="spellStart"/>
+      <w:proofErr w:type="gramStart"/>
       <w:r>
         <w:rPr>
           <w:rStyle w:val="HTMLCode"/>
@@ -24293,12 +24222,21 @@
         </w:rPr>
         <w:t>boolean</w:t>
       </w:r>
-      <w:r>
-        <w:rPr>
-          <w:lang w:val="en-US"/>
-        </w:rPr>
-        <w:t xml:space="preserve">(including </w:t>
-      </w:r>
+      <w:proofErr w:type="spellEnd"/>
+      <w:r>
+        <w:rPr>
+          <w:lang w:val="en-US"/>
+        </w:rPr>
+        <w:t>(</w:t>
+      </w:r>
+      <w:proofErr w:type="gramEnd"/>
+      <w:r>
+        <w:rPr>
+          <w:lang w:val="en-US"/>
+        </w:rPr>
+        <w:t xml:space="preserve">including </w:t>
+      </w:r>
+      <w:proofErr w:type="spellStart"/>
       <w:r>
         <w:rPr>
           <w:rStyle w:val="HTMLCode"/>
@@ -24306,12 +24244,14 @@
         </w:rPr>
         <w:t>yes_no</w:t>
       </w:r>
+      <w:proofErr w:type="spellEnd"/>
       <w:r>
         <w:rPr>
           <w:lang w:val="en-US"/>
         </w:rPr>
         <w:t xml:space="preserve">, </w:t>
       </w:r>
+      <w:proofErr w:type="spellStart"/>
       <w:r>
         <w:rPr>
           <w:rStyle w:val="HTMLCode"/>
@@ -24319,6 +24259,7 @@
         </w:rPr>
         <w:t>true_false</w:t>
       </w:r>
+      <w:proofErr w:type="spellEnd"/>
       <w:r>
         <w:rPr>
           <w:lang w:val="en-US"/>
@@ -24391,15 +24332,24 @@
           <w:color w:val="0070C0"/>
           <w:lang w:val="en-US"/>
         </w:rPr>
-        <w:t>Joined</w:t>
-      </w:r>
-      <w:r>
-        <w:rPr>
-          <w:noProof/>
-          <w:lang w:val="en-US"/>
-        </w:rPr>
-        <w:t xml:space="preserve"> </w:t>
-      </w:r>
+        <w:t>Joinedtable</w:t>
+      </w:r>
+      <w:r>
+        <w:rPr>
+          <w:noProof/>
+          <w:lang w:val="en-US"/>
+        </w:rPr>
+        <w:t xml:space="preserve"> - The base class and all the subclasses have their own database tables and fetching a subclass entity requires a join with the parent table as well.</w:t>
+      </w:r>
+    </w:p>
+    <w:p>
+      <w:pPr>
+        <w:spacing w:after="120"/>
+        <w:rPr>
+          <w:noProof/>
+          <w:lang w:val="en-US"/>
+        </w:rPr>
+      </w:pPr>
       <w:r>
         <w:rPr>
           <w:b/>
@@ -24407,31 +24357,6 @@
           <w:color w:val="0070C0"/>
           <w:lang w:val="en-US"/>
         </w:rPr>
-        <w:t>table</w:t>
-      </w:r>
-      <w:r>
-        <w:rPr>
-          <w:noProof/>
-          <w:lang w:val="en-US"/>
-        </w:rPr>
-        <w:t xml:space="preserve"> - The base class and all the subclasses have their own database tables and fetching a subclass entity requires a join with the parent table as well.</w:t>
-      </w:r>
-    </w:p>
-    <w:p>
-      <w:pPr>
-        <w:spacing w:after="120"/>
-        <w:rPr>
-          <w:noProof/>
-          <w:lang w:val="en-US"/>
-        </w:rPr>
-      </w:pPr>
-      <w:r>
-        <w:rPr>
-          <w:b/>
-          <w:noProof/>
-          <w:color w:val="0070C0"/>
-          <w:lang w:val="en-US"/>
-        </w:rPr>
         <w:t>Table per class</w:t>
       </w:r>
       <w:r>
@@ -24440,15 +24365,6 @@
           <w:lang w:val="en-US"/>
         </w:rPr>
         <w:t xml:space="preserve"> - Each subclass has its own table containing both the subclass and the base class properties.</w:t>
-      </w:r>
-      <w:r>
-        <w:rPr>
-          <w:noProof/>
-          <w:sz w:val="36"/>
-          <w:szCs w:val="36"/>
-          <w:lang w:val="en-US"/>
-        </w:rPr>
-        <w:t xml:space="preserve"> </w:t>
       </w:r>
       <w:r>
         <w:rPr>
@@ -24556,6 +24472,7 @@
         </w:rPr>
         <w:t xml:space="preserve"> query against the </w:t>
       </w:r>
+      <w:proofErr w:type="spellStart"/>
       <w:r>
         <w:rPr>
           <w:rFonts w:ascii="Courier New" w:hAnsi="Courier New" w:cs="Courier New"/>
@@ -24563,14 +24480,9 @@
           <w:szCs w:val="20"/>
           <w:lang w:val="en-US"/>
         </w:rPr>
-        <w:t>superclass or</w:t>
-      </w:r>
-      <w:r>
-        <w:rPr>
-          <w:lang w:val="en-US"/>
-        </w:rPr>
-        <w:t xml:space="preserve"> </w:t>
-      </w:r>
+        <w:t>superclass</w:t>
+      </w:r>
+      <w:proofErr w:type="spellEnd"/>
       <w:r>
         <w:rPr>
           <w:rFonts w:ascii="Courier New" w:hAnsi="Courier New" w:cs="Courier New"/>
@@ -24578,14 +24490,9 @@
           <w:szCs w:val="20"/>
           <w:lang w:val="en-US"/>
         </w:rPr>
-        <w:t>interface</w:t>
-      </w:r>
-      <w:r>
-        <w:rPr>
-          <w:lang w:val="en-US"/>
-        </w:rPr>
-        <w:t xml:space="preserve">, Hibernate is going to fetch only the entities that are either mapped with </w:t>
-      </w:r>
+        <w:t xml:space="preserve"> </w:t>
+      </w:r>
+      <w:proofErr w:type="spellStart"/>
       <w:r>
         <w:rPr>
           <w:rFonts w:ascii="Courier New" w:hAnsi="Courier New" w:cs="Courier New"/>
@@ -24593,7 +24500,63 @@
           <w:szCs w:val="20"/>
           <w:lang w:val="en-US"/>
         </w:rPr>
-        <w:t>@Polymorphism(type = PolymorphismType.IMPLICIT)</w:t>
+        <w:t>or</w:t>
+      </w:r>
+      <w:r>
+        <w:rPr>
+          <w:rFonts w:ascii="Courier New" w:hAnsi="Courier New" w:cs="Courier New"/>
+          <w:sz w:val="20"/>
+          <w:szCs w:val="20"/>
+          <w:lang w:val="en-US"/>
+        </w:rPr>
+        <w:t>interface</w:t>
+      </w:r>
+      <w:proofErr w:type="spellEnd"/>
+      <w:r>
+        <w:rPr>
+          <w:lang w:val="en-US"/>
+        </w:rPr>
+        <w:t xml:space="preserve">, Hibernate is going to fetch only the entities that are either mapped with </w:t>
+      </w:r>
+      <w:proofErr w:type="gramStart"/>
+      <w:r>
+        <w:rPr>
+          <w:rFonts w:ascii="Courier New" w:hAnsi="Courier New" w:cs="Courier New"/>
+          <w:sz w:val="20"/>
+          <w:szCs w:val="20"/>
+          <w:lang w:val="en-US"/>
+        </w:rPr>
+        <w:t>@Polymorphism(</w:t>
+      </w:r>
+      <w:proofErr w:type="gramEnd"/>
+      <w:r>
+        <w:rPr>
+          <w:rFonts w:ascii="Courier New" w:hAnsi="Courier New" w:cs="Courier New"/>
+          <w:sz w:val="20"/>
+          <w:szCs w:val="20"/>
+          <w:lang w:val="en-US"/>
+        </w:rPr>
+        <w:t xml:space="preserve">type = </w:t>
+      </w:r>
+      <w:proofErr w:type="spellStart"/>
+      <w:r>
+        <w:rPr>
+          <w:rFonts w:ascii="Courier New" w:hAnsi="Courier New" w:cs="Courier New"/>
+          <w:sz w:val="20"/>
+          <w:szCs w:val="20"/>
+          <w:lang w:val="en-US"/>
+        </w:rPr>
+        <w:t>PolymorphismType.IMPLICIT</w:t>
+      </w:r>
+      <w:proofErr w:type="spellEnd"/>
+      <w:r>
+        <w:rPr>
+          <w:rFonts w:ascii="Courier New" w:hAnsi="Courier New" w:cs="Courier New"/>
+          <w:sz w:val="20"/>
+          <w:szCs w:val="20"/>
+          <w:lang w:val="en-US"/>
+        </w:rPr>
+        <w:t>)</w:t>
       </w:r>
       <w:r>
         <w:rPr>
@@ -24651,6 +24614,9 @@
     <w:p>
       <w:pPr>
         <w:spacing w:before="100" w:beforeAutospacing="1"/>
+        <w:rPr>
+          <w:lang w:val="en-US"/>
+        </w:rPr>
       </w:pPr>
       <w:r>
         <w:t xml:space="preserve">Хорошей практикой является пометка неизменяемых </w:t>
@@ -24662,9 +24628,6 @@
         <w:t>Entities</w:t>
       </w:r>
       <w:r>
-        <w:t xml:space="preserve"> </w:t>
-      </w:r>
-      <w:r>
         <w:t xml:space="preserve">и </w:t>
       </w:r>
       <w:r>
@@ -24703,67 +24666,123 @@
         <w:t>Hibernate</w:t>
       </w:r>
       <w:r>
-        <w:t xml:space="preserve"> </w:t>
-      </w:r>
-      <w:r>
         <w:t xml:space="preserve">проводить определенные оптимизации. При попытке изменить </w:t>
       </w:r>
-      <w:r>
-        <w:rPr>
-          <w:lang w:val="en-US"/>
-        </w:rPr>
-        <w:t>immutable</w:t>
-      </w:r>
-      <w:r>
-        <w:t xml:space="preserve"> </w:t>
-      </w:r>
-      <w:r>
-        <w:rPr>
-          <w:lang w:val="en-US"/>
-        </w:rPr>
-        <w:t>entity</w:t>
-      </w:r>
+      <w:proofErr w:type="spellStart"/>
+      <w:r>
+        <w:rPr>
+          <w:lang w:val="en-US"/>
+        </w:rPr>
+        <w:t>immutableentity</w:t>
+      </w:r>
+      <w:proofErr w:type="spellEnd"/>
       <w:r>
         <w:t xml:space="preserve"> -</w:t>
       </w:r>
       <w:r>
-        <w:t xml:space="preserve"> </w:t>
-      </w:r>
-      <w:r>
         <w:t xml:space="preserve">запрос на обновление будет проигнорирован, в случае же с </w:t>
       </w:r>
-      <w:r>
-        <w:rPr>
-          <w:lang w:val="en-US"/>
-        </w:rPr>
-        <w:t>immutable</w:t>
-      </w:r>
-      <w:r>
-        <w:t xml:space="preserve"> </w:t>
-      </w:r>
-      <w:r>
-        <w:rPr>
-          <w:lang w:val="en-US"/>
-        </w:rPr>
-        <w:t>collection</w:t>
-      </w:r>
+      <w:proofErr w:type="spellStart"/>
+      <w:r>
+        <w:rPr>
+          <w:lang w:val="en-US"/>
+        </w:rPr>
+        <w:t>immutablecollection</w:t>
+      </w:r>
+      <w:proofErr w:type="spellEnd"/>
       <w:r>
         <w:t xml:space="preserve"> -</w:t>
       </w:r>
       <w:r>
-        <w:t xml:space="preserve"> </w:t>
-      </w:r>
-      <w:r>
         <w:t>будет выброшено исключение.</w:t>
       </w:r>
     </w:p>
     <w:p>
       <w:pPr>
+        <w:pStyle w:val="Heading1"/>
+        <w:numPr>
+          <w:ilvl w:val="0"/>
+          <w:numId w:val="12"/>
+        </w:numPr>
+        <w:jc w:val="center"/>
+        <w:rPr>
+          <w:sz w:val="36"/>
+          <w:szCs w:val="36"/>
+          <w:lang w:val="en-US"/>
+        </w:rPr>
+      </w:pPr>
+      <w:r>
+        <w:rPr>
+          <w:sz w:val="36"/>
+          <w:szCs w:val="36"/>
+          <w:lang w:val="en-US"/>
+        </w:rPr>
+        <w:t>BOOTSTRAP</w:t>
+      </w:r>
+    </w:p>
+    <w:p>
+      <w:pPr>
         <w:spacing w:before="100" w:beforeAutospacing="1"/>
         <w:rPr>
-          <w:lang w:eastAsia="en-US"/>
-        </w:rPr>
-      </w:pPr>
+          <w:lang w:val="en-US"/>
+        </w:rPr>
+      </w:pPr>
+      <w:r>
+        <w:rPr>
+          <w:rStyle w:val="tlid-translation"/>
+          <w:lang w:val="en-US"/>
+        </w:rPr>
+        <w:t>W</w:t>
+      </w:r>
+      <w:r>
+        <w:rPr>
+          <w:rStyle w:val="tlid-translation"/>
+          <w:lang/>
+        </w:rPr>
+        <w:t>e can interfere with the process of bootstrapping via</w:t>
+      </w:r>
+      <w:r>
+        <w:rPr>
+          <w:lang w:val="en-US"/>
+        </w:rPr>
+        <w:t>:</w:t>
+      </w:r>
+    </w:p>
+    <w:p>
+      <w:pPr>
+        <w:numPr>
+          <w:ilvl w:val="0"/>
+          <w:numId w:val="49"/>
+        </w:numPr>
+        <w:spacing w:before="100" w:beforeAutospacing="1"/>
+        <w:rPr>
+          <w:lang w:val="en-US"/>
+        </w:rPr>
+      </w:pPr>
+      <w:r>
+        <w:rPr>
+          <w:lang w:val="en-US"/>
+        </w:rPr>
+        <w:t>Native bootstrapping.</w:t>
+      </w:r>
+    </w:p>
+    <w:p>
+      <w:pPr>
+        <w:numPr>
+          <w:ilvl w:val="0"/>
+          <w:numId w:val="49"/>
+        </w:numPr>
+        <w:spacing w:before="100" w:beforeAutospacing="1"/>
+        <w:rPr>
+          <w:lang w:val="en-US"/>
+        </w:rPr>
+      </w:pPr>
+      <w:r>
+        <w:rPr>
+          <w:lang w:val="en-US"/>
+        </w:rPr>
+        <w:t>JPA bootstrapping.</w:t>
+      </w:r>
     </w:p>
     <w:p>
       <w:pPr>
@@ -24812,87 +24831,89 @@
         <w:ind w:left="540"/>
       </w:pPr>
       <w:r>
-        <w:t>Материал</w:t>
-      </w:r>
-      <w:r>
-        <w:t xml:space="preserve"> </w:t>
-      </w:r>
-      <w:r>
-        <w:t>для</w:t>
-      </w:r>
-      <w:r>
-        <w:t xml:space="preserve"> </w:t>
-      </w:r>
-      <w:r>
-        <w:t xml:space="preserve">повторения! – </w:t>
-      </w:r>
-      <w:hyperlink r:id="rId27" w:history="1">
-        <w:r>
-          <w:rPr>
-            <w:rStyle w:val="Hyperlink"/>
-            <w:lang w:val="en-US"/>
-          </w:rPr>
-          <w:t>https</w:t>
-        </w:r>
-        <w:r>
-          <w:rPr>
-            <w:rStyle w:val="Hyperlink"/>
-          </w:rPr>
-          <w:t>://</w:t>
-        </w:r>
-        <w:r>
-          <w:rPr>
-            <w:rStyle w:val="Hyperlink"/>
-            <w:lang w:val="en-US"/>
-          </w:rPr>
-          <w:t>habr</w:t>
-        </w:r>
-        <w:r>
-          <w:rPr>
-            <w:rStyle w:val="Hyperlink"/>
-          </w:rPr>
-          <w:t>.</w:t>
-        </w:r>
-        <w:r>
-          <w:rPr>
-            <w:rStyle w:val="Hyperlink"/>
-            <w:lang w:val="en-US"/>
-          </w:rPr>
-          <w:t>com</w:t>
-        </w:r>
-        <w:r>
-          <w:rPr>
-            <w:rStyle w:val="Hyperlink"/>
-          </w:rPr>
-          <w:t>/</w:t>
-        </w:r>
-        <w:r>
-          <w:rPr>
-            <w:rStyle w:val="Hyperlink"/>
-            <w:lang w:val="en-US"/>
-          </w:rPr>
-          <w:t>ru</w:t>
-        </w:r>
-        <w:r>
-          <w:rPr>
-            <w:rStyle w:val="Hyperlink"/>
-          </w:rPr>
-          <w:t>/</w:t>
-        </w:r>
-        <w:r>
-          <w:rPr>
-            <w:rStyle w:val="Hyperlink"/>
-            <w:lang w:val="en-US"/>
-          </w:rPr>
-          <w:t>post</w:t>
-        </w:r>
-        <w:r>
-          <w:rPr>
-            <w:rStyle w:val="Hyperlink"/>
-          </w:rPr>
-          <w:t>/265061/</w:t>
-        </w:r>
-      </w:hyperlink>
+        <w:t xml:space="preserve">Материалдляповторения! – </w:t>
+      </w:r>
+      <w:r>
+        <w:fldChar w:fldCharType="begin"/>
+      </w:r>
+      <w:r>
+        <w:instrText>HYPERLINK "https://habr.com/ru/post/265061/"</w:instrText>
+      </w:r>
+      <w:r>
+        <w:fldChar w:fldCharType="separate"/>
+      </w:r>
+      <w:r>
+        <w:rPr>
+          <w:rStyle w:val="Hyperlink"/>
+          <w:lang w:val="en-US"/>
+        </w:rPr>
+        <w:t>https</w:t>
+      </w:r>
+      <w:r>
+        <w:rPr>
+          <w:rStyle w:val="Hyperlink"/>
+        </w:rPr>
+        <w:t>://</w:t>
+      </w:r>
+      <w:proofErr w:type="spellStart"/>
+      <w:r>
+        <w:rPr>
+          <w:rStyle w:val="Hyperlink"/>
+          <w:lang w:val="en-US"/>
+        </w:rPr>
+        <w:t>habr</w:t>
+      </w:r>
+      <w:proofErr w:type="spellEnd"/>
+      <w:r>
+        <w:rPr>
+          <w:rStyle w:val="Hyperlink"/>
+        </w:rPr>
+        <w:t>.</w:t>
+      </w:r>
+      <w:r>
+        <w:rPr>
+          <w:rStyle w:val="Hyperlink"/>
+          <w:lang w:val="en-US"/>
+        </w:rPr>
+        <w:t>com</w:t>
+      </w:r>
+      <w:r>
+        <w:rPr>
+          <w:rStyle w:val="Hyperlink"/>
+        </w:rPr>
+        <w:t>/</w:t>
+      </w:r>
+      <w:proofErr w:type="spellStart"/>
+      <w:r>
+        <w:rPr>
+          <w:rStyle w:val="Hyperlink"/>
+          <w:lang w:val="en-US"/>
+        </w:rPr>
+        <w:t>ru</w:t>
+      </w:r>
+      <w:proofErr w:type="spellEnd"/>
+      <w:r>
+        <w:rPr>
+          <w:rStyle w:val="Hyperlink"/>
+        </w:rPr>
+        <w:t>/</w:t>
+      </w:r>
+      <w:r>
+        <w:rPr>
+          <w:rStyle w:val="Hyperlink"/>
+          <w:lang w:val="en-US"/>
+        </w:rPr>
+        <w:t>post</w:t>
+      </w:r>
+      <w:r>
+        <w:rPr>
+          <w:rStyle w:val="Hyperlink"/>
+        </w:rPr>
+        <w:t>/265061/</w:t>
+      </w:r>
+      <w:r>
+        <w:fldChar w:fldCharType="end"/>
+      </w:r>
     </w:p>
     <w:p>
       <w:pPr>
@@ -24919,7 +24940,7 @@
         </w:rPr>
         <w:t xml:space="preserve">Difference between first level and second level cache in Hibernate. - </w:t>
       </w:r>
-      <w:hyperlink r:id="rId28" w:history="1">
+      <w:hyperlink r:id="rId26" w:history="1">
         <w:r>
           <w:rPr>
             <w:rStyle w:val="Hyperlink"/>
@@ -24949,9 +24970,10 @@
         <w:rPr>
           <w:lang w:val="en-US"/>
         </w:rPr>
+        <w:lastRenderedPageBreak/>
         <w:t xml:space="preserve">Cool man’s tutorial - </w:t>
       </w:r>
-      <w:hyperlink r:id="rId29" w:history="1">
+      <w:hyperlink r:id="rId27" w:history="1">
         <w:r>
           <w:rPr>
             <w:rStyle w:val="Hyperlink"/>
@@ -24960,12 +24982,6 @@
           <w:t>https://vladmihalcea.com/tutorials/hibernate/</w:t>
         </w:r>
       </w:hyperlink>
-      <w:r>
-        <w:rPr>
-          <w:lang w:val="en-US"/>
-        </w:rPr>
-        <w:t xml:space="preserve"> </w:t>
-      </w:r>
     </w:p>
     <w:p>
       <w:pPr>
@@ -24983,7 +24999,7 @@
           <w:lang w:val="en-US"/>
         </w:rPr>
       </w:pPr>
-      <w:hyperlink r:id="rId30" w:tooltip="@NaturalId – A good way to persist natural IDs with Hibernate?" w:history="1">
+      <w:hyperlink r:id="rId28" w:tooltip="@NaturalId – A good way to persist natural IDs with Hibernate?" w:history="1">
         <w:r>
           <w:rPr>
             <w:rStyle w:val="Hyperlink"/>
@@ -24999,7 +25015,7 @@
         </w:rPr>
         <w:t xml:space="preserve"> - </w:t>
       </w:r>
-      <w:hyperlink r:id="rId31" w:history="1">
+      <w:hyperlink r:id="rId29" w:history="1">
         <w:r>
           <w:rPr>
             <w:rStyle w:val="Hyperlink"/>
@@ -25030,7 +25046,7 @@
         </w:rPr>
         <w:t xml:space="preserve">Oracle docs (Developers Guide for JPA/JDO) - </w:t>
       </w:r>
-      <w:hyperlink r:id="rId32" w:history="1">
+      <w:hyperlink r:id="rId30" w:history="1">
         <w:r>
           <w:rPr>
             <w:rStyle w:val="Hyperlink"/>
@@ -25044,6 +25060,180 @@
           <w:lang w:val="en-US"/>
         </w:rPr>
         <w:t>.</w:t>
+      </w:r>
+    </w:p>
+    <w:p>
+      <w:pPr>
+        <w:shd w:val="clear" w:color="auto" w:fill="FFFFFF"/>
+        <w:rPr>
+          <w:lang w:val="en-US"/>
+        </w:rPr>
+      </w:pPr>
+    </w:p>
+    <w:p>
+      <w:pPr>
+        <w:shd w:val="clear" w:color="auto" w:fill="FFFFFF"/>
+        <w:rPr>
+          <w:lang w:val="en-US"/>
+        </w:rPr>
+      </w:pPr>
+    </w:p>
+    <w:p>
+      <w:pPr>
+        <w:shd w:val="clear" w:color="auto" w:fill="FFFFFF"/>
+        <w:rPr>
+          <w:lang w:val="en-US"/>
+        </w:rPr>
+      </w:pPr>
+    </w:p>
+    <w:p>
+      <w:pPr>
+        <w:shd w:val="clear" w:color="auto" w:fill="FFFFFF"/>
+        <w:rPr>
+          <w:lang w:val="en-US"/>
+        </w:rPr>
+      </w:pPr>
+    </w:p>
+    <w:p>
+      <w:pPr>
+        <w:shd w:val="clear" w:color="auto" w:fill="FFFFFF"/>
+        <w:rPr>
+          <w:lang w:val="en-US"/>
+        </w:rPr>
+      </w:pPr>
+    </w:p>
+    <w:p>
+      <w:pPr>
+        <w:shd w:val="clear" w:color="auto" w:fill="FFFFFF"/>
+        <w:rPr>
+          <w:lang w:val="en-US"/>
+        </w:rPr>
+      </w:pPr>
+    </w:p>
+    <w:p>
+      <w:pPr>
+        <w:shd w:val="clear" w:color="auto" w:fill="FFFFFF"/>
+        <w:rPr>
+          <w:lang w:val="en-US"/>
+        </w:rPr>
+      </w:pPr>
+    </w:p>
+    <w:p>
+      <w:pPr>
+        <w:shd w:val="clear" w:color="auto" w:fill="FFFFFF"/>
+        <w:rPr>
+          <w:lang w:val="en-US"/>
+        </w:rPr>
+      </w:pPr>
+    </w:p>
+    <w:p>
+      <w:pPr>
+        <w:shd w:val="clear" w:color="auto" w:fill="FFFFFF"/>
+        <w:rPr>
+          <w:lang w:val="en-US"/>
+        </w:rPr>
+      </w:pPr>
+    </w:p>
+    <w:p>
+      <w:pPr>
+        <w:shd w:val="clear" w:color="auto" w:fill="FFFFFF"/>
+        <w:rPr>
+          <w:lang w:val="en-US"/>
+        </w:rPr>
+      </w:pPr>
+    </w:p>
+    <w:p>
+      <w:pPr>
+        <w:shd w:val="clear" w:color="auto" w:fill="FFFFFF"/>
+        <w:rPr>
+          <w:lang w:val="en-US"/>
+        </w:rPr>
+      </w:pPr>
+    </w:p>
+    <w:p>
+      <w:pPr>
+        <w:shd w:val="clear" w:color="auto" w:fill="FFFFFF"/>
+        <w:rPr>
+          <w:lang w:val="en-US"/>
+        </w:rPr>
+      </w:pPr>
+    </w:p>
+    <w:p>
+      <w:pPr>
+        <w:shd w:val="clear" w:color="auto" w:fill="FFFFFF"/>
+        <w:rPr>
+          <w:lang w:val="en-US"/>
+        </w:rPr>
+      </w:pPr>
+    </w:p>
+    <w:p>
+      <w:pPr>
+        <w:shd w:val="clear" w:color="auto" w:fill="FFFFFF"/>
+        <w:rPr>
+          <w:lang w:val="en-US"/>
+        </w:rPr>
+      </w:pPr>
+    </w:p>
+    <w:p>
+      <w:pPr>
+        <w:shd w:val="clear" w:color="auto" w:fill="FFFFFF"/>
+        <w:rPr>
+          <w:lang w:val="en-US"/>
+        </w:rPr>
+      </w:pPr>
+    </w:p>
+    <w:p>
+      <w:pPr>
+        <w:shd w:val="clear" w:color="auto" w:fill="FFFFFF"/>
+        <w:rPr>
+          <w:lang w:val="en-US"/>
+        </w:rPr>
+      </w:pPr>
+    </w:p>
+    <w:p>
+      <w:pPr>
+        <w:shd w:val="clear" w:color="auto" w:fill="FFFFFF"/>
+        <w:rPr>
+          <w:lang w:val="en-US"/>
+        </w:rPr>
+      </w:pPr>
+    </w:p>
+    <w:p>
+      <w:pPr>
+        <w:shd w:val="clear" w:color="auto" w:fill="FFFFFF"/>
+        <w:rPr>
+          <w:lang w:val="en-US"/>
+        </w:rPr>
+      </w:pPr>
+    </w:p>
+    <w:p>
+      <w:pPr>
+        <w:shd w:val="clear" w:color="auto" w:fill="FFFFFF"/>
+        <w:rPr>
+          <w:lang w:val="en-US"/>
+        </w:rPr>
+      </w:pPr>
+    </w:p>
+    <w:p>
+      <w:pPr>
+        <w:shd w:val="clear" w:color="auto" w:fill="FFFFFF"/>
+        <w:rPr>
+          <w:lang w:val="en-US"/>
+        </w:rPr>
+      </w:pPr>
+    </w:p>
+    <w:p>
+      <w:pPr>
+        <w:shd w:val="clear" w:color="auto" w:fill="FFFFFF"/>
+        <w:rPr>
+          <w:lang w:val="en-US"/>
+        </w:rPr>
+      </w:pPr>
+      <w:r>
+        <w:rPr>
+          <w:lang w:val="en-US"/>
+        </w:rPr>
+        <w:t>https://www.red-gate.com/simple-talk/sql/database-administration/using-migration-scripts-in-database-deployments/</w:t>
       </w:r>
     </w:p>
     <w:sectPr>
@@ -25057,7 +25247,7 @@
 </file>
 
 <file path=word/numbering.xml><?xml version="1.0" encoding="utf-8"?>
-<w:numbering xmlns:wpc="http://schemas.microsoft.com/office/word/2010/wordprocessingCanvas" xmlns:mc="http://schemas.openxmlformats.org/markup-compatibility/2006" xmlns:o="urn:schemas-microsoft-com:office:office" xmlns:r="http://schemas.openxmlformats.org/officeDocument/2006/relationships" xmlns:m="http://schemas.openxmlformats.org/officeDocument/2006/math" xmlns:v="urn:schemas-microsoft-com:vml" xmlns:wp14="http://schemas.microsoft.com/office/word/2010/wordprocessingDrawing" xmlns:wp="http://schemas.openxmlformats.org/drawingml/2006/wordprocessingDrawing" xmlns:w10="urn:schemas-microsoft-com:office:word" xmlns:w="http://schemas.openxmlformats.org/wordprocessingml/2006/main" xmlns:w14="http://schemas.microsoft.com/office/word/2010/wordml" xmlns:w15="http://schemas.microsoft.com/office/word/2012/wordml" xmlns:wpg="http://schemas.microsoft.com/office/word/2010/wordprocessingGroup" xmlns:wpi="http://schemas.microsoft.com/office/word/2010/wordprocessingInk" xmlns:wne="http://schemas.microsoft.com/office/word/2006/wordml" xmlns:wps="http://schemas.microsoft.com/office/word/2010/wordprocessingShape" mc:Ignorable="w14 w15 wp14">
+<w:numbering xmlns:ve="http://schemas.openxmlformats.org/markup-compatibility/2006" xmlns:o="urn:schemas-microsoft-com:office:office" xmlns:r="http://schemas.openxmlformats.org/officeDocument/2006/relationships" xmlns:m="http://schemas.openxmlformats.org/officeDocument/2006/math" xmlns:v="urn:schemas-microsoft-com:vml" xmlns:wp="http://schemas.openxmlformats.org/drawingml/2006/wordprocessingDrawing" xmlns:w10="urn:schemas-microsoft-com:office:word" xmlns:w="http://schemas.openxmlformats.org/wordprocessingml/2006/main" xmlns:wne="http://schemas.microsoft.com/office/word/2006/wordml">
   <w:abstractNum w:abstractNumId="0">
     <w:nsid w:val="043C2FA4"/>
     <w:multiLevelType w:val="hybridMultilevel"/>
@@ -28043,6 +28233,92 @@
     </w:lvl>
   </w:abstractNum>
   <w:abstractNum w:abstractNumId="25">
+    <w:nsid w:val="3B097C99"/>
+    <w:multiLevelType w:val="hybridMultilevel"/>
+    <w:tmpl w:val="7CC046B0"/>
+    <w:lvl w:ilvl="0" w:tplc="0419000F">
+      <w:start w:val="1"/>
+      <w:numFmt w:val="decimal"/>
+      <w:lvlText w:val="%1."/>
+      <w:lvlJc w:val="left"/>
+      <w:pPr>
+        <w:ind w:left="1287" w:hanging="360"/>
+      </w:pPr>
+    </w:lvl>
+    <w:lvl w:ilvl="1" w:tplc="04190019" w:tentative="1">
+      <w:start w:val="1"/>
+      <w:numFmt w:val="lowerLetter"/>
+      <w:lvlText w:val="%2."/>
+      <w:lvlJc w:val="left"/>
+      <w:pPr>
+        <w:ind w:left="2007" w:hanging="360"/>
+      </w:pPr>
+    </w:lvl>
+    <w:lvl w:ilvl="2" w:tplc="0419001B" w:tentative="1">
+      <w:start w:val="1"/>
+      <w:numFmt w:val="lowerRoman"/>
+      <w:lvlText w:val="%3."/>
+      <w:lvlJc w:val="right"/>
+      <w:pPr>
+        <w:ind w:left="2727" w:hanging="180"/>
+      </w:pPr>
+    </w:lvl>
+    <w:lvl w:ilvl="3" w:tplc="0419000F" w:tentative="1">
+      <w:start w:val="1"/>
+      <w:numFmt w:val="decimal"/>
+      <w:lvlText w:val="%4."/>
+      <w:lvlJc w:val="left"/>
+      <w:pPr>
+        <w:ind w:left="3447" w:hanging="360"/>
+      </w:pPr>
+    </w:lvl>
+    <w:lvl w:ilvl="4" w:tplc="04190019" w:tentative="1">
+      <w:start w:val="1"/>
+      <w:numFmt w:val="lowerLetter"/>
+      <w:lvlText w:val="%5."/>
+      <w:lvlJc w:val="left"/>
+      <w:pPr>
+        <w:ind w:left="4167" w:hanging="360"/>
+      </w:pPr>
+    </w:lvl>
+    <w:lvl w:ilvl="5" w:tplc="0419001B" w:tentative="1">
+      <w:start w:val="1"/>
+      <w:numFmt w:val="lowerRoman"/>
+      <w:lvlText w:val="%6."/>
+      <w:lvlJc w:val="right"/>
+      <w:pPr>
+        <w:ind w:left="4887" w:hanging="180"/>
+      </w:pPr>
+    </w:lvl>
+    <w:lvl w:ilvl="6" w:tplc="0419000F" w:tentative="1">
+      <w:start w:val="1"/>
+      <w:numFmt w:val="decimal"/>
+      <w:lvlText w:val="%7."/>
+      <w:lvlJc w:val="left"/>
+      <w:pPr>
+        <w:ind w:left="5607" w:hanging="360"/>
+      </w:pPr>
+    </w:lvl>
+    <w:lvl w:ilvl="7" w:tplc="04190019" w:tentative="1">
+      <w:start w:val="1"/>
+      <w:numFmt w:val="lowerLetter"/>
+      <w:lvlText w:val="%8."/>
+      <w:lvlJc w:val="left"/>
+      <w:pPr>
+        <w:ind w:left="6327" w:hanging="360"/>
+      </w:pPr>
+    </w:lvl>
+    <w:lvl w:ilvl="8" w:tplc="0419001B" w:tentative="1">
+      <w:start w:val="1"/>
+      <w:numFmt w:val="lowerRoman"/>
+      <w:lvlText w:val="%9."/>
+      <w:lvlJc w:val="right"/>
+      <w:pPr>
+        <w:ind w:left="7047" w:hanging="180"/>
+      </w:pPr>
+    </w:lvl>
+  </w:abstractNum>
+  <w:abstractNum w:abstractNumId="26">
     <w:nsid w:val="403D220B"/>
     <w:multiLevelType w:val="hybridMultilevel"/>
     <w:tmpl w:val="6946261C"/>
@@ -28155,7 +28431,7 @@
       </w:rPr>
     </w:lvl>
   </w:abstractNum>
-  <w:abstractNum w:abstractNumId="26">
+  <w:abstractNum w:abstractNumId="27">
     <w:nsid w:val="410C337A"/>
     <w:multiLevelType w:val="hybridMultilevel"/>
     <w:tmpl w:val="EBA012A4"/>
@@ -28268,7 +28544,7 @@
       </w:rPr>
     </w:lvl>
   </w:abstractNum>
-  <w:abstractNum w:abstractNumId="27">
+  <w:abstractNum w:abstractNumId="28">
     <w:nsid w:val="437816FA"/>
     <w:multiLevelType w:val="hybridMultilevel"/>
     <w:tmpl w:val="4476DE6C"/>
@@ -28381,7 +28657,7 @@
       </w:rPr>
     </w:lvl>
   </w:abstractNum>
-  <w:abstractNum w:abstractNumId="28">
+  <w:abstractNum w:abstractNumId="29">
     <w:nsid w:val="44A002A3"/>
     <w:multiLevelType w:val="hybridMultilevel"/>
     <w:tmpl w:val="5B5C34E4"/>
@@ -28494,7 +28770,7 @@
       </w:rPr>
     </w:lvl>
   </w:abstractNum>
-  <w:abstractNum w:abstractNumId="29">
+  <w:abstractNum w:abstractNumId="30">
     <w:nsid w:val="484D74A8"/>
     <w:multiLevelType w:val="hybridMultilevel"/>
     <w:tmpl w:val="276CC0C4"/>
@@ -28607,7 +28883,7 @@
       </w:rPr>
     </w:lvl>
   </w:abstractNum>
-  <w:abstractNum w:abstractNumId="30">
+  <w:abstractNum w:abstractNumId="31">
     <w:nsid w:val="4C632481"/>
     <w:multiLevelType w:val="hybridMultilevel"/>
     <w:tmpl w:val="EBA012A4"/>
@@ -28720,7 +28996,7 @@
       </w:rPr>
     </w:lvl>
   </w:abstractNum>
-  <w:abstractNum w:abstractNumId="31">
+  <w:abstractNum w:abstractNumId="32">
     <w:nsid w:val="4DA33C63"/>
     <w:multiLevelType w:val="hybridMultilevel"/>
     <w:tmpl w:val="C52CBDB2"/>
@@ -28833,7 +29109,7 @@
       </w:rPr>
     </w:lvl>
   </w:abstractNum>
-  <w:abstractNum w:abstractNumId="32">
+  <w:abstractNum w:abstractNumId="33">
     <w:nsid w:val="4FA40559"/>
     <w:multiLevelType w:val="multilevel"/>
     <w:tmpl w:val="A1A486E4"/>
@@ -28982,7 +29258,7 @@
       </w:rPr>
     </w:lvl>
   </w:abstractNum>
-  <w:abstractNum w:abstractNumId="33">
+  <w:abstractNum w:abstractNumId="34">
     <w:nsid w:val="50B7380D"/>
     <w:multiLevelType w:val="multilevel"/>
     <w:tmpl w:val="09AE9276"/>
@@ -29131,7 +29407,7 @@
       </w:rPr>
     </w:lvl>
   </w:abstractNum>
-  <w:abstractNum w:abstractNumId="34">
+  <w:abstractNum w:abstractNumId="35">
     <w:nsid w:val="53A82975"/>
     <w:multiLevelType w:val="hybridMultilevel"/>
     <w:tmpl w:val="40FC6A80"/>
@@ -29271,7 +29547,7 @@
       </w:rPr>
     </w:lvl>
   </w:abstractNum>
-  <w:abstractNum w:abstractNumId="35">
+  <w:abstractNum w:abstractNumId="36">
     <w:nsid w:val="571E5107"/>
     <w:multiLevelType w:val="multilevel"/>
     <w:tmpl w:val="6D805D3E"/>
@@ -29420,7 +29696,7 @@
       </w:rPr>
     </w:lvl>
   </w:abstractNum>
-  <w:abstractNum w:abstractNumId="36">
+  <w:abstractNum w:abstractNumId="37">
     <w:nsid w:val="5B5E7B3C"/>
     <w:multiLevelType w:val="multilevel"/>
     <w:tmpl w:val="1A404B2A"/>
@@ -29533,7 +29809,7 @@
       </w:rPr>
     </w:lvl>
   </w:abstractNum>
-  <w:abstractNum w:abstractNumId="37">
+  <w:abstractNum w:abstractNumId="38">
     <w:nsid w:val="5EAB0A6E"/>
     <w:multiLevelType w:val="hybridMultilevel"/>
     <w:tmpl w:val="B06A8504"/>
@@ -29646,7 +29922,7 @@
       </w:rPr>
     </w:lvl>
   </w:abstractNum>
-  <w:abstractNum w:abstractNumId="38">
+  <w:abstractNum w:abstractNumId="39">
     <w:nsid w:val="64985D26"/>
     <w:multiLevelType w:val="hybridMultilevel"/>
     <w:tmpl w:val="9EE4356E"/>
@@ -29759,7 +30035,7 @@
       </w:rPr>
     </w:lvl>
   </w:abstractNum>
-  <w:abstractNum w:abstractNumId="39">
+  <w:abstractNum w:abstractNumId="40">
     <w:nsid w:val="65442850"/>
     <w:multiLevelType w:val="hybridMultilevel"/>
     <w:tmpl w:val="84E00518"/>
@@ -29872,7 +30148,7 @@
       </w:rPr>
     </w:lvl>
   </w:abstractNum>
-  <w:abstractNum w:abstractNumId="40">
+  <w:abstractNum w:abstractNumId="41">
     <w:nsid w:val="675D2DE0"/>
     <w:multiLevelType w:val="hybridMultilevel"/>
     <w:tmpl w:val="D1740E82"/>
@@ -29985,7 +30261,7 @@
       </w:rPr>
     </w:lvl>
   </w:abstractNum>
-  <w:abstractNum w:abstractNumId="41">
+  <w:abstractNum w:abstractNumId="42">
     <w:nsid w:val="67987B1E"/>
     <w:multiLevelType w:val="multilevel"/>
     <w:tmpl w:val="049E596E"/>
@@ -30134,7 +30410,7 @@
       </w:rPr>
     </w:lvl>
   </w:abstractNum>
-  <w:abstractNum w:abstractNumId="42">
+  <w:abstractNum w:abstractNumId="43">
     <w:nsid w:val="6E270AFC"/>
     <w:multiLevelType w:val="hybridMultilevel"/>
     <w:tmpl w:val="320A1A1A"/>
@@ -30247,7 +30523,7 @@
       </w:rPr>
     </w:lvl>
   </w:abstractNum>
-  <w:abstractNum w:abstractNumId="43">
+  <w:abstractNum w:abstractNumId="44">
     <w:nsid w:val="72E17E9B"/>
     <w:multiLevelType w:val="multilevel"/>
     <w:tmpl w:val="936C2148"/>
@@ -30396,7 +30672,7 @@
       </w:rPr>
     </w:lvl>
   </w:abstractNum>
-  <w:abstractNum w:abstractNumId="44">
+  <w:abstractNum w:abstractNumId="45">
     <w:nsid w:val="74331BC3"/>
     <w:multiLevelType w:val="hybridMultilevel"/>
     <w:tmpl w:val="87A2FC3C"/>
@@ -30509,7 +30785,7 @@
       </w:rPr>
     </w:lvl>
   </w:abstractNum>
-  <w:abstractNum w:abstractNumId="45">
+  <w:abstractNum w:abstractNumId="46">
     <w:nsid w:val="776C49C6"/>
     <w:multiLevelType w:val="hybridMultilevel"/>
     <w:tmpl w:val="FD46EFA4"/>
@@ -30622,7 +30898,7 @@
       </w:rPr>
     </w:lvl>
   </w:abstractNum>
-  <w:abstractNum w:abstractNumId="46">
+  <w:abstractNum w:abstractNumId="47">
     <w:nsid w:val="7C8415AB"/>
     <w:multiLevelType w:val="multilevel"/>
     <w:tmpl w:val="1A404B2A"/>
@@ -30735,7 +31011,7 @@
       </w:rPr>
     </w:lvl>
   </w:abstractNum>
-  <w:abstractNum w:abstractNumId="47">
+  <w:abstractNum w:abstractNumId="48">
     <w:nsid w:val="7D4D5372"/>
     <w:multiLevelType w:val="multilevel"/>
     <w:tmpl w:val="EEB4120C"/>
@@ -30888,7 +31164,7 @@
     <w:abstractNumId w:val="6"/>
   </w:num>
   <w:num w:numId="2">
-    <w:abstractNumId w:val="36"/>
+    <w:abstractNumId w:val="37"/>
   </w:num>
   <w:num w:numId="3">
     <w:abstractNumId w:val="12"/>
@@ -30900,10 +31176,10 @@
     <w:abstractNumId w:val="3"/>
   </w:num>
   <w:num w:numId="6">
-    <w:abstractNumId w:val="45"/>
+    <w:abstractNumId w:val="46"/>
   </w:num>
   <w:num w:numId="7">
-    <w:abstractNumId w:val="30"/>
+    <w:abstractNumId w:val="31"/>
   </w:num>
   <w:num w:numId="8">
     <w:abstractNumId w:val="11"/>
@@ -30915,16 +31191,16 @@
     <w:abstractNumId w:val="5"/>
   </w:num>
   <w:num w:numId="11">
-    <w:abstractNumId w:val="32"/>
+    <w:abstractNumId w:val="33"/>
   </w:num>
   <w:num w:numId="12">
-    <w:abstractNumId w:val="46"/>
+    <w:abstractNumId w:val="47"/>
   </w:num>
   <w:num w:numId="13">
-    <w:abstractNumId w:val="43"/>
+    <w:abstractNumId w:val="44"/>
   </w:num>
   <w:num w:numId="14">
-    <w:abstractNumId w:val="37"/>
+    <w:abstractNumId w:val="38"/>
   </w:num>
   <w:num w:numId="15">
     <w:abstractNumId w:val="16"/>
@@ -30936,58 +31212,58 @@
     <w:abstractNumId w:val="9"/>
   </w:num>
   <w:num w:numId="18">
-    <w:abstractNumId w:val="26"/>
+    <w:abstractNumId w:val="27"/>
   </w:num>
   <w:num w:numId="19">
-    <w:abstractNumId w:val="39"/>
+    <w:abstractNumId w:val="40"/>
   </w:num>
   <w:num w:numId="20">
     <w:abstractNumId w:val="8"/>
   </w:num>
   <w:num w:numId="21">
-    <w:abstractNumId w:val="33"/>
+    <w:abstractNumId w:val="34"/>
   </w:num>
   <w:num w:numId="22">
-    <w:abstractNumId w:val="38"/>
+    <w:abstractNumId w:val="39"/>
   </w:num>
   <w:num w:numId="23">
-    <w:abstractNumId w:val="31"/>
+    <w:abstractNumId w:val="32"/>
   </w:num>
   <w:num w:numId="24">
     <w:abstractNumId w:val="18"/>
   </w:num>
   <w:num w:numId="25">
-    <w:abstractNumId w:val="44"/>
+    <w:abstractNumId w:val="45"/>
   </w:num>
   <w:num w:numId="26">
     <w:abstractNumId w:val="0"/>
   </w:num>
   <w:num w:numId="27">
-    <w:abstractNumId w:val="47"/>
+    <w:abstractNumId w:val="48"/>
   </w:num>
   <w:num w:numId="28">
-    <w:abstractNumId w:val="28"/>
+    <w:abstractNumId w:val="29"/>
   </w:num>
   <w:num w:numId="29">
-    <w:abstractNumId w:val="41"/>
+    <w:abstractNumId w:val="42"/>
   </w:num>
   <w:num w:numId="30">
-    <w:abstractNumId w:val="29"/>
+    <w:abstractNumId w:val="30"/>
   </w:num>
   <w:num w:numId="31">
-    <w:abstractNumId w:val="27"/>
+    <w:abstractNumId w:val="28"/>
   </w:num>
   <w:num w:numId="32">
     <w:abstractNumId w:val="10"/>
   </w:num>
   <w:num w:numId="33">
-    <w:abstractNumId w:val="25"/>
+    <w:abstractNumId w:val="26"/>
   </w:num>
   <w:num w:numId="34">
     <w:abstractNumId w:val="15"/>
   </w:num>
   <w:num w:numId="35">
-    <w:abstractNumId w:val="42"/>
+    <w:abstractNumId w:val="43"/>
   </w:num>
   <w:num w:numId="36">
     <w:abstractNumId w:val="21"/>
@@ -30996,7 +31272,7 @@
     <w:abstractNumId w:val="14"/>
   </w:num>
   <w:num w:numId="38">
-    <w:abstractNumId w:val="40"/>
+    <w:abstractNumId w:val="41"/>
   </w:num>
   <w:num w:numId="39">
     <w:abstractNumId w:val="19"/>
@@ -31005,7 +31281,7 @@
     <w:abstractNumId w:val="17"/>
   </w:num>
   <w:num w:numId="41">
-    <w:abstractNumId w:val="35"/>
+    <w:abstractNumId w:val="36"/>
   </w:num>
   <w:num w:numId="42">
     <w:abstractNumId w:val="24"/>
@@ -31023,17 +31299,20 @@
     <w:abstractNumId w:val="4"/>
   </w:num>
   <w:num w:numId="47">
-    <w:abstractNumId w:val="34"/>
+    <w:abstractNumId w:val="35"/>
   </w:num>
   <w:num w:numId="48">
     <w:abstractNumId w:val="20"/>
+  </w:num>
+  <w:num w:numId="49">
+    <w:abstractNumId w:val="25"/>
   </w:num>
   <w:numIdMacAtCleanup w:val="41"/>
 </w:numbering>
 </file>
 
 <file path=word/styles.xml><?xml version="1.0" encoding="utf-8"?>
-<w:styles xmlns:mc="http://schemas.openxmlformats.org/markup-compatibility/2006" xmlns:r="http://schemas.openxmlformats.org/officeDocument/2006/relationships" xmlns:w="http://schemas.openxmlformats.org/wordprocessingml/2006/main" xmlns:w14="http://schemas.microsoft.com/office/word/2010/wordml" xmlns:w15="http://schemas.microsoft.com/office/word/2012/wordml" mc:Ignorable="w14 w15">
+<w:styles xmlns:r="http://schemas.openxmlformats.org/officeDocument/2006/relationships" xmlns:w="http://schemas.openxmlformats.org/wordprocessingml/2006/main">
   <w:docDefaults>
     <w:rPrDefault>
       <w:rPr>
@@ -31043,378 +31322,274 @@
     </w:rPrDefault>
     <w:pPrDefault/>
   </w:docDefaults>
-  <w:latentStyles w:defLockedState="0" w:defUIPriority="99" w:defSemiHidden="0" w:defUnhideWhenUsed="0" w:defQFormat="0" w:count="371">
-    <w:lsdException w:name="Normal" w:uiPriority="0" w:qFormat="1"/>
-    <w:lsdException w:name="heading 1" w:qFormat="1"/>
-    <w:lsdException w:name="heading 2" w:uiPriority="0" w:qFormat="1"/>
-    <w:lsdException w:name="heading 3" w:uiPriority="0" w:qFormat="1"/>
-    <w:lsdException w:name="heading 4" w:uiPriority="0" w:qFormat="1"/>
-    <w:lsdException w:name="heading 5" w:uiPriority="0" w:qFormat="1"/>
-    <w:lsdException w:name="heading 6" w:uiPriority="0" w:qFormat="1"/>
-    <w:lsdException w:name="heading 7" w:semiHidden="1" w:uiPriority="0" w:unhideWhenUsed="1" w:qFormat="1"/>
-    <w:lsdException w:name="heading 8" w:semiHidden="1" w:uiPriority="0" w:unhideWhenUsed="1" w:qFormat="1"/>
-    <w:lsdException w:name="heading 9" w:semiHidden="1" w:uiPriority="0" w:unhideWhenUsed="1" w:qFormat="1"/>
-    <w:lsdException w:name="index 1" w:locked="1" w:semiHidden="1" w:unhideWhenUsed="1"/>
-    <w:lsdException w:name="index 2" w:locked="1" w:semiHidden="1" w:unhideWhenUsed="1"/>
-    <w:lsdException w:name="index 3" w:locked="1" w:semiHidden="1" w:unhideWhenUsed="1"/>
-    <w:lsdException w:name="index 4" w:locked="1" w:semiHidden="1" w:unhideWhenUsed="1"/>
-    <w:lsdException w:name="index 5" w:locked="1" w:semiHidden="1" w:unhideWhenUsed="1"/>
-    <w:lsdException w:name="index 6" w:locked="1" w:semiHidden="1" w:unhideWhenUsed="1"/>
-    <w:lsdException w:name="index 7" w:locked="1" w:semiHidden="1" w:unhideWhenUsed="1"/>
-    <w:lsdException w:name="index 8" w:locked="1" w:semiHidden="1" w:unhideWhenUsed="1"/>
-    <w:lsdException w:name="index 9" w:locked="1" w:semiHidden="1" w:unhideWhenUsed="1"/>
-    <w:lsdException w:name="toc 1" w:uiPriority="39"/>
-    <w:lsdException w:name="toc 2" w:uiPriority="0"/>
-    <w:lsdException w:name="toc 3" w:uiPriority="39"/>
-    <w:lsdException w:name="toc 4" w:uiPriority="0"/>
-    <w:lsdException w:name="toc 5" w:uiPriority="0"/>
-    <w:lsdException w:name="toc 6" w:uiPriority="0"/>
-    <w:lsdException w:name="toc 7" w:uiPriority="0"/>
-    <w:lsdException w:name="toc 8" w:uiPriority="0"/>
-    <w:lsdException w:name="toc 9" w:uiPriority="0"/>
-    <w:lsdException w:name="Normal Indent" w:locked="1" w:semiHidden="1" w:unhideWhenUsed="1"/>
-    <w:lsdException w:name="footnote text" w:locked="1" w:semiHidden="1" w:unhideWhenUsed="1"/>
-    <w:lsdException w:name="annotation text" w:locked="1" w:semiHidden="1" w:unhideWhenUsed="1"/>
-    <w:lsdException w:name="header" w:locked="1" w:semiHidden="1" w:unhideWhenUsed="1"/>
-    <w:lsdException w:name="footer" w:locked="1" w:semiHidden="1" w:unhideWhenUsed="1"/>
-    <w:lsdException w:name="index heading" w:locked="1" w:semiHidden="1" w:unhideWhenUsed="1"/>
-    <w:lsdException w:name="caption" w:uiPriority="0" w:qFormat="1"/>
-    <w:lsdException w:name="table of figures" w:locked="1" w:semiHidden="1" w:unhideWhenUsed="1"/>
-    <w:lsdException w:name="envelope address" w:locked="1" w:semiHidden="1" w:unhideWhenUsed="1"/>
-    <w:lsdException w:name="envelope return" w:locked="1" w:semiHidden="1" w:unhideWhenUsed="1"/>
-    <w:lsdException w:name="footnote reference" w:locked="1" w:semiHidden="1" w:unhideWhenUsed="1"/>
-    <w:lsdException w:name="annotation reference" w:locked="1" w:semiHidden="1" w:unhideWhenUsed="1"/>
-    <w:lsdException w:name="line number" w:locked="1" w:semiHidden="1" w:unhideWhenUsed="1"/>
-    <w:lsdException w:name="page number" w:locked="1" w:semiHidden="1" w:unhideWhenUsed="1"/>
-    <w:lsdException w:name="endnote reference" w:locked="1" w:semiHidden="1" w:unhideWhenUsed="1"/>
-    <w:lsdException w:name="endnote text" w:locked="1" w:semiHidden="1" w:unhideWhenUsed="1"/>
-    <w:lsdException w:name="table of authorities" w:locked="1" w:semiHidden="1" w:unhideWhenUsed="1"/>
-    <w:lsdException w:name="macro" w:locked="1" w:semiHidden="1" w:unhideWhenUsed="1"/>
-    <w:lsdException w:name="toa heading" w:locked="1" w:semiHidden="1" w:unhideWhenUsed="1"/>
-    <w:lsdException w:name="List" w:locked="1" w:semiHidden="1" w:unhideWhenUsed="1"/>
-    <w:lsdException w:name="List Bullet" w:locked="1" w:semiHidden="1" w:unhideWhenUsed="1"/>
-    <w:lsdException w:name="List Number" w:locked="1" w:semiHidden="1" w:unhideWhenUsed="1"/>
-    <w:lsdException w:name="List 2" w:locked="1" w:semiHidden="1" w:unhideWhenUsed="1"/>
-    <w:lsdException w:name="List 3" w:locked="1" w:semiHidden="1" w:unhideWhenUsed="1"/>
-    <w:lsdException w:name="List 4" w:locked="1" w:semiHidden="1" w:unhideWhenUsed="1"/>
-    <w:lsdException w:name="List 5" w:locked="1" w:semiHidden="1" w:unhideWhenUsed="1"/>
-    <w:lsdException w:name="List Bullet 2" w:locked="1" w:semiHidden="1" w:unhideWhenUsed="1"/>
-    <w:lsdException w:name="List Bullet 3" w:locked="1" w:semiHidden="1" w:unhideWhenUsed="1"/>
-    <w:lsdException w:name="List Bullet 4" w:locked="1" w:semiHidden="1" w:unhideWhenUsed="1"/>
-    <w:lsdException w:name="List Bullet 5" w:locked="1" w:semiHidden="1" w:unhideWhenUsed="1"/>
-    <w:lsdException w:name="List Number 2" w:locked="1" w:semiHidden="1" w:unhideWhenUsed="1"/>
-    <w:lsdException w:name="List Number 3" w:locked="1" w:semiHidden="1" w:unhideWhenUsed="1"/>
-    <w:lsdException w:name="List Number 4" w:locked="1" w:semiHidden="1" w:unhideWhenUsed="1"/>
-    <w:lsdException w:name="List Number 5" w:locked="1" w:semiHidden="1" w:unhideWhenUsed="1"/>
-    <w:lsdException w:name="Title" w:uiPriority="0" w:qFormat="1"/>
-    <w:lsdException w:name="Closing" w:locked="1" w:semiHidden="1" w:unhideWhenUsed="1"/>
-    <w:lsdException w:name="Signature" w:locked="1" w:semiHidden="1" w:unhideWhenUsed="1"/>
-    <w:lsdException w:name="Default Paragraph Font" w:uiPriority="0"/>
-    <w:lsdException w:name="Body Text" w:locked="1" w:semiHidden="1" w:unhideWhenUsed="1"/>
-    <w:lsdException w:name="Body Text Indent" w:locked="1" w:semiHidden="1" w:unhideWhenUsed="1"/>
-    <w:lsdException w:name="List Continue" w:locked="1" w:semiHidden="1" w:unhideWhenUsed="1"/>
-    <w:lsdException w:name="List Continue 2" w:locked="1" w:semiHidden="1" w:unhideWhenUsed="1"/>
-    <w:lsdException w:name="List Continue 3" w:locked="1" w:semiHidden="1" w:unhideWhenUsed="1"/>
-    <w:lsdException w:name="List Continue 4" w:locked="1" w:semiHidden="1" w:unhideWhenUsed="1"/>
-    <w:lsdException w:name="List Continue 5" w:locked="1" w:semiHidden="1" w:unhideWhenUsed="1"/>
-    <w:lsdException w:name="Message Header" w:locked="1" w:semiHidden="1" w:unhideWhenUsed="1"/>
-    <w:lsdException w:name="Subtitle" w:uiPriority="0" w:qFormat="1"/>
-    <w:lsdException w:name="Salutation" w:locked="1" w:semiHidden="1" w:unhideWhenUsed="1"/>
-    <w:lsdException w:name="Date" w:locked="1" w:semiHidden="1" w:unhideWhenUsed="1"/>
-    <w:lsdException w:name="Body Text First Indent" w:locked="1" w:semiHidden="1" w:unhideWhenUsed="1"/>
-    <w:lsdException w:name="Body Text First Indent 2" w:locked="1" w:semiHidden="1" w:unhideWhenUsed="1"/>
-    <w:lsdException w:name="Note Heading" w:locked="1" w:semiHidden="1" w:unhideWhenUsed="1"/>
-    <w:lsdException w:name="Body Text 2" w:locked="1" w:semiHidden="1" w:unhideWhenUsed="1"/>
-    <w:lsdException w:name="Body Text 3" w:locked="1" w:semiHidden="1" w:unhideWhenUsed="1"/>
-    <w:lsdException w:name="Body Text Indent 2" w:locked="1" w:semiHidden="1" w:unhideWhenUsed="1"/>
-    <w:lsdException w:name="Body Text Indent 3" w:locked="1" w:semiHidden="1" w:unhideWhenUsed="1"/>
-    <w:lsdException w:name="Block Text" w:locked="1" w:semiHidden="1" w:unhideWhenUsed="1"/>
-    <w:lsdException w:name="Hyperlink" w:locked="1" w:semiHidden="1" w:unhideWhenUsed="1"/>
-    <w:lsdException w:name="FollowedHyperlink" w:locked="1" w:semiHidden="1" w:unhideWhenUsed="1"/>
-    <w:lsdException w:name="Strong" w:uiPriority="22" w:qFormat="1"/>
-    <w:lsdException w:name="Emphasis" w:uiPriority="0" w:qFormat="1"/>
-    <w:lsdException w:name="Document Map" w:locked="1" w:semiHidden="1" w:unhideWhenUsed="1"/>
-    <w:lsdException w:name="Plain Text" w:locked="1" w:semiHidden="1" w:unhideWhenUsed="1"/>
-    <w:lsdException w:name="E-mail Signature" w:locked="1" w:semiHidden="1" w:unhideWhenUsed="1"/>
-    <w:lsdException w:name="HTML Top of Form" w:locked="1" w:semiHidden="1" w:unhideWhenUsed="1"/>
-    <w:lsdException w:name="HTML Bottom of Form" w:locked="1" w:semiHidden="1" w:unhideWhenUsed="1"/>
-    <w:lsdException w:name="Normal (Web)" w:locked="1" w:semiHidden="1" w:unhideWhenUsed="1"/>
-    <w:lsdException w:name="HTML Acronym" w:locked="1" w:semiHidden="1" w:unhideWhenUsed="1"/>
-    <w:lsdException w:name="HTML Address" w:locked="1" w:semiHidden="1" w:unhideWhenUsed="1"/>
-    <w:lsdException w:name="HTML Cite" w:locked="1" w:semiHidden="1" w:unhideWhenUsed="1"/>
-    <w:lsdException w:name="HTML Code" w:locked="1" w:semiHidden="1" w:unhideWhenUsed="1"/>
-    <w:lsdException w:name="HTML Definition" w:locked="1" w:semiHidden="1" w:unhideWhenUsed="1"/>
-    <w:lsdException w:name="HTML Keyboard" w:locked="1" w:semiHidden="1" w:unhideWhenUsed="1"/>
-    <w:lsdException w:name="HTML Preformatted" w:locked="1" w:semiHidden="1" w:unhideWhenUsed="1"/>
-    <w:lsdException w:name="HTML Sample" w:locked="1" w:semiHidden="1" w:unhideWhenUsed="1"/>
-    <w:lsdException w:name="HTML Typewriter" w:locked="1" w:semiHidden="1" w:unhideWhenUsed="1"/>
-    <w:lsdException w:name="HTML Variable" w:locked="1" w:semiHidden="1" w:unhideWhenUsed="1"/>
-    <w:lsdException w:name="Normal Table" w:locked="1" w:semiHidden="1" w:unhideWhenUsed="1"/>
-    <w:lsdException w:name="annotation subject" w:locked="1" w:semiHidden="1" w:unhideWhenUsed="1"/>
-    <w:lsdException w:name="No List" w:locked="1" w:semiHidden="1" w:unhideWhenUsed="1"/>
-    <w:lsdException w:name="Outline List 1" w:locked="1" w:semiHidden="1" w:unhideWhenUsed="1"/>
-    <w:lsdException w:name="Outline List 2" w:locked="1" w:semiHidden="1" w:unhideWhenUsed="1"/>
-    <w:lsdException w:name="Outline List 3" w:locked="1" w:semiHidden="1" w:unhideWhenUsed="1"/>
-    <w:lsdException w:name="Table Simple 1" w:locked="1" w:semiHidden="1" w:unhideWhenUsed="1"/>
-    <w:lsdException w:name="Table Simple 2" w:locked="1" w:semiHidden="1" w:unhideWhenUsed="1"/>
-    <w:lsdException w:name="Table Simple 3" w:locked="1" w:semiHidden="1" w:unhideWhenUsed="1"/>
-    <w:lsdException w:name="Table Classic 1" w:locked="1" w:semiHidden="1" w:unhideWhenUsed="1"/>
-    <w:lsdException w:name="Table Classic 2" w:locked="1" w:semiHidden="1" w:unhideWhenUsed="1"/>
-    <w:lsdException w:name="Table Classic 3" w:locked="1" w:semiHidden="1" w:unhideWhenUsed="1"/>
-    <w:lsdException w:name="Table Classic 4" w:locked="1" w:semiHidden="1" w:unhideWhenUsed="1"/>
-    <w:lsdException w:name="Table Colorful 1" w:locked="1" w:semiHidden="1" w:unhideWhenUsed="1"/>
-    <w:lsdException w:name="Table Colorful 2" w:locked="1" w:semiHidden="1" w:unhideWhenUsed="1"/>
-    <w:lsdException w:name="Table Colorful 3" w:locked="1" w:semiHidden="1" w:unhideWhenUsed="1"/>
-    <w:lsdException w:name="Table Columns 1" w:locked="1" w:semiHidden="1" w:unhideWhenUsed="1"/>
-    <w:lsdException w:name="Table Columns 2" w:locked="1" w:semiHidden="1" w:unhideWhenUsed="1"/>
-    <w:lsdException w:name="Table Columns 3" w:locked="1" w:semiHidden="1" w:unhideWhenUsed="1"/>
-    <w:lsdException w:name="Table Columns 4" w:locked="1" w:semiHidden="1" w:unhideWhenUsed="1"/>
-    <w:lsdException w:name="Table Columns 5" w:locked="1" w:semiHidden="1" w:unhideWhenUsed="1"/>
-    <w:lsdException w:name="Table Grid 1" w:locked="1" w:semiHidden="1" w:unhideWhenUsed="1"/>
-    <w:lsdException w:name="Table Grid 2" w:locked="1" w:semiHidden="1" w:unhideWhenUsed="1"/>
-    <w:lsdException w:name="Table Grid 3" w:locked="1" w:semiHidden="1" w:unhideWhenUsed="1"/>
-    <w:lsdException w:name="Table Grid 4" w:locked="1" w:semiHidden="1" w:unhideWhenUsed="1"/>
-    <w:lsdException w:name="Table Grid 5" w:locked="1" w:semiHidden="1" w:unhideWhenUsed="1"/>
-    <w:lsdException w:name="Table Grid 6" w:locked="1" w:semiHidden="1" w:unhideWhenUsed="1"/>
-    <w:lsdException w:name="Table Grid 7" w:locked="1" w:semiHidden="1" w:unhideWhenUsed="1"/>
-    <w:lsdException w:name="Table Grid 8" w:locked="1" w:semiHidden="1" w:unhideWhenUsed="1"/>
-    <w:lsdException w:name="Table List 1" w:locked="1" w:semiHidden="1" w:unhideWhenUsed="1"/>
-    <w:lsdException w:name="Table List 2" w:locked="1" w:semiHidden="1" w:unhideWhenUsed="1"/>
-    <w:lsdException w:name="Table List 3" w:locked="1" w:semiHidden="1" w:unhideWhenUsed="1"/>
-    <w:lsdException w:name="Table List 4" w:locked="1" w:semiHidden="1" w:unhideWhenUsed="1"/>
-    <w:lsdException w:name="Table List 5" w:locked="1" w:semiHidden="1" w:unhideWhenUsed="1"/>
-    <w:lsdException w:name="Table List 6" w:locked="1" w:semiHidden="1" w:unhideWhenUsed="1"/>
-    <w:lsdException w:name="Table List 7" w:locked="1" w:semiHidden="1" w:unhideWhenUsed="1"/>
-    <w:lsdException w:name="Table List 8" w:locked="1" w:semiHidden="1" w:unhideWhenUsed="1"/>
-    <w:lsdException w:name="Table 3D effects 1" w:locked="1" w:semiHidden="1" w:unhideWhenUsed="1"/>
-    <w:lsdException w:name="Table 3D effects 2" w:locked="1" w:semiHidden="1" w:unhideWhenUsed="1"/>
-    <w:lsdException w:name="Table 3D effects 3" w:locked="1" w:semiHidden="1" w:unhideWhenUsed="1"/>
-    <w:lsdException w:name="Table Contemporary" w:locked="1" w:semiHidden="1" w:unhideWhenUsed="1"/>
-    <w:lsdException w:name="Table Elegant" w:locked="1" w:semiHidden="1" w:unhideWhenUsed="1"/>
-    <w:lsdException w:name="Table Professional" w:locked="1" w:semiHidden="1" w:unhideWhenUsed="1"/>
-    <w:lsdException w:name="Table Subtle 1" w:locked="1" w:semiHidden="1" w:unhideWhenUsed="1"/>
-    <w:lsdException w:name="Table Subtle 2" w:locked="1" w:semiHidden="1" w:unhideWhenUsed="1"/>
-    <w:lsdException w:name="Table Web 1" w:locked="1" w:semiHidden="1" w:unhideWhenUsed="1"/>
-    <w:lsdException w:name="Table Web 2" w:locked="1" w:semiHidden="1" w:unhideWhenUsed="1"/>
-    <w:lsdException w:name="Table Web 3" w:locked="1" w:semiHidden="1" w:unhideWhenUsed="1"/>
-    <w:lsdException w:name="Balloon Text" w:locked="1" w:semiHidden="1" w:unhideWhenUsed="1"/>
-    <w:lsdException w:name="Table Grid" w:uiPriority="0"/>
-    <w:lsdException w:name="Table Theme" w:locked="1" w:semiHidden="1" w:unhideWhenUsed="1"/>
-    <w:lsdException w:name="Placeholder Text" w:semiHidden="1"/>
-    <w:lsdException w:name="No Spacing" w:uiPriority="1" w:qFormat="1"/>
-    <w:lsdException w:name="Light Shading" w:uiPriority="60"/>
-    <w:lsdException w:name="Light List" w:uiPriority="61"/>
-    <w:lsdException w:name="Light Grid" w:uiPriority="62"/>
-    <w:lsdException w:name="Medium Shading 1" w:uiPriority="63"/>
-    <w:lsdException w:name="Medium Shading 2" w:uiPriority="64"/>
-    <w:lsdException w:name="Medium List 1" w:uiPriority="65"/>
-    <w:lsdException w:name="Medium List 2" w:uiPriority="66"/>
-    <w:lsdException w:name="Medium Grid 1" w:uiPriority="67"/>
-    <w:lsdException w:name="Medium Grid 2" w:uiPriority="68"/>
-    <w:lsdException w:name="Medium Grid 3" w:uiPriority="69"/>
-    <w:lsdException w:name="Dark List" w:uiPriority="70"/>
-    <w:lsdException w:name="Colorful Shading" w:uiPriority="71"/>
-    <w:lsdException w:name="Colorful List" w:uiPriority="72"/>
-    <w:lsdException w:name="Colorful Grid" w:uiPriority="73"/>
-    <w:lsdException w:name="Light Shading Accent 1" w:uiPriority="60"/>
-    <w:lsdException w:name="Light List Accent 1" w:uiPriority="61"/>
-    <w:lsdException w:name="Light Grid Accent 1" w:uiPriority="62"/>
-    <w:lsdException w:name="Medium Shading 1 Accent 1" w:uiPriority="63"/>
-    <w:lsdException w:name="Medium Shading 2 Accent 1" w:uiPriority="64"/>
-    <w:lsdException w:name="Medium List 1 Accent 1" w:uiPriority="65"/>
-    <w:lsdException w:name="Revision" w:semiHidden="1"/>
-    <w:lsdException w:name="List Paragraph" w:uiPriority="34" w:qFormat="1"/>
-    <w:lsdException w:name="Quote" w:uiPriority="29" w:qFormat="1"/>
-    <w:lsdException w:name="Intense Quote" w:uiPriority="30" w:qFormat="1"/>
-    <w:lsdException w:name="Medium List 2 Accent 1" w:uiPriority="66"/>
-    <w:lsdException w:name="Medium Grid 1 Accent 1" w:uiPriority="67"/>
-    <w:lsdException w:name="Medium Grid 2 Accent 1" w:uiPriority="68"/>
-    <w:lsdException w:name="Medium Grid 3 Accent 1" w:uiPriority="69"/>
-    <w:lsdException w:name="Dark List Accent 1" w:uiPriority="70"/>
-    <w:lsdException w:name="Colorful Shading Accent 1" w:uiPriority="71"/>
-    <w:lsdException w:name="Colorful List Accent 1" w:uiPriority="72"/>
-    <w:lsdException w:name="Colorful Grid Accent 1" w:uiPriority="73"/>
-    <w:lsdException w:name="Light Shading Accent 2" w:uiPriority="60"/>
-    <w:lsdException w:name="Light List Accent 2" w:uiPriority="61"/>
-    <w:lsdException w:name="Light Grid Accent 2" w:uiPriority="62"/>
-    <w:lsdException w:name="Medium Shading 1 Accent 2" w:uiPriority="63"/>
-    <w:lsdException w:name="Medium Shading 2 Accent 2" w:uiPriority="64"/>
-    <w:lsdException w:name="Medium List 1 Accent 2" w:uiPriority="65"/>
-    <w:lsdException w:name="Medium List 2 Accent 2" w:uiPriority="66"/>
-    <w:lsdException w:name="Medium Grid 1 Accent 2" w:uiPriority="67"/>
-    <w:lsdException w:name="Medium Grid 2 Accent 2" w:uiPriority="68"/>
-    <w:lsdException w:name="Medium Grid 3 Accent 2" w:uiPriority="69"/>
-    <w:lsdException w:name="Dark List Accent 2" w:uiPriority="70"/>
-    <w:lsdException w:name="Colorful Shading Accent 2" w:uiPriority="71"/>
-    <w:lsdException w:name="Colorful List Accent 2" w:uiPriority="72"/>
-    <w:lsdException w:name="Colorful Grid Accent 2" w:uiPriority="73"/>
-    <w:lsdException w:name="Light Shading Accent 3" w:uiPriority="60"/>
-    <w:lsdException w:name="Light List Accent 3" w:uiPriority="61"/>
-    <w:lsdException w:name="Light Grid Accent 3" w:uiPriority="62"/>
-    <w:lsdException w:name="Medium Shading 1 Accent 3" w:uiPriority="63"/>
-    <w:lsdException w:name="Medium Shading 2 Accent 3" w:uiPriority="64"/>
-    <w:lsdException w:name="Medium List 1 Accent 3" w:uiPriority="65"/>
-    <w:lsdException w:name="Medium List 2 Accent 3" w:uiPriority="66"/>
-    <w:lsdException w:name="Medium Grid 1 Accent 3" w:uiPriority="67"/>
-    <w:lsdException w:name="Medium Grid 2 Accent 3" w:uiPriority="68"/>
-    <w:lsdException w:name="Medium Grid 3 Accent 3" w:uiPriority="69"/>
-    <w:lsdException w:name="Dark List Accent 3" w:uiPriority="70"/>
-    <w:lsdException w:name="Colorful Shading Accent 3" w:uiPriority="71"/>
-    <w:lsdException w:name="Colorful List Accent 3" w:uiPriority="72"/>
-    <w:lsdException w:name="Colorful Grid Accent 3" w:uiPriority="73"/>
-    <w:lsdException w:name="Light Shading Accent 4" w:uiPriority="60"/>
-    <w:lsdException w:name="Light List Accent 4" w:uiPriority="61"/>
-    <w:lsdException w:name="Light Grid Accent 4" w:uiPriority="62"/>
-    <w:lsdException w:name="Medium Shading 1 Accent 4" w:uiPriority="63"/>
-    <w:lsdException w:name="Medium Shading 2 Accent 4" w:uiPriority="64"/>
-    <w:lsdException w:name="Medium List 1 Accent 4" w:uiPriority="65"/>
-    <w:lsdException w:name="Medium List 2 Accent 4" w:uiPriority="66"/>
-    <w:lsdException w:name="Medium Grid 1 Accent 4" w:uiPriority="67"/>
-    <w:lsdException w:name="Medium Grid 2 Accent 4" w:uiPriority="68"/>
-    <w:lsdException w:name="Medium Grid 3 Accent 4" w:uiPriority="69"/>
-    <w:lsdException w:name="Dark List Accent 4" w:uiPriority="70"/>
-    <w:lsdException w:name="Colorful Shading Accent 4" w:uiPriority="71"/>
-    <w:lsdException w:name="Colorful List Accent 4" w:uiPriority="72"/>
-    <w:lsdException w:name="Colorful Grid Accent 4" w:uiPriority="73"/>
-    <w:lsdException w:name="Light Shading Accent 5" w:uiPriority="60"/>
-    <w:lsdException w:name="Light List Accent 5" w:uiPriority="61"/>
-    <w:lsdException w:name="Light Grid Accent 5" w:uiPriority="62"/>
-    <w:lsdException w:name="Medium Shading 1 Accent 5" w:uiPriority="63"/>
-    <w:lsdException w:name="Medium Shading 2 Accent 5" w:uiPriority="64"/>
-    <w:lsdException w:name="Medium List 1 Accent 5" w:uiPriority="65"/>
-    <w:lsdException w:name="Medium List 2 Accent 5" w:uiPriority="66"/>
-    <w:lsdException w:name="Medium Grid 1 Accent 5" w:uiPriority="67"/>
-    <w:lsdException w:name="Medium Grid 2 Accent 5" w:uiPriority="68"/>
-    <w:lsdException w:name="Medium Grid 3 Accent 5" w:uiPriority="69"/>
-    <w:lsdException w:name="Dark List Accent 5" w:uiPriority="70"/>
-    <w:lsdException w:name="Colorful Shading Accent 5" w:uiPriority="71"/>
-    <w:lsdException w:name="Colorful List Accent 5" w:uiPriority="72"/>
-    <w:lsdException w:name="Colorful Grid Accent 5" w:uiPriority="73"/>
-    <w:lsdException w:name="Light Shading Accent 6" w:uiPriority="60"/>
-    <w:lsdException w:name="Light List Accent 6" w:uiPriority="61"/>
-    <w:lsdException w:name="Light Grid Accent 6" w:uiPriority="62"/>
-    <w:lsdException w:name="Medium Shading 1 Accent 6" w:uiPriority="63"/>
-    <w:lsdException w:name="Medium Shading 2 Accent 6" w:uiPriority="64"/>
-    <w:lsdException w:name="Medium List 1 Accent 6" w:uiPriority="65"/>
-    <w:lsdException w:name="Medium List 2 Accent 6" w:uiPriority="66"/>
-    <w:lsdException w:name="Medium Grid 1 Accent 6" w:uiPriority="67"/>
-    <w:lsdException w:name="Medium Grid 2 Accent 6" w:uiPriority="68"/>
-    <w:lsdException w:name="Medium Grid 3 Accent 6" w:uiPriority="69"/>
-    <w:lsdException w:name="Dark List Accent 6" w:uiPriority="70"/>
-    <w:lsdException w:name="Colorful Shading Accent 6" w:uiPriority="71"/>
-    <w:lsdException w:name="Colorful List Accent 6" w:uiPriority="72"/>
-    <w:lsdException w:name="Colorful Grid Accent 6" w:uiPriority="73"/>
-    <w:lsdException w:name="Subtle Emphasis" w:uiPriority="19" w:qFormat="1"/>
-    <w:lsdException w:name="Intense Emphasis" w:uiPriority="21" w:qFormat="1"/>
-    <w:lsdException w:name="Subtle Reference" w:uiPriority="31" w:qFormat="1"/>
-    <w:lsdException w:name="Intense Reference" w:uiPriority="32" w:qFormat="1"/>
-    <w:lsdException w:name="Book Title" w:uiPriority="33" w:qFormat="1"/>
-    <w:lsdException w:name="Bibliography" w:semiHidden="1" w:uiPriority="37" w:unhideWhenUsed="1"/>
-    <w:lsdException w:name="TOC Heading" w:uiPriority="39" w:qFormat="1"/>
-    <w:lsdException w:name="Plain Table 1" w:uiPriority="41"/>
-    <w:lsdException w:name="Plain Table 2" w:uiPriority="42"/>
-    <w:lsdException w:name="Plain Table 3" w:uiPriority="43"/>
-    <w:lsdException w:name="Plain Table 4" w:uiPriority="44"/>
-    <w:lsdException w:name="Plain Table 5" w:uiPriority="45"/>
-    <w:lsdException w:name="Grid Table Light" w:uiPriority="40"/>
-    <w:lsdException w:name="Grid Table 1 Light" w:uiPriority="46"/>
-    <w:lsdException w:name="Grid Table 2" w:uiPriority="47"/>
-    <w:lsdException w:name="Grid Table 3" w:uiPriority="48"/>
-    <w:lsdException w:name="Grid Table 4" w:uiPriority="49"/>
-    <w:lsdException w:name="Grid Table 5 Dark" w:uiPriority="50"/>
-    <w:lsdException w:name="Grid Table 6 Colorful" w:uiPriority="51"/>
-    <w:lsdException w:name="Grid Table 7 Colorful" w:uiPriority="52"/>
-    <w:lsdException w:name="Grid Table 1 Light Accent 1" w:uiPriority="46"/>
-    <w:lsdException w:name="Grid Table 2 Accent 1" w:uiPriority="47"/>
-    <w:lsdException w:name="Grid Table 3 Accent 1" w:uiPriority="48"/>
-    <w:lsdException w:name="Grid Table 4 Accent 1" w:uiPriority="49"/>
-    <w:lsdException w:name="Grid Table 5 Dark Accent 1" w:uiPriority="50"/>
-    <w:lsdException w:name="Grid Table 6 Colorful Accent 1" w:uiPriority="51"/>
-    <w:lsdException w:name="Grid Table 7 Colorful Accent 1" w:uiPriority="52"/>
-    <w:lsdException w:name="Grid Table 1 Light Accent 2" w:uiPriority="46"/>
-    <w:lsdException w:name="Grid Table 2 Accent 2" w:uiPriority="47"/>
-    <w:lsdException w:name="Grid Table 3 Accent 2" w:uiPriority="48"/>
-    <w:lsdException w:name="Grid Table 4 Accent 2" w:uiPriority="49"/>
-    <w:lsdException w:name="Grid Table 5 Dark Accent 2" w:uiPriority="50"/>
-    <w:lsdException w:name="Grid Table 6 Colorful Accent 2" w:uiPriority="51"/>
-    <w:lsdException w:name="Grid Table 7 Colorful Accent 2" w:uiPriority="52"/>
-    <w:lsdException w:name="Grid Table 1 Light Accent 3" w:uiPriority="46"/>
-    <w:lsdException w:name="Grid Table 2 Accent 3" w:uiPriority="47"/>
-    <w:lsdException w:name="Grid Table 3 Accent 3" w:uiPriority="48"/>
-    <w:lsdException w:name="Grid Table 4 Accent 3" w:uiPriority="49"/>
-    <w:lsdException w:name="Grid Table 5 Dark Accent 3" w:uiPriority="50"/>
-    <w:lsdException w:name="Grid Table 6 Colorful Accent 3" w:uiPriority="51"/>
-    <w:lsdException w:name="Grid Table 7 Colorful Accent 3" w:uiPriority="52"/>
-    <w:lsdException w:name="Grid Table 1 Light Accent 4" w:uiPriority="46"/>
-    <w:lsdException w:name="Grid Table 2 Accent 4" w:uiPriority="47"/>
-    <w:lsdException w:name="Grid Table 3 Accent 4" w:uiPriority="48"/>
-    <w:lsdException w:name="Grid Table 4 Accent 4" w:uiPriority="49"/>
-    <w:lsdException w:name="Grid Table 5 Dark Accent 4" w:uiPriority="50"/>
-    <w:lsdException w:name="Grid Table 6 Colorful Accent 4" w:uiPriority="51"/>
-    <w:lsdException w:name="Grid Table 7 Colorful Accent 4" w:uiPriority="52"/>
-    <w:lsdException w:name="Grid Table 1 Light Accent 5" w:uiPriority="46"/>
-    <w:lsdException w:name="Grid Table 2 Accent 5" w:uiPriority="47"/>
-    <w:lsdException w:name="Grid Table 3 Accent 5" w:uiPriority="48"/>
-    <w:lsdException w:name="Grid Table 4 Accent 5" w:uiPriority="49"/>
-    <w:lsdException w:name="Grid Table 5 Dark Accent 5" w:uiPriority="50"/>
-    <w:lsdException w:name="Grid Table 6 Colorful Accent 5" w:uiPriority="51"/>
-    <w:lsdException w:name="Grid Table 7 Colorful Accent 5" w:uiPriority="52"/>
-    <w:lsdException w:name="Grid Table 1 Light Accent 6" w:uiPriority="46"/>
-    <w:lsdException w:name="Grid Table 2 Accent 6" w:uiPriority="47"/>
-    <w:lsdException w:name="Grid Table 3 Accent 6" w:uiPriority="48"/>
-    <w:lsdException w:name="Grid Table 4 Accent 6" w:uiPriority="49"/>
-    <w:lsdException w:name="Grid Table 5 Dark Accent 6" w:uiPriority="50"/>
-    <w:lsdException w:name="Grid Table 6 Colorful Accent 6" w:uiPriority="51"/>
-    <w:lsdException w:name="Grid Table 7 Colorful Accent 6" w:uiPriority="52"/>
-    <w:lsdException w:name="List Table 1 Light" w:uiPriority="46"/>
-    <w:lsdException w:name="List Table 2" w:uiPriority="47"/>
-    <w:lsdException w:name="List Table 3" w:uiPriority="48"/>
-    <w:lsdException w:name="List Table 4" w:uiPriority="49"/>
-    <w:lsdException w:name="List Table 5 Dark" w:uiPriority="50"/>
-    <w:lsdException w:name="List Table 6 Colorful" w:uiPriority="51"/>
-    <w:lsdException w:name="List Table 7 Colorful" w:uiPriority="52"/>
-    <w:lsdException w:name="List Table 1 Light Accent 1" w:uiPriority="46"/>
-    <w:lsdException w:name="List Table 2 Accent 1" w:uiPriority="47"/>
-    <w:lsdException w:name="List Table 3 Accent 1" w:uiPriority="48"/>
-    <w:lsdException w:name="List Table 4 Accent 1" w:uiPriority="49"/>
-    <w:lsdException w:name="List Table 5 Dark Accent 1" w:uiPriority="50"/>
-    <w:lsdException w:name="List Table 6 Colorful Accent 1" w:uiPriority="51"/>
-    <w:lsdException w:name="List Table 7 Colorful Accent 1" w:uiPriority="52"/>
-    <w:lsdException w:name="List Table 1 Light Accent 2" w:uiPriority="46"/>
-    <w:lsdException w:name="List Table 2 Accent 2" w:uiPriority="47"/>
-    <w:lsdException w:name="List Table 3 Accent 2" w:uiPriority="48"/>
-    <w:lsdException w:name="List Table 4 Accent 2" w:uiPriority="49"/>
-    <w:lsdException w:name="List Table 5 Dark Accent 2" w:uiPriority="50"/>
-    <w:lsdException w:name="List Table 6 Colorful Accent 2" w:uiPriority="51"/>
-    <w:lsdException w:name="List Table 7 Colorful Accent 2" w:uiPriority="52"/>
-    <w:lsdException w:name="List Table 1 Light Accent 3" w:uiPriority="46"/>
-    <w:lsdException w:name="List Table 2 Accent 3" w:uiPriority="47"/>
-    <w:lsdException w:name="List Table 3 Accent 3" w:uiPriority="48"/>
-    <w:lsdException w:name="List Table 4 Accent 3" w:uiPriority="49"/>
-    <w:lsdException w:name="List Table 5 Dark Accent 3" w:uiPriority="50"/>
-    <w:lsdException w:name="List Table 6 Colorful Accent 3" w:uiPriority="51"/>
-    <w:lsdException w:name="List Table 7 Colorful Accent 3" w:uiPriority="52"/>
-    <w:lsdException w:name="List Table 1 Light Accent 4" w:uiPriority="46"/>
-    <w:lsdException w:name="List Table 2 Accent 4" w:uiPriority="47"/>
-    <w:lsdException w:name="List Table 3 Accent 4" w:uiPriority="48"/>
-    <w:lsdException w:name="List Table 4 Accent 4" w:uiPriority="49"/>
-    <w:lsdException w:name="List Table 5 Dark Accent 4" w:uiPriority="50"/>
-    <w:lsdException w:name="List Table 6 Colorful Accent 4" w:uiPriority="51"/>
-    <w:lsdException w:name="List Table 7 Colorful Accent 4" w:uiPriority="52"/>
-    <w:lsdException w:name="List Table 1 Light Accent 5" w:uiPriority="46"/>
-    <w:lsdException w:name="List Table 2 Accent 5" w:uiPriority="47"/>
-    <w:lsdException w:name="List Table 3 Accent 5" w:uiPriority="48"/>
-    <w:lsdException w:name="List Table 4 Accent 5" w:uiPriority="49"/>
-    <w:lsdException w:name="List Table 5 Dark Accent 5" w:uiPriority="50"/>
-    <w:lsdException w:name="List Table 6 Colorful Accent 5" w:uiPriority="51"/>
-    <w:lsdException w:name="List Table 7 Colorful Accent 5" w:uiPriority="52"/>
-    <w:lsdException w:name="List Table 1 Light Accent 6" w:uiPriority="46"/>
-    <w:lsdException w:name="List Table 2 Accent 6" w:uiPriority="47"/>
-    <w:lsdException w:name="List Table 3 Accent 6" w:uiPriority="48"/>
-    <w:lsdException w:name="List Table 4 Accent 6" w:uiPriority="49"/>
-    <w:lsdException w:name="List Table 5 Dark Accent 6" w:uiPriority="50"/>
-    <w:lsdException w:name="List Table 6 Colorful Accent 6" w:uiPriority="51"/>
-    <w:lsdException w:name="List Table 7 Colorful Accent 6" w:uiPriority="52"/>
+  <w:latentStyles w:defLockedState="0" w:defUIPriority="99" w:defSemiHidden="1" w:defUnhideWhenUsed="1" w:defQFormat="0" w:count="267">
+    <w:lsdException w:name="Normal" w:semiHidden="0" w:uiPriority="0" w:unhideWhenUsed="0" w:qFormat="1"/>
+    <w:lsdException w:name="heading 1" w:semiHidden="0" w:unhideWhenUsed="0" w:qFormat="1"/>
+    <w:lsdException w:name="heading 2" w:semiHidden="0" w:uiPriority="0" w:unhideWhenUsed="0" w:qFormat="1"/>
+    <w:lsdException w:name="heading 3" w:semiHidden="0" w:uiPriority="0" w:unhideWhenUsed="0" w:qFormat="1"/>
+    <w:lsdException w:name="heading 4" w:semiHidden="0" w:uiPriority="0" w:unhideWhenUsed="0" w:qFormat="1"/>
+    <w:lsdException w:name="heading 5" w:semiHidden="0" w:uiPriority="0" w:unhideWhenUsed="0" w:qFormat="1"/>
+    <w:lsdException w:name="heading 6" w:semiHidden="0" w:uiPriority="0" w:unhideWhenUsed="0" w:qFormat="1"/>
+    <w:lsdException w:name="heading 7" w:uiPriority="0" w:qFormat="1"/>
+    <w:lsdException w:name="heading 8" w:uiPriority="0" w:qFormat="1"/>
+    <w:lsdException w:name="heading 9" w:uiPriority="0" w:qFormat="1"/>
+    <w:lsdException w:name="index 1" w:locked="1"/>
+    <w:lsdException w:name="index 2" w:locked="1"/>
+    <w:lsdException w:name="index 3" w:locked="1"/>
+    <w:lsdException w:name="index 4" w:locked="1"/>
+    <w:lsdException w:name="index 5" w:locked="1"/>
+    <w:lsdException w:name="index 6" w:locked="1"/>
+    <w:lsdException w:name="index 7" w:locked="1"/>
+    <w:lsdException w:name="index 8" w:locked="1"/>
+    <w:lsdException w:name="index 9" w:locked="1"/>
+    <w:lsdException w:name="toc 1" w:semiHidden="0" w:uiPriority="39" w:unhideWhenUsed="0"/>
+    <w:lsdException w:name="toc 2" w:semiHidden="0" w:uiPriority="0" w:unhideWhenUsed="0"/>
+    <w:lsdException w:name="toc 3" w:semiHidden="0" w:uiPriority="39" w:unhideWhenUsed="0"/>
+    <w:lsdException w:name="toc 4" w:semiHidden="0" w:uiPriority="0" w:unhideWhenUsed="0"/>
+    <w:lsdException w:name="toc 5" w:semiHidden="0" w:uiPriority="0" w:unhideWhenUsed="0"/>
+    <w:lsdException w:name="toc 6" w:semiHidden="0" w:uiPriority="0" w:unhideWhenUsed="0"/>
+    <w:lsdException w:name="toc 7" w:semiHidden="0" w:uiPriority="0" w:unhideWhenUsed="0"/>
+    <w:lsdException w:name="toc 8" w:semiHidden="0" w:uiPriority="0" w:unhideWhenUsed="0"/>
+    <w:lsdException w:name="toc 9" w:semiHidden="0" w:uiPriority="0" w:unhideWhenUsed="0"/>
+    <w:lsdException w:name="Normal Indent" w:locked="1"/>
+    <w:lsdException w:name="footnote text" w:locked="1"/>
+    <w:lsdException w:name="annotation text" w:locked="1"/>
+    <w:lsdException w:name="header" w:locked="1"/>
+    <w:lsdException w:name="footer" w:locked="1"/>
+    <w:lsdException w:name="index heading" w:locked="1"/>
+    <w:lsdException w:name="caption" w:semiHidden="0" w:uiPriority="0" w:unhideWhenUsed="0" w:qFormat="1"/>
+    <w:lsdException w:name="table of figures" w:locked="1"/>
+    <w:lsdException w:name="envelope address" w:locked="1"/>
+    <w:lsdException w:name="envelope return" w:locked="1"/>
+    <w:lsdException w:name="footnote reference" w:locked="1"/>
+    <w:lsdException w:name="annotation reference" w:locked="1"/>
+    <w:lsdException w:name="line number" w:locked="1"/>
+    <w:lsdException w:name="page number" w:locked="1"/>
+    <w:lsdException w:name="endnote reference" w:locked="1"/>
+    <w:lsdException w:name="endnote text" w:locked="1"/>
+    <w:lsdException w:name="table of authorities" w:locked="1"/>
+    <w:lsdException w:name="macro" w:locked="1"/>
+    <w:lsdException w:name="toa heading" w:locked="1"/>
+    <w:lsdException w:name="List" w:locked="1"/>
+    <w:lsdException w:name="List Bullet" w:locked="1"/>
+    <w:lsdException w:name="List Number" w:locked="1"/>
+    <w:lsdException w:name="List 2" w:locked="1"/>
+    <w:lsdException w:name="List 3" w:locked="1"/>
+    <w:lsdException w:name="List 4" w:locked="1"/>
+    <w:lsdException w:name="List 5" w:locked="1"/>
+    <w:lsdException w:name="List Bullet 2" w:locked="1"/>
+    <w:lsdException w:name="List Bullet 3" w:locked="1"/>
+    <w:lsdException w:name="List Bullet 4" w:locked="1"/>
+    <w:lsdException w:name="List Bullet 5" w:locked="1"/>
+    <w:lsdException w:name="List Number 2" w:locked="1"/>
+    <w:lsdException w:name="List Number 3" w:locked="1"/>
+    <w:lsdException w:name="List Number 4" w:locked="1"/>
+    <w:lsdException w:name="List Number 5" w:locked="1"/>
+    <w:lsdException w:name="Title" w:semiHidden="0" w:uiPriority="0" w:unhideWhenUsed="0" w:qFormat="1"/>
+    <w:lsdException w:name="Closing" w:locked="1"/>
+    <w:lsdException w:name="Signature" w:locked="1"/>
+    <w:lsdException w:name="Default Paragraph Font" w:semiHidden="0" w:uiPriority="0" w:unhideWhenUsed="0"/>
+    <w:lsdException w:name="Body Text" w:locked="1"/>
+    <w:lsdException w:name="Body Text Indent" w:locked="1"/>
+    <w:lsdException w:name="List Continue" w:locked="1"/>
+    <w:lsdException w:name="List Continue 2" w:locked="1"/>
+    <w:lsdException w:name="List Continue 3" w:locked="1"/>
+    <w:lsdException w:name="List Continue 4" w:locked="1"/>
+    <w:lsdException w:name="List Continue 5" w:locked="1"/>
+    <w:lsdException w:name="Message Header" w:locked="1"/>
+    <w:lsdException w:name="Subtitle" w:semiHidden="0" w:uiPriority="0" w:unhideWhenUsed="0" w:qFormat="1"/>
+    <w:lsdException w:name="Salutation" w:locked="1"/>
+    <w:lsdException w:name="Date" w:locked="1"/>
+    <w:lsdException w:name="Body Text First Indent" w:locked="1"/>
+    <w:lsdException w:name="Body Text First Indent 2" w:locked="1"/>
+    <w:lsdException w:name="Note Heading" w:locked="1"/>
+    <w:lsdException w:name="Body Text 2" w:locked="1"/>
+    <w:lsdException w:name="Body Text 3" w:locked="1"/>
+    <w:lsdException w:name="Body Text Indent 2" w:locked="1"/>
+    <w:lsdException w:name="Body Text Indent 3" w:locked="1"/>
+    <w:lsdException w:name="Block Text" w:locked="1"/>
+    <w:lsdException w:name="Hyperlink" w:locked="1"/>
+    <w:lsdException w:name="FollowedHyperlink" w:locked="1"/>
+    <w:lsdException w:name="Strong" w:semiHidden="0" w:uiPriority="22" w:unhideWhenUsed="0" w:qFormat="1"/>
+    <w:lsdException w:name="Emphasis" w:semiHidden="0" w:uiPriority="0" w:unhideWhenUsed="0" w:qFormat="1"/>
+    <w:lsdException w:name="Document Map" w:locked="1"/>
+    <w:lsdException w:name="Plain Text" w:locked="1"/>
+    <w:lsdException w:name="E-mail Signature" w:locked="1"/>
+    <w:lsdException w:name="HTML Top of Form" w:locked="1"/>
+    <w:lsdException w:name="HTML Bottom of Form" w:locked="1"/>
+    <w:lsdException w:name="Normal (Web)" w:locked="1"/>
+    <w:lsdException w:name="HTML Acronym" w:locked="1"/>
+    <w:lsdException w:name="HTML Address" w:locked="1"/>
+    <w:lsdException w:name="HTML Cite" w:locked="1"/>
+    <w:lsdException w:name="HTML Code" w:locked="1"/>
+    <w:lsdException w:name="HTML Definition" w:locked="1"/>
+    <w:lsdException w:name="HTML Keyboard" w:locked="1"/>
+    <w:lsdException w:name="HTML Preformatted" w:locked="1"/>
+    <w:lsdException w:name="HTML Sample" w:locked="1"/>
+    <w:lsdException w:name="HTML Typewriter" w:locked="1"/>
+    <w:lsdException w:name="HTML Variable" w:locked="1"/>
+    <w:lsdException w:name="Normal Table" w:locked="1"/>
+    <w:lsdException w:name="annotation subject" w:locked="1"/>
+    <w:lsdException w:name="No List" w:locked="1"/>
+    <w:lsdException w:name="Outline List 1" w:locked="1"/>
+    <w:lsdException w:name="Outline List 2" w:locked="1"/>
+    <w:lsdException w:name="Outline List 3" w:locked="1"/>
+    <w:lsdException w:name="Table Simple 1" w:locked="1"/>
+    <w:lsdException w:name="Table Simple 2" w:locked="1"/>
+    <w:lsdException w:name="Table Simple 3" w:locked="1"/>
+    <w:lsdException w:name="Table Classic 1" w:locked="1"/>
+    <w:lsdException w:name="Table Classic 2" w:locked="1"/>
+    <w:lsdException w:name="Table Classic 3" w:locked="1"/>
+    <w:lsdException w:name="Table Classic 4" w:locked="1"/>
+    <w:lsdException w:name="Table Colorful 1" w:locked="1"/>
+    <w:lsdException w:name="Table Colorful 2" w:locked="1"/>
+    <w:lsdException w:name="Table Colorful 3" w:locked="1"/>
+    <w:lsdException w:name="Table Columns 1" w:locked="1"/>
+    <w:lsdException w:name="Table Columns 2" w:locked="1"/>
+    <w:lsdException w:name="Table Columns 3" w:locked="1"/>
+    <w:lsdException w:name="Table Columns 4" w:locked="1"/>
+    <w:lsdException w:name="Table Columns 5" w:locked="1"/>
+    <w:lsdException w:name="Table Grid 1" w:locked="1"/>
+    <w:lsdException w:name="Table Grid 2" w:locked="1"/>
+    <w:lsdException w:name="Table Grid 3" w:locked="1"/>
+    <w:lsdException w:name="Table Grid 4" w:locked="1"/>
+    <w:lsdException w:name="Table Grid 5" w:locked="1"/>
+    <w:lsdException w:name="Table Grid 6" w:locked="1"/>
+    <w:lsdException w:name="Table Grid 7" w:locked="1"/>
+    <w:lsdException w:name="Table Grid 8" w:locked="1"/>
+    <w:lsdException w:name="Table List 1" w:locked="1"/>
+    <w:lsdException w:name="Table List 2" w:locked="1"/>
+    <w:lsdException w:name="Table List 3" w:locked="1"/>
+    <w:lsdException w:name="Table List 4" w:locked="1"/>
+    <w:lsdException w:name="Table List 5" w:locked="1"/>
+    <w:lsdException w:name="Table List 6" w:locked="1"/>
+    <w:lsdException w:name="Table List 7" w:locked="1"/>
+    <w:lsdException w:name="Table List 8" w:locked="1"/>
+    <w:lsdException w:name="Table 3D effects 1" w:locked="1"/>
+    <w:lsdException w:name="Table 3D effects 2" w:locked="1"/>
+    <w:lsdException w:name="Table 3D effects 3" w:locked="1"/>
+    <w:lsdException w:name="Table Contemporary" w:locked="1"/>
+    <w:lsdException w:name="Table Elegant" w:locked="1"/>
+    <w:lsdException w:name="Table Professional" w:locked="1"/>
+    <w:lsdException w:name="Table Subtle 1" w:locked="1"/>
+    <w:lsdException w:name="Table Subtle 2" w:locked="1"/>
+    <w:lsdException w:name="Table Web 1" w:locked="1"/>
+    <w:lsdException w:name="Table Web 2" w:locked="1"/>
+    <w:lsdException w:name="Table Web 3" w:locked="1"/>
+    <w:lsdException w:name="Balloon Text" w:locked="1"/>
+    <w:lsdException w:name="Table Grid" w:semiHidden="0" w:uiPriority="0" w:unhideWhenUsed="0"/>
+    <w:lsdException w:name="Table Theme" w:locked="1"/>
+    <w:lsdException w:name="Placeholder Text" w:unhideWhenUsed="0"/>
+    <w:lsdException w:name="No Spacing" w:semiHidden="0" w:uiPriority="1" w:unhideWhenUsed="0" w:qFormat="1"/>
+    <w:lsdException w:name="Light Shading" w:semiHidden="0" w:uiPriority="60" w:unhideWhenUsed="0"/>
+    <w:lsdException w:name="Light List" w:semiHidden="0" w:uiPriority="61" w:unhideWhenUsed="0"/>
+    <w:lsdException w:name="Light Grid" w:semiHidden="0" w:uiPriority="62" w:unhideWhenUsed="0"/>
+    <w:lsdException w:name="Medium Shading 1" w:semiHidden="0" w:uiPriority="63" w:unhideWhenUsed="0"/>
+    <w:lsdException w:name="Medium Shading 2" w:semiHidden="0" w:uiPriority="64" w:unhideWhenUsed="0"/>
+    <w:lsdException w:name="Medium List 1" w:semiHidden="0" w:uiPriority="65" w:unhideWhenUsed="0"/>
+    <w:lsdException w:name="Medium List 2" w:semiHidden="0" w:uiPriority="66" w:unhideWhenUsed="0"/>
+    <w:lsdException w:name="Medium Grid 1" w:semiHidden="0" w:uiPriority="67" w:unhideWhenUsed="0"/>
+    <w:lsdException w:name="Medium Grid 2" w:semiHidden="0" w:uiPriority="68" w:unhideWhenUsed="0"/>
+    <w:lsdException w:name="Medium Grid 3" w:semiHidden="0" w:uiPriority="69" w:unhideWhenUsed="0"/>
+    <w:lsdException w:name="Dark List" w:semiHidden="0" w:uiPriority="70" w:unhideWhenUsed="0"/>
+    <w:lsdException w:name="Colorful Shading" w:semiHidden="0" w:uiPriority="71" w:unhideWhenUsed="0"/>
+    <w:lsdException w:name="Colorful List" w:semiHidden="0" w:uiPriority="72" w:unhideWhenUsed="0"/>
+    <w:lsdException w:name="Colorful Grid" w:semiHidden="0" w:uiPriority="73" w:unhideWhenUsed="0"/>
+    <w:lsdException w:name="Light Shading Accent 1" w:semiHidden="0" w:uiPriority="60" w:unhideWhenUsed="0"/>
+    <w:lsdException w:name="Light List Accent 1" w:semiHidden="0" w:uiPriority="61" w:unhideWhenUsed="0"/>
+    <w:lsdException w:name="Light Grid Accent 1" w:semiHidden="0" w:uiPriority="62" w:unhideWhenUsed="0"/>
+    <w:lsdException w:name="Medium Shading 1 Accent 1" w:semiHidden="0" w:uiPriority="63" w:unhideWhenUsed="0"/>
+    <w:lsdException w:name="Medium Shading 2 Accent 1" w:semiHidden="0" w:uiPriority="64" w:unhideWhenUsed="0"/>
+    <w:lsdException w:name="Medium List 1 Accent 1" w:semiHidden="0" w:uiPriority="65" w:unhideWhenUsed="0"/>
+    <w:lsdException w:name="Revision" w:unhideWhenUsed="0"/>
+    <w:lsdException w:name="List Paragraph" w:semiHidden="0" w:uiPriority="34" w:unhideWhenUsed="0" w:qFormat="1"/>
+    <w:lsdException w:name="Quote" w:semiHidden="0" w:uiPriority="29" w:unhideWhenUsed="0" w:qFormat="1"/>
+    <w:lsdException w:name="Intense Quote" w:semiHidden="0" w:uiPriority="30" w:unhideWhenUsed="0" w:qFormat="1"/>
+    <w:lsdException w:name="Medium List 2 Accent 1" w:semiHidden="0" w:uiPriority="66" w:unhideWhenUsed="0"/>
+    <w:lsdException w:name="Medium Grid 1 Accent 1" w:semiHidden="0" w:uiPriority="67" w:unhideWhenUsed="0"/>
+    <w:lsdException w:name="Medium Grid 2 Accent 1" w:semiHidden="0" w:uiPriority="68" w:unhideWhenUsed="0"/>
+    <w:lsdException w:name="Medium Grid 3 Accent 1" w:semiHidden="0" w:uiPriority="69" w:unhideWhenUsed="0"/>
+    <w:lsdException w:name="Dark List Accent 1" w:semiHidden="0" w:uiPriority="70" w:unhideWhenUsed="0"/>
+    <w:lsdException w:name="Colorful Shading Accent 1" w:semiHidden="0" w:uiPriority="71" w:unhideWhenUsed="0"/>
+    <w:lsdException w:name="Colorful List Accent 1" w:semiHidden="0" w:uiPriority="72" w:unhideWhenUsed="0"/>
+    <w:lsdException w:name="Colorful Grid Accent 1" w:semiHidden="0" w:uiPriority="73" w:unhideWhenUsed="0"/>
+    <w:lsdException w:name="Light Shading Accent 2" w:semiHidden="0" w:uiPriority="60" w:unhideWhenUsed="0"/>
+    <w:lsdException w:name="Light List Accent 2" w:semiHidden="0" w:uiPriority="61" w:unhideWhenUsed="0"/>
+    <w:lsdException w:name="Light Grid Accent 2" w:semiHidden="0" w:uiPriority="62" w:unhideWhenUsed="0"/>
+    <w:lsdException w:name="Medium Shading 1 Accent 2" w:semiHidden="0" w:uiPriority="63" w:unhideWhenUsed="0"/>
+    <w:lsdException w:name="Medium Shading 2 Accent 2" w:semiHidden="0" w:uiPriority="64" w:unhideWhenUsed="0"/>
+    <w:lsdException w:name="Medium List 1 Accent 2" w:semiHidden="0" w:uiPriority="65" w:unhideWhenUsed="0"/>
+    <w:lsdException w:name="Medium List 2 Accent 2" w:semiHidden="0" w:uiPriority="66" w:unhideWhenUsed="0"/>
+    <w:lsdException w:name="Medium Grid 1 Accent 2" w:semiHidden="0" w:uiPriority="67" w:unhideWhenUsed="0"/>
+    <w:lsdException w:name="Medium Grid 2 Accent 2" w:semiHidden="0" w:uiPriority="68" w:unhideWhenUsed="0"/>
+    <w:lsdException w:name="Medium Grid 3 Accent 2" w:semiHidden="0" w:uiPriority="69" w:unhideWhenUsed="0"/>
+    <w:lsdException w:name="Dark List Accent 2" w:semiHidden="0" w:uiPriority="70" w:unhideWhenUsed="0"/>
+    <w:lsdException w:name="Colorful Shading Accent 2" w:semiHidden="0" w:uiPriority="71" w:unhideWhenUsed="0"/>
+    <w:lsdException w:name="Colorful List Accent 2" w:semiHidden="0" w:uiPriority="72" w:unhideWhenUsed="0"/>
+    <w:lsdException w:name="Colorful Grid Accent 2" w:semiHidden="0" w:uiPriority="73" w:unhideWhenUsed="0"/>
+    <w:lsdException w:name="Light Shading Accent 3" w:semiHidden="0" w:uiPriority="60" w:unhideWhenUsed="0"/>
+    <w:lsdException w:name="Light List Accent 3" w:semiHidden="0" w:uiPriority="61" w:unhideWhenUsed="0"/>
+    <w:lsdException w:name="Light Grid Accent 3" w:semiHidden="0" w:uiPriority="62" w:unhideWhenUsed="0"/>
+    <w:lsdException w:name="Medium Shading 1 Accent 3" w:semiHidden="0" w:uiPriority="63" w:unhideWhenUsed="0"/>
+    <w:lsdException w:name="Medium Shading 2 Accent 3" w:semiHidden="0" w:uiPriority="64" w:unhideWhenUsed="0"/>
+    <w:lsdException w:name="Medium List 1 Accent 3" w:semiHidden="0" w:uiPriority="65" w:unhideWhenUsed="0"/>
+    <w:lsdException w:name="Medium List 2 Accent 3" w:semiHidden="0" w:uiPriority="66" w:unhideWhenUsed="0"/>
+    <w:lsdException w:name="Medium Grid 1 Accent 3" w:semiHidden="0" w:uiPriority="67" w:unhideWhenUsed="0"/>
+    <w:lsdException w:name="Medium Grid 2 Accent 3" w:semiHidden="0" w:uiPriority="68" w:unhideWhenUsed="0"/>
+    <w:lsdException w:name="Medium Grid 3 Accent 3" w:semiHidden="0" w:uiPriority="69" w:unhideWhenUsed="0"/>
+    <w:lsdException w:name="Dark List Accent 3" w:semiHidden="0" w:uiPriority="70" w:unhideWhenUsed="0"/>
+    <w:lsdException w:name="Colorful Shading Accent 3" w:semiHidden="0" w:uiPriority="71" w:unhideWhenUsed="0"/>
+    <w:lsdException w:name="Colorful List Accent 3" w:semiHidden="0" w:uiPriority="72" w:unhideWhenUsed="0"/>
+    <w:lsdException w:name="Colorful Grid Accent 3" w:semiHidden="0" w:uiPriority="73" w:unhideWhenUsed="0"/>
+    <w:lsdException w:name="Light Shading Accent 4" w:semiHidden="0" w:uiPriority="60" w:unhideWhenUsed="0"/>
+    <w:lsdException w:name="Light List Accent 4" w:semiHidden="0" w:uiPriority="61" w:unhideWhenUsed="0"/>
+    <w:lsdException w:name="Light Grid Accent 4" w:semiHidden="0" w:uiPriority="62" w:unhideWhenUsed="0"/>
+    <w:lsdException w:name="Medium Shading 1 Accent 4" w:semiHidden="0" w:uiPriority="63" w:unhideWhenUsed="0"/>
+    <w:lsdException w:name="Medium Shading 2 Accent 4" w:semiHidden="0" w:uiPriority="64" w:unhideWhenUsed="0"/>
+    <w:lsdException w:name="Medium List 1 Accent 4" w:semiHidden="0" w:uiPriority="65" w:unhideWhenUsed="0"/>
+    <w:lsdException w:name="Medium List 2 Accent 4" w:semiHidden="0" w:uiPriority="66" w:unhideWhenUsed="0"/>
+    <w:lsdException w:name="Medium Grid 1 Accent 4" w:semiHidden="0" w:uiPriority="67" w:unhideWhenUsed="0"/>
+    <w:lsdException w:name="Medium Grid 2 Accent 4" w:semiHidden="0" w:uiPriority="68" w:unhideWhenUsed="0"/>
+    <w:lsdException w:name="Medium Grid 3 Accent 4" w:semiHidden="0" w:uiPriority="69" w:unhideWhenUsed="0"/>
+    <w:lsdException w:name="Dark List Accent 4" w:semiHidden="0" w:uiPriority="70" w:unhideWhenUsed="0"/>
+    <w:lsdException w:name="Colorful Shading Accent 4" w:semiHidden="0" w:uiPriority="71" w:unhideWhenUsed="0"/>
+    <w:lsdException w:name="Colorful List Accent 4" w:semiHidden="0" w:uiPriority="72" w:unhideWhenUsed="0"/>
+    <w:lsdException w:name="Colorful Grid Accent 4" w:semiHidden="0" w:uiPriority="73" w:unhideWhenUsed="0"/>
+    <w:lsdException w:name="Light Shading Accent 5" w:semiHidden="0" w:uiPriority="60" w:unhideWhenUsed="0"/>
+    <w:lsdException w:name="Light List Accent 5" w:semiHidden="0" w:uiPriority="61" w:unhideWhenUsed="0"/>
+    <w:lsdException w:name="Light Grid Accent 5" w:semiHidden="0" w:uiPriority="62" w:unhideWhenUsed="0"/>
+    <w:lsdException w:name="Medium Shading 1 Accent 5" w:semiHidden="0" w:uiPriority="63" w:unhideWhenUsed="0"/>
+    <w:lsdException w:name="Medium Shading 2 Accent 5" w:semiHidden="0" w:uiPriority="64" w:unhideWhenUsed="0"/>
+    <w:lsdException w:name="Medium List 1 Accent 5" w:semiHidden="0" w:uiPriority="65" w:unhideWhenUsed="0"/>
+    <w:lsdException w:name="Medium List 2 Accent 5" w:semiHidden="0" w:uiPriority="66" w:unhideWhenUsed="0"/>
+    <w:lsdException w:name="Medium Grid 1 Accent 5" w:semiHidden="0" w:uiPriority="67" w:unhideWhenUsed="0"/>
+    <w:lsdException w:name="Medium Grid 2 Accent 5" w:semiHidden="0" w:uiPriority="68" w:unhideWhenUsed="0"/>
+    <w:lsdException w:name="Medium Grid 3 Accent 5" w:semiHidden="0" w:uiPriority="69" w:unhideWhenUsed="0"/>
+    <w:lsdException w:name="Dark List Accent 5" w:semiHidden="0" w:uiPriority="70" w:unhideWhenUsed="0"/>
+    <w:lsdException w:name="Colorful Shading Accent 5" w:semiHidden="0" w:uiPriority="71" w:unhideWhenUsed="0"/>
+    <w:lsdException w:name="Colorful List Accent 5" w:semiHidden="0" w:uiPriority="72" w:unhideWhenUsed="0"/>
+    <w:lsdException w:name="Colorful Grid Accent 5" w:semiHidden="0" w:uiPriority="73" w:unhideWhenUsed="0"/>
+    <w:lsdException w:name="Light Shading Accent 6" w:semiHidden="0" w:uiPriority="60" w:unhideWhenUsed="0"/>
+    <w:lsdException w:name="Light List Accent 6" w:semiHidden="0" w:uiPriority="61" w:unhideWhenUsed="0"/>
+    <w:lsdException w:name="Light Grid Accent 6" w:semiHidden="0" w:uiPriority="62" w:unhideWhenUsed="0"/>
+    <w:lsdException w:name="Medium Shading 1 Accent 6" w:semiHidden="0" w:uiPriority="63" w:unhideWhenUsed="0"/>
+    <w:lsdException w:name="Medium Shading 2 Accent 6" w:semiHidden="0" w:uiPriority="64" w:unhideWhenUsed="0"/>
+    <w:lsdException w:name="Medium List 1 Accent 6" w:semiHidden="0" w:uiPriority="65" w:unhideWhenUsed="0"/>
+    <w:lsdException w:name="Medium List 2 Accent 6" w:semiHidden="0" w:uiPriority="66" w:unhideWhenUsed="0"/>
+    <w:lsdException w:name="Medium Grid 1 Accent 6" w:semiHidden="0" w:uiPriority="67" w:unhideWhenUsed="0"/>
+    <w:lsdException w:name="Medium Grid 2 Accent 6" w:semiHidden="0" w:uiPriority="68" w:unhideWhenUsed="0"/>
+    <w:lsdException w:name="Medium Grid 3 Accent 6" w:semiHidden="0" w:uiPriority="69" w:unhideWhenUsed="0"/>
+    <w:lsdException w:name="Dark List Accent 6" w:semiHidden="0" w:uiPriority="70" w:unhideWhenUsed="0"/>
+    <w:lsdException w:name="Colorful Shading Accent 6" w:semiHidden="0" w:uiPriority="71" w:unhideWhenUsed="0"/>
+    <w:lsdException w:name="Colorful List Accent 6" w:semiHidden="0" w:uiPriority="72" w:unhideWhenUsed="0"/>
+    <w:lsdException w:name="Colorful Grid Accent 6" w:semiHidden="0" w:uiPriority="73" w:unhideWhenUsed="0"/>
+    <w:lsdException w:name="Subtle Emphasis" w:semiHidden="0" w:uiPriority="19" w:unhideWhenUsed="0" w:qFormat="1"/>
+    <w:lsdException w:name="Intense Emphasis" w:semiHidden="0" w:uiPriority="21" w:unhideWhenUsed="0" w:qFormat="1"/>
+    <w:lsdException w:name="Subtle Reference" w:semiHidden="0" w:uiPriority="31" w:unhideWhenUsed="0" w:qFormat="1"/>
+    <w:lsdException w:name="Intense Reference" w:semiHidden="0" w:uiPriority="32" w:unhideWhenUsed="0" w:qFormat="1"/>
+    <w:lsdException w:name="Book Title" w:semiHidden="0" w:uiPriority="33" w:unhideWhenUsed="0" w:qFormat="1"/>
+    <w:lsdException w:name="Bibliography" w:uiPriority="37"/>
+    <w:lsdException w:name="TOC Heading" w:semiHidden="0" w:uiPriority="39" w:unhideWhenUsed="0" w:qFormat="1"/>
   </w:latentStyles>
   <w:style w:type="paragraph" w:default="1" w:styleId="Normal">
     <w:name w:val="Normal"/>
@@ -31558,6 +31733,7 @@
     <w:uiPriority w:val="99"/>
     <w:semiHidden/>
     <w:unhideWhenUsed/>
+    <w:qFormat/>
     <w:tblPr>
       <w:tblInd w:w="0" w:type="dxa"/>
       <w:tblCellMar>
@@ -31984,7 +32160,6 @@
   </w:style>
   <w:style w:type="character" w:customStyle="1" w:styleId="tlid-translation">
     <w:name w:val="tlid-translation"/>
-    <w:uiPriority w:val="99"/>
     <w:rsid w:val="00B72EC5"/>
   </w:style>
   <w:style w:type="character" w:customStyle="1" w:styleId="tag">

</xml_diff>

<commit_message>
* Project "Learning / Hibernate / Hibernate JBoss.org part_01":    + Add multi loading example.    ! Update Hibernate JBoss.org part_01/docs/Hibernate.docx file.
</commit_message>
<xml_diff>
--- a/Hibernate/Hibernate JBoss.org part_01/docs/Hibernate.docx
+++ b/Hibernate/Hibernate JBoss.org part_01/docs/Hibernate.docx
@@ -1359,23 +1359,7 @@
             <w:noProof/>
             <w:lang w:val="en-US"/>
           </w:rPr>
-          <w:t>a custom entity pro</w:t>
-        </w:r>
-        <w:r>
-          <w:rPr>
-            <w:rStyle w:val="Hyperlink"/>
-            <w:noProof/>
-            <w:lang w:val="en-US"/>
-          </w:rPr>
-          <w:t>x</w:t>
-        </w:r>
-        <w:r>
-          <w:rPr>
-            <w:rStyle w:val="Hyperlink"/>
-            <w:noProof/>
-            <w:lang w:val="en-US"/>
-          </w:rPr>
-          <w:t>y</w:t>
+          <w:t>a custom entity proxy</w:t>
         </w:r>
         <w:r>
           <w:rPr>
@@ -13954,7 +13938,6 @@
         <w:rPr>
           <w:rFonts w:ascii="Times New Roman" w:hAnsi="Times New Roman"/>
           <w:noProof/>
-          <w:lang w:val="en-US"/>
         </w:rPr>
       </w:pPr>
       <w:r>
@@ -13964,7 +13947,29 @@
           <w:lang w:val="en-US"/>
         </w:rPr>
         <w:lastRenderedPageBreak/>
-        <w:t>Fieldbased (Прямой доступ к атрибуту через ReflectionAPI).</w:t>
+        <w:t>Fieldbased</w:t>
+      </w:r>
+      <w:r>
+        <w:rPr>
+          <w:rFonts w:ascii="Times New Roman" w:hAnsi="Times New Roman"/>
+          <w:noProof/>
+        </w:rPr>
+        <w:t xml:space="preserve"> (Прямой доступ к атрибуту через </w:t>
+      </w:r>
+      <w:r>
+        <w:rPr>
+          <w:rFonts w:ascii="Times New Roman" w:hAnsi="Times New Roman"/>
+          <w:noProof/>
+          <w:lang w:val="en-US"/>
+        </w:rPr>
+        <w:t>ReflectionAPI</w:t>
+      </w:r>
+      <w:r>
+        <w:rPr>
+          <w:rFonts w:ascii="Times New Roman" w:hAnsi="Times New Roman"/>
+          <w:noProof/>
+        </w:rPr>
+        <w:t>).</w:t>
       </w:r>
     </w:p>
     <w:p>
@@ -13993,15 +13998,52 @@
       <w:pPr>
         <w:rPr>
           <w:noProof/>
-          <w:lang w:val="en-US"/>
-        </w:rPr>
-      </w:pPr>
-      <w:r>
-        <w:rPr>
-          <w:noProof/>
-          <w:lang w:val="en-US"/>
-        </w:rPr>
-        <w:t>Если стратегия явно не указана через аннотацию @Access, то на будет неявно определяться по тому, где расположена аннотация @id- на атрибуте или свойстве (gettermethod).</w:t>
+        </w:rPr>
+      </w:pPr>
+      <w:r>
+        <w:rPr>
+          <w:noProof/>
+        </w:rPr>
+        <w:t>Если стратегия явно не указана через аннотацию @</w:t>
+      </w:r>
+      <w:r>
+        <w:rPr>
+          <w:noProof/>
+          <w:lang w:val="en-US"/>
+        </w:rPr>
+        <w:t>Access</w:t>
+      </w:r>
+      <w:r>
+        <w:rPr>
+          <w:noProof/>
+        </w:rPr>
+        <w:t>, то на будет неявно определяться по тому, где расположена аннотация @</w:t>
+      </w:r>
+      <w:r>
+        <w:rPr>
+          <w:noProof/>
+          <w:lang w:val="en-US"/>
+        </w:rPr>
+        <w:t>id</w:t>
+      </w:r>
+      <w:r>
+        <w:rPr>
+          <w:noProof/>
+        </w:rPr>
+        <w:t>- на атрибуте или свойстве (</w:t>
+      </w:r>
+      <w:r>
+        <w:rPr>
+          <w:noProof/>
+          <w:lang w:val="en-US"/>
+        </w:rPr>
+        <w:t>gettermethod</w:t>
+      </w:r>
+      <w:r>
+        <w:rPr>
+          <w:noProof/>
+        </w:rPr>
+        <w:t>).</w:t>
       </w:r>
     </w:p>
     <w:p>
@@ -22387,14 +22429,15 @@
     </w:p>
     <w:p>
       <w:pPr>
-        <w:pStyle w:val="Heading5"/>
-        <w:rPr>
-          <w:noProof/>
-          <w:lang w:val="en-US"/>
-        </w:rPr>
-      </w:pPr>
-      <w:r>
-        <w:rPr>
+        <w:rPr>
+          <w:b/>
+          <w:noProof/>
+          <w:lang w:val="en-US"/>
+        </w:rPr>
+      </w:pPr>
+      <w:r>
+        <w:rPr>
+          <w:b/>
           <w:noProof/>
           <w:lang w:val="en-US"/>
         </w:rPr>
@@ -24864,24 +24907,18 @@
     </w:p>
     <w:p>
       <w:pPr>
-        <w:pStyle w:val="Heading3"/>
-        <w:rPr>
+        <w:rPr>
+          <w:b/>
           <w:lang w:val="en-US"/>
         </w:rPr>
       </w:pPr>
       <w:bookmarkStart w:id="53" w:name="_Toc56755475"/>
       <w:r>
         <w:rPr>
-          <w:sz w:val="24"/>
-          <w:lang w:val="en-US"/>
-        </w:rPr>
-        <w:t>Polymorphic</w:t>
-      </w:r>
-      <w:r>
-        <w:rPr>
-          <w:lang w:val="en-US"/>
-        </w:rPr>
-        <w:t xml:space="preserve"> Queries</w:t>
+          <w:b/>
+          <w:lang w:val="en-US"/>
+        </w:rPr>
+        <w:t>Polymorphic Queries</w:t>
       </w:r>
       <w:bookmarkEnd w:id="53"/>
     </w:p>
@@ -29718,21 +29755,7 @@
           <w:noProof/>
           <w:lang w:val="en-US"/>
         </w:rPr>
-        <w:t>Session.</w:t>
-      </w:r>
-      <w:r>
-        <w:rPr>
-          <w:noProof/>
-          <w:lang w:val="en-US"/>
-        </w:rPr>
-        <w:t>get</w:t>
-      </w:r>
-      <w:r>
-        <w:rPr>
-          <w:noProof/>
-          <w:lang w:val="en-US"/>
-        </w:rPr>
-        <w:t>()</w:t>
+        <w:t>Session.get()</w:t>
       </w:r>
       <w:r>
         <w:rPr>
@@ -29767,7 +29790,325 @@
           <w:noProof/>
           <w:lang w:val="en-US"/>
         </w:rPr>
-        <w:t>.class</w:t>
+        <w:t>.class)</w:t>
+      </w:r>
+      <w:r>
+        <w:rPr>
+          <w:noProof/>
+          <w:lang w:val="en-US"/>
+        </w:rPr>
+        <w:t xml:space="preserve"> </w:t>
+      </w:r>
+      <w:r>
+        <w:rPr>
+          <w:noProof/>
+          <w:lang w:val="en-US"/>
+        </w:rPr>
+        <w:t>.loadOptional(</w:t>
+      </w:r>
+      <w:r>
+        <w:rPr>
+          <w:noProof/>
+          <w:lang w:val="en-US"/>
+        </w:rPr>
+        <w:t>some</w:t>
+      </w:r>
+      <w:r>
+        <w:rPr>
+          <w:noProof/>
+          <w:lang w:val="en-US"/>
+        </w:rPr>
+        <w:t>Id)</w:t>
+      </w:r>
+      <w:r>
+        <w:rPr>
+          <w:noProof/>
+          <w:lang w:val="en-US"/>
+        </w:rPr>
+        <w:t>.</w:t>
+      </w:r>
+    </w:p>
+    <w:p>
+      <w:pPr>
+        <w:pStyle w:val="Heading1"/>
+        <w:numPr>
+          <w:ilvl w:val="1"/>
+          <w:numId w:val="12"/>
+        </w:numPr>
+        <w:jc w:val="center"/>
+        <w:rPr>
+          <w:noProof/>
+          <w:sz w:val="36"/>
+          <w:szCs w:val="36"/>
+          <w:lang w:val="en-US"/>
+        </w:rPr>
+      </w:pPr>
+      <w:r>
+        <w:rPr>
+          <w:noProof/>
+          <w:sz w:val="36"/>
+          <w:szCs w:val="36"/>
+          <w:lang w:val="en-US"/>
+        </w:rPr>
+        <w:t>O</w:t>
+      </w:r>
+      <w:r>
+        <w:rPr>
+          <w:noProof/>
+          <w:sz w:val="36"/>
+          <w:szCs w:val="36"/>
+          <w:lang w:val="en-US"/>
+        </w:rPr>
+        <w:t>BTAIN</w:t>
+      </w:r>
+      <w:r>
+        <w:rPr>
+          <w:noProof/>
+          <w:sz w:val="36"/>
+          <w:szCs w:val="36"/>
+          <w:lang w:val="en-US"/>
+        </w:rPr>
+        <w:t xml:space="preserve"> </w:t>
+      </w:r>
+      <w:r>
+        <w:rPr>
+          <w:noProof/>
+          <w:sz w:val="36"/>
+          <w:szCs w:val="36"/>
+          <w:lang w:val="en-US"/>
+        </w:rPr>
+        <w:t>MULTIPLE</w:t>
+      </w:r>
+      <w:r>
+        <w:rPr>
+          <w:noProof/>
+          <w:sz w:val="36"/>
+          <w:szCs w:val="36"/>
+          <w:lang w:val="en-US"/>
+        </w:rPr>
+        <w:t xml:space="preserve"> </w:t>
+      </w:r>
+      <w:r>
+        <w:rPr>
+          <w:noProof/>
+          <w:sz w:val="36"/>
+          <w:szCs w:val="36"/>
+          <w:lang w:val="en-US"/>
+        </w:rPr>
+        <w:t>ENTITIES</w:t>
+      </w:r>
+      <w:r>
+        <w:rPr>
+          <w:noProof/>
+          <w:sz w:val="36"/>
+          <w:szCs w:val="36"/>
+          <w:lang w:val="en-US"/>
+        </w:rPr>
+        <w:t xml:space="preserve"> </w:t>
+      </w:r>
+      <w:r>
+        <w:rPr>
+          <w:noProof/>
+          <w:sz w:val="36"/>
+          <w:szCs w:val="36"/>
+          <w:lang w:val="en-US"/>
+        </w:rPr>
+        <w:t>BY</w:t>
+      </w:r>
+      <w:r>
+        <w:rPr>
+          <w:noProof/>
+          <w:sz w:val="36"/>
+          <w:szCs w:val="36"/>
+          <w:lang w:val="en-US"/>
+        </w:rPr>
+        <w:t xml:space="preserve"> </w:t>
+      </w:r>
+      <w:r>
+        <w:rPr>
+          <w:noProof/>
+          <w:sz w:val="36"/>
+          <w:szCs w:val="36"/>
+          <w:lang w:val="en-US"/>
+        </w:rPr>
+        <w:t>THEIR</w:t>
+      </w:r>
+      <w:r>
+        <w:rPr>
+          <w:noProof/>
+          <w:sz w:val="36"/>
+          <w:szCs w:val="36"/>
+          <w:lang w:val="en-US"/>
+        </w:rPr>
+        <w:t xml:space="preserve"> </w:t>
+      </w:r>
+      <w:r>
+        <w:rPr>
+          <w:noProof/>
+          <w:sz w:val="36"/>
+          <w:szCs w:val="36"/>
+          <w:lang w:val="en-US"/>
+        </w:rPr>
+        <w:t>IDENTIFIERS</w:t>
+      </w:r>
+      <w:r>
+        <w:rPr>
+          <w:noProof/>
+          <w:sz w:val="36"/>
+          <w:szCs w:val="36"/>
+          <w:lang w:val="en-US"/>
+        </w:rPr>
+        <w:t xml:space="preserve"> </w:t>
+      </w:r>
+    </w:p>
+    <w:p>
+      <w:pPr>
+        <w:rPr>
+          <w:lang w:val="en-US"/>
+        </w:rPr>
+      </w:pPr>
+      <w:r>
+        <w:rPr>
+          <w:lang w:val="en-US"/>
+        </w:rPr>
+        <w:t xml:space="preserve">(Hibernate only!) </w:t>
+      </w:r>
+      <w:r>
+        <w:rPr>
+          <w:lang w:val="en-US"/>
+        </w:rPr>
+        <w:t xml:space="preserve">While the JPA standard does not support retrieving multiple entities at once, other than running a JPQL or Criteria API query, Hibernate offers this functionality via the </w:t>
+      </w:r>
+      <w:hyperlink r:id="rId31" w:anchor="byMultipleIds-java.lang.Class-" w:history="1">
+        <w:r>
+          <w:rPr>
+            <w:b/>
+            <w:noProof/>
+            <w:color w:val="0070C0"/>
+            <w:lang w:val="en-US"/>
+          </w:rPr>
+          <w:t xml:space="preserve">byMultipleIds </w:t>
+        </w:r>
+        <w:r>
+          <w:rPr>
+            <w:lang w:val="en-US"/>
+          </w:rPr>
+          <w:t>method</w:t>
+        </w:r>
+      </w:hyperlink>
+      <w:r>
+        <w:rPr>
+          <w:lang w:val="en-US"/>
+        </w:rPr>
+        <w:t xml:space="preserve"> of the Hibernate </w:t>
+      </w:r>
+      <w:r>
+        <w:rPr>
+          <w:rStyle w:val="HTMLCode"/>
+          <w:lang w:val="en-US"/>
+        </w:rPr>
+        <w:t>Session</w:t>
+      </w:r>
+      <w:r>
+        <w:rPr>
+          <w:lang w:val="en-US"/>
+        </w:rPr>
+        <w:t>.</w:t>
+      </w:r>
+    </w:p>
+    <w:p>
+      <w:pPr>
+        <w:pStyle w:val="Heading1"/>
+        <w:numPr>
+          <w:ilvl w:val="1"/>
+          <w:numId w:val="12"/>
+        </w:numPr>
+        <w:jc w:val="center"/>
+        <w:rPr>
+          <w:noProof/>
+          <w:sz w:val="36"/>
+          <w:szCs w:val="36"/>
+          <w:lang w:val="en-US"/>
+        </w:rPr>
+      </w:pPr>
+      <w:r>
+        <w:rPr>
+          <w:noProof/>
+          <w:sz w:val="36"/>
+          <w:szCs w:val="36"/>
+          <w:lang w:val="en-US"/>
+        </w:rPr>
+        <w:t>FILTERING ENTITIES AND ASSOCIATIONS</w:t>
+      </w:r>
+      <w:r>
+        <w:rPr>
+          <w:noProof/>
+          <w:sz w:val="36"/>
+          <w:szCs w:val="36"/>
+          <w:lang w:val="en-US"/>
+        </w:rPr>
+        <w:t xml:space="preserve"> </w:t>
+      </w:r>
+    </w:p>
+    <w:p>
+      <w:pPr>
+        <w:spacing w:before="100" w:beforeAutospacing="1" w:after="100" w:afterAutospacing="1"/>
+        <w:ind w:firstLine="0"/>
+        <w:rPr>
+          <w:noProof/>
+          <w:lang w:val="en-US"/>
+        </w:rPr>
+      </w:pPr>
+      <w:r>
+        <w:rPr>
+          <w:noProof/>
+          <w:lang w:val="en-US"/>
+        </w:rPr>
+        <w:t>Hibernate offers two options if you want to filter entities or entity associations:</w:t>
+      </w:r>
+    </w:p>
+    <w:p>
+      <w:pPr>
+        <w:numPr>
+          <w:ilvl w:val="0"/>
+          <w:numId w:val="48"/>
+        </w:numPr>
+        <w:ind w:left="709"/>
+        <w:rPr>
+          <w:noProof/>
+          <w:lang w:val="en-US"/>
+        </w:rPr>
+      </w:pPr>
+      <w:r>
+        <w:rPr>
+          <w:b/>
+          <w:noProof/>
+          <w:lang w:val="en-US"/>
+        </w:rPr>
+        <w:t>Static</w:t>
+      </w:r>
+      <w:r>
+        <w:rPr>
+          <w:noProof/>
+          <w:lang w:val="en-US"/>
+        </w:rPr>
+        <w:t xml:space="preserve"> (</w:t>
+      </w:r>
+      <w:r>
+        <w:rPr>
+          <w:b/>
+          <w:noProof/>
+          <w:color w:val="0070C0"/>
+          <w:lang w:val="en-US"/>
+        </w:rPr>
+        <w:t>@Where</w:t>
+      </w:r>
+      <w:r>
+        <w:rPr>
+          <w:noProof/>
+          <w:lang w:val="en-US"/>
+        </w:rPr>
+        <w:t>,</w:t>
       </w:r>
       <w:bookmarkStart w:id="57" w:name="_GoBack"/>
       <w:bookmarkEnd w:id="57"/>
@@ -29776,6 +30117,22 @@
           <w:noProof/>
           <w:lang w:val="en-US"/>
         </w:rPr>
+        <w:t xml:space="preserve"> </w:t>
+      </w:r>
+      <w:r>
+        <w:rPr>
+          <w:b/>
+          <w:noProof/>
+          <w:color w:val="0070C0"/>
+          <w:lang w:val="en-US"/>
+        </w:rPr>
+        <w:t>@WhereJoinTable</w:t>
+      </w:r>
+      <w:r>
+        <w:rPr>
+          <w:noProof/>
+          <w:lang w:val="en-US"/>
+        </w:rPr>
         <w:t>)</w:t>
       </w:r>
       <w:r>
@@ -29783,35 +30140,95 @@
           <w:noProof/>
           <w:lang w:val="en-US"/>
         </w:rPr>
+        <w:t xml:space="preserve"> - </w:t>
+      </w:r>
+      <w:r>
+        <w:rPr>
+          <w:noProof/>
+          <w:lang w:val="en-US"/>
+        </w:rPr>
+        <w:t>which are defined at mapping time and cannot change at runtime.</w:t>
+      </w:r>
+    </w:p>
+    <w:p>
+      <w:pPr>
+        <w:numPr>
+          <w:ilvl w:val="0"/>
+          <w:numId w:val="48"/>
+        </w:numPr>
+        <w:ind w:left="709"/>
+        <w:rPr>
+          <w:noProof/>
+          <w:lang w:val="en-US"/>
+        </w:rPr>
+      </w:pPr>
+      <w:r>
+        <w:rPr>
+          <w:b/>
+          <w:noProof/>
+          <w:lang w:val="en-US"/>
+        </w:rPr>
+        <w:t>Dynamic</w:t>
+      </w:r>
+      <w:r>
+        <w:rPr>
+          <w:noProof/>
+          <w:lang w:val="en-US"/>
+        </w:rPr>
+        <w:t xml:space="preserve"> (</w:t>
+      </w:r>
+      <w:r>
+        <w:rPr>
+          <w:b/>
+          <w:noProof/>
+          <w:color w:val="0070C0"/>
+          <w:lang w:val="en-US"/>
+        </w:rPr>
+        <w:t>@Filter</w:t>
+      </w:r>
+      <w:r>
+        <w:rPr>
+          <w:noProof/>
+          <w:lang w:val="en-US"/>
+        </w:rPr>
+        <w:t>,</w:t>
+      </w:r>
+      <w:r>
+        <w:rPr>
+          <w:noProof/>
+          <w:lang w:val="en-US"/>
+        </w:rPr>
         <w:t xml:space="preserve"> </w:t>
       </w:r>
       <w:r>
         <w:rPr>
-          <w:noProof/>
-          <w:lang w:val="en-US"/>
-        </w:rPr>
-        <w:t>.loadOptional(</w:t>
-      </w:r>
-      <w:r>
-        <w:rPr>
-          <w:noProof/>
-          <w:lang w:val="en-US"/>
-        </w:rPr>
-        <w:t>some</w:t>
-      </w:r>
-      <w:r>
-        <w:rPr>
-          <w:noProof/>
-          <w:lang w:val="en-US"/>
-        </w:rPr>
-        <w:t>Id)</w:t>
-      </w:r>
-      <w:r>
-        <w:rPr>
-          <w:noProof/>
-          <w:lang w:val="en-US"/>
-        </w:rPr>
-        <w:t>.</w:t>
+          <w:b/>
+          <w:noProof/>
+          <w:color w:val="0070C0"/>
+          <w:lang w:val="en-US"/>
+        </w:rPr>
+        <w:t>@FilterJoinTable</w:t>
+      </w:r>
+      <w:r>
+        <w:rPr>
+          <w:noProof/>
+          <w:lang w:val="en-US"/>
+        </w:rPr>
+        <w:t>)</w:t>
+      </w:r>
+      <w:r>
+        <w:rPr>
+          <w:noProof/>
+          <w:lang w:val="en-US"/>
+        </w:rPr>
+        <w:t xml:space="preserve"> - </w:t>
+      </w:r>
+      <w:r>
+        <w:rPr>
+          <w:noProof/>
+          <w:lang w:val="en-US"/>
+        </w:rPr>
+        <w:t>which are applied and configured at runtime.</w:t>
       </w:r>
     </w:p>
     <w:p>
@@ -29834,6 +30251,7 @@
           <w:noProof/>
           <w:sz w:val="36"/>
           <w:szCs w:val="36"/>
+          <w:lang w:val="en-US"/>
         </w:rPr>
       </w:pPr>
       <w:r>
@@ -29851,6 +30269,7 @@
         <w:pStyle w:val="a"/>
         <w:rPr>
           <w:noProof/>
+          <w:lang w:val="en-US"/>
         </w:rPr>
       </w:pPr>
     </w:p>
@@ -29868,6 +30287,7 @@
         <w:ind w:left="540"/>
         <w:rPr>
           <w:noProof/>
+          <w:lang w:val="en-US"/>
         </w:rPr>
       </w:pPr>
       <w:r>
@@ -29879,6 +30299,7 @@
       <w:r>
         <w:rPr>
           <w:noProof/>
+          <w:lang w:val="en-US"/>
         </w:rPr>
         <w:t xml:space="preserve"> </w:t>
       </w:r>
@@ -29891,6 +30312,7 @@
       <w:r>
         <w:rPr>
           <w:noProof/>
+          <w:lang w:val="en-US"/>
         </w:rPr>
         <w:t xml:space="preserve"> </w:t>
       </w:r>
@@ -29898,9 +30320,16 @@
         <w:rPr>
           <w:noProof/>
         </w:rPr>
-        <w:t xml:space="preserve">повторения! – </w:t>
-      </w:r>
-      <w:hyperlink r:id="rId31" w:history="1">
+        <w:t>повторения</w:t>
+      </w:r>
+      <w:r>
+        <w:rPr>
+          <w:noProof/>
+          <w:lang w:val="en-US"/>
+        </w:rPr>
+        <w:t xml:space="preserve">! – </w:t>
+      </w:r>
+      <w:hyperlink r:id="rId32" w:history="1">
         <w:r>
           <w:rPr>
             <w:rStyle w:val="Hyperlink"/>
@@ -29913,6 +30342,7 @@
           <w:rPr>
             <w:rStyle w:val="Hyperlink"/>
             <w:noProof/>
+            <w:lang w:val="en-US"/>
           </w:rPr>
           <w:t>://</w:t>
         </w:r>
@@ -29928,6 +30358,7 @@
           <w:rPr>
             <w:rStyle w:val="Hyperlink"/>
             <w:noProof/>
+            <w:lang w:val="en-US"/>
           </w:rPr>
           <w:t>.</w:t>
         </w:r>
@@ -29943,6 +30374,7 @@
           <w:rPr>
             <w:rStyle w:val="Hyperlink"/>
             <w:noProof/>
+            <w:lang w:val="en-US"/>
           </w:rPr>
           <w:t>/</w:t>
         </w:r>
@@ -29958,6 +30390,7 @@
           <w:rPr>
             <w:rStyle w:val="Hyperlink"/>
             <w:noProof/>
+            <w:lang w:val="en-US"/>
           </w:rPr>
           <w:t>/</w:t>
         </w:r>
@@ -29973,6 +30406,7 @@
           <w:rPr>
             <w:rStyle w:val="Hyperlink"/>
             <w:noProof/>
+            <w:lang w:val="en-US"/>
           </w:rPr>
           <w:t>/265061/</w:t>
         </w:r>
@@ -30015,7 +30449,7 @@
         </w:rPr>
         <w:t xml:space="preserve">between first level and second level cache in Hibernate. - </w:t>
       </w:r>
-      <w:hyperlink r:id="rId32" w:history="1">
+      <w:hyperlink r:id="rId33" w:history="1">
         <w:r>
           <w:rPr>
             <w:rStyle w:val="Hyperlink"/>
@@ -30047,7 +30481,7 @@
         </w:rPr>
         <w:t xml:space="preserve">Cool man’s tutorial - </w:t>
       </w:r>
-      <w:hyperlink r:id="rId33" w:history="1">
+      <w:hyperlink r:id="rId34" w:history="1">
         <w:r>
           <w:rPr>
             <w:rStyle w:val="Hyperlink"/>
@@ -30073,7 +30507,7 @@
           <w:lang w:val="en-US"/>
         </w:rPr>
       </w:pPr>
-      <w:hyperlink r:id="rId34" w:tooltip="@NaturalId – A good way to persist natural IDs with Hibernate?" w:history="1">
+      <w:hyperlink r:id="rId35" w:tooltip="@NaturalId – A good way to persist natural IDs with Hibernate?" w:history="1">
         <w:r>
           <w:rPr>
             <w:rStyle w:val="Hyperlink"/>
@@ -30089,7 +30523,7 @@
         </w:rPr>
         <w:t xml:space="preserve"> - </w:t>
       </w:r>
-      <w:hyperlink r:id="rId35" w:history="1">
+      <w:hyperlink r:id="rId36" w:history="1">
         <w:r>
           <w:rPr>
             <w:rStyle w:val="Hyperlink"/>
@@ -30120,7 +30554,7 @@
         </w:rPr>
         <w:t xml:space="preserve">Oracle docs (Developers Guide for JPA/JDO) - </w:t>
       </w:r>
-      <w:hyperlink r:id="rId36" w:history="1">
+      <w:hyperlink r:id="rId37" w:history="1">
         <w:r>
           <w:rPr>
             <w:rStyle w:val="Hyperlink"/>
@@ -30303,7 +30737,7 @@
           <w:lang w:val="en-US"/>
         </w:rPr>
       </w:pPr>
-      <w:hyperlink r:id="rId37" w:history="1">
+      <w:hyperlink r:id="rId38" w:history="1">
         <w:r>
           <w:rPr>
             <w:rStyle w:val="Hyperlink"/>
@@ -31896,7 +32330,7 @@
   <w:abstractNum w:abstractNumId="13">
     <w:nsid w:val="176A69DD"/>
     <w:multiLevelType w:val="hybridMultilevel"/>
-    <w:tmpl w:val="188AE3B8"/>
+    <w:tmpl w:val="20969C24"/>
     <w:lvl w:ilvl="0" w:tplc="04090001">
       <w:start w:val="1"/>
       <w:numFmt w:val="bullet"/>

</xml_diff>

<commit_message>
* Project "Learning / Hibernate / Hibernate JBoss.org part_01":    + Add static filtering (@Where) example.    ! Update Hibernate JBoss.org part_01/docs/Hibernate.docx file.
</commit_message>
<xml_diff>
--- a/Hibernate/Hibernate JBoss.org part_01/docs/Hibernate.docx
+++ b/Hibernate/Hibernate JBoss.org part_01/docs/Hibernate.docx
@@ -29631,35 +29631,10 @@
           <w:noProof/>
           <w:lang w:val="en-US"/>
         </w:rPr>
-        <w:t xml:space="preserve">, the proxy will implement an interface instead. See the </w:t>
-      </w:r>
-      <w:hyperlink r:id="rId30" w:anchor="entity-proxy" w:history="1">
-        <w:r>
-          <w:rPr>
-            <w:rStyle w:val="HTMLCode"/>
-            <w:noProof/>
-            <w:color w:val="0000FF"/>
-            <w:u w:val="single"/>
-            <w:lang w:val="en-US"/>
-          </w:rPr>
-          <w:t>@Proxy</w:t>
-        </w:r>
-        <w:r>
-          <w:rPr>
-            <w:rStyle w:val="Hyperlink"/>
-            <w:noProof/>
-            <w:lang w:val="en-US"/>
-          </w:rPr>
-          <w:t xml:space="preserve"> mapping</w:t>
-        </w:r>
-      </w:hyperlink>
-      <w:r>
-        <w:rPr>
-          <w:noProof/>
-          <w:lang w:val="en-US"/>
-        </w:rPr>
-        <w:t xml:space="preserve"> section for more info.</w:t>
-      </w:r>
+        <w:t>, the proxy will implement an interface instead.</w:t>
+      </w:r>
+      <w:bookmarkStart w:id="57" w:name="_GoBack"/>
+      <w:bookmarkEnd w:id="57"/>
     </w:p>
     <w:p>
       <w:pPr>
@@ -29979,7 +29954,7 @@
         </w:rPr>
         <w:t xml:space="preserve">While the JPA standard does not support retrieving multiple entities at once, other than running a JPQL or Criteria API query, Hibernate offers this functionality via the </w:t>
       </w:r>
-      <w:hyperlink r:id="rId31" w:anchor="byMultipleIds-java.lang.Class-" w:history="1">
+      <w:hyperlink r:id="rId30" w:anchor="byMultipleIds-java.lang.Class-" w:history="1">
         <w:r>
           <w:rPr>
             <w:b/>
@@ -30110,8 +30085,6 @@
         </w:rPr>
         <w:t>,</w:t>
       </w:r>
-      <w:bookmarkStart w:id="57" w:name="_GoBack"/>
-      <w:bookmarkEnd w:id="57"/>
       <w:r>
         <w:rPr>
           <w:noProof/>
@@ -30329,7 +30302,7 @@
         </w:rPr>
         <w:t xml:space="preserve">! – </w:t>
       </w:r>
-      <w:hyperlink r:id="rId32" w:history="1">
+      <w:hyperlink r:id="rId31" w:history="1">
         <w:r>
           <w:rPr>
             <w:rStyle w:val="Hyperlink"/>
@@ -30449,7 +30422,7 @@
         </w:rPr>
         <w:t xml:space="preserve">between first level and second level cache in Hibernate. - </w:t>
       </w:r>
-      <w:hyperlink r:id="rId33" w:history="1">
+      <w:hyperlink r:id="rId32" w:history="1">
         <w:r>
           <w:rPr>
             <w:rStyle w:val="Hyperlink"/>
@@ -30481,7 +30454,7 @@
         </w:rPr>
         <w:t xml:space="preserve">Cool man’s tutorial - </w:t>
       </w:r>
-      <w:hyperlink r:id="rId34" w:history="1">
+      <w:hyperlink r:id="rId33" w:history="1">
         <w:r>
           <w:rPr>
             <w:rStyle w:val="Hyperlink"/>
@@ -30507,7 +30480,7 @@
           <w:lang w:val="en-US"/>
         </w:rPr>
       </w:pPr>
-      <w:hyperlink r:id="rId35" w:tooltip="@NaturalId – A good way to persist natural IDs with Hibernate?" w:history="1">
+      <w:hyperlink r:id="rId34" w:tooltip="@NaturalId – A good way to persist natural IDs with Hibernate?" w:history="1">
         <w:r>
           <w:rPr>
             <w:rStyle w:val="Hyperlink"/>
@@ -30523,7 +30496,7 @@
         </w:rPr>
         <w:t xml:space="preserve"> - </w:t>
       </w:r>
-      <w:hyperlink r:id="rId36" w:history="1">
+      <w:hyperlink r:id="rId35" w:history="1">
         <w:r>
           <w:rPr>
             <w:rStyle w:val="Hyperlink"/>
@@ -30554,7 +30527,7 @@
         </w:rPr>
         <w:t xml:space="preserve">Oracle docs (Developers Guide for JPA/JDO) - </w:t>
       </w:r>
-      <w:hyperlink r:id="rId37" w:history="1">
+      <w:hyperlink r:id="rId36" w:history="1">
         <w:r>
           <w:rPr>
             <w:rStyle w:val="Hyperlink"/>
@@ -30737,7 +30710,7 @@
           <w:lang w:val="en-US"/>
         </w:rPr>
       </w:pPr>
-      <w:hyperlink r:id="rId38" w:history="1">
+      <w:hyperlink r:id="rId37" w:history="1">
         <w:r>
           <w:rPr>
             <w:rStyle w:val="Hyperlink"/>

</xml_diff>

<commit_message>
* * Project "Learning / Hibernate / Hibernate JBoss.org part_01":    + Add dynamic filtering examples.    ! Update Hibernate JBoss.org part_01/docs/Hibernate.docx file.
</commit_message>
<xml_diff>
--- a/Hibernate/Hibernate JBoss.org part_01/docs/Hibernate.docx
+++ b/Hibernate/Hibernate JBoss.org part_01/docs/Hibernate.docx
@@ -5310,7 +5310,6 @@
           <w:szCs w:val="36"/>
           <w:lang w:val="en-US"/>
         </w:rPr>
-        <w:lastRenderedPageBreak/>
         <w:t>HIBERNATE</w:t>
       </w:r>
       <w:bookmarkEnd w:id="1"/>
@@ -5757,7 +5756,6 @@
           <w:noProof/>
           <w:color w:val="0070C0"/>
         </w:rPr>
-        <w:lastRenderedPageBreak/>
         <w:t>SessionFactory</w:t>
       </w:r>
       <w:r>
@@ -7236,7 +7234,6 @@
                 <w:noProof/>
                 <w:lang w:val="en-US"/>
               </w:rPr>
-              <w:lastRenderedPageBreak/>
               <w:t>StringType</w:t>
             </w:r>
           </w:p>
@@ -8938,7 +8935,6 @@
           <w:sz w:val="20"/>
           <w:szCs w:val="20"/>
         </w:rPr>
-        <w:lastRenderedPageBreak/>
         <w:t>java.util.Calendar;</w:t>
       </w:r>
     </w:p>
@@ -9971,7 +9967,6 @@
         <w:spacing w:before="120"/>
       </w:pPr>
       <w:r>
-        <w:lastRenderedPageBreak/>
         <w:t xml:space="preserve">Можно также замапить </w:t>
       </w:r>
       <w:r>
@@ -10672,7 +10667,6 @@
           <w:noProof/>
           <w:lang w:val="en-US"/>
         </w:rPr>
-        <w:lastRenderedPageBreak/>
         <w:t xml:space="preserve">If you application and database are entirely nationalized you may instead want to enable nationalized character data as the default. You can do this via the </w:t>
       </w:r>
       <w:r>
@@ -11722,7 +11716,6 @@
           <w:szCs w:val="20"/>
           <w:lang w:val="en-US"/>
         </w:rPr>
-        <w:lastRenderedPageBreak/>
         <w:t>@Embeddable</w:t>
       </w:r>
       <w:r>
@@ -12848,7 +12841,6 @@
           <w:noProof/>
           <w:lang w:val="en-US"/>
         </w:rPr>
-        <w:lastRenderedPageBreak/>
         <w:t>Anentitymodelsadatabasetable</w:t>
       </w:r>
       <w:r>
@@ -13946,7 +13938,6 @@
           <w:noProof/>
           <w:lang w:val="en-US"/>
         </w:rPr>
-        <w:lastRenderedPageBreak/>
         <w:t>Fieldbased</w:t>
       </w:r>
       <w:r>
@@ -15068,7 +15059,6 @@
           <w:szCs w:val="36"/>
           <w:lang w:val="en-US"/>
         </w:rPr>
-        <w:lastRenderedPageBreak/>
         <w:t>Derivedidentifiers</w:t>
       </w:r>
       <w:bookmarkEnd w:id="20"/>
@@ -15912,7 +15902,6 @@
           <w:noProof/>
           <w:lang w:val="en-US"/>
         </w:rPr>
-        <w:lastRenderedPageBreak/>
         <w:t>Optimizers</w:t>
       </w:r>
       <w:r>
@@ -18246,7 +18235,6 @@
         <w:rPr>
           <w:noProof/>
         </w:rPr>
-        <w:lastRenderedPageBreak/>
         <w:t>Двухэтапный маппинг:</w:t>
       </w:r>
     </w:p>
@@ -19155,7 +19143,6 @@
         <w:rPr>
           <w:noProof/>
         </w:rPr>
-        <w:lastRenderedPageBreak/>
         <w:t xml:space="preserve">Для конвертирования имен сущностей и их атрибутов в имена таблиц и их полей, которые должны соответсвовать определенной конвенции именования – используйте реализацию </w:t>
       </w:r>
       <w:r>
@@ -19818,7 +19805,6 @@
           <w:b/>
           <w:lang w:val="en-US"/>
         </w:rPr>
-        <w:lastRenderedPageBreak/>
         <w:t>Cascade</w:t>
       </w:r>
       <w:r>
@@ -20571,7 +20557,6 @@
         <w:rPr>
           <w:lang w:val="en-US"/>
         </w:rPr>
-        <w:lastRenderedPageBreak/>
         <w:t xml:space="preserve">The </w:t>
       </w:r>
       <w:r>
@@ -21544,7 +21529,6 @@
           <w:noProof/>
           <w:lang w:val="en-US"/>
         </w:rPr>
-        <w:lastRenderedPageBreak/>
         <w:t xml:space="preserve">implementation of </w:t>
       </w:r>
       <w:r>
@@ -22327,7 +22311,6 @@
           <w:noProof/>
           <w:lang w:val="en-US"/>
         </w:rPr>
-        <w:lastRenderedPageBreak/>
         <w:t>Bags are unordered lists, and we can have unidirectional bags or bidirectional ones.</w:t>
       </w:r>
     </w:p>
@@ -22976,7 +22959,6 @@
           <w:color w:val="0070C0"/>
           <w:lang w:val="en-US"/>
         </w:rPr>
-        <w:lastRenderedPageBreak/>
         <w:t>@SortComparator</w:t>
       </w:r>
       <w:r>
@@ -23839,7 +23821,6 @@
         <w:rPr>
           <w:lang w:val="en-US"/>
         </w:rPr>
-        <w:lastRenderedPageBreak/>
         <w:t>You can implement your own type of collections. Queue for example.</w:t>
       </w:r>
     </w:p>
@@ -24614,7 +24595,6 @@
           <w:b/>
           <w:lang w:val="en-US"/>
         </w:rPr>
-        <w:lastRenderedPageBreak/>
         <w:t>Discriminator</w:t>
       </w:r>
     </w:p>
@@ -25439,7 +25419,6 @@
           <w:noProof/>
           <w:lang w:val="en-US"/>
         </w:rPr>
-        <w:lastRenderedPageBreak/>
         <w:t xml:space="preserve">To customize the schema generation process, the </w:t>
       </w:r>
       <w:r>
@@ -27262,7 +27241,6 @@
           <w:szCs w:val="20"/>
           <w:lang w:val="en-US" w:eastAsia="en-US"/>
         </w:rPr>
-        <w:lastRenderedPageBreak/>
         <w:t xml:space="preserve">            "title",</w:t>
       </w:r>
     </w:p>
@@ -28620,7 +28598,6 @@
           <w:noProof/>
           <w:lang w:val="en-US"/>
         </w:rPr>
-        <w:lastRenderedPageBreak/>
         <w:t>Hibernate supports the enhancement of an application Java domain model for the purpose of adding various persistence-related capabilities directly into the class:</w:t>
       </w:r>
     </w:p>
@@ -29537,7 +29514,6 @@
           <w:noProof/>
           <w:lang w:val="en-US"/>
         </w:rPr>
-        <w:lastRenderedPageBreak/>
         <w:t>EntityManager.</w:t>
       </w:r>
       <w:r>
@@ -29633,8 +29609,6 @@
         </w:rPr>
         <w:t>, the proxy will implement an interface instead.</w:t>
       </w:r>
-      <w:bookmarkStart w:id="57" w:name="_GoBack"/>
-      <w:bookmarkEnd w:id="57"/>
     </w:p>
     <w:p>
       <w:pPr>
@@ -30013,16 +29987,7 @@
           <w:szCs w:val="36"/>
           <w:lang w:val="en-US"/>
         </w:rPr>
-        <w:t>FILTERING ENTITIES AND ASSOCIATIONS</w:t>
-      </w:r>
-      <w:r>
-        <w:rPr>
-          <w:noProof/>
-          <w:sz w:val="36"/>
-          <w:szCs w:val="36"/>
-          <w:lang w:val="en-US"/>
-        </w:rPr>
-        <w:t xml:space="preserve"> </w:t>
+        <w:t xml:space="preserve">FILTERING ENTITIES AND ASSOCIATIONS </w:t>
       </w:r>
     </w:p>
     <w:p>
@@ -30211,6 +30176,96 @@
           <w:lang w:val="en-US"/>
         </w:rPr>
       </w:pPr>
+    </w:p>
+    <w:p>
+      <w:pPr>
+        <w:rPr>
+          <w:noProof/>
+        </w:rPr>
+      </w:pPr>
+      <w:r>
+        <w:rPr>
+          <w:noProof/>
+        </w:rPr>
+        <w:t>При статической фильтрации условие фильтра задается на этапе комиляции, при динамической – в рантайме можно задавать значения параметров фильтров.</w:t>
+      </w:r>
+    </w:p>
+    <w:p>
+      <w:pPr>
+        <w:rPr>
+          <w:noProof/>
+        </w:rPr>
+      </w:pPr>
+      <w:r>
+        <w:rPr>
+          <w:noProof/>
+          <w:lang w:val="en-US"/>
+        </w:rPr>
+        <w:t>WhereJoinTable</w:t>
+      </w:r>
+      <w:r>
+        <w:rPr>
+          <w:noProof/>
+        </w:rPr>
+        <w:t xml:space="preserve"> </w:t>
+      </w:r>
+      <w:r>
+        <w:rPr>
+          <w:noProof/>
+        </w:rPr>
+        <w:t>и</w:t>
+      </w:r>
+      <w:r>
+        <w:rPr>
+          <w:noProof/>
+        </w:rPr>
+        <w:t xml:space="preserve"> </w:t>
+      </w:r>
+      <w:r>
+        <w:rPr>
+          <w:noProof/>
+          <w:lang w:val="en-US"/>
+        </w:rPr>
+        <w:t>FilterJoinTable</w:t>
+      </w:r>
+      <w:r>
+        <w:rPr>
+          <w:noProof/>
+        </w:rPr>
+        <w:t xml:space="preserve"> </w:t>
+      </w:r>
+      <w:r>
+        <w:rPr>
+          <w:noProof/>
+        </w:rPr>
+        <w:t xml:space="preserve">используются в случаях, когда для организации связи используется </w:t>
+      </w:r>
+      <w:r>
+        <w:rPr>
+          <w:noProof/>
+          <w:lang w:val="en-US"/>
+        </w:rPr>
+        <w:t>join</w:t>
+      </w:r>
+      <w:r>
+        <w:rPr>
+          <w:noProof/>
+        </w:rPr>
+        <w:t xml:space="preserve"> </w:t>
+      </w:r>
+      <w:r>
+        <w:rPr>
+          <w:noProof/>
+          <w:lang w:val="en-US"/>
+        </w:rPr>
+        <w:t>table</w:t>
+      </w:r>
+      <w:r>
+        <w:rPr>
+          <w:noProof/>
+        </w:rPr>
+        <w:t>.</w:t>
+      </w:r>
     </w:p>
     <w:p>
       <w:pPr>
@@ -30260,7 +30315,6 @@
         <w:ind w:left="540"/>
         <w:rPr>
           <w:noProof/>
-          <w:lang w:val="en-US"/>
         </w:rPr>
       </w:pPr>
       <w:r>
@@ -30272,7 +30326,6 @@
       <w:r>
         <w:rPr>
           <w:noProof/>
-          <w:lang w:val="en-US"/>
         </w:rPr>
         <w:t xml:space="preserve"> </w:t>
       </w:r>
@@ -30285,7 +30338,6 @@
       <w:r>
         <w:rPr>
           <w:noProof/>
-          <w:lang w:val="en-US"/>
         </w:rPr>
         <w:t xml:space="preserve"> </w:t>
       </w:r>
@@ -30298,7 +30350,6 @@
       <w:r>
         <w:rPr>
           <w:noProof/>
-          <w:lang w:val="en-US"/>
         </w:rPr>
         <w:t xml:space="preserve">! – </w:t>
       </w:r>
@@ -30315,71 +30366,66 @@
           <w:rPr>
             <w:rStyle w:val="Hyperlink"/>
             <w:noProof/>
+          </w:rPr>
+          <w:t>://</w:t>
+        </w:r>
+        <w:r>
+          <w:rPr>
+            <w:rStyle w:val="Hyperlink"/>
+            <w:noProof/>
             <w:lang w:val="en-US"/>
           </w:rPr>
-          <w:t>://</w:t>
+          <w:t>habr</w:t>
         </w:r>
         <w:r>
           <w:rPr>
             <w:rStyle w:val="Hyperlink"/>
             <w:noProof/>
+          </w:rPr>
+          <w:t>.</w:t>
+        </w:r>
+        <w:r>
+          <w:rPr>
+            <w:rStyle w:val="Hyperlink"/>
+            <w:noProof/>
             <w:lang w:val="en-US"/>
           </w:rPr>
-          <w:t>habr</w:t>
+          <w:t>com</w:t>
         </w:r>
         <w:r>
           <w:rPr>
             <w:rStyle w:val="Hyperlink"/>
             <w:noProof/>
+          </w:rPr>
+          <w:t>/</w:t>
+        </w:r>
+        <w:r>
+          <w:rPr>
+            <w:rStyle w:val="Hyperlink"/>
+            <w:noProof/>
             <w:lang w:val="en-US"/>
           </w:rPr>
-          <w:t>.</w:t>
+          <w:t>ru</w:t>
         </w:r>
         <w:r>
           <w:rPr>
             <w:rStyle w:val="Hyperlink"/>
             <w:noProof/>
+          </w:rPr>
+          <w:t>/</w:t>
+        </w:r>
+        <w:r>
+          <w:rPr>
+            <w:rStyle w:val="Hyperlink"/>
+            <w:noProof/>
             <w:lang w:val="en-US"/>
           </w:rPr>
-          <w:t>com</w:t>
+          <w:t>post</w:t>
         </w:r>
         <w:r>
           <w:rPr>
             <w:rStyle w:val="Hyperlink"/>
             <w:noProof/>
-            <w:lang w:val="en-US"/>
-          </w:rPr>
-          <w:t>/</w:t>
-        </w:r>
-        <w:r>
-          <w:rPr>
-            <w:rStyle w:val="Hyperlink"/>
-            <w:noProof/>
-            <w:lang w:val="en-US"/>
-          </w:rPr>
-          <w:t>ru</w:t>
-        </w:r>
-        <w:r>
-          <w:rPr>
-            <w:rStyle w:val="Hyperlink"/>
-            <w:noProof/>
-            <w:lang w:val="en-US"/>
-          </w:rPr>
-          <w:t>/</w:t>
-        </w:r>
-        <w:r>
-          <w:rPr>
-            <w:rStyle w:val="Hyperlink"/>
-            <w:noProof/>
-            <w:lang w:val="en-US"/>
-          </w:rPr>
-          <w:t>post</w:t>
-        </w:r>
-        <w:r>
-          <w:rPr>
-            <w:rStyle w:val="Hyperlink"/>
-            <w:noProof/>
-            <w:lang w:val="en-US"/>
           </w:rPr>
           <w:t>/265061/</w:t>
         </w:r>

</xml_diff>

<commit_message>
Project "Learning / Hibernate / Hibernate JBoss.org part_01":    ! Update Hibernate JBoss.org part_01/docs/Hibernate.docx file.
</commit_message>
<xml_diff>
--- a/Hibernate/Hibernate JBoss.org part_01/docs/Hibernate.docx
+++ b/Hibernate/Hibernate JBoss.org part_01/docs/Hibernate.docx
@@ -5310,6 +5310,7 @@
           <w:szCs w:val="36"/>
           <w:lang w:val="en-US"/>
         </w:rPr>
+        <w:lastRenderedPageBreak/>
         <w:t>HIBERNATE</w:t>
       </w:r>
       <w:bookmarkEnd w:id="1"/>
@@ -5756,6 +5757,7 @@
           <w:noProof/>
           <w:color w:val="0070C0"/>
         </w:rPr>
+        <w:lastRenderedPageBreak/>
         <w:t>SessionFactory</w:t>
       </w:r>
       <w:r>
@@ -7234,6 +7236,7 @@
                 <w:noProof/>
                 <w:lang w:val="en-US"/>
               </w:rPr>
+              <w:lastRenderedPageBreak/>
               <w:t>StringType</w:t>
             </w:r>
           </w:p>
@@ -8935,6 +8938,7 @@
           <w:sz w:val="20"/>
           <w:szCs w:val="20"/>
         </w:rPr>
+        <w:lastRenderedPageBreak/>
         <w:t>java.util.Calendar;</w:t>
       </w:r>
     </w:p>
@@ -9967,6 +9971,7 @@
         <w:spacing w:before="120"/>
       </w:pPr>
       <w:r>
+        <w:lastRenderedPageBreak/>
         <w:t xml:space="preserve">Можно также замапить </w:t>
       </w:r>
       <w:r>
@@ -10667,6 +10672,7 @@
           <w:noProof/>
           <w:lang w:val="en-US"/>
         </w:rPr>
+        <w:lastRenderedPageBreak/>
         <w:t xml:space="preserve">If you application and database are entirely nationalized you may instead want to enable nationalized character data as the default. You can do this via the </w:t>
       </w:r>
       <w:r>
@@ -11716,6 +11722,7 @@
           <w:szCs w:val="20"/>
           <w:lang w:val="en-US"/>
         </w:rPr>
+        <w:lastRenderedPageBreak/>
         <w:t>@Embeddable</w:t>
       </w:r>
       <w:r>
@@ -12841,6 +12848,7 @@
           <w:noProof/>
           <w:lang w:val="en-US"/>
         </w:rPr>
+        <w:lastRenderedPageBreak/>
         <w:t>Anentitymodelsadatabasetable</w:t>
       </w:r>
       <w:r>
@@ -13938,6 +13946,7 @@
           <w:noProof/>
           <w:lang w:val="en-US"/>
         </w:rPr>
+        <w:lastRenderedPageBreak/>
         <w:t>Fieldbased</w:t>
       </w:r>
       <w:r>
@@ -15059,6 +15068,7 @@
           <w:szCs w:val="36"/>
           <w:lang w:val="en-US"/>
         </w:rPr>
+        <w:lastRenderedPageBreak/>
         <w:t>Derivedidentifiers</w:t>
       </w:r>
       <w:bookmarkEnd w:id="20"/>
@@ -15902,6 +15912,7 @@
           <w:noProof/>
           <w:lang w:val="en-US"/>
         </w:rPr>
+        <w:lastRenderedPageBreak/>
         <w:t>Optimizers</w:t>
       </w:r>
       <w:r>
@@ -18235,6 +18246,7 @@
         <w:rPr>
           <w:noProof/>
         </w:rPr>
+        <w:lastRenderedPageBreak/>
         <w:t>Двухэтапный маппинг:</w:t>
       </w:r>
     </w:p>
@@ -19143,6 +19155,7 @@
         <w:rPr>
           <w:noProof/>
         </w:rPr>
+        <w:lastRenderedPageBreak/>
         <w:t xml:space="preserve">Для конвертирования имен сущностей и их атрибутов в имена таблиц и их полей, которые должны соответсвовать определенной конвенции именования – используйте реализацию </w:t>
       </w:r>
       <w:r>
@@ -19805,6 +19818,7 @@
           <w:b/>
           <w:lang w:val="en-US"/>
         </w:rPr>
+        <w:lastRenderedPageBreak/>
         <w:t>Cascade</w:t>
       </w:r>
       <w:r>
@@ -20557,6 +20571,7 @@
         <w:rPr>
           <w:lang w:val="en-US"/>
         </w:rPr>
+        <w:lastRenderedPageBreak/>
         <w:t xml:space="preserve">The </w:t>
       </w:r>
       <w:r>
@@ -21529,6 +21544,7 @@
           <w:noProof/>
           <w:lang w:val="en-US"/>
         </w:rPr>
+        <w:lastRenderedPageBreak/>
         <w:t xml:space="preserve">implementation of </w:t>
       </w:r>
       <w:r>
@@ -22311,6 +22327,7 @@
           <w:noProof/>
           <w:lang w:val="en-US"/>
         </w:rPr>
+        <w:lastRenderedPageBreak/>
         <w:t>Bags are unordered lists, and we can have unidirectional bags or bidirectional ones.</w:t>
       </w:r>
     </w:p>
@@ -22959,6 +22976,7 @@
           <w:color w:val="0070C0"/>
           <w:lang w:val="en-US"/>
         </w:rPr>
+        <w:lastRenderedPageBreak/>
         <w:t>@SortComparator</w:t>
       </w:r>
       <w:r>
@@ -23821,6 +23839,7 @@
         <w:rPr>
           <w:lang w:val="en-US"/>
         </w:rPr>
+        <w:lastRenderedPageBreak/>
         <w:t>You can implement your own type of collections. Queue for example.</w:t>
       </w:r>
     </w:p>
@@ -24595,6 +24614,7 @@
           <w:b/>
           <w:lang w:val="en-US"/>
         </w:rPr>
+        <w:lastRenderedPageBreak/>
         <w:t>Discriminator</w:t>
       </w:r>
     </w:p>
@@ -25419,6 +25439,7 @@
           <w:noProof/>
           <w:lang w:val="en-US"/>
         </w:rPr>
+        <w:lastRenderedPageBreak/>
         <w:t xml:space="preserve">To customize the schema generation process, the </w:t>
       </w:r>
       <w:r>
@@ -27241,6 +27262,7 @@
           <w:szCs w:val="20"/>
           <w:lang w:val="en-US" w:eastAsia="en-US"/>
         </w:rPr>
+        <w:lastRenderedPageBreak/>
         <w:t xml:space="preserve">            "title",</w:t>
       </w:r>
     </w:p>
@@ -28598,6 +28620,7 @@
           <w:noProof/>
           <w:lang w:val="en-US"/>
         </w:rPr>
+        <w:lastRenderedPageBreak/>
         <w:t>Hibernate supports the enhancement of an application Java domain model for the purpose of adding various persistence-related capabilities directly into the class:</w:t>
       </w:r>
     </w:p>
@@ -29514,6 +29537,7 @@
           <w:noProof/>
           <w:lang w:val="en-US"/>
         </w:rPr>
+        <w:lastRenderedPageBreak/>
         <w:t>EntityManager.</w:t>
       </w:r>
       <w:r>
@@ -30198,7 +30222,18 @@
       </w:pPr>
       <w:r>
         <w:rPr>
-          <w:noProof/>
+          <w:b/>
+          <w:noProof/>
+          <w:color w:val="0070C0"/>
+          <w:lang w:val="en-US"/>
+        </w:rPr>
+        <w:t>@</w:t>
+      </w:r>
+      <w:r>
+        <w:rPr>
+          <w:b/>
+          <w:noProof/>
+          <w:color w:val="0070C0"/>
           <w:lang w:val="en-US"/>
         </w:rPr>
         <w:t>WhereJoinTable</w:t>
@@ -30223,7 +30258,18 @@
       </w:r>
       <w:r>
         <w:rPr>
-          <w:noProof/>
+          <w:b/>
+          <w:noProof/>
+          <w:color w:val="0070C0"/>
+          <w:lang w:val="en-US"/>
+        </w:rPr>
+        <w:t>@</w:t>
+      </w:r>
+      <w:r>
+        <w:rPr>
+          <w:b/>
+          <w:noProof/>
+          <w:color w:val="0070C0"/>
           <w:lang w:val="en-US"/>
         </w:rPr>
         <w:t>FilterJoinTable</w:t>
@@ -30263,6 +30309,245 @@
       <w:r>
         <w:rPr>
           <w:noProof/>
+        </w:rPr>
+        <w:t>.</w:t>
+      </w:r>
+    </w:p>
+    <w:p>
+      <w:pPr>
+        <w:rPr>
+          <w:noProof/>
+        </w:rPr>
+      </w:pPr>
+    </w:p>
+    <w:p>
+      <w:pPr>
+        <w:pStyle w:val="Heading1"/>
+        <w:numPr>
+          <w:ilvl w:val="1"/>
+          <w:numId w:val="12"/>
+        </w:numPr>
+        <w:jc w:val="center"/>
+        <w:rPr>
+          <w:noProof/>
+          <w:sz w:val="36"/>
+          <w:szCs w:val="36"/>
+          <w:lang w:val="en-US"/>
+        </w:rPr>
+      </w:pPr>
+      <w:r>
+        <w:rPr>
+          <w:noProof/>
+          <w:sz w:val="36"/>
+          <w:szCs w:val="36"/>
+          <w:lang w:val="en-US"/>
+        </w:rPr>
+        <w:t>M</w:t>
+      </w:r>
+      <w:r>
+        <w:rPr>
+          <w:noProof/>
+          <w:sz w:val="36"/>
+          <w:szCs w:val="36"/>
+          <w:lang w:val="en-US"/>
+        </w:rPr>
+        <w:t>ODIFYING</w:t>
+      </w:r>
+      <w:r>
+        <w:rPr>
+          <w:noProof/>
+          <w:sz w:val="36"/>
+          <w:szCs w:val="36"/>
+          <w:lang w:val="en-US"/>
+        </w:rPr>
+        <w:t xml:space="preserve"> </w:t>
+      </w:r>
+      <w:r>
+        <w:rPr>
+          <w:noProof/>
+          <w:sz w:val="36"/>
+          <w:szCs w:val="36"/>
+          <w:lang w:val="en-US"/>
+        </w:rPr>
+        <w:t>MANAGED</w:t>
+      </w:r>
+      <w:r>
+        <w:rPr>
+          <w:noProof/>
+          <w:sz w:val="36"/>
+          <w:szCs w:val="36"/>
+          <w:lang w:val="en-US"/>
+        </w:rPr>
+        <w:t>/</w:t>
+      </w:r>
+      <w:r>
+        <w:rPr>
+          <w:noProof/>
+          <w:sz w:val="36"/>
+          <w:szCs w:val="36"/>
+          <w:lang w:val="en-US"/>
+        </w:rPr>
+        <w:t>PERSISTENT</w:t>
+      </w:r>
+      <w:r>
+        <w:rPr>
+          <w:noProof/>
+          <w:sz w:val="36"/>
+          <w:szCs w:val="36"/>
+          <w:lang w:val="en-US"/>
+        </w:rPr>
+        <w:t xml:space="preserve"> </w:t>
+      </w:r>
+      <w:r>
+        <w:rPr>
+          <w:noProof/>
+          <w:sz w:val="36"/>
+          <w:szCs w:val="36"/>
+          <w:lang w:val="en-US"/>
+        </w:rPr>
+        <w:t>STATE</w:t>
+      </w:r>
+    </w:p>
+    <w:p>
+      <w:pPr>
+        <w:pStyle w:val="NormalWeb"/>
+        <w:rPr>
+          <w:lang w:val="en-US"/>
+        </w:rPr>
+      </w:pPr>
+      <w:r>
+        <w:rPr>
+          <w:lang w:val="en-US"/>
+        </w:rPr>
+        <w:t>Entities in managed/persistent state may be manipulated by the application, and any changes will be automatically detected and persisted when the persistence context is flushed. There is no need to call a particular method to make your modifications persistent.</w:t>
+      </w:r>
+    </w:p>
+    <w:p>
+      <w:pPr>
+        <w:pStyle w:val="NormalWeb"/>
+        <w:rPr>
+          <w:lang w:val="en-US" w:eastAsia="en-US"/>
+        </w:rPr>
+      </w:pPr>
+      <w:r>
+        <w:rPr>
+          <w:lang w:val="en-US"/>
+        </w:rPr>
+        <w:t>By default, when you modify an entity, all columns but the identifier are being set during update.</w:t>
+      </w:r>
+      <w:r>
+        <w:rPr>
+          <w:lang w:val="en-US"/>
+        </w:rPr>
+        <w:t xml:space="preserve"> </w:t>
+      </w:r>
+      <w:r>
+        <w:rPr>
+          <w:lang w:val="en-US" w:eastAsia="en-US"/>
+        </w:rPr>
+        <w:t>The default UPDATE statement containing all columns has two advantages:</w:t>
+      </w:r>
+    </w:p>
+    <w:p>
+      <w:pPr>
+        <w:numPr>
+          <w:ilvl w:val="0"/>
+          <w:numId w:val="57"/>
+        </w:numPr>
+        <w:spacing w:before="100" w:beforeAutospacing="1" w:after="100" w:afterAutospacing="1"/>
+        <w:rPr>
+          <w:lang w:val="en-US" w:eastAsia="en-US"/>
+        </w:rPr>
+      </w:pPr>
+      <w:r>
+        <w:rPr>
+          <w:lang w:val="en-US" w:eastAsia="en-US"/>
+        </w:rPr>
+        <w:t>I</w:t>
+      </w:r>
+      <w:r>
+        <w:rPr>
+          <w:lang w:val="en-US" w:eastAsia="en-US"/>
+        </w:rPr>
+        <w:t>t allows you to better benefit from JDBC Statement caching.</w:t>
+      </w:r>
+    </w:p>
+    <w:p>
+      <w:pPr>
+        <w:numPr>
+          <w:ilvl w:val="0"/>
+          <w:numId w:val="57"/>
+        </w:numPr>
+        <w:spacing w:before="100" w:beforeAutospacing="1" w:after="100" w:afterAutospacing="1"/>
+        <w:rPr>
+          <w:lang w:val="en-US" w:eastAsia="en-US"/>
+        </w:rPr>
+      </w:pPr>
+      <w:r>
+        <w:rPr>
+          <w:lang w:val="en-US" w:eastAsia="en-US"/>
+        </w:rPr>
+        <w:t>I</w:t>
+      </w:r>
+      <w:r>
+        <w:rPr>
+          <w:lang w:val="en-US" w:eastAsia="en-US"/>
+        </w:rPr>
+        <w:t>t allows you to enable batch updates even if multiple entities modify different properties.</w:t>
+      </w:r>
+    </w:p>
+    <w:p>
+      <w:pPr>
+        <w:pStyle w:val="NormalWeb"/>
+        <w:rPr>
+          <w:lang w:val="en-US"/>
+        </w:rPr>
+      </w:pPr>
+      <w:r>
+        <w:rPr>
+          <w:lang w:val="en-US"/>
+        </w:rPr>
+        <w:lastRenderedPageBreak/>
+        <w:t xml:space="preserve">The dynamic update allows you to set just the columns that </w:t>
+      </w:r>
+      <w:proofErr w:type="gramStart"/>
+      <w:r>
+        <w:rPr>
+          <w:lang w:val="en-US"/>
+        </w:rPr>
+        <w:t>were modified</w:t>
+      </w:r>
+      <w:proofErr w:type="gramEnd"/>
+      <w:r>
+        <w:rPr>
+          <w:lang w:val="en-US"/>
+        </w:rPr>
+        <w:t xml:space="preserve"> in the associated entity.</w:t>
+      </w:r>
+      <w:r>
+        <w:rPr>
+          <w:lang w:val="en-US"/>
+        </w:rPr>
+        <w:t xml:space="preserve"> To enable dynamic updates, you need to annotate the entity with the </w:t>
+      </w:r>
+      <w:r>
+        <w:rPr>
+          <w:b/>
+          <w:noProof/>
+          <w:color w:val="0070C0"/>
+          <w:lang w:val="en-US"/>
+        </w:rPr>
+        <w:t>@DynamicUpdate</w:t>
+      </w:r>
+      <w:r>
+        <w:rPr>
+          <w:lang w:val="en-US"/>
+        </w:rPr>
+        <w:t xml:space="preserve"> annotation</w:t>
+      </w:r>
+      <w:r>
+        <w:rPr>
+          <w:lang w:val="en-US"/>
         </w:rPr>
         <w:t>.</w:t>
       </w:r>
@@ -30279,6 +30564,52 @@
           <w:noProof/>
           <w:sz w:val="36"/>
           <w:szCs w:val="36"/>
+        </w:rPr>
+      </w:pPr>
+      <w:r>
+        <w:rPr>
+          <w:noProof/>
+          <w:sz w:val="36"/>
+          <w:szCs w:val="36"/>
+        </w:rPr>
+        <w:t>REFRESH ENTITY STATE</w:t>
+      </w:r>
+    </w:p>
+    <w:p>
+      <w:pPr>
+        <w:pStyle w:val="NormalWeb"/>
+        <w:rPr>
+          <w:lang w:val="en-US"/>
+        </w:rPr>
+      </w:pPr>
+      <w:r>
+        <w:rPr>
+          <w:b/>
+          <w:noProof/>
+          <w:color w:val="0070C0"/>
+          <w:lang w:val="en-US"/>
+        </w:rPr>
+        <w:t>Refresh()</w:t>
+      </w:r>
+      <w:r>
+        <w:rPr>
+          <w:lang w:val="en-US"/>
+        </w:rPr>
+        <w:t xml:space="preserve"> method allow to refresh entity state.</w:t>
+      </w:r>
+    </w:p>
+    <w:p>
+      <w:pPr>
+        <w:pStyle w:val="Heading1"/>
+        <w:numPr>
+          <w:ilvl w:val="0"/>
+          <w:numId w:val="12"/>
+        </w:numPr>
+        <w:jc w:val="center"/>
+        <w:rPr>
+          <w:noProof/>
+          <w:sz w:val="36"/>
+          <w:szCs w:val="36"/>
           <w:lang w:val="en-US"/>
         </w:rPr>
       </w:pPr>
@@ -30309,10 +30640,9 @@
         </w:numPr>
         <w:shd w:val="clear" w:color="auto" w:fill="FFFFFF"/>
         <w:tabs>
-          <w:tab w:val="clear" w:pos="720"/>
-          <w:tab w:val="num" w:pos="540"/>
+          <w:tab w:val="clear" w:pos="644"/>
         </w:tabs>
-        <w:ind w:left="540"/>
+        <w:ind w:left="567" w:hanging="283"/>
         <w:rPr>
           <w:noProof/>
         </w:rPr>
@@ -30439,10 +30769,9 @@
         </w:numPr>
         <w:shd w:val="clear" w:color="auto" w:fill="FFFFFF"/>
         <w:tabs>
-          <w:tab w:val="clear" w:pos="720"/>
-          <w:tab w:val="num" w:pos="540"/>
+          <w:tab w:val="clear" w:pos="644"/>
         </w:tabs>
-        <w:ind w:left="540" w:hanging="357"/>
+        <w:ind w:left="567" w:hanging="283"/>
         <w:rPr>
           <w:rStyle w:val="Hyperlink"/>
           <w:color w:val="auto"/>
@@ -30486,10 +30815,9 @@
         </w:numPr>
         <w:shd w:val="clear" w:color="auto" w:fill="FFFFFF"/>
         <w:tabs>
-          <w:tab w:val="clear" w:pos="720"/>
-          <w:tab w:val="num" w:pos="540"/>
+          <w:tab w:val="clear" w:pos="644"/>
         </w:tabs>
-        <w:ind w:left="540"/>
+        <w:ind w:left="567" w:hanging="283"/>
         <w:rPr>
           <w:lang w:val="en-US"/>
         </w:rPr>
@@ -30518,10 +30846,9 @@
         </w:numPr>
         <w:shd w:val="clear" w:color="auto" w:fill="FFFFFF"/>
         <w:tabs>
-          <w:tab w:val="clear" w:pos="720"/>
-          <w:tab w:val="num" w:pos="540"/>
+          <w:tab w:val="clear" w:pos="644"/>
         </w:tabs>
-        <w:ind w:left="540"/>
+        <w:ind w:left="567" w:hanging="283"/>
         <w:rPr>
           <w:lang w:val="en-US"/>
         </w:rPr>
@@ -30560,9 +30887,9 @@
         </w:numPr>
         <w:shd w:val="clear" w:color="auto" w:fill="FFFFFF"/>
         <w:tabs>
-          <w:tab w:val="clear" w:pos="720"/>
-          <w:tab w:val="num" w:pos="540"/>
+          <w:tab w:val="clear" w:pos="644"/>
         </w:tabs>
+        <w:ind w:left="567" w:hanging="283"/>
         <w:rPr>
           <w:lang w:val="en-US"/>
         </w:rPr>
@@ -30591,11 +30918,42 @@
     </w:p>
     <w:p>
       <w:pPr>
+        <w:numPr>
+          <w:ilvl w:val="0"/>
+          <w:numId w:val="1"/>
+        </w:numPr>
         <w:shd w:val="clear" w:color="auto" w:fill="FFFFFF"/>
-        <w:rPr>
-          <w:lang w:val="en-US"/>
-        </w:rPr>
-      </w:pPr>
+        <w:tabs>
+          <w:tab w:val="clear" w:pos="644"/>
+        </w:tabs>
+        <w:ind w:left="567" w:hanging="283"/>
+        <w:rPr>
+          <w:lang w:val="en-US"/>
+        </w:rPr>
+      </w:pPr>
+      <w:r>
+        <w:rPr>
+          <w:lang w:val="en-US"/>
+        </w:rPr>
+        <w:t xml:space="preserve">Cashing - </w:t>
+      </w:r>
+      <w:hyperlink r:id="rId37" w:history="1">
+        <w:r>
+          <w:rPr>
+            <w:rStyle w:val="Hyperlink"/>
+            <w:lang w:val="en-US"/>
+          </w:rPr>
+          <w:t>https://habr.com/ru/post/135176/</w:t>
+        </w:r>
+      </w:hyperlink>
+      <w:bookmarkStart w:id="57" w:name="_GoBack"/>
+      <w:bookmarkEnd w:id="57"/>
+      <w:r>
+        <w:rPr>
+          <w:lang w:val="en-US"/>
+        </w:rPr>
+        <w:t>.</w:t>
+      </w:r>
     </w:p>
     <w:p>
       <w:pPr>
@@ -30756,7 +31114,15 @@
           <w:lang w:val="en-US"/>
         </w:rPr>
       </w:pPr>
-      <w:hyperlink r:id="rId37" w:history="1">
+    </w:p>
+    <w:p>
+      <w:pPr>
+        <w:shd w:val="clear" w:color="auto" w:fill="FFFFFF"/>
+        <w:rPr>
+          <w:lang w:val="en-US"/>
+        </w:rPr>
+      </w:pPr>
+      <w:hyperlink r:id="rId38" w:history="1">
         <w:r>
           <w:rPr>
             <w:rStyle w:val="Hyperlink"/>
@@ -31526,9 +31892,9 @@
       <w:lvlJc w:val="left"/>
       <w:pPr>
         <w:tabs>
-          <w:tab w:val="num" w:pos="720"/>
+          <w:tab w:val="num" w:pos="644"/>
         </w:tabs>
-        <w:ind w:left="720" w:hanging="360"/>
+        <w:ind w:left="644" w:hanging="360"/>
       </w:pPr>
       <w:rPr>
         <w:rFonts w:cs="Times New Roman"/>
@@ -35738,6 +36104,155 @@
     </w:lvl>
   </w:abstractNum>
   <w:abstractNum w:abstractNumId="43">
+    <w:nsid w:val="5D387443"/>
+    <w:multiLevelType w:val="multilevel"/>
+    <w:tmpl w:val="0810C110"/>
+    <w:lvl w:ilvl="0">
+      <w:start w:val="1"/>
+      <w:numFmt w:val="bullet"/>
+      <w:lvlText w:val=""/>
+      <w:lvlJc w:val="left"/>
+      <w:pPr>
+        <w:tabs>
+          <w:tab w:val="num" w:pos="720"/>
+        </w:tabs>
+        <w:ind w:left="720" w:hanging="360"/>
+      </w:pPr>
+      <w:rPr>
+        <w:rFonts w:ascii="Symbol" w:hAnsi="Symbol" w:hint="default"/>
+        <w:sz w:val="20"/>
+      </w:rPr>
+    </w:lvl>
+    <w:lvl w:ilvl="1" w:tentative="1">
+      <w:start w:val="1"/>
+      <w:numFmt w:val="bullet"/>
+      <w:lvlText w:val="o"/>
+      <w:lvlJc w:val="left"/>
+      <w:pPr>
+        <w:tabs>
+          <w:tab w:val="num" w:pos="1440"/>
+        </w:tabs>
+        <w:ind w:left="1440" w:hanging="360"/>
+      </w:pPr>
+      <w:rPr>
+        <w:rFonts w:ascii="Courier New" w:hAnsi="Courier New" w:hint="default"/>
+        <w:sz w:val="20"/>
+      </w:rPr>
+    </w:lvl>
+    <w:lvl w:ilvl="2" w:tentative="1">
+      <w:start w:val="1"/>
+      <w:numFmt w:val="bullet"/>
+      <w:lvlText w:val=""/>
+      <w:lvlJc w:val="left"/>
+      <w:pPr>
+        <w:tabs>
+          <w:tab w:val="num" w:pos="2160"/>
+        </w:tabs>
+        <w:ind w:left="2160" w:hanging="360"/>
+      </w:pPr>
+      <w:rPr>
+        <w:rFonts w:ascii="Wingdings" w:hAnsi="Wingdings" w:hint="default"/>
+        <w:sz w:val="20"/>
+      </w:rPr>
+    </w:lvl>
+    <w:lvl w:ilvl="3" w:tentative="1">
+      <w:start w:val="1"/>
+      <w:numFmt w:val="bullet"/>
+      <w:lvlText w:val=""/>
+      <w:lvlJc w:val="left"/>
+      <w:pPr>
+        <w:tabs>
+          <w:tab w:val="num" w:pos="2880"/>
+        </w:tabs>
+        <w:ind w:left="2880" w:hanging="360"/>
+      </w:pPr>
+      <w:rPr>
+        <w:rFonts w:ascii="Wingdings" w:hAnsi="Wingdings" w:hint="default"/>
+        <w:sz w:val="20"/>
+      </w:rPr>
+    </w:lvl>
+    <w:lvl w:ilvl="4" w:tentative="1">
+      <w:start w:val="1"/>
+      <w:numFmt w:val="bullet"/>
+      <w:lvlText w:val=""/>
+      <w:lvlJc w:val="left"/>
+      <w:pPr>
+        <w:tabs>
+          <w:tab w:val="num" w:pos="3600"/>
+        </w:tabs>
+        <w:ind w:left="3600" w:hanging="360"/>
+      </w:pPr>
+      <w:rPr>
+        <w:rFonts w:ascii="Wingdings" w:hAnsi="Wingdings" w:hint="default"/>
+        <w:sz w:val="20"/>
+      </w:rPr>
+    </w:lvl>
+    <w:lvl w:ilvl="5" w:tentative="1">
+      <w:start w:val="1"/>
+      <w:numFmt w:val="bullet"/>
+      <w:lvlText w:val=""/>
+      <w:lvlJc w:val="left"/>
+      <w:pPr>
+        <w:tabs>
+          <w:tab w:val="num" w:pos="4320"/>
+        </w:tabs>
+        <w:ind w:left="4320" w:hanging="360"/>
+      </w:pPr>
+      <w:rPr>
+        <w:rFonts w:ascii="Wingdings" w:hAnsi="Wingdings" w:hint="default"/>
+        <w:sz w:val="20"/>
+      </w:rPr>
+    </w:lvl>
+    <w:lvl w:ilvl="6" w:tentative="1">
+      <w:start w:val="1"/>
+      <w:numFmt w:val="bullet"/>
+      <w:lvlText w:val=""/>
+      <w:lvlJc w:val="left"/>
+      <w:pPr>
+        <w:tabs>
+          <w:tab w:val="num" w:pos="5040"/>
+        </w:tabs>
+        <w:ind w:left="5040" w:hanging="360"/>
+      </w:pPr>
+      <w:rPr>
+        <w:rFonts w:ascii="Wingdings" w:hAnsi="Wingdings" w:hint="default"/>
+        <w:sz w:val="20"/>
+      </w:rPr>
+    </w:lvl>
+    <w:lvl w:ilvl="7" w:tentative="1">
+      <w:start w:val="1"/>
+      <w:numFmt w:val="bullet"/>
+      <w:lvlText w:val=""/>
+      <w:lvlJc w:val="left"/>
+      <w:pPr>
+        <w:tabs>
+          <w:tab w:val="num" w:pos="5760"/>
+        </w:tabs>
+        <w:ind w:left="5760" w:hanging="360"/>
+      </w:pPr>
+      <w:rPr>
+        <w:rFonts w:ascii="Wingdings" w:hAnsi="Wingdings" w:hint="default"/>
+        <w:sz w:val="20"/>
+      </w:rPr>
+    </w:lvl>
+    <w:lvl w:ilvl="8" w:tentative="1">
+      <w:start w:val="1"/>
+      <w:numFmt w:val="bullet"/>
+      <w:lvlText w:val=""/>
+      <w:lvlJc w:val="left"/>
+      <w:pPr>
+        <w:tabs>
+          <w:tab w:val="num" w:pos="6480"/>
+        </w:tabs>
+        <w:ind w:left="6480" w:hanging="360"/>
+      </w:pPr>
+      <w:rPr>
+        <w:rFonts w:ascii="Wingdings" w:hAnsi="Wingdings" w:hint="default"/>
+        <w:sz w:val="20"/>
+      </w:rPr>
+    </w:lvl>
+  </w:abstractNum>
+  <w:abstractNum w:abstractNumId="44">
     <w:nsid w:val="5EAB0A6E"/>
     <w:multiLevelType w:val="hybridMultilevel"/>
     <w:tmpl w:val="B06A8504"/>
@@ -35850,7 +36365,7 @@
       </w:rPr>
     </w:lvl>
   </w:abstractNum>
-  <w:abstractNum w:abstractNumId="44">
+  <w:abstractNum w:abstractNumId="45">
     <w:nsid w:val="5F17301D"/>
     <w:multiLevelType w:val="hybridMultilevel"/>
     <w:tmpl w:val="198463E2"/>
@@ -35936,7 +36451,7 @@
       </w:pPr>
     </w:lvl>
   </w:abstractNum>
-  <w:abstractNum w:abstractNumId="45">
+  <w:abstractNum w:abstractNumId="46">
     <w:nsid w:val="64985D26"/>
     <w:multiLevelType w:val="hybridMultilevel"/>
     <w:tmpl w:val="9EE4356E"/>
@@ -36049,7 +36564,7 @@
       </w:rPr>
     </w:lvl>
   </w:abstractNum>
-  <w:abstractNum w:abstractNumId="46">
+  <w:abstractNum w:abstractNumId="47">
     <w:nsid w:val="65442850"/>
     <w:multiLevelType w:val="hybridMultilevel"/>
     <w:tmpl w:val="84E00518"/>
@@ -36162,7 +36677,7 @@
       </w:rPr>
     </w:lvl>
   </w:abstractNum>
-  <w:abstractNum w:abstractNumId="47">
+  <w:abstractNum w:abstractNumId="48">
     <w:nsid w:val="675D2DE0"/>
     <w:multiLevelType w:val="hybridMultilevel"/>
     <w:tmpl w:val="D1740E82"/>
@@ -36275,7 +36790,7 @@
       </w:rPr>
     </w:lvl>
   </w:abstractNum>
-  <w:abstractNum w:abstractNumId="48">
+  <w:abstractNum w:abstractNumId="49">
     <w:nsid w:val="67987B1E"/>
     <w:multiLevelType w:val="multilevel"/>
     <w:tmpl w:val="049E596E"/>
@@ -36424,7 +36939,7 @@
       </w:rPr>
     </w:lvl>
   </w:abstractNum>
-  <w:abstractNum w:abstractNumId="49">
+  <w:abstractNum w:abstractNumId="50">
     <w:nsid w:val="6E270AFC"/>
     <w:multiLevelType w:val="hybridMultilevel"/>
     <w:tmpl w:val="320A1A1A"/>
@@ -36537,7 +37052,7 @@
       </w:rPr>
     </w:lvl>
   </w:abstractNum>
-  <w:abstractNum w:abstractNumId="50">
+  <w:abstractNum w:abstractNumId="51">
     <w:nsid w:val="72E17E9B"/>
     <w:multiLevelType w:val="multilevel"/>
     <w:tmpl w:val="936C2148"/>
@@ -36686,7 +37201,7 @@
       </w:rPr>
     </w:lvl>
   </w:abstractNum>
-  <w:abstractNum w:abstractNumId="51">
+  <w:abstractNum w:abstractNumId="52">
     <w:nsid w:val="73FC53E5"/>
     <w:multiLevelType w:val="hybridMultilevel"/>
     <w:tmpl w:val="198463E2"/>
@@ -36772,7 +37287,7 @@
       </w:pPr>
     </w:lvl>
   </w:abstractNum>
-  <w:abstractNum w:abstractNumId="52">
+  <w:abstractNum w:abstractNumId="53">
     <w:nsid w:val="74331BC3"/>
     <w:multiLevelType w:val="hybridMultilevel"/>
     <w:tmpl w:val="87A2FC3C"/>
@@ -36885,7 +37400,7 @@
       </w:rPr>
     </w:lvl>
   </w:abstractNum>
-  <w:abstractNum w:abstractNumId="53">
+  <w:abstractNum w:abstractNumId="54">
     <w:nsid w:val="776C49C6"/>
     <w:multiLevelType w:val="hybridMultilevel"/>
     <w:tmpl w:val="FD46EFA4"/>
@@ -36998,7 +37513,7 @@
       </w:rPr>
     </w:lvl>
   </w:abstractNum>
-  <w:abstractNum w:abstractNumId="54">
+  <w:abstractNum w:abstractNumId="55">
     <w:nsid w:val="7C8415AB"/>
     <w:multiLevelType w:val="multilevel"/>
     <w:tmpl w:val="1A404B2A"/>
@@ -37111,7 +37626,7 @@
       </w:rPr>
     </w:lvl>
   </w:abstractNum>
-  <w:abstractNum w:abstractNumId="55">
+  <w:abstractNum w:abstractNumId="56">
     <w:nsid w:val="7D4D5372"/>
     <w:multiLevelType w:val="multilevel"/>
     <w:tmpl w:val="EEB4120C"/>
@@ -37276,7 +37791,7 @@
     <w:abstractNumId w:val="3"/>
   </w:num>
   <w:num w:numId="6">
-    <w:abstractNumId w:val="53"/>
+    <w:abstractNumId w:val="54"/>
   </w:num>
   <w:num w:numId="7">
     <w:abstractNumId w:val="33"/>
@@ -37294,13 +37809,13 @@
     <w:abstractNumId w:val="36"/>
   </w:num>
   <w:num w:numId="12">
-    <w:abstractNumId w:val="54"/>
+    <w:abstractNumId w:val="55"/>
   </w:num>
   <w:num w:numId="13">
-    <w:abstractNumId w:val="50"/>
+    <w:abstractNumId w:val="51"/>
   </w:num>
   <w:num w:numId="14">
-    <w:abstractNumId w:val="43"/>
+    <w:abstractNumId w:val="44"/>
   </w:num>
   <w:num w:numId="15">
     <w:abstractNumId w:val="19"/>
@@ -37315,7 +37830,7 @@
     <w:abstractNumId w:val="28"/>
   </w:num>
   <w:num w:numId="19">
-    <w:abstractNumId w:val="46"/>
+    <w:abstractNumId w:val="47"/>
   </w:num>
   <w:num w:numId="20">
     <w:abstractNumId w:val="8"/>
@@ -37324,7 +37839,7 @@
     <w:abstractNumId w:val="37"/>
   </w:num>
   <w:num w:numId="22">
-    <w:abstractNumId w:val="45"/>
+    <w:abstractNumId w:val="46"/>
   </w:num>
   <w:num w:numId="23">
     <w:abstractNumId w:val="34"/>
@@ -37333,19 +37848,19 @@
     <w:abstractNumId w:val="21"/>
   </w:num>
   <w:num w:numId="25">
-    <w:abstractNumId w:val="52"/>
+    <w:abstractNumId w:val="53"/>
   </w:num>
   <w:num w:numId="26">
     <w:abstractNumId w:val="0"/>
   </w:num>
   <w:num w:numId="27">
-    <w:abstractNumId w:val="55"/>
+    <w:abstractNumId w:val="56"/>
   </w:num>
   <w:num w:numId="28">
     <w:abstractNumId w:val="31"/>
   </w:num>
   <w:num w:numId="29">
-    <w:abstractNumId w:val="48"/>
+    <w:abstractNumId w:val="49"/>
   </w:num>
   <w:num w:numId="30">
     <w:abstractNumId w:val="32"/>
@@ -37363,7 +37878,7 @@
     <w:abstractNumId w:val="18"/>
   </w:num>
   <w:num w:numId="35">
-    <w:abstractNumId w:val="49"/>
+    <w:abstractNumId w:val="50"/>
   </w:num>
   <w:num w:numId="36">
     <w:abstractNumId w:val="23"/>
@@ -37372,7 +37887,7 @@
     <w:abstractNumId w:val="16"/>
   </w:num>
   <w:num w:numId="38">
-    <w:abstractNumId w:val="47"/>
+    <w:abstractNumId w:val="48"/>
   </w:num>
   <w:num w:numId="39">
     <w:abstractNumId w:val="22"/>
@@ -37423,10 +37938,13 @@
     <w:abstractNumId w:val="35"/>
   </w:num>
   <w:num w:numId="55">
-    <w:abstractNumId w:val="44"/>
+    <w:abstractNumId w:val="45"/>
   </w:num>
   <w:num w:numId="56">
-    <w:abstractNumId w:val="51"/>
+    <w:abstractNumId w:val="52"/>
+  </w:num>
+  <w:num w:numId="57">
+    <w:abstractNumId w:val="43"/>
   </w:num>
   <w:numIdMacAtCleanup w:val="49"/>
 </w:numbering>

</xml_diff>

<commit_message>
Project "Learning / Hibernate / Hibernate JBoss.org part_01":    ! Update Hibernate JBoss.org part_01/docs/Hibernate.docx file. (Add references for reading later)
</commit_message>
<xml_diff>
--- a/Hibernate/Hibernate JBoss.org part_01/docs/Hibernate.docx
+++ b/Hibernate/Hibernate JBoss.org part_01/docs/Hibernate.docx
@@ -1,6 +1,6 @@
 
 <file path=word/document.xml><?xml version="1.0" encoding="utf-8"?>
-<w:document xmlns:wpc="http://schemas.microsoft.com/office/word/2010/wordprocessingCanvas" xmlns:mc="http://schemas.openxmlformats.org/markup-compatibility/2006" xmlns:o="urn:schemas-microsoft-com:office:office" xmlns:r="http://schemas.openxmlformats.org/officeDocument/2006/relationships" xmlns:m="http://schemas.openxmlformats.org/officeDocument/2006/math" xmlns:v="urn:schemas-microsoft-com:vml" xmlns:wp14="http://schemas.microsoft.com/office/word/2010/wordprocessingDrawing" xmlns:wp="http://schemas.openxmlformats.org/drawingml/2006/wordprocessingDrawing" xmlns:w10="urn:schemas-microsoft-com:office:word" xmlns:w="http://schemas.openxmlformats.org/wordprocessingml/2006/main" xmlns:w14="http://schemas.microsoft.com/office/word/2010/wordml" xmlns:w15="http://schemas.microsoft.com/office/word/2012/wordml" xmlns:wpg="http://schemas.microsoft.com/office/word/2010/wordprocessingGroup" xmlns:wpi="http://schemas.microsoft.com/office/word/2010/wordprocessingInk" xmlns:wne="http://schemas.microsoft.com/office/word/2006/wordml" xmlns:wps="http://schemas.microsoft.com/office/word/2010/wordprocessingShape" mc:Ignorable="w14 w15 wp14">
+<w:document xmlns:ve="http://schemas.openxmlformats.org/markup-compatibility/2006" xmlns:o="urn:schemas-microsoft-com:office:office" xmlns:r="http://schemas.openxmlformats.org/officeDocument/2006/relationships" xmlns:m="http://schemas.openxmlformats.org/officeDocument/2006/math" xmlns:v="urn:schemas-microsoft-com:vml" xmlns:wp="http://schemas.openxmlformats.org/drawingml/2006/wordprocessingDrawing" xmlns:w10="urn:schemas-microsoft-com:office:word" xmlns:w="http://schemas.openxmlformats.org/wordprocessingml/2006/main" xmlns:wne="http://schemas.microsoft.com/office/word/2006/wordml">
   <w:body>
     <w:p>
       <w:pPr>
@@ -6580,11 +6580,9 @@
         </w:rPr>
         <w:t xml:space="preserve">, </w:t>
       </w:r>
-      <w:proofErr w:type="spellStart"/>
       <w:r>
         <w:t>которыйреализует</w:t>
       </w:r>
-      <w:proofErr w:type="spellEnd"/>
       <w:r>
         <w:rPr>
           <w:lang w:val="en-US"/>
@@ -6606,7 +6604,6 @@
         </w:rPr>
         <w:t>)</w:t>
       </w:r>
-      <w:proofErr w:type="spellStart"/>
       <w:r>
         <w:rPr>
           <w:b/>
@@ -6614,7 +6611,6 @@
         </w:rPr>
         <w:t>ирасширяет</w:t>
       </w:r>
-      <w:proofErr w:type="spellEnd"/>
       <w:proofErr w:type="gramEnd"/>
       <w:r>
         <w:rPr>
@@ -6687,7 +6683,7 @@
             <v:path o:extrusionok="f" gradientshapeok="t" o:connecttype="rect"/>
             <o:lock v:ext="edit" aspectratio="t"/>
           </v:shapetype>
-          <v:shape id="Рисунок 3" o:spid="_x0000_i1025" type="#_x0000_t75" style="width:153.6pt;height:210pt;visibility:visible" o:bordertopcolor="this" o:borderleftcolor="this" o:borderbottomcolor="this" o:borderrightcolor="this">
+          <v:shape id="Рисунок 3" o:spid="_x0000_i1025" type="#_x0000_t75" style="width:153.75pt;height:210pt;visibility:visible" o:bordertopcolor="this" o:borderleftcolor="this" o:borderbottomcolor="this" o:borderrightcolor="this">
             <v:imagedata r:id="rId5" o:title=""/>
             <w10:bordertop type="single" width="4"/>
             <w10:borderleft type="single" width="4"/>
@@ -6750,15 +6746,7 @@
         <w:fldChar w:fldCharType="end"/>
       </w:r>
       <w:r>
-        <w:t xml:space="preserve">Структура приложения, использующего </w:t>
-      </w:r>
-      <w:proofErr w:type="spellStart"/>
-      <w:r>
-        <w:t>Hibernate</w:t>
-      </w:r>
-      <w:proofErr w:type="spellEnd"/>
-      <w:r>
-        <w:t>.</w:t>
+        <w:t>Структура приложения, использующего Hibernate.</w:t>
       </w:r>
     </w:p>
     <w:p>
@@ -6849,7 +6837,7 @@
       </w:pPr>
       <w:r>
         <w:pict>
-          <v:shape id="_x0000_i1026" type="#_x0000_t75" style="width:453.6pt;height:218.4pt" o:bordertopcolor="this" o:borderleftcolor="this" o:borderbottomcolor="this" o:borderrightcolor="this">
+          <v:shape id="_x0000_i1026" type="#_x0000_t75" style="width:453pt;height:218.25pt" o:bordertopcolor="this" o:borderleftcolor="this" o:borderbottomcolor="this" o:borderrightcolor="this">
             <v:imagedata r:id="rId6" o:title=""/>
             <w10:bordertop type="single" width="4"/>
             <w10:borderleft type="single" width="4"/>
@@ -6912,15 +6900,7 @@
         <w:fldChar w:fldCharType="end"/>
       </w:r>
       <w:r>
-        <w:t xml:space="preserve"> Структура приложения, использующего </w:t>
-      </w:r>
-      <w:proofErr w:type="spellStart"/>
-      <w:r>
-        <w:t>Hibernate</w:t>
-      </w:r>
-      <w:proofErr w:type="spellEnd"/>
-      <w:r>
-        <w:t>.</w:t>
+        <w:t xml:space="preserve"> Структура приложения, использующего Hibernate.</w:t>
       </w:r>
     </w:p>
     <w:p>
@@ -6930,7 +6910,6 @@
       <w:r>
         <w:t xml:space="preserve">На рисунке выше желтым цветом отмечены классы и интерфейсы, относящиеся к </w:t>
       </w:r>
-      <w:proofErr w:type="gramStart"/>
       <w:r>
         <w:rPr>
           <w:lang w:val="en-US"/>
@@ -6938,11 +6917,7 @@
         <w:t>JPA</w:t>
       </w:r>
       <w:r>
-        <w:t>,серым</w:t>
-      </w:r>
-      <w:proofErr w:type="gramEnd"/>
-      <w:r>
-        <w:t xml:space="preserve"> – классы и интерфейсы, относящиеся к </w:t>
+        <w:t xml:space="preserve">,серым – классы и интерфейсы, относящиеся к </w:t>
       </w:r>
       <w:r>
         <w:rPr>
@@ -8261,7 +8236,7 @@
           <w:bottom w:w="15" w:type="dxa"/>
           <w:right w:w="15" w:type="dxa"/>
         </w:tblCellMar>
-        <w:tblLook w:val="00A0" w:firstRow="1" w:lastRow="0" w:firstColumn="1" w:lastColumn="0" w:noHBand="0" w:noVBand="0"/>
+        <w:tblLook w:val="00A0"/>
       </w:tblPr>
       <w:tblGrid>
         <w:gridCol w:w="2537"/>
@@ -8337,17 +8312,8 @@
                 <w:b/>
                 <w:bCs/>
               </w:rPr>
-              <w:t xml:space="preserve">JDBC </w:t>
+              <w:t>JDBC type</w:t>
             </w:r>
-            <w:proofErr w:type="spellStart"/>
-            <w:r>
-              <w:rPr>
-                <w:b/>
-                <w:bCs/>
-              </w:rPr>
-              <w:t>type</w:t>
-            </w:r>
-            <w:proofErr w:type="spellEnd"/>
           </w:p>
           <w:p>
             <w:pPr>
@@ -8383,7 +8349,6 @@
                 <w:bCs/>
               </w:rPr>
             </w:pPr>
-            <w:proofErr w:type="spellStart"/>
             <w:r>
               <w:rPr>
                 <w:b/>
@@ -8391,7 +8356,6 @@
               </w:rPr>
               <w:t>Javatype</w:t>
             </w:r>
-            <w:proofErr w:type="spellEnd"/>
           </w:p>
         </w:tc>
         <w:tc>
@@ -8408,21 +8372,12 @@
                 <w:bCs/>
               </w:rPr>
             </w:pPr>
-            <w:proofErr w:type="spellStart"/>
             <w:r>
               <w:rPr>
                 <w:b/>
                 <w:bCs/>
               </w:rPr>
-              <w:t>BasicTypeRegistrykey</w:t>
-            </w:r>
-            <w:proofErr w:type="spellEnd"/>
-            <w:r>
-              <w:rPr>
-                <w:b/>
-                <w:bCs/>
-              </w:rPr>
-              <w:t>(s)</w:t>
+              <w:t>BasicTypeRegistrykey(s)</w:t>
             </w:r>
           </w:p>
         </w:tc>
@@ -10364,11 +10319,9 @@
           <w:lang w:val="en-US"/>
         </w:rPr>
       </w:pPr>
-      <w:proofErr w:type="spellStart"/>
       <w:r>
         <w:t>Атрибутыаннотации</w:t>
       </w:r>
-      <w:proofErr w:type="spellEnd"/>
       <w:r>
         <w:rPr>
           <w:sz w:val="20"/>
@@ -10576,22 +10529,16 @@
         <w:rPr>
           <w:lang w:val="en-US"/>
         </w:rPr>
-        <w:t xml:space="preserve">, which </w:t>
+        <w:t xml:space="preserve">, </w:t>
       </w:r>
       <w:proofErr w:type="gramStart"/>
       <w:r>
         <w:rPr>
           <w:lang w:val="en-US"/>
         </w:rPr>
-        <w:t>doesn’t</w:t>
+        <w:t>which doesn’t require type registration.</w:t>
       </w:r>
       <w:proofErr w:type="gramEnd"/>
-      <w:r>
-        <w:rPr>
-          <w:lang w:val="en-US"/>
-        </w:rPr>
-        <w:t xml:space="preserve"> require type registration.</w:t>
-      </w:r>
     </w:p>
     <w:p>
       <w:pPr>
@@ -11071,13 +11018,8 @@
       <w:pPr>
         <w:spacing w:before="120"/>
       </w:pPr>
-      <w:proofErr w:type="spellStart"/>
-      <w:r>
-        <w:t>Hibernate</w:t>
-      </w:r>
-      <w:proofErr w:type="spellEnd"/>
-      <w:r>
-        <w:t xml:space="preserve"> позволяет отображать Enum-тип в качестве базового. Для этого используется аннотация </w:t>
+      <w:r>
+        <w:t xml:space="preserve">Hibernate позволяет отображать Enum-тип в качестве базового. Для этого используется аннотация </w:t>
       </w:r>
       <w:r>
         <w:rPr>
@@ -11188,12 +11130,14 @@
         <w:lastRenderedPageBreak/>
         <w:t xml:space="preserve">Можно также замапить </w:t>
       </w:r>
+      <w:proofErr w:type="spellStart"/>
       <w:r>
         <w:rPr>
           <w:lang w:val="en-US"/>
         </w:rPr>
         <w:t>Enum</w:t>
       </w:r>
+      <w:proofErr w:type="spellEnd"/>
       <w:r>
         <w:t>с помощью пользовательского типа (</w:t>
       </w:r>
@@ -11242,50 +11186,35 @@
           <w:lang w:val="en-US"/>
         </w:rPr>
       </w:pPr>
+      <w:r>
+        <w:t>Attributeconventerпозволяет преобразовывать сохраняемое/извлекаемое значение. Например</w:t>
+      </w:r>
+      <w:r>
+        <w:rPr>
+          <w:lang w:val="en-US"/>
+        </w:rPr>
+        <w:t xml:space="preserve">, </w:t>
+      </w:r>
+      <w:r>
+        <w:t>еслиунасесть</w:t>
+      </w:r>
       <w:proofErr w:type="spellStart"/>
       <w:r>
-        <w:t>Attributeconventerпозволяет</w:t>
+        <w:rPr>
+          <w:lang w:val="en-US"/>
+        </w:rPr>
+        <w:t>enumGender</w:t>
       </w:r>
       <w:proofErr w:type="spellEnd"/>
       <w:r>
-        <w:t xml:space="preserve"> преобразовывать сохраняемое/извлекаемое значение. Например</w:t>
-      </w:r>
-      <w:r>
-        <w:rPr>
-          <w:lang w:val="en-US"/>
-        </w:rPr>
-        <w:t xml:space="preserve">, </w:t>
-      </w:r>
-      <w:proofErr w:type="spellStart"/>
-      <w:r>
-        <w:t>еслиунасесть</w:t>
-      </w:r>
-      <w:proofErr w:type="spellEnd"/>
-      <w:r>
-        <w:rPr>
-          <w:lang w:val="en-US"/>
-        </w:rPr>
-        <w:t xml:space="preserve"> </w:t>
-      </w:r>
-      <w:proofErr w:type="spellStart"/>
-      <w:r>
-        <w:rPr>
-          <w:lang w:val="en-US"/>
-        </w:rPr>
-        <w:t>enumGender</w:t>
-      </w:r>
-      <w:proofErr w:type="spellEnd"/>
-      <w:r>
         <w:rPr>
           <w:lang w:val="en-US"/>
         </w:rPr>
         <w:t xml:space="preserve"> (MALE, FEMALE), </w:t>
       </w:r>
-      <w:proofErr w:type="spellStart"/>
       <w:r>
         <w:t>товбазуможносохранять</w:t>
       </w:r>
-      <w:proofErr w:type="spellEnd"/>
       <w:r>
         <w:rPr>
           <w:lang w:val="en-US"/>
@@ -11299,19 +11228,11 @@
         <w:rPr>
           <w:lang w:val="en-US"/>
         </w:rPr>
-        <w:t xml:space="preserve"> “</w:t>
-      </w:r>
-      <w:proofErr w:type="gramStart"/>
-      <w:r>
-        <w:rPr>
-          <w:lang w:val="en-US"/>
-        </w:rPr>
-        <w:t>M”</w:t>
+        <w:t xml:space="preserve"> “M”</w:t>
       </w:r>
       <w:r>
         <w:t>соответственно</w:t>
       </w:r>
-      <w:proofErr w:type="gramEnd"/>
       <w:r>
         <w:rPr>
           <w:lang w:val="en-US"/>
@@ -11423,12 +11344,14 @@
       <w:pPr>
         <w:spacing w:after="240"/>
       </w:pPr>
+      <w:proofErr w:type="spellStart"/>
       <w:r>
         <w:rPr>
           <w:lang w:val="en-US"/>
         </w:rPr>
         <w:t>AttributeConverter</w:t>
       </w:r>
+      <w:proofErr w:type="spellEnd"/>
       <w:r>
         <w:t xml:space="preserve">может быть использован и при </w:t>
       </w:r>
@@ -11438,13 +11361,8 @@
         </w:rPr>
         <w:t>HBM</w:t>
       </w:r>
-      <w:proofErr w:type="spellStart"/>
-      <w:r>
-        <w:t>маппинге</w:t>
-      </w:r>
-      <w:proofErr w:type="spellEnd"/>
-      <w:r>
-        <w:t>.</w:t>
+      <w:r>
+        <w:t>маппинге.</w:t>
       </w:r>
     </w:p>
     <w:p>
@@ -11544,21 +11462,7 @@
         <w:rPr>
           <w:lang w:val="en-US"/>
         </w:rPr>
-        <w:t xml:space="preserve">Materialized deals with the entire LOB contents in memory, whereas LOB locators (in theory) allow streaming parts of the LOB contents into memory as needed. A LOB locator is only portably valid during the duration of the transaction in which it </w:t>
-      </w:r>
-      <w:proofErr w:type="gramStart"/>
-      <w:r>
-        <w:rPr>
-          <w:lang w:val="en-US"/>
-        </w:rPr>
-        <w:t>was obtained</w:t>
-      </w:r>
-      <w:proofErr w:type="gramEnd"/>
-      <w:r>
-        <w:rPr>
-          <w:lang w:val="en-US"/>
-        </w:rPr>
-        <w:t>.</w:t>
+        <w:t>Materialized deals with the entire LOB contents in memory, whereas LOB locators (in theory) allow streaming parts of the LOB contents into memory as needed. A LOB locator is only portably valid during the duration of the transaction in which it was obtained.</w:t>
       </w:r>
     </w:p>
     <w:p>
@@ -11572,21 +11476,7 @@
         <w:rPr>
           <w:lang w:val="en-US"/>
         </w:rPr>
-        <w:t xml:space="preserve">The JDBC LOB locator types include (The JPA specification </w:t>
-      </w:r>
-      <w:proofErr w:type="gramStart"/>
-      <w:r>
-        <w:rPr>
-          <w:lang w:val="en-US"/>
-        </w:rPr>
-        <w:t>doesn’t</w:t>
-      </w:r>
-      <w:proofErr w:type="gramEnd"/>
-      <w:r>
-        <w:rPr>
-          <w:lang w:val="en-US"/>
-        </w:rPr>
-        <w:t xml:space="preserve"> define LOB locators):</w:t>
+        <w:t>The JDBC LOB locator types include (The JPA specification doesn’t define LOB locators):</w:t>
       </w:r>
     </w:p>
     <w:p>
@@ -11681,16 +11571,8 @@
         <w:rPr>
           <w:lang w:val="en-US"/>
         </w:rPr>
-        <w:t xml:space="preserve">Mapping materialized forms of these LOB values would use </w:t>
-      </w:r>
-      <w:proofErr w:type="gramStart"/>
-      <w:r>
-        <w:rPr>
-          <w:lang w:val="en-US"/>
-        </w:rPr>
-        <w:t>more familiar Java types such as</w:t>
-      </w:r>
-      <w:proofErr w:type="gramEnd"/>
+        <w:t>Mapping materialized forms of these LOB values would use more familiar Java types such as</w:t>
+      </w:r>
     </w:p>
     <w:p>
       <w:pPr>
@@ -11871,13 +11753,8 @@
         </w:rPr>
       </w:pPr>
       <w:r>
-        <w:t xml:space="preserve">JDBC4 поддерживает работу с национализированными символьными данными. </w:t>
-      </w:r>
-      <w:proofErr w:type="spellStart"/>
-      <w:r>
-        <w:t>Дляэтогоиспользуетсяаннотация</w:t>
-      </w:r>
-      <w:proofErr w:type="spellEnd"/>
+        <w:t>JDBC4 поддерживает работу с национализированными символьными данными. Дляэтогоиспользуетсяаннотация</w:t>
+      </w:r>
       <w:r>
         <w:rPr>
           <w:rStyle w:val="HTMLCode"/>
@@ -14026,27 +13903,7 @@
         <w:rPr>
           <w:noProof/>
         </w:rPr>
-        <w:t>представляетизсебяимясамого</w:t>
-      </w:r>
-      <w:r>
-        <w:rPr>
-          <w:noProof/>
-          <w:lang w:val="en-US"/>
-        </w:rPr>
-        <w:t xml:space="preserve"> </w:t>
-      </w:r>
-      <w:r>
-        <w:rPr>
-          <w:noProof/>
-        </w:rPr>
-        <w:t>класса</w:t>
-      </w:r>
-      <w:r>
-        <w:rPr>
-          <w:noProof/>
-          <w:lang w:val="en-US"/>
-        </w:rPr>
-        <w:t xml:space="preserve"> </w:t>
+        <w:t>представляетизсебяимясамогокласса</w:t>
       </w:r>
       <w:r>
         <w:rPr>
@@ -14591,7 +14448,6 @@
         </w:rPr>
       </w:pPr>
       <w:bookmarkStart w:id="14" w:name="_Toc57365371"/>
-      <w:proofErr w:type="spellStart"/>
       <w:r>
         <w:rPr>
           <w:sz w:val="36"/>
@@ -14599,18 +14455,10 @@
         </w:rPr>
         <w:t>Define</w:t>
       </w:r>
-      <w:proofErr w:type="spellEnd"/>
       <w:r>
         <w:rPr>
           <w:sz w:val="36"/>
           <w:szCs w:val="36"/>
-        </w:rPr>
-        <w:t xml:space="preserve"> </w:t>
-      </w:r>
-      <w:r>
-        <w:rPr>
-          <w:sz w:val="36"/>
-          <w:szCs w:val="36"/>
           <w:lang w:val="en-US"/>
         </w:rPr>
         <w:t>a custom entity proxy</w:t>
@@ -14640,12 +14488,6 @@
         <w:rPr>
           <w:noProof/>
         </w:rPr>
-        <w:t xml:space="preserve"> </w:t>
-      </w:r>
-      <w:r>
-        <w:rPr>
-          <w:noProof/>
-        </w:rPr>
         <w:t>классов с помощью аннотации @Proxy(</w:t>
       </w:r>
       <w:r>
@@ -14712,20 +14554,7 @@
           <w:noProof/>
           <w:lang w:val="en-US"/>
         </w:rPr>
-        <w:t>entity</w:t>
-      </w:r>
-      <w:r>
-        <w:rPr>
-          <w:noProof/>
-        </w:rPr>
-        <w:t xml:space="preserve"> </w:t>
-      </w:r>
-      <w:r>
-        <w:rPr>
-          <w:noProof/>
-          <w:lang w:val="en-US"/>
-        </w:rPr>
-        <w:t>proxy</w:t>
+        <w:t>entityproxy</w:t>
       </w:r>
       <w:r>
         <w:rPr>
@@ -15292,31 +15121,7 @@
         <w:rPr>
           <w:noProof/>
         </w:rPr>
-        <w:t xml:space="preserve"> </w:t>
-      </w:r>
-      <w:r>
-        <w:rPr>
-          <w:noProof/>
-        </w:rPr>
-        <w:t>типы</w:t>
-      </w:r>
-      <w:r>
-        <w:rPr>
-          <w:noProof/>
-        </w:rPr>
-        <w:t xml:space="preserve"> </w:t>
-      </w:r>
-      <w:r>
-        <w:rPr>
-          <w:noProof/>
-        </w:rPr>
-        <w:t>наследуют стратегию доступа от своих родительских</w:t>
-      </w:r>
-      <w:r>
-        <w:rPr>
-          <w:noProof/>
-        </w:rPr>
-        <w:t xml:space="preserve"> </w:t>
+        <w:t>типынаследуют стратегию доступа от своих родительских</w:t>
       </w:r>
       <w:r>
         <w:rPr>
@@ -15349,39 +15154,7 @@
           <w:noProof/>
           <w:lang w:val="en-US"/>
         </w:rPr>
-        <w:t>field</w:t>
-      </w:r>
-      <w:r>
-        <w:rPr>
-          <w:noProof/>
-        </w:rPr>
-        <w:t xml:space="preserve"> </w:t>
-      </w:r>
-      <w:r>
-        <w:rPr>
-          <w:noProof/>
-          <w:lang w:val="en-US"/>
-        </w:rPr>
-        <w:t>based</w:t>
-      </w:r>
-      <w:r>
-        <w:rPr>
-          <w:noProof/>
-        </w:rPr>
-        <w:t xml:space="preserve"> </w:t>
-      </w:r>
-      <w:r>
-        <w:rPr>
-          <w:noProof/>
-          <w:lang w:val="en-US"/>
-        </w:rPr>
-        <w:t>strategy</w:t>
-      </w:r>
-      <w:r>
-        <w:rPr>
-          <w:noProof/>
-        </w:rPr>
-        <w:t xml:space="preserve"> </w:t>
+        <w:t>fieldbasedstrategy</w:t>
       </w:r>
       <w:r>
         <w:rPr>
@@ -15557,22 +15330,7 @@
         <w:t xml:space="preserve"> (identifiers)</w:t>
       </w:r>
       <w:r>
-        <w:rPr>
-          <w:lang w:val="en-US"/>
-        </w:rPr>
-        <w:t xml:space="preserve"> </w:t>
-      </w:r>
-      <w:r>
-        <w:t>могут</w:t>
-      </w:r>
-      <w:r>
-        <w:rPr>
-          <w:lang w:val="en-US"/>
-        </w:rPr>
-        <w:t xml:space="preserve"> </w:t>
-      </w:r>
-      <w:r>
-        <w:t>быть</w:t>
+        <w:t>могутбыть</w:t>
       </w:r>
       <w:r>
         <w:rPr>
@@ -16318,22 +16076,18 @@
         </w:rPr>
         <w:t xml:space="preserve"> JPA 2.0 </w:t>
       </w:r>
-      <w:proofErr w:type="spellStart"/>
       <w:r>
         <w:t>добавляетподдержкудля</w:t>
       </w:r>
-      <w:proofErr w:type="spellEnd"/>
       <w:r>
         <w:rPr>
           <w:lang w:val="en-US"/>
         </w:rPr>
         <w:t xml:space="preserve"> derived identifiers </w:t>
       </w:r>
-      <w:proofErr w:type="spellStart"/>
       <w:r>
         <w:t>которыепозволяют</w:t>
       </w:r>
-      <w:proofErr w:type="spellEnd"/>
       <w:r>
         <w:rPr>
           <w:lang w:val="en-US"/>
@@ -16520,13 +16274,8 @@
           <w:noProof/>
         </w:rPr>
       </w:pPr>
-      <w:proofErr w:type="spellStart"/>
-      <w:r>
-        <w:t>Дляуказания</w:t>
-      </w:r>
-      <w:proofErr w:type="spellEnd"/>
-      <w:r>
-        <w:t xml:space="preserve"> того, что идентификатор будет генерироваться, используется аннотация </w:t>
+      <w:r>
+        <w:t xml:space="preserve">Дляуказания того, что идентификатор будет генерироваться, используется аннотация </w:t>
       </w:r>
       <w:r>
         <w:rPr>
@@ -16577,15 +16326,7 @@
         <w:t>GeneratedValue</w:t>
       </w:r>
       <w:r>
-        <w:t xml:space="preserve">. </w:t>
-      </w:r>
-      <w:proofErr w:type="spellStart"/>
-      <w:r>
-        <w:t>Наиболееважнаячастьинформацииуказываетсяв</w:t>
-      </w:r>
-      <w:proofErr w:type="spellEnd"/>
-      <w:r>
-        <w:t xml:space="preserve"> атрибуте </w:t>
+        <w:t xml:space="preserve">. Наиболееважнаячастьинформацииуказываетсяв атрибуте </w:t>
       </w:r>
       <w:r>
         <w:rPr>
@@ -19666,7 +19407,7 @@
       </w:pPr>
       <w:r>
         <w:pict>
-          <v:shape id="_x0000_i1027" type="#_x0000_t75" style="width:498pt;height:126.6pt" o:bordertopcolor="this" o:borderleftcolor="this" o:borderbottomcolor="this" o:borderrightcolor="this">
+          <v:shape id="_x0000_i1027" type="#_x0000_t75" style="width:498pt;height:126.75pt" o:bordertopcolor="this" o:borderleftcolor="this" o:borderbottomcolor="this" o:borderrightcolor="this">
             <v:imagedata r:id="rId18" o:title=""/>
             <w10:bordertop type="single" width="4"/>
             <w10:borderleft type="single" width="4"/>
@@ -19869,11 +19610,9 @@
           <w:sz w:val="24"/>
         </w:rPr>
       </w:pPr>
-      <w:proofErr w:type="spellStart"/>
       <w:r>
         <w:t>Черезсвойствоконфигурации</w:t>
       </w:r>
-      <w:proofErr w:type="spellEnd"/>
       <w:r>
         <w:rPr>
           <w:rStyle w:val="HTMLCode"/>
@@ -19940,25 +19679,7 @@
           <w:rFonts w:ascii="Times New Roman" w:hAnsi="Times New Roman"/>
           <w:szCs w:val="20"/>
         </w:rPr>
-        <w:t xml:space="preserve">, </w:t>
-      </w:r>
-      <w:proofErr w:type="spellStart"/>
-      <w:r>
-        <w:rPr>
-          <w:rStyle w:val="HTMLCode"/>
-          <w:rFonts w:ascii="Times New Roman" w:hAnsi="Times New Roman"/>
-          <w:szCs w:val="20"/>
-        </w:rPr>
-        <w:t>которыйпринимает</w:t>
-      </w:r>
-      <w:proofErr w:type="spellEnd"/>
-      <w:r>
-        <w:rPr>
-          <w:rStyle w:val="HTMLCode"/>
-          <w:rFonts w:ascii="Times New Roman" w:hAnsi="Times New Roman"/>
-          <w:szCs w:val="20"/>
-        </w:rPr>
-        <w:t>:</w:t>
+        <w:t>, которыйпринимает:</w:t>
       </w:r>
     </w:p>
     <w:p>
@@ -20802,7 +20523,6 @@
         </w:rPr>
       </w:pPr>
       <w:bookmarkStart w:id="32" w:name="_Toc57365389"/>
-      <w:proofErr w:type="spellStart"/>
       <w:r>
         <w:rPr>
           <w:sz w:val="36"/>
@@ -20810,7 +20530,6 @@
         </w:rPr>
         <w:t>ManyT</w:t>
       </w:r>
-      <w:proofErr w:type="spellEnd"/>
       <w:r>
         <w:rPr>
           <w:sz w:val="36"/>
@@ -20819,7 +20538,6 @@
         </w:rPr>
         <w:t>o</w:t>
       </w:r>
-      <w:proofErr w:type="spellStart"/>
       <w:r>
         <w:rPr>
           <w:sz w:val="36"/>
@@ -20828,7 +20546,6 @@
         <w:t>One</w:t>
       </w:r>
       <w:bookmarkEnd w:id="32"/>
-      <w:proofErr w:type="spellEnd"/>
     </w:p>
     <w:p>
       <w:pPr>
@@ -20907,7 +20624,6 @@
         </w:rPr>
       </w:pPr>
       <w:bookmarkStart w:id="33" w:name="_Toc57365390"/>
-      <w:proofErr w:type="spellStart"/>
       <w:r>
         <w:rPr>
           <w:sz w:val="36"/>
@@ -20916,7 +20632,6 @@
         <w:t>OneToMany</w:t>
       </w:r>
       <w:bookmarkEnd w:id="33"/>
-      <w:proofErr w:type="spellEnd"/>
     </w:p>
     <w:p>
       <w:pPr>
@@ -20998,12 +20713,9 @@
     <w:p/>
     <w:p>
       <w:r>
-        <w:t xml:space="preserve">В </w:t>
+        <w:t>В бд</w:t>
       </w:r>
       <w:proofErr w:type="spellStart"/>
-      <w:r>
-        <w:t>бд</w:t>
-      </w:r>
       <w:r>
         <w:rPr>
           <w:lang w:val="en-US"/>
@@ -21207,27 +20919,11 @@
         <w:rPr>
           <w:lang w:val="en-US"/>
         </w:rPr>
-        <w:t xml:space="preserve">Whenever a bidirectional association </w:t>
-      </w:r>
-      <w:proofErr w:type="gramStart"/>
-      <w:r>
-        <w:rPr>
-          <w:lang w:val="en-US"/>
-        </w:rPr>
-        <w:t>is formed</w:t>
-      </w:r>
-      <w:proofErr w:type="gramEnd"/>
-      <w:r>
-        <w:rPr>
-          <w:lang w:val="en-US"/>
-        </w:rPr>
-        <w:t>, the application developer must make sure both sides are in-sync at all times (</w:t>
-      </w:r>
-      <w:proofErr w:type="spellStart"/>
+        <w:t>Whenever a bidirectional association is formed, the application developer must make sure both sides are in-sync at all times (</w:t>
+      </w:r>
       <w:r>
         <w:t>Черездополнительныеутилитныеметоды</w:t>
       </w:r>
-      <w:proofErr w:type="spellEnd"/>
       <w:r>
         <w:rPr>
           <w:lang w:val="en-US"/>
@@ -21257,7 +20953,6 @@
         </w:rPr>
       </w:pPr>
       <w:bookmarkStart w:id="34" w:name="_Toc57365391"/>
-      <w:proofErr w:type="spellStart"/>
       <w:r>
         <w:rPr>
           <w:sz w:val="36"/>
@@ -21266,7 +20961,6 @@
         <w:t>OneToOne</w:t>
       </w:r>
       <w:bookmarkEnd w:id="34"/>
-      <w:proofErr w:type="spellEnd"/>
     </w:p>
     <w:p>
       <w:pPr>
@@ -21482,21 +21176,7 @@
         <w:rPr>
           <w:lang w:val="en-US"/>
         </w:rPr>
-        <w:t xml:space="preserve">Although you might annotate the parent-side association to </w:t>
-      </w:r>
-      <w:proofErr w:type="gramStart"/>
-      <w:r>
-        <w:rPr>
-          <w:lang w:val="en-US"/>
-        </w:rPr>
-        <w:t>be fetched</w:t>
-      </w:r>
-      <w:proofErr w:type="gramEnd"/>
-      <w:r>
-        <w:rPr>
-          <w:lang w:val="en-US"/>
-        </w:rPr>
-        <w:t xml:space="preserve"> lazily, Hibernate cannot honor this request since it cannot know whether the association is </w:t>
+        <w:t xml:space="preserve">Although you might annotate the parent-side association to be fetched lazily, Hibernate cannot honor this request since it cannot know whether the association is </w:t>
       </w:r>
       <w:r>
         <w:rPr>
@@ -21526,21 +21206,7 @@
         <w:rPr>
           <w:lang w:val="en-US"/>
         </w:rPr>
-        <w:t>The only way to figure out whether there is an associated record on the child side is to fetch the child association using a secondary query. Because this can lead to N+</w:t>
-      </w:r>
-      <w:proofErr w:type="gramStart"/>
-      <w:r>
-        <w:rPr>
-          <w:lang w:val="en-US"/>
-        </w:rPr>
-        <w:t>1 query</w:t>
-      </w:r>
-      <w:proofErr w:type="gramEnd"/>
-      <w:r>
-        <w:rPr>
-          <w:lang w:val="en-US"/>
-        </w:rPr>
-        <w:t xml:space="preserve"> issues, it’s much more efficient to use unidirectional </w:t>
+        <w:t xml:space="preserve">The only way to figure out whether there is an associated record on the child side is to fetch the child association using a secondary query. Because this can lead to N+1 query issues, it’s much more efficient to use unidirectional </w:t>
       </w:r>
       <w:r>
         <w:rPr>
@@ -21607,21 +21273,7 @@
         <w:rPr>
           <w:lang w:val="en-US"/>
         </w:rPr>
-        <w:t xml:space="preserve">However, if you really need to use a bidirectional association and want to make sure that this is always going to </w:t>
-      </w:r>
-      <w:proofErr w:type="gramStart"/>
-      <w:r>
-        <w:rPr>
-          <w:lang w:val="en-US"/>
-        </w:rPr>
-        <w:t>be fetched</w:t>
-      </w:r>
-      <w:proofErr w:type="gramEnd"/>
-      <w:r>
-        <w:rPr>
-          <w:lang w:val="en-US"/>
-        </w:rPr>
-        <w:t xml:space="preserve"> lazily, then you need to enable lazy state initialization </w:t>
+        <w:t xml:space="preserve">However, if you really need to use a bidirectional association and want to make sure that this is always going to be fetched lazily, then you need to enable lazy state initialization </w:t>
       </w:r>
       <w:proofErr w:type="spellStart"/>
       <w:r>
@@ -21693,7 +21345,6 @@
         </w:rPr>
         <w:t>Many</w:t>
       </w:r>
-      <w:proofErr w:type="spellStart"/>
       <w:r>
         <w:rPr>
           <w:sz w:val="36"/>
@@ -21701,7 +21352,6 @@
         </w:rPr>
         <w:t>To</w:t>
       </w:r>
-      <w:proofErr w:type="spellEnd"/>
       <w:r>
         <w:rPr>
           <w:sz w:val="36"/>
@@ -21995,22 +21645,18 @@
         </w:rPr>
         <w:t xml:space="preserve">. </w:t>
       </w:r>
-      <w:proofErr w:type="spellStart"/>
       <w:r>
         <w:t>полеможетбытьзаданородительскимклассомилиинтерфейсом</w:t>
       </w:r>
-      <w:proofErr w:type="spellEnd"/>
       <w:r>
         <w:rPr>
           <w:lang w:val="en-US"/>
         </w:rPr>
         <w:t xml:space="preserve">, </w:t>
       </w:r>
-      <w:proofErr w:type="spellStart"/>
       <w:r>
         <w:t>ассылатьсянаегопотомков</w:t>
       </w:r>
-      <w:proofErr w:type="spellEnd"/>
       <w:r>
         <w:rPr>
           <w:lang w:val="en-US"/>
@@ -22416,23 +22062,13 @@
           <w:szCs w:val="20"/>
         </w:rPr>
       </w:pPr>
-      <w:proofErr w:type="spellStart"/>
       <w:r>
         <w:rPr>
           <w:rStyle w:val="HTMLCode"/>
           <w:rFonts w:ascii="Times New Roman" w:hAnsi="Times New Roman"/>
           <w:szCs w:val="20"/>
         </w:rPr>
-        <w:t>Basic</w:t>
-      </w:r>
-      <w:proofErr w:type="spellEnd"/>
-      <w:r>
-        <w:rPr>
-          <w:rStyle w:val="HTMLCode"/>
-          <w:rFonts w:ascii="Times New Roman" w:hAnsi="Times New Roman"/>
-          <w:szCs w:val="20"/>
-        </w:rPr>
-        <w:t xml:space="preserve"> types;</w:t>
+        <w:t>Basic types;</w:t>
       </w:r>
     </w:p>
     <w:p>
@@ -22447,23 +22083,13 @@
           <w:szCs w:val="20"/>
         </w:rPr>
       </w:pPr>
-      <w:proofErr w:type="spellStart"/>
       <w:r>
         <w:rPr>
           <w:rStyle w:val="HTMLCode"/>
           <w:rFonts w:ascii="Times New Roman" w:hAnsi="Times New Roman"/>
           <w:szCs w:val="20"/>
         </w:rPr>
-        <w:t>Custom</w:t>
-      </w:r>
-      <w:proofErr w:type="spellEnd"/>
-      <w:r>
-        <w:rPr>
-          <w:rStyle w:val="HTMLCode"/>
-          <w:rFonts w:ascii="Times New Roman" w:hAnsi="Times New Roman"/>
-          <w:szCs w:val="20"/>
-        </w:rPr>
-        <w:t xml:space="preserve"> types;</w:t>
+        <w:t>Custom types;</w:t>
       </w:r>
     </w:p>
     <w:p>
@@ -22478,23 +22104,13 @@
           <w:szCs w:val="20"/>
         </w:rPr>
       </w:pPr>
-      <w:proofErr w:type="spellStart"/>
       <w:r>
         <w:rPr>
           <w:rStyle w:val="HTMLCode"/>
           <w:rFonts w:ascii="Times New Roman" w:hAnsi="Times New Roman"/>
           <w:szCs w:val="20"/>
         </w:rPr>
-        <w:t>Embeddables</w:t>
-      </w:r>
-      <w:proofErr w:type="spellEnd"/>
-      <w:r>
-        <w:rPr>
-          <w:rStyle w:val="HTMLCode"/>
-          <w:rFonts w:ascii="Times New Roman" w:hAnsi="Times New Roman"/>
-          <w:szCs w:val="20"/>
-        </w:rPr>
-        <w:t>;</w:t>
+        <w:t>Embeddables;</w:t>
       </w:r>
     </w:p>
     <w:p>
@@ -22509,77 +22125,13 @@
           <w:szCs w:val="20"/>
         </w:rPr>
       </w:pPr>
-      <w:proofErr w:type="spellStart"/>
       <w:r>
         <w:rPr>
           <w:rStyle w:val="HTMLCode"/>
           <w:rFonts w:ascii="Times New Roman" w:hAnsi="Times New Roman"/>
           <w:szCs w:val="20"/>
         </w:rPr>
-        <w:t>References</w:t>
-      </w:r>
-      <w:proofErr w:type="spellEnd"/>
-      <w:r>
-        <w:rPr>
-          <w:rStyle w:val="HTMLCode"/>
-          <w:rFonts w:ascii="Times New Roman" w:hAnsi="Times New Roman"/>
-          <w:szCs w:val="20"/>
-        </w:rPr>
-        <w:t xml:space="preserve"> </w:t>
-      </w:r>
-      <w:proofErr w:type="spellStart"/>
-      <w:r>
-        <w:rPr>
-          <w:rStyle w:val="HTMLCode"/>
-          <w:rFonts w:ascii="Times New Roman" w:hAnsi="Times New Roman"/>
-          <w:szCs w:val="20"/>
-        </w:rPr>
-        <w:t>to</w:t>
-      </w:r>
-      <w:proofErr w:type="spellEnd"/>
-      <w:r>
-        <w:rPr>
-          <w:rStyle w:val="HTMLCode"/>
-          <w:rFonts w:ascii="Times New Roman" w:hAnsi="Times New Roman"/>
-          <w:szCs w:val="20"/>
-        </w:rPr>
-        <w:t xml:space="preserve"> </w:t>
-      </w:r>
-      <w:proofErr w:type="spellStart"/>
-      <w:r>
-        <w:rPr>
-          <w:rStyle w:val="HTMLCode"/>
-          <w:rFonts w:ascii="Times New Roman" w:hAnsi="Times New Roman"/>
-          <w:szCs w:val="20"/>
-        </w:rPr>
-        <w:t>other</w:t>
-      </w:r>
-      <w:proofErr w:type="spellEnd"/>
-      <w:r>
-        <w:rPr>
-          <w:rStyle w:val="HTMLCode"/>
-          <w:rFonts w:ascii="Times New Roman" w:hAnsi="Times New Roman"/>
-          <w:szCs w:val="20"/>
-        </w:rPr>
-        <w:t xml:space="preserve"> </w:t>
-      </w:r>
-      <w:proofErr w:type="spellStart"/>
-      <w:r>
-        <w:rPr>
-          <w:rStyle w:val="HTMLCode"/>
-          <w:rFonts w:ascii="Times New Roman" w:hAnsi="Times New Roman"/>
-          <w:szCs w:val="20"/>
-        </w:rPr>
-        <w:t>entities</w:t>
-      </w:r>
-      <w:proofErr w:type="spellEnd"/>
-      <w:r>
-        <w:rPr>
-          <w:rStyle w:val="HTMLCode"/>
-          <w:rFonts w:ascii="Times New Roman" w:hAnsi="Times New Roman"/>
-          <w:szCs w:val="20"/>
-        </w:rPr>
-        <w:t>.</w:t>
+        <w:t>Referencestootherentities.</w:t>
       </w:r>
     </w:p>
     <w:p>
@@ -24736,72 +24288,7 @@
         <w:rPr>
           <w:noProof/>
         </w:rPr>
-        <w:t>В</w:t>
-      </w:r>
-      <w:r>
-        <w:rPr>
-          <w:noProof/>
-          <w:lang w:val="en-US"/>
-        </w:rPr>
-        <w:t xml:space="preserve"> </w:t>
-      </w:r>
-      <w:r>
-        <w:rPr>
-          <w:noProof/>
-        </w:rPr>
-        <w:t>качестве</w:t>
-      </w:r>
-      <w:r>
-        <w:rPr>
-          <w:noProof/>
-          <w:lang w:val="en-US"/>
-        </w:rPr>
-        <w:t xml:space="preserve"> </w:t>
-      </w:r>
-      <w:r>
-        <w:rPr>
-          <w:noProof/>
-        </w:rPr>
-        <w:t>ключа</w:t>
-      </w:r>
-      <w:r>
-        <w:rPr>
-          <w:noProof/>
-          <w:lang w:val="en-US"/>
-        </w:rPr>
-        <w:t xml:space="preserve"> </w:t>
-      </w:r>
-      <w:r>
-        <w:rPr>
-          <w:noProof/>
-        </w:rPr>
-        <w:t>карты</w:t>
-      </w:r>
-      <w:r>
-        <w:rPr>
-          <w:noProof/>
-          <w:lang w:val="en-US"/>
-        </w:rPr>
-        <w:t xml:space="preserve">  </w:t>
-      </w:r>
-      <w:r>
-        <w:rPr>
-          <w:noProof/>
-        </w:rPr>
-        <w:t>может</w:t>
-      </w:r>
-      <w:r>
-        <w:rPr>
-          <w:noProof/>
-          <w:lang w:val="en-US"/>
-        </w:rPr>
-        <w:t xml:space="preserve"> </w:t>
-      </w:r>
-      <w:r>
-        <w:rPr>
-          <w:noProof/>
-        </w:rPr>
-        <w:t>выступать</w:t>
+        <w:t>Вкачествеключакартыможетвыступать</w:t>
       </w:r>
       <w:r>
         <w:rPr>
@@ -24860,21 +24347,7 @@
         <w:rPr>
           <w:lang w:val="en-US"/>
         </w:rPr>
-        <w:t xml:space="preserve">. However, it is important to realize that it is impossible for Hibernate to offer lazy-loading for arrays of entities and, for this reason, it </w:t>
-      </w:r>
-      <w:proofErr w:type="gramStart"/>
-      <w:r>
-        <w:rPr>
-          <w:lang w:val="en-US"/>
-        </w:rPr>
-        <w:t>is strongly recommended</w:t>
-      </w:r>
-      <w:proofErr w:type="gramEnd"/>
-      <w:r>
-        <w:rPr>
-          <w:lang w:val="en-US"/>
-        </w:rPr>
-        <w:t xml:space="preserve"> to map a "collection" of entities using a List rather than an array.</w:t>
+        <w:t>. However, it is important to realize that it is impossible for Hibernate to offer lazy-loading for arrays of entities and, for this reason, it is strongly recommended to map a "collection" of entities using a List rather than an array.</w:t>
       </w:r>
     </w:p>
     <w:p>
@@ -25184,11 +24657,9 @@
     </w:p>
     <w:p/>
     <w:p>
-      <w:proofErr w:type="spellStart"/>
       <w:r>
         <w:t>Призагрузке</w:t>
       </w:r>
-      <w:proofErr w:type="spellEnd"/>
       <w:r>
         <w:rPr>
           <w:lang w:val="en-US"/>
@@ -25273,7 +24744,6 @@
         </w:rPr>
         <w:t>@</w:t>
       </w:r>
-      <w:proofErr w:type="spellStart"/>
       <w:r>
         <w:rPr>
           <w:rFonts w:ascii="Consolas" w:hAnsi="Consolas" w:cs="Consolas"/>
@@ -25283,19 +24753,7 @@
           <w:u w:val="single"/>
           <w:shd w:val="clear" w:color="auto" w:fill="E8F2FE"/>
         </w:rPr>
-        <w:t>NaturalIdCache</w:t>
-      </w:r>
-      <w:proofErr w:type="spellEnd"/>
-      <w:r>
-        <w:rPr>
-          <w:rFonts w:ascii="Consolas" w:hAnsi="Consolas" w:cs="Consolas"/>
-          <w:color w:val="000000"/>
-          <w:sz w:val="20"/>
-          <w:szCs w:val="20"/>
-          <w:u w:val="single"/>
-          <w:shd w:val="clear" w:color="auto" w:fill="E8F2FE"/>
-        </w:rPr>
-        <w:t xml:space="preserve"> для </w:t>
+        <w:t xml:space="preserve">NaturalIdCache для </w:t>
       </w:r>
       <w:r>
         <w:rPr>
@@ -25356,7 +24814,6 @@
           <w:lang w:val="en-US"/>
         </w:rPr>
       </w:pPr>
-      <w:proofErr w:type="gramStart"/>
       <w:r>
         <w:rPr>
           <w:b/>
@@ -25373,17 +24830,7 @@
           <w:szCs w:val="20"/>
           <w:lang w:val="en-US"/>
         </w:rPr>
-        <w:t>(</w:t>
-      </w:r>
-      <w:proofErr w:type="gramEnd"/>
-      <w:r>
-        <w:rPr>
-          <w:b/>
-          <w:sz w:val="20"/>
-          <w:szCs w:val="20"/>
-          <w:lang w:val="en-US"/>
-        </w:rPr>
-        <w:t>)</w:t>
+        <w:t>()</w:t>
       </w:r>
       <w:r>
         <w:rPr>
@@ -25411,7 +24858,6 @@
           <w:lang w:val="en-US"/>
         </w:rPr>
       </w:pPr>
-      <w:proofErr w:type="gramStart"/>
       <w:r>
         <w:rPr>
           <w:b/>
@@ -25428,51 +24874,13 @@
           <w:szCs w:val="20"/>
           <w:lang w:val="en-US"/>
         </w:rPr>
-        <w:t>(</w:t>
-      </w:r>
-      <w:proofErr w:type="gramEnd"/>
-      <w:r>
-        <w:rPr>
-          <w:b/>
-          <w:sz w:val="20"/>
-          <w:szCs w:val="20"/>
-          <w:lang w:val="en-US"/>
-        </w:rPr>
-        <w:t xml:space="preserve">) - </w:t>
-      </w:r>
-      <w:r>
-        <w:rPr>
-          <w:lang w:val="en-US"/>
-        </w:rPr>
-        <w:t xml:space="preserve">obtains a reference to the entity. The state may or </w:t>
-      </w:r>
-      <w:proofErr w:type="gramStart"/>
-      <w:r>
-        <w:rPr>
-          <w:lang w:val="en-US"/>
-        </w:rPr>
-        <w:t>may not be initialized</w:t>
-      </w:r>
-      <w:proofErr w:type="gramEnd"/>
-      <w:r>
-        <w:rPr>
-          <w:lang w:val="en-US"/>
-        </w:rPr>
-        <w:t xml:space="preserve">. If the entity is already associated with the current running Session, that reference (loaded or not) is returned. If the entity is not loaded in the current Session and the entity supports proxy generation, an uninitialized proxy is generated and </w:t>
-      </w:r>
-      <w:proofErr w:type="gramStart"/>
-      <w:r>
-        <w:rPr>
-          <w:lang w:val="en-US"/>
-        </w:rPr>
-        <w:t>returned,</w:t>
-      </w:r>
-      <w:proofErr w:type="gramEnd"/>
-      <w:r>
-        <w:rPr>
-          <w:lang w:val="en-US"/>
-        </w:rPr>
-        <w:t xml:space="preserve"> otherwise the entity is loaded from the database and returned.</w:t>
+        <w:t xml:space="preserve">() - </w:t>
+      </w:r>
+      <w:r>
+        <w:rPr>
+          <w:lang w:val="en-US"/>
+        </w:rPr>
+        <w:t>obtains a reference to the entity. The state may or may not be initialized. If the entity is already associated with the current running Session, that reference (loaded or not) is returned. If the entity is not loaded in the current Session and the entity supports proxy generation, an uninitialized proxy is generated and returned, otherwise the entity is loaded from the database and returned.</w:t>
       </w:r>
     </w:p>
     <w:p>
@@ -25698,21 +25106,7 @@
         <w:rPr>
           <w:lang w:val="en-US"/>
         </w:rPr>
-        <w:t xml:space="preserve"> inheritance model is not mirrored at the database level, </w:t>
-      </w:r>
-      <w:proofErr w:type="gramStart"/>
-      <w:r>
-        <w:rPr>
-          <w:lang w:val="en-US"/>
-        </w:rPr>
-        <w:t>it’s</w:t>
-      </w:r>
-      <w:proofErr w:type="gramEnd"/>
-      <w:r>
-        <w:rPr>
-          <w:lang w:val="en-US"/>
-        </w:rPr>
-        <w:t xml:space="preserve"> not possible to use polymorphic queries referencing the </w:t>
+        <w:t xml:space="preserve"> inheritance model is not mirrored at the database level, it’s not possible to use polymorphic queries referencing the </w:t>
       </w:r>
       <w:r>
         <w:rPr>
@@ -25960,7 +25354,6 @@
         <w:t xml:space="preserve">, </w:t>
       </w:r>
       <w:proofErr w:type="spellStart"/>
-      <w:proofErr w:type="gramStart"/>
       <w:r>
         <w:rPr>
           <w:rStyle w:val="HTMLCode"/>
@@ -25973,14 +25366,7 @@
         <w:rPr>
           <w:lang w:val="en-US"/>
         </w:rPr>
-        <w:t>(</w:t>
-      </w:r>
-      <w:proofErr w:type="gramEnd"/>
-      <w:r>
-        <w:rPr>
-          <w:lang w:val="en-US"/>
-        </w:rPr>
-        <w:t xml:space="preserve">including </w:t>
+        <w:t xml:space="preserve">(including </w:t>
       </w:r>
       <w:proofErr w:type="spellStart"/>
       <w:r>
@@ -26182,39 +25568,21 @@
           <w:bCs/>
           <w:lang w:val="en-US" w:eastAsia="en-US"/>
         </w:rPr>
-        <w:t xml:space="preserve">interfaces or base classes that </w:t>
-      </w:r>
-      <w:proofErr w:type="gramStart"/>
-      <w:r>
-        <w:rPr>
-          <w:b/>
-          <w:bCs/>
+        <w:t>interfaces or base classes that don’t belong to the JPA entity inheritance model</w:t>
+      </w:r>
+      <w:r>
+        <w:rPr>
           <w:lang w:val="en-US" w:eastAsia="en-US"/>
         </w:rPr>
-        <w:t>don’t</w:t>
-      </w:r>
-      <w:proofErr w:type="gramEnd"/>
-      <w:r>
-        <w:rPr>
-          <w:b/>
-          <w:bCs/>
+        <w:t>.</w:t>
+      </w:r>
+    </w:p>
+    <w:p>
+      <w:pPr>
+        <w:spacing w:after="100" w:afterAutospacing="1"/>
+        <w:rPr>
           <w:lang w:val="en-US" w:eastAsia="en-US"/>
         </w:rPr>
-        <w:t xml:space="preserve"> belong to the JPA entity inheritance model</w:t>
-      </w:r>
-      <w:r>
-        <w:rPr>
-          <w:lang w:val="en-US" w:eastAsia="en-US"/>
-        </w:rPr>
-        <w:t>.</w:t>
-      </w:r>
-    </w:p>
-    <w:p>
-      <w:pPr>
-        <w:spacing w:after="100" w:afterAutospacing="1"/>
-        <w:rPr>
-          <w:lang w:val="en-US" w:eastAsia="en-US"/>
-        </w:rPr>
       </w:pPr>
       <w:r>
         <w:rPr>
@@ -26228,6 +25596,7 @@
         </w:rPr>
         <w:t xml:space="preserve"> query against the </w:t>
       </w:r>
+      <w:proofErr w:type="spellStart"/>
       <w:r>
         <w:rPr>
           <w:rFonts w:ascii="Courier New" w:hAnsi="Courier New" w:cs="Courier New"/>
@@ -26235,7 +25604,17 @@
           <w:szCs w:val="20"/>
           <w:lang w:val="en-US"/>
         </w:rPr>
-        <w:t xml:space="preserve">superclass </w:t>
+        <w:t>superclass</w:t>
+      </w:r>
+      <w:proofErr w:type="spellEnd"/>
+      <w:r>
+        <w:rPr>
+          <w:rFonts w:ascii="Courier New" w:hAnsi="Courier New" w:cs="Courier New"/>
+          <w:sz w:val="20"/>
+          <w:szCs w:val="20"/>
+          <w:lang w:val="en-US"/>
+        </w:rPr>
+        <w:t xml:space="preserve"> </w:t>
       </w:r>
       <w:proofErr w:type="spellStart"/>
       <w:r>
@@ -26263,7 +25642,6 @@
         </w:rPr>
         <w:t xml:space="preserve">, Hibernate is going to fetch only the entities that are either mapped with </w:t>
       </w:r>
-      <w:proofErr w:type="gramStart"/>
       <w:r>
         <w:rPr>
           <w:rFonts w:ascii="Courier New" w:hAnsi="Courier New" w:cs="Courier New"/>
@@ -26271,17 +25649,7 @@
           <w:szCs w:val="20"/>
           <w:lang w:val="en-US"/>
         </w:rPr>
-        <w:t>@Polymorphism(</w:t>
-      </w:r>
-      <w:proofErr w:type="gramEnd"/>
-      <w:r>
-        <w:rPr>
-          <w:rFonts w:ascii="Courier New" w:hAnsi="Courier New" w:cs="Courier New"/>
-          <w:sz w:val="20"/>
-          <w:szCs w:val="20"/>
-          <w:lang w:val="en-US"/>
-        </w:rPr>
-        <w:t xml:space="preserve">type = </w:t>
+        <w:t xml:space="preserve">@Polymorphism(type = </w:t>
       </w:r>
       <w:proofErr w:type="spellStart"/>
       <w:r>
@@ -26370,9 +25738,6 @@
         <w:t>Entities</w:t>
       </w:r>
       <w:r>
-        <w:t xml:space="preserve"> </w:t>
-      </w:r>
-      <w:r>
         <w:t xml:space="preserve">и </w:t>
       </w:r>
       <w:r>
@@ -26409,9 +25774,6 @@
           <w:lang w:val="en-US"/>
         </w:rPr>
         <w:t>Hibernate</w:t>
-      </w:r>
-      <w:r>
-        <w:t xml:space="preserve"> </w:t>
       </w:r>
       <w:r>
         <w:t xml:space="preserve">проводить определенные оптимизации. </w:t>
@@ -26438,29 +25800,10 @@
           <w:b/>
           <w:lang w:val="en-US"/>
         </w:rPr>
-        <w:t>Immutable</w:t>
-      </w:r>
-      <w:r>
-        <w:rPr>
-          <w:b/>
-        </w:rPr>
-        <w:t xml:space="preserve"> </w:t>
-      </w:r>
-      <w:r>
-        <w:rPr>
-          <w:b/>
-          <w:lang w:val="en-US"/>
-        </w:rPr>
-        <w:t>entity</w:t>
-      </w:r>
-      <w:r>
-        <w:t xml:space="preserve"> -</w:t>
-      </w:r>
-      <w:r>
-        <w:t xml:space="preserve"> </w:t>
-      </w:r>
-      <w:r>
-        <w:t>запрос на обновление будет проигнорирован</w:t>
+        <w:t>Immutableentity</w:t>
+      </w:r>
+      <w:r>
+        <w:t xml:space="preserve"> -запрос на обновление будет проигнорирован</w:t>
       </w:r>
       <w:r>
         <w:t>;</w:t>
@@ -26479,29 +25822,10 @@
           <w:b/>
           <w:lang w:val="en-US"/>
         </w:rPr>
-        <w:t>Immutable</w:t>
-      </w:r>
-      <w:r>
-        <w:rPr>
-          <w:b/>
-        </w:rPr>
-        <w:t xml:space="preserve"> </w:t>
-      </w:r>
-      <w:r>
-        <w:rPr>
-          <w:b/>
-          <w:lang w:val="en-US"/>
-        </w:rPr>
-        <w:t>collection</w:t>
-      </w:r>
-      <w:r>
-        <w:t xml:space="preserve"> -</w:t>
-      </w:r>
-      <w:r>
-        <w:t xml:space="preserve"> </w:t>
-      </w:r>
-      <w:r>
-        <w:t>будет выброшено исключение.</w:t>
+        <w:t>Immutablecollection</w:t>
+      </w:r>
+      <w:r>
+        <w:t xml:space="preserve"> -будет выброшено исключение.</w:t>
       </w:r>
     </w:p>
     <w:p>
@@ -26548,17 +25872,8 @@
           <w:rStyle w:val="tlid-translation"/>
           <w:lang w:val="en-US"/>
         </w:rPr>
-        <w:t xml:space="preserve">e can interfere with the process of bootstrapping </w:t>
-      </w:r>
-      <w:proofErr w:type="gramStart"/>
-      <w:r>
-        <w:rPr>
-          <w:rStyle w:val="tlid-translation"/>
-          <w:lang w:val="en-US"/>
-        </w:rPr>
-        <w:t>via</w:t>
-      </w:r>
-      <w:proofErr w:type="gramEnd"/>
+        <w:t>e can interfere with the process of bootstrapping via</w:t>
+      </w:r>
       <w:r>
         <w:rPr>
           <w:lang w:val="en-US"/>
@@ -26722,31 +26037,7 @@
           <w:noProof/>
           <w:lang w:val="en-US" w:eastAsia="en-US"/>
         </w:rPr>
-        <w:t xml:space="preserve">  </w:t>
-      </w:r>
-      <w:r>
-        <w:rPr>
-          <w:rFonts w:cs="Courier New"/>
-          <w:noProof/>
-          <w:lang w:val="en-US" w:eastAsia="en-US"/>
-        </w:rPr>
-        <w:t>&lt;property</w:t>
-      </w:r>
-      <w:r>
-        <w:rPr>
-          <w:rFonts w:cs="Courier New"/>
-          <w:noProof/>
-          <w:lang w:val="en-US" w:eastAsia="en-US"/>
-        </w:rPr>
-        <w:t xml:space="preserve"> </w:t>
-      </w:r>
-      <w:r>
-        <w:rPr>
-          <w:rFonts w:cs="Courier New"/>
-          <w:noProof/>
-          <w:lang w:val="en-US" w:eastAsia="en-US"/>
-        </w:rPr>
-        <w:t>name="hibernate.hbm2ddl.import_files"</w:t>
+        <w:t>&lt;propertyname="hibernate.hbm2ddl.import_files"</w:t>
       </w:r>
     </w:p>
     <w:p>
@@ -26786,26 +26077,6 @@
           <w:szCs w:val="20"/>
           <w:lang w:val="en-US" w:eastAsia="en-US"/>
         </w:rPr>
-        <w:t xml:space="preserve">    </w:t>
-      </w:r>
-      <w:r>
-        <w:rPr>
-          <w:rFonts w:ascii="Courier New" w:hAnsi="Courier New" w:cs="Courier New"/>
-          <w:noProof/>
-          <w:sz w:val="20"/>
-          <w:szCs w:val="20"/>
-          <w:lang w:val="en-US" w:eastAsia="en-US"/>
-        </w:rPr>
-        <w:t xml:space="preserve">             </w:t>
-      </w:r>
-      <w:r>
-        <w:rPr>
-          <w:rFonts w:ascii="Courier New" w:hAnsi="Courier New" w:cs="Courier New"/>
-          <w:noProof/>
-          <w:sz w:val="20"/>
-          <w:szCs w:val="20"/>
-          <w:lang w:val="en-US" w:eastAsia="en-US"/>
-        </w:rPr>
         <w:t>value="schema-generation.sql" /&gt;</w:t>
       </w:r>
     </w:p>
@@ -27106,16 +26377,6 @@
       <w:r>
         <w:rPr>
           <w:rFonts w:ascii="Courier New" w:hAnsi="Courier New" w:cs="Courier New"/>
-          <w:noProof/>
-          <w:sz w:val="20"/>
-          <w:szCs w:val="20"/>
-          <w:lang w:val="en-US" w:eastAsia="en-US"/>
-        </w:rPr>
-        <w:t xml:space="preserve">    </w:t>
-      </w:r>
-      <w:r>
-        <w:rPr>
-          <w:rFonts w:ascii="Courier New" w:hAnsi="Courier New" w:cs="Courier New"/>
           <w:b/>
           <w:noProof/>
           <w:sz w:val="20"/>
@@ -27164,7 +26425,7 @@
           <w:szCs w:val="20"/>
           <w:lang w:val="en-US" w:eastAsia="en-US"/>
         </w:rPr>
-        <w:t xml:space="preserve">        &lt;create&gt;</w:t>
+        <w:t>&lt;create&gt;</w:t>
       </w:r>
     </w:p>
     <w:p>
@@ -27710,7 +26971,7 @@
           <w:szCs w:val="20"/>
           <w:lang w:val="en-US" w:eastAsia="en-US"/>
         </w:rPr>
-        <w:t xml:space="preserve">        &lt;/create&gt;</w:t>
+        <w:t>&lt;/create&gt;</w:t>
       </w:r>
     </w:p>
     <w:p>
@@ -27752,7 +27013,7 @@
           <w:szCs w:val="20"/>
           <w:lang w:val="en-US" w:eastAsia="en-US"/>
         </w:rPr>
-        <w:t xml:space="preserve">        &lt;drop&gt;&lt;/drop&gt;</w:t>
+        <w:t>&lt;drop&gt;&lt;/drop&gt;</w:t>
       </w:r>
     </w:p>
     <w:p>
@@ -27794,7 +27055,7 @@
           <w:szCs w:val="20"/>
           <w:lang w:val="en-US" w:eastAsia="en-US"/>
         </w:rPr>
-        <w:t xml:space="preserve">        &lt;dialect-scope name="org.hibernate.dialect.PostgreSQL95Dialect" /&gt;</w:t>
+        <w:t>&lt;dialect-scope name="org.hibernate.dialect.PostgreSQL95Dialect" /&gt;</w:t>
       </w:r>
     </w:p>
     <w:p>
@@ -27836,7 +27097,7 @@
           <w:szCs w:val="20"/>
           <w:lang w:val="en-US" w:eastAsia="en-US"/>
         </w:rPr>
-        <w:t xml:space="preserve">    &lt;/database-object&gt;</w:t>
+        <w:t>&lt;/database-object&gt;</w:t>
       </w:r>
     </w:p>
     <w:p>
@@ -28348,16 +27609,6 @@
       <w:r>
         <w:rPr>
           <w:rFonts w:ascii="Courier New" w:hAnsi="Courier New" w:cs="Courier New"/>
-          <w:noProof/>
-          <w:sz w:val="20"/>
-          <w:szCs w:val="20"/>
-          <w:lang w:val="en-US" w:eastAsia="en-US"/>
-        </w:rPr>
-        <w:t xml:space="preserve">    </w:t>
-      </w:r>
-      <w:r>
-        <w:rPr>
-          <w:rFonts w:ascii="Courier New" w:hAnsi="Courier New" w:cs="Courier New"/>
           <w:b/>
           <w:noProof/>
           <w:sz w:val="20"/>
@@ -28889,16 +28140,6 @@
           <w:lang w:val="en-US" w:eastAsia="en-US"/>
         </w:rPr>
       </w:pPr>
-      <w:r>
-        <w:rPr>
-          <w:rFonts w:ascii="Courier New" w:hAnsi="Courier New" w:cs="Courier New"/>
-          <w:noProof/>
-          <w:sz w:val="20"/>
-          <w:szCs w:val="20"/>
-          <w:lang w:val="en-US" w:eastAsia="en-US"/>
-        </w:rPr>
-        <w:t xml:space="preserve">    </w:t>
-      </w:r>
       <w:r>
         <w:rPr>
           <w:rFonts w:ascii="Courier New" w:hAnsi="Courier New" w:cs="Courier New"/>
@@ -29237,21 +28478,7 @@
         <w:rPr>
           <w:lang w:val="en-US" w:eastAsia="en-US"/>
         </w:rPr>
-        <w:t xml:space="preserve">the entity has just been instantiated and is not associated with a persistence context. It has no persistent representation in the database and </w:t>
-      </w:r>
-      <w:proofErr w:type="gramStart"/>
-      <w:r>
-        <w:rPr>
-          <w:lang w:val="en-US" w:eastAsia="en-US"/>
-        </w:rPr>
-        <w:t>typically</w:t>
-      </w:r>
-      <w:proofErr w:type="gramEnd"/>
-      <w:r>
-        <w:rPr>
-          <w:lang w:val="en-US" w:eastAsia="en-US"/>
-        </w:rPr>
-        <w:t xml:space="preserve"> no identifier value has been assigned (unless the </w:t>
+        <w:t xml:space="preserve">the entity has just been instantiated and is not associated with a persistence context. It has no persistent representation in the database and typically no identifier value has been assigned (unless the </w:t>
       </w:r>
       <w:r>
         <w:rPr>
@@ -29338,67 +28565,39 @@
         <w:rPr>
           <w:lang w:val="en-US" w:eastAsia="en-US"/>
         </w:rPr>
-        <w:t xml:space="preserve">the entity has an associated identifier but is no longer associated with a persistence context (usually because the persistence context </w:t>
-      </w:r>
-      <w:proofErr w:type="gramStart"/>
-      <w:r>
+        <w:t>the entity has an associated identifier but is no longer associated with a persistence context (usually because the persistence context was closed or the instance was evicted from the context)</w:t>
+      </w:r>
+    </w:p>
+    <w:p>
+      <w:pPr>
+        <w:ind w:left="709" w:firstLine="709"/>
         <w:rPr>
           <w:lang w:val="en-US" w:eastAsia="en-US"/>
         </w:rPr>
-        <w:t>was closed</w:t>
-      </w:r>
-      <w:proofErr w:type="gramEnd"/>
+      </w:pPr>
+      <w:r>
+        <w:rPr>
+          <w:b/>
+          <w:noProof/>
+          <w:color w:val="0070C0"/>
+          <w:lang w:val="en-US"/>
+        </w:rPr>
+        <w:t>Removed</w:t>
+      </w:r>
+      <w:r>
+        <w:rPr>
+          <w:b/>
+          <w:noProof/>
+          <w:color w:val="0070C0"/>
+          <w:lang w:val="en-US"/>
+        </w:rPr>
+        <w:t xml:space="preserve"> - </w:t>
+      </w:r>
       <w:r>
         <w:rPr>
           <w:lang w:val="en-US" w:eastAsia="en-US"/>
         </w:rPr>
-        <w:t xml:space="preserve"> or the instance was evicted from the context)</w:t>
-      </w:r>
-    </w:p>
-    <w:p>
-      <w:pPr>
-        <w:ind w:left="709" w:firstLine="709"/>
-        <w:rPr>
-          <w:lang w:val="en-US" w:eastAsia="en-US"/>
-        </w:rPr>
-      </w:pPr>
-      <w:r>
-        <w:rPr>
-          <w:b/>
-          <w:noProof/>
-          <w:color w:val="0070C0"/>
-          <w:lang w:val="en-US"/>
-        </w:rPr>
-        <w:t>Removed</w:t>
-      </w:r>
-      <w:r>
-        <w:rPr>
-          <w:b/>
-          <w:noProof/>
-          <w:color w:val="0070C0"/>
-          <w:lang w:val="en-US"/>
-        </w:rPr>
-        <w:t xml:space="preserve"> - </w:t>
-      </w:r>
-      <w:r>
-        <w:rPr>
-          <w:lang w:val="en-US" w:eastAsia="en-US"/>
-        </w:rPr>
-        <w:t xml:space="preserve">the entity has an associated identifier and is associated with a persistence context, however, it </w:t>
-      </w:r>
-      <w:proofErr w:type="gramStart"/>
-      <w:r>
-        <w:rPr>
-          <w:lang w:val="en-US" w:eastAsia="en-US"/>
-        </w:rPr>
-        <w:t>is scheduled</w:t>
-      </w:r>
-      <w:proofErr w:type="gramEnd"/>
-      <w:r>
-        <w:rPr>
-          <w:lang w:val="en-US" w:eastAsia="en-US"/>
-        </w:rPr>
-        <w:t xml:space="preserve"> for removal from the database.</w:t>
+        <w:t>the entity has an associated identifier and is associated with a persistence context, however, it is scheduled for removal from the database.</w:t>
       </w:r>
     </w:p>
     <w:p>
@@ -29617,49 +28816,7 @@
         <w:rPr>
           <w:noProof/>
         </w:rPr>
-        <w:t xml:space="preserve"> </w:t>
-      </w:r>
-      <w:r>
-        <w:rPr>
-          <w:noProof/>
-        </w:rPr>
-        <w:t>включает</w:t>
-      </w:r>
-      <w:r>
-        <w:rPr>
-          <w:noProof/>
-        </w:rPr>
-        <w:t xml:space="preserve"> </w:t>
-      </w:r>
-      <w:r>
-        <w:rPr>
-          <w:noProof/>
-        </w:rPr>
-        <w:t>в</w:t>
-      </w:r>
-      <w:r>
-        <w:rPr>
-          <w:noProof/>
-        </w:rPr>
-        <w:t xml:space="preserve"> </w:t>
-      </w:r>
-      <w:r>
-        <w:rPr>
-          <w:noProof/>
-        </w:rPr>
-        <w:t>себя</w:t>
-      </w:r>
-      <w:r>
-        <w:rPr>
-          <w:noProof/>
-        </w:rPr>
-        <w:t xml:space="preserve"> </w:t>
-      </w:r>
-      <w:r>
-        <w:rPr>
-          <w:noProof/>
-        </w:rPr>
-        <w:t>механизм</w:t>
+        <w:t>включаетвсебямеханизм</w:t>
       </w:r>
       <w:r>
         <w:rPr>
@@ -29672,20 +28829,7 @@
           <w:noProof/>
           <w:lang w:val="en-US"/>
         </w:rPr>
-        <w:t>BYTECODE</w:t>
-      </w:r>
-      <w:r>
-        <w:rPr>
-          <w:noProof/>
-        </w:rPr>
-        <w:t xml:space="preserve"> </w:t>
-      </w:r>
-      <w:r>
-        <w:rPr>
-          <w:noProof/>
-          <w:lang w:val="en-US"/>
-        </w:rPr>
-        <w:t>ENHANCEMENT</w:t>
+        <w:t>BYTECODEENHANCEMENT</w:t>
       </w:r>
       <w:r>
         <w:rPr>
@@ -29747,12 +28891,6 @@
         <w:rPr>
           <w:noProof/>
         </w:rPr>
-        <w:t xml:space="preserve"> </w:t>
-      </w:r>
-      <w:r>
-        <w:rPr>
-          <w:noProof/>
-        </w:rPr>
         <w:t xml:space="preserve">в контексте происходит запоминание состояния, а при выполнении операции </w:t>
       </w:r>
       <w:r>
@@ -29792,20 +28930,7 @@
           <w:noProof/>
           <w:lang w:val="en-US"/>
         </w:rPr>
-        <w:t>Bytecode</w:t>
-      </w:r>
-      <w:r>
-        <w:rPr>
-          <w:noProof/>
-        </w:rPr>
-        <w:t xml:space="preserve"> </w:t>
-      </w:r>
-      <w:r>
-        <w:rPr>
-          <w:noProof/>
-          <w:lang w:val="en-US"/>
-        </w:rPr>
-        <w:t>enhancement</w:t>
+        <w:t>Bytecodeenhancement</w:t>
       </w:r>
       <w:r>
         <w:rPr>
@@ -29825,12 +28950,6 @@
           <w:lang w:val="en-US"/>
         </w:rPr>
         <w:t>entities</w:t>
-      </w:r>
-      <w:r>
-        <w:rPr>
-          <w:noProof/>
-        </w:rPr>
-        <w:t xml:space="preserve"> </w:t>
       </w:r>
       <w:r>
         <w:rPr>
@@ -29866,155 +28985,98 @@
           <w:noProof/>
           <w:sz w:val="20"/>
           <w:szCs w:val="20"/>
-          <w:lang w:eastAsia="en-US"/>
-        </w:rPr>
-      </w:pPr>
-      <w:r>
-        <w:rPr>
-          <w:noProof/>
-          <w:lang w:val="en-US"/>
-        </w:rPr>
-        <w:t>Lazy</w:t>
-      </w:r>
-      <w:r>
-        <w:rPr>
-          <w:noProof/>
+          <w:lang w:val="en-US" w:eastAsia="en-US"/>
+        </w:rPr>
+      </w:pPr>
+      <w:r>
+        <w:rPr>
+          <w:noProof/>
+          <w:lang w:val="en-US"/>
+        </w:rPr>
+        <w:t>Lazyattributeloading</w:t>
+      </w:r>
+      <w:r>
+        <w:rPr>
+          <w:noProof/>
+          <w:lang w:val="en-US"/>
+        </w:rPr>
+        <w:t xml:space="preserve"> (</w:t>
+      </w:r>
+      <w:r>
+        <w:rPr>
+          <w:noProof/>
+        </w:rPr>
+        <w:t>Позволяетвыполнять</w:t>
+      </w:r>
+      <w:r>
+        <w:rPr>
+          <w:noProof/>
+          <w:lang w:val="en-US"/>
+        </w:rPr>
+        <w:t>lazyloading</w:t>
+      </w:r>
+      <w:r>
+        <w:rPr>
+          <w:noProof/>
+        </w:rPr>
+        <w:t>дажедлябазовыхтипов</w:t>
+      </w:r>
+      <w:r>
+        <w:rPr>
+          <w:noProof/>
+          <w:lang w:val="en-US"/>
+        </w:rPr>
+        <w:t xml:space="preserve"> (</w:t>
+      </w:r>
+      <w:r>
+        <w:rPr>
+          <w:noProof/>
+        </w:rPr>
+        <w:t>не</w:t>
+      </w:r>
+      <w:r>
+        <w:rPr>
+          <w:noProof/>
+          <w:lang w:val="en-US"/>
         </w:rPr>
         <w:t xml:space="preserve"> </w:t>
       </w:r>
       <w:r>
         <w:rPr>
           <w:noProof/>
-          <w:lang w:val="en-US"/>
-        </w:rPr>
-        <w:t>attribute</w:t>
-      </w:r>
-      <w:r>
-        <w:rPr>
-          <w:noProof/>
+        </w:rPr>
+        <w:t>точно</w:t>
+      </w:r>
+      <w:r>
+        <w:rPr>
+          <w:noProof/>
+          <w:lang w:val="en-US"/>
+        </w:rPr>
+        <w:t xml:space="preserve">, </w:t>
+      </w:r>
+      <w:r>
+        <w:rPr>
+          <w:noProof/>
+        </w:rPr>
+        <w:t>надо</w:t>
+      </w:r>
+      <w:r>
+        <w:rPr>
+          <w:noProof/>
+          <w:lang w:val="en-US"/>
         </w:rPr>
         <w:t xml:space="preserve"> </w:t>
       </w:r>
       <w:r>
         <w:rPr>
           <w:noProof/>
-          <w:lang w:val="en-US"/>
-        </w:rPr>
-        <w:t>loading</w:t>
-      </w:r>
-      <w:r>
-        <w:rPr>
-          <w:noProof/>
-        </w:rPr>
-        <w:t xml:space="preserve"> (</w:t>
-      </w:r>
-      <w:r>
-        <w:rPr>
-          <w:noProof/>
-        </w:rPr>
-        <w:t>Позволяет</w:t>
-      </w:r>
-      <w:r>
-        <w:rPr>
-          <w:noProof/>
-        </w:rPr>
-        <w:t xml:space="preserve"> </w:t>
-      </w:r>
-      <w:r>
-        <w:rPr>
-          <w:noProof/>
-        </w:rPr>
-        <w:t>выполнять</w:t>
-      </w:r>
-      <w:r>
-        <w:rPr>
-          <w:noProof/>
-        </w:rPr>
-        <w:t xml:space="preserve"> </w:t>
-      </w:r>
-      <w:r>
-        <w:rPr>
-          <w:noProof/>
-          <w:lang w:val="en-US"/>
-        </w:rPr>
-        <w:t>lazy</w:t>
-      </w:r>
-      <w:r>
-        <w:rPr>
-          <w:noProof/>
-        </w:rPr>
-        <w:t xml:space="preserve"> </w:t>
-      </w:r>
-      <w:r>
-        <w:rPr>
-          <w:noProof/>
-          <w:lang w:val="en-US"/>
-        </w:rPr>
-        <w:t>loading</w:t>
-      </w:r>
-      <w:r>
-        <w:rPr>
-          <w:noProof/>
-        </w:rPr>
-        <w:t xml:space="preserve"> </w:t>
-      </w:r>
-      <w:r>
-        <w:rPr>
-          <w:noProof/>
-        </w:rPr>
-        <w:t>даже</w:t>
-      </w:r>
-      <w:r>
-        <w:rPr>
-          <w:noProof/>
-        </w:rPr>
-        <w:t xml:space="preserve"> </w:t>
-      </w:r>
-      <w:r>
-        <w:rPr>
-          <w:noProof/>
-        </w:rPr>
-        <w:t>для</w:t>
-      </w:r>
-      <w:r>
-        <w:rPr>
-          <w:noProof/>
-        </w:rPr>
-        <w:t xml:space="preserve"> </w:t>
-      </w:r>
-      <w:r>
-        <w:rPr>
-          <w:noProof/>
-        </w:rPr>
-        <w:t>базовых</w:t>
-      </w:r>
-      <w:r>
-        <w:rPr>
-          <w:noProof/>
-        </w:rPr>
-        <w:t xml:space="preserve"> </w:t>
-      </w:r>
-      <w:r>
-        <w:rPr>
-          <w:noProof/>
-        </w:rPr>
-        <w:t>типов</w:t>
-      </w:r>
-      <w:r>
-        <w:rPr>
-          <w:noProof/>
-        </w:rPr>
-        <w:t xml:space="preserve"> (</w:t>
-      </w:r>
-      <w:r>
-        <w:rPr>
-          <w:noProof/>
-        </w:rPr>
-        <w:t>не точно, надо уточнять</w:t>
-      </w:r>
-      <w:r>
-        <w:rPr>
-          <w:noProof/>
+        </w:rPr>
+        <w:t>уточнять</w:t>
+      </w:r>
+      <w:r>
+        <w:rPr>
+          <w:noProof/>
+          <w:lang w:val="en-US"/>
         </w:rPr>
         <w:t>)).</w:t>
       </w:r>
@@ -30064,33 +29126,7 @@
           <w:noProof/>
           <w:lang w:val="en-US"/>
         </w:rPr>
-        <w:t>Bidirectional</w:t>
-      </w:r>
-      <w:r>
-        <w:rPr>
-          <w:noProof/>
-        </w:rPr>
-        <w:t xml:space="preserve"> </w:t>
-      </w:r>
-      <w:r>
-        <w:rPr>
-          <w:noProof/>
-          <w:lang w:val="en-US"/>
-        </w:rPr>
-        <w:t>association</w:t>
-      </w:r>
-      <w:r>
-        <w:rPr>
-          <w:noProof/>
-        </w:rPr>
-        <w:t xml:space="preserve"> </w:t>
-      </w:r>
-      <w:r>
-        <w:rPr>
-          <w:noProof/>
-          <w:lang w:val="en-US"/>
-        </w:rPr>
-        <w:t>management</w:t>
+        <w:t>Bidirectionalassociationmanagement</w:t>
       </w:r>
       <w:r>
         <w:rPr>
@@ -30117,12 +29153,6 @@
           <w:lang w:val="en-US"/>
         </w:rPr>
         <w:t>helper</w:t>
-      </w:r>
-      <w:r>
-        <w:rPr>
-          <w:noProof/>
-        </w:rPr>
-        <w:t xml:space="preserve"> </w:t>
       </w:r>
       <w:r>
         <w:rPr>
@@ -30618,25 +29648,7 @@
           <w:szCs w:val="36"/>
           <w:lang w:val="en-US"/>
         </w:rPr>
-        <w:t>ELETING</w:t>
-      </w:r>
-      <w:r>
-        <w:rPr>
-          <w:noProof/>
-          <w:sz w:val="36"/>
-          <w:szCs w:val="36"/>
-          <w:lang w:val="en-US"/>
-        </w:rPr>
-        <w:t xml:space="preserve"> </w:t>
-      </w:r>
-      <w:r>
-        <w:rPr>
-          <w:noProof/>
-          <w:sz w:val="36"/>
-          <w:szCs w:val="36"/>
-          <w:lang w:val="en-US"/>
-        </w:rPr>
-        <w:t>ENTITIES</w:t>
+        <w:t>ELETINGENTITIES</w:t>
       </w:r>
       <w:bookmarkEnd w:id="59"/>
     </w:p>
@@ -31003,21 +30015,7 @@
           <w:noProof/>
           <w:lang w:val="en-US"/>
         </w:rPr>
-        <w:t>.class)</w:t>
-      </w:r>
-      <w:r>
-        <w:rPr>
-          <w:noProof/>
-          <w:lang w:val="en-US"/>
-        </w:rPr>
-        <w:t xml:space="preserve"> </w:t>
-      </w:r>
-      <w:r>
-        <w:rPr>
-          <w:noProof/>
-          <w:lang w:val="en-US"/>
-        </w:rPr>
-        <w:t>.loadOptional(</w:t>
+        <w:t>.class).loadOptional(</w:t>
       </w:r>
       <w:r>
         <w:rPr>
@@ -31073,108 +30071,9 @@
           <w:szCs w:val="36"/>
           <w:lang w:val="en-US"/>
         </w:rPr>
-        <w:t>BTAIN</w:t>
-      </w:r>
-      <w:r>
-        <w:rPr>
-          <w:noProof/>
-          <w:sz w:val="36"/>
-          <w:szCs w:val="36"/>
-          <w:lang w:val="en-US"/>
-        </w:rPr>
-        <w:t xml:space="preserve"> </w:t>
-      </w:r>
-      <w:r>
-        <w:rPr>
-          <w:noProof/>
-          <w:sz w:val="36"/>
-          <w:szCs w:val="36"/>
-          <w:lang w:val="en-US"/>
-        </w:rPr>
-        <w:t>MULTIPLE</w:t>
-      </w:r>
-      <w:r>
-        <w:rPr>
-          <w:noProof/>
-          <w:sz w:val="36"/>
-          <w:szCs w:val="36"/>
-          <w:lang w:val="en-US"/>
-        </w:rPr>
-        <w:t xml:space="preserve"> </w:t>
-      </w:r>
-      <w:r>
-        <w:rPr>
-          <w:noProof/>
-          <w:sz w:val="36"/>
-          <w:szCs w:val="36"/>
-          <w:lang w:val="en-US"/>
-        </w:rPr>
-        <w:t>ENTITIES</w:t>
-      </w:r>
-      <w:r>
-        <w:rPr>
-          <w:noProof/>
-          <w:sz w:val="36"/>
-          <w:szCs w:val="36"/>
-          <w:lang w:val="en-US"/>
-        </w:rPr>
-        <w:t xml:space="preserve"> </w:t>
-      </w:r>
-      <w:r>
-        <w:rPr>
-          <w:noProof/>
-          <w:sz w:val="36"/>
-          <w:szCs w:val="36"/>
-          <w:lang w:val="en-US"/>
-        </w:rPr>
-        <w:t>BY</w:t>
-      </w:r>
-      <w:r>
-        <w:rPr>
-          <w:noProof/>
-          <w:sz w:val="36"/>
-          <w:szCs w:val="36"/>
-          <w:lang w:val="en-US"/>
-        </w:rPr>
-        <w:t xml:space="preserve"> </w:t>
-      </w:r>
-      <w:r>
-        <w:rPr>
-          <w:noProof/>
-          <w:sz w:val="36"/>
-          <w:szCs w:val="36"/>
-          <w:lang w:val="en-US"/>
-        </w:rPr>
-        <w:t>THEIR</w:t>
-      </w:r>
-      <w:r>
-        <w:rPr>
-          <w:noProof/>
-          <w:sz w:val="36"/>
-          <w:szCs w:val="36"/>
-          <w:lang w:val="en-US"/>
-        </w:rPr>
-        <w:t xml:space="preserve"> </w:t>
-      </w:r>
-      <w:r>
-        <w:rPr>
-          <w:noProof/>
-          <w:sz w:val="36"/>
-          <w:szCs w:val="36"/>
-          <w:lang w:val="en-US"/>
-        </w:rPr>
-        <w:t>IDENTIFIERS</w:t>
+        <w:t>BTAINMULTIPLEENTITIESBYTHEIRIDENTIFIERS</w:t>
       </w:r>
       <w:bookmarkEnd w:id="62"/>
-      <w:r>
-        <w:rPr>
-          <w:noProof/>
-          <w:sz w:val="36"/>
-          <w:szCs w:val="36"/>
-          <w:lang w:val="en-US"/>
-        </w:rPr>
-        <w:t xml:space="preserve"> </w:t>
-      </w:r>
     </w:p>
     <w:p>
       <w:pPr>
@@ -31257,15 +30156,6 @@
         <w:t>FILTERING ENTITIES AND ASSOCIATIONS</w:t>
       </w:r>
       <w:bookmarkEnd w:id="63"/>
-      <w:r>
-        <w:rPr>
-          <w:noProof/>
-          <w:sz w:val="36"/>
-          <w:szCs w:val="36"/>
-          <w:lang w:val="en-US"/>
-        </w:rPr>
-        <w:t xml:space="preserve"> </w:t>
-      </w:r>
     </w:p>
     <w:p>
       <w:pPr>
@@ -31329,13 +30219,6 @@
       </w:r>
       <w:r>
         <w:rPr>
-          <w:noProof/>
-          <w:lang w:val="en-US"/>
-        </w:rPr>
-        <w:t xml:space="preserve"> </w:t>
-      </w:r>
-      <w:r>
-        <w:rPr>
           <w:b/>
           <w:noProof/>
           <w:color w:val="0070C0"/>
@@ -31410,13 +30293,6 @@
       </w:r>
       <w:r>
         <w:rPr>
-          <w:noProof/>
-          <w:lang w:val="en-US"/>
-        </w:rPr>
-        <w:t xml:space="preserve"> </w:t>
-      </w:r>
-      <w:r>
-        <w:rPr>
           <w:b/>
           <w:noProof/>
           <w:color w:val="0070C0"/>
@@ -31494,22 +30370,10 @@
         <w:rPr>
           <w:noProof/>
         </w:rPr>
-        <w:t xml:space="preserve"> </w:t>
-      </w:r>
-      <w:r>
-        <w:rPr>
-          <w:noProof/>
-        </w:rPr>
         <w:t>и</w:t>
       </w:r>
       <w:r>
         <w:rPr>
-          <w:noProof/>
-        </w:rPr>
-        <w:t xml:space="preserve"> </w:t>
-      </w:r>
-      <w:r>
-        <w:rPr>
           <w:b/>
           <w:noProof/>
           <w:color w:val="0070C0"/>
@@ -31529,12 +30393,6 @@
         <w:rPr>
           <w:noProof/>
         </w:rPr>
-        <w:t xml:space="preserve"> </w:t>
-      </w:r>
-      <w:r>
-        <w:rPr>
-          <w:noProof/>
-        </w:rPr>
         <w:t xml:space="preserve">используются в случаях, когда для организации связи используется </w:t>
       </w:r>
       <w:r>
@@ -31542,20 +30400,7 @@
           <w:noProof/>
           <w:lang w:val="en-US"/>
         </w:rPr>
-        <w:t>join</w:t>
-      </w:r>
-      <w:r>
-        <w:rPr>
-          <w:noProof/>
-        </w:rPr>
-        <w:t xml:space="preserve"> </w:t>
-      </w:r>
-      <w:r>
-        <w:rPr>
-          <w:noProof/>
-          <w:lang w:val="en-US"/>
-        </w:rPr>
-        <w:t>table</w:t>
+        <w:t>jointable</w:t>
       </w:r>
       <w:r>
         <w:rPr>
@@ -31603,7 +30448,7 @@
           <w:szCs w:val="36"/>
           <w:lang w:val="en-US"/>
         </w:rPr>
-        <w:t>ODIFYING</w:t>
+        <w:t>ODIFYINGMANAGED</w:t>
       </w:r>
       <w:r>
         <w:rPr>
@@ -31612,7 +30457,7 @@
           <w:szCs w:val="36"/>
           <w:lang w:val="en-US"/>
         </w:rPr>
-        <w:t xml:space="preserve"> </w:t>
+        <w:t>/</w:t>
       </w:r>
       <w:r>
         <w:rPr>
@@ -31621,43 +30466,7 @@
           <w:szCs w:val="36"/>
           <w:lang w:val="en-US"/>
         </w:rPr>
-        <w:t>MANAGED</w:t>
-      </w:r>
-      <w:r>
-        <w:rPr>
-          <w:noProof/>
-          <w:sz w:val="36"/>
-          <w:szCs w:val="36"/>
-          <w:lang w:val="en-US"/>
-        </w:rPr>
-        <w:t>/</w:t>
-      </w:r>
-      <w:r>
-        <w:rPr>
-          <w:noProof/>
-          <w:sz w:val="36"/>
-          <w:szCs w:val="36"/>
-          <w:lang w:val="en-US"/>
-        </w:rPr>
-        <w:t>PERSISTENT</w:t>
-      </w:r>
-      <w:r>
-        <w:rPr>
-          <w:noProof/>
-          <w:sz w:val="36"/>
-          <w:szCs w:val="36"/>
-          <w:lang w:val="en-US"/>
-        </w:rPr>
-        <w:t xml:space="preserve"> </w:t>
-      </w:r>
-      <w:r>
-        <w:rPr>
-          <w:noProof/>
-          <w:sz w:val="36"/>
-          <w:szCs w:val="36"/>
-          <w:lang w:val="en-US"/>
-        </w:rPr>
-        <w:t>STATE</w:t>
+        <w:t>PERSISTENTSTATE</w:t>
       </w:r>
       <w:bookmarkEnd w:id="64"/>
     </w:p>
@@ -31687,12 +30496,6 @@
           <w:lang w:val="en-US"/>
         </w:rPr>
         <w:t>By default, when you modify an entity, all columns but the identifier are being set during update.</w:t>
-      </w:r>
-      <w:r>
-        <w:rPr>
-          <w:lang w:val="en-US"/>
-        </w:rPr>
-        <w:t xml:space="preserve"> </w:t>
       </w:r>
       <w:r>
         <w:rPr>
@@ -32312,16 +31115,6 @@
           <w:szCs w:val="20"/>
           <w:lang w:val="en-US" w:eastAsia="en-US"/>
         </w:rPr>
-        <w:t xml:space="preserve">                                </w:t>
-      </w:r>
-      <w:r>
-        <w:rPr>
-          <w:rFonts w:ascii="Courier New" w:hAnsi="Courier New" w:cs="Courier New"/>
-          <w:noProof/>
-          <w:sz w:val="20"/>
-          <w:szCs w:val="20"/>
-          <w:lang w:val="en-US" w:eastAsia="en-US"/>
-        </w:rPr>
         <w:t>.load(detached.getId());</w:t>
       </w:r>
     </w:p>
@@ -32844,12 +31637,6 @@
         <w:rPr>
           <w:b/>
         </w:rPr>
-        <w:t xml:space="preserve"> </w:t>
-      </w:r>
-      <w:r>
-        <w:rPr>
-          <w:b/>
-        </w:rPr>
         <w:t>и</w:t>
       </w:r>
       <w:r>
@@ -33757,63 +32544,33 @@
           <w:noProof/>
           <w:lang w:val="en-US" w:eastAsia="en-US"/>
         </w:rPr>
-        <w:t xml:space="preserve"> </w:t>
+        <w:t>– hibernate;</w:t>
+      </w:r>
+    </w:p>
+    <w:p>
+      <w:pPr>
+        <w:rPr>
+          <w:b/>
+          <w:noProof/>
+          <w:color w:val="0070C0"/>
+          <w:lang w:val="en-US"/>
+        </w:rPr>
+      </w:pPr>
+      <w:r>
+        <w:rPr>
+          <w:b/>
+          <w:noProof/>
+          <w:color w:val="0070C0"/>
+          <w:lang w:val="en-US"/>
+        </w:rPr>
+        <w:t>detach()</w:t>
       </w:r>
       <w:r>
         <w:rPr>
           <w:noProof/>
           <w:lang w:val="en-US" w:eastAsia="en-US"/>
         </w:rPr>
-        <w:t>– hibernate;</w:t>
-      </w:r>
-    </w:p>
-    <w:p>
-      <w:pPr>
-        <w:rPr>
-          <w:b/>
-          <w:noProof/>
-          <w:color w:val="0070C0"/>
-          <w:lang w:val="en-US"/>
-        </w:rPr>
-      </w:pPr>
-      <w:r>
-        <w:rPr>
-          <w:b/>
-          <w:noProof/>
-          <w:color w:val="0070C0"/>
-          <w:lang w:val="en-US"/>
-        </w:rPr>
-        <w:t>detach()</w:t>
-      </w:r>
-      <w:r>
-        <w:rPr>
-          <w:b/>
-          <w:noProof/>
-          <w:color w:val="0070C0"/>
-          <w:lang w:val="en-US"/>
-        </w:rPr>
-        <w:t xml:space="preserve"> </w:t>
-      </w:r>
-      <w:r>
-        <w:rPr>
-          <w:noProof/>
-          <w:lang w:val="en-US" w:eastAsia="en-US"/>
-        </w:rPr>
-        <w:t xml:space="preserve">– </w:t>
-      </w:r>
-      <w:r>
-        <w:rPr>
-          <w:noProof/>
-          <w:lang w:val="en-US" w:eastAsia="en-US"/>
-        </w:rPr>
-        <w:t>JPA</w:t>
-      </w:r>
-      <w:r>
-        <w:rPr>
-          <w:noProof/>
-          <w:lang w:val="en-US" w:eastAsia="en-US"/>
-        </w:rPr>
-        <w:t>;</w:t>
+        <w:t>– JPA;</w:t>
       </w:r>
     </w:p>
     <w:p>
@@ -33825,13 +32582,6 @@
           <w:lang w:val="en-US" w:eastAsia="en-US"/>
         </w:rPr>
       </w:pPr>
-      <w:r>
-        <w:rPr>
-          <w:noProof/>
-          <w:lang w:val="en-US" w:eastAsia="en-US"/>
-        </w:rPr>
-        <w:t xml:space="preserve"> </w:t>
-      </w:r>
       <w:r>
         <w:rPr>
           <w:noProof/>
@@ -34312,16 +33062,7 @@
           <w:szCs w:val="36"/>
           <w:lang w:val="en-US"/>
         </w:rPr>
-        <w:t>@OnDelete</w:t>
-      </w:r>
-      <w:r>
-        <w:rPr>
-          <w:noProof/>
-          <w:sz w:val="36"/>
-          <w:szCs w:val="36"/>
-          <w:lang w:val="en-US"/>
-        </w:rPr>
-        <w:t xml:space="preserve"> cascade</w:t>
+        <w:t>@OnDelete cascade</w:t>
       </w:r>
     </w:p>
     <w:p>
@@ -34419,31 +33160,7 @@
         <w:rPr>
           <w:noProof/>
         </w:rPr>
-        <w:t>Материал</w:t>
-      </w:r>
-      <w:r>
-        <w:rPr>
-          <w:noProof/>
-        </w:rPr>
-        <w:t xml:space="preserve"> </w:t>
-      </w:r>
-      <w:r>
-        <w:rPr>
-          <w:noProof/>
-        </w:rPr>
-        <w:t>для</w:t>
-      </w:r>
-      <w:r>
-        <w:rPr>
-          <w:noProof/>
-        </w:rPr>
-        <w:t xml:space="preserve"> </w:t>
-      </w:r>
-      <w:r>
-        <w:rPr>
-          <w:noProof/>
-        </w:rPr>
-        <w:t>повторения</w:t>
+        <w:t>Материалдляповторения</w:t>
       </w:r>
       <w:r>
         <w:rPr>
@@ -34551,19 +33268,7 @@
         <w:rPr>
           <w:lang w:val="en-US"/>
         </w:rPr>
-        <w:t>Difference</w:t>
-      </w:r>
-      <w:r>
-        <w:rPr>
-          <w:lang w:val="en-US"/>
-        </w:rPr>
-        <w:t xml:space="preserve"> </w:t>
-      </w:r>
-      <w:r>
-        <w:rPr>
-          <w:lang w:val="en-US"/>
-        </w:rPr>
-        <w:t xml:space="preserve">between first level and second level cache in Hibernate. - </w:t>
+        <w:t xml:space="preserve">Differencebetween first level and second level cache in Hibernate. - </w:t>
       </w:r>
       <w:hyperlink r:id="rId32" w:history="1">
         <w:r>
@@ -34913,11 +33618,116 @@
           <w:lang w:val="en-US"/>
         </w:rPr>
       </w:pPr>
-      <w:r>
-        <w:rPr>
-          <w:lang w:val="en-US"/>
-        </w:rPr>
-        <w:t>https://thorben-janssen.com/hibernate-tips-remove-entities-persistence-context/</w:t>
+      <w:hyperlink r:id="rId39" w:history="1">
+        <w:r>
+          <w:rPr>
+            <w:rStyle w:val="Hyperlink"/>
+            <w:lang w:val="en-US"/>
+          </w:rPr>
+          <w:t>https://thorben-janssen.com/hibernate-tips-remove-entities-persistence-context/</w:t>
+        </w:r>
+      </w:hyperlink>
+    </w:p>
+    <w:p>
+      <w:pPr>
+        <w:shd w:val="clear" w:color="auto" w:fill="FFFFFF"/>
+        <w:rPr>
+          <w:lang w:val="en-US"/>
+        </w:rPr>
+      </w:pPr>
+    </w:p>
+    <w:p>
+      <w:pPr>
+        <w:shd w:val="clear" w:color="auto" w:fill="FFFFFF"/>
+        <w:rPr>
+          <w:lang w:val="en-US"/>
+        </w:rPr>
+      </w:pPr>
+    </w:p>
+    <w:p>
+      <w:pPr>
+        <w:shd w:val="clear" w:color="auto" w:fill="FFFFFF"/>
+        <w:rPr>
+          <w:lang w:val="en-US"/>
+        </w:rPr>
+      </w:pPr>
+    </w:p>
+    <w:p>
+      <w:pPr>
+        <w:shd w:val="clear" w:color="auto" w:fill="FFFFFF"/>
+        <w:rPr>
+          <w:lang w:val="en-US"/>
+        </w:rPr>
+      </w:pPr>
+    </w:p>
+    <w:p>
+      <w:pPr>
+        <w:shd w:val="clear" w:color="auto" w:fill="FFFFFF"/>
+        <w:rPr>
+          <w:lang w:val="en-US"/>
+        </w:rPr>
+      </w:pPr>
+    </w:p>
+    <w:p>
+      <w:pPr>
+        <w:shd w:val="clear" w:color="auto" w:fill="FFFFFF"/>
+        <w:rPr>
+          <w:lang w:val="en-US"/>
+        </w:rPr>
+      </w:pPr>
+      <w:r>
+        <w:rPr>
+          <w:lang w:val="en-US"/>
+        </w:rPr>
+        <w:t>New links</w:t>
+      </w:r>
+    </w:p>
+    <w:p>
+      <w:pPr>
+        <w:shd w:val="clear" w:color="auto" w:fill="FFFFFF"/>
+        <w:rPr>
+          <w:lang w:val="en-US"/>
+        </w:rPr>
+      </w:pPr>
+      <w:hyperlink r:id="rId40" w:history="1">
+        <w:r>
+          <w:rPr>
+            <w:rStyle w:val="Hyperlink"/>
+            <w:lang w:val="en-US"/>
+          </w:rPr>
+          <w:t>https://howtodoinjava.com/hibernate/hibernate-c3p0-connection-pool-configuration-tutorial/</w:t>
+        </w:r>
+      </w:hyperlink>
+    </w:p>
+    <w:p>
+      <w:pPr>
+        <w:shd w:val="clear" w:color="auto" w:fill="FFFFFF"/>
+        <w:rPr>
+          <w:lang w:val="en-US"/>
+        </w:rPr>
+      </w:pPr>
+      <w:hyperlink r:id="rId41" w:history="1">
+        <w:r>
+          <w:rPr>
+            <w:rStyle w:val="Hyperlink"/>
+            <w:lang w:val="en-US"/>
+          </w:rPr>
+          <w:t>https://eng.fitbit.com/instrumenting-hibernate-connection-providers/</w:t>
+        </w:r>
+      </w:hyperlink>
+    </w:p>
+    <w:p>
+      <w:pPr>
+        <w:shd w:val="clear" w:color="auto" w:fill="FFFFFF"/>
+        <w:rPr>
+          <w:lang w:val="en-US"/>
+        </w:rPr>
+      </w:pPr>
+      <w:r>
+        <w:rPr>
+          <w:lang w:val="en-US"/>
+        </w:rPr>
+        <w:t>https://stackoverflow.com/questions/43198457/when-to-close-hibernate-session</w:t>
       </w:r>
     </w:p>
     <w:sectPr>
@@ -34931,7 +33741,7 @@
 </file>
 
 <file path=word/numbering.xml><?xml version="1.0" encoding="utf-8"?>
-<w:numbering xmlns:wpc="http://schemas.microsoft.com/office/word/2010/wordprocessingCanvas" xmlns:mc="http://schemas.openxmlformats.org/markup-compatibility/2006" xmlns:o="urn:schemas-microsoft-com:office:office" xmlns:r="http://schemas.openxmlformats.org/officeDocument/2006/relationships" xmlns:m="http://schemas.openxmlformats.org/officeDocument/2006/math" xmlns:v="urn:schemas-microsoft-com:vml" xmlns:wp14="http://schemas.microsoft.com/office/word/2010/wordprocessingDrawing" xmlns:wp="http://schemas.openxmlformats.org/drawingml/2006/wordprocessingDrawing" xmlns:w10="urn:schemas-microsoft-com:office:word" xmlns:w="http://schemas.openxmlformats.org/wordprocessingml/2006/main" xmlns:w14="http://schemas.microsoft.com/office/word/2010/wordml" xmlns:w15="http://schemas.microsoft.com/office/word/2012/wordml" xmlns:wpg="http://schemas.microsoft.com/office/word/2010/wordprocessingGroup" xmlns:wpi="http://schemas.microsoft.com/office/word/2010/wordprocessingInk" xmlns:wne="http://schemas.microsoft.com/office/word/2006/wordml" xmlns:wps="http://schemas.microsoft.com/office/word/2010/wordprocessingShape" mc:Ignorable="w14 w15 wp14">
+<w:numbering xmlns:ve="http://schemas.openxmlformats.org/markup-compatibility/2006" xmlns:o="urn:schemas-microsoft-com:office:office" xmlns:r="http://schemas.openxmlformats.org/officeDocument/2006/relationships" xmlns:m="http://schemas.openxmlformats.org/officeDocument/2006/math" xmlns:v="urn:schemas-microsoft-com:vml" xmlns:wp="http://schemas.openxmlformats.org/drawingml/2006/wordprocessingDrawing" xmlns:w10="urn:schemas-microsoft-com:office:word" xmlns:w="http://schemas.openxmlformats.org/wordprocessingml/2006/main" xmlns:wne="http://schemas.microsoft.com/office/word/2006/wordml">
   <w:abstractNum w:abstractNumId="0">
     <w:nsid w:val="043C2FA4"/>
     <w:multiLevelType w:val="hybridMultilevel"/>
@@ -41887,7 +40697,7 @@
 </file>
 
 <file path=word/styles.xml><?xml version="1.0" encoding="utf-8"?>
-<w:styles xmlns:mc="http://schemas.openxmlformats.org/markup-compatibility/2006" xmlns:r="http://schemas.openxmlformats.org/officeDocument/2006/relationships" xmlns:w="http://schemas.openxmlformats.org/wordprocessingml/2006/main" xmlns:w14="http://schemas.microsoft.com/office/word/2010/wordml" xmlns:w15="http://schemas.microsoft.com/office/word/2012/wordml" mc:Ignorable="w14 w15">
+<w:styles xmlns:r="http://schemas.openxmlformats.org/officeDocument/2006/relationships" xmlns:w="http://schemas.openxmlformats.org/wordprocessingml/2006/main">
   <w:docDefaults>
     <w:rPrDefault>
       <w:rPr>
@@ -41897,378 +40707,274 @@
     </w:rPrDefault>
     <w:pPrDefault/>
   </w:docDefaults>
-  <w:latentStyles w:defLockedState="0" w:defUIPriority="99" w:defSemiHidden="0" w:defUnhideWhenUsed="0" w:defQFormat="0" w:count="371">
-    <w:lsdException w:name="Normal" w:uiPriority="0" w:qFormat="1"/>
-    <w:lsdException w:name="heading 1" w:qFormat="1"/>
-    <w:lsdException w:name="heading 2" w:uiPriority="0" w:qFormat="1"/>
-    <w:lsdException w:name="heading 3" w:uiPriority="0" w:qFormat="1"/>
-    <w:lsdException w:name="heading 4" w:uiPriority="0" w:qFormat="1"/>
-    <w:lsdException w:name="heading 5" w:uiPriority="0" w:qFormat="1"/>
-    <w:lsdException w:name="heading 6" w:uiPriority="0" w:qFormat="1"/>
-    <w:lsdException w:name="heading 7" w:semiHidden="1" w:uiPriority="0" w:unhideWhenUsed="1" w:qFormat="1"/>
-    <w:lsdException w:name="heading 8" w:semiHidden="1" w:uiPriority="0" w:unhideWhenUsed="1" w:qFormat="1"/>
-    <w:lsdException w:name="heading 9" w:semiHidden="1" w:uiPriority="0" w:unhideWhenUsed="1" w:qFormat="1"/>
-    <w:lsdException w:name="index 1" w:locked="1" w:semiHidden="1" w:unhideWhenUsed="1"/>
-    <w:lsdException w:name="index 2" w:locked="1" w:semiHidden="1" w:unhideWhenUsed="1"/>
-    <w:lsdException w:name="index 3" w:locked="1" w:semiHidden="1" w:unhideWhenUsed="1"/>
-    <w:lsdException w:name="index 4" w:locked="1" w:semiHidden="1" w:unhideWhenUsed="1"/>
-    <w:lsdException w:name="index 5" w:locked="1" w:semiHidden="1" w:unhideWhenUsed="1"/>
-    <w:lsdException w:name="index 6" w:locked="1" w:semiHidden="1" w:unhideWhenUsed="1"/>
-    <w:lsdException w:name="index 7" w:locked="1" w:semiHidden="1" w:unhideWhenUsed="1"/>
-    <w:lsdException w:name="index 8" w:locked="1" w:semiHidden="1" w:unhideWhenUsed="1"/>
-    <w:lsdException w:name="index 9" w:locked="1" w:semiHidden="1" w:unhideWhenUsed="1"/>
-    <w:lsdException w:name="toc 1" w:uiPriority="39"/>
-    <w:lsdException w:name="toc 2" w:uiPriority="0"/>
-    <w:lsdException w:name="toc 3" w:uiPriority="39"/>
-    <w:lsdException w:name="toc 4" w:uiPriority="0"/>
-    <w:lsdException w:name="toc 5" w:uiPriority="0"/>
-    <w:lsdException w:name="toc 6" w:uiPriority="0"/>
-    <w:lsdException w:name="toc 7" w:uiPriority="0"/>
-    <w:lsdException w:name="toc 8" w:uiPriority="0"/>
-    <w:lsdException w:name="toc 9" w:uiPriority="0"/>
-    <w:lsdException w:name="Normal Indent" w:locked="1" w:semiHidden="1" w:unhideWhenUsed="1"/>
-    <w:lsdException w:name="footnote text" w:locked="1" w:semiHidden="1" w:unhideWhenUsed="1"/>
-    <w:lsdException w:name="annotation text" w:locked="1" w:semiHidden="1" w:unhideWhenUsed="1"/>
-    <w:lsdException w:name="header" w:locked="1" w:semiHidden="1" w:unhideWhenUsed="1"/>
-    <w:lsdException w:name="footer" w:locked="1" w:semiHidden="1" w:unhideWhenUsed="1"/>
-    <w:lsdException w:name="index heading" w:locked="1" w:semiHidden="1" w:unhideWhenUsed="1"/>
-    <w:lsdException w:name="caption" w:uiPriority="0" w:qFormat="1"/>
-    <w:lsdException w:name="table of figures" w:locked="1" w:semiHidden="1" w:unhideWhenUsed="1"/>
-    <w:lsdException w:name="envelope address" w:locked="1" w:semiHidden="1" w:unhideWhenUsed="1"/>
-    <w:lsdException w:name="envelope return" w:locked="1" w:semiHidden="1" w:unhideWhenUsed="1"/>
-    <w:lsdException w:name="footnote reference" w:locked="1" w:semiHidden="1" w:unhideWhenUsed="1"/>
-    <w:lsdException w:name="annotation reference" w:locked="1" w:semiHidden="1" w:unhideWhenUsed="1"/>
-    <w:lsdException w:name="line number" w:locked="1" w:semiHidden="1" w:unhideWhenUsed="1"/>
-    <w:lsdException w:name="page number" w:locked="1" w:semiHidden="1" w:unhideWhenUsed="1"/>
-    <w:lsdException w:name="endnote reference" w:locked="1" w:semiHidden="1" w:unhideWhenUsed="1"/>
-    <w:lsdException w:name="endnote text" w:locked="1" w:semiHidden="1" w:unhideWhenUsed="1"/>
-    <w:lsdException w:name="table of authorities" w:locked="1" w:semiHidden="1" w:unhideWhenUsed="1"/>
-    <w:lsdException w:name="macro" w:locked="1" w:semiHidden="1" w:unhideWhenUsed="1"/>
-    <w:lsdException w:name="toa heading" w:locked="1" w:semiHidden="1" w:unhideWhenUsed="1"/>
-    <w:lsdException w:name="List" w:locked="1" w:semiHidden="1" w:unhideWhenUsed="1"/>
-    <w:lsdException w:name="List Bullet" w:locked="1" w:semiHidden="1" w:unhideWhenUsed="1"/>
-    <w:lsdException w:name="List Number" w:locked="1" w:semiHidden="1" w:unhideWhenUsed="1"/>
-    <w:lsdException w:name="List 2" w:locked="1" w:semiHidden="1" w:unhideWhenUsed="1"/>
-    <w:lsdException w:name="List 3" w:locked="1" w:semiHidden="1" w:unhideWhenUsed="1"/>
-    <w:lsdException w:name="List 4" w:locked="1" w:semiHidden="1" w:unhideWhenUsed="1"/>
-    <w:lsdException w:name="List 5" w:locked="1" w:semiHidden="1" w:unhideWhenUsed="1"/>
-    <w:lsdException w:name="List Bullet 2" w:locked="1" w:semiHidden="1" w:unhideWhenUsed="1"/>
-    <w:lsdException w:name="List Bullet 3" w:locked="1" w:semiHidden="1" w:unhideWhenUsed="1"/>
-    <w:lsdException w:name="List Bullet 4" w:locked="1" w:semiHidden="1" w:unhideWhenUsed="1"/>
-    <w:lsdException w:name="List Bullet 5" w:locked="1" w:semiHidden="1" w:unhideWhenUsed="1"/>
-    <w:lsdException w:name="List Number 2" w:locked="1" w:semiHidden="1" w:unhideWhenUsed="1"/>
-    <w:lsdException w:name="List Number 3" w:locked="1" w:semiHidden="1" w:unhideWhenUsed="1"/>
-    <w:lsdException w:name="List Number 4" w:locked="1" w:semiHidden="1" w:unhideWhenUsed="1"/>
-    <w:lsdException w:name="List Number 5" w:locked="1" w:semiHidden="1" w:unhideWhenUsed="1"/>
-    <w:lsdException w:name="Title" w:uiPriority="0" w:qFormat="1"/>
-    <w:lsdException w:name="Closing" w:locked="1" w:semiHidden="1" w:unhideWhenUsed="1"/>
-    <w:lsdException w:name="Signature" w:locked="1" w:semiHidden="1" w:unhideWhenUsed="1"/>
-    <w:lsdException w:name="Default Paragraph Font" w:uiPriority="0"/>
-    <w:lsdException w:name="Body Text" w:locked="1" w:semiHidden="1" w:unhideWhenUsed="1"/>
-    <w:lsdException w:name="Body Text Indent" w:locked="1" w:semiHidden="1" w:unhideWhenUsed="1"/>
-    <w:lsdException w:name="List Continue" w:locked="1" w:semiHidden="1" w:unhideWhenUsed="1"/>
-    <w:lsdException w:name="List Continue 2" w:locked="1" w:semiHidden="1" w:unhideWhenUsed="1"/>
-    <w:lsdException w:name="List Continue 3" w:locked="1" w:semiHidden="1" w:unhideWhenUsed="1"/>
-    <w:lsdException w:name="List Continue 4" w:locked="1" w:semiHidden="1" w:unhideWhenUsed="1"/>
-    <w:lsdException w:name="List Continue 5" w:locked="1" w:semiHidden="1" w:unhideWhenUsed="1"/>
-    <w:lsdException w:name="Message Header" w:locked="1" w:semiHidden="1" w:unhideWhenUsed="1"/>
-    <w:lsdException w:name="Subtitle" w:uiPriority="0" w:qFormat="1"/>
-    <w:lsdException w:name="Salutation" w:locked="1" w:semiHidden="1" w:unhideWhenUsed="1"/>
-    <w:lsdException w:name="Date" w:locked="1" w:semiHidden="1" w:unhideWhenUsed="1"/>
-    <w:lsdException w:name="Body Text First Indent" w:locked="1" w:semiHidden="1" w:unhideWhenUsed="1"/>
-    <w:lsdException w:name="Body Text First Indent 2" w:locked="1" w:semiHidden="1" w:unhideWhenUsed="1"/>
-    <w:lsdException w:name="Note Heading" w:locked="1" w:semiHidden="1" w:unhideWhenUsed="1"/>
-    <w:lsdException w:name="Body Text 2" w:locked="1" w:semiHidden="1" w:unhideWhenUsed="1"/>
-    <w:lsdException w:name="Body Text 3" w:locked="1" w:semiHidden="1" w:unhideWhenUsed="1"/>
-    <w:lsdException w:name="Body Text Indent 2" w:locked="1" w:semiHidden="1" w:unhideWhenUsed="1"/>
-    <w:lsdException w:name="Body Text Indent 3" w:locked="1" w:semiHidden="1" w:unhideWhenUsed="1"/>
-    <w:lsdException w:name="Block Text" w:locked="1" w:semiHidden="1" w:unhideWhenUsed="1"/>
-    <w:lsdException w:name="Hyperlink" w:locked="1" w:semiHidden="1" w:unhideWhenUsed="1"/>
-    <w:lsdException w:name="FollowedHyperlink" w:locked="1" w:semiHidden="1" w:unhideWhenUsed="1"/>
-    <w:lsdException w:name="Strong" w:uiPriority="22" w:qFormat="1"/>
-    <w:lsdException w:name="Emphasis" w:uiPriority="20" w:qFormat="1"/>
-    <w:lsdException w:name="Document Map" w:locked="1" w:semiHidden="1" w:unhideWhenUsed="1"/>
-    <w:lsdException w:name="Plain Text" w:locked="1" w:semiHidden="1" w:unhideWhenUsed="1"/>
-    <w:lsdException w:name="E-mail Signature" w:locked="1" w:semiHidden="1" w:unhideWhenUsed="1"/>
-    <w:lsdException w:name="HTML Top of Form" w:locked="1" w:semiHidden="1" w:unhideWhenUsed="1"/>
-    <w:lsdException w:name="HTML Bottom of Form" w:locked="1" w:semiHidden="1" w:unhideWhenUsed="1"/>
-    <w:lsdException w:name="Normal (Web)" w:locked="1" w:semiHidden="1" w:unhideWhenUsed="1"/>
-    <w:lsdException w:name="HTML Acronym" w:locked="1" w:semiHidden="1" w:unhideWhenUsed="1"/>
-    <w:lsdException w:name="HTML Address" w:locked="1" w:semiHidden="1" w:unhideWhenUsed="1"/>
-    <w:lsdException w:name="HTML Cite" w:locked="1" w:semiHidden="1" w:unhideWhenUsed="1"/>
-    <w:lsdException w:name="HTML Code" w:locked="1" w:semiHidden="1" w:unhideWhenUsed="1"/>
-    <w:lsdException w:name="HTML Definition" w:locked="1" w:semiHidden="1" w:unhideWhenUsed="1"/>
-    <w:lsdException w:name="HTML Keyboard" w:locked="1" w:semiHidden="1" w:unhideWhenUsed="1"/>
-    <w:lsdException w:name="HTML Preformatted" w:locked="1" w:semiHidden="1" w:unhideWhenUsed="1"/>
-    <w:lsdException w:name="HTML Sample" w:locked="1" w:semiHidden="1" w:unhideWhenUsed="1"/>
-    <w:lsdException w:name="HTML Typewriter" w:locked="1" w:semiHidden="1" w:unhideWhenUsed="1"/>
-    <w:lsdException w:name="HTML Variable" w:locked="1" w:semiHidden="1" w:unhideWhenUsed="1"/>
-    <w:lsdException w:name="Normal Table" w:locked="1" w:semiHidden="1" w:unhideWhenUsed="1"/>
-    <w:lsdException w:name="annotation subject" w:locked="1" w:semiHidden="1" w:unhideWhenUsed="1"/>
-    <w:lsdException w:name="No List" w:locked="1" w:semiHidden="1" w:unhideWhenUsed="1"/>
-    <w:lsdException w:name="Outline List 1" w:locked="1" w:semiHidden="1" w:unhideWhenUsed="1"/>
-    <w:lsdException w:name="Outline List 2" w:locked="1" w:semiHidden="1" w:unhideWhenUsed="1"/>
-    <w:lsdException w:name="Outline List 3" w:locked="1" w:semiHidden="1" w:unhideWhenUsed="1"/>
-    <w:lsdException w:name="Table Simple 1" w:locked="1" w:semiHidden="1" w:unhideWhenUsed="1"/>
-    <w:lsdException w:name="Table Simple 2" w:locked="1" w:semiHidden="1" w:unhideWhenUsed="1"/>
-    <w:lsdException w:name="Table Simple 3" w:locked="1" w:semiHidden="1" w:unhideWhenUsed="1"/>
-    <w:lsdException w:name="Table Classic 1" w:locked="1" w:semiHidden="1" w:unhideWhenUsed="1"/>
-    <w:lsdException w:name="Table Classic 2" w:locked="1" w:semiHidden="1" w:unhideWhenUsed="1"/>
-    <w:lsdException w:name="Table Classic 3" w:locked="1" w:semiHidden="1" w:unhideWhenUsed="1"/>
-    <w:lsdException w:name="Table Classic 4" w:locked="1" w:semiHidden="1" w:unhideWhenUsed="1"/>
-    <w:lsdException w:name="Table Colorful 1" w:locked="1" w:semiHidden="1" w:unhideWhenUsed="1"/>
-    <w:lsdException w:name="Table Colorful 2" w:locked="1" w:semiHidden="1" w:unhideWhenUsed="1"/>
-    <w:lsdException w:name="Table Colorful 3" w:locked="1" w:semiHidden="1" w:unhideWhenUsed="1"/>
-    <w:lsdException w:name="Table Columns 1" w:locked="1" w:semiHidden="1" w:unhideWhenUsed="1"/>
-    <w:lsdException w:name="Table Columns 2" w:locked="1" w:semiHidden="1" w:unhideWhenUsed="1"/>
-    <w:lsdException w:name="Table Columns 3" w:locked="1" w:semiHidden="1" w:unhideWhenUsed="1"/>
-    <w:lsdException w:name="Table Columns 4" w:locked="1" w:semiHidden="1" w:unhideWhenUsed="1"/>
-    <w:lsdException w:name="Table Columns 5" w:locked="1" w:semiHidden="1" w:unhideWhenUsed="1"/>
-    <w:lsdException w:name="Table Grid 1" w:locked="1" w:semiHidden="1" w:unhideWhenUsed="1"/>
-    <w:lsdException w:name="Table Grid 2" w:locked="1" w:semiHidden="1" w:unhideWhenUsed="1"/>
-    <w:lsdException w:name="Table Grid 3" w:locked="1" w:semiHidden="1" w:unhideWhenUsed="1"/>
-    <w:lsdException w:name="Table Grid 4" w:locked="1" w:semiHidden="1" w:unhideWhenUsed="1"/>
-    <w:lsdException w:name="Table Grid 5" w:locked="1" w:semiHidden="1" w:unhideWhenUsed="1"/>
-    <w:lsdException w:name="Table Grid 6" w:locked="1" w:semiHidden="1" w:unhideWhenUsed="1"/>
-    <w:lsdException w:name="Table Grid 7" w:locked="1" w:semiHidden="1" w:unhideWhenUsed="1"/>
-    <w:lsdException w:name="Table Grid 8" w:locked="1" w:semiHidden="1" w:unhideWhenUsed="1"/>
-    <w:lsdException w:name="Table List 1" w:locked="1" w:semiHidden="1" w:unhideWhenUsed="1"/>
-    <w:lsdException w:name="Table List 2" w:locked="1" w:semiHidden="1" w:unhideWhenUsed="1"/>
-    <w:lsdException w:name="Table List 3" w:locked="1" w:semiHidden="1" w:unhideWhenUsed="1"/>
-    <w:lsdException w:name="Table List 4" w:locked="1" w:semiHidden="1" w:unhideWhenUsed="1"/>
-    <w:lsdException w:name="Table List 5" w:locked="1" w:semiHidden="1" w:unhideWhenUsed="1"/>
-    <w:lsdException w:name="Table List 6" w:locked="1" w:semiHidden="1" w:unhideWhenUsed="1"/>
-    <w:lsdException w:name="Table List 7" w:locked="1" w:semiHidden="1" w:unhideWhenUsed="1"/>
-    <w:lsdException w:name="Table List 8" w:locked="1" w:semiHidden="1" w:unhideWhenUsed="1"/>
-    <w:lsdException w:name="Table 3D effects 1" w:locked="1" w:semiHidden="1" w:unhideWhenUsed="1"/>
-    <w:lsdException w:name="Table 3D effects 2" w:locked="1" w:semiHidden="1" w:unhideWhenUsed="1"/>
-    <w:lsdException w:name="Table 3D effects 3" w:locked="1" w:semiHidden="1" w:unhideWhenUsed="1"/>
-    <w:lsdException w:name="Table Contemporary" w:locked="1" w:semiHidden="1" w:unhideWhenUsed="1"/>
-    <w:lsdException w:name="Table Elegant" w:locked="1" w:semiHidden="1" w:unhideWhenUsed="1"/>
-    <w:lsdException w:name="Table Professional" w:locked="1" w:semiHidden="1" w:unhideWhenUsed="1"/>
-    <w:lsdException w:name="Table Subtle 1" w:locked="1" w:semiHidden="1" w:unhideWhenUsed="1"/>
-    <w:lsdException w:name="Table Subtle 2" w:locked="1" w:semiHidden="1" w:unhideWhenUsed="1"/>
-    <w:lsdException w:name="Table Web 1" w:locked="1" w:semiHidden="1" w:unhideWhenUsed="1"/>
-    <w:lsdException w:name="Table Web 2" w:locked="1" w:semiHidden="1" w:unhideWhenUsed="1"/>
-    <w:lsdException w:name="Table Web 3" w:locked="1" w:semiHidden="1" w:unhideWhenUsed="1"/>
-    <w:lsdException w:name="Balloon Text" w:locked="1" w:semiHidden="1" w:unhideWhenUsed="1"/>
-    <w:lsdException w:name="Table Grid" w:uiPriority="0"/>
-    <w:lsdException w:name="Table Theme" w:locked="1" w:semiHidden="1" w:unhideWhenUsed="1"/>
-    <w:lsdException w:name="Placeholder Text" w:semiHidden="1"/>
-    <w:lsdException w:name="No Spacing" w:uiPriority="1" w:qFormat="1"/>
-    <w:lsdException w:name="Light Shading" w:uiPriority="60"/>
-    <w:lsdException w:name="Light List" w:uiPriority="61"/>
-    <w:lsdException w:name="Light Grid" w:uiPriority="62"/>
-    <w:lsdException w:name="Medium Shading 1" w:uiPriority="63"/>
-    <w:lsdException w:name="Medium Shading 2" w:uiPriority="64"/>
-    <w:lsdException w:name="Medium List 1" w:uiPriority="65"/>
-    <w:lsdException w:name="Medium List 2" w:uiPriority="66"/>
-    <w:lsdException w:name="Medium Grid 1" w:uiPriority="67"/>
-    <w:lsdException w:name="Medium Grid 2" w:uiPriority="68"/>
-    <w:lsdException w:name="Medium Grid 3" w:uiPriority="69"/>
-    <w:lsdException w:name="Dark List" w:uiPriority="70"/>
-    <w:lsdException w:name="Colorful Shading" w:uiPriority="71"/>
-    <w:lsdException w:name="Colorful List" w:uiPriority="72"/>
-    <w:lsdException w:name="Colorful Grid" w:uiPriority="73"/>
-    <w:lsdException w:name="Light Shading Accent 1" w:uiPriority="60"/>
-    <w:lsdException w:name="Light List Accent 1" w:uiPriority="61"/>
-    <w:lsdException w:name="Light Grid Accent 1" w:uiPriority="62"/>
-    <w:lsdException w:name="Medium Shading 1 Accent 1" w:uiPriority="63"/>
-    <w:lsdException w:name="Medium Shading 2 Accent 1" w:uiPriority="64"/>
-    <w:lsdException w:name="Medium List 1 Accent 1" w:uiPriority="65"/>
-    <w:lsdException w:name="Revision" w:semiHidden="1"/>
-    <w:lsdException w:name="List Paragraph" w:uiPriority="34" w:qFormat="1"/>
-    <w:lsdException w:name="Quote" w:uiPriority="29" w:qFormat="1"/>
-    <w:lsdException w:name="Intense Quote" w:uiPriority="30" w:qFormat="1"/>
-    <w:lsdException w:name="Medium List 2 Accent 1" w:uiPriority="66"/>
-    <w:lsdException w:name="Medium Grid 1 Accent 1" w:uiPriority="67"/>
-    <w:lsdException w:name="Medium Grid 2 Accent 1" w:uiPriority="68"/>
-    <w:lsdException w:name="Medium Grid 3 Accent 1" w:uiPriority="69"/>
-    <w:lsdException w:name="Dark List Accent 1" w:uiPriority="70"/>
-    <w:lsdException w:name="Colorful Shading Accent 1" w:uiPriority="71"/>
-    <w:lsdException w:name="Colorful List Accent 1" w:uiPriority="72"/>
-    <w:lsdException w:name="Colorful Grid Accent 1" w:uiPriority="73"/>
-    <w:lsdException w:name="Light Shading Accent 2" w:uiPriority="60"/>
-    <w:lsdException w:name="Light List Accent 2" w:uiPriority="61"/>
-    <w:lsdException w:name="Light Grid Accent 2" w:uiPriority="62"/>
-    <w:lsdException w:name="Medium Shading 1 Accent 2" w:uiPriority="63"/>
-    <w:lsdException w:name="Medium Shading 2 Accent 2" w:uiPriority="64"/>
-    <w:lsdException w:name="Medium List 1 Accent 2" w:uiPriority="65"/>
-    <w:lsdException w:name="Medium List 2 Accent 2" w:uiPriority="66"/>
-    <w:lsdException w:name="Medium Grid 1 Accent 2" w:uiPriority="67"/>
-    <w:lsdException w:name="Medium Grid 2 Accent 2" w:uiPriority="68"/>
-    <w:lsdException w:name="Medium Grid 3 Accent 2" w:uiPriority="69"/>
-    <w:lsdException w:name="Dark List Accent 2" w:uiPriority="70"/>
-    <w:lsdException w:name="Colorful Shading Accent 2" w:uiPriority="71"/>
-    <w:lsdException w:name="Colorful List Accent 2" w:uiPriority="72"/>
-    <w:lsdException w:name="Colorful Grid Accent 2" w:uiPriority="73"/>
-    <w:lsdException w:name="Light Shading Accent 3" w:uiPriority="60"/>
-    <w:lsdException w:name="Light List Accent 3" w:uiPriority="61"/>
-    <w:lsdException w:name="Light Grid Accent 3" w:uiPriority="62"/>
-    <w:lsdException w:name="Medium Shading 1 Accent 3" w:uiPriority="63"/>
-    <w:lsdException w:name="Medium Shading 2 Accent 3" w:uiPriority="64"/>
-    <w:lsdException w:name="Medium List 1 Accent 3" w:uiPriority="65"/>
-    <w:lsdException w:name="Medium List 2 Accent 3" w:uiPriority="66"/>
-    <w:lsdException w:name="Medium Grid 1 Accent 3" w:uiPriority="67"/>
-    <w:lsdException w:name="Medium Grid 2 Accent 3" w:uiPriority="68"/>
-    <w:lsdException w:name="Medium Grid 3 Accent 3" w:uiPriority="69"/>
-    <w:lsdException w:name="Dark List Accent 3" w:uiPriority="70"/>
-    <w:lsdException w:name="Colorful Shading Accent 3" w:uiPriority="71"/>
-    <w:lsdException w:name="Colorful List Accent 3" w:uiPriority="72"/>
-    <w:lsdException w:name="Colorful Grid Accent 3" w:uiPriority="73"/>
-    <w:lsdException w:name="Light Shading Accent 4" w:uiPriority="60"/>
-    <w:lsdException w:name="Light List Accent 4" w:uiPriority="61"/>
-    <w:lsdException w:name="Light Grid Accent 4" w:uiPriority="62"/>
-    <w:lsdException w:name="Medium Shading 1 Accent 4" w:uiPriority="63"/>
-    <w:lsdException w:name="Medium Shading 2 Accent 4" w:uiPriority="64"/>
-    <w:lsdException w:name="Medium List 1 Accent 4" w:uiPriority="65"/>
-    <w:lsdException w:name="Medium List 2 Accent 4" w:uiPriority="66"/>
-    <w:lsdException w:name="Medium Grid 1 Accent 4" w:uiPriority="67"/>
-    <w:lsdException w:name="Medium Grid 2 Accent 4" w:uiPriority="68"/>
-    <w:lsdException w:name="Medium Grid 3 Accent 4" w:uiPriority="69"/>
-    <w:lsdException w:name="Dark List Accent 4" w:uiPriority="70"/>
-    <w:lsdException w:name="Colorful Shading Accent 4" w:uiPriority="71"/>
-    <w:lsdException w:name="Colorful List Accent 4" w:uiPriority="72"/>
-    <w:lsdException w:name="Colorful Grid Accent 4" w:uiPriority="73"/>
-    <w:lsdException w:name="Light Shading Accent 5" w:uiPriority="60"/>
-    <w:lsdException w:name="Light List Accent 5" w:uiPriority="61"/>
-    <w:lsdException w:name="Light Grid Accent 5" w:uiPriority="62"/>
-    <w:lsdException w:name="Medium Shading 1 Accent 5" w:uiPriority="63"/>
-    <w:lsdException w:name="Medium Shading 2 Accent 5" w:uiPriority="64"/>
-    <w:lsdException w:name="Medium List 1 Accent 5" w:uiPriority="65"/>
-    <w:lsdException w:name="Medium List 2 Accent 5" w:uiPriority="66"/>
-    <w:lsdException w:name="Medium Grid 1 Accent 5" w:uiPriority="67"/>
-    <w:lsdException w:name="Medium Grid 2 Accent 5" w:uiPriority="68"/>
-    <w:lsdException w:name="Medium Grid 3 Accent 5" w:uiPriority="69"/>
-    <w:lsdException w:name="Dark List Accent 5" w:uiPriority="70"/>
-    <w:lsdException w:name="Colorful Shading Accent 5" w:uiPriority="71"/>
-    <w:lsdException w:name="Colorful List Accent 5" w:uiPriority="72"/>
-    <w:lsdException w:name="Colorful Grid Accent 5" w:uiPriority="73"/>
-    <w:lsdException w:name="Light Shading Accent 6" w:uiPriority="60"/>
-    <w:lsdException w:name="Light List Accent 6" w:uiPriority="61"/>
-    <w:lsdException w:name="Light Grid Accent 6" w:uiPriority="62"/>
-    <w:lsdException w:name="Medium Shading 1 Accent 6" w:uiPriority="63"/>
-    <w:lsdException w:name="Medium Shading 2 Accent 6" w:uiPriority="64"/>
-    <w:lsdException w:name="Medium List 1 Accent 6" w:uiPriority="65"/>
-    <w:lsdException w:name="Medium List 2 Accent 6" w:uiPriority="66"/>
-    <w:lsdException w:name="Medium Grid 1 Accent 6" w:uiPriority="67"/>
-    <w:lsdException w:name="Medium Grid 2 Accent 6" w:uiPriority="68"/>
-    <w:lsdException w:name="Medium Grid 3 Accent 6" w:uiPriority="69"/>
-    <w:lsdException w:name="Dark List Accent 6" w:uiPriority="70"/>
-    <w:lsdException w:name="Colorful Shading Accent 6" w:uiPriority="71"/>
-    <w:lsdException w:name="Colorful List Accent 6" w:uiPriority="72"/>
-    <w:lsdException w:name="Colorful Grid Accent 6" w:uiPriority="73"/>
-    <w:lsdException w:name="Subtle Emphasis" w:uiPriority="19" w:qFormat="1"/>
-    <w:lsdException w:name="Intense Emphasis" w:uiPriority="21" w:qFormat="1"/>
-    <w:lsdException w:name="Subtle Reference" w:uiPriority="31" w:qFormat="1"/>
-    <w:lsdException w:name="Intense Reference" w:uiPriority="32" w:qFormat="1"/>
-    <w:lsdException w:name="Book Title" w:uiPriority="33" w:qFormat="1"/>
-    <w:lsdException w:name="Bibliography" w:semiHidden="1" w:uiPriority="37" w:unhideWhenUsed="1"/>
-    <w:lsdException w:name="TOC Heading" w:uiPriority="39" w:qFormat="1"/>
-    <w:lsdException w:name="Plain Table 1" w:uiPriority="41"/>
-    <w:lsdException w:name="Plain Table 2" w:uiPriority="42"/>
-    <w:lsdException w:name="Plain Table 3" w:uiPriority="43"/>
-    <w:lsdException w:name="Plain Table 4" w:uiPriority="44"/>
-    <w:lsdException w:name="Plain Table 5" w:uiPriority="45"/>
-    <w:lsdException w:name="Grid Table Light" w:uiPriority="40"/>
-    <w:lsdException w:name="Grid Table 1 Light" w:uiPriority="46"/>
-    <w:lsdException w:name="Grid Table 2" w:uiPriority="47"/>
-    <w:lsdException w:name="Grid Table 3" w:uiPriority="48"/>
-    <w:lsdException w:name="Grid Table 4" w:uiPriority="49"/>
-    <w:lsdException w:name="Grid Table 5 Dark" w:uiPriority="50"/>
-    <w:lsdException w:name="Grid Table 6 Colorful" w:uiPriority="51"/>
-    <w:lsdException w:name="Grid Table 7 Colorful" w:uiPriority="52"/>
-    <w:lsdException w:name="Grid Table 1 Light Accent 1" w:uiPriority="46"/>
-    <w:lsdException w:name="Grid Table 2 Accent 1" w:uiPriority="47"/>
-    <w:lsdException w:name="Grid Table 3 Accent 1" w:uiPriority="48"/>
-    <w:lsdException w:name="Grid Table 4 Accent 1" w:uiPriority="49"/>
-    <w:lsdException w:name="Grid Table 5 Dark Accent 1" w:uiPriority="50"/>
-    <w:lsdException w:name="Grid Table 6 Colorful Accent 1" w:uiPriority="51"/>
-    <w:lsdException w:name="Grid Table 7 Colorful Accent 1" w:uiPriority="52"/>
-    <w:lsdException w:name="Grid Table 1 Light Accent 2" w:uiPriority="46"/>
-    <w:lsdException w:name="Grid Table 2 Accent 2" w:uiPriority="47"/>
-    <w:lsdException w:name="Grid Table 3 Accent 2" w:uiPriority="48"/>
-    <w:lsdException w:name="Grid Table 4 Accent 2" w:uiPriority="49"/>
-    <w:lsdException w:name="Grid Table 5 Dark Accent 2" w:uiPriority="50"/>
-    <w:lsdException w:name="Grid Table 6 Colorful Accent 2" w:uiPriority="51"/>
-    <w:lsdException w:name="Grid Table 7 Colorful Accent 2" w:uiPriority="52"/>
-    <w:lsdException w:name="Grid Table 1 Light Accent 3" w:uiPriority="46"/>
-    <w:lsdException w:name="Grid Table 2 Accent 3" w:uiPriority="47"/>
-    <w:lsdException w:name="Grid Table 3 Accent 3" w:uiPriority="48"/>
-    <w:lsdException w:name="Grid Table 4 Accent 3" w:uiPriority="49"/>
-    <w:lsdException w:name="Grid Table 5 Dark Accent 3" w:uiPriority="50"/>
-    <w:lsdException w:name="Grid Table 6 Colorful Accent 3" w:uiPriority="51"/>
-    <w:lsdException w:name="Grid Table 7 Colorful Accent 3" w:uiPriority="52"/>
-    <w:lsdException w:name="Grid Table 1 Light Accent 4" w:uiPriority="46"/>
-    <w:lsdException w:name="Grid Table 2 Accent 4" w:uiPriority="47"/>
-    <w:lsdException w:name="Grid Table 3 Accent 4" w:uiPriority="48"/>
-    <w:lsdException w:name="Grid Table 4 Accent 4" w:uiPriority="49"/>
-    <w:lsdException w:name="Grid Table 5 Dark Accent 4" w:uiPriority="50"/>
-    <w:lsdException w:name="Grid Table 6 Colorful Accent 4" w:uiPriority="51"/>
-    <w:lsdException w:name="Grid Table 7 Colorful Accent 4" w:uiPriority="52"/>
-    <w:lsdException w:name="Grid Table 1 Light Accent 5" w:uiPriority="46"/>
-    <w:lsdException w:name="Grid Table 2 Accent 5" w:uiPriority="47"/>
-    <w:lsdException w:name="Grid Table 3 Accent 5" w:uiPriority="48"/>
-    <w:lsdException w:name="Grid Table 4 Accent 5" w:uiPriority="49"/>
-    <w:lsdException w:name="Grid Table 5 Dark Accent 5" w:uiPriority="50"/>
-    <w:lsdException w:name="Grid Table 6 Colorful Accent 5" w:uiPriority="51"/>
-    <w:lsdException w:name="Grid Table 7 Colorful Accent 5" w:uiPriority="52"/>
-    <w:lsdException w:name="Grid Table 1 Light Accent 6" w:uiPriority="46"/>
-    <w:lsdException w:name="Grid Table 2 Accent 6" w:uiPriority="47"/>
-    <w:lsdException w:name="Grid Table 3 Accent 6" w:uiPriority="48"/>
-    <w:lsdException w:name="Grid Table 4 Accent 6" w:uiPriority="49"/>
-    <w:lsdException w:name="Grid Table 5 Dark Accent 6" w:uiPriority="50"/>
-    <w:lsdException w:name="Grid Table 6 Colorful Accent 6" w:uiPriority="51"/>
-    <w:lsdException w:name="Grid Table 7 Colorful Accent 6" w:uiPriority="52"/>
-    <w:lsdException w:name="List Table 1 Light" w:uiPriority="46"/>
-    <w:lsdException w:name="List Table 2" w:uiPriority="47"/>
-    <w:lsdException w:name="List Table 3" w:uiPriority="48"/>
-    <w:lsdException w:name="List Table 4" w:uiPriority="49"/>
-    <w:lsdException w:name="List Table 5 Dark" w:uiPriority="50"/>
-    <w:lsdException w:name="List Table 6 Colorful" w:uiPriority="51"/>
-    <w:lsdException w:name="List Table 7 Colorful" w:uiPriority="52"/>
-    <w:lsdException w:name="List Table 1 Light Accent 1" w:uiPriority="46"/>
-    <w:lsdException w:name="List Table 2 Accent 1" w:uiPriority="47"/>
-    <w:lsdException w:name="List Table 3 Accent 1" w:uiPriority="48"/>
-    <w:lsdException w:name="List Table 4 Accent 1" w:uiPriority="49"/>
-    <w:lsdException w:name="List Table 5 Dark Accent 1" w:uiPriority="50"/>
-    <w:lsdException w:name="List Table 6 Colorful Accent 1" w:uiPriority="51"/>
-    <w:lsdException w:name="List Table 7 Colorful Accent 1" w:uiPriority="52"/>
-    <w:lsdException w:name="List Table 1 Light Accent 2" w:uiPriority="46"/>
-    <w:lsdException w:name="List Table 2 Accent 2" w:uiPriority="47"/>
-    <w:lsdException w:name="List Table 3 Accent 2" w:uiPriority="48"/>
-    <w:lsdException w:name="List Table 4 Accent 2" w:uiPriority="49"/>
-    <w:lsdException w:name="List Table 5 Dark Accent 2" w:uiPriority="50"/>
-    <w:lsdException w:name="List Table 6 Colorful Accent 2" w:uiPriority="51"/>
-    <w:lsdException w:name="List Table 7 Colorful Accent 2" w:uiPriority="52"/>
-    <w:lsdException w:name="List Table 1 Light Accent 3" w:uiPriority="46"/>
-    <w:lsdException w:name="List Table 2 Accent 3" w:uiPriority="47"/>
-    <w:lsdException w:name="List Table 3 Accent 3" w:uiPriority="48"/>
-    <w:lsdException w:name="List Table 4 Accent 3" w:uiPriority="49"/>
-    <w:lsdException w:name="List Table 5 Dark Accent 3" w:uiPriority="50"/>
-    <w:lsdException w:name="List Table 6 Colorful Accent 3" w:uiPriority="51"/>
-    <w:lsdException w:name="List Table 7 Colorful Accent 3" w:uiPriority="52"/>
-    <w:lsdException w:name="List Table 1 Light Accent 4" w:uiPriority="46"/>
-    <w:lsdException w:name="List Table 2 Accent 4" w:uiPriority="47"/>
-    <w:lsdException w:name="List Table 3 Accent 4" w:uiPriority="48"/>
-    <w:lsdException w:name="List Table 4 Accent 4" w:uiPriority="49"/>
-    <w:lsdException w:name="List Table 5 Dark Accent 4" w:uiPriority="50"/>
-    <w:lsdException w:name="List Table 6 Colorful Accent 4" w:uiPriority="51"/>
-    <w:lsdException w:name="List Table 7 Colorful Accent 4" w:uiPriority="52"/>
-    <w:lsdException w:name="List Table 1 Light Accent 5" w:uiPriority="46"/>
-    <w:lsdException w:name="List Table 2 Accent 5" w:uiPriority="47"/>
-    <w:lsdException w:name="List Table 3 Accent 5" w:uiPriority="48"/>
-    <w:lsdException w:name="List Table 4 Accent 5" w:uiPriority="49"/>
-    <w:lsdException w:name="List Table 5 Dark Accent 5" w:uiPriority="50"/>
-    <w:lsdException w:name="List Table 6 Colorful Accent 5" w:uiPriority="51"/>
-    <w:lsdException w:name="List Table 7 Colorful Accent 5" w:uiPriority="52"/>
-    <w:lsdException w:name="List Table 1 Light Accent 6" w:uiPriority="46"/>
-    <w:lsdException w:name="List Table 2 Accent 6" w:uiPriority="47"/>
-    <w:lsdException w:name="List Table 3 Accent 6" w:uiPriority="48"/>
-    <w:lsdException w:name="List Table 4 Accent 6" w:uiPriority="49"/>
-    <w:lsdException w:name="List Table 5 Dark Accent 6" w:uiPriority="50"/>
-    <w:lsdException w:name="List Table 6 Colorful Accent 6" w:uiPriority="51"/>
-    <w:lsdException w:name="List Table 7 Colorful Accent 6" w:uiPriority="52"/>
+  <w:latentStyles w:defLockedState="0" w:defUIPriority="99" w:defSemiHidden="1" w:defUnhideWhenUsed="1" w:defQFormat="0" w:count="267">
+    <w:lsdException w:name="Normal" w:semiHidden="0" w:uiPriority="0" w:unhideWhenUsed="0" w:qFormat="1"/>
+    <w:lsdException w:name="heading 1" w:semiHidden="0" w:unhideWhenUsed="0" w:qFormat="1"/>
+    <w:lsdException w:name="heading 2" w:semiHidden="0" w:uiPriority="0" w:unhideWhenUsed="0" w:qFormat="1"/>
+    <w:lsdException w:name="heading 3" w:semiHidden="0" w:uiPriority="0" w:unhideWhenUsed="0" w:qFormat="1"/>
+    <w:lsdException w:name="heading 4" w:semiHidden="0" w:uiPriority="0" w:unhideWhenUsed="0" w:qFormat="1"/>
+    <w:lsdException w:name="heading 5" w:semiHidden="0" w:uiPriority="0" w:unhideWhenUsed="0" w:qFormat="1"/>
+    <w:lsdException w:name="heading 6" w:semiHidden="0" w:uiPriority="0" w:unhideWhenUsed="0" w:qFormat="1"/>
+    <w:lsdException w:name="heading 7" w:uiPriority="0" w:qFormat="1"/>
+    <w:lsdException w:name="heading 8" w:uiPriority="0" w:qFormat="1"/>
+    <w:lsdException w:name="heading 9" w:uiPriority="0" w:qFormat="1"/>
+    <w:lsdException w:name="index 1" w:locked="1"/>
+    <w:lsdException w:name="index 2" w:locked="1"/>
+    <w:lsdException w:name="index 3" w:locked="1"/>
+    <w:lsdException w:name="index 4" w:locked="1"/>
+    <w:lsdException w:name="index 5" w:locked="1"/>
+    <w:lsdException w:name="index 6" w:locked="1"/>
+    <w:lsdException w:name="index 7" w:locked="1"/>
+    <w:lsdException w:name="index 8" w:locked="1"/>
+    <w:lsdException w:name="index 9" w:locked="1"/>
+    <w:lsdException w:name="toc 1" w:semiHidden="0" w:uiPriority="39" w:unhideWhenUsed="0"/>
+    <w:lsdException w:name="toc 2" w:semiHidden="0" w:uiPriority="0" w:unhideWhenUsed="0"/>
+    <w:lsdException w:name="toc 3" w:semiHidden="0" w:uiPriority="39" w:unhideWhenUsed="0"/>
+    <w:lsdException w:name="toc 4" w:semiHidden="0" w:uiPriority="0" w:unhideWhenUsed="0"/>
+    <w:lsdException w:name="toc 5" w:semiHidden="0" w:uiPriority="0" w:unhideWhenUsed="0"/>
+    <w:lsdException w:name="toc 6" w:semiHidden="0" w:uiPriority="0" w:unhideWhenUsed="0"/>
+    <w:lsdException w:name="toc 7" w:semiHidden="0" w:uiPriority="0" w:unhideWhenUsed="0"/>
+    <w:lsdException w:name="toc 8" w:semiHidden="0" w:uiPriority="0" w:unhideWhenUsed="0"/>
+    <w:lsdException w:name="toc 9" w:semiHidden="0" w:uiPriority="0" w:unhideWhenUsed="0"/>
+    <w:lsdException w:name="Normal Indent" w:locked="1"/>
+    <w:lsdException w:name="footnote text" w:locked="1"/>
+    <w:lsdException w:name="annotation text" w:locked="1"/>
+    <w:lsdException w:name="header" w:locked="1"/>
+    <w:lsdException w:name="footer" w:locked="1"/>
+    <w:lsdException w:name="index heading" w:locked="1"/>
+    <w:lsdException w:name="caption" w:semiHidden="0" w:uiPriority="0" w:unhideWhenUsed="0" w:qFormat="1"/>
+    <w:lsdException w:name="table of figures" w:locked="1"/>
+    <w:lsdException w:name="envelope address" w:locked="1"/>
+    <w:lsdException w:name="envelope return" w:locked="1"/>
+    <w:lsdException w:name="footnote reference" w:locked="1"/>
+    <w:lsdException w:name="annotation reference" w:locked="1"/>
+    <w:lsdException w:name="line number" w:locked="1"/>
+    <w:lsdException w:name="page number" w:locked="1"/>
+    <w:lsdException w:name="endnote reference" w:locked="1"/>
+    <w:lsdException w:name="endnote text" w:locked="1"/>
+    <w:lsdException w:name="table of authorities" w:locked="1"/>
+    <w:lsdException w:name="macro" w:locked="1"/>
+    <w:lsdException w:name="toa heading" w:locked="1"/>
+    <w:lsdException w:name="List" w:locked="1"/>
+    <w:lsdException w:name="List Bullet" w:locked="1"/>
+    <w:lsdException w:name="List Number" w:locked="1"/>
+    <w:lsdException w:name="List 2" w:locked="1"/>
+    <w:lsdException w:name="List 3" w:locked="1"/>
+    <w:lsdException w:name="List 4" w:locked="1"/>
+    <w:lsdException w:name="List 5" w:locked="1"/>
+    <w:lsdException w:name="List Bullet 2" w:locked="1"/>
+    <w:lsdException w:name="List Bullet 3" w:locked="1"/>
+    <w:lsdException w:name="List Bullet 4" w:locked="1"/>
+    <w:lsdException w:name="List Bullet 5" w:locked="1"/>
+    <w:lsdException w:name="List Number 2" w:locked="1"/>
+    <w:lsdException w:name="List Number 3" w:locked="1"/>
+    <w:lsdException w:name="List Number 4" w:locked="1"/>
+    <w:lsdException w:name="List Number 5" w:locked="1"/>
+    <w:lsdException w:name="Title" w:semiHidden="0" w:uiPriority="0" w:unhideWhenUsed="0" w:qFormat="1"/>
+    <w:lsdException w:name="Closing" w:locked="1"/>
+    <w:lsdException w:name="Signature" w:locked="1"/>
+    <w:lsdException w:name="Default Paragraph Font" w:semiHidden="0" w:uiPriority="0" w:unhideWhenUsed="0"/>
+    <w:lsdException w:name="Body Text" w:locked="1"/>
+    <w:lsdException w:name="Body Text Indent" w:locked="1"/>
+    <w:lsdException w:name="List Continue" w:locked="1"/>
+    <w:lsdException w:name="List Continue 2" w:locked="1"/>
+    <w:lsdException w:name="List Continue 3" w:locked="1"/>
+    <w:lsdException w:name="List Continue 4" w:locked="1"/>
+    <w:lsdException w:name="List Continue 5" w:locked="1"/>
+    <w:lsdException w:name="Message Header" w:locked="1"/>
+    <w:lsdException w:name="Subtitle" w:semiHidden="0" w:uiPriority="0" w:unhideWhenUsed="0" w:qFormat="1"/>
+    <w:lsdException w:name="Salutation" w:locked="1"/>
+    <w:lsdException w:name="Date" w:locked="1"/>
+    <w:lsdException w:name="Body Text First Indent" w:locked="1"/>
+    <w:lsdException w:name="Body Text First Indent 2" w:locked="1"/>
+    <w:lsdException w:name="Note Heading" w:locked="1"/>
+    <w:lsdException w:name="Body Text 2" w:locked="1"/>
+    <w:lsdException w:name="Body Text 3" w:locked="1"/>
+    <w:lsdException w:name="Body Text Indent 2" w:locked="1"/>
+    <w:lsdException w:name="Body Text Indent 3" w:locked="1"/>
+    <w:lsdException w:name="Block Text" w:locked="1"/>
+    <w:lsdException w:name="Hyperlink" w:locked="1"/>
+    <w:lsdException w:name="FollowedHyperlink" w:locked="1"/>
+    <w:lsdException w:name="Strong" w:semiHidden="0" w:uiPriority="22" w:unhideWhenUsed="0" w:qFormat="1"/>
+    <w:lsdException w:name="Emphasis" w:semiHidden="0" w:uiPriority="20" w:unhideWhenUsed="0" w:qFormat="1"/>
+    <w:lsdException w:name="Document Map" w:locked="1"/>
+    <w:lsdException w:name="Plain Text" w:locked="1"/>
+    <w:lsdException w:name="E-mail Signature" w:locked="1"/>
+    <w:lsdException w:name="HTML Top of Form" w:locked="1"/>
+    <w:lsdException w:name="HTML Bottom of Form" w:locked="1"/>
+    <w:lsdException w:name="Normal (Web)" w:locked="1"/>
+    <w:lsdException w:name="HTML Acronym" w:locked="1"/>
+    <w:lsdException w:name="HTML Address" w:locked="1"/>
+    <w:lsdException w:name="HTML Cite" w:locked="1"/>
+    <w:lsdException w:name="HTML Code" w:locked="1"/>
+    <w:lsdException w:name="HTML Definition" w:locked="1"/>
+    <w:lsdException w:name="HTML Keyboard" w:locked="1"/>
+    <w:lsdException w:name="HTML Preformatted" w:locked="1"/>
+    <w:lsdException w:name="HTML Sample" w:locked="1"/>
+    <w:lsdException w:name="HTML Typewriter" w:locked="1"/>
+    <w:lsdException w:name="HTML Variable" w:locked="1"/>
+    <w:lsdException w:name="Normal Table" w:locked="1"/>
+    <w:lsdException w:name="annotation subject" w:locked="1"/>
+    <w:lsdException w:name="No List" w:locked="1"/>
+    <w:lsdException w:name="Outline List 1" w:locked="1"/>
+    <w:lsdException w:name="Outline List 2" w:locked="1"/>
+    <w:lsdException w:name="Outline List 3" w:locked="1"/>
+    <w:lsdException w:name="Table Simple 1" w:locked="1"/>
+    <w:lsdException w:name="Table Simple 2" w:locked="1"/>
+    <w:lsdException w:name="Table Simple 3" w:locked="1"/>
+    <w:lsdException w:name="Table Classic 1" w:locked="1"/>
+    <w:lsdException w:name="Table Classic 2" w:locked="1"/>
+    <w:lsdException w:name="Table Classic 3" w:locked="1"/>
+    <w:lsdException w:name="Table Classic 4" w:locked="1"/>
+    <w:lsdException w:name="Table Colorful 1" w:locked="1"/>
+    <w:lsdException w:name="Table Colorful 2" w:locked="1"/>
+    <w:lsdException w:name="Table Colorful 3" w:locked="1"/>
+    <w:lsdException w:name="Table Columns 1" w:locked="1"/>
+    <w:lsdException w:name="Table Columns 2" w:locked="1"/>
+    <w:lsdException w:name="Table Columns 3" w:locked="1"/>
+    <w:lsdException w:name="Table Columns 4" w:locked="1"/>
+    <w:lsdException w:name="Table Columns 5" w:locked="1"/>
+    <w:lsdException w:name="Table Grid 1" w:locked="1"/>
+    <w:lsdException w:name="Table Grid 2" w:locked="1"/>
+    <w:lsdException w:name="Table Grid 3" w:locked="1"/>
+    <w:lsdException w:name="Table Grid 4" w:locked="1"/>
+    <w:lsdException w:name="Table Grid 5" w:locked="1"/>
+    <w:lsdException w:name="Table Grid 6" w:locked="1"/>
+    <w:lsdException w:name="Table Grid 7" w:locked="1"/>
+    <w:lsdException w:name="Table Grid 8" w:locked="1"/>
+    <w:lsdException w:name="Table List 1" w:locked="1"/>
+    <w:lsdException w:name="Table List 2" w:locked="1"/>
+    <w:lsdException w:name="Table List 3" w:locked="1"/>
+    <w:lsdException w:name="Table List 4" w:locked="1"/>
+    <w:lsdException w:name="Table List 5" w:locked="1"/>
+    <w:lsdException w:name="Table List 6" w:locked="1"/>
+    <w:lsdException w:name="Table List 7" w:locked="1"/>
+    <w:lsdException w:name="Table List 8" w:locked="1"/>
+    <w:lsdException w:name="Table 3D effects 1" w:locked="1"/>
+    <w:lsdException w:name="Table 3D effects 2" w:locked="1"/>
+    <w:lsdException w:name="Table 3D effects 3" w:locked="1"/>
+    <w:lsdException w:name="Table Contemporary" w:locked="1"/>
+    <w:lsdException w:name="Table Elegant" w:locked="1"/>
+    <w:lsdException w:name="Table Professional" w:locked="1"/>
+    <w:lsdException w:name="Table Subtle 1" w:locked="1"/>
+    <w:lsdException w:name="Table Subtle 2" w:locked="1"/>
+    <w:lsdException w:name="Table Web 1" w:locked="1"/>
+    <w:lsdException w:name="Table Web 2" w:locked="1"/>
+    <w:lsdException w:name="Table Web 3" w:locked="1"/>
+    <w:lsdException w:name="Balloon Text" w:locked="1"/>
+    <w:lsdException w:name="Table Grid" w:semiHidden="0" w:uiPriority="0" w:unhideWhenUsed="0"/>
+    <w:lsdException w:name="Table Theme" w:locked="1"/>
+    <w:lsdException w:name="Placeholder Text" w:unhideWhenUsed="0"/>
+    <w:lsdException w:name="No Spacing" w:semiHidden="0" w:uiPriority="1" w:unhideWhenUsed="0" w:qFormat="1"/>
+    <w:lsdException w:name="Light Shading" w:semiHidden="0" w:uiPriority="60" w:unhideWhenUsed="0"/>
+    <w:lsdException w:name="Light List" w:semiHidden="0" w:uiPriority="61" w:unhideWhenUsed="0"/>
+    <w:lsdException w:name="Light Grid" w:semiHidden="0" w:uiPriority="62" w:unhideWhenUsed="0"/>
+    <w:lsdException w:name="Medium Shading 1" w:semiHidden="0" w:uiPriority="63" w:unhideWhenUsed="0"/>
+    <w:lsdException w:name="Medium Shading 2" w:semiHidden="0" w:uiPriority="64" w:unhideWhenUsed="0"/>
+    <w:lsdException w:name="Medium List 1" w:semiHidden="0" w:uiPriority="65" w:unhideWhenUsed="0"/>
+    <w:lsdException w:name="Medium List 2" w:semiHidden="0" w:uiPriority="66" w:unhideWhenUsed="0"/>
+    <w:lsdException w:name="Medium Grid 1" w:semiHidden="0" w:uiPriority="67" w:unhideWhenUsed="0"/>
+    <w:lsdException w:name="Medium Grid 2" w:semiHidden="0" w:uiPriority="68" w:unhideWhenUsed="0"/>
+    <w:lsdException w:name="Medium Grid 3" w:semiHidden="0" w:uiPriority="69" w:unhideWhenUsed="0"/>
+    <w:lsdException w:name="Dark List" w:semiHidden="0" w:uiPriority="70" w:unhideWhenUsed="0"/>
+    <w:lsdException w:name="Colorful Shading" w:semiHidden="0" w:uiPriority="71" w:unhideWhenUsed="0"/>
+    <w:lsdException w:name="Colorful List" w:semiHidden="0" w:uiPriority="72" w:unhideWhenUsed="0"/>
+    <w:lsdException w:name="Colorful Grid" w:semiHidden="0" w:uiPriority="73" w:unhideWhenUsed="0"/>
+    <w:lsdException w:name="Light Shading Accent 1" w:semiHidden="0" w:uiPriority="60" w:unhideWhenUsed="0"/>
+    <w:lsdException w:name="Light List Accent 1" w:semiHidden="0" w:uiPriority="61" w:unhideWhenUsed="0"/>
+    <w:lsdException w:name="Light Grid Accent 1" w:semiHidden="0" w:uiPriority="62" w:unhideWhenUsed="0"/>
+    <w:lsdException w:name="Medium Shading 1 Accent 1" w:semiHidden="0" w:uiPriority="63" w:unhideWhenUsed="0"/>
+    <w:lsdException w:name="Medium Shading 2 Accent 1" w:semiHidden="0" w:uiPriority="64" w:unhideWhenUsed="0"/>
+    <w:lsdException w:name="Medium List 1 Accent 1" w:semiHidden="0" w:uiPriority="65" w:unhideWhenUsed="0"/>
+    <w:lsdException w:name="Revision" w:unhideWhenUsed="0"/>
+    <w:lsdException w:name="List Paragraph" w:semiHidden="0" w:uiPriority="34" w:unhideWhenUsed="0" w:qFormat="1"/>
+    <w:lsdException w:name="Quote" w:semiHidden="0" w:uiPriority="29" w:unhideWhenUsed="0" w:qFormat="1"/>
+    <w:lsdException w:name="Intense Quote" w:semiHidden="0" w:uiPriority="30" w:unhideWhenUsed="0" w:qFormat="1"/>
+    <w:lsdException w:name="Medium List 2 Accent 1" w:semiHidden="0" w:uiPriority="66" w:unhideWhenUsed="0"/>
+    <w:lsdException w:name="Medium Grid 1 Accent 1" w:semiHidden="0" w:uiPriority="67" w:unhideWhenUsed="0"/>
+    <w:lsdException w:name="Medium Grid 2 Accent 1" w:semiHidden="0" w:uiPriority="68" w:unhideWhenUsed="0"/>
+    <w:lsdException w:name="Medium Grid 3 Accent 1" w:semiHidden="0" w:uiPriority="69" w:unhideWhenUsed="0"/>
+    <w:lsdException w:name="Dark List Accent 1" w:semiHidden="0" w:uiPriority="70" w:unhideWhenUsed="0"/>
+    <w:lsdException w:name="Colorful Shading Accent 1" w:semiHidden="0" w:uiPriority="71" w:unhideWhenUsed="0"/>
+    <w:lsdException w:name="Colorful List Accent 1" w:semiHidden="0" w:uiPriority="72" w:unhideWhenUsed="0"/>
+    <w:lsdException w:name="Colorful Grid Accent 1" w:semiHidden="0" w:uiPriority="73" w:unhideWhenUsed="0"/>
+    <w:lsdException w:name="Light Shading Accent 2" w:semiHidden="0" w:uiPriority="60" w:unhideWhenUsed="0"/>
+    <w:lsdException w:name="Light List Accent 2" w:semiHidden="0" w:uiPriority="61" w:unhideWhenUsed="0"/>
+    <w:lsdException w:name="Light Grid Accent 2" w:semiHidden="0" w:uiPriority="62" w:unhideWhenUsed="0"/>
+    <w:lsdException w:name="Medium Shading 1 Accent 2" w:semiHidden="0" w:uiPriority="63" w:unhideWhenUsed="0"/>
+    <w:lsdException w:name="Medium Shading 2 Accent 2" w:semiHidden="0" w:uiPriority="64" w:unhideWhenUsed="0"/>
+    <w:lsdException w:name="Medium List 1 Accent 2" w:semiHidden="0" w:uiPriority="65" w:unhideWhenUsed="0"/>
+    <w:lsdException w:name="Medium List 2 Accent 2" w:semiHidden="0" w:uiPriority="66" w:unhideWhenUsed="0"/>
+    <w:lsdException w:name="Medium Grid 1 Accent 2" w:semiHidden="0" w:uiPriority="67" w:unhideWhenUsed="0"/>
+    <w:lsdException w:name="Medium Grid 2 Accent 2" w:semiHidden="0" w:uiPriority="68" w:unhideWhenUsed="0"/>
+    <w:lsdException w:name="Medium Grid 3 Accent 2" w:semiHidden="0" w:uiPriority="69" w:unhideWhenUsed="0"/>
+    <w:lsdException w:name="Dark List Accent 2" w:semiHidden="0" w:uiPriority="70" w:unhideWhenUsed="0"/>
+    <w:lsdException w:name="Colorful Shading Accent 2" w:semiHidden="0" w:uiPriority="71" w:unhideWhenUsed="0"/>
+    <w:lsdException w:name="Colorful List Accent 2" w:semiHidden="0" w:uiPriority="72" w:unhideWhenUsed="0"/>
+    <w:lsdException w:name="Colorful Grid Accent 2" w:semiHidden="0" w:uiPriority="73" w:unhideWhenUsed="0"/>
+    <w:lsdException w:name="Light Shading Accent 3" w:semiHidden="0" w:uiPriority="60" w:unhideWhenUsed="0"/>
+    <w:lsdException w:name="Light List Accent 3" w:semiHidden="0" w:uiPriority="61" w:unhideWhenUsed="0"/>
+    <w:lsdException w:name="Light Grid Accent 3" w:semiHidden="0" w:uiPriority="62" w:unhideWhenUsed="0"/>
+    <w:lsdException w:name="Medium Shading 1 Accent 3" w:semiHidden="0" w:uiPriority="63" w:unhideWhenUsed="0"/>
+    <w:lsdException w:name="Medium Shading 2 Accent 3" w:semiHidden="0" w:uiPriority="64" w:unhideWhenUsed="0"/>
+    <w:lsdException w:name="Medium List 1 Accent 3" w:semiHidden="0" w:uiPriority="65" w:unhideWhenUsed="0"/>
+    <w:lsdException w:name="Medium List 2 Accent 3" w:semiHidden="0" w:uiPriority="66" w:unhideWhenUsed="0"/>
+    <w:lsdException w:name="Medium Grid 1 Accent 3" w:semiHidden="0" w:uiPriority="67" w:unhideWhenUsed="0"/>
+    <w:lsdException w:name="Medium Grid 2 Accent 3" w:semiHidden="0" w:uiPriority="68" w:unhideWhenUsed="0"/>
+    <w:lsdException w:name="Medium Grid 3 Accent 3" w:semiHidden="0" w:uiPriority="69" w:unhideWhenUsed="0"/>
+    <w:lsdException w:name="Dark List Accent 3" w:semiHidden="0" w:uiPriority="70" w:unhideWhenUsed="0"/>
+    <w:lsdException w:name="Colorful Shading Accent 3" w:semiHidden="0" w:uiPriority="71" w:unhideWhenUsed="0"/>
+    <w:lsdException w:name="Colorful List Accent 3" w:semiHidden="0" w:uiPriority="72" w:unhideWhenUsed="0"/>
+    <w:lsdException w:name="Colorful Grid Accent 3" w:semiHidden="0" w:uiPriority="73" w:unhideWhenUsed="0"/>
+    <w:lsdException w:name="Light Shading Accent 4" w:semiHidden="0" w:uiPriority="60" w:unhideWhenUsed="0"/>
+    <w:lsdException w:name="Light List Accent 4" w:semiHidden="0" w:uiPriority="61" w:unhideWhenUsed="0"/>
+    <w:lsdException w:name="Light Grid Accent 4" w:semiHidden="0" w:uiPriority="62" w:unhideWhenUsed="0"/>
+    <w:lsdException w:name="Medium Shading 1 Accent 4" w:semiHidden="0" w:uiPriority="63" w:unhideWhenUsed="0"/>
+    <w:lsdException w:name="Medium Shading 2 Accent 4" w:semiHidden="0" w:uiPriority="64" w:unhideWhenUsed="0"/>
+    <w:lsdException w:name="Medium List 1 Accent 4" w:semiHidden="0" w:uiPriority="65" w:unhideWhenUsed="0"/>
+    <w:lsdException w:name="Medium List 2 Accent 4" w:semiHidden="0" w:uiPriority="66" w:unhideWhenUsed="0"/>
+    <w:lsdException w:name="Medium Grid 1 Accent 4" w:semiHidden="0" w:uiPriority="67" w:unhideWhenUsed="0"/>
+    <w:lsdException w:name="Medium Grid 2 Accent 4" w:semiHidden="0" w:uiPriority="68" w:unhideWhenUsed="0"/>
+    <w:lsdException w:name="Medium Grid 3 Accent 4" w:semiHidden="0" w:uiPriority="69" w:unhideWhenUsed="0"/>
+    <w:lsdException w:name="Dark List Accent 4" w:semiHidden="0" w:uiPriority="70" w:unhideWhenUsed="0"/>
+    <w:lsdException w:name="Colorful Shading Accent 4" w:semiHidden="0" w:uiPriority="71" w:unhideWhenUsed="0"/>
+    <w:lsdException w:name="Colorful List Accent 4" w:semiHidden="0" w:uiPriority="72" w:unhideWhenUsed="0"/>
+    <w:lsdException w:name="Colorful Grid Accent 4" w:semiHidden="0" w:uiPriority="73" w:unhideWhenUsed="0"/>
+    <w:lsdException w:name="Light Shading Accent 5" w:semiHidden="0" w:uiPriority="60" w:unhideWhenUsed="0"/>
+    <w:lsdException w:name="Light List Accent 5" w:semiHidden="0" w:uiPriority="61" w:unhideWhenUsed="0"/>
+    <w:lsdException w:name="Light Grid Accent 5" w:semiHidden="0" w:uiPriority="62" w:unhideWhenUsed="0"/>
+    <w:lsdException w:name="Medium Shading 1 Accent 5" w:semiHidden="0" w:uiPriority="63" w:unhideWhenUsed="0"/>
+    <w:lsdException w:name="Medium Shading 2 Accent 5" w:semiHidden="0" w:uiPriority="64" w:unhideWhenUsed="0"/>
+    <w:lsdException w:name="Medium List 1 Accent 5" w:semiHidden="0" w:uiPriority="65" w:unhideWhenUsed="0"/>
+    <w:lsdException w:name="Medium List 2 Accent 5" w:semiHidden="0" w:uiPriority="66" w:unhideWhenUsed="0"/>
+    <w:lsdException w:name="Medium Grid 1 Accent 5" w:semiHidden="0" w:uiPriority="67" w:unhideWhenUsed="0"/>
+    <w:lsdException w:name="Medium Grid 2 Accent 5" w:semiHidden="0" w:uiPriority="68" w:unhideWhenUsed="0"/>
+    <w:lsdException w:name="Medium Grid 3 Accent 5" w:semiHidden="0" w:uiPriority="69" w:unhideWhenUsed="0"/>
+    <w:lsdException w:name="Dark List Accent 5" w:semiHidden="0" w:uiPriority="70" w:unhideWhenUsed="0"/>
+    <w:lsdException w:name="Colorful Shading Accent 5" w:semiHidden="0" w:uiPriority="71" w:unhideWhenUsed="0"/>
+    <w:lsdException w:name="Colorful List Accent 5" w:semiHidden="0" w:uiPriority="72" w:unhideWhenUsed="0"/>
+    <w:lsdException w:name="Colorful Grid Accent 5" w:semiHidden="0" w:uiPriority="73" w:unhideWhenUsed="0"/>
+    <w:lsdException w:name="Light Shading Accent 6" w:semiHidden="0" w:uiPriority="60" w:unhideWhenUsed="0"/>
+    <w:lsdException w:name="Light List Accent 6" w:semiHidden="0" w:uiPriority="61" w:unhideWhenUsed="0"/>
+    <w:lsdException w:name="Light Grid Accent 6" w:semiHidden="0" w:uiPriority="62" w:unhideWhenUsed="0"/>
+    <w:lsdException w:name="Medium Shading 1 Accent 6" w:semiHidden="0" w:uiPriority="63" w:unhideWhenUsed="0"/>
+    <w:lsdException w:name="Medium Shading 2 Accent 6" w:semiHidden="0" w:uiPriority="64" w:unhideWhenUsed="0"/>
+    <w:lsdException w:name="Medium List 1 Accent 6" w:semiHidden="0" w:uiPriority="65" w:unhideWhenUsed="0"/>
+    <w:lsdException w:name="Medium List 2 Accent 6" w:semiHidden="0" w:uiPriority="66" w:unhideWhenUsed="0"/>
+    <w:lsdException w:name="Medium Grid 1 Accent 6" w:semiHidden="0" w:uiPriority="67" w:unhideWhenUsed="0"/>
+    <w:lsdException w:name="Medium Grid 2 Accent 6" w:semiHidden="0" w:uiPriority="68" w:unhideWhenUsed="0"/>
+    <w:lsdException w:name="Medium Grid 3 Accent 6" w:semiHidden="0" w:uiPriority="69" w:unhideWhenUsed="0"/>
+    <w:lsdException w:name="Dark List Accent 6" w:semiHidden="0" w:uiPriority="70" w:unhideWhenUsed="0"/>
+    <w:lsdException w:name="Colorful Shading Accent 6" w:semiHidden="0" w:uiPriority="71" w:unhideWhenUsed="0"/>
+    <w:lsdException w:name="Colorful List Accent 6" w:semiHidden="0" w:uiPriority="72" w:unhideWhenUsed="0"/>
+    <w:lsdException w:name="Colorful Grid Accent 6" w:semiHidden="0" w:uiPriority="73" w:unhideWhenUsed="0"/>
+    <w:lsdException w:name="Subtle Emphasis" w:semiHidden="0" w:uiPriority="19" w:unhideWhenUsed="0" w:qFormat="1"/>
+    <w:lsdException w:name="Intense Emphasis" w:semiHidden="0" w:uiPriority="21" w:unhideWhenUsed="0" w:qFormat="1"/>
+    <w:lsdException w:name="Subtle Reference" w:semiHidden="0" w:uiPriority="31" w:unhideWhenUsed="0" w:qFormat="1"/>
+    <w:lsdException w:name="Intense Reference" w:semiHidden="0" w:uiPriority="32" w:unhideWhenUsed="0" w:qFormat="1"/>
+    <w:lsdException w:name="Book Title" w:semiHidden="0" w:uiPriority="33" w:unhideWhenUsed="0" w:qFormat="1"/>
+    <w:lsdException w:name="Bibliography" w:uiPriority="37"/>
+    <w:lsdException w:name="TOC Heading" w:semiHidden="0" w:uiPriority="39" w:unhideWhenUsed="0" w:qFormat="1"/>
   </w:latentStyles>
   <w:style w:type="paragraph" w:default="1" w:styleId="Normal">
     <w:name w:val="Normal"/>
@@ -42412,6 +41118,7 @@
     <w:uiPriority w:val="99"/>
     <w:semiHidden/>
     <w:unhideWhenUsed/>
+    <w:qFormat/>
     <w:tblPr>
       <w:tblInd w:w="0" w:type="dxa"/>
       <w:tblCellMar>

</xml_diff>

<commit_message>
Project "Learning / Hibernate / Hibernate JBoss.org part_01":    ! Update Hibernate JBoss.org part_01/docs/Hibernate.docx file.    + Add examples (Locking -> Optimistic locking).    + Add a utility class to shorten the samples code (MyUtils.java).
</commit_message>
<xml_diff>
--- a/Hibernate/Hibernate JBoss.org part_01/docs/Hibernate.docx
+++ b/Hibernate/Hibernate JBoss.org part_01/docs/Hibernate.docx
@@ -36885,7 +36885,7 @@
       <w:pPr>
         <w:numPr>
           <w:ilvl w:val="0"/>
-          <w:numId w:val="66"/>
+          <w:numId w:val="65"/>
         </w:numPr>
         <w:rPr>
           <w:b/>
@@ -36916,7 +36916,7 @@
       <w:pPr>
         <w:numPr>
           <w:ilvl w:val="0"/>
-          <w:numId w:val="66"/>
+          <w:numId w:val="65"/>
         </w:numPr>
         <w:rPr>
           <w:b/>
@@ -37030,7 +37030,7 @@
       <w:pPr>
         <w:numPr>
           <w:ilvl w:val="0"/>
-          <w:numId w:val="67"/>
+          <w:numId w:val="66"/>
         </w:numPr>
         <w:rPr>
           <w:b/>
@@ -37064,6 +37064,143 @@
           <w:lang w:val="en-US"/>
         </w:rPr>
         <w:t>;</w:t>
+      </w:r>
+    </w:p>
+    <w:p>
+      <w:pPr>
+        <w:numPr>
+          <w:ilvl w:val="0"/>
+          <w:numId w:val="66"/>
+        </w:numPr>
+        <w:rPr>
+          <w:b/>
+          <w:noProof/>
+          <w:color w:val="0070C0"/>
+          <w:lang w:val="en-US"/>
+        </w:rPr>
+      </w:pPr>
+      <w:r>
+        <w:rPr>
+          <w:b/>
+          <w:noProof/>
+          <w:color w:val="0070C0"/>
+          <w:lang w:val="en-US"/>
+        </w:rPr>
+        <w:t>T</w:t>
+      </w:r>
+      <w:r>
+        <w:rPr>
+          <w:b/>
+          <w:noProof/>
+          <w:color w:val="0070C0"/>
+          <w:lang w:val="en-US"/>
+        </w:rPr>
+        <w:t>imestamp</w:t>
+      </w:r>
+      <w:r>
+        <w:rPr>
+          <w:b/>
+          <w:noProof/>
+          <w:lang w:val="en-US"/>
+        </w:rPr>
+        <w:t>.</w:t>
+      </w:r>
+    </w:p>
+    <w:p>
+      <w:pPr>
+        <w:pStyle w:val="NormalWeb"/>
+        <w:rPr>
+          <w:noProof/>
+          <w:lang w:val="en-US" w:eastAsia="en-US"/>
+        </w:rPr>
+      </w:pPr>
+      <w:r>
+        <w:rPr>
+          <w:noProof/>
+          <w:lang w:val="en-US" w:eastAsia="en-US"/>
+        </w:rPr>
+        <w:t>A version or timestamp property can never be null for a detached instance. Hibernate detects any instance with a null version or timestamp as transient, regardless of other unsaved-value strategies that you specify. Declaring a nullable version or timestamp property is an easy way to avoid problems with transitive reattachment in Hibernate, especially useful if you use assigned identifiers or composite keys.</w:t>
+      </w:r>
+      <w:r>
+        <w:rPr>
+          <w:noProof/>
+          <w:lang w:val="en-US" w:eastAsia="en-US"/>
+        </w:rPr>
+        <w:t xml:space="preserve"> (Unsaved-value strategy - </w:t>
+      </w:r>
+      <w:hyperlink r:id="rId53" w:history="1">
+        <w:r>
+          <w:rPr>
+            <w:rStyle w:val="Hyperlink"/>
+            <w:noProof/>
+            <w:lang w:val="en-US" w:eastAsia="en-US"/>
+          </w:rPr>
+          <w:t>https://stackoverflow.com/questions/8769308/what-is-the-need-for-an-unsaved-value-attribute-in-hibernate</w:t>
+        </w:r>
+      </w:hyperlink>
+      <w:r>
+        <w:rPr>
+          <w:noProof/>
+          <w:lang w:val="en-US" w:eastAsia="en-US"/>
+        </w:rPr>
+        <w:t>)</w:t>
+      </w:r>
+    </w:p>
+    <w:p>
+      <w:pPr>
+        <w:spacing w:before="100" w:beforeAutospacing="1" w:after="100" w:afterAutospacing="1"/>
+        <w:rPr>
+          <w:noProof/>
+          <w:lang w:val="en-US" w:eastAsia="en-US"/>
+        </w:rPr>
+      </w:pPr>
+      <w:r>
+        <w:rPr>
+          <w:noProof/>
+          <w:lang w:val="en-US" w:eastAsia="en-US"/>
+        </w:rPr>
+        <w:t xml:space="preserve">To enable optimistic locking simply add the </w:t>
+      </w:r>
+      <w:r>
+        <w:rPr>
+          <w:b/>
+          <w:noProof/>
+          <w:color w:val="0070C0"/>
+          <w:lang w:val="en-US"/>
+        </w:rPr>
+        <w:t>javax.persistence.Version</w:t>
+      </w:r>
+      <w:r>
+        <w:rPr>
+          <w:noProof/>
+          <w:lang w:val="en-US" w:eastAsia="en-US"/>
+        </w:rPr>
+        <w:t xml:space="preserve"> to the persistent attribute that defines the optimistic locking value. </w:t>
+      </w:r>
+    </w:p>
+    <w:p>
+      <w:pPr>
+        <w:spacing w:before="100" w:beforeAutospacing="1"/>
+        <w:ind w:firstLine="0"/>
+        <w:rPr>
+          <w:noProof/>
+          <w:lang w:val="en-US" w:eastAsia="en-US"/>
+        </w:rPr>
+      </w:pPr>
+      <w:r>
+        <w:rPr>
+          <w:b/>
+          <w:noProof/>
+          <w:lang w:val="en-US" w:eastAsia="en-US"/>
+        </w:rPr>
+        <w:t>JPA</w:t>
+      </w:r>
+      <w:r>
+        <w:rPr>
+          <w:noProof/>
+          <w:lang w:val="en-US" w:eastAsia="en-US"/>
+        </w:rPr>
+        <w:t>:</w:t>
       </w:r>
     </w:p>
     <w:p>
@@ -37072,13 +37209,29 @@
           <w:ilvl w:val="0"/>
           <w:numId w:val="67"/>
         </w:numPr>
+        <w:spacing w:after="100" w:afterAutospacing="1"/>
+        <w:ind w:left="714" w:hanging="357"/>
+        <w:rPr>
+          <w:noProof/>
+          <w:lang w:val="en-US" w:eastAsia="en-US"/>
+        </w:rPr>
+      </w:pPr>
+      <w:r>
         <w:rPr>
           <w:b/>
           <w:noProof/>
           <w:color w:val="0070C0"/>
           <w:lang w:val="en-US"/>
         </w:rPr>
-      </w:pPr>
+        <w:t>int</w:t>
+      </w:r>
+      <w:r>
+        <w:rPr>
+          <w:noProof/>
+          <w:lang w:val="en-US" w:eastAsia="en-US"/>
+        </w:rPr>
+        <w:t xml:space="preserve"> or </w:t>
+      </w:r>
       <w:r>
         <w:rPr>
           <w:b/>
@@ -37086,8 +37239,31 @@
           <w:color w:val="0070C0"/>
           <w:lang w:val="en-US"/>
         </w:rPr>
-        <w:t>T</w:t>
-      </w:r>
+        <w:t>Integer</w:t>
+      </w:r>
+      <w:r>
+        <w:rPr>
+          <w:rFonts w:ascii="Courier New" w:hAnsi="Courier New" w:cs="Courier New"/>
+          <w:noProof/>
+          <w:sz w:val="20"/>
+          <w:szCs w:val="20"/>
+          <w:lang w:val="en-US" w:eastAsia="en-US"/>
+        </w:rPr>
+        <w:t>;</w:t>
+      </w:r>
+    </w:p>
+    <w:p>
+      <w:pPr>
+        <w:numPr>
+          <w:ilvl w:val="0"/>
+          <w:numId w:val="67"/>
+        </w:numPr>
+        <w:spacing w:before="100" w:beforeAutospacing="1" w:after="100" w:afterAutospacing="1"/>
+        <w:rPr>
+          <w:noProof/>
+          <w:lang w:val="en-US" w:eastAsia="en-US"/>
+        </w:rPr>
+      </w:pPr>
       <w:r>
         <w:rPr>
           <w:b/>
@@ -37095,125 +37271,214 @@
           <w:color w:val="0070C0"/>
           <w:lang w:val="en-US"/>
         </w:rPr>
-        <w:t>imestamp</w:t>
+        <w:t>short</w:t>
+      </w:r>
+      <w:r>
+        <w:rPr>
+          <w:noProof/>
+          <w:lang w:val="en-US" w:eastAsia="en-US"/>
+        </w:rPr>
+        <w:t xml:space="preserve"> or </w:t>
       </w:r>
       <w:r>
         <w:rPr>
           <w:b/>
           <w:noProof/>
-          <w:lang w:val="en-US"/>
+          <w:color w:val="0070C0"/>
+          <w:lang w:val="en-US"/>
+        </w:rPr>
+        <w:t>Short</w:t>
+      </w:r>
+      <w:r>
+        <w:rPr>
+          <w:rFonts w:ascii="Courier New" w:hAnsi="Courier New" w:cs="Courier New"/>
+          <w:noProof/>
+          <w:sz w:val="20"/>
+          <w:szCs w:val="20"/>
+          <w:lang w:val="en-US" w:eastAsia="en-US"/>
+        </w:rPr>
+        <w:t>;</w:t>
+      </w:r>
+    </w:p>
+    <w:p>
+      <w:pPr>
+        <w:numPr>
+          <w:ilvl w:val="0"/>
+          <w:numId w:val="67"/>
+        </w:numPr>
+        <w:spacing w:before="100" w:beforeAutospacing="1" w:after="100" w:afterAutospacing="1"/>
+        <w:rPr>
+          <w:noProof/>
+          <w:lang w:val="en-US" w:eastAsia="en-US"/>
+        </w:rPr>
+      </w:pPr>
+      <w:r>
+        <w:rPr>
+          <w:b/>
+          <w:noProof/>
+          <w:color w:val="0070C0"/>
+          <w:lang w:val="en-US"/>
+        </w:rPr>
+        <w:t>long</w:t>
+      </w:r>
+      <w:r>
+        <w:rPr>
+          <w:noProof/>
+          <w:lang w:val="en-US" w:eastAsia="en-US"/>
+        </w:rPr>
+        <w:t xml:space="preserve"> or </w:t>
+      </w:r>
+      <w:r>
+        <w:rPr>
+          <w:b/>
+          <w:noProof/>
+          <w:color w:val="0070C0"/>
+          <w:lang w:val="en-US"/>
+        </w:rPr>
+        <w:t>Long</w:t>
+      </w:r>
+      <w:r>
+        <w:rPr>
+          <w:rFonts w:ascii="Courier New" w:hAnsi="Courier New" w:cs="Courier New"/>
+          <w:noProof/>
+          <w:sz w:val="20"/>
+          <w:szCs w:val="20"/>
+          <w:lang w:val="en-US" w:eastAsia="en-US"/>
+        </w:rPr>
+        <w:t>;</w:t>
+      </w:r>
+    </w:p>
+    <w:p>
+      <w:pPr>
+        <w:numPr>
+          <w:ilvl w:val="0"/>
+          <w:numId w:val="67"/>
+        </w:numPr>
+        <w:spacing w:before="100" w:beforeAutospacing="1"/>
+        <w:ind w:left="714" w:hanging="357"/>
+        <w:rPr>
+          <w:noProof/>
+          <w:lang w:val="en-US" w:eastAsia="en-US"/>
+        </w:rPr>
+      </w:pPr>
+      <w:r>
+        <w:rPr>
+          <w:b/>
+          <w:noProof/>
+          <w:color w:val="0070C0"/>
+          <w:lang w:val="en-US"/>
+        </w:rPr>
+        <w:t>java.sql.Timestamp</w:t>
+      </w:r>
+      <w:r>
+        <w:rPr>
+          <w:rFonts w:ascii="Courier New" w:hAnsi="Courier New" w:cs="Courier New"/>
+          <w:noProof/>
+          <w:sz w:val="20"/>
+          <w:szCs w:val="20"/>
+          <w:lang w:val="en-US" w:eastAsia="en-US"/>
         </w:rPr>
         <w:t>.</w:t>
       </w:r>
     </w:p>
     <w:p>
       <w:pPr>
+        <w:ind w:firstLine="0"/>
+        <w:rPr>
+          <w:noProof/>
+          <w:lang w:val="en-US" w:eastAsia="en-US"/>
+        </w:rPr>
+      </w:pPr>
+      <w:r>
+        <w:rPr>
+          <w:b/>
+          <w:noProof/>
+          <w:lang w:val="en-US" w:eastAsia="en-US"/>
+        </w:rPr>
+        <w:t>Hibernate</w:t>
+      </w:r>
+      <w:r>
+        <w:rPr>
+          <w:noProof/>
+          <w:lang w:val="en-US" w:eastAsia="en-US"/>
+        </w:rPr>
+        <w:t>:</w:t>
+      </w:r>
+    </w:p>
+    <w:p>
+      <w:pPr>
+        <w:numPr>
+          <w:ilvl w:val="0"/>
+          <w:numId w:val="67"/>
+        </w:numPr>
+        <w:spacing w:after="100" w:afterAutospacing="1"/>
+        <w:ind w:left="714" w:hanging="357"/>
+        <w:rPr>
+          <w:b/>
+          <w:noProof/>
+          <w:color w:val="0070C0"/>
+          <w:lang w:val="en-US"/>
+        </w:rPr>
+      </w:pPr>
+      <w:r>
+        <w:rPr>
+          <w:b/>
+          <w:noProof/>
+          <w:color w:val="0070C0"/>
+          <w:lang w:val="en-US"/>
+        </w:rPr>
+        <w:t xml:space="preserve"> </w:t>
+      </w:r>
+      <w:r>
+        <w:rPr>
+          <w:noProof/>
+          <w:lang w:val="en-US"/>
+        </w:rPr>
+        <w:t>Java 8 Date/Time types, such as</w:t>
+      </w:r>
+      <w:r>
+        <w:rPr>
+          <w:b/>
+          <w:noProof/>
+          <w:color w:val="0070C0"/>
+          <w:lang w:val="en-US"/>
+        </w:rPr>
+        <w:t xml:space="preserve"> Instant.</w:t>
+      </w:r>
+    </w:p>
+    <w:p>
+      <w:pPr>
         <w:pStyle w:val="NormalWeb"/>
         <w:rPr>
           <w:noProof/>
-          <w:lang w:val="en-US" w:eastAsia="en-US"/>
-        </w:rPr>
-      </w:pPr>
-      <w:r>
-        <w:rPr>
-          <w:noProof/>
-          <w:lang w:val="en-US" w:eastAsia="en-US"/>
-        </w:rPr>
-        <w:t>A version or timestamp property can never be null for a detached instance. Hibernate detects any instance with a null version or timestamp as transient, regardless of other unsaved-value strategies that you specify. Declaring a nullable version or timestamp property is an easy way to avoid problems with transitive reattachment in Hibernate, especially useful if you use assigned identifiers or composite keys.</w:t>
-      </w:r>
-      <w:r>
-        <w:rPr>
-          <w:noProof/>
-          <w:lang w:val="en-US" w:eastAsia="en-US"/>
-        </w:rPr>
-        <w:t xml:space="preserve"> (Unsaved-value strategy - </w:t>
-      </w:r>
-      <w:hyperlink r:id="rId53" w:history="1">
-        <w:r>
-          <w:rPr>
-            <w:rStyle w:val="Hyperlink"/>
-            <w:noProof/>
-            <w:lang w:val="en-US" w:eastAsia="en-US"/>
-          </w:rPr>
-          <w:t>https://stackoverflow.com/questions/8769308/what-is-the-need-for-an-unsaved-value-attribute-in-hibernate</w:t>
-        </w:r>
-      </w:hyperlink>
-      <w:r>
-        <w:rPr>
-          <w:noProof/>
-          <w:lang w:val="en-US" w:eastAsia="en-US"/>
-        </w:rPr>
-        <w:t>)</w:t>
-      </w:r>
-    </w:p>
-    <w:p>
-      <w:pPr>
-        <w:spacing w:before="100" w:beforeAutospacing="1" w:after="100" w:afterAutospacing="1"/>
-        <w:rPr>
-          <w:noProof/>
-          <w:lang w:val="en-US" w:eastAsia="en-US"/>
-        </w:rPr>
-      </w:pPr>
-      <w:r>
-        <w:rPr>
-          <w:noProof/>
-          <w:lang w:val="en-US" w:eastAsia="en-US"/>
-        </w:rPr>
-        <w:t xml:space="preserve">To enable optimistic locking simply add the </w:t>
-      </w:r>
-      <w:r>
-        <w:rPr>
-          <w:b/>
-          <w:noProof/>
-          <w:color w:val="0070C0"/>
-          <w:lang w:val="en-US"/>
-        </w:rPr>
-        <w:t>javax.persistence.Version</w:t>
-      </w:r>
-      <w:r>
-        <w:rPr>
-          <w:noProof/>
-          <w:lang w:val="en-US" w:eastAsia="en-US"/>
-        </w:rPr>
-        <w:t xml:space="preserve"> to the persistent attribute that defines the optimistic locking value. </w:t>
-      </w:r>
-    </w:p>
-    <w:p>
-      <w:pPr>
-        <w:spacing w:before="100" w:beforeAutospacing="1"/>
-        <w:ind w:firstLine="0"/>
-        <w:rPr>
-          <w:noProof/>
-          <w:lang w:val="en-US" w:eastAsia="en-US"/>
-        </w:rPr>
-      </w:pPr>
-      <w:r>
-        <w:rPr>
-          <w:b/>
-          <w:noProof/>
-          <w:lang w:val="en-US" w:eastAsia="en-US"/>
-        </w:rPr>
-        <w:t>JPA</w:t>
-      </w:r>
-      <w:r>
-        <w:rPr>
-          <w:noProof/>
-          <w:lang w:val="en-US" w:eastAsia="en-US"/>
+          <w:lang w:val="en-US"/>
+        </w:rPr>
+      </w:pPr>
+      <w:r>
+        <w:rPr>
+          <w:noProof/>
+          <w:lang w:val="en-US"/>
+        </w:rPr>
+        <w:t>Your application is forbidden from altering the version number set by Hibernate. To artificially increase the version number, see the documentation for properties</w:t>
+      </w:r>
+      <w:r>
+        <w:rPr>
+          <w:noProof/>
+          <w:lang w:val="en-US"/>
         </w:rPr>
         <w:t>:</w:t>
       </w:r>
     </w:p>
     <w:p>
       <w:pPr>
+        <w:pStyle w:val="NormalWeb"/>
         <w:numPr>
           <w:ilvl w:val="0"/>
           <w:numId w:val="68"/>
         </w:numPr>
-        <w:spacing w:after="100" w:afterAutospacing="1"/>
-        <w:ind w:left="714" w:hanging="357"/>
-        <w:rPr>
-          <w:noProof/>
-          <w:lang w:val="en-US" w:eastAsia="en-US"/>
+        <w:rPr>
+          <w:noProof/>
+          <w:lang w:val="en-US"/>
         </w:rPr>
       </w:pPr>
       <w:r>
@@ -37223,45 +37488,30 @@
           <w:color w:val="0070C0"/>
           <w:lang w:val="en-US"/>
         </w:rPr>
-        <w:t>int</w:t>
-      </w:r>
-      <w:r>
-        <w:rPr>
-          <w:noProof/>
-          <w:lang w:val="en-US" w:eastAsia="en-US"/>
-        </w:rPr>
-        <w:t xml:space="preserve"> or </w:t>
-      </w:r>
-      <w:r>
-        <w:rPr>
-          <w:b/>
-          <w:noProof/>
-          <w:color w:val="0070C0"/>
-          <w:lang w:val="en-US"/>
-        </w:rPr>
-        <w:t>Integer</w:t>
-      </w:r>
-      <w:r>
-        <w:rPr>
-          <w:rFonts w:ascii="Courier New" w:hAnsi="Courier New" w:cs="Courier New"/>
-          <w:noProof/>
-          <w:sz w:val="20"/>
-          <w:szCs w:val="20"/>
-          <w:lang w:val="en-US" w:eastAsia="en-US"/>
-        </w:rPr>
-        <w:t>;</w:t>
-      </w:r>
-    </w:p>
-    <w:p>
-      <w:pPr>
+        <w:lastRenderedPageBreak/>
+        <w:t>LockModeType.OPTIMISTIC_FORCE_INCREMENT</w:t>
+      </w:r>
+      <w:r>
+        <w:rPr>
+          <w:noProof/>
+          <w:lang w:val="en-US"/>
+        </w:rPr>
+        <w:t xml:space="preserve"> or</w:t>
+      </w:r>
+    </w:p>
+    <w:p>
+      <w:pPr>
+        <w:pStyle w:val="NormalWeb"/>
         <w:numPr>
           <w:ilvl w:val="0"/>
           <w:numId w:val="68"/>
         </w:numPr>
-        <w:spacing w:before="100" w:beforeAutospacing="1" w:after="100" w:afterAutospacing="1"/>
-        <w:rPr>
-          <w:noProof/>
-          <w:lang w:val="en-US" w:eastAsia="en-US"/>
+        <w:rPr>
+          <w:rFonts w:ascii="Courier New" w:hAnsi="Courier New" w:cs="Courier New"/>
+          <w:noProof/>
+          <w:sz w:val="20"/>
+          <w:szCs w:val="20"/>
+          <w:lang w:val="en-US"/>
         </w:rPr>
       </w:pPr>
       <w:r>
@@ -37271,14 +37521,39 @@
           <w:color w:val="0070C0"/>
           <w:lang w:val="en-US"/>
         </w:rPr>
-        <w:t>short</w:t>
-      </w:r>
-      <w:r>
-        <w:rPr>
-          <w:noProof/>
-          <w:lang w:val="en-US" w:eastAsia="en-US"/>
-        </w:rPr>
-        <w:t xml:space="preserve"> or </w:t>
+        <w:t>LockModeType.PESSIMISTIC_FORCE_INCREMENT</w:t>
+      </w:r>
+    </w:p>
+    <w:p>
+      <w:pPr>
+        <w:pStyle w:val="NormalWeb"/>
+        <w:rPr>
+          <w:noProof/>
+          <w:lang w:val="en-US"/>
+        </w:rPr>
+      </w:pPr>
+      <w:r>
+        <w:rPr>
+          <w:noProof/>
+          <w:lang w:val="en-US"/>
+        </w:rPr>
+        <w:t xml:space="preserve"> check in the Hibernate Entity Manager reference documentation.</w:t>
+      </w:r>
+    </w:p>
+    <w:p>
+      <w:pPr>
+        <w:pStyle w:val="NormalWeb"/>
+        <w:rPr>
+          <w:noProof/>
+          <w:lang w:val="en-US"/>
+        </w:rPr>
+      </w:pPr>
+      <w:r>
+        <w:rPr>
+          <w:noProof/>
+          <w:lang w:val="en-US"/>
+        </w:rPr>
+        <w:t xml:space="preserve">If the version number is generated by the database, such as a trigger, use the annotation </w:t>
       </w:r>
       <w:r>
         <w:rPr>
@@ -37287,47 +37562,67 @@
           <w:color w:val="0070C0"/>
           <w:lang w:val="en-US"/>
         </w:rPr>
-        <w:t>Short</w:t>
-      </w:r>
-      <w:r>
-        <w:rPr>
-          <w:rFonts w:ascii="Courier New" w:hAnsi="Courier New" w:cs="Courier New"/>
-          <w:noProof/>
-          <w:sz w:val="20"/>
-          <w:szCs w:val="20"/>
-          <w:lang w:val="en-US" w:eastAsia="en-US"/>
-        </w:rPr>
-        <w:t>;</w:t>
-      </w:r>
-    </w:p>
-    <w:p>
-      <w:pPr>
+        <w:t>@org.hibernate.annotations.Generated(GenerationTime.ALWAYS)</w:t>
+      </w:r>
+      <w:r>
+        <w:rPr>
+          <w:noProof/>
+          <w:lang w:val="en-US"/>
+        </w:rPr>
+        <w:t xml:space="preserve"> on the version attribute</w:t>
+      </w:r>
+      <w:r>
+        <w:rPr>
+          <w:noProof/>
+          <w:lang w:val="en-US"/>
+        </w:rPr>
+        <w:t>.</w:t>
+      </w:r>
+    </w:p>
+    <w:p>
+      <w:pPr>
+        <w:pStyle w:val="NormalWeb"/>
+        <w:rPr>
+          <w:noProof/>
+          <w:lang w:val="en-US"/>
+        </w:rPr>
+      </w:pPr>
+      <w:r>
+        <w:rPr>
+          <w:noProof/>
+          <w:lang w:val="en-US"/>
+        </w:rPr>
+        <w:t>An</w:t>
+      </w:r>
+      <w:r>
+        <w:rPr>
+          <w:noProof/>
+          <w:lang w:val="en-US"/>
+        </w:rPr>
+        <w:t xml:space="preserve"> application is forbidden from altering the version number set by Hibernate. To artificially increase the version number, </w:t>
+      </w:r>
+      <w:r>
+        <w:rPr>
+          <w:noProof/>
+          <w:lang w:val="en-US"/>
+        </w:rPr>
+        <w:t>use:</w:t>
+      </w:r>
+    </w:p>
+    <w:p>
+      <w:pPr>
+        <w:pStyle w:val="NormalWeb"/>
         <w:numPr>
           <w:ilvl w:val="0"/>
           <w:numId w:val="68"/>
         </w:numPr>
-        <w:spacing w:before="100" w:beforeAutospacing="1" w:after="100" w:afterAutospacing="1"/>
-        <w:rPr>
-          <w:noProof/>
-          <w:lang w:val="en-US" w:eastAsia="en-US"/>
-        </w:rPr>
-      </w:pPr>
-      <w:r>
         <w:rPr>
           <w:b/>
           <w:noProof/>
           <w:color w:val="0070C0"/>
           <w:lang w:val="en-US"/>
         </w:rPr>
-        <w:t>long</w:t>
-      </w:r>
-      <w:r>
-        <w:rPr>
-          <w:noProof/>
-          <w:lang w:val="en-US" w:eastAsia="en-US"/>
-        </w:rPr>
-        <w:t xml:space="preserve"> or </w:t>
-      </w:r>
+      </w:pPr>
       <w:r>
         <w:rPr>
           <w:b/>
@@ -37335,29 +37630,170 @@
           <w:color w:val="0070C0"/>
           <w:lang w:val="en-US"/>
         </w:rPr>
-        <w:t>Long</w:t>
-      </w:r>
-      <w:r>
-        <w:rPr>
-          <w:rFonts w:ascii="Courier New" w:hAnsi="Courier New" w:cs="Courier New"/>
-          <w:noProof/>
-          <w:sz w:val="20"/>
-          <w:szCs w:val="20"/>
-          <w:lang w:val="en-US" w:eastAsia="en-US"/>
-        </w:rPr>
-        <w:t>;</w:t>
-      </w:r>
-    </w:p>
-    <w:p>
-      <w:pPr>
+        <w:t>LockModeType.OPTIMISTIC_FORCE_INCREMENT</w:t>
+      </w:r>
+    </w:p>
+    <w:p>
+      <w:pPr>
+        <w:pStyle w:val="NormalWeb"/>
         <w:numPr>
           <w:ilvl w:val="0"/>
           <w:numId w:val="68"/>
         </w:numPr>
-        <w:spacing w:before="100" w:beforeAutospacing="1"/>
-        <w:ind w:left="714" w:hanging="357"/>
-        <w:rPr>
-          <w:noProof/>
+        <w:rPr>
+          <w:b/>
+          <w:noProof/>
+          <w:color w:val="0070C0"/>
+          <w:lang w:val="en-US"/>
+        </w:rPr>
+      </w:pPr>
+      <w:r>
+        <w:rPr>
+          <w:b/>
+          <w:noProof/>
+          <w:color w:val="0070C0"/>
+          <w:lang w:val="en-US"/>
+        </w:rPr>
+        <w:t>LockModeType.PESSIMISTIC_FORCE_INCREMENT</w:t>
+      </w:r>
+    </w:p>
+    <w:p>
+      <w:pPr>
+        <w:pStyle w:val="HTMLPreformatted"/>
+        <w:rPr>
+          <w:rFonts w:cs="Courier New"/>
+          <w:lang w:eastAsia="en-US"/>
+        </w:rPr>
+      </w:pPr>
+      <w:r>
+        <w:rPr>
+          <w:noProof/>
+        </w:rPr>
+        <w:t xml:space="preserve">По умолчанию измение любого свойства </w:t>
+      </w:r>
+      <w:r>
+        <w:rPr>
+          <w:noProof/>
+          <w:lang w:val="en-US"/>
+        </w:rPr>
+        <w:t>entity</w:t>
+      </w:r>
+      <w:r>
+        <w:rPr>
+          <w:noProof/>
+        </w:rPr>
+        <w:t xml:space="preserve"> </w:t>
+      </w:r>
+      <w:r>
+        <w:rPr>
+          <w:noProof/>
+        </w:rPr>
+        <w:t xml:space="preserve">приводит к изменению версии. Что изменение свойства не вызывало изменение версии используется аннотация </w:t>
+      </w:r>
+      <w:r>
+        <w:rPr>
+          <w:rFonts w:ascii="Times New Roman" w:hAnsi="Times New Roman"/>
+          <w:b/>
+          <w:noProof/>
+          <w:color w:val="0070C0"/>
+          <w:sz w:val="24"/>
+          <w:szCs w:val="24"/>
+        </w:rPr>
+        <w:t>@</w:t>
+      </w:r>
+      <w:r>
+        <w:rPr>
+          <w:rFonts w:ascii="Times New Roman" w:hAnsi="Times New Roman"/>
+          <w:b/>
+          <w:noProof/>
+          <w:color w:val="0070C0"/>
+          <w:sz w:val="24"/>
+          <w:szCs w:val="24"/>
+          <w:lang w:val="en-US"/>
+        </w:rPr>
+        <w:t>OptimisticLock</w:t>
+      </w:r>
+      <w:r>
+        <w:rPr>
+          <w:rFonts w:ascii="Times New Roman" w:hAnsi="Times New Roman"/>
+          <w:b/>
+          <w:noProof/>
+          <w:color w:val="0070C0"/>
+          <w:sz w:val="24"/>
+          <w:szCs w:val="24"/>
+        </w:rPr>
+        <w:t>(</w:t>
+      </w:r>
+      <w:bookmarkStart w:id="79" w:name="_GoBack"/>
+      <w:bookmarkEnd w:id="79"/>
+      <w:r>
+        <w:rPr>
+          <w:rFonts w:ascii="Times New Roman" w:hAnsi="Times New Roman"/>
+          <w:b/>
+          <w:noProof/>
+          <w:color w:val="0070C0"/>
+          <w:sz w:val="24"/>
+          <w:szCs w:val="24"/>
+          <w:lang w:val="en-US"/>
+        </w:rPr>
+        <w:t>excluded</w:t>
+      </w:r>
+      <w:r>
+        <w:rPr>
+          <w:rFonts w:ascii="Times New Roman" w:hAnsi="Times New Roman"/>
+          <w:b/>
+          <w:noProof/>
+          <w:color w:val="0070C0"/>
+          <w:sz w:val="24"/>
+          <w:szCs w:val="24"/>
+        </w:rPr>
+        <w:t xml:space="preserve"> = </w:t>
+      </w:r>
+      <w:r>
+        <w:rPr>
+          <w:rFonts w:ascii="Times New Roman" w:hAnsi="Times New Roman"/>
+          <w:b/>
+          <w:noProof/>
+          <w:color w:val="0070C0"/>
+          <w:sz w:val="24"/>
+          <w:szCs w:val="24"/>
+          <w:lang w:val="en-US"/>
+        </w:rPr>
+        <w:t>true</w:t>
+      </w:r>
+      <w:r>
+        <w:rPr>
+          <w:rFonts w:ascii="Times New Roman" w:hAnsi="Times New Roman"/>
+          <w:b/>
+          <w:noProof/>
+          <w:color w:val="0070C0"/>
+          <w:sz w:val="24"/>
+          <w:szCs w:val="24"/>
+        </w:rPr>
+        <w:t>)</w:t>
+      </w:r>
+      <w:r>
+        <w:rPr>
+          <w:noProof/>
+        </w:rPr>
+        <w:t>.</w:t>
+      </w:r>
+    </w:p>
+    <w:p>
+      <w:pPr>
+        <w:pStyle w:val="NormalWeb"/>
+        <w:rPr>
+          <w:noProof/>
+        </w:rPr>
+      </w:pPr>
+    </w:p>
+    <w:p>
+      <w:pPr>
+        <w:rPr>
+          <w:b/>
+          <w:noProof/>
+          <w:sz w:val="20"/>
+          <w:szCs w:val="20"/>
           <w:lang w:val="en-US" w:eastAsia="en-US"/>
         </w:rPr>
       </w:pPr>
@@ -37365,61 +37801,133 @@
         <w:rPr>
           <w:b/>
           <w:noProof/>
-          <w:color w:val="0070C0"/>
-          <w:lang w:val="en-US"/>
-        </w:rPr>
-        <w:t>java.sql.Timestamp</w:t>
-      </w:r>
-      <w:r>
-        <w:rPr>
-          <w:rFonts w:ascii="Courier New" w:hAnsi="Courier New" w:cs="Courier New"/>
-          <w:noProof/>
-          <w:sz w:val="20"/>
-          <w:szCs w:val="20"/>
-          <w:lang w:val="en-US" w:eastAsia="en-US"/>
-        </w:rPr>
-        <w:t>.</w:t>
-      </w:r>
-    </w:p>
-    <w:p>
-      <w:pPr>
-        <w:ind w:firstLine="0"/>
-        <w:rPr>
-          <w:noProof/>
-          <w:lang w:val="en-US" w:eastAsia="en-US"/>
-        </w:rPr>
-      </w:pPr>
-      <w:r>
-        <w:rPr>
-          <w:b/>
-          <w:noProof/>
-          <w:lang w:val="en-US" w:eastAsia="en-US"/>
-        </w:rPr>
-        <w:t>Hibernate</w:t>
-      </w:r>
-      <w:r>
-        <w:rPr>
-          <w:noProof/>
-          <w:lang w:val="en-US" w:eastAsia="en-US"/>
+          <w:lang w:val="en-US"/>
+        </w:rPr>
+        <w:t>Timestamp</w:t>
+      </w:r>
+    </w:p>
+    <w:p>
+      <w:pPr>
+        <w:pStyle w:val="NormalWeb"/>
+        <w:rPr>
+          <w:noProof/>
+          <w:lang w:val="en-US"/>
+        </w:rPr>
+      </w:pPr>
+      <w:r>
+        <w:rPr>
+          <w:noProof/>
+          <w:lang w:val="en-US"/>
+        </w:rPr>
+        <w:t xml:space="preserve">Timestamps are a less reliable way of optimistic locking than version numbers but can be used by applications for other purposes as well. Timestamping is automatically used if you the </w:t>
+      </w:r>
+      <w:r>
+        <w:rPr>
+          <w:rStyle w:val="HTMLCode"/>
+          <w:noProof/>
+          <w:lang w:val="en-US"/>
+        </w:rPr>
+        <w:t>@Version</w:t>
+      </w:r>
+      <w:r>
+        <w:rPr>
+          <w:noProof/>
+          <w:lang w:val="en-US"/>
+        </w:rPr>
+        <w:t xml:space="preserve"> annotation on a </w:t>
+      </w:r>
+      <w:r>
+        <w:rPr>
+          <w:rStyle w:val="HTMLCode"/>
+          <w:noProof/>
+          <w:lang w:val="en-US"/>
+        </w:rPr>
+        <w:t>Date</w:t>
+      </w:r>
+      <w:r>
+        <w:rPr>
+          <w:noProof/>
+          <w:lang w:val="en-US"/>
+        </w:rPr>
+        <w:t xml:space="preserve"> or </w:t>
+      </w:r>
+      <w:r>
+        <w:rPr>
+          <w:rStyle w:val="HTMLCode"/>
+          <w:noProof/>
+          <w:lang w:val="en-US"/>
+        </w:rPr>
+        <w:t>Calendar</w:t>
+      </w:r>
+      <w:r>
+        <w:rPr>
+          <w:noProof/>
+          <w:lang w:val="en-US"/>
+        </w:rPr>
+        <w:t xml:space="preserve"> property type.</w:t>
+      </w:r>
+    </w:p>
+    <w:p>
+      <w:pPr>
+        <w:pStyle w:val="NormalWeb"/>
+        <w:rPr>
+          <w:noProof/>
+          <w:lang w:val="en-US"/>
+        </w:rPr>
+      </w:pPr>
+      <w:r>
+        <w:rPr>
+          <w:noProof/>
+          <w:lang w:val="en-US"/>
+        </w:rPr>
+        <w:t>Hibernate can retrieve the timestamp value from the database or the JVM</w:t>
+      </w:r>
+      <w:r>
+        <w:rPr>
+          <w:noProof/>
+          <w:lang w:val="en-US"/>
         </w:rPr>
         <w:t>:</w:t>
       </w:r>
     </w:p>
     <w:p>
       <w:pPr>
+        <w:pStyle w:val="NormalWeb"/>
         <w:numPr>
           <w:ilvl w:val="0"/>
-          <w:numId w:val="68"/>
+          <w:numId w:val="69"/>
         </w:numPr>
-        <w:spacing w:after="100" w:afterAutospacing="1"/>
-        <w:ind w:left="714" w:hanging="357"/>
+        <w:spacing w:after="0" w:afterAutospacing="0"/>
+        <w:ind w:left="1276" w:hanging="357"/>
+        <w:rPr>
+          <w:noProof/>
+          <w:lang w:val="en-US"/>
+        </w:rPr>
+      </w:pPr>
+      <w:r>
         <w:rPr>
           <w:b/>
           <w:noProof/>
+          <w:lang w:val="en-US"/>
+        </w:rPr>
+        <w:t>Database</w:t>
+      </w:r>
+      <w:r>
+        <w:rPr>
+          <w:noProof/>
+          <w:lang w:val="en-US"/>
+        </w:rPr>
+        <w:t xml:space="preserve"> -</w:t>
+      </w:r>
+      <w:r>
+        <w:rPr>
+          <w:b/>
+          <w:noProof/>
           <w:color w:val="0070C0"/>
           <w:lang w:val="en-US"/>
         </w:rPr>
-      </w:pPr>
+        <w:t xml:space="preserve"> @Source</w:t>
+      </w:r>
       <w:r>
         <w:rPr>
           <w:b/>
@@ -37427,6 +37935,34 @@
           <w:color w:val="0070C0"/>
           <w:lang w:val="en-US"/>
         </w:rPr>
+        <w:t>(value</w:t>
+      </w:r>
+      <w:r>
+        <w:rPr>
+          <w:b/>
+          <w:noProof/>
+          <w:color w:val="0070C0"/>
+          <w:lang w:val="en-US"/>
+        </w:rPr>
+        <w:t xml:space="preserve"> = SourceType.DB</w:t>
+      </w:r>
+      <w:r>
+        <w:rPr>
+          <w:b/>
+          <w:noProof/>
+          <w:color w:val="0070C0"/>
+          <w:lang w:val="en-US"/>
+        </w:rPr>
+        <w:t>)</w:t>
+      </w:r>
+      <w:r>
+        <w:rPr>
+          <w:rFonts w:ascii="Courier New" w:hAnsi="Courier New" w:cs="Courier New"/>
+          <w:noProof/>
+          <w:sz w:val="20"/>
+          <w:szCs w:val="20"/>
+          <w:lang w:val="en-US"/>
+        </w:rPr>
         <w:t xml:space="preserve"> </w:t>
       </w:r>
       <w:r>
@@ -37434,7 +37970,42 @@
           <w:noProof/>
           <w:lang w:val="en-US"/>
         </w:rPr>
-        <w:t>Java 8 Date/Time types, such as</w:t>
+        <w:t xml:space="preserve">(Default). </w:t>
+      </w:r>
+    </w:p>
+    <w:p>
+      <w:pPr>
+        <w:pStyle w:val="NormalWeb"/>
+        <w:spacing w:before="0" w:beforeAutospacing="0" w:after="0" w:afterAutospacing="0"/>
+        <w:ind w:left="1276" w:firstLine="0"/>
+        <w:rPr>
+          <w:noProof/>
+          <w:lang w:val="en-US"/>
+        </w:rPr>
+      </w:pPr>
+      <w:r>
+        <w:rPr>
+          <w:noProof/>
+          <w:lang w:val="en-US"/>
+        </w:rPr>
+        <w:t xml:space="preserve">             </w:t>
+      </w:r>
+      <w:r>
+        <w:rPr>
+          <w:noProof/>
+          <w:lang w:val="en-US"/>
+        </w:rPr>
+        <w:t>Or</w:t>
+      </w:r>
+      <w:r>
+        <w:rPr>
+          <w:rFonts w:ascii="Courier New" w:hAnsi="Courier New" w:cs="Courier New"/>
+          <w:noProof/>
+          <w:sz w:val="20"/>
+          <w:szCs w:val="20"/>
+          <w:lang w:val="en-US"/>
+        </w:rPr>
+        <w:t xml:space="preserve"> </w:t>
       </w:r>
       <w:r>
         <w:rPr>
@@ -37443,19 +38014,101 @@
           <w:color w:val="0070C0"/>
           <w:lang w:val="en-US"/>
         </w:rPr>
-        <w:t xml:space="preserve"> Instant.</w:t>
+        <w:t>@</w:t>
+      </w:r>
+      <w:r>
+        <w:rPr>
+          <w:b/>
+          <w:noProof/>
+          <w:color w:val="0070C0"/>
+          <w:lang w:val="en-US"/>
+        </w:rPr>
+        <w:t>Generated(GenerationTime.ALWAYS)</w:t>
       </w:r>
     </w:p>
     <w:p>
       <w:pPr>
         <w:pStyle w:val="NormalWeb"/>
+        <w:numPr>
+          <w:ilvl w:val="0"/>
+          <w:numId w:val="69"/>
+        </w:numPr>
+        <w:spacing w:before="0" w:beforeAutospacing="0"/>
+        <w:ind w:left="1276" w:hanging="357"/>
+        <w:rPr>
+          <w:noProof/>
+          <w:lang w:val="en-US"/>
+        </w:rPr>
+      </w:pPr>
+      <w:r>
+        <w:rPr>
+          <w:b/>
+          <w:noProof/>
+          <w:lang w:val="en-US"/>
+        </w:rPr>
+        <w:t>JVM</w:t>
+      </w:r>
+      <w:r>
+        <w:rPr>
+          <w:noProof/>
+          <w:lang w:val="en-US"/>
+        </w:rPr>
+        <w:t xml:space="preserve"> - </w:t>
+      </w:r>
+      <w:r>
+        <w:rPr>
+          <w:b/>
+          <w:noProof/>
+          <w:color w:val="0070C0"/>
+          <w:lang w:val="en-US"/>
+        </w:rPr>
+        <w:t>@</w:t>
+      </w:r>
+      <w:r>
+        <w:rPr>
+          <w:b/>
+          <w:noProof/>
+          <w:color w:val="0070C0"/>
+          <w:lang w:val="en-US"/>
+        </w:rPr>
+        <w:t>Source</w:t>
+      </w:r>
+      <w:r>
+        <w:rPr>
+          <w:b/>
+          <w:noProof/>
+          <w:color w:val="0070C0"/>
+          <w:lang w:val="en-US"/>
+        </w:rPr>
+        <w:t xml:space="preserve">(value = </w:t>
+      </w:r>
+      <w:r>
+        <w:rPr>
+          <w:b/>
+          <w:noProof/>
+          <w:color w:val="0070C0"/>
+          <w:lang w:val="en-US"/>
+        </w:rPr>
+        <w:t>SourceType.VM</w:t>
+      </w:r>
+      <w:r>
+        <w:rPr>
+          <w:b/>
+          <w:noProof/>
+          <w:color w:val="0070C0"/>
+          <w:lang w:val="en-US"/>
+        </w:rPr>
+        <w:t>)</w:t>
+      </w:r>
+    </w:p>
+    <w:p>
+      <w:pPr>
+        <w:pStyle w:val="NormalWeb"/>
         <w:rPr>
           <w:noProof/>
           <w:lang w:val="en-US" w:eastAsia="en-US"/>
         </w:rPr>
       </w:pPr>
-      <w:bookmarkStart w:id="79" w:name="_GoBack"/>
-      <w:bookmarkEnd w:id="79"/>
     </w:p>
     <w:p>
       <w:pPr>
@@ -37479,7 +38132,6 @@
           <w:szCs w:val="36"/>
           <w:lang w:val="en-US"/>
         </w:rPr>
-        <w:lastRenderedPageBreak/>
         <w:t>Pessimistic locking</w:t>
       </w:r>
     </w:p>
@@ -37559,7 +38211,31 @@
         <w:rPr>
           <w:noProof/>
         </w:rPr>
-        <w:t>Материалдляповторения</w:t>
+        <w:t>Материал</w:t>
+      </w:r>
+      <w:r>
+        <w:rPr>
+          <w:noProof/>
+        </w:rPr>
+        <w:t xml:space="preserve"> </w:t>
+      </w:r>
+      <w:r>
+        <w:rPr>
+          <w:noProof/>
+        </w:rPr>
+        <w:t>для</w:t>
+      </w:r>
+      <w:r>
+        <w:rPr>
+          <w:noProof/>
+        </w:rPr>
+        <w:t xml:space="preserve"> </w:t>
+      </w:r>
+      <w:r>
+        <w:rPr>
+          <w:noProof/>
+        </w:rPr>
+        <w:t>повторения</w:t>
       </w:r>
       <w:r>
         <w:rPr>
@@ -37782,6 +38458,7 @@
         <w:rPr>
           <w:lang w:val="en-US"/>
         </w:rPr>
+        <w:lastRenderedPageBreak/>
         <w:t xml:space="preserve">Oracle docs (Developers Guide for JPA/JDO) - </w:t>
       </w:r>
       <w:hyperlink r:id="rId59" w:history="1">
@@ -38145,7 +38822,6 @@
         <w:rPr>
           <w:lang w:val="en-US"/>
         </w:rPr>
-        <w:lastRenderedPageBreak/>
         <w:t>New links</w:t>
       </w:r>
     </w:p>
@@ -40621,6 +41297,120 @@
     </w:lvl>
   </w:abstractNum>
   <w:abstractNum w:abstractNumId="20">
+    <w:nsid w:val="1A8F0FF7"/>
+    <w:multiLevelType w:val="hybridMultilevel"/>
+    <w:tmpl w:val="E2B4ABC6"/>
+    <w:lvl w:ilvl="0" w:tplc="39FCE08A">
+      <w:start w:val="1"/>
+      <w:numFmt w:val="bullet"/>
+      <w:lvlText w:val=""/>
+      <w:lvlJc w:val="left"/>
+      <w:pPr>
+        <w:ind w:left="1287" w:hanging="360"/>
+      </w:pPr>
+      <w:rPr>
+        <w:rFonts w:ascii="Symbol" w:hAnsi="Symbol" w:hint="default"/>
+        <w:color w:val="auto"/>
+      </w:rPr>
+    </w:lvl>
+    <w:lvl w:ilvl="1" w:tplc="04090003" w:tentative="1">
+      <w:start w:val="1"/>
+      <w:numFmt w:val="bullet"/>
+      <w:lvlText w:val="o"/>
+      <w:lvlJc w:val="left"/>
+      <w:pPr>
+        <w:ind w:left="2007" w:hanging="360"/>
+      </w:pPr>
+      <w:rPr>
+        <w:rFonts w:ascii="Courier New" w:hAnsi="Courier New" w:cs="Courier New" w:hint="default"/>
+      </w:rPr>
+    </w:lvl>
+    <w:lvl w:ilvl="2" w:tplc="04090005" w:tentative="1">
+      <w:start w:val="1"/>
+      <w:numFmt w:val="bullet"/>
+      <w:lvlText w:val=""/>
+      <w:lvlJc w:val="left"/>
+      <w:pPr>
+        <w:ind w:left="2727" w:hanging="360"/>
+      </w:pPr>
+      <w:rPr>
+        <w:rFonts w:ascii="Wingdings" w:hAnsi="Wingdings" w:hint="default"/>
+      </w:rPr>
+    </w:lvl>
+    <w:lvl w:ilvl="3" w:tplc="04090001" w:tentative="1">
+      <w:start w:val="1"/>
+      <w:numFmt w:val="bullet"/>
+      <w:lvlText w:val=""/>
+      <w:lvlJc w:val="left"/>
+      <w:pPr>
+        <w:ind w:left="3447" w:hanging="360"/>
+      </w:pPr>
+      <w:rPr>
+        <w:rFonts w:ascii="Symbol" w:hAnsi="Symbol" w:hint="default"/>
+      </w:rPr>
+    </w:lvl>
+    <w:lvl w:ilvl="4" w:tplc="04090003" w:tentative="1">
+      <w:start w:val="1"/>
+      <w:numFmt w:val="bullet"/>
+      <w:lvlText w:val="o"/>
+      <w:lvlJc w:val="left"/>
+      <w:pPr>
+        <w:ind w:left="4167" w:hanging="360"/>
+      </w:pPr>
+      <w:rPr>
+        <w:rFonts w:ascii="Courier New" w:hAnsi="Courier New" w:cs="Courier New" w:hint="default"/>
+      </w:rPr>
+    </w:lvl>
+    <w:lvl w:ilvl="5" w:tplc="04090005" w:tentative="1">
+      <w:start w:val="1"/>
+      <w:numFmt w:val="bullet"/>
+      <w:lvlText w:val=""/>
+      <w:lvlJc w:val="left"/>
+      <w:pPr>
+        <w:ind w:left="4887" w:hanging="360"/>
+      </w:pPr>
+      <w:rPr>
+        <w:rFonts w:ascii="Wingdings" w:hAnsi="Wingdings" w:hint="default"/>
+      </w:rPr>
+    </w:lvl>
+    <w:lvl w:ilvl="6" w:tplc="04090001" w:tentative="1">
+      <w:start w:val="1"/>
+      <w:numFmt w:val="bullet"/>
+      <w:lvlText w:val=""/>
+      <w:lvlJc w:val="left"/>
+      <w:pPr>
+        <w:ind w:left="5607" w:hanging="360"/>
+      </w:pPr>
+      <w:rPr>
+        <w:rFonts w:ascii="Symbol" w:hAnsi="Symbol" w:hint="default"/>
+      </w:rPr>
+    </w:lvl>
+    <w:lvl w:ilvl="7" w:tplc="04090003" w:tentative="1">
+      <w:start w:val="1"/>
+      <w:numFmt w:val="bullet"/>
+      <w:lvlText w:val="o"/>
+      <w:lvlJc w:val="left"/>
+      <w:pPr>
+        <w:ind w:left="6327" w:hanging="360"/>
+      </w:pPr>
+      <w:rPr>
+        <w:rFonts w:ascii="Courier New" w:hAnsi="Courier New" w:cs="Courier New" w:hint="default"/>
+      </w:rPr>
+    </w:lvl>
+    <w:lvl w:ilvl="8" w:tplc="04090005" w:tentative="1">
+      <w:start w:val="1"/>
+      <w:numFmt w:val="bullet"/>
+      <w:lvlText w:val=""/>
+      <w:lvlJc w:val="left"/>
+      <w:pPr>
+        <w:ind w:left="7047" w:hanging="360"/>
+      </w:pPr>
+      <w:rPr>
+        <w:rFonts w:ascii="Wingdings" w:hAnsi="Wingdings" w:hint="default"/>
+      </w:rPr>
+    </w:lvl>
+  </w:abstractNum>
+  <w:abstractNum w:abstractNumId="21">
     <w:nsid w:val="1BC926EF"/>
     <w:multiLevelType w:val="hybridMultilevel"/>
     <w:tmpl w:val="9152639E"/>
@@ -40733,7 +41523,7 @@
       </w:rPr>
     </w:lvl>
   </w:abstractNum>
-  <w:abstractNum w:abstractNumId="21">
+  <w:abstractNum w:abstractNumId="22">
     <w:nsid w:val="1EE60A40"/>
     <w:multiLevelType w:val="hybridMultilevel"/>
     <w:tmpl w:val="B5E23E2A"/>
@@ -40846,7 +41636,7 @@
       </w:rPr>
     </w:lvl>
   </w:abstractNum>
-  <w:abstractNum w:abstractNumId="22">
+  <w:abstractNum w:abstractNumId="23">
     <w:nsid w:val="21E61E2B"/>
     <w:multiLevelType w:val="hybridMultilevel"/>
     <w:tmpl w:val="198463E2"/>
@@ -40932,7 +41722,7 @@
       </w:pPr>
     </w:lvl>
   </w:abstractNum>
-  <w:abstractNum w:abstractNumId="23">
+  <w:abstractNum w:abstractNumId="24">
     <w:nsid w:val="233729C3"/>
     <w:multiLevelType w:val="hybridMultilevel"/>
     <w:tmpl w:val="B6440688"/>
@@ -41045,7 +41835,7 @@
       </w:rPr>
     </w:lvl>
   </w:abstractNum>
-  <w:abstractNum w:abstractNumId="24">
+  <w:abstractNum w:abstractNumId="25">
     <w:nsid w:val="24F62656"/>
     <w:multiLevelType w:val="hybridMultilevel"/>
     <w:tmpl w:val="DDAE1EAC"/>
@@ -41158,7 +41948,7 @@
       </w:rPr>
     </w:lvl>
   </w:abstractNum>
-  <w:abstractNum w:abstractNumId="25">
+  <w:abstractNum w:abstractNumId="26">
     <w:nsid w:val="281C026B"/>
     <w:multiLevelType w:val="hybridMultilevel"/>
     <w:tmpl w:val="EE8E6366"/>
@@ -41271,7 +42061,7 @@
       </w:rPr>
     </w:lvl>
   </w:abstractNum>
-  <w:abstractNum w:abstractNumId="26">
+  <w:abstractNum w:abstractNumId="27">
     <w:nsid w:val="28D95058"/>
     <w:multiLevelType w:val="multilevel"/>
     <w:tmpl w:val="F4F60AEC"/>
@@ -41384,7 +42174,7 @@
       </w:pPr>
     </w:lvl>
   </w:abstractNum>
-  <w:abstractNum w:abstractNumId="27">
+  <w:abstractNum w:abstractNumId="28">
     <w:nsid w:val="29BC52BB"/>
     <w:multiLevelType w:val="hybridMultilevel"/>
     <w:tmpl w:val="1132265A"/>
@@ -41497,7 +42287,7 @@
       </w:rPr>
     </w:lvl>
   </w:abstractNum>
-  <w:abstractNum w:abstractNumId="28">
+  <w:abstractNum w:abstractNumId="29">
     <w:nsid w:val="29F02119"/>
     <w:multiLevelType w:val="hybridMultilevel"/>
     <w:tmpl w:val="D1740E82"/>
@@ -41610,7 +42400,7 @@
       </w:rPr>
     </w:lvl>
   </w:abstractNum>
-  <w:abstractNum w:abstractNumId="29">
+  <w:abstractNum w:abstractNumId="30">
     <w:nsid w:val="2C5B4CFF"/>
     <w:multiLevelType w:val="hybridMultilevel"/>
     <w:tmpl w:val="361E8D3C"/>
@@ -41723,7 +42513,7 @@
       </w:rPr>
     </w:lvl>
   </w:abstractNum>
-  <w:abstractNum w:abstractNumId="30">
+  <w:abstractNum w:abstractNumId="31">
     <w:nsid w:val="2E5F201B"/>
     <w:multiLevelType w:val="hybridMultilevel"/>
     <w:tmpl w:val="D1740E82"/>
@@ -41836,7 +42626,7 @@
       </w:rPr>
     </w:lvl>
   </w:abstractNum>
-  <w:abstractNum w:abstractNumId="31">
+  <w:abstractNum w:abstractNumId="32">
     <w:nsid w:val="2F227718"/>
     <w:multiLevelType w:val="hybridMultilevel"/>
     <w:tmpl w:val="05EC69EC"/>
@@ -41950,7 +42740,7 @@
       </w:rPr>
     </w:lvl>
   </w:abstractNum>
-  <w:abstractNum w:abstractNumId="32">
+  <w:abstractNum w:abstractNumId="33">
     <w:nsid w:val="305F5C20"/>
     <w:multiLevelType w:val="hybridMultilevel"/>
     <w:tmpl w:val="079C2C5E"/>
@@ -42063,7 +42853,7 @@
       </w:rPr>
     </w:lvl>
   </w:abstractNum>
-  <w:abstractNum w:abstractNumId="33">
+  <w:abstractNum w:abstractNumId="34">
     <w:nsid w:val="3494587E"/>
     <w:multiLevelType w:val="multilevel"/>
     <w:tmpl w:val="6596A280"/>
@@ -42212,7 +43002,7 @@
       </w:rPr>
     </w:lvl>
   </w:abstractNum>
-  <w:abstractNum w:abstractNumId="34">
+  <w:abstractNum w:abstractNumId="35">
     <w:nsid w:val="3B097C99"/>
     <w:multiLevelType w:val="hybridMultilevel"/>
     <w:tmpl w:val="7CC046B0"/>
@@ -42298,7 +43088,7 @@
       </w:pPr>
     </w:lvl>
   </w:abstractNum>
-  <w:abstractNum w:abstractNumId="35">
+  <w:abstractNum w:abstractNumId="36">
     <w:nsid w:val="403D220B"/>
     <w:multiLevelType w:val="hybridMultilevel"/>
     <w:tmpl w:val="6946261C"/>
@@ -42411,7 +43201,7 @@
       </w:rPr>
     </w:lvl>
   </w:abstractNum>
-  <w:abstractNum w:abstractNumId="36">
+  <w:abstractNum w:abstractNumId="37">
     <w:nsid w:val="40B51CD3"/>
     <w:multiLevelType w:val="multilevel"/>
     <w:tmpl w:val="517ED0F6"/>
@@ -42560,7 +43350,7 @@
       </w:rPr>
     </w:lvl>
   </w:abstractNum>
-  <w:abstractNum w:abstractNumId="37">
+  <w:abstractNum w:abstractNumId="38">
     <w:nsid w:val="410C337A"/>
     <w:multiLevelType w:val="hybridMultilevel"/>
     <w:tmpl w:val="EBA012A4"/>
@@ -42673,7 +43463,7 @@
       </w:rPr>
     </w:lvl>
   </w:abstractNum>
-  <w:abstractNum w:abstractNumId="38">
+  <w:abstractNum w:abstractNumId="39">
     <w:nsid w:val="437816FA"/>
     <w:multiLevelType w:val="hybridMultilevel"/>
     <w:tmpl w:val="4476DE6C"/>
@@ -42784,92 +43574,6 @@
       <w:rPr>
         <w:rFonts w:cs="Times New Roman"/>
       </w:rPr>
-    </w:lvl>
-  </w:abstractNum>
-  <w:abstractNum w:abstractNumId="39">
-    <w:nsid w:val="43E86764"/>
-    <w:multiLevelType w:val="hybridMultilevel"/>
-    <w:tmpl w:val="6F382298"/>
-    <w:lvl w:ilvl="0" w:tplc="0419000F">
-      <w:start w:val="1"/>
-      <w:numFmt w:val="decimal"/>
-      <w:lvlText w:val="%1."/>
-      <w:lvlJc w:val="left"/>
-      <w:pPr>
-        <w:ind w:left="1440" w:hanging="360"/>
-      </w:pPr>
-    </w:lvl>
-    <w:lvl w:ilvl="1" w:tplc="04190019" w:tentative="1">
-      <w:start w:val="1"/>
-      <w:numFmt w:val="lowerLetter"/>
-      <w:lvlText w:val="%2."/>
-      <w:lvlJc w:val="left"/>
-      <w:pPr>
-        <w:ind w:left="2160" w:hanging="360"/>
-      </w:pPr>
-    </w:lvl>
-    <w:lvl w:ilvl="2" w:tplc="0419001B" w:tentative="1">
-      <w:start w:val="1"/>
-      <w:numFmt w:val="lowerRoman"/>
-      <w:lvlText w:val="%3."/>
-      <w:lvlJc w:val="right"/>
-      <w:pPr>
-        <w:ind w:left="2880" w:hanging="180"/>
-      </w:pPr>
-    </w:lvl>
-    <w:lvl w:ilvl="3" w:tplc="0419000F" w:tentative="1">
-      <w:start w:val="1"/>
-      <w:numFmt w:val="decimal"/>
-      <w:lvlText w:val="%4."/>
-      <w:lvlJc w:val="left"/>
-      <w:pPr>
-        <w:ind w:left="3600" w:hanging="360"/>
-      </w:pPr>
-    </w:lvl>
-    <w:lvl w:ilvl="4" w:tplc="04190019" w:tentative="1">
-      <w:start w:val="1"/>
-      <w:numFmt w:val="lowerLetter"/>
-      <w:lvlText w:val="%5."/>
-      <w:lvlJc w:val="left"/>
-      <w:pPr>
-        <w:ind w:left="4320" w:hanging="360"/>
-      </w:pPr>
-    </w:lvl>
-    <w:lvl w:ilvl="5" w:tplc="0419001B" w:tentative="1">
-      <w:start w:val="1"/>
-      <w:numFmt w:val="lowerRoman"/>
-      <w:lvlText w:val="%6."/>
-      <w:lvlJc w:val="right"/>
-      <w:pPr>
-        <w:ind w:left="5040" w:hanging="180"/>
-      </w:pPr>
-    </w:lvl>
-    <w:lvl w:ilvl="6" w:tplc="0419000F" w:tentative="1">
-      <w:start w:val="1"/>
-      <w:numFmt w:val="decimal"/>
-      <w:lvlText w:val="%7."/>
-      <w:lvlJc w:val="left"/>
-      <w:pPr>
-        <w:ind w:left="5760" w:hanging="360"/>
-      </w:pPr>
-    </w:lvl>
-    <w:lvl w:ilvl="7" w:tplc="04190019" w:tentative="1">
-      <w:start w:val="1"/>
-      <w:numFmt w:val="lowerLetter"/>
-      <w:lvlText w:val="%8."/>
-      <w:lvlJc w:val="left"/>
-      <w:pPr>
-        <w:ind w:left="6480" w:hanging="360"/>
-      </w:pPr>
-    </w:lvl>
-    <w:lvl w:ilvl="8" w:tplc="0419001B" w:tentative="1">
-      <w:start w:val="1"/>
-      <w:numFmt w:val="lowerRoman"/>
-      <w:lvlText w:val="%9."/>
-      <w:lvlJc w:val="right"/>
-      <w:pPr>
-        <w:ind w:left="7200" w:hanging="180"/>
-      </w:pPr>
     </w:lvl>
   </w:abstractNum>
   <w:abstractNum w:abstractNumId="40">
@@ -44224,6 +44928,120 @@
     </w:lvl>
   </w:abstractNum>
   <w:abstractNum w:abstractNumId="51">
+    <w:nsid w:val="5BCC7528"/>
+    <w:multiLevelType w:val="hybridMultilevel"/>
+    <w:tmpl w:val="A72CB67E"/>
+    <w:lvl w:ilvl="0" w:tplc="39FCE08A">
+      <w:start w:val="1"/>
+      <w:numFmt w:val="bullet"/>
+      <w:lvlText w:val=""/>
+      <w:lvlJc w:val="left"/>
+      <w:pPr>
+        <w:ind w:left="1854" w:hanging="360"/>
+      </w:pPr>
+      <w:rPr>
+        <w:rFonts w:ascii="Symbol" w:hAnsi="Symbol" w:hint="default"/>
+        <w:color w:val="auto"/>
+      </w:rPr>
+    </w:lvl>
+    <w:lvl w:ilvl="1" w:tplc="04090003" w:tentative="1">
+      <w:start w:val="1"/>
+      <w:numFmt w:val="bullet"/>
+      <w:lvlText w:val="o"/>
+      <w:lvlJc w:val="left"/>
+      <w:pPr>
+        <w:ind w:left="2007" w:hanging="360"/>
+      </w:pPr>
+      <w:rPr>
+        <w:rFonts w:ascii="Courier New" w:hAnsi="Courier New" w:cs="Courier New" w:hint="default"/>
+      </w:rPr>
+    </w:lvl>
+    <w:lvl w:ilvl="2" w:tplc="04090005" w:tentative="1">
+      <w:start w:val="1"/>
+      <w:numFmt w:val="bullet"/>
+      <w:lvlText w:val=""/>
+      <w:lvlJc w:val="left"/>
+      <w:pPr>
+        <w:ind w:left="2727" w:hanging="360"/>
+      </w:pPr>
+      <w:rPr>
+        <w:rFonts w:ascii="Wingdings" w:hAnsi="Wingdings" w:hint="default"/>
+      </w:rPr>
+    </w:lvl>
+    <w:lvl w:ilvl="3" w:tplc="04090001" w:tentative="1">
+      <w:start w:val="1"/>
+      <w:numFmt w:val="bullet"/>
+      <w:lvlText w:val=""/>
+      <w:lvlJc w:val="left"/>
+      <w:pPr>
+        <w:ind w:left="3447" w:hanging="360"/>
+      </w:pPr>
+      <w:rPr>
+        <w:rFonts w:ascii="Symbol" w:hAnsi="Symbol" w:hint="default"/>
+      </w:rPr>
+    </w:lvl>
+    <w:lvl w:ilvl="4" w:tplc="04090003" w:tentative="1">
+      <w:start w:val="1"/>
+      <w:numFmt w:val="bullet"/>
+      <w:lvlText w:val="o"/>
+      <w:lvlJc w:val="left"/>
+      <w:pPr>
+        <w:ind w:left="4167" w:hanging="360"/>
+      </w:pPr>
+      <w:rPr>
+        <w:rFonts w:ascii="Courier New" w:hAnsi="Courier New" w:cs="Courier New" w:hint="default"/>
+      </w:rPr>
+    </w:lvl>
+    <w:lvl w:ilvl="5" w:tplc="04090005" w:tentative="1">
+      <w:start w:val="1"/>
+      <w:numFmt w:val="bullet"/>
+      <w:lvlText w:val=""/>
+      <w:lvlJc w:val="left"/>
+      <w:pPr>
+        <w:ind w:left="4887" w:hanging="360"/>
+      </w:pPr>
+      <w:rPr>
+        <w:rFonts w:ascii="Wingdings" w:hAnsi="Wingdings" w:hint="default"/>
+      </w:rPr>
+    </w:lvl>
+    <w:lvl w:ilvl="6" w:tplc="04090001" w:tentative="1">
+      <w:start w:val="1"/>
+      <w:numFmt w:val="bullet"/>
+      <w:lvlText w:val=""/>
+      <w:lvlJc w:val="left"/>
+      <w:pPr>
+        <w:ind w:left="5607" w:hanging="360"/>
+      </w:pPr>
+      <w:rPr>
+        <w:rFonts w:ascii="Symbol" w:hAnsi="Symbol" w:hint="default"/>
+      </w:rPr>
+    </w:lvl>
+    <w:lvl w:ilvl="7" w:tplc="04090003" w:tentative="1">
+      <w:start w:val="1"/>
+      <w:numFmt w:val="bullet"/>
+      <w:lvlText w:val="o"/>
+      <w:lvlJc w:val="left"/>
+      <w:pPr>
+        <w:ind w:left="6327" w:hanging="360"/>
+      </w:pPr>
+      <w:rPr>
+        <w:rFonts w:ascii="Courier New" w:hAnsi="Courier New" w:cs="Courier New" w:hint="default"/>
+      </w:rPr>
+    </w:lvl>
+    <w:lvl w:ilvl="8" w:tplc="04090005" w:tentative="1">
+      <w:start w:val="1"/>
+      <w:numFmt w:val="bullet"/>
+      <w:lvlText w:val=""/>
+      <w:lvlJc w:val="left"/>
+      <w:pPr>
+        <w:ind w:left="7047" w:hanging="360"/>
+      </w:pPr>
+      <w:rPr>
+        <w:rFonts w:ascii="Wingdings" w:hAnsi="Wingdings" w:hint="default"/>
+      </w:rPr>
+    </w:lvl>
+  </w:abstractNum>
+  <w:abstractNum w:abstractNumId="52">
     <w:nsid w:val="5D387443"/>
     <w:multiLevelType w:val="multilevel"/>
     <w:tmpl w:val="0810C110"/>
@@ -44372,7 +45190,7 @@
       </w:rPr>
     </w:lvl>
   </w:abstractNum>
-  <w:abstractNum w:abstractNumId="52">
+  <w:abstractNum w:abstractNumId="53">
     <w:nsid w:val="5EAB0A6E"/>
     <w:multiLevelType w:val="hybridMultilevel"/>
     <w:tmpl w:val="B06A8504"/>
@@ -44485,7 +45303,7 @@
       </w:rPr>
     </w:lvl>
   </w:abstractNum>
-  <w:abstractNum w:abstractNumId="53">
+  <w:abstractNum w:abstractNumId="54">
     <w:nsid w:val="5F17301D"/>
     <w:multiLevelType w:val="hybridMultilevel"/>
     <w:tmpl w:val="198463E2"/>
@@ -44571,7 +45389,7 @@
       </w:pPr>
     </w:lvl>
   </w:abstractNum>
-  <w:abstractNum w:abstractNumId="54">
+  <w:abstractNum w:abstractNumId="55">
     <w:nsid w:val="64985D26"/>
     <w:multiLevelType w:val="hybridMultilevel"/>
     <w:tmpl w:val="9EE4356E"/>
@@ -44684,7 +45502,7 @@
       </w:rPr>
     </w:lvl>
   </w:abstractNum>
-  <w:abstractNum w:abstractNumId="55">
+  <w:abstractNum w:abstractNumId="56">
     <w:nsid w:val="65442850"/>
     <w:multiLevelType w:val="hybridMultilevel"/>
     <w:tmpl w:val="84E00518"/>
@@ -44797,7 +45615,7 @@
       </w:rPr>
     </w:lvl>
   </w:abstractNum>
-  <w:abstractNum w:abstractNumId="56">
+  <w:abstractNum w:abstractNumId="57">
     <w:nsid w:val="675D2DE0"/>
     <w:multiLevelType w:val="hybridMultilevel"/>
     <w:tmpl w:val="D1740E82"/>
@@ -44910,7 +45728,7 @@
       </w:rPr>
     </w:lvl>
   </w:abstractNum>
-  <w:abstractNum w:abstractNumId="57">
+  <w:abstractNum w:abstractNumId="58">
     <w:nsid w:val="67987B1E"/>
     <w:multiLevelType w:val="multilevel"/>
     <w:tmpl w:val="049E596E"/>
@@ -45059,7 +45877,7 @@
       </w:rPr>
     </w:lvl>
   </w:abstractNum>
-  <w:abstractNum w:abstractNumId="58">
+  <w:abstractNum w:abstractNumId="59">
     <w:nsid w:val="6AA766DF"/>
     <w:multiLevelType w:val="hybridMultilevel"/>
     <w:tmpl w:val="82F0B20E"/>
@@ -45145,7 +45963,7 @@
       </w:pPr>
     </w:lvl>
   </w:abstractNum>
-  <w:abstractNum w:abstractNumId="59">
+  <w:abstractNum w:abstractNumId="60">
     <w:nsid w:val="6E270AFC"/>
     <w:multiLevelType w:val="hybridMultilevel"/>
     <w:tmpl w:val="320A1A1A"/>
@@ -45258,7 +46076,7 @@
       </w:rPr>
     </w:lvl>
   </w:abstractNum>
-  <w:abstractNum w:abstractNumId="60">
+  <w:abstractNum w:abstractNumId="61">
     <w:nsid w:val="72E17E9B"/>
     <w:multiLevelType w:val="multilevel"/>
     <w:tmpl w:val="936C2148"/>
@@ -45407,7 +46225,7 @@
       </w:rPr>
     </w:lvl>
   </w:abstractNum>
-  <w:abstractNum w:abstractNumId="61">
+  <w:abstractNum w:abstractNumId="62">
     <w:nsid w:val="73FC53E5"/>
     <w:multiLevelType w:val="hybridMultilevel"/>
     <w:tmpl w:val="198463E2"/>
@@ -45493,7 +46311,7 @@
       </w:pPr>
     </w:lvl>
   </w:abstractNum>
-  <w:abstractNum w:abstractNumId="62">
+  <w:abstractNum w:abstractNumId="63">
     <w:nsid w:val="74331BC3"/>
     <w:multiLevelType w:val="hybridMultilevel"/>
     <w:tmpl w:val="87A2FC3C"/>
@@ -45606,7 +46424,7 @@
       </w:rPr>
     </w:lvl>
   </w:abstractNum>
-  <w:abstractNum w:abstractNumId="63">
+  <w:abstractNum w:abstractNumId="64">
     <w:nsid w:val="776C49C6"/>
     <w:multiLevelType w:val="hybridMultilevel"/>
     <w:tmpl w:val="FD46EFA4"/>
@@ -45719,7 +46537,7 @@
       </w:rPr>
     </w:lvl>
   </w:abstractNum>
-  <w:abstractNum w:abstractNumId="64">
+  <w:abstractNum w:abstractNumId="65">
     <w:nsid w:val="793076EE"/>
     <w:multiLevelType w:val="hybridMultilevel"/>
     <w:tmpl w:val="8DF8C4B8"/>
@@ -45808,7 +46626,7 @@
       </w:pPr>
     </w:lvl>
   </w:abstractNum>
-  <w:abstractNum w:abstractNumId="65">
+  <w:abstractNum w:abstractNumId="66">
     <w:nsid w:val="7C8415AB"/>
     <w:multiLevelType w:val="multilevel"/>
     <w:tmpl w:val="1A404B2A"/>
@@ -45921,7 +46739,7 @@
       </w:rPr>
     </w:lvl>
   </w:abstractNum>
-  <w:abstractNum w:abstractNumId="66">
+  <w:abstractNum w:abstractNumId="67">
     <w:nsid w:val="7D4D5372"/>
     <w:multiLevelType w:val="multilevel"/>
     <w:tmpl w:val="EEB4120C"/>
@@ -46070,7 +46888,7 @@
       </w:rPr>
     </w:lvl>
   </w:abstractNum>
-  <w:abstractNum w:abstractNumId="67">
+  <w:abstractNum w:abstractNumId="68">
     <w:nsid w:val="7D770598"/>
     <w:multiLevelType w:val="hybridMultilevel"/>
     <w:tmpl w:val="51882036"/>
@@ -46194,13 +47012,13 @@
     <w:abstractNumId w:val="18"/>
   </w:num>
   <w:num w:numId="4">
-    <w:abstractNumId w:val="31"/>
+    <w:abstractNumId w:val="32"/>
   </w:num>
   <w:num w:numId="5">
     <w:abstractNumId w:val="5"/>
   </w:num>
   <w:num w:numId="6">
-    <w:abstractNumId w:val="63"/>
+    <w:abstractNumId w:val="64"/>
   </w:num>
   <w:num w:numId="7">
     <w:abstractNumId w:val="42"/>
@@ -46218,16 +47036,16 @@
     <w:abstractNumId w:val="45"/>
   </w:num>
   <w:num w:numId="12">
-    <w:abstractNumId w:val="65"/>
+    <w:abstractNumId w:val="66"/>
   </w:num>
   <w:num w:numId="13">
-    <w:abstractNumId w:val="60"/>
+    <w:abstractNumId w:val="61"/>
   </w:num>
   <w:num w:numId="14">
-    <w:abstractNumId w:val="52"/>
+    <w:abstractNumId w:val="53"/>
   </w:num>
   <w:num w:numId="15">
-    <w:abstractNumId w:val="24"/>
+    <w:abstractNumId w:val="25"/>
   </w:num>
   <w:num w:numId="16">
     <w:abstractNumId w:val="3"/>
@@ -46236,10 +47054,10 @@
     <w:abstractNumId w:val="12"/>
   </w:num>
   <w:num w:numId="18">
-    <w:abstractNumId w:val="37"/>
+    <w:abstractNumId w:val="38"/>
   </w:num>
   <w:num w:numId="19">
-    <w:abstractNumId w:val="55"/>
+    <w:abstractNumId w:val="56"/>
   </w:num>
   <w:num w:numId="20">
     <w:abstractNumId w:val="10"/>
@@ -46248,70 +47066,70 @@
     <w:abstractNumId w:val="46"/>
   </w:num>
   <w:num w:numId="22">
-    <w:abstractNumId w:val="54"/>
+    <w:abstractNumId w:val="55"/>
   </w:num>
   <w:num w:numId="23">
     <w:abstractNumId w:val="43"/>
   </w:num>
   <w:num w:numId="24">
-    <w:abstractNumId w:val="27"/>
+    <w:abstractNumId w:val="28"/>
   </w:num>
   <w:num w:numId="25">
-    <w:abstractNumId w:val="62"/>
+    <w:abstractNumId w:val="63"/>
   </w:num>
   <w:num w:numId="26">
     <w:abstractNumId w:val="2"/>
   </w:num>
   <w:num w:numId="27">
-    <w:abstractNumId w:val="66"/>
+    <w:abstractNumId w:val="67"/>
   </w:num>
   <w:num w:numId="28">
     <w:abstractNumId w:val="40"/>
   </w:num>
   <w:num w:numId="29">
-    <w:abstractNumId w:val="57"/>
+    <w:abstractNumId w:val="58"/>
   </w:num>
   <w:num w:numId="30">
     <w:abstractNumId w:val="41"/>
   </w:num>
   <w:num w:numId="31">
-    <w:abstractNumId w:val="38"/>
+    <w:abstractNumId w:val="39"/>
   </w:num>
   <w:num w:numId="32">
     <w:abstractNumId w:val="14"/>
   </w:num>
   <w:num w:numId="33">
-    <w:abstractNumId w:val="35"/>
+    <w:abstractNumId w:val="36"/>
   </w:num>
   <w:num w:numId="34">
-    <w:abstractNumId w:val="23"/>
+    <w:abstractNumId w:val="24"/>
   </w:num>
   <w:num w:numId="35">
-    <w:abstractNumId w:val="59"/>
+    <w:abstractNumId w:val="60"/>
   </w:num>
   <w:num w:numId="36">
-    <w:abstractNumId w:val="30"/>
+    <w:abstractNumId w:val="31"/>
   </w:num>
   <w:num w:numId="37">
-    <w:abstractNumId w:val="21"/>
+    <w:abstractNumId w:val="22"/>
   </w:num>
   <w:num w:numId="38">
-    <w:abstractNumId w:val="56"/>
+    <w:abstractNumId w:val="57"/>
   </w:num>
   <w:num w:numId="39">
-    <w:abstractNumId w:val="28"/>
+    <w:abstractNumId w:val="29"/>
   </w:num>
   <w:num w:numId="40">
-    <w:abstractNumId w:val="25"/>
+    <w:abstractNumId w:val="26"/>
   </w:num>
   <w:num w:numId="41">
     <w:abstractNumId w:val="49"/>
   </w:num>
   <w:num w:numId="42">
-    <w:abstractNumId w:val="32"/>
+    <w:abstractNumId w:val="33"/>
   </w:num>
   <w:num w:numId="43">
-    <w:abstractNumId w:val="20"/>
+    <w:abstractNumId w:val="21"/>
   </w:num>
   <w:num w:numId="44">
     <w:abstractNumId w:val="9"/>
@@ -46320,7 +47138,7 @@
     <w:abstractNumId w:val="47"/>
   </w:num>
   <w:num w:numId="46">
-    <w:abstractNumId w:val="34"/>
+    <w:abstractNumId w:val="35"/>
   </w:num>
   <w:num w:numId="47">
     <w:abstractNumId w:val="6"/>
@@ -46335,60 +47153,63 @@
     <w:abstractNumId w:val="11"/>
   </w:num>
   <w:num w:numId="51">
-    <w:abstractNumId w:val="22"/>
+    <w:abstractNumId w:val="23"/>
   </w:num>
   <w:num w:numId="52">
     <w:abstractNumId w:val="44"/>
   </w:num>
   <w:num w:numId="53">
-    <w:abstractNumId w:val="53"/>
+    <w:abstractNumId w:val="54"/>
   </w:num>
   <w:num w:numId="54">
-    <w:abstractNumId w:val="61"/>
+    <w:abstractNumId w:val="62"/>
   </w:num>
   <w:num w:numId="55">
-    <w:abstractNumId w:val="51"/>
+    <w:abstractNumId w:val="52"/>
   </w:num>
   <w:num w:numId="56">
-    <w:abstractNumId w:val="29"/>
+    <w:abstractNumId w:val="30"/>
   </w:num>
   <w:num w:numId="57">
     <w:abstractNumId w:val="19"/>
   </w:num>
   <w:num w:numId="58">
-    <w:abstractNumId w:val="67"/>
+    <w:abstractNumId w:val="68"/>
   </w:num>
   <w:num w:numId="59">
-    <w:abstractNumId w:val="26"/>
+    <w:abstractNumId w:val="27"/>
   </w:num>
   <w:num w:numId="60">
     <w:abstractNumId w:val="17"/>
   </w:num>
   <w:num w:numId="61">
-    <w:abstractNumId w:val="58"/>
+    <w:abstractNumId w:val="59"/>
   </w:num>
   <w:num w:numId="62">
-    <w:abstractNumId w:val="36"/>
+    <w:abstractNumId w:val="37"/>
   </w:num>
   <w:num w:numId="63">
-    <w:abstractNumId w:val="33"/>
+    <w:abstractNumId w:val="34"/>
   </w:num>
   <w:num w:numId="64">
-    <w:abstractNumId w:val="64"/>
+    <w:abstractNumId w:val="65"/>
   </w:num>
   <w:num w:numId="65">
-    <w:abstractNumId w:val="39"/>
+    <w:abstractNumId w:val="13"/>
   </w:num>
   <w:num w:numId="66">
-    <w:abstractNumId w:val="13"/>
+    <w:abstractNumId w:val="0"/>
   </w:num>
   <w:num w:numId="67">
-    <w:abstractNumId w:val="0"/>
+    <w:abstractNumId w:val="1"/>
   </w:num>
   <w:num w:numId="68">
-    <w:abstractNumId w:val="1"/>
+    <w:abstractNumId w:val="20"/>
   </w:num>
-  <w:numIdMacAtCleanup w:val="58"/>
+  <w:num w:numId="69">
+    <w:abstractNumId w:val="51"/>
+  </w:num>
+  <w:numIdMacAtCleanup w:val="69"/>
 </w:numbering>
 </file>
 

</xml_diff>

<commit_message>
Project "Learning / Hibernate / Hibernate JBoss.org part_01":    ! Update Hibernate JBoss.org part_01/docs/Hibernate.docx file.    + Add log4j for parsing SQL statements.
</commit_message>
<xml_diff>
--- a/Hibernate/Hibernate JBoss.org part_01/docs/Hibernate.docx
+++ b/Hibernate/Hibernate JBoss.org part_01/docs/Hibernate.docx
@@ -1,13 +1,13 @@
 
 <file path=word/document.xml><?xml version="1.0" encoding="utf-8"?>
-<w:document xmlns:wpc="http://schemas.microsoft.com/office/word/2010/wordprocessingCanvas" xmlns:mc="http://schemas.openxmlformats.org/markup-compatibility/2006" xmlns:o="urn:schemas-microsoft-com:office:office" xmlns:r="http://schemas.openxmlformats.org/officeDocument/2006/relationships" xmlns:m="http://schemas.openxmlformats.org/officeDocument/2006/math" xmlns:v="urn:schemas-microsoft-com:vml" xmlns:wp14="http://schemas.microsoft.com/office/word/2010/wordprocessingDrawing" xmlns:wp="http://schemas.openxmlformats.org/drawingml/2006/wordprocessingDrawing" xmlns:w10="urn:schemas-microsoft-com:office:word" xmlns:w="http://schemas.openxmlformats.org/wordprocessingml/2006/main" xmlns:w14="http://schemas.microsoft.com/office/word/2010/wordml" xmlns:w15="http://schemas.microsoft.com/office/word/2012/wordml" xmlns:wpg="http://schemas.microsoft.com/office/word/2010/wordprocessingGroup" xmlns:wpi="http://schemas.microsoft.com/office/word/2010/wordprocessingInk" xmlns:wne="http://schemas.microsoft.com/office/word/2006/wordml" xmlns:wps="http://schemas.microsoft.com/office/word/2010/wordprocessingShape" mc:Ignorable="w14 w15 wp14">
+<w:document xmlns:ve="http://schemas.openxmlformats.org/markup-compatibility/2006" xmlns:o="urn:schemas-microsoft-com:office:office" xmlns:r="http://schemas.openxmlformats.org/officeDocument/2006/relationships" xmlns:m="http://schemas.openxmlformats.org/officeDocument/2006/math" xmlns:v="urn:schemas-microsoft-com:vml" xmlns:wp="http://schemas.openxmlformats.org/drawingml/2006/wordprocessingDrawing" xmlns:w10="urn:schemas-microsoft-com:office:word" xmlns:w="http://schemas.openxmlformats.org/wordprocessingml/2006/main" xmlns:wne="http://schemas.microsoft.com/office/word/2006/wordml">
   <w:body>
     <w:p>
       <w:pPr>
         <w:pStyle w:val="Heading1"/>
         <w:jc w:val="center"/>
       </w:pPr>
-      <w:bookmarkStart w:id="0" w:name="_Toc57738401"/>
+      <w:bookmarkStart w:id="0" w:name="_Toc58163323"/>
       <w:r>
         <w:t>Оглавление</w:t>
       </w:r>
@@ -35,7 +35,7 @@
       <w:r>
         <w:fldChar w:fldCharType="separate"/>
       </w:r>
-      <w:hyperlink w:anchor="_Toc57738401" w:history="1">
+      <w:hyperlink w:anchor="_Toc58163323" w:history="1">
         <w:r>
           <w:rPr>
             <w:rStyle w:val="Hyperlink"/>
@@ -62,7 +62,7 @@
             <w:noProof/>
             <w:webHidden/>
           </w:rPr>
-          <w:instrText xml:space="preserve"> PAGEREF _Toc57738401 \h </w:instrText>
+          <w:instrText xml:space="preserve"> PAGEREF _Toc58163323 \h </w:instrText>
         </w:r>
         <w:r>
           <w:rPr>
@@ -107,7 +107,7 @@
           <w:szCs w:val="22"/>
         </w:rPr>
       </w:pPr>
-      <w:hyperlink w:anchor="_Toc57738402" w:history="1">
+      <w:hyperlink w:anchor="_Toc58163324" w:history="1">
         <w:r>
           <w:rPr>
             <w:rStyle w:val="Hyperlink"/>
@@ -152,7 +152,7 @@
             <w:noProof/>
             <w:webHidden/>
           </w:rPr>
-          <w:instrText xml:space="preserve"> PAGEREF _Toc57738402 \h </w:instrText>
+          <w:instrText xml:space="preserve"> PAGEREF _Toc58163324 \h </w:instrText>
         </w:r>
         <w:r>
           <w:rPr>
@@ -197,7 +197,7 @@
           <w:szCs w:val="22"/>
         </w:rPr>
       </w:pPr>
-      <w:hyperlink w:anchor="_Toc57738403" w:history="1">
+      <w:hyperlink w:anchor="_Toc58163325" w:history="1">
         <w:r>
           <w:rPr>
             <w:rStyle w:val="Hyperlink"/>
@@ -242,7 +242,7 @@
             <w:noProof/>
             <w:webHidden/>
           </w:rPr>
-          <w:instrText xml:space="preserve"> PAGEREF _Toc57738403 \h </w:instrText>
+          <w:instrText xml:space="preserve"> PAGEREF _Toc58163325 \h </w:instrText>
         </w:r>
         <w:r>
           <w:rPr>
@@ -287,7 +287,7 @@
           <w:szCs w:val="22"/>
         </w:rPr>
       </w:pPr>
-      <w:hyperlink w:anchor="_Toc57738404" w:history="1">
+      <w:hyperlink w:anchor="_Toc58163326" w:history="1">
         <w:r>
           <w:rPr>
             <w:rStyle w:val="Hyperlink"/>
@@ -332,7 +332,7 @@
             <w:noProof/>
             <w:webHidden/>
           </w:rPr>
-          <w:instrText xml:space="preserve"> PAGEREF _Toc57738404 \h </w:instrText>
+          <w:instrText xml:space="preserve"> PAGEREF _Toc58163326 \h </w:instrText>
         </w:r>
         <w:r>
           <w:rPr>
@@ -377,7 +377,7 @@
           <w:szCs w:val="22"/>
         </w:rPr>
       </w:pPr>
-      <w:hyperlink w:anchor="_Toc57738405" w:history="1">
+      <w:hyperlink w:anchor="_Toc58163327" w:history="1">
         <w:r>
           <w:rPr>
             <w:rStyle w:val="Hyperlink"/>
@@ -422,7 +422,7 @@
             <w:noProof/>
             <w:webHidden/>
           </w:rPr>
-          <w:instrText xml:space="preserve"> PAGEREF _Toc57738405 \h </w:instrText>
+          <w:instrText xml:space="preserve"> PAGEREF _Toc58163327 \h </w:instrText>
         </w:r>
         <w:r>
           <w:rPr>
@@ -467,7 +467,7 @@
           <w:szCs w:val="22"/>
         </w:rPr>
       </w:pPr>
-      <w:hyperlink w:anchor="_Toc57738406" w:history="1">
+      <w:hyperlink w:anchor="_Toc58163328" w:history="1">
         <w:r>
           <w:rPr>
             <w:rStyle w:val="Hyperlink"/>
@@ -512,7 +512,7 @@
             <w:noProof/>
             <w:webHidden/>
           </w:rPr>
-          <w:instrText xml:space="preserve"> PAGEREF _Toc57738406 \h </w:instrText>
+          <w:instrText xml:space="preserve"> PAGEREF _Toc58163328 \h </w:instrText>
         </w:r>
         <w:r>
           <w:rPr>
@@ -557,7 +557,7 @@
           <w:szCs w:val="22"/>
         </w:rPr>
       </w:pPr>
-      <w:hyperlink w:anchor="_Toc57738407" w:history="1">
+      <w:hyperlink w:anchor="_Toc58163329" w:history="1">
         <w:r>
           <w:rPr>
             <w:rStyle w:val="Hyperlink"/>
@@ -602,7 +602,7 @@
             <w:noProof/>
             <w:webHidden/>
           </w:rPr>
-          <w:instrText xml:space="preserve"> PAGEREF _Toc57738407 \h </w:instrText>
+          <w:instrText xml:space="preserve"> PAGEREF _Toc58163329 \h </w:instrText>
         </w:r>
         <w:r>
           <w:rPr>
@@ -647,7 +647,7 @@
           <w:szCs w:val="22"/>
         </w:rPr>
       </w:pPr>
-      <w:hyperlink w:anchor="_Toc57738408" w:history="1">
+      <w:hyperlink w:anchor="_Toc58163330" w:history="1">
         <w:r>
           <w:rPr>
             <w:rStyle w:val="Hyperlink"/>
@@ -692,7 +692,7 @@
             <w:noProof/>
             <w:webHidden/>
           </w:rPr>
-          <w:instrText xml:space="preserve"> PAGEREF _Toc57738408 \h </w:instrText>
+          <w:instrText xml:space="preserve"> PAGEREF _Toc58163330 \h </w:instrText>
         </w:r>
         <w:r>
           <w:rPr>
@@ -737,7 +737,7 @@
           <w:szCs w:val="22"/>
         </w:rPr>
       </w:pPr>
-      <w:hyperlink w:anchor="_Toc57738409" w:history="1">
+      <w:hyperlink w:anchor="_Toc58163331" w:history="1">
         <w:r>
           <w:rPr>
             <w:rStyle w:val="Hyperlink"/>
@@ -789,7 +789,7 @@
             <w:noProof/>
             <w:webHidden/>
           </w:rPr>
-          <w:instrText xml:space="preserve"> PAGEREF _Toc57738409 \h </w:instrText>
+          <w:instrText xml:space="preserve"> PAGEREF _Toc58163331 \h </w:instrText>
         </w:r>
         <w:r>
           <w:rPr>
@@ -834,7 +834,7 @@
           <w:szCs w:val="22"/>
         </w:rPr>
       </w:pPr>
-      <w:hyperlink w:anchor="_Toc57738410" w:history="1">
+      <w:hyperlink w:anchor="_Toc58163332" w:history="1">
         <w:r>
           <w:rPr>
             <w:rStyle w:val="Hyperlink"/>
@@ -879,7 +879,7 @@
             <w:noProof/>
             <w:webHidden/>
           </w:rPr>
-          <w:instrText xml:space="preserve"> PAGEREF _Toc57738410 \h </w:instrText>
+          <w:instrText xml:space="preserve"> PAGEREF _Toc58163332 \h </w:instrText>
         </w:r>
         <w:r>
           <w:rPr>
@@ -924,7 +924,7 @@
           <w:szCs w:val="22"/>
         </w:rPr>
       </w:pPr>
-      <w:hyperlink w:anchor="_Toc57738411" w:history="1">
+      <w:hyperlink w:anchor="_Toc58163333" w:history="1">
         <w:r>
           <w:rPr>
             <w:rStyle w:val="Hyperlink"/>
@@ -984,7 +984,7 @@
             <w:noProof/>
             <w:webHidden/>
           </w:rPr>
-          <w:instrText xml:space="preserve"> PAGEREF _Toc57738411 \h </w:instrText>
+          <w:instrText xml:space="preserve"> PAGEREF _Toc58163333 \h </w:instrText>
         </w:r>
         <w:r>
           <w:rPr>
@@ -1029,7 +1029,7 @@
           <w:szCs w:val="22"/>
         </w:rPr>
       </w:pPr>
-      <w:hyperlink w:anchor="_Toc57738412" w:history="1">
+      <w:hyperlink w:anchor="_Toc58163334" w:history="1">
         <w:r>
           <w:rPr>
             <w:rStyle w:val="Hyperlink"/>
@@ -1074,7 +1074,7 @@
             <w:noProof/>
             <w:webHidden/>
           </w:rPr>
-          <w:instrText xml:space="preserve"> PAGEREF _Toc57738412 \h </w:instrText>
+          <w:instrText xml:space="preserve"> PAGEREF _Toc58163334 \h </w:instrText>
         </w:r>
         <w:r>
           <w:rPr>
@@ -1119,7 +1119,7 @@
           <w:szCs w:val="22"/>
         </w:rPr>
       </w:pPr>
-      <w:hyperlink w:anchor="_Toc57738413" w:history="1">
+      <w:hyperlink w:anchor="_Toc58163335" w:history="1">
         <w:r>
           <w:rPr>
             <w:rStyle w:val="Hyperlink"/>
@@ -1164,7 +1164,7 @@
             <w:noProof/>
             <w:webHidden/>
           </w:rPr>
-          <w:instrText xml:space="preserve"> PAGEREF _Toc57738413 \h </w:instrText>
+          <w:instrText xml:space="preserve"> PAGEREF _Toc58163335 \h </w:instrText>
         </w:r>
         <w:r>
           <w:rPr>
@@ -1209,7 +1209,7 @@
           <w:szCs w:val="22"/>
         </w:rPr>
       </w:pPr>
-      <w:hyperlink w:anchor="_Toc57738414" w:history="1">
+      <w:hyperlink w:anchor="_Toc58163336" w:history="1">
         <w:r>
           <w:rPr>
             <w:rStyle w:val="Hyperlink"/>
@@ -1254,7 +1254,7 @@
             <w:noProof/>
             <w:webHidden/>
           </w:rPr>
-          <w:instrText xml:space="preserve"> PAGEREF _Toc57738414 \h </w:instrText>
+          <w:instrText xml:space="preserve"> PAGEREF _Toc58163336 \h </w:instrText>
         </w:r>
         <w:r>
           <w:rPr>
@@ -1299,7 +1299,7 @@
           <w:szCs w:val="22"/>
         </w:rPr>
       </w:pPr>
-      <w:hyperlink w:anchor="_Toc57738415" w:history="1">
+      <w:hyperlink w:anchor="_Toc58163337" w:history="1">
         <w:r>
           <w:rPr>
             <w:rStyle w:val="Hyperlink"/>
@@ -1351,7 +1351,7 @@
             <w:noProof/>
             <w:webHidden/>
           </w:rPr>
-          <w:instrText xml:space="preserve"> PAGEREF _Toc57738415 \h </w:instrText>
+          <w:instrText xml:space="preserve"> PAGEREF _Toc58163337 \h </w:instrText>
         </w:r>
         <w:r>
           <w:rPr>
@@ -1396,7 +1396,7 @@
           <w:szCs w:val="22"/>
         </w:rPr>
       </w:pPr>
-      <w:hyperlink w:anchor="_Toc57738416" w:history="1">
+      <w:hyperlink w:anchor="_Toc58163338" w:history="1">
         <w:r>
           <w:rPr>
             <w:rStyle w:val="Hyperlink"/>
@@ -1441,7 +1441,7 @@
             <w:noProof/>
             <w:webHidden/>
           </w:rPr>
-          <w:instrText xml:space="preserve"> PAGEREF _Toc57738416 \h </w:instrText>
+          <w:instrText xml:space="preserve"> PAGEREF _Toc58163338 \h </w:instrText>
         </w:r>
         <w:r>
           <w:rPr>
@@ -1486,7 +1486,7 @@
           <w:szCs w:val="22"/>
         </w:rPr>
       </w:pPr>
-      <w:hyperlink w:anchor="_Toc57738417" w:history="1">
+      <w:hyperlink w:anchor="_Toc58163339" w:history="1">
         <w:r>
           <w:rPr>
             <w:rStyle w:val="Hyperlink"/>
@@ -1531,7 +1531,7 @@
             <w:noProof/>
             <w:webHidden/>
           </w:rPr>
-          <w:instrText xml:space="preserve"> PAGEREF _Toc57738417 \h </w:instrText>
+          <w:instrText xml:space="preserve"> PAGEREF _Toc58163339 \h </w:instrText>
         </w:r>
         <w:r>
           <w:rPr>
@@ -1576,7 +1576,7 @@
           <w:szCs w:val="22"/>
         </w:rPr>
       </w:pPr>
-      <w:hyperlink w:anchor="_Toc57738418" w:history="1">
+      <w:hyperlink w:anchor="_Toc58163340" w:history="1">
         <w:r>
           <w:rPr>
             <w:rStyle w:val="Hyperlink"/>
@@ -1621,7 +1621,7 @@
             <w:noProof/>
             <w:webHidden/>
           </w:rPr>
-          <w:instrText xml:space="preserve"> PAGEREF _Toc57738418 \h </w:instrText>
+          <w:instrText xml:space="preserve"> PAGEREF _Toc58163340 \h </w:instrText>
         </w:r>
         <w:r>
           <w:rPr>
@@ -1666,7 +1666,7 @@
           <w:szCs w:val="22"/>
         </w:rPr>
       </w:pPr>
-      <w:hyperlink w:anchor="_Toc57738419" w:history="1">
+      <w:hyperlink w:anchor="_Toc58163341" w:history="1">
         <w:r>
           <w:rPr>
             <w:rStyle w:val="Hyperlink"/>
@@ -1711,7 +1711,7 @@
             <w:noProof/>
             <w:webHidden/>
           </w:rPr>
-          <w:instrText xml:space="preserve"> PAGEREF _Toc57738419 \h </w:instrText>
+          <w:instrText xml:space="preserve"> PAGEREF _Toc58163341 \h </w:instrText>
         </w:r>
         <w:r>
           <w:rPr>
@@ -1756,7 +1756,7 @@
           <w:szCs w:val="22"/>
         </w:rPr>
       </w:pPr>
-      <w:hyperlink w:anchor="_Toc57738420" w:history="1">
+      <w:hyperlink w:anchor="_Toc58163342" w:history="1">
         <w:r>
           <w:rPr>
             <w:rStyle w:val="Hyperlink"/>
@@ -1801,7 +1801,7 @@
             <w:noProof/>
             <w:webHidden/>
           </w:rPr>
-          <w:instrText xml:space="preserve"> PAGEREF _Toc57738420 \h </w:instrText>
+          <w:instrText xml:space="preserve"> PAGEREF _Toc58163342 \h </w:instrText>
         </w:r>
         <w:r>
           <w:rPr>
@@ -1846,7 +1846,7 @@
           <w:szCs w:val="22"/>
         </w:rPr>
       </w:pPr>
-      <w:hyperlink w:anchor="_Toc57738421" w:history="1">
+      <w:hyperlink w:anchor="_Toc58163343" w:history="1">
         <w:r>
           <w:rPr>
             <w:rStyle w:val="Hyperlink"/>
@@ -1891,7 +1891,7 @@
             <w:noProof/>
             <w:webHidden/>
           </w:rPr>
-          <w:instrText xml:space="preserve"> PAGEREF _Toc57738421 \h </w:instrText>
+          <w:instrText xml:space="preserve"> PAGEREF _Toc58163343 \h </w:instrText>
         </w:r>
         <w:r>
           <w:rPr>
@@ -1936,7 +1936,7 @@
           <w:szCs w:val="22"/>
         </w:rPr>
       </w:pPr>
-      <w:hyperlink w:anchor="_Toc57738422" w:history="1">
+      <w:hyperlink w:anchor="_Toc58163344" w:history="1">
         <w:r>
           <w:rPr>
             <w:rStyle w:val="Hyperlink"/>
@@ -1981,7 +1981,7 @@
             <w:noProof/>
             <w:webHidden/>
           </w:rPr>
-          <w:instrText xml:space="preserve"> PAGEREF _Toc57738422 \h </w:instrText>
+          <w:instrText xml:space="preserve"> PAGEREF _Toc58163344 \h </w:instrText>
         </w:r>
         <w:r>
           <w:rPr>
@@ -2026,7 +2026,7 @@
           <w:szCs w:val="22"/>
         </w:rPr>
       </w:pPr>
-      <w:hyperlink w:anchor="_Toc57738423" w:history="1">
+      <w:hyperlink w:anchor="_Toc58163345" w:history="1">
         <w:r>
           <w:rPr>
             <w:rStyle w:val="Hyperlink"/>
@@ -2071,7 +2071,7 @@
             <w:noProof/>
             <w:webHidden/>
           </w:rPr>
-          <w:instrText xml:space="preserve"> PAGEREF _Toc57738423 \h </w:instrText>
+          <w:instrText xml:space="preserve"> PAGEREF _Toc58163345 \h </w:instrText>
         </w:r>
         <w:r>
           <w:rPr>
@@ -2116,7 +2116,7 @@
           <w:szCs w:val="22"/>
         </w:rPr>
       </w:pPr>
-      <w:hyperlink w:anchor="_Toc57738424" w:history="1">
+      <w:hyperlink w:anchor="_Toc58163346" w:history="1">
         <w:r>
           <w:rPr>
             <w:rStyle w:val="Hyperlink"/>
@@ -2161,7 +2161,7 @@
             <w:noProof/>
             <w:webHidden/>
           </w:rPr>
-          <w:instrText xml:space="preserve"> PAGEREF _Toc57738424 \h </w:instrText>
+          <w:instrText xml:space="preserve"> PAGEREF _Toc58163346 \h </w:instrText>
         </w:r>
         <w:r>
           <w:rPr>
@@ -2206,7 +2206,7 @@
           <w:szCs w:val="22"/>
         </w:rPr>
       </w:pPr>
-      <w:hyperlink w:anchor="_Toc57738425" w:history="1">
+      <w:hyperlink w:anchor="_Toc58163347" w:history="1">
         <w:r>
           <w:rPr>
             <w:rStyle w:val="Hyperlink"/>
@@ -2251,7 +2251,7 @@
             <w:noProof/>
             <w:webHidden/>
           </w:rPr>
-          <w:instrText xml:space="preserve"> PAGEREF _Toc57738425 \h </w:instrText>
+          <w:instrText xml:space="preserve"> PAGEREF _Toc58163347 \h </w:instrText>
         </w:r>
         <w:r>
           <w:rPr>
@@ -2296,7 +2296,7 @@
           <w:szCs w:val="22"/>
         </w:rPr>
       </w:pPr>
-      <w:hyperlink w:anchor="_Toc57738426" w:history="1">
+      <w:hyperlink w:anchor="_Toc58163348" w:history="1">
         <w:r>
           <w:rPr>
             <w:rStyle w:val="Hyperlink"/>
@@ -2341,7 +2341,7 @@
             <w:noProof/>
             <w:webHidden/>
           </w:rPr>
-          <w:instrText xml:space="preserve"> PAGEREF _Toc57738426 \h </w:instrText>
+          <w:instrText xml:space="preserve"> PAGEREF _Toc58163348 \h </w:instrText>
         </w:r>
         <w:r>
           <w:rPr>
@@ -2386,7 +2386,7 @@
           <w:szCs w:val="22"/>
         </w:rPr>
       </w:pPr>
-      <w:hyperlink w:anchor="_Toc57738427" w:history="1">
+      <w:hyperlink w:anchor="_Toc58163349" w:history="1">
         <w:r>
           <w:rPr>
             <w:rStyle w:val="Hyperlink"/>
@@ -2431,7 +2431,7 @@
             <w:noProof/>
             <w:webHidden/>
           </w:rPr>
-          <w:instrText xml:space="preserve"> PAGEREF _Toc57738427 \h </w:instrText>
+          <w:instrText xml:space="preserve"> PAGEREF _Toc58163349 \h </w:instrText>
         </w:r>
         <w:r>
           <w:rPr>
@@ -2476,7 +2476,7 @@
           <w:szCs w:val="22"/>
         </w:rPr>
       </w:pPr>
-      <w:hyperlink w:anchor="_Toc57738428" w:history="1">
+      <w:hyperlink w:anchor="_Toc58163350" w:history="1">
         <w:r>
           <w:rPr>
             <w:rStyle w:val="Hyperlink"/>
@@ -2520,7 +2520,7 @@
             <w:noProof/>
             <w:webHidden/>
           </w:rPr>
-          <w:instrText xml:space="preserve"> PAGEREF _Toc57738428 \h </w:instrText>
+          <w:instrText xml:space="preserve"> PAGEREF _Toc58163350 \h </w:instrText>
         </w:r>
         <w:r>
           <w:rPr>
@@ -2565,7 +2565,7 @@
           <w:szCs w:val="22"/>
         </w:rPr>
       </w:pPr>
-      <w:hyperlink w:anchor="_Toc57738429" w:history="1">
+      <w:hyperlink w:anchor="_Toc58163351" w:history="1">
         <w:r>
           <w:rPr>
             <w:rStyle w:val="Hyperlink"/>
@@ -2610,7 +2610,7 @@
             <w:noProof/>
             <w:webHidden/>
           </w:rPr>
-          <w:instrText xml:space="preserve"> PAGEREF _Toc57738429 \h </w:instrText>
+          <w:instrText xml:space="preserve"> PAGEREF _Toc58163351 \h </w:instrText>
         </w:r>
         <w:r>
           <w:rPr>
@@ -2655,7 +2655,7 @@
           <w:szCs w:val="22"/>
         </w:rPr>
       </w:pPr>
-      <w:hyperlink w:anchor="_Toc57738430" w:history="1">
+      <w:hyperlink w:anchor="_Toc58163352" w:history="1">
         <w:r>
           <w:rPr>
             <w:rStyle w:val="Hyperlink"/>
@@ -2699,7 +2699,7 @@
             <w:noProof/>
             <w:webHidden/>
           </w:rPr>
-          <w:instrText xml:space="preserve"> PAGEREF _Toc57738430 \h </w:instrText>
+          <w:instrText xml:space="preserve"> PAGEREF _Toc58163352 \h </w:instrText>
         </w:r>
         <w:r>
           <w:rPr>
@@ -2744,7 +2744,7 @@
           <w:szCs w:val="22"/>
         </w:rPr>
       </w:pPr>
-      <w:hyperlink w:anchor="_Toc57738431" w:history="1">
+      <w:hyperlink w:anchor="_Toc58163353" w:history="1">
         <w:r>
           <w:rPr>
             <w:rStyle w:val="Hyperlink"/>
@@ -2789,7 +2789,7 @@
             <w:noProof/>
             <w:webHidden/>
           </w:rPr>
-          <w:instrText xml:space="preserve"> PAGEREF _Toc57738431 \h </w:instrText>
+          <w:instrText xml:space="preserve"> PAGEREF _Toc58163353 \h </w:instrText>
         </w:r>
         <w:r>
           <w:rPr>
@@ -2834,7 +2834,7 @@
           <w:szCs w:val="22"/>
         </w:rPr>
       </w:pPr>
-      <w:hyperlink w:anchor="_Toc57738432" w:history="1">
+      <w:hyperlink w:anchor="_Toc58163354" w:history="1">
         <w:r>
           <w:rPr>
             <w:rStyle w:val="Hyperlink"/>
@@ -2879,7 +2879,7 @@
             <w:noProof/>
             <w:webHidden/>
           </w:rPr>
-          <w:instrText xml:space="preserve"> PAGEREF _Toc57738432 \h </w:instrText>
+          <w:instrText xml:space="preserve"> PAGEREF _Toc58163354 \h </w:instrText>
         </w:r>
         <w:r>
           <w:rPr>
@@ -2924,7 +2924,7 @@
           <w:szCs w:val="22"/>
         </w:rPr>
       </w:pPr>
-      <w:hyperlink w:anchor="_Toc57738433" w:history="1">
+      <w:hyperlink w:anchor="_Toc58163355" w:history="1">
         <w:r>
           <w:rPr>
             <w:rStyle w:val="Hyperlink"/>
@@ -2983,7 +2983,7 @@
             <w:noProof/>
             <w:webHidden/>
           </w:rPr>
-          <w:instrText xml:space="preserve"> PAGEREF _Toc57738433 \h </w:instrText>
+          <w:instrText xml:space="preserve"> PAGEREF _Toc58163355 \h </w:instrText>
         </w:r>
         <w:r>
           <w:rPr>
@@ -3028,7 +3028,7 @@
           <w:szCs w:val="22"/>
         </w:rPr>
       </w:pPr>
-      <w:hyperlink w:anchor="_Toc57738434" w:history="1">
+      <w:hyperlink w:anchor="_Toc58163356" w:history="1">
         <w:r>
           <w:rPr>
             <w:rStyle w:val="Hyperlink"/>
@@ -3071,7 +3071,7 @@
             <w:noProof/>
             <w:webHidden/>
           </w:rPr>
-          <w:instrText xml:space="preserve"> PAGEREF _Toc57738434 \h </w:instrText>
+          <w:instrText xml:space="preserve"> PAGEREF _Toc58163356 \h </w:instrText>
         </w:r>
         <w:r>
           <w:rPr>
@@ -3116,7 +3116,7 @@
           <w:szCs w:val="22"/>
         </w:rPr>
       </w:pPr>
-      <w:hyperlink w:anchor="_Toc57738435" w:history="1">
+      <w:hyperlink w:anchor="_Toc58163357" w:history="1">
         <w:r>
           <w:rPr>
             <w:rStyle w:val="Hyperlink"/>
@@ -3159,7 +3159,7 @@
             <w:noProof/>
             <w:webHidden/>
           </w:rPr>
-          <w:instrText xml:space="preserve"> PAGEREF _Toc57738435 \h </w:instrText>
+          <w:instrText xml:space="preserve"> PAGEREF _Toc58163357 \h </w:instrText>
         </w:r>
         <w:r>
           <w:rPr>
@@ -3204,7 +3204,7 @@
           <w:szCs w:val="22"/>
         </w:rPr>
       </w:pPr>
-      <w:hyperlink w:anchor="_Toc57738436" w:history="1">
+      <w:hyperlink w:anchor="_Toc58163358" w:history="1">
         <w:r>
           <w:rPr>
             <w:rStyle w:val="Hyperlink"/>
@@ -3263,7 +3263,7 @@
             <w:noProof/>
             <w:webHidden/>
           </w:rPr>
-          <w:instrText xml:space="preserve"> PAGEREF _Toc57738436 \h </w:instrText>
+          <w:instrText xml:space="preserve"> PAGEREF _Toc58163358 \h </w:instrText>
         </w:r>
         <w:r>
           <w:rPr>
@@ -3308,7 +3308,7 @@
           <w:szCs w:val="22"/>
         </w:rPr>
       </w:pPr>
-      <w:hyperlink w:anchor="_Toc57738437" w:history="1">
+      <w:hyperlink w:anchor="_Toc58163359" w:history="1">
         <w:r>
           <w:rPr>
             <w:rStyle w:val="Hyperlink"/>
@@ -3353,7 +3353,7 @@
             <w:noProof/>
             <w:webHidden/>
           </w:rPr>
-          <w:instrText xml:space="preserve"> PAGEREF _Toc57738437 \h </w:instrText>
+          <w:instrText xml:space="preserve"> PAGEREF _Toc58163359 \h </w:instrText>
         </w:r>
         <w:r>
           <w:rPr>
@@ -3398,7 +3398,7 @@
           <w:szCs w:val="22"/>
         </w:rPr>
       </w:pPr>
-      <w:hyperlink w:anchor="_Toc57738438" w:history="1">
+      <w:hyperlink w:anchor="_Toc58163360" w:history="1">
         <w:r>
           <w:rPr>
             <w:rStyle w:val="Hyperlink"/>
@@ -3443,7 +3443,7 @@
             <w:noProof/>
             <w:webHidden/>
           </w:rPr>
-          <w:instrText xml:space="preserve"> PAGEREF _Toc57738438 \h </w:instrText>
+          <w:instrText xml:space="preserve"> PAGEREF _Toc58163360 \h </w:instrText>
         </w:r>
         <w:r>
           <w:rPr>
@@ -3488,7 +3488,7 @@
           <w:szCs w:val="22"/>
         </w:rPr>
       </w:pPr>
-      <w:hyperlink w:anchor="_Toc57738439" w:history="1">
+      <w:hyperlink w:anchor="_Toc58163361" w:history="1">
         <w:r>
           <w:rPr>
             <w:rStyle w:val="Hyperlink"/>
@@ -3533,7 +3533,7 @@
             <w:noProof/>
             <w:webHidden/>
           </w:rPr>
-          <w:instrText xml:space="preserve"> PAGEREF _Toc57738439 \h </w:instrText>
+          <w:instrText xml:space="preserve"> PAGEREF _Toc58163361 \h </w:instrText>
         </w:r>
         <w:r>
           <w:rPr>
@@ -3578,7 +3578,7 @@
           <w:szCs w:val="22"/>
         </w:rPr>
       </w:pPr>
-      <w:hyperlink w:anchor="_Toc57738440" w:history="1">
+      <w:hyperlink w:anchor="_Toc58163362" w:history="1">
         <w:r>
           <w:rPr>
             <w:rStyle w:val="Hyperlink"/>
@@ -3623,7 +3623,7 @@
             <w:noProof/>
             <w:webHidden/>
           </w:rPr>
-          <w:instrText xml:space="preserve"> PAGEREF _Toc57738440 \h </w:instrText>
+          <w:instrText xml:space="preserve"> PAGEREF _Toc58163362 \h </w:instrText>
         </w:r>
         <w:r>
           <w:rPr>
@@ -3668,7 +3668,7 @@
           <w:szCs w:val="22"/>
         </w:rPr>
       </w:pPr>
-      <w:hyperlink w:anchor="_Toc57738441" w:history="1">
+      <w:hyperlink w:anchor="_Toc58163363" w:history="1">
         <w:r>
           <w:rPr>
             <w:rStyle w:val="Hyperlink"/>
@@ -3713,7 +3713,7 @@
             <w:noProof/>
             <w:webHidden/>
           </w:rPr>
-          <w:instrText xml:space="preserve"> PAGEREF _Toc57738441 \h </w:instrText>
+          <w:instrText xml:space="preserve"> PAGEREF _Toc58163363 \h </w:instrText>
         </w:r>
         <w:r>
           <w:rPr>
@@ -3758,7 +3758,7 @@
           <w:szCs w:val="22"/>
         </w:rPr>
       </w:pPr>
-      <w:hyperlink w:anchor="_Toc57738442" w:history="1">
+      <w:hyperlink w:anchor="_Toc58163364" w:history="1">
         <w:r>
           <w:rPr>
             <w:rStyle w:val="Hyperlink"/>
@@ -3803,7 +3803,7 @@
             <w:noProof/>
             <w:webHidden/>
           </w:rPr>
-          <w:instrText xml:space="preserve"> PAGEREF _Toc57738442 \h </w:instrText>
+          <w:instrText xml:space="preserve"> PAGEREF _Toc58163364 \h </w:instrText>
         </w:r>
         <w:r>
           <w:rPr>
@@ -3848,7 +3848,7 @@
           <w:szCs w:val="22"/>
         </w:rPr>
       </w:pPr>
-      <w:hyperlink w:anchor="_Toc57738443" w:history="1">
+      <w:hyperlink w:anchor="_Toc58163365" w:history="1">
         <w:r>
           <w:rPr>
             <w:rStyle w:val="Hyperlink"/>
@@ -3893,7 +3893,7 @@
             <w:noProof/>
             <w:webHidden/>
           </w:rPr>
-          <w:instrText xml:space="preserve"> PAGEREF _Toc57738443 \h </w:instrText>
+          <w:instrText xml:space="preserve"> PAGEREF _Toc58163365 \h </w:instrText>
         </w:r>
         <w:r>
           <w:rPr>
@@ -3938,7 +3938,7 @@
           <w:szCs w:val="22"/>
         </w:rPr>
       </w:pPr>
-      <w:hyperlink w:anchor="_Toc57738444" w:history="1">
+      <w:hyperlink w:anchor="_Toc58163366" w:history="1">
         <w:r>
           <w:rPr>
             <w:rStyle w:val="Hyperlink"/>
@@ -3983,7 +3983,7 @@
             <w:noProof/>
             <w:webHidden/>
           </w:rPr>
-          <w:instrText xml:space="preserve"> PAGEREF _Toc57738444 \h </w:instrText>
+          <w:instrText xml:space="preserve"> PAGEREF _Toc58163366 \h </w:instrText>
         </w:r>
         <w:r>
           <w:rPr>
@@ -4028,7 +4028,7 @@
           <w:szCs w:val="22"/>
         </w:rPr>
       </w:pPr>
-      <w:hyperlink w:anchor="_Toc57738445" w:history="1">
+      <w:hyperlink w:anchor="_Toc58163367" w:history="1">
         <w:r>
           <w:rPr>
             <w:rStyle w:val="Hyperlink"/>
@@ -4073,7 +4073,7 @@
             <w:noProof/>
             <w:webHidden/>
           </w:rPr>
-          <w:instrText xml:space="preserve"> PAGEREF _Toc57738445 \h </w:instrText>
+          <w:instrText xml:space="preserve"> PAGEREF _Toc58163367 \h </w:instrText>
         </w:r>
         <w:r>
           <w:rPr>
@@ -4118,7 +4118,7 @@
           <w:szCs w:val="22"/>
         </w:rPr>
       </w:pPr>
-      <w:hyperlink w:anchor="_Toc57738446" w:history="1">
+      <w:hyperlink w:anchor="_Toc58163368" w:history="1">
         <w:r>
           <w:rPr>
             <w:rStyle w:val="Hyperlink"/>
@@ -4163,7 +4163,7 @@
             <w:noProof/>
             <w:webHidden/>
           </w:rPr>
-          <w:instrText xml:space="preserve"> PAGEREF _Toc57738446 \h </w:instrText>
+          <w:instrText xml:space="preserve"> PAGEREF _Toc58163368 \h </w:instrText>
         </w:r>
         <w:r>
           <w:rPr>
@@ -4208,7 +4208,7 @@
           <w:szCs w:val="22"/>
         </w:rPr>
       </w:pPr>
-      <w:hyperlink w:anchor="_Toc57738447" w:history="1">
+      <w:hyperlink w:anchor="_Toc58163369" w:history="1">
         <w:r>
           <w:rPr>
             <w:rStyle w:val="Hyperlink"/>
@@ -4253,7 +4253,7 @@
             <w:noProof/>
             <w:webHidden/>
           </w:rPr>
-          <w:instrText xml:space="preserve"> PAGEREF _Toc57738447 \h </w:instrText>
+          <w:instrText xml:space="preserve"> PAGEREF _Toc58163369 \h </w:instrText>
         </w:r>
         <w:r>
           <w:rPr>
@@ -4298,7 +4298,7 @@
           <w:szCs w:val="22"/>
         </w:rPr>
       </w:pPr>
-      <w:hyperlink w:anchor="_Toc57738448" w:history="1">
+      <w:hyperlink w:anchor="_Toc58163370" w:history="1">
         <w:r>
           <w:rPr>
             <w:rStyle w:val="Hyperlink"/>
@@ -4343,7 +4343,7 @@
             <w:noProof/>
             <w:webHidden/>
           </w:rPr>
-          <w:instrText xml:space="preserve"> PAGEREF _Toc57738448 \h </w:instrText>
+          <w:instrText xml:space="preserve"> PAGEREF _Toc58163370 \h </w:instrText>
         </w:r>
         <w:r>
           <w:rPr>
@@ -4388,7 +4388,7 @@
           <w:szCs w:val="22"/>
         </w:rPr>
       </w:pPr>
-      <w:hyperlink w:anchor="_Toc57738449" w:history="1">
+      <w:hyperlink w:anchor="_Toc58163371" w:history="1">
         <w:r>
           <w:rPr>
             <w:rStyle w:val="Hyperlink"/>
@@ -4433,7 +4433,7 @@
             <w:noProof/>
             <w:webHidden/>
           </w:rPr>
-          <w:instrText xml:space="preserve"> PAGEREF _Toc57738449 \h </w:instrText>
+          <w:instrText xml:space="preserve"> PAGEREF _Toc58163371 \h </w:instrText>
         </w:r>
         <w:r>
           <w:rPr>
@@ -4478,7 +4478,7 @@
           <w:szCs w:val="22"/>
         </w:rPr>
       </w:pPr>
-      <w:hyperlink w:anchor="_Toc57738450" w:history="1">
+      <w:hyperlink w:anchor="_Toc58163372" w:history="1">
         <w:r>
           <w:rPr>
             <w:rStyle w:val="Hyperlink"/>
@@ -4523,7 +4523,7 @@
             <w:noProof/>
             <w:webHidden/>
           </w:rPr>
-          <w:instrText xml:space="preserve"> PAGEREF _Toc57738450 \h </w:instrText>
+          <w:instrText xml:space="preserve"> PAGEREF _Toc58163372 \h </w:instrText>
         </w:r>
         <w:r>
           <w:rPr>
@@ -4568,7 +4568,7 @@
           <w:szCs w:val="22"/>
         </w:rPr>
       </w:pPr>
-      <w:hyperlink w:anchor="_Toc57738451" w:history="1">
+      <w:hyperlink w:anchor="_Toc58163373" w:history="1">
         <w:r>
           <w:rPr>
             <w:rStyle w:val="Hyperlink"/>
@@ -4613,7 +4613,7 @@
             <w:noProof/>
             <w:webHidden/>
           </w:rPr>
-          <w:instrText xml:space="preserve"> PAGEREF _Toc57738451 \h </w:instrText>
+          <w:instrText xml:space="preserve"> PAGEREF _Toc58163373 \h </w:instrText>
         </w:r>
         <w:r>
           <w:rPr>
@@ -4658,7 +4658,7 @@
           <w:szCs w:val="22"/>
         </w:rPr>
       </w:pPr>
-      <w:hyperlink w:anchor="_Toc57738452" w:history="1">
+      <w:hyperlink w:anchor="_Toc58163374" w:history="1">
         <w:r>
           <w:rPr>
             <w:rStyle w:val="Hyperlink"/>
@@ -4703,7 +4703,7 @@
             <w:noProof/>
             <w:webHidden/>
           </w:rPr>
-          <w:instrText xml:space="preserve"> PAGEREF _Toc57738452 \h </w:instrText>
+          <w:instrText xml:space="preserve"> PAGEREF _Toc58163374 \h </w:instrText>
         </w:r>
         <w:r>
           <w:rPr>
@@ -4748,7 +4748,7 @@
           <w:szCs w:val="22"/>
         </w:rPr>
       </w:pPr>
-      <w:hyperlink w:anchor="_Toc57738453" w:history="1">
+      <w:hyperlink w:anchor="_Toc58163375" w:history="1">
         <w:r>
           <w:rPr>
             <w:rStyle w:val="Hyperlink"/>
@@ -4793,7 +4793,7 @@
             <w:noProof/>
             <w:webHidden/>
           </w:rPr>
-          <w:instrText xml:space="preserve"> PAGEREF _Toc57738453 \h </w:instrText>
+          <w:instrText xml:space="preserve"> PAGEREF _Toc58163375 \h </w:instrText>
         </w:r>
         <w:r>
           <w:rPr>
@@ -4838,7 +4838,7 @@
           <w:szCs w:val="22"/>
         </w:rPr>
       </w:pPr>
-      <w:hyperlink w:anchor="_Toc57738454" w:history="1">
+      <w:hyperlink w:anchor="_Toc58163376" w:history="1">
         <w:r>
           <w:rPr>
             <w:rStyle w:val="Hyperlink"/>
@@ -4883,7 +4883,7 @@
             <w:noProof/>
             <w:webHidden/>
           </w:rPr>
-          <w:instrText xml:space="preserve"> PAGEREF _Toc57738454 \h </w:instrText>
+          <w:instrText xml:space="preserve"> PAGEREF _Toc58163376 \h </w:instrText>
         </w:r>
         <w:r>
           <w:rPr>
@@ -4928,7 +4928,7 @@
           <w:szCs w:val="22"/>
         </w:rPr>
       </w:pPr>
-      <w:hyperlink w:anchor="_Toc57738455" w:history="1">
+      <w:hyperlink w:anchor="_Toc58163377" w:history="1">
         <w:r>
           <w:rPr>
             <w:rStyle w:val="Hyperlink"/>
@@ -4973,7 +4973,7 @@
             <w:noProof/>
             <w:webHidden/>
           </w:rPr>
-          <w:instrText xml:space="preserve"> PAGEREF _Toc57738455 \h </w:instrText>
+          <w:instrText xml:space="preserve"> PAGEREF _Toc58163377 \h </w:instrText>
         </w:r>
         <w:r>
           <w:rPr>
@@ -5018,7 +5018,7 @@
           <w:szCs w:val="22"/>
         </w:rPr>
       </w:pPr>
-      <w:hyperlink w:anchor="_Toc57738456" w:history="1">
+      <w:hyperlink w:anchor="_Toc58163378" w:history="1">
         <w:r>
           <w:rPr>
             <w:rStyle w:val="Hyperlink"/>
@@ -5063,7 +5063,7 @@
             <w:noProof/>
             <w:webHidden/>
           </w:rPr>
-          <w:instrText xml:space="preserve"> PAGEREF _Toc57738456 \h </w:instrText>
+          <w:instrText xml:space="preserve"> PAGEREF _Toc58163378 \h </w:instrText>
         </w:r>
         <w:r>
           <w:rPr>
@@ -5108,7 +5108,7 @@
           <w:szCs w:val="22"/>
         </w:rPr>
       </w:pPr>
-      <w:hyperlink w:anchor="_Toc57738457" w:history="1">
+      <w:hyperlink w:anchor="_Toc58163379" w:history="1">
         <w:r>
           <w:rPr>
             <w:rStyle w:val="Hyperlink"/>
@@ -5153,7 +5153,7 @@
             <w:noProof/>
             <w:webHidden/>
           </w:rPr>
-          <w:instrText xml:space="preserve"> PAGEREF _Toc57738457 \h </w:instrText>
+          <w:instrText xml:space="preserve"> PAGEREF _Toc58163379 \h </w:instrText>
         </w:r>
         <w:r>
           <w:rPr>
@@ -5198,7 +5198,7 @@
           <w:szCs w:val="22"/>
         </w:rPr>
       </w:pPr>
-      <w:hyperlink w:anchor="_Toc57738458" w:history="1">
+      <w:hyperlink w:anchor="_Toc58163380" w:history="1">
         <w:r>
           <w:rPr>
             <w:rStyle w:val="Hyperlink"/>
@@ -5243,7 +5243,7 @@
             <w:noProof/>
             <w:webHidden/>
           </w:rPr>
-          <w:instrText xml:space="preserve"> PAGEREF _Toc57738458 \h </w:instrText>
+          <w:instrText xml:space="preserve"> PAGEREF _Toc58163380 \h </w:instrText>
         </w:r>
         <w:r>
           <w:rPr>
@@ -5288,7 +5288,7 @@
           <w:szCs w:val="22"/>
         </w:rPr>
       </w:pPr>
-      <w:hyperlink w:anchor="_Toc57738459" w:history="1">
+      <w:hyperlink w:anchor="_Toc58163381" w:history="1">
         <w:r>
           <w:rPr>
             <w:rStyle w:val="Hyperlink"/>
@@ -5333,7 +5333,7 @@
             <w:noProof/>
             <w:webHidden/>
           </w:rPr>
-          <w:instrText xml:space="preserve"> PAGEREF _Toc57738459 \h </w:instrText>
+          <w:instrText xml:space="preserve"> PAGEREF _Toc58163381 \h </w:instrText>
         </w:r>
         <w:r>
           <w:rPr>
@@ -5378,7 +5378,7 @@
           <w:szCs w:val="22"/>
         </w:rPr>
       </w:pPr>
-      <w:hyperlink w:anchor="_Toc57738460" w:history="1">
+      <w:hyperlink w:anchor="_Toc58163382" w:history="1">
         <w:r>
           <w:rPr>
             <w:rStyle w:val="Hyperlink"/>
@@ -5423,7 +5423,7 @@
             <w:noProof/>
             <w:webHidden/>
           </w:rPr>
-          <w:instrText xml:space="preserve"> PAGEREF _Toc57738460 \h </w:instrText>
+          <w:instrText xml:space="preserve"> PAGEREF _Toc58163382 \h </w:instrText>
         </w:r>
         <w:r>
           <w:rPr>
@@ -5468,7 +5468,7 @@
           <w:szCs w:val="22"/>
         </w:rPr>
       </w:pPr>
-      <w:hyperlink w:anchor="_Toc57738461" w:history="1">
+      <w:hyperlink w:anchor="_Toc58163383" w:history="1">
         <w:r>
           <w:rPr>
             <w:rStyle w:val="Hyperlink"/>
@@ -5513,7 +5513,7 @@
             <w:noProof/>
             <w:webHidden/>
           </w:rPr>
-          <w:instrText xml:space="preserve"> PAGEREF _Toc57738461 \h </w:instrText>
+          <w:instrText xml:space="preserve"> PAGEREF _Toc58163383 \h </w:instrText>
         </w:r>
         <w:r>
           <w:rPr>
@@ -5558,7 +5558,7 @@
           <w:szCs w:val="22"/>
         </w:rPr>
       </w:pPr>
-      <w:hyperlink w:anchor="_Toc57738462" w:history="1">
+      <w:hyperlink w:anchor="_Toc58163384" w:history="1">
         <w:r>
           <w:rPr>
             <w:rStyle w:val="Hyperlink"/>
@@ -5603,7 +5603,7 @@
             <w:noProof/>
             <w:webHidden/>
           </w:rPr>
-          <w:instrText xml:space="preserve"> PAGEREF _Toc57738462 \h </w:instrText>
+          <w:instrText xml:space="preserve"> PAGEREF _Toc58163384 \h </w:instrText>
         </w:r>
         <w:r>
           <w:rPr>
@@ -5648,7 +5648,7 @@
           <w:szCs w:val="22"/>
         </w:rPr>
       </w:pPr>
-      <w:hyperlink w:anchor="_Toc57738463" w:history="1">
+      <w:hyperlink w:anchor="_Toc58163385" w:history="1">
         <w:r>
           <w:rPr>
             <w:rStyle w:val="Hyperlink"/>
@@ -5693,7 +5693,7 @@
             <w:noProof/>
             <w:webHidden/>
           </w:rPr>
-          <w:instrText xml:space="preserve"> PAGEREF _Toc57738463 \h </w:instrText>
+          <w:instrText xml:space="preserve"> PAGEREF _Toc58163385 \h </w:instrText>
         </w:r>
         <w:r>
           <w:rPr>
@@ -5738,7 +5738,7 @@
           <w:szCs w:val="22"/>
         </w:rPr>
       </w:pPr>
-      <w:hyperlink w:anchor="_Toc57738464" w:history="1">
+      <w:hyperlink w:anchor="_Toc58163386" w:history="1">
         <w:r>
           <w:rPr>
             <w:rStyle w:val="Hyperlink"/>
@@ -5783,7 +5783,7 @@
             <w:noProof/>
             <w:webHidden/>
           </w:rPr>
-          <w:instrText xml:space="preserve"> PAGEREF _Toc57738464 \h </w:instrText>
+          <w:instrText xml:space="preserve"> PAGEREF _Toc58163386 \h </w:instrText>
         </w:r>
         <w:r>
           <w:rPr>
@@ -5828,7 +5828,7 @@
           <w:szCs w:val="22"/>
         </w:rPr>
       </w:pPr>
-      <w:hyperlink w:anchor="_Toc57738465" w:history="1">
+      <w:hyperlink w:anchor="_Toc58163387" w:history="1">
         <w:r>
           <w:rPr>
             <w:rStyle w:val="Hyperlink"/>
@@ -5873,7 +5873,7 @@
             <w:noProof/>
             <w:webHidden/>
           </w:rPr>
-          <w:instrText xml:space="preserve"> PAGEREF _Toc57738465 \h </w:instrText>
+          <w:instrText xml:space="preserve"> PAGEREF _Toc58163387 \h </w:instrText>
         </w:r>
         <w:r>
           <w:rPr>
@@ -5918,7 +5918,7 @@
           <w:szCs w:val="22"/>
         </w:rPr>
       </w:pPr>
-      <w:hyperlink w:anchor="_Toc57738466" w:history="1">
+      <w:hyperlink w:anchor="_Toc58163388" w:history="1">
         <w:r>
           <w:rPr>
             <w:rStyle w:val="Hyperlink"/>
@@ -5963,7 +5963,7 @@
             <w:noProof/>
             <w:webHidden/>
           </w:rPr>
-          <w:instrText xml:space="preserve"> PAGEREF _Toc57738466 \h </w:instrText>
+          <w:instrText xml:space="preserve"> PAGEREF _Toc58163388 \h </w:instrText>
         </w:r>
         <w:r>
           <w:rPr>
@@ -6008,7 +6008,7 @@
           <w:szCs w:val="22"/>
         </w:rPr>
       </w:pPr>
-      <w:hyperlink w:anchor="_Toc57738467" w:history="1">
+      <w:hyperlink w:anchor="_Toc58163389" w:history="1">
         <w:r>
           <w:rPr>
             <w:rStyle w:val="Hyperlink"/>
@@ -6053,7 +6053,7 @@
             <w:noProof/>
             <w:webHidden/>
           </w:rPr>
-          <w:instrText xml:space="preserve"> PAGEREF _Toc57738467 \h </w:instrText>
+          <w:instrText xml:space="preserve"> PAGEREF _Toc58163389 \h </w:instrText>
         </w:r>
         <w:r>
           <w:rPr>
@@ -6098,7 +6098,7 @@
           <w:szCs w:val="22"/>
         </w:rPr>
       </w:pPr>
-      <w:hyperlink w:anchor="_Toc57738468" w:history="1">
+      <w:hyperlink w:anchor="_Toc58163390" w:history="1">
         <w:r>
           <w:rPr>
             <w:rStyle w:val="Hyperlink"/>
@@ -6143,7 +6143,7 @@
             <w:noProof/>
             <w:webHidden/>
           </w:rPr>
-          <w:instrText xml:space="preserve"> PAGEREF _Toc57738468 \h </w:instrText>
+          <w:instrText xml:space="preserve"> PAGEREF _Toc58163390 \h </w:instrText>
         </w:r>
         <w:r>
           <w:rPr>
@@ -6188,7 +6188,7 @@
           <w:szCs w:val="22"/>
         </w:rPr>
       </w:pPr>
-      <w:hyperlink w:anchor="_Toc57738469" w:history="1">
+      <w:hyperlink w:anchor="_Toc58163391" w:history="1">
         <w:r>
           <w:rPr>
             <w:rStyle w:val="Hyperlink"/>
@@ -6233,7 +6233,7 @@
             <w:noProof/>
             <w:webHidden/>
           </w:rPr>
-          <w:instrText xml:space="preserve"> PAGEREF _Toc57738469 \h </w:instrText>
+          <w:instrText xml:space="preserve"> PAGEREF _Toc58163391 \h </w:instrText>
         </w:r>
         <w:r>
           <w:rPr>
@@ -6278,7 +6278,7 @@
           <w:szCs w:val="22"/>
         </w:rPr>
       </w:pPr>
-      <w:hyperlink w:anchor="_Toc57738470" w:history="1">
+      <w:hyperlink w:anchor="_Toc58163392" w:history="1">
         <w:r>
           <w:rPr>
             <w:rStyle w:val="Hyperlink"/>
@@ -6323,7 +6323,7 @@
             <w:noProof/>
             <w:webHidden/>
           </w:rPr>
-          <w:instrText xml:space="preserve"> PAGEREF _Toc57738470 \h </w:instrText>
+          <w:instrText xml:space="preserve"> PAGEREF _Toc58163392 \h </w:instrText>
         </w:r>
         <w:r>
           <w:rPr>
@@ -6368,7 +6368,7 @@
           <w:szCs w:val="22"/>
         </w:rPr>
       </w:pPr>
-      <w:hyperlink w:anchor="_Toc57738471" w:history="1">
+      <w:hyperlink w:anchor="_Toc58163393" w:history="1">
         <w:r>
           <w:rPr>
             <w:rStyle w:val="Hyperlink"/>
@@ -6413,7 +6413,7 @@
             <w:noProof/>
             <w:webHidden/>
           </w:rPr>
-          <w:instrText xml:space="preserve"> PAGEREF _Toc57738471 \h </w:instrText>
+          <w:instrText xml:space="preserve"> PAGEREF _Toc58163393 \h </w:instrText>
         </w:r>
         <w:r>
           <w:rPr>
@@ -6458,7 +6458,7 @@
           <w:szCs w:val="22"/>
         </w:rPr>
       </w:pPr>
-      <w:hyperlink w:anchor="_Toc57738472" w:history="1">
+      <w:hyperlink w:anchor="_Toc58163394" w:history="1">
         <w:r>
           <w:rPr>
             <w:rStyle w:val="Hyperlink"/>
@@ -6503,7 +6503,7 @@
             <w:noProof/>
             <w:webHidden/>
           </w:rPr>
-          <w:instrText xml:space="preserve"> PAGEREF _Toc57738472 \h </w:instrText>
+          <w:instrText xml:space="preserve"> PAGEREF _Toc58163394 \h </w:instrText>
         </w:r>
         <w:r>
           <w:rPr>
@@ -6548,7 +6548,7 @@
           <w:szCs w:val="22"/>
         </w:rPr>
       </w:pPr>
-      <w:hyperlink w:anchor="_Toc57738473" w:history="1">
+      <w:hyperlink w:anchor="_Toc58163395" w:history="1">
         <w:r>
           <w:rPr>
             <w:rStyle w:val="Hyperlink"/>
@@ -6593,7 +6593,7 @@
             <w:noProof/>
             <w:webHidden/>
           </w:rPr>
-          <w:instrText xml:space="preserve"> PAGEREF _Toc57738473 \h </w:instrText>
+          <w:instrText xml:space="preserve"> PAGEREF _Toc58163395 \h </w:instrText>
         </w:r>
         <w:r>
           <w:rPr>
@@ -6638,7 +6638,7 @@
           <w:szCs w:val="22"/>
         </w:rPr>
       </w:pPr>
-      <w:hyperlink w:anchor="_Toc57738474" w:history="1">
+      <w:hyperlink w:anchor="_Toc58163396" w:history="1">
         <w:r>
           <w:rPr>
             <w:rStyle w:val="Hyperlink"/>
@@ -6683,7 +6683,7 @@
             <w:noProof/>
             <w:webHidden/>
           </w:rPr>
-          <w:instrText xml:space="preserve"> PAGEREF _Toc57738474 \h </w:instrText>
+          <w:instrText xml:space="preserve"> PAGEREF _Toc58163396 \h </w:instrText>
         </w:r>
         <w:r>
           <w:rPr>
@@ -6728,7 +6728,7 @@
           <w:szCs w:val="22"/>
         </w:rPr>
       </w:pPr>
-      <w:hyperlink w:anchor="_Toc57738475" w:history="1">
+      <w:hyperlink w:anchor="_Toc58163397" w:history="1">
         <w:r>
           <w:rPr>
             <w:rStyle w:val="Hyperlink"/>
@@ -6773,7 +6773,7 @@
             <w:noProof/>
             <w:webHidden/>
           </w:rPr>
-          <w:instrText xml:space="preserve"> PAGEREF _Toc57738475 \h </w:instrText>
+          <w:instrText xml:space="preserve"> PAGEREF _Toc58163397 \h </w:instrText>
         </w:r>
         <w:r>
           <w:rPr>
@@ -6818,7 +6818,7 @@
           <w:szCs w:val="22"/>
         </w:rPr>
       </w:pPr>
-      <w:hyperlink w:anchor="_Toc57738476" w:history="1">
+      <w:hyperlink w:anchor="_Toc58163398" w:history="1">
         <w:r>
           <w:rPr>
             <w:rStyle w:val="Hyperlink"/>
@@ -6863,7 +6863,7 @@
             <w:noProof/>
             <w:webHidden/>
           </w:rPr>
-          <w:instrText xml:space="preserve"> PAGEREF _Toc57738476 \h </w:instrText>
+          <w:instrText xml:space="preserve"> PAGEREF _Toc58163398 \h </w:instrText>
         </w:r>
         <w:r>
           <w:rPr>
@@ -6908,7 +6908,7 @@
           <w:szCs w:val="22"/>
         </w:rPr>
       </w:pPr>
-      <w:hyperlink w:anchor="_Toc57738477" w:history="1">
+      <w:hyperlink w:anchor="_Toc58163399" w:history="1">
         <w:r>
           <w:rPr>
             <w:rStyle w:val="Hyperlink"/>
@@ -6953,7 +6953,7 @@
             <w:noProof/>
             <w:webHidden/>
           </w:rPr>
-          <w:instrText xml:space="preserve"> PAGEREF _Toc57738477 \h </w:instrText>
+          <w:instrText xml:space="preserve"> PAGEREF _Toc58163399 \h </w:instrText>
         </w:r>
         <w:r>
           <w:rPr>
@@ -6973,7 +6973,7 @@
             <w:noProof/>
             <w:webHidden/>
           </w:rPr>
-          <w:t>31</w:t>
+          <w:t>33</w:t>
         </w:r>
         <w:r>
           <w:rPr>
@@ -6998,7 +6998,7 @@
           <w:szCs w:val="22"/>
         </w:rPr>
       </w:pPr>
-      <w:hyperlink w:anchor="_Toc57738478" w:history="1">
+      <w:hyperlink w:anchor="_Toc58163400" w:history="1">
         <w:r>
           <w:rPr>
             <w:rStyle w:val="Hyperlink"/>
@@ -7043,7 +7043,7 @@
             <w:noProof/>
             <w:webHidden/>
           </w:rPr>
-          <w:instrText xml:space="preserve"> PAGEREF _Toc57738478 \h </w:instrText>
+          <w:instrText xml:space="preserve"> PAGEREF _Toc58163400 \h </w:instrText>
         </w:r>
         <w:r>
           <w:rPr>
@@ -7063,7 +7063,7 @@
             <w:noProof/>
             <w:webHidden/>
           </w:rPr>
-          <w:t>32</w:t>
+          <w:t>33</w:t>
         </w:r>
         <w:r>
           <w:rPr>
@@ -7088,7 +7088,7 @@
           <w:szCs w:val="22"/>
         </w:rPr>
       </w:pPr>
-      <w:hyperlink w:anchor="_Toc57738479" w:history="1">
+      <w:hyperlink w:anchor="_Toc58163401" w:history="1">
         <w:r>
           <w:rPr>
             <w:rStyle w:val="Hyperlink"/>
@@ -7110,6 +7110,276 @@
           <w:rPr>
             <w:rStyle w:val="Hyperlink"/>
             <w:noProof/>
+            <w:lang w:val="en-US"/>
+          </w:rPr>
+          <w:t>LOCKING</w:t>
+        </w:r>
+        <w:r>
+          <w:rPr>
+            <w:noProof/>
+            <w:webHidden/>
+          </w:rPr>
+          <w:tab/>
+        </w:r>
+        <w:r>
+          <w:rPr>
+            <w:noProof/>
+            <w:webHidden/>
+          </w:rPr>
+          <w:fldChar w:fldCharType="begin"/>
+        </w:r>
+        <w:r>
+          <w:rPr>
+            <w:noProof/>
+            <w:webHidden/>
+          </w:rPr>
+          <w:instrText xml:space="preserve"> PAGEREF _Toc58163401 \h </w:instrText>
+        </w:r>
+        <w:r>
+          <w:rPr>
+            <w:noProof/>
+            <w:webHidden/>
+          </w:rPr>
+        </w:r>
+        <w:r>
+          <w:rPr>
+            <w:noProof/>
+            <w:webHidden/>
+          </w:rPr>
+          <w:fldChar w:fldCharType="separate"/>
+        </w:r>
+        <w:r>
+          <w:rPr>
+            <w:noProof/>
+            <w:webHidden/>
+          </w:rPr>
+          <w:t>34</w:t>
+        </w:r>
+        <w:r>
+          <w:rPr>
+            <w:noProof/>
+            <w:webHidden/>
+          </w:rPr>
+          <w:fldChar w:fldCharType="end"/>
+        </w:r>
+      </w:hyperlink>
+    </w:p>
+    <w:p>
+      <w:pPr>
+        <w:pStyle w:val="TOC1"/>
+        <w:tabs>
+          <w:tab w:val="left" w:pos="1320"/>
+          <w:tab w:val="right" w:leader="dot" w:pos="9912"/>
+        </w:tabs>
+        <w:rPr>
+          <w:rFonts w:asciiTheme="minorHAnsi" w:eastAsiaTheme="minorEastAsia" w:hAnsiTheme="minorHAnsi" w:cstheme="minorBidi"/>
+          <w:noProof/>
+          <w:sz w:val="22"/>
+          <w:szCs w:val="22"/>
+        </w:rPr>
+      </w:pPr>
+      <w:hyperlink w:anchor="_Toc58163402" w:history="1">
+        <w:r>
+          <w:rPr>
+            <w:rStyle w:val="Hyperlink"/>
+            <w:noProof/>
+            <w:lang w:val="en-US"/>
+          </w:rPr>
+          <w:t>20.1.</w:t>
+        </w:r>
+        <w:r>
+          <w:rPr>
+            <w:rFonts w:asciiTheme="minorHAnsi" w:eastAsiaTheme="minorEastAsia" w:hAnsiTheme="minorHAnsi" w:cstheme="minorBidi"/>
+            <w:noProof/>
+            <w:sz w:val="22"/>
+            <w:szCs w:val="22"/>
+          </w:rPr>
+          <w:tab/>
+        </w:r>
+        <w:r>
+          <w:rPr>
+            <w:rStyle w:val="Hyperlink"/>
+            <w:noProof/>
+            <w:lang w:val="en-US"/>
+          </w:rPr>
+          <w:t>Optimistic locking (OL)</w:t>
+        </w:r>
+        <w:r>
+          <w:rPr>
+            <w:noProof/>
+            <w:webHidden/>
+          </w:rPr>
+          <w:tab/>
+        </w:r>
+        <w:r>
+          <w:rPr>
+            <w:noProof/>
+            <w:webHidden/>
+          </w:rPr>
+          <w:fldChar w:fldCharType="begin"/>
+        </w:r>
+        <w:r>
+          <w:rPr>
+            <w:noProof/>
+            <w:webHidden/>
+          </w:rPr>
+          <w:instrText xml:space="preserve"> PAGEREF _Toc58163402 \h </w:instrText>
+        </w:r>
+        <w:r>
+          <w:rPr>
+            <w:noProof/>
+            <w:webHidden/>
+          </w:rPr>
+        </w:r>
+        <w:r>
+          <w:rPr>
+            <w:noProof/>
+            <w:webHidden/>
+          </w:rPr>
+          <w:fldChar w:fldCharType="separate"/>
+        </w:r>
+        <w:r>
+          <w:rPr>
+            <w:noProof/>
+            <w:webHidden/>
+          </w:rPr>
+          <w:t>34</w:t>
+        </w:r>
+        <w:r>
+          <w:rPr>
+            <w:noProof/>
+            <w:webHidden/>
+          </w:rPr>
+          <w:fldChar w:fldCharType="end"/>
+        </w:r>
+      </w:hyperlink>
+    </w:p>
+    <w:p>
+      <w:pPr>
+        <w:pStyle w:val="TOC1"/>
+        <w:tabs>
+          <w:tab w:val="left" w:pos="1320"/>
+          <w:tab w:val="right" w:leader="dot" w:pos="9912"/>
+        </w:tabs>
+        <w:rPr>
+          <w:rFonts w:asciiTheme="minorHAnsi" w:eastAsiaTheme="minorEastAsia" w:hAnsiTheme="minorHAnsi" w:cstheme="minorBidi"/>
+          <w:noProof/>
+          <w:sz w:val="22"/>
+          <w:szCs w:val="22"/>
+        </w:rPr>
+      </w:pPr>
+      <w:hyperlink w:anchor="_Toc58163403" w:history="1">
+        <w:r>
+          <w:rPr>
+            <w:rStyle w:val="Hyperlink"/>
+            <w:noProof/>
+            <w:lang w:val="en-US"/>
+          </w:rPr>
+          <w:t>20.2.</w:t>
+        </w:r>
+        <w:r>
+          <w:rPr>
+            <w:rFonts w:asciiTheme="minorHAnsi" w:eastAsiaTheme="minorEastAsia" w:hAnsiTheme="minorHAnsi" w:cstheme="minorBidi"/>
+            <w:noProof/>
+            <w:sz w:val="22"/>
+            <w:szCs w:val="22"/>
+          </w:rPr>
+          <w:tab/>
+        </w:r>
+        <w:r>
+          <w:rPr>
+            <w:rStyle w:val="Hyperlink"/>
+            <w:noProof/>
+            <w:lang w:val="en-US"/>
+          </w:rPr>
+          <w:t>Pessimistic locking</w:t>
+        </w:r>
+        <w:r>
+          <w:rPr>
+            <w:noProof/>
+            <w:webHidden/>
+          </w:rPr>
+          <w:tab/>
+        </w:r>
+        <w:r>
+          <w:rPr>
+            <w:noProof/>
+            <w:webHidden/>
+          </w:rPr>
+          <w:fldChar w:fldCharType="begin"/>
+        </w:r>
+        <w:r>
+          <w:rPr>
+            <w:noProof/>
+            <w:webHidden/>
+          </w:rPr>
+          <w:instrText xml:space="preserve"> PAGEREF _Toc58163403 \h </w:instrText>
+        </w:r>
+        <w:r>
+          <w:rPr>
+            <w:noProof/>
+            <w:webHidden/>
+          </w:rPr>
+        </w:r>
+        <w:r>
+          <w:rPr>
+            <w:noProof/>
+            <w:webHidden/>
+          </w:rPr>
+          <w:fldChar w:fldCharType="separate"/>
+        </w:r>
+        <w:r>
+          <w:rPr>
+            <w:noProof/>
+            <w:webHidden/>
+          </w:rPr>
+          <w:t>35</w:t>
+        </w:r>
+        <w:r>
+          <w:rPr>
+            <w:noProof/>
+            <w:webHidden/>
+          </w:rPr>
+          <w:fldChar w:fldCharType="end"/>
+        </w:r>
+      </w:hyperlink>
+    </w:p>
+    <w:p>
+      <w:pPr>
+        <w:pStyle w:val="TOC1"/>
+        <w:tabs>
+          <w:tab w:val="left" w:pos="1100"/>
+          <w:tab w:val="right" w:leader="dot" w:pos="9912"/>
+        </w:tabs>
+        <w:rPr>
+          <w:rFonts w:asciiTheme="minorHAnsi" w:eastAsiaTheme="minorEastAsia" w:hAnsiTheme="minorHAnsi" w:cstheme="minorBidi"/>
+          <w:noProof/>
+          <w:sz w:val="22"/>
+          <w:szCs w:val="22"/>
+        </w:rPr>
+      </w:pPr>
+      <w:hyperlink w:anchor="_Toc58163404" w:history="1">
+        <w:r>
+          <w:rPr>
+            <w:rStyle w:val="Hyperlink"/>
+            <w:noProof/>
+            <w:lang w:val="en-US"/>
+          </w:rPr>
+          <w:t>21.</w:t>
+        </w:r>
+        <w:r>
+          <w:rPr>
+            <w:rFonts w:asciiTheme="minorHAnsi" w:eastAsiaTheme="minorEastAsia" w:hAnsiTheme="minorHAnsi" w:cstheme="minorBidi"/>
+            <w:noProof/>
+            <w:sz w:val="22"/>
+            <w:szCs w:val="22"/>
+          </w:rPr>
+          <w:tab/>
+        </w:r>
+        <w:r>
+          <w:rPr>
+            <w:rStyle w:val="Hyperlink"/>
+            <w:noProof/>
           </w:rPr>
           <w:t>ССЫЛКИ</w:t>
         </w:r>
@@ -7132,7 +7402,7 @@
             <w:noProof/>
             <w:webHidden/>
           </w:rPr>
-          <w:instrText xml:space="preserve"> PAGEREF _Toc57738479 \h </w:instrText>
+          <w:instrText xml:space="preserve"> PAGEREF _Toc58163404 \h </w:instrText>
         </w:r>
         <w:r>
           <w:rPr>
@@ -7152,7 +7422,7 @@
             <w:noProof/>
             <w:webHidden/>
           </w:rPr>
-          <w:t>32</w:t>
+          <w:t>35</w:t>
         </w:r>
         <w:r>
           <w:rPr>
@@ -7188,7 +7458,7 @@
         </w:rPr>
         <w:br w:type="page"/>
       </w:r>
-      <w:bookmarkStart w:id="1" w:name="_Toc57738402"/>
+      <w:bookmarkStart w:id="1" w:name="_Toc58163324"/>
       <w:r>
         <w:rPr>
           <w:sz w:val="36"/>
@@ -7268,6 +7538,7 @@
         <w:t>JavaPersistenceAPI</w:t>
       </w:r>
       <w:proofErr w:type="spellEnd"/>
+      <w:proofErr w:type="gramStart"/>
       <w:r>
         <w:rPr>
           <w:lang w:val="en-US"/>
@@ -7275,34 +7546,14 @@
         <w:t>)</w:t>
       </w:r>
       <w:r>
-        <w:rPr>
-          <w:lang w:val="en-US"/>
-        </w:rPr>
-        <w:t xml:space="preserve"> </w:t>
-      </w:r>
-      <w:r>
-        <w:t>и</w:t>
-      </w:r>
-      <w:r>
-        <w:rPr>
-          <w:lang w:val="en-US"/>
-        </w:rPr>
-        <w:t xml:space="preserve"> </w:t>
-      </w:r>
-      <w:r>
-        <w:t>расширяет</w:t>
-      </w:r>
+        <w:t>ирасширяет</w:t>
+      </w:r>
+      <w:proofErr w:type="gramEnd"/>
       <w:r>
         <w:rPr>
           <w:lang w:val="en-US"/>
         </w:rPr>
         <w:t>!</w:t>
-      </w:r>
-      <w:r>
-        <w:rPr>
-          <w:lang w:val="en-US"/>
-        </w:rPr>
-        <w:t xml:space="preserve"> </w:t>
       </w:r>
       <w:r>
         <w:rPr>
@@ -7367,7 +7618,7 @@
             <v:path o:extrusionok="f" gradientshapeok="t" o:connecttype="rect"/>
             <o:lock v:ext="edit" aspectratio="t"/>
           </v:shapetype>
-          <v:shape id="Рисунок 3" o:spid="_x0000_i1025" type="#_x0000_t75" style="width:153.6pt;height:209.4pt;visibility:visible" o:bordertopcolor="this" o:borderleftcolor="this" o:borderbottomcolor="this" o:borderrightcolor="this">
+          <v:shape id="Рисунок 3" o:spid="_x0000_i1025" type="#_x0000_t75" style="width:153.75pt;height:209.25pt;visibility:visible" o:bordertopcolor="this" o:borderleftcolor="this" o:borderbottomcolor="this" o:borderrightcolor="this">
             <v:imagedata r:id="rId5" o:title=""/>
             <w10:bordertop type="single" width="4"/>
             <w10:borderleft type="single" width="4"/>
@@ -7521,7 +7772,7 @@
       </w:pPr>
       <w:r>
         <w:pict>
-          <v:shape id="_x0000_i1026" type="#_x0000_t75" style="width:453.6pt;height:218.4pt" o:bordertopcolor="this" o:borderleftcolor="this" o:borderbottomcolor="this" o:borderrightcolor="this">
+          <v:shape id="_x0000_i1026" type="#_x0000_t75" style="width:453pt;height:218.25pt" o:bordertopcolor="this" o:borderleftcolor="this" o:borderbottomcolor="this" o:borderrightcolor="this">
             <v:imagedata r:id="rId6" o:title=""/>
             <w10:bordertop type="single" width="4"/>
             <w10:borderleft type="single" width="4"/>
@@ -8522,7 +8773,7 @@
           <w:lang w:val="en-US"/>
         </w:rPr>
       </w:pPr>
-      <w:bookmarkStart w:id="2" w:name="_Toc57738403"/>
+      <w:bookmarkStart w:id="2" w:name="_Toc58163325"/>
       <w:r>
         <w:rPr>
           <w:noProof/>
@@ -8838,7 +9089,7 @@
           <w:lang w:val="en-US"/>
         </w:rPr>
       </w:pPr>
-      <w:bookmarkStart w:id="3" w:name="_Toc57738404"/>
+      <w:bookmarkStart w:id="3" w:name="_Toc58163326"/>
       <w:r>
         <w:rPr>
           <w:noProof/>
@@ -8920,7 +9171,7 @@
           <w:bottom w:w="15" w:type="dxa"/>
           <w:right w:w="15" w:type="dxa"/>
         </w:tblCellMar>
-        <w:tblLook w:val="00A0" w:firstRow="1" w:lastRow="0" w:firstColumn="1" w:lastColumn="0" w:noHBand="0" w:noVBand="0"/>
+        <w:tblLook w:val="00A0"/>
       </w:tblPr>
       <w:tblGrid>
         <w:gridCol w:w="2537"/>
@@ -11213,22 +11464,16 @@
         <w:rPr>
           <w:lang w:val="en-US"/>
         </w:rPr>
-        <w:t xml:space="preserve">, which </w:t>
+        <w:t xml:space="preserve">, </w:t>
       </w:r>
       <w:proofErr w:type="gramStart"/>
       <w:r>
         <w:rPr>
           <w:lang w:val="en-US"/>
         </w:rPr>
-        <w:t>doesn’t</w:t>
+        <w:t>which doesn’t require type registration.</w:t>
       </w:r>
       <w:proofErr w:type="gramEnd"/>
-      <w:r>
-        <w:rPr>
-          <w:lang w:val="en-US"/>
-        </w:rPr>
-        <w:t xml:space="preserve"> require type registration.</w:t>
-      </w:r>
     </w:p>
     <w:p>
       <w:pPr>
@@ -11661,14 +11906,24 @@
       <w:r>
         <w:t>Примечание: можно создавать типы, которые, например, будут сохранять одно поле в несколько колонок(</w:t>
       </w:r>
-      <w:hyperlink r:id="rId8" w:history="1">
-        <w:r>
-          <w:rPr>
-            <w:rStyle w:val="Hyperlink"/>
-          </w:rPr>
-          <w:t>https://www.baeldung.com/hibernate-custom-types</w:t>
-        </w:r>
-      </w:hyperlink>
+      <w:r>
+        <w:fldChar w:fldCharType="begin"/>
+      </w:r>
+      <w:r>
+        <w:instrText>HYPERLINK "https://www.baeldung.com/hibernate-custom-types"</w:instrText>
+      </w:r>
+      <w:r>
+        <w:fldChar w:fldCharType="separate"/>
+      </w:r>
+      <w:r>
+        <w:rPr>
+          <w:rStyle w:val="Hyperlink"/>
+        </w:rPr>
+        <w:t>https://www.baeldung.com/hibernate-custom-types</w:t>
+      </w:r>
+      <w:r>
+        <w:fldChar w:fldCharType="end"/>
+      </w:r>
       <w:r>
         <w:t>).</w:t>
       </w:r>
@@ -11693,7 +11948,7 @@
           <w:lang w:val="en-US"/>
         </w:rPr>
       </w:pPr>
-      <w:bookmarkStart w:id="4" w:name="_Toc57738405"/>
+      <w:bookmarkStart w:id="4" w:name="_Toc58163327"/>
       <w:r>
         <w:rPr>
           <w:sz w:val="36"/>
@@ -11820,12 +12075,14 @@
         <w:lastRenderedPageBreak/>
         <w:t xml:space="preserve">Можно также замапить </w:t>
       </w:r>
+      <w:proofErr w:type="spellStart"/>
       <w:r>
         <w:rPr>
           <w:lang w:val="en-US"/>
         </w:rPr>
         <w:t>Enum</w:t>
       </w:r>
+      <w:proofErr w:type="spellEnd"/>
       <w:r>
         <w:t>с помощью пользовательского типа (</w:t>
       </w:r>
@@ -11856,7 +12113,7 @@
           <w:lang w:val="en-US"/>
         </w:rPr>
       </w:pPr>
-      <w:bookmarkStart w:id="5" w:name="_Toc57738406"/>
+      <w:bookmarkStart w:id="5" w:name="_Toc58163328"/>
       <w:r>
         <w:rPr>
           <w:sz w:val="36"/>
@@ -11883,11 +12140,11 @@
         </w:rPr>
         <w:t xml:space="preserve">, </w:t>
       </w:r>
+      <w:r>
+        <w:t>еслиунасесть</w:t>
+      </w:r>
       <w:proofErr w:type="spellStart"/>
       <w:r>
-        <w:t>еслиунасесть</w:t>
-      </w:r>
-      <w:r>
         <w:rPr>
           <w:lang w:val="en-US"/>
         </w:rPr>
@@ -11940,6 +12197,7 @@
         </w:rPr>
         <w:t xml:space="preserve">JPA explicitly disallows the use of an </w:t>
       </w:r>
+      <w:proofErr w:type="spellStart"/>
       <w:r>
         <w:rPr>
           <w:rStyle w:val="HTMLCode"/>
@@ -11949,6 +12207,7 @@
         </w:rPr>
         <w:t>AttributeConverter</w:t>
       </w:r>
+      <w:proofErr w:type="spellEnd"/>
       <w:r>
         <w:rPr>
           <w:lang w:val="en-US"/>
@@ -11982,7 +12241,21 @@
         <w:rPr>
           <w:lang w:val="en-US"/>
         </w:rPr>
-        <w:t xml:space="preserve">The AttributeConverter entity property </w:t>
+        <w:t xml:space="preserve">The </w:t>
+      </w:r>
+      <w:proofErr w:type="spellStart"/>
+      <w:r>
+        <w:rPr>
+          <w:lang w:val="en-US"/>
+        </w:rPr>
+        <w:t>AttributeConverter</w:t>
+      </w:r>
+      <w:proofErr w:type="spellEnd"/>
+      <w:r>
+        <w:rPr>
+          <w:lang w:val="en-US"/>
+        </w:rPr>
+        <w:t xml:space="preserve"> entity property </w:t>
       </w:r>
       <w:r>
         <w:rPr>
@@ -12012,7 +12285,7 @@
         </w:rPr>
         <w:t xml:space="preserve"> a query parameter (</w:t>
       </w:r>
-      <w:hyperlink r:id="rId9" w:anchor="basic-enums" w:history="1">
+      <w:hyperlink r:id="rId8" w:anchor="basic-enums" w:history="1">
         <w:r>
           <w:rPr>
             <w:rStyle w:val="Hyperlink"/>
@@ -12032,12 +12305,15 @@
       <w:pPr>
         <w:spacing w:after="240"/>
       </w:pPr>
+      <w:proofErr w:type="spellStart"/>
+      <w:proofErr w:type="gramStart"/>
       <w:r>
         <w:rPr>
           <w:lang w:val="en-US"/>
         </w:rPr>
         <w:t>AttributeConverter</w:t>
       </w:r>
+      <w:proofErr w:type="spellEnd"/>
       <w:r>
         <w:t xml:space="preserve">может быть использован и при </w:t>
       </w:r>
@@ -12050,6 +12326,7 @@
       <w:r>
         <w:t>маппинге.</w:t>
       </w:r>
+      <w:proofErr w:type="gramEnd"/>
     </w:p>
     <w:p>
       <w:pPr>
@@ -12071,7 +12348,7 @@
           <w:lang w:val="en-US"/>
         </w:rPr>
       </w:pPr>
-      <w:bookmarkStart w:id="6" w:name="_Toc57738407"/>
+      <w:bookmarkStart w:id="6" w:name="_Toc58163329"/>
       <w:r>
         <w:rPr>
           <w:sz w:val="36"/>
@@ -12383,7 +12660,7 @@
         </w:rPr>
         <w:t xml:space="preserve">Addition read - </w:t>
       </w:r>
-      <w:hyperlink r:id="rId10" w:history="1">
+      <w:hyperlink r:id="rId9" w:history="1">
         <w:r>
           <w:rPr>
             <w:rStyle w:val="Hyperlink"/>
@@ -12416,7 +12693,7 @@
           <w:lang w:val="en-US"/>
         </w:rPr>
       </w:pPr>
-      <w:bookmarkStart w:id="7" w:name="_Toc57738408"/>
+      <w:bookmarkStart w:id="7" w:name="_Toc58163330"/>
       <w:r>
         <w:rPr>
           <w:sz w:val="36"/>
@@ -12524,7 +12801,7 @@
           <w:lang w:val="en-US"/>
         </w:rPr>
       </w:pPr>
-      <w:bookmarkStart w:id="8" w:name="_Toc57738409"/>
+      <w:bookmarkStart w:id="8" w:name="_Toc58163331"/>
       <w:r>
         <w:rPr>
           <w:sz w:val="36"/>
@@ -12569,7 +12846,7 @@
           <w:lang w:val="en-US"/>
         </w:rPr>
       </w:pPr>
-      <w:bookmarkStart w:id="9" w:name="_Toc57738410"/>
+      <w:bookmarkStart w:id="9" w:name="_Toc58163332"/>
       <w:r>
         <w:rPr>
           <w:sz w:val="36"/>
@@ -13349,7 +13626,7 @@
           <w:lang w:val="en-US"/>
         </w:rPr>
       </w:pPr>
-      <w:bookmarkStart w:id="10" w:name="_Toc57738411"/>
+      <w:bookmarkStart w:id="10" w:name="_Toc58163333"/>
       <w:r>
         <w:rPr>
           <w:sz w:val="36"/>
@@ -13654,7 +13931,7 @@
         </w:rPr>
         <w:t xml:space="preserve">(Явно) использую аннотации </w:t>
       </w:r>
-      <w:hyperlink r:id="rId11" w:history="1">
+      <w:hyperlink r:id="rId10" w:history="1">
         <w:r>
           <w:rPr>
             <w:rStyle w:val="HTMLCode"/>
@@ -13686,7 +13963,7 @@
         </w:rPr>
         <w:t>and</w:t>
       </w:r>
-      <w:hyperlink r:id="rId12" w:history="1">
+      <w:hyperlink r:id="rId11" w:history="1">
         <w:r>
           <w:rPr>
             <w:rStyle w:val="HTMLCode"/>
@@ -13815,7 +14092,7 @@
           <w:lang w:val="en-US"/>
         </w:rPr>
       </w:pPr>
-      <w:bookmarkStart w:id="11" w:name="_Toc57738412"/>
+      <w:bookmarkStart w:id="11" w:name="_Toc58163334"/>
       <w:r>
         <w:rPr>
           <w:sz w:val="36"/>
@@ -14654,7 +14931,7 @@
           <w:lang w:val="en-US"/>
         </w:rPr>
       </w:pPr>
-      <w:bookmarkStart w:id="12" w:name="_Toc57738413"/>
+      <w:bookmarkStart w:id="12" w:name="_Toc58163335"/>
       <w:r>
         <w:rPr>
           <w:noProof/>
@@ -14673,11 +14950,19 @@
           <w:lang w:val="en-US"/>
         </w:rPr>
       </w:pPr>
-      <w:r>
-        <w:rPr>
-          <w:lang w:val="en-US"/>
-        </w:rPr>
-        <w:t xml:space="preserve">Hibernate guarantees equivalence of persistent identity (database row) and Java identity inside a particular session scope. Therefore, if we ask a Hibernate </w:t>
+      <w:proofErr w:type="gramStart"/>
+      <w:r>
+        <w:rPr>
+          <w:lang w:val="en-US"/>
+        </w:rPr>
+        <w:t>Hibernate</w:t>
+      </w:r>
+      <w:proofErr w:type="gramEnd"/>
+      <w:r>
+        <w:rPr>
+          <w:lang w:val="en-US"/>
+        </w:rPr>
+        <w:t xml:space="preserve"> guarantees equivalence of persistent identity (database row) and Java identity inside a particular session scope. Therefore, if we ask a Hibernate </w:t>
       </w:r>
       <w:r>
         <w:rPr>
@@ -15068,7 +15353,7 @@
           <w:lang w:val="en-US"/>
         </w:rPr>
       </w:pPr>
-      <w:bookmarkStart w:id="13" w:name="_Toc57738414"/>
+      <w:bookmarkStart w:id="13" w:name="_Toc58163336"/>
       <w:r>
         <w:rPr>
           <w:sz w:val="36"/>
@@ -15133,7 +15418,7 @@
           <w:lang w:val="en-US"/>
         </w:rPr>
       </w:pPr>
-      <w:bookmarkStart w:id="14" w:name="_Toc57738415"/>
+      <w:bookmarkStart w:id="14" w:name="_Toc58163337"/>
       <w:r>
         <w:rPr>
           <w:sz w:val="36"/>
@@ -15268,7 +15553,7 @@
         </w:rPr>
         <w:t xml:space="preserve">the </w:t>
       </w:r>
-      <w:hyperlink r:id="rId13" w:history="1">
+      <w:hyperlink r:id="rId12" w:history="1">
         <w:r>
           <w:rPr>
             <w:rStyle w:val="HTMLCode"/>
@@ -15312,7 +15597,7 @@
           <w:lang w:val="en-US"/>
         </w:rPr>
       </w:pPr>
-      <w:bookmarkStart w:id="15" w:name="_Toc57738416"/>
+      <w:bookmarkStart w:id="15" w:name="_Toc58163338"/>
       <w:r>
         <w:rPr>
           <w:noProof/>
@@ -15637,7 +15922,7 @@
           <w:lang w:val="en-US"/>
         </w:rPr>
       </w:pPr>
-      <w:bookmarkStart w:id="16" w:name="_Toc57738417"/>
+      <w:bookmarkStart w:id="16" w:name="_Toc58163339"/>
       <w:r>
         <w:rPr>
           <w:noProof/>
@@ -15848,7 +16133,7 @@
         </w:rPr>
         <w:t>(</w:t>
       </w:r>
-      <w:hyperlink r:id="rId14" w:history="1">
+      <w:hyperlink r:id="rId13" w:history="1">
         <w:r>
           <w:rPr>
             <w:rStyle w:val="Hyperlink"/>
@@ -15987,7 +16272,7 @@
           <w:lang w:val="en-US"/>
         </w:rPr>
       </w:pPr>
-      <w:bookmarkStart w:id="17" w:name="_Toc57738418"/>
+      <w:bookmarkStart w:id="17" w:name="_Toc58163340"/>
       <w:r>
         <w:rPr>
           <w:noProof/>
@@ -16079,7 +16364,7 @@
           <w:lang w:val="en-US"/>
         </w:rPr>
       </w:pPr>
-      <w:bookmarkStart w:id="18" w:name="_Toc57738419"/>
+      <w:bookmarkStart w:id="18" w:name="_Toc58163341"/>
       <w:r>
         <w:rPr>
           <w:noProof/>
@@ -16296,7 +16581,7 @@
           <w:lang w:val="en-US"/>
         </w:rPr>
       </w:pPr>
-      <w:bookmarkStart w:id="19" w:name="_Toc57738420"/>
+      <w:bookmarkStart w:id="19" w:name="_Toc58163342"/>
       <w:r>
         <w:rPr>
           <w:noProof/>
@@ -16406,7 +16691,7 @@
         </w:rPr>
         <w:t xml:space="preserve"> (see </w:t>
       </w:r>
-      <w:hyperlink r:id="rId15" w:anchor="identifiers-composite-aggregated" w:history="1">
+      <w:hyperlink r:id="rId14" w:anchor="identifiers-composite-aggregated" w:history="1">
         <w:r>
           <w:rPr>
             <w:noProof/>
@@ -16464,7 +16749,7 @@
         </w:rPr>
         <w:t xml:space="preserve"> (see </w:t>
       </w:r>
-      <w:hyperlink r:id="rId16" w:anchor="identifiers-composite-nonaggregated" w:history="1">
+      <w:hyperlink r:id="rId15" w:anchor="identifiers-composite-nonaggregated" w:history="1">
         <w:r>
           <w:rPr>
             <w:noProof/>
@@ -16733,7 +17018,7 @@
           <w:lang w:val="en-US"/>
         </w:rPr>
       </w:pPr>
-      <w:bookmarkStart w:id="20" w:name="_Toc57738421"/>
+      <w:bookmarkStart w:id="20" w:name="_Toc58163343"/>
       <w:r>
         <w:rPr>
           <w:noProof/>
@@ -16863,7 +17148,7 @@
           <w:lang w:val="en-US"/>
         </w:rPr>
       </w:pPr>
-      <w:bookmarkStart w:id="21" w:name="_Toc57738422"/>
+      <w:bookmarkStart w:id="21" w:name="_Toc58163344"/>
       <w:r>
         <w:rPr>
           <w:noProof/>
@@ -16941,7 +17226,7 @@
           <w:lang w:val="en-US"/>
         </w:rPr>
       </w:pPr>
-      <w:bookmarkStart w:id="22" w:name="_Toc57738423"/>
+      <w:bookmarkStart w:id="22" w:name="_Toc58163345"/>
       <w:r>
         <w:rPr>
           <w:noProof/>
@@ -17414,7 +17699,7 @@
           <w:lang w:val="en-US"/>
         </w:rPr>
       </w:pPr>
-      <w:bookmarkStart w:id="23" w:name="_Toc57738424"/>
+      <w:bookmarkStart w:id="23" w:name="_Toc58163346"/>
       <w:r>
         <w:rPr>
           <w:noProof/>
@@ -17457,7 +17742,7 @@
           <w:lang w:val="en-US"/>
         </w:rPr>
       </w:pPr>
-      <w:bookmarkStart w:id="24" w:name="_Toc57738425"/>
+      <w:bookmarkStart w:id="24" w:name="_Toc58163347"/>
       <w:r>
         <w:rPr>
           <w:noProof/>
@@ -17544,7 +17829,7 @@
           <w:lang w:val="en-US"/>
         </w:rPr>
       </w:pPr>
-      <w:bookmarkStart w:id="25" w:name="_Toc57738426"/>
+      <w:bookmarkStart w:id="25" w:name="_Toc58163348"/>
       <w:r>
         <w:rPr>
           <w:noProof/>
@@ -17762,7 +18047,7 @@
           <w:lang w:val="en-US"/>
         </w:rPr>
       </w:pPr>
-      <w:bookmarkStart w:id="26" w:name="_Toc57738427"/>
+      <w:bookmarkStart w:id="26" w:name="_Toc58163349"/>
       <w:r>
         <w:rPr>
           <w:noProof/>
@@ -18604,7 +18889,7 @@
           <w:szCs w:val="36"/>
         </w:rPr>
       </w:pPr>
-      <w:bookmarkStart w:id="27" w:name="_Toc57738428"/>
+      <w:bookmarkStart w:id="27" w:name="_Toc58163350"/>
       <w:r>
         <w:rPr>
           <w:sz w:val="36"/>
@@ -19101,7 +19386,7 @@
         </w:rPr>
         <w:t xml:space="preserve">The </w:t>
       </w:r>
-      <w:hyperlink r:id="rId17" w:history="1">
+      <w:hyperlink r:id="rId16" w:history="1">
         <w:r>
           <w:rPr>
             <w:rStyle w:val="HTMLCode"/>
@@ -19573,7 +19858,7 @@
           <w:lang w:val="en-US"/>
         </w:rPr>
       </w:pPr>
-      <w:bookmarkStart w:id="28" w:name="_Toc57738429"/>
+      <w:bookmarkStart w:id="28" w:name="_Toc58163351"/>
       <w:r>
         <w:rPr>
           <w:sz w:val="36"/>
@@ -19880,7 +20165,7 @@
           <w:szCs w:val="36"/>
         </w:rPr>
       </w:pPr>
-      <w:bookmarkStart w:id="29" w:name="_Toc57738430"/>
+      <w:bookmarkStart w:id="29" w:name="_Toc58163352"/>
       <w:r>
         <w:rPr>
           <w:sz w:val="36"/>
@@ -20093,8 +20378,8 @@
       </w:pPr>
       <w:r>
         <w:pict>
-          <v:shape id="_x0000_i1027" type="#_x0000_t75" style="width:498pt;height:126.6pt" o:bordertopcolor="this" o:borderleftcolor="this" o:borderbottomcolor="this" o:borderrightcolor="this">
-            <v:imagedata r:id="rId18" o:title=""/>
+          <v:shape id="_x0000_i1027" type="#_x0000_t75" style="width:498pt;height:126.75pt" o:bordertopcolor="this" o:borderleftcolor="this" o:borderbottomcolor="this" o:borderrightcolor="this">
+            <v:imagedata r:id="rId17" o:title=""/>
             <w10:bordertop type="single" width="4"/>
             <w10:borderleft type="single" width="4"/>
             <w10:borderbottom type="single" width="4"/>
@@ -20824,7 +21109,7 @@
           <w:lang w:val="en-US"/>
         </w:rPr>
       </w:pPr>
-      <w:bookmarkStart w:id="30" w:name="_Toc57738431"/>
+      <w:bookmarkStart w:id="30" w:name="_Toc58163353"/>
       <w:r>
         <w:rPr>
           <w:sz w:val="36"/>
@@ -21086,7 +21371,7 @@
           <w:lang w:val="en-US"/>
         </w:rPr>
       </w:pPr>
-      <w:bookmarkStart w:id="31" w:name="_Toc57738432"/>
+      <w:bookmarkStart w:id="31" w:name="_Toc58163354"/>
       <w:r>
         <w:rPr>
           <w:sz w:val="36"/>
@@ -21208,7 +21493,7 @@
           <w:lang w:val="en-US"/>
         </w:rPr>
       </w:pPr>
-      <w:bookmarkStart w:id="32" w:name="_Toc57738433"/>
+      <w:bookmarkStart w:id="32" w:name="_Toc58163355"/>
       <w:r>
         <w:rPr>
           <w:sz w:val="36"/>
@@ -21309,7 +21594,7 @@
           <w:szCs w:val="36"/>
         </w:rPr>
       </w:pPr>
-      <w:bookmarkStart w:id="33" w:name="_Toc57738434"/>
+      <w:bookmarkStart w:id="33" w:name="_Toc58163356"/>
       <w:r>
         <w:rPr>
           <w:sz w:val="36"/>
@@ -21399,12 +21684,9 @@
     <w:p/>
     <w:p>
       <w:r>
-        <w:t xml:space="preserve">В </w:t>
+        <w:t>В бд</w:t>
       </w:r>
       <w:proofErr w:type="spellStart"/>
-      <w:r>
-        <w:t>бд</w:t>
-      </w:r>
       <w:r>
         <w:rPr>
           <w:lang w:val="en-US"/>
@@ -21530,6 +21812,7 @@
     <w:p/>
     <w:p>
       <w:proofErr w:type="spellStart"/>
+      <w:proofErr w:type="gramStart"/>
       <w:r>
         <w:rPr>
           <w:b/>
@@ -21551,7 +21834,11 @@
       </w:r>
       <w:proofErr w:type="spellEnd"/>
       <w:r>
-        <w:t xml:space="preserve">отношения на дочерней стороне. На стороне БД реализуется двумя таблицами (соединение по внешнему ключу). </w:t>
+        <w:t>отношения на дочерней стороне.</w:t>
+      </w:r>
+      <w:proofErr w:type="gramEnd"/>
+      <w:r>
+        <w:t xml:space="preserve"> На стороне БД реализуется двумя таблицами (соединение по внешнему ключу). </w:t>
       </w:r>
     </w:p>
     <w:p>
@@ -21641,7 +21928,7 @@
           <w:szCs w:val="36"/>
         </w:rPr>
       </w:pPr>
-      <w:bookmarkStart w:id="34" w:name="_Toc57738435"/>
+      <w:bookmarkStart w:id="34" w:name="_Toc58163357"/>
       <w:r>
         <w:rPr>
           <w:sz w:val="36"/>
@@ -21962,21 +22249,7 @@
         <w:rPr>
           <w:lang w:val="en-US"/>
         </w:rPr>
-        <w:t xml:space="preserve">However, if you really need to use a bidirectional association and want to make sure that this is always going to </w:t>
-      </w:r>
-      <w:proofErr w:type="gramStart"/>
-      <w:r>
-        <w:rPr>
-          <w:lang w:val="en-US"/>
-        </w:rPr>
-        <w:t>be fetched</w:t>
-      </w:r>
-      <w:proofErr w:type="gramEnd"/>
-      <w:r>
-        <w:rPr>
-          <w:lang w:val="en-US"/>
-        </w:rPr>
-        <w:t xml:space="preserve"> lazily, then you need to enable lazy state initialization </w:t>
+        <w:t xml:space="preserve">However, if you really need to use a bidirectional association and want to make sure that this is always going to be fetched lazily, then you need to enable lazy state initialization </w:t>
       </w:r>
       <w:proofErr w:type="spellStart"/>
       <w:r>
@@ -21992,7 +22265,7 @@
         </w:rPr>
         <w:t xml:space="preserve"> enhancement and use the </w:t>
       </w:r>
-      <w:hyperlink r:id="rId19" w:history="1">
+      <w:hyperlink r:id="rId18" w:history="1">
         <w:r>
           <w:rPr>
             <w:rStyle w:val="HTMLCode"/>
@@ -22039,7 +22312,7 @@
           <w:szCs w:val="36"/>
         </w:rPr>
       </w:pPr>
-      <w:bookmarkStart w:id="35" w:name="_Toc57738436"/>
+      <w:bookmarkStart w:id="35" w:name="_Toc58163358"/>
       <w:r>
         <w:rPr>
           <w:sz w:val="36"/>
@@ -22256,7 +22529,7 @@
           <w:lang w:val="en-US"/>
         </w:rPr>
       </w:pPr>
-      <w:bookmarkStart w:id="36" w:name="_Toc57738437"/>
+      <w:bookmarkStart w:id="36" w:name="_Toc58163359"/>
       <w:proofErr w:type="spellStart"/>
       <w:r>
         <w:rPr>
@@ -22382,7 +22655,7 @@
           <w:lang w:val="en-US"/>
         </w:rPr>
       </w:pPr>
-      <w:bookmarkStart w:id="37" w:name="_Toc57738438"/>
+      <w:bookmarkStart w:id="37" w:name="_Toc58163360"/>
       <w:proofErr w:type="spellStart"/>
       <w:r>
         <w:rPr>
@@ -22523,7 +22796,7 @@
           <w:lang w:val="en-US"/>
         </w:rPr>
       </w:pPr>
-      <w:bookmarkStart w:id="38" w:name="_Toc57738439"/>
+      <w:bookmarkStart w:id="38" w:name="_Toc58163361"/>
       <w:proofErr w:type="spellStart"/>
       <w:r>
         <w:rPr>
@@ -22568,7 +22841,7 @@
         </w:rPr>
         <w:t xml:space="preserve">The </w:t>
       </w:r>
-      <w:hyperlink r:id="rId20" w:history="1">
+      <w:hyperlink r:id="rId19" w:history="1">
         <w:r>
           <w:rPr>
             <w:rStyle w:val="HTMLCode"/>
@@ -22628,7 +22901,7 @@
           <w:lang w:val="en-US"/>
         </w:rPr>
       </w:pPr>
-      <w:bookmarkStart w:id="39" w:name="_Toc57738440"/>
+      <w:bookmarkStart w:id="39" w:name="_Toc58163362"/>
       <w:proofErr w:type="spellStart"/>
       <w:r>
         <w:rPr>
@@ -22673,7 +22946,7 @@
         </w:rPr>
         <w:t xml:space="preserve">The </w:t>
       </w:r>
-      <w:hyperlink r:id="rId21" w:history="1">
+      <w:hyperlink r:id="rId20" w:history="1">
         <w:r>
           <w:rPr>
             <w:rStyle w:val="HTMLCode"/>
@@ -22726,7 +22999,7 @@
           <w:lang w:val="en-US"/>
         </w:rPr>
       </w:pPr>
-      <w:bookmarkStart w:id="40" w:name="_Toc57738441"/>
+      <w:bookmarkStart w:id="40" w:name="_Toc58163363"/>
       <w:r>
         <w:rPr>
           <w:sz w:val="36"/>
@@ -23198,7 +23471,7 @@
           <w:lang w:val="en-US"/>
         </w:rPr>
       </w:pPr>
-      <w:bookmarkStart w:id="41" w:name="_Toc57738442"/>
+      <w:bookmarkStart w:id="41" w:name="_Toc58163364"/>
       <w:r>
         <w:rPr>
           <w:noProof/>
@@ -23373,7 +23646,7 @@
           <w:lang w:val="en-US"/>
         </w:rPr>
       </w:pPr>
-      <w:bookmarkStart w:id="42" w:name="_Toc57738443"/>
+      <w:bookmarkStart w:id="42" w:name="_Toc58163365"/>
       <w:r>
         <w:rPr>
           <w:noProof/>
@@ -23787,7 +24060,7 @@
           <w:lang w:val="en-US"/>
         </w:rPr>
       </w:pPr>
-      <w:bookmarkStart w:id="43" w:name="_Toc57738444"/>
+      <w:bookmarkStart w:id="43" w:name="_Toc58163366"/>
       <w:r>
         <w:rPr>
           <w:noProof/>
@@ -24024,7 +24297,7 @@
           <w:lang w:val="en-US"/>
         </w:rPr>
       </w:pPr>
-      <w:bookmarkStart w:id="44" w:name="_Toc57738445"/>
+      <w:bookmarkStart w:id="44" w:name="_Toc58163367"/>
       <w:r>
         <w:rPr>
           <w:noProof/>
@@ -24195,7 +24468,7 @@
         </w:rPr>
         <w:t xml:space="preserve"> - You can customize the ordinal of the underlying ordered list by using the </w:t>
       </w:r>
-      <w:hyperlink r:id="rId22" w:history="1">
+      <w:hyperlink r:id="rId21" w:history="1">
         <w:r>
           <w:rPr>
             <w:b/>
@@ -24249,7 +24522,7 @@
         </w:rPr>
         <w:t xml:space="preserve">While the JPA </w:t>
       </w:r>
-      <w:hyperlink r:id="rId23" w:history="1">
+      <w:hyperlink r:id="rId22" w:history="1">
         <w:r>
           <w:rPr>
             <w:rStyle w:val="HTMLCode"/>
@@ -24270,7 +24543,7 @@
         </w:rPr>
         <w:t xml:space="preserve"> annotation allows you to specify the entity attributes used for sorting when fetching the current annotated collection, the Hibernate specific </w:t>
       </w:r>
-      <w:hyperlink r:id="rId24" w:history="1">
+      <w:hyperlink r:id="rId23" w:history="1">
         <w:r>
           <w:rPr>
             <w:rStyle w:val="HTMLCode"/>
@@ -24323,7 +24596,7 @@
           <w:lang w:val="en-US"/>
         </w:rPr>
       </w:pPr>
-      <w:bookmarkStart w:id="45" w:name="_Toc57738446"/>
+      <w:bookmarkStart w:id="45" w:name="_Toc58163368"/>
       <w:r>
         <w:rPr>
           <w:sz w:val="36"/>
@@ -24605,7 +24878,7 @@
           <w:lang w:val="en-US"/>
         </w:rPr>
       </w:pPr>
-      <w:bookmarkStart w:id="46" w:name="_Toc57738447"/>
+      <w:bookmarkStart w:id="46" w:name="_Toc58163369"/>
       <w:r>
         <w:rPr>
           <w:sz w:val="36"/>
@@ -24788,7 +25061,7 @@
         </w:rPr>
         <w:t xml:space="preserve">Additional information for understanding maps keys - </w:t>
       </w:r>
-      <w:hyperlink r:id="rId25" w:history="1">
+      <w:hyperlink r:id="rId24" w:history="1">
         <w:r>
           <w:rPr>
             <w:rStyle w:val="Hyperlink"/>
@@ -25016,7 +25289,7 @@
           <w:lang w:val="en-US"/>
         </w:rPr>
       </w:pPr>
-      <w:bookmarkStart w:id="47" w:name="_Toc57738448"/>
+      <w:bookmarkStart w:id="47" w:name="_Toc58163370"/>
       <w:r>
         <w:rPr>
           <w:sz w:val="36"/>
@@ -25033,11 +25306,19 @@
           <w:lang w:val="en-US"/>
         </w:rPr>
       </w:pPr>
-      <w:r>
-        <w:rPr>
-          <w:lang w:val="en-US"/>
-        </w:rPr>
-        <w:t xml:space="preserve">Hibernate does support the mapping of arrays in the Java domain model - conceptually the same </w:t>
+      <w:proofErr w:type="gramStart"/>
+      <w:r>
+        <w:rPr>
+          <w:lang w:val="en-US"/>
+        </w:rPr>
+        <w:t>Hibernate</w:t>
+      </w:r>
+      <w:proofErr w:type="gramEnd"/>
+      <w:r>
+        <w:rPr>
+          <w:lang w:val="en-US"/>
+        </w:rPr>
+        <w:t xml:space="preserve"> does support the mapping of arrays in the Java domain model - conceptually the same </w:t>
       </w:r>
       <w:r>
         <w:rPr>
@@ -25065,7 +25346,7 @@
         </w:rPr>
         <w:t xml:space="preserve">Additional information - </w:t>
       </w:r>
-      <w:hyperlink r:id="rId26" w:history="1">
+      <w:hyperlink r:id="rId25" w:history="1">
         <w:r>
           <w:rPr>
             <w:rStyle w:val="Hyperlink"/>
@@ -25092,7 +25373,21 @@
         <w:rPr>
           <w:lang w:val="en-US"/>
         </w:rPr>
-        <w:t>You can persist array as binary.</w:t>
+        <w:t xml:space="preserve">You can </w:t>
+      </w:r>
+      <w:proofErr w:type="gramStart"/>
+      <w:r>
+        <w:rPr>
+          <w:lang w:val="en-US"/>
+        </w:rPr>
+        <w:t>persist</w:t>
+      </w:r>
+      <w:proofErr w:type="gramEnd"/>
+      <w:r>
+        <w:rPr>
+          <w:lang w:val="en-US"/>
+        </w:rPr>
+        <w:t xml:space="preserve"> array as binary.</w:t>
       </w:r>
     </w:p>
     <w:p>
@@ -25110,7 +25405,7 @@
           <w:lang w:val="en-US"/>
         </w:rPr>
       </w:pPr>
-      <w:bookmarkStart w:id="48" w:name="_Toc57738449"/>
+      <w:bookmarkStart w:id="48" w:name="_Toc58163371"/>
       <w:r>
         <w:rPr>
           <w:sz w:val="36"/>
@@ -25201,7 +25496,7 @@
           <w:lang w:val="en-US"/>
         </w:rPr>
       </w:pPr>
-      <w:bookmarkStart w:id="49" w:name="_Toc57738450"/>
+      <w:bookmarkStart w:id="49" w:name="_Toc58163372"/>
       <w:r>
         <w:rPr>
           <w:noProof/>
@@ -25244,7 +25539,7 @@
           <w:lang w:val="en-US"/>
         </w:rPr>
       </w:pPr>
-      <w:bookmarkStart w:id="50" w:name="_Toc57738451"/>
+      <w:bookmarkStart w:id="50" w:name="_Toc58163373"/>
       <w:r>
         <w:rPr>
           <w:noProof/>
@@ -25746,7 +26041,7 @@
           <w:lang w:val="en-US"/>
         </w:rPr>
       </w:pPr>
-      <w:bookmarkStart w:id="51" w:name="_Toc57738452"/>
+      <w:bookmarkStart w:id="51" w:name="_Toc58163374"/>
       <w:r>
         <w:rPr>
           <w:noProof/>
@@ -25801,7 +26096,7 @@
           <w:lang w:val="en-US"/>
         </w:rPr>
       </w:pPr>
-      <w:bookmarkStart w:id="52" w:name="_Toc57738453"/>
+      <w:bookmarkStart w:id="52" w:name="_Toc58163375"/>
       <w:r>
         <w:rPr>
           <w:noProof/>
@@ -26390,6 +26685,7 @@
         </w:rPr>
         <w:t xml:space="preserve"> query against the </w:t>
       </w:r>
+      <w:proofErr w:type="spellStart"/>
       <w:r>
         <w:rPr>
           <w:rFonts w:ascii="Courier New" w:hAnsi="Courier New" w:cs="Courier New"/>
@@ -26397,7 +26693,17 @@
           <w:szCs w:val="20"/>
           <w:lang w:val="en-US"/>
         </w:rPr>
-        <w:t xml:space="preserve">superclass </w:t>
+        <w:t>superclass</w:t>
+      </w:r>
+      <w:proofErr w:type="spellEnd"/>
+      <w:r>
+        <w:rPr>
+          <w:rFonts w:ascii="Courier New" w:hAnsi="Courier New" w:cs="Courier New"/>
+          <w:sz w:val="20"/>
+          <w:szCs w:val="20"/>
+          <w:lang w:val="en-US"/>
+        </w:rPr>
+        <w:t xml:space="preserve"> </w:t>
       </w:r>
       <w:proofErr w:type="spellStart"/>
       <w:r>
@@ -26507,7 +26813,7 @@
           <w:lang w:val="en-US"/>
         </w:rPr>
       </w:pPr>
-      <w:bookmarkStart w:id="53" w:name="_Toc57738454"/>
+      <w:bookmarkStart w:id="53" w:name="_Toc58163376"/>
       <w:r>
         <w:rPr>
           <w:sz w:val="36"/>
@@ -26640,7 +26946,7 @@
           <w:lang w:val="en-US"/>
         </w:rPr>
       </w:pPr>
-      <w:bookmarkStart w:id="54" w:name="_Toc57738455"/>
+      <w:bookmarkStart w:id="54" w:name="_Toc58163377"/>
       <w:r>
         <w:rPr>
           <w:sz w:val="36"/>
@@ -26729,7 +27035,7 @@
           <w:lang w:val="en-US"/>
         </w:rPr>
       </w:pPr>
-      <w:bookmarkStart w:id="55" w:name="_Toc57738456"/>
+      <w:bookmarkStart w:id="55" w:name="_Toc58163378"/>
       <w:r>
         <w:rPr>
           <w:sz w:val="36"/>
@@ -28114,7 +28420,7 @@
         </w:rPr>
         <w:t xml:space="preserve">With Hibernate, you can specify a default value for a given database column using the </w:t>
       </w:r>
-      <w:hyperlink r:id="rId27" w:history="1">
+      <w:hyperlink r:id="rId26" w:history="1">
         <w:r>
           <w:rPr>
             <w:b/>
@@ -28235,7 +28541,7 @@
         </w:rPr>
         <w:t xml:space="preserve">The </w:t>
       </w:r>
-      <w:hyperlink r:id="rId28" w:history="1">
+      <w:hyperlink r:id="rId27" w:history="1">
         <w:r>
           <w:rPr>
             <w:b/>
@@ -28769,7 +29075,7 @@
         </w:rPr>
         <w:t xml:space="preserve">The </w:t>
       </w:r>
-      <w:hyperlink r:id="rId29" w:history="1">
+      <w:hyperlink r:id="rId28" w:history="1">
         <w:r>
           <w:rPr>
             <w:b/>
@@ -29214,7 +29520,7 @@
           <w:lang w:val="en-US"/>
         </w:rPr>
       </w:pPr>
-      <w:bookmarkStart w:id="56" w:name="_Toc57738457"/>
+      <w:bookmarkStart w:id="56" w:name="_Toc58163379"/>
       <w:r>
         <w:rPr>
           <w:noProof/>
@@ -29395,21 +29701,21 @@
         <w:rPr>
           <w:lang w:val="en-US" w:eastAsia="en-US"/>
         </w:rPr>
-        <w:t xml:space="preserve">the entity has an associated identifier and is associated with a persistence context, however, it </w:t>
+        <w:t xml:space="preserve">the entity has an associated identifier and is associated with a persistence </w:t>
       </w:r>
       <w:proofErr w:type="gramStart"/>
       <w:r>
         <w:rPr>
           <w:lang w:val="en-US" w:eastAsia="en-US"/>
         </w:rPr>
-        <w:t>is scheduled</w:t>
+        <w:t>context,</w:t>
       </w:r>
       <w:proofErr w:type="gramEnd"/>
       <w:r>
         <w:rPr>
           <w:lang w:val="en-US" w:eastAsia="en-US"/>
         </w:rPr>
-        <w:t xml:space="preserve"> for removal from the database.</w:t>
+        <w:t xml:space="preserve"> however, it is scheduled for removal from the database.</w:t>
       </w:r>
     </w:p>
     <w:p>
@@ -29599,7 +29905,7 @@
           <w:lang w:val="en-US"/>
         </w:rPr>
       </w:pPr>
-      <w:bookmarkStart w:id="57" w:name="_Toc57738458"/>
+      <w:bookmarkStart w:id="57" w:name="_Toc58163380"/>
       <w:r>
         <w:rPr>
           <w:noProof/>
@@ -30228,7 +30534,21 @@
         <w:rPr>
           <w:lang w:val="en-US"/>
         </w:rPr>
-        <w:t>Hibernate provides a Maven plugin capable of providing build-time enhancement of the domain model as they are compiled as part of a Maven build (</w:t>
+        <w:t xml:space="preserve">Hibernate provides a Maven </w:t>
+      </w:r>
+      <w:proofErr w:type="spellStart"/>
+      <w:r>
+        <w:rPr>
+          <w:lang w:val="en-US"/>
+        </w:rPr>
+        <w:t>plugin</w:t>
+      </w:r>
+      <w:proofErr w:type="spellEnd"/>
+      <w:r>
+        <w:rPr>
+          <w:lang w:val="en-US"/>
+        </w:rPr>
+        <w:t xml:space="preserve"> capable of providing build-time enhancement of the domain model as they are compiled as part of a Maven build (</w:t>
       </w:r>
       <w:r>
         <w:rPr>
@@ -30237,8 +30557,19 @@
           <w:color w:val="0070C0"/>
           <w:lang w:val="en-US"/>
         </w:rPr>
-        <w:t>hibernate-enhance-maven-plugin</w:t>
-      </w:r>
+        <w:t>hibernate-enhance-maven-</w:t>
+      </w:r>
+      <w:proofErr w:type="spellStart"/>
+      <w:r>
+        <w:rPr>
+          <w:b/>
+          <w:noProof/>
+          <w:color w:val="0070C0"/>
+          <w:lang w:val="en-US"/>
+        </w:rPr>
+        <w:t>plugin</w:t>
+      </w:r>
+      <w:proofErr w:type="spellEnd"/>
       <w:r>
         <w:rPr>
           <w:rFonts w:ascii="Courier New" w:hAnsi="Courier New" w:cs="Courier New"/>
@@ -30272,7 +30603,7 @@
           <w:lang w:val="en-US"/>
         </w:rPr>
       </w:pPr>
-      <w:bookmarkStart w:id="58" w:name="_Toc57738459"/>
+      <w:bookmarkStart w:id="58" w:name="_Toc58163381"/>
       <w:r>
         <w:rPr>
           <w:noProof/>
@@ -30449,7 +30780,7 @@
           <w:lang w:val="en-US"/>
         </w:rPr>
       </w:pPr>
-      <w:bookmarkStart w:id="59" w:name="_Toc57738460"/>
+      <w:bookmarkStart w:id="59" w:name="_Toc58163382"/>
       <w:r>
         <w:rPr>
           <w:noProof/>
@@ -30587,7 +30918,7 @@
           <w:lang w:val="en-US"/>
         </w:rPr>
       </w:pPr>
-      <w:bookmarkStart w:id="60" w:name="_Toc57738461"/>
+      <w:bookmarkStart w:id="60" w:name="_Toc58163383"/>
       <w:r>
         <w:rPr>
           <w:noProof/>
@@ -30749,7 +31080,7 @@
           <w:lang w:val="en-US"/>
         </w:rPr>
       </w:pPr>
-      <w:bookmarkStart w:id="61" w:name="_Toc57738462"/>
+      <w:bookmarkStart w:id="61" w:name="_Toc58163384"/>
       <w:r>
         <w:rPr>
           <w:noProof/>
@@ -30904,7 +31235,7 @@
           <w:lang w:val="en-US"/>
         </w:rPr>
       </w:pPr>
-      <w:bookmarkStart w:id="62" w:name="_Toc57738463"/>
+      <w:bookmarkStart w:id="62" w:name="_Toc58163385"/>
       <w:r>
         <w:rPr>
           <w:noProof/>
@@ -30943,7 +31274,7 @@
         </w:rPr>
         <w:t xml:space="preserve">While the JPA standard does not support retrieving multiple entities at once, other than running a JPQL or Criteria API query, Hibernate offers this functionality via the </w:t>
       </w:r>
-      <w:hyperlink r:id="rId30" w:anchor="byMultipleIds-java.lang.Class-" w:history="1">
+      <w:hyperlink r:id="rId29" w:anchor="byMultipleIds-java.lang.Class-" w:history="1">
         <w:r>
           <w:rPr>
             <w:b/>
@@ -30995,7 +31326,7 @@
           <w:lang w:val="en-US"/>
         </w:rPr>
       </w:pPr>
-      <w:bookmarkStart w:id="63" w:name="_Toc57738464"/>
+      <w:bookmarkStart w:id="63" w:name="_Toc58163386"/>
       <w:r>
         <w:rPr>
           <w:noProof/>
@@ -31281,7 +31612,7 @@
           <w:lang w:val="en-US"/>
         </w:rPr>
       </w:pPr>
-      <w:bookmarkStart w:id="64" w:name="_Toc57738465"/>
+      <w:bookmarkStart w:id="64" w:name="_Toc58163387"/>
       <w:r>
         <w:rPr>
           <w:noProof/>
@@ -31471,7 +31802,7 @@
           <w:lang w:val="en-US"/>
         </w:rPr>
       </w:pPr>
-      <w:bookmarkStart w:id="65" w:name="_Toc57738466"/>
+      <w:bookmarkStart w:id="65" w:name="_Toc58163388"/>
       <w:r>
         <w:rPr>
           <w:noProof/>
@@ -31589,7 +31920,7 @@
           <w:lang w:val="en-US"/>
         </w:rPr>
       </w:pPr>
-      <w:bookmarkStart w:id="66" w:name="_Toc57738467"/>
+      <w:bookmarkStart w:id="66" w:name="_Toc58163389"/>
       <w:r>
         <w:rPr>
           <w:noProof/>
@@ -31616,7 +31947,7 @@
           <w:lang w:val="en-US"/>
         </w:rPr>
       </w:pPr>
-      <w:bookmarkStart w:id="67" w:name="_Toc57738468"/>
+      <w:bookmarkStart w:id="67" w:name="_Toc58163390"/>
       <w:r>
         <w:rPr>
           <w:noProof/>
@@ -31778,7 +32109,7 @@
           <w:lang w:val="en-US"/>
         </w:rPr>
       </w:pPr>
-      <w:bookmarkStart w:id="68" w:name="_Toc57738469"/>
+      <w:bookmarkStart w:id="68" w:name="_Toc58163391"/>
       <w:r>
         <w:rPr>
           <w:noProof/>
@@ -32531,7 +32862,7 @@
           <w:lang w:val="en-US"/>
         </w:rPr>
       </w:pPr>
-      <w:bookmarkStart w:id="69" w:name="_Toc57738470"/>
+      <w:bookmarkStart w:id="69" w:name="_Toc58163392"/>
       <w:r>
         <w:rPr>
           <w:noProof/>
@@ -33362,7 +33693,7 @@
           <w:lang w:val="en-US"/>
         </w:rPr>
       </w:pPr>
-      <w:bookmarkStart w:id="70" w:name="_Toc57738471"/>
+      <w:bookmarkStart w:id="70" w:name="_Toc58163393"/>
       <w:r>
         <w:rPr>
           <w:noProof/>
@@ -33486,7 +33817,7 @@
           <w:lang w:val="en-US"/>
         </w:rPr>
       </w:pPr>
-      <w:bookmarkStart w:id="71" w:name="_Toc57738472"/>
+      <w:bookmarkStart w:id="71" w:name="_Toc58163394"/>
       <w:r>
         <w:rPr>
           <w:noProof/>
@@ -33924,7 +34255,7 @@
           <w:lang w:val="en-US"/>
         </w:rPr>
       </w:pPr>
-      <w:bookmarkStart w:id="72" w:name="_Toc57738473"/>
+      <w:bookmarkStart w:id="72" w:name="_Toc58163395"/>
       <w:r>
         <w:rPr>
           <w:noProof/>
@@ -33992,7 +34323,7 @@
           <w:lang w:val="en-US"/>
         </w:rPr>
       </w:pPr>
-      <w:bookmarkStart w:id="73" w:name="_Toc57738474"/>
+      <w:bookmarkStart w:id="73" w:name="_Toc58163396"/>
       <w:r>
         <w:rPr>
           <w:noProof/>
@@ -34040,7 +34371,7 @@
         </w:rPr>
         <w:t xml:space="preserve">The flushing strategy is given by the </w:t>
       </w:r>
-      <w:hyperlink r:id="rId31" w:anchor="getFlushMode--" w:history="1">
+      <w:hyperlink r:id="rId30" w:anchor="getFlushMode--" w:history="1">
         <w:r>
           <w:rPr>
             <w:noProof/>
@@ -34271,7 +34602,7 @@
           <w:lang w:val="en-US"/>
         </w:rPr>
       </w:pPr>
-      <w:bookmarkStart w:id="74" w:name="_Toc57738475"/>
+      <w:bookmarkStart w:id="74" w:name="_Toc58163397"/>
       <w:r>
         <w:rPr>
           <w:noProof/>
@@ -34440,7 +34771,7 @@
         </w:rPr>
         <w:t xml:space="preserve"> is set → </w:t>
       </w:r>
-      <w:hyperlink r:id="rId32" w:anchor="database-connectionprovider-datasource" w:history="1">
+      <w:hyperlink r:id="rId31" w:anchor="database-connectionprovider-datasource" w:history="1">
         <w:r>
           <w:rPr>
             <w:rStyle w:val="Hyperlink"/>
@@ -34485,7 +34816,7 @@
         </w:rPr>
         <w:t xml:space="preserve"> is set → </w:t>
       </w:r>
-      <w:hyperlink r:id="rId33" w:anchor="database-connectionprovider-c3p0" w:history="1">
+      <w:hyperlink r:id="rId32" w:anchor="database-connectionprovider-c3p0" w:history="1">
         <w:r>
           <w:rPr>
             <w:rStyle w:val="Hyperlink"/>
@@ -34530,7 +34861,7 @@
         </w:rPr>
         <w:t xml:space="preserve"> is set → </w:t>
       </w:r>
-      <w:hyperlink r:id="rId34" w:anchor="database-connectionprovider-proxool" w:history="1">
+      <w:hyperlink r:id="rId33" w:anchor="database-connectionprovider-proxool" w:history="1">
         <w:r>
           <w:rPr>
             <w:rStyle w:val="Hyperlink"/>
@@ -34575,7 +34906,7 @@
         </w:rPr>
         <w:t xml:space="preserve"> is set → </w:t>
       </w:r>
-      <w:hyperlink r:id="rId35" w:anchor="database-connectionprovider-hikari" w:history="1">
+      <w:hyperlink r:id="rId34" w:anchor="database-connectionprovider-hikari" w:history="1">
         <w:r>
           <w:rPr>
             <w:rStyle w:val="Hyperlink"/>
@@ -34620,7 +34951,7 @@
         </w:rPr>
         <w:t xml:space="preserve"> is set → </w:t>
       </w:r>
-      <w:hyperlink r:id="rId36" w:anchor="database-connectionprovider-vibur" w:history="1">
+      <w:hyperlink r:id="rId35" w:anchor="database-connectionprovider-vibur" w:history="1">
         <w:r>
           <w:rPr>
             <w:rStyle w:val="Hyperlink"/>
@@ -34665,7 +34996,7 @@
         </w:rPr>
         <w:t xml:space="preserve"> is set → </w:t>
       </w:r>
-      <w:hyperlink r:id="rId37" w:anchor="database-connectionprovider-agroal" w:history="1">
+      <w:hyperlink r:id="rId36" w:anchor="database-connectionprovider-agroal" w:history="1">
         <w:r>
           <w:rPr>
             <w:rStyle w:val="Hyperlink"/>
@@ -34710,7 +35041,7 @@
         </w:rPr>
         <w:t xml:space="preserve"> is set → </w:t>
       </w:r>
-      <w:hyperlink r:id="rId38" w:anchor="database-connectionprovider-drivermanager" w:history="1">
+      <w:hyperlink r:id="rId37" w:anchor="database-connectionprovider-drivermanager" w:history="1">
         <w:r>
           <w:rPr>
             <w:rStyle w:val="Hyperlink"/>
@@ -34740,7 +35071,7 @@
         </w:rPr>
         <w:t xml:space="preserve">else → </w:t>
       </w:r>
-      <w:hyperlink r:id="rId39" w:anchor="database-connectionprovider-provided" w:history="1">
+      <w:hyperlink r:id="rId38" w:anchor="database-connectionprovider-provided" w:history="1">
         <w:r>
           <w:rPr>
             <w:rStyle w:val="Hyperlink"/>
@@ -34766,7 +35097,7 @@
           <w:lang w:val="en-US"/>
         </w:rPr>
       </w:pPr>
-      <w:bookmarkStart w:id="75" w:name="_Toc57738476"/>
+      <w:bookmarkStart w:id="75" w:name="_Toc58163398"/>
       <w:r>
         <w:rPr>
           <w:noProof/>
@@ -34910,7 +35241,7 @@
         </w:rPr>
         <w:t xml:space="preserve"> for </w:t>
       </w:r>
-      <w:hyperlink r:id="rId40" w:anchor="TRANSACTION_REPEATABLE_READ" w:history="1">
+      <w:hyperlink r:id="rId39" w:anchor="TRANSACTION_REPEATABLE_READ" w:history="1">
         <w:r>
           <w:rPr>
             <w:rStyle w:val="HTMLCode"/>
@@ -34979,7 +35310,7 @@
         </w:rPr>
         <w:t xml:space="preserve"> for </w:t>
       </w:r>
-      <w:hyperlink r:id="rId41" w:anchor="TRANSACTION_REPEATABLE_READ" w:history="1">
+      <w:hyperlink r:id="rId40" w:anchor="TRANSACTION_REPEATABLE_READ" w:history="1">
         <w:r>
           <w:rPr>
             <w:rStyle w:val="HTMLCode"/>
@@ -35238,7 +35569,7 @@
           <w:bottom w:w="15" w:type="dxa"/>
           <w:right w:w="15" w:type="dxa"/>
         </w:tblCellMar>
-        <w:tblLook w:val="04A0" w:firstRow="1" w:lastRow="0" w:firstColumn="1" w:lastColumn="0" w:noHBand="0" w:noVBand="1"/>
+        <w:tblLook w:val="04A0"/>
       </w:tblPr>
       <w:tblGrid>
         <w:gridCol w:w="2669"/>
@@ -35628,7 +35959,6 @@
       <w:r>
         <w:rPr>
           <w:noProof/>
-          <w:lang w:val="en-US" w:eastAsia="en-US"/>
         </w:rPr>
         <w:lastRenderedPageBreak/>
         <w:drawing>
@@ -35649,7 +35979,7 @@
                     </pic:cNvPicPr>
                   </pic:nvPicPr>
                   <pic:blipFill>
-                    <a:blip r:embed="rId42"/>
+                    <a:blip r:embed="rId41"/>
                     <a:srcRect/>
                     <a:stretch>
                       <a:fillRect/>
@@ -35711,7 +36041,6 @@
       <w:r>
         <w:rPr>
           <w:noProof/>
-          <w:lang w:val="en-US" w:eastAsia="en-US"/>
         </w:rPr>
         <w:drawing>
           <wp:inline distT="0" distB="0" distL="0" distR="0">
@@ -35731,7 +36060,7 @@
                     </pic:cNvPicPr>
                   </pic:nvPicPr>
                   <pic:blipFill>
-                    <a:blip r:embed="rId43"/>
+                    <a:blip r:embed="rId42"/>
                     <a:srcRect/>
                     <a:stretch>
                       <a:fillRect/>
@@ -35791,7 +36120,6 @@
       <w:r>
         <w:rPr>
           <w:noProof/>
-          <w:lang w:val="en-US" w:eastAsia="en-US"/>
         </w:rPr>
         <w:drawing>
           <wp:inline distT="0" distB="0" distL="0" distR="0">
@@ -35811,7 +36139,7 @@
                     </pic:cNvPicPr>
                   </pic:nvPicPr>
                   <pic:blipFill>
-                    <a:blip r:embed="rId44"/>
+                    <a:blip r:embed="rId43"/>
                     <a:srcRect/>
                     <a:stretch>
                       <a:fillRect/>
@@ -35890,7 +36218,7 @@
           <w:lang w:val="en-US"/>
         </w:rPr>
       </w:pPr>
-      <w:hyperlink r:id="rId45" w:history="1">
+      <w:hyperlink r:id="rId44" w:history="1">
         <w:r>
           <w:rPr>
             <w:rStyle w:val="Hyperlink"/>
@@ -35900,13 +36228,6 @@
           <w:t>https://vladmihalcea.com/a-beginners-guide-to-transaction-isolation-levels-in-enterprise-java/</w:t>
         </w:r>
       </w:hyperlink>
-      <w:r>
-        <w:rPr>
-          <w:noProof/>
-          <w:lang w:val="en-US"/>
-        </w:rPr>
-        <w:t xml:space="preserve"> </w:t>
-      </w:r>
     </w:p>
     <w:p>
       <w:pPr>
@@ -35920,7 +36241,7 @@
           <w:lang w:val="en-US"/>
         </w:rPr>
       </w:pPr>
-      <w:hyperlink r:id="rId46" w:history="1">
+      <w:hyperlink r:id="rId45" w:history="1">
         <w:r>
           <w:rPr>
             <w:rStyle w:val="Hyperlink"/>
@@ -35943,7 +36264,7 @@
           <w:lang w:val="en-US"/>
         </w:rPr>
       </w:pPr>
-      <w:hyperlink r:id="rId47" w:history="1">
+      <w:hyperlink r:id="rId46" w:history="1">
         <w:r>
           <w:rPr>
             <w:rStyle w:val="Hyperlink"/>
@@ -35973,7 +36294,7 @@
         </w:rPr>
         <w:t xml:space="preserve">An explanation of isolation levels locks  - </w:t>
       </w:r>
-      <w:hyperlink r:id="rId48" w:history="1">
+      <w:hyperlink r:id="rId47" w:history="1">
         <w:r>
           <w:rPr>
             <w:rStyle w:val="Hyperlink"/>
@@ -35983,13 +36304,6 @@
           <w:t>https://retool.com/blog/isolation-levels-and-locking-in-relational-databases/</w:t>
         </w:r>
       </w:hyperlink>
-      <w:r>
-        <w:rPr>
-          <w:noProof/>
-          <w:lang w:val="en-US"/>
-        </w:rPr>
-        <w:t xml:space="preserve"> </w:t>
-      </w:r>
     </w:p>
     <w:p>
       <w:pPr>
@@ -36006,7 +36320,7 @@
           <w:lang w:val="en-US"/>
         </w:rPr>
       </w:pPr>
-      <w:bookmarkStart w:id="76" w:name="_Toc57738477"/>
+      <w:bookmarkStart w:id="76" w:name="_Toc58163399"/>
       <w:r>
         <w:rPr>
           <w:noProof/>
@@ -36033,7 +36347,7 @@
         </w:rPr>
         <w:t xml:space="preserve">The connection handling mode is defined by the </w:t>
       </w:r>
-      <w:hyperlink r:id="rId49" w:history="1">
+      <w:hyperlink r:id="rId48" w:history="1">
         <w:r>
           <w:rPr>
             <w:noProof/>
@@ -36306,7 +36620,7 @@
           <w:lang w:val="en-US"/>
         </w:rPr>
       </w:pPr>
-      <w:bookmarkStart w:id="77" w:name="_Toc57738478"/>
+      <w:bookmarkStart w:id="77" w:name="_Toc58163400"/>
       <w:r>
         <w:rPr>
           <w:noProof/>
@@ -36577,7 +36891,7 @@
         </w:rPr>
         <w:t>(</w:t>
       </w:r>
-      <w:hyperlink r:id="rId50" w:history="1">
+      <w:hyperlink r:id="rId49" w:history="1">
         <w:r>
           <w:rPr>
             <w:rStyle w:val="Hyperlink"/>
@@ -36727,7 +37041,7 @@
           <w:lang w:val="en-US"/>
         </w:rPr>
       </w:pPr>
-      <w:bookmarkStart w:id="78" w:name="_Toc57738479"/>
+      <w:bookmarkStart w:id="78" w:name="_Toc58163401"/>
       <w:r>
         <w:rPr>
           <w:noProof/>
@@ -36737,6 +37051,7 @@
         </w:rPr>
         <w:t>LOCKING</w:t>
       </w:r>
+      <w:bookmarkEnd w:id="78"/>
     </w:p>
     <w:p>
       <w:pPr>
@@ -36758,21 +37073,7 @@
           <w:noProof/>
           <w:lang w:val="en-US" w:eastAsia="en-US"/>
         </w:rPr>
-        <w:t>n a relational database, locking refers to actions taken to prevent data from changing between the time it is read and the time is used.</w:t>
-      </w:r>
-      <w:r>
-        <w:rPr>
-          <w:noProof/>
-          <w:lang w:val="en-US" w:eastAsia="en-US"/>
-        </w:rPr>
-        <w:t xml:space="preserve"> </w:t>
-      </w:r>
-      <w:r>
-        <w:rPr>
-          <w:noProof/>
-          <w:lang w:val="en-US" w:eastAsia="en-US"/>
-        </w:rPr>
-        <w:t>locking strategy can be either</w:t>
+        <w:t>n a relational database, locking refers to actions taken to prevent data from changing between the time it is read and the time is used.locking strategy can be either</w:t>
       </w:r>
       <w:r>
         <w:rPr>
@@ -36894,7 +37195,7 @@
           <w:lang w:val="en-US" w:eastAsia="en-US"/>
         </w:rPr>
       </w:pPr>
-      <w:hyperlink r:id="rId51" w:history="1">
+      <w:hyperlink r:id="rId50" w:history="1">
         <w:r>
           <w:rPr>
             <w:rStyle w:val="Hyperlink"/>
@@ -36904,13 +37205,6 @@
           <w:t>https://stackoverflow.com/questions/22646226/how-are-locking-mechanisms-pessimistic-optimistic-related-to-database-transact</w:t>
         </w:r>
       </w:hyperlink>
-      <w:r>
-        <w:rPr>
-          <w:noProof/>
-          <w:lang w:val="en-US" w:eastAsia="en-US"/>
-        </w:rPr>
-        <w:t xml:space="preserve"> </w:t>
-      </w:r>
     </w:p>
     <w:p>
       <w:pPr>
@@ -36925,7 +37219,7 @@
           <w:lang w:val="en-US" w:eastAsia="en-US"/>
         </w:rPr>
       </w:pPr>
-      <w:hyperlink r:id="rId52" w:history="1">
+      <w:hyperlink r:id="rId51" w:history="1">
         <w:r>
           <w:rPr>
             <w:rStyle w:val="Hyperlink"/>
@@ -36935,13 +37229,6 @@
           <w:t>https://apacheignite.readme.io/docs/concurrency-modes-and-isolation-levels</w:t>
         </w:r>
       </w:hyperlink>
-      <w:r>
-        <w:rPr>
-          <w:noProof/>
-          <w:lang w:val="en-US" w:eastAsia="en-US"/>
-        </w:rPr>
-        <w:t xml:space="preserve"> </w:t>
-      </w:r>
     </w:p>
     <w:p>
       <w:pPr>
@@ -36958,6 +37245,7 @@
           <w:lang w:val="en-US"/>
         </w:rPr>
       </w:pPr>
+      <w:bookmarkStart w:id="79" w:name="_Toc58163402"/>
       <w:r>
         <w:rPr>
           <w:noProof/>
@@ -36967,6 +37255,7 @@
         </w:rPr>
         <w:t>Optimistic locking (OL)</w:t>
       </w:r>
+      <w:bookmarkEnd w:id="79"/>
     </w:p>
     <w:p>
       <w:pPr>
@@ -36980,12 +37269,6 @@
           <w:lang w:val="en-US"/>
         </w:rPr>
         <w:t>OL</w:t>
-      </w:r>
-      <w:r>
-        <w:rPr>
-          <w:lang w:val="en-US"/>
-        </w:rPr>
-        <w:t xml:space="preserve"> </w:t>
       </w:r>
       <w:r>
         <w:rPr>
@@ -37005,19 +37288,7 @@
         <w:rPr>
           <w:lang w:val="en-US" w:eastAsia="en-US"/>
         </w:rPr>
-        <w:t xml:space="preserve"> situations.</w:t>
-      </w:r>
-      <w:r>
-        <w:rPr>
-          <w:lang w:val="en-US" w:eastAsia="en-US"/>
-        </w:rPr>
-        <w:t xml:space="preserve"> </w:t>
-      </w:r>
-      <w:r>
-        <w:rPr>
-          <w:lang w:val="en-US" w:eastAsia="en-US"/>
-        </w:rPr>
-        <w:t xml:space="preserve">Hibernate provides two different mechanisms for </w:t>
+        <w:t xml:space="preserve"> situations.Hibernate provides two different mechanisms for </w:t>
       </w:r>
       <w:r>
         <w:rPr>
@@ -37128,7 +37399,7 @@
         </w:rPr>
         <w:t xml:space="preserve"> (Unsaved-value strategy - </w:t>
       </w:r>
-      <w:hyperlink r:id="rId53" w:history="1">
+      <w:hyperlink r:id="rId52" w:history="1">
         <w:r>
           <w:rPr>
             <w:rStyle w:val="Hyperlink"/>
@@ -37422,15 +37693,6 @@
       </w:pPr>
       <w:r>
         <w:rPr>
-          <w:b/>
-          <w:noProof/>
-          <w:color w:val="0070C0"/>
-          <w:lang w:val="en-US"/>
-        </w:rPr>
-        <w:t xml:space="preserve"> </w:t>
-      </w:r>
-      <w:r>
-        <w:rPr>
           <w:noProof/>
           <w:lang w:val="en-US"/>
         </w:rPr>
@@ -37682,12 +37944,6 @@
         <w:rPr>
           <w:noProof/>
         </w:rPr>
-        <w:t xml:space="preserve"> </w:t>
-      </w:r>
-      <w:r>
-        <w:rPr>
-          <w:noProof/>
-        </w:rPr>
         <w:t xml:space="preserve">приводит к изменению версии. Что изменение свойства не вызывало изменение версии используется аннотация </w:t>
       </w:r>
       <w:r>
@@ -37724,8 +37980,8 @@
         </w:rPr>
         <w:t>(</w:t>
       </w:r>
-      <w:bookmarkStart w:id="79" w:name="_GoBack"/>
-      <w:bookmarkEnd w:id="79"/>
+      <w:bookmarkStart w:id="80" w:name="_GoBack"/>
+      <w:bookmarkEnd w:id="80"/>
       <w:r>
         <w:rPr>
           <w:rFonts w:ascii="Times New Roman" w:hAnsi="Times New Roman"/>
@@ -37781,9 +38037,10 @@
     </w:p>
     <w:p>
       <w:pPr>
-        <w:pStyle w:val="NormalWeb"/>
-        <w:rPr>
-          <w:noProof/>
+        <w:rPr>
+          <w:b/>
+          <w:noProof/>
+          <w:lang w:val="en-US"/>
         </w:rPr>
       </w:pPr>
     </w:p>
@@ -37957,16 +38214,6 @@
       </w:r>
       <w:r>
         <w:rPr>
-          <w:rFonts w:ascii="Courier New" w:hAnsi="Courier New" w:cs="Courier New"/>
-          <w:noProof/>
-          <w:sz w:val="20"/>
-          <w:szCs w:val="20"/>
-          <w:lang w:val="en-US"/>
-        </w:rPr>
-        <w:t xml:space="preserve"> </w:t>
-      </w:r>
-      <w:r>
-        <w:rPr>
           <w:noProof/>
           <w:lang w:val="en-US"/>
         </w:rPr>
@@ -37988,24 +38235,7 @@
           <w:noProof/>
           <w:lang w:val="en-US"/>
         </w:rPr>
-        <w:t xml:space="preserve">             </w:t>
-      </w:r>
-      <w:r>
-        <w:rPr>
-          <w:noProof/>
-          <w:lang w:val="en-US"/>
-        </w:rPr>
         <w:t>Or</w:t>
-      </w:r>
-      <w:r>
-        <w:rPr>
-          <w:rFonts w:ascii="Courier New" w:hAnsi="Courier New" w:cs="Courier New"/>
-          <w:noProof/>
-          <w:sz w:val="20"/>
-          <w:szCs w:val="20"/>
-          <w:lang w:val="en-US"/>
-        </w:rPr>
-        <w:t xml:space="preserve"> </w:t>
       </w:r>
       <w:r>
         <w:rPr>
@@ -38062,16 +38292,7 @@
           <w:color w:val="0070C0"/>
           <w:lang w:val="en-US"/>
         </w:rPr>
-        <w:t>@</w:t>
-      </w:r>
-      <w:r>
-        <w:rPr>
-          <w:b/>
-          <w:noProof/>
-          <w:color w:val="0070C0"/>
-          <w:lang w:val="en-US"/>
-        </w:rPr>
-        <w:t>Source</w:t>
+        <w:t>@Source</w:t>
       </w:r>
       <w:r>
         <w:rPr>
@@ -38125,6 +38346,7 @@
           <w:lang w:val="en-US"/>
         </w:rPr>
       </w:pPr>
+      <w:bookmarkStart w:id="81" w:name="_Toc58163403"/>
       <w:r>
         <w:rPr>
           <w:noProof/>
@@ -38134,6 +38356,7 @@
         </w:rPr>
         <w:t>Pessimistic locking</w:t>
       </w:r>
+      <w:bookmarkEnd w:id="81"/>
     </w:p>
     <w:p>
       <w:pPr>
@@ -38173,6 +38396,7 @@
           <w:lang w:val="en-US"/>
         </w:rPr>
       </w:pPr>
+      <w:bookmarkStart w:id="82" w:name="_Toc58163404"/>
       <w:r>
         <w:rPr>
           <w:noProof/>
@@ -38181,7 +38405,7 @@
         </w:rPr>
         <w:t>ССЫЛКИ</w:t>
       </w:r>
-      <w:bookmarkEnd w:id="78"/>
+      <w:bookmarkEnd w:id="82"/>
     </w:p>
     <w:p>
       <w:pPr>
@@ -38211,31 +38435,7 @@
         <w:rPr>
           <w:noProof/>
         </w:rPr>
-        <w:t>Материал</w:t>
-      </w:r>
-      <w:r>
-        <w:rPr>
-          <w:noProof/>
-        </w:rPr>
-        <w:t xml:space="preserve"> </w:t>
-      </w:r>
-      <w:r>
-        <w:rPr>
-          <w:noProof/>
-        </w:rPr>
-        <w:t>для</w:t>
-      </w:r>
-      <w:r>
-        <w:rPr>
-          <w:noProof/>
-        </w:rPr>
-        <w:t xml:space="preserve"> </w:t>
-      </w:r>
-      <w:r>
-        <w:rPr>
-          <w:noProof/>
-        </w:rPr>
-        <w:t>повторения</w:t>
+        <w:t>Материалдляповторения</w:t>
       </w:r>
       <w:r>
         <w:rPr>
@@ -38243,7 +38443,7 @@
         </w:rPr>
         <w:t xml:space="preserve">! – </w:t>
       </w:r>
-      <w:hyperlink r:id="rId54" w:history="1">
+      <w:hyperlink r:id="rId53" w:history="1">
         <w:r>
           <w:rPr>
             <w:rStyle w:val="Hyperlink"/>
@@ -38343,21 +38543,9 @@
         <w:rPr>
           <w:lang w:val="en-US"/>
         </w:rPr>
-        <w:t>Difference</w:t>
-      </w:r>
-      <w:r>
-        <w:rPr>
-          <w:lang w:val="en-US"/>
-        </w:rPr>
-        <w:t xml:space="preserve"> </w:t>
-      </w:r>
-      <w:r>
-        <w:rPr>
-          <w:lang w:val="en-US"/>
-        </w:rPr>
-        <w:t xml:space="preserve">between first level and second level cache in Hibernate. - </w:t>
-      </w:r>
-      <w:hyperlink r:id="rId55" w:history="1">
+        <w:t xml:space="preserve">Differencebetween first level and second level cache in Hibernate. - </w:t>
+      </w:r>
+      <w:hyperlink r:id="rId54" w:history="1">
         <w:r>
           <w:rPr>
             <w:rStyle w:val="Hyperlink"/>
@@ -38388,7 +38576,7 @@
         </w:rPr>
         <w:t xml:space="preserve">Cool man’s tutorial - </w:t>
       </w:r>
-      <w:hyperlink r:id="rId56" w:history="1">
+      <w:hyperlink r:id="rId55" w:history="1">
         <w:r>
           <w:rPr>
             <w:rStyle w:val="Hyperlink"/>
@@ -38413,7 +38601,7 @@
           <w:lang w:val="en-US"/>
         </w:rPr>
       </w:pPr>
-      <w:hyperlink r:id="rId57" w:tooltip="@NaturalId – A good way to persist natural IDs with Hibernate?" w:history="1">
+      <w:hyperlink r:id="rId56" w:tooltip="@NaturalId – A good way to persist natural IDs with Hibernate?" w:history="1">
         <w:r>
           <w:rPr>
             <w:rStyle w:val="Hyperlink"/>
@@ -38429,7 +38617,7 @@
         </w:rPr>
         <w:t xml:space="preserve"> - </w:t>
       </w:r>
-      <w:hyperlink r:id="rId58" w:history="1">
+      <w:hyperlink r:id="rId57" w:history="1">
         <w:r>
           <w:rPr>
             <w:rStyle w:val="Hyperlink"/>
@@ -38458,10 +38646,9 @@
         <w:rPr>
           <w:lang w:val="en-US"/>
         </w:rPr>
-        <w:lastRenderedPageBreak/>
         <w:t xml:space="preserve">Oracle docs (Developers Guide for JPA/JDO) - </w:t>
       </w:r>
-      <w:hyperlink r:id="rId59" w:history="1">
+      <w:hyperlink r:id="rId58" w:history="1">
         <w:r>
           <w:rPr>
             <w:rStyle w:val="Hyperlink"/>
@@ -38498,7 +38685,7 @@
         </w:rPr>
         <w:t xml:space="preserve">Cashing - </w:t>
       </w:r>
-      <w:hyperlink r:id="rId60" w:history="1">
+      <w:hyperlink r:id="rId59" w:history="1">
         <w:r>
           <w:rPr>
             <w:rStyle w:val="Hyperlink"/>
@@ -38529,6 +38716,7 @@
         <w:rPr>
           <w:lang w:val="en-US"/>
         </w:rPr>
+        <w:lastRenderedPageBreak/>
         <w:t>RESOURCE_LOCAL Vs. JTA</w:t>
       </w:r>
       <w:r>
@@ -38537,7 +38725,7 @@
         </w:rPr>
         <w:t xml:space="preserve"> - </w:t>
       </w:r>
-      <w:hyperlink r:id="rId61" w:history="1">
+      <w:hyperlink r:id="rId60" w:history="1">
         <w:r>
           <w:rPr>
             <w:rStyle w:val="Hyperlink"/>
@@ -38736,7 +38924,7 @@
           <w:lang w:val="en-US"/>
         </w:rPr>
       </w:pPr>
-      <w:hyperlink r:id="rId62" w:history="1">
+      <w:hyperlink r:id="rId61" w:history="1">
         <w:r>
           <w:rPr>
             <w:rStyle w:val="Hyperlink"/>
@@ -38761,7 +38949,7 @@
           <w:lang w:val="en-US"/>
         </w:rPr>
       </w:pPr>
-      <w:hyperlink r:id="rId63" w:history="1">
+      <w:hyperlink r:id="rId62" w:history="1">
         <w:r>
           <w:rPr>
             <w:rStyle w:val="Hyperlink"/>
@@ -38832,7 +39020,7 @@
           <w:lang w:val="en-US"/>
         </w:rPr>
       </w:pPr>
-      <w:hyperlink r:id="rId64" w:history="1">
+      <w:hyperlink r:id="rId63" w:history="1">
         <w:r>
           <w:rPr>
             <w:rStyle w:val="Hyperlink"/>
@@ -38849,7 +39037,7 @@
           <w:lang w:val="en-US"/>
         </w:rPr>
       </w:pPr>
-      <w:hyperlink r:id="rId65" w:history="1">
+      <w:hyperlink r:id="rId64" w:history="1">
         <w:r>
           <w:rPr>
             <w:rStyle w:val="Hyperlink"/>
@@ -38884,7 +39072,7 @@
 </file>
 
 <file path=word/numbering.xml><?xml version="1.0" encoding="utf-8"?>
-<w:numbering xmlns:wpc="http://schemas.microsoft.com/office/word/2010/wordprocessingCanvas" xmlns:mc="http://schemas.openxmlformats.org/markup-compatibility/2006" xmlns:o="urn:schemas-microsoft-com:office:office" xmlns:r="http://schemas.openxmlformats.org/officeDocument/2006/relationships" xmlns:m="http://schemas.openxmlformats.org/officeDocument/2006/math" xmlns:v="urn:schemas-microsoft-com:vml" xmlns:wp14="http://schemas.microsoft.com/office/word/2010/wordprocessingDrawing" xmlns:wp="http://schemas.openxmlformats.org/drawingml/2006/wordprocessingDrawing" xmlns:w10="urn:schemas-microsoft-com:office:word" xmlns:w="http://schemas.openxmlformats.org/wordprocessingml/2006/main" xmlns:w14="http://schemas.microsoft.com/office/word/2010/wordml" xmlns:w15="http://schemas.microsoft.com/office/word/2012/wordml" xmlns:wpg="http://schemas.microsoft.com/office/word/2010/wordprocessingGroup" xmlns:wpi="http://schemas.microsoft.com/office/word/2010/wordprocessingInk" xmlns:wne="http://schemas.microsoft.com/office/word/2006/wordml" xmlns:wps="http://schemas.microsoft.com/office/word/2010/wordprocessingShape" mc:Ignorable="w14 w15 wp14">
+<w:numbering xmlns:ve="http://schemas.openxmlformats.org/markup-compatibility/2006" xmlns:o="urn:schemas-microsoft-com:office:office" xmlns:r="http://schemas.openxmlformats.org/officeDocument/2006/relationships" xmlns:m="http://schemas.openxmlformats.org/officeDocument/2006/math" xmlns:v="urn:schemas-microsoft-com:vml" xmlns:wp="http://schemas.openxmlformats.org/drawingml/2006/wordprocessingDrawing" xmlns:w10="urn:schemas-microsoft-com:office:word" xmlns:w="http://schemas.openxmlformats.org/wordprocessingml/2006/main" xmlns:wne="http://schemas.microsoft.com/office/word/2006/wordml">
   <w:abstractNum w:abstractNumId="0">
     <w:nsid w:val="02C56C5D"/>
     <w:multiLevelType w:val="hybridMultilevel"/>
@@ -47214,7 +47402,7 @@
 </file>
 
 <file path=word/styles.xml><?xml version="1.0" encoding="utf-8"?>
-<w:styles xmlns:mc="http://schemas.openxmlformats.org/markup-compatibility/2006" xmlns:r="http://schemas.openxmlformats.org/officeDocument/2006/relationships" xmlns:w="http://schemas.openxmlformats.org/wordprocessingml/2006/main" xmlns:w14="http://schemas.microsoft.com/office/word/2010/wordml" xmlns:w15="http://schemas.microsoft.com/office/word/2012/wordml" mc:Ignorable="w14 w15">
+<w:styles xmlns:r="http://schemas.openxmlformats.org/officeDocument/2006/relationships" xmlns:w="http://schemas.openxmlformats.org/wordprocessingml/2006/main">
   <w:docDefaults>
     <w:rPrDefault>
       <w:rPr>
@@ -47224,378 +47412,274 @@
     </w:rPrDefault>
     <w:pPrDefault/>
   </w:docDefaults>
-  <w:latentStyles w:defLockedState="0" w:defUIPriority="99" w:defSemiHidden="0" w:defUnhideWhenUsed="0" w:defQFormat="0" w:count="371">
-    <w:lsdException w:name="Normal" w:uiPriority="0" w:qFormat="1"/>
-    <w:lsdException w:name="heading 1" w:qFormat="1"/>
-    <w:lsdException w:name="heading 2" w:uiPriority="0" w:qFormat="1"/>
-    <w:lsdException w:name="heading 3" w:uiPriority="0" w:qFormat="1"/>
-    <w:lsdException w:name="heading 4" w:uiPriority="0" w:qFormat="1"/>
-    <w:lsdException w:name="heading 5" w:uiPriority="0" w:qFormat="1"/>
-    <w:lsdException w:name="heading 6" w:uiPriority="0" w:qFormat="1"/>
-    <w:lsdException w:name="heading 7" w:semiHidden="1" w:uiPriority="0" w:unhideWhenUsed="1" w:qFormat="1"/>
-    <w:lsdException w:name="heading 8" w:semiHidden="1" w:uiPriority="0" w:unhideWhenUsed="1" w:qFormat="1"/>
-    <w:lsdException w:name="heading 9" w:semiHidden="1" w:uiPriority="0" w:unhideWhenUsed="1" w:qFormat="1"/>
-    <w:lsdException w:name="index 1" w:locked="1" w:semiHidden="1" w:unhideWhenUsed="1"/>
-    <w:lsdException w:name="index 2" w:locked="1" w:semiHidden="1" w:unhideWhenUsed="1"/>
-    <w:lsdException w:name="index 3" w:locked="1" w:semiHidden="1" w:unhideWhenUsed="1"/>
-    <w:lsdException w:name="index 4" w:locked="1" w:semiHidden="1" w:unhideWhenUsed="1"/>
-    <w:lsdException w:name="index 5" w:locked="1" w:semiHidden="1" w:unhideWhenUsed="1"/>
-    <w:lsdException w:name="index 6" w:locked="1" w:semiHidden="1" w:unhideWhenUsed="1"/>
-    <w:lsdException w:name="index 7" w:locked="1" w:semiHidden="1" w:unhideWhenUsed="1"/>
-    <w:lsdException w:name="index 8" w:locked="1" w:semiHidden="1" w:unhideWhenUsed="1"/>
-    <w:lsdException w:name="index 9" w:locked="1" w:semiHidden="1" w:unhideWhenUsed="1"/>
-    <w:lsdException w:name="toc 1" w:uiPriority="39"/>
-    <w:lsdException w:name="toc 2" w:uiPriority="0"/>
-    <w:lsdException w:name="toc 3" w:uiPriority="39"/>
-    <w:lsdException w:name="toc 4" w:uiPriority="0"/>
-    <w:lsdException w:name="toc 5" w:uiPriority="0"/>
-    <w:lsdException w:name="toc 6" w:uiPriority="0"/>
-    <w:lsdException w:name="toc 7" w:uiPriority="0"/>
-    <w:lsdException w:name="toc 8" w:uiPriority="0"/>
-    <w:lsdException w:name="toc 9" w:uiPriority="0"/>
-    <w:lsdException w:name="Normal Indent" w:locked="1" w:semiHidden="1" w:unhideWhenUsed="1"/>
-    <w:lsdException w:name="footnote text" w:locked="1" w:semiHidden="1" w:unhideWhenUsed="1"/>
-    <w:lsdException w:name="annotation text" w:locked="1" w:semiHidden="1" w:unhideWhenUsed="1"/>
-    <w:lsdException w:name="header" w:locked="1" w:semiHidden="1" w:unhideWhenUsed="1"/>
-    <w:lsdException w:name="footer" w:locked="1" w:semiHidden="1" w:unhideWhenUsed="1"/>
-    <w:lsdException w:name="index heading" w:locked="1" w:semiHidden="1" w:unhideWhenUsed="1"/>
-    <w:lsdException w:name="caption" w:uiPriority="0" w:qFormat="1"/>
-    <w:lsdException w:name="table of figures" w:locked="1" w:semiHidden="1" w:unhideWhenUsed="1"/>
-    <w:lsdException w:name="envelope address" w:locked="1" w:semiHidden="1" w:unhideWhenUsed="1"/>
-    <w:lsdException w:name="envelope return" w:locked="1" w:semiHidden="1" w:unhideWhenUsed="1"/>
-    <w:lsdException w:name="footnote reference" w:locked="1" w:semiHidden="1" w:unhideWhenUsed="1"/>
-    <w:lsdException w:name="annotation reference" w:locked="1" w:semiHidden="1" w:unhideWhenUsed="1"/>
-    <w:lsdException w:name="line number" w:locked="1" w:semiHidden="1" w:unhideWhenUsed="1"/>
-    <w:lsdException w:name="page number" w:locked="1" w:semiHidden="1" w:unhideWhenUsed="1"/>
-    <w:lsdException w:name="endnote reference" w:locked="1" w:semiHidden="1" w:unhideWhenUsed="1"/>
-    <w:lsdException w:name="endnote text" w:locked="1" w:semiHidden="1" w:unhideWhenUsed="1"/>
-    <w:lsdException w:name="table of authorities" w:locked="1" w:semiHidden="1" w:unhideWhenUsed="1"/>
-    <w:lsdException w:name="macro" w:locked="1" w:semiHidden="1" w:unhideWhenUsed="1"/>
-    <w:lsdException w:name="toa heading" w:locked="1" w:semiHidden="1" w:unhideWhenUsed="1"/>
-    <w:lsdException w:name="List" w:locked="1" w:semiHidden="1" w:unhideWhenUsed="1"/>
-    <w:lsdException w:name="List Bullet" w:locked="1" w:semiHidden="1" w:unhideWhenUsed="1"/>
-    <w:lsdException w:name="List Number" w:locked="1" w:semiHidden="1" w:unhideWhenUsed="1"/>
-    <w:lsdException w:name="List 2" w:locked="1" w:semiHidden="1" w:unhideWhenUsed="1"/>
-    <w:lsdException w:name="List 3" w:locked="1" w:semiHidden="1" w:unhideWhenUsed="1"/>
-    <w:lsdException w:name="List 4" w:locked="1" w:semiHidden="1" w:unhideWhenUsed="1"/>
-    <w:lsdException w:name="List 5" w:locked="1" w:semiHidden="1" w:unhideWhenUsed="1"/>
-    <w:lsdException w:name="List Bullet 2" w:locked="1" w:semiHidden="1" w:unhideWhenUsed="1"/>
-    <w:lsdException w:name="List Bullet 3" w:locked="1" w:semiHidden="1" w:unhideWhenUsed="1"/>
-    <w:lsdException w:name="List Bullet 4" w:locked="1" w:semiHidden="1" w:unhideWhenUsed="1"/>
-    <w:lsdException w:name="List Bullet 5" w:locked="1" w:semiHidden="1" w:unhideWhenUsed="1"/>
-    <w:lsdException w:name="List Number 2" w:locked="1" w:semiHidden="1" w:unhideWhenUsed="1"/>
-    <w:lsdException w:name="List Number 3" w:locked="1" w:semiHidden="1" w:unhideWhenUsed="1"/>
-    <w:lsdException w:name="List Number 4" w:locked="1" w:semiHidden="1" w:unhideWhenUsed="1"/>
-    <w:lsdException w:name="List Number 5" w:locked="1" w:semiHidden="1" w:unhideWhenUsed="1"/>
-    <w:lsdException w:name="Title" w:uiPriority="0" w:qFormat="1"/>
-    <w:lsdException w:name="Closing" w:locked="1" w:semiHidden="1" w:unhideWhenUsed="1"/>
-    <w:lsdException w:name="Signature" w:locked="1" w:semiHidden="1" w:unhideWhenUsed="1"/>
-    <w:lsdException w:name="Default Paragraph Font" w:uiPriority="0"/>
-    <w:lsdException w:name="Body Text" w:locked="1" w:semiHidden="1" w:unhideWhenUsed="1"/>
-    <w:lsdException w:name="Body Text Indent" w:locked="1" w:semiHidden="1" w:unhideWhenUsed="1"/>
-    <w:lsdException w:name="List Continue" w:locked="1" w:semiHidden="1" w:unhideWhenUsed="1"/>
-    <w:lsdException w:name="List Continue 2" w:locked="1" w:semiHidden="1" w:unhideWhenUsed="1"/>
-    <w:lsdException w:name="List Continue 3" w:locked="1" w:semiHidden="1" w:unhideWhenUsed="1"/>
-    <w:lsdException w:name="List Continue 4" w:locked="1" w:semiHidden="1" w:unhideWhenUsed="1"/>
-    <w:lsdException w:name="List Continue 5" w:locked="1" w:semiHidden="1" w:unhideWhenUsed="1"/>
-    <w:lsdException w:name="Message Header" w:locked="1" w:semiHidden="1" w:unhideWhenUsed="1"/>
-    <w:lsdException w:name="Subtitle" w:uiPriority="0" w:qFormat="1"/>
-    <w:lsdException w:name="Salutation" w:locked="1" w:semiHidden="1" w:unhideWhenUsed="1"/>
-    <w:lsdException w:name="Date" w:locked="1" w:semiHidden="1" w:unhideWhenUsed="1"/>
-    <w:lsdException w:name="Body Text First Indent" w:locked="1" w:semiHidden="1" w:unhideWhenUsed="1"/>
-    <w:lsdException w:name="Body Text First Indent 2" w:locked="1" w:semiHidden="1" w:unhideWhenUsed="1"/>
-    <w:lsdException w:name="Note Heading" w:locked="1" w:semiHidden="1" w:unhideWhenUsed="1"/>
-    <w:lsdException w:name="Body Text 2" w:locked="1" w:semiHidden="1" w:unhideWhenUsed="1"/>
-    <w:lsdException w:name="Body Text 3" w:locked="1" w:semiHidden="1" w:unhideWhenUsed="1"/>
-    <w:lsdException w:name="Body Text Indent 2" w:locked="1" w:semiHidden="1" w:unhideWhenUsed="1"/>
-    <w:lsdException w:name="Body Text Indent 3" w:locked="1" w:semiHidden="1" w:unhideWhenUsed="1"/>
-    <w:lsdException w:name="Block Text" w:locked="1" w:semiHidden="1" w:unhideWhenUsed="1"/>
-    <w:lsdException w:name="Hyperlink" w:locked="1" w:semiHidden="1" w:unhideWhenUsed="1"/>
-    <w:lsdException w:name="FollowedHyperlink" w:locked="1" w:semiHidden="1" w:unhideWhenUsed="1"/>
-    <w:lsdException w:name="Strong" w:uiPriority="22" w:qFormat="1"/>
-    <w:lsdException w:name="Emphasis" w:uiPriority="20" w:qFormat="1"/>
-    <w:lsdException w:name="Document Map" w:locked="1" w:semiHidden="1" w:unhideWhenUsed="1"/>
-    <w:lsdException w:name="Plain Text" w:locked="1" w:semiHidden="1" w:unhideWhenUsed="1"/>
-    <w:lsdException w:name="E-mail Signature" w:locked="1" w:semiHidden="1" w:unhideWhenUsed="1"/>
-    <w:lsdException w:name="HTML Top of Form" w:locked="1" w:semiHidden="1" w:unhideWhenUsed="1"/>
-    <w:lsdException w:name="HTML Bottom of Form" w:locked="1" w:semiHidden="1" w:unhideWhenUsed="1"/>
-    <w:lsdException w:name="Normal (Web)" w:locked="1" w:semiHidden="1" w:unhideWhenUsed="1"/>
-    <w:lsdException w:name="HTML Acronym" w:locked="1" w:semiHidden="1" w:unhideWhenUsed="1"/>
-    <w:lsdException w:name="HTML Address" w:locked="1" w:semiHidden="1" w:unhideWhenUsed="1"/>
-    <w:lsdException w:name="HTML Cite" w:locked="1" w:semiHidden="1" w:unhideWhenUsed="1"/>
-    <w:lsdException w:name="HTML Code" w:locked="1" w:semiHidden="1" w:unhideWhenUsed="1"/>
-    <w:lsdException w:name="HTML Definition" w:locked="1" w:semiHidden="1" w:unhideWhenUsed="1"/>
-    <w:lsdException w:name="HTML Keyboard" w:locked="1" w:semiHidden="1" w:unhideWhenUsed="1"/>
-    <w:lsdException w:name="HTML Preformatted" w:locked="1" w:semiHidden="1" w:unhideWhenUsed="1"/>
-    <w:lsdException w:name="HTML Sample" w:locked="1" w:semiHidden="1" w:unhideWhenUsed="1"/>
-    <w:lsdException w:name="HTML Typewriter" w:locked="1" w:semiHidden="1" w:unhideWhenUsed="1"/>
-    <w:lsdException w:name="HTML Variable" w:locked="1" w:semiHidden="1" w:unhideWhenUsed="1"/>
-    <w:lsdException w:name="Normal Table" w:locked="1" w:semiHidden="1" w:unhideWhenUsed="1"/>
-    <w:lsdException w:name="annotation subject" w:locked="1" w:semiHidden="1" w:unhideWhenUsed="1"/>
-    <w:lsdException w:name="No List" w:locked="1" w:semiHidden="1" w:unhideWhenUsed="1"/>
-    <w:lsdException w:name="Outline List 1" w:locked="1" w:semiHidden="1" w:unhideWhenUsed="1"/>
-    <w:lsdException w:name="Outline List 2" w:locked="1" w:semiHidden="1" w:unhideWhenUsed="1"/>
-    <w:lsdException w:name="Outline List 3" w:locked="1" w:semiHidden="1" w:unhideWhenUsed="1"/>
-    <w:lsdException w:name="Table Simple 1" w:locked="1" w:semiHidden="1" w:unhideWhenUsed="1"/>
-    <w:lsdException w:name="Table Simple 2" w:locked="1" w:semiHidden="1" w:unhideWhenUsed="1"/>
-    <w:lsdException w:name="Table Simple 3" w:locked="1" w:semiHidden="1" w:unhideWhenUsed="1"/>
-    <w:lsdException w:name="Table Classic 1" w:locked="1" w:semiHidden="1" w:unhideWhenUsed="1"/>
-    <w:lsdException w:name="Table Classic 2" w:locked="1" w:semiHidden="1" w:unhideWhenUsed="1"/>
-    <w:lsdException w:name="Table Classic 3" w:locked="1" w:semiHidden="1" w:unhideWhenUsed="1"/>
-    <w:lsdException w:name="Table Classic 4" w:locked="1" w:semiHidden="1" w:unhideWhenUsed="1"/>
-    <w:lsdException w:name="Table Colorful 1" w:locked="1" w:semiHidden="1" w:unhideWhenUsed="1"/>
-    <w:lsdException w:name="Table Colorful 2" w:locked="1" w:semiHidden="1" w:unhideWhenUsed="1"/>
-    <w:lsdException w:name="Table Colorful 3" w:locked="1" w:semiHidden="1" w:unhideWhenUsed="1"/>
-    <w:lsdException w:name="Table Columns 1" w:locked="1" w:semiHidden="1" w:unhideWhenUsed="1"/>
-    <w:lsdException w:name="Table Columns 2" w:locked="1" w:semiHidden="1" w:unhideWhenUsed="1"/>
-    <w:lsdException w:name="Table Columns 3" w:locked="1" w:semiHidden="1" w:unhideWhenUsed="1"/>
-    <w:lsdException w:name="Table Columns 4" w:locked="1" w:semiHidden="1" w:unhideWhenUsed="1"/>
-    <w:lsdException w:name="Table Columns 5" w:locked="1" w:semiHidden="1" w:unhideWhenUsed="1"/>
-    <w:lsdException w:name="Table Grid 1" w:locked="1" w:semiHidden="1" w:unhideWhenUsed="1"/>
-    <w:lsdException w:name="Table Grid 2" w:locked="1" w:semiHidden="1" w:unhideWhenUsed="1"/>
-    <w:lsdException w:name="Table Grid 3" w:locked="1" w:semiHidden="1" w:unhideWhenUsed="1"/>
-    <w:lsdException w:name="Table Grid 4" w:locked="1" w:semiHidden="1" w:unhideWhenUsed="1"/>
-    <w:lsdException w:name="Table Grid 5" w:locked="1" w:semiHidden="1" w:unhideWhenUsed="1"/>
-    <w:lsdException w:name="Table Grid 6" w:locked="1" w:semiHidden="1" w:unhideWhenUsed="1"/>
-    <w:lsdException w:name="Table Grid 7" w:locked="1" w:semiHidden="1" w:unhideWhenUsed="1"/>
-    <w:lsdException w:name="Table Grid 8" w:locked="1" w:semiHidden="1" w:unhideWhenUsed="1"/>
-    <w:lsdException w:name="Table List 1" w:locked="1" w:semiHidden="1" w:unhideWhenUsed="1"/>
-    <w:lsdException w:name="Table List 2" w:locked="1" w:semiHidden="1" w:unhideWhenUsed="1"/>
-    <w:lsdException w:name="Table List 3" w:locked="1" w:semiHidden="1" w:unhideWhenUsed="1"/>
-    <w:lsdException w:name="Table List 4" w:locked="1" w:semiHidden="1" w:unhideWhenUsed="1"/>
-    <w:lsdException w:name="Table List 5" w:locked="1" w:semiHidden="1" w:unhideWhenUsed="1"/>
-    <w:lsdException w:name="Table List 6" w:locked="1" w:semiHidden="1" w:unhideWhenUsed="1"/>
-    <w:lsdException w:name="Table List 7" w:locked="1" w:semiHidden="1" w:unhideWhenUsed="1"/>
-    <w:lsdException w:name="Table List 8" w:locked="1" w:semiHidden="1" w:unhideWhenUsed="1"/>
-    <w:lsdException w:name="Table 3D effects 1" w:locked="1" w:semiHidden="1" w:unhideWhenUsed="1"/>
-    <w:lsdException w:name="Table 3D effects 2" w:locked="1" w:semiHidden="1" w:unhideWhenUsed="1"/>
-    <w:lsdException w:name="Table 3D effects 3" w:locked="1" w:semiHidden="1" w:unhideWhenUsed="1"/>
-    <w:lsdException w:name="Table Contemporary" w:locked="1" w:semiHidden="1" w:unhideWhenUsed="1"/>
-    <w:lsdException w:name="Table Elegant" w:locked="1" w:semiHidden="1" w:unhideWhenUsed="1"/>
-    <w:lsdException w:name="Table Professional" w:locked="1" w:semiHidden="1" w:unhideWhenUsed="1"/>
-    <w:lsdException w:name="Table Subtle 1" w:locked="1" w:semiHidden="1" w:unhideWhenUsed="1"/>
-    <w:lsdException w:name="Table Subtle 2" w:locked="1" w:semiHidden="1" w:unhideWhenUsed="1"/>
-    <w:lsdException w:name="Table Web 1" w:locked="1" w:semiHidden="1" w:unhideWhenUsed="1"/>
-    <w:lsdException w:name="Table Web 2" w:locked="1" w:semiHidden="1" w:unhideWhenUsed="1"/>
-    <w:lsdException w:name="Table Web 3" w:locked="1" w:semiHidden="1" w:unhideWhenUsed="1"/>
-    <w:lsdException w:name="Balloon Text" w:locked="1" w:semiHidden="1" w:unhideWhenUsed="1"/>
-    <w:lsdException w:name="Table Grid" w:uiPriority="0"/>
-    <w:lsdException w:name="Table Theme" w:locked="1" w:semiHidden="1" w:unhideWhenUsed="1"/>
-    <w:lsdException w:name="Placeholder Text" w:semiHidden="1"/>
-    <w:lsdException w:name="No Spacing" w:uiPriority="1" w:qFormat="1"/>
-    <w:lsdException w:name="Light Shading" w:uiPriority="60"/>
-    <w:lsdException w:name="Light List" w:uiPriority="61"/>
-    <w:lsdException w:name="Light Grid" w:uiPriority="62"/>
-    <w:lsdException w:name="Medium Shading 1" w:uiPriority="63"/>
-    <w:lsdException w:name="Medium Shading 2" w:uiPriority="64"/>
-    <w:lsdException w:name="Medium List 1" w:uiPriority="65"/>
-    <w:lsdException w:name="Medium List 2" w:uiPriority="66"/>
-    <w:lsdException w:name="Medium Grid 1" w:uiPriority="67"/>
-    <w:lsdException w:name="Medium Grid 2" w:uiPriority="68"/>
-    <w:lsdException w:name="Medium Grid 3" w:uiPriority="69"/>
-    <w:lsdException w:name="Dark List" w:uiPriority="70"/>
-    <w:lsdException w:name="Colorful Shading" w:uiPriority="71"/>
-    <w:lsdException w:name="Colorful List" w:uiPriority="72"/>
-    <w:lsdException w:name="Colorful Grid" w:uiPriority="73"/>
-    <w:lsdException w:name="Light Shading Accent 1" w:uiPriority="60"/>
-    <w:lsdException w:name="Light List Accent 1" w:uiPriority="61"/>
-    <w:lsdException w:name="Light Grid Accent 1" w:uiPriority="62"/>
-    <w:lsdException w:name="Medium Shading 1 Accent 1" w:uiPriority="63"/>
-    <w:lsdException w:name="Medium Shading 2 Accent 1" w:uiPriority="64"/>
-    <w:lsdException w:name="Medium List 1 Accent 1" w:uiPriority="65"/>
-    <w:lsdException w:name="Revision" w:semiHidden="1"/>
-    <w:lsdException w:name="List Paragraph" w:uiPriority="34" w:qFormat="1"/>
-    <w:lsdException w:name="Quote" w:uiPriority="29" w:qFormat="1"/>
-    <w:lsdException w:name="Intense Quote" w:uiPriority="30" w:qFormat="1"/>
-    <w:lsdException w:name="Medium List 2 Accent 1" w:uiPriority="66"/>
-    <w:lsdException w:name="Medium Grid 1 Accent 1" w:uiPriority="67"/>
-    <w:lsdException w:name="Medium Grid 2 Accent 1" w:uiPriority="68"/>
-    <w:lsdException w:name="Medium Grid 3 Accent 1" w:uiPriority="69"/>
-    <w:lsdException w:name="Dark List Accent 1" w:uiPriority="70"/>
-    <w:lsdException w:name="Colorful Shading Accent 1" w:uiPriority="71"/>
-    <w:lsdException w:name="Colorful List Accent 1" w:uiPriority="72"/>
-    <w:lsdException w:name="Colorful Grid Accent 1" w:uiPriority="73"/>
-    <w:lsdException w:name="Light Shading Accent 2" w:uiPriority="60"/>
-    <w:lsdException w:name="Light List Accent 2" w:uiPriority="61"/>
-    <w:lsdException w:name="Light Grid Accent 2" w:uiPriority="62"/>
-    <w:lsdException w:name="Medium Shading 1 Accent 2" w:uiPriority="63"/>
-    <w:lsdException w:name="Medium Shading 2 Accent 2" w:uiPriority="64"/>
-    <w:lsdException w:name="Medium List 1 Accent 2" w:uiPriority="65"/>
-    <w:lsdException w:name="Medium List 2 Accent 2" w:uiPriority="66"/>
-    <w:lsdException w:name="Medium Grid 1 Accent 2" w:uiPriority="67"/>
-    <w:lsdException w:name="Medium Grid 2 Accent 2" w:uiPriority="68"/>
-    <w:lsdException w:name="Medium Grid 3 Accent 2" w:uiPriority="69"/>
-    <w:lsdException w:name="Dark List Accent 2" w:uiPriority="70"/>
-    <w:lsdException w:name="Colorful Shading Accent 2" w:uiPriority="71"/>
-    <w:lsdException w:name="Colorful List Accent 2" w:uiPriority="72"/>
-    <w:lsdException w:name="Colorful Grid Accent 2" w:uiPriority="73"/>
-    <w:lsdException w:name="Light Shading Accent 3" w:uiPriority="60"/>
-    <w:lsdException w:name="Light List Accent 3" w:uiPriority="61"/>
-    <w:lsdException w:name="Light Grid Accent 3" w:uiPriority="62"/>
-    <w:lsdException w:name="Medium Shading 1 Accent 3" w:uiPriority="63"/>
-    <w:lsdException w:name="Medium Shading 2 Accent 3" w:uiPriority="64"/>
-    <w:lsdException w:name="Medium List 1 Accent 3" w:uiPriority="65"/>
-    <w:lsdException w:name="Medium List 2 Accent 3" w:uiPriority="66"/>
-    <w:lsdException w:name="Medium Grid 1 Accent 3" w:uiPriority="67"/>
-    <w:lsdException w:name="Medium Grid 2 Accent 3" w:uiPriority="68"/>
-    <w:lsdException w:name="Medium Grid 3 Accent 3" w:uiPriority="69"/>
-    <w:lsdException w:name="Dark List Accent 3" w:uiPriority="70"/>
-    <w:lsdException w:name="Colorful Shading Accent 3" w:uiPriority="71"/>
-    <w:lsdException w:name="Colorful List Accent 3" w:uiPriority="72"/>
-    <w:lsdException w:name="Colorful Grid Accent 3" w:uiPriority="73"/>
-    <w:lsdException w:name="Light Shading Accent 4" w:uiPriority="60"/>
-    <w:lsdException w:name="Light List Accent 4" w:uiPriority="61"/>
-    <w:lsdException w:name="Light Grid Accent 4" w:uiPriority="62"/>
-    <w:lsdException w:name="Medium Shading 1 Accent 4" w:uiPriority="63"/>
-    <w:lsdException w:name="Medium Shading 2 Accent 4" w:uiPriority="64"/>
-    <w:lsdException w:name="Medium List 1 Accent 4" w:uiPriority="65"/>
-    <w:lsdException w:name="Medium List 2 Accent 4" w:uiPriority="66"/>
-    <w:lsdException w:name="Medium Grid 1 Accent 4" w:uiPriority="67"/>
-    <w:lsdException w:name="Medium Grid 2 Accent 4" w:uiPriority="68"/>
-    <w:lsdException w:name="Medium Grid 3 Accent 4" w:uiPriority="69"/>
-    <w:lsdException w:name="Dark List Accent 4" w:uiPriority="70"/>
-    <w:lsdException w:name="Colorful Shading Accent 4" w:uiPriority="71"/>
-    <w:lsdException w:name="Colorful List Accent 4" w:uiPriority="72"/>
-    <w:lsdException w:name="Colorful Grid Accent 4" w:uiPriority="73"/>
-    <w:lsdException w:name="Light Shading Accent 5" w:uiPriority="60"/>
-    <w:lsdException w:name="Light List Accent 5" w:uiPriority="61"/>
-    <w:lsdException w:name="Light Grid Accent 5" w:uiPriority="62"/>
-    <w:lsdException w:name="Medium Shading 1 Accent 5" w:uiPriority="63"/>
-    <w:lsdException w:name="Medium Shading 2 Accent 5" w:uiPriority="64"/>
-    <w:lsdException w:name="Medium List 1 Accent 5" w:uiPriority="65"/>
-    <w:lsdException w:name="Medium List 2 Accent 5" w:uiPriority="66"/>
-    <w:lsdException w:name="Medium Grid 1 Accent 5" w:uiPriority="67"/>
-    <w:lsdException w:name="Medium Grid 2 Accent 5" w:uiPriority="68"/>
-    <w:lsdException w:name="Medium Grid 3 Accent 5" w:uiPriority="69"/>
-    <w:lsdException w:name="Dark List Accent 5" w:uiPriority="70"/>
-    <w:lsdException w:name="Colorful Shading Accent 5" w:uiPriority="71"/>
-    <w:lsdException w:name="Colorful List Accent 5" w:uiPriority="72"/>
-    <w:lsdException w:name="Colorful Grid Accent 5" w:uiPriority="73"/>
-    <w:lsdException w:name="Light Shading Accent 6" w:uiPriority="60"/>
-    <w:lsdException w:name="Light List Accent 6" w:uiPriority="61"/>
-    <w:lsdException w:name="Light Grid Accent 6" w:uiPriority="62"/>
-    <w:lsdException w:name="Medium Shading 1 Accent 6" w:uiPriority="63"/>
-    <w:lsdException w:name="Medium Shading 2 Accent 6" w:uiPriority="64"/>
-    <w:lsdException w:name="Medium List 1 Accent 6" w:uiPriority="65"/>
-    <w:lsdException w:name="Medium List 2 Accent 6" w:uiPriority="66"/>
-    <w:lsdException w:name="Medium Grid 1 Accent 6" w:uiPriority="67"/>
-    <w:lsdException w:name="Medium Grid 2 Accent 6" w:uiPriority="68"/>
-    <w:lsdException w:name="Medium Grid 3 Accent 6" w:uiPriority="69"/>
-    <w:lsdException w:name="Dark List Accent 6" w:uiPriority="70"/>
-    <w:lsdException w:name="Colorful Shading Accent 6" w:uiPriority="71"/>
-    <w:lsdException w:name="Colorful List Accent 6" w:uiPriority="72"/>
-    <w:lsdException w:name="Colorful Grid Accent 6" w:uiPriority="73"/>
-    <w:lsdException w:name="Subtle Emphasis" w:uiPriority="19" w:qFormat="1"/>
-    <w:lsdException w:name="Intense Emphasis" w:uiPriority="21" w:qFormat="1"/>
-    <w:lsdException w:name="Subtle Reference" w:uiPriority="31" w:qFormat="1"/>
-    <w:lsdException w:name="Intense Reference" w:uiPriority="32" w:qFormat="1"/>
-    <w:lsdException w:name="Book Title" w:uiPriority="33" w:qFormat="1"/>
-    <w:lsdException w:name="Bibliography" w:semiHidden="1" w:uiPriority="37" w:unhideWhenUsed="1"/>
-    <w:lsdException w:name="TOC Heading" w:uiPriority="39" w:qFormat="1"/>
-    <w:lsdException w:name="Plain Table 1" w:uiPriority="41"/>
-    <w:lsdException w:name="Plain Table 2" w:uiPriority="42"/>
-    <w:lsdException w:name="Plain Table 3" w:uiPriority="43"/>
-    <w:lsdException w:name="Plain Table 4" w:uiPriority="44"/>
-    <w:lsdException w:name="Plain Table 5" w:uiPriority="45"/>
-    <w:lsdException w:name="Grid Table Light" w:uiPriority="40"/>
-    <w:lsdException w:name="Grid Table 1 Light" w:uiPriority="46"/>
-    <w:lsdException w:name="Grid Table 2" w:uiPriority="47"/>
-    <w:lsdException w:name="Grid Table 3" w:uiPriority="48"/>
-    <w:lsdException w:name="Grid Table 4" w:uiPriority="49"/>
-    <w:lsdException w:name="Grid Table 5 Dark" w:uiPriority="50"/>
-    <w:lsdException w:name="Grid Table 6 Colorful" w:uiPriority="51"/>
-    <w:lsdException w:name="Grid Table 7 Colorful" w:uiPriority="52"/>
-    <w:lsdException w:name="Grid Table 1 Light Accent 1" w:uiPriority="46"/>
-    <w:lsdException w:name="Grid Table 2 Accent 1" w:uiPriority="47"/>
-    <w:lsdException w:name="Grid Table 3 Accent 1" w:uiPriority="48"/>
-    <w:lsdException w:name="Grid Table 4 Accent 1" w:uiPriority="49"/>
-    <w:lsdException w:name="Grid Table 5 Dark Accent 1" w:uiPriority="50"/>
-    <w:lsdException w:name="Grid Table 6 Colorful Accent 1" w:uiPriority="51"/>
-    <w:lsdException w:name="Grid Table 7 Colorful Accent 1" w:uiPriority="52"/>
-    <w:lsdException w:name="Grid Table 1 Light Accent 2" w:uiPriority="46"/>
-    <w:lsdException w:name="Grid Table 2 Accent 2" w:uiPriority="47"/>
-    <w:lsdException w:name="Grid Table 3 Accent 2" w:uiPriority="48"/>
-    <w:lsdException w:name="Grid Table 4 Accent 2" w:uiPriority="49"/>
-    <w:lsdException w:name="Grid Table 5 Dark Accent 2" w:uiPriority="50"/>
-    <w:lsdException w:name="Grid Table 6 Colorful Accent 2" w:uiPriority="51"/>
-    <w:lsdException w:name="Grid Table 7 Colorful Accent 2" w:uiPriority="52"/>
-    <w:lsdException w:name="Grid Table 1 Light Accent 3" w:uiPriority="46"/>
-    <w:lsdException w:name="Grid Table 2 Accent 3" w:uiPriority="47"/>
-    <w:lsdException w:name="Grid Table 3 Accent 3" w:uiPriority="48"/>
-    <w:lsdException w:name="Grid Table 4 Accent 3" w:uiPriority="49"/>
-    <w:lsdException w:name="Grid Table 5 Dark Accent 3" w:uiPriority="50"/>
-    <w:lsdException w:name="Grid Table 6 Colorful Accent 3" w:uiPriority="51"/>
-    <w:lsdException w:name="Grid Table 7 Colorful Accent 3" w:uiPriority="52"/>
-    <w:lsdException w:name="Grid Table 1 Light Accent 4" w:uiPriority="46"/>
-    <w:lsdException w:name="Grid Table 2 Accent 4" w:uiPriority="47"/>
-    <w:lsdException w:name="Grid Table 3 Accent 4" w:uiPriority="48"/>
-    <w:lsdException w:name="Grid Table 4 Accent 4" w:uiPriority="49"/>
-    <w:lsdException w:name="Grid Table 5 Dark Accent 4" w:uiPriority="50"/>
-    <w:lsdException w:name="Grid Table 6 Colorful Accent 4" w:uiPriority="51"/>
-    <w:lsdException w:name="Grid Table 7 Colorful Accent 4" w:uiPriority="52"/>
-    <w:lsdException w:name="Grid Table 1 Light Accent 5" w:uiPriority="46"/>
-    <w:lsdException w:name="Grid Table 2 Accent 5" w:uiPriority="47"/>
-    <w:lsdException w:name="Grid Table 3 Accent 5" w:uiPriority="48"/>
-    <w:lsdException w:name="Grid Table 4 Accent 5" w:uiPriority="49"/>
-    <w:lsdException w:name="Grid Table 5 Dark Accent 5" w:uiPriority="50"/>
-    <w:lsdException w:name="Grid Table 6 Colorful Accent 5" w:uiPriority="51"/>
-    <w:lsdException w:name="Grid Table 7 Colorful Accent 5" w:uiPriority="52"/>
-    <w:lsdException w:name="Grid Table 1 Light Accent 6" w:uiPriority="46"/>
-    <w:lsdException w:name="Grid Table 2 Accent 6" w:uiPriority="47"/>
-    <w:lsdException w:name="Grid Table 3 Accent 6" w:uiPriority="48"/>
-    <w:lsdException w:name="Grid Table 4 Accent 6" w:uiPriority="49"/>
-    <w:lsdException w:name="Grid Table 5 Dark Accent 6" w:uiPriority="50"/>
-    <w:lsdException w:name="Grid Table 6 Colorful Accent 6" w:uiPriority="51"/>
-    <w:lsdException w:name="Grid Table 7 Colorful Accent 6" w:uiPriority="52"/>
-    <w:lsdException w:name="List Table 1 Light" w:uiPriority="46"/>
-    <w:lsdException w:name="List Table 2" w:uiPriority="47"/>
-    <w:lsdException w:name="List Table 3" w:uiPriority="48"/>
-    <w:lsdException w:name="List Table 4" w:uiPriority="49"/>
-    <w:lsdException w:name="List Table 5 Dark" w:uiPriority="50"/>
-    <w:lsdException w:name="List Table 6 Colorful" w:uiPriority="51"/>
-    <w:lsdException w:name="List Table 7 Colorful" w:uiPriority="52"/>
-    <w:lsdException w:name="List Table 1 Light Accent 1" w:uiPriority="46"/>
-    <w:lsdException w:name="List Table 2 Accent 1" w:uiPriority="47"/>
-    <w:lsdException w:name="List Table 3 Accent 1" w:uiPriority="48"/>
-    <w:lsdException w:name="List Table 4 Accent 1" w:uiPriority="49"/>
-    <w:lsdException w:name="List Table 5 Dark Accent 1" w:uiPriority="50"/>
-    <w:lsdException w:name="List Table 6 Colorful Accent 1" w:uiPriority="51"/>
-    <w:lsdException w:name="List Table 7 Colorful Accent 1" w:uiPriority="52"/>
-    <w:lsdException w:name="List Table 1 Light Accent 2" w:uiPriority="46"/>
-    <w:lsdException w:name="List Table 2 Accent 2" w:uiPriority="47"/>
-    <w:lsdException w:name="List Table 3 Accent 2" w:uiPriority="48"/>
-    <w:lsdException w:name="List Table 4 Accent 2" w:uiPriority="49"/>
-    <w:lsdException w:name="List Table 5 Dark Accent 2" w:uiPriority="50"/>
-    <w:lsdException w:name="List Table 6 Colorful Accent 2" w:uiPriority="51"/>
-    <w:lsdException w:name="List Table 7 Colorful Accent 2" w:uiPriority="52"/>
-    <w:lsdException w:name="List Table 1 Light Accent 3" w:uiPriority="46"/>
-    <w:lsdException w:name="List Table 2 Accent 3" w:uiPriority="47"/>
-    <w:lsdException w:name="List Table 3 Accent 3" w:uiPriority="48"/>
-    <w:lsdException w:name="List Table 4 Accent 3" w:uiPriority="49"/>
-    <w:lsdException w:name="List Table 5 Dark Accent 3" w:uiPriority="50"/>
-    <w:lsdException w:name="List Table 6 Colorful Accent 3" w:uiPriority="51"/>
-    <w:lsdException w:name="List Table 7 Colorful Accent 3" w:uiPriority="52"/>
-    <w:lsdException w:name="List Table 1 Light Accent 4" w:uiPriority="46"/>
-    <w:lsdException w:name="List Table 2 Accent 4" w:uiPriority="47"/>
-    <w:lsdException w:name="List Table 3 Accent 4" w:uiPriority="48"/>
-    <w:lsdException w:name="List Table 4 Accent 4" w:uiPriority="49"/>
-    <w:lsdException w:name="List Table 5 Dark Accent 4" w:uiPriority="50"/>
-    <w:lsdException w:name="List Table 6 Colorful Accent 4" w:uiPriority="51"/>
-    <w:lsdException w:name="List Table 7 Colorful Accent 4" w:uiPriority="52"/>
-    <w:lsdException w:name="List Table 1 Light Accent 5" w:uiPriority="46"/>
-    <w:lsdException w:name="List Table 2 Accent 5" w:uiPriority="47"/>
-    <w:lsdException w:name="List Table 3 Accent 5" w:uiPriority="48"/>
-    <w:lsdException w:name="List Table 4 Accent 5" w:uiPriority="49"/>
-    <w:lsdException w:name="List Table 5 Dark Accent 5" w:uiPriority="50"/>
-    <w:lsdException w:name="List Table 6 Colorful Accent 5" w:uiPriority="51"/>
-    <w:lsdException w:name="List Table 7 Colorful Accent 5" w:uiPriority="52"/>
-    <w:lsdException w:name="List Table 1 Light Accent 6" w:uiPriority="46"/>
-    <w:lsdException w:name="List Table 2 Accent 6" w:uiPriority="47"/>
-    <w:lsdException w:name="List Table 3 Accent 6" w:uiPriority="48"/>
-    <w:lsdException w:name="List Table 4 Accent 6" w:uiPriority="49"/>
-    <w:lsdException w:name="List Table 5 Dark Accent 6" w:uiPriority="50"/>
-    <w:lsdException w:name="List Table 6 Colorful Accent 6" w:uiPriority="51"/>
-    <w:lsdException w:name="List Table 7 Colorful Accent 6" w:uiPriority="52"/>
+  <w:latentStyles w:defLockedState="0" w:defUIPriority="99" w:defSemiHidden="1" w:defUnhideWhenUsed="1" w:defQFormat="0" w:count="267">
+    <w:lsdException w:name="Normal" w:semiHidden="0" w:uiPriority="0" w:unhideWhenUsed="0" w:qFormat="1"/>
+    <w:lsdException w:name="heading 1" w:semiHidden="0" w:unhideWhenUsed="0" w:qFormat="1"/>
+    <w:lsdException w:name="heading 2" w:semiHidden="0" w:uiPriority="0" w:unhideWhenUsed="0" w:qFormat="1"/>
+    <w:lsdException w:name="heading 3" w:semiHidden="0" w:uiPriority="0" w:unhideWhenUsed="0" w:qFormat="1"/>
+    <w:lsdException w:name="heading 4" w:semiHidden="0" w:uiPriority="0" w:unhideWhenUsed="0" w:qFormat="1"/>
+    <w:lsdException w:name="heading 5" w:semiHidden="0" w:uiPriority="0" w:unhideWhenUsed="0" w:qFormat="1"/>
+    <w:lsdException w:name="heading 6" w:semiHidden="0" w:uiPriority="0" w:unhideWhenUsed="0" w:qFormat="1"/>
+    <w:lsdException w:name="heading 7" w:uiPriority="0" w:qFormat="1"/>
+    <w:lsdException w:name="heading 8" w:uiPriority="0" w:qFormat="1"/>
+    <w:lsdException w:name="heading 9" w:uiPriority="0" w:qFormat="1"/>
+    <w:lsdException w:name="index 1" w:locked="1"/>
+    <w:lsdException w:name="index 2" w:locked="1"/>
+    <w:lsdException w:name="index 3" w:locked="1"/>
+    <w:lsdException w:name="index 4" w:locked="1"/>
+    <w:lsdException w:name="index 5" w:locked="1"/>
+    <w:lsdException w:name="index 6" w:locked="1"/>
+    <w:lsdException w:name="index 7" w:locked="1"/>
+    <w:lsdException w:name="index 8" w:locked="1"/>
+    <w:lsdException w:name="index 9" w:locked="1"/>
+    <w:lsdException w:name="toc 1" w:semiHidden="0" w:uiPriority="39" w:unhideWhenUsed="0"/>
+    <w:lsdException w:name="toc 2" w:semiHidden="0" w:uiPriority="0" w:unhideWhenUsed="0"/>
+    <w:lsdException w:name="toc 3" w:semiHidden="0" w:uiPriority="39" w:unhideWhenUsed="0"/>
+    <w:lsdException w:name="toc 4" w:semiHidden="0" w:uiPriority="0" w:unhideWhenUsed="0"/>
+    <w:lsdException w:name="toc 5" w:semiHidden="0" w:uiPriority="0" w:unhideWhenUsed="0"/>
+    <w:lsdException w:name="toc 6" w:semiHidden="0" w:uiPriority="0" w:unhideWhenUsed="0"/>
+    <w:lsdException w:name="toc 7" w:semiHidden="0" w:uiPriority="0" w:unhideWhenUsed="0"/>
+    <w:lsdException w:name="toc 8" w:semiHidden="0" w:uiPriority="0" w:unhideWhenUsed="0"/>
+    <w:lsdException w:name="toc 9" w:semiHidden="0" w:uiPriority="0" w:unhideWhenUsed="0"/>
+    <w:lsdException w:name="Normal Indent" w:locked="1"/>
+    <w:lsdException w:name="footnote text" w:locked="1"/>
+    <w:lsdException w:name="annotation text" w:locked="1"/>
+    <w:lsdException w:name="header" w:locked="1"/>
+    <w:lsdException w:name="footer" w:locked="1"/>
+    <w:lsdException w:name="index heading" w:locked="1"/>
+    <w:lsdException w:name="caption" w:semiHidden="0" w:uiPriority="0" w:unhideWhenUsed="0" w:qFormat="1"/>
+    <w:lsdException w:name="table of figures" w:locked="1"/>
+    <w:lsdException w:name="envelope address" w:locked="1"/>
+    <w:lsdException w:name="envelope return" w:locked="1"/>
+    <w:lsdException w:name="footnote reference" w:locked="1"/>
+    <w:lsdException w:name="annotation reference" w:locked="1"/>
+    <w:lsdException w:name="line number" w:locked="1"/>
+    <w:lsdException w:name="page number" w:locked="1"/>
+    <w:lsdException w:name="endnote reference" w:locked="1"/>
+    <w:lsdException w:name="endnote text" w:locked="1"/>
+    <w:lsdException w:name="table of authorities" w:locked="1"/>
+    <w:lsdException w:name="macro" w:locked="1"/>
+    <w:lsdException w:name="toa heading" w:locked="1"/>
+    <w:lsdException w:name="List" w:locked="1"/>
+    <w:lsdException w:name="List Bullet" w:locked="1"/>
+    <w:lsdException w:name="List Number" w:locked="1"/>
+    <w:lsdException w:name="List 2" w:locked="1"/>
+    <w:lsdException w:name="List 3" w:locked="1"/>
+    <w:lsdException w:name="List 4" w:locked="1"/>
+    <w:lsdException w:name="List 5" w:locked="1"/>
+    <w:lsdException w:name="List Bullet 2" w:locked="1"/>
+    <w:lsdException w:name="List Bullet 3" w:locked="1"/>
+    <w:lsdException w:name="List Bullet 4" w:locked="1"/>
+    <w:lsdException w:name="List Bullet 5" w:locked="1"/>
+    <w:lsdException w:name="List Number 2" w:locked="1"/>
+    <w:lsdException w:name="List Number 3" w:locked="1"/>
+    <w:lsdException w:name="List Number 4" w:locked="1"/>
+    <w:lsdException w:name="List Number 5" w:locked="1"/>
+    <w:lsdException w:name="Title" w:semiHidden="0" w:uiPriority="0" w:unhideWhenUsed="0" w:qFormat="1"/>
+    <w:lsdException w:name="Closing" w:locked="1"/>
+    <w:lsdException w:name="Signature" w:locked="1"/>
+    <w:lsdException w:name="Default Paragraph Font" w:semiHidden="0" w:uiPriority="0" w:unhideWhenUsed="0"/>
+    <w:lsdException w:name="Body Text" w:locked="1"/>
+    <w:lsdException w:name="Body Text Indent" w:locked="1"/>
+    <w:lsdException w:name="List Continue" w:locked="1"/>
+    <w:lsdException w:name="List Continue 2" w:locked="1"/>
+    <w:lsdException w:name="List Continue 3" w:locked="1"/>
+    <w:lsdException w:name="List Continue 4" w:locked="1"/>
+    <w:lsdException w:name="List Continue 5" w:locked="1"/>
+    <w:lsdException w:name="Message Header" w:locked="1"/>
+    <w:lsdException w:name="Subtitle" w:semiHidden="0" w:uiPriority="0" w:unhideWhenUsed="0" w:qFormat="1"/>
+    <w:lsdException w:name="Salutation" w:locked="1"/>
+    <w:lsdException w:name="Date" w:locked="1"/>
+    <w:lsdException w:name="Body Text First Indent" w:locked="1"/>
+    <w:lsdException w:name="Body Text First Indent 2" w:locked="1"/>
+    <w:lsdException w:name="Note Heading" w:locked="1"/>
+    <w:lsdException w:name="Body Text 2" w:locked="1"/>
+    <w:lsdException w:name="Body Text 3" w:locked="1"/>
+    <w:lsdException w:name="Body Text Indent 2" w:locked="1"/>
+    <w:lsdException w:name="Body Text Indent 3" w:locked="1"/>
+    <w:lsdException w:name="Block Text" w:locked="1"/>
+    <w:lsdException w:name="Hyperlink" w:locked="1"/>
+    <w:lsdException w:name="FollowedHyperlink" w:locked="1"/>
+    <w:lsdException w:name="Strong" w:semiHidden="0" w:uiPriority="22" w:unhideWhenUsed="0" w:qFormat="1"/>
+    <w:lsdException w:name="Emphasis" w:semiHidden="0" w:uiPriority="20" w:unhideWhenUsed="0" w:qFormat="1"/>
+    <w:lsdException w:name="Document Map" w:locked="1"/>
+    <w:lsdException w:name="Plain Text" w:locked="1"/>
+    <w:lsdException w:name="E-mail Signature" w:locked="1"/>
+    <w:lsdException w:name="HTML Top of Form" w:locked="1"/>
+    <w:lsdException w:name="HTML Bottom of Form" w:locked="1"/>
+    <w:lsdException w:name="Normal (Web)" w:locked="1"/>
+    <w:lsdException w:name="HTML Acronym" w:locked="1"/>
+    <w:lsdException w:name="HTML Address" w:locked="1"/>
+    <w:lsdException w:name="HTML Cite" w:locked="1"/>
+    <w:lsdException w:name="HTML Code" w:locked="1"/>
+    <w:lsdException w:name="HTML Definition" w:locked="1"/>
+    <w:lsdException w:name="HTML Keyboard" w:locked="1"/>
+    <w:lsdException w:name="HTML Preformatted" w:locked="1"/>
+    <w:lsdException w:name="HTML Sample" w:locked="1"/>
+    <w:lsdException w:name="HTML Typewriter" w:locked="1"/>
+    <w:lsdException w:name="HTML Variable" w:locked="1"/>
+    <w:lsdException w:name="Normal Table" w:locked="1"/>
+    <w:lsdException w:name="annotation subject" w:locked="1"/>
+    <w:lsdException w:name="No List" w:locked="1"/>
+    <w:lsdException w:name="Outline List 1" w:locked="1"/>
+    <w:lsdException w:name="Outline List 2" w:locked="1"/>
+    <w:lsdException w:name="Outline List 3" w:locked="1"/>
+    <w:lsdException w:name="Table Simple 1" w:locked="1"/>
+    <w:lsdException w:name="Table Simple 2" w:locked="1"/>
+    <w:lsdException w:name="Table Simple 3" w:locked="1"/>
+    <w:lsdException w:name="Table Classic 1" w:locked="1"/>
+    <w:lsdException w:name="Table Classic 2" w:locked="1"/>
+    <w:lsdException w:name="Table Classic 3" w:locked="1"/>
+    <w:lsdException w:name="Table Classic 4" w:locked="1"/>
+    <w:lsdException w:name="Table Colorful 1" w:locked="1"/>
+    <w:lsdException w:name="Table Colorful 2" w:locked="1"/>
+    <w:lsdException w:name="Table Colorful 3" w:locked="1"/>
+    <w:lsdException w:name="Table Columns 1" w:locked="1"/>
+    <w:lsdException w:name="Table Columns 2" w:locked="1"/>
+    <w:lsdException w:name="Table Columns 3" w:locked="1"/>
+    <w:lsdException w:name="Table Columns 4" w:locked="1"/>
+    <w:lsdException w:name="Table Columns 5" w:locked="1"/>
+    <w:lsdException w:name="Table Grid 1" w:locked="1"/>
+    <w:lsdException w:name="Table Grid 2" w:locked="1"/>
+    <w:lsdException w:name="Table Grid 3" w:locked="1"/>
+    <w:lsdException w:name="Table Grid 4" w:locked="1"/>
+    <w:lsdException w:name="Table Grid 5" w:locked="1"/>
+    <w:lsdException w:name="Table Grid 6" w:locked="1"/>
+    <w:lsdException w:name="Table Grid 7" w:locked="1"/>
+    <w:lsdException w:name="Table Grid 8" w:locked="1"/>
+    <w:lsdException w:name="Table List 1" w:locked="1"/>
+    <w:lsdException w:name="Table List 2" w:locked="1"/>
+    <w:lsdException w:name="Table List 3" w:locked="1"/>
+    <w:lsdException w:name="Table List 4" w:locked="1"/>
+    <w:lsdException w:name="Table List 5" w:locked="1"/>
+    <w:lsdException w:name="Table List 6" w:locked="1"/>
+    <w:lsdException w:name="Table List 7" w:locked="1"/>
+    <w:lsdException w:name="Table List 8" w:locked="1"/>
+    <w:lsdException w:name="Table 3D effects 1" w:locked="1"/>
+    <w:lsdException w:name="Table 3D effects 2" w:locked="1"/>
+    <w:lsdException w:name="Table 3D effects 3" w:locked="1"/>
+    <w:lsdException w:name="Table Contemporary" w:locked="1"/>
+    <w:lsdException w:name="Table Elegant" w:locked="1"/>
+    <w:lsdException w:name="Table Professional" w:locked="1"/>
+    <w:lsdException w:name="Table Subtle 1" w:locked="1"/>
+    <w:lsdException w:name="Table Subtle 2" w:locked="1"/>
+    <w:lsdException w:name="Table Web 1" w:locked="1"/>
+    <w:lsdException w:name="Table Web 2" w:locked="1"/>
+    <w:lsdException w:name="Table Web 3" w:locked="1"/>
+    <w:lsdException w:name="Balloon Text" w:locked="1"/>
+    <w:lsdException w:name="Table Grid" w:semiHidden="0" w:uiPriority="0" w:unhideWhenUsed="0"/>
+    <w:lsdException w:name="Table Theme" w:locked="1"/>
+    <w:lsdException w:name="Placeholder Text" w:unhideWhenUsed="0"/>
+    <w:lsdException w:name="No Spacing" w:semiHidden="0" w:uiPriority="1" w:unhideWhenUsed="0" w:qFormat="1"/>
+    <w:lsdException w:name="Light Shading" w:semiHidden="0" w:uiPriority="60" w:unhideWhenUsed="0"/>
+    <w:lsdException w:name="Light List" w:semiHidden="0" w:uiPriority="61" w:unhideWhenUsed="0"/>
+    <w:lsdException w:name="Light Grid" w:semiHidden="0" w:uiPriority="62" w:unhideWhenUsed="0"/>
+    <w:lsdException w:name="Medium Shading 1" w:semiHidden="0" w:uiPriority="63" w:unhideWhenUsed="0"/>
+    <w:lsdException w:name="Medium Shading 2" w:semiHidden="0" w:uiPriority="64" w:unhideWhenUsed="0"/>
+    <w:lsdException w:name="Medium List 1" w:semiHidden="0" w:uiPriority="65" w:unhideWhenUsed="0"/>
+    <w:lsdException w:name="Medium List 2" w:semiHidden="0" w:uiPriority="66" w:unhideWhenUsed="0"/>
+    <w:lsdException w:name="Medium Grid 1" w:semiHidden="0" w:uiPriority="67" w:unhideWhenUsed="0"/>
+    <w:lsdException w:name="Medium Grid 2" w:semiHidden="0" w:uiPriority="68" w:unhideWhenUsed="0"/>
+    <w:lsdException w:name="Medium Grid 3" w:semiHidden="0" w:uiPriority="69" w:unhideWhenUsed="0"/>
+    <w:lsdException w:name="Dark List" w:semiHidden="0" w:uiPriority="70" w:unhideWhenUsed="0"/>
+    <w:lsdException w:name="Colorful Shading" w:semiHidden="0" w:uiPriority="71" w:unhideWhenUsed="0"/>
+    <w:lsdException w:name="Colorful List" w:semiHidden="0" w:uiPriority="72" w:unhideWhenUsed="0"/>
+    <w:lsdException w:name="Colorful Grid" w:semiHidden="0" w:uiPriority="73" w:unhideWhenUsed="0"/>
+    <w:lsdException w:name="Light Shading Accent 1" w:semiHidden="0" w:uiPriority="60" w:unhideWhenUsed="0"/>
+    <w:lsdException w:name="Light List Accent 1" w:semiHidden="0" w:uiPriority="61" w:unhideWhenUsed="0"/>
+    <w:lsdException w:name="Light Grid Accent 1" w:semiHidden="0" w:uiPriority="62" w:unhideWhenUsed="0"/>
+    <w:lsdException w:name="Medium Shading 1 Accent 1" w:semiHidden="0" w:uiPriority="63" w:unhideWhenUsed="0"/>
+    <w:lsdException w:name="Medium Shading 2 Accent 1" w:semiHidden="0" w:uiPriority="64" w:unhideWhenUsed="0"/>
+    <w:lsdException w:name="Medium List 1 Accent 1" w:semiHidden="0" w:uiPriority="65" w:unhideWhenUsed="0"/>
+    <w:lsdException w:name="Revision" w:unhideWhenUsed="0"/>
+    <w:lsdException w:name="List Paragraph" w:semiHidden="0" w:uiPriority="34" w:unhideWhenUsed="0" w:qFormat="1"/>
+    <w:lsdException w:name="Quote" w:semiHidden="0" w:uiPriority="29" w:unhideWhenUsed="0" w:qFormat="1"/>
+    <w:lsdException w:name="Intense Quote" w:semiHidden="0" w:uiPriority="30" w:unhideWhenUsed="0" w:qFormat="1"/>
+    <w:lsdException w:name="Medium List 2 Accent 1" w:semiHidden="0" w:uiPriority="66" w:unhideWhenUsed="0"/>
+    <w:lsdException w:name="Medium Grid 1 Accent 1" w:semiHidden="0" w:uiPriority="67" w:unhideWhenUsed="0"/>
+    <w:lsdException w:name="Medium Grid 2 Accent 1" w:semiHidden="0" w:uiPriority="68" w:unhideWhenUsed="0"/>
+    <w:lsdException w:name="Medium Grid 3 Accent 1" w:semiHidden="0" w:uiPriority="69" w:unhideWhenUsed="0"/>
+    <w:lsdException w:name="Dark List Accent 1" w:semiHidden="0" w:uiPriority="70" w:unhideWhenUsed="0"/>
+    <w:lsdException w:name="Colorful Shading Accent 1" w:semiHidden="0" w:uiPriority="71" w:unhideWhenUsed="0"/>
+    <w:lsdException w:name="Colorful List Accent 1" w:semiHidden="0" w:uiPriority="72" w:unhideWhenUsed="0"/>
+    <w:lsdException w:name="Colorful Grid Accent 1" w:semiHidden="0" w:uiPriority="73" w:unhideWhenUsed="0"/>
+    <w:lsdException w:name="Light Shading Accent 2" w:semiHidden="0" w:uiPriority="60" w:unhideWhenUsed="0"/>
+    <w:lsdException w:name="Light List Accent 2" w:semiHidden="0" w:uiPriority="61" w:unhideWhenUsed="0"/>
+    <w:lsdException w:name="Light Grid Accent 2" w:semiHidden="0" w:uiPriority="62" w:unhideWhenUsed="0"/>
+    <w:lsdException w:name="Medium Shading 1 Accent 2" w:semiHidden="0" w:uiPriority="63" w:unhideWhenUsed="0"/>
+    <w:lsdException w:name="Medium Shading 2 Accent 2" w:semiHidden="0" w:uiPriority="64" w:unhideWhenUsed="0"/>
+    <w:lsdException w:name="Medium List 1 Accent 2" w:semiHidden="0" w:uiPriority="65" w:unhideWhenUsed="0"/>
+    <w:lsdException w:name="Medium List 2 Accent 2" w:semiHidden="0" w:uiPriority="66" w:unhideWhenUsed="0"/>
+    <w:lsdException w:name="Medium Grid 1 Accent 2" w:semiHidden="0" w:uiPriority="67" w:unhideWhenUsed="0"/>
+    <w:lsdException w:name="Medium Grid 2 Accent 2" w:semiHidden="0" w:uiPriority="68" w:unhideWhenUsed="0"/>
+    <w:lsdException w:name="Medium Grid 3 Accent 2" w:semiHidden="0" w:uiPriority="69" w:unhideWhenUsed="0"/>
+    <w:lsdException w:name="Dark List Accent 2" w:semiHidden="0" w:uiPriority="70" w:unhideWhenUsed="0"/>
+    <w:lsdException w:name="Colorful Shading Accent 2" w:semiHidden="0" w:uiPriority="71" w:unhideWhenUsed="0"/>
+    <w:lsdException w:name="Colorful List Accent 2" w:semiHidden="0" w:uiPriority="72" w:unhideWhenUsed="0"/>
+    <w:lsdException w:name="Colorful Grid Accent 2" w:semiHidden="0" w:uiPriority="73" w:unhideWhenUsed="0"/>
+    <w:lsdException w:name="Light Shading Accent 3" w:semiHidden="0" w:uiPriority="60" w:unhideWhenUsed="0"/>
+    <w:lsdException w:name="Light List Accent 3" w:semiHidden="0" w:uiPriority="61" w:unhideWhenUsed="0"/>
+    <w:lsdException w:name="Light Grid Accent 3" w:semiHidden="0" w:uiPriority="62" w:unhideWhenUsed="0"/>
+    <w:lsdException w:name="Medium Shading 1 Accent 3" w:semiHidden="0" w:uiPriority="63" w:unhideWhenUsed="0"/>
+    <w:lsdException w:name="Medium Shading 2 Accent 3" w:semiHidden="0" w:uiPriority="64" w:unhideWhenUsed="0"/>
+    <w:lsdException w:name="Medium List 1 Accent 3" w:semiHidden="0" w:uiPriority="65" w:unhideWhenUsed="0"/>
+    <w:lsdException w:name="Medium List 2 Accent 3" w:semiHidden="0" w:uiPriority="66" w:unhideWhenUsed="0"/>
+    <w:lsdException w:name="Medium Grid 1 Accent 3" w:semiHidden="0" w:uiPriority="67" w:unhideWhenUsed="0"/>
+    <w:lsdException w:name="Medium Grid 2 Accent 3" w:semiHidden="0" w:uiPriority="68" w:unhideWhenUsed="0"/>
+    <w:lsdException w:name="Medium Grid 3 Accent 3" w:semiHidden="0" w:uiPriority="69" w:unhideWhenUsed="0"/>
+    <w:lsdException w:name="Dark List Accent 3" w:semiHidden="0" w:uiPriority="70" w:unhideWhenUsed="0"/>
+    <w:lsdException w:name="Colorful Shading Accent 3" w:semiHidden="0" w:uiPriority="71" w:unhideWhenUsed="0"/>
+    <w:lsdException w:name="Colorful List Accent 3" w:semiHidden="0" w:uiPriority="72" w:unhideWhenUsed="0"/>
+    <w:lsdException w:name="Colorful Grid Accent 3" w:semiHidden="0" w:uiPriority="73" w:unhideWhenUsed="0"/>
+    <w:lsdException w:name="Light Shading Accent 4" w:semiHidden="0" w:uiPriority="60" w:unhideWhenUsed="0"/>
+    <w:lsdException w:name="Light List Accent 4" w:semiHidden="0" w:uiPriority="61" w:unhideWhenUsed="0"/>
+    <w:lsdException w:name="Light Grid Accent 4" w:semiHidden="0" w:uiPriority="62" w:unhideWhenUsed="0"/>
+    <w:lsdException w:name="Medium Shading 1 Accent 4" w:semiHidden="0" w:uiPriority="63" w:unhideWhenUsed="0"/>
+    <w:lsdException w:name="Medium Shading 2 Accent 4" w:semiHidden="0" w:uiPriority="64" w:unhideWhenUsed="0"/>
+    <w:lsdException w:name="Medium List 1 Accent 4" w:semiHidden="0" w:uiPriority="65" w:unhideWhenUsed="0"/>
+    <w:lsdException w:name="Medium List 2 Accent 4" w:semiHidden="0" w:uiPriority="66" w:unhideWhenUsed="0"/>
+    <w:lsdException w:name="Medium Grid 1 Accent 4" w:semiHidden="0" w:uiPriority="67" w:unhideWhenUsed="0"/>
+    <w:lsdException w:name="Medium Grid 2 Accent 4" w:semiHidden="0" w:uiPriority="68" w:unhideWhenUsed="0"/>
+    <w:lsdException w:name="Medium Grid 3 Accent 4" w:semiHidden="0" w:uiPriority="69" w:unhideWhenUsed="0"/>
+    <w:lsdException w:name="Dark List Accent 4" w:semiHidden="0" w:uiPriority="70" w:unhideWhenUsed="0"/>
+    <w:lsdException w:name="Colorful Shading Accent 4" w:semiHidden="0" w:uiPriority="71" w:unhideWhenUsed="0"/>
+    <w:lsdException w:name="Colorful List Accent 4" w:semiHidden="0" w:uiPriority="72" w:unhideWhenUsed="0"/>
+    <w:lsdException w:name="Colorful Grid Accent 4" w:semiHidden="0" w:uiPriority="73" w:unhideWhenUsed="0"/>
+    <w:lsdException w:name="Light Shading Accent 5" w:semiHidden="0" w:uiPriority="60" w:unhideWhenUsed="0"/>
+    <w:lsdException w:name="Light List Accent 5" w:semiHidden="0" w:uiPriority="61" w:unhideWhenUsed="0"/>
+    <w:lsdException w:name="Light Grid Accent 5" w:semiHidden="0" w:uiPriority="62" w:unhideWhenUsed="0"/>
+    <w:lsdException w:name="Medium Shading 1 Accent 5" w:semiHidden="0" w:uiPriority="63" w:unhideWhenUsed="0"/>
+    <w:lsdException w:name="Medium Shading 2 Accent 5" w:semiHidden="0" w:uiPriority="64" w:unhideWhenUsed="0"/>
+    <w:lsdException w:name="Medium List 1 Accent 5" w:semiHidden="0" w:uiPriority="65" w:unhideWhenUsed="0"/>
+    <w:lsdException w:name="Medium List 2 Accent 5" w:semiHidden="0" w:uiPriority="66" w:unhideWhenUsed="0"/>
+    <w:lsdException w:name="Medium Grid 1 Accent 5" w:semiHidden="0" w:uiPriority="67" w:unhideWhenUsed="0"/>
+    <w:lsdException w:name="Medium Grid 2 Accent 5" w:semiHidden="0" w:uiPriority="68" w:unhideWhenUsed="0"/>
+    <w:lsdException w:name="Medium Grid 3 Accent 5" w:semiHidden="0" w:uiPriority="69" w:unhideWhenUsed="0"/>
+    <w:lsdException w:name="Dark List Accent 5" w:semiHidden="0" w:uiPriority="70" w:unhideWhenUsed="0"/>
+    <w:lsdException w:name="Colorful Shading Accent 5" w:semiHidden="0" w:uiPriority="71" w:unhideWhenUsed="0"/>
+    <w:lsdException w:name="Colorful List Accent 5" w:semiHidden="0" w:uiPriority="72" w:unhideWhenUsed="0"/>
+    <w:lsdException w:name="Colorful Grid Accent 5" w:semiHidden="0" w:uiPriority="73" w:unhideWhenUsed="0"/>
+    <w:lsdException w:name="Light Shading Accent 6" w:semiHidden="0" w:uiPriority="60" w:unhideWhenUsed="0"/>
+    <w:lsdException w:name="Light List Accent 6" w:semiHidden="0" w:uiPriority="61" w:unhideWhenUsed="0"/>
+    <w:lsdException w:name="Light Grid Accent 6" w:semiHidden="0" w:uiPriority="62" w:unhideWhenUsed="0"/>
+    <w:lsdException w:name="Medium Shading 1 Accent 6" w:semiHidden="0" w:uiPriority="63" w:unhideWhenUsed="0"/>
+    <w:lsdException w:name="Medium Shading 2 Accent 6" w:semiHidden="0" w:uiPriority="64" w:unhideWhenUsed="0"/>
+    <w:lsdException w:name="Medium List 1 Accent 6" w:semiHidden="0" w:uiPriority="65" w:unhideWhenUsed="0"/>
+    <w:lsdException w:name="Medium List 2 Accent 6" w:semiHidden="0" w:uiPriority="66" w:unhideWhenUsed="0"/>
+    <w:lsdException w:name="Medium Grid 1 Accent 6" w:semiHidden="0" w:uiPriority="67" w:unhideWhenUsed="0"/>
+    <w:lsdException w:name="Medium Grid 2 Accent 6" w:semiHidden="0" w:uiPriority="68" w:unhideWhenUsed="0"/>
+    <w:lsdException w:name="Medium Grid 3 Accent 6" w:semiHidden="0" w:uiPriority="69" w:unhideWhenUsed="0"/>
+    <w:lsdException w:name="Dark List Accent 6" w:semiHidden="0" w:uiPriority="70" w:unhideWhenUsed="0"/>
+    <w:lsdException w:name="Colorful Shading Accent 6" w:semiHidden="0" w:uiPriority="71" w:unhideWhenUsed="0"/>
+    <w:lsdException w:name="Colorful List Accent 6" w:semiHidden="0" w:uiPriority="72" w:unhideWhenUsed="0"/>
+    <w:lsdException w:name="Colorful Grid Accent 6" w:semiHidden="0" w:uiPriority="73" w:unhideWhenUsed="0"/>
+    <w:lsdException w:name="Subtle Emphasis" w:semiHidden="0" w:uiPriority="19" w:unhideWhenUsed="0" w:qFormat="1"/>
+    <w:lsdException w:name="Intense Emphasis" w:semiHidden="0" w:uiPriority="21" w:unhideWhenUsed="0" w:qFormat="1"/>
+    <w:lsdException w:name="Subtle Reference" w:semiHidden="0" w:uiPriority="31" w:unhideWhenUsed="0" w:qFormat="1"/>
+    <w:lsdException w:name="Intense Reference" w:semiHidden="0" w:uiPriority="32" w:unhideWhenUsed="0" w:qFormat="1"/>
+    <w:lsdException w:name="Book Title" w:semiHidden="0" w:uiPriority="33" w:unhideWhenUsed="0" w:qFormat="1"/>
+    <w:lsdException w:name="Bibliography" w:uiPriority="37"/>
+    <w:lsdException w:name="TOC Heading" w:semiHidden="0" w:uiPriority="39" w:unhideWhenUsed="0" w:qFormat="1"/>
   </w:latentStyles>
   <w:style w:type="paragraph" w:default="1" w:styleId="Normal">
     <w:name w:val="Normal"/>
@@ -47739,6 +47823,7 @@
     <w:uiPriority w:val="99"/>
     <w:semiHidden/>
     <w:unhideWhenUsed/>
+    <w:qFormat/>
     <w:tblPr>
       <w:tblInd w:w="0" w:type="dxa"/>
       <w:tblCellMar>

</xml_diff>

<commit_message>
Project "Learning / Hibernate / Hibernate JBoss.org part_01":    ! Update Hibernate JBoss.org part_01/docs/Hibernate.docx file.    + Add Locking -> optimistick locking example.
</commit_message>
<xml_diff>
--- a/Hibernate/Hibernate JBoss.org part_01/docs/Hibernate.docx
+++ b/Hibernate/Hibernate JBoss.org part_01/docs/Hibernate.docx
@@ -1,6 +1,6 @@
 
 <file path=word/document.xml><?xml version="1.0" encoding="utf-8"?>
-<w:document xmlns:ve="http://schemas.openxmlformats.org/markup-compatibility/2006" xmlns:o="urn:schemas-microsoft-com:office:office" xmlns:r="http://schemas.openxmlformats.org/officeDocument/2006/relationships" xmlns:m="http://schemas.openxmlformats.org/officeDocument/2006/math" xmlns:v="urn:schemas-microsoft-com:vml" xmlns:wp="http://schemas.openxmlformats.org/drawingml/2006/wordprocessingDrawing" xmlns:w10="urn:schemas-microsoft-com:office:word" xmlns:w="http://schemas.openxmlformats.org/wordprocessingml/2006/main" xmlns:wne="http://schemas.microsoft.com/office/word/2006/wordml">
+<w:document xmlns:wpc="http://schemas.microsoft.com/office/word/2010/wordprocessingCanvas" xmlns:mc="http://schemas.openxmlformats.org/markup-compatibility/2006" xmlns:o="urn:schemas-microsoft-com:office:office" xmlns:r="http://schemas.openxmlformats.org/officeDocument/2006/relationships" xmlns:m="http://schemas.openxmlformats.org/officeDocument/2006/math" xmlns:v="urn:schemas-microsoft-com:vml" xmlns:wp14="http://schemas.microsoft.com/office/word/2010/wordprocessingDrawing" xmlns:wp="http://schemas.openxmlformats.org/drawingml/2006/wordprocessingDrawing" xmlns:w10="urn:schemas-microsoft-com:office:word" xmlns:w="http://schemas.openxmlformats.org/wordprocessingml/2006/main" xmlns:w14="http://schemas.microsoft.com/office/word/2010/wordml" xmlns:w15="http://schemas.microsoft.com/office/word/2012/wordml" xmlns:wpg="http://schemas.microsoft.com/office/word/2010/wordprocessingGroup" xmlns:wpi="http://schemas.microsoft.com/office/word/2010/wordprocessingInk" xmlns:wne="http://schemas.microsoft.com/office/word/2006/wordml" xmlns:wps="http://schemas.microsoft.com/office/word/2010/wordprocessingShape" mc:Ignorable="w14 w15 wp14">
   <w:body>
     <w:p>
       <w:pPr>
@@ -7545,9 +7545,11 @@
         </w:rPr>
         <w:t>)</w:t>
       </w:r>
+      <w:proofErr w:type="spellStart"/>
       <w:r>
         <w:t>ирасширяет</w:t>
       </w:r>
+      <w:proofErr w:type="spellEnd"/>
       <w:proofErr w:type="gramEnd"/>
       <w:r>
         <w:rPr>
@@ -7618,7 +7620,7 @@
             <v:path o:extrusionok="f" gradientshapeok="t" o:connecttype="rect"/>
             <o:lock v:ext="edit" aspectratio="t"/>
           </v:shapetype>
-          <v:shape id="Рисунок 3" o:spid="_x0000_i1025" type="#_x0000_t75" style="width:153.75pt;height:209.25pt;visibility:visible" o:bordertopcolor="this" o:borderleftcolor="this" o:borderbottomcolor="this" o:borderrightcolor="this">
+          <v:shape id="Рисунок 3" o:spid="_x0000_i1025" type="#_x0000_t75" style="width:153.6pt;height:209.4pt;visibility:visible" o:bordertopcolor="this" o:borderleftcolor="this" o:borderbottomcolor="this" o:borderrightcolor="this">
             <v:imagedata r:id="rId5" o:title=""/>
             <w10:bordertop type="single" width="4"/>
             <w10:borderleft type="single" width="4"/>
@@ -7772,7 +7774,7 @@
       </w:pPr>
       <w:r>
         <w:pict>
-          <v:shape id="_x0000_i1026" type="#_x0000_t75" style="width:453pt;height:218.25pt" o:bordertopcolor="this" o:borderleftcolor="this" o:borderbottomcolor="this" o:borderrightcolor="this">
+          <v:shape id="_x0000_i1026" type="#_x0000_t75" style="width:453.6pt;height:218.4pt" o:bordertopcolor="this" o:borderleftcolor="this" o:borderbottomcolor="this" o:borderrightcolor="this">
             <v:imagedata r:id="rId6" o:title=""/>
             <w10:bordertop type="single" width="4"/>
             <w10:borderleft type="single" width="4"/>
@@ -9171,7 +9173,7 @@
           <w:bottom w:w="15" w:type="dxa"/>
           <w:right w:w="15" w:type="dxa"/>
         </w:tblCellMar>
-        <w:tblLook w:val="00A0"/>
+        <w:tblLook w:val="00A0" w:firstRow="1" w:lastRow="0" w:firstColumn="1" w:lastColumn="0" w:noHBand="0" w:noVBand="0"/>
       </w:tblPr>
       <w:tblGrid>
         <w:gridCol w:w="2537"/>
@@ -11464,16 +11466,22 @@
         <w:rPr>
           <w:lang w:val="en-US"/>
         </w:rPr>
-        <w:t xml:space="preserve">, </w:t>
+        <w:t xml:space="preserve">, which </w:t>
       </w:r>
       <w:proofErr w:type="gramStart"/>
       <w:r>
         <w:rPr>
           <w:lang w:val="en-US"/>
         </w:rPr>
-        <w:t>which doesn’t require type registration.</w:t>
+        <w:t>doesn’t</w:t>
       </w:r>
       <w:proofErr w:type="gramEnd"/>
+      <w:r>
+        <w:rPr>
+          <w:lang w:val="en-US"/>
+        </w:rPr>
+        <w:t xml:space="preserve"> require type registration.</w:t>
+      </w:r>
     </w:p>
     <w:p>
       <w:pPr>
@@ -11906,24 +11914,14 @@
       <w:r>
         <w:t>Примечание: можно создавать типы, которые, например, будут сохранять одно поле в несколько колонок(</w:t>
       </w:r>
-      <w:r>
-        <w:fldChar w:fldCharType="begin"/>
-      </w:r>
-      <w:r>
-        <w:instrText>HYPERLINK "https://www.baeldung.com/hibernate-custom-types"</w:instrText>
-      </w:r>
-      <w:r>
-        <w:fldChar w:fldCharType="separate"/>
-      </w:r>
-      <w:r>
-        <w:rPr>
-          <w:rStyle w:val="Hyperlink"/>
-        </w:rPr>
-        <w:t>https://www.baeldung.com/hibernate-custom-types</w:t>
-      </w:r>
-      <w:r>
-        <w:fldChar w:fldCharType="end"/>
-      </w:r>
+      <w:hyperlink r:id="rId8" w:history="1">
+        <w:r>
+          <w:rPr>
+            <w:rStyle w:val="Hyperlink"/>
+          </w:rPr>
+          <w:t>https://www.baeldung.com/hibernate-custom-types</w:t>
+        </w:r>
+      </w:hyperlink>
       <w:r>
         <w:t>).</w:t>
       </w:r>
@@ -12075,14 +12073,12 @@
         <w:lastRenderedPageBreak/>
         <w:t xml:space="preserve">Можно также замапить </w:t>
       </w:r>
-      <w:proofErr w:type="spellStart"/>
       <w:r>
         <w:rPr>
           <w:lang w:val="en-US"/>
         </w:rPr>
         <w:t>Enum</w:t>
       </w:r>
-      <w:proofErr w:type="spellEnd"/>
       <w:r>
         <w:t>с помощью пользовательского типа (</w:t>
       </w:r>
@@ -12140,10 +12136,10 @@
         </w:rPr>
         <w:t xml:space="preserve">, </w:t>
       </w:r>
+      <w:proofErr w:type="spellStart"/>
       <w:r>
         <w:t>еслиунасесть</w:t>
       </w:r>
-      <w:proofErr w:type="spellStart"/>
       <w:r>
         <w:rPr>
           <w:lang w:val="en-US"/>
@@ -12197,7 +12193,6 @@
         </w:rPr>
         <w:t xml:space="preserve">JPA explicitly disallows the use of an </w:t>
       </w:r>
-      <w:proofErr w:type="spellStart"/>
       <w:r>
         <w:rPr>
           <w:rStyle w:val="HTMLCode"/>
@@ -12207,7 +12202,6 @@
         </w:rPr>
         <w:t>AttributeConverter</w:t>
       </w:r>
-      <w:proofErr w:type="spellEnd"/>
       <w:r>
         <w:rPr>
           <w:lang w:val="en-US"/>
@@ -12241,51 +12235,37 @@
         <w:rPr>
           <w:lang w:val="en-US"/>
         </w:rPr>
-        <w:t xml:space="preserve">The </w:t>
+        <w:t xml:space="preserve">The AttributeConverter entity property </w:t>
+      </w:r>
+      <w:r>
+        <w:rPr>
+          <w:noProof/>
+          <w:lang w:val="en-US"/>
+        </w:rPr>
+        <w:t xml:space="preserve">can be </w:t>
       </w:r>
       <w:proofErr w:type="spellStart"/>
       <w:r>
         <w:rPr>
-          <w:lang w:val="en-US"/>
-        </w:rPr>
-        <w:t>AttributeConverter</w:t>
+          <w:noProof/>
+          <w:lang w:val="en-US"/>
+        </w:rPr>
+        <w:t>used</w:t>
+      </w:r>
+      <w:r>
+        <w:rPr>
+          <w:lang w:val="en-US"/>
+        </w:rPr>
+        <w:t>as</w:t>
       </w:r>
       <w:proofErr w:type="spellEnd"/>
       <w:r>
         <w:rPr>
           <w:lang w:val="en-US"/>
         </w:rPr>
-        <w:t xml:space="preserve"> entity property </w:t>
-      </w:r>
-      <w:r>
-        <w:rPr>
-          <w:noProof/>
-          <w:lang w:val="en-US"/>
-        </w:rPr>
-        <w:t xml:space="preserve">can be </w:t>
-      </w:r>
-      <w:proofErr w:type="spellStart"/>
-      <w:r>
-        <w:rPr>
-          <w:noProof/>
-          <w:lang w:val="en-US"/>
-        </w:rPr>
-        <w:t>used</w:t>
-      </w:r>
-      <w:r>
-        <w:rPr>
-          <w:lang w:val="en-US"/>
-        </w:rPr>
-        <w:t>as</w:t>
-      </w:r>
-      <w:proofErr w:type="spellEnd"/>
-      <w:r>
-        <w:rPr>
-          <w:lang w:val="en-US"/>
-        </w:rPr>
         <w:t xml:space="preserve"> a query parameter (</w:t>
       </w:r>
-      <w:hyperlink r:id="rId8" w:anchor="basic-enums" w:history="1">
+      <w:hyperlink r:id="rId9" w:anchor="basic-enums" w:history="1">
         <w:r>
           <w:rPr>
             <w:rStyle w:val="Hyperlink"/>
@@ -12305,15 +12285,12 @@
       <w:pPr>
         <w:spacing w:after="240"/>
       </w:pPr>
-      <w:proofErr w:type="spellStart"/>
-      <w:proofErr w:type="gramStart"/>
       <w:r>
         <w:rPr>
           <w:lang w:val="en-US"/>
         </w:rPr>
         <w:t>AttributeConverter</w:t>
       </w:r>
-      <w:proofErr w:type="spellEnd"/>
       <w:r>
         <w:t xml:space="preserve">может быть использован и при </w:t>
       </w:r>
@@ -12326,7 +12303,6 @@
       <w:r>
         <w:t>маппинге.</w:t>
       </w:r>
-      <w:proofErr w:type="gramEnd"/>
     </w:p>
     <w:p>
       <w:pPr>
@@ -12660,7 +12636,7 @@
         </w:rPr>
         <w:t xml:space="preserve">Addition read - </w:t>
       </w:r>
-      <w:hyperlink r:id="rId9" w:history="1">
+      <w:hyperlink r:id="rId10" w:history="1">
         <w:r>
           <w:rPr>
             <w:rStyle w:val="Hyperlink"/>
@@ -13931,7 +13907,7 @@
         </w:rPr>
         <w:t xml:space="preserve">(Явно) использую аннотации </w:t>
       </w:r>
-      <w:hyperlink r:id="rId10" w:history="1">
+      <w:hyperlink r:id="rId11" w:history="1">
         <w:r>
           <w:rPr>
             <w:rStyle w:val="HTMLCode"/>
@@ -13963,7 +13939,7 @@
         </w:rPr>
         <w:t>and</w:t>
       </w:r>
-      <w:hyperlink r:id="rId11" w:history="1">
+      <w:hyperlink r:id="rId12" w:history="1">
         <w:r>
           <w:rPr>
             <w:rStyle w:val="HTMLCode"/>
@@ -14950,19 +14926,11 @@
           <w:lang w:val="en-US"/>
         </w:rPr>
       </w:pPr>
-      <w:proofErr w:type="gramStart"/>
-      <w:r>
-        <w:rPr>
-          <w:lang w:val="en-US"/>
-        </w:rPr>
-        <w:t>Hibernate</w:t>
-      </w:r>
-      <w:proofErr w:type="gramEnd"/>
-      <w:r>
-        <w:rPr>
-          <w:lang w:val="en-US"/>
-        </w:rPr>
-        <w:t xml:space="preserve"> guarantees equivalence of persistent identity (database row) and Java identity inside a particular session scope. Therefore, if we ask a Hibernate </w:t>
+      <w:r>
+        <w:rPr>
+          <w:lang w:val="en-US"/>
+        </w:rPr>
+        <w:t xml:space="preserve">Hibernate guarantees equivalence of persistent identity (database row) and Java identity inside a particular session scope. Therefore, if we ask a Hibernate </w:t>
       </w:r>
       <w:r>
         <w:rPr>
@@ -15553,7 +15521,7 @@
         </w:rPr>
         <w:t xml:space="preserve">the </w:t>
       </w:r>
-      <w:hyperlink r:id="rId12" w:history="1">
+      <w:hyperlink r:id="rId13" w:history="1">
         <w:r>
           <w:rPr>
             <w:rStyle w:val="HTMLCode"/>
@@ -16133,7 +16101,7 @@
         </w:rPr>
         <w:t>(</w:t>
       </w:r>
-      <w:hyperlink r:id="rId13" w:history="1">
+      <w:hyperlink r:id="rId14" w:history="1">
         <w:r>
           <w:rPr>
             <w:rStyle w:val="Hyperlink"/>
@@ -16691,7 +16659,7 @@
         </w:rPr>
         <w:t xml:space="preserve"> (see </w:t>
       </w:r>
-      <w:hyperlink r:id="rId14" w:anchor="identifiers-composite-aggregated" w:history="1">
+      <w:hyperlink r:id="rId15" w:anchor="identifiers-composite-aggregated" w:history="1">
         <w:r>
           <w:rPr>
             <w:noProof/>
@@ -16749,7 +16717,7 @@
         </w:rPr>
         <w:t xml:space="preserve"> (see </w:t>
       </w:r>
-      <w:hyperlink r:id="rId15" w:anchor="identifiers-composite-nonaggregated" w:history="1">
+      <w:hyperlink r:id="rId16" w:anchor="identifiers-composite-nonaggregated" w:history="1">
         <w:r>
           <w:rPr>
             <w:noProof/>
@@ -19386,7 +19354,7 @@
         </w:rPr>
         <w:t xml:space="preserve">The </w:t>
       </w:r>
-      <w:hyperlink r:id="rId16" w:history="1">
+      <w:hyperlink r:id="rId17" w:history="1">
         <w:r>
           <w:rPr>
             <w:rStyle w:val="HTMLCode"/>
@@ -20378,8 +20346,8 @@
       </w:pPr>
       <w:r>
         <w:pict>
-          <v:shape id="_x0000_i1027" type="#_x0000_t75" style="width:498pt;height:126.75pt" o:bordertopcolor="this" o:borderleftcolor="this" o:borderbottomcolor="this" o:borderrightcolor="this">
-            <v:imagedata r:id="rId17" o:title=""/>
+          <v:shape id="_x0000_i1027" type="#_x0000_t75" style="width:498pt;height:126.6pt" o:bordertopcolor="this" o:borderleftcolor="this" o:borderbottomcolor="this" o:borderrightcolor="this">
+            <v:imagedata r:id="rId18" o:title=""/>
             <w10:bordertop type="single" width="4"/>
             <w10:borderleft type="single" width="4"/>
             <w10:borderbottom type="single" width="4"/>
@@ -21684,9 +21652,12 @@
     <w:p/>
     <w:p>
       <w:r>
-        <w:t>В бд</w:t>
+        <w:t xml:space="preserve">В </w:t>
       </w:r>
       <w:proofErr w:type="spellStart"/>
+      <w:r>
+        <w:t>бд</w:t>
+      </w:r>
       <w:r>
         <w:rPr>
           <w:lang w:val="en-US"/>
@@ -21812,7 +21783,6 @@
     <w:p/>
     <w:p>
       <w:proofErr w:type="spellStart"/>
-      <w:proofErr w:type="gramStart"/>
       <w:r>
         <w:rPr>
           <w:b/>
@@ -21834,11 +21804,7 @@
       </w:r>
       <w:proofErr w:type="spellEnd"/>
       <w:r>
-        <w:t>отношения на дочерней стороне.</w:t>
-      </w:r>
-      <w:proofErr w:type="gramEnd"/>
-      <w:r>
-        <w:t xml:space="preserve"> На стороне БД реализуется двумя таблицами (соединение по внешнему ключу). </w:t>
+        <w:t xml:space="preserve">отношения на дочерней стороне. На стороне БД реализуется двумя таблицами (соединение по внешнему ключу). </w:t>
       </w:r>
     </w:p>
     <w:p>
@@ -22249,7 +22215,21 @@
         <w:rPr>
           <w:lang w:val="en-US"/>
         </w:rPr>
-        <w:t xml:space="preserve">However, if you really need to use a bidirectional association and want to make sure that this is always going to be fetched lazily, then you need to enable lazy state initialization </w:t>
+        <w:t xml:space="preserve">However, if you really need to use a bidirectional association and want to make sure that this is always going to </w:t>
+      </w:r>
+      <w:proofErr w:type="gramStart"/>
+      <w:r>
+        <w:rPr>
+          <w:lang w:val="en-US"/>
+        </w:rPr>
+        <w:t>be fetched</w:t>
+      </w:r>
+      <w:proofErr w:type="gramEnd"/>
+      <w:r>
+        <w:rPr>
+          <w:lang w:val="en-US"/>
+        </w:rPr>
+        <w:t xml:space="preserve"> lazily, then you need to enable lazy state initialization </w:t>
       </w:r>
       <w:proofErr w:type="spellStart"/>
       <w:r>
@@ -22265,7 +22245,7 @@
         </w:rPr>
         <w:t xml:space="preserve"> enhancement and use the </w:t>
       </w:r>
-      <w:hyperlink r:id="rId18" w:history="1">
+      <w:hyperlink r:id="rId19" w:history="1">
         <w:r>
           <w:rPr>
             <w:rStyle w:val="HTMLCode"/>
@@ -22841,7 +22821,7 @@
         </w:rPr>
         <w:t xml:space="preserve">The </w:t>
       </w:r>
-      <w:hyperlink r:id="rId19" w:history="1">
+      <w:hyperlink r:id="rId20" w:history="1">
         <w:r>
           <w:rPr>
             <w:rStyle w:val="HTMLCode"/>
@@ -22946,7 +22926,7 @@
         </w:rPr>
         <w:t xml:space="preserve">The </w:t>
       </w:r>
-      <w:hyperlink r:id="rId20" w:history="1">
+      <w:hyperlink r:id="rId21" w:history="1">
         <w:r>
           <w:rPr>
             <w:rStyle w:val="HTMLCode"/>
@@ -24468,7 +24448,7 @@
         </w:rPr>
         <w:t xml:space="preserve"> - You can customize the ordinal of the underlying ordered list by using the </w:t>
       </w:r>
-      <w:hyperlink r:id="rId21" w:history="1">
+      <w:hyperlink r:id="rId22" w:history="1">
         <w:r>
           <w:rPr>
             <w:b/>
@@ -24522,7 +24502,7 @@
         </w:rPr>
         <w:t xml:space="preserve">While the JPA </w:t>
       </w:r>
-      <w:hyperlink r:id="rId22" w:history="1">
+      <w:hyperlink r:id="rId23" w:history="1">
         <w:r>
           <w:rPr>
             <w:rStyle w:val="HTMLCode"/>
@@ -24543,7 +24523,7 @@
         </w:rPr>
         <w:t xml:space="preserve"> annotation allows you to specify the entity attributes used for sorting when fetching the current annotated collection, the Hibernate specific </w:t>
       </w:r>
-      <w:hyperlink r:id="rId23" w:history="1">
+      <w:hyperlink r:id="rId24" w:history="1">
         <w:r>
           <w:rPr>
             <w:rStyle w:val="HTMLCode"/>
@@ -25061,7 +25041,7 @@
         </w:rPr>
         <w:t xml:space="preserve">Additional information for understanding maps keys - </w:t>
       </w:r>
-      <w:hyperlink r:id="rId24" w:history="1">
+      <w:hyperlink r:id="rId25" w:history="1">
         <w:r>
           <w:rPr>
             <w:rStyle w:val="Hyperlink"/>
@@ -25306,19 +25286,11 @@
           <w:lang w:val="en-US"/>
         </w:rPr>
       </w:pPr>
-      <w:proofErr w:type="gramStart"/>
-      <w:r>
-        <w:rPr>
-          <w:lang w:val="en-US"/>
-        </w:rPr>
-        <w:t>Hibernate</w:t>
-      </w:r>
-      <w:proofErr w:type="gramEnd"/>
-      <w:r>
-        <w:rPr>
-          <w:lang w:val="en-US"/>
-        </w:rPr>
-        <w:t xml:space="preserve"> does support the mapping of arrays in the Java domain model - conceptually the same </w:t>
+      <w:r>
+        <w:rPr>
+          <w:lang w:val="en-US"/>
+        </w:rPr>
+        <w:t xml:space="preserve">Hibernate does support the mapping of arrays in the Java domain model - conceptually the same </w:t>
       </w:r>
       <w:r>
         <w:rPr>
@@ -25346,7 +25318,7 @@
         </w:rPr>
         <w:t xml:space="preserve">Additional information - </w:t>
       </w:r>
-      <w:hyperlink r:id="rId25" w:history="1">
+      <w:hyperlink r:id="rId26" w:history="1">
         <w:r>
           <w:rPr>
             <w:rStyle w:val="Hyperlink"/>
@@ -25373,21 +25345,7 @@
         <w:rPr>
           <w:lang w:val="en-US"/>
         </w:rPr>
-        <w:t xml:space="preserve">You can </w:t>
-      </w:r>
-      <w:proofErr w:type="gramStart"/>
-      <w:r>
-        <w:rPr>
-          <w:lang w:val="en-US"/>
-        </w:rPr>
-        <w:t>persist</w:t>
-      </w:r>
-      <w:proofErr w:type="gramEnd"/>
-      <w:r>
-        <w:rPr>
-          <w:lang w:val="en-US"/>
-        </w:rPr>
-        <w:t xml:space="preserve"> array as binary.</w:t>
+        <w:t>You can persist array as binary.</w:t>
       </w:r>
     </w:p>
     <w:p>
@@ -26685,7 +26643,6 @@
         </w:rPr>
         <w:t xml:space="preserve"> query against the </w:t>
       </w:r>
-      <w:proofErr w:type="spellStart"/>
       <w:r>
         <w:rPr>
           <w:rFonts w:ascii="Courier New" w:hAnsi="Courier New" w:cs="Courier New"/>
@@ -26693,17 +26650,7 @@
           <w:szCs w:val="20"/>
           <w:lang w:val="en-US"/>
         </w:rPr>
-        <w:t>superclass</w:t>
-      </w:r>
-      <w:proofErr w:type="spellEnd"/>
-      <w:r>
-        <w:rPr>
-          <w:rFonts w:ascii="Courier New" w:hAnsi="Courier New" w:cs="Courier New"/>
-          <w:sz w:val="20"/>
-          <w:szCs w:val="20"/>
-          <w:lang w:val="en-US"/>
-        </w:rPr>
-        <w:t xml:space="preserve"> </w:t>
+        <w:t xml:space="preserve">superclass </w:t>
       </w:r>
       <w:proofErr w:type="spellStart"/>
       <w:r>
@@ -28420,7 +28367,7 @@
         </w:rPr>
         <w:t xml:space="preserve">With Hibernate, you can specify a default value for a given database column using the </w:t>
       </w:r>
-      <w:hyperlink r:id="rId26" w:history="1">
+      <w:hyperlink r:id="rId27" w:history="1">
         <w:r>
           <w:rPr>
             <w:b/>
@@ -28541,7 +28488,7 @@
         </w:rPr>
         <w:t xml:space="preserve">The </w:t>
       </w:r>
-      <w:hyperlink r:id="rId27" w:history="1">
+      <w:hyperlink r:id="rId28" w:history="1">
         <w:r>
           <w:rPr>
             <w:b/>
@@ -29075,7 +29022,7 @@
         </w:rPr>
         <w:t xml:space="preserve">The </w:t>
       </w:r>
-      <w:hyperlink r:id="rId28" w:history="1">
+      <w:hyperlink r:id="rId29" w:history="1">
         <w:r>
           <w:rPr>
             <w:b/>
@@ -29701,21 +29648,21 @@
         <w:rPr>
           <w:lang w:val="en-US" w:eastAsia="en-US"/>
         </w:rPr>
-        <w:t xml:space="preserve">the entity has an associated identifier and is associated with a persistence </w:t>
+        <w:t xml:space="preserve">the entity has an associated identifier and is associated with a persistence context, however, it </w:t>
       </w:r>
       <w:proofErr w:type="gramStart"/>
       <w:r>
         <w:rPr>
           <w:lang w:val="en-US" w:eastAsia="en-US"/>
         </w:rPr>
-        <w:t>context,</w:t>
+        <w:t>is scheduled</w:t>
       </w:r>
       <w:proofErr w:type="gramEnd"/>
       <w:r>
         <w:rPr>
           <w:lang w:val="en-US" w:eastAsia="en-US"/>
         </w:rPr>
-        <w:t xml:space="preserve"> however, it is scheduled for removal from the database.</w:t>
+        <w:t xml:space="preserve"> for removal from the database.</w:t>
       </w:r>
     </w:p>
     <w:p>
@@ -30534,21 +30481,7 @@
         <w:rPr>
           <w:lang w:val="en-US"/>
         </w:rPr>
-        <w:t xml:space="preserve">Hibernate provides a Maven </w:t>
-      </w:r>
-      <w:proofErr w:type="spellStart"/>
-      <w:r>
-        <w:rPr>
-          <w:lang w:val="en-US"/>
-        </w:rPr>
-        <w:t>plugin</w:t>
-      </w:r>
-      <w:proofErr w:type="spellEnd"/>
-      <w:r>
-        <w:rPr>
-          <w:lang w:val="en-US"/>
-        </w:rPr>
-        <w:t xml:space="preserve"> capable of providing build-time enhancement of the domain model as they are compiled as part of a Maven build (</w:t>
+        <w:t>Hibernate provides a Maven plugin capable of providing build-time enhancement of the domain model as they are compiled as part of a Maven build (</w:t>
       </w:r>
       <w:r>
         <w:rPr>
@@ -30557,19 +30490,8 @@
           <w:color w:val="0070C0"/>
           <w:lang w:val="en-US"/>
         </w:rPr>
-        <w:t>hibernate-enhance-maven-</w:t>
-      </w:r>
-      <w:proofErr w:type="spellStart"/>
-      <w:r>
-        <w:rPr>
-          <w:b/>
-          <w:noProof/>
-          <w:color w:val="0070C0"/>
-          <w:lang w:val="en-US"/>
-        </w:rPr>
-        <w:t>plugin</w:t>
-      </w:r>
-      <w:proofErr w:type="spellEnd"/>
+        <w:t>hibernate-enhance-maven-plugin</w:t>
+      </w:r>
       <w:r>
         <w:rPr>
           <w:rFonts w:ascii="Courier New" w:hAnsi="Courier New" w:cs="Courier New"/>
@@ -31274,7 +31196,7 @@
         </w:rPr>
         <w:t xml:space="preserve">While the JPA standard does not support retrieving multiple entities at once, other than running a JPQL or Criteria API query, Hibernate offers this functionality via the </w:t>
       </w:r>
-      <w:hyperlink r:id="rId29" w:anchor="byMultipleIds-java.lang.Class-" w:history="1">
+      <w:hyperlink r:id="rId30" w:anchor="byMultipleIds-java.lang.Class-" w:history="1">
         <w:r>
           <w:rPr>
             <w:b/>
@@ -34371,7 +34293,7 @@
         </w:rPr>
         <w:t xml:space="preserve">The flushing strategy is given by the </w:t>
       </w:r>
-      <w:hyperlink r:id="rId30" w:anchor="getFlushMode--" w:history="1">
+      <w:hyperlink r:id="rId31" w:anchor="getFlushMode--" w:history="1">
         <w:r>
           <w:rPr>
             <w:noProof/>
@@ -34771,7 +34693,7 @@
         </w:rPr>
         <w:t xml:space="preserve"> is set → </w:t>
       </w:r>
-      <w:hyperlink r:id="rId31" w:anchor="database-connectionprovider-datasource" w:history="1">
+      <w:hyperlink r:id="rId32" w:anchor="database-connectionprovider-datasource" w:history="1">
         <w:r>
           <w:rPr>
             <w:rStyle w:val="Hyperlink"/>
@@ -34816,7 +34738,7 @@
         </w:rPr>
         <w:t xml:space="preserve"> is set → </w:t>
       </w:r>
-      <w:hyperlink r:id="rId32" w:anchor="database-connectionprovider-c3p0" w:history="1">
+      <w:hyperlink r:id="rId33" w:anchor="database-connectionprovider-c3p0" w:history="1">
         <w:r>
           <w:rPr>
             <w:rStyle w:val="Hyperlink"/>
@@ -34861,7 +34783,7 @@
         </w:rPr>
         <w:t xml:space="preserve"> is set → </w:t>
       </w:r>
-      <w:hyperlink r:id="rId33" w:anchor="database-connectionprovider-proxool" w:history="1">
+      <w:hyperlink r:id="rId34" w:anchor="database-connectionprovider-proxool" w:history="1">
         <w:r>
           <w:rPr>
             <w:rStyle w:val="Hyperlink"/>
@@ -34906,7 +34828,7 @@
         </w:rPr>
         <w:t xml:space="preserve"> is set → </w:t>
       </w:r>
-      <w:hyperlink r:id="rId34" w:anchor="database-connectionprovider-hikari" w:history="1">
+      <w:hyperlink r:id="rId35" w:anchor="database-connectionprovider-hikari" w:history="1">
         <w:r>
           <w:rPr>
             <w:rStyle w:val="Hyperlink"/>
@@ -34951,7 +34873,7 @@
         </w:rPr>
         <w:t xml:space="preserve"> is set → </w:t>
       </w:r>
-      <w:hyperlink r:id="rId35" w:anchor="database-connectionprovider-vibur" w:history="1">
+      <w:hyperlink r:id="rId36" w:anchor="database-connectionprovider-vibur" w:history="1">
         <w:r>
           <w:rPr>
             <w:rStyle w:val="Hyperlink"/>
@@ -34996,7 +34918,7 @@
         </w:rPr>
         <w:t xml:space="preserve"> is set → </w:t>
       </w:r>
-      <w:hyperlink r:id="rId36" w:anchor="database-connectionprovider-agroal" w:history="1">
+      <w:hyperlink r:id="rId37" w:anchor="database-connectionprovider-agroal" w:history="1">
         <w:r>
           <w:rPr>
             <w:rStyle w:val="Hyperlink"/>
@@ -35041,7 +34963,7 @@
         </w:rPr>
         <w:t xml:space="preserve"> is set → </w:t>
       </w:r>
-      <w:hyperlink r:id="rId37" w:anchor="database-connectionprovider-drivermanager" w:history="1">
+      <w:hyperlink r:id="rId38" w:anchor="database-connectionprovider-drivermanager" w:history="1">
         <w:r>
           <w:rPr>
             <w:rStyle w:val="Hyperlink"/>
@@ -35071,7 +34993,7 @@
         </w:rPr>
         <w:t xml:space="preserve">else → </w:t>
       </w:r>
-      <w:hyperlink r:id="rId38" w:anchor="database-connectionprovider-provided" w:history="1">
+      <w:hyperlink r:id="rId39" w:anchor="database-connectionprovider-provided" w:history="1">
         <w:r>
           <w:rPr>
             <w:rStyle w:val="Hyperlink"/>
@@ -35241,7 +35163,7 @@
         </w:rPr>
         <w:t xml:space="preserve"> for </w:t>
       </w:r>
-      <w:hyperlink r:id="rId39" w:anchor="TRANSACTION_REPEATABLE_READ" w:history="1">
+      <w:hyperlink r:id="rId40" w:anchor="TRANSACTION_REPEATABLE_READ" w:history="1">
         <w:r>
           <w:rPr>
             <w:rStyle w:val="HTMLCode"/>
@@ -35310,7 +35232,7 @@
         </w:rPr>
         <w:t xml:space="preserve"> for </w:t>
       </w:r>
-      <w:hyperlink r:id="rId40" w:anchor="TRANSACTION_REPEATABLE_READ" w:history="1">
+      <w:hyperlink r:id="rId41" w:anchor="TRANSACTION_REPEATABLE_READ" w:history="1">
         <w:r>
           <w:rPr>
             <w:rStyle w:val="HTMLCode"/>
@@ -35569,7 +35491,7 @@
           <w:bottom w:w="15" w:type="dxa"/>
           <w:right w:w="15" w:type="dxa"/>
         </w:tblCellMar>
-        <w:tblLook w:val="04A0"/>
+        <w:tblLook w:val="04A0" w:firstRow="1" w:lastRow="0" w:firstColumn="1" w:lastColumn="0" w:noHBand="0" w:noVBand="1"/>
       </w:tblPr>
       <w:tblGrid>
         <w:gridCol w:w="2669"/>
@@ -35959,6 +35881,7 @@
       <w:r>
         <w:rPr>
           <w:noProof/>
+          <w:lang w:val="en-US" w:eastAsia="en-US"/>
         </w:rPr>
         <w:lastRenderedPageBreak/>
         <w:drawing>
@@ -35979,7 +35902,7 @@
                     </pic:cNvPicPr>
                   </pic:nvPicPr>
                   <pic:blipFill>
-                    <a:blip r:embed="rId41"/>
+                    <a:blip r:embed="rId42"/>
                     <a:srcRect/>
                     <a:stretch>
                       <a:fillRect/>
@@ -36041,6 +35964,7 @@
       <w:r>
         <w:rPr>
           <w:noProof/>
+          <w:lang w:val="en-US" w:eastAsia="en-US"/>
         </w:rPr>
         <w:drawing>
           <wp:inline distT="0" distB="0" distL="0" distR="0">
@@ -36060,7 +35984,7 @@
                     </pic:cNvPicPr>
                   </pic:nvPicPr>
                   <pic:blipFill>
-                    <a:blip r:embed="rId42"/>
+                    <a:blip r:embed="rId43"/>
                     <a:srcRect/>
                     <a:stretch>
                       <a:fillRect/>
@@ -36120,6 +36044,7 @@
       <w:r>
         <w:rPr>
           <w:noProof/>
+          <w:lang w:val="en-US" w:eastAsia="en-US"/>
         </w:rPr>
         <w:drawing>
           <wp:inline distT="0" distB="0" distL="0" distR="0">
@@ -36139,7 +36064,7 @@
                     </pic:cNvPicPr>
                   </pic:nvPicPr>
                   <pic:blipFill>
-                    <a:blip r:embed="rId43"/>
+                    <a:blip r:embed="rId44"/>
                     <a:srcRect/>
                     <a:stretch>
                       <a:fillRect/>
@@ -36218,7 +36143,7 @@
           <w:lang w:val="en-US"/>
         </w:rPr>
       </w:pPr>
-      <w:hyperlink r:id="rId44" w:history="1">
+      <w:hyperlink r:id="rId45" w:history="1">
         <w:r>
           <w:rPr>
             <w:rStyle w:val="Hyperlink"/>
@@ -36241,7 +36166,7 @@
           <w:lang w:val="en-US"/>
         </w:rPr>
       </w:pPr>
-      <w:hyperlink r:id="rId45" w:history="1">
+      <w:hyperlink r:id="rId46" w:history="1">
         <w:r>
           <w:rPr>
             <w:rStyle w:val="Hyperlink"/>
@@ -36264,7 +36189,7 @@
           <w:lang w:val="en-US"/>
         </w:rPr>
       </w:pPr>
-      <w:hyperlink r:id="rId46" w:history="1">
+      <w:hyperlink r:id="rId47" w:history="1">
         <w:r>
           <w:rPr>
             <w:rStyle w:val="Hyperlink"/>
@@ -36294,7 +36219,7 @@
         </w:rPr>
         <w:t xml:space="preserve">An explanation of isolation levels locks  - </w:t>
       </w:r>
-      <w:hyperlink r:id="rId47" w:history="1">
+      <w:hyperlink r:id="rId48" w:history="1">
         <w:r>
           <w:rPr>
             <w:rStyle w:val="Hyperlink"/>
@@ -36347,7 +36272,7 @@
         </w:rPr>
         <w:t xml:space="preserve">The connection handling mode is defined by the </w:t>
       </w:r>
-      <w:hyperlink r:id="rId48" w:history="1">
+      <w:hyperlink r:id="rId49" w:history="1">
         <w:r>
           <w:rPr>
             <w:noProof/>
@@ -36891,7 +36816,7 @@
         </w:rPr>
         <w:t>(</w:t>
       </w:r>
-      <w:hyperlink r:id="rId49" w:history="1">
+      <w:hyperlink r:id="rId50" w:history="1">
         <w:r>
           <w:rPr>
             <w:rStyle w:val="Hyperlink"/>
@@ -37195,7 +37120,7 @@
           <w:lang w:val="en-US" w:eastAsia="en-US"/>
         </w:rPr>
       </w:pPr>
-      <w:hyperlink r:id="rId50" w:history="1">
+      <w:hyperlink r:id="rId51" w:history="1">
         <w:r>
           <w:rPr>
             <w:rStyle w:val="Hyperlink"/>
@@ -37219,7 +37144,7 @@
           <w:lang w:val="en-US" w:eastAsia="en-US"/>
         </w:rPr>
       </w:pPr>
-      <w:hyperlink r:id="rId51" w:history="1">
+      <w:hyperlink r:id="rId52" w:history="1">
         <w:r>
           <w:rPr>
             <w:rStyle w:val="Hyperlink"/>
@@ -37399,7 +37324,7 @@
         </w:rPr>
         <w:t xml:space="preserve"> (Unsaved-value strategy - </w:t>
       </w:r>
-      <w:hyperlink r:id="rId52" w:history="1">
+      <w:hyperlink r:id="rId53" w:history="1">
         <w:r>
           <w:rPr>
             <w:rStyle w:val="Hyperlink"/>
@@ -37843,84 +37768,6 @@
     </w:p>
     <w:p>
       <w:pPr>
-        <w:pStyle w:val="NormalWeb"/>
-        <w:rPr>
-          <w:noProof/>
-          <w:lang w:val="en-US"/>
-        </w:rPr>
-      </w:pPr>
-      <w:r>
-        <w:rPr>
-          <w:noProof/>
-          <w:lang w:val="en-US"/>
-        </w:rPr>
-        <w:t>An</w:t>
-      </w:r>
-      <w:r>
-        <w:rPr>
-          <w:noProof/>
-          <w:lang w:val="en-US"/>
-        </w:rPr>
-        <w:t xml:space="preserve"> application is forbidden from altering the version number set by Hibernate. To artificially increase the version number, </w:t>
-      </w:r>
-      <w:r>
-        <w:rPr>
-          <w:noProof/>
-          <w:lang w:val="en-US"/>
-        </w:rPr>
-        <w:t>use:</w:t>
-      </w:r>
-    </w:p>
-    <w:p>
-      <w:pPr>
-        <w:pStyle w:val="NormalWeb"/>
-        <w:numPr>
-          <w:ilvl w:val="0"/>
-          <w:numId w:val="68"/>
-        </w:numPr>
-        <w:rPr>
-          <w:b/>
-          <w:noProof/>
-          <w:color w:val="0070C0"/>
-          <w:lang w:val="en-US"/>
-        </w:rPr>
-      </w:pPr>
-      <w:r>
-        <w:rPr>
-          <w:b/>
-          <w:noProof/>
-          <w:color w:val="0070C0"/>
-          <w:lang w:val="en-US"/>
-        </w:rPr>
-        <w:t>LockModeType.OPTIMISTIC_FORCE_INCREMENT</w:t>
-      </w:r>
-    </w:p>
-    <w:p>
-      <w:pPr>
-        <w:pStyle w:val="NormalWeb"/>
-        <w:numPr>
-          <w:ilvl w:val="0"/>
-          <w:numId w:val="68"/>
-        </w:numPr>
-        <w:rPr>
-          <w:b/>
-          <w:noProof/>
-          <w:color w:val="0070C0"/>
-          <w:lang w:val="en-US"/>
-        </w:rPr>
-      </w:pPr>
-      <w:r>
-        <w:rPr>
-          <w:b/>
-          <w:noProof/>
-          <w:color w:val="0070C0"/>
-          <w:lang w:val="en-US"/>
-        </w:rPr>
-        <w:t>LockModeType.PESSIMISTIC_FORCE_INCREMENT</w:t>
-      </w:r>
-    </w:p>
-    <w:p>
-      <w:pPr>
         <w:pStyle w:val="HTMLPreformatted"/>
         <w:rPr>
           <w:rFonts w:cs="Courier New"/>
@@ -37980,8 +37827,6 @@
         </w:rPr>
         <w:t>(</w:t>
       </w:r>
-      <w:bookmarkStart w:id="80" w:name="_GoBack"/>
-      <w:bookmarkEnd w:id="80"/>
       <w:r>
         <w:rPr>
           <w:rFonts w:ascii="Times New Roman" w:hAnsi="Times New Roman"/>
@@ -38040,7 +37885,6 @@
         <w:rPr>
           <w:b/>
           <w:noProof/>
-          <w:lang w:val="en-US"/>
         </w:rPr>
       </w:pPr>
     </w:p>
@@ -38330,6 +38174,347 @@
           <w:lang w:val="en-US" w:eastAsia="en-US"/>
         </w:rPr>
       </w:pPr>
+      <w:r>
+        <w:rPr>
+          <w:noProof/>
+          <w:lang w:val="en-US"/>
+        </w:rPr>
+        <w:t>Hibernate supports a form of optimistic locking that does not require a dedicated "version attribute".</w:t>
+      </w:r>
+      <w:r>
+        <w:rPr>
+          <w:noProof/>
+          <w:lang w:val="en-US"/>
+        </w:rPr>
+        <w:t xml:space="preserve"> </w:t>
+      </w:r>
+      <w:r>
+        <w:rPr>
+          <w:noProof/>
+          <w:lang w:val="en-US" w:eastAsia="en-US"/>
+        </w:rPr>
+        <w:t xml:space="preserve">This is achieved through the use of the </w:t>
+      </w:r>
+      <w:hyperlink r:id="rId54" w:history="1">
+        <w:r>
+          <w:rPr>
+            <w:b/>
+            <w:noProof/>
+            <w:color w:val="0070C0"/>
+            <w:lang w:val="en-US"/>
+          </w:rPr>
+          <w:t>@OptimisticLocking</w:t>
+        </w:r>
+      </w:hyperlink>
+      <w:r>
+        <w:rPr>
+          <w:noProof/>
+          <w:lang w:val="en-US" w:eastAsia="en-US"/>
+        </w:rPr>
+        <w:t xml:space="preserve"> annotation which defines a single attribute of type </w:t>
+      </w:r>
+      <w:hyperlink r:id="rId55" w:history="1">
+        <w:r>
+          <w:rPr>
+            <w:b/>
+            <w:noProof/>
+            <w:color w:val="0070C0"/>
+            <w:lang w:val="en-US"/>
+          </w:rPr>
+          <w:t>org.hibernate.annotations.OptimisticLockType</w:t>
+        </w:r>
+      </w:hyperlink>
+      <w:r>
+        <w:rPr>
+          <w:noProof/>
+          <w:lang w:val="en-US" w:eastAsia="en-US"/>
+        </w:rPr>
+        <w:t>.</w:t>
+      </w:r>
+    </w:p>
+    <w:p>
+      <w:pPr>
+        <w:spacing w:before="100" w:beforeAutospacing="1" w:after="100" w:afterAutospacing="1"/>
+        <w:ind w:firstLine="0"/>
+        <w:rPr>
+          <w:noProof/>
+          <w:lang w:val="en-US" w:eastAsia="en-US"/>
+        </w:rPr>
+      </w:pPr>
+      <w:r>
+        <w:rPr>
+          <w:noProof/>
+          <w:lang w:val="en-US" w:eastAsia="en-US"/>
+        </w:rPr>
+        <w:t>There are 4 available OptimisticLockTypes:</w:t>
+      </w:r>
+    </w:p>
+    <w:p>
+      <w:pPr>
+        <w:numPr>
+          <w:ilvl w:val="0"/>
+          <w:numId w:val="70"/>
+        </w:numPr>
+        <w:rPr>
+          <w:noProof/>
+          <w:lang w:val="en-US" w:eastAsia="en-US"/>
+        </w:rPr>
+      </w:pPr>
+      <w:r>
+        <w:rPr>
+          <w:b/>
+          <w:noProof/>
+          <w:color w:val="0070C0"/>
+          <w:lang w:val="en-US"/>
+        </w:rPr>
+        <w:t>NONE</w:t>
+      </w:r>
+      <w:r>
+        <w:rPr>
+          <w:b/>
+          <w:noProof/>
+          <w:color w:val="0070C0"/>
+          <w:lang w:val="en-US"/>
+        </w:rPr>
+        <w:t xml:space="preserve"> - </w:t>
+      </w:r>
+      <w:r>
+        <w:rPr>
+          <w:noProof/>
+          <w:lang w:val="en-US" w:eastAsia="en-US"/>
+        </w:rPr>
+        <w:t xml:space="preserve">optimistic locking is disabled even if there is a </w:t>
+      </w:r>
+      <w:r>
+        <w:rPr>
+          <w:rFonts w:ascii="Courier New" w:hAnsi="Courier New" w:cs="Courier New"/>
+          <w:noProof/>
+          <w:sz w:val="20"/>
+          <w:szCs w:val="20"/>
+          <w:lang w:val="en-US" w:eastAsia="en-US"/>
+        </w:rPr>
+        <w:t>@Version</w:t>
+      </w:r>
+      <w:r>
+        <w:rPr>
+          <w:noProof/>
+          <w:lang w:val="en-US" w:eastAsia="en-US"/>
+        </w:rPr>
+        <w:t xml:space="preserve"> annotation present</w:t>
+      </w:r>
+      <w:r>
+        <w:rPr>
+          <w:noProof/>
+          <w:lang w:val="en-US" w:eastAsia="en-US"/>
+        </w:rPr>
+        <w:t>;</w:t>
+      </w:r>
+    </w:p>
+    <w:p>
+      <w:pPr>
+        <w:numPr>
+          <w:ilvl w:val="0"/>
+          <w:numId w:val="70"/>
+        </w:numPr>
+        <w:rPr>
+          <w:noProof/>
+          <w:lang w:val="en-US" w:eastAsia="en-US"/>
+        </w:rPr>
+      </w:pPr>
+      <w:r>
+        <w:rPr>
+          <w:b/>
+          <w:noProof/>
+          <w:color w:val="0070C0"/>
+          <w:lang w:val="en-US"/>
+        </w:rPr>
+        <w:t>VERSION</w:t>
+      </w:r>
+      <w:r>
+        <w:rPr>
+          <w:noProof/>
+          <w:lang w:val="en-US" w:eastAsia="en-US"/>
+        </w:rPr>
+        <w:t xml:space="preserve"> </w:t>
+      </w:r>
+      <w:r>
+        <w:rPr>
+          <w:b/>
+          <w:noProof/>
+          <w:color w:val="0070C0"/>
+          <w:lang w:val="en-US"/>
+        </w:rPr>
+        <w:t>(the default)</w:t>
+      </w:r>
+      <w:r>
+        <w:rPr>
+          <w:b/>
+          <w:noProof/>
+          <w:color w:val="0070C0"/>
+          <w:lang w:val="en-US"/>
+        </w:rPr>
+        <w:t xml:space="preserve"> - </w:t>
+      </w:r>
+      <w:r>
+        <w:rPr>
+          <w:noProof/>
+          <w:lang w:val="en-US" w:eastAsia="en-US"/>
+        </w:rPr>
+        <w:t xml:space="preserve">performs optimistic locking based on a </w:t>
+      </w:r>
+      <w:r>
+        <w:rPr>
+          <w:rFonts w:ascii="Courier New" w:hAnsi="Courier New" w:cs="Courier New"/>
+          <w:noProof/>
+          <w:sz w:val="20"/>
+          <w:szCs w:val="20"/>
+          <w:lang w:val="en-US" w:eastAsia="en-US"/>
+        </w:rPr>
+        <w:t>@Version</w:t>
+      </w:r>
+      <w:r>
+        <w:rPr>
+          <w:noProof/>
+          <w:lang w:val="en-US" w:eastAsia="en-US"/>
+        </w:rPr>
+        <w:t xml:space="preserve"> as described above</w:t>
+      </w:r>
+      <w:r>
+        <w:rPr>
+          <w:noProof/>
+          <w:lang w:val="en-US" w:eastAsia="en-US"/>
+        </w:rPr>
+        <w:t>;</w:t>
+      </w:r>
+    </w:p>
+    <w:p>
+      <w:pPr>
+        <w:numPr>
+          <w:ilvl w:val="0"/>
+          <w:numId w:val="70"/>
+        </w:numPr>
+        <w:rPr>
+          <w:noProof/>
+          <w:lang w:val="en-US" w:eastAsia="en-US"/>
+        </w:rPr>
+      </w:pPr>
+      <w:r>
+        <w:rPr>
+          <w:b/>
+          <w:noProof/>
+          <w:color w:val="0070C0"/>
+          <w:lang w:val="en-US"/>
+        </w:rPr>
+        <w:t>ALL</w:t>
+      </w:r>
+      <w:r>
+        <w:rPr>
+          <w:b/>
+          <w:noProof/>
+          <w:color w:val="0070C0"/>
+          <w:lang w:val="en-US"/>
+        </w:rPr>
+        <w:t xml:space="preserve"> - </w:t>
+      </w:r>
+      <w:r>
+        <w:rPr>
+          <w:noProof/>
+          <w:lang w:val="en-US" w:eastAsia="en-US"/>
+        </w:rPr>
+        <w:t xml:space="preserve">performs optimistic locking based on </w:t>
+      </w:r>
+      <w:r>
+        <w:rPr>
+          <w:i/>
+          <w:iCs/>
+          <w:noProof/>
+          <w:lang w:val="en-US" w:eastAsia="en-US"/>
+        </w:rPr>
+        <w:t>all</w:t>
+      </w:r>
+      <w:r>
+        <w:rPr>
+          <w:noProof/>
+          <w:lang w:val="en-US" w:eastAsia="en-US"/>
+        </w:rPr>
+        <w:t xml:space="preserve"> fields as part of an expanded WHERE clause restriction for the UPDATE/DELETE SQL statements</w:t>
+      </w:r>
+      <w:r>
+        <w:rPr>
+          <w:noProof/>
+          <w:lang w:val="en-US" w:eastAsia="en-US"/>
+        </w:rPr>
+        <w:t>;</w:t>
+      </w:r>
+    </w:p>
+    <w:p>
+      <w:pPr>
+        <w:numPr>
+          <w:ilvl w:val="0"/>
+          <w:numId w:val="70"/>
+        </w:numPr>
+        <w:rPr>
+          <w:noProof/>
+          <w:lang w:val="en-US" w:eastAsia="en-US"/>
+        </w:rPr>
+      </w:pPr>
+      <w:r>
+        <w:rPr>
+          <w:b/>
+          <w:noProof/>
+          <w:color w:val="0070C0"/>
+          <w:lang w:val="en-US"/>
+        </w:rPr>
+        <w:t>DIRTY</w:t>
+      </w:r>
+      <w:r>
+        <w:rPr>
+          <w:b/>
+          <w:noProof/>
+          <w:color w:val="0070C0"/>
+          <w:lang w:val="en-US"/>
+        </w:rPr>
+        <w:t xml:space="preserve"> - </w:t>
+      </w:r>
+      <w:r>
+        <w:rPr>
+          <w:noProof/>
+          <w:lang w:val="en-US" w:eastAsia="en-US"/>
+        </w:rPr>
+        <w:t xml:space="preserve">performs optimistic locking based on </w:t>
+      </w:r>
+      <w:r>
+        <w:rPr>
+          <w:i/>
+          <w:iCs/>
+          <w:noProof/>
+          <w:lang w:val="en-US" w:eastAsia="en-US"/>
+        </w:rPr>
+        <w:t>dirty</w:t>
+      </w:r>
+      <w:r>
+        <w:rPr>
+          <w:noProof/>
+          <w:lang w:val="en-US" w:eastAsia="en-US"/>
+        </w:rPr>
+        <w:t xml:space="preserve"> fields as part of an expanded WHERE clause restriction for the UPDATE/DELETE SQL statements</w:t>
+      </w:r>
+      <w:r>
+        <w:rPr>
+          <w:noProof/>
+          <w:lang w:val="en-US" w:eastAsia="en-US"/>
+        </w:rPr>
+        <w:t>.</w:t>
+      </w:r>
+    </w:p>
+    <w:p>
+      <w:pPr>
+        <w:pStyle w:val="NormalWeb"/>
+        <w:rPr>
+          <w:noProof/>
+          <w:lang w:val="en-US" w:eastAsia="en-US"/>
+        </w:rPr>
+      </w:pPr>
     </w:p>
     <w:p>
       <w:pPr>
@@ -38346,7 +38531,9 @@
           <w:lang w:val="en-US"/>
         </w:rPr>
       </w:pPr>
-      <w:bookmarkStart w:id="81" w:name="_Toc58163403"/>
+      <w:bookmarkStart w:id="80" w:name="_Toc58163403"/>
+      <w:bookmarkStart w:id="81" w:name="_GoBack"/>
+      <w:bookmarkEnd w:id="81"/>
       <w:r>
         <w:rPr>
           <w:noProof/>
@@ -38356,7 +38543,7 @@
         </w:rPr>
         <w:t>Pessimistic locking</w:t>
       </w:r>
-      <w:bookmarkEnd w:id="81"/>
+      <w:bookmarkEnd w:id="80"/>
     </w:p>
     <w:p>
       <w:pPr>
@@ -38443,7 +38630,7 @@
         </w:rPr>
         <w:t xml:space="preserve">! – </w:t>
       </w:r>
-      <w:hyperlink r:id="rId53" w:history="1">
+      <w:hyperlink r:id="rId56" w:history="1">
         <w:r>
           <w:rPr>
             <w:rStyle w:val="Hyperlink"/>
@@ -38543,9 +38730,10 @@
         <w:rPr>
           <w:lang w:val="en-US"/>
         </w:rPr>
+        <w:lastRenderedPageBreak/>
         <w:t xml:space="preserve">Differencebetween first level and second level cache in Hibernate. - </w:t>
       </w:r>
-      <w:hyperlink r:id="rId54" w:history="1">
+      <w:hyperlink r:id="rId57" w:history="1">
         <w:r>
           <w:rPr>
             <w:rStyle w:val="Hyperlink"/>
@@ -38576,7 +38764,7 @@
         </w:rPr>
         <w:t xml:space="preserve">Cool man’s tutorial - </w:t>
       </w:r>
-      <w:hyperlink r:id="rId55" w:history="1">
+      <w:hyperlink r:id="rId58" w:history="1">
         <w:r>
           <w:rPr>
             <w:rStyle w:val="Hyperlink"/>
@@ -38601,7 +38789,7 @@
           <w:lang w:val="en-US"/>
         </w:rPr>
       </w:pPr>
-      <w:hyperlink r:id="rId56" w:tooltip="@NaturalId – A good way to persist natural IDs with Hibernate?" w:history="1">
+      <w:hyperlink r:id="rId59" w:tooltip="@NaturalId – A good way to persist natural IDs with Hibernate?" w:history="1">
         <w:r>
           <w:rPr>
             <w:rStyle w:val="Hyperlink"/>
@@ -38617,7 +38805,7 @@
         </w:rPr>
         <w:t xml:space="preserve"> - </w:t>
       </w:r>
-      <w:hyperlink r:id="rId57" w:history="1">
+      <w:hyperlink r:id="rId60" w:history="1">
         <w:r>
           <w:rPr>
             <w:rStyle w:val="Hyperlink"/>
@@ -38648,7 +38836,7 @@
         </w:rPr>
         <w:t xml:space="preserve">Oracle docs (Developers Guide for JPA/JDO) - </w:t>
       </w:r>
-      <w:hyperlink r:id="rId58" w:history="1">
+      <w:hyperlink r:id="rId61" w:history="1">
         <w:r>
           <w:rPr>
             <w:rStyle w:val="Hyperlink"/>
@@ -38685,7 +38873,7 @@
         </w:rPr>
         <w:t xml:space="preserve">Cashing - </w:t>
       </w:r>
-      <w:hyperlink r:id="rId59" w:history="1">
+      <w:hyperlink r:id="rId62" w:history="1">
         <w:r>
           <w:rPr>
             <w:rStyle w:val="Hyperlink"/>
@@ -38716,7 +38904,6 @@
         <w:rPr>
           <w:lang w:val="en-US"/>
         </w:rPr>
-        <w:lastRenderedPageBreak/>
         <w:t>RESOURCE_LOCAL Vs. JTA</w:t>
       </w:r>
       <w:r>
@@ -38725,7 +38912,7 @@
         </w:rPr>
         <w:t xml:space="preserve"> - </w:t>
       </w:r>
-      <w:hyperlink r:id="rId60" w:history="1">
+      <w:hyperlink r:id="rId63" w:history="1">
         <w:r>
           <w:rPr>
             <w:rStyle w:val="Hyperlink"/>
@@ -38924,7 +39111,7 @@
           <w:lang w:val="en-US"/>
         </w:rPr>
       </w:pPr>
-      <w:hyperlink r:id="rId61" w:history="1">
+      <w:hyperlink r:id="rId64" w:history="1">
         <w:r>
           <w:rPr>
             <w:rStyle w:val="Hyperlink"/>
@@ -38949,7 +39136,7 @@
           <w:lang w:val="en-US"/>
         </w:rPr>
       </w:pPr>
-      <w:hyperlink r:id="rId62" w:history="1">
+      <w:hyperlink r:id="rId65" w:history="1">
         <w:r>
           <w:rPr>
             <w:rStyle w:val="Hyperlink"/>
@@ -39020,7 +39207,7 @@
           <w:lang w:val="en-US"/>
         </w:rPr>
       </w:pPr>
-      <w:hyperlink r:id="rId63" w:history="1">
+      <w:hyperlink r:id="rId66" w:history="1">
         <w:r>
           <w:rPr>
             <w:rStyle w:val="Hyperlink"/>
@@ -39037,7 +39224,7 @@
           <w:lang w:val="en-US"/>
         </w:rPr>
       </w:pPr>
-      <w:hyperlink r:id="rId64" w:history="1">
+      <w:hyperlink r:id="rId67" w:history="1">
         <w:r>
           <w:rPr>
             <w:rStyle w:val="Hyperlink"/>
@@ -39072,7 +39259,7 @@
 </file>
 
 <file path=word/numbering.xml><?xml version="1.0" encoding="utf-8"?>
-<w:numbering xmlns:ve="http://schemas.openxmlformats.org/markup-compatibility/2006" xmlns:o="urn:schemas-microsoft-com:office:office" xmlns:r="http://schemas.openxmlformats.org/officeDocument/2006/relationships" xmlns:m="http://schemas.openxmlformats.org/officeDocument/2006/math" xmlns:v="urn:schemas-microsoft-com:vml" xmlns:wp="http://schemas.openxmlformats.org/drawingml/2006/wordprocessingDrawing" xmlns:w10="urn:schemas-microsoft-com:office:word" xmlns:w="http://schemas.openxmlformats.org/wordprocessingml/2006/main" xmlns:wne="http://schemas.microsoft.com/office/word/2006/wordml">
+<w:numbering xmlns:wpc="http://schemas.microsoft.com/office/word/2010/wordprocessingCanvas" xmlns:mc="http://schemas.openxmlformats.org/markup-compatibility/2006" xmlns:o="urn:schemas-microsoft-com:office:office" xmlns:r="http://schemas.openxmlformats.org/officeDocument/2006/relationships" xmlns:m="http://schemas.openxmlformats.org/officeDocument/2006/math" xmlns:v="urn:schemas-microsoft-com:vml" xmlns:wp14="http://schemas.microsoft.com/office/word/2010/wordprocessingDrawing" xmlns:wp="http://schemas.openxmlformats.org/drawingml/2006/wordprocessingDrawing" xmlns:w10="urn:schemas-microsoft-com:office:word" xmlns:w="http://schemas.openxmlformats.org/wordprocessingml/2006/main" xmlns:w14="http://schemas.microsoft.com/office/word/2010/wordml" xmlns:w15="http://schemas.microsoft.com/office/word/2012/wordml" xmlns:wpg="http://schemas.microsoft.com/office/word/2010/wordprocessingGroup" xmlns:wpi="http://schemas.microsoft.com/office/word/2010/wordprocessingInk" xmlns:wne="http://schemas.microsoft.com/office/word/2006/wordml" xmlns:wps="http://schemas.microsoft.com/office/word/2010/wordprocessingShape" mc:Ignorable="w14 w15 wp14">
   <w:abstractNum w:abstractNumId="0">
     <w:nsid w:val="02C56C5D"/>
     <w:multiLevelType w:val="hybridMultilevel"/>
@@ -45578,6 +45765,119 @@
     </w:lvl>
   </w:abstractNum>
   <w:abstractNum w:abstractNumId="55">
+    <w:nsid w:val="637848B5"/>
+    <w:multiLevelType w:val="hybridMultilevel"/>
+    <w:tmpl w:val="29029DBA"/>
+    <w:lvl w:ilvl="0" w:tplc="04090001">
+      <w:start w:val="1"/>
+      <w:numFmt w:val="bullet"/>
+      <w:lvlText w:val=""/>
+      <w:lvlJc w:val="left"/>
+      <w:pPr>
+        <w:ind w:left="720" w:hanging="360"/>
+      </w:pPr>
+      <w:rPr>
+        <w:rFonts w:ascii="Symbol" w:hAnsi="Symbol" w:hint="default"/>
+      </w:rPr>
+    </w:lvl>
+    <w:lvl w:ilvl="1" w:tplc="04090003" w:tentative="1">
+      <w:start w:val="1"/>
+      <w:numFmt w:val="bullet"/>
+      <w:lvlText w:val="o"/>
+      <w:lvlJc w:val="left"/>
+      <w:pPr>
+        <w:ind w:left="1440" w:hanging="360"/>
+      </w:pPr>
+      <w:rPr>
+        <w:rFonts w:ascii="Courier New" w:hAnsi="Courier New" w:cs="Courier New" w:hint="default"/>
+      </w:rPr>
+    </w:lvl>
+    <w:lvl w:ilvl="2" w:tplc="04090005" w:tentative="1">
+      <w:start w:val="1"/>
+      <w:numFmt w:val="bullet"/>
+      <w:lvlText w:val=""/>
+      <w:lvlJc w:val="left"/>
+      <w:pPr>
+        <w:ind w:left="2160" w:hanging="360"/>
+      </w:pPr>
+      <w:rPr>
+        <w:rFonts w:ascii="Wingdings" w:hAnsi="Wingdings" w:hint="default"/>
+      </w:rPr>
+    </w:lvl>
+    <w:lvl w:ilvl="3" w:tplc="04090001" w:tentative="1">
+      <w:start w:val="1"/>
+      <w:numFmt w:val="bullet"/>
+      <w:lvlText w:val=""/>
+      <w:lvlJc w:val="left"/>
+      <w:pPr>
+        <w:ind w:left="2880" w:hanging="360"/>
+      </w:pPr>
+      <w:rPr>
+        <w:rFonts w:ascii="Symbol" w:hAnsi="Symbol" w:hint="default"/>
+      </w:rPr>
+    </w:lvl>
+    <w:lvl w:ilvl="4" w:tplc="04090003" w:tentative="1">
+      <w:start w:val="1"/>
+      <w:numFmt w:val="bullet"/>
+      <w:lvlText w:val="o"/>
+      <w:lvlJc w:val="left"/>
+      <w:pPr>
+        <w:ind w:left="3600" w:hanging="360"/>
+      </w:pPr>
+      <w:rPr>
+        <w:rFonts w:ascii="Courier New" w:hAnsi="Courier New" w:cs="Courier New" w:hint="default"/>
+      </w:rPr>
+    </w:lvl>
+    <w:lvl w:ilvl="5" w:tplc="04090005" w:tentative="1">
+      <w:start w:val="1"/>
+      <w:numFmt w:val="bullet"/>
+      <w:lvlText w:val=""/>
+      <w:lvlJc w:val="left"/>
+      <w:pPr>
+        <w:ind w:left="4320" w:hanging="360"/>
+      </w:pPr>
+      <w:rPr>
+        <w:rFonts w:ascii="Wingdings" w:hAnsi="Wingdings" w:hint="default"/>
+      </w:rPr>
+    </w:lvl>
+    <w:lvl w:ilvl="6" w:tplc="04090001" w:tentative="1">
+      <w:start w:val="1"/>
+      <w:numFmt w:val="bullet"/>
+      <w:lvlText w:val=""/>
+      <w:lvlJc w:val="left"/>
+      <w:pPr>
+        <w:ind w:left="5040" w:hanging="360"/>
+      </w:pPr>
+      <w:rPr>
+        <w:rFonts w:ascii="Symbol" w:hAnsi="Symbol" w:hint="default"/>
+      </w:rPr>
+    </w:lvl>
+    <w:lvl w:ilvl="7" w:tplc="04090003" w:tentative="1">
+      <w:start w:val="1"/>
+      <w:numFmt w:val="bullet"/>
+      <w:lvlText w:val="o"/>
+      <w:lvlJc w:val="left"/>
+      <w:pPr>
+        <w:ind w:left="5760" w:hanging="360"/>
+      </w:pPr>
+      <w:rPr>
+        <w:rFonts w:ascii="Courier New" w:hAnsi="Courier New" w:cs="Courier New" w:hint="default"/>
+      </w:rPr>
+    </w:lvl>
+    <w:lvl w:ilvl="8" w:tplc="04090005" w:tentative="1">
+      <w:start w:val="1"/>
+      <w:numFmt w:val="bullet"/>
+      <w:lvlText w:val=""/>
+      <w:lvlJc w:val="left"/>
+      <w:pPr>
+        <w:ind w:left="6480" w:hanging="360"/>
+      </w:pPr>
+      <w:rPr>
+        <w:rFonts w:ascii="Wingdings" w:hAnsi="Wingdings" w:hint="default"/>
+      </w:rPr>
+    </w:lvl>
+  </w:abstractNum>
+  <w:abstractNum w:abstractNumId="56">
     <w:nsid w:val="64985D26"/>
     <w:multiLevelType w:val="hybridMultilevel"/>
     <w:tmpl w:val="9EE4356E"/>
@@ -45690,7 +45990,7 @@
       </w:rPr>
     </w:lvl>
   </w:abstractNum>
-  <w:abstractNum w:abstractNumId="56">
+  <w:abstractNum w:abstractNumId="57">
     <w:nsid w:val="65442850"/>
     <w:multiLevelType w:val="hybridMultilevel"/>
     <w:tmpl w:val="84E00518"/>
@@ -45803,7 +46103,7 @@
       </w:rPr>
     </w:lvl>
   </w:abstractNum>
-  <w:abstractNum w:abstractNumId="57">
+  <w:abstractNum w:abstractNumId="58">
     <w:nsid w:val="675D2DE0"/>
     <w:multiLevelType w:val="hybridMultilevel"/>
     <w:tmpl w:val="D1740E82"/>
@@ -45916,7 +46216,7 @@
       </w:rPr>
     </w:lvl>
   </w:abstractNum>
-  <w:abstractNum w:abstractNumId="58">
+  <w:abstractNum w:abstractNumId="59">
     <w:nsid w:val="67987B1E"/>
     <w:multiLevelType w:val="multilevel"/>
     <w:tmpl w:val="049E596E"/>
@@ -46065,7 +46365,7 @@
       </w:rPr>
     </w:lvl>
   </w:abstractNum>
-  <w:abstractNum w:abstractNumId="59">
+  <w:abstractNum w:abstractNumId="60">
     <w:nsid w:val="6AA766DF"/>
     <w:multiLevelType w:val="hybridMultilevel"/>
     <w:tmpl w:val="82F0B20E"/>
@@ -46151,7 +46451,7 @@
       </w:pPr>
     </w:lvl>
   </w:abstractNum>
-  <w:abstractNum w:abstractNumId="60">
+  <w:abstractNum w:abstractNumId="61">
     <w:nsid w:val="6E270AFC"/>
     <w:multiLevelType w:val="hybridMultilevel"/>
     <w:tmpl w:val="320A1A1A"/>
@@ -46264,7 +46564,7 @@
       </w:rPr>
     </w:lvl>
   </w:abstractNum>
-  <w:abstractNum w:abstractNumId="61">
+  <w:abstractNum w:abstractNumId="62">
     <w:nsid w:val="72E17E9B"/>
     <w:multiLevelType w:val="multilevel"/>
     <w:tmpl w:val="936C2148"/>
@@ -46413,7 +46713,7 @@
       </w:rPr>
     </w:lvl>
   </w:abstractNum>
-  <w:abstractNum w:abstractNumId="62">
+  <w:abstractNum w:abstractNumId="63">
     <w:nsid w:val="73FC53E5"/>
     <w:multiLevelType w:val="hybridMultilevel"/>
     <w:tmpl w:val="198463E2"/>
@@ -46499,7 +46799,7 @@
       </w:pPr>
     </w:lvl>
   </w:abstractNum>
-  <w:abstractNum w:abstractNumId="63">
+  <w:abstractNum w:abstractNumId="64">
     <w:nsid w:val="74331BC3"/>
     <w:multiLevelType w:val="hybridMultilevel"/>
     <w:tmpl w:val="87A2FC3C"/>
@@ -46612,7 +46912,7 @@
       </w:rPr>
     </w:lvl>
   </w:abstractNum>
-  <w:abstractNum w:abstractNumId="64">
+  <w:abstractNum w:abstractNumId="65">
     <w:nsid w:val="776C49C6"/>
     <w:multiLevelType w:val="hybridMultilevel"/>
     <w:tmpl w:val="FD46EFA4"/>
@@ -46725,7 +47025,7 @@
       </w:rPr>
     </w:lvl>
   </w:abstractNum>
-  <w:abstractNum w:abstractNumId="65">
+  <w:abstractNum w:abstractNumId="66">
     <w:nsid w:val="793076EE"/>
     <w:multiLevelType w:val="hybridMultilevel"/>
     <w:tmpl w:val="8DF8C4B8"/>
@@ -46814,7 +47114,7 @@
       </w:pPr>
     </w:lvl>
   </w:abstractNum>
-  <w:abstractNum w:abstractNumId="66">
+  <w:abstractNum w:abstractNumId="67">
     <w:nsid w:val="7C8415AB"/>
     <w:multiLevelType w:val="multilevel"/>
     <w:tmpl w:val="1A404B2A"/>
@@ -46927,7 +47227,7 @@
       </w:rPr>
     </w:lvl>
   </w:abstractNum>
-  <w:abstractNum w:abstractNumId="67">
+  <w:abstractNum w:abstractNumId="68">
     <w:nsid w:val="7D4D5372"/>
     <w:multiLevelType w:val="multilevel"/>
     <w:tmpl w:val="EEB4120C"/>
@@ -47076,7 +47376,7 @@
       </w:rPr>
     </w:lvl>
   </w:abstractNum>
-  <w:abstractNum w:abstractNumId="68">
+  <w:abstractNum w:abstractNumId="69">
     <w:nsid w:val="7D770598"/>
     <w:multiLevelType w:val="hybridMultilevel"/>
     <w:tmpl w:val="51882036"/>
@@ -47206,7 +47506,7 @@
     <w:abstractNumId w:val="5"/>
   </w:num>
   <w:num w:numId="6">
-    <w:abstractNumId w:val="64"/>
+    <w:abstractNumId w:val="65"/>
   </w:num>
   <w:num w:numId="7">
     <w:abstractNumId w:val="42"/>
@@ -47224,10 +47524,10 @@
     <w:abstractNumId w:val="45"/>
   </w:num>
   <w:num w:numId="12">
-    <w:abstractNumId w:val="66"/>
+    <w:abstractNumId w:val="67"/>
   </w:num>
   <w:num w:numId="13">
-    <w:abstractNumId w:val="61"/>
+    <w:abstractNumId w:val="62"/>
   </w:num>
   <w:num w:numId="14">
     <w:abstractNumId w:val="53"/>
@@ -47245,7 +47545,7 @@
     <w:abstractNumId w:val="38"/>
   </w:num>
   <w:num w:numId="19">
-    <w:abstractNumId w:val="56"/>
+    <w:abstractNumId w:val="57"/>
   </w:num>
   <w:num w:numId="20">
     <w:abstractNumId w:val="10"/>
@@ -47254,7 +47554,7 @@
     <w:abstractNumId w:val="46"/>
   </w:num>
   <w:num w:numId="22">
-    <w:abstractNumId w:val="55"/>
+    <w:abstractNumId w:val="56"/>
   </w:num>
   <w:num w:numId="23">
     <w:abstractNumId w:val="43"/>
@@ -47263,19 +47563,19 @@
     <w:abstractNumId w:val="28"/>
   </w:num>
   <w:num w:numId="25">
-    <w:abstractNumId w:val="63"/>
+    <w:abstractNumId w:val="64"/>
   </w:num>
   <w:num w:numId="26">
     <w:abstractNumId w:val="2"/>
   </w:num>
   <w:num w:numId="27">
-    <w:abstractNumId w:val="67"/>
+    <w:abstractNumId w:val="68"/>
   </w:num>
   <w:num w:numId="28">
     <w:abstractNumId w:val="40"/>
   </w:num>
   <w:num w:numId="29">
-    <w:abstractNumId w:val="58"/>
+    <w:abstractNumId w:val="59"/>
   </w:num>
   <w:num w:numId="30">
     <w:abstractNumId w:val="41"/>
@@ -47293,7 +47593,7 @@
     <w:abstractNumId w:val="24"/>
   </w:num>
   <w:num w:numId="35">
-    <w:abstractNumId w:val="60"/>
+    <w:abstractNumId w:val="61"/>
   </w:num>
   <w:num w:numId="36">
     <w:abstractNumId w:val="31"/>
@@ -47302,7 +47602,7 @@
     <w:abstractNumId w:val="22"/>
   </w:num>
   <w:num w:numId="38">
-    <w:abstractNumId w:val="57"/>
+    <w:abstractNumId w:val="58"/>
   </w:num>
   <w:num w:numId="39">
     <w:abstractNumId w:val="29"/>
@@ -47350,7 +47650,7 @@
     <w:abstractNumId w:val="54"/>
   </w:num>
   <w:num w:numId="54">
-    <w:abstractNumId w:val="62"/>
+    <w:abstractNumId w:val="63"/>
   </w:num>
   <w:num w:numId="55">
     <w:abstractNumId w:val="52"/>
@@ -47362,7 +47662,7 @@
     <w:abstractNumId w:val="19"/>
   </w:num>
   <w:num w:numId="58">
-    <w:abstractNumId w:val="68"/>
+    <w:abstractNumId w:val="69"/>
   </w:num>
   <w:num w:numId="59">
     <w:abstractNumId w:val="27"/>
@@ -47371,7 +47671,7 @@
     <w:abstractNumId w:val="17"/>
   </w:num>
   <w:num w:numId="61">
-    <w:abstractNumId w:val="59"/>
+    <w:abstractNumId w:val="60"/>
   </w:num>
   <w:num w:numId="62">
     <w:abstractNumId w:val="37"/>
@@ -47380,7 +47680,7 @@
     <w:abstractNumId w:val="34"/>
   </w:num>
   <w:num w:numId="64">
-    <w:abstractNumId w:val="65"/>
+    <w:abstractNumId w:val="66"/>
   </w:num>
   <w:num w:numId="65">
     <w:abstractNumId w:val="13"/>
@@ -47397,12 +47697,15 @@
   <w:num w:numId="69">
     <w:abstractNumId w:val="51"/>
   </w:num>
+  <w:num w:numId="70">
+    <w:abstractNumId w:val="55"/>
+  </w:num>
   <w:numIdMacAtCleanup w:val="69"/>
 </w:numbering>
 </file>
 
 <file path=word/styles.xml><?xml version="1.0" encoding="utf-8"?>
-<w:styles xmlns:r="http://schemas.openxmlformats.org/officeDocument/2006/relationships" xmlns:w="http://schemas.openxmlformats.org/wordprocessingml/2006/main">
+<w:styles xmlns:mc="http://schemas.openxmlformats.org/markup-compatibility/2006" xmlns:r="http://schemas.openxmlformats.org/officeDocument/2006/relationships" xmlns:w="http://schemas.openxmlformats.org/wordprocessingml/2006/main" xmlns:w14="http://schemas.microsoft.com/office/word/2010/wordml" xmlns:w15="http://schemas.microsoft.com/office/word/2012/wordml" mc:Ignorable="w14 w15">
   <w:docDefaults>
     <w:rPrDefault>
       <w:rPr>
@@ -47412,274 +47715,378 @@
     </w:rPrDefault>
     <w:pPrDefault/>
   </w:docDefaults>
-  <w:latentStyles w:defLockedState="0" w:defUIPriority="99" w:defSemiHidden="1" w:defUnhideWhenUsed="1" w:defQFormat="0" w:count="267">
-    <w:lsdException w:name="Normal" w:semiHidden="0" w:uiPriority="0" w:unhideWhenUsed="0" w:qFormat="1"/>
-    <w:lsdException w:name="heading 1" w:semiHidden="0" w:unhideWhenUsed="0" w:qFormat="1"/>
-    <w:lsdException w:name="heading 2" w:semiHidden="0" w:uiPriority="0" w:unhideWhenUsed="0" w:qFormat="1"/>
-    <w:lsdException w:name="heading 3" w:semiHidden="0" w:uiPriority="0" w:unhideWhenUsed="0" w:qFormat="1"/>
-    <w:lsdException w:name="heading 4" w:semiHidden="0" w:uiPriority="0" w:unhideWhenUsed="0" w:qFormat="1"/>
-    <w:lsdException w:name="heading 5" w:semiHidden="0" w:uiPriority="0" w:unhideWhenUsed="0" w:qFormat="1"/>
-    <w:lsdException w:name="heading 6" w:semiHidden="0" w:uiPriority="0" w:unhideWhenUsed="0" w:qFormat="1"/>
-    <w:lsdException w:name="heading 7" w:uiPriority="0" w:qFormat="1"/>
-    <w:lsdException w:name="heading 8" w:uiPriority="0" w:qFormat="1"/>
-    <w:lsdException w:name="heading 9" w:uiPriority="0" w:qFormat="1"/>
-    <w:lsdException w:name="index 1" w:locked="1"/>
-    <w:lsdException w:name="index 2" w:locked="1"/>
-    <w:lsdException w:name="index 3" w:locked="1"/>
-    <w:lsdException w:name="index 4" w:locked="1"/>
-    <w:lsdException w:name="index 5" w:locked="1"/>
-    <w:lsdException w:name="index 6" w:locked="1"/>
-    <w:lsdException w:name="index 7" w:locked="1"/>
-    <w:lsdException w:name="index 8" w:locked="1"/>
-    <w:lsdException w:name="index 9" w:locked="1"/>
-    <w:lsdException w:name="toc 1" w:semiHidden="0" w:uiPriority="39" w:unhideWhenUsed="0"/>
-    <w:lsdException w:name="toc 2" w:semiHidden="0" w:uiPriority="0" w:unhideWhenUsed="0"/>
-    <w:lsdException w:name="toc 3" w:semiHidden="0" w:uiPriority="39" w:unhideWhenUsed="0"/>
-    <w:lsdException w:name="toc 4" w:semiHidden="0" w:uiPriority="0" w:unhideWhenUsed="0"/>
-    <w:lsdException w:name="toc 5" w:semiHidden="0" w:uiPriority="0" w:unhideWhenUsed="0"/>
-    <w:lsdException w:name="toc 6" w:semiHidden="0" w:uiPriority="0" w:unhideWhenUsed="0"/>
-    <w:lsdException w:name="toc 7" w:semiHidden="0" w:uiPriority="0" w:unhideWhenUsed="0"/>
-    <w:lsdException w:name="toc 8" w:semiHidden="0" w:uiPriority="0" w:unhideWhenUsed="0"/>
-    <w:lsdException w:name="toc 9" w:semiHidden="0" w:uiPriority="0" w:unhideWhenUsed="0"/>
-    <w:lsdException w:name="Normal Indent" w:locked="1"/>
-    <w:lsdException w:name="footnote text" w:locked="1"/>
-    <w:lsdException w:name="annotation text" w:locked="1"/>
-    <w:lsdException w:name="header" w:locked="1"/>
-    <w:lsdException w:name="footer" w:locked="1"/>
-    <w:lsdException w:name="index heading" w:locked="1"/>
-    <w:lsdException w:name="caption" w:semiHidden="0" w:uiPriority="0" w:unhideWhenUsed="0" w:qFormat="1"/>
-    <w:lsdException w:name="table of figures" w:locked="1"/>
-    <w:lsdException w:name="envelope address" w:locked="1"/>
-    <w:lsdException w:name="envelope return" w:locked="1"/>
-    <w:lsdException w:name="footnote reference" w:locked="1"/>
-    <w:lsdException w:name="annotation reference" w:locked="1"/>
-    <w:lsdException w:name="line number" w:locked="1"/>
-    <w:lsdException w:name="page number" w:locked="1"/>
-    <w:lsdException w:name="endnote reference" w:locked="1"/>
-    <w:lsdException w:name="endnote text" w:locked="1"/>
-    <w:lsdException w:name="table of authorities" w:locked="1"/>
-    <w:lsdException w:name="macro" w:locked="1"/>
-    <w:lsdException w:name="toa heading" w:locked="1"/>
-    <w:lsdException w:name="List" w:locked="1"/>
-    <w:lsdException w:name="List Bullet" w:locked="1"/>
-    <w:lsdException w:name="List Number" w:locked="1"/>
-    <w:lsdException w:name="List 2" w:locked="1"/>
-    <w:lsdException w:name="List 3" w:locked="1"/>
-    <w:lsdException w:name="List 4" w:locked="1"/>
-    <w:lsdException w:name="List 5" w:locked="1"/>
-    <w:lsdException w:name="List Bullet 2" w:locked="1"/>
-    <w:lsdException w:name="List Bullet 3" w:locked="1"/>
-    <w:lsdException w:name="List Bullet 4" w:locked="1"/>
-    <w:lsdException w:name="List Bullet 5" w:locked="1"/>
-    <w:lsdException w:name="List Number 2" w:locked="1"/>
-    <w:lsdException w:name="List Number 3" w:locked="1"/>
-    <w:lsdException w:name="List Number 4" w:locked="1"/>
-    <w:lsdException w:name="List Number 5" w:locked="1"/>
-    <w:lsdException w:name="Title" w:semiHidden="0" w:uiPriority="0" w:unhideWhenUsed="0" w:qFormat="1"/>
-    <w:lsdException w:name="Closing" w:locked="1"/>
-    <w:lsdException w:name="Signature" w:locked="1"/>
-    <w:lsdException w:name="Default Paragraph Font" w:semiHidden="0" w:uiPriority="0" w:unhideWhenUsed="0"/>
-    <w:lsdException w:name="Body Text" w:locked="1"/>
-    <w:lsdException w:name="Body Text Indent" w:locked="1"/>
-    <w:lsdException w:name="List Continue" w:locked="1"/>
-    <w:lsdException w:name="List Continue 2" w:locked="1"/>
-    <w:lsdException w:name="List Continue 3" w:locked="1"/>
-    <w:lsdException w:name="List Continue 4" w:locked="1"/>
-    <w:lsdException w:name="List Continue 5" w:locked="1"/>
-    <w:lsdException w:name="Message Header" w:locked="1"/>
-    <w:lsdException w:name="Subtitle" w:semiHidden="0" w:uiPriority="0" w:unhideWhenUsed="0" w:qFormat="1"/>
-    <w:lsdException w:name="Salutation" w:locked="1"/>
-    <w:lsdException w:name="Date" w:locked="1"/>
-    <w:lsdException w:name="Body Text First Indent" w:locked="1"/>
-    <w:lsdException w:name="Body Text First Indent 2" w:locked="1"/>
-    <w:lsdException w:name="Note Heading" w:locked="1"/>
-    <w:lsdException w:name="Body Text 2" w:locked="1"/>
-    <w:lsdException w:name="Body Text 3" w:locked="1"/>
-    <w:lsdException w:name="Body Text Indent 2" w:locked="1"/>
-    <w:lsdException w:name="Body Text Indent 3" w:locked="1"/>
-    <w:lsdException w:name="Block Text" w:locked="1"/>
-    <w:lsdException w:name="Hyperlink" w:locked="1"/>
-    <w:lsdException w:name="FollowedHyperlink" w:locked="1"/>
-    <w:lsdException w:name="Strong" w:semiHidden="0" w:uiPriority="22" w:unhideWhenUsed="0" w:qFormat="1"/>
-    <w:lsdException w:name="Emphasis" w:semiHidden="0" w:uiPriority="20" w:unhideWhenUsed="0" w:qFormat="1"/>
-    <w:lsdException w:name="Document Map" w:locked="1"/>
-    <w:lsdException w:name="Plain Text" w:locked="1"/>
-    <w:lsdException w:name="E-mail Signature" w:locked="1"/>
-    <w:lsdException w:name="HTML Top of Form" w:locked="1"/>
-    <w:lsdException w:name="HTML Bottom of Form" w:locked="1"/>
-    <w:lsdException w:name="Normal (Web)" w:locked="1"/>
-    <w:lsdException w:name="HTML Acronym" w:locked="1"/>
-    <w:lsdException w:name="HTML Address" w:locked="1"/>
-    <w:lsdException w:name="HTML Cite" w:locked="1"/>
-    <w:lsdException w:name="HTML Code" w:locked="1"/>
-    <w:lsdException w:name="HTML Definition" w:locked="1"/>
-    <w:lsdException w:name="HTML Keyboard" w:locked="1"/>
-    <w:lsdException w:name="HTML Preformatted" w:locked="1"/>
-    <w:lsdException w:name="HTML Sample" w:locked="1"/>
-    <w:lsdException w:name="HTML Typewriter" w:locked="1"/>
-    <w:lsdException w:name="HTML Variable" w:locked="1"/>
-    <w:lsdException w:name="Normal Table" w:locked="1"/>
-    <w:lsdException w:name="annotation subject" w:locked="1"/>
-    <w:lsdException w:name="No List" w:locked="1"/>
-    <w:lsdException w:name="Outline List 1" w:locked="1"/>
-    <w:lsdException w:name="Outline List 2" w:locked="1"/>
-    <w:lsdException w:name="Outline List 3" w:locked="1"/>
-    <w:lsdException w:name="Table Simple 1" w:locked="1"/>
-    <w:lsdException w:name="Table Simple 2" w:locked="1"/>
-    <w:lsdException w:name="Table Simple 3" w:locked="1"/>
-    <w:lsdException w:name="Table Classic 1" w:locked="1"/>
-    <w:lsdException w:name="Table Classic 2" w:locked="1"/>
-    <w:lsdException w:name="Table Classic 3" w:locked="1"/>
-    <w:lsdException w:name="Table Classic 4" w:locked="1"/>
-    <w:lsdException w:name="Table Colorful 1" w:locked="1"/>
-    <w:lsdException w:name="Table Colorful 2" w:locked="1"/>
-    <w:lsdException w:name="Table Colorful 3" w:locked="1"/>
-    <w:lsdException w:name="Table Columns 1" w:locked="1"/>
-    <w:lsdException w:name="Table Columns 2" w:locked="1"/>
-    <w:lsdException w:name="Table Columns 3" w:locked="1"/>
-    <w:lsdException w:name="Table Columns 4" w:locked="1"/>
-    <w:lsdException w:name="Table Columns 5" w:locked="1"/>
-    <w:lsdException w:name="Table Grid 1" w:locked="1"/>
-    <w:lsdException w:name="Table Grid 2" w:locked="1"/>
-    <w:lsdException w:name="Table Grid 3" w:locked="1"/>
-    <w:lsdException w:name="Table Grid 4" w:locked="1"/>
-    <w:lsdException w:name="Table Grid 5" w:locked="1"/>
-    <w:lsdException w:name="Table Grid 6" w:locked="1"/>
-    <w:lsdException w:name="Table Grid 7" w:locked="1"/>
-    <w:lsdException w:name="Table Grid 8" w:locked="1"/>
-    <w:lsdException w:name="Table List 1" w:locked="1"/>
-    <w:lsdException w:name="Table List 2" w:locked="1"/>
-    <w:lsdException w:name="Table List 3" w:locked="1"/>
-    <w:lsdException w:name="Table List 4" w:locked="1"/>
-    <w:lsdException w:name="Table List 5" w:locked="1"/>
-    <w:lsdException w:name="Table List 6" w:locked="1"/>
-    <w:lsdException w:name="Table List 7" w:locked="1"/>
-    <w:lsdException w:name="Table List 8" w:locked="1"/>
-    <w:lsdException w:name="Table 3D effects 1" w:locked="1"/>
-    <w:lsdException w:name="Table 3D effects 2" w:locked="1"/>
-    <w:lsdException w:name="Table 3D effects 3" w:locked="1"/>
-    <w:lsdException w:name="Table Contemporary" w:locked="1"/>
-    <w:lsdException w:name="Table Elegant" w:locked="1"/>
-    <w:lsdException w:name="Table Professional" w:locked="1"/>
-    <w:lsdException w:name="Table Subtle 1" w:locked="1"/>
-    <w:lsdException w:name="Table Subtle 2" w:locked="1"/>
-    <w:lsdException w:name="Table Web 1" w:locked="1"/>
-    <w:lsdException w:name="Table Web 2" w:locked="1"/>
-    <w:lsdException w:name="Table Web 3" w:locked="1"/>
-    <w:lsdException w:name="Balloon Text" w:locked="1"/>
-    <w:lsdException w:name="Table Grid" w:semiHidden="0" w:uiPriority="0" w:unhideWhenUsed="0"/>
-    <w:lsdException w:name="Table Theme" w:locked="1"/>
-    <w:lsdException w:name="Placeholder Text" w:unhideWhenUsed="0"/>
-    <w:lsdException w:name="No Spacing" w:semiHidden="0" w:uiPriority="1" w:unhideWhenUsed="0" w:qFormat="1"/>
-    <w:lsdException w:name="Light Shading" w:semiHidden="0" w:uiPriority="60" w:unhideWhenUsed="0"/>
-    <w:lsdException w:name="Light List" w:semiHidden="0" w:uiPriority="61" w:unhideWhenUsed="0"/>
-    <w:lsdException w:name="Light Grid" w:semiHidden="0" w:uiPriority="62" w:unhideWhenUsed="0"/>
-    <w:lsdException w:name="Medium Shading 1" w:semiHidden="0" w:uiPriority="63" w:unhideWhenUsed="0"/>
-    <w:lsdException w:name="Medium Shading 2" w:semiHidden="0" w:uiPriority="64" w:unhideWhenUsed="0"/>
-    <w:lsdException w:name="Medium List 1" w:semiHidden="0" w:uiPriority="65" w:unhideWhenUsed="0"/>
-    <w:lsdException w:name="Medium List 2" w:semiHidden="0" w:uiPriority="66" w:unhideWhenUsed="0"/>
-    <w:lsdException w:name="Medium Grid 1" w:semiHidden="0" w:uiPriority="67" w:unhideWhenUsed="0"/>
-    <w:lsdException w:name="Medium Grid 2" w:semiHidden="0" w:uiPriority="68" w:unhideWhenUsed="0"/>
-    <w:lsdException w:name="Medium Grid 3" w:semiHidden="0" w:uiPriority="69" w:unhideWhenUsed="0"/>
-    <w:lsdException w:name="Dark List" w:semiHidden="0" w:uiPriority="70" w:unhideWhenUsed="0"/>
-    <w:lsdException w:name="Colorful Shading" w:semiHidden="0" w:uiPriority="71" w:unhideWhenUsed="0"/>
-    <w:lsdException w:name="Colorful List" w:semiHidden="0" w:uiPriority="72" w:unhideWhenUsed="0"/>
-    <w:lsdException w:name="Colorful Grid" w:semiHidden="0" w:uiPriority="73" w:unhideWhenUsed="0"/>
-    <w:lsdException w:name="Light Shading Accent 1" w:semiHidden="0" w:uiPriority="60" w:unhideWhenUsed="0"/>
-    <w:lsdException w:name="Light List Accent 1" w:semiHidden="0" w:uiPriority="61" w:unhideWhenUsed="0"/>
-    <w:lsdException w:name="Light Grid Accent 1" w:semiHidden="0" w:uiPriority="62" w:unhideWhenUsed="0"/>
-    <w:lsdException w:name="Medium Shading 1 Accent 1" w:semiHidden="0" w:uiPriority="63" w:unhideWhenUsed="0"/>
-    <w:lsdException w:name="Medium Shading 2 Accent 1" w:semiHidden="0" w:uiPriority="64" w:unhideWhenUsed="0"/>
-    <w:lsdException w:name="Medium List 1 Accent 1" w:semiHidden="0" w:uiPriority="65" w:unhideWhenUsed="0"/>
-    <w:lsdException w:name="Revision" w:unhideWhenUsed="0"/>
-    <w:lsdException w:name="List Paragraph" w:semiHidden="0" w:uiPriority="34" w:unhideWhenUsed="0" w:qFormat="1"/>
-    <w:lsdException w:name="Quote" w:semiHidden="0" w:uiPriority="29" w:unhideWhenUsed="0" w:qFormat="1"/>
-    <w:lsdException w:name="Intense Quote" w:semiHidden="0" w:uiPriority="30" w:unhideWhenUsed="0" w:qFormat="1"/>
-    <w:lsdException w:name="Medium List 2 Accent 1" w:semiHidden="0" w:uiPriority="66" w:unhideWhenUsed="0"/>
-    <w:lsdException w:name="Medium Grid 1 Accent 1" w:semiHidden="0" w:uiPriority="67" w:unhideWhenUsed="0"/>
-    <w:lsdException w:name="Medium Grid 2 Accent 1" w:semiHidden="0" w:uiPriority="68" w:unhideWhenUsed="0"/>
-    <w:lsdException w:name="Medium Grid 3 Accent 1" w:semiHidden="0" w:uiPriority="69" w:unhideWhenUsed="0"/>
-    <w:lsdException w:name="Dark List Accent 1" w:semiHidden="0" w:uiPriority="70" w:unhideWhenUsed="0"/>
-    <w:lsdException w:name="Colorful Shading Accent 1" w:semiHidden="0" w:uiPriority="71" w:unhideWhenUsed="0"/>
-    <w:lsdException w:name="Colorful List Accent 1" w:semiHidden="0" w:uiPriority="72" w:unhideWhenUsed="0"/>
-    <w:lsdException w:name="Colorful Grid Accent 1" w:semiHidden="0" w:uiPriority="73" w:unhideWhenUsed="0"/>
-    <w:lsdException w:name="Light Shading Accent 2" w:semiHidden="0" w:uiPriority="60" w:unhideWhenUsed="0"/>
-    <w:lsdException w:name="Light List Accent 2" w:semiHidden="0" w:uiPriority="61" w:unhideWhenUsed="0"/>
-    <w:lsdException w:name="Light Grid Accent 2" w:semiHidden="0" w:uiPriority="62" w:unhideWhenUsed="0"/>
-    <w:lsdException w:name="Medium Shading 1 Accent 2" w:semiHidden="0" w:uiPriority="63" w:unhideWhenUsed="0"/>
-    <w:lsdException w:name="Medium Shading 2 Accent 2" w:semiHidden="0" w:uiPriority="64" w:unhideWhenUsed="0"/>
-    <w:lsdException w:name="Medium List 1 Accent 2" w:semiHidden="0" w:uiPriority="65" w:unhideWhenUsed="0"/>
-    <w:lsdException w:name="Medium List 2 Accent 2" w:semiHidden="0" w:uiPriority="66" w:unhideWhenUsed="0"/>
-    <w:lsdException w:name="Medium Grid 1 Accent 2" w:semiHidden="0" w:uiPriority="67" w:unhideWhenUsed="0"/>
-    <w:lsdException w:name="Medium Grid 2 Accent 2" w:semiHidden="0" w:uiPriority="68" w:unhideWhenUsed="0"/>
-    <w:lsdException w:name="Medium Grid 3 Accent 2" w:semiHidden="0" w:uiPriority="69" w:unhideWhenUsed="0"/>
-    <w:lsdException w:name="Dark List Accent 2" w:semiHidden="0" w:uiPriority="70" w:unhideWhenUsed="0"/>
-    <w:lsdException w:name="Colorful Shading Accent 2" w:semiHidden="0" w:uiPriority="71" w:unhideWhenUsed="0"/>
-    <w:lsdException w:name="Colorful List Accent 2" w:semiHidden="0" w:uiPriority="72" w:unhideWhenUsed="0"/>
-    <w:lsdException w:name="Colorful Grid Accent 2" w:semiHidden="0" w:uiPriority="73" w:unhideWhenUsed="0"/>
-    <w:lsdException w:name="Light Shading Accent 3" w:semiHidden="0" w:uiPriority="60" w:unhideWhenUsed="0"/>
-    <w:lsdException w:name="Light List Accent 3" w:semiHidden="0" w:uiPriority="61" w:unhideWhenUsed="0"/>
-    <w:lsdException w:name="Light Grid Accent 3" w:semiHidden="0" w:uiPriority="62" w:unhideWhenUsed="0"/>
-    <w:lsdException w:name="Medium Shading 1 Accent 3" w:semiHidden="0" w:uiPriority="63" w:unhideWhenUsed="0"/>
-    <w:lsdException w:name="Medium Shading 2 Accent 3" w:semiHidden="0" w:uiPriority="64" w:unhideWhenUsed="0"/>
-    <w:lsdException w:name="Medium List 1 Accent 3" w:semiHidden="0" w:uiPriority="65" w:unhideWhenUsed="0"/>
-    <w:lsdException w:name="Medium List 2 Accent 3" w:semiHidden="0" w:uiPriority="66" w:unhideWhenUsed="0"/>
-    <w:lsdException w:name="Medium Grid 1 Accent 3" w:semiHidden="0" w:uiPriority="67" w:unhideWhenUsed="0"/>
-    <w:lsdException w:name="Medium Grid 2 Accent 3" w:semiHidden="0" w:uiPriority="68" w:unhideWhenUsed="0"/>
-    <w:lsdException w:name="Medium Grid 3 Accent 3" w:semiHidden="0" w:uiPriority="69" w:unhideWhenUsed="0"/>
-    <w:lsdException w:name="Dark List Accent 3" w:semiHidden="0" w:uiPriority="70" w:unhideWhenUsed="0"/>
-    <w:lsdException w:name="Colorful Shading Accent 3" w:semiHidden="0" w:uiPriority="71" w:unhideWhenUsed="0"/>
-    <w:lsdException w:name="Colorful List Accent 3" w:semiHidden="0" w:uiPriority="72" w:unhideWhenUsed="0"/>
-    <w:lsdException w:name="Colorful Grid Accent 3" w:semiHidden="0" w:uiPriority="73" w:unhideWhenUsed="0"/>
-    <w:lsdException w:name="Light Shading Accent 4" w:semiHidden="0" w:uiPriority="60" w:unhideWhenUsed="0"/>
-    <w:lsdException w:name="Light List Accent 4" w:semiHidden="0" w:uiPriority="61" w:unhideWhenUsed="0"/>
-    <w:lsdException w:name="Light Grid Accent 4" w:semiHidden="0" w:uiPriority="62" w:unhideWhenUsed="0"/>
-    <w:lsdException w:name="Medium Shading 1 Accent 4" w:semiHidden="0" w:uiPriority="63" w:unhideWhenUsed="0"/>
-    <w:lsdException w:name="Medium Shading 2 Accent 4" w:semiHidden="0" w:uiPriority="64" w:unhideWhenUsed="0"/>
-    <w:lsdException w:name="Medium List 1 Accent 4" w:semiHidden="0" w:uiPriority="65" w:unhideWhenUsed="0"/>
-    <w:lsdException w:name="Medium List 2 Accent 4" w:semiHidden="0" w:uiPriority="66" w:unhideWhenUsed="0"/>
-    <w:lsdException w:name="Medium Grid 1 Accent 4" w:semiHidden="0" w:uiPriority="67" w:unhideWhenUsed="0"/>
-    <w:lsdException w:name="Medium Grid 2 Accent 4" w:semiHidden="0" w:uiPriority="68" w:unhideWhenUsed="0"/>
-    <w:lsdException w:name="Medium Grid 3 Accent 4" w:semiHidden="0" w:uiPriority="69" w:unhideWhenUsed="0"/>
-    <w:lsdException w:name="Dark List Accent 4" w:semiHidden="0" w:uiPriority="70" w:unhideWhenUsed="0"/>
-    <w:lsdException w:name="Colorful Shading Accent 4" w:semiHidden="0" w:uiPriority="71" w:unhideWhenUsed="0"/>
-    <w:lsdException w:name="Colorful List Accent 4" w:semiHidden="0" w:uiPriority="72" w:unhideWhenUsed="0"/>
-    <w:lsdException w:name="Colorful Grid Accent 4" w:semiHidden="0" w:uiPriority="73" w:unhideWhenUsed="0"/>
-    <w:lsdException w:name="Light Shading Accent 5" w:semiHidden="0" w:uiPriority="60" w:unhideWhenUsed="0"/>
-    <w:lsdException w:name="Light List Accent 5" w:semiHidden="0" w:uiPriority="61" w:unhideWhenUsed="0"/>
-    <w:lsdException w:name="Light Grid Accent 5" w:semiHidden="0" w:uiPriority="62" w:unhideWhenUsed="0"/>
-    <w:lsdException w:name="Medium Shading 1 Accent 5" w:semiHidden="0" w:uiPriority="63" w:unhideWhenUsed="0"/>
-    <w:lsdException w:name="Medium Shading 2 Accent 5" w:semiHidden="0" w:uiPriority="64" w:unhideWhenUsed="0"/>
-    <w:lsdException w:name="Medium List 1 Accent 5" w:semiHidden="0" w:uiPriority="65" w:unhideWhenUsed="0"/>
-    <w:lsdException w:name="Medium List 2 Accent 5" w:semiHidden="0" w:uiPriority="66" w:unhideWhenUsed="0"/>
-    <w:lsdException w:name="Medium Grid 1 Accent 5" w:semiHidden="0" w:uiPriority="67" w:unhideWhenUsed="0"/>
-    <w:lsdException w:name="Medium Grid 2 Accent 5" w:semiHidden="0" w:uiPriority="68" w:unhideWhenUsed="0"/>
-    <w:lsdException w:name="Medium Grid 3 Accent 5" w:semiHidden="0" w:uiPriority="69" w:unhideWhenUsed="0"/>
-    <w:lsdException w:name="Dark List Accent 5" w:semiHidden="0" w:uiPriority="70" w:unhideWhenUsed="0"/>
-    <w:lsdException w:name="Colorful Shading Accent 5" w:semiHidden="0" w:uiPriority="71" w:unhideWhenUsed="0"/>
-    <w:lsdException w:name="Colorful List Accent 5" w:semiHidden="0" w:uiPriority="72" w:unhideWhenUsed="0"/>
-    <w:lsdException w:name="Colorful Grid Accent 5" w:semiHidden="0" w:uiPriority="73" w:unhideWhenUsed="0"/>
-    <w:lsdException w:name="Light Shading Accent 6" w:semiHidden="0" w:uiPriority="60" w:unhideWhenUsed="0"/>
-    <w:lsdException w:name="Light List Accent 6" w:semiHidden="0" w:uiPriority="61" w:unhideWhenUsed="0"/>
-    <w:lsdException w:name="Light Grid Accent 6" w:semiHidden="0" w:uiPriority="62" w:unhideWhenUsed="0"/>
-    <w:lsdException w:name="Medium Shading 1 Accent 6" w:semiHidden="0" w:uiPriority="63" w:unhideWhenUsed="0"/>
-    <w:lsdException w:name="Medium Shading 2 Accent 6" w:semiHidden="0" w:uiPriority="64" w:unhideWhenUsed="0"/>
-    <w:lsdException w:name="Medium List 1 Accent 6" w:semiHidden="0" w:uiPriority="65" w:unhideWhenUsed="0"/>
-    <w:lsdException w:name="Medium List 2 Accent 6" w:semiHidden="0" w:uiPriority="66" w:unhideWhenUsed="0"/>
-    <w:lsdException w:name="Medium Grid 1 Accent 6" w:semiHidden="0" w:uiPriority="67" w:unhideWhenUsed="0"/>
-    <w:lsdException w:name="Medium Grid 2 Accent 6" w:semiHidden="0" w:uiPriority="68" w:unhideWhenUsed="0"/>
-    <w:lsdException w:name="Medium Grid 3 Accent 6" w:semiHidden="0" w:uiPriority="69" w:unhideWhenUsed="0"/>
-    <w:lsdException w:name="Dark List Accent 6" w:semiHidden="0" w:uiPriority="70" w:unhideWhenUsed="0"/>
-    <w:lsdException w:name="Colorful Shading Accent 6" w:semiHidden="0" w:uiPriority="71" w:unhideWhenUsed="0"/>
-    <w:lsdException w:name="Colorful List Accent 6" w:semiHidden="0" w:uiPriority="72" w:unhideWhenUsed="0"/>
-    <w:lsdException w:name="Colorful Grid Accent 6" w:semiHidden="0" w:uiPriority="73" w:unhideWhenUsed="0"/>
-    <w:lsdException w:name="Subtle Emphasis" w:semiHidden="0" w:uiPriority="19" w:unhideWhenUsed="0" w:qFormat="1"/>
-    <w:lsdException w:name="Intense Emphasis" w:semiHidden="0" w:uiPriority="21" w:unhideWhenUsed="0" w:qFormat="1"/>
-    <w:lsdException w:name="Subtle Reference" w:semiHidden="0" w:uiPriority="31" w:unhideWhenUsed="0" w:qFormat="1"/>
-    <w:lsdException w:name="Intense Reference" w:semiHidden="0" w:uiPriority="32" w:unhideWhenUsed="0" w:qFormat="1"/>
-    <w:lsdException w:name="Book Title" w:semiHidden="0" w:uiPriority="33" w:unhideWhenUsed="0" w:qFormat="1"/>
-    <w:lsdException w:name="Bibliography" w:uiPriority="37"/>
-    <w:lsdException w:name="TOC Heading" w:semiHidden="0" w:uiPriority="39" w:unhideWhenUsed="0" w:qFormat="1"/>
+  <w:latentStyles w:defLockedState="0" w:defUIPriority="99" w:defSemiHidden="0" w:defUnhideWhenUsed="0" w:defQFormat="0" w:count="371">
+    <w:lsdException w:name="Normal" w:uiPriority="0" w:qFormat="1"/>
+    <w:lsdException w:name="heading 1" w:qFormat="1"/>
+    <w:lsdException w:name="heading 2" w:uiPriority="0" w:qFormat="1"/>
+    <w:lsdException w:name="heading 3" w:uiPriority="0" w:qFormat="1"/>
+    <w:lsdException w:name="heading 4" w:uiPriority="0" w:qFormat="1"/>
+    <w:lsdException w:name="heading 5" w:uiPriority="0" w:qFormat="1"/>
+    <w:lsdException w:name="heading 6" w:uiPriority="0" w:qFormat="1"/>
+    <w:lsdException w:name="heading 7" w:semiHidden="1" w:uiPriority="0" w:unhideWhenUsed="1" w:qFormat="1"/>
+    <w:lsdException w:name="heading 8" w:semiHidden="1" w:uiPriority="0" w:unhideWhenUsed="1" w:qFormat="1"/>
+    <w:lsdException w:name="heading 9" w:semiHidden="1" w:uiPriority="0" w:unhideWhenUsed="1" w:qFormat="1"/>
+    <w:lsdException w:name="index 1" w:locked="1" w:semiHidden="1" w:unhideWhenUsed="1"/>
+    <w:lsdException w:name="index 2" w:locked="1" w:semiHidden="1" w:unhideWhenUsed="1"/>
+    <w:lsdException w:name="index 3" w:locked="1" w:semiHidden="1" w:unhideWhenUsed="1"/>
+    <w:lsdException w:name="index 4" w:locked="1" w:semiHidden="1" w:unhideWhenUsed="1"/>
+    <w:lsdException w:name="index 5" w:locked="1" w:semiHidden="1" w:unhideWhenUsed="1"/>
+    <w:lsdException w:name="index 6" w:locked="1" w:semiHidden="1" w:unhideWhenUsed="1"/>
+    <w:lsdException w:name="index 7" w:locked="1" w:semiHidden="1" w:unhideWhenUsed="1"/>
+    <w:lsdException w:name="index 8" w:locked="1" w:semiHidden="1" w:unhideWhenUsed="1"/>
+    <w:lsdException w:name="index 9" w:locked="1" w:semiHidden="1" w:unhideWhenUsed="1"/>
+    <w:lsdException w:name="toc 1" w:uiPriority="39"/>
+    <w:lsdException w:name="toc 2" w:uiPriority="0"/>
+    <w:lsdException w:name="toc 3" w:uiPriority="39"/>
+    <w:lsdException w:name="toc 4" w:uiPriority="0"/>
+    <w:lsdException w:name="toc 5" w:uiPriority="0"/>
+    <w:lsdException w:name="toc 6" w:uiPriority="0"/>
+    <w:lsdException w:name="toc 7" w:uiPriority="0"/>
+    <w:lsdException w:name="toc 8" w:uiPriority="0"/>
+    <w:lsdException w:name="toc 9" w:uiPriority="0"/>
+    <w:lsdException w:name="Normal Indent" w:locked="1" w:semiHidden="1" w:unhideWhenUsed="1"/>
+    <w:lsdException w:name="footnote text" w:locked="1" w:semiHidden="1" w:unhideWhenUsed="1"/>
+    <w:lsdException w:name="annotation text" w:locked="1" w:semiHidden="1" w:unhideWhenUsed="1"/>
+    <w:lsdException w:name="header" w:locked="1" w:semiHidden="1" w:unhideWhenUsed="1"/>
+    <w:lsdException w:name="footer" w:locked="1" w:semiHidden="1" w:unhideWhenUsed="1"/>
+    <w:lsdException w:name="index heading" w:locked="1" w:semiHidden="1" w:unhideWhenUsed="1"/>
+    <w:lsdException w:name="caption" w:uiPriority="0" w:qFormat="1"/>
+    <w:lsdException w:name="table of figures" w:locked="1" w:semiHidden="1" w:unhideWhenUsed="1"/>
+    <w:lsdException w:name="envelope address" w:locked="1" w:semiHidden="1" w:unhideWhenUsed="1"/>
+    <w:lsdException w:name="envelope return" w:locked="1" w:semiHidden="1" w:unhideWhenUsed="1"/>
+    <w:lsdException w:name="footnote reference" w:locked="1" w:semiHidden="1" w:unhideWhenUsed="1"/>
+    <w:lsdException w:name="annotation reference" w:locked="1" w:semiHidden="1" w:unhideWhenUsed="1"/>
+    <w:lsdException w:name="line number" w:locked="1" w:semiHidden="1" w:unhideWhenUsed="1"/>
+    <w:lsdException w:name="page number" w:locked="1" w:semiHidden="1" w:unhideWhenUsed="1"/>
+    <w:lsdException w:name="endnote reference" w:locked="1" w:semiHidden="1" w:unhideWhenUsed="1"/>
+    <w:lsdException w:name="endnote text" w:locked="1" w:semiHidden="1" w:unhideWhenUsed="1"/>
+    <w:lsdException w:name="table of authorities" w:locked="1" w:semiHidden="1" w:unhideWhenUsed="1"/>
+    <w:lsdException w:name="macro" w:locked="1" w:semiHidden="1" w:unhideWhenUsed="1"/>
+    <w:lsdException w:name="toa heading" w:locked="1" w:semiHidden="1" w:unhideWhenUsed="1"/>
+    <w:lsdException w:name="List" w:locked="1" w:semiHidden="1" w:unhideWhenUsed="1"/>
+    <w:lsdException w:name="List Bullet" w:locked="1" w:semiHidden="1" w:unhideWhenUsed="1"/>
+    <w:lsdException w:name="List Number" w:locked="1" w:semiHidden="1" w:unhideWhenUsed="1"/>
+    <w:lsdException w:name="List 2" w:locked="1" w:semiHidden="1" w:unhideWhenUsed="1"/>
+    <w:lsdException w:name="List 3" w:locked="1" w:semiHidden="1" w:unhideWhenUsed="1"/>
+    <w:lsdException w:name="List 4" w:locked="1" w:semiHidden="1" w:unhideWhenUsed="1"/>
+    <w:lsdException w:name="List 5" w:locked="1" w:semiHidden="1" w:unhideWhenUsed="1"/>
+    <w:lsdException w:name="List Bullet 2" w:locked="1" w:semiHidden="1" w:unhideWhenUsed="1"/>
+    <w:lsdException w:name="List Bullet 3" w:locked="1" w:semiHidden="1" w:unhideWhenUsed="1"/>
+    <w:lsdException w:name="List Bullet 4" w:locked="1" w:semiHidden="1" w:unhideWhenUsed="1"/>
+    <w:lsdException w:name="List Bullet 5" w:locked="1" w:semiHidden="1" w:unhideWhenUsed="1"/>
+    <w:lsdException w:name="List Number 2" w:locked="1" w:semiHidden="1" w:unhideWhenUsed="1"/>
+    <w:lsdException w:name="List Number 3" w:locked="1" w:semiHidden="1" w:unhideWhenUsed="1"/>
+    <w:lsdException w:name="List Number 4" w:locked="1" w:semiHidden="1" w:unhideWhenUsed="1"/>
+    <w:lsdException w:name="List Number 5" w:locked="1" w:semiHidden="1" w:unhideWhenUsed="1"/>
+    <w:lsdException w:name="Title" w:uiPriority="0" w:qFormat="1"/>
+    <w:lsdException w:name="Closing" w:locked="1" w:semiHidden="1" w:unhideWhenUsed="1"/>
+    <w:lsdException w:name="Signature" w:locked="1" w:semiHidden="1" w:unhideWhenUsed="1"/>
+    <w:lsdException w:name="Default Paragraph Font" w:uiPriority="0"/>
+    <w:lsdException w:name="Body Text" w:locked="1" w:semiHidden="1" w:unhideWhenUsed="1"/>
+    <w:lsdException w:name="Body Text Indent" w:locked="1" w:semiHidden="1" w:unhideWhenUsed="1"/>
+    <w:lsdException w:name="List Continue" w:locked="1" w:semiHidden="1" w:unhideWhenUsed="1"/>
+    <w:lsdException w:name="List Continue 2" w:locked="1" w:semiHidden="1" w:unhideWhenUsed="1"/>
+    <w:lsdException w:name="List Continue 3" w:locked="1" w:semiHidden="1" w:unhideWhenUsed="1"/>
+    <w:lsdException w:name="List Continue 4" w:locked="1" w:semiHidden="1" w:unhideWhenUsed="1"/>
+    <w:lsdException w:name="List Continue 5" w:locked="1" w:semiHidden="1" w:unhideWhenUsed="1"/>
+    <w:lsdException w:name="Message Header" w:locked="1" w:semiHidden="1" w:unhideWhenUsed="1"/>
+    <w:lsdException w:name="Subtitle" w:uiPriority="0" w:qFormat="1"/>
+    <w:lsdException w:name="Salutation" w:locked="1" w:semiHidden="1" w:unhideWhenUsed="1"/>
+    <w:lsdException w:name="Date" w:locked="1" w:semiHidden="1" w:unhideWhenUsed="1"/>
+    <w:lsdException w:name="Body Text First Indent" w:locked="1" w:semiHidden="1" w:unhideWhenUsed="1"/>
+    <w:lsdException w:name="Body Text First Indent 2" w:locked="1" w:semiHidden="1" w:unhideWhenUsed="1"/>
+    <w:lsdException w:name="Note Heading" w:locked="1" w:semiHidden="1" w:unhideWhenUsed="1"/>
+    <w:lsdException w:name="Body Text 2" w:locked="1" w:semiHidden="1" w:unhideWhenUsed="1"/>
+    <w:lsdException w:name="Body Text 3" w:locked="1" w:semiHidden="1" w:unhideWhenUsed="1"/>
+    <w:lsdException w:name="Body Text Indent 2" w:locked="1" w:semiHidden="1" w:unhideWhenUsed="1"/>
+    <w:lsdException w:name="Body Text Indent 3" w:locked="1" w:semiHidden="1" w:unhideWhenUsed="1"/>
+    <w:lsdException w:name="Block Text" w:locked="1" w:semiHidden="1" w:unhideWhenUsed="1"/>
+    <w:lsdException w:name="Hyperlink" w:locked="1" w:semiHidden="1" w:unhideWhenUsed="1"/>
+    <w:lsdException w:name="FollowedHyperlink" w:locked="1" w:semiHidden="1" w:unhideWhenUsed="1"/>
+    <w:lsdException w:name="Strong" w:uiPriority="22" w:qFormat="1"/>
+    <w:lsdException w:name="Emphasis" w:uiPriority="20" w:qFormat="1"/>
+    <w:lsdException w:name="Document Map" w:locked="1" w:semiHidden="1" w:unhideWhenUsed="1"/>
+    <w:lsdException w:name="Plain Text" w:locked="1" w:semiHidden="1" w:unhideWhenUsed="1"/>
+    <w:lsdException w:name="E-mail Signature" w:locked="1" w:semiHidden="1" w:unhideWhenUsed="1"/>
+    <w:lsdException w:name="HTML Top of Form" w:locked="1" w:semiHidden="1" w:unhideWhenUsed="1"/>
+    <w:lsdException w:name="HTML Bottom of Form" w:locked="1" w:semiHidden="1" w:unhideWhenUsed="1"/>
+    <w:lsdException w:name="Normal (Web)" w:locked="1" w:semiHidden="1" w:unhideWhenUsed="1"/>
+    <w:lsdException w:name="HTML Acronym" w:locked="1" w:semiHidden="1" w:unhideWhenUsed="1"/>
+    <w:lsdException w:name="HTML Address" w:locked="1" w:semiHidden="1" w:unhideWhenUsed="1"/>
+    <w:lsdException w:name="HTML Cite" w:locked="1" w:semiHidden="1" w:unhideWhenUsed="1"/>
+    <w:lsdException w:name="HTML Code" w:locked="1" w:semiHidden="1" w:unhideWhenUsed="1"/>
+    <w:lsdException w:name="HTML Definition" w:locked="1" w:semiHidden="1" w:unhideWhenUsed="1"/>
+    <w:lsdException w:name="HTML Keyboard" w:locked="1" w:semiHidden="1" w:unhideWhenUsed="1"/>
+    <w:lsdException w:name="HTML Preformatted" w:locked="1" w:semiHidden="1" w:unhideWhenUsed="1"/>
+    <w:lsdException w:name="HTML Sample" w:locked="1" w:semiHidden="1" w:unhideWhenUsed="1"/>
+    <w:lsdException w:name="HTML Typewriter" w:locked="1" w:semiHidden="1" w:unhideWhenUsed="1"/>
+    <w:lsdException w:name="HTML Variable" w:locked="1" w:semiHidden="1" w:unhideWhenUsed="1"/>
+    <w:lsdException w:name="Normal Table" w:locked="1" w:semiHidden="1" w:unhideWhenUsed="1"/>
+    <w:lsdException w:name="annotation subject" w:locked="1" w:semiHidden="1" w:unhideWhenUsed="1"/>
+    <w:lsdException w:name="No List" w:locked="1" w:semiHidden="1" w:unhideWhenUsed="1"/>
+    <w:lsdException w:name="Outline List 1" w:locked="1" w:semiHidden="1" w:unhideWhenUsed="1"/>
+    <w:lsdException w:name="Outline List 2" w:locked="1" w:semiHidden="1" w:unhideWhenUsed="1"/>
+    <w:lsdException w:name="Outline List 3" w:locked="1" w:semiHidden="1" w:unhideWhenUsed="1"/>
+    <w:lsdException w:name="Table Simple 1" w:locked="1" w:semiHidden="1" w:unhideWhenUsed="1"/>
+    <w:lsdException w:name="Table Simple 2" w:locked="1" w:semiHidden="1" w:unhideWhenUsed="1"/>
+    <w:lsdException w:name="Table Simple 3" w:locked="1" w:semiHidden="1" w:unhideWhenUsed="1"/>
+    <w:lsdException w:name="Table Classic 1" w:locked="1" w:semiHidden="1" w:unhideWhenUsed="1"/>
+    <w:lsdException w:name="Table Classic 2" w:locked="1" w:semiHidden="1" w:unhideWhenUsed="1"/>
+    <w:lsdException w:name="Table Classic 3" w:locked="1" w:semiHidden="1" w:unhideWhenUsed="1"/>
+    <w:lsdException w:name="Table Classic 4" w:locked="1" w:semiHidden="1" w:unhideWhenUsed="1"/>
+    <w:lsdException w:name="Table Colorful 1" w:locked="1" w:semiHidden="1" w:unhideWhenUsed="1"/>
+    <w:lsdException w:name="Table Colorful 2" w:locked="1" w:semiHidden="1" w:unhideWhenUsed="1"/>
+    <w:lsdException w:name="Table Colorful 3" w:locked="1" w:semiHidden="1" w:unhideWhenUsed="1"/>
+    <w:lsdException w:name="Table Columns 1" w:locked="1" w:semiHidden="1" w:unhideWhenUsed="1"/>
+    <w:lsdException w:name="Table Columns 2" w:locked="1" w:semiHidden="1" w:unhideWhenUsed="1"/>
+    <w:lsdException w:name="Table Columns 3" w:locked="1" w:semiHidden="1" w:unhideWhenUsed="1"/>
+    <w:lsdException w:name="Table Columns 4" w:locked="1" w:semiHidden="1" w:unhideWhenUsed="1"/>
+    <w:lsdException w:name="Table Columns 5" w:locked="1" w:semiHidden="1" w:unhideWhenUsed="1"/>
+    <w:lsdException w:name="Table Grid 1" w:locked="1" w:semiHidden="1" w:unhideWhenUsed="1"/>
+    <w:lsdException w:name="Table Grid 2" w:locked="1" w:semiHidden="1" w:unhideWhenUsed="1"/>
+    <w:lsdException w:name="Table Grid 3" w:locked="1" w:semiHidden="1" w:unhideWhenUsed="1"/>
+    <w:lsdException w:name="Table Grid 4" w:locked="1" w:semiHidden="1" w:unhideWhenUsed="1"/>
+    <w:lsdException w:name="Table Grid 5" w:locked="1" w:semiHidden="1" w:unhideWhenUsed="1"/>
+    <w:lsdException w:name="Table Grid 6" w:locked="1" w:semiHidden="1" w:unhideWhenUsed="1"/>
+    <w:lsdException w:name="Table Grid 7" w:locked="1" w:semiHidden="1" w:unhideWhenUsed="1"/>
+    <w:lsdException w:name="Table Grid 8" w:locked="1" w:semiHidden="1" w:unhideWhenUsed="1"/>
+    <w:lsdException w:name="Table List 1" w:locked="1" w:semiHidden="1" w:unhideWhenUsed="1"/>
+    <w:lsdException w:name="Table List 2" w:locked="1" w:semiHidden="1" w:unhideWhenUsed="1"/>
+    <w:lsdException w:name="Table List 3" w:locked="1" w:semiHidden="1" w:unhideWhenUsed="1"/>
+    <w:lsdException w:name="Table List 4" w:locked="1" w:semiHidden="1" w:unhideWhenUsed="1"/>
+    <w:lsdException w:name="Table List 5" w:locked="1" w:semiHidden="1" w:unhideWhenUsed="1"/>
+    <w:lsdException w:name="Table List 6" w:locked="1" w:semiHidden="1" w:unhideWhenUsed="1"/>
+    <w:lsdException w:name="Table List 7" w:locked="1" w:semiHidden="1" w:unhideWhenUsed="1"/>
+    <w:lsdException w:name="Table List 8" w:locked="1" w:semiHidden="1" w:unhideWhenUsed="1"/>
+    <w:lsdException w:name="Table 3D effects 1" w:locked="1" w:semiHidden="1" w:unhideWhenUsed="1"/>
+    <w:lsdException w:name="Table 3D effects 2" w:locked="1" w:semiHidden="1" w:unhideWhenUsed="1"/>
+    <w:lsdException w:name="Table 3D effects 3" w:locked="1" w:semiHidden="1" w:unhideWhenUsed="1"/>
+    <w:lsdException w:name="Table Contemporary" w:locked="1" w:semiHidden="1" w:unhideWhenUsed="1"/>
+    <w:lsdException w:name="Table Elegant" w:locked="1" w:semiHidden="1" w:unhideWhenUsed="1"/>
+    <w:lsdException w:name="Table Professional" w:locked="1" w:semiHidden="1" w:unhideWhenUsed="1"/>
+    <w:lsdException w:name="Table Subtle 1" w:locked="1" w:semiHidden="1" w:unhideWhenUsed="1"/>
+    <w:lsdException w:name="Table Subtle 2" w:locked="1" w:semiHidden="1" w:unhideWhenUsed="1"/>
+    <w:lsdException w:name="Table Web 1" w:locked="1" w:semiHidden="1" w:unhideWhenUsed="1"/>
+    <w:lsdException w:name="Table Web 2" w:locked="1" w:semiHidden="1" w:unhideWhenUsed="1"/>
+    <w:lsdException w:name="Table Web 3" w:locked="1" w:semiHidden="1" w:unhideWhenUsed="1"/>
+    <w:lsdException w:name="Balloon Text" w:locked="1" w:semiHidden="1" w:unhideWhenUsed="1"/>
+    <w:lsdException w:name="Table Grid" w:uiPriority="0"/>
+    <w:lsdException w:name="Table Theme" w:locked="1" w:semiHidden="1" w:unhideWhenUsed="1"/>
+    <w:lsdException w:name="Placeholder Text" w:semiHidden="1"/>
+    <w:lsdException w:name="No Spacing" w:uiPriority="1" w:qFormat="1"/>
+    <w:lsdException w:name="Light Shading" w:uiPriority="60"/>
+    <w:lsdException w:name="Light List" w:uiPriority="61"/>
+    <w:lsdException w:name="Light Grid" w:uiPriority="62"/>
+    <w:lsdException w:name="Medium Shading 1" w:uiPriority="63"/>
+    <w:lsdException w:name="Medium Shading 2" w:uiPriority="64"/>
+    <w:lsdException w:name="Medium List 1" w:uiPriority="65"/>
+    <w:lsdException w:name="Medium List 2" w:uiPriority="66"/>
+    <w:lsdException w:name="Medium Grid 1" w:uiPriority="67"/>
+    <w:lsdException w:name="Medium Grid 2" w:uiPriority="68"/>
+    <w:lsdException w:name="Medium Grid 3" w:uiPriority="69"/>
+    <w:lsdException w:name="Dark List" w:uiPriority="70"/>
+    <w:lsdException w:name="Colorful Shading" w:uiPriority="71"/>
+    <w:lsdException w:name="Colorful List" w:uiPriority="72"/>
+    <w:lsdException w:name="Colorful Grid" w:uiPriority="73"/>
+    <w:lsdException w:name="Light Shading Accent 1" w:uiPriority="60"/>
+    <w:lsdException w:name="Light List Accent 1" w:uiPriority="61"/>
+    <w:lsdException w:name="Light Grid Accent 1" w:uiPriority="62"/>
+    <w:lsdException w:name="Medium Shading 1 Accent 1" w:uiPriority="63"/>
+    <w:lsdException w:name="Medium Shading 2 Accent 1" w:uiPriority="64"/>
+    <w:lsdException w:name="Medium List 1 Accent 1" w:uiPriority="65"/>
+    <w:lsdException w:name="Revision" w:semiHidden="1"/>
+    <w:lsdException w:name="List Paragraph" w:uiPriority="34" w:qFormat="1"/>
+    <w:lsdException w:name="Quote" w:uiPriority="29" w:qFormat="1"/>
+    <w:lsdException w:name="Intense Quote" w:uiPriority="30" w:qFormat="1"/>
+    <w:lsdException w:name="Medium List 2 Accent 1" w:uiPriority="66"/>
+    <w:lsdException w:name="Medium Grid 1 Accent 1" w:uiPriority="67"/>
+    <w:lsdException w:name="Medium Grid 2 Accent 1" w:uiPriority="68"/>
+    <w:lsdException w:name="Medium Grid 3 Accent 1" w:uiPriority="69"/>
+    <w:lsdException w:name="Dark List Accent 1" w:uiPriority="70"/>
+    <w:lsdException w:name="Colorful Shading Accent 1" w:uiPriority="71"/>
+    <w:lsdException w:name="Colorful List Accent 1" w:uiPriority="72"/>
+    <w:lsdException w:name="Colorful Grid Accent 1" w:uiPriority="73"/>
+    <w:lsdException w:name="Light Shading Accent 2" w:uiPriority="60"/>
+    <w:lsdException w:name="Light List Accent 2" w:uiPriority="61"/>
+    <w:lsdException w:name="Light Grid Accent 2" w:uiPriority="62"/>
+    <w:lsdException w:name="Medium Shading 1 Accent 2" w:uiPriority="63"/>
+    <w:lsdException w:name="Medium Shading 2 Accent 2" w:uiPriority="64"/>
+    <w:lsdException w:name="Medium List 1 Accent 2" w:uiPriority="65"/>
+    <w:lsdException w:name="Medium List 2 Accent 2" w:uiPriority="66"/>
+    <w:lsdException w:name="Medium Grid 1 Accent 2" w:uiPriority="67"/>
+    <w:lsdException w:name="Medium Grid 2 Accent 2" w:uiPriority="68"/>
+    <w:lsdException w:name="Medium Grid 3 Accent 2" w:uiPriority="69"/>
+    <w:lsdException w:name="Dark List Accent 2" w:uiPriority="70"/>
+    <w:lsdException w:name="Colorful Shading Accent 2" w:uiPriority="71"/>
+    <w:lsdException w:name="Colorful List Accent 2" w:uiPriority="72"/>
+    <w:lsdException w:name="Colorful Grid Accent 2" w:uiPriority="73"/>
+    <w:lsdException w:name="Light Shading Accent 3" w:uiPriority="60"/>
+    <w:lsdException w:name="Light List Accent 3" w:uiPriority="61"/>
+    <w:lsdException w:name="Light Grid Accent 3" w:uiPriority="62"/>
+    <w:lsdException w:name="Medium Shading 1 Accent 3" w:uiPriority="63"/>
+    <w:lsdException w:name="Medium Shading 2 Accent 3" w:uiPriority="64"/>
+    <w:lsdException w:name="Medium List 1 Accent 3" w:uiPriority="65"/>
+    <w:lsdException w:name="Medium List 2 Accent 3" w:uiPriority="66"/>
+    <w:lsdException w:name="Medium Grid 1 Accent 3" w:uiPriority="67"/>
+    <w:lsdException w:name="Medium Grid 2 Accent 3" w:uiPriority="68"/>
+    <w:lsdException w:name="Medium Grid 3 Accent 3" w:uiPriority="69"/>
+    <w:lsdException w:name="Dark List Accent 3" w:uiPriority="70"/>
+    <w:lsdException w:name="Colorful Shading Accent 3" w:uiPriority="71"/>
+    <w:lsdException w:name="Colorful List Accent 3" w:uiPriority="72"/>
+    <w:lsdException w:name="Colorful Grid Accent 3" w:uiPriority="73"/>
+    <w:lsdException w:name="Light Shading Accent 4" w:uiPriority="60"/>
+    <w:lsdException w:name="Light List Accent 4" w:uiPriority="61"/>
+    <w:lsdException w:name="Light Grid Accent 4" w:uiPriority="62"/>
+    <w:lsdException w:name="Medium Shading 1 Accent 4" w:uiPriority="63"/>
+    <w:lsdException w:name="Medium Shading 2 Accent 4" w:uiPriority="64"/>
+    <w:lsdException w:name="Medium List 1 Accent 4" w:uiPriority="65"/>
+    <w:lsdException w:name="Medium List 2 Accent 4" w:uiPriority="66"/>
+    <w:lsdException w:name="Medium Grid 1 Accent 4" w:uiPriority="67"/>
+    <w:lsdException w:name="Medium Grid 2 Accent 4" w:uiPriority="68"/>
+    <w:lsdException w:name="Medium Grid 3 Accent 4" w:uiPriority="69"/>
+    <w:lsdException w:name="Dark List Accent 4" w:uiPriority="70"/>
+    <w:lsdException w:name="Colorful Shading Accent 4" w:uiPriority="71"/>
+    <w:lsdException w:name="Colorful List Accent 4" w:uiPriority="72"/>
+    <w:lsdException w:name="Colorful Grid Accent 4" w:uiPriority="73"/>
+    <w:lsdException w:name="Light Shading Accent 5" w:uiPriority="60"/>
+    <w:lsdException w:name="Light List Accent 5" w:uiPriority="61"/>
+    <w:lsdException w:name="Light Grid Accent 5" w:uiPriority="62"/>
+    <w:lsdException w:name="Medium Shading 1 Accent 5" w:uiPriority="63"/>
+    <w:lsdException w:name="Medium Shading 2 Accent 5" w:uiPriority="64"/>
+    <w:lsdException w:name="Medium List 1 Accent 5" w:uiPriority="65"/>
+    <w:lsdException w:name="Medium List 2 Accent 5" w:uiPriority="66"/>
+    <w:lsdException w:name="Medium Grid 1 Accent 5" w:uiPriority="67"/>
+    <w:lsdException w:name="Medium Grid 2 Accent 5" w:uiPriority="68"/>
+    <w:lsdException w:name="Medium Grid 3 Accent 5" w:uiPriority="69"/>
+    <w:lsdException w:name="Dark List Accent 5" w:uiPriority="70"/>
+    <w:lsdException w:name="Colorful Shading Accent 5" w:uiPriority="71"/>
+    <w:lsdException w:name="Colorful List Accent 5" w:uiPriority="72"/>
+    <w:lsdException w:name="Colorful Grid Accent 5" w:uiPriority="73"/>
+    <w:lsdException w:name="Light Shading Accent 6" w:uiPriority="60"/>
+    <w:lsdException w:name="Light List Accent 6" w:uiPriority="61"/>
+    <w:lsdException w:name="Light Grid Accent 6" w:uiPriority="62"/>
+    <w:lsdException w:name="Medium Shading 1 Accent 6" w:uiPriority="63"/>
+    <w:lsdException w:name="Medium Shading 2 Accent 6" w:uiPriority="64"/>
+    <w:lsdException w:name="Medium List 1 Accent 6" w:uiPriority="65"/>
+    <w:lsdException w:name="Medium List 2 Accent 6" w:uiPriority="66"/>
+    <w:lsdException w:name="Medium Grid 1 Accent 6" w:uiPriority="67"/>
+    <w:lsdException w:name="Medium Grid 2 Accent 6" w:uiPriority="68"/>
+    <w:lsdException w:name="Medium Grid 3 Accent 6" w:uiPriority="69"/>
+    <w:lsdException w:name="Dark List Accent 6" w:uiPriority="70"/>
+    <w:lsdException w:name="Colorful Shading Accent 6" w:uiPriority="71"/>
+    <w:lsdException w:name="Colorful List Accent 6" w:uiPriority="72"/>
+    <w:lsdException w:name="Colorful Grid Accent 6" w:uiPriority="73"/>
+    <w:lsdException w:name="Subtle Emphasis" w:uiPriority="19" w:qFormat="1"/>
+    <w:lsdException w:name="Intense Emphasis" w:uiPriority="21" w:qFormat="1"/>
+    <w:lsdException w:name="Subtle Reference" w:uiPriority="31" w:qFormat="1"/>
+    <w:lsdException w:name="Intense Reference" w:uiPriority="32" w:qFormat="1"/>
+    <w:lsdException w:name="Book Title" w:uiPriority="33" w:qFormat="1"/>
+    <w:lsdException w:name="Bibliography" w:semiHidden="1" w:uiPriority="37" w:unhideWhenUsed="1"/>
+    <w:lsdException w:name="TOC Heading" w:uiPriority="39" w:qFormat="1"/>
+    <w:lsdException w:name="Plain Table 1" w:uiPriority="41"/>
+    <w:lsdException w:name="Plain Table 2" w:uiPriority="42"/>
+    <w:lsdException w:name="Plain Table 3" w:uiPriority="43"/>
+    <w:lsdException w:name="Plain Table 4" w:uiPriority="44"/>
+    <w:lsdException w:name="Plain Table 5" w:uiPriority="45"/>
+    <w:lsdException w:name="Grid Table Light" w:uiPriority="40"/>
+    <w:lsdException w:name="Grid Table 1 Light" w:uiPriority="46"/>
+    <w:lsdException w:name="Grid Table 2" w:uiPriority="47"/>
+    <w:lsdException w:name="Grid Table 3" w:uiPriority="48"/>
+    <w:lsdException w:name="Grid Table 4" w:uiPriority="49"/>
+    <w:lsdException w:name="Grid Table 5 Dark" w:uiPriority="50"/>
+    <w:lsdException w:name="Grid Table 6 Colorful" w:uiPriority="51"/>
+    <w:lsdException w:name="Grid Table 7 Colorful" w:uiPriority="52"/>
+    <w:lsdException w:name="Grid Table 1 Light Accent 1" w:uiPriority="46"/>
+    <w:lsdException w:name="Grid Table 2 Accent 1" w:uiPriority="47"/>
+    <w:lsdException w:name="Grid Table 3 Accent 1" w:uiPriority="48"/>
+    <w:lsdException w:name="Grid Table 4 Accent 1" w:uiPriority="49"/>
+    <w:lsdException w:name="Grid Table 5 Dark Accent 1" w:uiPriority="50"/>
+    <w:lsdException w:name="Grid Table 6 Colorful Accent 1" w:uiPriority="51"/>
+    <w:lsdException w:name="Grid Table 7 Colorful Accent 1" w:uiPriority="52"/>
+    <w:lsdException w:name="Grid Table 1 Light Accent 2" w:uiPriority="46"/>
+    <w:lsdException w:name="Grid Table 2 Accent 2" w:uiPriority="47"/>
+    <w:lsdException w:name="Grid Table 3 Accent 2" w:uiPriority="48"/>
+    <w:lsdException w:name="Grid Table 4 Accent 2" w:uiPriority="49"/>
+    <w:lsdException w:name="Grid Table 5 Dark Accent 2" w:uiPriority="50"/>
+    <w:lsdException w:name="Grid Table 6 Colorful Accent 2" w:uiPriority="51"/>
+    <w:lsdException w:name="Grid Table 7 Colorful Accent 2" w:uiPriority="52"/>
+    <w:lsdException w:name="Grid Table 1 Light Accent 3" w:uiPriority="46"/>
+    <w:lsdException w:name="Grid Table 2 Accent 3" w:uiPriority="47"/>
+    <w:lsdException w:name="Grid Table 3 Accent 3" w:uiPriority="48"/>
+    <w:lsdException w:name="Grid Table 4 Accent 3" w:uiPriority="49"/>
+    <w:lsdException w:name="Grid Table 5 Dark Accent 3" w:uiPriority="50"/>
+    <w:lsdException w:name="Grid Table 6 Colorful Accent 3" w:uiPriority="51"/>
+    <w:lsdException w:name="Grid Table 7 Colorful Accent 3" w:uiPriority="52"/>
+    <w:lsdException w:name="Grid Table 1 Light Accent 4" w:uiPriority="46"/>
+    <w:lsdException w:name="Grid Table 2 Accent 4" w:uiPriority="47"/>
+    <w:lsdException w:name="Grid Table 3 Accent 4" w:uiPriority="48"/>
+    <w:lsdException w:name="Grid Table 4 Accent 4" w:uiPriority="49"/>
+    <w:lsdException w:name="Grid Table 5 Dark Accent 4" w:uiPriority="50"/>
+    <w:lsdException w:name="Grid Table 6 Colorful Accent 4" w:uiPriority="51"/>
+    <w:lsdException w:name="Grid Table 7 Colorful Accent 4" w:uiPriority="52"/>
+    <w:lsdException w:name="Grid Table 1 Light Accent 5" w:uiPriority="46"/>
+    <w:lsdException w:name="Grid Table 2 Accent 5" w:uiPriority="47"/>
+    <w:lsdException w:name="Grid Table 3 Accent 5" w:uiPriority="48"/>
+    <w:lsdException w:name="Grid Table 4 Accent 5" w:uiPriority="49"/>
+    <w:lsdException w:name="Grid Table 5 Dark Accent 5" w:uiPriority="50"/>
+    <w:lsdException w:name="Grid Table 6 Colorful Accent 5" w:uiPriority="51"/>
+    <w:lsdException w:name="Grid Table 7 Colorful Accent 5" w:uiPriority="52"/>
+    <w:lsdException w:name="Grid Table 1 Light Accent 6" w:uiPriority="46"/>
+    <w:lsdException w:name="Grid Table 2 Accent 6" w:uiPriority="47"/>
+    <w:lsdException w:name="Grid Table 3 Accent 6" w:uiPriority="48"/>
+    <w:lsdException w:name="Grid Table 4 Accent 6" w:uiPriority="49"/>
+    <w:lsdException w:name="Grid Table 5 Dark Accent 6" w:uiPriority="50"/>
+    <w:lsdException w:name="Grid Table 6 Colorful Accent 6" w:uiPriority="51"/>
+    <w:lsdException w:name="Grid Table 7 Colorful Accent 6" w:uiPriority="52"/>
+    <w:lsdException w:name="List Table 1 Light" w:uiPriority="46"/>
+    <w:lsdException w:name="List Table 2" w:uiPriority="47"/>
+    <w:lsdException w:name="List Table 3" w:uiPriority="48"/>
+    <w:lsdException w:name="List Table 4" w:uiPriority="49"/>
+    <w:lsdException w:name="List Table 5 Dark" w:uiPriority="50"/>
+    <w:lsdException w:name="List Table 6 Colorful" w:uiPriority="51"/>
+    <w:lsdException w:name="List Table 7 Colorful" w:uiPriority="52"/>
+    <w:lsdException w:name="List Table 1 Light Accent 1" w:uiPriority="46"/>
+    <w:lsdException w:name="List Table 2 Accent 1" w:uiPriority="47"/>
+    <w:lsdException w:name="List Table 3 Accent 1" w:uiPriority="48"/>
+    <w:lsdException w:name="List Table 4 Accent 1" w:uiPriority="49"/>
+    <w:lsdException w:name="List Table 5 Dark Accent 1" w:uiPriority="50"/>
+    <w:lsdException w:name="List Table 6 Colorful Accent 1" w:uiPriority="51"/>
+    <w:lsdException w:name="List Table 7 Colorful Accent 1" w:uiPriority="52"/>
+    <w:lsdException w:name="List Table 1 Light Accent 2" w:uiPriority="46"/>
+    <w:lsdException w:name="List Table 2 Accent 2" w:uiPriority="47"/>
+    <w:lsdException w:name="List Table 3 Accent 2" w:uiPriority="48"/>
+    <w:lsdException w:name="List Table 4 Accent 2" w:uiPriority="49"/>
+    <w:lsdException w:name="List Table 5 Dark Accent 2" w:uiPriority="50"/>
+    <w:lsdException w:name="List Table 6 Colorful Accent 2" w:uiPriority="51"/>
+    <w:lsdException w:name="List Table 7 Colorful Accent 2" w:uiPriority="52"/>
+    <w:lsdException w:name="List Table 1 Light Accent 3" w:uiPriority="46"/>
+    <w:lsdException w:name="List Table 2 Accent 3" w:uiPriority="47"/>
+    <w:lsdException w:name="List Table 3 Accent 3" w:uiPriority="48"/>
+    <w:lsdException w:name="List Table 4 Accent 3" w:uiPriority="49"/>
+    <w:lsdException w:name="List Table 5 Dark Accent 3" w:uiPriority="50"/>
+    <w:lsdException w:name="List Table 6 Colorful Accent 3" w:uiPriority="51"/>
+    <w:lsdException w:name="List Table 7 Colorful Accent 3" w:uiPriority="52"/>
+    <w:lsdException w:name="List Table 1 Light Accent 4" w:uiPriority="46"/>
+    <w:lsdException w:name="List Table 2 Accent 4" w:uiPriority="47"/>
+    <w:lsdException w:name="List Table 3 Accent 4" w:uiPriority="48"/>
+    <w:lsdException w:name="List Table 4 Accent 4" w:uiPriority="49"/>
+    <w:lsdException w:name="List Table 5 Dark Accent 4" w:uiPriority="50"/>
+    <w:lsdException w:name="List Table 6 Colorful Accent 4" w:uiPriority="51"/>
+    <w:lsdException w:name="List Table 7 Colorful Accent 4" w:uiPriority="52"/>
+    <w:lsdException w:name="List Table 1 Light Accent 5" w:uiPriority="46"/>
+    <w:lsdException w:name="List Table 2 Accent 5" w:uiPriority="47"/>
+    <w:lsdException w:name="List Table 3 Accent 5" w:uiPriority="48"/>
+    <w:lsdException w:name="List Table 4 Accent 5" w:uiPriority="49"/>
+    <w:lsdException w:name="List Table 5 Dark Accent 5" w:uiPriority="50"/>
+    <w:lsdException w:name="List Table 6 Colorful Accent 5" w:uiPriority="51"/>
+    <w:lsdException w:name="List Table 7 Colorful Accent 5" w:uiPriority="52"/>
+    <w:lsdException w:name="List Table 1 Light Accent 6" w:uiPriority="46"/>
+    <w:lsdException w:name="List Table 2 Accent 6" w:uiPriority="47"/>
+    <w:lsdException w:name="List Table 3 Accent 6" w:uiPriority="48"/>
+    <w:lsdException w:name="List Table 4 Accent 6" w:uiPriority="49"/>
+    <w:lsdException w:name="List Table 5 Dark Accent 6" w:uiPriority="50"/>
+    <w:lsdException w:name="List Table 6 Colorful Accent 6" w:uiPriority="51"/>
+    <w:lsdException w:name="List Table 7 Colorful Accent 6" w:uiPriority="52"/>
   </w:latentStyles>
   <w:style w:type="paragraph" w:default="1" w:styleId="Normal">
     <w:name w:val="Normal"/>
@@ -47823,7 +48230,6 @@
     <w:uiPriority w:val="99"/>
     <w:semiHidden/>
     <w:unhideWhenUsed/>
-    <w:qFormat/>
     <w:tblPr>
       <w:tblInd w:w="0" w:type="dxa"/>
       <w:tblCellMar>
@@ -48296,6 +48702,18 @@
     <w:basedOn w:val="DefaultParagraphFont"/>
     <w:rsid w:val="00CD60E3"/>
   </w:style>
+  <w:style w:type="character" w:styleId="SubtleEmphasis">
+    <w:name w:val="Subtle Emphasis"/>
+    <w:basedOn w:val="DefaultParagraphFont"/>
+    <w:uiPriority w:val="19"/>
+    <w:qFormat/>
+    <w:rsid w:val="00532267"/>
+    <w:rPr>
+      <w:i/>
+      <w:iCs/>
+      <w:color w:val="404040" w:themeColor="text1" w:themeTint="BF"/>
+    </w:rPr>
+  </w:style>
 </w:styles>
 </file>
 

</xml_diff>

<commit_message>
Project "Learning / Hibernate / Hibernate JBoss.org part_01":    ! Update Hibernate JBoss.org part_01/docs/Hibernate.docx file (Locking).    ! Add example (Fetching).
</commit_message>
<xml_diff>
--- a/Hibernate/Hibernate JBoss.org part_01/docs/Hibernate.docx
+++ b/Hibernate/Hibernate JBoss.org part_01/docs/Hibernate.docx
@@ -7,7 +7,7 @@
         <w:pStyle w:val="Heading1"/>
         <w:jc w:val="center"/>
       </w:pPr>
-      <w:bookmarkStart w:id="0" w:name="_Toc58408462"/>
+      <w:bookmarkStart w:id="0" w:name="_Toc58500727"/>
       <w:r>
         <w:t>Оглавление</w:t>
       </w:r>
@@ -36,7 +36,7 @@
       <w:r>
         <w:fldChar w:fldCharType="separate"/>
       </w:r>
-      <w:hyperlink w:anchor="_Toc58408462" w:history="1">
+      <w:hyperlink w:anchor="_Toc58500727" w:history="1">
         <w:r>
           <w:rPr>
             <w:rStyle w:val="Hyperlink"/>
@@ -63,7 +63,7 @@
             <w:noProof/>
             <w:webHidden/>
           </w:rPr>
-          <w:instrText xml:space="preserve"> PAGEREF _Toc58408462 \h </w:instrText>
+          <w:instrText xml:space="preserve"> PAGEREF _Toc58500727 \h </w:instrText>
         </w:r>
         <w:r>
           <w:rPr>
@@ -109,7 +109,7 @@
           <w:lang w:val="en-US" w:eastAsia="en-US"/>
         </w:rPr>
       </w:pPr>
-      <w:hyperlink w:anchor="_Toc58408463" w:history="1">
+      <w:hyperlink w:anchor="_Toc58500728" w:history="1">
         <w:r>
           <w:rPr>
             <w:rStyle w:val="Hyperlink"/>
@@ -155,7 +155,7 @@
             <w:noProof/>
             <w:webHidden/>
           </w:rPr>
-          <w:instrText xml:space="preserve"> PAGEREF _Toc58408463 \h </w:instrText>
+          <w:instrText xml:space="preserve"> PAGEREF _Toc58500728 \h </w:instrText>
         </w:r>
         <w:r>
           <w:rPr>
@@ -201,7 +201,7 @@
           <w:lang w:val="en-US" w:eastAsia="en-US"/>
         </w:rPr>
       </w:pPr>
-      <w:hyperlink w:anchor="_Toc58408464" w:history="1">
+      <w:hyperlink w:anchor="_Toc58500729" w:history="1">
         <w:r>
           <w:rPr>
             <w:rStyle w:val="Hyperlink"/>
@@ -247,7 +247,7 @@
             <w:noProof/>
             <w:webHidden/>
           </w:rPr>
-          <w:instrText xml:space="preserve"> PAGEREF _Toc58408464 \h </w:instrText>
+          <w:instrText xml:space="preserve"> PAGEREF _Toc58500729 \h </w:instrText>
         </w:r>
         <w:r>
           <w:rPr>
@@ -293,7 +293,7 @@
           <w:lang w:val="en-US" w:eastAsia="en-US"/>
         </w:rPr>
       </w:pPr>
-      <w:hyperlink w:anchor="_Toc58408465" w:history="1">
+      <w:hyperlink w:anchor="_Toc58500730" w:history="1">
         <w:r>
           <w:rPr>
             <w:rStyle w:val="Hyperlink"/>
@@ -339,7 +339,7 @@
             <w:noProof/>
             <w:webHidden/>
           </w:rPr>
-          <w:instrText xml:space="preserve"> PAGEREF _Toc58408465 \h </w:instrText>
+          <w:instrText xml:space="preserve"> PAGEREF _Toc58500730 \h </w:instrText>
         </w:r>
         <w:r>
           <w:rPr>
@@ -385,7 +385,7 @@
           <w:lang w:val="en-US" w:eastAsia="en-US"/>
         </w:rPr>
       </w:pPr>
-      <w:hyperlink w:anchor="_Toc58408466" w:history="1">
+      <w:hyperlink w:anchor="_Toc58500731" w:history="1">
         <w:r>
           <w:rPr>
             <w:rStyle w:val="Hyperlink"/>
@@ -431,7 +431,7 @@
             <w:noProof/>
             <w:webHidden/>
           </w:rPr>
-          <w:instrText xml:space="preserve"> PAGEREF _Toc58408466 \h </w:instrText>
+          <w:instrText xml:space="preserve"> PAGEREF _Toc58500731 \h </w:instrText>
         </w:r>
         <w:r>
           <w:rPr>
@@ -477,7 +477,7 @@
           <w:lang w:val="en-US" w:eastAsia="en-US"/>
         </w:rPr>
       </w:pPr>
-      <w:hyperlink w:anchor="_Toc58408467" w:history="1">
+      <w:hyperlink w:anchor="_Toc58500732" w:history="1">
         <w:r>
           <w:rPr>
             <w:rStyle w:val="Hyperlink"/>
@@ -523,7 +523,7 @@
             <w:noProof/>
             <w:webHidden/>
           </w:rPr>
-          <w:instrText xml:space="preserve"> PAGEREF _Toc58408467 \h </w:instrText>
+          <w:instrText xml:space="preserve"> PAGEREF _Toc58500732 \h </w:instrText>
         </w:r>
         <w:r>
           <w:rPr>
@@ -569,7 +569,7 @@
           <w:lang w:val="en-US" w:eastAsia="en-US"/>
         </w:rPr>
       </w:pPr>
-      <w:hyperlink w:anchor="_Toc58408468" w:history="1">
+      <w:hyperlink w:anchor="_Toc58500733" w:history="1">
         <w:r>
           <w:rPr>
             <w:rStyle w:val="Hyperlink"/>
@@ -615,7 +615,7 @@
             <w:noProof/>
             <w:webHidden/>
           </w:rPr>
-          <w:instrText xml:space="preserve"> PAGEREF _Toc58408468 \h </w:instrText>
+          <w:instrText xml:space="preserve"> PAGEREF _Toc58500733 \h </w:instrText>
         </w:r>
         <w:r>
           <w:rPr>
@@ -661,7 +661,7 @@
           <w:lang w:val="en-US" w:eastAsia="en-US"/>
         </w:rPr>
       </w:pPr>
-      <w:hyperlink w:anchor="_Toc58408469" w:history="1">
+      <w:hyperlink w:anchor="_Toc58500734" w:history="1">
         <w:r>
           <w:rPr>
             <w:rStyle w:val="Hyperlink"/>
@@ -707,7 +707,7 @@
             <w:noProof/>
             <w:webHidden/>
           </w:rPr>
-          <w:instrText xml:space="preserve"> PAGEREF _Toc58408469 \h </w:instrText>
+          <w:instrText xml:space="preserve"> PAGEREF _Toc58500734 \h </w:instrText>
         </w:r>
         <w:r>
           <w:rPr>
@@ -753,7 +753,7 @@
           <w:lang w:val="en-US" w:eastAsia="en-US"/>
         </w:rPr>
       </w:pPr>
-      <w:hyperlink w:anchor="_Toc58408470" w:history="1">
+      <w:hyperlink w:anchor="_Toc58500735" w:history="1">
         <w:r>
           <w:rPr>
             <w:rStyle w:val="Hyperlink"/>
@@ -806,7 +806,7 @@
             <w:noProof/>
             <w:webHidden/>
           </w:rPr>
-          <w:instrText xml:space="preserve"> PAGEREF _Toc58408470 \h </w:instrText>
+          <w:instrText xml:space="preserve"> PAGEREF _Toc58500735 \h </w:instrText>
         </w:r>
         <w:r>
           <w:rPr>
@@ -852,7 +852,7 @@
           <w:lang w:val="en-US" w:eastAsia="en-US"/>
         </w:rPr>
       </w:pPr>
-      <w:hyperlink w:anchor="_Toc58408471" w:history="1">
+      <w:hyperlink w:anchor="_Toc58500736" w:history="1">
         <w:r>
           <w:rPr>
             <w:rStyle w:val="Hyperlink"/>
@@ -898,7 +898,7 @@
             <w:noProof/>
             <w:webHidden/>
           </w:rPr>
-          <w:instrText xml:space="preserve"> PAGEREF _Toc58408471 \h </w:instrText>
+          <w:instrText xml:space="preserve"> PAGEREF _Toc58500736 \h </w:instrText>
         </w:r>
         <w:r>
           <w:rPr>
@@ -944,7 +944,7 @@
           <w:lang w:val="en-US" w:eastAsia="en-US"/>
         </w:rPr>
       </w:pPr>
-      <w:hyperlink w:anchor="_Toc58408472" w:history="1">
+      <w:hyperlink w:anchor="_Toc58500737" w:history="1">
         <w:r>
           <w:rPr>
             <w:rStyle w:val="Hyperlink"/>
@@ -1005,7 +1005,7 @@
             <w:noProof/>
             <w:webHidden/>
           </w:rPr>
-          <w:instrText xml:space="preserve"> PAGEREF _Toc58408472 \h </w:instrText>
+          <w:instrText xml:space="preserve"> PAGEREF _Toc58500737 \h </w:instrText>
         </w:r>
         <w:r>
           <w:rPr>
@@ -1051,7 +1051,7 @@
           <w:lang w:val="en-US" w:eastAsia="en-US"/>
         </w:rPr>
       </w:pPr>
-      <w:hyperlink w:anchor="_Toc58408473" w:history="1">
+      <w:hyperlink w:anchor="_Toc58500738" w:history="1">
         <w:r>
           <w:rPr>
             <w:rStyle w:val="Hyperlink"/>
@@ -1097,7 +1097,7 @@
             <w:noProof/>
             <w:webHidden/>
           </w:rPr>
-          <w:instrText xml:space="preserve"> PAGEREF _Toc58408473 \h </w:instrText>
+          <w:instrText xml:space="preserve"> PAGEREF _Toc58500738 \h </w:instrText>
         </w:r>
         <w:r>
           <w:rPr>
@@ -1143,7 +1143,7 @@
           <w:lang w:val="en-US" w:eastAsia="en-US"/>
         </w:rPr>
       </w:pPr>
-      <w:hyperlink w:anchor="_Toc58408474" w:history="1">
+      <w:hyperlink w:anchor="_Toc58500739" w:history="1">
         <w:r>
           <w:rPr>
             <w:rStyle w:val="Hyperlink"/>
@@ -1189,7 +1189,7 @@
             <w:noProof/>
             <w:webHidden/>
           </w:rPr>
-          <w:instrText xml:space="preserve"> PAGEREF _Toc58408474 \h </w:instrText>
+          <w:instrText xml:space="preserve"> PAGEREF _Toc58500739 \h </w:instrText>
         </w:r>
         <w:r>
           <w:rPr>
@@ -1235,7 +1235,7 @@
           <w:lang w:val="en-US" w:eastAsia="en-US"/>
         </w:rPr>
       </w:pPr>
-      <w:hyperlink w:anchor="_Toc58408475" w:history="1">
+      <w:hyperlink w:anchor="_Toc58500740" w:history="1">
         <w:r>
           <w:rPr>
             <w:rStyle w:val="Hyperlink"/>
@@ -1281,7 +1281,7 @@
             <w:noProof/>
             <w:webHidden/>
           </w:rPr>
-          <w:instrText xml:space="preserve"> PAGEREF _Toc58408475 \h </w:instrText>
+          <w:instrText xml:space="preserve"> PAGEREF _Toc58500740 \h </w:instrText>
         </w:r>
         <w:r>
           <w:rPr>
@@ -1327,7 +1327,7 @@
           <w:lang w:val="en-US" w:eastAsia="en-US"/>
         </w:rPr>
       </w:pPr>
-      <w:hyperlink w:anchor="_Toc58408476" w:history="1">
+      <w:hyperlink w:anchor="_Toc58500741" w:history="1">
         <w:r>
           <w:rPr>
             <w:rStyle w:val="Hyperlink"/>
@@ -1380,7 +1380,7 @@
             <w:noProof/>
             <w:webHidden/>
           </w:rPr>
-          <w:instrText xml:space="preserve"> PAGEREF _Toc58408476 \h </w:instrText>
+          <w:instrText xml:space="preserve"> PAGEREF _Toc58500741 \h </w:instrText>
         </w:r>
         <w:r>
           <w:rPr>
@@ -1426,7 +1426,7 @@
           <w:lang w:val="en-US" w:eastAsia="en-US"/>
         </w:rPr>
       </w:pPr>
-      <w:hyperlink w:anchor="_Toc58408477" w:history="1">
+      <w:hyperlink w:anchor="_Toc58500742" w:history="1">
         <w:r>
           <w:rPr>
             <w:rStyle w:val="Hyperlink"/>
@@ -1472,7 +1472,7 @@
             <w:noProof/>
             <w:webHidden/>
           </w:rPr>
-          <w:instrText xml:space="preserve"> PAGEREF _Toc58408477 \h </w:instrText>
+          <w:instrText xml:space="preserve"> PAGEREF _Toc58500742 \h </w:instrText>
         </w:r>
         <w:r>
           <w:rPr>
@@ -1518,7 +1518,7 @@
           <w:lang w:val="en-US" w:eastAsia="en-US"/>
         </w:rPr>
       </w:pPr>
-      <w:hyperlink w:anchor="_Toc58408478" w:history="1">
+      <w:hyperlink w:anchor="_Toc58500743" w:history="1">
         <w:r>
           <w:rPr>
             <w:rStyle w:val="Hyperlink"/>
@@ -1564,7 +1564,7 @@
             <w:noProof/>
             <w:webHidden/>
           </w:rPr>
-          <w:instrText xml:space="preserve"> PAGEREF _Toc58408478 \h </w:instrText>
+          <w:instrText xml:space="preserve"> PAGEREF _Toc58500743 \h </w:instrText>
         </w:r>
         <w:r>
           <w:rPr>
@@ -1610,7 +1610,7 @@
           <w:lang w:val="en-US" w:eastAsia="en-US"/>
         </w:rPr>
       </w:pPr>
-      <w:hyperlink w:anchor="_Toc58408479" w:history="1">
+      <w:hyperlink w:anchor="_Toc58500744" w:history="1">
         <w:r>
           <w:rPr>
             <w:rStyle w:val="Hyperlink"/>
@@ -1656,7 +1656,7 @@
             <w:noProof/>
             <w:webHidden/>
           </w:rPr>
-          <w:instrText xml:space="preserve"> PAGEREF _Toc58408479 \h </w:instrText>
+          <w:instrText xml:space="preserve"> PAGEREF _Toc58500744 \h </w:instrText>
         </w:r>
         <w:r>
           <w:rPr>
@@ -1702,7 +1702,7 @@
           <w:lang w:val="en-US" w:eastAsia="en-US"/>
         </w:rPr>
       </w:pPr>
-      <w:hyperlink w:anchor="_Toc58408480" w:history="1">
+      <w:hyperlink w:anchor="_Toc58500745" w:history="1">
         <w:r>
           <w:rPr>
             <w:rStyle w:val="Hyperlink"/>
@@ -1748,7 +1748,7 @@
             <w:noProof/>
             <w:webHidden/>
           </w:rPr>
-          <w:instrText xml:space="preserve"> PAGEREF _Toc58408480 \h </w:instrText>
+          <w:instrText xml:space="preserve"> PAGEREF _Toc58500745 \h </w:instrText>
         </w:r>
         <w:r>
           <w:rPr>
@@ -1794,7 +1794,7 @@
           <w:lang w:val="en-US" w:eastAsia="en-US"/>
         </w:rPr>
       </w:pPr>
-      <w:hyperlink w:anchor="_Toc58408481" w:history="1">
+      <w:hyperlink w:anchor="_Toc58500746" w:history="1">
         <w:r>
           <w:rPr>
             <w:rStyle w:val="Hyperlink"/>
@@ -1840,7 +1840,7 @@
             <w:noProof/>
             <w:webHidden/>
           </w:rPr>
-          <w:instrText xml:space="preserve"> PAGEREF _Toc58408481 \h </w:instrText>
+          <w:instrText xml:space="preserve"> PAGEREF _Toc58500746 \h </w:instrText>
         </w:r>
         <w:r>
           <w:rPr>
@@ -1886,7 +1886,7 @@
           <w:lang w:val="en-US" w:eastAsia="en-US"/>
         </w:rPr>
       </w:pPr>
-      <w:hyperlink w:anchor="_Toc58408482" w:history="1">
+      <w:hyperlink w:anchor="_Toc58500747" w:history="1">
         <w:r>
           <w:rPr>
             <w:rStyle w:val="Hyperlink"/>
@@ -1932,7 +1932,7 @@
             <w:noProof/>
             <w:webHidden/>
           </w:rPr>
-          <w:instrText xml:space="preserve"> PAGEREF _Toc58408482 \h </w:instrText>
+          <w:instrText xml:space="preserve"> PAGEREF _Toc58500747 \h </w:instrText>
         </w:r>
         <w:r>
           <w:rPr>
@@ -1978,7 +1978,7 @@
           <w:lang w:val="en-US" w:eastAsia="en-US"/>
         </w:rPr>
       </w:pPr>
-      <w:hyperlink w:anchor="_Toc58408483" w:history="1">
+      <w:hyperlink w:anchor="_Toc58500748" w:history="1">
         <w:r>
           <w:rPr>
             <w:rStyle w:val="Hyperlink"/>
@@ -2024,7 +2024,7 @@
             <w:noProof/>
             <w:webHidden/>
           </w:rPr>
-          <w:instrText xml:space="preserve"> PAGEREF _Toc58408483 \h </w:instrText>
+          <w:instrText xml:space="preserve"> PAGEREF _Toc58500748 \h </w:instrText>
         </w:r>
         <w:r>
           <w:rPr>
@@ -2070,7 +2070,7 @@
           <w:lang w:val="en-US" w:eastAsia="en-US"/>
         </w:rPr>
       </w:pPr>
-      <w:hyperlink w:anchor="_Toc58408484" w:history="1">
+      <w:hyperlink w:anchor="_Toc58500749" w:history="1">
         <w:r>
           <w:rPr>
             <w:rStyle w:val="Hyperlink"/>
@@ -2116,7 +2116,7 @@
             <w:noProof/>
             <w:webHidden/>
           </w:rPr>
-          <w:instrText xml:space="preserve"> PAGEREF _Toc58408484 \h </w:instrText>
+          <w:instrText xml:space="preserve"> PAGEREF _Toc58500749 \h </w:instrText>
         </w:r>
         <w:r>
           <w:rPr>
@@ -2162,7 +2162,7 @@
           <w:lang w:val="en-US" w:eastAsia="en-US"/>
         </w:rPr>
       </w:pPr>
-      <w:hyperlink w:anchor="_Toc58408485" w:history="1">
+      <w:hyperlink w:anchor="_Toc58500750" w:history="1">
         <w:r>
           <w:rPr>
             <w:rStyle w:val="Hyperlink"/>
@@ -2208,7 +2208,7 @@
             <w:noProof/>
             <w:webHidden/>
           </w:rPr>
-          <w:instrText xml:space="preserve"> PAGEREF _Toc58408485 \h </w:instrText>
+          <w:instrText xml:space="preserve"> PAGEREF _Toc58500750 \h </w:instrText>
         </w:r>
         <w:r>
           <w:rPr>
@@ -2254,7 +2254,7 @@
           <w:lang w:val="en-US" w:eastAsia="en-US"/>
         </w:rPr>
       </w:pPr>
-      <w:hyperlink w:anchor="_Toc58408486" w:history="1">
+      <w:hyperlink w:anchor="_Toc58500751" w:history="1">
         <w:r>
           <w:rPr>
             <w:rStyle w:val="Hyperlink"/>
@@ -2300,7 +2300,7 @@
             <w:noProof/>
             <w:webHidden/>
           </w:rPr>
-          <w:instrText xml:space="preserve"> PAGEREF _Toc58408486 \h </w:instrText>
+          <w:instrText xml:space="preserve"> PAGEREF _Toc58500751 \h </w:instrText>
         </w:r>
         <w:r>
           <w:rPr>
@@ -2346,7 +2346,7 @@
           <w:lang w:val="en-US" w:eastAsia="en-US"/>
         </w:rPr>
       </w:pPr>
-      <w:hyperlink w:anchor="_Toc58408487" w:history="1">
+      <w:hyperlink w:anchor="_Toc58500752" w:history="1">
         <w:r>
           <w:rPr>
             <w:rStyle w:val="Hyperlink"/>
@@ -2392,7 +2392,7 @@
             <w:noProof/>
             <w:webHidden/>
           </w:rPr>
-          <w:instrText xml:space="preserve"> PAGEREF _Toc58408487 \h </w:instrText>
+          <w:instrText xml:space="preserve"> PAGEREF _Toc58500752 \h </w:instrText>
         </w:r>
         <w:r>
           <w:rPr>
@@ -2438,7 +2438,7 @@
           <w:lang w:val="en-US" w:eastAsia="en-US"/>
         </w:rPr>
       </w:pPr>
-      <w:hyperlink w:anchor="_Toc58408488" w:history="1">
+      <w:hyperlink w:anchor="_Toc58500753" w:history="1">
         <w:r>
           <w:rPr>
             <w:rStyle w:val="Hyperlink"/>
@@ -2484,7 +2484,7 @@
             <w:noProof/>
             <w:webHidden/>
           </w:rPr>
-          <w:instrText xml:space="preserve"> PAGEREF _Toc58408488 \h </w:instrText>
+          <w:instrText xml:space="preserve"> PAGEREF _Toc58500753 \h </w:instrText>
         </w:r>
         <w:r>
           <w:rPr>
@@ -2530,7 +2530,7 @@
           <w:lang w:val="en-US" w:eastAsia="en-US"/>
         </w:rPr>
       </w:pPr>
-      <w:hyperlink w:anchor="_Toc58408489" w:history="1">
+      <w:hyperlink w:anchor="_Toc58500754" w:history="1">
         <w:r>
           <w:rPr>
             <w:rStyle w:val="Hyperlink"/>
@@ -2575,7 +2575,7 @@
             <w:noProof/>
             <w:webHidden/>
           </w:rPr>
-          <w:instrText xml:space="preserve"> PAGEREF _Toc58408489 \h </w:instrText>
+          <w:instrText xml:space="preserve"> PAGEREF _Toc58500754 \h </w:instrText>
         </w:r>
         <w:r>
           <w:rPr>
@@ -2621,7 +2621,7 @@
           <w:lang w:val="en-US" w:eastAsia="en-US"/>
         </w:rPr>
       </w:pPr>
-      <w:hyperlink w:anchor="_Toc58408490" w:history="1">
+      <w:hyperlink w:anchor="_Toc58500755" w:history="1">
         <w:r>
           <w:rPr>
             <w:rStyle w:val="Hyperlink"/>
@@ -2667,7 +2667,7 @@
             <w:noProof/>
             <w:webHidden/>
           </w:rPr>
-          <w:instrText xml:space="preserve"> PAGEREF _Toc58408490 \h </w:instrText>
+          <w:instrText xml:space="preserve"> PAGEREF _Toc58500755 \h </w:instrText>
         </w:r>
         <w:r>
           <w:rPr>
@@ -2713,7 +2713,7 @@
           <w:lang w:val="en-US" w:eastAsia="en-US"/>
         </w:rPr>
       </w:pPr>
-      <w:hyperlink w:anchor="_Toc58408491" w:history="1">
+      <w:hyperlink w:anchor="_Toc58500756" w:history="1">
         <w:r>
           <w:rPr>
             <w:rStyle w:val="Hyperlink"/>
@@ -2758,7 +2758,7 @@
             <w:noProof/>
             <w:webHidden/>
           </w:rPr>
-          <w:instrText xml:space="preserve"> PAGEREF _Toc58408491 \h </w:instrText>
+          <w:instrText xml:space="preserve"> PAGEREF _Toc58500756 \h </w:instrText>
         </w:r>
         <w:r>
           <w:rPr>
@@ -2804,7 +2804,7 @@
           <w:lang w:val="en-US" w:eastAsia="en-US"/>
         </w:rPr>
       </w:pPr>
-      <w:hyperlink w:anchor="_Toc58408492" w:history="1">
+      <w:hyperlink w:anchor="_Toc58500757" w:history="1">
         <w:r>
           <w:rPr>
             <w:rStyle w:val="Hyperlink"/>
@@ -2850,7 +2850,7 @@
             <w:noProof/>
             <w:webHidden/>
           </w:rPr>
-          <w:instrText xml:space="preserve"> PAGEREF _Toc58408492 \h </w:instrText>
+          <w:instrText xml:space="preserve"> PAGEREF _Toc58500757 \h </w:instrText>
         </w:r>
         <w:r>
           <w:rPr>
@@ -2896,7 +2896,7 @@
           <w:lang w:val="en-US" w:eastAsia="en-US"/>
         </w:rPr>
       </w:pPr>
-      <w:hyperlink w:anchor="_Toc58408493" w:history="1">
+      <w:hyperlink w:anchor="_Toc58500758" w:history="1">
         <w:r>
           <w:rPr>
             <w:rStyle w:val="Hyperlink"/>
@@ -2942,7 +2942,7 @@
             <w:noProof/>
             <w:webHidden/>
           </w:rPr>
-          <w:instrText xml:space="preserve"> PAGEREF _Toc58408493 \h </w:instrText>
+          <w:instrText xml:space="preserve"> PAGEREF _Toc58500758 \h </w:instrText>
         </w:r>
         <w:r>
           <w:rPr>
@@ -2988,7 +2988,7 @@
           <w:lang w:val="en-US" w:eastAsia="en-US"/>
         </w:rPr>
       </w:pPr>
-      <w:hyperlink w:anchor="_Toc58408494" w:history="1">
+      <w:hyperlink w:anchor="_Toc58500759" w:history="1">
         <w:r>
           <w:rPr>
             <w:rStyle w:val="Hyperlink"/>
@@ -3048,7 +3048,7 @@
             <w:noProof/>
             <w:webHidden/>
           </w:rPr>
-          <w:instrText xml:space="preserve"> PAGEREF _Toc58408494 \h </w:instrText>
+          <w:instrText xml:space="preserve"> PAGEREF _Toc58500759 \h </w:instrText>
         </w:r>
         <w:r>
           <w:rPr>
@@ -3094,7 +3094,7 @@
           <w:lang w:val="en-US" w:eastAsia="en-US"/>
         </w:rPr>
       </w:pPr>
-      <w:hyperlink w:anchor="_Toc58408495" w:history="1">
+      <w:hyperlink w:anchor="_Toc58500760" w:history="1">
         <w:r>
           <w:rPr>
             <w:rStyle w:val="Hyperlink"/>
@@ -3138,7 +3138,7 @@
             <w:noProof/>
             <w:webHidden/>
           </w:rPr>
-          <w:instrText xml:space="preserve"> PAGEREF _Toc58408495 \h </w:instrText>
+          <w:instrText xml:space="preserve"> PAGEREF _Toc58500760 \h </w:instrText>
         </w:r>
         <w:r>
           <w:rPr>
@@ -3184,7 +3184,7 @@
           <w:lang w:val="en-US" w:eastAsia="en-US"/>
         </w:rPr>
       </w:pPr>
-      <w:hyperlink w:anchor="_Toc58408496" w:history="1">
+      <w:hyperlink w:anchor="_Toc58500761" w:history="1">
         <w:r>
           <w:rPr>
             <w:rStyle w:val="Hyperlink"/>
@@ -3228,7 +3228,7 @@
             <w:noProof/>
             <w:webHidden/>
           </w:rPr>
-          <w:instrText xml:space="preserve"> PAGEREF _Toc58408496 \h </w:instrText>
+          <w:instrText xml:space="preserve"> PAGEREF _Toc58500761 \h </w:instrText>
         </w:r>
         <w:r>
           <w:rPr>
@@ -3274,7 +3274,7 @@
           <w:lang w:val="en-US" w:eastAsia="en-US"/>
         </w:rPr>
       </w:pPr>
-      <w:hyperlink w:anchor="_Toc58408497" w:history="1">
+      <w:hyperlink w:anchor="_Toc58500762" w:history="1">
         <w:r>
           <w:rPr>
             <w:rStyle w:val="Hyperlink"/>
@@ -3334,7 +3334,7 @@
             <w:noProof/>
             <w:webHidden/>
           </w:rPr>
-          <w:instrText xml:space="preserve"> PAGEREF _Toc58408497 \h </w:instrText>
+          <w:instrText xml:space="preserve"> PAGEREF _Toc58500762 \h </w:instrText>
         </w:r>
         <w:r>
           <w:rPr>
@@ -3380,7 +3380,7 @@
           <w:lang w:val="en-US" w:eastAsia="en-US"/>
         </w:rPr>
       </w:pPr>
-      <w:hyperlink w:anchor="_Toc58408498" w:history="1">
+      <w:hyperlink w:anchor="_Toc58500763" w:history="1">
         <w:r>
           <w:rPr>
             <w:rStyle w:val="Hyperlink"/>
@@ -3426,7 +3426,7 @@
             <w:noProof/>
             <w:webHidden/>
           </w:rPr>
-          <w:instrText xml:space="preserve"> PAGEREF _Toc58408498 \h </w:instrText>
+          <w:instrText xml:space="preserve"> PAGEREF _Toc58500763 \h </w:instrText>
         </w:r>
         <w:r>
           <w:rPr>
@@ -3472,7 +3472,7 @@
           <w:lang w:val="en-US" w:eastAsia="en-US"/>
         </w:rPr>
       </w:pPr>
-      <w:hyperlink w:anchor="_Toc58408499" w:history="1">
+      <w:hyperlink w:anchor="_Toc58500764" w:history="1">
         <w:r>
           <w:rPr>
             <w:rStyle w:val="Hyperlink"/>
@@ -3518,7 +3518,7 @@
             <w:noProof/>
             <w:webHidden/>
           </w:rPr>
-          <w:instrText xml:space="preserve"> PAGEREF _Toc58408499 \h </w:instrText>
+          <w:instrText xml:space="preserve"> PAGEREF _Toc58500764 \h </w:instrText>
         </w:r>
         <w:r>
           <w:rPr>
@@ -3564,7 +3564,7 @@
           <w:lang w:val="en-US" w:eastAsia="en-US"/>
         </w:rPr>
       </w:pPr>
-      <w:hyperlink w:anchor="_Toc58408500" w:history="1">
+      <w:hyperlink w:anchor="_Toc58500765" w:history="1">
         <w:r>
           <w:rPr>
             <w:rStyle w:val="Hyperlink"/>
@@ -3610,7 +3610,7 @@
             <w:noProof/>
             <w:webHidden/>
           </w:rPr>
-          <w:instrText xml:space="preserve"> PAGEREF _Toc58408500 \h </w:instrText>
+          <w:instrText xml:space="preserve"> PAGEREF _Toc58500765 \h </w:instrText>
         </w:r>
         <w:r>
           <w:rPr>
@@ -3656,7 +3656,7 @@
           <w:lang w:val="en-US" w:eastAsia="en-US"/>
         </w:rPr>
       </w:pPr>
-      <w:hyperlink w:anchor="_Toc58408501" w:history="1">
+      <w:hyperlink w:anchor="_Toc58500766" w:history="1">
         <w:r>
           <w:rPr>
             <w:rStyle w:val="Hyperlink"/>
@@ -3702,7 +3702,7 @@
             <w:noProof/>
             <w:webHidden/>
           </w:rPr>
-          <w:instrText xml:space="preserve"> PAGEREF _Toc58408501 \h </w:instrText>
+          <w:instrText xml:space="preserve"> PAGEREF _Toc58500766 \h </w:instrText>
         </w:r>
         <w:r>
           <w:rPr>
@@ -3748,7 +3748,7 @@
           <w:lang w:val="en-US" w:eastAsia="en-US"/>
         </w:rPr>
       </w:pPr>
-      <w:hyperlink w:anchor="_Toc58408502" w:history="1">
+      <w:hyperlink w:anchor="_Toc58500767" w:history="1">
         <w:r>
           <w:rPr>
             <w:rStyle w:val="Hyperlink"/>
@@ -3794,7 +3794,7 @@
             <w:noProof/>
             <w:webHidden/>
           </w:rPr>
-          <w:instrText xml:space="preserve"> PAGEREF _Toc58408502 \h </w:instrText>
+          <w:instrText xml:space="preserve"> PAGEREF _Toc58500767 \h </w:instrText>
         </w:r>
         <w:r>
           <w:rPr>
@@ -3840,7 +3840,7 @@
           <w:lang w:val="en-US" w:eastAsia="en-US"/>
         </w:rPr>
       </w:pPr>
-      <w:hyperlink w:anchor="_Toc58408503" w:history="1">
+      <w:hyperlink w:anchor="_Toc58500768" w:history="1">
         <w:r>
           <w:rPr>
             <w:rStyle w:val="Hyperlink"/>
@@ -3886,7 +3886,7 @@
             <w:noProof/>
             <w:webHidden/>
           </w:rPr>
-          <w:instrText xml:space="preserve"> PAGEREF _Toc58408503 \h </w:instrText>
+          <w:instrText xml:space="preserve"> PAGEREF _Toc58500768 \h </w:instrText>
         </w:r>
         <w:r>
           <w:rPr>
@@ -3932,7 +3932,7 @@
           <w:lang w:val="en-US" w:eastAsia="en-US"/>
         </w:rPr>
       </w:pPr>
-      <w:hyperlink w:anchor="_Toc58408504" w:history="1">
+      <w:hyperlink w:anchor="_Toc58500769" w:history="1">
         <w:r>
           <w:rPr>
             <w:rStyle w:val="Hyperlink"/>
@@ -3978,7 +3978,7 @@
             <w:noProof/>
             <w:webHidden/>
           </w:rPr>
-          <w:instrText xml:space="preserve"> PAGEREF _Toc58408504 \h </w:instrText>
+          <w:instrText xml:space="preserve"> PAGEREF _Toc58500769 \h </w:instrText>
         </w:r>
         <w:r>
           <w:rPr>
@@ -4024,7 +4024,7 @@
           <w:lang w:val="en-US" w:eastAsia="en-US"/>
         </w:rPr>
       </w:pPr>
-      <w:hyperlink w:anchor="_Toc58408505" w:history="1">
+      <w:hyperlink w:anchor="_Toc58500770" w:history="1">
         <w:r>
           <w:rPr>
             <w:rStyle w:val="Hyperlink"/>
@@ -4070,7 +4070,7 @@
             <w:noProof/>
             <w:webHidden/>
           </w:rPr>
-          <w:instrText xml:space="preserve"> PAGEREF _Toc58408505 \h </w:instrText>
+          <w:instrText xml:space="preserve"> PAGEREF _Toc58500770 \h </w:instrText>
         </w:r>
         <w:r>
           <w:rPr>
@@ -4116,7 +4116,7 @@
           <w:lang w:val="en-US" w:eastAsia="en-US"/>
         </w:rPr>
       </w:pPr>
-      <w:hyperlink w:anchor="_Toc58408506" w:history="1">
+      <w:hyperlink w:anchor="_Toc58500771" w:history="1">
         <w:r>
           <w:rPr>
             <w:rStyle w:val="Hyperlink"/>
@@ -4162,7 +4162,7 @@
             <w:noProof/>
             <w:webHidden/>
           </w:rPr>
-          <w:instrText xml:space="preserve"> PAGEREF _Toc58408506 \h </w:instrText>
+          <w:instrText xml:space="preserve"> PAGEREF _Toc58500771 \h </w:instrText>
         </w:r>
         <w:r>
           <w:rPr>
@@ -4208,7 +4208,7 @@
           <w:lang w:val="en-US" w:eastAsia="en-US"/>
         </w:rPr>
       </w:pPr>
-      <w:hyperlink w:anchor="_Toc58408507" w:history="1">
+      <w:hyperlink w:anchor="_Toc58500772" w:history="1">
         <w:r>
           <w:rPr>
             <w:rStyle w:val="Hyperlink"/>
@@ -4254,7 +4254,7 @@
             <w:noProof/>
             <w:webHidden/>
           </w:rPr>
-          <w:instrText xml:space="preserve"> PAGEREF _Toc58408507 \h </w:instrText>
+          <w:instrText xml:space="preserve"> PAGEREF _Toc58500772 \h </w:instrText>
         </w:r>
         <w:r>
           <w:rPr>
@@ -4300,7 +4300,7 @@
           <w:lang w:val="en-US" w:eastAsia="en-US"/>
         </w:rPr>
       </w:pPr>
-      <w:hyperlink w:anchor="_Toc58408508" w:history="1">
+      <w:hyperlink w:anchor="_Toc58500773" w:history="1">
         <w:r>
           <w:rPr>
             <w:rStyle w:val="Hyperlink"/>
@@ -4346,7 +4346,7 @@
             <w:noProof/>
             <w:webHidden/>
           </w:rPr>
-          <w:instrText xml:space="preserve"> PAGEREF _Toc58408508 \h </w:instrText>
+          <w:instrText xml:space="preserve"> PAGEREF _Toc58500773 \h </w:instrText>
         </w:r>
         <w:r>
           <w:rPr>
@@ -4392,7 +4392,7 @@
           <w:lang w:val="en-US" w:eastAsia="en-US"/>
         </w:rPr>
       </w:pPr>
-      <w:hyperlink w:anchor="_Toc58408509" w:history="1">
+      <w:hyperlink w:anchor="_Toc58500774" w:history="1">
         <w:r>
           <w:rPr>
             <w:rStyle w:val="Hyperlink"/>
@@ -4438,7 +4438,7 @@
             <w:noProof/>
             <w:webHidden/>
           </w:rPr>
-          <w:instrText xml:space="preserve"> PAGEREF _Toc58408509 \h </w:instrText>
+          <w:instrText xml:space="preserve"> PAGEREF _Toc58500774 \h </w:instrText>
         </w:r>
         <w:r>
           <w:rPr>
@@ -4484,7 +4484,7 @@
           <w:lang w:val="en-US" w:eastAsia="en-US"/>
         </w:rPr>
       </w:pPr>
-      <w:hyperlink w:anchor="_Toc58408510" w:history="1">
+      <w:hyperlink w:anchor="_Toc58500775" w:history="1">
         <w:r>
           <w:rPr>
             <w:rStyle w:val="Hyperlink"/>
@@ -4530,7 +4530,7 @@
             <w:noProof/>
             <w:webHidden/>
           </w:rPr>
-          <w:instrText xml:space="preserve"> PAGEREF _Toc58408510 \h </w:instrText>
+          <w:instrText xml:space="preserve"> PAGEREF _Toc58500775 \h </w:instrText>
         </w:r>
         <w:r>
           <w:rPr>
@@ -4576,7 +4576,7 @@
           <w:lang w:val="en-US" w:eastAsia="en-US"/>
         </w:rPr>
       </w:pPr>
-      <w:hyperlink w:anchor="_Toc58408511" w:history="1">
+      <w:hyperlink w:anchor="_Toc58500776" w:history="1">
         <w:r>
           <w:rPr>
             <w:rStyle w:val="Hyperlink"/>
@@ -4622,7 +4622,7 @@
             <w:noProof/>
             <w:webHidden/>
           </w:rPr>
-          <w:instrText xml:space="preserve"> PAGEREF _Toc58408511 \h </w:instrText>
+          <w:instrText xml:space="preserve"> PAGEREF _Toc58500776 \h </w:instrText>
         </w:r>
         <w:r>
           <w:rPr>
@@ -4668,7 +4668,7 @@
           <w:lang w:val="en-US" w:eastAsia="en-US"/>
         </w:rPr>
       </w:pPr>
-      <w:hyperlink w:anchor="_Toc58408512" w:history="1">
+      <w:hyperlink w:anchor="_Toc58500777" w:history="1">
         <w:r>
           <w:rPr>
             <w:rStyle w:val="Hyperlink"/>
@@ -4714,7 +4714,7 @@
             <w:noProof/>
             <w:webHidden/>
           </w:rPr>
-          <w:instrText xml:space="preserve"> PAGEREF _Toc58408512 \h </w:instrText>
+          <w:instrText xml:space="preserve"> PAGEREF _Toc58500777 \h </w:instrText>
         </w:r>
         <w:r>
           <w:rPr>
@@ -4760,7 +4760,7 @@
           <w:lang w:val="en-US" w:eastAsia="en-US"/>
         </w:rPr>
       </w:pPr>
-      <w:hyperlink w:anchor="_Toc58408513" w:history="1">
+      <w:hyperlink w:anchor="_Toc58500778" w:history="1">
         <w:r>
           <w:rPr>
             <w:rStyle w:val="Hyperlink"/>
@@ -4806,7 +4806,7 @@
             <w:noProof/>
             <w:webHidden/>
           </w:rPr>
-          <w:instrText xml:space="preserve"> PAGEREF _Toc58408513 \h </w:instrText>
+          <w:instrText xml:space="preserve"> PAGEREF _Toc58500778 \h </w:instrText>
         </w:r>
         <w:r>
           <w:rPr>
@@ -4852,7 +4852,7 @@
           <w:lang w:val="en-US" w:eastAsia="en-US"/>
         </w:rPr>
       </w:pPr>
-      <w:hyperlink w:anchor="_Toc58408514" w:history="1">
+      <w:hyperlink w:anchor="_Toc58500779" w:history="1">
         <w:r>
           <w:rPr>
             <w:rStyle w:val="Hyperlink"/>
@@ -4898,7 +4898,7 @@
             <w:noProof/>
             <w:webHidden/>
           </w:rPr>
-          <w:instrText xml:space="preserve"> PAGEREF _Toc58408514 \h </w:instrText>
+          <w:instrText xml:space="preserve"> PAGEREF _Toc58500779 \h </w:instrText>
         </w:r>
         <w:r>
           <w:rPr>
@@ -4944,7 +4944,7 @@
           <w:lang w:val="en-US" w:eastAsia="en-US"/>
         </w:rPr>
       </w:pPr>
-      <w:hyperlink w:anchor="_Toc58408515" w:history="1">
+      <w:hyperlink w:anchor="_Toc58500780" w:history="1">
         <w:r>
           <w:rPr>
             <w:rStyle w:val="Hyperlink"/>
@@ -4990,7 +4990,7 @@
             <w:noProof/>
             <w:webHidden/>
           </w:rPr>
-          <w:instrText xml:space="preserve"> PAGEREF _Toc58408515 \h </w:instrText>
+          <w:instrText xml:space="preserve"> PAGEREF _Toc58500780 \h </w:instrText>
         </w:r>
         <w:r>
           <w:rPr>
@@ -5036,7 +5036,7 @@
           <w:lang w:val="en-US" w:eastAsia="en-US"/>
         </w:rPr>
       </w:pPr>
-      <w:hyperlink w:anchor="_Toc58408516" w:history="1">
+      <w:hyperlink w:anchor="_Toc58500781" w:history="1">
         <w:r>
           <w:rPr>
             <w:rStyle w:val="Hyperlink"/>
@@ -5082,7 +5082,7 @@
             <w:noProof/>
             <w:webHidden/>
           </w:rPr>
-          <w:instrText xml:space="preserve"> PAGEREF _Toc58408516 \h </w:instrText>
+          <w:instrText xml:space="preserve"> PAGEREF _Toc58500781 \h </w:instrText>
         </w:r>
         <w:r>
           <w:rPr>
@@ -5128,7 +5128,7 @@
           <w:lang w:val="en-US" w:eastAsia="en-US"/>
         </w:rPr>
       </w:pPr>
-      <w:hyperlink w:anchor="_Toc58408517" w:history="1">
+      <w:hyperlink w:anchor="_Toc58500782" w:history="1">
         <w:r>
           <w:rPr>
             <w:rStyle w:val="Hyperlink"/>
@@ -5174,7 +5174,7 @@
             <w:noProof/>
             <w:webHidden/>
           </w:rPr>
-          <w:instrText xml:space="preserve"> PAGEREF _Toc58408517 \h </w:instrText>
+          <w:instrText xml:space="preserve"> PAGEREF _Toc58500782 \h </w:instrText>
         </w:r>
         <w:r>
           <w:rPr>
@@ -5220,7 +5220,7 @@
           <w:lang w:val="en-US" w:eastAsia="en-US"/>
         </w:rPr>
       </w:pPr>
-      <w:hyperlink w:anchor="_Toc58408518" w:history="1">
+      <w:hyperlink w:anchor="_Toc58500783" w:history="1">
         <w:r>
           <w:rPr>
             <w:rStyle w:val="Hyperlink"/>
@@ -5266,7 +5266,7 @@
             <w:noProof/>
             <w:webHidden/>
           </w:rPr>
-          <w:instrText xml:space="preserve"> PAGEREF _Toc58408518 \h </w:instrText>
+          <w:instrText xml:space="preserve"> PAGEREF _Toc58500783 \h </w:instrText>
         </w:r>
         <w:r>
           <w:rPr>
@@ -5312,7 +5312,7 @@
           <w:lang w:val="en-US" w:eastAsia="en-US"/>
         </w:rPr>
       </w:pPr>
-      <w:hyperlink w:anchor="_Toc58408519" w:history="1">
+      <w:hyperlink w:anchor="_Toc58500784" w:history="1">
         <w:r>
           <w:rPr>
             <w:rStyle w:val="Hyperlink"/>
@@ -5358,7 +5358,7 @@
             <w:noProof/>
             <w:webHidden/>
           </w:rPr>
-          <w:instrText xml:space="preserve"> PAGEREF _Toc58408519 \h </w:instrText>
+          <w:instrText xml:space="preserve"> PAGEREF _Toc58500784 \h </w:instrText>
         </w:r>
         <w:r>
           <w:rPr>
@@ -5404,7 +5404,7 @@
           <w:lang w:val="en-US" w:eastAsia="en-US"/>
         </w:rPr>
       </w:pPr>
-      <w:hyperlink w:anchor="_Toc58408520" w:history="1">
+      <w:hyperlink w:anchor="_Toc58500785" w:history="1">
         <w:r>
           <w:rPr>
             <w:rStyle w:val="Hyperlink"/>
@@ -5450,7 +5450,7 @@
             <w:noProof/>
             <w:webHidden/>
           </w:rPr>
-          <w:instrText xml:space="preserve"> PAGEREF _Toc58408520 \h </w:instrText>
+          <w:instrText xml:space="preserve"> PAGEREF _Toc58500785 \h </w:instrText>
         </w:r>
         <w:r>
           <w:rPr>
@@ -5496,7 +5496,7 @@
           <w:lang w:val="en-US" w:eastAsia="en-US"/>
         </w:rPr>
       </w:pPr>
-      <w:hyperlink w:anchor="_Toc58408521" w:history="1">
+      <w:hyperlink w:anchor="_Toc58500786" w:history="1">
         <w:r>
           <w:rPr>
             <w:rStyle w:val="Hyperlink"/>
@@ -5542,7 +5542,7 @@
             <w:noProof/>
             <w:webHidden/>
           </w:rPr>
-          <w:instrText xml:space="preserve"> PAGEREF _Toc58408521 \h </w:instrText>
+          <w:instrText xml:space="preserve"> PAGEREF _Toc58500786 \h </w:instrText>
         </w:r>
         <w:r>
           <w:rPr>
@@ -5588,7 +5588,7 @@
           <w:lang w:val="en-US" w:eastAsia="en-US"/>
         </w:rPr>
       </w:pPr>
-      <w:hyperlink w:anchor="_Toc58408522" w:history="1">
+      <w:hyperlink w:anchor="_Toc58500787" w:history="1">
         <w:r>
           <w:rPr>
             <w:rStyle w:val="Hyperlink"/>
@@ -5634,7 +5634,7 @@
             <w:noProof/>
             <w:webHidden/>
           </w:rPr>
-          <w:instrText xml:space="preserve"> PAGEREF _Toc58408522 \h </w:instrText>
+          <w:instrText xml:space="preserve"> PAGEREF _Toc58500787 \h </w:instrText>
         </w:r>
         <w:r>
           <w:rPr>
@@ -5680,7 +5680,7 @@
           <w:lang w:val="en-US" w:eastAsia="en-US"/>
         </w:rPr>
       </w:pPr>
-      <w:hyperlink w:anchor="_Toc58408523" w:history="1">
+      <w:hyperlink w:anchor="_Toc58500788" w:history="1">
         <w:r>
           <w:rPr>
             <w:rStyle w:val="Hyperlink"/>
@@ -5726,7 +5726,7 @@
             <w:noProof/>
             <w:webHidden/>
           </w:rPr>
-          <w:instrText xml:space="preserve"> PAGEREF _Toc58408523 \h </w:instrText>
+          <w:instrText xml:space="preserve"> PAGEREF _Toc58500788 \h </w:instrText>
         </w:r>
         <w:r>
           <w:rPr>
@@ -5772,7 +5772,7 @@
           <w:lang w:val="en-US" w:eastAsia="en-US"/>
         </w:rPr>
       </w:pPr>
-      <w:hyperlink w:anchor="_Toc58408524" w:history="1">
+      <w:hyperlink w:anchor="_Toc58500789" w:history="1">
         <w:r>
           <w:rPr>
             <w:rStyle w:val="Hyperlink"/>
@@ -5818,7 +5818,7 @@
             <w:noProof/>
             <w:webHidden/>
           </w:rPr>
-          <w:instrText xml:space="preserve"> PAGEREF _Toc58408524 \h </w:instrText>
+          <w:instrText xml:space="preserve"> PAGEREF _Toc58500789 \h </w:instrText>
         </w:r>
         <w:r>
           <w:rPr>
@@ -5864,7 +5864,7 @@
           <w:lang w:val="en-US" w:eastAsia="en-US"/>
         </w:rPr>
       </w:pPr>
-      <w:hyperlink w:anchor="_Toc58408525" w:history="1">
+      <w:hyperlink w:anchor="_Toc58500790" w:history="1">
         <w:r>
           <w:rPr>
             <w:rStyle w:val="Hyperlink"/>
@@ -5910,7 +5910,7 @@
             <w:noProof/>
             <w:webHidden/>
           </w:rPr>
-          <w:instrText xml:space="preserve"> PAGEREF _Toc58408525 \h </w:instrText>
+          <w:instrText xml:space="preserve"> PAGEREF _Toc58500790 \h </w:instrText>
         </w:r>
         <w:r>
           <w:rPr>
@@ -5956,7 +5956,7 @@
           <w:lang w:val="en-US" w:eastAsia="en-US"/>
         </w:rPr>
       </w:pPr>
-      <w:hyperlink w:anchor="_Toc58408526" w:history="1">
+      <w:hyperlink w:anchor="_Toc58500791" w:history="1">
         <w:r>
           <w:rPr>
             <w:rStyle w:val="Hyperlink"/>
@@ -6002,7 +6002,7 @@
             <w:noProof/>
             <w:webHidden/>
           </w:rPr>
-          <w:instrText xml:space="preserve"> PAGEREF _Toc58408526 \h </w:instrText>
+          <w:instrText xml:space="preserve"> PAGEREF _Toc58500791 \h </w:instrText>
         </w:r>
         <w:r>
           <w:rPr>
@@ -6048,7 +6048,7 @@
           <w:lang w:val="en-US" w:eastAsia="en-US"/>
         </w:rPr>
       </w:pPr>
-      <w:hyperlink w:anchor="_Toc58408527" w:history="1">
+      <w:hyperlink w:anchor="_Toc58500792" w:history="1">
         <w:r>
           <w:rPr>
             <w:rStyle w:val="Hyperlink"/>
@@ -6094,7 +6094,7 @@
             <w:noProof/>
             <w:webHidden/>
           </w:rPr>
-          <w:instrText xml:space="preserve"> PAGEREF _Toc58408527 \h </w:instrText>
+          <w:instrText xml:space="preserve"> PAGEREF _Toc58500792 \h </w:instrText>
         </w:r>
         <w:r>
           <w:rPr>
@@ -6140,7 +6140,7 @@
           <w:lang w:val="en-US" w:eastAsia="en-US"/>
         </w:rPr>
       </w:pPr>
-      <w:hyperlink w:anchor="_Toc58408528" w:history="1">
+      <w:hyperlink w:anchor="_Toc58500793" w:history="1">
         <w:r>
           <w:rPr>
             <w:rStyle w:val="Hyperlink"/>
@@ -6186,7 +6186,7 @@
             <w:noProof/>
             <w:webHidden/>
           </w:rPr>
-          <w:instrText xml:space="preserve"> PAGEREF _Toc58408528 \h </w:instrText>
+          <w:instrText xml:space="preserve"> PAGEREF _Toc58500793 \h </w:instrText>
         </w:r>
         <w:r>
           <w:rPr>
@@ -6232,7 +6232,7 @@
           <w:lang w:val="en-US" w:eastAsia="en-US"/>
         </w:rPr>
       </w:pPr>
-      <w:hyperlink w:anchor="_Toc58408529" w:history="1">
+      <w:hyperlink w:anchor="_Toc58500794" w:history="1">
         <w:r>
           <w:rPr>
             <w:rStyle w:val="Hyperlink"/>
@@ -6278,7 +6278,7 @@
             <w:noProof/>
             <w:webHidden/>
           </w:rPr>
-          <w:instrText xml:space="preserve"> PAGEREF _Toc58408529 \h </w:instrText>
+          <w:instrText xml:space="preserve"> PAGEREF _Toc58500794 \h </w:instrText>
         </w:r>
         <w:r>
           <w:rPr>
@@ -6324,7 +6324,7 @@
           <w:lang w:val="en-US" w:eastAsia="en-US"/>
         </w:rPr>
       </w:pPr>
-      <w:hyperlink w:anchor="_Toc58408530" w:history="1">
+      <w:hyperlink w:anchor="_Toc58500795" w:history="1">
         <w:r>
           <w:rPr>
             <w:rStyle w:val="Hyperlink"/>
@@ -6370,7 +6370,7 @@
             <w:noProof/>
             <w:webHidden/>
           </w:rPr>
-          <w:instrText xml:space="preserve"> PAGEREF _Toc58408530 \h </w:instrText>
+          <w:instrText xml:space="preserve"> PAGEREF _Toc58500795 \h </w:instrText>
         </w:r>
         <w:r>
           <w:rPr>
@@ -6416,7 +6416,7 @@
           <w:lang w:val="en-US" w:eastAsia="en-US"/>
         </w:rPr>
       </w:pPr>
-      <w:hyperlink w:anchor="_Toc58408531" w:history="1">
+      <w:hyperlink w:anchor="_Toc58500796" w:history="1">
         <w:r>
           <w:rPr>
             <w:rStyle w:val="Hyperlink"/>
@@ -6462,7 +6462,7 @@
             <w:noProof/>
             <w:webHidden/>
           </w:rPr>
-          <w:instrText xml:space="preserve"> PAGEREF _Toc58408531 \h </w:instrText>
+          <w:instrText xml:space="preserve"> PAGEREF _Toc58500796 \h </w:instrText>
         </w:r>
         <w:r>
           <w:rPr>
@@ -6508,7 +6508,7 @@
           <w:lang w:val="en-US" w:eastAsia="en-US"/>
         </w:rPr>
       </w:pPr>
-      <w:hyperlink w:anchor="_Toc58408532" w:history="1">
+      <w:hyperlink w:anchor="_Toc58500797" w:history="1">
         <w:r>
           <w:rPr>
             <w:rStyle w:val="Hyperlink"/>
@@ -6554,7 +6554,7 @@
             <w:noProof/>
             <w:webHidden/>
           </w:rPr>
-          <w:instrText xml:space="preserve"> PAGEREF _Toc58408532 \h </w:instrText>
+          <w:instrText xml:space="preserve"> PAGEREF _Toc58500797 \h </w:instrText>
         </w:r>
         <w:r>
           <w:rPr>
@@ -6600,7 +6600,7 @@
           <w:lang w:val="en-US" w:eastAsia="en-US"/>
         </w:rPr>
       </w:pPr>
-      <w:hyperlink w:anchor="_Toc58408533" w:history="1">
+      <w:hyperlink w:anchor="_Toc58500798" w:history="1">
         <w:r>
           <w:rPr>
             <w:rStyle w:val="Hyperlink"/>
@@ -6646,7 +6646,7 @@
             <w:noProof/>
             <w:webHidden/>
           </w:rPr>
-          <w:instrText xml:space="preserve"> PAGEREF _Toc58408533 \h </w:instrText>
+          <w:instrText xml:space="preserve"> PAGEREF _Toc58500798 \h </w:instrText>
         </w:r>
         <w:r>
           <w:rPr>
@@ -6692,7 +6692,7 @@
           <w:lang w:val="en-US" w:eastAsia="en-US"/>
         </w:rPr>
       </w:pPr>
-      <w:hyperlink w:anchor="_Toc58408534" w:history="1">
+      <w:hyperlink w:anchor="_Toc58500799" w:history="1">
         <w:r>
           <w:rPr>
             <w:rStyle w:val="Hyperlink"/>
@@ -6738,7 +6738,7 @@
             <w:noProof/>
             <w:webHidden/>
           </w:rPr>
-          <w:instrText xml:space="preserve"> PAGEREF _Toc58408534 \h </w:instrText>
+          <w:instrText xml:space="preserve"> PAGEREF _Toc58500799 \h </w:instrText>
         </w:r>
         <w:r>
           <w:rPr>
@@ -6784,7 +6784,7 @@
           <w:lang w:val="en-US" w:eastAsia="en-US"/>
         </w:rPr>
       </w:pPr>
-      <w:hyperlink w:anchor="_Toc58408535" w:history="1">
+      <w:hyperlink w:anchor="_Toc58500800" w:history="1">
         <w:r>
           <w:rPr>
             <w:rStyle w:val="Hyperlink"/>
@@ -6830,7 +6830,7 @@
             <w:noProof/>
             <w:webHidden/>
           </w:rPr>
-          <w:instrText xml:space="preserve"> PAGEREF _Toc58408535 \h </w:instrText>
+          <w:instrText xml:space="preserve"> PAGEREF _Toc58500800 \h </w:instrText>
         </w:r>
         <w:r>
           <w:rPr>
@@ -6876,7 +6876,7 @@
           <w:lang w:val="en-US" w:eastAsia="en-US"/>
         </w:rPr>
       </w:pPr>
-      <w:hyperlink w:anchor="_Toc58408536" w:history="1">
+      <w:hyperlink w:anchor="_Toc58500801" w:history="1">
         <w:r>
           <w:rPr>
             <w:rStyle w:val="Hyperlink"/>
@@ -6922,7 +6922,7 @@
             <w:noProof/>
             <w:webHidden/>
           </w:rPr>
-          <w:instrText xml:space="preserve"> PAGEREF _Toc58408536 \h </w:instrText>
+          <w:instrText xml:space="preserve"> PAGEREF _Toc58500801 \h </w:instrText>
         </w:r>
         <w:r>
           <w:rPr>
@@ -6968,7 +6968,7 @@
           <w:lang w:val="en-US" w:eastAsia="en-US"/>
         </w:rPr>
       </w:pPr>
-      <w:hyperlink w:anchor="_Toc58408537" w:history="1">
+      <w:hyperlink w:anchor="_Toc58500802" w:history="1">
         <w:r>
           <w:rPr>
             <w:rStyle w:val="Hyperlink"/>
@@ -7014,7 +7014,7 @@
             <w:noProof/>
             <w:webHidden/>
           </w:rPr>
-          <w:instrText xml:space="preserve"> PAGEREF _Toc58408537 \h </w:instrText>
+          <w:instrText xml:space="preserve"> PAGEREF _Toc58500802 \h </w:instrText>
         </w:r>
         <w:r>
           <w:rPr>
@@ -7060,7 +7060,7 @@
           <w:lang w:val="en-US" w:eastAsia="en-US"/>
         </w:rPr>
       </w:pPr>
-      <w:hyperlink w:anchor="_Toc58408538" w:history="1">
+      <w:hyperlink w:anchor="_Toc58500803" w:history="1">
         <w:r>
           <w:rPr>
             <w:rStyle w:val="Hyperlink"/>
@@ -7106,7 +7106,7 @@
             <w:noProof/>
             <w:webHidden/>
           </w:rPr>
-          <w:instrText xml:space="preserve"> PAGEREF _Toc58408538 \h </w:instrText>
+          <w:instrText xml:space="preserve"> PAGEREF _Toc58500803 \h </w:instrText>
         </w:r>
         <w:r>
           <w:rPr>
@@ -7152,7 +7152,7 @@
           <w:lang w:val="en-US" w:eastAsia="en-US"/>
         </w:rPr>
       </w:pPr>
-      <w:hyperlink w:anchor="_Toc58408539" w:history="1">
+      <w:hyperlink w:anchor="_Toc58500804" w:history="1">
         <w:r>
           <w:rPr>
             <w:rStyle w:val="Hyperlink"/>
@@ -7198,7 +7198,7 @@
             <w:noProof/>
             <w:webHidden/>
           </w:rPr>
-          <w:instrText xml:space="preserve"> PAGEREF _Toc58408539 \h </w:instrText>
+          <w:instrText xml:space="preserve"> PAGEREF _Toc58500804 \h </w:instrText>
         </w:r>
         <w:r>
           <w:rPr>
@@ -7244,7 +7244,7 @@
           <w:lang w:val="en-US" w:eastAsia="en-US"/>
         </w:rPr>
       </w:pPr>
-      <w:hyperlink w:anchor="_Toc58408540" w:history="1">
+      <w:hyperlink w:anchor="_Toc58500805" w:history="1">
         <w:r>
           <w:rPr>
             <w:rStyle w:val="Hyperlink"/>
@@ -7290,7 +7290,7 @@
             <w:noProof/>
             <w:webHidden/>
           </w:rPr>
-          <w:instrText xml:space="preserve"> PAGEREF _Toc58408540 \h </w:instrText>
+          <w:instrText xml:space="preserve"> PAGEREF _Toc58500805 \h </w:instrText>
         </w:r>
         <w:r>
           <w:rPr>
@@ -7336,7 +7336,7 @@
           <w:lang w:val="en-US" w:eastAsia="en-US"/>
         </w:rPr>
       </w:pPr>
-      <w:hyperlink w:anchor="_Toc58408541" w:history="1">
+      <w:hyperlink w:anchor="_Toc58500806" w:history="1">
         <w:r>
           <w:rPr>
             <w:rStyle w:val="Hyperlink"/>
@@ -7382,7 +7382,7 @@
             <w:noProof/>
             <w:webHidden/>
           </w:rPr>
-          <w:instrText xml:space="preserve"> PAGEREF _Toc58408541 \h </w:instrText>
+          <w:instrText xml:space="preserve"> PAGEREF _Toc58500806 \h </w:instrText>
         </w:r>
         <w:r>
           <w:rPr>
@@ -7428,7 +7428,7 @@
           <w:lang w:val="en-US" w:eastAsia="en-US"/>
         </w:rPr>
       </w:pPr>
-      <w:hyperlink w:anchor="_Toc58408542" w:history="1">
+      <w:hyperlink w:anchor="_Toc58500807" w:history="1">
         <w:r>
           <w:rPr>
             <w:rStyle w:val="Hyperlink"/>
@@ -7453,23 +7453,7 @@
             <w:noProof/>
             <w:lang w:val="en-US"/>
           </w:rPr>
-          <w:t>Pessimistic lo</w:t>
-        </w:r>
-        <w:r>
-          <w:rPr>
-            <w:rStyle w:val="Hyperlink"/>
-            <w:noProof/>
-            <w:lang w:val="en-US"/>
-          </w:rPr>
-          <w:t>c</w:t>
-        </w:r>
-        <w:r>
-          <w:rPr>
-            <w:rStyle w:val="Hyperlink"/>
-            <w:noProof/>
-            <w:lang w:val="en-US"/>
-          </w:rPr>
-          <w:t>king</w:t>
+          <w:t>Pessimistic locking (PL)</w:t>
         </w:r>
         <w:r>
           <w:rPr>
@@ -7490,7 +7474,7 @@
             <w:noProof/>
             <w:webHidden/>
           </w:rPr>
-          <w:instrText xml:space="preserve"> PAGEREF _Toc58408542 \h </w:instrText>
+          <w:instrText xml:space="preserve"> PAGEREF _Toc58500807 \h </w:instrText>
         </w:r>
         <w:r>
           <w:rPr>
@@ -7536,7 +7520,7 @@
           <w:lang w:val="en-US" w:eastAsia="en-US"/>
         </w:rPr>
       </w:pPr>
-      <w:hyperlink w:anchor="_Toc58408543" w:history="1">
+      <w:hyperlink w:anchor="_Toc58500808" w:history="1">
         <w:r>
           <w:rPr>
             <w:rStyle w:val="Hyperlink"/>
@@ -7582,7 +7566,7 @@
             <w:noProof/>
             <w:webHidden/>
           </w:rPr>
-          <w:instrText xml:space="preserve"> PAGEREF _Toc58408543 \h </w:instrText>
+          <w:instrText xml:space="preserve"> PAGEREF _Toc58500808 \h </w:instrText>
         </w:r>
         <w:r>
           <w:rPr>
@@ -7628,7 +7612,7 @@
           <w:lang w:val="en-US" w:eastAsia="en-US"/>
         </w:rPr>
       </w:pPr>
-      <w:hyperlink w:anchor="_Toc58408544" w:history="1">
+      <w:hyperlink w:anchor="_Toc58500809" w:history="1">
         <w:r>
           <w:rPr>
             <w:rStyle w:val="Hyperlink"/>
@@ -7651,6 +7635,98 @@
           <w:rPr>
             <w:rStyle w:val="Hyperlink"/>
             <w:noProof/>
+            <w:lang w:val="en-US"/>
+          </w:rPr>
+          <w:t>FETCHING</w:t>
+        </w:r>
+        <w:r>
+          <w:rPr>
+            <w:noProof/>
+            <w:webHidden/>
+          </w:rPr>
+          <w:tab/>
+        </w:r>
+        <w:r>
+          <w:rPr>
+            <w:noProof/>
+            <w:webHidden/>
+          </w:rPr>
+          <w:fldChar w:fldCharType="begin"/>
+        </w:r>
+        <w:r>
+          <w:rPr>
+            <w:noProof/>
+            <w:webHidden/>
+          </w:rPr>
+          <w:instrText xml:space="preserve"> PAGEREF _Toc58500809 \h </w:instrText>
+        </w:r>
+        <w:r>
+          <w:rPr>
+            <w:noProof/>
+            <w:webHidden/>
+          </w:rPr>
+        </w:r>
+        <w:r>
+          <w:rPr>
+            <w:noProof/>
+            <w:webHidden/>
+          </w:rPr>
+          <w:fldChar w:fldCharType="separate"/>
+        </w:r>
+        <w:r>
+          <w:rPr>
+            <w:noProof/>
+            <w:webHidden/>
+          </w:rPr>
+          <w:t>37</w:t>
+        </w:r>
+        <w:r>
+          <w:rPr>
+            <w:noProof/>
+            <w:webHidden/>
+          </w:rPr>
+          <w:fldChar w:fldCharType="end"/>
+        </w:r>
+      </w:hyperlink>
+    </w:p>
+    <w:p>
+      <w:pPr>
+        <w:pStyle w:val="TOC1"/>
+        <w:tabs>
+          <w:tab w:val="left" w:pos="1100"/>
+          <w:tab w:val="right" w:leader="dot" w:pos="9912"/>
+        </w:tabs>
+        <w:rPr>
+          <w:rFonts w:asciiTheme="minorHAnsi" w:eastAsiaTheme="minorEastAsia" w:hAnsiTheme="minorHAnsi" w:cstheme="minorBidi"/>
+          <w:noProof/>
+          <w:sz w:val="22"/>
+          <w:szCs w:val="22"/>
+          <w:lang w:val="en-US" w:eastAsia="en-US"/>
+        </w:rPr>
+      </w:pPr>
+      <w:hyperlink w:anchor="_Toc58500810" w:history="1">
+        <w:r>
+          <w:rPr>
+            <w:rStyle w:val="Hyperlink"/>
+            <w:noProof/>
+            <w:lang w:val="en-US"/>
+          </w:rPr>
+          <w:t>22.</w:t>
+        </w:r>
+        <w:r>
+          <w:rPr>
+            <w:rFonts w:asciiTheme="minorHAnsi" w:eastAsiaTheme="minorEastAsia" w:hAnsiTheme="minorHAnsi" w:cstheme="minorBidi"/>
+            <w:noProof/>
+            <w:sz w:val="22"/>
+            <w:szCs w:val="22"/>
+            <w:lang w:val="en-US" w:eastAsia="en-US"/>
+          </w:rPr>
+          <w:tab/>
+        </w:r>
+        <w:r>
+          <w:rPr>
+            <w:rStyle w:val="Hyperlink"/>
+            <w:noProof/>
           </w:rPr>
           <w:t>ССЫЛКИ</w:t>
         </w:r>
@@ -7673,7 +7749,7 @@
             <w:noProof/>
             <w:webHidden/>
           </w:rPr>
-          <w:instrText xml:space="preserve"> PAGEREF _Toc58408544 \h </w:instrText>
+          <w:instrText xml:space="preserve"> PAGEREF _Toc58500810 \h </w:instrText>
         </w:r>
         <w:r>
           <w:rPr>
@@ -7729,7 +7805,7 @@
         </w:rPr>
         <w:br w:type="page"/>
       </w:r>
-      <w:bookmarkStart w:id="1" w:name="_Toc58408463"/>
+      <w:bookmarkStart w:id="1" w:name="_Toc58500728"/>
       <w:r>
         <w:rPr>
           <w:sz w:val="36"/>
@@ -9069,7 +9145,7 @@
           <w:lang w:val="en-US"/>
         </w:rPr>
       </w:pPr>
-      <w:bookmarkStart w:id="2" w:name="_Toc58408464"/>
+      <w:bookmarkStart w:id="2" w:name="_Toc58500729"/>
       <w:r>
         <w:rPr>
           <w:noProof/>
@@ -9385,7 +9461,7 @@
           <w:lang w:val="en-US"/>
         </w:rPr>
       </w:pPr>
-      <w:bookmarkStart w:id="3" w:name="_Toc58408465"/>
+      <w:bookmarkStart w:id="3" w:name="_Toc58500730"/>
       <w:r>
         <w:rPr>
           <w:noProof/>
@@ -12262,7 +12338,7 @@
           <w:lang w:val="en-US"/>
         </w:rPr>
       </w:pPr>
-      <w:bookmarkStart w:id="4" w:name="_Toc58408466"/>
+      <w:bookmarkStart w:id="4" w:name="_Toc58500731"/>
       <w:r>
         <w:rPr>
           <w:sz w:val="36"/>
@@ -12430,7 +12506,7 @@
           <w:lang w:val="en-US"/>
         </w:rPr>
       </w:pPr>
-      <w:bookmarkStart w:id="5" w:name="_Toc58408467"/>
+      <w:bookmarkStart w:id="5" w:name="_Toc58500732"/>
       <w:r>
         <w:rPr>
           <w:sz w:val="36"/>
@@ -12665,7 +12741,7 @@
           <w:lang w:val="en-US"/>
         </w:rPr>
       </w:pPr>
-      <w:bookmarkStart w:id="6" w:name="_Toc58408468"/>
+      <w:bookmarkStart w:id="6" w:name="_Toc58500733"/>
       <w:r>
         <w:rPr>
           <w:sz w:val="36"/>
@@ -13046,7 +13122,7 @@
           <w:lang w:val="en-US"/>
         </w:rPr>
       </w:pPr>
-      <w:bookmarkStart w:id="7" w:name="_Toc58408469"/>
+      <w:bookmarkStart w:id="7" w:name="_Toc58500734"/>
       <w:r>
         <w:rPr>
           <w:sz w:val="36"/>
@@ -13159,7 +13235,7 @@
           <w:lang w:val="en-US"/>
         </w:rPr>
       </w:pPr>
-      <w:bookmarkStart w:id="8" w:name="_Toc58408470"/>
+      <w:bookmarkStart w:id="8" w:name="_Toc58500735"/>
       <w:r>
         <w:rPr>
           <w:sz w:val="36"/>
@@ -13204,7 +13280,7 @@
           <w:lang w:val="en-US"/>
         </w:rPr>
       </w:pPr>
-      <w:bookmarkStart w:id="9" w:name="_Toc58408471"/>
+      <w:bookmarkStart w:id="9" w:name="_Toc58500736"/>
       <w:r>
         <w:rPr>
           <w:sz w:val="36"/>
@@ -13984,7 +14060,7 @@
           <w:lang w:val="en-US"/>
         </w:rPr>
       </w:pPr>
-      <w:bookmarkStart w:id="10" w:name="_Toc58408472"/>
+      <w:bookmarkStart w:id="10" w:name="_Toc58500737"/>
       <w:r>
         <w:rPr>
           <w:sz w:val="36"/>
@@ -14450,7 +14526,7 @@
           <w:lang w:val="en-US"/>
         </w:rPr>
       </w:pPr>
-      <w:bookmarkStart w:id="11" w:name="_Toc58408473"/>
+      <w:bookmarkStart w:id="11" w:name="_Toc58500738"/>
       <w:r>
         <w:rPr>
           <w:sz w:val="36"/>
@@ -15289,7 +15365,7 @@
           <w:lang w:val="en-US"/>
         </w:rPr>
       </w:pPr>
-      <w:bookmarkStart w:id="12" w:name="_Toc58408474"/>
+      <w:bookmarkStart w:id="12" w:name="_Toc58500739"/>
       <w:r>
         <w:rPr>
           <w:noProof/>
@@ -15703,7 +15779,7 @@
           <w:lang w:val="en-US"/>
         </w:rPr>
       </w:pPr>
-      <w:bookmarkStart w:id="13" w:name="_Toc58408475"/>
+      <w:bookmarkStart w:id="13" w:name="_Toc58500740"/>
       <w:r>
         <w:rPr>
           <w:sz w:val="36"/>
@@ -15768,7 +15844,7 @@
           <w:lang w:val="en-US"/>
         </w:rPr>
       </w:pPr>
-      <w:bookmarkStart w:id="14" w:name="_Toc58408476"/>
+      <w:bookmarkStart w:id="14" w:name="_Toc58500741"/>
       <w:proofErr w:type="spellStart"/>
       <w:r>
         <w:rPr>
@@ -15949,7 +16025,7 @@
           <w:lang w:val="en-US"/>
         </w:rPr>
       </w:pPr>
-      <w:bookmarkStart w:id="15" w:name="_Toc58408477"/>
+      <w:bookmarkStart w:id="15" w:name="_Toc58500742"/>
       <w:r>
         <w:rPr>
           <w:noProof/>
@@ -16274,7 +16350,7 @@
           <w:lang w:val="en-US"/>
         </w:rPr>
       </w:pPr>
-      <w:bookmarkStart w:id="16" w:name="_Toc58408478"/>
+      <w:bookmarkStart w:id="16" w:name="_Toc58500743"/>
       <w:r>
         <w:rPr>
           <w:noProof/>
@@ -16624,7 +16700,7 @@
           <w:lang w:val="en-US"/>
         </w:rPr>
       </w:pPr>
-      <w:bookmarkStart w:id="17" w:name="_Toc58408479"/>
+      <w:bookmarkStart w:id="17" w:name="_Toc58500744"/>
       <w:r>
         <w:rPr>
           <w:noProof/>
@@ -16718,7 +16794,7 @@
           <w:lang w:val="en-US"/>
         </w:rPr>
       </w:pPr>
-      <w:bookmarkStart w:id="18" w:name="_Toc58408480"/>
+      <w:bookmarkStart w:id="18" w:name="_Toc58500745"/>
       <w:r>
         <w:rPr>
           <w:noProof/>
@@ -16935,7 +17011,7 @@
           <w:lang w:val="en-US"/>
         </w:rPr>
       </w:pPr>
-      <w:bookmarkStart w:id="19" w:name="_Toc58408481"/>
+      <w:bookmarkStart w:id="19" w:name="_Toc58500746"/>
       <w:r>
         <w:rPr>
           <w:noProof/>
@@ -17372,7 +17448,7 @@
           <w:lang w:val="en-US"/>
         </w:rPr>
       </w:pPr>
-      <w:bookmarkStart w:id="20" w:name="_Toc58408482"/>
+      <w:bookmarkStart w:id="20" w:name="_Toc58500747"/>
       <w:r>
         <w:rPr>
           <w:noProof/>
@@ -17506,7 +17582,7 @@
           <w:lang w:val="en-US"/>
         </w:rPr>
       </w:pPr>
-      <w:bookmarkStart w:id="21" w:name="_Toc58408483"/>
+      <w:bookmarkStart w:id="21" w:name="_Toc58500748"/>
       <w:r>
         <w:rPr>
           <w:noProof/>
@@ -17584,7 +17660,7 @@
           <w:lang w:val="en-US"/>
         </w:rPr>
       </w:pPr>
-      <w:bookmarkStart w:id="22" w:name="_Toc58408484"/>
+      <w:bookmarkStart w:id="22" w:name="_Toc58500749"/>
       <w:r>
         <w:rPr>
           <w:noProof/>
@@ -18070,7 +18146,7 @@
           <w:lang w:val="en-US"/>
         </w:rPr>
       </w:pPr>
-      <w:bookmarkStart w:id="23" w:name="_Toc58408485"/>
+      <w:bookmarkStart w:id="23" w:name="_Toc58500750"/>
       <w:r>
         <w:rPr>
           <w:noProof/>
@@ -18113,7 +18189,7 @@
           <w:lang w:val="en-US"/>
         </w:rPr>
       </w:pPr>
-      <w:bookmarkStart w:id="24" w:name="_Toc58408486"/>
+      <w:bookmarkStart w:id="24" w:name="_Toc58500751"/>
       <w:r>
         <w:rPr>
           <w:noProof/>
@@ -18200,7 +18276,7 @@
           <w:lang w:val="en-US"/>
         </w:rPr>
       </w:pPr>
-      <w:bookmarkStart w:id="25" w:name="_Toc58408487"/>
+      <w:bookmarkStart w:id="25" w:name="_Toc58500752"/>
       <w:r>
         <w:rPr>
           <w:noProof/>
@@ -18418,7 +18494,7 @@
           <w:lang w:val="en-US"/>
         </w:rPr>
       </w:pPr>
-      <w:bookmarkStart w:id="26" w:name="_Toc58408488"/>
+      <w:bookmarkStart w:id="26" w:name="_Toc58500753"/>
       <w:r>
         <w:rPr>
           <w:noProof/>
@@ -19260,7 +19336,7 @@
           <w:szCs w:val="36"/>
         </w:rPr>
       </w:pPr>
-      <w:bookmarkStart w:id="27" w:name="_Toc58408489"/>
+      <w:bookmarkStart w:id="27" w:name="_Toc58500754"/>
       <w:r>
         <w:rPr>
           <w:sz w:val="36"/>
@@ -20229,7 +20305,7 @@
           <w:lang w:val="en-US"/>
         </w:rPr>
       </w:pPr>
-      <w:bookmarkStart w:id="28" w:name="_Toc58408490"/>
+      <w:bookmarkStart w:id="28" w:name="_Toc58500755"/>
       <w:r>
         <w:rPr>
           <w:sz w:val="36"/>
@@ -20536,7 +20612,7 @@
           <w:szCs w:val="36"/>
         </w:rPr>
       </w:pPr>
-      <w:bookmarkStart w:id="29" w:name="_Toc58408491"/>
+      <w:bookmarkStart w:id="29" w:name="_Toc58500756"/>
       <w:r>
         <w:rPr>
           <w:sz w:val="36"/>
@@ -21500,7 +21576,7 @@
           <w:lang w:val="en-US"/>
         </w:rPr>
       </w:pPr>
-      <w:bookmarkStart w:id="30" w:name="_Toc58408492"/>
+      <w:bookmarkStart w:id="30" w:name="_Toc58500757"/>
       <w:r>
         <w:rPr>
           <w:sz w:val="36"/>
@@ -21762,7 +21838,7 @@
           <w:lang w:val="en-US"/>
         </w:rPr>
       </w:pPr>
-      <w:bookmarkStart w:id="31" w:name="_Toc58408493"/>
+      <w:bookmarkStart w:id="31" w:name="_Toc58500758"/>
       <w:r>
         <w:rPr>
           <w:sz w:val="36"/>
@@ -21884,7 +21960,7 @@
           <w:lang w:val="en-US"/>
         </w:rPr>
       </w:pPr>
-      <w:bookmarkStart w:id="32" w:name="_Toc58408494"/>
+      <w:bookmarkStart w:id="32" w:name="_Toc58500759"/>
       <w:proofErr w:type="spellStart"/>
       <w:r>
         <w:rPr>
@@ -21989,7 +22065,7 @@
           <w:szCs w:val="36"/>
         </w:rPr>
       </w:pPr>
-      <w:bookmarkStart w:id="33" w:name="_Toc58408495"/>
+      <w:bookmarkStart w:id="33" w:name="_Toc58500760"/>
       <w:proofErr w:type="spellStart"/>
       <w:r>
         <w:rPr>
@@ -22339,7 +22415,7 @@
           <w:szCs w:val="36"/>
         </w:rPr>
       </w:pPr>
-      <w:bookmarkStart w:id="34" w:name="_Toc58408496"/>
+      <w:bookmarkStart w:id="34" w:name="_Toc58500761"/>
       <w:proofErr w:type="spellStart"/>
       <w:r>
         <w:rPr>
@@ -22767,7 +22843,7 @@
           <w:szCs w:val="36"/>
         </w:rPr>
       </w:pPr>
-      <w:bookmarkStart w:id="35" w:name="_Toc58408497"/>
+      <w:bookmarkStart w:id="35" w:name="_Toc58500762"/>
       <w:r>
         <w:rPr>
           <w:sz w:val="36"/>
@@ -22986,7 +23062,7 @@
           <w:lang w:val="en-US"/>
         </w:rPr>
       </w:pPr>
-      <w:bookmarkStart w:id="36" w:name="_Toc58408498"/>
+      <w:bookmarkStart w:id="36" w:name="_Toc58500763"/>
       <w:proofErr w:type="spellStart"/>
       <w:r>
         <w:rPr>
@@ -23116,7 +23192,7 @@
           <w:lang w:val="en-US"/>
         </w:rPr>
       </w:pPr>
-      <w:bookmarkStart w:id="37" w:name="_Toc58408499"/>
+      <w:bookmarkStart w:id="37" w:name="_Toc58500764"/>
       <w:proofErr w:type="spellStart"/>
       <w:r>
         <w:rPr>
@@ -23257,7 +23333,7 @@
           <w:lang w:val="en-US"/>
         </w:rPr>
       </w:pPr>
-      <w:bookmarkStart w:id="38" w:name="_Toc58408500"/>
+      <w:bookmarkStart w:id="38" w:name="_Toc58500765"/>
       <w:proofErr w:type="spellStart"/>
       <w:r>
         <w:rPr>
@@ -23362,7 +23438,7 @@
           <w:lang w:val="en-US"/>
         </w:rPr>
       </w:pPr>
-      <w:bookmarkStart w:id="39" w:name="_Toc58408501"/>
+      <w:bookmarkStart w:id="39" w:name="_Toc58500766"/>
       <w:proofErr w:type="spellStart"/>
       <w:r>
         <w:rPr>
@@ -23460,7 +23536,7 @@
           <w:lang w:val="en-US"/>
         </w:rPr>
       </w:pPr>
-      <w:bookmarkStart w:id="40" w:name="_Toc58408502"/>
+      <w:bookmarkStart w:id="40" w:name="_Toc58500767"/>
       <w:r>
         <w:rPr>
           <w:sz w:val="36"/>
@@ -23972,7 +24048,7 @@
           <w:lang w:val="en-US"/>
         </w:rPr>
       </w:pPr>
-      <w:bookmarkStart w:id="41" w:name="_Toc58408503"/>
+      <w:bookmarkStart w:id="41" w:name="_Toc58500768"/>
       <w:r>
         <w:rPr>
           <w:noProof/>
@@ -24147,7 +24223,7 @@
           <w:lang w:val="en-US"/>
         </w:rPr>
       </w:pPr>
-      <w:bookmarkStart w:id="42" w:name="_Toc58408504"/>
+      <w:bookmarkStart w:id="42" w:name="_Toc58500769"/>
       <w:r>
         <w:rPr>
           <w:noProof/>
@@ -24561,7 +24637,7 @@
           <w:lang w:val="en-US"/>
         </w:rPr>
       </w:pPr>
-      <w:bookmarkStart w:id="43" w:name="_Toc58408505"/>
+      <w:bookmarkStart w:id="43" w:name="_Toc58500770"/>
       <w:r>
         <w:rPr>
           <w:noProof/>
@@ -24798,7 +24874,7 @@
           <w:lang w:val="en-US"/>
         </w:rPr>
       </w:pPr>
-      <w:bookmarkStart w:id="44" w:name="_Toc58408506"/>
+      <w:bookmarkStart w:id="44" w:name="_Toc58500771"/>
       <w:r>
         <w:rPr>
           <w:noProof/>
@@ -25097,7 +25173,7 @@
           <w:lang w:val="en-US"/>
         </w:rPr>
       </w:pPr>
-      <w:bookmarkStart w:id="45" w:name="_Toc58408507"/>
+      <w:bookmarkStart w:id="45" w:name="_Toc58500772"/>
       <w:r>
         <w:rPr>
           <w:sz w:val="36"/>
@@ -25379,7 +25455,7 @@
           <w:lang w:val="en-US"/>
         </w:rPr>
       </w:pPr>
-      <w:bookmarkStart w:id="46" w:name="_Toc58408508"/>
+      <w:bookmarkStart w:id="46" w:name="_Toc58500773"/>
       <w:r>
         <w:rPr>
           <w:sz w:val="36"/>
@@ -25790,7 +25866,7 @@
           <w:lang w:val="en-US"/>
         </w:rPr>
       </w:pPr>
-      <w:bookmarkStart w:id="47" w:name="_Toc58408509"/>
+      <w:bookmarkStart w:id="47" w:name="_Toc58500774"/>
       <w:r>
         <w:rPr>
           <w:sz w:val="36"/>
@@ -25898,7 +25974,7 @@
           <w:lang w:val="en-US"/>
         </w:rPr>
       </w:pPr>
-      <w:bookmarkStart w:id="48" w:name="_Toc58408510"/>
+      <w:bookmarkStart w:id="48" w:name="_Toc58500775"/>
       <w:r>
         <w:rPr>
           <w:sz w:val="36"/>
@@ -25989,7 +26065,7 @@
           <w:lang w:val="en-US"/>
         </w:rPr>
       </w:pPr>
-      <w:bookmarkStart w:id="49" w:name="_Toc58408511"/>
+      <w:bookmarkStart w:id="49" w:name="_Toc58500776"/>
       <w:r>
         <w:rPr>
           <w:noProof/>
@@ -26032,7 +26108,7 @@
           <w:lang w:val="en-US"/>
         </w:rPr>
       </w:pPr>
-      <w:bookmarkStart w:id="50" w:name="_Toc58408512"/>
+      <w:bookmarkStart w:id="50" w:name="_Toc58500777"/>
       <w:r>
         <w:rPr>
           <w:noProof/>
@@ -26534,7 +26610,7 @@
           <w:lang w:val="en-US"/>
         </w:rPr>
       </w:pPr>
-      <w:bookmarkStart w:id="51" w:name="_Toc58408513"/>
+      <w:bookmarkStart w:id="51" w:name="_Toc58500778"/>
       <w:r>
         <w:rPr>
           <w:noProof/>
@@ -26589,7 +26665,7 @@
           <w:lang w:val="en-US"/>
         </w:rPr>
       </w:pPr>
-      <w:bookmarkStart w:id="52" w:name="_Toc58408514"/>
+      <w:bookmarkStart w:id="52" w:name="_Toc58500779"/>
       <w:r>
         <w:rPr>
           <w:noProof/>
@@ -27327,7 +27403,7 @@
           <w:lang w:val="en-US"/>
         </w:rPr>
       </w:pPr>
-      <w:bookmarkStart w:id="53" w:name="_Toc58408515"/>
+      <w:bookmarkStart w:id="53" w:name="_Toc58500780"/>
       <w:r>
         <w:rPr>
           <w:sz w:val="36"/>
@@ -27460,7 +27536,7 @@
           <w:lang w:val="en-US"/>
         </w:rPr>
       </w:pPr>
-      <w:bookmarkStart w:id="54" w:name="_Toc58408516"/>
+      <w:bookmarkStart w:id="54" w:name="_Toc58500781"/>
       <w:r>
         <w:rPr>
           <w:sz w:val="36"/>
@@ -27558,7 +27634,7 @@
           <w:lang w:val="en-US"/>
         </w:rPr>
       </w:pPr>
-      <w:bookmarkStart w:id="55" w:name="_Toc58408517"/>
+      <w:bookmarkStart w:id="55" w:name="_Toc58500782"/>
       <w:r>
         <w:rPr>
           <w:sz w:val="36"/>
@@ -30043,7 +30119,7 @@
           <w:lang w:val="en-US"/>
         </w:rPr>
       </w:pPr>
-      <w:bookmarkStart w:id="56" w:name="_Toc58408518"/>
+      <w:bookmarkStart w:id="56" w:name="_Toc58500783"/>
       <w:r>
         <w:rPr>
           <w:noProof/>
@@ -30456,7 +30532,7 @@
           <w:lang w:val="en-US"/>
         </w:rPr>
       </w:pPr>
-      <w:bookmarkStart w:id="57" w:name="_Toc58408519"/>
+      <w:bookmarkStart w:id="57" w:name="_Toc58500784"/>
       <w:r>
         <w:rPr>
           <w:noProof/>
@@ -31129,7 +31205,7 @@
           <w:lang w:val="en-US"/>
         </w:rPr>
       </w:pPr>
-      <w:bookmarkStart w:id="58" w:name="_Toc58408520"/>
+      <w:bookmarkStart w:id="58" w:name="_Toc58500785"/>
       <w:r>
         <w:rPr>
           <w:noProof/>
@@ -31306,7 +31382,7 @@
           <w:lang w:val="en-US"/>
         </w:rPr>
       </w:pPr>
-      <w:bookmarkStart w:id="59" w:name="_Toc58408521"/>
+      <w:bookmarkStart w:id="59" w:name="_Toc58500786"/>
       <w:r>
         <w:rPr>
           <w:noProof/>
@@ -31444,7 +31520,7 @@
           <w:lang w:val="en-US"/>
         </w:rPr>
       </w:pPr>
-      <w:bookmarkStart w:id="60" w:name="_Toc58408522"/>
+      <w:bookmarkStart w:id="60" w:name="_Toc58500787"/>
       <w:r>
         <w:rPr>
           <w:noProof/>
@@ -31606,7 +31682,7 @@
           <w:lang w:val="en-US"/>
         </w:rPr>
       </w:pPr>
-      <w:bookmarkStart w:id="61" w:name="_Toc58408523"/>
+      <w:bookmarkStart w:id="61" w:name="_Toc58500788"/>
       <w:r>
         <w:rPr>
           <w:noProof/>
@@ -31761,7 +31837,7 @@
           <w:lang w:val="en-US"/>
         </w:rPr>
       </w:pPr>
-      <w:bookmarkStart w:id="62" w:name="_Toc58408524"/>
+      <w:bookmarkStart w:id="62" w:name="_Toc58500789"/>
       <w:r>
         <w:rPr>
           <w:noProof/>
@@ -31852,7 +31928,7 @@
           <w:lang w:val="en-US"/>
         </w:rPr>
       </w:pPr>
-      <w:bookmarkStart w:id="63" w:name="_Toc58408525"/>
+      <w:bookmarkStart w:id="63" w:name="_Toc58500790"/>
       <w:r>
         <w:rPr>
           <w:noProof/>
@@ -32138,7 +32214,7 @@
           <w:lang w:val="en-US"/>
         </w:rPr>
       </w:pPr>
-      <w:bookmarkStart w:id="64" w:name="_Toc58408526"/>
+      <w:bookmarkStart w:id="64" w:name="_Toc58500791"/>
       <w:r>
         <w:rPr>
           <w:noProof/>
@@ -32342,7 +32418,7 @@
           <w:lang w:val="en-US"/>
         </w:rPr>
       </w:pPr>
-      <w:bookmarkStart w:id="65" w:name="_Toc58408527"/>
+      <w:bookmarkStart w:id="65" w:name="_Toc58500792"/>
       <w:r>
         <w:rPr>
           <w:noProof/>
@@ -32460,7 +32536,7 @@
           <w:lang w:val="en-US"/>
         </w:rPr>
       </w:pPr>
-      <w:bookmarkStart w:id="66" w:name="_Toc58408528"/>
+      <w:bookmarkStart w:id="66" w:name="_Toc58500793"/>
       <w:r>
         <w:rPr>
           <w:noProof/>
@@ -32487,7 +32563,7 @@
           <w:lang w:val="en-US"/>
         </w:rPr>
       </w:pPr>
-      <w:bookmarkStart w:id="67" w:name="_Toc58408529"/>
+      <w:bookmarkStart w:id="67" w:name="_Toc58500794"/>
       <w:r>
         <w:rPr>
           <w:noProof/>
@@ -32649,7 +32725,7 @@
           <w:lang w:val="en-US"/>
         </w:rPr>
       </w:pPr>
-      <w:bookmarkStart w:id="68" w:name="_Toc58408530"/>
+      <w:bookmarkStart w:id="68" w:name="_Toc58500795"/>
       <w:r>
         <w:rPr>
           <w:noProof/>
@@ -33402,7 +33478,7 @@
           <w:lang w:val="en-US"/>
         </w:rPr>
       </w:pPr>
-      <w:bookmarkStart w:id="69" w:name="_Toc58408531"/>
+      <w:bookmarkStart w:id="69" w:name="_Toc58500796"/>
       <w:r>
         <w:rPr>
           <w:noProof/>
@@ -34233,7 +34309,7 @@
           <w:lang w:val="en-US"/>
         </w:rPr>
       </w:pPr>
-      <w:bookmarkStart w:id="70" w:name="_Toc58408532"/>
+      <w:bookmarkStart w:id="70" w:name="_Toc58500797"/>
       <w:r>
         <w:rPr>
           <w:noProof/>
@@ -34357,7 +34433,7 @@
           <w:lang w:val="en-US"/>
         </w:rPr>
       </w:pPr>
-      <w:bookmarkStart w:id="71" w:name="_Toc58408533"/>
+      <w:bookmarkStart w:id="71" w:name="_Toc58500798"/>
       <w:r>
         <w:rPr>
           <w:noProof/>
@@ -34795,7 +34871,7 @@
           <w:lang w:val="en-US"/>
         </w:rPr>
       </w:pPr>
-      <w:bookmarkStart w:id="72" w:name="_Toc58408534"/>
+      <w:bookmarkStart w:id="72" w:name="_Toc58500799"/>
       <w:r>
         <w:rPr>
           <w:noProof/>
@@ -34863,7 +34939,7 @@
           <w:lang w:val="en-US"/>
         </w:rPr>
       </w:pPr>
-      <w:bookmarkStart w:id="73" w:name="_Toc58408535"/>
+      <w:bookmarkStart w:id="73" w:name="_Toc58500800"/>
       <w:r>
         <w:rPr>
           <w:noProof/>
@@ -35142,7 +35218,7 @@
           <w:lang w:val="en-US"/>
         </w:rPr>
       </w:pPr>
-      <w:bookmarkStart w:id="74" w:name="_Toc58408536"/>
+      <w:bookmarkStart w:id="74" w:name="_Toc58500801"/>
       <w:r>
         <w:rPr>
           <w:noProof/>
@@ -35637,7 +35713,7 @@
           <w:lang w:val="en-US"/>
         </w:rPr>
       </w:pPr>
-      <w:bookmarkStart w:id="75" w:name="_Toc58408537"/>
+      <w:bookmarkStart w:id="75" w:name="_Toc58500802"/>
       <w:r>
         <w:rPr>
           <w:noProof/>
@@ -36863,7 +36939,7 @@
           <w:lang w:val="en-US"/>
         </w:rPr>
       </w:pPr>
-      <w:bookmarkStart w:id="76" w:name="_Toc58408538"/>
+      <w:bookmarkStart w:id="76" w:name="_Toc58500803"/>
       <w:r>
         <w:rPr>
           <w:noProof/>
@@ -37163,7 +37239,7 @@
           <w:lang w:val="en-US"/>
         </w:rPr>
       </w:pPr>
-      <w:bookmarkStart w:id="77" w:name="_Toc58408539"/>
+      <w:bookmarkStart w:id="77" w:name="_Toc58500804"/>
       <w:r>
         <w:rPr>
           <w:noProof/>
@@ -37584,7 +37660,7 @@
           <w:lang w:val="en-US"/>
         </w:rPr>
       </w:pPr>
-      <w:bookmarkStart w:id="78" w:name="_Toc58408540"/>
+      <w:bookmarkStart w:id="78" w:name="_Toc58500805"/>
       <w:r>
         <w:rPr>
           <w:noProof/>
@@ -37788,7 +37864,7 @@
           <w:lang w:val="en-US"/>
         </w:rPr>
       </w:pPr>
-      <w:bookmarkStart w:id="79" w:name="_Toc58408541"/>
+      <w:bookmarkStart w:id="79" w:name="_Toc58500806"/>
       <w:r>
         <w:rPr>
           <w:noProof/>
@@ -39140,7 +39216,7 @@
           <w:lang w:val="en-US"/>
         </w:rPr>
       </w:pPr>
-      <w:bookmarkStart w:id="80" w:name="_Toc58408542"/>
+      <w:bookmarkStart w:id="80" w:name="_Toc58500807"/>
       <w:r>
         <w:rPr>
           <w:noProof/>
@@ -39150,7 +39226,6 @@
         </w:rPr>
         <w:t>Pessimistic locking</w:t>
       </w:r>
-      <w:bookmarkEnd w:id="80"/>
       <w:r>
         <w:rPr>
           <w:noProof/>
@@ -39160,6 +39235,7 @@
         </w:rPr>
         <w:t xml:space="preserve"> (PL)</w:t>
       </w:r>
+      <w:bookmarkEnd w:id="80"/>
     </w:p>
     <w:p>
       <w:pPr>
@@ -41110,7 +41186,7 @@
           <w:lang w:val="en-US"/>
         </w:rPr>
       </w:pPr>
-      <w:bookmarkStart w:id="81" w:name="_Toc58408543"/>
+      <w:bookmarkStart w:id="81" w:name="_Toc58500808"/>
       <w:r>
         <w:rPr>
           <w:noProof/>
@@ -41344,14 +41420,7 @@
           <w:noProof/>
           <w:lang w:val="en-US" w:eastAsia="en-US"/>
         </w:rPr>
-        <w:t>Not all JDBC database drivers support setting a timeout value for a locking request. If not supported, the Hibernate dialect ignores this query hint.</w:t>
-      </w:r>
-      <w:r>
-        <w:rPr>
-          <w:noProof/>
-          <w:lang w:val="en-US" w:eastAsia="en-US"/>
-        </w:rPr>
-        <w:t xml:space="preserve"> </w:t>
+        <w:t xml:space="preserve">Not all JDBC database drivers support setting a timeout value for a locking request. If not supported, the Hibernate dialect ignores this query hint. </w:t>
       </w:r>
       <w:r>
         <w:rPr>
@@ -41408,7 +41477,7 @@
           <w:lang w:val="en-US"/>
         </w:rPr>
       </w:pPr>
-      <w:bookmarkStart w:id="82" w:name="_Toc58408544"/>
+      <w:bookmarkStart w:id="82" w:name="_Toc58500809"/>
       <w:r>
         <w:rPr>
           <w:noProof/>
@@ -41418,17 +41487,397 @@
         </w:rPr>
         <w:t>FETCHING</w:t>
       </w:r>
-    </w:p>
-    <w:p>
-      <w:pPr>
-        <w:jc w:val="both"/>
-        <w:rPr>
-          <w:noProof/>
-          <w:lang w:val="en-US"/>
-        </w:rPr>
-      </w:pPr>
+      <w:bookmarkEnd w:id="82"/>
+    </w:p>
+    <w:p>
+      <w:pPr>
+        <w:spacing w:before="100" w:beforeAutospacing="1" w:after="100" w:afterAutospacing="1"/>
+        <w:rPr>
+          <w:noProof/>
+          <w:lang w:val="en-US" w:eastAsia="en-US"/>
+        </w:rPr>
+      </w:pPr>
+      <w:r>
+        <w:rPr>
+          <w:noProof/>
+          <w:lang w:val="en-US" w:eastAsia="en-US"/>
+        </w:rPr>
+        <w:t>There are a number of scopes for defining fetching:</w:t>
+      </w:r>
+    </w:p>
+    <w:p>
+      <w:pPr>
+        <w:numPr>
+          <w:ilvl w:val="0"/>
+          <w:numId w:val="76"/>
+        </w:numPr>
+        <w:rPr>
+          <w:noProof/>
+          <w:lang w:val="en-US" w:eastAsia="en-US"/>
+        </w:rPr>
+      </w:pPr>
+      <w:r>
+        <w:rPr>
+          <w:b/>
+          <w:noProof/>
+          <w:color w:val="0070C0"/>
+          <w:lang w:val="en-US"/>
+        </w:rPr>
+        <w:t>S</w:t>
+      </w:r>
+      <w:r>
+        <w:rPr>
+          <w:b/>
+          <w:noProof/>
+          <w:color w:val="0070C0"/>
+          <w:lang w:val="en-US"/>
+        </w:rPr>
+        <w:t>TATIC</w:t>
+      </w:r>
+      <w:r>
+        <w:rPr>
+          <w:i/>
+          <w:iCs/>
+          <w:noProof/>
+          <w:lang w:val="en-US" w:eastAsia="en-US"/>
+        </w:rPr>
+        <w:t xml:space="preserve"> - </w:t>
+      </w:r>
+      <w:r>
+        <w:rPr>
+          <w:noProof/>
+          <w:lang w:val="en-US" w:eastAsia="en-US"/>
+        </w:rPr>
+        <w:t xml:space="preserve">Static definition of fetching strategies is done in the mappings. </w:t>
+      </w:r>
+      <w:r>
+        <w:rPr>
+          <w:b/>
+          <w:noProof/>
+          <w:color w:val="948A54" w:themeColor="background2" w:themeShade="80"/>
+          <w:lang w:val="en-US" w:eastAsia="en-US"/>
+        </w:rPr>
+        <w:t>The statically-defined fetch strategies are used in the absence of any dynamically defined strategies</w:t>
+      </w:r>
+      <w:r>
+        <w:rPr>
+          <w:noProof/>
+          <w:lang w:val="en-US" w:eastAsia="en-US"/>
+        </w:rPr>
+        <w:t>.</w:t>
+      </w:r>
+    </w:p>
+    <w:p>
+      <w:pPr>
+        <w:rPr>
+          <w:noProof/>
+          <w:lang w:val="en-US" w:eastAsia="en-US"/>
+        </w:rPr>
+      </w:pPr>
+    </w:p>
+    <w:p>
+      <w:pPr>
+        <w:rPr>
+          <w:noProof/>
+          <w:lang w:val="en-US" w:eastAsia="en-US"/>
+        </w:rPr>
+      </w:pPr>
+      <w:r>
+        <w:rPr>
+          <w:b/>
+          <w:noProof/>
+          <w:lang w:val="en-US" w:eastAsia="en-US"/>
+        </w:rPr>
+        <w:t>SELECT</w:t>
+      </w:r>
+      <w:r>
+        <w:rPr>
+          <w:noProof/>
+          <w:lang w:val="en-US" w:eastAsia="en-US"/>
+        </w:rPr>
+        <w:t xml:space="preserve"> – </w:t>
+      </w:r>
+      <w:r>
+        <w:rPr>
+          <w:noProof/>
+          <w:lang w:val="en-US" w:eastAsia="en-US"/>
+        </w:rPr>
+        <w:t>Performs a separate SQL select to load the data. This can either be EAGER (the second select is issued i</w:t>
+      </w:r>
       <w:bookmarkStart w:id="83" w:name="_GoBack"/>
       <w:bookmarkEnd w:id="83"/>
+      <w:r>
+        <w:rPr>
+          <w:noProof/>
+          <w:lang w:val="en-US" w:eastAsia="en-US"/>
+        </w:rPr>
+        <w:t>mmediately) or LAZY (the second select is delayed until the data is needed). This is the strategy generally termed N+1.</w:t>
+      </w:r>
+    </w:p>
+    <w:p>
+      <w:pPr>
+        <w:rPr>
+          <w:noProof/>
+          <w:lang w:val="en-US" w:eastAsia="en-US"/>
+        </w:rPr>
+      </w:pPr>
+      <w:r>
+        <w:rPr>
+          <w:b/>
+          <w:noProof/>
+          <w:lang w:val="en-US" w:eastAsia="en-US"/>
+        </w:rPr>
+        <w:t>JOIN</w:t>
+      </w:r>
+      <w:r>
+        <w:rPr>
+          <w:noProof/>
+          <w:lang w:val="en-US" w:eastAsia="en-US"/>
+        </w:rPr>
+        <w:t xml:space="preserve"> – </w:t>
+      </w:r>
+      <w:r>
+        <w:rPr>
+          <w:noProof/>
+          <w:lang w:val="en-US" w:eastAsia="en-US"/>
+        </w:rPr>
+        <w:t>Inherently an EAGER style of fetching. The data to be fetched is obtained through the use of an SQL outer join.</w:t>
+      </w:r>
+    </w:p>
+    <w:p>
+      <w:pPr>
+        <w:rPr>
+          <w:noProof/>
+          <w:lang w:val="en-US" w:eastAsia="en-US"/>
+        </w:rPr>
+      </w:pPr>
+      <w:r>
+        <w:rPr>
+          <w:b/>
+          <w:noProof/>
+          <w:lang w:val="en-US" w:eastAsia="en-US"/>
+        </w:rPr>
+        <w:t>BATCH</w:t>
+      </w:r>
+      <w:r>
+        <w:rPr>
+          <w:noProof/>
+          <w:lang w:val="en-US" w:eastAsia="en-US"/>
+        </w:rPr>
+        <w:t xml:space="preserve"> – </w:t>
+      </w:r>
+      <w:r>
+        <w:rPr>
+          <w:noProof/>
+          <w:lang w:val="en-US" w:eastAsia="en-US"/>
+        </w:rPr>
+        <w:t>Performs a separate SQL select to load a number of related data items using an IN-restriction as part of the SQL WHERE-clause based on a batch size. Again, this can either be EAGER (the second select is issued immediately) or LAZY (the second select is delayed until the data is needed).</w:t>
+      </w:r>
+    </w:p>
+    <w:p>
+      <w:pPr>
+        <w:rPr>
+          <w:noProof/>
+          <w:lang w:val="en-US" w:eastAsia="en-US"/>
+        </w:rPr>
+      </w:pPr>
+      <w:r>
+        <w:rPr>
+          <w:b/>
+          <w:noProof/>
+          <w:lang w:val="en-US" w:eastAsia="en-US"/>
+        </w:rPr>
+        <w:t>SUBSELECT</w:t>
+      </w:r>
+      <w:r>
+        <w:rPr>
+          <w:noProof/>
+          <w:lang w:val="en-US" w:eastAsia="en-US"/>
+        </w:rPr>
+        <w:t xml:space="preserve"> – </w:t>
+      </w:r>
+      <w:r>
+        <w:rPr>
+          <w:noProof/>
+          <w:lang w:val="en-US" w:eastAsia="en-US"/>
+        </w:rPr>
+        <w:t>Performs a separate SQL select to load associated data based on the SQL restriction used to load the owner. Again, this can either be EAGER (the second select is issued immediately) or LAZY (the second select is delayed until the data is needed).</w:t>
+      </w:r>
+    </w:p>
+    <w:p>
+      <w:pPr>
+        <w:rPr>
+          <w:noProof/>
+          <w:lang w:val="en-US" w:eastAsia="en-US"/>
+        </w:rPr>
+      </w:pPr>
+    </w:p>
+    <w:p>
+      <w:pPr>
+        <w:numPr>
+          <w:ilvl w:val="0"/>
+          <w:numId w:val="76"/>
+        </w:numPr>
+        <w:rPr>
+          <w:noProof/>
+          <w:lang w:val="en-US" w:eastAsia="en-US"/>
+        </w:rPr>
+      </w:pPr>
+      <w:r>
+        <w:rPr>
+          <w:b/>
+          <w:noProof/>
+          <w:color w:val="0070C0"/>
+          <w:lang w:val="en-US"/>
+        </w:rPr>
+        <w:t>DYNAMIC</w:t>
+      </w:r>
+      <w:r>
+        <w:rPr>
+          <w:noProof/>
+          <w:lang w:val="en-US" w:eastAsia="en-US"/>
+        </w:rPr>
+        <w:t xml:space="preserve"> (sometimes referred to as runtime)</w:t>
+      </w:r>
+      <w:r>
+        <w:rPr>
+          <w:noProof/>
+          <w:lang w:val="en-US" w:eastAsia="en-US"/>
+        </w:rPr>
+        <w:t xml:space="preserve"> – </w:t>
+      </w:r>
+      <w:r>
+        <w:rPr>
+          <w:noProof/>
+          <w:lang w:val="en-US" w:eastAsia="en-US"/>
+        </w:rPr>
+        <w:t>The dynamic definition is really use-case centric. There are multiple ways to define dynamic fetching:</w:t>
+      </w:r>
+    </w:p>
+    <w:p>
+      <w:pPr>
+        <w:ind w:left="927" w:firstLine="0"/>
+        <w:rPr>
+          <w:noProof/>
+          <w:lang w:val="en-US" w:eastAsia="en-US"/>
+        </w:rPr>
+      </w:pPr>
+    </w:p>
+    <w:p>
+      <w:pPr>
+        <w:rPr>
+          <w:noProof/>
+          <w:lang w:val="en-US" w:eastAsia="en-US"/>
+        </w:rPr>
+      </w:pPr>
+      <w:r>
+        <w:rPr>
+          <w:b/>
+          <w:noProof/>
+          <w:lang w:val="en-US" w:eastAsia="en-US"/>
+        </w:rPr>
+        <w:t>FETCH PROFILES</w:t>
+      </w:r>
+      <w:r>
+        <w:rPr>
+          <w:noProof/>
+          <w:lang w:val="en-US" w:eastAsia="en-US"/>
+        </w:rPr>
+        <w:t xml:space="preserve"> – </w:t>
+      </w:r>
+      <w:r>
+        <w:rPr>
+          <w:noProof/>
+          <w:lang w:val="en-US" w:eastAsia="en-US"/>
+        </w:rPr>
+        <w:t xml:space="preserve">defined in mappings, but can be enabled/disabled on the </w:t>
+      </w:r>
+      <w:r>
+        <w:rPr>
+          <w:rFonts w:ascii="Courier New" w:hAnsi="Courier New" w:cs="Courier New"/>
+          <w:noProof/>
+          <w:sz w:val="20"/>
+          <w:szCs w:val="20"/>
+          <w:lang w:val="en-US" w:eastAsia="en-US"/>
+        </w:rPr>
+        <w:t>Session</w:t>
+      </w:r>
+      <w:r>
+        <w:rPr>
+          <w:noProof/>
+          <w:lang w:val="en-US" w:eastAsia="en-US"/>
+        </w:rPr>
+        <w:t>.</w:t>
+      </w:r>
+    </w:p>
+    <w:p>
+      <w:pPr>
+        <w:rPr>
+          <w:noProof/>
+          <w:lang w:val="en-US" w:eastAsia="en-US"/>
+        </w:rPr>
+      </w:pPr>
+      <w:r>
+        <w:rPr>
+          <w:b/>
+          <w:noProof/>
+          <w:lang w:val="en-US" w:eastAsia="en-US"/>
+        </w:rPr>
+        <w:t>HQL / JPQL</w:t>
+      </w:r>
+      <w:r>
+        <w:rPr>
+          <w:noProof/>
+          <w:lang w:val="en-US" w:eastAsia="en-US"/>
+        </w:rPr>
+        <w:t xml:space="preserve"> – </w:t>
+      </w:r>
+      <w:r>
+        <w:rPr>
+          <w:noProof/>
+          <w:lang w:val="en-US" w:eastAsia="en-US"/>
+        </w:rPr>
+        <w:t>both Hibernate and JPA Criteria queries have the ability to specify fetching, specific to said query.</w:t>
+      </w:r>
+    </w:p>
+    <w:p>
+      <w:pPr>
+        <w:rPr>
+          <w:noProof/>
+          <w:lang w:val="en-US" w:eastAsia="en-US"/>
+        </w:rPr>
+      </w:pPr>
+      <w:r>
+        <w:rPr>
+          <w:b/>
+          <w:noProof/>
+          <w:lang w:val="en-US" w:eastAsia="en-US"/>
+        </w:rPr>
+        <w:t>ENTITY GRAPHS</w:t>
+      </w:r>
+      <w:r>
+        <w:rPr>
+          <w:noProof/>
+          <w:lang w:val="en-US" w:eastAsia="en-US"/>
+        </w:rPr>
+        <w:t xml:space="preserve"> – </w:t>
+      </w:r>
+      <w:r>
+        <w:rPr>
+          <w:noProof/>
+          <w:lang w:val="en-US" w:eastAsia="en-US"/>
+        </w:rPr>
+        <w:t>starting in Hibernate 4.2 (JPA 2.1), this is also an option.</w:t>
+      </w:r>
+    </w:p>
+    <w:p>
+      <w:pPr>
+        <w:jc w:val="both"/>
+        <w:rPr>
+          <w:noProof/>
+          <w:lang w:val="en-US"/>
+        </w:rPr>
+      </w:pPr>
     </w:p>
     <w:p>
       <w:pPr>
@@ -41445,6 +41894,7 @@
           <w:lang w:val="en-US"/>
         </w:rPr>
       </w:pPr>
+      <w:bookmarkStart w:id="84" w:name="_Toc58500810"/>
       <w:r>
         <w:rPr>
           <w:noProof/>
@@ -41453,7 +41903,7 @@
         </w:rPr>
         <w:t>ССЫЛКИ</w:t>
       </w:r>
-      <w:bookmarkEnd w:id="82"/>
+      <w:bookmarkEnd w:id="84"/>
     </w:p>
     <w:p>
       <w:pPr>
@@ -41622,6 +42072,7 @@
         <w:rPr>
           <w:lang w:val="en-US"/>
         </w:rPr>
+        <w:lastRenderedPageBreak/>
         <w:t xml:space="preserve">Cool man’s tutorial - </w:t>
       </w:r>
       <w:hyperlink r:id="rId61" w:history="1">
@@ -46812,6 +47263,97 @@
     </w:lvl>
   </w:abstractNum>
   <w:abstractNum w:abstractNumId="40">
+    <w:nsid w:val="42310CE9"/>
+    <w:multiLevelType w:val="hybridMultilevel"/>
+    <w:tmpl w:val="C0D42486"/>
+    <w:lvl w:ilvl="0" w:tplc="736EBDAE">
+      <w:start w:val="1"/>
+      <w:numFmt w:val="decimal"/>
+      <w:lvlText w:val="%1)"/>
+      <w:lvlJc w:val="left"/>
+      <w:pPr>
+        <w:ind w:left="927" w:hanging="360"/>
+      </w:pPr>
+      <w:rPr>
+        <w:rFonts w:hint="default"/>
+        <w:b/>
+        <w:color w:val="0070C0"/>
+      </w:rPr>
+    </w:lvl>
+    <w:lvl w:ilvl="1" w:tplc="04090019" w:tentative="1">
+      <w:start w:val="1"/>
+      <w:numFmt w:val="lowerLetter"/>
+      <w:lvlText w:val="%2."/>
+      <w:lvlJc w:val="left"/>
+      <w:pPr>
+        <w:ind w:left="1647" w:hanging="360"/>
+      </w:pPr>
+    </w:lvl>
+    <w:lvl w:ilvl="2" w:tplc="0409001B" w:tentative="1">
+      <w:start w:val="1"/>
+      <w:numFmt w:val="lowerRoman"/>
+      <w:lvlText w:val="%3."/>
+      <w:lvlJc w:val="right"/>
+      <w:pPr>
+        <w:ind w:left="2367" w:hanging="180"/>
+      </w:pPr>
+    </w:lvl>
+    <w:lvl w:ilvl="3" w:tplc="0409000F" w:tentative="1">
+      <w:start w:val="1"/>
+      <w:numFmt w:val="decimal"/>
+      <w:lvlText w:val="%4."/>
+      <w:lvlJc w:val="left"/>
+      <w:pPr>
+        <w:ind w:left="3087" w:hanging="360"/>
+      </w:pPr>
+    </w:lvl>
+    <w:lvl w:ilvl="4" w:tplc="04090019" w:tentative="1">
+      <w:start w:val="1"/>
+      <w:numFmt w:val="lowerLetter"/>
+      <w:lvlText w:val="%5."/>
+      <w:lvlJc w:val="left"/>
+      <w:pPr>
+        <w:ind w:left="3807" w:hanging="360"/>
+      </w:pPr>
+    </w:lvl>
+    <w:lvl w:ilvl="5" w:tplc="0409001B" w:tentative="1">
+      <w:start w:val="1"/>
+      <w:numFmt w:val="lowerRoman"/>
+      <w:lvlText w:val="%6."/>
+      <w:lvlJc w:val="right"/>
+      <w:pPr>
+        <w:ind w:left="4527" w:hanging="180"/>
+      </w:pPr>
+    </w:lvl>
+    <w:lvl w:ilvl="6" w:tplc="0409000F" w:tentative="1">
+      <w:start w:val="1"/>
+      <w:numFmt w:val="decimal"/>
+      <w:lvlText w:val="%7."/>
+      <w:lvlJc w:val="left"/>
+      <w:pPr>
+        <w:ind w:left="5247" w:hanging="360"/>
+      </w:pPr>
+    </w:lvl>
+    <w:lvl w:ilvl="7" w:tplc="04090019" w:tentative="1">
+      <w:start w:val="1"/>
+      <w:numFmt w:val="lowerLetter"/>
+      <w:lvlText w:val="%8."/>
+      <w:lvlJc w:val="left"/>
+      <w:pPr>
+        <w:ind w:left="5967" w:hanging="360"/>
+      </w:pPr>
+    </w:lvl>
+    <w:lvl w:ilvl="8" w:tplc="0409001B" w:tentative="1">
+      <w:start w:val="1"/>
+      <w:numFmt w:val="lowerRoman"/>
+      <w:lvlText w:val="%9."/>
+      <w:lvlJc w:val="right"/>
+      <w:pPr>
+        <w:ind w:left="6687" w:hanging="180"/>
+      </w:pPr>
+    </w:lvl>
+  </w:abstractNum>
+  <w:abstractNum w:abstractNumId="41">
     <w:nsid w:val="437816FA"/>
     <w:multiLevelType w:val="hybridMultilevel"/>
     <w:tmpl w:val="4476DE6C"/>
@@ -46924,7 +47466,7 @@
       </w:rPr>
     </w:lvl>
   </w:abstractNum>
-  <w:abstractNum w:abstractNumId="41">
+  <w:abstractNum w:abstractNumId="42">
     <w:nsid w:val="44A002A3"/>
     <w:multiLevelType w:val="hybridMultilevel"/>
     <w:tmpl w:val="5B5C34E4"/>
@@ -47037,7 +47579,7 @@
       </w:rPr>
     </w:lvl>
   </w:abstractNum>
-  <w:abstractNum w:abstractNumId="42">
+  <w:abstractNum w:abstractNumId="43">
     <w:nsid w:val="484D74A8"/>
     <w:multiLevelType w:val="hybridMultilevel"/>
     <w:tmpl w:val="276CC0C4"/>
@@ -47150,7 +47692,7 @@
       </w:rPr>
     </w:lvl>
   </w:abstractNum>
-  <w:abstractNum w:abstractNumId="43">
+  <w:abstractNum w:abstractNumId="44">
     <w:nsid w:val="4C632481"/>
     <w:multiLevelType w:val="hybridMultilevel"/>
     <w:tmpl w:val="EBA012A4"/>
@@ -47263,7 +47805,7 @@
       </w:rPr>
     </w:lvl>
   </w:abstractNum>
-  <w:abstractNum w:abstractNumId="44">
+  <w:abstractNum w:abstractNumId="45">
     <w:nsid w:val="4DA33C63"/>
     <w:multiLevelType w:val="hybridMultilevel"/>
     <w:tmpl w:val="C52CBDB2"/>
@@ -47376,7 +47918,7 @@
       </w:rPr>
     </w:lvl>
   </w:abstractNum>
-  <w:abstractNum w:abstractNumId="45">
+  <w:abstractNum w:abstractNumId="46">
     <w:nsid w:val="4DF04695"/>
     <w:multiLevelType w:val="hybridMultilevel"/>
     <w:tmpl w:val="198463E2"/>
@@ -47462,7 +48004,7 @@
       </w:pPr>
     </w:lvl>
   </w:abstractNum>
-  <w:abstractNum w:abstractNumId="46">
+  <w:abstractNum w:abstractNumId="47">
     <w:nsid w:val="4FA40559"/>
     <w:multiLevelType w:val="multilevel"/>
     <w:tmpl w:val="A1A486E4"/>
@@ -47611,7 +48153,7 @@
       </w:rPr>
     </w:lvl>
   </w:abstractNum>
-  <w:abstractNum w:abstractNumId="47">
+  <w:abstractNum w:abstractNumId="48">
     <w:nsid w:val="50B7380D"/>
     <w:multiLevelType w:val="multilevel"/>
     <w:tmpl w:val="09AE9276"/>
@@ -47760,7 +48302,7 @@
       </w:rPr>
     </w:lvl>
   </w:abstractNum>
-  <w:abstractNum w:abstractNumId="48">
+  <w:abstractNum w:abstractNumId="49">
     <w:nsid w:val="53A82975"/>
     <w:multiLevelType w:val="hybridMultilevel"/>
     <w:tmpl w:val="40FC6A80"/>
@@ -47900,7 +48442,7 @@
       </w:rPr>
     </w:lvl>
   </w:abstractNum>
-  <w:abstractNum w:abstractNumId="49">
+  <w:abstractNum w:abstractNumId="50">
     <w:nsid w:val="555325BC"/>
     <w:multiLevelType w:val="multilevel"/>
     <w:tmpl w:val="A9243A68"/>
@@ -48049,7 +48591,7 @@
       </w:rPr>
     </w:lvl>
   </w:abstractNum>
-  <w:abstractNum w:abstractNumId="50">
+  <w:abstractNum w:abstractNumId="51">
     <w:nsid w:val="557232DD"/>
     <w:multiLevelType w:val="hybridMultilevel"/>
     <w:tmpl w:val="E942417A"/>
@@ -48162,7 +48704,7 @@
       </w:rPr>
     </w:lvl>
   </w:abstractNum>
-  <w:abstractNum w:abstractNumId="51">
+  <w:abstractNum w:abstractNumId="52">
     <w:nsid w:val="571E5107"/>
     <w:multiLevelType w:val="multilevel"/>
     <w:tmpl w:val="6D805D3E"/>
@@ -48311,7 +48853,7 @@
       </w:rPr>
     </w:lvl>
   </w:abstractNum>
-  <w:abstractNum w:abstractNumId="52">
+  <w:abstractNum w:abstractNumId="53">
     <w:nsid w:val="5B5E7B3C"/>
     <w:multiLevelType w:val="multilevel"/>
     <w:tmpl w:val="1A404B2A"/>
@@ -48424,7 +48966,7 @@
       </w:rPr>
     </w:lvl>
   </w:abstractNum>
-  <w:abstractNum w:abstractNumId="53">
+  <w:abstractNum w:abstractNumId="54">
     <w:nsid w:val="5BCC7528"/>
     <w:multiLevelType w:val="hybridMultilevel"/>
     <w:tmpl w:val="A72CB67E"/>
@@ -48538,7 +49080,7 @@
       </w:rPr>
     </w:lvl>
   </w:abstractNum>
-  <w:abstractNum w:abstractNumId="54">
+  <w:abstractNum w:abstractNumId="55">
     <w:nsid w:val="5D387443"/>
     <w:multiLevelType w:val="multilevel"/>
     <w:tmpl w:val="0810C110"/>
@@ -48687,7 +49229,7 @@
       </w:rPr>
     </w:lvl>
   </w:abstractNum>
-  <w:abstractNum w:abstractNumId="55">
+  <w:abstractNum w:abstractNumId="56">
     <w:nsid w:val="5EAB0A6E"/>
     <w:multiLevelType w:val="hybridMultilevel"/>
     <w:tmpl w:val="B06A8504"/>
@@ -48800,7 +49342,7 @@
       </w:rPr>
     </w:lvl>
   </w:abstractNum>
-  <w:abstractNum w:abstractNumId="56">
+  <w:abstractNum w:abstractNumId="57">
     <w:nsid w:val="5F17301D"/>
     <w:multiLevelType w:val="hybridMultilevel"/>
     <w:tmpl w:val="198463E2"/>
@@ -48886,7 +49428,7 @@
       </w:pPr>
     </w:lvl>
   </w:abstractNum>
-  <w:abstractNum w:abstractNumId="57">
+  <w:abstractNum w:abstractNumId="58">
     <w:nsid w:val="637848B5"/>
     <w:multiLevelType w:val="hybridMultilevel"/>
     <w:tmpl w:val="29029DBA"/>
@@ -48999,7 +49541,7 @@
       </w:rPr>
     </w:lvl>
   </w:abstractNum>
-  <w:abstractNum w:abstractNumId="58">
+  <w:abstractNum w:abstractNumId="59">
     <w:nsid w:val="64985D26"/>
     <w:multiLevelType w:val="hybridMultilevel"/>
     <w:tmpl w:val="9EE4356E"/>
@@ -49112,7 +49654,7 @@
       </w:rPr>
     </w:lvl>
   </w:abstractNum>
-  <w:abstractNum w:abstractNumId="59">
+  <w:abstractNum w:abstractNumId="60">
     <w:nsid w:val="65442850"/>
     <w:multiLevelType w:val="hybridMultilevel"/>
     <w:tmpl w:val="84E00518"/>
@@ -49225,7 +49767,7 @@
       </w:rPr>
     </w:lvl>
   </w:abstractNum>
-  <w:abstractNum w:abstractNumId="60">
+  <w:abstractNum w:abstractNumId="61">
     <w:nsid w:val="675D2DE0"/>
     <w:multiLevelType w:val="hybridMultilevel"/>
     <w:tmpl w:val="D1740E82"/>
@@ -49338,7 +49880,7 @@
       </w:rPr>
     </w:lvl>
   </w:abstractNum>
-  <w:abstractNum w:abstractNumId="61">
+  <w:abstractNum w:abstractNumId="62">
     <w:nsid w:val="67987B1E"/>
     <w:multiLevelType w:val="multilevel"/>
     <w:tmpl w:val="049E596E"/>
@@ -49487,7 +50029,7 @@
       </w:rPr>
     </w:lvl>
   </w:abstractNum>
-  <w:abstractNum w:abstractNumId="62">
+  <w:abstractNum w:abstractNumId="63">
     <w:nsid w:val="6AA766DF"/>
     <w:multiLevelType w:val="hybridMultilevel"/>
     <w:tmpl w:val="82F0B20E"/>
@@ -49573,7 +50115,7 @@
       </w:pPr>
     </w:lvl>
   </w:abstractNum>
-  <w:abstractNum w:abstractNumId="63">
+  <w:abstractNum w:abstractNumId="64">
     <w:nsid w:val="6E270AFC"/>
     <w:multiLevelType w:val="hybridMultilevel"/>
     <w:tmpl w:val="320A1A1A"/>
@@ -49686,7 +50228,7 @@
       </w:rPr>
     </w:lvl>
   </w:abstractNum>
-  <w:abstractNum w:abstractNumId="64">
+  <w:abstractNum w:abstractNumId="65">
     <w:nsid w:val="72E17E9B"/>
     <w:multiLevelType w:val="multilevel"/>
     <w:tmpl w:val="936C2148"/>
@@ -49835,7 +50377,7 @@
       </w:rPr>
     </w:lvl>
   </w:abstractNum>
-  <w:abstractNum w:abstractNumId="65">
+  <w:abstractNum w:abstractNumId="66">
     <w:nsid w:val="73FC53E5"/>
     <w:multiLevelType w:val="hybridMultilevel"/>
     <w:tmpl w:val="198463E2"/>
@@ -49921,7 +50463,7 @@
       </w:pPr>
     </w:lvl>
   </w:abstractNum>
-  <w:abstractNum w:abstractNumId="66">
+  <w:abstractNum w:abstractNumId="67">
     <w:nsid w:val="74331BC3"/>
     <w:multiLevelType w:val="hybridMultilevel"/>
     <w:tmpl w:val="87A2FC3C"/>
@@ -50034,7 +50576,7 @@
       </w:rPr>
     </w:lvl>
   </w:abstractNum>
-  <w:abstractNum w:abstractNumId="67">
+  <w:abstractNum w:abstractNumId="68">
     <w:nsid w:val="74B939AD"/>
     <w:multiLevelType w:val="hybridMultilevel"/>
     <w:tmpl w:val="3D12673E"/>
@@ -50150,7 +50692,7 @@
       </w:rPr>
     </w:lvl>
   </w:abstractNum>
-  <w:abstractNum w:abstractNumId="68">
+  <w:abstractNum w:abstractNumId="69">
     <w:nsid w:val="776C49C6"/>
     <w:multiLevelType w:val="hybridMultilevel"/>
     <w:tmpl w:val="FD46EFA4"/>
@@ -50263,7 +50805,7 @@
       </w:rPr>
     </w:lvl>
   </w:abstractNum>
-  <w:abstractNum w:abstractNumId="69">
+  <w:abstractNum w:abstractNumId="70">
     <w:nsid w:val="793076EE"/>
     <w:multiLevelType w:val="hybridMultilevel"/>
     <w:tmpl w:val="8DF8C4B8"/>
@@ -50352,7 +50894,7 @@
       </w:pPr>
     </w:lvl>
   </w:abstractNum>
-  <w:abstractNum w:abstractNumId="70">
+  <w:abstractNum w:abstractNumId="71">
     <w:nsid w:val="7B9144F3"/>
     <w:multiLevelType w:val="hybridMultilevel"/>
     <w:tmpl w:val="C64E48D2"/>
@@ -50465,7 +51007,7 @@
       </w:rPr>
     </w:lvl>
   </w:abstractNum>
-  <w:abstractNum w:abstractNumId="71">
+  <w:abstractNum w:abstractNumId="72">
     <w:nsid w:val="7C8415AB"/>
     <w:multiLevelType w:val="multilevel"/>
     <w:tmpl w:val="1A404B2A"/>
@@ -50578,7 +51120,7 @@
       </w:rPr>
     </w:lvl>
   </w:abstractNum>
-  <w:abstractNum w:abstractNumId="72">
+  <w:abstractNum w:abstractNumId="73">
     <w:nsid w:val="7D4D5372"/>
     <w:multiLevelType w:val="multilevel"/>
     <w:tmpl w:val="EEB4120C"/>
@@ -50727,7 +51269,7 @@
       </w:rPr>
     </w:lvl>
   </w:abstractNum>
-  <w:abstractNum w:abstractNumId="73">
+  <w:abstractNum w:abstractNumId="74">
     <w:nsid w:val="7D770598"/>
     <w:multiLevelType w:val="hybridMultilevel"/>
     <w:tmpl w:val="51882036"/>
@@ -50841,7 +51383,7 @@
       </w:rPr>
     </w:lvl>
   </w:abstractNum>
-  <w:abstractNum w:abstractNumId="74">
+  <w:abstractNum w:abstractNumId="75">
     <w:nsid w:val="7F9E3272"/>
     <w:multiLevelType w:val="hybridMultilevel"/>
     <w:tmpl w:val="DAA212B0"/>
@@ -50958,7 +51500,7 @@
     <w:abstractNumId w:val="9"/>
   </w:num>
   <w:num w:numId="2">
-    <w:abstractNumId w:val="52"/>
+    <w:abstractNumId w:val="53"/>
   </w:num>
   <w:num w:numId="3">
     <w:abstractNumId w:val="19"/>
@@ -50970,10 +51512,10 @@
     <w:abstractNumId w:val="6"/>
   </w:num>
   <w:num w:numId="6">
-    <w:abstractNumId w:val="68"/>
+    <w:abstractNumId w:val="69"/>
   </w:num>
   <w:num w:numId="7">
-    <w:abstractNumId w:val="43"/>
+    <w:abstractNumId w:val="44"/>
   </w:num>
   <w:num w:numId="8">
     <w:abstractNumId w:val="16"/>
@@ -50985,16 +51527,16 @@
     <w:abstractNumId w:val="8"/>
   </w:num>
   <w:num w:numId="11">
-    <w:abstractNumId w:val="46"/>
+    <w:abstractNumId w:val="47"/>
   </w:num>
   <w:num w:numId="12">
-    <w:abstractNumId w:val="71"/>
+    <w:abstractNumId w:val="72"/>
   </w:num>
   <w:num w:numId="13">
-    <w:abstractNumId w:val="64"/>
+    <w:abstractNumId w:val="65"/>
   </w:num>
   <w:num w:numId="14">
-    <w:abstractNumId w:val="55"/>
+    <w:abstractNumId w:val="56"/>
   </w:num>
   <w:num w:numId="15">
     <w:abstractNumId w:val="26"/>
@@ -51009,43 +51551,43 @@
     <w:abstractNumId w:val="39"/>
   </w:num>
   <w:num w:numId="19">
-    <w:abstractNumId w:val="59"/>
+    <w:abstractNumId w:val="60"/>
   </w:num>
   <w:num w:numId="20">
     <w:abstractNumId w:val="11"/>
   </w:num>
   <w:num w:numId="21">
-    <w:abstractNumId w:val="47"/>
+    <w:abstractNumId w:val="48"/>
   </w:num>
   <w:num w:numId="22">
-    <w:abstractNumId w:val="58"/>
+    <w:abstractNumId w:val="59"/>
   </w:num>
   <w:num w:numId="23">
-    <w:abstractNumId w:val="44"/>
+    <w:abstractNumId w:val="45"/>
   </w:num>
   <w:num w:numId="24">
     <w:abstractNumId w:val="29"/>
   </w:num>
   <w:num w:numId="25">
-    <w:abstractNumId w:val="66"/>
+    <w:abstractNumId w:val="67"/>
   </w:num>
   <w:num w:numId="26">
     <w:abstractNumId w:val="2"/>
   </w:num>
   <w:num w:numId="27">
-    <w:abstractNumId w:val="72"/>
+    <w:abstractNumId w:val="73"/>
   </w:num>
   <w:num w:numId="28">
-    <w:abstractNumId w:val="41"/>
+    <w:abstractNumId w:val="42"/>
   </w:num>
   <w:num w:numId="29">
-    <w:abstractNumId w:val="61"/>
+    <w:abstractNumId w:val="62"/>
   </w:num>
   <w:num w:numId="30">
-    <w:abstractNumId w:val="42"/>
+    <w:abstractNumId w:val="43"/>
   </w:num>
   <w:num w:numId="31">
-    <w:abstractNumId w:val="40"/>
+    <w:abstractNumId w:val="41"/>
   </w:num>
   <w:num w:numId="32">
     <w:abstractNumId w:val="15"/>
@@ -51057,7 +51599,7 @@
     <w:abstractNumId w:val="25"/>
   </w:num>
   <w:num w:numId="35">
-    <w:abstractNumId w:val="63"/>
+    <w:abstractNumId w:val="64"/>
   </w:num>
   <w:num w:numId="36">
     <w:abstractNumId w:val="32"/>
@@ -51066,7 +51608,7 @@
     <w:abstractNumId w:val="23"/>
   </w:num>
   <w:num w:numId="38">
-    <w:abstractNumId w:val="60"/>
+    <w:abstractNumId w:val="61"/>
   </w:num>
   <w:num w:numId="39">
     <w:abstractNumId w:val="30"/>
@@ -51075,7 +51617,7 @@
     <w:abstractNumId w:val="27"/>
   </w:num>
   <w:num w:numId="41">
-    <w:abstractNumId w:val="51"/>
+    <w:abstractNumId w:val="52"/>
   </w:num>
   <w:num w:numId="42">
     <w:abstractNumId w:val="34"/>
@@ -51087,7 +51629,7 @@
     <w:abstractNumId w:val="10"/>
   </w:num>
   <w:num w:numId="45">
-    <w:abstractNumId w:val="48"/>
+    <w:abstractNumId w:val="49"/>
   </w:num>
   <w:num w:numId="46">
     <w:abstractNumId w:val="36"/>
@@ -51099,7 +51641,7 @@
     <w:abstractNumId w:val="17"/>
   </w:num>
   <w:num w:numId="49">
-    <w:abstractNumId w:val="50"/>
+    <w:abstractNumId w:val="51"/>
   </w:num>
   <w:num w:numId="50">
     <w:abstractNumId w:val="12"/>
@@ -51108,16 +51650,16 @@
     <w:abstractNumId w:val="24"/>
   </w:num>
   <w:num w:numId="52">
-    <w:abstractNumId w:val="45"/>
+    <w:abstractNumId w:val="46"/>
   </w:num>
   <w:num w:numId="53">
-    <w:abstractNumId w:val="56"/>
+    <w:abstractNumId w:val="57"/>
   </w:num>
   <w:num w:numId="54">
-    <w:abstractNumId w:val="65"/>
+    <w:abstractNumId w:val="66"/>
   </w:num>
   <w:num w:numId="55">
-    <w:abstractNumId w:val="54"/>
+    <w:abstractNumId w:val="55"/>
   </w:num>
   <w:num w:numId="56">
     <w:abstractNumId w:val="31"/>
@@ -51126,7 +51668,7 @@
     <w:abstractNumId w:val="20"/>
   </w:num>
   <w:num w:numId="58">
-    <w:abstractNumId w:val="73"/>
+    <w:abstractNumId w:val="74"/>
   </w:num>
   <w:num w:numId="59">
     <w:abstractNumId w:val="28"/>
@@ -51135,7 +51677,7 @@
     <w:abstractNumId w:val="18"/>
   </w:num>
   <w:num w:numId="61">
-    <w:abstractNumId w:val="62"/>
+    <w:abstractNumId w:val="63"/>
   </w:num>
   <w:num w:numId="62">
     <w:abstractNumId w:val="38"/>
@@ -51144,7 +51686,7 @@
     <w:abstractNumId w:val="35"/>
   </w:num>
   <w:num w:numId="64">
-    <w:abstractNumId w:val="69"/>
+    <w:abstractNumId w:val="70"/>
   </w:num>
   <w:num w:numId="65">
     <w:abstractNumId w:val="14"/>
@@ -51159,25 +51701,28 @@
     <w:abstractNumId w:val="21"/>
   </w:num>
   <w:num w:numId="69">
-    <w:abstractNumId w:val="53"/>
+    <w:abstractNumId w:val="54"/>
   </w:num>
   <w:num w:numId="70">
-    <w:abstractNumId w:val="57"/>
+    <w:abstractNumId w:val="58"/>
   </w:num>
   <w:num w:numId="71">
-    <w:abstractNumId w:val="49"/>
+    <w:abstractNumId w:val="50"/>
   </w:num>
   <w:num w:numId="72">
-    <w:abstractNumId w:val="67"/>
+    <w:abstractNumId w:val="68"/>
   </w:num>
   <w:num w:numId="73">
     <w:abstractNumId w:val="5"/>
   </w:num>
   <w:num w:numId="74">
-    <w:abstractNumId w:val="70"/>
+    <w:abstractNumId w:val="71"/>
   </w:num>
   <w:num w:numId="75">
-    <w:abstractNumId w:val="74"/>
+    <w:abstractNumId w:val="75"/>
+  </w:num>
+  <w:num w:numId="76">
+    <w:abstractNumId w:val="40"/>
   </w:num>
   <w:numIdMacAtCleanup w:val="69"/>
 </w:numbering>
@@ -51215,14 +51760,14 @@
     <w:lsdException w:name="index 8" w:locked="1" w:semiHidden="1" w:unhideWhenUsed="1"/>
     <w:lsdException w:name="index 9" w:locked="1" w:semiHidden="1" w:unhideWhenUsed="1"/>
     <w:lsdException w:name="toc 1" w:uiPriority="39"/>
-    <w:lsdException w:name="toc 2" w:uiPriority="0"/>
+    <w:lsdException w:name="toc 2" w:uiPriority="39"/>
     <w:lsdException w:name="toc 3" w:uiPriority="39"/>
-    <w:lsdException w:name="toc 4" w:uiPriority="0"/>
-    <w:lsdException w:name="toc 5" w:uiPriority="0"/>
-    <w:lsdException w:name="toc 6" w:uiPriority="0"/>
-    <w:lsdException w:name="toc 7" w:uiPriority="0"/>
-    <w:lsdException w:name="toc 8" w:uiPriority="0"/>
-    <w:lsdException w:name="toc 9" w:uiPriority="0"/>
+    <w:lsdException w:name="toc 4" w:uiPriority="39"/>
+    <w:lsdException w:name="toc 5" w:uiPriority="39"/>
+    <w:lsdException w:name="toc 6" w:uiPriority="39"/>
+    <w:lsdException w:name="toc 7" w:uiPriority="39"/>
+    <w:lsdException w:name="toc 8" w:uiPriority="39"/>
+    <w:lsdException w:name="toc 9" w:uiPriority="39"/>
     <w:lsdException w:name="Normal Indent" w:locked="1" w:semiHidden="1" w:unhideWhenUsed="1"/>
     <w:lsdException w:name="footnote text" w:locked="1" w:semiHidden="1" w:unhideWhenUsed="1"/>
     <w:lsdException w:name="annotation text" w:locked="1" w:semiHidden="1" w:unhideWhenUsed="1"/>
@@ -51701,7 +52246,6 @@
   <w:style w:type="character" w:default="1" w:styleId="DefaultParagraphFont">
     <w:name w:val="Default Paragraph Font"/>
     <w:uiPriority w:val="1"/>
-    <w:semiHidden/>
     <w:unhideWhenUsed/>
   </w:style>
   <w:style w:type="table" w:default="1" w:styleId="TableNormal">
@@ -52064,7 +52608,7 @@
     <w:basedOn w:val="Normal"/>
     <w:next w:val="Normal"/>
     <w:autoRedefine/>
-    <w:uiPriority w:val="99"/>
+    <w:uiPriority w:val="39"/>
     <w:rsid w:val="009E2245"/>
     <w:pPr>
       <w:ind w:left="240"/>

</xml_diff>

<commit_message>
Project "Learning / Hibernate / Hibernate JBoss.org part_01":    ! Update Hibernate JBoss.org part_01/docs/Hibernate.docx file.    ! Add example (Fetching).
</commit_message>
<xml_diff>
--- a/Hibernate/Hibernate JBoss.org part_01/docs/Hibernate.docx
+++ b/Hibernate/Hibernate JBoss.org part_01/docs/Hibernate.docx
@@ -41442,7 +41442,15 @@
           <w:noProof/>
           <w:lang w:val="en-US"/>
         </w:rPr>
-        <w:t xml:space="preserve"> is </w:t>
+        <w:t xml:space="preserve"> </w:t>
+      </w:r>
+      <w:proofErr w:type="gramStart"/>
+      <w:r>
+        <w:rPr>
+          <w:noProof/>
+          <w:lang w:val="en-US"/>
+        </w:rPr>
+        <w:t xml:space="preserve">is </w:t>
       </w:r>
       <w:hyperlink r:id="rId58" w:history="1">
         <w:r>
@@ -41453,6 +41461,7 @@
           </w:rPr>
           <w:t>not yet supported</w:t>
         </w:r>
+        <w:proofErr w:type="gramEnd"/>
       </w:hyperlink>
       <w:r>
         <w:rPr>
@@ -41554,7 +41563,6 @@
         <w:rPr>
           <w:b/>
           <w:noProof/>
-          <w:color w:val="948A54" w:themeColor="background2" w:themeShade="80"/>
           <w:lang w:val="en-US" w:eastAsia="en-US"/>
         </w:rPr>
         <w:t>The statically-defined fetch strategies are used in the absence of any dynamically defined strategies</w:t>
@@ -41602,16 +41610,7 @@
           <w:noProof/>
           <w:lang w:val="en-US" w:eastAsia="en-US"/>
         </w:rPr>
-        <w:t>Performs a separate SQL select to load the data. This can either be EAGER (the second select is issued i</w:t>
-      </w:r>
-      <w:bookmarkStart w:id="83" w:name="_GoBack"/>
-      <w:bookmarkEnd w:id="83"/>
-      <w:r>
-        <w:rPr>
-          <w:noProof/>
-          <w:lang w:val="en-US" w:eastAsia="en-US"/>
-        </w:rPr>
-        <w:t>mmediately) or LAZY (the second select is delayed until the data is needed). This is the strategy generally termed N+1.</w:t>
+        <w:t>Performs a separate SQL select to load the data. This can either be EAGER (the second select is issued immediately) or LAZY (the second select is delayed until the data is needed). This is the strategy generally termed N+1.</w:t>
       </w:r>
     </w:p>
     <w:p>
@@ -41869,6 +41868,82 @@
         </w:rPr>
         <w:t>starting in Hibernate 4.2 (JPA 2.1), this is also an option.</w:t>
       </w:r>
+    </w:p>
+    <w:p>
+      <w:pPr>
+        <w:spacing w:before="100" w:beforeAutospacing="1" w:after="100" w:afterAutospacing="1"/>
+        <w:rPr>
+          <w:noProof/>
+          <w:lang w:val="en-US" w:eastAsia="en-US"/>
+        </w:rPr>
+      </w:pPr>
+      <w:r>
+        <w:rPr>
+          <w:noProof/>
+          <w:lang w:val="en-US" w:eastAsia="en-US"/>
+        </w:rPr>
+        <w:t>If you forget to JOIN FETCH all EAGER associations, Hibernate is going to issue a secondary select for each and every one of those which, in turn, can lead to N+1 query issues.</w:t>
+      </w:r>
+      <w:r>
+        <w:rPr>
+          <w:noProof/>
+          <w:lang w:val="en-US" w:eastAsia="en-US"/>
+        </w:rPr>
+        <w:t xml:space="preserve"> </w:t>
+      </w:r>
+      <w:r>
+        <w:rPr>
+          <w:noProof/>
+          <w:lang w:val="en-US" w:eastAsia="en-US"/>
+        </w:rPr>
+        <w:t>For this reason, you should prefer LAZY associations.</w:t>
+      </w:r>
+    </w:p>
+    <w:p>
+      <w:pPr>
+        <w:spacing w:before="100" w:beforeAutospacing="1" w:after="100" w:afterAutospacing="1"/>
+        <w:rPr>
+          <w:noProof/>
+          <w:lang w:val="en-US" w:eastAsia="en-US"/>
+        </w:rPr>
+      </w:pPr>
+      <w:r>
+        <w:rPr>
+          <w:noProof/>
+          <w:lang w:val="en-US" w:eastAsia="en-US"/>
+        </w:rPr>
+        <w:t>The Hibernate recommendation is to statically mark all associations lazy and to use dynamic fetching strategies for eagerness.</w:t>
+      </w:r>
+      <w:r>
+        <w:rPr>
+          <w:noProof/>
+          <w:lang w:val="en-US" w:eastAsia="en-US"/>
+        </w:rPr>
+        <w:t xml:space="preserve"> </w:t>
+      </w:r>
+      <w:r>
+        <w:rPr>
+          <w:noProof/>
+          <w:lang w:val="en-US" w:eastAsia="en-US"/>
+        </w:rPr>
+        <w:t>This is unfortunately at odds with the JPA specification which defines that all one-to-one and many-to-one associations should be eagerly fetched by default.</w:t>
+      </w:r>
+      <w:r>
+        <w:rPr>
+          <w:noProof/>
+          <w:lang w:val="en-US" w:eastAsia="en-US"/>
+        </w:rPr>
+        <w:t xml:space="preserve"> </w:t>
+      </w:r>
+      <w:r>
+        <w:rPr>
+          <w:noProof/>
+          <w:lang w:val="en-US" w:eastAsia="en-US"/>
+        </w:rPr>
+        <w:t>Hibernate, as a JPA provider, honors that default.</w:t>
+      </w:r>
+      <w:bookmarkStart w:id="83" w:name="_GoBack"/>
+      <w:bookmarkEnd w:id="83"/>
     </w:p>
     <w:p>
       <w:pPr>
@@ -42072,7 +42147,6 @@
         <w:rPr>
           <w:lang w:val="en-US"/>
         </w:rPr>
-        <w:lastRenderedPageBreak/>
         <w:t xml:space="preserve">Cool man’s tutorial - </w:t>
       </w:r>
       <w:hyperlink r:id="rId61" w:history="1">
@@ -52246,6 +52320,7 @@
   <w:style w:type="character" w:default="1" w:styleId="DefaultParagraphFont">
     <w:name w:val="Default Paragraph Font"/>
     <w:uiPriority w:val="1"/>
+    <w:semiHidden/>
     <w:unhideWhenUsed/>
   </w:style>
   <w:style w:type="table" w:default="1" w:styleId="TableNormal">

</xml_diff>

<commit_message>
Project "Learning / Hibernate / Hibernate JBoss.org part_01":    ! Update Hibernate JBoss.org part_01/docs/Hibernate.docx file.    + Add new examples (entity graph).    ! Update the "MyUtils.doInHibernateWithDefaultPersistanceUnit" method (add parameter "properties").
</commit_message>
<xml_diff>
--- a/Hibernate/Hibernate JBoss.org part_01/docs/Hibernate.docx
+++ b/Hibernate/Hibernate JBoss.org part_01/docs/Hibernate.docx
@@ -1,6 +1,6 @@
 
 <file path=word/document.xml><?xml version="1.0" encoding="utf-8"?>
-<w:document xmlns:ve="http://schemas.openxmlformats.org/markup-compatibility/2006" xmlns:o="urn:schemas-microsoft-com:office:office" xmlns:r="http://schemas.openxmlformats.org/officeDocument/2006/relationships" xmlns:m="http://schemas.openxmlformats.org/officeDocument/2006/math" xmlns:v="urn:schemas-microsoft-com:vml" xmlns:wp="http://schemas.openxmlformats.org/drawingml/2006/wordprocessingDrawing" xmlns:w10="urn:schemas-microsoft-com:office:word" xmlns:w="http://schemas.openxmlformats.org/wordprocessingml/2006/main" xmlns:wne="http://schemas.microsoft.com/office/word/2006/wordml">
+<w:document xmlns:wpc="http://schemas.microsoft.com/office/word/2010/wordprocessingCanvas" xmlns:mc="http://schemas.openxmlformats.org/markup-compatibility/2006" xmlns:o="urn:schemas-microsoft-com:office:office" xmlns:r="http://schemas.openxmlformats.org/officeDocument/2006/relationships" xmlns:m="http://schemas.openxmlformats.org/officeDocument/2006/math" xmlns:v="urn:schemas-microsoft-com:vml" xmlns:wp14="http://schemas.microsoft.com/office/word/2010/wordprocessingDrawing" xmlns:wp="http://schemas.openxmlformats.org/drawingml/2006/wordprocessingDrawing" xmlns:w10="urn:schemas-microsoft-com:office:word" xmlns:w="http://schemas.openxmlformats.org/wordprocessingml/2006/main" xmlns:w14="http://schemas.microsoft.com/office/word/2010/wordml" xmlns:w15="http://schemas.microsoft.com/office/word/2012/wordml" xmlns:wpg="http://schemas.microsoft.com/office/word/2010/wordprocessingGroup" xmlns:wpi="http://schemas.microsoft.com/office/word/2010/wordprocessingInk" xmlns:wne="http://schemas.microsoft.com/office/word/2006/wordml" xmlns:wps="http://schemas.microsoft.com/office/word/2010/wordprocessingShape" mc:Ignorable="w14 w15 wp14">
   <w:body>
     <w:p>
       <w:pPr>
@@ -7562,23 +7562,7 @@
             <w:noProof/>
             <w:lang w:val="en-US"/>
           </w:rPr>
-          <w:t>Dynam</w:t>
-        </w:r>
-        <w:r>
-          <w:rPr>
-            <w:rStyle w:val="Hyperlink"/>
-            <w:noProof/>
-            <w:lang w:val="en-US"/>
-          </w:rPr>
-          <w:t>i</w:t>
-        </w:r>
-        <w:r>
-          <w:rPr>
-            <w:rStyle w:val="Hyperlink"/>
-            <w:noProof/>
-            <w:lang w:val="en-US"/>
-          </w:rPr>
-          <w:t>c fetching via JPA entity graph</w:t>
+          <w:t>Dynamic fetching via JPA entity graph</w:t>
         </w:r>
         <w:r>
           <w:rPr>
@@ -7831,9 +7815,11 @@
         </w:rPr>
         <w:t>)</w:t>
       </w:r>
+      <w:proofErr w:type="spellStart"/>
       <w:r>
         <w:t>ирасширяет</w:t>
       </w:r>
+      <w:proofErr w:type="spellEnd"/>
       <w:proofErr w:type="gramEnd"/>
       <w:r>
         <w:rPr>
@@ -7904,7 +7890,7 @@
             <v:path o:extrusionok="f" gradientshapeok="t" o:connecttype="rect"/>
             <o:lock v:ext="edit" aspectratio="t"/>
           </v:shapetype>
-          <v:shape id="Рисунок 3" o:spid="_x0000_i1025" type="#_x0000_t75" style="width:153.65pt;height:209pt;visibility:visible" o:bordertopcolor="this" o:borderleftcolor="this" o:borderbottomcolor="this" o:borderrightcolor="this">
+          <v:shape id="Рисунок 3" o:spid="_x0000_i1025" type="#_x0000_t75" style="width:153.6pt;height:208.8pt;visibility:visible" o:bordertopcolor="this" o:borderleftcolor="this" o:borderbottomcolor="this" o:borderrightcolor="this">
             <v:imagedata r:id="rId5" o:title=""/>
             <w10:bordertop type="single" width="4"/>
             <w10:borderleft type="single" width="4"/>
@@ -8058,7 +8044,7 @@
       </w:pPr>
       <w:r>
         <w:pict>
-          <v:shape id="_x0000_i1026" type="#_x0000_t75" style="width:453.5pt;height:218.15pt" o:bordertopcolor="this" o:borderleftcolor="this" o:borderbottomcolor="this" o:borderrightcolor="this">
+          <v:shape id="_x0000_i1026" type="#_x0000_t75" style="width:453.6pt;height:218.4pt" o:bordertopcolor="this" o:borderleftcolor="this" o:borderbottomcolor="this" o:borderrightcolor="this">
             <v:imagedata r:id="rId6" o:title=""/>
             <w10:bordertop type="single" width="4"/>
             <w10:borderleft type="single" width="4"/>
@@ -9457,7 +9443,7 @@
           <w:bottom w:w="15" w:type="dxa"/>
           <w:right w:w="15" w:type="dxa"/>
         </w:tblCellMar>
-        <w:tblLook w:val="00A0"/>
+        <w:tblLook w:val="00A0" w:firstRow="1" w:lastRow="0" w:firstColumn="1" w:lastColumn="0" w:noHBand="0" w:noVBand="0"/>
       </w:tblPr>
       <w:tblGrid>
         <w:gridCol w:w="2537"/>
@@ -11750,16 +11736,22 @@
         <w:rPr>
           <w:lang w:val="en-US"/>
         </w:rPr>
-        <w:t xml:space="preserve">, </w:t>
+        <w:t xml:space="preserve">, which </w:t>
       </w:r>
       <w:proofErr w:type="gramStart"/>
       <w:r>
         <w:rPr>
           <w:lang w:val="en-US"/>
         </w:rPr>
-        <w:t>which doesn’t require type registration.</w:t>
+        <w:t>doesn’t</w:t>
       </w:r>
       <w:proofErr w:type="gramEnd"/>
+      <w:r>
+        <w:rPr>
+          <w:lang w:val="en-US"/>
+        </w:rPr>
+        <w:t xml:space="preserve"> require type registration.</w:t>
+      </w:r>
     </w:p>
     <w:p>
       <w:pPr>
@@ -12192,24 +12184,14 @@
       <w:r>
         <w:t>Примечание: можно создавать типы, которые, например, будут сохранять одно поле в несколько колонок(</w:t>
       </w:r>
-      <w:r>
-        <w:fldChar w:fldCharType="begin"/>
-      </w:r>
-      <w:r>
-        <w:instrText>HYPERLINK "https://www.baeldung.com/hibernate-custom-types"</w:instrText>
-      </w:r>
-      <w:r>
-        <w:fldChar w:fldCharType="separate"/>
-      </w:r>
-      <w:r>
-        <w:rPr>
-          <w:rStyle w:val="Hyperlink"/>
-        </w:rPr>
-        <w:t>https://www.baeldung.com/hibernate-custom-types</w:t>
-      </w:r>
-      <w:r>
-        <w:fldChar w:fldCharType="end"/>
-      </w:r>
+      <w:hyperlink r:id="rId8" w:history="1">
+        <w:r>
+          <w:rPr>
+            <w:rStyle w:val="Hyperlink"/>
+          </w:rPr>
+          <w:t>https://www.baeldung.com/hibernate-custom-types</w:t>
+        </w:r>
+      </w:hyperlink>
       <w:r>
         <w:t>).</w:t>
       </w:r>
@@ -12361,14 +12343,12 @@
         <w:lastRenderedPageBreak/>
         <w:t xml:space="preserve">Можно также замапить </w:t>
       </w:r>
-      <w:proofErr w:type="spellStart"/>
       <w:r>
         <w:rPr>
           <w:lang w:val="en-US"/>
         </w:rPr>
         <w:t>Enum</w:t>
       </w:r>
-      <w:proofErr w:type="spellEnd"/>
       <w:r>
         <w:t>с помощью пользовательского типа (</w:t>
       </w:r>
@@ -12426,10 +12406,10 @@
         </w:rPr>
         <w:t xml:space="preserve">, </w:t>
       </w:r>
+      <w:proofErr w:type="spellStart"/>
       <w:r>
         <w:t>еслиунасесть</w:t>
       </w:r>
-      <w:proofErr w:type="spellStart"/>
       <w:r>
         <w:rPr>
           <w:lang w:val="en-US"/>
@@ -12483,7 +12463,6 @@
         </w:rPr>
         <w:t xml:space="preserve">JPA explicitly disallows the use of an </w:t>
       </w:r>
-      <w:proofErr w:type="spellStart"/>
       <w:r>
         <w:rPr>
           <w:rStyle w:val="HTMLCode"/>
@@ -12493,7 +12472,6 @@
         </w:rPr>
         <w:t>AttributeConverter</w:t>
       </w:r>
-      <w:proofErr w:type="spellEnd"/>
       <w:r>
         <w:rPr>
           <w:lang w:val="en-US"/>
@@ -12527,51 +12505,37 @@
         <w:rPr>
           <w:lang w:val="en-US"/>
         </w:rPr>
-        <w:t xml:space="preserve">The </w:t>
+        <w:t xml:space="preserve">The AttributeConverter entity property </w:t>
+      </w:r>
+      <w:r>
+        <w:rPr>
+          <w:noProof/>
+          <w:lang w:val="en-US"/>
+        </w:rPr>
+        <w:t xml:space="preserve">can be </w:t>
       </w:r>
       <w:proofErr w:type="spellStart"/>
       <w:r>
         <w:rPr>
-          <w:lang w:val="en-US"/>
-        </w:rPr>
-        <w:t>AttributeConverter</w:t>
+          <w:noProof/>
+          <w:lang w:val="en-US"/>
+        </w:rPr>
+        <w:t>used</w:t>
+      </w:r>
+      <w:r>
+        <w:rPr>
+          <w:lang w:val="en-US"/>
+        </w:rPr>
+        <w:t>as</w:t>
       </w:r>
       <w:proofErr w:type="spellEnd"/>
       <w:r>
         <w:rPr>
           <w:lang w:val="en-US"/>
         </w:rPr>
-        <w:t xml:space="preserve"> entity property </w:t>
-      </w:r>
-      <w:r>
-        <w:rPr>
-          <w:noProof/>
-          <w:lang w:val="en-US"/>
-        </w:rPr>
-        <w:t xml:space="preserve">can be </w:t>
-      </w:r>
-      <w:proofErr w:type="spellStart"/>
-      <w:r>
-        <w:rPr>
-          <w:noProof/>
-          <w:lang w:val="en-US"/>
-        </w:rPr>
-        <w:t>used</w:t>
-      </w:r>
-      <w:r>
-        <w:rPr>
-          <w:lang w:val="en-US"/>
-        </w:rPr>
-        <w:t>as</w:t>
-      </w:r>
-      <w:proofErr w:type="spellEnd"/>
-      <w:r>
-        <w:rPr>
-          <w:lang w:val="en-US"/>
-        </w:rPr>
         <w:t xml:space="preserve"> a query parameter (</w:t>
       </w:r>
-      <w:hyperlink r:id="rId8" w:anchor="basic-enums" w:history="1">
+      <w:hyperlink r:id="rId9" w:anchor="basic-enums" w:history="1">
         <w:r>
           <w:rPr>
             <w:rStyle w:val="Hyperlink"/>
@@ -12591,15 +12555,12 @@
       <w:pPr>
         <w:spacing w:after="240"/>
       </w:pPr>
-      <w:proofErr w:type="spellStart"/>
-      <w:proofErr w:type="gramStart"/>
       <w:r>
         <w:rPr>
           <w:lang w:val="en-US"/>
         </w:rPr>
         <w:t>AttributeConverter</w:t>
       </w:r>
-      <w:proofErr w:type="spellEnd"/>
       <w:r>
         <w:t xml:space="preserve">может быть использован и при </w:t>
       </w:r>
@@ -12612,7 +12573,6 @@
       <w:r>
         <w:t>маппинге.</w:t>
       </w:r>
-      <w:proofErr w:type="gramEnd"/>
     </w:p>
     <w:p>
       <w:pPr>
@@ -12946,7 +12906,7 @@
         </w:rPr>
         <w:t xml:space="preserve">Addition read - </w:t>
       </w:r>
-      <w:hyperlink r:id="rId9" w:history="1">
+      <w:hyperlink r:id="rId10" w:history="1">
         <w:r>
           <w:rPr>
             <w:rStyle w:val="Hyperlink"/>
@@ -14217,7 +14177,7 @@
         </w:rPr>
         <w:t xml:space="preserve">(Явно) использую аннотации </w:t>
       </w:r>
-      <w:hyperlink r:id="rId10" w:history="1">
+      <w:hyperlink r:id="rId11" w:history="1">
         <w:r>
           <w:rPr>
             <w:rStyle w:val="HTMLCode"/>
@@ -14249,7 +14209,7 @@
         </w:rPr>
         <w:t>and</w:t>
       </w:r>
-      <w:hyperlink r:id="rId11" w:history="1">
+      <w:hyperlink r:id="rId12" w:history="1">
         <w:r>
           <w:rPr>
             <w:rStyle w:val="HTMLCode"/>
@@ -15236,19 +15196,11 @@
           <w:lang w:val="en-US"/>
         </w:rPr>
       </w:pPr>
-      <w:proofErr w:type="gramStart"/>
-      <w:r>
-        <w:rPr>
-          <w:lang w:val="en-US"/>
-        </w:rPr>
-        <w:t>Hibernate</w:t>
-      </w:r>
-      <w:proofErr w:type="gramEnd"/>
-      <w:r>
-        <w:rPr>
-          <w:lang w:val="en-US"/>
-        </w:rPr>
-        <w:t xml:space="preserve"> guarantees equivalence of persistent identity (database row) and Java identity inside a particular session scope. Therefore, if we ask a Hibernate </w:t>
+      <w:r>
+        <w:rPr>
+          <w:lang w:val="en-US"/>
+        </w:rPr>
+        <w:t xml:space="preserve">Hibernate guarantees equivalence of persistent identity (database row) and Java identity inside a particular session scope. Therefore, if we ask a Hibernate </w:t>
       </w:r>
       <w:r>
         <w:rPr>
@@ -15839,7 +15791,7 @@
         </w:rPr>
         <w:t xml:space="preserve">the </w:t>
       </w:r>
-      <w:hyperlink r:id="rId12" w:history="1">
+      <w:hyperlink r:id="rId13" w:history="1">
         <w:r>
           <w:rPr>
             <w:rStyle w:val="HTMLCode"/>
@@ -16419,7 +16371,7 @@
         </w:rPr>
         <w:t>(</w:t>
       </w:r>
-      <w:hyperlink r:id="rId13" w:history="1">
+      <w:hyperlink r:id="rId14" w:history="1">
         <w:r>
           <w:rPr>
             <w:rStyle w:val="Hyperlink"/>
@@ -16977,7 +16929,7 @@
         </w:rPr>
         <w:t xml:space="preserve"> (see </w:t>
       </w:r>
-      <w:hyperlink r:id="rId14" w:anchor="identifiers-composite-aggregated" w:history="1">
+      <w:hyperlink r:id="rId15" w:anchor="identifiers-composite-aggregated" w:history="1">
         <w:r>
           <w:rPr>
             <w:noProof/>
@@ -17035,7 +16987,7 @@
         </w:rPr>
         <w:t xml:space="preserve"> (see </w:t>
       </w:r>
-      <w:hyperlink r:id="rId15" w:anchor="identifiers-composite-nonaggregated" w:history="1">
+      <w:hyperlink r:id="rId16" w:anchor="identifiers-composite-nonaggregated" w:history="1">
         <w:r>
           <w:rPr>
             <w:noProof/>
@@ -19672,7 +19624,7 @@
         </w:rPr>
         <w:t xml:space="preserve">The </w:t>
       </w:r>
-      <w:hyperlink r:id="rId16" w:history="1">
+      <w:hyperlink r:id="rId17" w:history="1">
         <w:r>
           <w:rPr>
             <w:rStyle w:val="HTMLCode"/>
@@ -20664,8 +20616,8 @@
       </w:pPr>
       <w:r>
         <w:pict>
-          <v:shape id="_x0000_i1027" type="#_x0000_t75" style="width:497.55pt;height:126.25pt" o:bordertopcolor="this" o:borderleftcolor="this" o:borderbottomcolor="this" o:borderrightcolor="this">
-            <v:imagedata r:id="rId17" o:title=""/>
+          <v:shape id="_x0000_i1027" type="#_x0000_t75" style="width:498pt;height:126pt" o:bordertopcolor="this" o:borderleftcolor="this" o:borderbottomcolor="this" o:borderrightcolor="this">
+            <v:imagedata r:id="rId18" o:title=""/>
             <w10:bordertop type="single" width="4"/>
             <w10:borderleft type="single" width="4"/>
             <w10:borderbottom type="single" width="4"/>
@@ -21970,9 +21922,12 @@
     <w:p/>
     <w:p>
       <w:r>
-        <w:t>В бд</w:t>
+        <w:t xml:space="preserve">В </w:t>
       </w:r>
       <w:proofErr w:type="spellStart"/>
+      <w:r>
+        <w:t>бд</w:t>
+      </w:r>
       <w:r>
         <w:rPr>
           <w:lang w:val="en-US"/>
@@ -22098,7 +22053,6 @@
     <w:p/>
     <w:p>
       <w:proofErr w:type="spellStart"/>
-      <w:proofErr w:type="gramStart"/>
       <w:r>
         <w:rPr>
           <w:b/>
@@ -22120,11 +22074,7 @@
       </w:r>
       <w:proofErr w:type="spellEnd"/>
       <w:r>
-        <w:t>отношения на дочерней стороне.</w:t>
-      </w:r>
-      <w:proofErr w:type="gramEnd"/>
-      <w:r>
-        <w:t xml:space="preserve"> На стороне БД реализуется двумя таблицами (соединение по внешнему ключу). </w:t>
+        <w:t xml:space="preserve">отношения на дочерней стороне. На стороне БД реализуется двумя таблицами (соединение по внешнему ключу). </w:t>
       </w:r>
     </w:p>
     <w:p>
@@ -22535,7 +22485,21 @@
         <w:rPr>
           <w:lang w:val="en-US"/>
         </w:rPr>
-        <w:t xml:space="preserve">However, if you really need to use a bidirectional association and want to make sure that this is always going to be fetched lazily, then you need to enable lazy state initialization </w:t>
+        <w:t xml:space="preserve">However, if you really need to use a bidirectional association and want to make sure that this is always going to </w:t>
+      </w:r>
+      <w:proofErr w:type="gramStart"/>
+      <w:r>
+        <w:rPr>
+          <w:lang w:val="en-US"/>
+        </w:rPr>
+        <w:t>be fetched</w:t>
+      </w:r>
+      <w:proofErr w:type="gramEnd"/>
+      <w:r>
+        <w:rPr>
+          <w:lang w:val="en-US"/>
+        </w:rPr>
+        <w:t xml:space="preserve"> lazily, then you need to enable lazy state initialization </w:t>
       </w:r>
       <w:proofErr w:type="spellStart"/>
       <w:r>
@@ -22551,7 +22515,7 @@
         </w:rPr>
         <w:t xml:space="preserve"> enhancement and use the </w:t>
       </w:r>
-      <w:hyperlink r:id="rId18" w:history="1">
+      <w:hyperlink r:id="rId19" w:history="1">
         <w:r>
           <w:rPr>
             <w:rStyle w:val="HTMLCode"/>
@@ -23127,7 +23091,7 @@
         </w:rPr>
         <w:t xml:space="preserve">The </w:t>
       </w:r>
-      <w:hyperlink r:id="rId19" w:history="1">
+      <w:hyperlink r:id="rId20" w:history="1">
         <w:r>
           <w:rPr>
             <w:rStyle w:val="HTMLCode"/>
@@ -23232,7 +23196,7 @@
         </w:rPr>
         <w:t xml:space="preserve">The </w:t>
       </w:r>
-      <w:hyperlink r:id="rId20" w:history="1">
+      <w:hyperlink r:id="rId21" w:history="1">
         <w:r>
           <w:rPr>
             <w:rStyle w:val="HTMLCode"/>
@@ -24754,7 +24718,7 @@
         </w:rPr>
         <w:t xml:space="preserve"> - You can customize the ordinal of the underlying ordered list by using the </w:t>
       </w:r>
-      <w:hyperlink r:id="rId21" w:history="1">
+      <w:hyperlink r:id="rId22" w:history="1">
         <w:r>
           <w:rPr>
             <w:b/>
@@ -24808,7 +24772,7 @@
         </w:rPr>
         <w:t xml:space="preserve">While the JPA </w:t>
       </w:r>
-      <w:hyperlink r:id="rId22" w:history="1">
+      <w:hyperlink r:id="rId23" w:history="1">
         <w:r>
           <w:rPr>
             <w:rStyle w:val="HTMLCode"/>
@@ -24829,7 +24793,7 @@
         </w:rPr>
         <w:t xml:space="preserve"> annotation allows you to specify the entity attributes used for sorting when fetching the current annotated collection, the Hibernate specific </w:t>
       </w:r>
-      <w:hyperlink r:id="rId23" w:history="1">
+      <w:hyperlink r:id="rId24" w:history="1">
         <w:r>
           <w:rPr>
             <w:rStyle w:val="HTMLCode"/>
@@ -25347,7 +25311,7 @@
         </w:rPr>
         <w:t xml:space="preserve">Additional information for understanding maps keys - </w:t>
       </w:r>
-      <w:hyperlink r:id="rId24" w:history="1">
+      <w:hyperlink r:id="rId25" w:history="1">
         <w:r>
           <w:rPr>
             <w:rStyle w:val="Hyperlink"/>
@@ -25592,19 +25556,11 @@
           <w:lang w:val="en-US"/>
         </w:rPr>
       </w:pPr>
-      <w:proofErr w:type="gramStart"/>
-      <w:r>
-        <w:rPr>
-          <w:lang w:val="en-US"/>
-        </w:rPr>
-        <w:t>Hibernate</w:t>
-      </w:r>
-      <w:proofErr w:type="gramEnd"/>
-      <w:r>
-        <w:rPr>
-          <w:lang w:val="en-US"/>
-        </w:rPr>
-        <w:t xml:space="preserve"> does support the mapping of arrays in the Java domain model - conceptually the same </w:t>
+      <w:r>
+        <w:rPr>
+          <w:lang w:val="en-US"/>
+        </w:rPr>
+        <w:t xml:space="preserve">Hibernate does support the mapping of arrays in the Java domain model - conceptually the same </w:t>
       </w:r>
       <w:r>
         <w:rPr>
@@ -25632,7 +25588,7 @@
         </w:rPr>
         <w:t xml:space="preserve">Additional information - </w:t>
       </w:r>
-      <w:hyperlink r:id="rId25" w:history="1">
+      <w:hyperlink r:id="rId26" w:history="1">
         <w:r>
           <w:rPr>
             <w:rStyle w:val="Hyperlink"/>
@@ -25659,21 +25615,7 @@
         <w:rPr>
           <w:lang w:val="en-US"/>
         </w:rPr>
-        <w:t xml:space="preserve">You can </w:t>
-      </w:r>
-      <w:proofErr w:type="gramStart"/>
-      <w:r>
-        <w:rPr>
-          <w:lang w:val="en-US"/>
-        </w:rPr>
-        <w:t>persist</w:t>
-      </w:r>
-      <w:proofErr w:type="gramEnd"/>
-      <w:r>
-        <w:rPr>
-          <w:lang w:val="en-US"/>
-        </w:rPr>
-        <w:t xml:space="preserve"> array as binary.</w:t>
+        <w:t>You can persist array as binary.</w:t>
       </w:r>
     </w:p>
     <w:p>
@@ -26971,7 +26913,6 @@
         </w:rPr>
         <w:t xml:space="preserve"> query against the </w:t>
       </w:r>
-      <w:proofErr w:type="spellStart"/>
       <w:r>
         <w:rPr>
           <w:rFonts w:ascii="Courier New" w:hAnsi="Courier New" w:cs="Courier New"/>
@@ -26979,17 +26920,7 @@
           <w:szCs w:val="20"/>
           <w:lang w:val="en-US"/>
         </w:rPr>
-        <w:t>superclass</w:t>
-      </w:r>
-      <w:proofErr w:type="spellEnd"/>
-      <w:r>
-        <w:rPr>
-          <w:rFonts w:ascii="Courier New" w:hAnsi="Courier New" w:cs="Courier New"/>
-          <w:sz w:val="20"/>
-          <w:szCs w:val="20"/>
-          <w:lang w:val="en-US"/>
-        </w:rPr>
-        <w:t xml:space="preserve"> </w:t>
+        <w:t xml:space="preserve">superclass </w:t>
       </w:r>
       <w:proofErr w:type="spellStart"/>
       <w:r>
@@ -28706,7 +28637,7 @@
         </w:rPr>
         <w:t xml:space="preserve">With Hibernate, you can specify a default value for a given database column using the </w:t>
       </w:r>
-      <w:hyperlink r:id="rId26" w:history="1">
+      <w:hyperlink r:id="rId27" w:history="1">
         <w:r>
           <w:rPr>
             <w:b/>
@@ -28827,7 +28758,7 @@
         </w:rPr>
         <w:t xml:space="preserve">The </w:t>
       </w:r>
-      <w:hyperlink r:id="rId27" w:history="1">
+      <w:hyperlink r:id="rId28" w:history="1">
         <w:r>
           <w:rPr>
             <w:b/>
@@ -29361,7 +29292,7 @@
         </w:rPr>
         <w:t xml:space="preserve">The </w:t>
       </w:r>
-      <w:hyperlink r:id="rId28" w:history="1">
+      <w:hyperlink r:id="rId29" w:history="1">
         <w:r>
           <w:rPr>
             <w:b/>
@@ -29987,21 +29918,21 @@
         <w:rPr>
           <w:lang w:val="en-US" w:eastAsia="en-US"/>
         </w:rPr>
-        <w:t xml:space="preserve">the entity has an associated identifier and is associated with a persistence </w:t>
+        <w:t xml:space="preserve">the entity has an associated identifier and is associated with a persistence context, however, it </w:t>
       </w:r>
       <w:proofErr w:type="gramStart"/>
       <w:r>
         <w:rPr>
           <w:lang w:val="en-US" w:eastAsia="en-US"/>
         </w:rPr>
-        <w:t>context,</w:t>
+        <w:t>is scheduled</w:t>
       </w:r>
       <w:proofErr w:type="gramEnd"/>
       <w:r>
         <w:rPr>
           <w:lang w:val="en-US" w:eastAsia="en-US"/>
         </w:rPr>
-        <w:t xml:space="preserve"> however, it is scheduled for removal from the database.</w:t>
+        <w:t xml:space="preserve"> for removal from the database.</w:t>
       </w:r>
     </w:p>
     <w:p>
@@ -30820,21 +30751,7 @@
         <w:rPr>
           <w:lang w:val="en-US"/>
         </w:rPr>
-        <w:t xml:space="preserve">Hibernate provides a Maven </w:t>
-      </w:r>
-      <w:proofErr w:type="spellStart"/>
-      <w:r>
-        <w:rPr>
-          <w:lang w:val="en-US"/>
-        </w:rPr>
-        <w:t>plugin</w:t>
-      </w:r>
-      <w:proofErr w:type="spellEnd"/>
-      <w:r>
-        <w:rPr>
-          <w:lang w:val="en-US"/>
-        </w:rPr>
-        <w:t xml:space="preserve"> capable of providing build-time enhancement of the domain model as they are compiled as part of a Maven build (</w:t>
+        <w:t>Hibernate provides a Maven plugin capable of providing build-time enhancement of the domain model as they are compiled as part of a Maven build (</w:t>
       </w:r>
       <w:r>
         <w:rPr>
@@ -30843,19 +30760,8 @@
           <w:color w:val="0070C0"/>
           <w:lang w:val="en-US"/>
         </w:rPr>
-        <w:t>hibernate-enhance-maven-</w:t>
-      </w:r>
-      <w:proofErr w:type="spellStart"/>
-      <w:r>
-        <w:rPr>
-          <w:b/>
-          <w:noProof/>
-          <w:color w:val="0070C0"/>
-          <w:lang w:val="en-US"/>
-        </w:rPr>
-        <w:t>plugin</w:t>
-      </w:r>
-      <w:proofErr w:type="spellEnd"/>
+        <w:t>hibernate-enhance-maven-plugin</w:t>
+      </w:r>
       <w:r>
         <w:rPr>
           <w:rFonts w:ascii="Courier New" w:hAnsi="Courier New" w:cs="Courier New"/>
@@ -31560,7 +31466,7 @@
         </w:rPr>
         <w:t xml:space="preserve">While the JPA standard does not support retrieving multiple entities at once, other than running a JPQL or Criteria API query, Hibernate offers this functionality via the </w:t>
       </w:r>
-      <w:hyperlink r:id="rId29" w:anchor="byMultipleIds-java.lang.Class-" w:history="1">
+      <w:hyperlink r:id="rId30" w:anchor="byMultipleIds-java.lang.Class-" w:history="1">
         <w:r>
           <w:rPr>
             <w:b/>
@@ -34657,7 +34563,7 @@
         </w:rPr>
         <w:t xml:space="preserve">The flushing strategy is given by the </w:t>
       </w:r>
-      <w:hyperlink r:id="rId30" w:anchor="getFlushMode--" w:history="1">
+      <w:hyperlink r:id="rId31" w:anchor="getFlushMode--" w:history="1">
         <w:r>
           <w:rPr>
             <w:noProof/>
@@ -35057,7 +34963,7 @@
         </w:rPr>
         <w:t xml:space="preserve"> is set → </w:t>
       </w:r>
-      <w:hyperlink r:id="rId31" w:anchor="database-connectionprovider-datasource" w:history="1">
+      <w:hyperlink r:id="rId32" w:anchor="database-connectionprovider-datasource" w:history="1">
         <w:r>
           <w:rPr>
             <w:rStyle w:val="Hyperlink"/>
@@ -35102,7 +35008,7 @@
         </w:rPr>
         <w:t xml:space="preserve"> is set → </w:t>
       </w:r>
-      <w:hyperlink r:id="rId32" w:anchor="database-connectionprovider-c3p0" w:history="1">
+      <w:hyperlink r:id="rId33" w:anchor="database-connectionprovider-c3p0" w:history="1">
         <w:r>
           <w:rPr>
             <w:rStyle w:val="Hyperlink"/>
@@ -35147,7 +35053,7 @@
         </w:rPr>
         <w:t xml:space="preserve"> is set → </w:t>
       </w:r>
-      <w:hyperlink r:id="rId33" w:anchor="database-connectionprovider-proxool" w:history="1">
+      <w:hyperlink r:id="rId34" w:anchor="database-connectionprovider-proxool" w:history="1">
         <w:r>
           <w:rPr>
             <w:rStyle w:val="Hyperlink"/>
@@ -35192,7 +35098,7 @@
         </w:rPr>
         <w:t xml:space="preserve"> is set → </w:t>
       </w:r>
-      <w:hyperlink r:id="rId34" w:anchor="database-connectionprovider-hikari" w:history="1">
+      <w:hyperlink r:id="rId35" w:anchor="database-connectionprovider-hikari" w:history="1">
         <w:r>
           <w:rPr>
             <w:rStyle w:val="Hyperlink"/>
@@ -35237,7 +35143,7 @@
         </w:rPr>
         <w:t xml:space="preserve"> is set → </w:t>
       </w:r>
-      <w:hyperlink r:id="rId35" w:anchor="database-connectionprovider-vibur" w:history="1">
+      <w:hyperlink r:id="rId36" w:anchor="database-connectionprovider-vibur" w:history="1">
         <w:r>
           <w:rPr>
             <w:rStyle w:val="Hyperlink"/>
@@ -35282,7 +35188,7 @@
         </w:rPr>
         <w:t xml:space="preserve"> is set → </w:t>
       </w:r>
-      <w:hyperlink r:id="rId36" w:anchor="database-connectionprovider-agroal" w:history="1">
+      <w:hyperlink r:id="rId37" w:anchor="database-connectionprovider-agroal" w:history="1">
         <w:r>
           <w:rPr>
             <w:rStyle w:val="Hyperlink"/>
@@ -35327,7 +35233,7 @@
         </w:rPr>
         <w:t xml:space="preserve"> is set → </w:t>
       </w:r>
-      <w:hyperlink r:id="rId37" w:anchor="database-connectionprovider-drivermanager" w:history="1">
+      <w:hyperlink r:id="rId38" w:anchor="database-connectionprovider-drivermanager" w:history="1">
         <w:r>
           <w:rPr>
             <w:rStyle w:val="Hyperlink"/>
@@ -35357,7 +35263,7 @@
         </w:rPr>
         <w:t xml:space="preserve">else → </w:t>
       </w:r>
-      <w:hyperlink r:id="rId38" w:anchor="database-connectionprovider-provided" w:history="1">
+      <w:hyperlink r:id="rId39" w:anchor="database-connectionprovider-provided" w:history="1">
         <w:r>
           <w:rPr>
             <w:rStyle w:val="Hyperlink"/>
@@ -35527,7 +35433,7 @@
         </w:rPr>
         <w:t xml:space="preserve"> for </w:t>
       </w:r>
-      <w:hyperlink r:id="rId39" w:anchor="TRANSACTION_REPEATABLE_READ" w:history="1">
+      <w:hyperlink r:id="rId40" w:anchor="TRANSACTION_REPEATABLE_READ" w:history="1">
         <w:r>
           <w:rPr>
             <w:rStyle w:val="HTMLCode"/>
@@ -35596,7 +35502,7 @@
         </w:rPr>
         <w:t xml:space="preserve"> for </w:t>
       </w:r>
-      <w:hyperlink r:id="rId40" w:anchor="TRANSACTION_REPEATABLE_READ" w:history="1">
+      <w:hyperlink r:id="rId41" w:anchor="TRANSACTION_REPEATABLE_READ" w:history="1">
         <w:r>
           <w:rPr>
             <w:rStyle w:val="HTMLCode"/>
@@ -35855,7 +35761,7 @@
           <w:bottom w:w="15" w:type="dxa"/>
           <w:right w:w="15" w:type="dxa"/>
         </w:tblCellMar>
-        <w:tblLook w:val="04A0"/>
+        <w:tblLook w:val="04A0" w:firstRow="1" w:lastRow="0" w:firstColumn="1" w:lastColumn="0" w:noHBand="0" w:noVBand="1"/>
       </w:tblPr>
       <w:tblGrid>
         <w:gridCol w:w="2669"/>
@@ -36245,6 +36151,7 @@
       <w:r>
         <w:rPr>
           <w:noProof/>
+          <w:lang w:val="en-US" w:eastAsia="en-US"/>
         </w:rPr>
         <w:lastRenderedPageBreak/>
         <w:drawing>
@@ -36265,7 +36172,7 @@
                     </pic:cNvPicPr>
                   </pic:nvPicPr>
                   <pic:blipFill>
-                    <a:blip r:embed="rId41"/>
+                    <a:blip r:embed="rId42"/>
                     <a:srcRect/>
                     <a:stretch>
                       <a:fillRect/>
@@ -36327,6 +36234,7 @@
       <w:r>
         <w:rPr>
           <w:noProof/>
+          <w:lang w:val="en-US" w:eastAsia="en-US"/>
         </w:rPr>
         <w:drawing>
           <wp:inline distT="0" distB="0" distL="0" distR="0">
@@ -36346,7 +36254,7 @@
                     </pic:cNvPicPr>
                   </pic:nvPicPr>
                   <pic:blipFill>
-                    <a:blip r:embed="rId42"/>
+                    <a:blip r:embed="rId43"/>
                     <a:srcRect/>
                     <a:stretch>
                       <a:fillRect/>
@@ -36406,6 +36314,7 @@
       <w:r>
         <w:rPr>
           <w:noProof/>
+          <w:lang w:val="en-US" w:eastAsia="en-US"/>
         </w:rPr>
         <w:drawing>
           <wp:inline distT="0" distB="0" distL="0" distR="0">
@@ -36425,7 +36334,7 @@
                     </pic:cNvPicPr>
                   </pic:nvPicPr>
                   <pic:blipFill>
-                    <a:blip r:embed="rId43"/>
+                    <a:blip r:embed="rId44"/>
                     <a:srcRect/>
                     <a:stretch>
                       <a:fillRect/>
@@ -36504,7 +36413,7 @@
           <w:lang w:val="en-US"/>
         </w:rPr>
       </w:pPr>
-      <w:hyperlink r:id="rId44" w:history="1">
+      <w:hyperlink r:id="rId45" w:history="1">
         <w:r>
           <w:rPr>
             <w:rStyle w:val="Hyperlink"/>
@@ -36527,7 +36436,7 @@
           <w:lang w:val="en-US"/>
         </w:rPr>
       </w:pPr>
-      <w:hyperlink r:id="rId45" w:history="1">
+      <w:hyperlink r:id="rId46" w:history="1">
         <w:r>
           <w:rPr>
             <w:rStyle w:val="Hyperlink"/>
@@ -36550,7 +36459,7 @@
           <w:lang w:val="en-US"/>
         </w:rPr>
       </w:pPr>
-      <w:hyperlink r:id="rId46" w:history="1">
+      <w:hyperlink r:id="rId47" w:history="1">
         <w:r>
           <w:rPr>
             <w:rStyle w:val="Hyperlink"/>
@@ -36580,7 +36489,7 @@
         </w:rPr>
         <w:t xml:space="preserve">An explanation of isolation levels locks  - </w:t>
       </w:r>
-      <w:hyperlink r:id="rId47" w:history="1">
+      <w:hyperlink r:id="rId48" w:history="1">
         <w:r>
           <w:rPr>
             <w:rStyle w:val="Hyperlink"/>
@@ -36633,7 +36542,7 @@
         </w:rPr>
         <w:t xml:space="preserve">The connection handling mode is defined by the </w:t>
       </w:r>
-      <w:hyperlink r:id="rId48" w:history="1">
+      <w:hyperlink r:id="rId49" w:history="1">
         <w:r>
           <w:rPr>
             <w:noProof/>
@@ -37177,7 +37086,7 @@
         </w:rPr>
         <w:t>(</w:t>
       </w:r>
-      <w:hyperlink r:id="rId49" w:history="1">
+      <w:hyperlink r:id="rId50" w:history="1">
         <w:r>
           <w:rPr>
             <w:rStyle w:val="Hyperlink"/>
@@ -37481,7 +37390,7 @@
           <w:lang w:val="en-US" w:eastAsia="en-US"/>
         </w:rPr>
       </w:pPr>
-      <w:hyperlink r:id="rId50" w:history="1">
+      <w:hyperlink r:id="rId51" w:history="1">
         <w:r>
           <w:rPr>
             <w:rStyle w:val="Hyperlink"/>
@@ -37505,7 +37414,7 @@
           <w:lang w:val="en-US" w:eastAsia="en-US"/>
         </w:rPr>
       </w:pPr>
-      <w:hyperlink r:id="rId51" w:history="1">
+      <w:hyperlink r:id="rId52" w:history="1">
         <w:r>
           <w:rPr>
             <w:rStyle w:val="Hyperlink"/>
@@ -37707,7 +37616,7 @@
         </w:rPr>
         <w:t xml:space="preserve"> (Unsaved-value strategy - </w:t>
       </w:r>
-      <w:hyperlink r:id="rId52" w:history="1">
+      <w:hyperlink r:id="rId53" w:history="1">
         <w:r>
           <w:rPr>
             <w:rStyle w:val="Hyperlink"/>
@@ -38571,7 +38480,7 @@
         </w:rPr>
         <w:t xml:space="preserve">This is achieved through the use of the </w:t>
       </w:r>
-      <w:hyperlink r:id="rId53" w:history="1">
+      <w:hyperlink r:id="rId54" w:history="1">
         <w:r>
           <w:rPr>
             <w:b/>
@@ -38589,7 +38498,7 @@
         </w:rPr>
         <w:t xml:space="preserve"> annotation which defines a single attribute of type </w:t>
       </w:r>
-      <w:hyperlink r:id="rId54" w:history="1">
+      <w:hyperlink r:id="rId55" w:history="1">
         <w:r>
           <w:rPr>
             <w:b/>
@@ -38944,7 +38853,7 @@
         </w:rPr>
         <w:t xml:space="preserve"> enumeration. JPA comes with its own </w:t>
       </w:r>
-      <w:hyperlink r:id="rId55" w:history="1">
+      <w:hyperlink r:id="rId56" w:history="1">
         <w:r>
           <w:rPr>
             <w:rFonts w:ascii="Courier New" w:hAnsi="Courier New" w:cs="Courier New"/>
@@ -39001,7 +38910,7 @@
           <w:bottom w:w="15" w:type="dxa"/>
           <w:right w:w="15" w:type="dxa"/>
         </w:tblCellMar>
-        <w:tblLook w:val="04A0"/>
+        <w:tblLook w:val="04A0" w:firstRow="1" w:lastRow="0" w:firstColumn="1" w:lastColumn="0" w:noHBand="0" w:noVBand="1"/>
       </w:tblPr>
       <w:tblGrid>
         <w:gridCol w:w="3181"/>
@@ -40970,7 +40879,7 @@
         </w:rPr>
         <w:t xml:space="preserve">defines the </w:t>
       </w:r>
-      <w:hyperlink r:id="rId56" w:history="1">
+      <w:hyperlink r:id="rId57" w:history="1">
         <w:r>
           <w:rPr>
             <w:i/>
@@ -41113,7 +41022,7 @@
         </w:rPr>
         <w:t xml:space="preserve">is </w:t>
       </w:r>
-      <w:hyperlink r:id="rId57" w:history="1">
+      <w:hyperlink r:id="rId58" w:history="1">
         <w:r>
           <w:rPr>
             <w:rStyle w:val="Hyperlink"/>
@@ -41808,8 +41717,6 @@
         </w:rPr>
         <w:t>The Hibernate recommendation is to statically mark all associations lazy and to use dynamic fetching strategies for eagerness.</w:t>
       </w:r>
-      <w:bookmarkStart w:id="83" w:name="_GoBack"/>
-      <w:bookmarkEnd w:id="83"/>
     </w:p>
     <w:p>
       <w:pPr>
@@ -41826,7 +41733,7 @@
           <w:lang w:val="en-US"/>
         </w:rPr>
       </w:pPr>
-      <w:bookmarkStart w:id="84" w:name="_Toc58617947"/>
+      <w:bookmarkStart w:id="83" w:name="_Toc58617947"/>
       <w:r>
         <w:rPr>
           <w:noProof/>
@@ -41836,7 +41743,7 @@
         </w:rPr>
         <w:t>Dynamic fetching via JPA entity graph</w:t>
       </w:r>
-      <w:bookmarkEnd w:id="84"/>
+      <w:bookmarkEnd w:id="83"/>
     </w:p>
     <w:p>
       <w:pPr>
@@ -41877,7 +41784,16 @@
           <w:color w:val="0070C0"/>
           <w:lang w:val="en-US"/>
         </w:rPr>
-        <w:t>fetch graph</w:t>
+        <w:t>F</w:t>
+      </w:r>
+      <w:r>
+        <w:rPr>
+          <w:b/>
+          <w:noProof/>
+          <w:color w:val="0070C0"/>
+          <w:lang w:val="en-US"/>
+        </w:rPr>
+        <w:t>etch graph</w:t>
       </w:r>
       <w:r>
         <w:rPr>
@@ -41917,7 +41833,18 @@
           <w:color w:val="0070C0"/>
           <w:lang w:val="en-US"/>
         </w:rPr>
-        <w:t>load graph</w:t>
+        <w:t>L</w:t>
+      </w:r>
+      <w:bookmarkStart w:id="84" w:name="_GoBack"/>
+      <w:bookmarkEnd w:id="84"/>
+      <w:r>
+        <w:rPr>
+          <w:b/>
+          <w:noProof/>
+          <w:color w:val="0070C0"/>
+          <w:lang w:val="en-US"/>
+        </w:rPr>
+        <w:t>oad graph</w:t>
       </w:r>
       <w:r>
         <w:rPr>
@@ -42002,7 +41929,7 @@
         </w:rPr>
         <w:t xml:space="preserve"> </w:t>
       </w:r>
-      <w:hyperlink r:id="rId58" w:history="1">
+      <w:hyperlink r:id="rId59" w:history="1">
         <w:r>
           <w:rPr>
             <w:rStyle w:val="Hyperlink"/>
@@ -42119,7 +42046,7 @@
         </w:rPr>
         <w:t xml:space="preserve">! – </w:t>
       </w:r>
-      <w:hyperlink r:id="rId59" w:history="1">
+      <w:hyperlink r:id="rId60" w:history="1">
         <w:r>
           <w:rPr>
             <w:rStyle w:val="Hyperlink"/>
@@ -42221,7 +42148,7 @@
         </w:rPr>
         <w:t xml:space="preserve">Differencebetween first level and second level cache in Hibernate. - </w:t>
       </w:r>
-      <w:hyperlink r:id="rId60" w:history="1">
+      <w:hyperlink r:id="rId61" w:history="1">
         <w:r>
           <w:rPr>
             <w:rStyle w:val="Hyperlink"/>
@@ -42252,7 +42179,7 @@
         </w:rPr>
         <w:t xml:space="preserve">Cool man’s tutorial - </w:t>
       </w:r>
-      <w:hyperlink r:id="rId61" w:history="1">
+      <w:hyperlink r:id="rId62" w:history="1">
         <w:r>
           <w:rPr>
             <w:rStyle w:val="Hyperlink"/>
@@ -42277,7 +42204,7 @@
           <w:lang w:val="en-US"/>
         </w:rPr>
       </w:pPr>
-      <w:hyperlink r:id="rId62" w:tooltip="@NaturalId – A good way to persist natural IDs with Hibernate?" w:history="1">
+      <w:hyperlink r:id="rId63" w:tooltip="@NaturalId – A good way to persist natural IDs with Hibernate?" w:history="1">
         <w:r>
           <w:rPr>
             <w:rStyle w:val="Hyperlink"/>
@@ -42293,7 +42220,7 @@
         </w:rPr>
         <w:t xml:space="preserve"> - </w:t>
       </w:r>
-      <w:hyperlink r:id="rId63" w:history="1">
+      <w:hyperlink r:id="rId64" w:history="1">
         <w:r>
           <w:rPr>
             <w:rStyle w:val="Hyperlink"/>
@@ -42324,7 +42251,7 @@
         </w:rPr>
         <w:t xml:space="preserve">Oracle docs (Developers Guide for JPA/JDO) - </w:t>
       </w:r>
-      <w:hyperlink r:id="rId64" w:history="1">
+      <w:hyperlink r:id="rId65" w:history="1">
         <w:r>
           <w:rPr>
             <w:rStyle w:val="Hyperlink"/>
@@ -42361,7 +42288,7 @@
         </w:rPr>
         <w:t xml:space="preserve">Cashing - </w:t>
       </w:r>
-      <w:hyperlink r:id="rId65" w:history="1">
+      <w:hyperlink r:id="rId66" w:history="1">
         <w:r>
           <w:rPr>
             <w:rStyle w:val="Hyperlink"/>
@@ -42400,7 +42327,7 @@
         </w:rPr>
         <w:t xml:space="preserve"> - </w:t>
       </w:r>
-      <w:hyperlink r:id="rId66" w:history="1">
+      <w:hyperlink r:id="rId67" w:history="1">
         <w:r>
           <w:rPr>
             <w:rStyle w:val="Hyperlink"/>
@@ -42599,7 +42526,7 @@
           <w:lang w:val="en-US"/>
         </w:rPr>
       </w:pPr>
-      <w:hyperlink r:id="rId67" w:history="1">
+      <w:hyperlink r:id="rId68" w:history="1">
         <w:r>
           <w:rPr>
             <w:rStyle w:val="Hyperlink"/>
@@ -42624,7 +42551,7 @@
           <w:lang w:val="en-US"/>
         </w:rPr>
       </w:pPr>
-      <w:hyperlink r:id="rId68" w:history="1">
+      <w:hyperlink r:id="rId69" w:history="1">
         <w:r>
           <w:rPr>
             <w:rStyle w:val="Hyperlink"/>
@@ -42695,7 +42622,7 @@
           <w:lang w:val="en-US"/>
         </w:rPr>
       </w:pPr>
-      <w:hyperlink r:id="rId69" w:history="1">
+      <w:hyperlink r:id="rId70" w:history="1">
         <w:r>
           <w:rPr>
             <w:rStyle w:val="Hyperlink"/>
@@ -42712,7 +42639,7 @@
           <w:lang w:val="en-US"/>
         </w:rPr>
       </w:pPr>
-      <w:hyperlink r:id="rId70" w:history="1">
+      <w:hyperlink r:id="rId71" w:history="1">
         <w:r>
           <w:rPr>
             <w:rStyle w:val="Hyperlink"/>
@@ -42747,7 +42674,7 @@
 </file>
 
 <file path=word/numbering.xml><?xml version="1.0" encoding="utf-8"?>
-<w:numbering xmlns:ve="http://schemas.openxmlformats.org/markup-compatibility/2006" xmlns:o="urn:schemas-microsoft-com:office:office" xmlns:r="http://schemas.openxmlformats.org/officeDocument/2006/relationships" xmlns:m="http://schemas.openxmlformats.org/officeDocument/2006/math" xmlns:v="urn:schemas-microsoft-com:vml" xmlns:wp="http://schemas.openxmlformats.org/drawingml/2006/wordprocessingDrawing" xmlns:w10="urn:schemas-microsoft-com:office:word" xmlns:w="http://schemas.openxmlformats.org/wordprocessingml/2006/main" xmlns:wne="http://schemas.microsoft.com/office/word/2006/wordml">
+<w:numbering xmlns:wpc="http://schemas.microsoft.com/office/word/2010/wordprocessingCanvas" xmlns:mc="http://schemas.openxmlformats.org/markup-compatibility/2006" xmlns:o="urn:schemas-microsoft-com:office:office" xmlns:r="http://schemas.openxmlformats.org/officeDocument/2006/relationships" xmlns:m="http://schemas.openxmlformats.org/officeDocument/2006/math" xmlns:v="urn:schemas-microsoft-com:vml" xmlns:wp14="http://schemas.microsoft.com/office/word/2010/wordprocessingDrawing" xmlns:wp="http://schemas.openxmlformats.org/drawingml/2006/wordprocessingDrawing" xmlns:w10="urn:schemas-microsoft-com:office:word" xmlns:w="http://schemas.openxmlformats.org/wordprocessingml/2006/main" xmlns:w14="http://schemas.microsoft.com/office/word/2010/wordml" xmlns:w15="http://schemas.microsoft.com/office/word/2012/wordml" xmlns:wpg="http://schemas.microsoft.com/office/word/2010/wordprocessingGroup" xmlns:wpi="http://schemas.microsoft.com/office/word/2010/wordprocessingInk" xmlns:wne="http://schemas.microsoft.com/office/word/2006/wordml" xmlns:wps="http://schemas.microsoft.com/office/word/2010/wordprocessingShape" mc:Ignorable="w14 w15 wp14">
   <w:abstractNum w:abstractNumId="0">
     <w:nsid w:val="02C56C5D"/>
     <w:multiLevelType w:val="hybridMultilevel"/>
@@ -52212,7 +52139,7 @@
 </file>
 
 <file path=word/styles.xml><?xml version="1.0" encoding="utf-8"?>
-<w:styles xmlns:r="http://schemas.openxmlformats.org/officeDocument/2006/relationships" xmlns:w="http://schemas.openxmlformats.org/wordprocessingml/2006/main">
+<w:styles xmlns:mc="http://schemas.openxmlformats.org/markup-compatibility/2006" xmlns:r="http://schemas.openxmlformats.org/officeDocument/2006/relationships" xmlns:w="http://schemas.openxmlformats.org/wordprocessingml/2006/main" xmlns:w14="http://schemas.microsoft.com/office/word/2010/wordml" xmlns:w15="http://schemas.microsoft.com/office/word/2012/wordml" mc:Ignorable="w14 w15">
   <w:docDefaults>
     <w:rPrDefault>
       <w:rPr>
@@ -52222,274 +52149,378 @@
     </w:rPrDefault>
     <w:pPrDefault/>
   </w:docDefaults>
-  <w:latentStyles w:defLockedState="0" w:defUIPriority="99" w:defSemiHidden="1" w:defUnhideWhenUsed="1" w:defQFormat="0" w:count="267">
-    <w:lsdException w:name="Normal" w:semiHidden="0" w:uiPriority="0" w:unhideWhenUsed="0" w:qFormat="1"/>
-    <w:lsdException w:name="heading 1" w:semiHidden="0" w:unhideWhenUsed="0" w:qFormat="1"/>
-    <w:lsdException w:name="heading 2" w:semiHidden="0" w:uiPriority="0" w:unhideWhenUsed="0" w:qFormat="1"/>
-    <w:lsdException w:name="heading 3" w:semiHidden="0" w:uiPriority="0" w:unhideWhenUsed="0" w:qFormat="1"/>
-    <w:lsdException w:name="heading 4" w:semiHidden="0" w:uiPriority="0" w:unhideWhenUsed="0" w:qFormat="1"/>
-    <w:lsdException w:name="heading 5" w:semiHidden="0" w:uiPriority="0" w:unhideWhenUsed="0" w:qFormat="1"/>
-    <w:lsdException w:name="heading 6" w:semiHidden="0" w:uiPriority="0" w:unhideWhenUsed="0" w:qFormat="1"/>
-    <w:lsdException w:name="heading 7" w:uiPriority="0" w:qFormat="1"/>
-    <w:lsdException w:name="heading 8" w:uiPriority="0" w:qFormat="1"/>
-    <w:lsdException w:name="heading 9" w:uiPriority="0" w:qFormat="1"/>
-    <w:lsdException w:name="index 1" w:locked="1"/>
-    <w:lsdException w:name="index 2" w:locked="1"/>
-    <w:lsdException w:name="index 3" w:locked="1"/>
-    <w:lsdException w:name="index 4" w:locked="1"/>
-    <w:lsdException w:name="index 5" w:locked="1"/>
-    <w:lsdException w:name="index 6" w:locked="1"/>
-    <w:lsdException w:name="index 7" w:locked="1"/>
-    <w:lsdException w:name="index 8" w:locked="1"/>
-    <w:lsdException w:name="index 9" w:locked="1"/>
-    <w:lsdException w:name="toc 1" w:semiHidden="0" w:uiPriority="39" w:unhideWhenUsed="0"/>
-    <w:lsdException w:name="toc 2" w:semiHidden="0" w:uiPriority="39" w:unhideWhenUsed="0"/>
-    <w:lsdException w:name="toc 3" w:semiHidden="0" w:uiPriority="39" w:unhideWhenUsed="0"/>
-    <w:lsdException w:name="toc 4" w:semiHidden="0" w:uiPriority="39" w:unhideWhenUsed="0"/>
-    <w:lsdException w:name="toc 5" w:semiHidden="0" w:uiPriority="39" w:unhideWhenUsed="0"/>
-    <w:lsdException w:name="toc 6" w:semiHidden="0" w:uiPriority="39" w:unhideWhenUsed="0"/>
-    <w:lsdException w:name="toc 7" w:semiHidden="0" w:uiPriority="39" w:unhideWhenUsed="0"/>
-    <w:lsdException w:name="toc 8" w:semiHidden="0" w:uiPriority="39" w:unhideWhenUsed="0"/>
-    <w:lsdException w:name="toc 9" w:semiHidden="0" w:uiPriority="39" w:unhideWhenUsed="0"/>
-    <w:lsdException w:name="Normal Indent" w:locked="1"/>
-    <w:lsdException w:name="footnote text" w:locked="1"/>
-    <w:lsdException w:name="annotation text" w:locked="1"/>
-    <w:lsdException w:name="header" w:locked="1"/>
-    <w:lsdException w:name="footer" w:locked="1"/>
-    <w:lsdException w:name="index heading" w:locked="1"/>
-    <w:lsdException w:name="caption" w:semiHidden="0" w:uiPriority="0" w:unhideWhenUsed="0" w:qFormat="1"/>
-    <w:lsdException w:name="table of figures" w:locked="1"/>
-    <w:lsdException w:name="envelope address" w:locked="1"/>
-    <w:lsdException w:name="envelope return" w:locked="1"/>
-    <w:lsdException w:name="footnote reference" w:locked="1"/>
-    <w:lsdException w:name="annotation reference" w:locked="1"/>
-    <w:lsdException w:name="line number" w:locked="1"/>
-    <w:lsdException w:name="page number" w:locked="1"/>
-    <w:lsdException w:name="endnote reference" w:locked="1"/>
-    <w:lsdException w:name="endnote text" w:locked="1"/>
-    <w:lsdException w:name="table of authorities" w:locked="1"/>
-    <w:lsdException w:name="macro" w:locked="1"/>
-    <w:lsdException w:name="toa heading" w:locked="1"/>
-    <w:lsdException w:name="List" w:locked="1"/>
-    <w:lsdException w:name="List Bullet" w:locked="1"/>
-    <w:lsdException w:name="List Number" w:locked="1"/>
-    <w:lsdException w:name="List 2" w:locked="1"/>
-    <w:lsdException w:name="List 3" w:locked="1"/>
-    <w:lsdException w:name="List 4" w:locked="1"/>
-    <w:lsdException w:name="List 5" w:locked="1"/>
-    <w:lsdException w:name="List Bullet 2" w:locked="1"/>
-    <w:lsdException w:name="List Bullet 3" w:locked="1"/>
-    <w:lsdException w:name="List Bullet 4" w:locked="1"/>
-    <w:lsdException w:name="List Bullet 5" w:locked="1"/>
-    <w:lsdException w:name="List Number 2" w:locked="1"/>
-    <w:lsdException w:name="List Number 3" w:locked="1"/>
-    <w:lsdException w:name="List Number 4" w:locked="1"/>
-    <w:lsdException w:name="List Number 5" w:locked="1"/>
-    <w:lsdException w:name="Title" w:semiHidden="0" w:uiPriority="0" w:unhideWhenUsed="0" w:qFormat="1"/>
-    <w:lsdException w:name="Closing" w:locked="1"/>
-    <w:lsdException w:name="Signature" w:locked="1"/>
-    <w:lsdException w:name="Default Paragraph Font" w:semiHidden="0" w:uiPriority="0" w:unhideWhenUsed="0"/>
-    <w:lsdException w:name="Body Text" w:locked="1"/>
-    <w:lsdException w:name="Body Text Indent" w:locked="1"/>
-    <w:lsdException w:name="List Continue" w:locked="1"/>
-    <w:lsdException w:name="List Continue 2" w:locked="1"/>
-    <w:lsdException w:name="List Continue 3" w:locked="1"/>
-    <w:lsdException w:name="List Continue 4" w:locked="1"/>
-    <w:lsdException w:name="List Continue 5" w:locked="1"/>
-    <w:lsdException w:name="Message Header" w:locked="1"/>
-    <w:lsdException w:name="Subtitle" w:semiHidden="0" w:uiPriority="0" w:unhideWhenUsed="0" w:qFormat="1"/>
-    <w:lsdException w:name="Salutation" w:locked="1"/>
-    <w:lsdException w:name="Date" w:locked="1"/>
-    <w:lsdException w:name="Body Text First Indent" w:locked="1"/>
-    <w:lsdException w:name="Body Text First Indent 2" w:locked="1"/>
-    <w:lsdException w:name="Note Heading" w:locked="1"/>
-    <w:lsdException w:name="Body Text 2" w:locked="1"/>
-    <w:lsdException w:name="Body Text 3" w:locked="1"/>
-    <w:lsdException w:name="Body Text Indent 2" w:locked="1"/>
-    <w:lsdException w:name="Body Text Indent 3" w:locked="1"/>
-    <w:lsdException w:name="Block Text" w:locked="1"/>
-    <w:lsdException w:name="Hyperlink" w:locked="1"/>
-    <w:lsdException w:name="FollowedHyperlink" w:locked="1"/>
-    <w:lsdException w:name="Strong" w:semiHidden="0" w:uiPriority="22" w:unhideWhenUsed="0" w:qFormat="1"/>
-    <w:lsdException w:name="Emphasis" w:semiHidden="0" w:uiPriority="20" w:unhideWhenUsed="0" w:qFormat="1"/>
-    <w:lsdException w:name="Document Map" w:locked="1"/>
-    <w:lsdException w:name="Plain Text" w:locked="1"/>
-    <w:lsdException w:name="E-mail Signature" w:locked="1"/>
-    <w:lsdException w:name="HTML Top of Form" w:locked="1"/>
-    <w:lsdException w:name="HTML Bottom of Form" w:locked="1"/>
-    <w:lsdException w:name="Normal (Web)" w:locked="1"/>
-    <w:lsdException w:name="HTML Acronym" w:locked="1"/>
-    <w:lsdException w:name="HTML Address" w:locked="1"/>
-    <w:lsdException w:name="HTML Cite" w:locked="1"/>
-    <w:lsdException w:name="HTML Code" w:locked="1"/>
-    <w:lsdException w:name="HTML Definition" w:locked="1"/>
-    <w:lsdException w:name="HTML Keyboard" w:locked="1"/>
-    <w:lsdException w:name="HTML Preformatted" w:locked="1"/>
-    <w:lsdException w:name="HTML Sample" w:locked="1"/>
-    <w:lsdException w:name="HTML Typewriter" w:locked="1"/>
-    <w:lsdException w:name="HTML Variable" w:locked="1"/>
-    <w:lsdException w:name="Normal Table" w:locked="1"/>
-    <w:lsdException w:name="annotation subject" w:locked="1"/>
-    <w:lsdException w:name="No List" w:locked="1"/>
-    <w:lsdException w:name="Outline List 1" w:locked="1"/>
-    <w:lsdException w:name="Outline List 2" w:locked="1"/>
-    <w:lsdException w:name="Outline List 3" w:locked="1"/>
-    <w:lsdException w:name="Table Simple 1" w:locked="1"/>
-    <w:lsdException w:name="Table Simple 2" w:locked="1"/>
-    <w:lsdException w:name="Table Simple 3" w:locked="1"/>
-    <w:lsdException w:name="Table Classic 1" w:locked="1"/>
-    <w:lsdException w:name="Table Classic 2" w:locked="1"/>
-    <w:lsdException w:name="Table Classic 3" w:locked="1"/>
-    <w:lsdException w:name="Table Classic 4" w:locked="1"/>
-    <w:lsdException w:name="Table Colorful 1" w:locked="1"/>
-    <w:lsdException w:name="Table Colorful 2" w:locked="1"/>
-    <w:lsdException w:name="Table Colorful 3" w:locked="1"/>
-    <w:lsdException w:name="Table Columns 1" w:locked="1"/>
-    <w:lsdException w:name="Table Columns 2" w:locked="1"/>
-    <w:lsdException w:name="Table Columns 3" w:locked="1"/>
-    <w:lsdException w:name="Table Columns 4" w:locked="1"/>
-    <w:lsdException w:name="Table Columns 5" w:locked="1"/>
-    <w:lsdException w:name="Table Grid 1" w:locked="1"/>
-    <w:lsdException w:name="Table Grid 2" w:locked="1"/>
-    <w:lsdException w:name="Table Grid 3" w:locked="1"/>
-    <w:lsdException w:name="Table Grid 4" w:locked="1"/>
-    <w:lsdException w:name="Table Grid 5" w:locked="1"/>
-    <w:lsdException w:name="Table Grid 6" w:locked="1"/>
-    <w:lsdException w:name="Table Grid 7" w:locked="1"/>
-    <w:lsdException w:name="Table Grid 8" w:locked="1"/>
-    <w:lsdException w:name="Table List 1" w:locked="1"/>
-    <w:lsdException w:name="Table List 2" w:locked="1"/>
-    <w:lsdException w:name="Table List 3" w:locked="1"/>
-    <w:lsdException w:name="Table List 4" w:locked="1"/>
-    <w:lsdException w:name="Table List 5" w:locked="1"/>
-    <w:lsdException w:name="Table List 6" w:locked="1"/>
-    <w:lsdException w:name="Table List 7" w:locked="1"/>
-    <w:lsdException w:name="Table List 8" w:locked="1"/>
-    <w:lsdException w:name="Table 3D effects 1" w:locked="1"/>
-    <w:lsdException w:name="Table 3D effects 2" w:locked="1"/>
-    <w:lsdException w:name="Table 3D effects 3" w:locked="1"/>
-    <w:lsdException w:name="Table Contemporary" w:locked="1"/>
-    <w:lsdException w:name="Table Elegant" w:locked="1"/>
-    <w:lsdException w:name="Table Professional" w:locked="1"/>
-    <w:lsdException w:name="Table Subtle 1" w:locked="1"/>
-    <w:lsdException w:name="Table Subtle 2" w:locked="1"/>
-    <w:lsdException w:name="Table Web 1" w:locked="1"/>
-    <w:lsdException w:name="Table Web 2" w:locked="1"/>
-    <w:lsdException w:name="Table Web 3" w:locked="1"/>
-    <w:lsdException w:name="Balloon Text" w:locked="1"/>
-    <w:lsdException w:name="Table Grid" w:semiHidden="0" w:uiPriority="0" w:unhideWhenUsed="0"/>
-    <w:lsdException w:name="Table Theme" w:locked="1"/>
-    <w:lsdException w:name="Placeholder Text" w:unhideWhenUsed="0"/>
-    <w:lsdException w:name="No Spacing" w:semiHidden="0" w:uiPriority="1" w:unhideWhenUsed="0" w:qFormat="1"/>
-    <w:lsdException w:name="Light Shading" w:semiHidden="0" w:uiPriority="60" w:unhideWhenUsed="0"/>
-    <w:lsdException w:name="Light List" w:semiHidden="0" w:uiPriority="61" w:unhideWhenUsed="0"/>
-    <w:lsdException w:name="Light Grid" w:semiHidden="0" w:uiPriority="62" w:unhideWhenUsed="0"/>
-    <w:lsdException w:name="Medium Shading 1" w:semiHidden="0" w:uiPriority="63" w:unhideWhenUsed="0"/>
-    <w:lsdException w:name="Medium Shading 2" w:semiHidden="0" w:uiPriority="64" w:unhideWhenUsed="0"/>
-    <w:lsdException w:name="Medium List 1" w:semiHidden="0" w:uiPriority="65" w:unhideWhenUsed="0"/>
-    <w:lsdException w:name="Medium List 2" w:semiHidden="0" w:uiPriority="66" w:unhideWhenUsed="0"/>
-    <w:lsdException w:name="Medium Grid 1" w:semiHidden="0" w:uiPriority="67" w:unhideWhenUsed="0"/>
-    <w:lsdException w:name="Medium Grid 2" w:semiHidden="0" w:uiPriority="68" w:unhideWhenUsed="0"/>
-    <w:lsdException w:name="Medium Grid 3" w:semiHidden="0" w:uiPriority="69" w:unhideWhenUsed="0"/>
-    <w:lsdException w:name="Dark List" w:semiHidden="0" w:uiPriority="70" w:unhideWhenUsed="0"/>
-    <w:lsdException w:name="Colorful Shading" w:semiHidden="0" w:uiPriority="71" w:unhideWhenUsed="0"/>
-    <w:lsdException w:name="Colorful List" w:semiHidden="0" w:uiPriority="72" w:unhideWhenUsed="0"/>
-    <w:lsdException w:name="Colorful Grid" w:semiHidden="0" w:uiPriority="73" w:unhideWhenUsed="0"/>
-    <w:lsdException w:name="Light Shading Accent 1" w:semiHidden="0" w:uiPriority="60" w:unhideWhenUsed="0"/>
-    <w:lsdException w:name="Light List Accent 1" w:semiHidden="0" w:uiPriority="61" w:unhideWhenUsed="0"/>
-    <w:lsdException w:name="Light Grid Accent 1" w:semiHidden="0" w:uiPriority="62" w:unhideWhenUsed="0"/>
-    <w:lsdException w:name="Medium Shading 1 Accent 1" w:semiHidden="0" w:uiPriority="63" w:unhideWhenUsed="0"/>
-    <w:lsdException w:name="Medium Shading 2 Accent 1" w:semiHidden="0" w:uiPriority="64" w:unhideWhenUsed="0"/>
-    <w:lsdException w:name="Medium List 1 Accent 1" w:semiHidden="0" w:uiPriority="65" w:unhideWhenUsed="0"/>
-    <w:lsdException w:name="Revision" w:unhideWhenUsed="0"/>
-    <w:lsdException w:name="List Paragraph" w:semiHidden="0" w:uiPriority="34" w:unhideWhenUsed="0" w:qFormat="1"/>
-    <w:lsdException w:name="Quote" w:semiHidden="0" w:uiPriority="29" w:unhideWhenUsed="0" w:qFormat="1"/>
-    <w:lsdException w:name="Intense Quote" w:semiHidden="0" w:uiPriority="30" w:unhideWhenUsed="0" w:qFormat="1"/>
-    <w:lsdException w:name="Medium List 2 Accent 1" w:semiHidden="0" w:uiPriority="66" w:unhideWhenUsed="0"/>
-    <w:lsdException w:name="Medium Grid 1 Accent 1" w:semiHidden="0" w:uiPriority="67" w:unhideWhenUsed="0"/>
-    <w:lsdException w:name="Medium Grid 2 Accent 1" w:semiHidden="0" w:uiPriority="68" w:unhideWhenUsed="0"/>
-    <w:lsdException w:name="Medium Grid 3 Accent 1" w:semiHidden="0" w:uiPriority="69" w:unhideWhenUsed="0"/>
-    <w:lsdException w:name="Dark List Accent 1" w:semiHidden="0" w:uiPriority="70" w:unhideWhenUsed="0"/>
-    <w:lsdException w:name="Colorful Shading Accent 1" w:semiHidden="0" w:uiPriority="71" w:unhideWhenUsed="0"/>
-    <w:lsdException w:name="Colorful List Accent 1" w:semiHidden="0" w:uiPriority="72" w:unhideWhenUsed="0"/>
-    <w:lsdException w:name="Colorful Grid Accent 1" w:semiHidden="0" w:uiPriority="73" w:unhideWhenUsed="0"/>
-    <w:lsdException w:name="Light Shading Accent 2" w:semiHidden="0" w:uiPriority="60" w:unhideWhenUsed="0"/>
-    <w:lsdException w:name="Light List Accent 2" w:semiHidden="0" w:uiPriority="61" w:unhideWhenUsed="0"/>
-    <w:lsdException w:name="Light Grid Accent 2" w:semiHidden="0" w:uiPriority="62" w:unhideWhenUsed="0"/>
-    <w:lsdException w:name="Medium Shading 1 Accent 2" w:semiHidden="0" w:uiPriority="63" w:unhideWhenUsed="0"/>
-    <w:lsdException w:name="Medium Shading 2 Accent 2" w:semiHidden="0" w:uiPriority="64" w:unhideWhenUsed="0"/>
-    <w:lsdException w:name="Medium List 1 Accent 2" w:semiHidden="0" w:uiPriority="65" w:unhideWhenUsed="0"/>
-    <w:lsdException w:name="Medium List 2 Accent 2" w:semiHidden="0" w:uiPriority="66" w:unhideWhenUsed="0"/>
-    <w:lsdException w:name="Medium Grid 1 Accent 2" w:semiHidden="0" w:uiPriority="67" w:unhideWhenUsed="0"/>
-    <w:lsdException w:name="Medium Grid 2 Accent 2" w:semiHidden="0" w:uiPriority="68" w:unhideWhenUsed="0"/>
-    <w:lsdException w:name="Medium Grid 3 Accent 2" w:semiHidden="0" w:uiPriority="69" w:unhideWhenUsed="0"/>
-    <w:lsdException w:name="Dark List Accent 2" w:semiHidden="0" w:uiPriority="70" w:unhideWhenUsed="0"/>
-    <w:lsdException w:name="Colorful Shading Accent 2" w:semiHidden="0" w:uiPriority="71" w:unhideWhenUsed="0"/>
-    <w:lsdException w:name="Colorful List Accent 2" w:semiHidden="0" w:uiPriority="72" w:unhideWhenUsed="0"/>
-    <w:lsdException w:name="Colorful Grid Accent 2" w:semiHidden="0" w:uiPriority="73" w:unhideWhenUsed="0"/>
-    <w:lsdException w:name="Light Shading Accent 3" w:semiHidden="0" w:uiPriority="60" w:unhideWhenUsed="0"/>
-    <w:lsdException w:name="Light List Accent 3" w:semiHidden="0" w:uiPriority="61" w:unhideWhenUsed="0"/>
-    <w:lsdException w:name="Light Grid Accent 3" w:semiHidden="0" w:uiPriority="62" w:unhideWhenUsed="0"/>
-    <w:lsdException w:name="Medium Shading 1 Accent 3" w:semiHidden="0" w:uiPriority="63" w:unhideWhenUsed="0"/>
-    <w:lsdException w:name="Medium Shading 2 Accent 3" w:semiHidden="0" w:uiPriority="64" w:unhideWhenUsed="0"/>
-    <w:lsdException w:name="Medium List 1 Accent 3" w:semiHidden="0" w:uiPriority="65" w:unhideWhenUsed="0"/>
-    <w:lsdException w:name="Medium List 2 Accent 3" w:semiHidden="0" w:uiPriority="66" w:unhideWhenUsed="0"/>
-    <w:lsdException w:name="Medium Grid 1 Accent 3" w:semiHidden="0" w:uiPriority="67" w:unhideWhenUsed="0"/>
-    <w:lsdException w:name="Medium Grid 2 Accent 3" w:semiHidden="0" w:uiPriority="68" w:unhideWhenUsed="0"/>
-    <w:lsdException w:name="Medium Grid 3 Accent 3" w:semiHidden="0" w:uiPriority="69" w:unhideWhenUsed="0"/>
-    <w:lsdException w:name="Dark List Accent 3" w:semiHidden="0" w:uiPriority="70" w:unhideWhenUsed="0"/>
-    <w:lsdException w:name="Colorful Shading Accent 3" w:semiHidden="0" w:uiPriority="71" w:unhideWhenUsed="0"/>
-    <w:lsdException w:name="Colorful List Accent 3" w:semiHidden="0" w:uiPriority="72" w:unhideWhenUsed="0"/>
-    <w:lsdException w:name="Colorful Grid Accent 3" w:semiHidden="0" w:uiPriority="73" w:unhideWhenUsed="0"/>
-    <w:lsdException w:name="Light Shading Accent 4" w:semiHidden="0" w:uiPriority="60" w:unhideWhenUsed="0"/>
-    <w:lsdException w:name="Light List Accent 4" w:semiHidden="0" w:uiPriority="61" w:unhideWhenUsed="0"/>
-    <w:lsdException w:name="Light Grid Accent 4" w:semiHidden="0" w:uiPriority="62" w:unhideWhenUsed="0"/>
-    <w:lsdException w:name="Medium Shading 1 Accent 4" w:semiHidden="0" w:uiPriority="63" w:unhideWhenUsed="0"/>
-    <w:lsdException w:name="Medium Shading 2 Accent 4" w:semiHidden="0" w:uiPriority="64" w:unhideWhenUsed="0"/>
-    <w:lsdException w:name="Medium List 1 Accent 4" w:semiHidden="0" w:uiPriority="65" w:unhideWhenUsed="0"/>
-    <w:lsdException w:name="Medium List 2 Accent 4" w:semiHidden="0" w:uiPriority="66" w:unhideWhenUsed="0"/>
-    <w:lsdException w:name="Medium Grid 1 Accent 4" w:semiHidden="0" w:uiPriority="67" w:unhideWhenUsed="0"/>
-    <w:lsdException w:name="Medium Grid 2 Accent 4" w:semiHidden="0" w:uiPriority="68" w:unhideWhenUsed="0"/>
-    <w:lsdException w:name="Medium Grid 3 Accent 4" w:semiHidden="0" w:uiPriority="69" w:unhideWhenUsed="0"/>
-    <w:lsdException w:name="Dark List Accent 4" w:semiHidden="0" w:uiPriority="70" w:unhideWhenUsed="0"/>
-    <w:lsdException w:name="Colorful Shading Accent 4" w:semiHidden="0" w:uiPriority="71" w:unhideWhenUsed="0"/>
-    <w:lsdException w:name="Colorful List Accent 4" w:semiHidden="0" w:uiPriority="72" w:unhideWhenUsed="0"/>
-    <w:lsdException w:name="Colorful Grid Accent 4" w:semiHidden="0" w:uiPriority="73" w:unhideWhenUsed="0"/>
-    <w:lsdException w:name="Light Shading Accent 5" w:semiHidden="0" w:uiPriority="60" w:unhideWhenUsed="0"/>
-    <w:lsdException w:name="Light List Accent 5" w:semiHidden="0" w:uiPriority="61" w:unhideWhenUsed="0"/>
-    <w:lsdException w:name="Light Grid Accent 5" w:semiHidden="0" w:uiPriority="62" w:unhideWhenUsed="0"/>
-    <w:lsdException w:name="Medium Shading 1 Accent 5" w:semiHidden="0" w:uiPriority="63" w:unhideWhenUsed="0"/>
-    <w:lsdException w:name="Medium Shading 2 Accent 5" w:semiHidden="0" w:uiPriority="64" w:unhideWhenUsed="0"/>
-    <w:lsdException w:name="Medium List 1 Accent 5" w:semiHidden="0" w:uiPriority="65" w:unhideWhenUsed="0"/>
-    <w:lsdException w:name="Medium List 2 Accent 5" w:semiHidden="0" w:uiPriority="66" w:unhideWhenUsed="0"/>
-    <w:lsdException w:name="Medium Grid 1 Accent 5" w:semiHidden="0" w:uiPriority="67" w:unhideWhenUsed="0"/>
-    <w:lsdException w:name="Medium Grid 2 Accent 5" w:semiHidden="0" w:uiPriority="68" w:unhideWhenUsed="0"/>
-    <w:lsdException w:name="Medium Grid 3 Accent 5" w:semiHidden="0" w:uiPriority="69" w:unhideWhenUsed="0"/>
-    <w:lsdException w:name="Dark List Accent 5" w:semiHidden="0" w:uiPriority="70" w:unhideWhenUsed="0"/>
-    <w:lsdException w:name="Colorful Shading Accent 5" w:semiHidden="0" w:uiPriority="71" w:unhideWhenUsed="0"/>
-    <w:lsdException w:name="Colorful List Accent 5" w:semiHidden="0" w:uiPriority="72" w:unhideWhenUsed="0"/>
-    <w:lsdException w:name="Colorful Grid Accent 5" w:semiHidden="0" w:uiPriority="73" w:unhideWhenUsed="0"/>
-    <w:lsdException w:name="Light Shading Accent 6" w:semiHidden="0" w:uiPriority="60" w:unhideWhenUsed="0"/>
-    <w:lsdException w:name="Light List Accent 6" w:semiHidden="0" w:uiPriority="61" w:unhideWhenUsed="0"/>
-    <w:lsdException w:name="Light Grid Accent 6" w:semiHidden="0" w:uiPriority="62" w:unhideWhenUsed="0"/>
-    <w:lsdException w:name="Medium Shading 1 Accent 6" w:semiHidden="0" w:uiPriority="63" w:unhideWhenUsed="0"/>
-    <w:lsdException w:name="Medium Shading 2 Accent 6" w:semiHidden="0" w:uiPriority="64" w:unhideWhenUsed="0"/>
-    <w:lsdException w:name="Medium List 1 Accent 6" w:semiHidden="0" w:uiPriority="65" w:unhideWhenUsed="0"/>
-    <w:lsdException w:name="Medium List 2 Accent 6" w:semiHidden="0" w:uiPriority="66" w:unhideWhenUsed="0"/>
-    <w:lsdException w:name="Medium Grid 1 Accent 6" w:semiHidden="0" w:uiPriority="67" w:unhideWhenUsed="0"/>
-    <w:lsdException w:name="Medium Grid 2 Accent 6" w:semiHidden="0" w:uiPriority="68" w:unhideWhenUsed="0"/>
-    <w:lsdException w:name="Medium Grid 3 Accent 6" w:semiHidden="0" w:uiPriority="69" w:unhideWhenUsed="0"/>
-    <w:lsdException w:name="Dark List Accent 6" w:semiHidden="0" w:uiPriority="70" w:unhideWhenUsed="0"/>
-    <w:lsdException w:name="Colorful Shading Accent 6" w:semiHidden="0" w:uiPriority="71" w:unhideWhenUsed="0"/>
-    <w:lsdException w:name="Colorful List Accent 6" w:semiHidden="0" w:uiPriority="72" w:unhideWhenUsed="0"/>
-    <w:lsdException w:name="Colorful Grid Accent 6" w:semiHidden="0" w:uiPriority="73" w:unhideWhenUsed="0"/>
-    <w:lsdException w:name="Subtle Emphasis" w:semiHidden="0" w:uiPriority="19" w:unhideWhenUsed="0" w:qFormat="1"/>
-    <w:lsdException w:name="Intense Emphasis" w:semiHidden="0" w:uiPriority="21" w:unhideWhenUsed="0" w:qFormat="1"/>
-    <w:lsdException w:name="Subtle Reference" w:semiHidden="0" w:uiPriority="31" w:unhideWhenUsed="0" w:qFormat="1"/>
-    <w:lsdException w:name="Intense Reference" w:semiHidden="0" w:uiPriority="32" w:unhideWhenUsed="0" w:qFormat="1"/>
-    <w:lsdException w:name="Book Title" w:semiHidden="0" w:uiPriority="33" w:unhideWhenUsed="0" w:qFormat="1"/>
-    <w:lsdException w:name="Bibliography" w:uiPriority="37"/>
-    <w:lsdException w:name="TOC Heading" w:semiHidden="0" w:uiPriority="39" w:unhideWhenUsed="0" w:qFormat="1"/>
+  <w:latentStyles w:defLockedState="0" w:defUIPriority="99" w:defSemiHidden="0" w:defUnhideWhenUsed="0" w:defQFormat="0" w:count="371">
+    <w:lsdException w:name="Normal" w:uiPriority="0" w:qFormat="1"/>
+    <w:lsdException w:name="heading 1" w:qFormat="1"/>
+    <w:lsdException w:name="heading 2" w:uiPriority="0" w:qFormat="1"/>
+    <w:lsdException w:name="heading 3" w:uiPriority="0" w:qFormat="1"/>
+    <w:lsdException w:name="heading 4" w:uiPriority="0" w:qFormat="1"/>
+    <w:lsdException w:name="heading 5" w:uiPriority="0" w:qFormat="1"/>
+    <w:lsdException w:name="heading 6" w:uiPriority="0" w:qFormat="1"/>
+    <w:lsdException w:name="heading 7" w:semiHidden="1" w:uiPriority="0" w:unhideWhenUsed="1" w:qFormat="1"/>
+    <w:lsdException w:name="heading 8" w:semiHidden="1" w:uiPriority="0" w:unhideWhenUsed="1" w:qFormat="1"/>
+    <w:lsdException w:name="heading 9" w:semiHidden="1" w:uiPriority="0" w:unhideWhenUsed="1" w:qFormat="1"/>
+    <w:lsdException w:name="index 1" w:locked="1" w:semiHidden="1" w:unhideWhenUsed="1"/>
+    <w:lsdException w:name="index 2" w:locked="1" w:semiHidden="1" w:unhideWhenUsed="1"/>
+    <w:lsdException w:name="index 3" w:locked="1" w:semiHidden="1" w:unhideWhenUsed="1"/>
+    <w:lsdException w:name="index 4" w:locked="1" w:semiHidden="1" w:unhideWhenUsed="1"/>
+    <w:lsdException w:name="index 5" w:locked="1" w:semiHidden="1" w:unhideWhenUsed="1"/>
+    <w:lsdException w:name="index 6" w:locked="1" w:semiHidden="1" w:unhideWhenUsed="1"/>
+    <w:lsdException w:name="index 7" w:locked="1" w:semiHidden="1" w:unhideWhenUsed="1"/>
+    <w:lsdException w:name="index 8" w:locked="1" w:semiHidden="1" w:unhideWhenUsed="1"/>
+    <w:lsdException w:name="index 9" w:locked="1" w:semiHidden="1" w:unhideWhenUsed="1"/>
+    <w:lsdException w:name="toc 1" w:uiPriority="39"/>
+    <w:lsdException w:name="toc 2" w:uiPriority="39"/>
+    <w:lsdException w:name="toc 3" w:uiPriority="39"/>
+    <w:lsdException w:name="toc 4" w:uiPriority="39"/>
+    <w:lsdException w:name="toc 5" w:uiPriority="39"/>
+    <w:lsdException w:name="toc 6" w:uiPriority="39"/>
+    <w:lsdException w:name="toc 7" w:uiPriority="39"/>
+    <w:lsdException w:name="toc 8" w:uiPriority="39"/>
+    <w:lsdException w:name="toc 9" w:uiPriority="39"/>
+    <w:lsdException w:name="Normal Indent" w:locked="1" w:semiHidden="1" w:unhideWhenUsed="1"/>
+    <w:lsdException w:name="footnote text" w:locked="1" w:semiHidden="1" w:unhideWhenUsed="1"/>
+    <w:lsdException w:name="annotation text" w:locked="1" w:semiHidden="1" w:unhideWhenUsed="1"/>
+    <w:lsdException w:name="header" w:locked="1" w:semiHidden="1" w:unhideWhenUsed="1"/>
+    <w:lsdException w:name="footer" w:locked="1" w:semiHidden="1" w:unhideWhenUsed="1"/>
+    <w:lsdException w:name="index heading" w:locked="1" w:semiHidden="1" w:unhideWhenUsed="1"/>
+    <w:lsdException w:name="caption" w:uiPriority="0" w:qFormat="1"/>
+    <w:lsdException w:name="table of figures" w:locked="1" w:semiHidden="1" w:unhideWhenUsed="1"/>
+    <w:lsdException w:name="envelope address" w:locked="1" w:semiHidden="1" w:unhideWhenUsed="1"/>
+    <w:lsdException w:name="envelope return" w:locked="1" w:semiHidden="1" w:unhideWhenUsed="1"/>
+    <w:lsdException w:name="footnote reference" w:locked="1" w:semiHidden="1" w:unhideWhenUsed="1"/>
+    <w:lsdException w:name="annotation reference" w:locked="1" w:semiHidden="1" w:unhideWhenUsed="1"/>
+    <w:lsdException w:name="line number" w:locked="1" w:semiHidden="1" w:unhideWhenUsed="1"/>
+    <w:lsdException w:name="page number" w:locked="1" w:semiHidden="1" w:unhideWhenUsed="1"/>
+    <w:lsdException w:name="endnote reference" w:locked="1" w:semiHidden="1" w:unhideWhenUsed="1"/>
+    <w:lsdException w:name="endnote text" w:locked="1" w:semiHidden="1" w:unhideWhenUsed="1"/>
+    <w:lsdException w:name="table of authorities" w:locked="1" w:semiHidden="1" w:unhideWhenUsed="1"/>
+    <w:lsdException w:name="macro" w:locked="1" w:semiHidden="1" w:unhideWhenUsed="1"/>
+    <w:lsdException w:name="toa heading" w:locked="1" w:semiHidden="1" w:unhideWhenUsed="1"/>
+    <w:lsdException w:name="List" w:locked="1" w:semiHidden="1" w:unhideWhenUsed="1"/>
+    <w:lsdException w:name="List Bullet" w:locked="1" w:semiHidden="1" w:unhideWhenUsed="1"/>
+    <w:lsdException w:name="List Number" w:locked="1" w:semiHidden="1" w:unhideWhenUsed="1"/>
+    <w:lsdException w:name="List 2" w:locked="1" w:semiHidden="1" w:unhideWhenUsed="1"/>
+    <w:lsdException w:name="List 3" w:locked="1" w:semiHidden="1" w:unhideWhenUsed="1"/>
+    <w:lsdException w:name="List 4" w:locked="1" w:semiHidden="1" w:unhideWhenUsed="1"/>
+    <w:lsdException w:name="List 5" w:locked="1" w:semiHidden="1" w:unhideWhenUsed="1"/>
+    <w:lsdException w:name="List Bullet 2" w:locked="1" w:semiHidden="1" w:unhideWhenUsed="1"/>
+    <w:lsdException w:name="List Bullet 3" w:locked="1" w:semiHidden="1" w:unhideWhenUsed="1"/>
+    <w:lsdException w:name="List Bullet 4" w:locked="1" w:semiHidden="1" w:unhideWhenUsed="1"/>
+    <w:lsdException w:name="List Bullet 5" w:locked="1" w:semiHidden="1" w:unhideWhenUsed="1"/>
+    <w:lsdException w:name="List Number 2" w:locked="1" w:semiHidden="1" w:unhideWhenUsed="1"/>
+    <w:lsdException w:name="List Number 3" w:locked="1" w:semiHidden="1" w:unhideWhenUsed="1"/>
+    <w:lsdException w:name="List Number 4" w:locked="1" w:semiHidden="1" w:unhideWhenUsed="1"/>
+    <w:lsdException w:name="List Number 5" w:locked="1" w:semiHidden="1" w:unhideWhenUsed="1"/>
+    <w:lsdException w:name="Title" w:uiPriority="0" w:qFormat="1"/>
+    <w:lsdException w:name="Closing" w:locked="1" w:semiHidden="1" w:unhideWhenUsed="1"/>
+    <w:lsdException w:name="Signature" w:locked="1" w:semiHidden="1" w:unhideWhenUsed="1"/>
+    <w:lsdException w:name="Default Paragraph Font" w:uiPriority="0"/>
+    <w:lsdException w:name="Body Text" w:locked="1" w:semiHidden="1" w:unhideWhenUsed="1"/>
+    <w:lsdException w:name="Body Text Indent" w:locked="1" w:semiHidden="1" w:unhideWhenUsed="1"/>
+    <w:lsdException w:name="List Continue" w:locked="1" w:semiHidden="1" w:unhideWhenUsed="1"/>
+    <w:lsdException w:name="List Continue 2" w:locked="1" w:semiHidden="1" w:unhideWhenUsed="1"/>
+    <w:lsdException w:name="List Continue 3" w:locked="1" w:semiHidden="1" w:unhideWhenUsed="1"/>
+    <w:lsdException w:name="List Continue 4" w:locked="1" w:semiHidden="1" w:unhideWhenUsed="1"/>
+    <w:lsdException w:name="List Continue 5" w:locked="1" w:semiHidden="1" w:unhideWhenUsed="1"/>
+    <w:lsdException w:name="Message Header" w:locked="1" w:semiHidden="1" w:unhideWhenUsed="1"/>
+    <w:lsdException w:name="Subtitle" w:uiPriority="0" w:qFormat="1"/>
+    <w:lsdException w:name="Salutation" w:locked="1" w:semiHidden="1" w:unhideWhenUsed="1"/>
+    <w:lsdException w:name="Date" w:locked="1" w:semiHidden="1" w:unhideWhenUsed="1"/>
+    <w:lsdException w:name="Body Text First Indent" w:locked="1" w:semiHidden="1" w:unhideWhenUsed="1"/>
+    <w:lsdException w:name="Body Text First Indent 2" w:locked="1" w:semiHidden="1" w:unhideWhenUsed="1"/>
+    <w:lsdException w:name="Note Heading" w:locked="1" w:semiHidden="1" w:unhideWhenUsed="1"/>
+    <w:lsdException w:name="Body Text 2" w:locked="1" w:semiHidden="1" w:unhideWhenUsed="1"/>
+    <w:lsdException w:name="Body Text 3" w:locked="1" w:semiHidden="1" w:unhideWhenUsed="1"/>
+    <w:lsdException w:name="Body Text Indent 2" w:locked="1" w:semiHidden="1" w:unhideWhenUsed="1"/>
+    <w:lsdException w:name="Body Text Indent 3" w:locked="1" w:semiHidden="1" w:unhideWhenUsed="1"/>
+    <w:lsdException w:name="Block Text" w:locked="1" w:semiHidden="1" w:unhideWhenUsed="1"/>
+    <w:lsdException w:name="Hyperlink" w:locked="1" w:semiHidden="1" w:unhideWhenUsed="1"/>
+    <w:lsdException w:name="FollowedHyperlink" w:locked="1" w:semiHidden="1" w:unhideWhenUsed="1"/>
+    <w:lsdException w:name="Strong" w:uiPriority="22" w:qFormat="1"/>
+    <w:lsdException w:name="Emphasis" w:uiPriority="20" w:qFormat="1"/>
+    <w:lsdException w:name="Document Map" w:locked="1" w:semiHidden="1" w:unhideWhenUsed="1"/>
+    <w:lsdException w:name="Plain Text" w:locked="1" w:semiHidden="1" w:unhideWhenUsed="1"/>
+    <w:lsdException w:name="E-mail Signature" w:locked="1" w:semiHidden="1" w:unhideWhenUsed="1"/>
+    <w:lsdException w:name="HTML Top of Form" w:locked="1" w:semiHidden="1" w:unhideWhenUsed="1"/>
+    <w:lsdException w:name="HTML Bottom of Form" w:locked="1" w:semiHidden="1" w:unhideWhenUsed="1"/>
+    <w:lsdException w:name="Normal (Web)" w:locked="1" w:semiHidden="1" w:unhideWhenUsed="1"/>
+    <w:lsdException w:name="HTML Acronym" w:locked="1" w:semiHidden="1" w:unhideWhenUsed="1"/>
+    <w:lsdException w:name="HTML Address" w:locked="1" w:semiHidden="1" w:unhideWhenUsed="1"/>
+    <w:lsdException w:name="HTML Cite" w:locked="1" w:semiHidden="1" w:unhideWhenUsed="1"/>
+    <w:lsdException w:name="HTML Code" w:locked="1" w:semiHidden="1" w:unhideWhenUsed="1"/>
+    <w:lsdException w:name="HTML Definition" w:locked="1" w:semiHidden="1" w:unhideWhenUsed="1"/>
+    <w:lsdException w:name="HTML Keyboard" w:locked="1" w:semiHidden="1" w:unhideWhenUsed="1"/>
+    <w:lsdException w:name="HTML Preformatted" w:locked="1" w:semiHidden="1" w:unhideWhenUsed="1"/>
+    <w:lsdException w:name="HTML Sample" w:locked="1" w:semiHidden="1" w:unhideWhenUsed="1"/>
+    <w:lsdException w:name="HTML Typewriter" w:locked="1" w:semiHidden="1" w:unhideWhenUsed="1"/>
+    <w:lsdException w:name="HTML Variable" w:locked="1" w:semiHidden="1" w:unhideWhenUsed="1"/>
+    <w:lsdException w:name="Normal Table" w:locked="1" w:semiHidden="1" w:unhideWhenUsed="1"/>
+    <w:lsdException w:name="annotation subject" w:locked="1" w:semiHidden="1" w:unhideWhenUsed="1"/>
+    <w:lsdException w:name="No List" w:locked="1" w:semiHidden="1" w:unhideWhenUsed="1"/>
+    <w:lsdException w:name="Outline List 1" w:locked="1" w:semiHidden="1" w:unhideWhenUsed="1"/>
+    <w:lsdException w:name="Outline List 2" w:locked="1" w:semiHidden="1" w:unhideWhenUsed="1"/>
+    <w:lsdException w:name="Outline List 3" w:locked="1" w:semiHidden="1" w:unhideWhenUsed="1"/>
+    <w:lsdException w:name="Table Simple 1" w:locked="1" w:semiHidden="1" w:unhideWhenUsed="1"/>
+    <w:lsdException w:name="Table Simple 2" w:locked="1" w:semiHidden="1" w:unhideWhenUsed="1"/>
+    <w:lsdException w:name="Table Simple 3" w:locked="1" w:semiHidden="1" w:unhideWhenUsed="1"/>
+    <w:lsdException w:name="Table Classic 1" w:locked="1" w:semiHidden="1" w:unhideWhenUsed="1"/>
+    <w:lsdException w:name="Table Classic 2" w:locked="1" w:semiHidden="1" w:unhideWhenUsed="1"/>
+    <w:lsdException w:name="Table Classic 3" w:locked="1" w:semiHidden="1" w:unhideWhenUsed="1"/>
+    <w:lsdException w:name="Table Classic 4" w:locked="1" w:semiHidden="1" w:unhideWhenUsed="1"/>
+    <w:lsdException w:name="Table Colorful 1" w:locked="1" w:semiHidden="1" w:unhideWhenUsed="1"/>
+    <w:lsdException w:name="Table Colorful 2" w:locked="1" w:semiHidden="1" w:unhideWhenUsed="1"/>
+    <w:lsdException w:name="Table Colorful 3" w:locked="1" w:semiHidden="1" w:unhideWhenUsed="1"/>
+    <w:lsdException w:name="Table Columns 1" w:locked="1" w:semiHidden="1" w:unhideWhenUsed="1"/>
+    <w:lsdException w:name="Table Columns 2" w:locked="1" w:semiHidden="1" w:unhideWhenUsed="1"/>
+    <w:lsdException w:name="Table Columns 3" w:locked="1" w:semiHidden="1" w:unhideWhenUsed="1"/>
+    <w:lsdException w:name="Table Columns 4" w:locked="1" w:semiHidden="1" w:unhideWhenUsed="1"/>
+    <w:lsdException w:name="Table Columns 5" w:locked="1" w:semiHidden="1" w:unhideWhenUsed="1"/>
+    <w:lsdException w:name="Table Grid 1" w:locked="1" w:semiHidden="1" w:unhideWhenUsed="1"/>
+    <w:lsdException w:name="Table Grid 2" w:locked="1" w:semiHidden="1" w:unhideWhenUsed="1"/>
+    <w:lsdException w:name="Table Grid 3" w:locked="1" w:semiHidden="1" w:unhideWhenUsed="1"/>
+    <w:lsdException w:name="Table Grid 4" w:locked="1" w:semiHidden="1" w:unhideWhenUsed="1"/>
+    <w:lsdException w:name="Table Grid 5" w:locked="1" w:semiHidden="1" w:unhideWhenUsed="1"/>
+    <w:lsdException w:name="Table Grid 6" w:locked="1" w:semiHidden="1" w:unhideWhenUsed="1"/>
+    <w:lsdException w:name="Table Grid 7" w:locked="1" w:semiHidden="1" w:unhideWhenUsed="1"/>
+    <w:lsdException w:name="Table Grid 8" w:locked="1" w:semiHidden="1" w:unhideWhenUsed="1"/>
+    <w:lsdException w:name="Table List 1" w:locked="1" w:semiHidden="1" w:unhideWhenUsed="1"/>
+    <w:lsdException w:name="Table List 2" w:locked="1" w:semiHidden="1" w:unhideWhenUsed="1"/>
+    <w:lsdException w:name="Table List 3" w:locked="1" w:semiHidden="1" w:unhideWhenUsed="1"/>
+    <w:lsdException w:name="Table List 4" w:locked="1" w:semiHidden="1" w:unhideWhenUsed="1"/>
+    <w:lsdException w:name="Table List 5" w:locked="1" w:semiHidden="1" w:unhideWhenUsed="1"/>
+    <w:lsdException w:name="Table List 6" w:locked="1" w:semiHidden="1" w:unhideWhenUsed="1"/>
+    <w:lsdException w:name="Table List 7" w:locked="1" w:semiHidden="1" w:unhideWhenUsed="1"/>
+    <w:lsdException w:name="Table List 8" w:locked="1" w:semiHidden="1" w:unhideWhenUsed="1"/>
+    <w:lsdException w:name="Table 3D effects 1" w:locked="1" w:semiHidden="1" w:unhideWhenUsed="1"/>
+    <w:lsdException w:name="Table 3D effects 2" w:locked="1" w:semiHidden="1" w:unhideWhenUsed="1"/>
+    <w:lsdException w:name="Table 3D effects 3" w:locked="1" w:semiHidden="1" w:unhideWhenUsed="1"/>
+    <w:lsdException w:name="Table Contemporary" w:locked="1" w:semiHidden="1" w:unhideWhenUsed="1"/>
+    <w:lsdException w:name="Table Elegant" w:locked="1" w:semiHidden="1" w:unhideWhenUsed="1"/>
+    <w:lsdException w:name="Table Professional" w:locked="1" w:semiHidden="1" w:unhideWhenUsed="1"/>
+    <w:lsdException w:name="Table Subtle 1" w:locked="1" w:semiHidden="1" w:unhideWhenUsed="1"/>
+    <w:lsdException w:name="Table Subtle 2" w:locked="1" w:semiHidden="1" w:unhideWhenUsed="1"/>
+    <w:lsdException w:name="Table Web 1" w:locked="1" w:semiHidden="1" w:unhideWhenUsed="1"/>
+    <w:lsdException w:name="Table Web 2" w:locked="1" w:semiHidden="1" w:unhideWhenUsed="1"/>
+    <w:lsdException w:name="Table Web 3" w:locked="1" w:semiHidden="1" w:unhideWhenUsed="1"/>
+    <w:lsdException w:name="Balloon Text" w:locked="1" w:semiHidden="1" w:unhideWhenUsed="1"/>
+    <w:lsdException w:name="Table Grid" w:uiPriority="0"/>
+    <w:lsdException w:name="Table Theme" w:locked="1" w:semiHidden="1" w:unhideWhenUsed="1"/>
+    <w:lsdException w:name="Placeholder Text" w:semiHidden="1"/>
+    <w:lsdException w:name="No Spacing" w:uiPriority="1" w:qFormat="1"/>
+    <w:lsdException w:name="Light Shading" w:uiPriority="60"/>
+    <w:lsdException w:name="Light List" w:uiPriority="61"/>
+    <w:lsdException w:name="Light Grid" w:uiPriority="62"/>
+    <w:lsdException w:name="Medium Shading 1" w:uiPriority="63"/>
+    <w:lsdException w:name="Medium Shading 2" w:uiPriority="64"/>
+    <w:lsdException w:name="Medium List 1" w:uiPriority="65"/>
+    <w:lsdException w:name="Medium List 2" w:uiPriority="66"/>
+    <w:lsdException w:name="Medium Grid 1" w:uiPriority="67"/>
+    <w:lsdException w:name="Medium Grid 2" w:uiPriority="68"/>
+    <w:lsdException w:name="Medium Grid 3" w:uiPriority="69"/>
+    <w:lsdException w:name="Dark List" w:uiPriority="70"/>
+    <w:lsdException w:name="Colorful Shading" w:uiPriority="71"/>
+    <w:lsdException w:name="Colorful List" w:uiPriority="72"/>
+    <w:lsdException w:name="Colorful Grid" w:uiPriority="73"/>
+    <w:lsdException w:name="Light Shading Accent 1" w:uiPriority="60"/>
+    <w:lsdException w:name="Light List Accent 1" w:uiPriority="61"/>
+    <w:lsdException w:name="Light Grid Accent 1" w:uiPriority="62"/>
+    <w:lsdException w:name="Medium Shading 1 Accent 1" w:uiPriority="63"/>
+    <w:lsdException w:name="Medium Shading 2 Accent 1" w:uiPriority="64"/>
+    <w:lsdException w:name="Medium List 1 Accent 1" w:uiPriority="65"/>
+    <w:lsdException w:name="Revision" w:semiHidden="1"/>
+    <w:lsdException w:name="List Paragraph" w:uiPriority="34" w:qFormat="1"/>
+    <w:lsdException w:name="Quote" w:uiPriority="29" w:qFormat="1"/>
+    <w:lsdException w:name="Intense Quote" w:uiPriority="30" w:qFormat="1"/>
+    <w:lsdException w:name="Medium List 2 Accent 1" w:uiPriority="66"/>
+    <w:lsdException w:name="Medium Grid 1 Accent 1" w:uiPriority="67"/>
+    <w:lsdException w:name="Medium Grid 2 Accent 1" w:uiPriority="68"/>
+    <w:lsdException w:name="Medium Grid 3 Accent 1" w:uiPriority="69"/>
+    <w:lsdException w:name="Dark List Accent 1" w:uiPriority="70"/>
+    <w:lsdException w:name="Colorful Shading Accent 1" w:uiPriority="71"/>
+    <w:lsdException w:name="Colorful List Accent 1" w:uiPriority="72"/>
+    <w:lsdException w:name="Colorful Grid Accent 1" w:uiPriority="73"/>
+    <w:lsdException w:name="Light Shading Accent 2" w:uiPriority="60"/>
+    <w:lsdException w:name="Light List Accent 2" w:uiPriority="61"/>
+    <w:lsdException w:name="Light Grid Accent 2" w:uiPriority="62"/>
+    <w:lsdException w:name="Medium Shading 1 Accent 2" w:uiPriority="63"/>
+    <w:lsdException w:name="Medium Shading 2 Accent 2" w:uiPriority="64"/>
+    <w:lsdException w:name="Medium List 1 Accent 2" w:uiPriority="65"/>
+    <w:lsdException w:name="Medium List 2 Accent 2" w:uiPriority="66"/>
+    <w:lsdException w:name="Medium Grid 1 Accent 2" w:uiPriority="67"/>
+    <w:lsdException w:name="Medium Grid 2 Accent 2" w:uiPriority="68"/>
+    <w:lsdException w:name="Medium Grid 3 Accent 2" w:uiPriority="69"/>
+    <w:lsdException w:name="Dark List Accent 2" w:uiPriority="70"/>
+    <w:lsdException w:name="Colorful Shading Accent 2" w:uiPriority="71"/>
+    <w:lsdException w:name="Colorful List Accent 2" w:uiPriority="72"/>
+    <w:lsdException w:name="Colorful Grid Accent 2" w:uiPriority="73"/>
+    <w:lsdException w:name="Light Shading Accent 3" w:uiPriority="60"/>
+    <w:lsdException w:name="Light List Accent 3" w:uiPriority="61"/>
+    <w:lsdException w:name="Light Grid Accent 3" w:uiPriority="62"/>
+    <w:lsdException w:name="Medium Shading 1 Accent 3" w:uiPriority="63"/>
+    <w:lsdException w:name="Medium Shading 2 Accent 3" w:uiPriority="64"/>
+    <w:lsdException w:name="Medium List 1 Accent 3" w:uiPriority="65"/>
+    <w:lsdException w:name="Medium List 2 Accent 3" w:uiPriority="66"/>
+    <w:lsdException w:name="Medium Grid 1 Accent 3" w:uiPriority="67"/>
+    <w:lsdException w:name="Medium Grid 2 Accent 3" w:uiPriority="68"/>
+    <w:lsdException w:name="Medium Grid 3 Accent 3" w:uiPriority="69"/>
+    <w:lsdException w:name="Dark List Accent 3" w:uiPriority="70"/>
+    <w:lsdException w:name="Colorful Shading Accent 3" w:uiPriority="71"/>
+    <w:lsdException w:name="Colorful List Accent 3" w:uiPriority="72"/>
+    <w:lsdException w:name="Colorful Grid Accent 3" w:uiPriority="73"/>
+    <w:lsdException w:name="Light Shading Accent 4" w:uiPriority="60"/>
+    <w:lsdException w:name="Light List Accent 4" w:uiPriority="61"/>
+    <w:lsdException w:name="Light Grid Accent 4" w:uiPriority="62"/>
+    <w:lsdException w:name="Medium Shading 1 Accent 4" w:uiPriority="63"/>
+    <w:lsdException w:name="Medium Shading 2 Accent 4" w:uiPriority="64"/>
+    <w:lsdException w:name="Medium List 1 Accent 4" w:uiPriority="65"/>
+    <w:lsdException w:name="Medium List 2 Accent 4" w:uiPriority="66"/>
+    <w:lsdException w:name="Medium Grid 1 Accent 4" w:uiPriority="67"/>
+    <w:lsdException w:name="Medium Grid 2 Accent 4" w:uiPriority="68"/>
+    <w:lsdException w:name="Medium Grid 3 Accent 4" w:uiPriority="69"/>
+    <w:lsdException w:name="Dark List Accent 4" w:uiPriority="70"/>
+    <w:lsdException w:name="Colorful Shading Accent 4" w:uiPriority="71"/>
+    <w:lsdException w:name="Colorful List Accent 4" w:uiPriority="72"/>
+    <w:lsdException w:name="Colorful Grid Accent 4" w:uiPriority="73"/>
+    <w:lsdException w:name="Light Shading Accent 5" w:uiPriority="60"/>
+    <w:lsdException w:name="Light List Accent 5" w:uiPriority="61"/>
+    <w:lsdException w:name="Light Grid Accent 5" w:uiPriority="62"/>
+    <w:lsdException w:name="Medium Shading 1 Accent 5" w:uiPriority="63"/>
+    <w:lsdException w:name="Medium Shading 2 Accent 5" w:uiPriority="64"/>
+    <w:lsdException w:name="Medium List 1 Accent 5" w:uiPriority="65"/>
+    <w:lsdException w:name="Medium List 2 Accent 5" w:uiPriority="66"/>
+    <w:lsdException w:name="Medium Grid 1 Accent 5" w:uiPriority="67"/>
+    <w:lsdException w:name="Medium Grid 2 Accent 5" w:uiPriority="68"/>
+    <w:lsdException w:name="Medium Grid 3 Accent 5" w:uiPriority="69"/>
+    <w:lsdException w:name="Dark List Accent 5" w:uiPriority="70"/>
+    <w:lsdException w:name="Colorful Shading Accent 5" w:uiPriority="71"/>
+    <w:lsdException w:name="Colorful List Accent 5" w:uiPriority="72"/>
+    <w:lsdException w:name="Colorful Grid Accent 5" w:uiPriority="73"/>
+    <w:lsdException w:name="Light Shading Accent 6" w:uiPriority="60"/>
+    <w:lsdException w:name="Light List Accent 6" w:uiPriority="61"/>
+    <w:lsdException w:name="Light Grid Accent 6" w:uiPriority="62"/>
+    <w:lsdException w:name="Medium Shading 1 Accent 6" w:uiPriority="63"/>
+    <w:lsdException w:name="Medium Shading 2 Accent 6" w:uiPriority="64"/>
+    <w:lsdException w:name="Medium List 1 Accent 6" w:uiPriority="65"/>
+    <w:lsdException w:name="Medium List 2 Accent 6" w:uiPriority="66"/>
+    <w:lsdException w:name="Medium Grid 1 Accent 6" w:uiPriority="67"/>
+    <w:lsdException w:name="Medium Grid 2 Accent 6" w:uiPriority="68"/>
+    <w:lsdException w:name="Medium Grid 3 Accent 6" w:uiPriority="69"/>
+    <w:lsdException w:name="Dark List Accent 6" w:uiPriority="70"/>
+    <w:lsdException w:name="Colorful Shading Accent 6" w:uiPriority="71"/>
+    <w:lsdException w:name="Colorful List Accent 6" w:uiPriority="72"/>
+    <w:lsdException w:name="Colorful Grid Accent 6" w:uiPriority="73"/>
+    <w:lsdException w:name="Subtle Emphasis" w:uiPriority="19" w:qFormat="1"/>
+    <w:lsdException w:name="Intense Emphasis" w:uiPriority="21" w:qFormat="1"/>
+    <w:lsdException w:name="Subtle Reference" w:uiPriority="31" w:qFormat="1"/>
+    <w:lsdException w:name="Intense Reference" w:uiPriority="32" w:qFormat="1"/>
+    <w:lsdException w:name="Book Title" w:uiPriority="33" w:qFormat="1"/>
+    <w:lsdException w:name="Bibliography" w:semiHidden="1" w:uiPriority="37" w:unhideWhenUsed="1"/>
+    <w:lsdException w:name="TOC Heading" w:uiPriority="39" w:qFormat="1"/>
+    <w:lsdException w:name="Plain Table 1" w:uiPriority="41"/>
+    <w:lsdException w:name="Plain Table 2" w:uiPriority="42"/>
+    <w:lsdException w:name="Plain Table 3" w:uiPriority="43"/>
+    <w:lsdException w:name="Plain Table 4" w:uiPriority="44"/>
+    <w:lsdException w:name="Plain Table 5" w:uiPriority="45"/>
+    <w:lsdException w:name="Grid Table Light" w:uiPriority="40"/>
+    <w:lsdException w:name="Grid Table 1 Light" w:uiPriority="46"/>
+    <w:lsdException w:name="Grid Table 2" w:uiPriority="47"/>
+    <w:lsdException w:name="Grid Table 3" w:uiPriority="48"/>
+    <w:lsdException w:name="Grid Table 4" w:uiPriority="49"/>
+    <w:lsdException w:name="Grid Table 5 Dark" w:uiPriority="50"/>
+    <w:lsdException w:name="Grid Table 6 Colorful" w:uiPriority="51"/>
+    <w:lsdException w:name="Grid Table 7 Colorful" w:uiPriority="52"/>
+    <w:lsdException w:name="Grid Table 1 Light Accent 1" w:uiPriority="46"/>
+    <w:lsdException w:name="Grid Table 2 Accent 1" w:uiPriority="47"/>
+    <w:lsdException w:name="Grid Table 3 Accent 1" w:uiPriority="48"/>
+    <w:lsdException w:name="Grid Table 4 Accent 1" w:uiPriority="49"/>
+    <w:lsdException w:name="Grid Table 5 Dark Accent 1" w:uiPriority="50"/>
+    <w:lsdException w:name="Grid Table 6 Colorful Accent 1" w:uiPriority="51"/>
+    <w:lsdException w:name="Grid Table 7 Colorful Accent 1" w:uiPriority="52"/>
+    <w:lsdException w:name="Grid Table 1 Light Accent 2" w:uiPriority="46"/>
+    <w:lsdException w:name="Grid Table 2 Accent 2" w:uiPriority="47"/>
+    <w:lsdException w:name="Grid Table 3 Accent 2" w:uiPriority="48"/>
+    <w:lsdException w:name="Grid Table 4 Accent 2" w:uiPriority="49"/>
+    <w:lsdException w:name="Grid Table 5 Dark Accent 2" w:uiPriority="50"/>
+    <w:lsdException w:name="Grid Table 6 Colorful Accent 2" w:uiPriority="51"/>
+    <w:lsdException w:name="Grid Table 7 Colorful Accent 2" w:uiPriority="52"/>
+    <w:lsdException w:name="Grid Table 1 Light Accent 3" w:uiPriority="46"/>
+    <w:lsdException w:name="Grid Table 2 Accent 3" w:uiPriority="47"/>
+    <w:lsdException w:name="Grid Table 3 Accent 3" w:uiPriority="48"/>
+    <w:lsdException w:name="Grid Table 4 Accent 3" w:uiPriority="49"/>
+    <w:lsdException w:name="Grid Table 5 Dark Accent 3" w:uiPriority="50"/>
+    <w:lsdException w:name="Grid Table 6 Colorful Accent 3" w:uiPriority="51"/>
+    <w:lsdException w:name="Grid Table 7 Colorful Accent 3" w:uiPriority="52"/>
+    <w:lsdException w:name="Grid Table 1 Light Accent 4" w:uiPriority="46"/>
+    <w:lsdException w:name="Grid Table 2 Accent 4" w:uiPriority="47"/>
+    <w:lsdException w:name="Grid Table 3 Accent 4" w:uiPriority="48"/>
+    <w:lsdException w:name="Grid Table 4 Accent 4" w:uiPriority="49"/>
+    <w:lsdException w:name="Grid Table 5 Dark Accent 4" w:uiPriority="50"/>
+    <w:lsdException w:name="Grid Table 6 Colorful Accent 4" w:uiPriority="51"/>
+    <w:lsdException w:name="Grid Table 7 Colorful Accent 4" w:uiPriority="52"/>
+    <w:lsdException w:name="Grid Table 1 Light Accent 5" w:uiPriority="46"/>
+    <w:lsdException w:name="Grid Table 2 Accent 5" w:uiPriority="47"/>
+    <w:lsdException w:name="Grid Table 3 Accent 5" w:uiPriority="48"/>
+    <w:lsdException w:name="Grid Table 4 Accent 5" w:uiPriority="49"/>
+    <w:lsdException w:name="Grid Table 5 Dark Accent 5" w:uiPriority="50"/>
+    <w:lsdException w:name="Grid Table 6 Colorful Accent 5" w:uiPriority="51"/>
+    <w:lsdException w:name="Grid Table 7 Colorful Accent 5" w:uiPriority="52"/>
+    <w:lsdException w:name="Grid Table 1 Light Accent 6" w:uiPriority="46"/>
+    <w:lsdException w:name="Grid Table 2 Accent 6" w:uiPriority="47"/>
+    <w:lsdException w:name="Grid Table 3 Accent 6" w:uiPriority="48"/>
+    <w:lsdException w:name="Grid Table 4 Accent 6" w:uiPriority="49"/>
+    <w:lsdException w:name="Grid Table 5 Dark Accent 6" w:uiPriority="50"/>
+    <w:lsdException w:name="Grid Table 6 Colorful Accent 6" w:uiPriority="51"/>
+    <w:lsdException w:name="Grid Table 7 Colorful Accent 6" w:uiPriority="52"/>
+    <w:lsdException w:name="List Table 1 Light" w:uiPriority="46"/>
+    <w:lsdException w:name="List Table 2" w:uiPriority="47"/>
+    <w:lsdException w:name="List Table 3" w:uiPriority="48"/>
+    <w:lsdException w:name="List Table 4" w:uiPriority="49"/>
+    <w:lsdException w:name="List Table 5 Dark" w:uiPriority="50"/>
+    <w:lsdException w:name="List Table 6 Colorful" w:uiPriority="51"/>
+    <w:lsdException w:name="List Table 7 Colorful" w:uiPriority="52"/>
+    <w:lsdException w:name="List Table 1 Light Accent 1" w:uiPriority="46"/>
+    <w:lsdException w:name="List Table 2 Accent 1" w:uiPriority="47"/>
+    <w:lsdException w:name="List Table 3 Accent 1" w:uiPriority="48"/>
+    <w:lsdException w:name="List Table 4 Accent 1" w:uiPriority="49"/>
+    <w:lsdException w:name="List Table 5 Dark Accent 1" w:uiPriority="50"/>
+    <w:lsdException w:name="List Table 6 Colorful Accent 1" w:uiPriority="51"/>
+    <w:lsdException w:name="List Table 7 Colorful Accent 1" w:uiPriority="52"/>
+    <w:lsdException w:name="List Table 1 Light Accent 2" w:uiPriority="46"/>
+    <w:lsdException w:name="List Table 2 Accent 2" w:uiPriority="47"/>
+    <w:lsdException w:name="List Table 3 Accent 2" w:uiPriority="48"/>
+    <w:lsdException w:name="List Table 4 Accent 2" w:uiPriority="49"/>
+    <w:lsdException w:name="List Table 5 Dark Accent 2" w:uiPriority="50"/>
+    <w:lsdException w:name="List Table 6 Colorful Accent 2" w:uiPriority="51"/>
+    <w:lsdException w:name="List Table 7 Colorful Accent 2" w:uiPriority="52"/>
+    <w:lsdException w:name="List Table 1 Light Accent 3" w:uiPriority="46"/>
+    <w:lsdException w:name="List Table 2 Accent 3" w:uiPriority="47"/>
+    <w:lsdException w:name="List Table 3 Accent 3" w:uiPriority="48"/>
+    <w:lsdException w:name="List Table 4 Accent 3" w:uiPriority="49"/>
+    <w:lsdException w:name="List Table 5 Dark Accent 3" w:uiPriority="50"/>
+    <w:lsdException w:name="List Table 6 Colorful Accent 3" w:uiPriority="51"/>
+    <w:lsdException w:name="List Table 7 Colorful Accent 3" w:uiPriority="52"/>
+    <w:lsdException w:name="List Table 1 Light Accent 4" w:uiPriority="46"/>
+    <w:lsdException w:name="List Table 2 Accent 4" w:uiPriority="47"/>
+    <w:lsdException w:name="List Table 3 Accent 4" w:uiPriority="48"/>
+    <w:lsdException w:name="List Table 4 Accent 4" w:uiPriority="49"/>
+    <w:lsdException w:name="List Table 5 Dark Accent 4" w:uiPriority="50"/>
+    <w:lsdException w:name="List Table 6 Colorful Accent 4" w:uiPriority="51"/>
+    <w:lsdException w:name="List Table 7 Colorful Accent 4" w:uiPriority="52"/>
+    <w:lsdException w:name="List Table 1 Light Accent 5" w:uiPriority="46"/>
+    <w:lsdException w:name="List Table 2 Accent 5" w:uiPriority="47"/>
+    <w:lsdException w:name="List Table 3 Accent 5" w:uiPriority="48"/>
+    <w:lsdException w:name="List Table 4 Accent 5" w:uiPriority="49"/>
+    <w:lsdException w:name="List Table 5 Dark Accent 5" w:uiPriority="50"/>
+    <w:lsdException w:name="List Table 6 Colorful Accent 5" w:uiPriority="51"/>
+    <w:lsdException w:name="List Table 7 Colorful Accent 5" w:uiPriority="52"/>
+    <w:lsdException w:name="List Table 1 Light Accent 6" w:uiPriority="46"/>
+    <w:lsdException w:name="List Table 2 Accent 6" w:uiPriority="47"/>
+    <w:lsdException w:name="List Table 3 Accent 6" w:uiPriority="48"/>
+    <w:lsdException w:name="List Table 4 Accent 6" w:uiPriority="49"/>
+    <w:lsdException w:name="List Table 5 Dark Accent 6" w:uiPriority="50"/>
+    <w:lsdException w:name="List Table 6 Colorful Accent 6" w:uiPriority="51"/>
+    <w:lsdException w:name="List Table 7 Colorful Accent 6" w:uiPriority="52"/>
   </w:latentStyles>
   <w:style w:type="paragraph" w:default="1" w:styleId="Normal">
     <w:name w:val="Normal"/>
@@ -52633,7 +52664,6 @@
     <w:uiPriority w:val="99"/>
     <w:semiHidden/>
     <w:unhideWhenUsed/>
-    <w:qFormat/>
     <w:tblPr>
       <w:tblInd w:w="0" w:type="dxa"/>
       <w:tblCellMar>

</xml_diff>

<commit_message>
* Project "Learning / Hibernate / Hibernate JBoss.org part_01":    ! Update Hibernate JBoss.org part_01/docs/Hibernate.docx file.    + Add new example (static fetching - @LazyCollection)    ! Update package names to follow java package naming convention.
</commit_message>
<xml_diff>
--- a/Hibernate/Hibernate JBoss.org part_01/docs/Hibernate.docx
+++ b/Hibernate/Hibernate JBoss.org part_01/docs/Hibernate.docx
@@ -42876,15 +42876,7 @@
         <w:rPr>
           <w:lang w:val="en-US"/>
         </w:rPr>
-        <w:t>Multiple entity graphs can be comb</w:t>
-      </w:r>
-      <w:bookmarkStart w:id="85" w:name="_GoBack"/>
-      <w:bookmarkEnd w:id="85"/>
-      <w:r>
-        <w:rPr>
-          <w:lang w:val="en-US"/>
-        </w:rPr>
-        <w:t>ined into a single "super graph" that acts as a union.</w:t>
+        <w:t>Multiple entity graphs can be combined into a single "super graph" that acts as a union.</w:t>
       </w:r>
     </w:p>
     <w:p>
@@ -42902,7 +42894,7 @@
           <w:lang w:val="en-US"/>
         </w:rPr>
       </w:pPr>
-      <w:bookmarkStart w:id="86" w:name="_Toc59276757"/>
+      <w:bookmarkStart w:id="85" w:name="_Toc59276757"/>
       <w:r>
         <w:rPr>
           <w:noProof/>
@@ -42912,7 +42904,7 @@
         </w:rPr>
         <w:t>Dynamic fetching via Hibernate profiles</w:t>
       </w:r>
-      <w:bookmarkEnd w:id="86"/>
+      <w:bookmarkEnd w:id="85"/>
     </w:p>
     <w:p>
       <w:pPr>
@@ -43567,7 +43559,7 @@
           <w:lang w:val="en-US"/>
         </w:rPr>
       </w:pPr>
-      <w:bookmarkStart w:id="87" w:name="_Toc59276758"/>
+      <w:bookmarkStart w:id="86" w:name="_Toc59276758"/>
       <w:r>
         <w:rPr>
           <w:noProof/>
@@ -43578,7 +43570,7 @@
         <w:lastRenderedPageBreak/>
         <w:t>Static fetching via Hibernate specific @Fetch annotation</w:t>
       </w:r>
-      <w:bookmarkEnd w:id="87"/>
+      <w:bookmarkEnd w:id="86"/>
     </w:p>
     <w:p>
       <w:pPr>
@@ -43934,12 +43926,443 @@
     </w:p>
     <w:p>
       <w:pPr>
-        <w:spacing w:before="100" w:beforeAutospacing="1" w:after="100" w:afterAutospacing="1"/>
-        <w:rPr>
-          <w:noProof/>
-          <w:lang w:val="en-US"/>
-        </w:rPr>
-      </w:pPr>
+        <w:pStyle w:val="Heading1"/>
+        <w:numPr>
+          <w:ilvl w:val="1"/>
+          <w:numId w:val="12"/>
+        </w:numPr>
+        <w:jc w:val="center"/>
+        <w:rPr>
+          <w:noProof/>
+          <w:sz w:val="36"/>
+          <w:szCs w:val="36"/>
+          <w:lang w:val="en-US"/>
+        </w:rPr>
+      </w:pPr>
+      <w:r>
+        <w:rPr>
+          <w:noProof/>
+          <w:sz w:val="36"/>
+          <w:szCs w:val="36"/>
+          <w:lang w:val="en-US"/>
+        </w:rPr>
+        <w:t>Static fetching via Hibernate specific @LazyCollection anotaion</w:t>
+      </w:r>
+    </w:p>
+    <w:p>
+      <w:pPr>
+        <w:pStyle w:val="NormalWeb"/>
+        <w:rPr>
+          <w:noProof/>
+          <w:lang w:val="en-US" w:eastAsia="en-US"/>
+        </w:rPr>
+      </w:pPr>
+      <w:r>
+        <w:rPr>
+          <w:noProof/>
+          <w:lang w:val="en-US"/>
+        </w:rPr>
+        <w:t xml:space="preserve">The </w:t>
+      </w:r>
+      <w:hyperlink r:id="rId61" w:history="1">
+        <w:r>
+          <w:rPr>
+            <w:b/>
+            <w:noProof/>
+            <w:color w:val="0070C0"/>
+            <w:lang w:val="en-US"/>
+          </w:rPr>
+          <w:t>@LazyCollection</w:t>
+        </w:r>
+      </w:hyperlink>
+      <w:r>
+        <w:rPr>
+          <w:noProof/>
+          <w:lang w:val="en-US"/>
+        </w:rPr>
+        <w:t xml:space="preserve"> annotation is used to specify the lazy fetching behavior of a given collection. The possible values are given by the </w:t>
+      </w:r>
+      <w:hyperlink r:id="rId62" w:history="1">
+        <w:r>
+          <w:rPr>
+            <w:b/>
+            <w:noProof/>
+            <w:color w:val="0070C0"/>
+            <w:lang w:val="en-US"/>
+          </w:rPr>
+          <w:t>LazyCollectionOption</w:t>
+        </w:r>
+      </w:hyperlink>
+      <w:r>
+        <w:rPr>
+          <w:noProof/>
+          <w:lang w:val="en-US"/>
+        </w:rPr>
+        <w:t xml:space="preserve"> enumeration:</w:t>
+      </w:r>
+    </w:p>
+    <w:p>
+      <w:pPr>
+        <w:pStyle w:val="NormalWeb"/>
+        <w:spacing w:before="0" w:beforeAutospacing="0" w:after="0" w:afterAutospacing="0"/>
+        <w:rPr>
+          <w:noProof/>
+          <w:lang w:val="en-US"/>
+        </w:rPr>
+      </w:pPr>
+      <w:r>
+        <w:rPr>
+          <w:b/>
+          <w:color w:val="0070C0"/>
+          <w:lang w:val="en-US"/>
+        </w:rPr>
+        <w:t>TRUE</w:t>
+      </w:r>
+      <w:r>
+        <w:rPr>
+          <w:rStyle w:val="HTMLCode"/>
+          <w:rFonts w:ascii="Times New Roman" w:hAnsi="Times New Roman"/>
+          <w:noProof/>
+          <w:lang w:val="en-US"/>
+        </w:rPr>
+        <w:t xml:space="preserve"> – </w:t>
+      </w:r>
+      <w:r>
+        <w:rPr>
+          <w:noProof/>
+          <w:lang w:val="en-US"/>
+        </w:rPr>
+        <w:t>Load it when the state is requested.</w:t>
+      </w:r>
+      <w:r>
+        <w:rPr>
+          <w:noProof/>
+          <w:lang w:val="en-US"/>
+        </w:rPr>
+        <w:t xml:space="preserve"> </w:t>
+      </w:r>
+    </w:p>
+    <w:p>
+      <w:pPr>
+        <w:pStyle w:val="NormalWeb"/>
+        <w:spacing w:before="0" w:beforeAutospacing="0" w:after="0" w:afterAutospacing="0"/>
+        <w:rPr>
+          <w:i/>
+          <w:noProof/>
+          <w:lang w:val="en-US"/>
+        </w:rPr>
+      </w:pPr>
+      <w:r>
+        <w:rPr>
+          <w:b/>
+          <w:i/>
+          <w:noProof/>
+          <w:lang w:val="en-US"/>
+        </w:rPr>
+        <w:t>DEPRECATED!</w:t>
+      </w:r>
+      <w:r>
+        <w:rPr>
+          <w:i/>
+          <w:noProof/>
+          <w:lang w:val="en-US"/>
+        </w:rPr>
+        <w:t xml:space="preserve"> Should be using the JPA </w:t>
+      </w:r>
+      <w:hyperlink r:id="rId63" w:history="1">
+        <w:r>
+          <w:rPr>
+            <w:i/>
+            <w:lang w:val="en-US"/>
+          </w:rPr>
+          <w:t>FetchType</w:t>
+        </w:r>
+      </w:hyperlink>
+      <w:r>
+        <w:rPr>
+          <w:i/>
+          <w:noProof/>
+          <w:lang w:val="en-US"/>
+        </w:rPr>
+        <w:t xml:space="preserve"> attribute of the </w:t>
+      </w:r>
+      <w:hyperlink r:id="rId64" w:anchor="annotations-jpa-elementcollection" w:history="1">
+        <w:r>
+          <w:rPr>
+            <w:i/>
+            <w:lang w:val="en-US"/>
+          </w:rPr>
+          <w:t>@ElementCollection</w:t>
+        </w:r>
+      </w:hyperlink>
+      <w:r>
+        <w:rPr>
+          <w:i/>
+          <w:noProof/>
+          <w:lang w:val="en-US"/>
+        </w:rPr>
+        <w:t xml:space="preserve">, </w:t>
+      </w:r>
+      <w:hyperlink r:id="rId65" w:anchor="annotations-jpa-onetomany" w:history="1">
+        <w:r>
+          <w:rPr>
+            <w:i/>
+            <w:lang w:val="en-US"/>
+          </w:rPr>
+          <w:t>@OneToMany</w:t>
+        </w:r>
+      </w:hyperlink>
+      <w:r>
+        <w:rPr>
+          <w:i/>
+          <w:noProof/>
+          <w:lang w:val="en-US"/>
+        </w:rPr>
+        <w:t xml:space="preserve">, or </w:t>
+      </w:r>
+      <w:hyperlink r:id="rId66" w:anchor="annotations-jpa-manytomany" w:history="1">
+        <w:r>
+          <w:rPr>
+            <w:i/>
+            <w:lang w:val="en-US"/>
+          </w:rPr>
+          <w:t>@ManyToMany</w:t>
+        </w:r>
+      </w:hyperlink>
+      <w:r>
+        <w:rPr>
+          <w:i/>
+          <w:noProof/>
+          <w:lang w:val="en-US"/>
+        </w:rPr>
+        <w:t xml:space="preserve"> collection.</w:t>
+      </w:r>
+    </w:p>
+    <w:p>
+      <w:pPr>
+        <w:pStyle w:val="NormalWeb"/>
+        <w:spacing w:before="0" w:beforeAutospacing="0" w:after="0" w:afterAutospacing="0"/>
+        <w:rPr>
+          <w:b/>
+          <w:noProof/>
+          <w:lang w:val="en-US"/>
+        </w:rPr>
+      </w:pPr>
+      <w:r>
+        <w:rPr>
+          <w:b/>
+          <w:color w:val="0070C0"/>
+          <w:lang w:val="en-US"/>
+        </w:rPr>
+        <w:t>FALSE</w:t>
+      </w:r>
+      <w:r>
+        <w:rPr>
+          <w:rStyle w:val="HTMLCode"/>
+          <w:rFonts w:ascii="Times New Roman" w:hAnsi="Times New Roman"/>
+          <w:noProof/>
+          <w:lang w:val="en-US"/>
+        </w:rPr>
+        <w:t xml:space="preserve">– </w:t>
+      </w:r>
+      <w:r>
+        <w:rPr>
+          <w:noProof/>
+          <w:lang w:val="en-US"/>
+        </w:rPr>
+        <w:t>Eagerly load it.</w:t>
+      </w:r>
+      <w:r>
+        <w:rPr>
+          <w:b/>
+          <w:noProof/>
+          <w:lang w:val="en-US"/>
+        </w:rPr>
+        <w:t xml:space="preserve"> </w:t>
+      </w:r>
+    </w:p>
+    <w:p>
+      <w:pPr>
+        <w:pStyle w:val="NormalWeb"/>
+        <w:spacing w:before="0" w:beforeAutospacing="0" w:after="0" w:afterAutospacing="0"/>
+        <w:rPr>
+          <w:i/>
+          <w:noProof/>
+          <w:lang w:val="en-US"/>
+        </w:rPr>
+      </w:pPr>
+      <w:r>
+        <w:rPr>
+          <w:b/>
+          <w:i/>
+          <w:noProof/>
+          <w:lang w:val="en-US"/>
+        </w:rPr>
+        <w:t>DEPRECATED!</w:t>
+      </w:r>
+      <w:r>
+        <w:rPr>
+          <w:i/>
+          <w:noProof/>
+          <w:lang w:val="en-US"/>
+        </w:rPr>
+        <w:t xml:space="preserve"> Should be using the JPA </w:t>
+      </w:r>
+      <w:hyperlink r:id="rId67" w:history="1">
+        <w:r>
+          <w:rPr>
+            <w:i/>
+            <w:noProof/>
+            <w:lang w:val="en-US"/>
+          </w:rPr>
+          <w:t>FetchType</w:t>
+        </w:r>
+      </w:hyperlink>
+      <w:r>
+        <w:rPr>
+          <w:i/>
+          <w:noProof/>
+          <w:lang w:val="en-US"/>
+        </w:rPr>
+        <w:t xml:space="preserve"> attribute of the </w:t>
+      </w:r>
+      <w:hyperlink r:id="rId68" w:anchor="annotations-jpa-elementcollection" w:history="1">
+        <w:r>
+          <w:rPr>
+            <w:i/>
+            <w:noProof/>
+            <w:lang w:val="en-US"/>
+          </w:rPr>
+          <w:t>@ElementCollection</w:t>
+        </w:r>
+      </w:hyperlink>
+      <w:r>
+        <w:rPr>
+          <w:i/>
+          <w:noProof/>
+          <w:lang w:val="en-US"/>
+        </w:rPr>
+        <w:t xml:space="preserve">, </w:t>
+      </w:r>
+      <w:hyperlink r:id="rId69" w:anchor="annotations-jpa-onetomany" w:history="1">
+        <w:r>
+          <w:rPr>
+            <w:i/>
+            <w:noProof/>
+            <w:lang w:val="en-US"/>
+          </w:rPr>
+          <w:t>@OneToMany</w:t>
+        </w:r>
+      </w:hyperlink>
+      <w:r>
+        <w:rPr>
+          <w:i/>
+          <w:noProof/>
+          <w:lang w:val="en-US"/>
+        </w:rPr>
+        <w:t xml:space="preserve">, or </w:t>
+      </w:r>
+      <w:hyperlink r:id="rId70" w:anchor="annotations-jpa-manytomany" w:history="1">
+        <w:r>
+          <w:rPr>
+            <w:i/>
+            <w:noProof/>
+            <w:lang w:val="en-US"/>
+          </w:rPr>
+          <w:t>@ManyToMany</w:t>
+        </w:r>
+      </w:hyperlink>
+      <w:r>
+        <w:rPr>
+          <w:i/>
+          <w:noProof/>
+          <w:lang w:val="en-US"/>
+        </w:rPr>
+        <w:t xml:space="preserve"> collection.</w:t>
+      </w:r>
+    </w:p>
+    <w:p>
+      <w:pPr>
+        <w:pStyle w:val="NormalWeb"/>
+        <w:spacing w:before="0" w:beforeAutospacing="0" w:after="0" w:afterAutospacing="0"/>
+        <w:rPr>
+          <w:noProof/>
+          <w:lang w:val="en-US"/>
+        </w:rPr>
+      </w:pPr>
+      <w:r>
+        <w:rPr>
+          <w:b/>
+          <w:color w:val="0070C0"/>
+          <w:lang w:val="en-US"/>
+        </w:rPr>
+        <w:t>EXTRA</w:t>
+      </w:r>
+      <w:r>
+        <w:rPr>
+          <w:rStyle w:val="HTMLCode"/>
+          <w:rFonts w:ascii="Times New Roman" w:hAnsi="Times New Roman"/>
+          <w:noProof/>
+          <w:lang w:val="en-US"/>
+        </w:rPr>
+        <w:t xml:space="preserve"> – </w:t>
+      </w:r>
+      <w:r>
+        <w:rPr>
+          <w:noProof/>
+          <w:lang w:val="en-US"/>
+        </w:rPr>
+        <w:t>Prefer extra queries over full collection loading.</w:t>
+      </w:r>
+      <w:r>
+        <w:rPr>
+          <w:noProof/>
+          <w:lang w:val="en-US"/>
+        </w:rPr>
+        <w:t xml:space="preserve"> </w:t>
+      </w:r>
+      <w:r>
+        <w:rPr>
+          <w:noProof/>
+          <w:lang w:val="en-US"/>
+        </w:rPr>
+        <w:t xml:space="preserve">The </w:t>
+      </w:r>
+      <w:r>
+        <w:rPr>
+          <w:rStyle w:val="HTMLCode"/>
+          <w:rFonts w:ascii="Times New Roman" w:hAnsi="Times New Roman"/>
+          <w:noProof/>
+          <w:lang w:val="en-US"/>
+        </w:rPr>
+        <w:t>EXTRA</w:t>
+      </w:r>
+      <w:r>
+        <w:rPr>
+          <w:noProof/>
+          <w:lang w:val="en-US"/>
+        </w:rPr>
+        <w:t xml:space="preserve"> value has no equivalent in the JPA specification. Each element is fetched individually using a secondary query.</w:t>
+      </w:r>
+    </w:p>
+    <w:p>
+      <w:pPr>
+        <w:pStyle w:val="NormalWeb"/>
+        <w:spacing w:before="0" w:beforeAutospacing="0" w:after="0" w:afterAutospacing="0"/>
+        <w:rPr>
+          <w:i/>
+          <w:noProof/>
+          <w:lang w:val="en-US"/>
+        </w:rPr>
+      </w:pPr>
+      <w:r>
+        <w:rPr>
+          <w:i/>
+          <w:noProof/>
+          <w:lang w:val="en-US"/>
+        </w:rPr>
+        <w:t>Using EXTRA Lazy Collections with Hibernate is a bad idea since it can lead to N+1 query issues and cause performance problems!</w:t>
+      </w:r>
     </w:p>
     <w:p>
       <w:pPr>
@@ -43956,7 +44379,7 @@
           <w:lang w:val="en-US"/>
         </w:rPr>
       </w:pPr>
-      <w:bookmarkStart w:id="88" w:name="_Toc59276759"/>
+      <w:bookmarkStart w:id="87" w:name="_Toc59276759"/>
       <w:r>
         <w:rPr>
           <w:noProof/>
@@ -43965,6 +44388,8 @@
         </w:rPr>
         <w:t>ССЫЛКИ</w:t>
       </w:r>
+      <w:bookmarkStart w:id="88" w:name="_GoBack"/>
+      <w:bookmarkEnd w:id="87"/>
       <w:bookmarkEnd w:id="88"/>
     </w:p>
     <w:p>
@@ -44003,7 +44428,7 @@
         </w:rPr>
         <w:t xml:space="preserve">! – </w:t>
       </w:r>
-      <w:hyperlink r:id="rId61" w:history="1">
+      <w:hyperlink r:id="rId71" w:history="1">
         <w:r>
           <w:rPr>
             <w:rStyle w:val="Hyperlink"/>
@@ -44105,7 +44530,7 @@
         </w:rPr>
         <w:t xml:space="preserve">Differencebetween first level and second level cache in Hibernate. - </w:t>
       </w:r>
-      <w:hyperlink r:id="rId62" w:history="1">
+      <w:hyperlink r:id="rId72" w:history="1">
         <w:r>
           <w:rPr>
             <w:rStyle w:val="Hyperlink"/>
@@ -44136,7 +44561,7 @@
         </w:rPr>
         <w:t xml:space="preserve">Cool man’s tutorial - </w:t>
       </w:r>
-      <w:hyperlink r:id="rId63" w:history="1">
+      <w:hyperlink r:id="rId73" w:history="1">
         <w:r>
           <w:rPr>
             <w:rStyle w:val="Hyperlink"/>
@@ -44161,7 +44586,7 @@
           <w:lang w:val="en-US"/>
         </w:rPr>
       </w:pPr>
-      <w:hyperlink r:id="rId64" w:tooltip="@NaturalId – A good way to persist natural IDs with Hibernate?" w:history="1">
+      <w:hyperlink r:id="rId74" w:tooltip="@NaturalId – A good way to persist natural IDs with Hibernate?" w:history="1">
         <w:r>
           <w:rPr>
             <w:rStyle w:val="Hyperlink"/>
@@ -44177,7 +44602,7 @@
         </w:rPr>
         <w:t xml:space="preserve"> - </w:t>
       </w:r>
-      <w:hyperlink r:id="rId65" w:history="1">
+      <w:hyperlink r:id="rId75" w:history="1">
         <w:r>
           <w:rPr>
             <w:rStyle w:val="Hyperlink"/>
@@ -44208,7 +44633,7 @@
         </w:rPr>
         <w:t xml:space="preserve">Oracle docs (Developers Guide for JPA/JDO) - </w:t>
       </w:r>
-      <w:hyperlink r:id="rId66" w:history="1">
+      <w:hyperlink r:id="rId76" w:history="1">
         <w:r>
           <w:rPr>
             <w:rStyle w:val="Hyperlink"/>
@@ -44245,7 +44670,7 @@
         </w:rPr>
         <w:t xml:space="preserve">Cashing - </w:t>
       </w:r>
-      <w:hyperlink r:id="rId67" w:history="1">
+      <w:hyperlink r:id="rId77" w:history="1">
         <w:r>
           <w:rPr>
             <w:rStyle w:val="Hyperlink"/>
@@ -44284,7 +44709,7 @@
         </w:rPr>
         <w:t xml:space="preserve"> - </w:t>
       </w:r>
-      <w:hyperlink r:id="rId68" w:history="1">
+      <w:hyperlink r:id="rId78" w:history="1">
         <w:r>
           <w:rPr>
             <w:rStyle w:val="Hyperlink"/>
@@ -44483,7 +44908,7 @@
           <w:lang w:val="en-US"/>
         </w:rPr>
       </w:pPr>
-      <w:hyperlink r:id="rId69" w:history="1">
+      <w:hyperlink r:id="rId79" w:history="1">
         <w:r>
           <w:rPr>
             <w:rStyle w:val="Hyperlink"/>
@@ -44508,7 +44933,7 @@
           <w:lang w:val="en-US"/>
         </w:rPr>
       </w:pPr>
-      <w:hyperlink r:id="rId70" w:history="1">
+      <w:hyperlink r:id="rId80" w:history="1">
         <w:r>
           <w:rPr>
             <w:rStyle w:val="Hyperlink"/>
@@ -44579,7 +45004,7 @@
           <w:lang w:val="en-US"/>
         </w:rPr>
       </w:pPr>
-      <w:hyperlink r:id="rId71" w:history="1">
+      <w:hyperlink r:id="rId81" w:history="1">
         <w:r>
           <w:rPr>
             <w:rStyle w:val="Hyperlink"/>
@@ -44596,7 +45021,7 @@
           <w:lang w:val="en-US"/>
         </w:rPr>
       </w:pPr>
-      <w:hyperlink r:id="rId72" w:history="1">
+      <w:hyperlink r:id="rId82" w:history="1">
         <w:r>
           <w:rPr>
             <w:rStyle w:val="Hyperlink"/>

</xml_diff>

<commit_message>
* Project "Learning / Hibernate / Hibernate JBoss.org part_01":    ! update Hibernate.docx    + Add new caching example - TestEntityCache.java (Not completed!)
</commit_message>
<xml_diff>
--- a/Hibernate/Hibernate JBoss.org part_01/docs/Hibernate.docx
+++ b/Hibernate/Hibernate JBoss.org part_01/docs/Hibernate.docx
@@ -6,8 +6,17 @@
       <w:pPr>
         <w:pStyle w:val="Heading1"/>
         <w:jc w:val="center"/>
+        <w:rPr>
+          <w:lang w:val="en-US"/>
+        </w:rPr>
       </w:pPr>
       <w:bookmarkStart w:id="0" w:name="_Toc59311244"/>
+    </w:p>
+    <w:p>
+      <w:pPr>
+        <w:pStyle w:val="Heading1"/>
+        <w:jc w:val="center"/>
+      </w:pPr>
       <w:r>
         <w:t>Оглавление</w:t>
       </w:r>
@@ -8188,21 +8197,7 @@
             <w:rStyle w:val="Hyperlink"/>
             <w:noProof/>
           </w:rPr>
-          <w:t>StatelessSes</w:t>
-        </w:r>
-        <w:r>
-          <w:rPr>
-            <w:rStyle w:val="Hyperlink"/>
-            <w:noProof/>
-          </w:rPr>
-          <w:t>s</w:t>
-        </w:r>
-        <w:r>
-          <w:rPr>
-            <w:rStyle w:val="Hyperlink"/>
-            <w:noProof/>
-          </w:rPr>
-          <w:t>ion</w:t>
+          <w:t>StatelessSession</w:t>
         </w:r>
         <w:r>
           <w:rPr>
@@ -8528,7 +8523,7 @@
             <v:path o:extrusionok="f" gradientshapeok="t" o:connecttype="rect"/>
             <o:lock v:ext="edit" aspectratio="t"/>
           </v:shapetype>
-          <v:shape id="Рисунок 3" o:spid="_x0000_i1025" type="#_x0000_t75" style="width:153.6pt;height:208.5pt;visibility:visible" o:bordertopcolor="this" o:borderleftcolor="this" o:borderbottomcolor="this" o:borderrightcolor="this">
+          <v:shape id="Рисунок 3" o:spid="_x0000_i1025" type="#_x0000_t75" style="width:153.75pt;height:208.5pt;visibility:visible" o:bordertopcolor="this" o:borderleftcolor="this" o:borderbottomcolor="this" o:borderrightcolor="this">
             <v:imagedata r:id="rId5" o:title=""/>
             <w10:bordertop type="single" width="4"/>
             <w10:borderleft type="single" width="4"/>
@@ -8682,7 +8677,7 @@
       </w:pPr>
       <w:r>
         <w:pict>
-          <v:shape id="_x0000_i1026" type="#_x0000_t75" style="width:453.4pt;height:218.15pt" o:bordertopcolor="this" o:borderleftcolor="this" o:borderbottomcolor="this" o:borderrightcolor="this">
+          <v:shape id="_x0000_i1026" type="#_x0000_t75" style="width:453pt;height:218.25pt" o:bordertopcolor="this" o:borderleftcolor="this" o:borderbottomcolor="this" o:borderrightcolor="this">
             <v:imagedata r:id="rId6" o:title=""/>
             <w10:bordertop type="single" width="4"/>
             <w10:borderleft type="single" width="4"/>
@@ -13172,28 +13167,13 @@
           <w:noProof/>
           <w:lang w:val="en-US"/>
         </w:rPr>
-        <w:t xml:space="preserve">can be </w:t>
-      </w:r>
-      <w:proofErr w:type="spellStart"/>
-      <w:r>
-        <w:rPr>
-          <w:noProof/>
-          <w:lang w:val="en-US"/>
-        </w:rPr>
-        <w:t>used</w:t>
-      </w:r>
-      <w:r>
-        <w:rPr>
-          <w:lang w:val="en-US"/>
-        </w:rPr>
-        <w:t>as</w:t>
-      </w:r>
-      <w:proofErr w:type="spellEnd"/>
-      <w:r>
-        <w:rPr>
-          <w:lang w:val="en-US"/>
-        </w:rPr>
-        <w:t xml:space="preserve"> a query parameter (</w:t>
+        <w:t>can be used</w:t>
+      </w:r>
+      <w:r>
+        <w:rPr>
+          <w:lang w:val="en-US"/>
+        </w:rPr>
+        <w:t>as a query parameter (</w:t>
       </w:r>
       <w:hyperlink r:id="rId8" w:anchor="basic-enums" w:history="1">
         <w:r>
@@ -21288,7 +21268,7 @@
       </w:pPr>
       <w:r>
         <w:pict>
-          <v:shape id="_x0000_i1027" type="#_x0000_t75" style="width:497.95pt;height:125.8pt" o:bordertopcolor="this" o:borderleftcolor="this" o:borderbottomcolor="this" o:borderrightcolor="this">
+          <v:shape id="_x0000_i1027" type="#_x0000_t75" style="width:498pt;height:126pt" o:bordertopcolor="this" o:borderleftcolor="this" o:borderbottomcolor="this" o:borderrightcolor="this">
             <v:imagedata r:id="rId17" o:title=""/>
             <w10:bordertop type="single" width="4"/>
             <w10:borderleft type="single" width="4"/>
@@ -48176,6 +48156,2038 @@
           <w:noProof/>
           <w:sz w:val="36"/>
           <w:szCs w:val="36"/>
+          <w:lang w:val="en-US"/>
+        </w:rPr>
+        <w:t>CACHING</w:t>
+      </w:r>
+    </w:p>
+    <w:p>
+      <w:pPr>
+        <w:pStyle w:val="Heading1"/>
+        <w:rPr>
+          <w:noProof/>
+          <w:sz w:val="36"/>
+          <w:szCs w:val="36"/>
+          <w:lang w:val="en-US"/>
+        </w:rPr>
+      </w:pPr>
+      <w:r>
+        <w:rPr>
+          <w:b w:val="0"/>
+          <w:bCs w:val="0"/>
+          <w:kern w:val="0"/>
+          <w:sz w:val="24"/>
+          <w:szCs w:val="24"/>
+          <w:lang w:val="en-US"/>
+        </w:rPr>
+        <w:t xml:space="preserve">Hibernate can integrate with various caching providers for the purpose of caching data outside the context of a particular </w:t>
+      </w:r>
+      <w:r>
+        <w:rPr>
+          <w:b w:val="0"/>
+          <w:bCs w:val="0"/>
+          <w:kern w:val="0"/>
+          <w:sz w:val="20"/>
+          <w:szCs w:val="20"/>
+          <w:lang w:val="en-US"/>
+        </w:rPr>
+        <w:t>Session</w:t>
+      </w:r>
+      <w:r>
+        <w:rPr>
+          <w:b w:val="0"/>
+          <w:bCs w:val="0"/>
+          <w:kern w:val="0"/>
+          <w:sz w:val="24"/>
+          <w:szCs w:val="24"/>
+          <w:lang w:val="en-US"/>
+        </w:rPr>
+        <w:t>.</w:t>
+      </w:r>
+    </w:p>
+    <w:p>
+      <w:pPr>
+        <w:pStyle w:val="Heading1"/>
+        <w:rPr>
+          <w:bCs w:val="0"/>
+          <w:kern w:val="0"/>
+          <w:sz w:val="24"/>
+          <w:szCs w:val="24"/>
+          <w:lang w:val="en-US"/>
+        </w:rPr>
+      </w:pPr>
+      <w:r>
+        <w:rPr>
+          <w:bCs w:val="0"/>
+          <w:kern w:val="0"/>
+          <w:sz w:val="24"/>
+          <w:szCs w:val="24"/>
+          <w:lang w:val="en-US"/>
+        </w:rPr>
+        <w:t>Second level cache</w:t>
+      </w:r>
+    </w:p>
+    <w:p>
+      <w:pPr>
+        <w:spacing w:before="100" w:beforeAutospacing="1" w:after="100" w:afterAutospacing="1"/>
+        <w:rPr>
+          <w:lang w:val="en-US"/>
+        </w:rPr>
+      </w:pPr>
+      <w:r>
+        <w:rPr>
+          <w:lang w:val="en-US"/>
+        </w:rPr>
+        <w:lastRenderedPageBreak/>
+        <w:t xml:space="preserve">Be aware that Hibernate caches are not aware of changes made to the persistent store by other applications. To address this limitation, you can configure a TTL (Time </w:t>
+      </w:r>
+      <w:proofErr w:type="gramStart"/>
+      <w:r>
+        <w:rPr>
+          <w:lang w:val="en-US"/>
+        </w:rPr>
+        <w:t>To</w:t>
+      </w:r>
+      <w:proofErr w:type="gramEnd"/>
+      <w:r>
+        <w:rPr>
+          <w:lang w:val="en-US"/>
+        </w:rPr>
+        <w:t xml:space="preserve"> Live) retention policy at the second-level cache region level so that the underlying cache entries expire regularly.</w:t>
+      </w:r>
+    </w:p>
+    <w:p>
+      <w:pPr>
+        <w:spacing w:before="100" w:beforeAutospacing="1" w:after="100" w:afterAutospacing="1"/>
+        <w:rPr>
+          <w:noProof/>
+          <w:lang w:val="en-US"/>
+        </w:rPr>
+      </w:pPr>
+      <w:r>
+        <w:rPr>
+          <w:rStyle w:val="HTMLCode"/>
+          <w:rFonts w:ascii="Times New Roman" w:hAnsi="Times New Roman"/>
+          <w:b/>
+          <w:noProof/>
+          <w:sz w:val="24"/>
+          <w:lang w:val="en-US"/>
+        </w:rPr>
+        <w:t>org.hibernate.cache.spi.RegionFactory</w:t>
+      </w:r>
+      <w:r>
+        <w:rPr>
+          <w:noProof/>
+          <w:sz w:val="32"/>
+          <w:lang w:val="en-US"/>
+        </w:rPr>
+        <w:t xml:space="preserve"> </w:t>
+      </w:r>
+      <w:r>
+        <w:rPr>
+          <w:noProof/>
+          <w:lang w:val="en-US"/>
+        </w:rPr>
+        <w:t xml:space="preserve">defines the integration between Hibernate and a pluggable caching provider. </w:t>
+      </w:r>
+      <w:r>
+        <w:rPr>
+          <w:b/>
+          <w:color w:val="0070C0"/>
+          <w:lang w:val="en-US"/>
+        </w:rPr>
+        <w:t>hibernate.cache.region.factory_class</w:t>
+      </w:r>
+      <w:r>
+        <w:rPr>
+          <w:noProof/>
+          <w:lang w:val="en-US"/>
+        </w:rPr>
+        <w:t xml:space="preserve"> is used to declare the provider to use. </w:t>
+      </w:r>
+    </w:p>
+    <w:p>
+      <w:pPr>
+        <w:rPr>
+          <w:noProof/>
+          <w:lang w:val="en-US"/>
+        </w:rPr>
+      </w:pPr>
+      <w:r>
+        <w:rPr>
+          <w:noProof/>
+          <w:lang w:val="en-US"/>
+        </w:rPr>
+        <w:t>Hibernate comes with built-in support for the Java caching standard:</w:t>
+      </w:r>
+    </w:p>
+    <w:p>
+      <w:pPr>
+        <w:numPr>
+          <w:ilvl w:val="0"/>
+          <w:numId w:val="83"/>
+        </w:numPr>
+        <w:ind w:left="1287" w:hanging="357"/>
+        <w:rPr>
+          <w:noProof/>
+          <w:lang w:val="en-US"/>
+        </w:rPr>
+      </w:pPr>
+      <w:r>
+        <w:rPr>
+          <w:noProof/>
+          <w:lang w:val="en-US"/>
+        </w:rPr>
+        <w:t xml:space="preserve"> </w:t>
+      </w:r>
+      <w:hyperlink r:id="rId72" w:anchor="caching-provider-jcache" w:history="1">
+        <w:r>
+          <w:rPr>
+            <w:rStyle w:val="Hyperlink"/>
+            <w:noProof/>
+            <w:lang w:val="en-US"/>
+          </w:rPr>
+          <w:t>JCache</w:t>
+        </w:r>
+      </w:hyperlink>
+      <w:r>
+        <w:rPr>
+          <w:noProof/>
+          <w:lang w:val="en-US"/>
+        </w:rPr>
+        <w:t>.</w:t>
+      </w:r>
+    </w:p>
+    <w:p>
+      <w:pPr>
+        <w:rPr>
+          <w:noProof/>
+          <w:lang w:val="en-US"/>
+        </w:rPr>
+      </w:pPr>
+      <w:r>
+        <w:rPr>
+          <w:noProof/>
+          <w:lang w:val="en-US"/>
+        </w:rPr>
+        <w:t>and also two popular caching libraries:</w:t>
+      </w:r>
+    </w:p>
+    <w:p>
+      <w:pPr>
+        <w:numPr>
+          <w:ilvl w:val="0"/>
+          <w:numId w:val="83"/>
+        </w:numPr>
+        <w:spacing w:after="100" w:afterAutospacing="1"/>
+        <w:ind w:left="1287" w:hanging="357"/>
+        <w:rPr>
+          <w:noProof/>
+          <w:lang w:val="en-US"/>
+        </w:rPr>
+      </w:pPr>
+      <w:hyperlink r:id="rId73" w:anchor="caching-provider-ehcache" w:history="1">
+        <w:r>
+          <w:rPr>
+            <w:rStyle w:val="Hyperlink"/>
+            <w:noProof/>
+            <w:lang w:val="en-US"/>
+          </w:rPr>
+          <w:t>Ehcache</w:t>
+        </w:r>
+      </w:hyperlink>
+      <w:r>
+        <w:rPr>
+          <w:noProof/>
+          <w:lang w:val="en-US"/>
+        </w:rPr>
+        <w:t>;</w:t>
+      </w:r>
+    </w:p>
+    <w:p>
+      <w:pPr>
+        <w:numPr>
+          <w:ilvl w:val="0"/>
+          <w:numId w:val="83"/>
+        </w:numPr>
+        <w:spacing w:before="100" w:beforeAutospacing="1" w:after="100" w:afterAutospacing="1"/>
+        <w:rPr>
+          <w:noProof/>
+          <w:lang w:val="en-US"/>
+        </w:rPr>
+      </w:pPr>
+      <w:hyperlink r:id="rId74" w:anchor="caching-provider-infinispan" w:history="1">
+        <w:r>
+          <w:rPr>
+            <w:rStyle w:val="Hyperlink"/>
+            <w:noProof/>
+            <w:lang w:val="en-US"/>
+          </w:rPr>
+          <w:t>Infinispan</w:t>
+        </w:r>
+      </w:hyperlink>
+      <w:r>
+        <w:rPr>
+          <w:noProof/>
+          <w:lang w:val="en-US"/>
+        </w:rPr>
+        <w:t>.</w:t>
+      </w:r>
+    </w:p>
+    <w:p>
+      <w:pPr>
+        <w:pStyle w:val="Heading1"/>
+        <w:numPr>
+          <w:ilvl w:val="1"/>
+          <w:numId w:val="12"/>
+        </w:numPr>
+        <w:jc w:val="center"/>
+        <w:rPr>
+          <w:noProof/>
+          <w:sz w:val="36"/>
+          <w:szCs w:val="36"/>
+          <w:lang w:val="en-US"/>
+        </w:rPr>
+      </w:pPr>
+      <w:r>
+        <w:rPr>
+          <w:noProof/>
+          <w:sz w:val="36"/>
+          <w:szCs w:val="36"/>
+          <w:lang w:val="en-US"/>
+        </w:rPr>
+        <w:t>Configuring second-level caching</w:t>
+      </w:r>
+    </w:p>
+    <w:p>
+      <w:pPr>
+        <w:numPr>
+          <w:ilvl w:val="0"/>
+          <w:numId w:val="86"/>
+        </w:numPr>
+        <w:ind w:left="1134" w:hanging="708"/>
+        <w:rPr>
+          <w:noProof/>
+          <w:lang w:val="en-US"/>
+        </w:rPr>
+      </w:pPr>
+      <w:r>
+        <w:rPr>
+          <w:b/>
+          <w:noProof/>
+          <w:color w:val="0070C0"/>
+          <w:lang w:val="en-US"/>
+        </w:rPr>
+        <w:t>hibernate.cache.use_second_level_cache</w:t>
+      </w:r>
+      <w:r>
+        <w:rPr>
+          <w:noProof/>
+          <w:lang w:val="en-US"/>
+        </w:rPr>
+        <w:t xml:space="preserve"> – e</w:t>
+      </w:r>
+      <w:r>
+        <w:rPr>
+          <w:noProof/>
+          <w:lang w:val="en-US"/>
+        </w:rPr>
+        <w:t xml:space="preserve">nable or disable second level caching overall. By default, if the currently configured </w:t>
+      </w:r>
+      <w:hyperlink r:id="rId75" w:history="1">
+        <w:r>
+          <w:rPr>
+            <w:noProof/>
+            <w:color w:val="0000FF"/>
+            <w:u w:val="single"/>
+            <w:lang w:val="en-US"/>
+          </w:rPr>
+          <w:t>RegionFactory</w:t>
+        </w:r>
+      </w:hyperlink>
+      <w:r>
+        <w:rPr>
+          <w:noProof/>
+          <w:lang w:val="en-US"/>
+        </w:rPr>
+        <w:t xml:space="preserve"> is not the </w:t>
+      </w:r>
+      <w:r>
+        <w:rPr>
+          <w:b/>
+          <w:noProof/>
+          <w:lang w:val="en-US"/>
+        </w:rPr>
+        <w:t>NoCachingRegionFactory</w:t>
+      </w:r>
+      <w:r>
+        <w:rPr>
+          <w:noProof/>
+          <w:lang w:val="en-US"/>
+        </w:rPr>
+        <w:t>, then the second-level cache is going to be enabled. Otherwise, the second-level cache is disabled.</w:t>
+      </w:r>
+    </w:p>
+    <w:p>
+      <w:pPr>
+        <w:numPr>
+          <w:ilvl w:val="0"/>
+          <w:numId w:val="86"/>
+        </w:numPr>
+        <w:spacing w:before="120"/>
+        <w:ind w:left="1134" w:hanging="709"/>
+        <w:rPr>
+          <w:noProof/>
+          <w:lang w:val="en-US"/>
+        </w:rPr>
+      </w:pPr>
+      <w:r>
+        <w:rPr>
+          <w:b/>
+          <w:noProof/>
+          <w:color w:val="0070C0"/>
+          <w:lang w:val="en-US"/>
+        </w:rPr>
+        <w:t>hibernate.cache.use_query_cache</w:t>
+      </w:r>
+      <w:r>
+        <w:rPr>
+          <w:noProof/>
+          <w:lang w:val="en-US"/>
+        </w:rPr>
+        <w:t xml:space="preserve"> – </w:t>
+      </w:r>
+      <w:r>
+        <w:rPr>
+          <w:noProof/>
+          <w:lang w:val="en-US"/>
+        </w:rPr>
+        <w:t>e</w:t>
+      </w:r>
+      <w:r>
+        <w:rPr>
+          <w:noProof/>
+          <w:lang w:val="en-US"/>
+        </w:rPr>
+        <w:t>nable or disable second level caching of query results. The default is false.</w:t>
+      </w:r>
+    </w:p>
+    <w:p>
+      <w:pPr>
+        <w:numPr>
+          <w:ilvl w:val="0"/>
+          <w:numId w:val="86"/>
+        </w:numPr>
+        <w:spacing w:before="120"/>
+        <w:ind w:left="1134" w:hanging="709"/>
+        <w:rPr>
+          <w:noProof/>
+          <w:lang w:val="en-US"/>
+        </w:rPr>
+      </w:pPr>
+      <w:r>
+        <w:rPr>
+          <w:b/>
+          <w:noProof/>
+          <w:color w:val="0070C0"/>
+          <w:lang w:val="en-US"/>
+        </w:rPr>
+        <w:t>hibernate.cache.query_cache_factory</w:t>
+      </w:r>
+      <w:r>
+        <w:rPr>
+          <w:noProof/>
+          <w:lang w:val="en-US"/>
+        </w:rPr>
+        <w:t xml:space="preserve"> – </w:t>
+      </w:r>
+      <w:r>
+        <w:rPr>
+          <w:noProof/>
+          <w:lang w:val="en-US"/>
+        </w:rPr>
+        <w:t>q</w:t>
+      </w:r>
+      <w:r>
+        <w:rPr>
+          <w:noProof/>
+          <w:lang w:val="en-US"/>
+        </w:rPr>
+        <w:t xml:space="preserve">uery result caching is handled by a special contract that deals with staleness-based invalidation of the results. The default implementation does not allow stale results at all. Use this for applications that would like to relax that. Names an implementation of </w:t>
+      </w:r>
+      <w:r>
+        <w:rPr>
+          <w:noProof/>
+          <w:lang w:val="en-US"/>
+        </w:rPr>
+        <w:t>org.hibernate.cache.spi.TimestampsCacheFactory</w:t>
+      </w:r>
+      <w:r>
+        <w:rPr>
+          <w:noProof/>
+          <w:lang w:val="en-US"/>
+        </w:rPr>
+        <w:t>.</w:t>
+      </w:r>
+    </w:p>
+    <w:p>
+      <w:pPr>
+        <w:numPr>
+          <w:ilvl w:val="0"/>
+          <w:numId w:val="86"/>
+        </w:numPr>
+        <w:spacing w:before="120"/>
+        <w:ind w:left="1134" w:hanging="709"/>
+        <w:rPr>
+          <w:noProof/>
+          <w:lang w:val="en-US"/>
+        </w:rPr>
+      </w:pPr>
+      <w:r>
+        <w:rPr>
+          <w:b/>
+          <w:noProof/>
+          <w:color w:val="0070C0"/>
+          <w:lang w:val="en-US"/>
+        </w:rPr>
+        <w:t>hibernate.cache.use_minimal_puts</w:t>
+      </w:r>
+      <w:r>
+        <w:rPr>
+          <w:noProof/>
+          <w:lang w:val="en-US"/>
+        </w:rPr>
+        <w:t xml:space="preserve"> – </w:t>
+      </w:r>
+      <w:r>
+        <w:rPr>
+          <w:noProof/>
+          <w:lang w:val="en-US"/>
+        </w:rPr>
+        <w:t>o</w:t>
+      </w:r>
+      <w:r>
+        <w:rPr>
+          <w:noProof/>
+          <w:lang w:val="en-US"/>
+        </w:rPr>
+        <w:t>ptimizes second-level cache operations to minimize writes, at the cost of more frequent reads. Providers typically set this appropriately.</w:t>
+      </w:r>
+    </w:p>
+    <w:p>
+      <w:pPr>
+        <w:numPr>
+          <w:ilvl w:val="0"/>
+          <w:numId w:val="86"/>
+        </w:numPr>
+        <w:spacing w:before="120"/>
+        <w:ind w:left="1134" w:hanging="709"/>
+        <w:rPr>
+          <w:noProof/>
+          <w:lang w:val="en-US"/>
+        </w:rPr>
+      </w:pPr>
+      <w:r>
+        <w:rPr>
+          <w:b/>
+          <w:noProof/>
+          <w:color w:val="0070C0"/>
+          <w:lang w:val="en-US"/>
+        </w:rPr>
+        <w:t>hibernate.cache.region_prefix</w:t>
+      </w:r>
+      <w:r>
+        <w:rPr>
+          <w:noProof/>
+          <w:lang w:val="en-US"/>
+        </w:rPr>
+        <w:t xml:space="preserve"> – </w:t>
+      </w:r>
+      <w:r>
+        <w:rPr>
+          <w:noProof/>
+          <w:lang w:val="en-US"/>
+        </w:rPr>
+        <w:t>d</w:t>
+      </w:r>
+      <w:r>
+        <w:rPr>
+          <w:noProof/>
+          <w:lang w:val="en-US"/>
+        </w:rPr>
+        <w:t>efines a name to be used as a prefix to all second-level cache region names.</w:t>
+      </w:r>
+    </w:p>
+    <w:p>
+      <w:pPr>
+        <w:numPr>
+          <w:ilvl w:val="0"/>
+          <w:numId w:val="86"/>
+        </w:numPr>
+        <w:spacing w:before="120"/>
+        <w:ind w:left="1134" w:hanging="709"/>
+        <w:rPr>
+          <w:noProof/>
+          <w:lang w:val="en-US"/>
+        </w:rPr>
+      </w:pPr>
+      <w:r>
+        <w:rPr>
+          <w:b/>
+          <w:noProof/>
+          <w:color w:val="0070C0"/>
+          <w:lang w:val="en-US"/>
+        </w:rPr>
+        <w:t>hibernate.cache.default_cache_concurrency_strategy</w:t>
+      </w:r>
+      <w:r>
+        <w:rPr>
+          <w:noProof/>
+          <w:lang w:val="en-US"/>
+        </w:rPr>
+        <w:t xml:space="preserve"> – </w:t>
+      </w:r>
+      <w:r>
+        <w:rPr>
+          <w:noProof/>
+          <w:lang w:val="en-US"/>
+        </w:rPr>
+        <w:t>i</w:t>
+      </w:r>
+      <w:r>
+        <w:rPr>
+          <w:noProof/>
+          <w:lang w:val="en-US"/>
+        </w:rPr>
+        <w:t>n Hibernate second-level caching, all regions can be configured differently including the concurrency strategy to use when accessing that particular region. This setting allows defining a default strategy to be used. This setting is very rarely required as the pluggable providers do specify the default strategy to use. Valid values include:</w:t>
+      </w:r>
+    </w:p>
+    <w:p>
+      <w:pPr>
+        <w:numPr>
+          <w:ilvl w:val="0"/>
+          <w:numId w:val="84"/>
+        </w:numPr>
+        <w:tabs>
+          <w:tab w:val="clear" w:pos="720"/>
+          <w:tab w:val="num" w:pos="1843"/>
+        </w:tabs>
+        <w:ind w:left="1843" w:hanging="284"/>
+        <w:rPr>
+          <w:noProof/>
+          <w:lang w:val="en-US"/>
+        </w:rPr>
+      </w:pPr>
+      <w:r>
+        <w:rPr>
+          <w:noProof/>
+          <w:lang w:val="en-US"/>
+        </w:rPr>
+        <w:t>read-only,</w:t>
+      </w:r>
+    </w:p>
+    <w:p>
+      <w:pPr>
+        <w:numPr>
+          <w:ilvl w:val="0"/>
+          <w:numId w:val="84"/>
+        </w:numPr>
+        <w:tabs>
+          <w:tab w:val="clear" w:pos="720"/>
+          <w:tab w:val="num" w:pos="1843"/>
+        </w:tabs>
+        <w:spacing w:before="100" w:beforeAutospacing="1" w:after="100" w:afterAutospacing="1"/>
+        <w:ind w:left="1843" w:hanging="283"/>
+        <w:rPr>
+          <w:noProof/>
+          <w:lang w:val="en-US"/>
+        </w:rPr>
+      </w:pPr>
+      <w:r>
+        <w:rPr>
+          <w:noProof/>
+          <w:lang w:val="en-US"/>
+        </w:rPr>
+        <w:t>read-write,</w:t>
+      </w:r>
+    </w:p>
+    <w:p>
+      <w:pPr>
+        <w:numPr>
+          <w:ilvl w:val="0"/>
+          <w:numId w:val="84"/>
+        </w:numPr>
+        <w:tabs>
+          <w:tab w:val="clear" w:pos="720"/>
+          <w:tab w:val="num" w:pos="1843"/>
+        </w:tabs>
+        <w:spacing w:before="100" w:beforeAutospacing="1" w:after="100" w:afterAutospacing="1"/>
+        <w:ind w:left="1843" w:hanging="283"/>
+        <w:rPr>
+          <w:noProof/>
+          <w:lang w:val="en-US"/>
+        </w:rPr>
+      </w:pPr>
+      <w:r>
+        <w:rPr>
+          <w:noProof/>
+          <w:lang w:val="en-US"/>
+        </w:rPr>
+        <w:t>nonstrict-read-write,</w:t>
+      </w:r>
+    </w:p>
+    <w:p>
+      <w:pPr>
+        <w:numPr>
+          <w:ilvl w:val="0"/>
+          <w:numId w:val="84"/>
+        </w:numPr>
+        <w:tabs>
+          <w:tab w:val="clear" w:pos="720"/>
+          <w:tab w:val="num" w:pos="1843"/>
+        </w:tabs>
+        <w:spacing w:before="100" w:beforeAutospacing="1" w:after="100" w:afterAutospacing="1"/>
+        <w:ind w:left="1843" w:hanging="283"/>
+        <w:rPr>
+          <w:noProof/>
+          <w:lang w:val="en-US"/>
+        </w:rPr>
+      </w:pPr>
+      <w:r>
+        <w:rPr>
+          <w:noProof/>
+          <w:lang w:val="en-US"/>
+        </w:rPr>
+        <w:t>transactional</w:t>
+      </w:r>
+    </w:p>
+    <w:p>
+      <w:pPr>
+        <w:numPr>
+          <w:ilvl w:val="0"/>
+          <w:numId w:val="84"/>
+        </w:numPr>
+        <w:tabs>
+          <w:tab w:val="clear" w:pos="720"/>
+          <w:tab w:val="num" w:pos="709"/>
+        </w:tabs>
+        <w:spacing w:before="120"/>
+        <w:ind w:left="1134" w:hanging="567"/>
+        <w:rPr>
+          <w:noProof/>
+          <w:lang w:val="en-US"/>
+        </w:rPr>
+      </w:pPr>
+      <w:r>
+        <w:rPr>
+          <w:b/>
+          <w:noProof/>
+          <w:color w:val="0070C0"/>
+          <w:lang w:val="en-US"/>
+        </w:rPr>
+        <w:t>hibernate.cache.use_structured_entries</w:t>
+      </w:r>
+      <w:r>
+        <w:rPr>
+          <w:noProof/>
+          <w:lang w:val="en-US"/>
+        </w:rPr>
+        <w:t xml:space="preserve"> – </w:t>
+      </w:r>
+      <w:r>
+        <w:rPr>
+          <w:noProof/>
+          <w:lang w:val="en-US"/>
+        </w:rPr>
+        <w:t>i</w:t>
+      </w:r>
+      <w:r>
+        <w:rPr>
+          <w:noProof/>
+          <w:lang w:val="en-US"/>
+        </w:rPr>
+        <w:t xml:space="preserve">f </w:t>
+      </w:r>
+      <w:r>
+        <w:rPr>
+          <w:noProof/>
+          <w:lang w:val="en-US"/>
+        </w:rPr>
+        <w:t>true</w:t>
+      </w:r>
+      <w:r>
+        <w:rPr>
+          <w:noProof/>
+          <w:lang w:val="en-US"/>
+        </w:rPr>
+        <w:t>, forces Hibernate to store data in the second-level cache in a more human-friendly format. Can be useful if you’d like to be able to "browse" the data directly in your cache, but does have a performance impact.</w:t>
+      </w:r>
+    </w:p>
+    <w:p>
+      <w:pPr>
+        <w:numPr>
+          <w:ilvl w:val="0"/>
+          <w:numId w:val="84"/>
+        </w:numPr>
+        <w:tabs>
+          <w:tab w:val="clear" w:pos="720"/>
+          <w:tab w:val="num" w:pos="709"/>
+        </w:tabs>
+        <w:spacing w:before="120"/>
+        <w:ind w:left="1134" w:hanging="567"/>
+        <w:rPr>
+          <w:noProof/>
+          <w:lang w:val="en-US"/>
+        </w:rPr>
+      </w:pPr>
+      <w:r>
+        <w:rPr>
+          <w:b/>
+          <w:noProof/>
+          <w:color w:val="0070C0"/>
+          <w:lang w:val="en-US"/>
+        </w:rPr>
+        <w:t>hibernate.cache.auto_evict_collection_cache</w:t>
+      </w:r>
+      <w:r>
+        <w:rPr>
+          <w:noProof/>
+          <w:lang w:val="en-US"/>
+        </w:rPr>
+        <w:t xml:space="preserve"> – </w:t>
+      </w:r>
+      <w:r>
+        <w:rPr>
+          <w:noProof/>
+          <w:lang w:val="en-US"/>
+        </w:rPr>
+        <w:t>e</w:t>
+      </w:r>
+      <w:r>
+        <w:rPr>
+          <w:noProof/>
+          <w:lang w:val="en-US"/>
+        </w:rPr>
+        <w:t>nables or disables the automatic eviction of a bidirectional association’s collection cache entry when the association is changed just from the owning side. This is disabled by default, as it has a performance impact to track this state. However, if your application does not manage both sides of bidirectional association where the collection side is cached, the alternative is to have stale data in that collection cache.</w:t>
+      </w:r>
+    </w:p>
+    <w:p>
+      <w:pPr>
+        <w:numPr>
+          <w:ilvl w:val="0"/>
+          <w:numId w:val="84"/>
+        </w:numPr>
+        <w:tabs>
+          <w:tab w:val="clear" w:pos="720"/>
+          <w:tab w:val="num" w:pos="709"/>
+        </w:tabs>
+        <w:spacing w:before="120"/>
+        <w:ind w:left="1134" w:hanging="567"/>
+        <w:rPr>
+          <w:noProof/>
+          <w:lang w:val="en-US"/>
+        </w:rPr>
+      </w:pPr>
+      <w:r>
+        <w:rPr>
+          <w:b/>
+          <w:noProof/>
+          <w:color w:val="0070C0"/>
+          <w:lang w:val="en-US"/>
+        </w:rPr>
+        <w:lastRenderedPageBreak/>
+        <w:t>hibernate.cache.use_reference_entries</w:t>
+      </w:r>
+      <w:r>
+        <w:rPr>
+          <w:noProof/>
+          <w:lang w:val="en-US"/>
+        </w:rPr>
+        <w:t xml:space="preserve"> – </w:t>
+      </w:r>
+      <w:r>
+        <w:rPr>
+          <w:noProof/>
+          <w:lang w:val="en-US"/>
+        </w:rPr>
+        <w:t>e</w:t>
+      </w:r>
+      <w:r>
+        <w:rPr>
+          <w:noProof/>
+          <w:lang w:val="en-US"/>
+        </w:rPr>
+        <w:t>nable direct storage of entity references into the second level cache for read-only or immutable entities.</w:t>
+      </w:r>
+    </w:p>
+    <w:p>
+      <w:pPr>
+        <w:numPr>
+          <w:ilvl w:val="0"/>
+          <w:numId w:val="84"/>
+        </w:numPr>
+        <w:tabs>
+          <w:tab w:val="clear" w:pos="720"/>
+          <w:tab w:val="num" w:pos="709"/>
+        </w:tabs>
+        <w:spacing w:before="120"/>
+        <w:ind w:left="1134" w:hanging="567"/>
+        <w:rPr>
+          <w:noProof/>
+          <w:lang w:val="en-US"/>
+        </w:rPr>
+      </w:pPr>
+      <w:r>
+        <w:rPr>
+          <w:b/>
+          <w:noProof/>
+          <w:color w:val="0070C0"/>
+          <w:lang w:val="en-US"/>
+        </w:rPr>
+        <w:t>hibernate.cache.keys_factory</w:t>
+      </w:r>
+      <w:r>
+        <w:rPr>
+          <w:noProof/>
+          <w:lang w:val="en-US"/>
+        </w:rPr>
+        <w:t xml:space="preserve"> – </w:t>
+      </w:r>
+      <w:r>
+        <w:rPr>
+          <w:noProof/>
+          <w:lang w:val="en-US"/>
+        </w:rPr>
+        <w:t>w</w:t>
+      </w:r>
+      <w:r>
+        <w:rPr>
+          <w:noProof/>
+          <w:lang w:val="en-US"/>
+        </w:rPr>
+        <w:t>hen storing entries into the second-level cache as a key-value pair, the identifiers can be wrapped into tuples &lt;entity type, tenant, identifier&gt; to guarantee uniqueness in case that second-level cache stores all entities in single space. These tuples are then used as keys in the cache. When the second-level cache implementation (incl. its configuration) guarantees that different entity types are stored separately and multi-tenancy is not used, you can omit this wrapping to achieve better performance. Currently, this property is only supported when Infinispan is configured as the second-level cache implementation. Valid values are:</w:t>
+      </w:r>
+    </w:p>
+    <w:p>
+      <w:pPr>
+        <w:numPr>
+          <w:ilvl w:val="0"/>
+          <w:numId w:val="85"/>
+        </w:numPr>
+        <w:spacing w:before="100" w:beforeAutospacing="1" w:after="100" w:afterAutospacing="1"/>
+        <w:ind w:left="1440"/>
+        <w:rPr>
+          <w:noProof/>
+          <w:lang w:val="en-US"/>
+        </w:rPr>
+      </w:pPr>
+      <w:r>
+        <w:rPr>
+          <w:noProof/>
+          <w:lang w:val="en-US"/>
+        </w:rPr>
+        <w:t>default</w:t>
+      </w:r>
+      <w:r>
+        <w:rPr>
+          <w:noProof/>
+          <w:lang w:val="en-US"/>
+        </w:rPr>
+        <w:t xml:space="preserve"> (wraps identitifers in the tuple)</w:t>
+      </w:r>
+    </w:p>
+    <w:p>
+      <w:pPr>
+        <w:numPr>
+          <w:ilvl w:val="0"/>
+          <w:numId w:val="85"/>
+        </w:numPr>
+        <w:spacing w:before="100" w:beforeAutospacing="1" w:after="100" w:afterAutospacing="1"/>
+        <w:ind w:left="1440"/>
+        <w:rPr>
+          <w:noProof/>
+          <w:lang w:val="en-US"/>
+        </w:rPr>
+      </w:pPr>
+      <w:r>
+        <w:rPr>
+          <w:noProof/>
+          <w:lang w:val="en-US"/>
+        </w:rPr>
+        <w:t>simple</w:t>
+      </w:r>
+      <w:r>
+        <w:rPr>
+          <w:noProof/>
+          <w:lang w:val="en-US"/>
+        </w:rPr>
+        <w:t xml:space="preserve"> (uses identifiers as keys without any wrapping)</w:t>
+      </w:r>
+    </w:p>
+    <w:p>
+      <w:pPr>
+        <w:numPr>
+          <w:ilvl w:val="0"/>
+          <w:numId w:val="85"/>
+        </w:numPr>
+        <w:spacing w:before="100" w:beforeAutospacing="1" w:after="100" w:afterAutospacing="1"/>
+        <w:ind w:left="1440"/>
+        <w:rPr>
+          <w:noProof/>
+          <w:lang w:val="en-US"/>
+        </w:rPr>
+      </w:pPr>
+      <w:r>
+        <w:rPr>
+          <w:noProof/>
+          <w:lang w:val="en-US"/>
+        </w:rPr>
+        <w:t xml:space="preserve">fully qualified class name that implements </w:t>
+      </w:r>
+      <w:r>
+        <w:rPr>
+          <w:noProof/>
+          <w:lang w:val="en-US"/>
+        </w:rPr>
+        <w:t>org.hibernate.cache.spi.CacheKeysFactory</w:t>
+      </w:r>
+    </w:p>
+    <w:p>
+      <w:pPr>
+        <w:pStyle w:val="Heading1"/>
+        <w:numPr>
+          <w:ilvl w:val="1"/>
+          <w:numId w:val="12"/>
+        </w:numPr>
+        <w:jc w:val="center"/>
+        <w:rPr>
+          <w:noProof/>
+          <w:sz w:val="36"/>
+          <w:szCs w:val="36"/>
+          <w:lang w:val="en-US"/>
+        </w:rPr>
+      </w:pPr>
+      <w:r>
+        <w:rPr>
+          <w:noProof/>
+          <w:sz w:val="36"/>
+          <w:szCs w:val="36"/>
+          <w:lang w:val="en-US"/>
+        </w:rPr>
+        <w:t>Configuring second-level cache mappings</w:t>
+      </w:r>
+    </w:p>
+    <w:p>
+      <w:pPr>
+        <w:spacing w:before="100" w:beforeAutospacing="1" w:after="100" w:afterAutospacing="1"/>
+        <w:rPr>
+          <w:noProof/>
+          <w:lang w:val="en-US"/>
+        </w:rPr>
+      </w:pPr>
+      <w:r>
+        <w:rPr>
+          <w:noProof/>
+          <w:lang w:val="en-US"/>
+        </w:rPr>
+        <w:t xml:space="preserve">By default, entities are not part of the second level cache. However, you can override this by setting the </w:t>
+      </w:r>
+      <w:r>
+        <w:rPr>
+          <w:b/>
+          <w:noProof/>
+          <w:color w:val="0070C0"/>
+          <w:lang w:val="en-US"/>
+        </w:rPr>
+        <w:t>shared-cache-mode</w:t>
+      </w:r>
+      <w:r>
+        <w:rPr>
+          <w:noProof/>
+          <w:lang w:val="en-US"/>
+        </w:rPr>
+        <w:t xml:space="preserve"> element in your </w:t>
+      </w:r>
+      <w:r>
+        <w:rPr>
+          <w:b/>
+          <w:i/>
+          <w:noProof/>
+          <w:lang w:val="en-US"/>
+        </w:rPr>
+        <w:t>persistence.xml</w:t>
+      </w:r>
+      <w:r>
+        <w:rPr>
+          <w:noProof/>
+          <w:lang w:val="en-US"/>
+        </w:rPr>
+        <w:t xml:space="preserve"> file or by using the </w:t>
+      </w:r>
+      <w:r>
+        <w:rPr>
+          <w:b/>
+          <w:i/>
+          <w:noProof/>
+          <w:lang w:val="en-US"/>
+        </w:rPr>
+        <w:t>javax.persistence.sharedCache.mode</w:t>
+      </w:r>
+      <w:r>
+        <w:rPr>
+          <w:noProof/>
+          <w:lang w:val="en-US"/>
+        </w:rPr>
+        <w:t xml:space="preserve"> property in your configuration file:</w:t>
+      </w:r>
+    </w:p>
+    <w:p>
+      <w:pPr>
+        <w:numPr>
+          <w:ilvl w:val="0"/>
+          <w:numId w:val="87"/>
+        </w:numPr>
+        <w:spacing w:after="120"/>
+        <w:ind w:left="714" w:hanging="357"/>
+        <w:rPr>
+          <w:noProof/>
+          <w:lang w:val="en-US"/>
+        </w:rPr>
+      </w:pPr>
+      <w:r>
+        <w:rPr>
+          <w:b/>
+          <w:noProof/>
+          <w:color w:val="0070C0"/>
+          <w:lang w:val="en-US"/>
+        </w:rPr>
+        <w:t>Enable</w:t>
+      </w:r>
+      <w:r>
+        <w:rPr>
+          <w:b/>
+          <w:noProof/>
+          <w:color w:val="0070C0"/>
+          <w:lang w:val="en-US"/>
+        </w:rPr>
+        <w:t>_</w:t>
+      </w:r>
+      <w:r>
+        <w:rPr>
+          <w:b/>
+          <w:noProof/>
+          <w:color w:val="0070C0"/>
+          <w:lang w:val="en-US"/>
+        </w:rPr>
+        <w:t>selective</w:t>
+      </w:r>
+      <w:r>
+        <w:rPr>
+          <w:noProof/>
+          <w:lang w:val="en-US"/>
+        </w:rPr>
+        <w:t xml:space="preserve"> (Default</w:t>
+      </w:r>
+      <w:r>
+        <w:rPr>
+          <w:noProof/>
+          <w:lang w:val="en-US"/>
+        </w:rPr>
+        <w:t>,</w:t>
+      </w:r>
+      <w:r>
+        <w:rPr>
+          <w:noProof/>
+          <w:lang w:val="en-US"/>
+        </w:rPr>
+        <w:t xml:space="preserve"> recommended)</w:t>
+      </w:r>
+      <w:r>
+        <w:rPr>
+          <w:noProof/>
+          <w:lang w:val="en-US"/>
+        </w:rPr>
+        <w:t xml:space="preserve"> </w:t>
+      </w:r>
+      <w:r>
+        <w:rPr>
+          <w:noProof/>
+          <w:lang w:val="en-US"/>
+        </w:rPr>
+        <w:t>–</w:t>
+      </w:r>
+      <w:r>
+        <w:rPr>
+          <w:noProof/>
+          <w:lang w:val="en-US"/>
+        </w:rPr>
+        <w:t xml:space="preserve"> </w:t>
+      </w:r>
+      <w:r>
+        <w:rPr>
+          <w:noProof/>
+          <w:lang w:val="en-US"/>
+        </w:rPr>
+        <w:t>e</w:t>
+      </w:r>
+      <w:r>
+        <w:rPr>
+          <w:noProof/>
+          <w:lang w:val="en-US"/>
+        </w:rPr>
+        <w:t xml:space="preserve">ntities are not cached unless explicitly marked as cacheable (with the </w:t>
+      </w:r>
+      <w:hyperlink r:id="rId76" w:history="1">
+        <w:r>
+          <w:rPr>
+            <w:noProof/>
+            <w:color w:val="0000FF"/>
+            <w:u w:val="single"/>
+            <w:lang w:val="en-US"/>
+          </w:rPr>
+          <w:t>@Cacheable</w:t>
+        </w:r>
+      </w:hyperlink>
+      <w:r>
+        <w:rPr>
+          <w:noProof/>
+          <w:lang w:val="en-US"/>
+        </w:rPr>
+        <w:t xml:space="preserve"> annotation).</w:t>
+      </w:r>
+    </w:p>
+    <w:p>
+      <w:pPr>
+        <w:numPr>
+          <w:ilvl w:val="0"/>
+          <w:numId w:val="87"/>
+        </w:numPr>
+        <w:spacing w:after="120"/>
+        <w:ind w:left="714" w:hanging="357"/>
+        <w:rPr>
+          <w:b/>
+          <w:noProof/>
+          <w:color w:val="0070C0"/>
+          <w:lang w:val="en-US"/>
+        </w:rPr>
+      </w:pPr>
+      <w:r>
+        <w:rPr>
+          <w:b/>
+          <w:noProof/>
+          <w:color w:val="0070C0"/>
+          <w:lang w:val="en-US"/>
+        </w:rPr>
+        <w:t>Disable</w:t>
+      </w:r>
+      <w:r>
+        <w:rPr>
+          <w:b/>
+          <w:noProof/>
+          <w:color w:val="0070C0"/>
+          <w:lang w:val="en-US"/>
+        </w:rPr>
+        <w:t>_</w:t>
+      </w:r>
+      <w:r>
+        <w:rPr>
+          <w:b/>
+          <w:noProof/>
+          <w:color w:val="0070C0"/>
+          <w:lang w:val="en-US"/>
+        </w:rPr>
+        <w:t>selective</w:t>
+      </w:r>
+      <w:r>
+        <w:rPr>
+          <w:b/>
+          <w:noProof/>
+          <w:color w:val="0070C0"/>
+          <w:lang w:val="en-US"/>
+        </w:rPr>
+        <w:t xml:space="preserve"> </w:t>
+      </w:r>
+      <w:r>
+        <w:rPr>
+          <w:noProof/>
+          <w:lang w:val="en-US"/>
+        </w:rPr>
+        <w:t xml:space="preserve">– </w:t>
+      </w:r>
+      <w:r>
+        <w:rPr>
+          <w:noProof/>
+          <w:lang w:val="en-US"/>
+        </w:rPr>
+        <w:t>e</w:t>
+      </w:r>
+      <w:r>
+        <w:rPr>
+          <w:noProof/>
+          <w:lang w:val="en-US"/>
+        </w:rPr>
+        <w:t>ntities are cached unless explicitly marked as non-cacheable.</w:t>
+      </w:r>
+    </w:p>
+    <w:p>
+      <w:pPr>
+        <w:numPr>
+          <w:ilvl w:val="0"/>
+          <w:numId w:val="87"/>
+        </w:numPr>
+        <w:spacing w:after="120"/>
+        <w:ind w:left="714" w:hanging="357"/>
+        <w:rPr>
+          <w:b/>
+          <w:noProof/>
+          <w:color w:val="0070C0"/>
+          <w:lang w:val="en-US"/>
+        </w:rPr>
+      </w:pPr>
+      <w:r>
+        <w:rPr>
+          <w:b/>
+          <w:noProof/>
+          <w:color w:val="0070C0"/>
+          <w:lang w:val="en-US"/>
+        </w:rPr>
+        <w:t>All</w:t>
+      </w:r>
+      <w:r>
+        <w:rPr>
+          <w:b/>
+          <w:noProof/>
+          <w:color w:val="0070C0"/>
+          <w:lang w:val="en-US"/>
+        </w:rPr>
+        <w:t xml:space="preserve"> </w:t>
+      </w:r>
+      <w:r>
+        <w:rPr>
+          <w:noProof/>
+          <w:lang w:val="en-US"/>
+        </w:rPr>
+        <w:t>–</w:t>
+      </w:r>
+      <w:r>
+        <w:rPr>
+          <w:noProof/>
+          <w:lang w:val="en-US"/>
+        </w:rPr>
+        <w:t xml:space="preserve"> </w:t>
+      </w:r>
+      <w:r>
+        <w:rPr>
+          <w:noProof/>
+          <w:lang w:val="en-US"/>
+        </w:rPr>
+        <w:t>e</w:t>
+      </w:r>
+      <w:r>
+        <w:rPr>
+          <w:noProof/>
+          <w:lang w:val="en-US"/>
+        </w:rPr>
+        <w:t>ntities are always cached even if marked as non-cacheable.</w:t>
+      </w:r>
+    </w:p>
+    <w:p>
+      <w:pPr>
+        <w:numPr>
+          <w:ilvl w:val="0"/>
+          <w:numId w:val="87"/>
+        </w:numPr>
+        <w:rPr>
+          <w:noProof/>
+          <w:lang w:val="en-US"/>
+        </w:rPr>
+      </w:pPr>
+      <w:r>
+        <w:rPr>
+          <w:b/>
+          <w:noProof/>
+          <w:color w:val="0070C0"/>
+          <w:lang w:val="en-US"/>
+        </w:rPr>
+        <w:t>N</w:t>
+      </w:r>
+      <w:r>
+        <w:rPr>
+          <w:b/>
+          <w:noProof/>
+          <w:color w:val="0070C0"/>
+          <w:lang w:val="en-US"/>
+        </w:rPr>
+        <w:t>one</w:t>
+      </w:r>
+      <w:r>
+        <w:rPr>
+          <w:noProof/>
+          <w:lang w:val="en-US"/>
+        </w:rPr>
+        <w:t xml:space="preserve"> </w:t>
+      </w:r>
+      <w:r>
+        <w:rPr>
+          <w:noProof/>
+          <w:lang w:val="en-US"/>
+        </w:rPr>
+        <w:t>–</w:t>
+      </w:r>
+      <w:r>
+        <w:rPr>
+          <w:noProof/>
+          <w:lang w:val="en-US"/>
+        </w:rPr>
+        <w:t xml:space="preserve"> </w:t>
+      </w:r>
+      <w:r>
+        <w:rPr>
+          <w:noProof/>
+          <w:lang w:val="en-US"/>
+        </w:rPr>
+        <w:t>n</w:t>
+      </w:r>
+      <w:r>
+        <w:rPr>
+          <w:noProof/>
+          <w:lang w:val="en-US"/>
+        </w:rPr>
+        <w:t>o entity is cached even if marked as cacheable. This option can make sense to disable second-level cache altogether.</w:t>
+      </w:r>
+    </w:p>
+    <w:p>
+      <w:pPr>
+        <w:spacing w:before="100" w:beforeAutospacing="1" w:after="100" w:afterAutospacing="1"/>
+        <w:rPr>
+          <w:noProof/>
+          <w:lang w:val="en-US"/>
+        </w:rPr>
+      </w:pPr>
+      <w:r>
+        <w:rPr>
+          <w:noProof/>
+          <w:lang w:val="en-US"/>
+        </w:rPr>
+        <w:t xml:space="preserve">The </w:t>
+      </w:r>
+      <w:r>
+        <w:rPr>
+          <w:b/>
+          <w:noProof/>
+          <w:color w:val="0070C0"/>
+          <w:lang w:val="en-US"/>
+        </w:rPr>
+        <w:t xml:space="preserve">cache concurrency strategy </w:t>
+      </w:r>
+      <w:r>
+        <w:rPr>
+          <w:noProof/>
+          <w:lang w:val="en-US"/>
+        </w:rPr>
+        <w:t xml:space="preserve">used by default can be set globally via the </w:t>
+      </w:r>
+      <w:r>
+        <w:rPr>
+          <w:b/>
+          <w:noProof/>
+          <w:color w:val="0070C0"/>
+          <w:lang w:val="en-US"/>
+        </w:rPr>
+        <w:t>hibernate.cache.default_cache_concurrency_strategy</w:t>
+      </w:r>
+      <w:r>
+        <w:rPr>
+          <w:noProof/>
+          <w:lang w:val="en-US"/>
+        </w:rPr>
+        <w:t xml:space="preserve"> configuration property:</w:t>
+      </w:r>
+    </w:p>
+    <w:p>
+      <w:pPr>
+        <w:numPr>
+          <w:ilvl w:val="0"/>
+          <w:numId w:val="88"/>
+        </w:numPr>
+        <w:spacing w:after="120"/>
+        <w:ind w:left="714" w:hanging="357"/>
+        <w:rPr>
+          <w:noProof/>
+          <w:lang w:val="en-US"/>
+        </w:rPr>
+      </w:pPr>
+      <w:r>
+        <w:rPr>
+          <w:b/>
+          <w:noProof/>
+          <w:color w:val="0070C0"/>
+          <w:lang w:val="en-US"/>
+        </w:rPr>
+        <w:t>R</w:t>
+      </w:r>
+      <w:r>
+        <w:rPr>
+          <w:b/>
+          <w:noProof/>
+          <w:color w:val="0070C0"/>
+          <w:lang w:val="en-US"/>
+        </w:rPr>
+        <w:t>ead-only</w:t>
+      </w:r>
+      <w:r>
+        <w:rPr>
+          <w:noProof/>
+          <w:lang w:val="en-US"/>
+        </w:rPr>
+        <w:t xml:space="preserve"> –  i</w:t>
+      </w:r>
+      <w:r>
+        <w:rPr>
+          <w:noProof/>
+          <w:lang w:val="en-US"/>
+        </w:rPr>
+        <w:t>f your application needs to read, but not modify, instances of a persistent class, a read-only cache is the best choice. Application can still delete entities and these changes should be reflected in second-level cache so that the cache does not provide stale entities. Implementations may use performance optimizations based on the immutability of entities.</w:t>
+      </w:r>
+    </w:p>
+    <w:p>
+      <w:pPr>
+        <w:numPr>
+          <w:ilvl w:val="0"/>
+          <w:numId w:val="88"/>
+        </w:numPr>
+        <w:spacing w:after="120"/>
+        <w:ind w:left="714" w:hanging="357"/>
+        <w:rPr>
+          <w:noProof/>
+          <w:lang w:val="en-US"/>
+        </w:rPr>
+      </w:pPr>
+      <w:r>
+        <w:rPr>
+          <w:b/>
+          <w:noProof/>
+          <w:color w:val="0070C0"/>
+          <w:lang w:val="en-US"/>
+        </w:rPr>
+        <w:t>R</w:t>
+      </w:r>
+      <w:r>
+        <w:rPr>
+          <w:b/>
+          <w:noProof/>
+          <w:color w:val="0070C0"/>
+          <w:lang w:val="en-US"/>
+        </w:rPr>
+        <w:t>ead-write</w:t>
+      </w:r>
+      <w:r>
+        <w:rPr>
+          <w:noProof/>
+          <w:lang w:val="en-US"/>
+        </w:rPr>
+        <w:t xml:space="preserve"> – i</w:t>
+      </w:r>
+      <w:r>
+        <w:rPr>
+          <w:noProof/>
+          <w:lang w:val="en-US"/>
+        </w:rPr>
+        <w:t>f the application needs to update data, a read-write cache might be appropriate. This strategy provides consistent access to single entity, but not a serializable transaction isolation level; e.g. when TX1 reads looks up an entity and does not find it, TX2 inserts the entity into cache and TX1 looks it up again, the new entity can be read in TX1.</w:t>
+      </w:r>
+    </w:p>
+    <w:p>
+      <w:pPr>
+        <w:numPr>
+          <w:ilvl w:val="0"/>
+          <w:numId w:val="88"/>
+        </w:numPr>
+        <w:spacing w:after="120"/>
+        <w:ind w:left="714" w:hanging="357"/>
+        <w:rPr>
+          <w:noProof/>
+          <w:lang w:val="en-US"/>
+        </w:rPr>
+      </w:pPr>
+      <w:r>
+        <w:rPr>
+          <w:b/>
+          <w:noProof/>
+          <w:color w:val="0070C0"/>
+          <w:lang w:val="en-US"/>
+        </w:rPr>
+        <w:t>N</w:t>
+      </w:r>
+      <w:r>
+        <w:rPr>
+          <w:b/>
+          <w:noProof/>
+          <w:color w:val="0070C0"/>
+          <w:lang w:val="en-US"/>
+        </w:rPr>
+        <w:t>onstrict-read-write</w:t>
+      </w:r>
+      <w:r>
+        <w:rPr>
+          <w:noProof/>
+          <w:lang w:val="en-US"/>
+        </w:rPr>
+        <w:t xml:space="preserve"> – s</w:t>
+      </w:r>
+      <w:r>
+        <w:rPr>
+          <w:noProof/>
+          <w:lang w:val="en-US"/>
+        </w:rPr>
+        <w:t>imilar to read-write strategy but there might be occasional stale reads upon concurrent access to an entity. The choice of this strategy might be appropriate if the application rarely updates the same data simultaneously and strict transaction isolation is not required. Implementations may use performance optimizations that make use of the relaxed consistency guarantee.</w:t>
+      </w:r>
+    </w:p>
+    <w:p>
+      <w:pPr>
+        <w:numPr>
+          <w:ilvl w:val="0"/>
+          <w:numId w:val="88"/>
+        </w:numPr>
+        <w:rPr>
+          <w:noProof/>
+          <w:lang w:val="en-US"/>
+        </w:rPr>
+      </w:pPr>
+      <w:r>
+        <w:rPr>
+          <w:b/>
+          <w:noProof/>
+          <w:color w:val="0070C0"/>
+          <w:lang w:val="en-US"/>
+        </w:rPr>
+        <w:t>Transactional</w:t>
+      </w:r>
+      <w:r>
+        <w:rPr>
+          <w:noProof/>
+          <w:lang w:val="en-US"/>
+        </w:rPr>
+        <w:t xml:space="preserve"> – p</w:t>
+      </w:r>
+      <w:r>
+        <w:rPr>
+          <w:noProof/>
+          <w:lang w:val="en-US"/>
+        </w:rPr>
+        <w:t>rovides serializable transaction isolation level.</w:t>
+      </w:r>
+    </w:p>
+    <w:p>
+      <w:pPr>
+        <w:pStyle w:val="NormalWeb"/>
+        <w:rPr>
+          <w:noProof/>
+          <w:lang w:val="en-US"/>
+        </w:rPr>
+      </w:pPr>
+      <w:r>
+        <w:rPr>
+          <w:noProof/>
+          <w:lang w:val="en-US"/>
+        </w:rPr>
+        <w:t xml:space="preserve">Rather than using a global setting, it is recommended to define the cache concurrency strategy on a per entity basis. Use the </w:t>
+      </w:r>
+      <w:hyperlink r:id="rId77" w:history="1">
+        <w:r>
+          <w:rPr>
+            <w:b/>
+            <w:noProof/>
+            <w:color w:val="0070C0"/>
+            <w:lang w:val="en-US"/>
+          </w:rPr>
+          <w:t>@org.hibernate.annotations.Cache</w:t>
+        </w:r>
+      </w:hyperlink>
+      <w:r>
+        <w:rPr>
+          <w:noProof/>
+          <w:lang w:val="en-US"/>
+        </w:rPr>
+        <w:t xml:space="preserve"> annotation for this purpose. The </w:t>
+      </w:r>
+      <w:r>
+        <w:rPr>
+          <w:b/>
+          <w:noProof/>
+          <w:color w:val="0070C0"/>
+          <w:lang w:val="en-US"/>
+        </w:rPr>
+        <w:t>@Cache</w:t>
+      </w:r>
+      <w:r>
+        <w:rPr>
+          <w:noProof/>
+          <w:lang w:val="en-US"/>
+        </w:rPr>
+        <w:t xml:space="preserve"> annotation define three attributes:</w:t>
+      </w:r>
+    </w:p>
+    <w:p>
+      <w:pPr>
+        <w:numPr>
+          <w:ilvl w:val="0"/>
+          <w:numId w:val="89"/>
+        </w:numPr>
+        <w:spacing w:after="120"/>
+        <w:rPr>
+          <w:noProof/>
+          <w:lang w:val="en-US"/>
+        </w:rPr>
+      </w:pPr>
+      <w:r>
+        <w:rPr>
+          <w:b/>
+          <w:noProof/>
+          <w:color w:val="0070C0"/>
+          <w:lang w:val="en-US"/>
+        </w:rPr>
+        <w:lastRenderedPageBreak/>
+        <w:t>Usage</w:t>
+      </w:r>
+      <w:r>
+        <w:rPr>
+          <w:noProof/>
+          <w:lang w:val="en-US"/>
+        </w:rPr>
+        <w:t xml:space="preserve"> – d</w:t>
+      </w:r>
+      <w:r>
+        <w:rPr>
+          <w:noProof/>
+          <w:lang w:val="en-US"/>
+        </w:rPr>
+        <w:t>efines the CacheConcurrencyStrategy</w:t>
+      </w:r>
+      <w:r>
+        <w:rPr>
+          <w:noProof/>
+          <w:lang w:val="en-US"/>
+        </w:rPr>
+        <w:t>.</w:t>
+      </w:r>
+    </w:p>
+    <w:p>
+      <w:pPr>
+        <w:numPr>
+          <w:ilvl w:val="0"/>
+          <w:numId w:val="89"/>
+        </w:numPr>
+        <w:spacing w:after="120"/>
+        <w:ind w:left="714" w:hanging="357"/>
+        <w:rPr>
+          <w:noProof/>
+          <w:lang w:val="en-US"/>
+        </w:rPr>
+      </w:pPr>
+      <w:r>
+        <w:rPr>
+          <w:b/>
+          <w:noProof/>
+          <w:color w:val="0070C0"/>
+          <w:lang w:val="en-US"/>
+        </w:rPr>
+        <w:t>Region</w:t>
+      </w:r>
+      <w:r>
+        <w:rPr>
+          <w:noProof/>
+          <w:lang w:val="en-US"/>
+        </w:rPr>
+        <w:t xml:space="preserve"> – d</w:t>
+      </w:r>
+      <w:r>
+        <w:rPr>
+          <w:noProof/>
+          <w:lang w:val="en-US"/>
+        </w:rPr>
+        <w:t>efines a cache region where entries will be stored</w:t>
+      </w:r>
+      <w:r>
+        <w:rPr>
+          <w:noProof/>
+          <w:lang w:val="en-US"/>
+        </w:rPr>
+        <w:t>.</w:t>
+      </w:r>
+    </w:p>
+    <w:p>
+      <w:pPr>
+        <w:numPr>
+          <w:ilvl w:val="0"/>
+          <w:numId w:val="89"/>
+        </w:numPr>
+        <w:rPr>
+          <w:noProof/>
+          <w:lang w:val="en-US"/>
+        </w:rPr>
+      </w:pPr>
+      <w:r>
+        <w:rPr>
+          <w:b/>
+          <w:noProof/>
+          <w:color w:val="0070C0"/>
+          <w:lang w:val="en-US"/>
+        </w:rPr>
+        <w:t>Include</w:t>
+      </w:r>
+      <w:r>
+        <w:rPr>
+          <w:noProof/>
+          <w:lang w:val="en-US"/>
+        </w:rPr>
+        <w:t xml:space="preserve"> – i</w:t>
+      </w:r>
+      <w:r>
+        <w:rPr>
+          <w:noProof/>
+          <w:lang w:val="en-US"/>
+        </w:rPr>
+        <w:t xml:space="preserve">f lazy properties should be included in the second level cache. The default value is </w:t>
+      </w:r>
+      <w:r>
+        <w:rPr>
+          <w:b/>
+          <w:i/>
+          <w:noProof/>
+          <w:lang w:val="en-US"/>
+        </w:rPr>
+        <w:t>all</w:t>
+      </w:r>
+      <w:r>
+        <w:rPr>
+          <w:noProof/>
+          <w:lang w:val="en-US"/>
+        </w:rPr>
+        <w:t xml:space="preserve"> so lazy properties are cacheable. The other possible value is </w:t>
+      </w:r>
+      <w:r>
+        <w:rPr>
+          <w:b/>
+          <w:i/>
+          <w:noProof/>
+          <w:lang w:val="en-US"/>
+        </w:rPr>
+        <w:t>non-lazy</w:t>
+      </w:r>
+      <w:r>
+        <w:rPr>
+          <w:noProof/>
+          <w:lang w:val="en-US"/>
+        </w:rPr>
+        <w:t xml:space="preserve"> so lazy properties are not cacheable.</w:t>
+      </w:r>
+    </w:p>
+    <w:p>
+      <w:pPr>
+        <w:pStyle w:val="Heading1"/>
+        <w:numPr>
+          <w:ilvl w:val="1"/>
+          <w:numId w:val="12"/>
+        </w:numPr>
+        <w:jc w:val="center"/>
+        <w:rPr>
+          <w:noProof/>
+          <w:sz w:val="36"/>
+          <w:szCs w:val="36"/>
+          <w:lang w:val="en-US"/>
+        </w:rPr>
+      </w:pPr>
+      <w:r>
+        <w:rPr>
+          <w:noProof/>
+          <w:sz w:val="36"/>
+          <w:szCs w:val="36"/>
+          <w:lang w:val="en-US"/>
+        </w:rPr>
+        <w:t>Entity inheritance and second-level cache mapping</w:t>
+      </w:r>
+    </w:p>
+    <w:p>
+      <w:pPr>
+        <w:pStyle w:val="NormalWeb"/>
+      </w:pPr>
+      <w:r>
+        <w:rPr>
+          <w:lang w:val="en-US"/>
+        </w:rPr>
+        <w:t xml:space="preserve">Traditionally, when using entity inheritance, Hibernate required an entity hierarchy to be either cached entirely or not cached at all. Therefore, if you wanted to cache a subclass belonging to a given entity hierarchy, the JPA @Cacheable and the Hibernate-specific @Cache annotations </w:t>
+      </w:r>
+      <w:r>
+        <w:rPr>
+          <w:b/>
+          <w:lang w:val="en-US"/>
+        </w:rPr>
+        <w:t>would have to be declared at the root-entity level only</w:t>
+      </w:r>
+      <w:r>
+        <w:rPr>
+          <w:lang w:val="en-US"/>
+        </w:rPr>
+        <w:t>.</w:t>
+      </w:r>
+      <w:r>
+        <w:rPr>
+          <w:lang w:val="en-US"/>
+        </w:rPr>
+        <w:t xml:space="preserve"> </w:t>
+      </w:r>
+      <w:r>
+        <w:t>(</w:t>
+      </w:r>
+      <w:r>
+        <w:t xml:space="preserve">Хотя в </w:t>
+      </w:r>
+      <w:r>
+        <w:rPr>
+          <w:lang w:val="en-US"/>
+        </w:rPr>
+        <w:t>JPA</w:t>
+      </w:r>
+      <w:r>
+        <w:t xml:space="preserve"> </w:t>
+      </w:r>
+      <w:r>
+        <w:t xml:space="preserve">по другому, и в подклассе можно переопределить поведение, и с версии </w:t>
+      </w:r>
+      <w:r>
+        <w:t>5.3</w:t>
+      </w:r>
+      <w:r>
+        <w:t xml:space="preserve"> </w:t>
+      </w:r>
+      <w:r>
+        <w:rPr>
+          <w:lang w:val="en-US"/>
+        </w:rPr>
+        <w:t>hibernate</w:t>
+      </w:r>
+      <w:r>
+        <w:t xml:space="preserve"> </w:t>
+      </w:r>
+      <w:r>
+        <w:t xml:space="preserve">поддерживает это, но рекамендуется анотировать только </w:t>
+      </w:r>
+      <w:r>
+        <w:rPr>
+          <w:lang w:val="en-US"/>
+        </w:rPr>
+        <w:t>root</w:t>
+      </w:r>
+      <w:r>
+        <w:t>-</w:t>
+      </w:r>
+      <w:r>
+        <w:rPr>
+          <w:lang w:val="en-US"/>
+        </w:rPr>
+        <w:t>entity</w:t>
+      </w:r>
+      <w:r>
+        <w:t>)</w:t>
+      </w:r>
+      <w:r>
+        <w:t>.</w:t>
+      </w:r>
+    </w:p>
+    <w:p>
+      <w:pPr>
+        <w:pStyle w:val="Heading1"/>
+        <w:numPr>
+          <w:ilvl w:val="1"/>
+          <w:numId w:val="12"/>
+        </w:numPr>
+        <w:jc w:val="center"/>
+        <w:rPr>
+          <w:noProof/>
+          <w:sz w:val="36"/>
+          <w:szCs w:val="36"/>
+          <w:lang w:val="en-US"/>
+        </w:rPr>
+      </w:pPr>
+      <w:r>
+        <w:rPr>
+          <w:noProof/>
+          <w:sz w:val="36"/>
+          <w:szCs w:val="36"/>
+          <w:lang w:val="en-US"/>
+        </w:rPr>
+        <w:t>Entity cache</w:t>
+      </w:r>
+    </w:p>
+    <w:p>
+      <w:pPr>
+        <w:pStyle w:val="Heading1"/>
+        <w:jc w:val="center"/>
+        <w:rPr>
+          <w:noProof/>
+          <w:sz w:val="36"/>
+          <w:szCs w:val="36"/>
+          <w:lang w:val="en-US"/>
+        </w:rPr>
+      </w:pPr>
+    </w:p>
+    <w:p>
+      <w:pPr>
+        <w:pStyle w:val="Heading1"/>
+        <w:numPr>
+          <w:ilvl w:val="1"/>
+          <w:numId w:val="12"/>
+        </w:numPr>
+        <w:jc w:val="center"/>
+        <w:rPr>
+          <w:noProof/>
+          <w:sz w:val="36"/>
+          <w:szCs w:val="36"/>
+          <w:lang w:val="en-US"/>
+        </w:rPr>
+      </w:pPr>
+      <w:r>
+        <w:rPr>
+          <w:noProof/>
+          <w:sz w:val="36"/>
+          <w:szCs w:val="36"/>
+          <w:lang w:val="en-US"/>
+        </w:rPr>
+        <w:t>Collection cache</w:t>
+      </w:r>
+    </w:p>
+    <w:p>
+      <w:pPr>
+        <w:pStyle w:val="Heading1"/>
+        <w:ind w:left="792" w:firstLine="0"/>
+        <w:rPr>
+          <w:noProof/>
+          <w:sz w:val="36"/>
+          <w:szCs w:val="36"/>
+          <w:lang w:val="en-US"/>
+        </w:rPr>
+      </w:pPr>
+    </w:p>
+    <w:p>
+      <w:pPr>
+        <w:pStyle w:val="Heading1"/>
+        <w:numPr>
+          <w:ilvl w:val="0"/>
+          <w:numId w:val="12"/>
+        </w:numPr>
+        <w:jc w:val="center"/>
+        <w:rPr>
+          <w:noProof/>
+          <w:sz w:val="36"/>
+          <w:szCs w:val="36"/>
+          <w:lang w:val="en-US"/>
+        </w:rPr>
+      </w:pPr>
+      <w:r>
+        <w:rPr>
+          <w:noProof/>
+          <w:sz w:val="36"/>
+          <w:szCs w:val="36"/>
         </w:rPr>
         <w:t>ССЫЛКИ</w:t>
       </w:r>
@@ -48205,6 +50217,7 @@
         <w:ind w:left="567" w:hanging="283"/>
         <w:rPr>
           <w:noProof/>
+          <w:lang w:val="en-US"/>
         </w:rPr>
       </w:pPr>
       <w:r>
@@ -48216,6 +50229,7 @@
       <w:r>
         <w:rPr>
           <w:noProof/>
+          <w:lang w:val="en-US"/>
         </w:rPr>
         <w:t xml:space="preserve"> </w:t>
       </w:r>
@@ -48228,6 +50242,7 @@
       <w:r>
         <w:rPr>
           <w:noProof/>
+          <w:lang w:val="en-US"/>
         </w:rPr>
         <w:t xml:space="preserve"> </w:t>
       </w:r>
@@ -48240,10 +50255,11 @@
       <w:r>
         <w:rPr>
           <w:noProof/>
+          <w:lang w:val="en-US"/>
         </w:rPr>
         <w:t xml:space="preserve">! – </w:t>
       </w:r>
-      <w:hyperlink r:id="rId72" w:history="1">
+      <w:hyperlink r:id="rId78" w:history="1">
         <w:r>
           <w:rPr>
             <w:rStyle w:val="Hyperlink"/>
@@ -48256,6 +50272,7 @@
           <w:rPr>
             <w:rStyle w:val="Hyperlink"/>
             <w:noProof/>
+            <w:lang w:val="en-US"/>
           </w:rPr>
           <w:t>://</w:t>
         </w:r>
@@ -48271,6 +50288,7 @@
           <w:rPr>
             <w:rStyle w:val="Hyperlink"/>
             <w:noProof/>
+            <w:lang w:val="en-US"/>
           </w:rPr>
           <w:t>.</w:t>
         </w:r>
@@ -48286,6 +50304,7 @@
           <w:rPr>
             <w:rStyle w:val="Hyperlink"/>
             <w:noProof/>
+            <w:lang w:val="en-US"/>
           </w:rPr>
           <w:t>/</w:t>
         </w:r>
@@ -48301,6 +50320,7 @@
           <w:rPr>
             <w:rStyle w:val="Hyperlink"/>
             <w:noProof/>
+            <w:lang w:val="en-US"/>
           </w:rPr>
           <w:t>/</w:t>
         </w:r>
@@ -48316,6 +50336,7 @@
           <w:rPr>
             <w:rStyle w:val="Hyperlink"/>
             <w:noProof/>
+            <w:lang w:val="en-US"/>
           </w:rPr>
           <w:t>/265061/</w:t>
         </w:r>
@@ -48345,7 +50366,7 @@
         </w:rPr>
         <w:t xml:space="preserve">Differencebetween first level and second level cache in Hibernate. - </w:t>
       </w:r>
-      <w:hyperlink r:id="rId73" w:history="1">
+      <w:hyperlink r:id="rId79" w:history="1">
         <w:r>
           <w:rPr>
             <w:rStyle w:val="Hyperlink"/>
@@ -48374,10 +50395,9 @@
         <w:rPr>
           <w:lang w:val="en-US"/>
         </w:rPr>
-        <w:lastRenderedPageBreak/>
         <w:t xml:space="preserve">Cool man’s tutorial - </w:t>
       </w:r>
-      <w:hyperlink r:id="rId74" w:history="1">
+      <w:hyperlink r:id="rId80" w:history="1">
         <w:r>
           <w:rPr>
             <w:rStyle w:val="Hyperlink"/>
@@ -48402,7 +50422,7 @@
           <w:lang w:val="en-US"/>
         </w:rPr>
       </w:pPr>
-      <w:hyperlink r:id="rId75" w:tooltip="@NaturalId – A good way to persist natural IDs with Hibernate?" w:history="1">
+      <w:hyperlink r:id="rId81" w:tooltip="@NaturalId – A good way to persist natural IDs with Hibernate?" w:history="1">
         <w:r>
           <w:rPr>
             <w:rStyle w:val="Hyperlink"/>
@@ -48418,7 +50438,7 @@
         </w:rPr>
         <w:t xml:space="preserve"> - </w:t>
       </w:r>
-      <w:hyperlink r:id="rId76" w:history="1">
+      <w:hyperlink r:id="rId82" w:history="1">
         <w:r>
           <w:rPr>
             <w:rStyle w:val="Hyperlink"/>
@@ -48449,7 +50469,7 @@
         </w:rPr>
         <w:t xml:space="preserve">Oracle docs (Developers Guide for JPA/JDO) - </w:t>
       </w:r>
-      <w:hyperlink r:id="rId77" w:history="1">
+      <w:hyperlink r:id="rId83" w:history="1">
         <w:r>
           <w:rPr>
             <w:rStyle w:val="Hyperlink"/>
@@ -48486,7 +50506,7 @@
         </w:rPr>
         <w:t xml:space="preserve">Cashing - </w:t>
       </w:r>
-      <w:hyperlink r:id="rId78" w:history="1">
+      <w:hyperlink r:id="rId84" w:history="1">
         <w:r>
           <w:rPr>
             <w:rStyle w:val="Hyperlink"/>
@@ -48525,7 +50545,7 @@
         </w:rPr>
         <w:t xml:space="preserve"> - </w:t>
       </w:r>
-      <w:hyperlink r:id="rId79" w:history="1">
+      <w:hyperlink r:id="rId85" w:history="1">
         <w:r>
           <w:rPr>
             <w:rStyle w:val="Hyperlink"/>
@@ -48724,7 +50744,7 @@
           <w:lang w:val="en-US"/>
         </w:rPr>
       </w:pPr>
-      <w:hyperlink r:id="rId80" w:history="1">
+      <w:hyperlink r:id="rId86" w:history="1">
         <w:r>
           <w:rPr>
             <w:rStyle w:val="Hyperlink"/>
@@ -48749,7 +50769,7 @@
           <w:lang w:val="en-US"/>
         </w:rPr>
       </w:pPr>
-      <w:hyperlink r:id="rId81" w:history="1">
+      <w:hyperlink r:id="rId87" w:history="1">
         <w:r>
           <w:rPr>
             <w:rStyle w:val="Hyperlink"/>
@@ -48820,7 +50840,7 @@
           <w:lang w:val="en-US"/>
         </w:rPr>
       </w:pPr>
-      <w:hyperlink r:id="rId82" w:history="1">
+      <w:hyperlink r:id="rId88" w:history="1">
         <w:r>
           <w:rPr>
             <w:rStyle w:val="Hyperlink"/>
@@ -48837,7 +50857,7 @@
           <w:lang w:val="en-US"/>
         </w:rPr>
       </w:pPr>
-      <w:hyperlink r:id="rId83" w:history="1">
+      <w:hyperlink r:id="rId89" w:history="1">
         <w:r>
           <w:rPr>
             <w:rStyle w:val="Hyperlink"/>
@@ -52261,6 +54281,209 @@
     </w:lvl>
   </w:abstractNum>
   <w:abstractNum w:abstractNumId="29">
+    <w:nsid w:val="26693AF9"/>
+    <w:multiLevelType w:val="hybridMultilevel"/>
+    <w:tmpl w:val="DF9CF014"/>
+    <w:lvl w:ilvl="0" w:tplc="2C5AE8A6">
+      <w:start w:val="1"/>
+      <w:numFmt w:val="decimal"/>
+      <w:lvlText w:val="%1."/>
+      <w:lvlJc w:val="left"/>
+      <w:pPr>
+        <w:ind w:left="720" w:hanging="360"/>
+      </w:pPr>
+      <w:rPr>
+        <w:b w:val="0"/>
+        <w:color w:val="auto"/>
+      </w:rPr>
+    </w:lvl>
+    <w:lvl w:ilvl="1" w:tplc="04190019" w:tentative="1">
+      <w:start w:val="1"/>
+      <w:numFmt w:val="lowerLetter"/>
+      <w:lvlText w:val="%2."/>
+      <w:lvlJc w:val="left"/>
+      <w:pPr>
+        <w:ind w:left="1440" w:hanging="360"/>
+      </w:pPr>
+    </w:lvl>
+    <w:lvl w:ilvl="2" w:tplc="0419001B" w:tentative="1">
+      <w:start w:val="1"/>
+      <w:numFmt w:val="lowerRoman"/>
+      <w:lvlText w:val="%3."/>
+      <w:lvlJc w:val="right"/>
+      <w:pPr>
+        <w:ind w:left="2160" w:hanging="180"/>
+      </w:pPr>
+    </w:lvl>
+    <w:lvl w:ilvl="3" w:tplc="0419000F" w:tentative="1">
+      <w:start w:val="1"/>
+      <w:numFmt w:val="decimal"/>
+      <w:lvlText w:val="%4."/>
+      <w:lvlJc w:val="left"/>
+      <w:pPr>
+        <w:ind w:left="2880" w:hanging="360"/>
+      </w:pPr>
+    </w:lvl>
+    <w:lvl w:ilvl="4" w:tplc="04190019" w:tentative="1">
+      <w:start w:val="1"/>
+      <w:numFmt w:val="lowerLetter"/>
+      <w:lvlText w:val="%5."/>
+      <w:lvlJc w:val="left"/>
+      <w:pPr>
+        <w:ind w:left="3600" w:hanging="360"/>
+      </w:pPr>
+    </w:lvl>
+    <w:lvl w:ilvl="5" w:tplc="0419001B" w:tentative="1">
+      <w:start w:val="1"/>
+      <w:numFmt w:val="lowerRoman"/>
+      <w:lvlText w:val="%6."/>
+      <w:lvlJc w:val="right"/>
+      <w:pPr>
+        <w:ind w:left="4320" w:hanging="180"/>
+      </w:pPr>
+    </w:lvl>
+    <w:lvl w:ilvl="6" w:tplc="0419000F" w:tentative="1">
+      <w:start w:val="1"/>
+      <w:numFmt w:val="decimal"/>
+      <w:lvlText w:val="%7."/>
+      <w:lvlJc w:val="left"/>
+      <w:pPr>
+        <w:ind w:left="5040" w:hanging="360"/>
+      </w:pPr>
+    </w:lvl>
+    <w:lvl w:ilvl="7" w:tplc="04190019" w:tentative="1">
+      <w:start w:val="1"/>
+      <w:numFmt w:val="lowerLetter"/>
+      <w:lvlText w:val="%8."/>
+      <w:lvlJc w:val="left"/>
+      <w:pPr>
+        <w:ind w:left="5760" w:hanging="360"/>
+      </w:pPr>
+    </w:lvl>
+    <w:lvl w:ilvl="8" w:tplc="0419001B" w:tentative="1">
+      <w:start w:val="1"/>
+      <w:numFmt w:val="lowerRoman"/>
+      <w:lvlText w:val="%9."/>
+      <w:lvlJc w:val="right"/>
+      <w:pPr>
+        <w:ind w:left="6480" w:hanging="180"/>
+      </w:pPr>
+    </w:lvl>
+  </w:abstractNum>
+  <w:abstractNum w:abstractNumId="30">
+    <w:nsid w:val="27CF6151"/>
+    <w:multiLevelType w:val="hybridMultilevel"/>
+    <w:tmpl w:val="0BBEE252"/>
+    <w:lvl w:ilvl="0" w:tplc="04190001">
+      <w:start w:val="1"/>
+      <w:numFmt w:val="bullet"/>
+      <w:lvlText w:val=""/>
+      <w:lvlJc w:val="left"/>
+      <w:pPr>
+        <w:ind w:left="720" w:hanging="360"/>
+      </w:pPr>
+      <w:rPr>
+        <w:rFonts w:ascii="Symbol" w:hAnsi="Symbol" w:hint="default"/>
+      </w:rPr>
+    </w:lvl>
+    <w:lvl w:ilvl="1" w:tplc="04190003" w:tentative="1">
+      <w:start w:val="1"/>
+      <w:numFmt w:val="bullet"/>
+      <w:lvlText w:val="o"/>
+      <w:lvlJc w:val="left"/>
+      <w:pPr>
+        <w:ind w:left="1440" w:hanging="360"/>
+      </w:pPr>
+      <w:rPr>
+        <w:rFonts w:ascii="Courier New" w:hAnsi="Courier New" w:cs="Courier New" w:hint="default"/>
+      </w:rPr>
+    </w:lvl>
+    <w:lvl w:ilvl="2" w:tplc="04190005" w:tentative="1">
+      <w:start w:val="1"/>
+      <w:numFmt w:val="bullet"/>
+      <w:lvlText w:val=""/>
+      <w:lvlJc w:val="left"/>
+      <w:pPr>
+        <w:ind w:left="2160" w:hanging="360"/>
+      </w:pPr>
+      <w:rPr>
+        <w:rFonts w:ascii="Wingdings" w:hAnsi="Wingdings" w:hint="default"/>
+      </w:rPr>
+    </w:lvl>
+    <w:lvl w:ilvl="3" w:tplc="04190001" w:tentative="1">
+      <w:start w:val="1"/>
+      <w:numFmt w:val="bullet"/>
+      <w:lvlText w:val=""/>
+      <w:lvlJc w:val="left"/>
+      <w:pPr>
+        <w:ind w:left="2880" w:hanging="360"/>
+      </w:pPr>
+      <w:rPr>
+        <w:rFonts w:ascii="Symbol" w:hAnsi="Symbol" w:hint="default"/>
+      </w:rPr>
+    </w:lvl>
+    <w:lvl w:ilvl="4" w:tplc="04190003" w:tentative="1">
+      <w:start w:val="1"/>
+      <w:numFmt w:val="bullet"/>
+      <w:lvlText w:val="o"/>
+      <w:lvlJc w:val="left"/>
+      <w:pPr>
+        <w:ind w:left="3600" w:hanging="360"/>
+      </w:pPr>
+      <w:rPr>
+        <w:rFonts w:ascii="Courier New" w:hAnsi="Courier New" w:cs="Courier New" w:hint="default"/>
+      </w:rPr>
+    </w:lvl>
+    <w:lvl w:ilvl="5" w:tplc="04190005" w:tentative="1">
+      <w:start w:val="1"/>
+      <w:numFmt w:val="bullet"/>
+      <w:lvlText w:val=""/>
+      <w:lvlJc w:val="left"/>
+      <w:pPr>
+        <w:ind w:left="4320" w:hanging="360"/>
+      </w:pPr>
+      <w:rPr>
+        <w:rFonts w:ascii="Wingdings" w:hAnsi="Wingdings" w:hint="default"/>
+      </w:rPr>
+    </w:lvl>
+    <w:lvl w:ilvl="6" w:tplc="04190001" w:tentative="1">
+      <w:start w:val="1"/>
+      <w:numFmt w:val="bullet"/>
+      <w:lvlText w:val=""/>
+      <w:lvlJc w:val="left"/>
+      <w:pPr>
+        <w:ind w:left="5040" w:hanging="360"/>
+      </w:pPr>
+      <w:rPr>
+        <w:rFonts w:ascii="Symbol" w:hAnsi="Symbol" w:hint="default"/>
+      </w:rPr>
+    </w:lvl>
+    <w:lvl w:ilvl="7" w:tplc="04190003" w:tentative="1">
+      <w:start w:val="1"/>
+      <w:numFmt w:val="bullet"/>
+      <w:lvlText w:val="o"/>
+      <w:lvlJc w:val="left"/>
+      <w:pPr>
+        <w:ind w:left="5760" w:hanging="360"/>
+      </w:pPr>
+      <w:rPr>
+        <w:rFonts w:ascii="Courier New" w:hAnsi="Courier New" w:cs="Courier New" w:hint="default"/>
+      </w:rPr>
+    </w:lvl>
+    <w:lvl w:ilvl="8" w:tplc="04190005" w:tentative="1">
+      <w:start w:val="1"/>
+      <w:numFmt w:val="bullet"/>
+      <w:lvlText w:val=""/>
+      <w:lvlJc w:val="left"/>
+      <w:pPr>
+        <w:ind w:left="6480" w:hanging="360"/>
+      </w:pPr>
+      <w:rPr>
+        <w:rFonts w:ascii="Wingdings" w:hAnsi="Wingdings" w:hint="default"/>
+      </w:rPr>
+    </w:lvl>
+  </w:abstractNum>
+  <w:abstractNum w:abstractNumId="31">
     <w:nsid w:val="281C026B"/>
     <w:multiLevelType w:val="hybridMultilevel"/>
     <w:tmpl w:val="EE8E6366"/>
@@ -52373,7 +54596,7 @@
       </w:rPr>
     </w:lvl>
   </w:abstractNum>
-  <w:abstractNum w:abstractNumId="30">
+  <w:abstractNum w:abstractNumId="32">
     <w:nsid w:val="28D95058"/>
     <w:multiLevelType w:val="multilevel"/>
     <w:tmpl w:val="F4F60AEC"/>
@@ -52486,7 +54709,7 @@
       </w:pPr>
     </w:lvl>
   </w:abstractNum>
-  <w:abstractNum w:abstractNumId="31">
+  <w:abstractNum w:abstractNumId="33">
     <w:nsid w:val="29BC52BB"/>
     <w:multiLevelType w:val="hybridMultilevel"/>
     <w:tmpl w:val="1132265A"/>
@@ -52599,7 +54822,7 @@
       </w:rPr>
     </w:lvl>
   </w:abstractNum>
-  <w:abstractNum w:abstractNumId="32">
+  <w:abstractNum w:abstractNumId="34">
     <w:nsid w:val="29F02119"/>
     <w:multiLevelType w:val="hybridMultilevel"/>
     <w:tmpl w:val="D1740E82"/>
@@ -52712,7 +54935,7 @@
       </w:rPr>
     </w:lvl>
   </w:abstractNum>
-  <w:abstractNum w:abstractNumId="33">
+  <w:abstractNum w:abstractNumId="35">
     <w:nsid w:val="2C5B4CFF"/>
     <w:multiLevelType w:val="hybridMultilevel"/>
     <w:tmpl w:val="361E8D3C"/>
@@ -52825,7 +55048,7 @@
       </w:rPr>
     </w:lvl>
   </w:abstractNum>
-  <w:abstractNum w:abstractNumId="34">
+  <w:abstractNum w:abstractNumId="36">
     <w:nsid w:val="2E5F201B"/>
     <w:multiLevelType w:val="hybridMultilevel"/>
     <w:tmpl w:val="D1740E82"/>
@@ -52938,7 +55161,7 @@
       </w:rPr>
     </w:lvl>
   </w:abstractNum>
-  <w:abstractNum w:abstractNumId="35">
+  <w:abstractNum w:abstractNumId="37">
     <w:nsid w:val="2F227718"/>
     <w:multiLevelType w:val="hybridMultilevel"/>
     <w:tmpl w:val="05EC69EC"/>
@@ -53052,7 +55275,7 @@
       </w:rPr>
     </w:lvl>
   </w:abstractNum>
-  <w:abstractNum w:abstractNumId="36">
+  <w:abstractNum w:abstractNumId="38">
     <w:nsid w:val="305F5C20"/>
     <w:multiLevelType w:val="hybridMultilevel"/>
     <w:tmpl w:val="079C2C5E"/>
@@ -53165,7 +55388,156 @@
       </w:rPr>
     </w:lvl>
   </w:abstractNum>
-  <w:abstractNum w:abstractNumId="37">
+  <w:abstractNum w:abstractNumId="39">
+    <w:nsid w:val="33770AA6"/>
+    <w:multiLevelType w:val="multilevel"/>
+    <w:tmpl w:val="705CD96C"/>
+    <w:lvl w:ilvl="0">
+      <w:start w:val="1"/>
+      <w:numFmt w:val="bullet"/>
+      <w:lvlText w:val=""/>
+      <w:lvlJc w:val="left"/>
+      <w:pPr>
+        <w:tabs>
+          <w:tab w:val="num" w:pos="720"/>
+        </w:tabs>
+        <w:ind w:left="720" w:hanging="360"/>
+      </w:pPr>
+      <w:rPr>
+        <w:rFonts w:ascii="Symbol" w:hAnsi="Symbol" w:hint="default"/>
+        <w:sz w:val="20"/>
+      </w:rPr>
+    </w:lvl>
+    <w:lvl w:ilvl="1" w:tentative="1">
+      <w:start w:val="1"/>
+      <w:numFmt w:val="bullet"/>
+      <w:lvlText w:val="o"/>
+      <w:lvlJc w:val="left"/>
+      <w:pPr>
+        <w:tabs>
+          <w:tab w:val="num" w:pos="1440"/>
+        </w:tabs>
+        <w:ind w:left="1440" w:hanging="360"/>
+      </w:pPr>
+      <w:rPr>
+        <w:rFonts w:ascii="Courier New" w:hAnsi="Courier New" w:hint="default"/>
+        <w:sz w:val="20"/>
+      </w:rPr>
+    </w:lvl>
+    <w:lvl w:ilvl="2" w:tentative="1">
+      <w:start w:val="1"/>
+      <w:numFmt w:val="bullet"/>
+      <w:lvlText w:val=""/>
+      <w:lvlJc w:val="left"/>
+      <w:pPr>
+        <w:tabs>
+          <w:tab w:val="num" w:pos="2160"/>
+        </w:tabs>
+        <w:ind w:left="2160" w:hanging="360"/>
+      </w:pPr>
+      <w:rPr>
+        <w:rFonts w:ascii="Wingdings" w:hAnsi="Wingdings" w:hint="default"/>
+        <w:sz w:val="20"/>
+      </w:rPr>
+    </w:lvl>
+    <w:lvl w:ilvl="3" w:tentative="1">
+      <w:start w:val="1"/>
+      <w:numFmt w:val="bullet"/>
+      <w:lvlText w:val=""/>
+      <w:lvlJc w:val="left"/>
+      <w:pPr>
+        <w:tabs>
+          <w:tab w:val="num" w:pos="2880"/>
+        </w:tabs>
+        <w:ind w:left="2880" w:hanging="360"/>
+      </w:pPr>
+      <w:rPr>
+        <w:rFonts w:ascii="Wingdings" w:hAnsi="Wingdings" w:hint="default"/>
+        <w:sz w:val="20"/>
+      </w:rPr>
+    </w:lvl>
+    <w:lvl w:ilvl="4" w:tentative="1">
+      <w:start w:val="1"/>
+      <w:numFmt w:val="bullet"/>
+      <w:lvlText w:val=""/>
+      <w:lvlJc w:val="left"/>
+      <w:pPr>
+        <w:tabs>
+          <w:tab w:val="num" w:pos="3600"/>
+        </w:tabs>
+        <w:ind w:left="3600" w:hanging="360"/>
+      </w:pPr>
+      <w:rPr>
+        <w:rFonts w:ascii="Wingdings" w:hAnsi="Wingdings" w:hint="default"/>
+        <w:sz w:val="20"/>
+      </w:rPr>
+    </w:lvl>
+    <w:lvl w:ilvl="5" w:tentative="1">
+      <w:start w:val="1"/>
+      <w:numFmt w:val="bullet"/>
+      <w:lvlText w:val=""/>
+      <w:lvlJc w:val="left"/>
+      <w:pPr>
+        <w:tabs>
+          <w:tab w:val="num" w:pos="4320"/>
+        </w:tabs>
+        <w:ind w:left="4320" w:hanging="360"/>
+      </w:pPr>
+      <w:rPr>
+        <w:rFonts w:ascii="Wingdings" w:hAnsi="Wingdings" w:hint="default"/>
+        <w:sz w:val="20"/>
+      </w:rPr>
+    </w:lvl>
+    <w:lvl w:ilvl="6" w:tentative="1">
+      <w:start w:val="1"/>
+      <w:numFmt w:val="bullet"/>
+      <w:lvlText w:val=""/>
+      <w:lvlJc w:val="left"/>
+      <w:pPr>
+        <w:tabs>
+          <w:tab w:val="num" w:pos="5040"/>
+        </w:tabs>
+        <w:ind w:left="5040" w:hanging="360"/>
+      </w:pPr>
+      <w:rPr>
+        <w:rFonts w:ascii="Wingdings" w:hAnsi="Wingdings" w:hint="default"/>
+        <w:sz w:val="20"/>
+      </w:rPr>
+    </w:lvl>
+    <w:lvl w:ilvl="7" w:tentative="1">
+      <w:start w:val="1"/>
+      <w:numFmt w:val="bullet"/>
+      <w:lvlText w:val=""/>
+      <w:lvlJc w:val="left"/>
+      <w:pPr>
+        <w:tabs>
+          <w:tab w:val="num" w:pos="5760"/>
+        </w:tabs>
+        <w:ind w:left="5760" w:hanging="360"/>
+      </w:pPr>
+      <w:rPr>
+        <w:rFonts w:ascii="Wingdings" w:hAnsi="Wingdings" w:hint="default"/>
+        <w:sz w:val="20"/>
+      </w:rPr>
+    </w:lvl>
+    <w:lvl w:ilvl="8" w:tentative="1">
+      <w:start w:val="1"/>
+      <w:numFmt w:val="bullet"/>
+      <w:lvlText w:val=""/>
+      <w:lvlJc w:val="left"/>
+      <w:pPr>
+        <w:tabs>
+          <w:tab w:val="num" w:pos="6480"/>
+        </w:tabs>
+        <w:ind w:left="6480" w:hanging="360"/>
+      </w:pPr>
+      <w:rPr>
+        <w:rFonts w:ascii="Wingdings" w:hAnsi="Wingdings" w:hint="default"/>
+        <w:sz w:val="20"/>
+      </w:rPr>
+    </w:lvl>
+  </w:abstractNum>
+  <w:abstractNum w:abstractNumId="40">
     <w:nsid w:val="33C67FBA"/>
     <w:multiLevelType w:val="hybridMultilevel"/>
     <w:tmpl w:val="B2387ED4"/>
@@ -53251,7 +55623,7 @@
       </w:pPr>
     </w:lvl>
   </w:abstractNum>
-  <w:abstractNum w:abstractNumId="38">
+  <w:abstractNum w:abstractNumId="41">
     <w:nsid w:val="3494587E"/>
     <w:multiLevelType w:val="multilevel"/>
     <w:tmpl w:val="6596A280"/>
@@ -53400,7 +55772,156 @@
       </w:rPr>
     </w:lvl>
   </w:abstractNum>
-  <w:abstractNum w:abstractNumId="39">
+  <w:abstractNum w:abstractNumId="42">
+    <w:nsid w:val="376147EB"/>
+    <w:multiLevelType w:val="multilevel"/>
+    <w:tmpl w:val="79E831E4"/>
+    <w:lvl w:ilvl="0">
+      <w:start w:val="1"/>
+      <w:numFmt w:val="bullet"/>
+      <w:lvlText w:val=""/>
+      <w:lvlJc w:val="left"/>
+      <w:pPr>
+        <w:tabs>
+          <w:tab w:val="num" w:pos="720"/>
+        </w:tabs>
+        <w:ind w:left="720" w:hanging="360"/>
+      </w:pPr>
+      <w:rPr>
+        <w:rFonts w:ascii="Symbol" w:hAnsi="Symbol" w:hint="default"/>
+        <w:sz w:val="20"/>
+      </w:rPr>
+    </w:lvl>
+    <w:lvl w:ilvl="1" w:tentative="1">
+      <w:start w:val="1"/>
+      <w:numFmt w:val="bullet"/>
+      <w:lvlText w:val="o"/>
+      <w:lvlJc w:val="left"/>
+      <w:pPr>
+        <w:tabs>
+          <w:tab w:val="num" w:pos="1440"/>
+        </w:tabs>
+        <w:ind w:left="1440" w:hanging="360"/>
+      </w:pPr>
+      <w:rPr>
+        <w:rFonts w:ascii="Courier New" w:hAnsi="Courier New" w:hint="default"/>
+        <w:sz w:val="20"/>
+      </w:rPr>
+    </w:lvl>
+    <w:lvl w:ilvl="2" w:tentative="1">
+      <w:start w:val="1"/>
+      <w:numFmt w:val="bullet"/>
+      <w:lvlText w:val=""/>
+      <w:lvlJc w:val="left"/>
+      <w:pPr>
+        <w:tabs>
+          <w:tab w:val="num" w:pos="2160"/>
+        </w:tabs>
+        <w:ind w:left="2160" w:hanging="360"/>
+      </w:pPr>
+      <w:rPr>
+        <w:rFonts w:ascii="Wingdings" w:hAnsi="Wingdings" w:hint="default"/>
+        <w:sz w:val="20"/>
+      </w:rPr>
+    </w:lvl>
+    <w:lvl w:ilvl="3" w:tentative="1">
+      <w:start w:val="1"/>
+      <w:numFmt w:val="bullet"/>
+      <w:lvlText w:val=""/>
+      <w:lvlJc w:val="left"/>
+      <w:pPr>
+        <w:tabs>
+          <w:tab w:val="num" w:pos="2880"/>
+        </w:tabs>
+        <w:ind w:left="2880" w:hanging="360"/>
+      </w:pPr>
+      <w:rPr>
+        <w:rFonts w:ascii="Wingdings" w:hAnsi="Wingdings" w:hint="default"/>
+        <w:sz w:val="20"/>
+      </w:rPr>
+    </w:lvl>
+    <w:lvl w:ilvl="4" w:tentative="1">
+      <w:start w:val="1"/>
+      <w:numFmt w:val="bullet"/>
+      <w:lvlText w:val=""/>
+      <w:lvlJc w:val="left"/>
+      <w:pPr>
+        <w:tabs>
+          <w:tab w:val="num" w:pos="3600"/>
+        </w:tabs>
+        <w:ind w:left="3600" w:hanging="360"/>
+      </w:pPr>
+      <w:rPr>
+        <w:rFonts w:ascii="Wingdings" w:hAnsi="Wingdings" w:hint="default"/>
+        <w:sz w:val="20"/>
+      </w:rPr>
+    </w:lvl>
+    <w:lvl w:ilvl="5" w:tentative="1">
+      <w:start w:val="1"/>
+      <w:numFmt w:val="bullet"/>
+      <w:lvlText w:val=""/>
+      <w:lvlJc w:val="left"/>
+      <w:pPr>
+        <w:tabs>
+          <w:tab w:val="num" w:pos="4320"/>
+        </w:tabs>
+        <w:ind w:left="4320" w:hanging="360"/>
+      </w:pPr>
+      <w:rPr>
+        <w:rFonts w:ascii="Wingdings" w:hAnsi="Wingdings" w:hint="default"/>
+        <w:sz w:val="20"/>
+      </w:rPr>
+    </w:lvl>
+    <w:lvl w:ilvl="6" w:tentative="1">
+      <w:start w:val="1"/>
+      <w:numFmt w:val="bullet"/>
+      <w:lvlText w:val=""/>
+      <w:lvlJc w:val="left"/>
+      <w:pPr>
+        <w:tabs>
+          <w:tab w:val="num" w:pos="5040"/>
+        </w:tabs>
+        <w:ind w:left="5040" w:hanging="360"/>
+      </w:pPr>
+      <w:rPr>
+        <w:rFonts w:ascii="Wingdings" w:hAnsi="Wingdings" w:hint="default"/>
+        <w:sz w:val="20"/>
+      </w:rPr>
+    </w:lvl>
+    <w:lvl w:ilvl="7" w:tentative="1">
+      <w:start w:val="1"/>
+      <w:numFmt w:val="bullet"/>
+      <w:lvlText w:val=""/>
+      <w:lvlJc w:val="left"/>
+      <w:pPr>
+        <w:tabs>
+          <w:tab w:val="num" w:pos="5760"/>
+        </w:tabs>
+        <w:ind w:left="5760" w:hanging="360"/>
+      </w:pPr>
+      <w:rPr>
+        <w:rFonts w:ascii="Wingdings" w:hAnsi="Wingdings" w:hint="default"/>
+        <w:sz w:val="20"/>
+      </w:rPr>
+    </w:lvl>
+    <w:lvl w:ilvl="8" w:tentative="1">
+      <w:start w:val="1"/>
+      <w:numFmt w:val="bullet"/>
+      <w:lvlText w:val=""/>
+      <w:lvlJc w:val="left"/>
+      <w:pPr>
+        <w:tabs>
+          <w:tab w:val="num" w:pos="6480"/>
+        </w:tabs>
+        <w:ind w:left="6480" w:hanging="360"/>
+      </w:pPr>
+      <w:rPr>
+        <w:rFonts w:ascii="Wingdings" w:hAnsi="Wingdings" w:hint="default"/>
+        <w:sz w:val="20"/>
+      </w:rPr>
+    </w:lvl>
+  </w:abstractNum>
+  <w:abstractNum w:abstractNumId="43">
     <w:nsid w:val="3B097C99"/>
     <w:multiLevelType w:val="hybridMultilevel"/>
     <w:tmpl w:val="7CC046B0"/>
@@ -53486,7 +56007,7 @@
       </w:pPr>
     </w:lvl>
   </w:abstractNum>
-  <w:abstractNum w:abstractNumId="40">
+  <w:abstractNum w:abstractNumId="44">
     <w:nsid w:val="40083620"/>
     <w:multiLevelType w:val="hybridMultilevel"/>
     <w:tmpl w:val="5B3A5500"/>
@@ -53572,7 +56093,7 @@
       </w:pPr>
     </w:lvl>
   </w:abstractNum>
-  <w:abstractNum w:abstractNumId="41">
+  <w:abstractNum w:abstractNumId="45">
     <w:nsid w:val="403D220B"/>
     <w:multiLevelType w:val="hybridMultilevel"/>
     <w:tmpl w:val="6946261C"/>
@@ -53685,7 +56206,7 @@
       </w:rPr>
     </w:lvl>
   </w:abstractNum>
-  <w:abstractNum w:abstractNumId="42">
+  <w:abstractNum w:abstractNumId="46">
     <w:nsid w:val="40B51CD3"/>
     <w:multiLevelType w:val="multilevel"/>
     <w:tmpl w:val="517ED0F6"/>
@@ -53834,7 +56355,7 @@
       </w:rPr>
     </w:lvl>
   </w:abstractNum>
-  <w:abstractNum w:abstractNumId="43">
+  <w:abstractNum w:abstractNumId="47">
     <w:nsid w:val="410C337A"/>
     <w:multiLevelType w:val="hybridMultilevel"/>
     <w:tmpl w:val="EBA012A4"/>
@@ -53947,7 +56468,7 @@
       </w:rPr>
     </w:lvl>
   </w:abstractNum>
-  <w:abstractNum w:abstractNumId="44">
+  <w:abstractNum w:abstractNumId="48">
     <w:nsid w:val="42310CE9"/>
     <w:multiLevelType w:val="hybridMultilevel"/>
     <w:tmpl w:val="C0D42486"/>
@@ -54038,7 +56559,7 @@
       </w:pPr>
     </w:lvl>
   </w:abstractNum>
-  <w:abstractNum w:abstractNumId="45">
+  <w:abstractNum w:abstractNumId="49">
     <w:nsid w:val="437816FA"/>
     <w:multiLevelType w:val="hybridMultilevel"/>
     <w:tmpl w:val="4476DE6C"/>
@@ -54151,7 +56672,7 @@
       </w:rPr>
     </w:lvl>
   </w:abstractNum>
-  <w:abstractNum w:abstractNumId="46">
+  <w:abstractNum w:abstractNumId="50">
     <w:nsid w:val="44A002A3"/>
     <w:multiLevelType w:val="hybridMultilevel"/>
     <w:tmpl w:val="5B5C34E4"/>
@@ -54264,7 +56785,210 @@
       </w:rPr>
     </w:lvl>
   </w:abstractNum>
-  <w:abstractNum w:abstractNumId="47">
+  <w:abstractNum w:abstractNumId="51">
+    <w:nsid w:val="452A1487"/>
+    <w:multiLevelType w:val="hybridMultilevel"/>
+    <w:tmpl w:val="88C09420"/>
+    <w:lvl w:ilvl="0" w:tplc="2C5AE8A6">
+      <w:start w:val="1"/>
+      <w:numFmt w:val="decimal"/>
+      <w:lvlText w:val="%1."/>
+      <w:lvlJc w:val="left"/>
+      <w:pPr>
+        <w:ind w:left="720" w:hanging="360"/>
+      </w:pPr>
+      <w:rPr>
+        <w:b w:val="0"/>
+        <w:color w:val="auto"/>
+      </w:rPr>
+    </w:lvl>
+    <w:lvl w:ilvl="1" w:tplc="04190019" w:tentative="1">
+      <w:start w:val="1"/>
+      <w:numFmt w:val="lowerLetter"/>
+      <w:lvlText w:val="%2."/>
+      <w:lvlJc w:val="left"/>
+      <w:pPr>
+        <w:ind w:left="1440" w:hanging="360"/>
+      </w:pPr>
+    </w:lvl>
+    <w:lvl w:ilvl="2" w:tplc="0419001B" w:tentative="1">
+      <w:start w:val="1"/>
+      <w:numFmt w:val="lowerRoman"/>
+      <w:lvlText w:val="%3."/>
+      <w:lvlJc w:val="right"/>
+      <w:pPr>
+        <w:ind w:left="2160" w:hanging="180"/>
+      </w:pPr>
+    </w:lvl>
+    <w:lvl w:ilvl="3" w:tplc="0419000F" w:tentative="1">
+      <w:start w:val="1"/>
+      <w:numFmt w:val="decimal"/>
+      <w:lvlText w:val="%4."/>
+      <w:lvlJc w:val="left"/>
+      <w:pPr>
+        <w:ind w:left="2880" w:hanging="360"/>
+      </w:pPr>
+    </w:lvl>
+    <w:lvl w:ilvl="4" w:tplc="04190019" w:tentative="1">
+      <w:start w:val="1"/>
+      <w:numFmt w:val="lowerLetter"/>
+      <w:lvlText w:val="%5."/>
+      <w:lvlJc w:val="left"/>
+      <w:pPr>
+        <w:ind w:left="3600" w:hanging="360"/>
+      </w:pPr>
+    </w:lvl>
+    <w:lvl w:ilvl="5" w:tplc="0419001B" w:tentative="1">
+      <w:start w:val="1"/>
+      <w:numFmt w:val="lowerRoman"/>
+      <w:lvlText w:val="%6."/>
+      <w:lvlJc w:val="right"/>
+      <w:pPr>
+        <w:ind w:left="4320" w:hanging="180"/>
+      </w:pPr>
+    </w:lvl>
+    <w:lvl w:ilvl="6" w:tplc="0419000F" w:tentative="1">
+      <w:start w:val="1"/>
+      <w:numFmt w:val="decimal"/>
+      <w:lvlText w:val="%7."/>
+      <w:lvlJc w:val="left"/>
+      <w:pPr>
+        <w:ind w:left="5040" w:hanging="360"/>
+      </w:pPr>
+    </w:lvl>
+    <w:lvl w:ilvl="7" w:tplc="04190019" w:tentative="1">
+      <w:start w:val="1"/>
+      <w:numFmt w:val="lowerLetter"/>
+      <w:lvlText w:val="%8."/>
+      <w:lvlJc w:val="left"/>
+      <w:pPr>
+        <w:ind w:left="5760" w:hanging="360"/>
+      </w:pPr>
+    </w:lvl>
+    <w:lvl w:ilvl="8" w:tplc="0419001B" w:tentative="1">
+      <w:start w:val="1"/>
+      <w:numFmt w:val="lowerRoman"/>
+      <w:lvlText w:val="%9."/>
+      <w:lvlJc w:val="right"/>
+      <w:pPr>
+        <w:ind w:left="6480" w:hanging="180"/>
+      </w:pPr>
+    </w:lvl>
+  </w:abstractNum>
+  <w:abstractNum w:abstractNumId="52">
+    <w:nsid w:val="46E873DE"/>
+    <w:multiLevelType w:val="hybridMultilevel"/>
+    <w:tmpl w:val="3F3A1CAC"/>
+    <w:lvl w:ilvl="0" w:tplc="04190001">
+      <w:start w:val="1"/>
+      <w:numFmt w:val="bullet"/>
+      <w:lvlText w:val=""/>
+      <w:lvlJc w:val="left"/>
+      <w:pPr>
+        <w:ind w:left="1290" w:hanging="360"/>
+      </w:pPr>
+      <w:rPr>
+        <w:rFonts w:ascii="Symbol" w:hAnsi="Symbol" w:hint="default"/>
+      </w:rPr>
+    </w:lvl>
+    <w:lvl w:ilvl="1" w:tplc="04190003" w:tentative="1">
+      <w:start w:val="1"/>
+      <w:numFmt w:val="bullet"/>
+      <w:lvlText w:val="o"/>
+      <w:lvlJc w:val="left"/>
+      <w:pPr>
+        <w:ind w:left="2010" w:hanging="360"/>
+      </w:pPr>
+      <w:rPr>
+        <w:rFonts w:ascii="Courier New" w:hAnsi="Courier New" w:cs="Courier New" w:hint="default"/>
+      </w:rPr>
+    </w:lvl>
+    <w:lvl w:ilvl="2" w:tplc="04190005" w:tentative="1">
+      <w:start w:val="1"/>
+      <w:numFmt w:val="bullet"/>
+      <w:lvlText w:val=""/>
+      <w:lvlJc w:val="left"/>
+      <w:pPr>
+        <w:ind w:left="2730" w:hanging="360"/>
+      </w:pPr>
+      <w:rPr>
+        <w:rFonts w:ascii="Wingdings" w:hAnsi="Wingdings" w:hint="default"/>
+      </w:rPr>
+    </w:lvl>
+    <w:lvl w:ilvl="3" w:tplc="04190001" w:tentative="1">
+      <w:start w:val="1"/>
+      <w:numFmt w:val="bullet"/>
+      <w:lvlText w:val=""/>
+      <w:lvlJc w:val="left"/>
+      <w:pPr>
+        <w:ind w:left="3450" w:hanging="360"/>
+      </w:pPr>
+      <w:rPr>
+        <w:rFonts w:ascii="Symbol" w:hAnsi="Symbol" w:hint="default"/>
+      </w:rPr>
+    </w:lvl>
+    <w:lvl w:ilvl="4" w:tplc="04190003" w:tentative="1">
+      <w:start w:val="1"/>
+      <w:numFmt w:val="bullet"/>
+      <w:lvlText w:val="o"/>
+      <w:lvlJc w:val="left"/>
+      <w:pPr>
+        <w:ind w:left="4170" w:hanging="360"/>
+      </w:pPr>
+      <w:rPr>
+        <w:rFonts w:ascii="Courier New" w:hAnsi="Courier New" w:cs="Courier New" w:hint="default"/>
+      </w:rPr>
+    </w:lvl>
+    <w:lvl w:ilvl="5" w:tplc="04190005" w:tentative="1">
+      <w:start w:val="1"/>
+      <w:numFmt w:val="bullet"/>
+      <w:lvlText w:val=""/>
+      <w:lvlJc w:val="left"/>
+      <w:pPr>
+        <w:ind w:left="4890" w:hanging="360"/>
+      </w:pPr>
+      <w:rPr>
+        <w:rFonts w:ascii="Wingdings" w:hAnsi="Wingdings" w:hint="default"/>
+      </w:rPr>
+    </w:lvl>
+    <w:lvl w:ilvl="6" w:tplc="04190001" w:tentative="1">
+      <w:start w:val="1"/>
+      <w:numFmt w:val="bullet"/>
+      <w:lvlText w:val=""/>
+      <w:lvlJc w:val="left"/>
+      <w:pPr>
+        <w:ind w:left="5610" w:hanging="360"/>
+      </w:pPr>
+      <w:rPr>
+        <w:rFonts w:ascii="Symbol" w:hAnsi="Symbol" w:hint="default"/>
+      </w:rPr>
+    </w:lvl>
+    <w:lvl w:ilvl="7" w:tplc="04190003" w:tentative="1">
+      <w:start w:val="1"/>
+      <w:numFmt w:val="bullet"/>
+      <w:lvlText w:val="o"/>
+      <w:lvlJc w:val="left"/>
+      <w:pPr>
+        <w:ind w:left="6330" w:hanging="360"/>
+      </w:pPr>
+      <w:rPr>
+        <w:rFonts w:ascii="Courier New" w:hAnsi="Courier New" w:cs="Courier New" w:hint="default"/>
+      </w:rPr>
+    </w:lvl>
+    <w:lvl w:ilvl="8" w:tplc="04190005" w:tentative="1">
+      <w:start w:val="1"/>
+      <w:numFmt w:val="bullet"/>
+      <w:lvlText w:val=""/>
+      <w:lvlJc w:val="left"/>
+      <w:pPr>
+        <w:ind w:left="7050" w:hanging="360"/>
+      </w:pPr>
+      <w:rPr>
+        <w:rFonts w:ascii="Wingdings" w:hAnsi="Wingdings" w:hint="default"/>
+      </w:rPr>
+    </w:lvl>
+  </w:abstractNum>
+  <w:abstractNum w:abstractNumId="53">
     <w:nsid w:val="484D74A8"/>
     <w:multiLevelType w:val="hybridMultilevel"/>
     <w:tmpl w:val="276CC0C4"/>
@@ -54377,7 +57101,7 @@
       </w:rPr>
     </w:lvl>
   </w:abstractNum>
-  <w:abstractNum w:abstractNumId="48">
+  <w:abstractNum w:abstractNumId="54">
     <w:nsid w:val="4C632481"/>
     <w:multiLevelType w:val="hybridMultilevel"/>
     <w:tmpl w:val="EBA012A4"/>
@@ -54490,7 +57214,7 @@
       </w:rPr>
     </w:lvl>
   </w:abstractNum>
-  <w:abstractNum w:abstractNumId="49">
+  <w:abstractNum w:abstractNumId="55">
     <w:nsid w:val="4DA33C63"/>
     <w:multiLevelType w:val="hybridMultilevel"/>
     <w:tmpl w:val="C52CBDB2"/>
@@ -54603,7 +57327,7 @@
       </w:rPr>
     </w:lvl>
   </w:abstractNum>
-  <w:abstractNum w:abstractNumId="50">
+  <w:abstractNum w:abstractNumId="56">
     <w:nsid w:val="4DF04695"/>
     <w:multiLevelType w:val="hybridMultilevel"/>
     <w:tmpl w:val="198463E2"/>
@@ -54689,7 +57413,7 @@
       </w:pPr>
     </w:lvl>
   </w:abstractNum>
-  <w:abstractNum w:abstractNumId="51">
+  <w:abstractNum w:abstractNumId="57">
     <w:nsid w:val="4FA40559"/>
     <w:multiLevelType w:val="multilevel"/>
     <w:tmpl w:val="A1A486E4"/>
@@ -54838,7 +57562,7 @@
       </w:rPr>
     </w:lvl>
   </w:abstractNum>
-  <w:abstractNum w:abstractNumId="52">
+  <w:abstractNum w:abstractNumId="58">
     <w:nsid w:val="50B7380D"/>
     <w:multiLevelType w:val="multilevel"/>
     <w:tmpl w:val="09AE9276"/>
@@ -54987,7 +57711,7 @@
       </w:rPr>
     </w:lvl>
   </w:abstractNum>
-  <w:abstractNum w:abstractNumId="53">
+  <w:abstractNum w:abstractNumId="59">
     <w:nsid w:val="53A82975"/>
     <w:multiLevelType w:val="hybridMultilevel"/>
     <w:tmpl w:val="40FC6A80"/>
@@ -55127,7 +57851,7 @@
       </w:rPr>
     </w:lvl>
   </w:abstractNum>
-  <w:abstractNum w:abstractNumId="54">
+  <w:abstractNum w:abstractNumId="60">
     <w:nsid w:val="555325BC"/>
     <w:multiLevelType w:val="multilevel"/>
     <w:tmpl w:val="A9243A68"/>
@@ -55276,7 +58000,7 @@
       </w:rPr>
     </w:lvl>
   </w:abstractNum>
-  <w:abstractNum w:abstractNumId="55">
+  <w:abstractNum w:abstractNumId="61">
     <w:nsid w:val="557232DD"/>
     <w:multiLevelType w:val="hybridMultilevel"/>
     <w:tmpl w:val="E942417A"/>
@@ -55389,7 +58113,7 @@
       </w:rPr>
     </w:lvl>
   </w:abstractNum>
-  <w:abstractNum w:abstractNumId="56">
+  <w:abstractNum w:abstractNumId="62">
     <w:nsid w:val="571E5107"/>
     <w:multiLevelType w:val="multilevel"/>
     <w:tmpl w:val="6D805D3E"/>
@@ -55538,7 +58262,7 @@
       </w:rPr>
     </w:lvl>
   </w:abstractNum>
-  <w:abstractNum w:abstractNumId="57">
+  <w:abstractNum w:abstractNumId="63">
     <w:nsid w:val="5B5E7B3C"/>
     <w:multiLevelType w:val="multilevel"/>
     <w:tmpl w:val="1A404B2A"/>
@@ -55651,7 +58375,7 @@
       </w:rPr>
     </w:lvl>
   </w:abstractNum>
-  <w:abstractNum w:abstractNumId="58">
+  <w:abstractNum w:abstractNumId="64">
     <w:nsid w:val="5BCC7528"/>
     <w:multiLevelType w:val="hybridMultilevel"/>
     <w:tmpl w:val="A72CB67E"/>
@@ -55765,7 +58489,7 @@
       </w:rPr>
     </w:lvl>
   </w:abstractNum>
-  <w:abstractNum w:abstractNumId="59">
+  <w:abstractNum w:abstractNumId="65">
     <w:nsid w:val="5D387443"/>
     <w:multiLevelType w:val="multilevel"/>
     <w:tmpl w:val="0810C110"/>
@@ -55914,7 +58638,7 @@
       </w:rPr>
     </w:lvl>
   </w:abstractNum>
-  <w:abstractNum w:abstractNumId="60">
+  <w:abstractNum w:abstractNumId="66">
     <w:nsid w:val="5EAB0A6E"/>
     <w:multiLevelType w:val="hybridMultilevel"/>
     <w:tmpl w:val="B06A8504"/>
@@ -56027,7 +58751,7 @@
       </w:rPr>
     </w:lvl>
   </w:abstractNum>
-  <w:abstractNum w:abstractNumId="61">
+  <w:abstractNum w:abstractNumId="67">
     <w:nsid w:val="5F17301D"/>
     <w:multiLevelType w:val="hybridMultilevel"/>
     <w:tmpl w:val="198463E2"/>
@@ -56113,7 +58837,7 @@
       </w:pPr>
     </w:lvl>
   </w:abstractNum>
-  <w:abstractNum w:abstractNumId="62">
+  <w:abstractNum w:abstractNumId="68">
     <w:nsid w:val="637848B5"/>
     <w:multiLevelType w:val="hybridMultilevel"/>
     <w:tmpl w:val="29029DBA"/>
@@ -56226,7 +58950,7 @@
       </w:rPr>
     </w:lvl>
   </w:abstractNum>
-  <w:abstractNum w:abstractNumId="63">
+  <w:abstractNum w:abstractNumId="69">
     <w:nsid w:val="64985D26"/>
     <w:multiLevelType w:val="hybridMultilevel"/>
     <w:tmpl w:val="9EE4356E"/>
@@ -56339,7 +59063,7 @@
       </w:rPr>
     </w:lvl>
   </w:abstractNum>
-  <w:abstractNum w:abstractNumId="64">
+  <w:abstractNum w:abstractNumId="70">
     <w:nsid w:val="65442850"/>
     <w:multiLevelType w:val="hybridMultilevel"/>
     <w:tmpl w:val="84E00518"/>
@@ -56452,7 +59176,7 @@
       </w:rPr>
     </w:lvl>
   </w:abstractNum>
-  <w:abstractNum w:abstractNumId="65">
+  <w:abstractNum w:abstractNumId="71">
     <w:nsid w:val="66FC0FA5"/>
     <w:multiLevelType w:val="multilevel"/>
     <w:tmpl w:val="A4FABE64"/>
@@ -56601,7 +59325,7 @@
       </w:rPr>
     </w:lvl>
   </w:abstractNum>
-  <w:abstractNum w:abstractNumId="66">
+  <w:abstractNum w:abstractNumId="72">
     <w:nsid w:val="675D2DE0"/>
     <w:multiLevelType w:val="hybridMultilevel"/>
     <w:tmpl w:val="D1740E82"/>
@@ -56714,7 +59438,7 @@
       </w:rPr>
     </w:lvl>
   </w:abstractNum>
-  <w:abstractNum w:abstractNumId="67">
+  <w:abstractNum w:abstractNumId="73">
     <w:nsid w:val="67987B1E"/>
     <w:multiLevelType w:val="multilevel"/>
     <w:tmpl w:val="049E596E"/>
@@ -56863,7 +59587,7 @@
       </w:rPr>
     </w:lvl>
   </w:abstractNum>
-  <w:abstractNum w:abstractNumId="68">
+  <w:abstractNum w:abstractNumId="74">
     <w:nsid w:val="679C1925"/>
     <w:multiLevelType w:val="hybridMultilevel"/>
     <w:tmpl w:val="A2425358"/>
@@ -56976,7 +59700,7 @@
       </w:rPr>
     </w:lvl>
   </w:abstractNum>
-  <w:abstractNum w:abstractNumId="69">
+  <w:abstractNum w:abstractNumId="75">
     <w:nsid w:val="6AA766DF"/>
     <w:multiLevelType w:val="hybridMultilevel"/>
     <w:tmpl w:val="82F0B20E"/>
@@ -57062,7 +59786,97 @@
       </w:pPr>
     </w:lvl>
   </w:abstractNum>
-  <w:abstractNum w:abstractNumId="70">
+  <w:abstractNum w:abstractNumId="76">
+    <w:nsid w:val="6D436CF6"/>
+    <w:multiLevelType w:val="hybridMultilevel"/>
+    <w:tmpl w:val="DF9CF014"/>
+    <w:lvl w:ilvl="0" w:tplc="2C5AE8A6">
+      <w:start w:val="1"/>
+      <w:numFmt w:val="decimal"/>
+      <w:lvlText w:val="%1."/>
+      <w:lvlJc w:val="left"/>
+      <w:pPr>
+        <w:ind w:left="720" w:hanging="360"/>
+      </w:pPr>
+      <w:rPr>
+        <w:b w:val="0"/>
+        <w:color w:val="auto"/>
+      </w:rPr>
+    </w:lvl>
+    <w:lvl w:ilvl="1" w:tplc="04190019" w:tentative="1">
+      <w:start w:val="1"/>
+      <w:numFmt w:val="lowerLetter"/>
+      <w:lvlText w:val="%2."/>
+      <w:lvlJc w:val="left"/>
+      <w:pPr>
+        <w:ind w:left="1440" w:hanging="360"/>
+      </w:pPr>
+    </w:lvl>
+    <w:lvl w:ilvl="2" w:tplc="0419001B" w:tentative="1">
+      <w:start w:val="1"/>
+      <w:numFmt w:val="lowerRoman"/>
+      <w:lvlText w:val="%3."/>
+      <w:lvlJc w:val="right"/>
+      <w:pPr>
+        <w:ind w:left="2160" w:hanging="180"/>
+      </w:pPr>
+    </w:lvl>
+    <w:lvl w:ilvl="3" w:tplc="0419000F" w:tentative="1">
+      <w:start w:val="1"/>
+      <w:numFmt w:val="decimal"/>
+      <w:lvlText w:val="%4."/>
+      <w:lvlJc w:val="left"/>
+      <w:pPr>
+        <w:ind w:left="2880" w:hanging="360"/>
+      </w:pPr>
+    </w:lvl>
+    <w:lvl w:ilvl="4" w:tplc="04190019" w:tentative="1">
+      <w:start w:val="1"/>
+      <w:numFmt w:val="lowerLetter"/>
+      <w:lvlText w:val="%5."/>
+      <w:lvlJc w:val="left"/>
+      <w:pPr>
+        <w:ind w:left="3600" w:hanging="360"/>
+      </w:pPr>
+    </w:lvl>
+    <w:lvl w:ilvl="5" w:tplc="0419001B" w:tentative="1">
+      <w:start w:val="1"/>
+      <w:numFmt w:val="lowerRoman"/>
+      <w:lvlText w:val="%6."/>
+      <w:lvlJc w:val="right"/>
+      <w:pPr>
+        <w:ind w:left="4320" w:hanging="180"/>
+      </w:pPr>
+    </w:lvl>
+    <w:lvl w:ilvl="6" w:tplc="0419000F" w:tentative="1">
+      <w:start w:val="1"/>
+      <w:numFmt w:val="decimal"/>
+      <w:lvlText w:val="%7."/>
+      <w:lvlJc w:val="left"/>
+      <w:pPr>
+        <w:ind w:left="5040" w:hanging="360"/>
+      </w:pPr>
+    </w:lvl>
+    <w:lvl w:ilvl="7" w:tplc="04190019" w:tentative="1">
+      <w:start w:val="1"/>
+      <w:numFmt w:val="lowerLetter"/>
+      <w:lvlText w:val="%8."/>
+      <w:lvlJc w:val="left"/>
+      <w:pPr>
+        <w:ind w:left="5760" w:hanging="360"/>
+      </w:pPr>
+    </w:lvl>
+    <w:lvl w:ilvl="8" w:tplc="0419001B" w:tentative="1">
+      <w:start w:val="1"/>
+      <w:numFmt w:val="lowerRoman"/>
+      <w:lvlText w:val="%9."/>
+      <w:lvlJc w:val="right"/>
+      <w:pPr>
+        <w:ind w:left="6480" w:hanging="180"/>
+      </w:pPr>
+    </w:lvl>
+  </w:abstractNum>
+  <w:abstractNum w:abstractNumId="77">
     <w:nsid w:val="6E270AFC"/>
     <w:multiLevelType w:val="hybridMultilevel"/>
     <w:tmpl w:val="320A1A1A"/>
@@ -57175,7 +59989,7 @@
       </w:rPr>
     </w:lvl>
   </w:abstractNum>
-  <w:abstractNum w:abstractNumId="71">
+  <w:abstractNum w:abstractNumId="78">
     <w:nsid w:val="70F77A31"/>
     <w:multiLevelType w:val="multilevel"/>
     <w:tmpl w:val="F30480AE"/>
@@ -57324,7 +60138,7 @@
       </w:rPr>
     </w:lvl>
   </w:abstractNum>
-  <w:abstractNum w:abstractNumId="72">
+  <w:abstractNum w:abstractNumId="79">
     <w:nsid w:val="72E17E9B"/>
     <w:multiLevelType w:val="multilevel"/>
     <w:tmpl w:val="936C2148"/>
@@ -57473,7 +60287,7 @@
       </w:rPr>
     </w:lvl>
   </w:abstractNum>
-  <w:abstractNum w:abstractNumId="73">
+  <w:abstractNum w:abstractNumId="80">
     <w:nsid w:val="73FC53E5"/>
     <w:multiLevelType w:val="hybridMultilevel"/>
     <w:tmpl w:val="198463E2"/>
@@ -57559,7 +60373,7 @@
       </w:pPr>
     </w:lvl>
   </w:abstractNum>
-  <w:abstractNum w:abstractNumId="74">
+  <w:abstractNum w:abstractNumId="81">
     <w:nsid w:val="74331BC3"/>
     <w:multiLevelType w:val="hybridMultilevel"/>
     <w:tmpl w:val="87A2FC3C"/>
@@ -57672,7 +60486,7 @@
       </w:rPr>
     </w:lvl>
   </w:abstractNum>
-  <w:abstractNum w:abstractNumId="75">
+  <w:abstractNum w:abstractNumId="82">
     <w:nsid w:val="74B939AD"/>
     <w:multiLevelType w:val="hybridMultilevel"/>
     <w:tmpl w:val="3D12673E"/>
@@ -57788,7 +60602,7 @@
       </w:rPr>
     </w:lvl>
   </w:abstractNum>
-  <w:abstractNum w:abstractNumId="76">
+  <w:abstractNum w:abstractNumId="83">
     <w:nsid w:val="776C49C6"/>
     <w:multiLevelType w:val="hybridMultilevel"/>
     <w:tmpl w:val="FD46EFA4"/>
@@ -57901,7 +60715,7 @@
       </w:rPr>
     </w:lvl>
   </w:abstractNum>
-  <w:abstractNum w:abstractNumId="77">
+  <w:abstractNum w:abstractNumId="84">
     <w:nsid w:val="793076EE"/>
     <w:multiLevelType w:val="hybridMultilevel"/>
     <w:tmpl w:val="8DF8C4B8"/>
@@ -57990,7 +60804,7 @@
       </w:pPr>
     </w:lvl>
   </w:abstractNum>
-  <w:abstractNum w:abstractNumId="78">
+  <w:abstractNum w:abstractNumId="85">
     <w:nsid w:val="7B9144F3"/>
     <w:multiLevelType w:val="hybridMultilevel"/>
     <w:tmpl w:val="C64E48D2"/>
@@ -58103,7 +60917,7 @@
       </w:rPr>
     </w:lvl>
   </w:abstractNum>
-  <w:abstractNum w:abstractNumId="79">
+  <w:abstractNum w:abstractNumId="86">
     <w:nsid w:val="7C8415AB"/>
     <w:multiLevelType w:val="multilevel"/>
     <w:tmpl w:val="1A404B2A"/>
@@ -58216,7 +61030,7 @@
       </w:rPr>
     </w:lvl>
   </w:abstractNum>
-  <w:abstractNum w:abstractNumId="80">
+  <w:abstractNum w:abstractNumId="87">
     <w:nsid w:val="7D4D5372"/>
     <w:multiLevelType w:val="multilevel"/>
     <w:tmpl w:val="EEB4120C"/>
@@ -58365,7 +61179,7 @@
       </w:rPr>
     </w:lvl>
   </w:abstractNum>
-  <w:abstractNum w:abstractNumId="81">
+  <w:abstractNum w:abstractNumId="88">
     <w:nsid w:val="7D770598"/>
     <w:multiLevelType w:val="hybridMultilevel"/>
     <w:tmpl w:val="51882036"/>
@@ -58483,22 +61297,22 @@
     <w:abstractNumId w:val="8"/>
   </w:num>
   <w:num w:numId="2">
-    <w:abstractNumId w:val="57"/>
+    <w:abstractNumId w:val="63"/>
   </w:num>
   <w:num w:numId="3">
     <w:abstractNumId w:val="19"/>
   </w:num>
   <w:num w:numId="4">
-    <w:abstractNumId w:val="35"/>
+    <w:abstractNumId w:val="37"/>
   </w:num>
   <w:num w:numId="5">
     <w:abstractNumId w:val="5"/>
   </w:num>
   <w:num w:numId="6">
-    <w:abstractNumId w:val="76"/>
+    <w:abstractNumId w:val="83"/>
   </w:num>
   <w:num w:numId="7">
-    <w:abstractNumId w:val="48"/>
+    <w:abstractNumId w:val="54"/>
   </w:num>
   <w:num w:numId="8">
     <w:abstractNumId w:val="15"/>
@@ -58510,16 +61324,16 @@
     <w:abstractNumId w:val="7"/>
   </w:num>
   <w:num w:numId="11">
-    <w:abstractNumId w:val="51"/>
+    <w:abstractNumId w:val="57"/>
   </w:num>
   <w:num w:numId="12">
+    <w:abstractNumId w:val="86"/>
+  </w:num>
+  <w:num w:numId="13">
     <w:abstractNumId w:val="79"/>
   </w:num>
-  <w:num w:numId="13">
-    <w:abstractNumId w:val="72"/>
-  </w:num>
   <w:num w:numId="14">
-    <w:abstractNumId w:val="60"/>
+    <w:abstractNumId w:val="66"/>
   </w:num>
   <w:num w:numId="15">
     <w:abstractNumId w:val="28"/>
@@ -58531,79 +61345,79 @@
     <w:abstractNumId w:val="12"/>
   </w:num>
   <w:num w:numId="18">
-    <w:abstractNumId w:val="43"/>
+    <w:abstractNumId w:val="47"/>
   </w:num>
   <w:num w:numId="19">
-    <w:abstractNumId w:val="64"/>
+    <w:abstractNumId w:val="70"/>
   </w:num>
   <w:num w:numId="20">
     <w:abstractNumId w:val="10"/>
   </w:num>
   <w:num w:numId="21">
-    <w:abstractNumId w:val="52"/>
+    <w:abstractNumId w:val="58"/>
   </w:num>
   <w:num w:numId="22">
-    <w:abstractNumId w:val="63"/>
+    <w:abstractNumId w:val="69"/>
   </w:num>
   <w:num w:numId="23">
-    <w:abstractNumId w:val="49"/>
+    <w:abstractNumId w:val="55"/>
   </w:num>
   <w:num w:numId="24">
-    <w:abstractNumId w:val="31"/>
+    <w:abstractNumId w:val="33"/>
   </w:num>
   <w:num w:numId="25">
-    <w:abstractNumId w:val="74"/>
+    <w:abstractNumId w:val="81"/>
   </w:num>
   <w:num w:numId="26">
     <w:abstractNumId w:val="2"/>
   </w:num>
   <w:num w:numId="27">
-    <w:abstractNumId w:val="80"/>
+    <w:abstractNumId w:val="87"/>
   </w:num>
   <w:num w:numId="28">
-    <w:abstractNumId w:val="46"/>
+    <w:abstractNumId w:val="50"/>
   </w:num>
   <w:num w:numId="29">
-    <w:abstractNumId w:val="67"/>
+    <w:abstractNumId w:val="73"/>
   </w:num>
   <w:num w:numId="30">
-    <w:abstractNumId w:val="47"/>
+    <w:abstractNumId w:val="53"/>
   </w:num>
   <w:num w:numId="31">
-    <w:abstractNumId w:val="45"/>
+    <w:abstractNumId w:val="49"/>
   </w:num>
   <w:num w:numId="32">
     <w:abstractNumId w:val="14"/>
   </w:num>
   <w:num w:numId="33">
-    <w:abstractNumId w:val="41"/>
+    <w:abstractNumId w:val="45"/>
   </w:num>
   <w:num w:numId="34">
     <w:abstractNumId w:val="27"/>
   </w:num>
   <w:num w:numId="35">
-    <w:abstractNumId w:val="70"/>
+    <w:abstractNumId w:val="77"/>
   </w:num>
   <w:num w:numId="36">
-    <w:abstractNumId w:val="34"/>
+    <w:abstractNumId w:val="36"/>
   </w:num>
   <w:num w:numId="37">
     <w:abstractNumId w:val="23"/>
   </w:num>
   <w:num w:numId="38">
-    <w:abstractNumId w:val="66"/>
+    <w:abstractNumId w:val="72"/>
   </w:num>
   <w:num w:numId="39">
-    <w:abstractNumId w:val="32"/>
+    <w:abstractNumId w:val="34"/>
   </w:num>
   <w:num w:numId="40">
-    <w:abstractNumId w:val="29"/>
+    <w:abstractNumId w:val="31"/>
   </w:num>
   <w:num w:numId="41">
-    <w:abstractNumId w:val="56"/>
+    <w:abstractNumId w:val="62"/>
   </w:num>
   <w:num w:numId="42">
-    <w:abstractNumId w:val="36"/>
+    <w:abstractNumId w:val="38"/>
   </w:num>
   <w:num w:numId="43">
     <w:abstractNumId w:val="22"/>
@@ -58612,10 +61426,10 @@
     <w:abstractNumId w:val="9"/>
   </w:num>
   <w:num w:numId="45">
-    <w:abstractNumId w:val="53"/>
+    <w:abstractNumId w:val="59"/>
   </w:num>
   <w:num w:numId="46">
-    <w:abstractNumId w:val="39"/>
+    <w:abstractNumId w:val="43"/>
   </w:num>
   <w:num w:numId="47">
     <w:abstractNumId w:val="6"/>
@@ -58624,7 +61438,7 @@
     <w:abstractNumId w:val="16"/>
   </w:num>
   <w:num w:numId="49">
-    <w:abstractNumId w:val="55"/>
+    <w:abstractNumId w:val="61"/>
   </w:num>
   <w:num w:numId="50">
     <w:abstractNumId w:val="11"/>
@@ -58633,43 +61447,43 @@
     <w:abstractNumId w:val="26"/>
   </w:num>
   <w:num w:numId="52">
-    <w:abstractNumId w:val="50"/>
+    <w:abstractNumId w:val="56"/>
   </w:num>
   <w:num w:numId="53">
-    <w:abstractNumId w:val="61"/>
+    <w:abstractNumId w:val="67"/>
   </w:num>
   <w:num w:numId="54">
-    <w:abstractNumId w:val="73"/>
+    <w:abstractNumId w:val="80"/>
   </w:num>
   <w:num w:numId="55">
-    <w:abstractNumId w:val="59"/>
+    <w:abstractNumId w:val="65"/>
   </w:num>
   <w:num w:numId="56">
-    <w:abstractNumId w:val="33"/>
+    <w:abstractNumId w:val="35"/>
   </w:num>
   <w:num w:numId="57">
     <w:abstractNumId w:val="20"/>
   </w:num>
   <w:num w:numId="58">
-    <w:abstractNumId w:val="81"/>
+    <w:abstractNumId w:val="88"/>
   </w:num>
   <w:num w:numId="59">
-    <w:abstractNumId w:val="30"/>
+    <w:abstractNumId w:val="32"/>
   </w:num>
   <w:num w:numId="60">
     <w:abstractNumId w:val="18"/>
   </w:num>
   <w:num w:numId="61">
-    <w:abstractNumId w:val="69"/>
+    <w:abstractNumId w:val="75"/>
   </w:num>
   <w:num w:numId="62">
-    <w:abstractNumId w:val="42"/>
+    <w:abstractNumId w:val="46"/>
   </w:num>
   <w:num w:numId="63">
-    <w:abstractNumId w:val="38"/>
+    <w:abstractNumId w:val="41"/>
   </w:num>
   <w:num w:numId="64">
-    <w:abstractNumId w:val="77"/>
+    <w:abstractNumId w:val="84"/>
   </w:num>
   <w:num w:numId="65">
     <w:abstractNumId w:val="13"/>
@@ -58684,22 +61498,22 @@
     <w:abstractNumId w:val="21"/>
   </w:num>
   <w:num w:numId="69">
-    <w:abstractNumId w:val="58"/>
+    <w:abstractNumId w:val="64"/>
   </w:num>
   <w:num w:numId="70">
-    <w:abstractNumId w:val="62"/>
+    <w:abstractNumId w:val="68"/>
   </w:num>
   <w:num w:numId="71">
-    <w:abstractNumId w:val="54"/>
+    <w:abstractNumId w:val="60"/>
   </w:num>
   <w:num w:numId="72">
-    <w:abstractNumId w:val="75"/>
+    <w:abstractNumId w:val="82"/>
   </w:num>
   <w:num w:numId="73">
-    <w:abstractNumId w:val="78"/>
+    <w:abstractNumId w:val="85"/>
   </w:num>
   <w:num w:numId="74">
-    <w:abstractNumId w:val="44"/>
+    <w:abstractNumId w:val="48"/>
   </w:num>
   <w:num w:numId="75">
     <w:abstractNumId w:val="25"/>
@@ -58708,24 +61522,45 @@
     <w:abstractNumId w:val="17"/>
   </w:num>
   <w:num w:numId="77">
+    <w:abstractNumId w:val="44"/>
+  </w:num>
+  <w:num w:numId="78">
     <w:abstractNumId w:val="40"/>
   </w:num>
-  <w:num w:numId="78">
-    <w:abstractNumId w:val="37"/>
-  </w:num>
   <w:num w:numId="79">
-    <w:abstractNumId w:val="68"/>
+    <w:abstractNumId w:val="74"/>
   </w:num>
   <w:num w:numId="80">
     <w:abstractNumId w:val="24"/>
   </w:num>
   <w:num w:numId="81">
+    <w:abstractNumId w:val="78"/>
+  </w:num>
+  <w:num w:numId="82">
     <w:abstractNumId w:val="71"/>
   </w:num>
-  <w:num w:numId="82">
-    <w:abstractNumId w:val="65"/>
+  <w:num w:numId="83">
+    <w:abstractNumId w:val="52"/>
   </w:num>
-  <w:numIdMacAtCleanup w:val="79"/>
+  <w:num w:numId="84">
+    <w:abstractNumId w:val="39"/>
+  </w:num>
+  <w:num w:numId="85">
+    <w:abstractNumId w:val="42"/>
+  </w:num>
+  <w:num w:numId="86">
+    <w:abstractNumId w:val="30"/>
+  </w:num>
+  <w:num w:numId="87">
+    <w:abstractNumId w:val="51"/>
+  </w:num>
+  <w:num w:numId="88">
+    <w:abstractNumId w:val="76"/>
+  </w:num>
+  <w:num w:numId="89">
+    <w:abstractNumId w:val="29"/>
+  </w:num>
+  <w:numIdMacAtCleanup w:val="89"/>
 </w:numbering>
 </file>
 

</xml_diff>

<commit_message>
* Project "Learning / Hibernate / Hibernate JBoss.org part_01":    ! Update the TestEntityCache.java example.    ! Update the Hibernate.docx file.
</commit_message>
<xml_diff>
--- a/Hibernate/Hibernate JBoss.org part_01/docs/Hibernate.docx
+++ b/Hibernate/Hibernate JBoss.org part_01/docs/Hibernate.docx
@@ -44066,6 +44066,9 @@
       <w:pPr>
         <w:pStyle w:val="NormalWeb"/>
         <w:spacing w:before="0" w:beforeAutospacing="0" w:after="0" w:afterAutospacing="0"/>
+        <w:rPr>
+          <w:lang w:val="en-US"/>
+        </w:rPr>
       </w:pPr>
     </w:p>
     <w:p>
@@ -44697,7 +44700,6 @@
         </w:rPr>
       </w:pPr>
       <w:bookmarkStart w:id="91" w:name="_Toc59311333"/>
-      <w:bookmarkStart w:id="92" w:name="_GoBack"/>
       <w:r>
         <w:rPr>
           <w:noProof/>
@@ -44709,7 +44711,6 @@
       </w:r>
       <w:bookmarkEnd w:id="91"/>
     </w:p>
-    <w:bookmarkEnd w:id="92"/>
     <w:p>
       <w:pPr>
         <w:spacing w:before="100" w:beforeAutospacing="1" w:after="100" w:afterAutospacing="1"/>
@@ -45427,7 +45428,7 @@
           <w:lang w:val="en-US"/>
         </w:rPr>
       </w:pPr>
-      <w:bookmarkStart w:id="93" w:name="_Toc59311334"/>
+      <w:bookmarkStart w:id="92" w:name="_Toc59311334"/>
       <w:r>
         <w:rPr>
           <w:noProof/>
@@ -45437,7 +45438,7 @@
         </w:rPr>
         <w:t>StatelessSession</w:t>
       </w:r>
-      <w:bookmarkEnd w:id="93"/>
+      <w:bookmarkEnd w:id="92"/>
     </w:p>
     <w:p>
       <w:pPr>
@@ -47313,7 +47314,7 @@
           <w:lang w:val="en-US"/>
         </w:rPr>
       </w:pPr>
-      <w:bookmarkStart w:id="94" w:name="_Toc59311335"/>
+      <w:bookmarkStart w:id="93" w:name="_Toc59311335"/>
       <w:r>
         <w:rPr>
           <w:noProof/>
@@ -47327,7 +47328,47 @@
     </w:p>
     <w:p>
       <w:pPr>
-        <w:pStyle w:val="Heading1"/>
+        <w:rPr>
+          <w:lang w:val="en-US"/>
+        </w:rPr>
+      </w:pPr>
+      <w:r>
+        <w:rPr>
+          <w:lang w:val="en-US"/>
+        </w:rPr>
+        <w:t xml:space="preserve">Hibernate can integrate with various caching providers </w:t>
+      </w:r>
+      <w:proofErr w:type="gramStart"/>
+      <w:r>
+        <w:rPr>
+          <w:lang w:val="en-US"/>
+        </w:rPr>
+        <w:t>for the purpose of</w:t>
+      </w:r>
+      <w:proofErr w:type="gramEnd"/>
+      <w:r>
+        <w:rPr>
+          <w:lang w:val="en-US"/>
+        </w:rPr>
+        <w:t xml:space="preserve"> caching data outside the context of a particular </w:t>
+      </w:r>
+      <w:r>
+        <w:rPr>
+          <w:sz w:val="20"/>
+          <w:szCs w:val="20"/>
+          <w:lang w:val="en-US"/>
+        </w:rPr>
+        <w:t>Session</w:t>
+      </w:r>
+      <w:r>
+        <w:rPr>
+          <w:lang w:val="en-US"/>
+        </w:rPr>
+        <w:t>.</w:t>
+      </w:r>
+    </w:p>
+    <w:p>
+      <w:pPr>
         <w:rPr>
           <w:noProof/>
           <w:sz w:val="36"/>
@@ -47335,57 +47376,18 @@
           <w:lang w:val="en-US"/>
         </w:rPr>
       </w:pPr>
-      <w:r>
-        <w:rPr>
-          <w:b w:val="0"/>
-          <w:bCs w:val="0"/>
-          <w:kern w:val="0"/>
-          <w:sz w:val="24"/>
-          <w:szCs w:val="24"/>
-          <w:lang w:val="en-US"/>
-        </w:rPr>
-        <w:t xml:space="preserve">Hibernate can integrate with various caching providers for the purpose of caching data outside the context of a particular </w:t>
-      </w:r>
-      <w:r>
-        <w:rPr>
-          <w:b w:val="0"/>
-          <w:bCs w:val="0"/>
-          <w:kern w:val="0"/>
-          <w:sz w:val="20"/>
-          <w:szCs w:val="20"/>
-          <w:lang w:val="en-US"/>
-        </w:rPr>
-        <w:t>Session</w:t>
-      </w:r>
-      <w:r>
-        <w:rPr>
-          <w:b w:val="0"/>
-          <w:bCs w:val="0"/>
-          <w:kern w:val="0"/>
-          <w:sz w:val="24"/>
-          <w:szCs w:val="24"/>
-          <w:lang w:val="en-US"/>
-        </w:rPr>
-        <w:t>.</w:t>
-      </w:r>
-    </w:p>
-    <w:p>
-      <w:pPr>
-        <w:pStyle w:val="Heading1"/>
-        <w:rPr>
-          <w:bCs w:val="0"/>
-          <w:kern w:val="0"/>
-          <w:sz w:val="24"/>
-          <w:szCs w:val="24"/>
-          <w:lang w:val="en-US"/>
-        </w:rPr>
-      </w:pPr>
-      <w:r>
-        <w:rPr>
-          <w:bCs w:val="0"/>
-          <w:kern w:val="0"/>
-          <w:sz w:val="24"/>
-          <w:szCs w:val="24"/>
+    </w:p>
+    <w:p>
+      <w:pPr>
+        <w:rPr>
+          <w:b/>
+          <w:bCs/>
+          <w:lang w:val="en-US"/>
+        </w:rPr>
+      </w:pPr>
+      <w:r>
+        <w:rPr>
+          <w:b/>
           <w:lang w:val="en-US"/>
         </w:rPr>
         <w:t>Second level cache</w:t>
@@ -47402,21 +47404,15 @@
         <w:rPr>
           <w:lang w:val="en-US"/>
         </w:rPr>
-        <w:t xml:space="preserve">Be aware that Hibernate caches are not aware of changes made to the persistent store by other applications. To address this limitation, you can configure a TTL (Time </w:t>
-      </w:r>
-      <w:proofErr w:type="gramStart"/>
-      <w:r>
-        <w:rPr>
-          <w:lang w:val="en-US"/>
-        </w:rPr>
-        <w:t>To</w:t>
-      </w:r>
-      <w:proofErr w:type="gramEnd"/>
-      <w:r>
-        <w:rPr>
-          <w:lang w:val="en-US"/>
-        </w:rPr>
-        <w:t xml:space="preserve"> Live) retention policy at the second-level cache region level so that the underlying cache entries expire regularly.</w:t>
+        <w:t>Be aware that Hibernate caches are not aware of changes made to the persistent store by other applications. To address this limitation, you can configure a TTL (Time T</w:t>
+      </w:r>
+      <w:bookmarkStart w:id="94" w:name="_GoBack"/>
+      <w:bookmarkEnd w:id="94"/>
+      <w:r>
+        <w:rPr>
+          <w:lang w:val="en-US"/>
+        </w:rPr>
+        <w:t>o Live) retention policy at the second-level cache region level so that the underlying cache entries expire regularly.</w:t>
       </w:r>
     </w:p>
     <w:p>
@@ -49284,12 +49280,8 @@
     </w:p>
     <w:p>
       <w:pPr>
-        <w:pStyle w:val="Heading1"/>
-        <w:jc w:val="center"/>
-        <w:rPr>
-          <w:noProof/>
-          <w:sz w:val="36"/>
-          <w:szCs w:val="36"/>
+        <w:rPr>
+          <w:noProof/>
           <w:lang w:val="en-US"/>
         </w:rPr>
       </w:pPr>
@@ -49321,15 +49313,91 @@
     </w:p>
     <w:p>
       <w:pPr>
-        <w:pStyle w:val="Heading1"/>
-        <w:ind w:left="792" w:firstLine="0"/>
-        <w:rPr>
-          <w:noProof/>
-          <w:sz w:val="36"/>
-          <w:szCs w:val="36"/>
-          <w:lang w:val="en-US"/>
-        </w:rPr>
-      </w:pPr>
+        <w:rPr>
+          <w:noProof/>
+          <w:lang w:val="en-US"/>
+        </w:rPr>
+      </w:pPr>
+    </w:p>
+    <w:p>
+      <w:pPr>
+        <w:rPr>
+          <w:noProof/>
+          <w:lang w:val="en-US"/>
+        </w:rPr>
+      </w:pPr>
+    </w:p>
+    <w:p>
+      <w:pPr>
+        <w:pStyle w:val="NormalWeb"/>
+        <w:rPr>
+          <w:noProof/>
+          <w:lang w:val="en-US"/>
+        </w:rPr>
+      </w:pPr>
+      <w:r>
+        <w:rPr>
+          <w:lang w:val="en-US"/>
+        </w:rPr>
+        <w:t>Hibernate Second-Level Cache</w:t>
+      </w:r>
+      <w:r>
+        <w:rPr>
+          <w:lang w:val="en-US"/>
+        </w:rPr>
+        <w:t xml:space="preserve"> (</w:t>
+      </w:r>
+      <w:proofErr w:type="spellStart"/>
+      <w:r>
+        <w:rPr>
+          <w:lang w:val="en-US"/>
+        </w:rPr>
+        <w:t>Baeldung</w:t>
+      </w:r>
+      <w:proofErr w:type="spellEnd"/>
+      <w:r>
+        <w:rPr>
+          <w:lang w:val="en-US"/>
+        </w:rPr>
+        <w:t>)</w:t>
+      </w:r>
+      <w:r>
+        <w:rPr>
+          <w:lang w:val="en-US"/>
+        </w:rPr>
+        <w:t xml:space="preserve"> </w:t>
+      </w:r>
+      <w:r>
+        <w:rPr>
+          <w:noProof/>
+          <w:lang w:val="en-US"/>
+        </w:rPr>
+        <w:t>–</w:t>
+      </w:r>
+      <w:r>
+        <w:rPr>
+          <w:noProof/>
+          <w:lang w:val="en-US"/>
+        </w:rPr>
+        <w:t xml:space="preserve"> </w:t>
+      </w:r>
+      <w:hyperlink r:id="rId79" w:history="1">
+        <w:r>
+          <w:rPr>
+            <w:rStyle w:val="Hyperlink"/>
+            <w:noProof/>
+            <w:lang w:val="en-US"/>
+          </w:rPr>
+          <w:t>https://www.baeldung.com/hibernate-second-level-cache</w:t>
+        </w:r>
+      </w:hyperlink>
+      <w:r>
+        <w:rPr>
+          <w:noProof/>
+          <w:lang w:val="en-US"/>
+        </w:rPr>
+        <w:t>.</w:t>
+      </w:r>
     </w:p>
     <w:p>
       <w:pPr>
@@ -49354,7 +49422,7 @@
         </w:rPr>
         <w:t>ССЫЛКИ</w:t>
       </w:r>
-      <w:bookmarkEnd w:id="94"/>
+      <w:bookmarkEnd w:id="93"/>
     </w:p>
     <w:p>
       <w:pPr>
@@ -49416,7 +49484,7 @@
         </w:rPr>
         <w:t xml:space="preserve">! – </w:t>
       </w:r>
-      <w:hyperlink r:id="rId79" w:history="1">
+      <w:hyperlink r:id="rId80" w:history="1">
         <w:r>
           <w:rPr>
             <w:rStyle w:val="Hyperlink"/>
@@ -49518,7 +49586,7 @@
         </w:rPr>
         <w:t xml:space="preserve">Differencebetween first level and second level cache in Hibernate. - </w:t>
       </w:r>
-      <w:hyperlink r:id="rId80" w:history="1">
+      <w:hyperlink r:id="rId81" w:history="1">
         <w:r>
           <w:rPr>
             <w:rStyle w:val="Hyperlink"/>
@@ -49549,7 +49617,7 @@
         </w:rPr>
         <w:t xml:space="preserve">Cool man’s tutorial - </w:t>
       </w:r>
-      <w:hyperlink r:id="rId81" w:history="1">
+      <w:hyperlink r:id="rId82" w:history="1">
         <w:r>
           <w:rPr>
             <w:rStyle w:val="Hyperlink"/>
@@ -49574,7 +49642,7 @@
           <w:lang w:val="en-US"/>
         </w:rPr>
       </w:pPr>
-      <w:hyperlink r:id="rId82" w:tooltip="@NaturalId – A good way to persist natural IDs with Hibernate?" w:history="1">
+      <w:hyperlink r:id="rId83" w:tooltip="@NaturalId – A good way to persist natural IDs with Hibernate?" w:history="1">
         <w:r>
           <w:rPr>
             <w:rStyle w:val="Hyperlink"/>
@@ -49590,7 +49658,7 @@
         </w:rPr>
         <w:t xml:space="preserve"> - </w:t>
       </w:r>
-      <w:hyperlink r:id="rId83" w:history="1">
+      <w:hyperlink r:id="rId84" w:history="1">
         <w:r>
           <w:rPr>
             <w:rStyle w:val="Hyperlink"/>
@@ -49621,7 +49689,7 @@
         </w:rPr>
         <w:t xml:space="preserve">Oracle docs (Developers Guide for JPA/JDO) - </w:t>
       </w:r>
-      <w:hyperlink r:id="rId84" w:history="1">
+      <w:hyperlink r:id="rId85" w:history="1">
         <w:r>
           <w:rPr>
             <w:rStyle w:val="Hyperlink"/>
@@ -49656,9 +49724,10 @@
         <w:rPr>
           <w:lang w:val="en-US"/>
         </w:rPr>
+        <w:lastRenderedPageBreak/>
         <w:t xml:space="preserve">Cashing - </w:t>
       </w:r>
-      <w:hyperlink r:id="rId85" w:history="1">
+      <w:hyperlink r:id="rId86" w:history="1">
         <w:r>
           <w:rPr>
             <w:rStyle w:val="Hyperlink"/>
@@ -49697,7 +49766,7 @@
         </w:rPr>
         <w:t xml:space="preserve"> - </w:t>
       </w:r>
-      <w:hyperlink r:id="rId86" w:history="1">
+      <w:hyperlink r:id="rId87" w:history="1">
         <w:r>
           <w:rPr>
             <w:rStyle w:val="Hyperlink"/>
@@ -49896,7 +49965,7 @@
           <w:lang w:val="en-US"/>
         </w:rPr>
       </w:pPr>
-      <w:hyperlink r:id="rId87" w:history="1">
+      <w:hyperlink r:id="rId88" w:history="1">
         <w:r>
           <w:rPr>
             <w:rStyle w:val="Hyperlink"/>
@@ -49921,7 +49990,7 @@
           <w:lang w:val="en-US"/>
         </w:rPr>
       </w:pPr>
-      <w:hyperlink r:id="rId88" w:history="1">
+      <w:hyperlink r:id="rId89" w:history="1">
         <w:r>
           <w:rPr>
             <w:rStyle w:val="Hyperlink"/>
@@ -49992,7 +50061,7 @@
           <w:lang w:val="en-US"/>
         </w:rPr>
       </w:pPr>
-      <w:hyperlink r:id="rId89" w:history="1">
+      <w:hyperlink r:id="rId90" w:history="1">
         <w:r>
           <w:rPr>
             <w:rStyle w:val="Hyperlink"/>
@@ -50009,7 +50078,7 @@
           <w:lang w:val="en-US"/>
         </w:rPr>
       </w:pPr>
-      <w:hyperlink r:id="rId90" w:history="1">
+      <w:hyperlink r:id="rId91" w:history="1">
         <w:r>
           <w:rPr>
             <w:rStyle w:val="Hyperlink"/>

</xml_diff>

<commit_message>
* Project "Learning / Hibernate / Hibernate JBoss.org part_01":    + Add new example (Second level cache - collection caching).
</commit_message>
<xml_diff>
--- a/Hibernate/Hibernate JBoss.org part_01/docs/Hibernate.docx
+++ b/Hibernate/Hibernate JBoss.org part_01/docs/Hibernate.docx
@@ -4,8 +4,6 @@
   <w:body>
     <w:p>
       <w:pPr>
-        <w:pStyle w:val="Heading1"/>
-        <w:jc w:val="center"/>
         <w:rPr>
           <w:lang w:val="en-US"/>
         </w:rPr>
@@ -44079,6 +44077,7 @@
           <w:ins w:id="88" w:author="Comparison" w:date="2020-12-21T09:10:00Z"/>
           <w:i/>
           <w:noProof/>
+          <w:lang w:val="en-US"/>
         </w:rPr>
       </w:pPr>
       <w:ins w:id="89" w:author="Comparison" w:date="2020-12-21T09:10:00Z">
@@ -44086,6 +44085,9 @@
           <w:fldChar w:fldCharType="begin"/>
         </w:r>
         <w:r>
+          <w:rPr>
+            <w:lang w:val="en-US"/>
+          </w:rPr>
           <w:instrText xml:space="preserve"> </w:instrText>
         </w:r>
         <w:r>
@@ -44095,6 +44097,9 @@
           <w:instrText>HYPERLINK</w:instrText>
         </w:r>
         <w:r>
+          <w:rPr>
+            <w:lang w:val="en-US"/>
+          </w:rPr>
           <w:instrText xml:space="preserve"> "</w:instrText>
         </w:r>
         <w:r>
@@ -44104,6 +44109,9 @@
           <w:instrText>https</w:instrText>
         </w:r>
         <w:r>
+          <w:rPr>
+            <w:lang w:val="en-US"/>
+          </w:rPr>
           <w:instrText>://</w:instrText>
         </w:r>
         <w:r>
@@ -44113,6 +44121,9 @@
           <w:instrText>stackoverflow</w:instrText>
         </w:r>
         <w:r>
+          <w:rPr>
+            <w:lang w:val="en-US"/>
+          </w:rPr>
           <w:instrText>.</w:instrText>
         </w:r>
         <w:r>
@@ -44122,6 +44133,9 @@
           <w:instrText>com</w:instrText>
         </w:r>
         <w:r>
+          <w:rPr>
+            <w:lang w:val="en-US"/>
+          </w:rPr>
           <w:instrText>/</w:instrText>
         </w:r>
         <w:r>
@@ -44131,6 +44145,9 @@
           <w:instrText>questions</w:instrText>
         </w:r>
         <w:r>
+          <w:rPr>
+            <w:lang w:val="en-US"/>
+          </w:rPr>
           <w:instrText>/12928402/</w:instrText>
         </w:r>
         <w:r>
@@ -44140,6 +44157,9 @@
           <w:instrText>what</w:instrText>
         </w:r>
         <w:r>
+          <w:rPr>
+            <w:lang w:val="en-US"/>
+          </w:rPr>
           <w:instrText>-</w:instrText>
         </w:r>
         <w:r>
@@ -44149,6 +44169,9 @@
           <w:instrText>is</w:instrText>
         </w:r>
         <w:r>
+          <w:rPr>
+            <w:lang w:val="en-US"/>
+          </w:rPr>
           <w:instrText>-</w:instrText>
         </w:r>
         <w:r>
@@ -44158,6 +44181,9 @@
           <w:instrText>the</w:instrText>
         </w:r>
         <w:r>
+          <w:rPr>
+            <w:lang w:val="en-US"/>
+          </w:rPr>
           <w:instrText>-</w:instrText>
         </w:r>
         <w:r>
@@ -44167,6 +44193,9 @@
           <w:instrText>use</w:instrText>
         </w:r>
         <w:r>
+          <w:rPr>
+            <w:lang w:val="en-US"/>
+          </w:rPr>
           <w:instrText>-</w:instrText>
         </w:r>
         <w:r>
@@ -44176,6 +44205,9 @@
           <w:instrText>of</w:instrText>
         </w:r>
         <w:r>
+          <w:rPr>
+            <w:lang w:val="en-US"/>
+          </w:rPr>
           <w:instrText>-</w:instrText>
         </w:r>
         <w:r>
@@ -44185,6 +44217,9 @@
           <w:instrText>the</w:instrText>
         </w:r>
         <w:r>
+          <w:rPr>
+            <w:lang w:val="en-US"/>
+          </w:rPr>
           <w:instrText>-</w:instrText>
         </w:r>
         <w:r>
@@ -44194,6 +44229,9 @@
           <w:instrText>hibernate</w:instrText>
         </w:r>
         <w:r>
+          <w:rPr>
+            <w:lang w:val="en-US"/>
+          </w:rPr>
           <w:instrText>-</w:instrText>
         </w:r>
         <w:r>
@@ -44203,6 +44241,9 @@
           <w:instrText>lazycollection</w:instrText>
         </w:r>
         <w:r>
+          <w:rPr>
+            <w:lang w:val="en-US"/>
+          </w:rPr>
           <w:instrText>-</w:instrText>
         </w:r>
         <w:r>
@@ -44212,6 +44253,9 @@
           <w:instrText>annotation</w:instrText>
         </w:r>
         <w:r>
+          <w:rPr>
+            <w:lang w:val="en-US"/>
+          </w:rPr>
           <w:instrText>/40132098" \</w:instrText>
         </w:r>
         <w:r>
@@ -44221,6 +44265,9 @@
           <w:instrText>l</w:instrText>
         </w:r>
         <w:r>
+          <w:rPr>
+            <w:lang w:val="en-US"/>
+          </w:rPr>
           <w:instrText xml:space="preserve"> "40132098" </w:instrText>
         </w:r>
         <w:r>
@@ -44240,6 +44287,7 @@
             <w:rStyle w:val="Hyperlink"/>
             <w:i/>
             <w:noProof/>
+            <w:lang w:val="en-US"/>
           </w:rPr>
           <w:t>://</w:t>
         </w:r>
@@ -44257,6 +44305,7 @@
             <w:rStyle w:val="Hyperlink"/>
             <w:i/>
             <w:noProof/>
+            <w:lang w:val="en-US"/>
           </w:rPr>
           <w:t>.</w:t>
         </w:r>
@@ -44274,6 +44323,7 @@
             <w:rStyle w:val="Hyperlink"/>
             <w:i/>
             <w:noProof/>
+            <w:lang w:val="en-US"/>
           </w:rPr>
           <w:t>/</w:t>
         </w:r>
@@ -44291,6 +44341,7 @@
             <w:rStyle w:val="Hyperlink"/>
             <w:i/>
             <w:noProof/>
+            <w:lang w:val="en-US"/>
           </w:rPr>
           <w:t>/12928402/</w:t>
         </w:r>
@@ -44308,6 +44359,7 @@
             <w:rStyle w:val="Hyperlink"/>
             <w:i/>
             <w:noProof/>
+            <w:lang w:val="en-US"/>
           </w:rPr>
           <w:t>-</w:t>
         </w:r>
@@ -44325,6 +44377,7 @@
             <w:rStyle w:val="Hyperlink"/>
             <w:i/>
             <w:noProof/>
+            <w:lang w:val="en-US"/>
           </w:rPr>
           <w:t>-</w:t>
         </w:r>
@@ -44342,6 +44395,7 @@
             <w:rStyle w:val="Hyperlink"/>
             <w:i/>
             <w:noProof/>
+            <w:lang w:val="en-US"/>
           </w:rPr>
           <w:t>-</w:t>
         </w:r>
@@ -44359,6 +44413,7 @@
             <w:rStyle w:val="Hyperlink"/>
             <w:i/>
             <w:noProof/>
+            <w:lang w:val="en-US"/>
           </w:rPr>
           <w:t>-</w:t>
         </w:r>
@@ -44376,6 +44431,7 @@
             <w:rStyle w:val="Hyperlink"/>
             <w:i/>
             <w:noProof/>
+            <w:lang w:val="en-US"/>
           </w:rPr>
           <w:t>-</w:t>
         </w:r>
@@ -44393,6 +44449,7 @@
             <w:rStyle w:val="Hyperlink"/>
             <w:i/>
             <w:noProof/>
+            <w:lang w:val="en-US"/>
           </w:rPr>
           <w:t>-</w:t>
         </w:r>
@@ -44410,6 +44467,7 @@
             <w:rStyle w:val="Hyperlink"/>
             <w:i/>
             <w:noProof/>
+            <w:lang w:val="en-US"/>
           </w:rPr>
           <w:t>-</w:t>
         </w:r>
@@ -44427,6 +44485,7 @@
             <w:rStyle w:val="Hyperlink"/>
             <w:i/>
             <w:noProof/>
+            <w:lang w:val="en-US"/>
           </w:rPr>
           <w:t>-</w:t>
         </w:r>
@@ -44444,6 +44503,7 @@
             <w:rStyle w:val="Hyperlink"/>
             <w:i/>
             <w:noProof/>
+            <w:lang w:val="en-US"/>
           </w:rPr>
           <w:t>/40132098#40132098</w:t>
         </w:r>
@@ -44459,6 +44519,7 @@
         <w:rPr>
           <w:i/>
           <w:noProof/>
+          <w:lang w:val="en-US"/>
         </w:rPr>
       </w:pPr>
     </w:p>
@@ -47404,15 +47465,7 @@
         <w:rPr>
           <w:lang w:val="en-US"/>
         </w:rPr>
-        <w:t>Be aware that Hibernate caches are not aware of changes made to the persistent store by other applications. To address this limitation, you can configure a TTL (Time T</w:t>
-      </w:r>
-      <w:bookmarkStart w:id="94" w:name="_GoBack"/>
-      <w:bookmarkEnd w:id="94"/>
-      <w:r>
-        <w:rPr>
-          <w:lang w:val="en-US"/>
-        </w:rPr>
-        <w:t>o Live) retention policy at the second-level cache region level so that the underlying cache entries expire regularly.</w:t>
+        <w:t>Be aware that Hibernate caches are not aware of changes made to the persistent store by other applications. To address this limitation, you can configure a TTL (Time To Live) retention policy at the second-level cache region level so that the underlying cache entries expire regularly.</w:t>
       </w:r>
     </w:p>
     <w:p>
@@ -49347,14 +49400,14 @@
         </w:rPr>
         <w:t xml:space="preserve"> (</w:t>
       </w:r>
-      <w:proofErr w:type="spellStart"/>
       <w:r>
         <w:rPr>
           <w:lang w:val="en-US"/>
         </w:rPr>
         <w:t>Baeldung</w:t>
       </w:r>
-      <w:proofErr w:type="spellEnd"/>
+      <w:bookmarkStart w:id="94" w:name="_GoBack"/>
+      <w:bookmarkEnd w:id="94"/>
       <w:r>
         <w:rPr>
           <w:lang w:val="en-US"/>

</xml_diff>

<commit_message>
* Project "Learning / Hibernate / Hibernate JBoss.org part_01":    + Add new HQL, JPQL examples;    ! Modify the domain model;    ! Update the Hibernate.docx file.
</commit_message>
<xml_diff>
--- a/Hibernate/Hibernate JBoss.org part_01/docs/Hibernate.docx
+++ b/Hibernate/Hibernate JBoss.org part_01/docs/Hibernate.docx
@@ -1,6 +1,6 @@
 
 <file path=word/document.xml><?xml version="1.0" encoding="utf-8"?>
-<w:document xmlns:ve="http://schemas.openxmlformats.org/markup-compatibility/2006" xmlns:o="urn:schemas-microsoft-com:office:office" xmlns:r="http://schemas.openxmlformats.org/officeDocument/2006/relationships" xmlns:m="http://schemas.openxmlformats.org/officeDocument/2006/math" xmlns:v="urn:schemas-microsoft-com:vml" xmlns:wp="http://schemas.openxmlformats.org/drawingml/2006/wordprocessingDrawing" xmlns:w10="urn:schemas-microsoft-com:office:word" xmlns:w="http://schemas.openxmlformats.org/wordprocessingml/2006/main" xmlns:wne="http://schemas.microsoft.com/office/word/2006/wordml">
+<w:document xmlns:wpc="http://schemas.microsoft.com/office/word/2010/wordprocessingCanvas" xmlns:mc="http://schemas.openxmlformats.org/markup-compatibility/2006" xmlns:o="urn:schemas-microsoft-com:office:office" xmlns:r="http://schemas.openxmlformats.org/officeDocument/2006/relationships" xmlns:m="http://schemas.openxmlformats.org/officeDocument/2006/math" xmlns:v="urn:schemas-microsoft-com:vml" xmlns:wp14="http://schemas.microsoft.com/office/word/2010/wordprocessingDrawing" xmlns:wp="http://schemas.openxmlformats.org/drawingml/2006/wordprocessingDrawing" xmlns:w10="urn:schemas-microsoft-com:office:word" xmlns:w="http://schemas.openxmlformats.org/wordprocessingml/2006/main" xmlns:w14="http://schemas.microsoft.com/office/word/2010/wordml" xmlns:w15="http://schemas.microsoft.com/office/word/2012/wordml" xmlns:wpg="http://schemas.microsoft.com/office/word/2010/wordprocessingGroup" xmlns:wpi="http://schemas.microsoft.com/office/word/2010/wordprocessingInk" xmlns:wne="http://schemas.microsoft.com/office/word/2006/wordml" xmlns:wps="http://schemas.microsoft.com/office/word/2010/wordprocessingShape" mc:Ignorable="w14 w15 wp14">
   <w:body>
     <w:p>
       <w:pPr>
@@ -10766,7 +10766,7 @@
             <v:path o:extrusionok="f" gradientshapeok="t" o:connecttype="rect"/>
             <o:lock v:ext="edit" aspectratio="t"/>
           </v:shapetype>
-          <v:shape id="Рисунок 3" o:spid="_x0000_i1025" type="#_x0000_t75" style="width:153.75pt;height:208.5pt;visibility:visible" o:bordertopcolor="this" o:borderleftcolor="this" o:borderbottomcolor="this" o:borderrightcolor="this">
+          <v:shape id="Рисунок 3" o:spid="_x0000_i1025" type="#_x0000_t75" style="width:153.6pt;height:208.8pt;visibility:visible" o:bordertopcolor="this" o:borderleftcolor="this" o:borderbottomcolor="this" o:borderrightcolor="this">
             <v:imagedata r:id="rId5" o:title=""/>
             <w10:bordertop type="single" width="4"/>
             <w10:borderleft type="single" width="4"/>
@@ -11047,7 +11047,7 @@
           <w:lang w:val="en-US"/>
         </w:rPr>
         <w:pict>
-          <v:shape id="_x0000_i1026" type="#_x0000_t75" style="width:453.75pt;height:218.25pt" o:bordertopcolor="this" o:borderleftcolor="this" o:borderbottomcolor="this" o:borderrightcolor="this">
+          <v:shape id="_x0000_i1026" type="#_x0000_t75" style="width:453.6pt;height:218.4pt" o:bordertopcolor="this" o:borderleftcolor="this" o:borderbottomcolor="this" o:borderrightcolor="this">
             <v:imagedata r:id="rId6" o:title=""/>
             <w10:bordertop type="single" width="4"/>
             <w10:borderleft type="single" width="4"/>
@@ -12699,7 +12699,7 @@
           <w:bottom w:w="15" w:type="dxa"/>
           <w:right w:w="15" w:type="dxa"/>
         </w:tblCellMar>
-        <w:tblLook w:val="00A0"/>
+        <w:tblLook w:val="00A0" w:firstRow="1" w:lastRow="0" w:firstColumn="1" w:lastColumn="0" w:noHBand="0" w:noVBand="0"/>
       </w:tblPr>
       <w:tblGrid>
         <w:gridCol w:w="2537"/>
@@ -38438,7 +38438,7 @@
           <w:bottom w:w="15" w:type="dxa"/>
           <w:right w:w="15" w:type="dxa"/>
         </w:tblCellMar>
-        <w:tblLook w:val="04A0"/>
+        <w:tblLook w:val="04A0" w:firstRow="1" w:lastRow="0" w:firstColumn="1" w:lastColumn="0" w:noHBand="0" w:noVBand="1"/>
       </w:tblPr>
       <w:tblGrid>
         <w:gridCol w:w="2669"/>
@@ -38976,6 +38976,7 @@
       <w:r>
         <w:rPr>
           <w:noProof/>
+          <w:lang w:val="en-US" w:eastAsia="en-US"/>
         </w:rPr>
         <w:lastRenderedPageBreak/>
         <w:drawing>
@@ -39058,6 +39059,7 @@
       <w:r>
         <w:rPr>
           <w:noProof/>
+          <w:lang w:val="en-US" w:eastAsia="en-US"/>
         </w:rPr>
         <w:drawing>
           <wp:inline distT="0" distB="0" distL="0" distR="0">
@@ -39137,6 +39139,7 @@
       <w:r>
         <w:rPr>
           <w:noProof/>
+          <w:lang w:val="en-US" w:eastAsia="en-US"/>
         </w:rPr>
         <w:drawing>
           <wp:inline distT="0" distB="0" distL="0" distR="0">
@@ -41541,7 +41544,7 @@
           <w:bottom w:w="15" w:type="dxa"/>
           <w:right w:w="15" w:type="dxa"/>
         </w:tblCellMar>
-        <w:tblLook w:val="04A0"/>
+        <w:tblLook w:val="04A0" w:firstRow="1" w:lastRow="0" w:firstColumn="1" w:lastColumn="0" w:noHBand="0" w:noVBand="1"/>
       </w:tblPr>
       <w:tblGrid>
         <w:gridCol w:w="3181"/>
@@ -51116,7 +51119,7 @@
           <w:bottom w:w="15" w:type="dxa"/>
           <w:right w:w="15" w:type="dxa"/>
         </w:tblCellMar>
-        <w:tblLook w:val="04A0"/>
+        <w:tblLook w:val="04A0" w:firstRow="1" w:lastRow="0" w:firstColumn="1" w:lastColumn="0" w:noHBand="0" w:noVBand="1"/>
       </w:tblPr>
       <w:tblGrid>
         <w:gridCol w:w="2136"/>
@@ -52420,7 +52423,7 @@
           <w:bottom w:w="15" w:type="dxa"/>
           <w:right w:w="15" w:type="dxa"/>
         </w:tblCellMar>
-        <w:tblLook w:val="04A0"/>
+        <w:tblLook w:val="04A0" w:firstRow="1" w:lastRow="0" w:firstColumn="1" w:lastColumn="0" w:noHBand="0" w:noVBand="1"/>
       </w:tblPr>
       <w:tblGrid>
         <w:gridCol w:w="1530"/>
@@ -52994,6 +52997,7 @@
         </w:rPr>
       </w:pPr>
       <w:bookmarkStart w:id="108" w:name="_Toc62204498"/>
+      <w:bookmarkStart w:id="109" w:name="_GoBack"/>
       <w:r>
         <w:rPr>
           <w:noProof/>
@@ -53115,14 +53119,13 @@
         </w:rPr>
         <w:t>Both HQL and JPQL are non-type-safe ways to perform query operations.</w:t>
       </w:r>
-      <w:bookmarkStart w:id="109" w:name="_GoBack"/>
-      <w:bookmarkEnd w:id="109"/>
     </w:p>
     <w:p>
       <w:pPr>
         <w:pStyle w:val="NormalWeb"/>
         <w:spacing w:before="0" w:beforeAutospacing="0" w:after="0" w:afterAutospacing="0"/>
         <w:rPr>
+          <w:noProof/>
           <w:lang w:val="en-US"/>
         </w:rPr>
       </w:pPr>
@@ -53132,11 +53135,13 @@
         <w:pStyle w:val="NormalWeb"/>
         <w:spacing w:before="0" w:beforeAutospacing="0" w:after="0" w:afterAutospacing="0"/>
         <w:rPr>
-          <w:lang w:val="en-US"/>
-        </w:rPr>
-      </w:pPr>
-      <w:r>
-        <w:rPr>
+          <w:noProof/>
+          <w:lang w:val="en-US"/>
+        </w:rPr>
+      </w:pPr>
+      <w:r>
+        <w:rPr>
+          <w:noProof/>
           <w:lang w:val="en-US"/>
         </w:rPr>
         <w:t xml:space="preserve">Since 5.2, the Hibernate </w:t>
@@ -53144,6 +53149,7 @@
       <w:r>
         <w:rPr>
           <w:rFonts w:ascii="Courier New" w:hAnsi="Courier New" w:cs="Courier New"/>
+          <w:noProof/>
           <w:sz w:val="20"/>
           <w:szCs w:val="20"/>
           <w:lang w:val="en-US"/>
@@ -53152,6 +53158,7 @@
       </w:r>
       <w:r>
         <w:rPr>
+          <w:noProof/>
           <w:lang w:val="en-US"/>
         </w:rPr>
         <w:t xml:space="preserve"> interface extends the JPA </w:t>
@@ -53159,6 +53166,7 @@
       <w:r>
         <w:rPr>
           <w:rFonts w:ascii="Courier New" w:hAnsi="Courier New" w:cs="Courier New"/>
+          <w:noProof/>
           <w:sz w:val="20"/>
           <w:szCs w:val="20"/>
           <w:lang w:val="en-US"/>
@@ -53167,6 +53175,7 @@
       </w:r>
       <w:r>
         <w:rPr>
+          <w:noProof/>
           <w:lang w:val="en-US"/>
         </w:rPr>
         <w:t xml:space="preserve"> interface. For this reason, the query API was also merged, and now the Hibernate </w:t>
@@ -53174,6 +53183,7 @@
       <w:r>
         <w:rPr>
           <w:rFonts w:ascii="Courier New" w:hAnsi="Courier New" w:cs="Courier New"/>
+          <w:noProof/>
           <w:sz w:val="20"/>
           <w:szCs w:val="20"/>
           <w:lang w:val="en-US"/>
@@ -53182,6 +53192,7 @@
       </w:r>
       <w:r>
         <w:rPr>
+          <w:noProof/>
           <w:lang w:val="en-US"/>
         </w:rPr>
         <w:t xml:space="preserve"> interface extends the JPA </w:t>
@@ -53189,6 +53200,7 @@
       <w:r>
         <w:rPr>
           <w:rFonts w:ascii="Courier New" w:hAnsi="Courier New" w:cs="Courier New"/>
+          <w:noProof/>
           <w:sz w:val="20"/>
           <w:szCs w:val="20"/>
           <w:lang w:val="en-US"/>
@@ -53197,11 +53209,13 @@
       </w:r>
       <w:r>
         <w:rPr>
+          <w:noProof/>
           <w:lang w:val="en-US"/>
         </w:rPr>
         <w:t>.</w:t>
       </w:r>
     </w:p>
+    <w:bookmarkEnd w:id="109"/>
     <w:p>
       <w:pPr>
         <w:pStyle w:val="NormalWeb"/>
@@ -54127,7 +54141,7 @@
 </file>
 
 <file path=word/numbering.xml><?xml version="1.0" encoding="utf-8"?>
-<w:numbering xmlns:ve="http://schemas.openxmlformats.org/markup-compatibility/2006" xmlns:o="urn:schemas-microsoft-com:office:office" xmlns:r="http://schemas.openxmlformats.org/officeDocument/2006/relationships" xmlns:m="http://schemas.openxmlformats.org/officeDocument/2006/math" xmlns:v="urn:schemas-microsoft-com:vml" xmlns:wp="http://schemas.openxmlformats.org/drawingml/2006/wordprocessingDrawing" xmlns:w10="urn:schemas-microsoft-com:office:word" xmlns:w="http://schemas.openxmlformats.org/wordprocessingml/2006/main" xmlns:wne="http://schemas.microsoft.com/office/word/2006/wordml">
+<w:numbering xmlns:wpc="http://schemas.microsoft.com/office/word/2010/wordprocessingCanvas" xmlns:mc="http://schemas.openxmlformats.org/markup-compatibility/2006" xmlns:o="urn:schemas-microsoft-com:office:office" xmlns:r="http://schemas.openxmlformats.org/officeDocument/2006/relationships" xmlns:m="http://schemas.openxmlformats.org/officeDocument/2006/math" xmlns:v="urn:schemas-microsoft-com:vml" xmlns:wp14="http://schemas.microsoft.com/office/word/2010/wordprocessingDrawing" xmlns:wp="http://schemas.openxmlformats.org/drawingml/2006/wordprocessingDrawing" xmlns:w10="urn:schemas-microsoft-com:office:word" xmlns:w="http://schemas.openxmlformats.org/wordprocessingml/2006/main" xmlns:w14="http://schemas.microsoft.com/office/word/2010/wordml" xmlns:w15="http://schemas.microsoft.com/office/word/2012/wordml" xmlns:wpg="http://schemas.microsoft.com/office/word/2010/wordprocessingGroup" xmlns:wpi="http://schemas.microsoft.com/office/word/2010/wordprocessingInk" xmlns:wne="http://schemas.microsoft.com/office/word/2006/wordml" xmlns:wps="http://schemas.microsoft.com/office/word/2010/wordprocessingShape" mc:Ignorable="w14 w15 wp14">
   <w:abstractNum w:abstractNumId="0">
     <w:nsid w:val="02C56C5D"/>
     <w:multiLevelType w:val="hybridMultilevel"/>
@@ -65302,7 +65316,7 @@
 </file>
 
 <file path=word/styles.xml><?xml version="1.0" encoding="utf-8"?>
-<w:styles xmlns:r="http://schemas.openxmlformats.org/officeDocument/2006/relationships" xmlns:w="http://schemas.openxmlformats.org/wordprocessingml/2006/main">
+<w:styles xmlns:mc="http://schemas.openxmlformats.org/markup-compatibility/2006" xmlns:r="http://schemas.openxmlformats.org/officeDocument/2006/relationships" xmlns:w="http://schemas.openxmlformats.org/wordprocessingml/2006/main" xmlns:w14="http://schemas.microsoft.com/office/word/2010/wordml" xmlns:w15="http://schemas.microsoft.com/office/word/2012/wordml" mc:Ignorable="w14 w15">
   <w:docDefaults>
     <w:rPrDefault>
       <w:rPr>
@@ -65312,274 +65326,378 @@
     </w:rPrDefault>
     <w:pPrDefault/>
   </w:docDefaults>
-  <w:latentStyles w:defLockedState="0" w:defUIPriority="99" w:defSemiHidden="1" w:defUnhideWhenUsed="1" w:defQFormat="0" w:count="267">
-    <w:lsdException w:name="Normal" w:semiHidden="0" w:uiPriority="0" w:unhideWhenUsed="0" w:qFormat="1"/>
-    <w:lsdException w:name="heading 1" w:semiHidden="0" w:unhideWhenUsed="0" w:qFormat="1"/>
-    <w:lsdException w:name="heading 2" w:semiHidden="0" w:uiPriority="0" w:unhideWhenUsed="0" w:qFormat="1"/>
-    <w:lsdException w:name="heading 3" w:semiHidden="0" w:uiPriority="0" w:unhideWhenUsed="0" w:qFormat="1"/>
-    <w:lsdException w:name="heading 4" w:semiHidden="0" w:uiPriority="0" w:unhideWhenUsed="0" w:qFormat="1"/>
-    <w:lsdException w:name="heading 5" w:semiHidden="0" w:uiPriority="0" w:unhideWhenUsed="0" w:qFormat="1"/>
-    <w:lsdException w:name="heading 6" w:semiHidden="0" w:uiPriority="0" w:unhideWhenUsed="0" w:qFormat="1"/>
-    <w:lsdException w:name="heading 7" w:uiPriority="0" w:qFormat="1"/>
-    <w:lsdException w:name="heading 8" w:uiPriority="0" w:qFormat="1"/>
-    <w:lsdException w:name="heading 9" w:uiPriority="0" w:qFormat="1"/>
-    <w:lsdException w:name="index 1" w:locked="1"/>
-    <w:lsdException w:name="index 2" w:locked="1"/>
-    <w:lsdException w:name="index 3" w:locked="1"/>
-    <w:lsdException w:name="index 4" w:locked="1"/>
-    <w:lsdException w:name="index 5" w:locked="1"/>
-    <w:lsdException w:name="index 6" w:locked="1"/>
-    <w:lsdException w:name="index 7" w:locked="1"/>
-    <w:lsdException w:name="index 8" w:locked="1"/>
-    <w:lsdException w:name="index 9" w:locked="1"/>
-    <w:lsdException w:name="toc 1" w:semiHidden="0" w:uiPriority="39" w:unhideWhenUsed="0"/>
-    <w:lsdException w:name="toc 2" w:semiHidden="0" w:uiPriority="39" w:unhideWhenUsed="0"/>
-    <w:lsdException w:name="toc 3" w:semiHidden="0" w:uiPriority="39" w:unhideWhenUsed="0"/>
-    <w:lsdException w:name="toc 4" w:semiHidden="0" w:uiPriority="39" w:unhideWhenUsed="0"/>
-    <w:lsdException w:name="toc 5" w:semiHidden="0" w:uiPriority="39" w:unhideWhenUsed="0"/>
-    <w:lsdException w:name="toc 6" w:semiHidden="0" w:uiPriority="39" w:unhideWhenUsed="0"/>
-    <w:lsdException w:name="toc 7" w:semiHidden="0" w:uiPriority="39" w:unhideWhenUsed="0"/>
-    <w:lsdException w:name="toc 8" w:semiHidden="0" w:uiPriority="39" w:unhideWhenUsed="0"/>
-    <w:lsdException w:name="toc 9" w:semiHidden="0" w:uiPriority="39" w:unhideWhenUsed="0"/>
-    <w:lsdException w:name="Normal Indent" w:locked="1"/>
-    <w:lsdException w:name="footnote text" w:locked="1"/>
-    <w:lsdException w:name="annotation text" w:locked="1"/>
-    <w:lsdException w:name="header" w:locked="1"/>
-    <w:lsdException w:name="footer" w:locked="1"/>
-    <w:lsdException w:name="index heading" w:locked="1"/>
-    <w:lsdException w:name="caption" w:semiHidden="0" w:uiPriority="0" w:unhideWhenUsed="0" w:qFormat="1"/>
-    <w:lsdException w:name="table of figures" w:locked="1"/>
-    <w:lsdException w:name="envelope address" w:locked="1"/>
-    <w:lsdException w:name="envelope return" w:locked="1"/>
-    <w:lsdException w:name="footnote reference" w:locked="1"/>
-    <w:lsdException w:name="annotation reference" w:locked="1"/>
-    <w:lsdException w:name="line number" w:locked="1"/>
-    <w:lsdException w:name="page number" w:locked="1"/>
-    <w:lsdException w:name="endnote reference" w:locked="1"/>
-    <w:lsdException w:name="endnote text" w:locked="1"/>
-    <w:lsdException w:name="table of authorities" w:locked="1"/>
-    <w:lsdException w:name="macro" w:locked="1"/>
-    <w:lsdException w:name="toa heading" w:locked="1"/>
-    <w:lsdException w:name="List" w:locked="1"/>
-    <w:lsdException w:name="List Bullet" w:locked="1"/>
-    <w:lsdException w:name="List Number" w:locked="1"/>
-    <w:lsdException w:name="List 2" w:locked="1"/>
-    <w:lsdException w:name="List 3" w:locked="1"/>
-    <w:lsdException w:name="List 4" w:locked="1"/>
-    <w:lsdException w:name="List 5" w:locked="1"/>
-    <w:lsdException w:name="List Bullet 2" w:locked="1"/>
-    <w:lsdException w:name="List Bullet 3" w:locked="1"/>
-    <w:lsdException w:name="List Bullet 4" w:locked="1"/>
-    <w:lsdException w:name="List Bullet 5" w:locked="1"/>
-    <w:lsdException w:name="List Number 2" w:locked="1"/>
-    <w:lsdException w:name="List Number 3" w:locked="1"/>
-    <w:lsdException w:name="List Number 4" w:locked="1"/>
-    <w:lsdException w:name="List Number 5" w:locked="1"/>
-    <w:lsdException w:name="Title" w:semiHidden="0" w:uiPriority="0" w:unhideWhenUsed="0" w:qFormat="1"/>
-    <w:lsdException w:name="Closing" w:locked="1"/>
-    <w:lsdException w:name="Signature" w:locked="1"/>
-    <w:lsdException w:name="Default Paragraph Font" w:semiHidden="0" w:uiPriority="0" w:unhideWhenUsed="0"/>
-    <w:lsdException w:name="Body Text" w:locked="1"/>
-    <w:lsdException w:name="Body Text Indent" w:locked="1"/>
-    <w:lsdException w:name="List Continue" w:locked="1"/>
-    <w:lsdException w:name="List Continue 2" w:locked="1"/>
-    <w:lsdException w:name="List Continue 3" w:locked="1"/>
-    <w:lsdException w:name="List Continue 4" w:locked="1"/>
-    <w:lsdException w:name="List Continue 5" w:locked="1"/>
-    <w:lsdException w:name="Message Header" w:locked="1"/>
-    <w:lsdException w:name="Subtitle" w:semiHidden="0" w:uiPriority="0" w:unhideWhenUsed="0" w:qFormat="1"/>
-    <w:lsdException w:name="Salutation" w:locked="1"/>
-    <w:lsdException w:name="Date" w:locked="1"/>
-    <w:lsdException w:name="Body Text First Indent" w:locked="1"/>
-    <w:lsdException w:name="Body Text First Indent 2" w:locked="1"/>
-    <w:lsdException w:name="Note Heading" w:locked="1"/>
-    <w:lsdException w:name="Body Text 2" w:locked="1"/>
-    <w:lsdException w:name="Body Text 3" w:locked="1"/>
-    <w:lsdException w:name="Body Text Indent 2" w:locked="1"/>
-    <w:lsdException w:name="Body Text Indent 3" w:locked="1"/>
-    <w:lsdException w:name="Block Text" w:locked="1"/>
-    <w:lsdException w:name="Hyperlink" w:locked="1"/>
-    <w:lsdException w:name="FollowedHyperlink" w:locked="1"/>
-    <w:lsdException w:name="Strong" w:semiHidden="0" w:uiPriority="22" w:unhideWhenUsed="0" w:qFormat="1"/>
-    <w:lsdException w:name="Emphasis" w:semiHidden="0" w:uiPriority="20" w:unhideWhenUsed="0" w:qFormat="1"/>
-    <w:lsdException w:name="Document Map" w:locked="1"/>
-    <w:lsdException w:name="Plain Text" w:locked="1"/>
-    <w:lsdException w:name="E-mail Signature" w:locked="1"/>
-    <w:lsdException w:name="HTML Top of Form" w:locked="1"/>
-    <w:lsdException w:name="HTML Bottom of Form" w:locked="1"/>
-    <w:lsdException w:name="Normal (Web)" w:locked="1"/>
-    <w:lsdException w:name="HTML Acronym" w:locked="1"/>
-    <w:lsdException w:name="HTML Address" w:locked="1"/>
-    <w:lsdException w:name="HTML Cite" w:locked="1"/>
-    <w:lsdException w:name="HTML Code" w:locked="1"/>
-    <w:lsdException w:name="HTML Definition" w:locked="1"/>
-    <w:lsdException w:name="HTML Keyboard" w:locked="1"/>
-    <w:lsdException w:name="HTML Preformatted" w:locked="1"/>
-    <w:lsdException w:name="HTML Sample" w:locked="1"/>
-    <w:lsdException w:name="HTML Typewriter" w:locked="1"/>
-    <w:lsdException w:name="HTML Variable" w:locked="1"/>
-    <w:lsdException w:name="Normal Table" w:locked="1"/>
-    <w:lsdException w:name="annotation subject" w:locked="1"/>
-    <w:lsdException w:name="No List" w:locked="1"/>
-    <w:lsdException w:name="Outline List 1" w:locked="1"/>
-    <w:lsdException w:name="Outline List 2" w:locked="1"/>
-    <w:lsdException w:name="Outline List 3" w:locked="1"/>
-    <w:lsdException w:name="Table Simple 1" w:locked="1"/>
-    <w:lsdException w:name="Table Simple 2" w:locked="1"/>
-    <w:lsdException w:name="Table Simple 3" w:locked="1"/>
-    <w:lsdException w:name="Table Classic 1" w:locked="1"/>
-    <w:lsdException w:name="Table Classic 2" w:locked="1"/>
-    <w:lsdException w:name="Table Classic 3" w:locked="1"/>
-    <w:lsdException w:name="Table Classic 4" w:locked="1"/>
-    <w:lsdException w:name="Table Colorful 1" w:locked="1"/>
-    <w:lsdException w:name="Table Colorful 2" w:locked="1"/>
-    <w:lsdException w:name="Table Colorful 3" w:locked="1"/>
-    <w:lsdException w:name="Table Columns 1" w:locked="1"/>
-    <w:lsdException w:name="Table Columns 2" w:locked="1"/>
-    <w:lsdException w:name="Table Columns 3" w:locked="1"/>
-    <w:lsdException w:name="Table Columns 4" w:locked="1"/>
-    <w:lsdException w:name="Table Columns 5" w:locked="1"/>
-    <w:lsdException w:name="Table Grid 1" w:locked="1"/>
-    <w:lsdException w:name="Table Grid 2" w:locked="1"/>
-    <w:lsdException w:name="Table Grid 3" w:locked="1"/>
-    <w:lsdException w:name="Table Grid 4" w:locked="1"/>
-    <w:lsdException w:name="Table Grid 5" w:locked="1"/>
-    <w:lsdException w:name="Table Grid 6" w:locked="1"/>
-    <w:lsdException w:name="Table Grid 7" w:locked="1"/>
-    <w:lsdException w:name="Table Grid 8" w:locked="1"/>
-    <w:lsdException w:name="Table List 1" w:locked="1"/>
-    <w:lsdException w:name="Table List 2" w:locked="1"/>
-    <w:lsdException w:name="Table List 3" w:locked="1"/>
-    <w:lsdException w:name="Table List 4" w:locked="1"/>
-    <w:lsdException w:name="Table List 5" w:locked="1"/>
-    <w:lsdException w:name="Table List 6" w:locked="1"/>
-    <w:lsdException w:name="Table List 7" w:locked="1"/>
-    <w:lsdException w:name="Table List 8" w:locked="1"/>
-    <w:lsdException w:name="Table 3D effects 1" w:locked="1"/>
-    <w:lsdException w:name="Table 3D effects 2" w:locked="1"/>
-    <w:lsdException w:name="Table 3D effects 3" w:locked="1"/>
-    <w:lsdException w:name="Table Contemporary" w:locked="1"/>
-    <w:lsdException w:name="Table Elegant" w:locked="1"/>
-    <w:lsdException w:name="Table Professional" w:locked="1"/>
-    <w:lsdException w:name="Table Subtle 1" w:locked="1"/>
-    <w:lsdException w:name="Table Subtle 2" w:locked="1"/>
-    <w:lsdException w:name="Table Web 1" w:locked="1"/>
-    <w:lsdException w:name="Table Web 2" w:locked="1"/>
-    <w:lsdException w:name="Table Web 3" w:locked="1"/>
-    <w:lsdException w:name="Balloon Text" w:locked="1"/>
-    <w:lsdException w:name="Table Grid" w:semiHidden="0" w:uiPriority="0" w:unhideWhenUsed="0"/>
-    <w:lsdException w:name="Table Theme" w:locked="1"/>
-    <w:lsdException w:name="Placeholder Text" w:unhideWhenUsed="0"/>
-    <w:lsdException w:name="No Spacing" w:semiHidden="0" w:uiPriority="1" w:unhideWhenUsed="0" w:qFormat="1"/>
-    <w:lsdException w:name="Light Shading" w:semiHidden="0" w:uiPriority="60" w:unhideWhenUsed="0"/>
-    <w:lsdException w:name="Light List" w:semiHidden="0" w:uiPriority="61" w:unhideWhenUsed="0"/>
-    <w:lsdException w:name="Light Grid" w:semiHidden="0" w:uiPriority="62" w:unhideWhenUsed="0"/>
-    <w:lsdException w:name="Medium Shading 1" w:semiHidden="0" w:uiPriority="63" w:unhideWhenUsed="0"/>
-    <w:lsdException w:name="Medium Shading 2" w:semiHidden="0" w:uiPriority="64" w:unhideWhenUsed="0"/>
-    <w:lsdException w:name="Medium List 1" w:semiHidden="0" w:uiPriority="65" w:unhideWhenUsed="0"/>
-    <w:lsdException w:name="Medium List 2" w:semiHidden="0" w:uiPriority="66" w:unhideWhenUsed="0"/>
-    <w:lsdException w:name="Medium Grid 1" w:semiHidden="0" w:uiPriority="67" w:unhideWhenUsed="0"/>
-    <w:lsdException w:name="Medium Grid 2" w:semiHidden="0" w:uiPriority="68" w:unhideWhenUsed="0"/>
-    <w:lsdException w:name="Medium Grid 3" w:semiHidden="0" w:uiPriority="69" w:unhideWhenUsed="0"/>
-    <w:lsdException w:name="Dark List" w:semiHidden="0" w:uiPriority="70" w:unhideWhenUsed="0"/>
-    <w:lsdException w:name="Colorful Shading" w:semiHidden="0" w:uiPriority="71" w:unhideWhenUsed="0"/>
-    <w:lsdException w:name="Colorful List" w:semiHidden="0" w:uiPriority="72" w:unhideWhenUsed="0"/>
-    <w:lsdException w:name="Colorful Grid" w:semiHidden="0" w:uiPriority="73" w:unhideWhenUsed="0"/>
-    <w:lsdException w:name="Light Shading Accent 1" w:semiHidden="0" w:uiPriority="60" w:unhideWhenUsed="0"/>
-    <w:lsdException w:name="Light List Accent 1" w:semiHidden="0" w:uiPriority="61" w:unhideWhenUsed="0"/>
-    <w:lsdException w:name="Light Grid Accent 1" w:semiHidden="0" w:uiPriority="62" w:unhideWhenUsed="0"/>
-    <w:lsdException w:name="Medium Shading 1 Accent 1" w:semiHidden="0" w:uiPriority="63" w:unhideWhenUsed="0"/>
-    <w:lsdException w:name="Medium Shading 2 Accent 1" w:semiHidden="0" w:uiPriority="64" w:unhideWhenUsed="0"/>
-    <w:lsdException w:name="Medium List 1 Accent 1" w:semiHidden="0" w:uiPriority="65" w:unhideWhenUsed="0"/>
-    <w:lsdException w:name="Revision" w:unhideWhenUsed="0"/>
-    <w:lsdException w:name="List Paragraph" w:semiHidden="0" w:uiPriority="34" w:unhideWhenUsed="0" w:qFormat="1"/>
-    <w:lsdException w:name="Quote" w:semiHidden="0" w:uiPriority="29" w:unhideWhenUsed="0" w:qFormat="1"/>
-    <w:lsdException w:name="Intense Quote" w:semiHidden="0" w:uiPriority="30" w:unhideWhenUsed="0" w:qFormat="1"/>
-    <w:lsdException w:name="Medium List 2 Accent 1" w:semiHidden="0" w:uiPriority="66" w:unhideWhenUsed="0"/>
-    <w:lsdException w:name="Medium Grid 1 Accent 1" w:semiHidden="0" w:uiPriority="67" w:unhideWhenUsed="0"/>
-    <w:lsdException w:name="Medium Grid 2 Accent 1" w:semiHidden="0" w:uiPriority="68" w:unhideWhenUsed="0"/>
-    <w:lsdException w:name="Medium Grid 3 Accent 1" w:semiHidden="0" w:uiPriority="69" w:unhideWhenUsed="0"/>
-    <w:lsdException w:name="Dark List Accent 1" w:semiHidden="0" w:uiPriority="70" w:unhideWhenUsed="0"/>
-    <w:lsdException w:name="Colorful Shading Accent 1" w:semiHidden="0" w:uiPriority="71" w:unhideWhenUsed="0"/>
-    <w:lsdException w:name="Colorful List Accent 1" w:semiHidden="0" w:uiPriority="72" w:unhideWhenUsed="0"/>
-    <w:lsdException w:name="Colorful Grid Accent 1" w:semiHidden="0" w:uiPriority="73" w:unhideWhenUsed="0"/>
-    <w:lsdException w:name="Light Shading Accent 2" w:semiHidden="0" w:uiPriority="60" w:unhideWhenUsed="0"/>
-    <w:lsdException w:name="Light List Accent 2" w:semiHidden="0" w:uiPriority="61" w:unhideWhenUsed="0"/>
-    <w:lsdException w:name="Light Grid Accent 2" w:semiHidden="0" w:uiPriority="62" w:unhideWhenUsed="0"/>
-    <w:lsdException w:name="Medium Shading 1 Accent 2" w:semiHidden="0" w:uiPriority="63" w:unhideWhenUsed="0"/>
-    <w:lsdException w:name="Medium Shading 2 Accent 2" w:semiHidden="0" w:uiPriority="64" w:unhideWhenUsed="0"/>
-    <w:lsdException w:name="Medium List 1 Accent 2" w:semiHidden="0" w:uiPriority="65" w:unhideWhenUsed="0"/>
-    <w:lsdException w:name="Medium List 2 Accent 2" w:semiHidden="0" w:uiPriority="66" w:unhideWhenUsed="0"/>
-    <w:lsdException w:name="Medium Grid 1 Accent 2" w:semiHidden="0" w:uiPriority="67" w:unhideWhenUsed="0"/>
-    <w:lsdException w:name="Medium Grid 2 Accent 2" w:semiHidden="0" w:uiPriority="68" w:unhideWhenUsed="0"/>
-    <w:lsdException w:name="Medium Grid 3 Accent 2" w:semiHidden="0" w:uiPriority="69" w:unhideWhenUsed="0"/>
-    <w:lsdException w:name="Dark List Accent 2" w:semiHidden="0" w:uiPriority="70" w:unhideWhenUsed="0"/>
-    <w:lsdException w:name="Colorful Shading Accent 2" w:semiHidden="0" w:uiPriority="71" w:unhideWhenUsed="0"/>
-    <w:lsdException w:name="Colorful List Accent 2" w:semiHidden="0" w:uiPriority="72" w:unhideWhenUsed="0"/>
-    <w:lsdException w:name="Colorful Grid Accent 2" w:semiHidden="0" w:uiPriority="73" w:unhideWhenUsed="0"/>
-    <w:lsdException w:name="Light Shading Accent 3" w:semiHidden="0" w:uiPriority="60" w:unhideWhenUsed="0"/>
-    <w:lsdException w:name="Light List Accent 3" w:semiHidden="0" w:uiPriority="61" w:unhideWhenUsed="0"/>
-    <w:lsdException w:name="Light Grid Accent 3" w:semiHidden="0" w:uiPriority="62" w:unhideWhenUsed="0"/>
-    <w:lsdException w:name="Medium Shading 1 Accent 3" w:semiHidden="0" w:uiPriority="63" w:unhideWhenUsed="0"/>
-    <w:lsdException w:name="Medium Shading 2 Accent 3" w:semiHidden="0" w:uiPriority="64" w:unhideWhenUsed="0"/>
-    <w:lsdException w:name="Medium List 1 Accent 3" w:semiHidden="0" w:uiPriority="65" w:unhideWhenUsed="0"/>
-    <w:lsdException w:name="Medium List 2 Accent 3" w:semiHidden="0" w:uiPriority="66" w:unhideWhenUsed="0"/>
-    <w:lsdException w:name="Medium Grid 1 Accent 3" w:semiHidden="0" w:uiPriority="67" w:unhideWhenUsed="0"/>
-    <w:lsdException w:name="Medium Grid 2 Accent 3" w:semiHidden="0" w:uiPriority="68" w:unhideWhenUsed="0"/>
-    <w:lsdException w:name="Medium Grid 3 Accent 3" w:semiHidden="0" w:uiPriority="69" w:unhideWhenUsed="0"/>
-    <w:lsdException w:name="Dark List Accent 3" w:semiHidden="0" w:uiPriority="70" w:unhideWhenUsed="0"/>
-    <w:lsdException w:name="Colorful Shading Accent 3" w:semiHidden="0" w:uiPriority="71" w:unhideWhenUsed="0"/>
-    <w:lsdException w:name="Colorful List Accent 3" w:semiHidden="0" w:uiPriority="72" w:unhideWhenUsed="0"/>
-    <w:lsdException w:name="Colorful Grid Accent 3" w:semiHidden="0" w:uiPriority="73" w:unhideWhenUsed="0"/>
-    <w:lsdException w:name="Light Shading Accent 4" w:semiHidden="0" w:uiPriority="60" w:unhideWhenUsed="0"/>
-    <w:lsdException w:name="Light List Accent 4" w:semiHidden="0" w:uiPriority="61" w:unhideWhenUsed="0"/>
-    <w:lsdException w:name="Light Grid Accent 4" w:semiHidden="0" w:uiPriority="62" w:unhideWhenUsed="0"/>
-    <w:lsdException w:name="Medium Shading 1 Accent 4" w:semiHidden="0" w:uiPriority="63" w:unhideWhenUsed="0"/>
-    <w:lsdException w:name="Medium Shading 2 Accent 4" w:semiHidden="0" w:uiPriority="64" w:unhideWhenUsed="0"/>
-    <w:lsdException w:name="Medium List 1 Accent 4" w:semiHidden="0" w:uiPriority="65" w:unhideWhenUsed="0"/>
-    <w:lsdException w:name="Medium List 2 Accent 4" w:semiHidden="0" w:uiPriority="66" w:unhideWhenUsed="0"/>
-    <w:lsdException w:name="Medium Grid 1 Accent 4" w:semiHidden="0" w:uiPriority="67" w:unhideWhenUsed="0"/>
-    <w:lsdException w:name="Medium Grid 2 Accent 4" w:semiHidden="0" w:uiPriority="68" w:unhideWhenUsed="0"/>
-    <w:lsdException w:name="Medium Grid 3 Accent 4" w:semiHidden="0" w:uiPriority="69" w:unhideWhenUsed="0"/>
-    <w:lsdException w:name="Dark List Accent 4" w:semiHidden="0" w:uiPriority="70" w:unhideWhenUsed="0"/>
-    <w:lsdException w:name="Colorful Shading Accent 4" w:semiHidden="0" w:uiPriority="71" w:unhideWhenUsed="0"/>
-    <w:lsdException w:name="Colorful List Accent 4" w:semiHidden="0" w:uiPriority="72" w:unhideWhenUsed="0"/>
-    <w:lsdException w:name="Colorful Grid Accent 4" w:semiHidden="0" w:uiPriority="73" w:unhideWhenUsed="0"/>
-    <w:lsdException w:name="Light Shading Accent 5" w:semiHidden="0" w:uiPriority="60" w:unhideWhenUsed="0"/>
-    <w:lsdException w:name="Light List Accent 5" w:semiHidden="0" w:uiPriority="61" w:unhideWhenUsed="0"/>
-    <w:lsdException w:name="Light Grid Accent 5" w:semiHidden="0" w:uiPriority="62" w:unhideWhenUsed="0"/>
-    <w:lsdException w:name="Medium Shading 1 Accent 5" w:semiHidden="0" w:uiPriority="63" w:unhideWhenUsed="0"/>
-    <w:lsdException w:name="Medium Shading 2 Accent 5" w:semiHidden="0" w:uiPriority="64" w:unhideWhenUsed="0"/>
-    <w:lsdException w:name="Medium List 1 Accent 5" w:semiHidden="0" w:uiPriority="65" w:unhideWhenUsed="0"/>
-    <w:lsdException w:name="Medium List 2 Accent 5" w:semiHidden="0" w:uiPriority="66" w:unhideWhenUsed="0"/>
-    <w:lsdException w:name="Medium Grid 1 Accent 5" w:semiHidden="0" w:uiPriority="67" w:unhideWhenUsed="0"/>
-    <w:lsdException w:name="Medium Grid 2 Accent 5" w:semiHidden="0" w:uiPriority="68" w:unhideWhenUsed="0"/>
-    <w:lsdException w:name="Medium Grid 3 Accent 5" w:semiHidden="0" w:uiPriority="69" w:unhideWhenUsed="0"/>
-    <w:lsdException w:name="Dark List Accent 5" w:semiHidden="0" w:uiPriority="70" w:unhideWhenUsed="0"/>
-    <w:lsdException w:name="Colorful Shading Accent 5" w:semiHidden="0" w:uiPriority="71" w:unhideWhenUsed="0"/>
-    <w:lsdException w:name="Colorful List Accent 5" w:semiHidden="0" w:uiPriority="72" w:unhideWhenUsed="0"/>
-    <w:lsdException w:name="Colorful Grid Accent 5" w:semiHidden="0" w:uiPriority="73" w:unhideWhenUsed="0"/>
-    <w:lsdException w:name="Light Shading Accent 6" w:semiHidden="0" w:uiPriority="60" w:unhideWhenUsed="0"/>
-    <w:lsdException w:name="Light List Accent 6" w:semiHidden="0" w:uiPriority="61" w:unhideWhenUsed="0"/>
-    <w:lsdException w:name="Light Grid Accent 6" w:semiHidden="0" w:uiPriority="62" w:unhideWhenUsed="0"/>
-    <w:lsdException w:name="Medium Shading 1 Accent 6" w:semiHidden="0" w:uiPriority="63" w:unhideWhenUsed="0"/>
-    <w:lsdException w:name="Medium Shading 2 Accent 6" w:semiHidden="0" w:uiPriority="64" w:unhideWhenUsed="0"/>
-    <w:lsdException w:name="Medium List 1 Accent 6" w:semiHidden="0" w:uiPriority="65" w:unhideWhenUsed="0"/>
-    <w:lsdException w:name="Medium List 2 Accent 6" w:semiHidden="0" w:uiPriority="66" w:unhideWhenUsed="0"/>
-    <w:lsdException w:name="Medium Grid 1 Accent 6" w:semiHidden="0" w:uiPriority="67" w:unhideWhenUsed="0"/>
-    <w:lsdException w:name="Medium Grid 2 Accent 6" w:semiHidden="0" w:uiPriority="68" w:unhideWhenUsed="0"/>
-    <w:lsdException w:name="Medium Grid 3 Accent 6" w:semiHidden="0" w:uiPriority="69" w:unhideWhenUsed="0"/>
-    <w:lsdException w:name="Dark List Accent 6" w:semiHidden="0" w:uiPriority="70" w:unhideWhenUsed="0"/>
-    <w:lsdException w:name="Colorful Shading Accent 6" w:semiHidden="0" w:uiPriority="71" w:unhideWhenUsed="0"/>
-    <w:lsdException w:name="Colorful List Accent 6" w:semiHidden="0" w:uiPriority="72" w:unhideWhenUsed="0"/>
-    <w:lsdException w:name="Colorful Grid Accent 6" w:semiHidden="0" w:uiPriority="73" w:unhideWhenUsed="0"/>
-    <w:lsdException w:name="Subtle Emphasis" w:semiHidden="0" w:uiPriority="19" w:unhideWhenUsed="0" w:qFormat="1"/>
-    <w:lsdException w:name="Intense Emphasis" w:semiHidden="0" w:uiPriority="21" w:unhideWhenUsed="0" w:qFormat="1"/>
-    <w:lsdException w:name="Subtle Reference" w:semiHidden="0" w:uiPriority="31" w:unhideWhenUsed="0" w:qFormat="1"/>
-    <w:lsdException w:name="Intense Reference" w:semiHidden="0" w:uiPriority="32" w:unhideWhenUsed="0" w:qFormat="1"/>
-    <w:lsdException w:name="Book Title" w:semiHidden="0" w:uiPriority="33" w:unhideWhenUsed="0" w:qFormat="1"/>
-    <w:lsdException w:name="Bibliography" w:uiPriority="37"/>
-    <w:lsdException w:name="TOC Heading" w:semiHidden="0" w:uiPriority="39" w:unhideWhenUsed="0" w:qFormat="1"/>
+  <w:latentStyles w:defLockedState="0" w:defUIPriority="99" w:defSemiHidden="0" w:defUnhideWhenUsed="0" w:defQFormat="0" w:count="371">
+    <w:lsdException w:name="Normal" w:uiPriority="0" w:qFormat="1"/>
+    <w:lsdException w:name="heading 1" w:qFormat="1"/>
+    <w:lsdException w:name="heading 2" w:uiPriority="0" w:qFormat="1"/>
+    <w:lsdException w:name="heading 3" w:uiPriority="0" w:qFormat="1"/>
+    <w:lsdException w:name="heading 4" w:uiPriority="0" w:qFormat="1"/>
+    <w:lsdException w:name="heading 5" w:uiPriority="0" w:qFormat="1"/>
+    <w:lsdException w:name="heading 6" w:uiPriority="0" w:qFormat="1"/>
+    <w:lsdException w:name="heading 7" w:semiHidden="1" w:uiPriority="0" w:unhideWhenUsed="1" w:qFormat="1"/>
+    <w:lsdException w:name="heading 8" w:semiHidden="1" w:uiPriority="0" w:unhideWhenUsed="1" w:qFormat="1"/>
+    <w:lsdException w:name="heading 9" w:semiHidden="1" w:uiPriority="0" w:unhideWhenUsed="1" w:qFormat="1"/>
+    <w:lsdException w:name="index 1" w:locked="1" w:semiHidden="1" w:unhideWhenUsed="1"/>
+    <w:lsdException w:name="index 2" w:locked="1" w:semiHidden="1" w:unhideWhenUsed="1"/>
+    <w:lsdException w:name="index 3" w:locked="1" w:semiHidden="1" w:unhideWhenUsed="1"/>
+    <w:lsdException w:name="index 4" w:locked="1" w:semiHidden="1" w:unhideWhenUsed="1"/>
+    <w:lsdException w:name="index 5" w:locked="1" w:semiHidden="1" w:unhideWhenUsed="1"/>
+    <w:lsdException w:name="index 6" w:locked="1" w:semiHidden="1" w:unhideWhenUsed="1"/>
+    <w:lsdException w:name="index 7" w:locked="1" w:semiHidden="1" w:unhideWhenUsed="1"/>
+    <w:lsdException w:name="index 8" w:locked="1" w:semiHidden="1" w:unhideWhenUsed="1"/>
+    <w:lsdException w:name="index 9" w:locked="1" w:semiHidden="1" w:unhideWhenUsed="1"/>
+    <w:lsdException w:name="toc 1" w:uiPriority="39"/>
+    <w:lsdException w:name="toc 2" w:uiPriority="39"/>
+    <w:lsdException w:name="toc 3" w:uiPriority="39"/>
+    <w:lsdException w:name="toc 4" w:uiPriority="39"/>
+    <w:lsdException w:name="toc 5" w:uiPriority="39"/>
+    <w:lsdException w:name="toc 6" w:uiPriority="39"/>
+    <w:lsdException w:name="toc 7" w:uiPriority="39"/>
+    <w:lsdException w:name="toc 8" w:uiPriority="39"/>
+    <w:lsdException w:name="toc 9" w:uiPriority="39"/>
+    <w:lsdException w:name="Normal Indent" w:locked="1" w:semiHidden="1" w:unhideWhenUsed="1"/>
+    <w:lsdException w:name="footnote text" w:locked="1" w:semiHidden="1" w:unhideWhenUsed="1"/>
+    <w:lsdException w:name="annotation text" w:locked="1" w:semiHidden="1" w:unhideWhenUsed="1"/>
+    <w:lsdException w:name="header" w:locked="1" w:semiHidden="1" w:unhideWhenUsed="1"/>
+    <w:lsdException w:name="footer" w:locked="1" w:semiHidden="1" w:unhideWhenUsed="1"/>
+    <w:lsdException w:name="index heading" w:locked="1" w:semiHidden="1" w:unhideWhenUsed="1"/>
+    <w:lsdException w:name="caption" w:uiPriority="0" w:qFormat="1"/>
+    <w:lsdException w:name="table of figures" w:locked="1" w:semiHidden="1" w:unhideWhenUsed="1"/>
+    <w:lsdException w:name="envelope address" w:locked="1" w:semiHidden="1" w:unhideWhenUsed="1"/>
+    <w:lsdException w:name="envelope return" w:locked="1" w:semiHidden="1" w:unhideWhenUsed="1"/>
+    <w:lsdException w:name="footnote reference" w:locked="1" w:semiHidden="1" w:unhideWhenUsed="1"/>
+    <w:lsdException w:name="annotation reference" w:locked="1" w:semiHidden="1" w:unhideWhenUsed="1"/>
+    <w:lsdException w:name="line number" w:locked="1" w:semiHidden="1" w:unhideWhenUsed="1"/>
+    <w:lsdException w:name="page number" w:locked="1" w:semiHidden="1" w:unhideWhenUsed="1"/>
+    <w:lsdException w:name="endnote reference" w:locked="1" w:semiHidden="1" w:unhideWhenUsed="1"/>
+    <w:lsdException w:name="endnote text" w:locked="1" w:semiHidden="1" w:unhideWhenUsed="1"/>
+    <w:lsdException w:name="table of authorities" w:locked="1" w:semiHidden="1" w:unhideWhenUsed="1"/>
+    <w:lsdException w:name="macro" w:locked="1" w:semiHidden="1" w:unhideWhenUsed="1"/>
+    <w:lsdException w:name="toa heading" w:locked="1" w:semiHidden="1" w:unhideWhenUsed="1"/>
+    <w:lsdException w:name="List" w:locked="1" w:semiHidden="1" w:unhideWhenUsed="1"/>
+    <w:lsdException w:name="List Bullet" w:locked="1" w:semiHidden="1" w:unhideWhenUsed="1"/>
+    <w:lsdException w:name="List Number" w:locked="1" w:semiHidden="1" w:unhideWhenUsed="1"/>
+    <w:lsdException w:name="List 2" w:locked="1" w:semiHidden="1" w:unhideWhenUsed="1"/>
+    <w:lsdException w:name="List 3" w:locked="1" w:semiHidden="1" w:unhideWhenUsed="1"/>
+    <w:lsdException w:name="List 4" w:locked="1" w:semiHidden="1" w:unhideWhenUsed="1"/>
+    <w:lsdException w:name="List 5" w:locked="1" w:semiHidden="1" w:unhideWhenUsed="1"/>
+    <w:lsdException w:name="List Bullet 2" w:locked="1" w:semiHidden="1" w:unhideWhenUsed="1"/>
+    <w:lsdException w:name="List Bullet 3" w:locked="1" w:semiHidden="1" w:unhideWhenUsed="1"/>
+    <w:lsdException w:name="List Bullet 4" w:locked="1" w:semiHidden="1" w:unhideWhenUsed="1"/>
+    <w:lsdException w:name="List Bullet 5" w:locked="1" w:semiHidden="1" w:unhideWhenUsed="1"/>
+    <w:lsdException w:name="List Number 2" w:locked="1" w:semiHidden="1" w:unhideWhenUsed="1"/>
+    <w:lsdException w:name="List Number 3" w:locked="1" w:semiHidden="1" w:unhideWhenUsed="1"/>
+    <w:lsdException w:name="List Number 4" w:locked="1" w:semiHidden="1" w:unhideWhenUsed="1"/>
+    <w:lsdException w:name="List Number 5" w:locked="1" w:semiHidden="1" w:unhideWhenUsed="1"/>
+    <w:lsdException w:name="Title" w:uiPriority="0" w:qFormat="1"/>
+    <w:lsdException w:name="Closing" w:locked="1" w:semiHidden="1" w:unhideWhenUsed="1"/>
+    <w:lsdException w:name="Signature" w:locked="1" w:semiHidden="1" w:unhideWhenUsed="1"/>
+    <w:lsdException w:name="Default Paragraph Font" w:uiPriority="0"/>
+    <w:lsdException w:name="Body Text" w:locked="1" w:semiHidden="1" w:unhideWhenUsed="1"/>
+    <w:lsdException w:name="Body Text Indent" w:locked="1" w:semiHidden="1" w:unhideWhenUsed="1"/>
+    <w:lsdException w:name="List Continue" w:locked="1" w:semiHidden="1" w:unhideWhenUsed="1"/>
+    <w:lsdException w:name="List Continue 2" w:locked="1" w:semiHidden="1" w:unhideWhenUsed="1"/>
+    <w:lsdException w:name="List Continue 3" w:locked="1" w:semiHidden="1" w:unhideWhenUsed="1"/>
+    <w:lsdException w:name="List Continue 4" w:locked="1" w:semiHidden="1" w:unhideWhenUsed="1"/>
+    <w:lsdException w:name="List Continue 5" w:locked="1" w:semiHidden="1" w:unhideWhenUsed="1"/>
+    <w:lsdException w:name="Message Header" w:locked="1" w:semiHidden="1" w:unhideWhenUsed="1"/>
+    <w:lsdException w:name="Subtitle" w:uiPriority="0" w:qFormat="1"/>
+    <w:lsdException w:name="Salutation" w:locked="1" w:semiHidden="1" w:unhideWhenUsed="1"/>
+    <w:lsdException w:name="Date" w:locked="1" w:semiHidden="1" w:unhideWhenUsed="1"/>
+    <w:lsdException w:name="Body Text First Indent" w:locked="1" w:semiHidden="1" w:unhideWhenUsed="1"/>
+    <w:lsdException w:name="Body Text First Indent 2" w:locked="1" w:semiHidden="1" w:unhideWhenUsed="1"/>
+    <w:lsdException w:name="Note Heading" w:locked="1" w:semiHidden="1" w:unhideWhenUsed="1"/>
+    <w:lsdException w:name="Body Text 2" w:locked="1" w:semiHidden="1" w:unhideWhenUsed="1"/>
+    <w:lsdException w:name="Body Text 3" w:locked="1" w:semiHidden="1" w:unhideWhenUsed="1"/>
+    <w:lsdException w:name="Body Text Indent 2" w:locked="1" w:semiHidden="1" w:unhideWhenUsed="1"/>
+    <w:lsdException w:name="Body Text Indent 3" w:locked="1" w:semiHidden="1" w:unhideWhenUsed="1"/>
+    <w:lsdException w:name="Block Text" w:locked="1" w:semiHidden="1" w:unhideWhenUsed="1"/>
+    <w:lsdException w:name="Hyperlink" w:locked="1" w:semiHidden="1" w:unhideWhenUsed="1"/>
+    <w:lsdException w:name="FollowedHyperlink" w:locked="1" w:semiHidden="1" w:unhideWhenUsed="1"/>
+    <w:lsdException w:name="Strong" w:uiPriority="22" w:qFormat="1"/>
+    <w:lsdException w:name="Emphasis" w:uiPriority="20" w:qFormat="1"/>
+    <w:lsdException w:name="Document Map" w:locked="1" w:semiHidden="1" w:unhideWhenUsed="1"/>
+    <w:lsdException w:name="Plain Text" w:locked="1" w:semiHidden="1" w:unhideWhenUsed="1"/>
+    <w:lsdException w:name="E-mail Signature" w:locked="1" w:semiHidden="1" w:unhideWhenUsed="1"/>
+    <w:lsdException w:name="HTML Top of Form" w:locked="1" w:semiHidden="1" w:unhideWhenUsed="1"/>
+    <w:lsdException w:name="HTML Bottom of Form" w:locked="1" w:semiHidden="1" w:unhideWhenUsed="1"/>
+    <w:lsdException w:name="Normal (Web)" w:locked="1" w:semiHidden="1" w:unhideWhenUsed="1"/>
+    <w:lsdException w:name="HTML Acronym" w:locked="1" w:semiHidden="1" w:unhideWhenUsed="1"/>
+    <w:lsdException w:name="HTML Address" w:locked="1" w:semiHidden="1" w:unhideWhenUsed="1"/>
+    <w:lsdException w:name="HTML Cite" w:locked="1" w:semiHidden="1" w:unhideWhenUsed="1"/>
+    <w:lsdException w:name="HTML Code" w:locked="1" w:semiHidden="1" w:unhideWhenUsed="1"/>
+    <w:lsdException w:name="HTML Definition" w:locked="1" w:semiHidden="1" w:unhideWhenUsed="1"/>
+    <w:lsdException w:name="HTML Keyboard" w:locked="1" w:semiHidden="1" w:unhideWhenUsed="1"/>
+    <w:lsdException w:name="HTML Preformatted" w:locked="1" w:semiHidden="1" w:unhideWhenUsed="1"/>
+    <w:lsdException w:name="HTML Sample" w:locked="1" w:semiHidden="1" w:unhideWhenUsed="1"/>
+    <w:lsdException w:name="HTML Typewriter" w:locked="1" w:semiHidden="1" w:unhideWhenUsed="1"/>
+    <w:lsdException w:name="HTML Variable" w:locked="1" w:semiHidden="1" w:unhideWhenUsed="1"/>
+    <w:lsdException w:name="Normal Table" w:locked="1" w:semiHidden="1" w:unhideWhenUsed="1"/>
+    <w:lsdException w:name="annotation subject" w:locked="1" w:semiHidden="1" w:unhideWhenUsed="1"/>
+    <w:lsdException w:name="No List" w:locked="1" w:semiHidden="1" w:unhideWhenUsed="1"/>
+    <w:lsdException w:name="Outline List 1" w:locked="1" w:semiHidden="1" w:unhideWhenUsed="1"/>
+    <w:lsdException w:name="Outline List 2" w:locked="1" w:semiHidden="1" w:unhideWhenUsed="1"/>
+    <w:lsdException w:name="Outline List 3" w:locked="1" w:semiHidden="1" w:unhideWhenUsed="1"/>
+    <w:lsdException w:name="Table Simple 1" w:locked="1" w:semiHidden="1" w:unhideWhenUsed="1"/>
+    <w:lsdException w:name="Table Simple 2" w:locked="1" w:semiHidden="1" w:unhideWhenUsed="1"/>
+    <w:lsdException w:name="Table Simple 3" w:locked="1" w:semiHidden="1" w:unhideWhenUsed="1"/>
+    <w:lsdException w:name="Table Classic 1" w:locked="1" w:semiHidden="1" w:unhideWhenUsed="1"/>
+    <w:lsdException w:name="Table Classic 2" w:locked="1" w:semiHidden="1" w:unhideWhenUsed="1"/>
+    <w:lsdException w:name="Table Classic 3" w:locked="1" w:semiHidden="1" w:unhideWhenUsed="1"/>
+    <w:lsdException w:name="Table Classic 4" w:locked="1" w:semiHidden="1" w:unhideWhenUsed="1"/>
+    <w:lsdException w:name="Table Colorful 1" w:locked="1" w:semiHidden="1" w:unhideWhenUsed="1"/>
+    <w:lsdException w:name="Table Colorful 2" w:locked="1" w:semiHidden="1" w:unhideWhenUsed="1"/>
+    <w:lsdException w:name="Table Colorful 3" w:locked="1" w:semiHidden="1" w:unhideWhenUsed="1"/>
+    <w:lsdException w:name="Table Columns 1" w:locked="1" w:semiHidden="1" w:unhideWhenUsed="1"/>
+    <w:lsdException w:name="Table Columns 2" w:locked="1" w:semiHidden="1" w:unhideWhenUsed="1"/>
+    <w:lsdException w:name="Table Columns 3" w:locked="1" w:semiHidden="1" w:unhideWhenUsed="1"/>
+    <w:lsdException w:name="Table Columns 4" w:locked="1" w:semiHidden="1" w:unhideWhenUsed="1"/>
+    <w:lsdException w:name="Table Columns 5" w:locked="1" w:semiHidden="1" w:unhideWhenUsed="1"/>
+    <w:lsdException w:name="Table Grid 1" w:locked="1" w:semiHidden="1" w:unhideWhenUsed="1"/>
+    <w:lsdException w:name="Table Grid 2" w:locked="1" w:semiHidden="1" w:unhideWhenUsed="1"/>
+    <w:lsdException w:name="Table Grid 3" w:locked="1" w:semiHidden="1" w:unhideWhenUsed="1"/>
+    <w:lsdException w:name="Table Grid 4" w:locked="1" w:semiHidden="1" w:unhideWhenUsed="1"/>
+    <w:lsdException w:name="Table Grid 5" w:locked="1" w:semiHidden="1" w:unhideWhenUsed="1"/>
+    <w:lsdException w:name="Table Grid 6" w:locked="1" w:semiHidden="1" w:unhideWhenUsed="1"/>
+    <w:lsdException w:name="Table Grid 7" w:locked="1" w:semiHidden="1" w:unhideWhenUsed="1"/>
+    <w:lsdException w:name="Table Grid 8" w:locked="1" w:semiHidden="1" w:unhideWhenUsed="1"/>
+    <w:lsdException w:name="Table List 1" w:locked="1" w:semiHidden="1" w:unhideWhenUsed="1"/>
+    <w:lsdException w:name="Table List 2" w:locked="1" w:semiHidden="1" w:unhideWhenUsed="1"/>
+    <w:lsdException w:name="Table List 3" w:locked="1" w:semiHidden="1" w:unhideWhenUsed="1"/>
+    <w:lsdException w:name="Table List 4" w:locked="1" w:semiHidden="1" w:unhideWhenUsed="1"/>
+    <w:lsdException w:name="Table List 5" w:locked="1" w:semiHidden="1" w:unhideWhenUsed="1"/>
+    <w:lsdException w:name="Table List 6" w:locked="1" w:semiHidden="1" w:unhideWhenUsed="1"/>
+    <w:lsdException w:name="Table List 7" w:locked="1" w:semiHidden="1" w:unhideWhenUsed="1"/>
+    <w:lsdException w:name="Table List 8" w:locked="1" w:semiHidden="1" w:unhideWhenUsed="1"/>
+    <w:lsdException w:name="Table 3D effects 1" w:locked="1" w:semiHidden="1" w:unhideWhenUsed="1"/>
+    <w:lsdException w:name="Table 3D effects 2" w:locked="1" w:semiHidden="1" w:unhideWhenUsed="1"/>
+    <w:lsdException w:name="Table 3D effects 3" w:locked="1" w:semiHidden="1" w:unhideWhenUsed="1"/>
+    <w:lsdException w:name="Table Contemporary" w:locked="1" w:semiHidden="1" w:unhideWhenUsed="1"/>
+    <w:lsdException w:name="Table Elegant" w:locked="1" w:semiHidden="1" w:unhideWhenUsed="1"/>
+    <w:lsdException w:name="Table Professional" w:locked="1" w:semiHidden="1" w:unhideWhenUsed="1"/>
+    <w:lsdException w:name="Table Subtle 1" w:locked="1" w:semiHidden="1" w:unhideWhenUsed="1"/>
+    <w:lsdException w:name="Table Subtle 2" w:locked="1" w:semiHidden="1" w:unhideWhenUsed="1"/>
+    <w:lsdException w:name="Table Web 1" w:locked="1" w:semiHidden="1" w:unhideWhenUsed="1"/>
+    <w:lsdException w:name="Table Web 2" w:locked="1" w:semiHidden="1" w:unhideWhenUsed="1"/>
+    <w:lsdException w:name="Table Web 3" w:locked="1" w:semiHidden="1" w:unhideWhenUsed="1"/>
+    <w:lsdException w:name="Balloon Text" w:locked="1" w:semiHidden="1" w:unhideWhenUsed="1"/>
+    <w:lsdException w:name="Table Grid" w:uiPriority="0"/>
+    <w:lsdException w:name="Table Theme" w:locked="1" w:semiHidden="1" w:unhideWhenUsed="1"/>
+    <w:lsdException w:name="Placeholder Text" w:semiHidden="1"/>
+    <w:lsdException w:name="No Spacing" w:uiPriority="1" w:qFormat="1"/>
+    <w:lsdException w:name="Light Shading" w:uiPriority="60"/>
+    <w:lsdException w:name="Light List" w:uiPriority="61"/>
+    <w:lsdException w:name="Light Grid" w:uiPriority="62"/>
+    <w:lsdException w:name="Medium Shading 1" w:uiPriority="63"/>
+    <w:lsdException w:name="Medium Shading 2" w:uiPriority="64"/>
+    <w:lsdException w:name="Medium List 1" w:uiPriority="65"/>
+    <w:lsdException w:name="Medium List 2" w:uiPriority="66"/>
+    <w:lsdException w:name="Medium Grid 1" w:uiPriority="67"/>
+    <w:lsdException w:name="Medium Grid 2" w:uiPriority="68"/>
+    <w:lsdException w:name="Medium Grid 3" w:uiPriority="69"/>
+    <w:lsdException w:name="Dark List" w:uiPriority="70"/>
+    <w:lsdException w:name="Colorful Shading" w:uiPriority="71"/>
+    <w:lsdException w:name="Colorful List" w:uiPriority="72"/>
+    <w:lsdException w:name="Colorful Grid" w:uiPriority="73"/>
+    <w:lsdException w:name="Light Shading Accent 1" w:uiPriority="60"/>
+    <w:lsdException w:name="Light List Accent 1" w:uiPriority="61"/>
+    <w:lsdException w:name="Light Grid Accent 1" w:uiPriority="62"/>
+    <w:lsdException w:name="Medium Shading 1 Accent 1" w:uiPriority="63"/>
+    <w:lsdException w:name="Medium Shading 2 Accent 1" w:uiPriority="64"/>
+    <w:lsdException w:name="Medium List 1 Accent 1" w:uiPriority="65"/>
+    <w:lsdException w:name="Revision" w:semiHidden="1"/>
+    <w:lsdException w:name="List Paragraph" w:uiPriority="34" w:qFormat="1"/>
+    <w:lsdException w:name="Quote" w:uiPriority="29" w:qFormat="1"/>
+    <w:lsdException w:name="Intense Quote" w:uiPriority="30" w:qFormat="1"/>
+    <w:lsdException w:name="Medium List 2 Accent 1" w:uiPriority="66"/>
+    <w:lsdException w:name="Medium Grid 1 Accent 1" w:uiPriority="67"/>
+    <w:lsdException w:name="Medium Grid 2 Accent 1" w:uiPriority="68"/>
+    <w:lsdException w:name="Medium Grid 3 Accent 1" w:uiPriority="69"/>
+    <w:lsdException w:name="Dark List Accent 1" w:uiPriority="70"/>
+    <w:lsdException w:name="Colorful Shading Accent 1" w:uiPriority="71"/>
+    <w:lsdException w:name="Colorful List Accent 1" w:uiPriority="72"/>
+    <w:lsdException w:name="Colorful Grid Accent 1" w:uiPriority="73"/>
+    <w:lsdException w:name="Light Shading Accent 2" w:uiPriority="60"/>
+    <w:lsdException w:name="Light List Accent 2" w:uiPriority="61"/>
+    <w:lsdException w:name="Light Grid Accent 2" w:uiPriority="62"/>
+    <w:lsdException w:name="Medium Shading 1 Accent 2" w:uiPriority="63"/>
+    <w:lsdException w:name="Medium Shading 2 Accent 2" w:uiPriority="64"/>
+    <w:lsdException w:name="Medium List 1 Accent 2" w:uiPriority="65"/>
+    <w:lsdException w:name="Medium List 2 Accent 2" w:uiPriority="66"/>
+    <w:lsdException w:name="Medium Grid 1 Accent 2" w:uiPriority="67"/>
+    <w:lsdException w:name="Medium Grid 2 Accent 2" w:uiPriority="68"/>
+    <w:lsdException w:name="Medium Grid 3 Accent 2" w:uiPriority="69"/>
+    <w:lsdException w:name="Dark List Accent 2" w:uiPriority="70"/>
+    <w:lsdException w:name="Colorful Shading Accent 2" w:uiPriority="71"/>
+    <w:lsdException w:name="Colorful List Accent 2" w:uiPriority="72"/>
+    <w:lsdException w:name="Colorful Grid Accent 2" w:uiPriority="73"/>
+    <w:lsdException w:name="Light Shading Accent 3" w:uiPriority="60"/>
+    <w:lsdException w:name="Light List Accent 3" w:uiPriority="61"/>
+    <w:lsdException w:name="Light Grid Accent 3" w:uiPriority="62"/>
+    <w:lsdException w:name="Medium Shading 1 Accent 3" w:uiPriority="63"/>
+    <w:lsdException w:name="Medium Shading 2 Accent 3" w:uiPriority="64"/>
+    <w:lsdException w:name="Medium List 1 Accent 3" w:uiPriority="65"/>
+    <w:lsdException w:name="Medium List 2 Accent 3" w:uiPriority="66"/>
+    <w:lsdException w:name="Medium Grid 1 Accent 3" w:uiPriority="67"/>
+    <w:lsdException w:name="Medium Grid 2 Accent 3" w:uiPriority="68"/>
+    <w:lsdException w:name="Medium Grid 3 Accent 3" w:uiPriority="69"/>
+    <w:lsdException w:name="Dark List Accent 3" w:uiPriority="70"/>
+    <w:lsdException w:name="Colorful Shading Accent 3" w:uiPriority="71"/>
+    <w:lsdException w:name="Colorful List Accent 3" w:uiPriority="72"/>
+    <w:lsdException w:name="Colorful Grid Accent 3" w:uiPriority="73"/>
+    <w:lsdException w:name="Light Shading Accent 4" w:uiPriority="60"/>
+    <w:lsdException w:name="Light List Accent 4" w:uiPriority="61"/>
+    <w:lsdException w:name="Light Grid Accent 4" w:uiPriority="62"/>
+    <w:lsdException w:name="Medium Shading 1 Accent 4" w:uiPriority="63"/>
+    <w:lsdException w:name="Medium Shading 2 Accent 4" w:uiPriority="64"/>
+    <w:lsdException w:name="Medium List 1 Accent 4" w:uiPriority="65"/>
+    <w:lsdException w:name="Medium List 2 Accent 4" w:uiPriority="66"/>
+    <w:lsdException w:name="Medium Grid 1 Accent 4" w:uiPriority="67"/>
+    <w:lsdException w:name="Medium Grid 2 Accent 4" w:uiPriority="68"/>
+    <w:lsdException w:name="Medium Grid 3 Accent 4" w:uiPriority="69"/>
+    <w:lsdException w:name="Dark List Accent 4" w:uiPriority="70"/>
+    <w:lsdException w:name="Colorful Shading Accent 4" w:uiPriority="71"/>
+    <w:lsdException w:name="Colorful List Accent 4" w:uiPriority="72"/>
+    <w:lsdException w:name="Colorful Grid Accent 4" w:uiPriority="73"/>
+    <w:lsdException w:name="Light Shading Accent 5" w:uiPriority="60"/>
+    <w:lsdException w:name="Light List Accent 5" w:uiPriority="61"/>
+    <w:lsdException w:name="Light Grid Accent 5" w:uiPriority="62"/>
+    <w:lsdException w:name="Medium Shading 1 Accent 5" w:uiPriority="63"/>
+    <w:lsdException w:name="Medium Shading 2 Accent 5" w:uiPriority="64"/>
+    <w:lsdException w:name="Medium List 1 Accent 5" w:uiPriority="65"/>
+    <w:lsdException w:name="Medium List 2 Accent 5" w:uiPriority="66"/>
+    <w:lsdException w:name="Medium Grid 1 Accent 5" w:uiPriority="67"/>
+    <w:lsdException w:name="Medium Grid 2 Accent 5" w:uiPriority="68"/>
+    <w:lsdException w:name="Medium Grid 3 Accent 5" w:uiPriority="69"/>
+    <w:lsdException w:name="Dark List Accent 5" w:uiPriority="70"/>
+    <w:lsdException w:name="Colorful Shading Accent 5" w:uiPriority="71"/>
+    <w:lsdException w:name="Colorful List Accent 5" w:uiPriority="72"/>
+    <w:lsdException w:name="Colorful Grid Accent 5" w:uiPriority="73"/>
+    <w:lsdException w:name="Light Shading Accent 6" w:uiPriority="60"/>
+    <w:lsdException w:name="Light List Accent 6" w:uiPriority="61"/>
+    <w:lsdException w:name="Light Grid Accent 6" w:uiPriority="62"/>
+    <w:lsdException w:name="Medium Shading 1 Accent 6" w:uiPriority="63"/>
+    <w:lsdException w:name="Medium Shading 2 Accent 6" w:uiPriority="64"/>
+    <w:lsdException w:name="Medium List 1 Accent 6" w:uiPriority="65"/>
+    <w:lsdException w:name="Medium List 2 Accent 6" w:uiPriority="66"/>
+    <w:lsdException w:name="Medium Grid 1 Accent 6" w:uiPriority="67"/>
+    <w:lsdException w:name="Medium Grid 2 Accent 6" w:uiPriority="68"/>
+    <w:lsdException w:name="Medium Grid 3 Accent 6" w:uiPriority="69"/>
+    <w:lsdException w:name="Dark List Accent 6" w:uiPriority="70"/>
+    <w:lsdException w:name="Colorful Shading Accent 6" w:uiPriority="71"/>
+    <w:lsdException w:name="Colorful List Accent 6" w:uiPriority="72"/>
+    <w:lsdException w:name="Colorful Grid Accent 6" w:uiPriority="73"/>
+    <w:lsdException w:name="Subtle Emphasis" w:uiPriority="19" w:qFormat="1"/>
+    <w:lsdException w:name="Intense Emphasis" w:uiPriority="21" w:qFormat="1"/>
+    <w:lsdException w:name="Subtle Reference" w:uiPriority="31" w:qFormat="1"/>
+    <w:lsdException w:name="Intense Reference" w:uiPriority="32" w:qFormat="1"/>
+    <w:lsdException w:name="Book Title" w:uiPriority="33" w:qFormat="1"/>
+    <w:lsdException w:name="Bibliography" w:semiHidden="1" w:uiPriority="37" w:unhideWhenUsed="1"/>
+    <w:lsdException w:name="TOC Heading" w:uiPriority="39" w:qFormat="1"/>
+    <w:lsdException w:name="Plain Table 1" w:uiPriority="41"/>
+    <w:lsdException w:name="Plain Table 2" w:uiPriority="42"/>
+    <w:lsdException w:name="Plain Table 3" w:uiPriority="43"/>
+    <w:lsdException w:name="Plain Table 4" w:uiPriority="44"/>
+    <w:lsdException w:name="Plain Table 5" w:uiPriority="45"/>
+    <w:lsdException w:name="Grid Table Light" w:uiPriority="40"/>
+    <w:lsdException w:name="Grid Table 1 Light" w:uiPriority="46"/>
+    <w:lsdException w:name="Grid Table 2" w:uiPriority="47"/>
+    <w:lsdException w:name="Grid Table 3" w:uiPriority="48"/>
+    <w:lsdException w:name="Grid Table 4" w:uiPriority="49"/>
+    <w:lsdException w:name="Grid Table 5 Dark" w:uiPriority="50"/>
+    <w:lsdException w:name="Grid Table 6 Colorful" w:uiPriority="51"/>
+    <w:lsdException w:name="Grid Table 7 Colorful" w:uiPriority="52"/>
+    <w:lsdException w:name="Grid Table 1 Light Accent 1" w:uiPriority="46"/>
+    <w:lsdException w:name="Grid Table 2 Accent 1" w:uiPriority="47"/>
+    <w:lsdException w:name="Grid Table 3 Accent 1" w:uiPriority="48"/>
+    <w:lsdException w:name="Grid Table 4 Accent 1" w:uiPriority="49"/>
+    <w:lsdException w:name="Grid Table 5 Dark Accent 1" w:uiPriority="50"/>
+    <w:lsdException w:name="Grid Table 6 Colorful Accent 1" w:uiPriority="51"/>
+    <w:lsdException w:name="Grid Table 7 Colorful Accent 1" w:uiPriority="52"/>
+    <w:lsdException w:name="Grid Table 1 Light Accent 2" w:uiPriority="46"/>
+    <w:lsdException w:name="Grid Table 2 Accent 2" w:uiPriority="47"/>
+    <w:lsdException w:name="Grid Table 3 Accent 2" w:uiPriority="48"/>
+    <w:lsdException w:name="Grid Table 4 Accent 2" w:uiPriority="49"/>
+    <w:lsdException w:name="Grid Table 5 Dark Accent 2" w:uiPriority="50"/>
+    <w:lsdException w:name="Grid Table 6 Colorful Accent 2" w:uiPriority="51"/>
+    <w:lsdException w:name="Grid Table 7 Colorful Accent 2" w:uiPriority="52"/>
+    <w:lsdException w:name="Grid Table 1 Light Accent 3" w:uiPriority="46"/>
+    <w:lsdException w:name="Grid Table 2 Accent 3" w:uiPriority="47"/>
+    <w:lsdException w:name="Grid Table 3 Accent 3" w:uiPriority="48"/>
+    <w:lsdException w:name="Grid Table 4 Accent 3" w:uiPriority="49"/>
+    <w:lsdException w:name="Grid Table 5 Dark Accent 3" w:uiPriority="50"/>
+    <w:lsdException w:name="Grid Table 6 Colorful Accent 3" w:uiPriority="51"/>
+    <w:lsdException w:name="Grid Table 7 Colorful Accent 3" w:uiPriority="52"/>
+    <w:lsdException w:name="Grid Table 1 Light Accent 4" w:uiPriority="46"/>
+    <w:lsdException w:name="Grid Table 2 Accent 4" w:uiPriority="47"/>
+    <w:lsdException w:name="Grid Table 3 Accent 4" w:uiPriority="48"/>
+    <w:lsdException w:name="Grid Table 4 Accent 4" w:uiPriority="49"/>
+    <w:lsdException w:name="Grid Table 5 Dark Accent 4" w:uiPriority="50"/>
+    <w:lsdException w:name="Grid Table 6 Colorful Accent 4" w:uiPriority="51"/>
+    <w:lsdException w:name="Grid Table 7 Colorful Accent 4" w:uiPriority="52"/>
+    <w:lsdException w:name="Grid Table 1 Light Accent 5" w:uiPriority="46"/>
+    <w:lsdException w:name="Grid Table 2 Accent 5" w:uiPriority="47"/>
+    <w:lsdException w:name="Grid Table 3 Accent 5" w:uiPriority="48"/>
+    <w:lsdException w:name="Grid Table 4 Accent 5" w:uiPriority="49"/>
+    <w:lsdException w:name="Grid Table 5 Dark Accent 5" w:uiPriority="50"/>
+    <w:lsdException w:name="Grid Table 6 Colorful Accent 5" w:uiPriority="51"/>
+    <w:lsdException w:name="Grid Table 7 Colorful Accent 5" w:uiPriority="52"/>
+    <w:lsdException w:name="Grid Table 1 Light Accent 6" w:uiPriority="46"/>
+    <w:lsdException w:name="Grid Table 2 Accent 6" w:uiPriority="47"/>
+    <w:lsdException w:name="Grid Table 3 Accent 6" w:uiPriority="48"/>
+    <w:lsdException w:name="Grid Table 4 Accent 6" w:uiPriority="49"/>
+    <w:lsdException w:name="Grid Table 5 Dark Accent 6" w:uiPriority="50"/>
+    <w:lsdException w:name="Grid Table 6 Colorful Accent 6" w:uiPriority="51"/>
+    <w:lsdException w:name="Grid Table 7 Colorful Accent 6" w:uiPriority="52"/>
+    <w:lsdException w:name="List Table 1 Light" w:uiPriority="46"/>
+    <w:lsdException w:name="List Table 2" w:uiPriority="47"/>
+    <w:lsdException w:name="List Table 3" w:uiPriority="48"/>
+    <w:lsdException w:name="List Table 4" w:uiPriority="49"/>
+    <w:lsdException w:name="List Table 5 Dark" w:uiPriority="50"/>
+    <w:lsdException w:name="List Table 6 Colorful" w:uiPriority="51"/>
+    <w:lsdException w:name="List Table 7 Colorful" w:uiPriority="52"/>
+    <w:lsdException w:name="List Table 1 Light Accent 1" w:uiPriority="46"/>
+    <w:lsdException w:name="List Table 2 Accent 1" w:uiPriority="47"/>
+    <w:lsdException w:name="List Table 3 Accent 1" w:uiPriority="48"/>
+    <w:lsdException w:name="List Table 4 Accent 1" w:uiPriority="49"/>
+    <w:lsdException w:name="List Table 5 Dark Accent 1" w:uiPriority="50"/>
+    <w:lsdException w:name="List Table 6 Colorful Accent 1" w:uiPriority="51"/>
+    <w:lsdException w:name="List Table 7 Colorful Accent 1" w:uiPriority="52"/>
+    <w:lsdException w:name="List Table 1 Light Accent 2" w:uiPriority="46"/>
+    <w:lsdException w:name="List Table 2 Accent 2" w:uiPriority="47"/>
+    <w:lsdException w:name="List Table 3 Accent 2" w:uiPriority="48"/>
+    <w:lsdException w:name="List Table 4 Accent 2" w:uiPriority="49"/>
+    <w:lsdException w:name="List Table 5 Dark Accent 2" w:uiPriority="50"/>
+    <w:lsdException w:name="List Table 6 Colorful Accent 2" w:uiPriority="51"/>
+    <w:lsdException w:name="List Table 7 Colorful Accent 2" w:uiPriority="52"/>
+    <w:lsdException w:name="List Table 1 Light Accent 3" w:uiPriority="46"/>
+    <w:lsdException w:name="List Table 2 Accent 3" w:uiPriority="47"/>
+    <w:lsdException w:name="List Table 3 Accent 3" w:uiPriority="48"/>
+    <w:lsdException w:name="List Table 4 Accent 3" w:uiPriority="49"/>
+    <w:lsdException w:name="List Table 5 Dark Accent 3" w:uiPriority="50"/>
+    <w:lsdException w:name="List Table 6 Colorful Accent 3" w:uiPriority="51"/>
+    <w:lsdException w:name="List Table 7 Colorful Accent 3" w:uiPriority="52"/>
+    <w:lsdException w:name="List Table 1 Light Accent 4" w:uiPriority="46"/>
+    <w:lsdException w:name="List Table 2 Accent 4" w:uiPriority="47"/>
+    <w:lsdException w:name="List Table 3 Accent 4" w:uiPriority="48"/>
+    <w:lsdException w:name="List Table 4 Accent 4" w:uiPriority="49"/>
+    <w:lsdException w:name="List Table 5 Dark Accent 4" w:uiPriority="50"/>
+    <w:lsdException w:name="List Table 6 Colorful Accent 4" w:uiPriority="51"/>
+    <w:lsdException w:name="List Table 7 Colorful Accent 4" w:uiPriority="52"/>
+    <w:lsdException w:name="List Table 1 Light Accent 5" w:uiPriority="46"/>
+    <w:lsdException w:name="List Table 2 Accent 5" w:uiPriority="47"/>
+    <w:lsdException w:name="List Table 3 Accent 5" w:uiPriority="48"/>
+    <w:lsdException w:name="List Table 4 Accent 5" w:uiPriority="49"/>
+    <w:lsdException w:name="List Table 5 Dark Accent 5" w:uiPriority="50"/>
+    <w:lsdException w:name="List Table 6 Colorful Accent 5" w:uiPriority="51"/>
+    <w:lsdException w:name="List Table 7 Colorful Accent 5" w:uiPriority="52"/>
+    <w:lsdException w:name="List Table 1 Light Accent 6" w:uiPriority="46"/>
+    <w:lsdException w:name="List Table 2 Accent 6" w:uiPriority="47"/>
+    <w:lsdException w:name="List Table 3 Accent 6" w:uiPriority="48"/>
+    <w:lsdException w:name="List Table 4 Accent 6" w:uiPriority="49"/>
+    <w:lsdException w:name="List Table 5 Dark Accent 6" w:uiPriority="50"/>
+    <w:lsdException w:name="List Table 6 Colorful Accent 6" w:uiPriority="51"/>
+    <w:lsdException w:name="List Table 7 Colorful Accent 6" w:uiPriority="52"/>
   </w:latentStyles>
   <w:style w:type="paragraph" w:default="1" w:styleId="Normal">
     <w:name w:val="Normal"/>
@@ -65723,7 +65841,6 @@
     <w:uiPriority w:val="99"/>
     <w:semiHidden/>
     <w:unhideWhenUsed/>
-    <w:qFormat/>
     <w:tblPr>
       <w:tblInd w:w="0" w:type="dxa"/>
       <w:tblCellMar>

</xml_diff>

<commit_message>
* Project "Learning / Hibernate / Hibernate JBoss.org part_01":    ! Modify the HQL, JPQL example;    ! Update the Hibernate.docx file.
</commit_message>
<xml_diff>
--- a/Hibernate/Hibernate JBoss.org part_01/docs/Hibernate.docx
+++ b/Hibernate/Hibernate JBoss.org part_01/docs/Hibernate.docx
@@ -1,6 +1,6 @@
 
 <file path=word/document.xml><?xml version="1.0" encoding="utf-8"?>
-<w:document xmlns:wpc="http://schemas.microsoft.com/office/word/2010/wordprocessingCanvas" xmlns:mc="http://schemas.openxmlformats.org/markup-compatibility/2006" xmlns:o="urn:schemas-microsoft-com:office:office" xmlns:r="http://schemas.openxmlformats.org/officeDocument/2006/relationships" xmlns:m="http://schemas.openxmlformats.org/officeDocument/2006/math" xmlns:v="urn:schemas-microsoft-com:vml" xmlns:wp14="http://schemas.microsoft.com/office/word/2010/wordprocessingDrawing" xmlns:wp="http://schemas.openxmlformats.org/drawingml/2006/wordprocessingDrawing" xmlns:w10="urn:schemas-microsoft-com:office:word" xmlns:w="http://schemas.openxmlformats.org/wordprocessingml/2006/main" xmlns:w14="http://schemas.microsoft.com/office/word/2010/wordml" xmlns:w15="http://schemas.microsoft.com/office/word/2012/wordml" xmlns:wpg="http://schemas.microsoft.com/office/word/2010/wordprocessingGroup" xmlns:wpi="http://schemas.microsoft.com/office/word/2010/wordprocessingInk" xmlns:wne="http://schemas.microsoft.com/office/word/2006/wordml" xmlns:wps="http://schemas.microsoft.com/office/word/2010/wordprocessingShape" mc:Ignorable="w14 w15 wp14">
+<w:document xmlns:ve="http://schemas.openxmlformats.org/markup-compatibility/2006" xmlns:o="urn:schemas-microsoft-com:office:office" xmlns:r="http://schemas.openxmlformats.org/officeDocument/2006/relationships" xmlns:m="http://schemas.openxmlformats.org/officeDocument/2006/math" xmlns:v="urn:schemas-microsoft-com:vml" xmlns:wp="http://schemas.openxmlformats.org/drawingml/2006/wordprocessingDrawing" xmlns:w10="urn:schemas-microsoft-com:office:word" xmlns:w="http://schemas.openxmlformats.org/wordprocessingml/2006/main" xmlns:wne="http://schemas.microsoft.com/office/word/2006/wordml">
   <w:body>
     <w:p>
       <w:pPr>
@@ -10766,7 +10766,7 @@
             <v:path o:extrusionok="f" gradientshapeok="t" o:connecttype="rect"/>
             <o:lock v:ext="edit" aspectratio="t"/>
           </v:shapetype>
-          <v:shape id="Рисунок 3" o:spid="_x0000_i1025" type="#_x0000_t75" style="width:153.6pt;height:208.8pt;visibility:visible" o:bordertopcolor="this" o:borderleftcolor="this" o:borderbottomcolor="this" o:borderrightcolor="this">
+          <v:shape id="Рисунок 3" o:spid="_x0000_i1025" type="#_x0000_t75" style="width:153.75pt;height:208.5pt;visibility:visible" o:bordertopcolor="this" o:borderleftcolor="this" o:borderbottomcolor="this" o:borderrightcolor="this">
             <v:imagedata r:id="rId5" o:title=""/>
             <w10:bordertop type="single" width="4"/>
             <w10:borderleft type="single" width="4"/>
@@ -10799,12 +10799,6 @@
       <w:r>
         <w:rPr>
           <w:noProof/>
-        </w:rPr>
-        <w:instrText xml:space="preserve"> </w:instrText>
-      </w:r>
-      <w:r>
-        <w:rPr>
-          <w:noProof/>
           <w:lang w:val="en-US"/>
         </w:rPr>
         <w:instrText>STYLEREF</w:instrText>
@@ -10825,12 +10819,6 @@
       <w:r>
         <w:rPr>
           <w:noProof/>
-        </w:rPr>
-        <w:instrText xml:space="preserve"> </w:instrText>
-      </w:r>
-      <w:r>
-        <w:rPr>
-          <w:noProof/>
           <w:lang w:val="en-US"/>
         </w:rPr>
         <w:fldChar w:fldCharType="separate"/>
@@ -10860,12 +10848,6 @@
           <w:lang w:val="en-US"/>
         </w:rPr>
         <w:fldChar w:fldCharType="begin"/>
-      </w:r>
-      <w:r>
-        <w:rPr>
-          <w:noProof/>
-        </w:rPr>
-        <w:instrText xml:space="preserve"> </w:instrText>
       </w:r>
       <w:r>
         <w:rPr>
@@ -11047,7 +11029,7 @@
           <w:lang w:val="en-US"/>
         </w:rPr>
         <w:pict>
-          <v:shape id="_x0000_i1026" type="#_x0000_t75" style="width:453.6pt;height:218.4pt" o:bordertopcolor="this" o:borderleftcolor="this" o:borderbottomcolor="this" o:borderrightcolor="this">
+          <v:shape id="_x0000_i1026" type="#_x0000_t75" style="width:452.5pt;height:218.3pt" o:bordertopcolor="this" o:borderleftcolor="this" o:borderbottomcolor="this" o:borderrightcolor="this">
             <v:imagedata r:id="rId6" o:title=""/>
             <w10:bordertop type="single" width="4"/>
             <w10:borderleft type="single" width="4"/>
@@ -11080,12 +11062,6 @@
       <w:r>
         <w:rPr>
           <w:noProof/>
-        </w:rPr>
-        <w:instrText xml:space="preserve"> </w:instrText>
-      </w:r>
-      <w:r>
-        <w:rPr>
-          <w:noProof/>
           <w:lang w:val="en-US"/>
         </w:rPr>
         <w:instrText>STYLEREF</w:instrText>
@@ -11106,12 +11082,6 @@
       <w:r>
         <w:rPr>
           <w:noProof/>
-        </w:rPr>
-        <w:instrText xml:space="preserve"> </w:instrText>
-      </w:r>
-      <w:r>
-        <w:rPr>
-          <w:noProof/>
           <w:lang w:val="en-US"/>
         </w:rPr>
         <w:fldChar w:fldCharType="separate"/>
@@ -11141,12 +11111,6 @@
           <w:lang w:val="en-US"/>
         </w:rPr>
         <w:fldChar w:fldCharType="begin"/>
-      </w:r>
-      <w:r>
-        <w:rPr>
-          <w:noProof/>
-        </w:rPr>
-        <w:instrText xml:space="preserve"> </w:instrText>
       </w:r>
       <w:r>
         <w:rPr>
@@ -12699,7 +12663,7 @@
           <w:bottom w:w="15" w:type="dxa"/>
           <w:right w:w="15" w:type="dxa"/>
         </w:tblCellMar>
-        <w:tblLook w:val="00A0" w:firstRow="1" w:lastRow="0" w:firstColumn="1" w:lastColumn="0" w:noHBand="0" w:noVBand="0"/>
+        <w:tblLook w:val="00A0"/>
       </w:tblPr>
       <w:tblGrid>
         <w:gridCol w:w="2537"/>
@@ -23817,20 +23781,7 @@
           <w:noProof/>
           <w:lang w:val="en-US"/>
         </w:rPr>
-        <w:t>the</w:t>
-      </w:r>
-      <w:r>
-        <w:rPr>
-          <w:noProof/>
-        </w:rPr>
-        <w:t xml:space="preserve"> </w:t>
-      </w:r>
-      <w:r>
-        <w:rPr>
-          <w:noProof/>
-          <w:lang w:val="en-US"/>
-        </w:rPr>
-        <w:t>default</w:t>
+        <w:t>thedefault</w:t>
       </w:r>
       <w:r>
         <w:rPr>
@@ -23904,7 +23855,7 @@
           <w:lang w:val="en-US"/>
         </w:rPr>
         <w:pict>
-          <v:shape id="_x0000_i1027" type="#_x0000_t75" style="width:498pt;height:126pt" o:bordertopcolor="this" o:borderleftcolor="this" o:borderbottomcolor="this" o:borderrightcolor="this">
+          <v:shape id="_x0000_i1027" type="#_x0000_t75" style="width:497.8pt;height:125.75pt" o:bordertopcolor="this" o:borderleftcolor="this" o:borderbottomcolor="this" o:borderrightcolor="this">
             <v:imagedata r:id="rId18" o:title=""/>
             <w10:bordertop type="single" width="4"/>
             <w10:borderleft type="single" width="4"/>
@@ -33170,20 +33121,7 @@
           <w:noProof/>
           <w:lang w:val="en-US"/>
         </w:rPr>
-        <w:t>Dirty</w:t>
-      </w:r>
-      <w:r>
-        <w:rPr>
-          <w:noProof/>
-        </w:rPr>
-        <w:t xml:space="preserve"> </w:t>
-      </w:r>
-      <w:r>
-        <w:rPr>
-          <w:noProof/>
-          <w:lang w:val="en-US"/>
-        </w:rPr>
-        <w:t>checking</w:t>
+        <w:t>Dirtychecking</w:t>
       </w:r>
       <w:r>
         <w:rPr>
@@ -38438,7 +38376,7 @@
           <w:bottom w:w="15" w:type="dxa"/>
           <w:right w:w="15" w:type="dxa"/>
         </w:tblCellMar>
-        <w:tblLook w:val="04A0" w:firstRow="1" w:lastRow="0" w:firstColumn="1" w:lastColumn="0" w:noHBand="0" w:noVBand="1"/>
+        <w:tblLook w:val="04A0"/>
       </w:tblPr>
       <w:tblGrid>
         <w:gridCol w:w="2669"/>
@@ -38976,7 +38914,6 @@
       <w:r>
         <w:rPr>
           <w:noProof/>
-          <w:lang w:val="en-US" w:eastAsia="en-US"/>
         </w:rPr>
         <w:lastRenderedPageBreak/>
         <w:drawing>
@@ -39059,7 +38996,6 @@
       <w:r>
         <w:rPr>
           <w:noProof/>
-          <w:lang w:val="en-US" w:eastAsia="en-US"/>
         </w:rPr>
         <w:drawing>
           <wp:inline distT="0" distB="0" distL="0" distR="0">
@@ -39139,7 +39075,6 @@
       <w:r>
         <w:rPr>
           <w:noProof/>
-          <w:lang w:val="en-US" w:eastAsia="en-US"/>
         </w:rPr>
         <w:drawing>
           <wp:inline distT="0" distB="0" distL="0" distR="0">
@@ -41544,7 +41479,7 @@
           <w:bottom w:w="15" w:type="dxa"/>
           <w:right w:w="15" w:type="dxa"/>
         </w:tblCellMar>
-        <w:tblLook w:val="04A0" w:firstRow="1" w:lastRow="0" w:firstColumn="1" w:lastColumn="0" w:noHBand="0" w:noVBand="1"/>
+        <w:tblLook w:val="04A0"/>
       </w:tblPr>
       <w:tblGrid>
         <w:gridCol w:w="3181"/>
@@ -51119,7 +51054,7 @@
           <w:bottom w:w="15" w:type="dxa"/>
           <w:right w:w="15" w:type="dxa"/>
         </w:tblCellMar>
-        <w:tblLook w:val="04A0" w:firstRow="1" w:lastRow="0" w:firstColumn="1" w:lastColumn="0" w:noHBand="0" w:noVBand="1"/>
+        <w:tblLook w:val="04A0"/>
       </w:tblPr>
       <w:tblGrid>
         <w:gridCol w:w="2136"/>
@@ -52423,7 +52358,7 @@
           <w:bottom w:w="15" w:type="dxa"/>
           <w:right w:w="15" w:type="dxa"/>
         </w:tblCellMar>
-        <w:tblLook w:val="04A0" w:firstRow="1" w:lastRow="0" w:firstColumn="1" w:lastColumn="0" w:noHBand="0" w:noVBand="1"/>
+        <w:tblLook w:val="04A0"/>
       </w:tblPr>
       <w:tblGrid>
         <w:gridCol w:w="1530"/>
@@ -52967,16 +52902,20 @@
     </w:p>
     <w:p>
       <w:pPr>
-        <w:pStyle w:val="NormalWeb"/>
-        <w:rPr>
-          <w:noProof/>
-          <w:lang w:val="en-US"/>
-        </w:rPr>
-      </w:pPr>
-      <w:r>
-        <w:rPr>
-          <w:noProof/>
-          <w:lang w:val="en-US"/>
+        <w:numPr>
+          <w:ilvl w:val="0"/>
+          <w:numId w:val="92"/>
+        </w:numPr>
+        <w:spacing w:before="100" w:beforeAutospacing="1" w:after="100" w:afterAutospacing="1"/>
+        <w:rPr>
+          <w:noProof/>
+          <w:lang w:val="en-US" w:eastAsia="en-US"/>
+        </w:rPr>
+      </w:pPr>
+      <w:r>
+        <w:rPr>
+          <w:noProof/>
+          <w:lang w:val="en-US" w:eastAsia="en-US"/>
         </w:rPr>
         <w:t>The JPA specification allows you to define a default entity listener which is going to be applied for every entity in that particular system. Default entity listeners can only be defined in XML mapping files.</w:t>
       </w:r>
@@ -52996,8 +52935,8 @@
           <w:lang w:val="en-US"/>
         </w:rPr>
       </w:pPr>
-      <w:bookmarkStart w:id="108" w:name="_Toc62204498"/>
-      <w:bookmarkStart w:id="109" w:name="_GoBack"/>
+      <w:bookmarkStart w:id="108" w:name="_GoBack"/>
+      <w:bookmarkStart w:id="109" w:name="_Toc62204498"/>
       <w:r>
         <w:rPr>
           <w:noProof/>
@@ -53215,7 +53154,7 @@
         <w:t>.</w:t>
       </w:r>
     </w:p>
-    <w:bookmarkEnd w:id="109"/>
+    <w:bookmarkEnd w:id="108"/>
     <w:p>
       <w:pPr>
         <w:pStyle w:val="NormalWeb"/>
@@ -53321,20 +53260,15 @@
         </w:rPr>
         <w:t>javax.persistence.TypedQuery</w:t>
       </w:r>
-      <w:r>
-        <w:rPr>
-          <w:noProof/>
-          <w:lang w:val="en-US"/>
-        </w:rPr>
-        <w:t xml:space="preserve"> </w:t>
-      </w:r>
     </w:p>
     <w:p>
       <w:pPr>
         <w:pStyle w:val="NormalWeb"/>
         <w:spacing w:before="0" w:beforeAutospacing="0" w:after="0" w:afterAutospacing="0"/>
         <w:rPr>
-          <w:noProof/>
+          <w:b/>
+          <w:noProof/>
+          <w:color w:val="0070C0"/>
           <w:lang w:val="en-US"/>
         </w:rPr>
       </w:pPr>
@@ -53359,6 +53293,987 @@
           <w:b/>
           <w:noProof/>
           <w:color w:val="0070C0"/>
+          <w:lang w:val="en-US"/>
+        </w:rPr>
+        <w:t>.</w:t>
+      </w:r>
+    </w:p>
+    <w:p>
+      <w:pPr>
+        <w:pStyle w:val="NormalWeb"/>
+        <w:spacing w:before="0" w:beforeAutospacing="0" w:after="0" w:afterAutospacing="0"/>
+        <w:rPr>
+          <w:b/>
+          <w:noProof/>
+          <w:color w:val="0070C0"/>
+          <w:lang w:val="en-US"/>
+        </w:rPr>
+      </w:pPr>
+    </w:p>
+    <w:p>
+      <w:pPr>
+        <w:rPr>
+          <w:noProof/>
+          <w:lang w:val="en-US"/>
+        </w:rPr>
+      </w:pPr>
+      <w:r>
+        <w:rPr>
+          <w:noProof/>
+          <w:lang w:val="en-US"/>
+        </w:rPr>
+        <w:t>Many of the settings controlling the execution of the query are defined as hints. JPA defines some standard hints (like timeout in the example),</w:t>
+      </w:r>
+      <w:r>
+        <w:rPr>
+          <w:noProof/>
+          <w:lang w:val="en-US"/>
+        </w:rPr>
+        <w:t xml:space="preserve"> but most are provider specific:</w:t>
+      </w:r>
+    </w:p>
+    <w:p>
+      <w:pPr>
+        <w:rPr>
+          <w:rStyle w:val="HTMLCode"/>
+          <w:noProof/>
+          <w:lang w:val="en-US"/>
+        </w:rPr>
+      </w:pPr>
+    </w:p>
+    <w:p>
+      <w:pPr>
+        <w:numPr>
+          <w:ilvl w:val="0"/>
+          <w:numId w:val="94"/>
+        </w:numPr>
+        <w:spacing w:after="120"/>
+        <w:ind w:left="1281" w:hanging="357"/>
+        <w:rPr>
+          <w:noProof/>
+          <w:sz w:val="20"/>
+          <w:lang w:val="en-US"/>
+        </w:rPr>
+      </w:pPr>
+      <w:r>
+        <w:rPr>
+          <w:b/>
+          <w:noProof/>
+          <w:color w:val="0070C0"/>
+          <w:sz w:val="20"/>
+          <w:lang w:val="en-US"/>
+        </w:rPr>
+        <w:t>javax.persistence.query.timeout</w:t>
+      </w:r>
+      <w:r>
+        <w:rPr>
+          <w:rStyle w:val="HTMLCode"/>
+          <w:noProof/>
+          <w:sz w:val="16"/>
+          <w:lang w:val="en-US"/>
+        </w:rPr>
+        <w:t xml:space="preserve"> - </w:t>
+      </w:r>
+      <w:r>
+        <w:rPr>
+          <w:noProof/>
+          <w:sz w:val="20"/>
+          <w:lang w:val="en-US"/>
+        </w:rPr>
+        <w:t>Defines the query timeout, in milliseconds.</w:t>
+      </w:r>
+    </w:p>
+    <w:p>
+      <w:pPr>
+        <w:numPr>
+          <w:ilvl w:val="0"/>
+          <w:numId w:val="94"/>
+        </w:numPr>
+        <w:spacing w:after="120"/>
+        <w:ind w:left="1281" w:hanging="357"/>
+        <w:rPr>
+          <w:noProof/>
+          <w:sz w:val="20"/>
+          <w:lang w:val="en-US"/>
+        </w:rPr>
+      </w:pPr>
+      <w:r>
+        <w:rPr>
+          <w:b/>
+          <w:noProof/>
+          <w:color w:val="0070C0"/>
+          <w:sz w:val="20"/>
+          <w:lang w:val="en-US"/>
+        </w:rPr>
+        <w:t>javax.persistence.fetchgraph</w:t>
+      </w:r>
+      <w:r>
+        <w:rPr>
+          <w:b/>
+          <w:noProof/>
+          <w:sz w:val="20"/>
+          <w:lang w:val="en-US"/>
+        </w:rPr>
+        <w:t xml:space="preserve"> </w:t>
+      </w:r>
+      <w:r>
+        <w:rPr>
+          <w:rStyle w:val="HTMLCode"/>
+          <w:noProof/>
+          <w:sz w:val="16"/>
+          <w:lang w:val="en-US"/>
+        </w:rPr>
+        <w:t xml:space="preserve">- </w:t>
+      </w:r>
+      <w:r>
+        <w:rPr>
+          <w:noProof/>
+          <w:sz w:val="20"/>
+          <w:lang w:val="en-US"/>
+        </w:rPr>
+        <w:t xml:space="preserve">Defines a </w:t>
+      </w:r>
+      <w:r>
+        <w:rPr>
+          <w:rStyle w:val="Emphasis"/>
+          <w:noProof/>
+          <w:sz w:val="20"/>
+          <w:lang w:val="en-US"/>
+        </w:rPr>
+        <w:t>fetchgraph</w:t>
+      </w:r>
+      <w:r>
+        <w:rPr>
+          <w:noProof/>
+          <w:sz w:val="20"/>
+          <w:lang w:val="en-US"/>
+        </w:rPr>
+        <w:t xml:space="preserve"> EntityGraph. Attributes explicitly specified as </w:t>
+      </w:r>
+      <w:r>
+        <w:rPr>
+          <w:rStyle w:val="HTMLCode"/>
+          <w:noProof/>
+          <w:sz w:val="16"/>
+          <w:lang w:val="en-US"/>
+        </w:rPr>
+        <w:t>AttributeNodes</w:t>
+      </w:r>
+      <w:r>
+        <w:rPr>
+          <w:noProof/>
+          <w:sz w:val="20"/>
+          <w:lang w:val="en-US"/>
+        </w:rPr>
+        <w:t xml:space="preserve"> are treated as </w:t>
+      </w:r>
+      <w:r>
+        <w:rPr>
+          <w:rStyle w:val="HTMLCode"/>
+          <w:noProof/>
+          <w:sz w:val="16"/>
+          <w:lang w:val="en-US"/>
+        </w:rPr>
+        <w:t>FetchType.EAGER</w:t>
+      </w:r>
+      <w:r>
+        <w:rPr>
+          <w:noProof/>
+          <w:sz w:val="20"/>
+          <w:lang w:val="en-US"/>
+        </w:rPr>
+        <w:t xml:space="preserve"> (via join fetch or subsequent select). For details, see the EntityGraph discussions in </w:t>
+      </w:r>
+      <w:hyperlink r:id="rId85" w:anchor="fetching" w:history="1">
+        <w:r>
+          <w:rPr>
+            <w:rStyle w:val="Hyperlink"/>
+            <w:noProof/>
+            <w:sz w:val="20"/>
+            <w:lang w:val="en-US"/>
+          </w:rPr>
+          <w:t>Fetching</w:t>
+        </w:r>
+      </w:hyperlink>
+      <w:r>
+        <w:rPr>
+          <w:noProof/>
+          <w:sz w:val="20"/>
+          <w:lang w:val="en-US"/>
+        </w:rPr>
+        <w:t>.</w:t>
+      </w:r>
+    </w:p>
+    <w:p>
+      <w:pPr>
+        <w:numPr>
+          <w:ilvl w:val="0"/>
+          <w:numId w:val="94"/>
+        </w:numPr>
+        <w:spacing w:after="120"/>
+        <w:ind w:left="1281" w:hanging="357"/>
+        <w:rPr>
+          <w:noProof/>
+          <w:sz w:val="20"/>
+          <w:lang w:val="en-US"/>
+        </w:rPr>
+      </w:pPr>
+      <w:r>
+        <w:rPr>
+          <w:b/>
+          <w:noProof/>
+          <w:color w:val="0070C0"/>
+          <w:sz w:val="20"/>
+          <w:lang w:val="en-US"/>
+        </w:rPr>
+        <w:t>javax.persistence.loadgraph</w:t>
+      </w:r>
+      <w:r>
+        <w:rPr>
+          <w:rStyle w:val="HTMLCode"/>
+          <w:noProof/>
+          <w:sz w:val="16"/>
+          <w:lang w:val="en-US"/>
+        </w:rPr>
+        <w:t xml:space="preserve"> – </w:t>
+      </w:r>
+      <w:r>
+        <w:rPr>
+          <w:noProof/>
+          <w:sz w:val="20"/>
+          <w:lang w:val="en-US"/>
+        </w:rPr>
+        <w:t xml:space="preserve">Defines a </w:t>
+      </w:r>
+      <w:r>
+        <w:rPr>
+          <w:rStyle w:val="Emphasis"/>
+          <w:noProof/>
+          <w:sz w:val="20"/>
+          <w:lang w:val="en-US"/>
+        </w:rPr>
+        <w:t>loadgraph</w:t>
+      </w:r>
+      <w:r>
+        <w:rPr>
+          <w:noProof/>
+          <w:sz w:val="20"/>
+          <w:lang w:val="en-US"/>
+        </w:rPr>
+        <w:t xml:space="preserve"> EntityGraph. Attributes explicitly specified as AttributeNodes are treated as </w:t>
+      </w:r>
+      <w:r>
+        <w:rPr>
+          <w:rStyle w:val="HTMLCode"/>
+          <w:noProof/>
+          <w:sz w:val="16"/>
+          <w:lang w:val="en-US"/>
+        </w:rPr>
+        <w:t>FetchType.EAGER</w:t>
+      </w:r>
+      <w:r>
+        <w:rPr>
+          <w:noProof/>
+          <w:sz w:val="20"/>
+          <w:lang w:val="en-US"/>
+        </w:rPr>
+        <w:t xml:space="preserve"> (via join fetch or subsequent select). Attributes that are not </w:t>
+      </w:r>
+      <w:r>
+        <w:rPr>
+          <w:noProof/>
+          <w:sz w:val="20"/>
+          <w:lang w:val="en-US"/>
+        </w:rPr>
+        <w:lastRenderedPageBreak/>
+        <w:t xml:space="preserve">specified are treated as </w:t>
+      </w:r>
+      <w:r>
+        <w:rPr>
+          <w:rStyle w:val="HTMLCode"/>
+          <w:noProof/>
+          <w:sz w:val="16"/>
+          <w:lang w:val="en-US"/>
+        </w:rPr>
+        <w:t>FetchType.LAZY</w:t>
+      </w:r>
+      <w:r>
+        <w:rPr>
+          <w:noProof/>
+          <w:sz w:val="20"/>
+          <w:lang w:val="en-US"/>
+        </w:rPr>
+        <w:t xml:space="preserve"> or </w:t>
+      </w:r>
+      <w:r>
+        <w:rPr>
+          <w:rStyle w:val="HTMLCode"/>
+          <w:noProof/>
+          <w:sz w:val="16"/>
+          <w:lang w:val="en-US"/>
+        </w:rPr>
+        <w:t>FetchType.EAGER</w:t>
+      </w:r>
+      <w:r>
+        <w:rPr>
+          <w:noProof/>
+          <w:sz w:val="20"/>
+          <w:lang w:val="en-US"/>
+        </w:rPr>
+        <w:t xml:space="preserve"> depending on the attribute’s definition in metadata. For details, see the EntityGraph discussions in </w:t>
+      </w:r>
+      <w:hyperlink r:id="rId86" w:anchor="fetching" w:history="1">
+        <w:r>
+          <w:rPr>
+            <w:rStyle w:val="Hyperlink"/>
+            <w:noProof/>
+            <w:sz w:val="20"/>
+            <w:lang w:val="en-US"/>
+          </w:rPr>
+          <w:t>Fetching</w:t>
+        </w:r>
+      </w:hyperlink>
+      <w:r>
+        <w:rPr>
+          <w:noProof/>
+          <w:sz w:val="20"/>
+          <w:lang w:val="en-US"/>
+        </w:rPr>
+        <w:t>.</w:t>
+      </w:r>
+    </w:p>
+    <w:p>
+      <w:pPr>
+        <w:numPr>
+          <w:ilvl w:val="0"/>
+          <w:numId w:val="94"/>
+        </w:numPr>
+        <w:spacing w:after="120"/>
+        <w:ind w:left="1281" w:hanging="357"/>
+        <w:rPr>
+          <w:noProof/>
+          <w:sz w:val="20"/>
+          <w:lang w:val="en-US"/>
+        </w:rPr>
+      </w:pPr>
+      <w:r>
+        <w:rPr>
+          <w:b/>
+          <w:noProof/>
+          <w:color w:val="0070C0"/>
+          <w:sz w:val="20"/>
+          <w:lang w:val="en-US"/>
+        </w:rPr>
+        <w:t>org.hibernate.cacheMode</w:t>
+      </w:r>
+      <w:r>
+        <w:rPr>
+          <w:rStyle w:val="HTMLCode"/>
+          <w:noProof/>
+          <w:sz w:val="16"/>
+          <w:lang w:val="en-US"/>
+        </w:rPr>
+        <w:t xml:space="preserve"> - </w:t>
+      </w:r>
+      <w:r>
+        <w:rPr>
+          <w:noProof/>
+          <w:sz w:val="20"/>
+          <w:lang w:val="en-US"/>
+        </w:rPr>
+        <w:t xml:space="preserve">Defines the </w:t>
+      </w:r>
+      <w:r>
+        <w:rPr>
+          <w:rStyle w:val="HTMLCode"/>
+          <w:noProof/>
+          <w:sz w:val="16"/>
+          <w:lang w:val="en-US"/>
+        </w:rPr>
+        <w:t>CacheMode</w:t>
+      </w:r>
+      <w:r>
+        <w:rPr>
+          <w:noProof/>
+          <w:sz w:val="20"/>
+          <w:lang w:val="en-US"/>
+        </w:rPr>
+        <w:t xml:space="preserve"> to use. See </w:t>
+      </w:r>
+      <w:r>
+        <w:rPr>
+          <w:rStyle w:val="HTMLCode"/>
+          <w:noProof/>
+          <w:sz w:val="16"/>
+          <w:lang w:val="en-US"/>
+        </w:rPr>
+        <w:t>org.hibernate.query.Query#setCacheMode</w:t>
+      </w:r>
+      <w:r>
+        <w:rPr>
+          <w:noProof/>
+          <w:sz w:val="20"/>
+          <w:lang w:val="en-US"/>
+        </w:rPr>
+        <w:t>.</w:t>
+      </w:r>
+    </w:p>
+    <w:p>
+      <w:pPr>
+        <w:numPr>
+          <w:ilvl w:val="0"/>
+          <w:numId w:val="94"/>
+        </w:numPr>
+        <w:spacing w:after="120"/>
+        <w:ind w:left="1281" w:hanging="357"/>
+        <w:rPr>
+          <w:noProof/>
+          <w:sz w:val="20"/>
+          <w:lang w:val="en-US"/>
+        </w:rPr>
+      </w:pPr>
+      <w:r>
+        <w:rPr>
+          <w:b/>
+          <w:noProof/>
+          <w:color w:val="0070C0"/>
+          <w:sz w:val="20"/>
+          <w:lang w:val="en-US"/>
+        </w:rPr>
+        <w:t>org.hibernate.cacheable</w:t>
+      </w:r>
+      <w:r>
+        <w:rPr>
+          <w:rStyle w:val="HTMLCode"/>
+          <w:noProof/>
+          <w:sz w:val="16"/>
+          <w:lang w:val="en-US"/>
+        </w:rPr>
+        <w:t xml:space="preserve"> - </w:t>
+      </w:r>
+      <w:r>
+        <w:rPr>
+          <w:noProof/>
+          <w:sz w:val="20"/>
+          <w:lang w:val="en-US"/>
+        </w:rPr>
+        <w:t xml:space="preserve">Defines whether the query is cacheable. true/false. See </w:t>
+      </w:r>
+      <w:r>
+        <w:rPr>
+          <w:rStyle w:val="HTMLCode"/>
+          <w:noProof/>
+          <w:sz w:val="16"/>
+          <w:lang w:val="en-US"/>
+        </w:rPr>
+        <w:t>org.hibernate.query.Query#setCacheable</w:t>
+      </w:r>
+      <w:r>
+        <w:rPr>
+          <w:noProof/>
+          <w:sz w:val="20"/>
+          <w:lang w:val="en-US"/>
+        </w:rPr>
+        <w:t>.</w:t>
+      </w:r>
+    </w:p>
+    <w:p>
+      <w:pPr>
+        <w:numPr>
+          <w:ilvl w:val="0"/>
+          <w:numId w:val="94"/>
+        </w:numPr>
+        <w:spacing w:after="120"/>
+        <w:ind w:left="1281" w:hanging="357"/>
+        <w:rPr>
+          <w:noProof/>
+          <w:sz w:val="20"/>
+          <w:lang w:val="en-US"/>
+        </w:rPr>
+      </w:pPr>
+      <w:r>
+        <w:rPr>
+          <w:b/>
+          <w:noProof/>
+          <w:color w:val="0070C0"/>
+          <w:sz w:val="20"/>
+          <w:lang w:val="en-US"/>
+        </w:rPr>
+        <w:t xml:space="preserve">org.hibernate.cacheRegion </w:t>
+      </w:r>
+      <w:r>
+        <w:rPr>
+          <w:rStyle w:val="HTMLCode"/>
+          <w:noProof/>
+          <w:sz w:val="16"/>
+          <w:lang w:val="en-US"/>
+        </w:rPr>
+        <w:t xml:space="preserve">- </w:t>
+      </w:r>
+      <w:r>
+        <w:rPr>
+          <w:noProof/>
+          <w:sz w:val="20"/>
+          <w:lang w:val="en-US"/>
+        </w:rPr>
+        <w:t xml:space="preserve">For queries that are cacheable, defines a specific cache region to use. See </w:t>
+      </w:r>
+      <w:r>
+        <w:rPr>
+          <w:rStyle w:val="HTMLCode"/>
+          <w:noProof/>
+          <w:sz w:val="16"/>
+          <w:lang w:val="en-US"/>
+        </w:rPr>
+        <w:t>org.hibernate.query.Query#setCacheRegion</w:t>
+      </w:r>
+      <w:r>
+        <w:rPr>
+          <w:noProof/>
+          <w:sz w:val="20"/>
+          <w:lang w:val="en-US"/>
+        </w:rPr>
+        <w:t>.</w:t>
+      </w:r>
+    </w:p>
+    <w:p>
+      <w:pPr>
+        <w:numPr>
+          <w:ilvl w:val="0"/>
+          <w:numId w:val="94"/>
+        </w:numPr>
+        <w:spacing w:after="120"/>
+        <w:ind w:left="1281" w:hanging="357"/>
+        <w:rPr>
+          <w:noProof/>
+          <w:sz w:val="20"/>
+          <w:lang w:val="en-US"/>
+        </w:rPr>
+      </w:pPr>
+      <w:r>
+        <w:rPr>
+          <w:b/>
+          <w:noProof/>
+          <w:color w:val="0070C0"/>
+          <w:sz w:val="20"/>
+          <w:lang w:val="en-US"/>
+        </w:rPr>
+        <w:t>org.hibernate.comment</w:t>
+      </w:r>
+      <w:r>
+        <w:rPr>
+          <w:rStyle w:val="HTMLCode"/>
+          <w:noProof/>
+          <w:sz w:val="16"/>
+          <w:lang w:val="en-US"/>
+        </w:rPr>
+        <w:t xml:space="preserve"> - </w:t>
+      </w:r>
+      <w:r>
+        <w:rPr>
+          <w:noProof/>
+          <w:sz w:val="20"/>
+          <w:lang w:val="en-US"/>
+        </w:rPr>
+        <w:t xml:space="preserve">Defines the comment to apply to the generated SQL. See </w:t>
+      </w:r>
+      <w:r>
+        <w:rPr>
+          <w:rStyle w:val="HTMLCode"/>
+          <w:noProof/>
+          <w:sz w:val="16"/>
+          <w:lang w:val="en-US"/>
+        </w:rPr>
+        <w:t>org.hibernate.query.Query#setComment</w:t>
+      </w:r>
+      <w:r>
+        <w:rPr>
+          <w:noProof/>
+          <w:sz w:val="20"/>
+          <w:lang w:val="en-US"/>
+        </w:rPr>
+        <w:t>.</w:t>
+      </w:r>
+    </w:p>
+    <w:p>
+      <w:pPr>
+        <w:numPr>
+          <w:ilvl w:val="0"/>
+          <w:numId w:val="94"/>
+        </w:numPr>
+        <w:spacing w:after="120"/>
+        <w:ind w:left="1281" w:hanging="357"/>
+        <w:rPr>
+          <w:noProof/>
+          <w:sz w:val="20"/>
+          <w:lang w:val="en-US"/>
+        </w:rPr>
+      </w:pPr>
+      <w:r>
+        <w:rPr>
+          <w:b/>
+          <w:noProof/>
+          <w:color w:val="0070C0"/>
+          <w:sz w:val="20"/>
+          <w:lang w:val="en-US"/>
+        </w:rPr>
+        <w:t>org.hibernate.fetchSize</w:t>
+      </w:r>
+      <w:r>
+        <w:rPr>
+          <w:rStyle w:val="HTMLCode"/>
+          <w:noProof/>
+          <w:sz w:val="16"/>
+          <w:lang w:val="en-US"/>
+        </w:rPr>
+        <w:t xml:space="preserve"> - </w:t>
+      </w:r>
+      <w:r>
+        <w:rPr>
+          <w:noProof/>
+          <w:sz w:val="20"/>
+          <w:lang w:val="en-US"/>
+        </w:rPr>
+        <w:t xml:space="preserve">Defines the JDBC fetch-size to use. See </w:t>
+      </w:r>
+      <w:r>
+        <w:rPr>
+          <w:rStyle w:val="HTMLCode"/>
+          <w:noProof/>
+          <w:sz w:val="16"/>
+          <w:lang w:val="en-US"/>
+        </w:rPr>
+        <w:t>org.hibernate.query.Query#setFetchSize</w:t>
+      </w:r>
+      <w:r>
+        <w:rPr>
+          <w:noProof/>
+          <w:sz w:val="20"/>
+          <w:lang w:val="en-US"/>
+        </w:rPr>
+        <w:t>.</w:t>
+      </w:r>
+    </w:p>
+    <w:p>
+      <w:pPr>
+        <w:numPr>
+          <w:ilvl w:val="0"/>
+          <w:numId w:val="94"/>
+        </w:numPr>
+        <w:spacing w:after="120"/>
+        <w:ind w:left="1281" w:hanging="357"/>
+        <w:rPr>
+          <w:noProof/>
+          <w:sz w:val="20"/>
+          <w:lang w:val="en-US"/>
+        </w:rPr>
+      </w:pPr>
+      <w:r>
+        <w:rPr>
+          <w:b/>
+          <w:noProof/>
+          <w:color w:val="0070C0"/>
+          <w:sz w:val="20"/>
+          <w:lang w:val="en-US"/>
+        </w:rPr>
+        <w:t>org.hibernate.flushMode</w:t>
+      </w:r>
+      <w:r>
+        <w:rPr>
+          <w:rStyle w:val="HTMLCode"/>
+          <w:noProof/>
+          <w:sz w:val="16"/>
+          <w:lang w:val="en-US"/>
+        </w:rPr>
+        <w:t xml:space="preserve"> - </w:t>
+      </w:r>
+      <w:r>
+        <w:rPr>
+          <w:noProof/>
+          <w:sz w:val="20"/>
+          <w:lang w:val="en-US"/>
+        </w:rPr>
+        <w:t xml:space="preserve">Defines the Hibernate-specific </w:t>
+      </w:r>
+      <w:r>
+        <w:rPr>
+          <w:rStyle w:val="HTMLCode"/>
+          <w:noProof/>
+          <w:sz w:val="16"/>
+          <w:lang w:val="en-US"/>
+        </w:rPr>
+        <w:t>FlushMode</w:t>
+      </w:r>
+      <w:r>
+        <w:rPr>
+          <w:noProof/>
+          <w:sz w:val="20"/>
+          <w:lang w:val="en-US"/>
+        </w:rPr>
+        <w:t xml:space="preserve"> to use. See </w:t>
+      </w:r>
+      <w:r>
+        <w:rPr>
+          <w:rStyle w:val="HTMLCode"/>
+          <w:noProof/>
+          <w:sz w:val="16"/>
+          <w:lang w:val="en-US"/>
+        </w:rPr>
+        <w:t>org.hibernate.query.Query#setFlushMode.</w:t>
+      </w:r>
+      <w:r>
+        <w:rPr>
+          <w:noProof/>
+          <w:sz w:val="20"/>
+          <w:lang w:val="en-US"/>
+        </w:rPr>
+        <w:t xml:space="preserve"> If possible, prefer using </w:t>
+      </w:r>
+      <w:r>
+        <w:rPr>
+          <w:rStyle w:val="HTMLCode"/>
+          <w:noProof/>
+          <w:sz w:val="16"/>
+          <w:lang w:val="en-US"/>
+        </w:rPr>
+        <w:t>javax.persistence.Query#setFlushMode</w:t>
+      </w:r>
+      <w:r>
+        <w:rPr>
+          <w:noProof/>
+          <w:sz w:val="20"/>
+          <w:lang w:val="en-US"/>
+        </w:rPr>
+        <w:t xml:space="preserve"> instead.</w:t>
+      </w:r>
+    </w:p>
+    <w:p>
+      <w:pPr>
+        <w:numPr>
+          <w:ilvl w:val="0"/>
+          <w:numId w:val="94"/>
+        </w:numPr>
+        <w:spacing w:after="240"/>
+        <w:ind w:left="1281" w:hanging="357"/>
+        <w:rPr>
+          <w:noProof/>
+          <w:sz w:val="20"/>
+          <w:lang w:val="en-US"/>
+        </w:rPr>
+      </w:pPr>
+      <w:r>
+        <w:rPr>
+          <w:b/>
+          <w:noProof/>
+          <w:color w:val="0070C0"/>
+          <w:sz w:val="20"/>
+          <w:lang w:val="en-US"/>
+        </w:rPr>
+        <w:t>org.hibernate.readOnly</w:t>
+      </w:r>
+      <w:r>
+        <w:rPr>
+          <w:rStyle w:val="HTMLCode"/>
+          <w:noProof/>
+          <w:sz w:val="16"/>
+          <w:lang w:val="en-US"/>
+        </w:rPr>
+        <w:t xml:space="preserve"> - </w:t>
+      </w:r>
+      <w:r>
+        <w:rPr>
+          <w:noProof/>
+          <w:sz w:val="20"/>
+          <w:lang w:val="en-US"/>
+        </w:rPr>
+        <w:t xml:space="preserve">Defines that entities and collections loaded by this query should be marked as read-only. See </w:t>
+      </w:r>
+      <w:r>
+        <w:rPr>
+          <w:rStyle w:val="HTMLCode"/>
+          <w:noProof/>
+          <w:sz w:val="16"/>
+          <w:lang w:val="en-US"/>
+        </w:rPr>
+        <w:t>org.hibernate.query.Query#setReadOnly</w:t>
+      </w:r>
+      <w:r>
+        <w:rPr>
+          <w:noProof/>
+          <w:sz w:val="20"/>
+          <w:lang w:val="en-US"/>
+        </w:rPr>
+        <w:t>.</w:t>
+      </w:r>
+    </w:p>
+    <w:p>
+      <w:pPr>
+        <w:spacing w:before="120" w:after="120"/>
+        <w:rPr>
+          <w:noProof/>
+          <w:lang w:val="en-US"/>
+        </w:rPr>
+      </w:pPr>
+      <w:r>
+        <w:rPr>
+          <w:noProof/>
+          <w:lang w:val="en-US"/>
+        </w:rPr>
+        <w:t xml:space="preserve">JPA defines a simplified set of parameter binding methods. </w:t>
+      </w:r>
+      <w:r>
+        <w:rPr>
+          <w:noProof/>
+          <w:lang w:val="en-US"/>
+        </w:rPr>
+        <w:t>I</w:t>
+      </w:r>
+      <w:r>
+        <w:rPr>
+          <w:noProof/>
+          <w:lang w:val="en-US"/>
+        </w:rPr>
+        <w:t>t supports</w:t>
+      </w:r>
+      <w:r>
+        <w:rPr>
+          <w:noProof/>
+          <w:lang w:val="en-US"/>
+        </w:rPr>
+        <w:t>:</w:t>
+      </w:r>
+    </w:p>
+    <w:p>
+      <w:pPr>
+        <w:numPr>
+          <w:ilvl w:val="0"/>
+          <w:numId w:val="95"/>
+        </w:numPr>
+        <w:rPr>
+          <w:noProof/>
+          <w:lang w:val="en-US"/>
+        </w:rPr>
+      </w:pPr>
+      <w:r>
+        <w:rPr>
+          <w:noProof/>
+          <w:lang w:val="en-US"/>
+        </w:rPr>
+        <w:t>Setting t</w:t>
+      </w:r>
+      <w:r>
+        <w:rPr>
+          <w:noProof/>
+          <w:lang w:val="en-US"/>
+        </w:rPr>
+        <w:t>he parameter value</w:t>
+      </w:r>
+      <w:r>
+        <w:rPr>
+          <w:noProof/>
+          <w:lang w:val="en-US"/>
+        </w:rPr>
+        <w:t xml:space="preserve"> by name;</w:t>
+      </w:r>
+    </w:p>
+    <w:p>
+      <w:pPr>
+        <w:numPr>
+          <w:ilvl w:val="0"/>
+          <w:numId w:val="95"/>
+        </w:numPr>
+        <w:rPr>
+          <w:noProof/>
+          <w:lang w:val="en-US"/>
+        </w:rPr>
+      </w:pPr>
+      <w:r>
+        <w:rPr>
+          <w:noProof/>
+          <w:lang w:val="en-US"/>
+        </w:rPr>
+        <w:t>Setting t</w:t>
+      </w:r>
+      <w:r>
+        <w:rPr>
+          <w:noProof/>
+          <w:lang w:val="en-US"/>
+        </w:rPr>
+        <w:t>he parameter value by position;</w:t>
+      </w:r>
+    </w:p>
+    <w:p>
+      <w:pPr>
+        <w:numPr>
+          <w:ilvl w:val="0"/>
+          <w:numId w:val="95"/>
+        </w:numPr>
+        <w:rPr>
+          <w:noProof/>
+          <w:lang w:val="en-US"/>
+        </w:rPr>
+      </w:pPr>
+      <w:r>
+        <w:rPr>
+          <w:noProof/>
+          <w:lang w:val="en-US"/>
+        </w:rPr>
+        <w:t>S</w:t>
+      </w:r>
+      <w:r>
+        <w:rPr>
+          <w:noProof/>
+          <w:lang w:val="en-US"/>
+        </w:rPr>
+        <w:t xml:space="preserve">pecialized form for </w:t>
+      </w:r>
+      <w:r>
+        <w:rPr>
+          <w:rFonts w:ascii="Courier New" w:hAnsi="Courier New" w:cs="Courier New"/>
+          <w:noProof/>
+          <w:sz w:val="20"/>
+          <w:szCs w:val="20"/>
+          <w:lang w:val="en-US"/>
+        </w:rPr>
+        <w:t>Calendar</w:t>
+      </w:r>
+      <w:r>
+        <w:rPr>
+          <w:noProof/>
+          <w:lang w:val="en-US"/>
+        </w:rPr>
+        <w:t>/</w:t>
+      </w:r>
+      <w:r>
+        <w:rPr>
+          <w:rFonts w:ascii="Courier New" w:hAnsi="Courier New" w:cs="Courier New"/>
+          <w:noProof/>
+          <w:sz w:val="20"/>
+          <w:szCs w:val="20"/>
+          <w:lang w:val="en-US"/>
+        </w:rPr>
+        <w:t>Date</w:t>
+      </w:r>
+      <w:r>
+        <w:rPr>
+          <w:noProof/>
+          <w:lang w:val="en-US"/>
+        </w:rPr>
+        <w:t xml:space="preserve"> types additionally accepting a </w:t>
+      </w:r>
+      <w:r>
+        <w:rPr>
+          <w:rFonts w:ascii="Courier New" w:hAnsi="Courier New" w:cs="Courier New"/>
+          <w:noProof/>
+          <w:sz w:val="20"/>
+          <w:szCs w:val="20"/>
+          <w:lang w:val="en-US"/>
+        </w:rPr>
+        <w:t>TemporalType</w:t>
+      </w:r>
+      <w:r>
+        <w:rPr>
+          <w:noProof/>
           <w:lang w:val="en-US"/>
         </w:rPr>
         <w:t>.</w:t>
@@ -53425,7 +54340,7 @@
         </w:rPr>
         <w:t>ССЫЛКИ</w:t>
       </w:r>
-      <w:bookmarkEnd w:id="108"/>
+      <w:bookmarkEnd w:id="109"/>
     </w:p>
     <w:p>
       <w:pPr>
@@ -53457,7 +54372,7 @@
         </w:rPr>
         <w:t xml:space="preserve">Материалдляповторения! – </w:t>
       </w:r>
-      <w:hyperlink r:id="rId85" w:history="1">
+      <w:hyperlink r:id="rId87" w:history="1">
         <w:r>
           <w:rPr>
             <w:rStyle w:val="Hyperlink"/>
@@ -53559,10 +54474,9 @@
           <w:noProof/>
           <w:lang w:val="en-US"/>
         </w:rPr>
-        <w:lastRenderedPageBreak/>
         <w:t xml:space="preserve">Differencebetween first level and second level cache in Hibernate. - </w:t>
       </w:r>
-      <w:hyperlink r:id="rId86" w:history="1">
+      <w:hyperlink r:id="rId88" w:history="1">
         <w:r>
           <w:rPr>
             <w:rStyle w:val="Hyperlink"/>
@@ -53596,7 +54510,7 @@
         </w:rPr>
         <w:t xml:space="preserve">Cool man’s tutorial - </w:t>
       </w:r>
-      <w:hyperlink r:id="rId87" w:history="1">
+      <w:hyperlink r:id="rId89" w:history="1">
         <w:r>
           <w:rPr>
             <w:rStyle w:val="Hyperlink"/>
@@ -53623,7 +54537,7 @@
           <w:lang w:val="en-US"/>
         </w:rPr>
       </w:pPr>
-      <w:hyperlink r:id="rId88" w:tooltip="@NaturalId – A good way to persist natural IDs with Hibernate?" w:history="1">
+      <w:hyperlink r:id="rId90" w:tooltip="@NaturalId – A good way to persist natural IDs with Hibernate?" w:history="1">
         <w:r>
           <w:rPr>
             <w:rStyle w:val="Hyperlink"/>
@@ -53641,7 +54555,7 @@
         </w:rPr>
         <w:t xml:space="preserve"> - </w:t>
       </w:r>
-      <w:hyperlink r:id="rId89" w:history="1">
+      <w:hyperlink r:id="rId91" w:history="1">
         <w:r>
           <w:rPr>
             <w:rStyle w:val="Hyperlink"/>
@@ -53675,7 +54589,7 @@
         </w:rPr>
         <w:t xml:space="preserve">Oracle docs (Developers Guide for JPA/JDO) - </w:t>
       </w:r>
-      <w:hyperlink r:id="rId90" w:history="1">
+      <w:hyperlink r:id="rId92" w:history="1">
         <w:r>
           <w:rPr>
             <w:rStyle w:val="Hyperlink"/>
@@ -53716,7 +54630,7 @@
         </w:rPr>
         <w:t xml:space="preserve">Cashing - </w:t>
       </w:r>
-      <w:hyperlink r:id="rId91" w:history="1">
+      <w:hyperlink r:id="rId93" w:history="1">
         <w:r>
           <w:rPr>
             <w:rStyle w:val="Hyperlink"/>
@@ -53753,7 +54667,7 @@
         </w:rPr>
         <w:t xml:space="preserve">RESOURCE_LOCAL Vs. JTA - </w:t>
       </w:r>
-      <w:hyperlink r:id="rId92" w:history="1">
+      <w:hyperlink r:id="rId94" w:history="1">
         <w:r>
           <w:rPr>
             <w:rStyle w:val="Hyperlink"/>
@@ -53976,7 +54890,7 @@
           <w:lang w:val="en-US"/>
         </w:rPr>
       </w:pPr>
-      <w:hyperlink r:id="rId93" w:history="1">
+      <w:hyperlink r:id="rId95" w:history="1">
         <w:r>
           <w:rPr>
             <w:rStyle w:val="Hyperlink"/>
@@ -54004,7 +54918,7 @@
           <w:lang w:val="en-US"/>
         </w:rPr>
       </w:pPr>
-      <w:hyperlink r:id="rId94" w:history="1">
+      <w:hyperlink r:id="rId96" w:history="1">
         <w:r>
           <w:rPr>
             <w:rStyle w:val="Hyperlink"/>
@@ -54084,7 +54998,7 @@
           <w:lang w:val="en-US"/>
         </w:rPr>
       </w:pPr>
-      <w:hyperlink r:id="rId95" w:history="1">
+      <w:hyperlink r:id="rId97" w:history="1">
         <w:r>
           <w:rPr>
             <w:rStyle w:val="Hyperlink"/>
@@ -54103,7 +55017,7 @@
           <w:lang w:val="en-US"/>
         </w:rPr>
       </w:pPr>
-      <w:hyperlink r:id="rId96" w:history="1">
+      <w:hyperlink r:id="rId98" w:history="1">
         <w:r>
           <w:rPr>
             <w:rStyle w:val="Hyperlink"/>
@@ -54141,7 +55055,7 @@
 </file>
 
 <file path=word/numbering.xml><?xml version="1.0" encoding="utf-8"?>
-<w:numbering xmlns:wpc="http://schemas.microsoft.com/office/word/2010/wordprocessingCanvas" xmlns:mc="http://schemas.openxmlformats.org/markup-compatibility/2006" xmlns:o="urn:schemas-microsoft-com:office:office" xmlns:r="http://schemas.openxmlformats.org/officeDocument/2006/relationships" xmlns:m="http://schemas.openxmlformats.org/officeDocument/2006/math" xmlns:v="urn:schemas-microsoft-com:vml" xmlns:wp14="http://schemas.microsoft.com/office/word/2010/wordprocessingDrawing" xmlns:wp="http://schemas.openxmlformats.org/drawingml/2006/wordprocessingDrawing" xmlns:w10="urn:schemas-microsoft-com:office:word" xmlns:w="http://schemas.openxmlformats.org/wordprocessingml/2006/main" xmlns:w14="http://schemas.microsoft.com/office/word/2010/wordml" xmlns:w15="http://schemas.microsoft.com/office/word/2012/wordml" xmlns:wpg="http://schemas.microsoft.com/office/word/2010/wordprocessingGroup" xmlns:wpi="http://schemas.microsoft.com/office/word/2010/wordprocessingInk" xmlns:wne="http://schemas.microsoft.com/office/word/2006/wordml" xmlns:wps="http://schemas.microsoft.com/office/word/2010/wordprocessingShape" mc:Ignorable="w14 w15 wp14">
+<w:numbering xmlns:ve="http://schemas.openxmlformats.org/markup-compatibility/2006" xmlns:o="urn:schemas-microsoft-com:office:office" xmlns:r="http://schemas.openxmlformats.org/officeDocument/2006/relationships" xmlns:m="http://schemas.openxmlformats.org/officeDocument/2006/math" xmlns:v="urn:schemas-microsoft-com:vml" xmlns:wp="http://schemas.openxmlformats.org/drawingml/2006/wordprocessingDrawing" xmlns:w10="urn:schemas-microsoft-com:office:word" xmlns:w="http://schemas.openxmlformats.org/wordprocessingml/2006/main" xmlns:wne="http://schemas.microsoft.com/office/word/2006/wordml">
   <w:abstractNum w:abstractNumId="0">
     <w:nsid w:val="02C56C5D"/>
     <w:multiLevelType w:val="hybridMultilevel"/>
@@ -57043,6 +57957,119 @@
     </w:lvl>
   </w:abstractNum>
   <w:abstractNum w:abstractNumId="24">
+    <w:nsid w:val="1C842170"/>
+    <w:multiLevelType w:val="hybridMultilevel"/>
+    <w:tmpl w:val="F874258E"/>
+    <w:lvl w:ilvl="0" w:tplc="04190001">
+      <w:start w:val="1"/>
+      <w:numFmt w:val="bullet"/>
+      <w:lvlText w:val=""/>
+      <w:lvlJc w:val="left"/>
+      <w:pPr>
+        <w:ind w:left="1287" w:hanging="360"/>
+      </w:pPr>
+      <w:rPr>
+        <w:rFonts w:ascii="Symbol" w:hAnsi="Symbol" w:hint="default"/>
+      </w:rPr>
+    </w:lvl>
+    <w:lvl w:ilvl="1" w:tplc="04190003" w:tentative="1">
+      <w:start w:val="1"/>
+      <w:numFmt w:val="bullet"/>
+      <w:lvlText w:val="o"/>
+      <w:lvlJc w:val="left"/>
+      <w:pPr>
+        <w:ind w:left="2007" w:hanging="360"/>
+      </w:pPr>
+      <w:rPr>
+        <w:rFonts w:ascii="Courier New" w:hAnsi="Courier New" w:cs="Courier New" w:hint="default"/>
+      </w:rPr>
+    </w:lvl>
+    <w:lvl w:ilvl="2" w:tplc="04190005" w:tentative="1">
+      <w:start w:val="1"/>
+      <w:numFmt w:val="bullet"/>
+      <w:lvlText w:val=""/>
+      <w:lvlJc w:val="left"/>
+      <w:pPr>
+        <w:ind w:left="2727" w:hanging="360"/>
+      </w:pPr>
+      <w:rPr>
+        <w:rFonts w:ascii="Wingdings" w:hAnsi="Wingdings" w:hint="default"/>
+      </w:rPr>
+    </w:lvl>
+    <w:lvl w:ilvl="3" w:tplc="04190001" w:tentative="1">
+      <w:start w:val="1"/>
+      <w:numFmt w:val="bullet"/>
+      <w:lvlText w:val=""/>
+      <w:lvlJc w:val="left"/>
+      <w:pPr>
+        <w:ind w:left="3447" w:hanging="360"/>
+      </w:pPr>
+      <w:rPr>
+        <w:rFonts w:ascii="Symbol" w:hAnsi="Symbol" w:hint="default"/>
+      </w:rPr>
+    </w:lvl>
+    <w:lvl w:ilvl="4" w:tplc="04190003" w:tentative="1">
+      <w:start w:val="1"/>
+      <w:numFmt w:val="bullet"/>
+      <w:lvlText w:val="o"/>
+      <w:lvlJc w:val="left"/>
+      <w:pPr>
+        <w:ind w:left="4167" w:hanging="360"/>
+      </w:pPr>
+      <w:rPr>
+        <w:rFonts w:ascii="Courier New" w:hAnsi="Courier New" w:cs="Courier New" w:hint="default"/>
+      </w:rPr>
+    </w:lvl>
+    <w:lvl w:ilvl="5" w:tplc="04190005" w:tentative="1">
+      <w:start w:val="1"/>
+      <w:numFmt w:val="bullet"/>
+      <w:lvlText w:val=""/>
+      <w:lvlJc w:val="left"/>
+      <w:pPr>
+        <w:ind w:left="4887" w:hanging="360"/>
+      </w:pPr>
+      <w:rPr>
+        <w:rFonts w:ascii="Wingdings" w:hAnsi="Wingdings" w:hint="default"/>
+      </w:rPr>
+    </w:lvl>
+    <w:lvl w:ilvl="6" w:tplc="04190001" w:tentative="1">
+      <w:start w:val="1"/>
+      <w:numFmt w:val="bullet"/>
+      <w:lvlText w:val=""/>
+      <w:lvlJc w:val="left"/>
+      <w:pPr>
+        <w:ind w:left="5607" w:hanging="360"/>
+      </w:pPr>
+      <w:rPr>
+        <w:rFonts w:ascii="Symbol" w:hAnsi="Symbol" w:hint="default"/>
+      </w:rPr>
+    </w:lvl>
+    <w:lvl w:ilvl="7" w:tplc="04190003" w:tentative="1">
+      <w:start w:val="1"/>
+      <w:numFmt w:val="bullet"/>
+      <w:lvlText w:val="o"/>
+      <w:lvlJc w:val="left"/>
+      <w:pPr>
+        <w:ind w:left="6327" w:hanging="360"/>
+      </w:pPr>
+      <w:rPr>
+        <w:rFonts w:ascii="Courier New" w:hAnsi="Courier New" w:cs="Courier New" w:hint="default"/>
+      </w:rPr>
+    </w:lvl>
+    <w:lvl w:ilvl="8" w:tplc="04190005" w:tentative="1">
+      <w:start w:val="1"/>
+      <w:numFmt w:val="bullet"/>
+      <w:lvlText w:val=""/>
+      <w:lvlJc w:val="left"/>
+      <w:pPr>
+        <w:ind w:left="7047" w:hanging="360"/>
+      </w:pPr>
+      <w:rPr>
+        <w:rFonts w:ascii="Wingdings" w:hAnsi="Wingdings" w:hint="default"/>
+      </w:rPr>
+    </w:lvl>
+  </w:abstractNum>
+  <w:abstractNum w:abstractNumId="25">
     <w:nsid w:val="1EE60A40"/>
     <w:multiLevelType w:val="hybridMultilevel"/>
     <w:tmpl w:val="B5E23E2A"/>
@@ -57155,7 +58182,7 @@
       </w:rPr>
     </w:lvl>
   </w:abstractNum>
-  <w:abstractNum w:abstractNumId="25">
+  <w:abstractNum w:abstractNumId="26">
     <w:nsid w:val="1FC5063F"/>
     <w:multiLevelType w:val="hybridMultilevel"/>
     <w:tmpl w:val="8A3468F6"/>
@@ -57241,7 +58268,7 @@
       </w:pPr>
     </w:lvl>
   </w:abstractNum>
-  <w:abstractNum w:abstractNumId="26">
+  <w:abstractNum w:abstractNumId="27">
     <w:nsid w:val="214C2855"/>
     <w:multiLevelType w:val="hybridMultilevel"/>
     <w:tmpl w:val="A45CEFFC"/>
@@ -57330,7 +58357,7 @@
       </w:pPr>
     </w:lvl>
   </w:abstractNum>
-  <w:abstractNum w:abstractNumId="27">
+  <w:abstractNum w:abstractNumId="28">
     <w:nsid w:val="21E61E2B"/>
     <w:multiLevelType w:val="hybridMultilevel"/>
     <w:tmpl w:val="198463E2"/>
@@ -57416,7 +58443,7 @@
       </w:pPr>
     </w:lvl>
   </w:abstractNum>
-  <w:abstractNum w:abstractNumId="28">
+  <w:abstractNum w:abstractNumId="29">
     <w:nsid w:val="22281221"/>
     <w:multiLevelType w:val="hybridMultilevel"/>
     <w:tmpl w:val="5D80963C"/>
@@ -57530,7 +58557,7 @@
       </w:rPr>
     </w:lvl>
   </w:abstractNum>
-  <w:abstractNum w:abstractNumId="29">
+  <w:abstractNum w:abstractNumId="30">
     <w:nsid w:val="233729C3"/>
     <w:multiLevelType w:val="hybridMultilevel"/>
     <w:tmpl w:val="B6440688"/>
@@ -57643,7 +58670,7 @@
       </w:rPr>
     </w:lvl>
   </w:abstractNum>
-  <w:abstractNum w:abstractNumId="30">
+  <w:abstractNum w:abstractNumId="31">
     <w:nsid w:val="24F62656"/>
     <w:multiLevelType w:val="hybridMultilevel"/>
     <w:tmpl w:val="DDAE1EAC"/>
@@ -57756,7 +58783,7 @@
       </w:rPr>
     </w:lvl>
   </w:abstractNum>
-  <w:abstractNum w:abstractNumId="31">
+  <w:abstractNum w:abstractNumId="32">
     <w:nsid w:val="26693AF9"/>
     <w:multiLevelType w:val="hybridMultilevel"/>
     <w:tmpl w:val="DF9CF014"/>
@@ -57846,7 +58873,7 @@
       </w:pPr>
     </w:lvl>
   </w:abstractNum>
-  <w:abstractNum w:abstractNumId="32">
+  <w:abstractNum w:abstractNumId="33">
     <w:nsid w:val="27CF6151"/>
     <w:multiLevelType w:val="hybridMultilevel"/>
     <w:tmpl w:val="0BBEE252"/>
@@ -57959,7 +58986,7 @@
       </w:rPr>
     </w:lvl>
   </w:abstractNum>
-  <w:abstractNum w:abstractNumId="33">
+  <w:abstractNum w:abstractNumId="34">
     <w:nsid w:val="281C026B"/>
     <w:multiLevelType w:val="hybridMultilevel"/>
     <w:tmpl w:val="EE8E6366"/>
@@ -58072,7 +59099,7 @@
       </w:rPr>
     </w:lvl>
   </w:abstractNum>
-  <w:abstractNum w:abstractNumId="34">
+  <w:abstractNum w:abstractNumId="35">
     <w:nsid w:val="28D95058"/>
     <w:multiLevelType w:val="multilevel"/>
     <w:tmpl w:val="F4F60AEC"/>
@@ -58185,7 +59212,7 @@
       </w:pPr>
     </w:lvl>
   </w:abstractNum>
-  <w:abstractNum w:abstractNumId="35">
+  <w:abstractNum w:abstractNumId="36">
     <w:nsid w:val="29BC52BB"/>
     <w:multiLevelType w:val="hybridMultilevel"/>
     <w:tmpl w:val="1132265A"/>
@@ -58298,7 +59325,7 @@
       </w:rPr>
     </w:lvl>
   </w:abstractNum>
-  <w:abstractNum w:abstractNumId="36">
+  <w:abstractNum w:abstractNumId="37">
     <w:nsid w:val="29F02119"/>
     <w:multiLevelType w:val="hybridMultilevel"/>
     <w:tmpl w:val="D1740E82"/>
@@ -58411,7 +59438,7 @@
       </w:rPr>
     </w:lvl>
   </w:abstractNum>
-  <w:abstractNum w:abstractNumId="37">
+  <w:abstractNum w:abstractNumId="38">
     <w:nsid w:val="2C5B4CFF"/>
     <w:multiLevelType w:val="hybridMultilevel"/>
     <w:tmpl w:val="361E8D3C"/>
@@ -58524,7 +59551,7 @@
       </w:rPr>
     </w:lvl>
   </w:abstractNum>
-  <w:abstractNum w:abstractNumId="38">
+  <w:abstractNum w:abstractNumId="39">
     <w:nsid w:val="2E5F201B"/>
     <w:multiLevelType w:val="hybridMultilevel"/>
     <w:tmpl w:val="D1740E82"/>
@@ -58637,7 +59664,7 @@
       </w:rPr>
     </w:lvl>
   </w:abstractNum>
-  <w:abstractNum w:abstractNumId="39">
+  <w:abstractNum w:abstractNumId="40">
     <w:nsid w:val="2F227718"/>
     <w:multiLevelType w:val="hybridMultilevel"/>
     <w:tmpl w:val="05EC69EC"/>
@@ -58751,7 +59778,7 @@
       </w:rPr>
     </w:lvl>
   </w:abstractNum>
-  <w:abstractNum w:abstractNumId="40">
+  <w:abstractNum w:abstractNumId="41">
     <w:nsid w:val="305F5C20"/>
     <w:multiLevelType w:val="hybridMultilevel"/>
     <w:tmpl w:val="079C2C5E"/>
@@ -58864,7 +59891,7 @@
       </w:rPr>
     </w:lvl>
   </w:abstractNum>
-  <w:abstractNum w:abstractNumId="41">
+  <w:abstractNum w:abstractNumId="42">
     <w:nsid w:val="33770AA6"/>
     <w:multiLevelType w:val="multilevel"/>
     <w:tmpl w:val="705CD96C"/>
@@ -59013,7 +60040,7 @@
       </w:rPr>
     </w:lvl>
   </w:abstractNum>
-  <w:abstractNum w:abstractNumId="42">
+  <w:abstractNum w:abstractNumId="43">
     <w:nsid w:val="33C67FBA"/>
     <w:multiLevelType w:val="hybridMultilevel"/>
     <w:tmpl w:val="B2387ED4"/>
@@ -59099,7 +60126,7 @@
       </w:pPr>
     </w:lvl>
   </w:abstractNum>
-  <w:abstractNum w:abstractNumId="43">
+  <w:abstractNum w:abstractNumId="44">
     <w:nsid w:val="3494587E"/>
     <w:multiLevelType w:val="multilevel"/>
     <w:tmpl w:val="6596A280"/>
@@ -59248,7 +60275,7 @@
       </w:rPr>
     </w:lvl>
   </w:abstractNum>
-  <w:abstractNum w:abstractNumId="44">
+  <w:abstractNum w:abstractNumId="45">
     <w:nsid w:val="376147EB"/>
     <w:multiLevelType w:val="multilevel"/>
     <w:tmpl w:val="79E831E4"/>
@@ -59397,7 +60424,7 @@
       </w:rPr>
     </w:lvl>
   </w:abstractNum>
-  <w:abstractNum w:abstractNumId="45">
+  <w:abstractNum w:abstractNumId="46">
     <w:nsid w:val="3B097C99"/>
     <w:multiLevelType w:val="hybridMultilevel"/>
     <w:tmpl w:val="7CC046B0"/>
@@ -59483,7 +60510,7 @@
       </w:pPr>
     </w:lvl>
   </w:abstractNum>
-  <w:abstractNum w:abstractNumId="46">
+  <w:abstractNum w:abstractNumId="47">
     <w:nsid w:val="40083620"/>
     <w:multiLevelType w:val="hybridMultilevel"/>
     <w:tmpl w:val="5B3A5500"/>
@@ -59569,7 +60596,7 @@
       </w:pPr>
     </w:lvl>
   </w:abstractNum>
-  <w:abstractNum w:abstractNumId="47">
+  <w:abstractNum w:abstractNumId="48">
     <w:nsid w:val="403D220B"/>
     <w:multiLevelType w:val="hybridMultilevel"/>
     <w:tmpl w:val="6946261C"/>
@@ -59682,7 +60709,7 @@
       </w:rPr>
     </w:lvl>
   </w:abstractNum>
-  <w:abstractNum w:abstractNumId="48">
+  <w:abstractNum w:abstractNumId="49">
     <w:nsid w:val="40B51CD3"/>
     <w:multiLevelType w:val="multilevel"/>
     <w:tmpl w:val="517ED0F6"/>
@@ -59831,7 +60858,7 @@
       </w:rPr>
     </w:lvl>
   </w:abstractNum>
-  <w:abstractNum w:abstractNumId="49">
+  <w:abstractNum w:abstractNumId="50">
     <w:nsid w:val="410C337A"/>
     <w:multiLevelType w:val="hybridMultilevel"/>
     <w:tmpl w:val="EBA012A4"/>
@@ -59944,7 +60971,7 @@
       </w:rPr>
     </w:lvl>
   </w:abstractNum>
-  <w:abstractNum w:abstractNumId="50">
+  <w:abstractNum w:abstractNumId="51">
     <w:nsid w:val="42310CE9"/>
     <w:multiLevelType w:val="hybridMultilevel"/>
     <w:tmpl w:val="C0D42486"/>
@@ -60035,7 +61062,7 @@
       </w:pPr>
     </w:lvl>
   </w:abstractNum>
-  <w:abstractNum w:abstractNumId="51">
+  <w:abstractNum w:abstractNumId="52">
     <w:nsid w:val="437816FA"/>
     <w:multiLevelType w:val="hybridMultilevel"/>
     <w:tmpl w:val="4476DE6C"/>
@@ -60148,7 +61175,7 @@
       </w:rPr>
     </w:lvl>
   </w:abstractNum>
-  <w:abstractNum w:abstractNumId="52">
+  <w:abstractNum w:abstractNumId="53">
     <w:nsid w:val="44A002A3"/>
     <w:multiLevelType w:val="hybridMultilevel"/>
     <w:tmpl w:val="5B5C34E4"/>
@@ -60261,7 +61288,7 @@
       </w:rPr>
     </w:lvl>
   </w:abstractNum>
-  <w:abstractNum w:abstractNumId="53">
+  <w:abstractNum w:abstractNumId="54">
     <w:nsid w:val="452A1487"/>
     <w:multiLevelType w:val="hybridMultilevel"/>
     <w:tmpl w:val="88C09420"/>
@@ -60351,7 +61378,7 @@
       </w:pPr>
     </w:lvl>
   </w:abstractNum>
-  <w:abstractNum w:abstractNumId="54">
+  <w:abstractNum w:abstractNumId="55">
     <w:nsid w:val="46E873DE"/>
     <w:multiLevelType w:val="hybridMultilevel"/>
     <w:tmpl w:val="3F3A1CAC"/>
@@ -60464,7 +61491,7 @@
       </w:rPr>
     </w:lvl>
   </w:abstractNum>
-  <w:abstractNum w:abstractNumId="55">
+  <w:abstractNum w:abstractNumId="56">
     <w:nsid w:val="484D74A8"/>
     <w:multiLevelType w:val="hybridMultilevel"/>
     <w:tmpl w:val="276CC0C4"/>
@@ -60577,7 +61604,7 @@
       </w:rPr>
     </w:lvl>
   </w:abstractNum>
-  <w:abstractNum w:abstractNumId="56">
+  <w:abstractNum w:abstractNumId="57">
     <w:nsid w:val="4C632481"/>
     <w:multiLevelType w:val="hybridMultilevel"/>
     <w:tmpl w:val="EBA012A4"/>
@@ -60690,7 +61717,7 @@
       </w:rPr>
     </w:lvl>
   </w:abstractNum>
-  <w:abstractNum w:abstractNumId="57">
+  <w:abstractNum w:abstractNumId="58">
     <w:nsid w:val="4DA33C63"/>
     <w:multiLevelType w:val="hybridMultilevel"/>
     <w:tmpl w:val="C52CBDB2"/>
@@ -60803,7 +61830,7 @@
       </w:rPr>
     </w:lvl>
   </w:abstractNum>
-  <w:abstractNum w:abstractNumId="58">
+  <w:abstractNum w:abstractNumId="59">
     <w:nsid w:val="4DF04695"/>
     <w:multiLevelType w:val="hybridMultilevel"/>
     <w:tmpl w:val="198463E2"/>
@@ -60889,7 +61916,7 @@
       </w:pPr>
     </w:lvl>
   </w:abstractNum>
-  <w:abstractNum w:abstractNumId="59">
+  <w:abstractNum w:abstractNumId="60">
     <w:nsid w:val="4FA40559"/>
     <w:multiLevelType w:val="multilevel"/>
     <w:tmpl w:val="A1A486E4"/>
@@ -61038,7 +62065,7 @@
       </w:rPr>
     </w:lvl>
   </w:abstractNum>
-  <w:abstractNum w:abstractNumId="60">
+  <w:abstractNum w:abstractNumId="61">
     <w:nsid w:val="50B7380D"/>
     <w:multiLevelType w:val="multilevel"/>
     <w:tmpl w:val="09AE9276"/>
@@ -61187,7 +62214,7 @@
       </w:rPr>
     </w:lvl>
   </w:abstractNum>
-  <w:abstractNum w:abstractNumId="61">
+  <w:abstractNum w:abstractNumId="62">
     <w:nsid w:val="53A82975"/>
     <w:multiLevelType w:val="hybridMultilevel"/>
     <w:tmpl w:val="40FC6A80"/>
@@ -61327,7 +62354,7 @@
       </w:rPr>
     </w:lvl>
   </w:abstractNum>
-  <w:abstractNum w:abstractNumId="62">
+  <w:abstractNum w:abstractNumId="63">
     <w:nsid w:val="555325BC"/>
     <w:multiLevelType w:val="multilevel"/>
     <w:tmpl w:val="A9243A68"/>
@@ -61476,7 +62503,7 @@
       </w:rPr>
     </w:lvl>
   </w:abstractNum>
-  <w:abstractNum w:abstractNumId="63">
+  <w:abstractNum w:abstractNumId="64">
     <w:nsid w:val="557232DD"/>
     <w:multiLevelType w:val="hybridMultilevel"/>
     <w:tmpl w:val="E942417A"/>
@@ -61589,7 +62616,7 @@
       </w:rPr>
     </w:lvl>
   </w:abstractNum>
-  <w:abstractNum w:abstractNumId="64">
+  <w:abstractNum w:abstractNumId="65">
     <w:nsid w:val="571E5107"/>
     <w:multiLevelType w:val="multilevel"/>
     <w:tmpl w:val="6D805D3E"/>
@@ -61738,7 +62765,120 @@
       </w:rPr>
     </w:lvl>
   </w:abstractNum>
-  <w:abstractNum w:abstractNumId="65">
+  <w:abstractNum w:abstractNumId="66">
+    <w:nsid w:val="57B03970"/>
+    <w:multiLevelType w:val="hybridMultilevel"/>
+    <w:tmpl w:val="6A746AAE"/>
+    <w:lvl w:ilvl="0" w:tplc="04190001">
+      <w:start w:val="1"/>
+      <w:numFmt w:val="bullet"/>
+      <w:lvlText w:val=""/>
+      <w:lvlJc w:val="left"/>
+      <w:pPr>
+        <w:ind w:left="1287" w:hanging="360"/>
+      </w:pPr>
+      <w:rPr>
+        <w:rFonts w:ascii="Symbol" w:hAnsi="Symbol" w:hint="default"/>
+      </w:rPr>
+    </w:lvl>
+    <w:lvl w:ilvl="1" w:tplc="04190003" w:tentative="1">
+      <w:start w:val="1"/>
+      <w:numFmt w:val="bullet"/>
+      <w:lvlText w:val="o"/>
+      <w:lvlJc w:val="left"/>
+      <w:pPr>
+        <w:ind w:left="2007" w:hanging="360"/>
+      </w:pPr>
+      <w:rPr>
+        <w:rFonts w:ascii="Courier New" w:hAnsi="Courier New" w:cs="Courier New" w:hint="default"/>
+      </w:rPr>
+    </w:lvl>
+    <w:lvl w:ilvl="2" w:tplc="04190005" w:tentative="1">
+      <w:start w:val="1"/>
+      <w:numFmt w:val="bullet"/>
+      <w:lvlText w:val=""/>
+      <w:lvlJc w:val="left"/>
+      <w:pPr>
+        <w:ind w:left="2727" w:hanging="360"/>
+      </w:pPr>
+      <w:rPr>
+        <w:rFonts w:ascii="Wingdings" w:hAnsi="Wingdings" w:hint="default"/>
+      </w:rPr>
+    </w:lvl>
+    <w:lvl w:ilvl="3" w:tplc="04190001" w:tentative="1">
+      <w:start w:val="1"/>
+      <w:numFmt w:val="bullet"/>
+      <w:lvlText w:val=""/>
+      <w:lvlJc w:val="left"/>
+      <w:pPr>
+        <w:ind w:left="3447" w:hanging="360"/>
+      </w:pPr>
+      <w:rPr>
+        <w:rFonts w:ascii="Symbol" w:hAnsi="Symbol" w:hint="default"/>
+      </w:rPr>
+    </w:lvl>
+    <w:lvl w:ilvl="4" w:tplc="04190003" w:tentative="1">
+      <w:start w:val="1"/>
+      <w:numFmt w:val="bullet"/>
+      <w:lvlText w:val="o"/>
+      <w:lvlJc w:val="left"/>
+      <w:pPr>
+        <w:ind w:left="4167" w:hanging="360"/>
+      </w:pPr>
+      <w:rPr>
+        <w:rFonts w:ascii="Courier New" w:hAnsi="Courier New" w:cs="Courier New" w:hint="default"/>
+      </w:rPr>
+    </w:lvl>
+    <w:lvl w:ilvl="5" w:tplc="04190005" w:tentative="1">
+      <w:start w:val="1"/>
+      <w:numFmt w:val="bullet"/>
+      <w:lvlText w:val=""/>
+      <w:lvlJc w:val="left"/>
+      <w:pPr>
+        <w:ind w:left="4887" w:hanging="360"/>
+      </w:pPr>
+      <w:rPr>
+        <w:rFonts w:ascii="Wingdings" w:hAnsi="Wingdings" w:hint="default"/>
+      </w:rPr>
+    </w:lvl>
+    <w:lvl w:ilvl="6" w:tplc="04190001" w:tentative="1">
+      <w:start w:val="1"/>
+      <w:numFmt w:val="bullet"/>
+      <w:lvlText w:val=""/>
+      <w:lvlJc w:val="left"/>
+      <w:pPr>
+        <w:ind w:left="5607" w:hanging="360"/>
+      </w:pPr>
+      <w:rPr>
+        <w:rFonts w:ascii="Symbol" w:hAnsi="Symbol" w:hint="default"/>
+      </w:rPr>
+    </w:lvl>
+    <w:lvl w:ilvl="7" w:tplc="04190003" w:tentative="1">
+      <w:start w:val="1"/>
+      <w:numFmt w:val="bullet"/>
+      <w:lvlText w:val="o"/>
+      <w:lvlJc w:val="left"/>
+      <w:pPr>
+        <w:ind w:left="6327" w:hanging="360"/>
+      </w:pPr>
+      <w:rPr>
+        <w:rFonts w:ascii="Courier New" w:hAnsi="Courier New" w:cs="Courier New" w:hint="default"/>
+      </w:rPr>
+    </w:lvl>
+    <w:lvl w:ilvl="8" w:tplc="04190005" w:tentative="1">
+      <w:start w:val="1"/>
+      <w:numFmt w:val="bullet"/>
+      <w:lvlText w:val=""/>
+      <w:lvlJc w:val="left"/>
+      <w:pPr>
+        <w:ind w:left="7047" w:hanging="360"/>
+      </w:pPr>
+      <w:rPr>
+        <w:rFonts w:ascii="Wingdings" w:hAnsi="Wingdings" w:hint="default"/>
+      </w:rPr>
+    </w:lvl>
+  </w:abstractNum>
+  <w:abstractNum w:abstractNumId="67">
     <w:nsid w:val="5A042261"/>
     <w:multiLevelType w:val="multilevel"/>
     <w:tmpl w:val="48F67230"/>
@@ -61887,7 +63027,7 @@
       </w:rPr>
     </w:lvl>
   </w:abstractNum>
-  <w:abstractNum w:abstractNumId="66">
+  <w:abstractNum w:abstractNumId="68">
     <w:nsid w:val="5B5E7B3C"/>
     <w:multiLevelType w:val="multilevel"/>
     <w:tmpl w:val="1A404B2A"/>
@@ -62000,7 +63140,7 @@
       </w:rPr>
     </w:lvl>
   </w:abstractNum>
-  <w:abstractNum w:abstractNumId="67">
+  <w:abstractNum w:abstractNumId="69">
     <w:nsid w:val="5BCC7528"/>
     <w:multiLevelType w:val="hybridMultilevel"/>
     <w:tmpl w:val="A72CB67E"/>
@@ -62114,7 +63254,7 @@
       </w:rPr>
     </w:lvl>
   </w:abstractNum>
-  <w:abstractNum w:abstractNumId="68">
+  <w:abstractNum w:abstractNumId="70">
     <w:nsid w:val="5D387443"/>
     <w:multiLevelType w:val="multilevel"/>
     <w:tmpl w:val="0810C110"/>
@@ -62263,7 +63403,7 @@
       </w:rPr>
     </w:lvl>
   </w:abstractNum>
-  <w:abstractNum w:abstractNumId="69">
+  <w:abstractNum w:abstractNumId="71">
     <w:nsid w:val="5EAB0A6E"/>
     <w:multiLevelType w:val="hybridMultilevel"/>
     <w:tmpl w:val="B06A8504"/>
@@ -62376,7 +63516,7 @@
       </w:rPr>
     </w:lvl>
   </w:abstractNum>
-  <w:abstractNum w:abstractNumId="70">
+  <w:abstractNum w:abstractNumId="72">
     <w:nsid w:val="5F17301D"/>
     <w:multiLevelType w:val="hybridMultilevel"/>
     <w:tmpl w:val="198463E2"/>
@@ -62462,7 +63602,7 @@
       </w:pPr>
     </w:lvl>
   </w:abstractNum>
-  <w:abstractNum w:abstractNumId="71">
+  <w:abstractNum w:abstractNumId="73">
     <w:nsid w:val="61D744E3"/>
     <w:multiLevelType w:val="hybridMultilevel"/>
     <w:tmpl w:val="3A8C6480"/>
@@ -62576,7 +63716,7 @@
       </w:rPr>
     </w:lvl>
   </w:abstractNum>
-  <w:abstractNum w:abstractNumId="72">
+  <w:abstractNum w:abstractNumId="74">
     <w:nsid w:val="637848B5"/>
     <w:multiLevelType w:val="hybridMultilevel"/>
     <w:tmpl w:val="29029DBA"/>
@@ -62689,7 +63829,7 @@
       </w:rPr>
     </w:lvl>
   </w:abstractNum>
-  <w:abstractNum w:abstractNumId="73">
+  <w:abstractNum w:abstractNumId="75">
     <w:nsid w:val="64985D26"/>
     <w:multiLevelType w:val="hybridMultilevel"/>
     <w:tmpl w:val="9EE4356E"/>
@@ -62802,7 +63942,7 @@
       </w:rPr>
     </w:lvl>
   </w:abstractNum>
-  <w:abstractNum w:abstractNumId="74">
+  <w:abstractNum w:abstractNumId="76">
     <w:nsid w:val="65442850"/>
     <w:multiLevelType w:val="hybridMultilevel"/>
     <w:tmpl w:val="84E00518"/>
@@ -62915,7 +64055,7 @@
       </w:rPr>
     </w:lvl>
   </w:abstractNum>
-  <w:abstractNum w:abstractNumId="75">
+  <w:abstractNum w:abstractNumId="77">
     <w:nsid w:val="66FC0FA5"/>
     <w:multiLevelType w:val="multilevel"/>
     <w:tmpl w:val="A4FABE64"/>
@@ -63064,7 +64204,7 @@
       </w:rPr>
     </w:lvl>
   </w:abstractNum>
-  <w:abstractNum w:abstractNumId="76">
+  <w:abstractNum w:abstractNumId="78">
     <w:nsid w:val="675D2DE0"/>
     <w:multiLevelType w:val="hybridMultilevel"/>
     <w:tmpl w:val="D1740E82"/>
@@ -63177,7 +64317,7 @@
       </w:rPr>
     </w:lvl>
   </w:abstractNum>
-  <w:abstractNum w:abstractNumId="77">
+  <w:abstractNum w:abstractNumId="79">
     <w:nsid w:val="67987B1E"/>
     <w:multiLevelType w:val="multilevel"/>
     <w:tmpl w:val="049E596E"/>
@@ -63326,7 +64466,7 @@
       </w:rPr>
     </w:lvl>
   </w:abstractNum>
-  <w:abstractNum w:abstractNumId="78">
+  <w:abstractNum w:abstractNumId="80">
     <w:nsid w:val="679C1925"/>
     <w:multiLevelType w:val="hybridMultilevel"/>
     <w:tmpl w:val="A2425358"/>
@@ -63439,7 +64579,7 @@
       </w:rPr>
     </w:lvl>
   </w:abstractNum>
-  <w:abstractNum w:abstractNumId="79">
+  <w:abstractNum w:abstractNumId="81">
     <w:nsid w:val="6AA766DF"/>
     <w:multiLevelType w:val="hybridMultilevel"/>
     <w:tmpl w:val="82F0B20E"/>
@@ -63525,7 +64665,7 @@
       </w:pPr>
     </w:lvl>
   </w:abstractNum>
-  <w:abstractNum w:abstractNumId="80">
+  <w:abstractNum w:abstractNumId="82">
     <w:nsid w:val="6D436CF6"/>
     <w:multiLevelType w:val="hybridMultilevel"/>
     <w:tmpl w:val="DF9CF014"/>
@@ -63615,7 +64755,7 @@
       </w:pPr>
     </w:lvl>
   </w:abstractNum>
-  <w:abstractNum w:abstractNumId="81">
+  <w:abstractNum w:abstractNumId="83">
     <w:nsid w:val="6E270AFC"/>
     <w:multiLevelType w:val="hybridMultilevel"/>
     <w:tmpl w:val="320A1A1A"/>
@@ -63728,7 +64868,7 @@
       </w:rPr>
     </w:lvl>
   </w:abstractNum>
-  <w:abstractNum w:abstractNumId="82">
+  <w:abstractNum w:abstractNumId="84">
     <w:nsid w:val="70F77A31"/>
     <w:multiLevelType w:val="multilevel"/>
     <w:tmpl w:val="F30480AE"/>
@@ -63877,7 +65017,7 @@
       </w:rPr>
     </w:lvl>
   </w:abstractNum>
-  <w:abstractNum w:abstractNumId="83">
+  <w:abstractNum w:abstractNumId="85">
     <w:nsid w:val="72E17E9B"/>
     <w:multiLevelType w:val="multilevel"/>
     <w:tmpl w:val="936C2148"/>
@@ -64026,7 +65166,7 @@
       </w:rPr>
     </w:lvl>
   </w:abstractNum>
-  <w:abstractNum w:abstractNumId="84">
+  <w:abstractNum w:abstractNumId="86">
     <w:nsid w:val="73FC53E5"/>
     <w:multiLevelType w:val="hybridMultilevel"/>
     <w:tmpl w:val="198463E2"/>
@@ -64112,7 +65252,7 @@
       </w:pPr>
     </w:lvl>
   </w:abstractNum>
-  <w:abstractNum w:abstractNumId="85">
+  <w:abstractNum w:abstractNumId="87">
     <w:nsid w:val="74331BC3"/>
     <w:multiLevelType w:val="hybridMultilevel"/>
     <w:tmpl w:val="87A2FC3C"/>
@@ -64225,7 +65365,7 @@
       </w:rPr>
     </w:lvl>
   </w:abstractNum>
-  <w:abstractNum w:abstractNumId="86">
+  <w:abstractNum w:abstractNumId="88">
     <w:nsid w:val="74B939AD"/>
     <w:multiLevelType w:val="hybridMultilevel"/>
     <w:tmpl w:val="3D12673E"/>
@@ -64341,7 +65481,7 @@
       </w:rPr>
     </w:lvl>
   </w:abstractNum>
-  <w:abstractNum w:abstractNumId="87">
+  <w:abstractNum w:abstractNumId="89">
     <w:nsid w:val="776C49C6"/>
     <w:multiLevelType w:val="hybridMultilevel"/>
     <w:tmpl w:val="FD46EFA4"/>
@@ -64454,7 +65594,7 @@
       </w:rPr>
     </w:lvl>
   </w:abstractNum>
-  <w:abstractNum w:abstractNumId="88">
+  <w:abstractNum w:abstractNumId="90">
     <w:nsid w:val="793076EE"/>
     <w:multiLevelType w:val="hybridMultilevel"/>
     <w:tmpl w:val="8DF8C4B8"/>
@@ -64543,7 +65683,7 @@
       </w:pPr>
     </w:lvl>
   </w:abstractNum>
-  <w:abstractNum w:abstractNumId="89">
+  <w:abstractNum w:abstractNumId="91">
     <w:nsid w:val="7B9144F3"/>
     <w:multiLevelType w:val="hybridMultilevel"/>
     <w:tmpl w:val="C64E48D2"/>
@@ -64656,7 +65796,7 @@
       </w:rPr>
     </w:lvl>
   </w:abstractNum>
-  <w:abstractNum w:abstractNumId="90">
+  <w:abstractNum w:abstractNumId="92">
     <w:nsid w:val="7C8415AB"/>
     <w:multiLevelType w:val="multilevel"/>
     <w:tmpl w:val="1A404B2A"/>
@@ -64769,7 +65909,7 @@
       </w:rPr>
     </w:lvl>
   </w:abstractNum>
-  <w:abstractNum w:abstractNumId="91">
+  <w:abstractNum w:abstractNumId="93">
     <w:nsid w:val="7D4D5372"/>
     <w:multiLevelType w:val="multilevel"/>
     <w:tmpl w:val="EEB4120C"/>
@@ -64918,7 +66058,7 @@
       </w:rPr>
     </w:lvl>
   </w:abstractNum>
-  <w:abstractNum w:abstractNumId="92">
+  <w:abstractNum w:abstractNumId="94">
     <w:nsid w:val="7D770598"/>
     <w:multiLevelType w:val="hybridMultilevel"/>
     <w:tmpl w:val="51882036"/>
@@ -65036,22 +66176,22 @@
     <w:abstractNumId w:val="8"/>
   </w:num>
   <w:num w:numId="2">
-    <w:abstractNumId w:val="66"/>
+    <w:abstractNumId w:val="68"/>
   </w:num>
   <w:num w:numId="3">
     <w:abstractNumId w:val="20"/>
   </w:num>
   <w:num w:numId="4">
-    <w:abstractNumId w:val="39"/>
+    <w:abstractNumId w:val="40"/>
   </w:num>
   <w:num w:numId="5">
     <w:abstractNumId w:val="5"/>
   </w:num>
   <w:num w:numId="6">
-    <w:abstractNumId w:val="87"/>
+    <w:abstractNumId w:val="89"/>
   </w:num>
   <w:num w:numId="7">
-    <w:abstractNumId w:val="56"/>
+    <w:abstractNumId w:val="57"/>
   </w:num>
   <w:num w:numId="8">
     <w:abstractNumId w:val="15"/>
@@ -65063,19 +66203,19 @@
     <w:abstractNumId w:val="7"/>
   </w:num>
   <w:num w:numId="11">
-    <w:abstractNumId w:val="59"/>
+    <w:abstractNumId w:val="60"/>
   </w:num>
   <w:num w:numId="12">
-    <w:abstractNumId w:val="90"/>
+    <w:abstractNumId w:val="92"/>
   </w:num>
   <w:num w:numId="13">
-    <w:abstractNumId w:val="83"/>
+    <w:abstractNumId w:val="85"/>
   </w:num>
   <w:num w:numId="14">
-    <w:abstractNumId w:val="69"/>
+    <w:abstractNumId w:val="71"/>
   </w:num>
   <w:num w:numId="15">
-    <w:abstractNumId w:val="30"/>
+    <w:abstractNumId w:val="31"/>
   </w:num>
   <w:num w:numId="16">
     <w:abstractNumId w:val="3"/>
@@ -65084,79 +66224,79 @@
     <w:abstractNumId w:val="12"/>
   </w:num>
   <w:num w:numId="18">
-    <w:abstractNumId w:val="49"/>
+    <w:abstractNumId w:val="50"/>
   </w:num>
   <w:num w:numId="19">
-    <w:abstractNumId w:val="74"/>
+    <w:abstractNumId w:val="76"/>
   </w:num>
   <w:num w:numId="20">
     <w:abstractNumId w:val="10"/>
   </w:num>
   <w:num w:numId="21">
-    <w:abstractNumId w:val="60"/>
+    <w:abstractNumId w:val="61"/>
   </w:num>
   <w:num w:numId="22">
-    <w:abstractNumId w:val="73"/>
+    <w:abstractNumId w:val="75"/>
   </w:num>
   <w:num w:numId="23">
-    <w:abstractNumId w:val="57"/>
+    <w:abstractNumId w:val="58"/>
   </w:num>
   <w:num w:numId="24">
-    <w:abstractNumId w:val="35"/>
+    <w:abstractNumId w:val="36"/>
   </w:num>
   <w:num w:numId="25">
-    <w:abstractNumId w:val="85"/>
+    <w:abstractNumId w:val="87"/>
   </w:num>
   <w:num w:numId="26">
     <w:abstractNumId w:val="2"/>
   </w:num>
   <w:num w:numId="27">
-    <w:abstractNumId w:val="91"/>
+    <w:abstractNumId w:val="93"/>
   </w:num>
   <w:num w:numId="28">
-    <w:abstractNumId w:val="52"/>
+    <w:abstractNumId w:val="53"/>
   </w:num>
   <w:num w:numId="29">
-    <w:abstractNumId w:val="77"/>
+    <w:abstractNumId w:val="79"/>
   </w:num>
   <w:num w:numId="30">
-    <w:abstractNumId w:val="55"/>
+    <w:abstractNumId w:val="56"/>
   </w:num>
   <w:num w:numId="31">
-    <w:abstractNumId w:val="51"/>
+    <w:abstractNumId w:val="52"/>
   </w:num>
   <w:num w:numId="32">
     <w:abstractNumId w:val="14"/>
   </w:num>
   <w:num w:numId="33">
-    <w:abstractNumId w:val="47"/>
+    <w:abstractNumId w:val="48"/>
   </w:num>
   <w:num w:numId="34">
-    <w:abstractNumId w:val="29"/>
+    <w:abstractNumId w:val="30"/>
   </w:num>
   <w:num w:numId="35">
-    <w:abstractNumId w:val="81"/>
+    <w:abstractNumId w:val="83"/>
   </w:num>
   <w:num w:numId="36">
-    <w:abstractNumId w:val="38"/>
+    <w:abstractNumId w:val="39"/>
   </w:num>
   <w:num w:numId="37">
-    <w:abstractNumId w:val="24"/>
+    <w:abstractNumId w:val="25"/>
   </w:num>
   <w:num w:numId="38">
-    <w:abstractNumId w:val="76"/>
+    <w:abstractNumId w:val="78"/>
   </w:num>
   <w:num w:numId="39">
-    <w:abstractNumId w:val="36"/>
+    <w:abstractNumId w:val="37"/>
   </w:num>
   <w:num w:numId="40">
-    <w:abstractNumId w:val="33"/>
+    <w:abstractNumId w:val="34"/>
   </w:num>
   <w:num w:numId="41">
-    <w:abstractNumId w:val="64"/>
+    <w:abstractNumId w:val="65"/>
   </w:num>
   <w:num w:numId="42">
-    <w:abstractNumId w:val="40"/>
+    <w:abstractNumId w:val="41"/>
   </w:num>
   <w:num w:numId="43">
     <w:abstractNumId w:val="23"/>
@@ -65165,10 +66305,10 @@
     <w:abstractNumId w:val="9"/>
   </w:num>
   <w:num w:numId="45">
-    <w:abstractNumId w:val="61"/>
+    <w:abstractNumId w:val="62"/>
   </w:num>
   <w:num w:numId="46">
-    <w:abstractNumId w:val="45"/>
+    <w:abstractNumId w:val="46"/>
   </w:num>
   <w:num w:numId="47">
     <w:abstractNumId w:val="6"/>
@@ -65177,52 +66317,52 @@
     <w:abstractNumId w:val="17"/>
   </w:num>
   <w:num w:numId="49">
-    <w:abstractNumId w:val="63"/>
+    <w:abstractNumId w:val="64"/>
   </w:num>
   <w:num w:numId="50">
     <w:abstractNumId w:val="11"/>
   </w:num>
   <w:num w:numId="51">
-    <w:abstractNumId w:val="27"/>
+    <w:abstractNumId w:val="28"/>
   </w:num>
   <w:num w:numId="52">
-    <w:abstractNumId w:val="58"/>
+    <w:abstractNumId w:val="59"/>
   </w:num>
   <w:num w:numId="53">
+    <w:abstractNumId w:val="72"/>
+  </w:num>
+  <w:num w:numId="54">
+    <w:abstractNumId w:val="86"/>
+  </w:num>
+  <w:num w:numId="55">
     <w:abstractNumId w:val="70"/>
   </w:num>
-  <w:num w:numId="54">
-    <w:abstractNumId w:val="84"/>
-  </w:num>
-  <w:num w:numId="55">
-    <w:abstractNumId w:val="68"/>
-  </w:num>
   <w:num w:numId="56">
-    <w:abstractNumId w:val="37"/>
+    <w:abstractNumId w:val="38"/>
   </w:num>
   <w:num w:numId="57">
     <w:abstractNumId w:val="21"/>
   </w:num>
   <w:num w:numId="58">
-    <w:abstractNumId w:val="92"/>
+    <w:abstractNumId w:val="94"/>
   </w:num>
   <w:num w:numId="59">
-    <w:abstractNumId w:val="34"/>
+    <w:abstractNumId w:val="35"/>
   </w:num>
   <w:num w:numId="60">
     <w:abstractNumId w:val="19"/>
   </w:num>
   <w:num w:numId="61">
-    <w:abstractNumId w:val="79"/>
+    <w:abstractNumId w:val="81"/>
   </w:num>
   <w:num w:numId="62">
-    <w:abstractNumId w:val="48"/>
+    <w:abstractNumId w:val="49"/>
   </w:num>
   <w:num w:numId="63">
-    <w:abstractNumId w:val="43"/>
+    <w:abstractNumId w:val="44"/>
   </w:num>
   <w:num w:numId="64">
-    <w:abstractNumId w:val="88"/>
+    <w:abstractNumId w:val="90"/>
   </w:num>
   <w:num w:numId="65">
     <w:abstractNumId w:val="13"/>
@@ -65237,86 +66377,92 @@
     <w:abstractNumId w:val="22"/>
   </w:num>
   <w:num w:numId="69">
-    <w:abstractNumId w:val="67"/>
+    <w:abstractNumId w:val="69"/>
   </w:num>
   <w:num w:numId="70">
-    <w:abstractNumId w:val="72"/>
+    <w:abstractNumId w:val="74"/>
   </w:num>
   <w:num w:numId="71">
-    <w:abstractNumId w:val="62"/>
+    <w:abstractNumId w:val="63"/>
   </w:num>
   <w:num w:numId="72">
-    <w:abstractNumId w:val="86"/>
+    <w:abstractNumId w:val="88"/>
   </w:num>
   <w:num w:numId="73">
-    <w:abstractNumId w:val="89"/>
+    <w:abstractNumId w:val="91"/>
   </w:num>
   <w:num w:numId="74">
-    <w:abstractNumId w:val="50"/>
+    <w:abstractNumId w:val="51"/>
   </w:num>
   <w:num w:numId="75">
-    <w:abstractNumId w:val="26"/>
+    <w:abstractNumId w:val="27"/>
   </w:num>
   <w:num w:numId="76">
     <w:abstractNumId w:val="18"/>
   </w:num>
   <w:num w:numId="77">
-    <w:abstractNumId w:val="46"/>
+    <w:abstractNumId w:val="47"/>
   </w:num>
   <w:num w:numId="78">
+    <w:abstractNumId w:val="43"/>
+  </w:num>
+  <w:num w:numId="79">
+    <w:abstractNumId w:val="80"/>
+  </w:num>
+  <w:num w:numId="80">
+    <w:abstractNumId w:val="26"/>
+  </w:num>
+  <w:num w:numId="81">
+    <w:abstractNumId w:val="84"/>
+  </w:num>
+  <w:num w:numId="82">
+    <w:abstractNumId w:val="77"/>
+  </w:num>
+  <w:num w:numId="83">
+    <w:abstractNumId w:val="55"/>
+  </w:num>
+  <w:num w:numId="84">
     <w:abstractNumId w:val="42"/>
   </w:num>
-  <w:num w:numId="79">
-    <w:abstractNumId w:val="78"/>
+  <w:num w:numId="85">
+    <w:abstractNumId w:val="45"/>
   </w:num>
-  <w:num w:numId="80">
-    <w:abstractNumId w:val="25"/>
+  <w:num w:numId="86">
+    <w:abstractNumId w:val="33"/>
   </w:num>
-  <w:num w:numId="81">
+  <w:num w:numId="87">
+    <w:abstractNumId w:val="54"/>
+  </w:num>
+  <w:num w:numId="88">
     <w:abstractNumId w:val="82"/>
   </w:num>
-  <w:num w:numId="82">
-    <w:abstractNumId w:val="75"/>
-  </w:num>
-  <w:num w:numId="83">
-    <w:abstractNumId w:val="54"/>
-  </w:num>
-  <w:num w:numId="84">
-    <w:abstractNumId w:val="41"/>
-  </w:num>
-  <w:num w:numId="85">
-    <w:abstractNumId w:val="44"/>
-  </w:num>
-  <w:num w:numId="86">
+  <w:num w:numId="89">
     <w:abstractNumId w:val="32"/>
   </w:num>
-  <w:num w:numId="87">
-    <w:abstractNumId w:val="53"/>
-  </w:num>
-  <w:num w:numId="88">
-    <w:abstractNumId w:val="80"/>
-  </w:num>
-  <w:num w:numId="89">
-    <w:abstractNumId w:val="31"/>
-  </w:num>
   <w:num w:numId="90">
-    <w:abstractNumId w:val="71"/>
+    <w:abstractNumId w:val="73"/>
   </w:num>
   <w:num w:numId="91">
     <w:abstractNumId w:val="16"/>
   </w:num>
   <w:num w:numId="92">
-    <w:abstractNumId w:val="65"/>
+    <w:abstractNumId w:val="67"/>
   </w:num>
   <w:num w:numId="93">
-    <w:abstractNumId w:val="28"/>
+    <w:abstractNumId w:val="29"/>
+  </w:num>
+  <w:num w:numId="94">
+    <w:abstractNumId w:val="24"/>
+  </w:num>
+  <w:num w:numId="95">
+    <w:abstractNumId w:val="66"/>
   </w:num>
   <w:numIdMacAtCleanup w:val="89"/>
 </w:numbering>
 </file>
 
 <file path=word/styles.xml><?xml version="1.0" encoding="utf-8"?>
-<w:styles xmlns:mc="http://schemas.openxmlformats.org/markup-compatibility/2006" xmlns:r="http://schemas.openxmlformats.org/officeDocument/2006/relationships" xmlns:w="http://schemas.openxmlformats.org/wordprocessingml/2006/main" xmlns:w14="http://schemas.microsoft.com/office/word/2010/wordml" xmlns:w15="http://schemas.microsoft.com/office/word/2012/wordml" mc:Ignorable="w14 w15">
+<w:styles xmlns:r="http://schemas.openxmlformats.org/officeDocument/2006/relationships" xmlns:w="http://schemas.openxmlformats.org/wordprocessingml/2006/main">
   <w:docDefaults>
     <w:rPrDefault>
       <w:rPr>
@@ -65326,378 +66472,274 @@
     </w:rPrDefault>
     <w:pPrDefault/>
   </w:docDefaults>
-  <w:latentStyles w:defLockedState="0" w:defUIPriority="99" w:defSemiHidden="0" w:defUnhideWhenUsed="0" w:defQFormat="0" w:count="371">
-    <w:lsdException w:name="Normal" w:uiPriority="0" w:qFormat="1"/>
-    <w:lsdException w:name="heading 1" w:qFormat="1"/>
-    <w:lsdException w:name="heading 2" w:uiPriority="0" w:qFormat="1"/>
-    <w:lsdException w:name="heading 3" w:uiPriority="0" w:qFormat="1"/>
-    <w:lsdException w:name="heading 4" w:uiPriority="0" w:qFormat="1"/>
-    <w:lsdException w:name="heading 5" w:uiPriority="0" w:qFormat="1"/>
-    <w:lsdException w:name="heading 6" w:uiPriority="0" w:qFormat="1"/>
-    <w:lsdException w:name="heading 7" w:semiHidden="1" w:uiPriority="0" w:unhideWhenUsed="1" w:qFormat="1"/>
-    <w:lsdException w:name="heading 8" w:semiHidden="1" w:uiPriority="0" w:unhideWhenUsed="1" w:qFormat="1"/>
-    <w:lsdException w:name="heading 9" w:semiHidden="1" w:uiPriority="0" w:unhideWhenUsed="1" w:qFormat="1"/>
-    <w:lsdException w:name="index 1" w:locked="1" w:semiHidden="1" w:unhideWhenUsed="1"/>
-    <w:lsdException w:name="index 2" w:locked="1" w:semiHidden="1" w:unhideWhenUsed="1"/>
-    <w:lsdException w:name="index 3" w:locked="1" w:semiHidden="1" w:unhideWhenUsed="1"/>
-    <w:lsdException w:name="index 4" w:locked="1" w:semiHidden="1" w:unhideWhenUsed="1"/>
-    <w:lsdException w:name="index 5" w:locked="1" w:semiHidden="1" w:unhideWhenUsed="1"/>
-    <w:lsdException w:name="index 6" w:locked="1" w:semiHidden="1" w:unhideWhenUsed="1"/>
-    <w:lsdException w:name="index 7" w:locked="1" w:semiHidden="1" w:unhideWhenUsed="1"/>
-    <w:lsdException w:name="index 8" w:locked="1" w:semiHidden="1" w:unhideWhenUsed="1"/>
-    <w:lsdException w:name="index 9" w:locked="1" w:semiHidden="1" w:unhideWhenUsed="1"/>
-    <w:lsdException w:name="toc 1" w:uiPriority="39"/>
-    <w:lsdException w:name="toc 2" w:uiPriority="39"/>
-    <w:lsdException w:name="toc 3" w:uiPriority="39"/>
-    <w:lsdException w:name="toc 4" w:uiPriority="39"/>
-    <w:lsdException w:name="toc 5" w:uiPriority="39"/>
-    <w:lsdException w:name="toc 6" w:uiPriority="39"/>
-    <w:lsdException w:name="toc 7" w:uiPriority="39"/>
-    <w:lsdException w:name="toc 8" w:uiPriority="39"/>
-    <w:lsdException w:name="toc 9" w:uiPriority="39"/>
-    <w:lsdException w:name="Normal Indent" w:locked="1" w:semiHidden="1" w:unhideWhenUsed="1"/>
-    <w:lsdException w:name="footnote text" w:locked="1" w:semiHidden="1" w:unhideWhenUsed="1"/>
-    <w:lsdException w:name="annotation text" w:locked="1" w:semiHidden="1" w:unhideWhenUsed="1"/>
-    <w:lsdException w:name="header" w:locked="1" w:semiHidden="1" w:unhideWhenUsed="1"/>
-    <w:lsdException w:name="footer" w:locked="1" w:semiHidden="1" w:unhideWhenUsed="1"/>
-    <w:lsdException w:name="index heading" w:locked="1" w:semiHidden="1" w:unhideWhenUsed="1"/>
-    <w:lsdException w:name="caption" w:uiPriority="0" w:qFormat="1"/>
-    <w:lsdException w:name="table of figures" w:locked="1" w:semiHidden="1" w:unhideWhenUsed="1"/>
-    <w:lsdException w:name="envelope address" w:locked="1" w:semiHidden="1" w:unhideWhenUsed="1"/>
-    <w:lsdException w:name="envelope return" w:locked="1" w:semiHidden="1" w:unhideWhenUsed="1"/>
-    <w:lsdException w:name="footnote reference" w:locked="1" w:semiHidden="1" w:unhideWhenUsed="1"/>
-    <w:lsdException w:name="annotation reference" w:locked="1" w:semiHidden="1" w:unhideWhenUsed="1"/>
-    <w:lsdException w:name="line number" w:locked="1" w:semiHidden="1" w:unhideWhenUsed="1"/>
-    <w:lsdException w:name="page number" w:locked="1" w:semiHidden="1" w:unhideWhenUsed="1"/>
-    <w:lsdException w:name="endnote reference" w:locked="1" w:semiHidden="1" w:unhideWhenUsed="1"/>
-    <w:lsdException w:name="endnote text" w:locked="1" w:semiHidden="1" w:unhideWhenUsed="1"/>
-    <w:lsdException w:name="table of authorities" w:locked="1" w:semiHidden="1" w:unhideWhenUsed="1"/>
-    <w:lsdException w:name="macro" w:locked="1" w:semiHidden="1" w:unhideWhenUsed="1"/>
-    <w:lsdException w:name="toa heading" w:locked="1" w:semiHidden="1" w:unhideWhenUsed="1"/>
-    <w:lsdException w:name="List" w:locked="1" w:semiHidden="1" w:unhideWhenUsed="1"/>
-    <w:lsdException w:name="List Bullet" w:locked="1" w:semiHidden="1" w:unhideWhenUsed="1"/>
-    <w:lsdException w:name="List Number" w:locked="1" w:semiHidden="1" w:unhideWhenUsed="1"/>
-    <w:lsdException w:name="List 2" w:locked="1" w:semiHidden="1" w:unhideWhenUsed="1"/>
-    <w:lsdException w:name="List 3" w:locked="1" w:semiHidden="1" w:unhideWhenUsed="1"/>
-    <w:lsdException w:name="List 4" w:locked="1" w:semiHidden="1" w:unhideWhenUsed="1"/>
-    <w:lsdException w:name="List 5" w:locked="1" w:semiHidden="1" w:unhideWhenUsed="1"/>
-    <w:lsdException w:name="List Bullet 2" w:locked="1" w:semiHidden="1" w:unhideWhenUsed="1"/>
-    <w:lsdException w:name="List Bullet 3" w:locked="1" w:semiHidden="1" w:unhideWhenUsed="1"/>
-    <w:lsdException w:name="List Bullet 4" w:locked="1" w:semiHidden="1" w:unhideWhenUsed="1"/>
-    <w:lsdException w:name="List Bullet 5" w:locked="1" w:semiHidden="1" w:unhideWhenUsed="1"/>
-    <w:lsdException w:name="List Number 2" w:locked="1" w:semiHidden="1" w:unhideWhenUsed="1"/>
-    <w:lsdException w:name="List Number 3" w:locked="1" w:semiHidden="1" w:unhideWhenUsed="1"/>
-    <w:lsdException w:name="List Number 4" w:locked="1" w:semiHidden="1" w:unhideWhenUsed="1"/>
-    <w:lsdException w:name="List Number 5" w:locked="1" w:semiHidden="1" w:unhideWhenUsed="1"/>
-    <w:lsdException w:name="Title" w:uiPriority="0" w:qFormat="1"/>
-    <w:lsdException w:name="Closing" w:locked="1" w:semiHidden="1" w:unhideWhenUsed="1"/>
-    <w:lsdException w:name="Signature" w:locked="1" w:semiHidden="1" w:unhideWhenUsed="1"/>
-    <w:lsdException w:name="Default Paragraph Font" w:uiPriority="0"/>
-    <w:lsdException w:name="Body Text" w:locked="1" w:semiHidden="1" w:unhideWhenUsed="1"/>
-    <w:lsdException w:name="Body Text Indent" w:locked="1" w:semiHidden="1" w:unhideWhenUsed="1"/>
-    <w:lsdException w:name="List Continue" w:locked="1" w:semiHidden="1" w:unhideWhenUsed="1"/>
-    <w:lsdException w:name="List Continue 2" w:locked="1" w:semiHidden="1" w:unhideWhenUsed="1"/>
-    <w:lsdException w:name="List Continue 3" w:locked="1" w:semiHidden="1" w:unhideWhenUsed="1"/>
-    <w:lsdException w:name="List Continue 4" w:locked="1" w:semiHidden="1" w:unhideWhenUsed="1"/>
-    <w:lsdException w:name="List Continue 5" w:locked="1" w:semiHidden="1" w:unhideWhenUsed="1"/>
-    <w:lsdException w:name="Message Header" w:locked="1" w:semiHidden="1" w:unhideWhenUsed="1"/>
-    <w:lsdException w:name="Subtitle" w:uiPriority="0" w:qFormat="1"/>
-    <w:lsdException w:name="Salutation" w:locked="1" w:semiHidden="1" w:unhideWhenUsed="1"/>
-    <w:lsdException w:name="Date" w:locked="1" w:semiHidden="1" w:unhideWhenUsed="1"/>
-    <w:lsdException w:name="Body Text First Indent" w:locked="1" w:semiHidden="1" w:unhideWhenUsed="1"/>
-    <w:lsdException w:name="Body Text First Indent 2" w:locked="1" w:semiHidden="1" w:unhideWhenUsed="1"/>
-    <w:lsdException w:name="Note Heading" w:locked="1" w:semiHidden="1" w:unhideWhenUsed="1"/>
-    <w:lsdException w:name="Body Text 2" w:locked="1" w:semiHidden="1" w:unhideWhenUsed="1"/>
-    <w:lsdException w:name="Body Text 3" w:locked="1" w:semiHidden="1" w:unhideWhenUsed="1"/>
-    <w:lsdException w:name="Body Text Indent 2" w:locked="1" w:semiHidden="1" w:unhideWhenUsed="1"/>
-    <w:lsdException w:name="Body Text Indent 3" w:locked="1" w:semiHidden="1" w:unhideWhenUsed="1"/>
-    <w:lsdException w:name="Block Text" w:locked="1" w:semiHidden="1" w:unhideWhenUsed="1"/>
-    <w:lsdException w:name="Hyperlink" w:locked="1" w:semiHidden="1" w:unhideWhenUsed="1"/>
-    <w:lsdException w:name="FollowedHyperlink" w:locked="1" w:semiHidden="1" w:unhideWhenUsed="1"/>
-    <w:lsdException w:name="Strong" w:uiPriority="22" w:qFormat="1"/>
-    <w:lsdException w:name="Emphasis" w:uiPriority="20" w:qFormat="1"/>
-    <w:lsdException w:name="Document Map" w:locked="1" w:semiHidden="1" w:unhideWhenUsed="1"/>
-    <w:lsdException w:name="Plain Text" w:locked="1" w:semiHidden="1" w:unhideWhenUsed="1"/>
-    <w:lsdException w:name="E-mail Signature" w:locked="1" w:semiHidden="1" w:unhideWhenUsed="1"/>
-    <w:lsdException w:name="HTML Top of Form" w:locked="1" w:semiHidden="1" w:unhideWhenUsed="1"/>
-    <w:lsdException w:name="HTML Bottom of Form" w:locked="1" w:semiHidden="1" w:unhideWhenUsed="1"/>
-    <w:lsdException w:name="Normal (Web)" w:locked="1" w:semiHidden="1" w:unhideWhenUsed="1"/>
-    <w:lsdException w:name="HTML Acronym" w:locked="1" w:semiHidden="1" w:unhideWhenUsed="1"/>
-    <w:lsdException w:name="HTML Address" w:locked="1" w:semiHidden="1" w:unhideWhenUsed="1"/>
-    <w:lsdException w:name="HTML Cite" w:locked="1" w:semiHidden="1" w:unhideWhenUsed="1"/>
-    <w:lsdException w:name="HTML Code" w:locked="1" w:semiHidden="1" w:unhideWhenUsed="1"/>
-    <w:lsdException w:name="HTML Definition" w:locked="1" w:semiHidden="1" w:unhideWhenUsed="1"/>
-    <w:lsdException w:name="HTML Keyboard" w:locked="1" w:semiHidden="1" w:unhideWhenUsed="1"/>
-    <w:lsdException w:name="HTML Preformatted" w:locked="1" w:semiHidden="1" w:unhideWhenUsed="1"/>
-    <w:lsdException w:name="HTML Sample" w:locked="1" w:semiHidden="1" w:unhideWhenUsed="1"/>
-    <w:lsdException w:name="HTML Typewriter" w:locked="1" w:semiHidden="1" w:unhideWhenUsed="1"/>
-    <w:lsdException w:name="HTML Variable" w:locked="1" w:semiHidden="1" w:unhideWhenUsed="1"/>
-    <w:lsdException w:name="Normal Table" w:locked="1" w:semiHidden="1" w:unhideWhenUsed="1"/>
-    <w:lsdException w:name="annotation subject" w:locked="1" w:semiHidden="1" w:unhideWhenUsed="1"/>
-    <w:lsdException w:name="No List" w:locked="1" w:semiHidden="1" w:unhideWhenUsed="1"/>
-    <w:lsdException w:name="Outline List 1" w:locked="1" w:semiHidden="1" w:unhideWhenUsed="1"/>
-    <w:lsdException w:name="Outline List 2" w:locked="1" w:semiHidden="1" w:unhideWhenUsed="1"/>
-    <w:lsdException w:name="Outline List 3" w:locked="1" w:semiHidden="1" w:unhideWhenUsed="1"/>
-    <w:lsdException w:name="Table Simple 1" w:locked="1" w:semiHidden="1" w:unhideWhenUsed="1"/>
-    <w:lsdException w:name="Table Simple 2" w:locked="1" w:semiHidden="1" w:unhideWhenUsed="1"/>
-    <w:lsdException w:name="Table Simple 3" w:locked="1" w:semiHidden="1" w:unhideWhenUsed="1"/>
-    <w:lsdException w:name="Table Classic 1" w:locked="1" w:semiHidden="1" w:unhideWhenUsed="1"/>
-    <w:lsdException w:name="Table Classic 2" w:locked="1" w:semiHidden="1" w:unhideWhenUsed="1"/>
-    <w:lsdException w:name="Table Classic 3" w:locked="1" w:semiHidden="1" w:unhideWhenUsed="1"/>
-    <w:lsdException w:name="Table Classic 4" w:locked="1" w:semiHidden="1" w:unhideWhenUsed="1"/>
-    <w:lsdException w:name="Table Colorful 1" w:locked="1" w:semiHidden="1" w:unhideWhenUsed="1"/>
-    <w:lsdException w:name="Table Colorful 2" w:locked="1" w:semiHidden="1" w:unhideWhenUsed="1"/>
-    <w:lsdException w:name="Table Colorful 3" w:locked="1" w:semiHidden="1" w:unhideWhenUsed="1"/>
-    <w:lsdException w:name="Table Columns 1" w:locked="1" w:semiHidden="1" w:unhideWhenUsed="1"/>
-    <w:lsdException w:name="Table Columns 2" w:locked="1" w:semiHidden="1" w:unhideWhenUsed="1"/>
-    <w:lsdException w:name="Table Columns 3" w:locked="1" w:semiHidden="1" w:unhideWhenUsed="1"/>
-    <w:lsdException w:name="Table Columns 4" w:locked="1" w:semiHidden="1" w:unhideWhenUsed="1"/>
-    <w:lsdException w:name="Table Columns 5" w:locked="1" w:semiHidden="1" w:unhideWhenUsed="1"/>
-    <w:lsdException w:name="Table Grid 1" w:locked="1" w:semiHidden="1" w:unhideWhenUsed="1"/>
-    <w:lsdException w:name="Table Grid 2" w:locked="1" w:semiHidden="1" w:unhideWhenUsed="1"/>
-    <w:lsdException w:name="Table Grid 3" w:locked="1" w:semiHidden="1" w:unhideWhenUsed="1"/>
-    <w:lsdException w:name="Table Grid 4" w:locked="1" w:semiHidden="1" w:unhideWhenUsed="1"/>
-    <w:lsdException w:name="Table Grid 5" w:locked="1" w:semiHidden="1" w:unhideWhenUsed="1"/>
-    <w:lsdException w:name="Table Grid 6" w:locked="1" w:semiHidden="1" w:unhideWhenUsed="1"/>
-    <w:lsdException w:name="Table Grid 7" w:locked="1" w:semiHidden="1" w:unhideWhenUsed="1"/>
-    <w:lsdException w:name="Table Grid 8" w:locked="1" w:semiHidden="1" w:unhideWhenUsed="1"/>
-    <w:lsdException w:name="Table List 1" w:locked="1" w:semiHidden="1" w:unhideWhenUsed="1"/>
-    <w:lsdException w:name="Table List 2" w:locked="1" w:semiHidden="1" w:unhideWhenUsed="1"/>
-    <w:lsdException w:name="Table List 3" w:locked="1" w:semiHidden="1" w:unhideWhenUsed="1"/>
-    <w:lsdException w:name="Table List 4" w:locked="1" w:semiHidden="1" w:unhideWhenUsed="1"/>
-    <w:lsdException w:name="Table List 5" w:locked="1" w:semiHidden="1" w:unhideWhenUsed="1"/>
-    <w:lsdException w:name="Table List 6" w:locked="1" w:semiHidden="1" w:unhideWhenUsed="1"/>
-    <w:lsdException w:name="Table List 7" w:locked="1" w:semiHidden="1" w:unhideWhenUsed="1"/>
-    <w:lsdException w:name="Table List 8" w:locked="1" w:semiHidden="1" w:unhideWhenUsed="1"/>
-    <w:lsdException w:name="Table 3D effects 1" w:locked="1" w:semiHidden="1" w:unhideWhenUsed="1"/>
-    <w:lsdException w:name="Table 3D effects 2" w:locked="1" w:semiHidden="1" w:unhideWhenUsed="1"/>
-    <w:lsdException w:name="Table 3D effects 3" w:locked="1" w:semiHidden="1" w:unhideWhenUsed="1"/>
-    <w:lsdException w:name="Table Contemporary" w:locked="1" w:semiHidden="1" w:unhideWhenUsed="1"/>
-    <w:lsdException w:name="Table Elegant" w:locked="1" w:semiHidden="1" w:unhideWhenUsed="1"/>
-    <w:lsdException w:name="Table Professional" w:locked="1" w:semiHidden="1" w:unhideWhenUsed="1"/>
-    <w:lsdException w:name="Table Subtle 1" w:locked="1" w:semiHidden="1" w:unhideWhenUsed="1"/>
-    <w:lsdException w:name="Table Subtle 2" w:locked="1" w:semiHidden="1" w:unhideWhenUsed="1"/>
-    <w:lsdException w:name="Table Web 1" w:locked="1" w:semiHidden="1" w:unhideWhenUsed="1"/>
-    <w:lsdException w:name="Table Web 2" w:locked="1" w:semiHidden="1" w:unhideWhenUsed="1"/>
-    <w:lsdException w:name="Table Web 3" w:locked="1" w:semiHidden="1" w:unhideWhenUsed="1"/>
-    <w:lsdException w:name="Balloon Text" w:locked="1" w:semiHidden="1" w:unhideWhenUsed="1"/>
-    <w:lsdException w:name="Table Grid" w:uiPriority="0"/>
-    <w:lsdException w:name="Table Theme" w:locked="1" w:semiHidden="1" w:unhideWhenUsed="1"/>
-    <w:lsdException w:name="Placeholder Text" w:semiHidden="1"/>
-    <w:lsdException w:name="No Spacing" w:uiPriority="1" w:qFormat="1"/>
-    <w:lsdException w:name="Light Shading" w:uiPriority="60"/>
-    <w:lsdException w:name="Light List" w:uiPriority="61"/>
-    <w:lsdException w:name="Light Grid" w:uiPriority="62"/>
-    <w:lsdException w:name="Medium Shading 1" w:uiPriority="63"/>
-    <w:lsdException w:name="Medium Shading 2" w:uiPriority="64"/>
-    <w:lsdException w:name="Medium List 1" w:uiPriority="65"/>
-    <w:lsdException w:name="Medium List 2" w:uiPriority="66"/>
-    <w:lsdException w:name="Medium Grid 1" w:uiPriority="67"/>
-    <w:lsdException w:name="Medium Grid 2" w:uiPriority="68"/>
-    <w:lsdException w:name="Medium Grid 3" w:uiPriority="69"/>
-    <w:lsdException w:name="Dark List" w:uiPriority="70"/>
-    <w:lsdException w:name="Colorful Shading" w:uiPriority="71"/>
-    <w:lsdException w:name="Colorful List" w:uiPriority="72"/>
-    <w:lsdException w:name="Colorful Grid" w:uiPriority="73"/>
-    <w:lsdException w:name="Light Shading Accent 1" w:uiPriority="60"/>
-    <w:lsdException w:name="Light List Accent 1" w:uiPriority="61"/>
-    <w:lsdException w:name="Light Grid Accent 1" w:uiPriority="62"/>
-    <w:lsdException w:name="Medium Shading 1 Accent 1" w:uiPriority="63"/>
-    <w:lsdException w:name="Medium Shading 2 Accent 1" w:uiPriority="64"/>
-    <w:lsdException w:name="Medium List 1 Accent 1" w:uiPriority="65"/>
-    <w:lsdException w:name="Revision" w:semiHidden="1"/>
-    <w:lsdException w:name="List Paragraph" w:uiPriority="34" w:qFormat="1"/>
-    <w:lsdException w:name="Quote" w:uiPriority="29" w:qFormat="1"/>
-    <w:lsdException w:name="Intense Quote" w:uiPriority="30" w:qFormat="1"/>
-    <w:lsdException w:name="Medium List 2 Accent 1" w:uiPriority="66"/>
-    <w:lsdException w:name="Medium Grid 1 Accent 1" w:uiPriority="67"/>
-    <w:lsdException w:name="Medium Grid 2 Accent 1" w:uiPriority="68"/>
-    <w:lsdException w:name="Medium Grid 3 Accent 1" w:uiPriority="69"/>
-    <w:lsdException w:name="Dark List Accent 1" w:uiPriority="70"/>
-    <w:lsdException w:name="Colorful Shading Accent 1" w:uiPriority="71"/>
-    <w:lsdException w:name="Colorful List Accent 1" w:uiPriority="72"/>
-    <w:lsdException w:name="Colorful Grid Accent 1" w:uiPriority="73"/>
-    <w:lsdException w:name="Light Shading Accent 2" w:uiPriority="60"/>
-    <w:lsdException w:name="Light List Accent 2" w:uiPriority="61"/>
-    <w:lsdException w:name="Light Grid Accent 2" w:uiPriority="62"/>
-    <w:lsdException w:name="Medium Shading 1 Accent 2" w:uiPriority="63"/>
-    <w:lsdException w:name="Medium Shading 2 Accent 2" w:uiPriority="64"/>
-    <w:lsdException w:name="Medium List 1 Accent 2" w:uiPriority="65"/>
-    <w:lsdException w:name="Medium List 2 Accent 2" w:uiPriority="66"/>
-    <w:lsdException w:name="Medium Grid 1 Accent 2" w:uiPriority="67"/>
-    <w:lsdException w:name="Medium Grid 2 Accent 2" w:uiPriority="68"/>
-    <w:lsdException w:name="Medium Grid 3 Accent 2" w:uiPriority="69"/>
-    <w:lsdException w:name="Dark List Accent 2" w:uiPriority="70"/>
-    <w:lsdException w:name="Colorful Shading Accent 2" w:uiPriority="71"/>
-    <w:lsdException w:name="Colorful List Accent 2" w:uiPriority="72"/>
-    <w:lsdException w:name="Colorful Grid Accent 2" w:uiPriority="73"/>
-    <w:lsdException w:name="Light Shading Accent 3" w:uiPriority="60"/>
-    <w:lsdException w:name="Light List Accent 3" w:uiPriority="61"/>
-    <w:lsdException w:name="Light Grid Accent 3" w:uiPriority="62"/>
-    <w:lsdException w:name="Medium Shading 1 Accent 3" w:uiPriority="63"/>
-    <w:lsdException w:name="Medium Shading 2 Accent 3" w:uiPriority="64"/>
-    <w:lsdException w:name="Medium List 1 Accent 3" w:uiPriority="65"/>
-    <w:lsdException w:name="Medium List 2 Accent 3" w:uiPriority="66"/>
-    <w:lsdException w:name="Medium Grid 1 Accent 3" w:uiPriority="67"/>
-    <w:lsdException w:name="Medium Grid 2 Accent 3" w:uiPriority="68"/>
-    <w:lsdException w:name="Medium Grid 3 Accent 3" w:uiPriority="69"/>
-    <w:lsdException w:name="Dark List Accent 3" w:uiPriority="70"/>
-    <w:lsdException w:name="Colorful Shading Accent 3" w:uiPriority="71"/>
-    <w:lsdException w:name="Colorful List Accent 3" w:uiPriority="72"/>
-    <w:lsdException w:name="Colorful Grid Accent 3" w:uiPriority="73"/>
-    <w:lsdException w:name="Light Shading Accent 4" w:uiPriority="60"/>
-    <w:lsdException w:name="Light List Accent 4" w:uiPriority="61"/>
-    <w:lsdException w:name="Light Grid Accent 4" w:uiPriority="62"/>
-    <w:lsdException w:name="Medium Shading 1 Accent 4" w:uiPriority="63"/>
-    <w:lsdException w:name="Medium Shading 2 Accent 4" w:uiPriority="64"/>
-    <w:lsdException w:name="Medium List 1 Accent 4" w:uiPriority="65"/>
-    <w:lsdException w:name="Medium List 2 Accent 4" w:uiPriority="66"/>
-    <w:lsdException w:name="Medium Grid 1 Accent 4" w:uiPriority="67"/>
-    <w:lsdException w:name="Medium Grid 2 Accent 4" w:uiPriority="68"/>
-    <w:lsdException w:name="Medium Grid 3 Accent 4" w:uiPriority="69"/>
-    <w:lsdException w:name="Dark List Accent 4" w:uiPriority="70"/>
-    <w:lsdException w:name="Colorful Shading Accent 4" w:uiPriority="71"/>
-    <w:lsdException w:name="Colorful List Accent 4" w:uiPriority="72"/>
-    <w:lsdException w:name="Colorful Grid Accent 4" w:uiPriority="73"/>
-    <w:lsdException w:name="Light Shading Accent 5" w:uiPriority="60"/>
-    <w:lsdException w:name="Light List Accent 5" w:uiPriority="61"/>
-    <w:lsdException w:name="Light Grid Accent 5" w:uiPriority="62"/>
-    <w:lsdException w:name="Medium Shading 1 Accent 5" w:uiPriority="63"/>
-    <w:lsdException w:name="Medium Shading 2 Accent 5" w:uiPriority="64"/>
-    <w:lsdException w:name="Medium List 1 Accent 5" w:uiPriority="65"/>
-    <w:lsdException w:name="Medium List 2 Accent 5" w:uiPriority="66"/>
-    <w:lsdException w:name="Medium Grid 1 Accent 5" w:uiPriority="67"/>
-    <w:lsdException w:name="Medium Grid 2 Accent 5" w:uiPriority="68"/>
-    <w:lsdException w:name="Medium Grid 3 Accent 5" w:uiPriority="69"/>
-    <w:lsdException w:name="Dark List Accent 5" w:uiPriority="70"/>
-    <w:lsdException w:name="Colorful Shading Accent 5" w:uiPriority="71"/>
-    <w:lsdException w:name="Colorful List Accent 5" w:uiPriority="72"/>
-    <w:lsdException w:name="Colorful Grid Accent 5" w:uiPriority="73"/>
-    <w:lsdException w:name="Light Shading Accent 6" w:uiPriority="60"/>
-    <w:lsdException w:name="Light List Accent 6" w:uiPriority="61"/>
-    <w:lsdException w:name="Light Grid Accent 6" w:uiPriority="62"/>
-    <w:lsdException w:name="Medium Shading 1 Accent 6" w:uiPriority="63"/>
-    <w:lsdException w:name="Medium Shading 2 Accent 6" w:uiPriority="64"/>
-    <w:lsdException w:name="Medium List 1 Accent 6" w:uiPriority="65"/>
-    <w:lsdException w:name="Medium List 2 Accent 6" w:uiPriority="66"/>
-    <w:lsdException w:name="Medium Grid 1 Accent 6" w:uiPriority="67"/>
-    <w:lsdException w:name="Medium Grid 2 Accent 6" w:uiPriority="68"/>
-    <w:lsdException w:name="Medium Grid 3 Accent 6" w:uiPriority="69"/>
-    <w:lsdException w:name="Dark List Accent 6" w:uiPriority="70"/>
-    <w:lsdException w:name="Colorful Shading Accent 6" w:uiPriority="71"/>
-    <w:lsdException w:name="Colorful List Accent 6" w:uiPriority="72"/>
-    <w:lsdException w:name="Colorful Grid Accent 6" w:uiPriority="73"/>
-    <w:lsdException w:name="Subtle Emphasis" w:uiPriority="19" w:qFormat="1"/>
-    <w:lsdException w:name="Intense Emphasis" w:uiPriority="21" w:qFormat="1"/>
-    <w:lsdException w:name="Subtle Reference" w:uiPriority="31" w:qFormat="1"/>
-    <w:lsdException w:name="Intense Reference" w:uiPriority="32" w:qFormat="1"/>
-    <w:lsdException w:name="Book Title" w:uiPriority="33" w:qFormat="1"/>
-    <w:lsdException w:name="Bibliography" w:semiHidden="1" w:uiPriority="37" w:unhideWhenUsed="1"/>
-    <w:lsdException w:name="TOC Heading" w:uiPriority="39" w:qFormat="1"/>
-    <w:lsdException w:name="Plain Table 1" w:uiPriority="41"/>
-    <w:lsdException w:name="Plain Table 2" w:uiPriority="42"/>
-    <w:lsdException w:name="Plain Table 3" w:uiPriority="43"/>
-    <w:lsdException w:name="Plain Table 4" w:uiPriority="44"/>
-    <w:lsdException w:name="Plain Table 5" w:uiPriority="45"/>
-    <w:lsdException w:name="Grid Table Light" w:uiPriority="40"/>
-    <w:lsdException w:name="Grid Table 1 Light" w:uiPriority="46"/>
-    <w:lsdException w:name="Grid Table 2" w:uiPriority="47"/>
-    <w:lsdException w:name="Grid Table 3" w:uiPriority="48"/>
-    <w:lsdException w:name="Grid Table 4" w:uiPriority="49"/>
-    <w:lsdException w:name="Grid Table 5 Dark" w:uiPriority="50"/>
-    <w:lsdException w:name="Grid Table 6 Colorful" w:uiPriority="51"/>
-    <w:lsdException w:name="Grid Table 7 Colorful" w:uiPriority="52"/>
-    <w:lsdException w:name="Grid Table 1 Light Accent 1" w:uiPriority="46"/>
-    <w:lsdException w:name="Grid Table 2 Accent 1" w:uiPriority="47"/>
-    <w:lsdException w:name="Grid Table 3 Accent 1" w:uiPriority="48"/>
-    <w:lsdException w:name="Grid Table 4 Accent 1" w:uiPriority="49"/>
-    <w:lsdException w:name="Grid Table 5 Dark Accent 1" w:uiPriority="50"/>
-    <w:lsdException w:name="Grid Table 6 Colorful Accent 1" w:uiPriority="51"/>
-    <w:lsdException w:name="Grid Table 7 Colorful Accent 1" w:uiPriority="52"/>
-    <w:lsdException w:name="Grid Table 1 Light Accent 2" w:uiPriority="46"/>
-    <w:lsdException w:name="Grid Table 2 Accent 2" w:uiPriority="47"/>
-    <w:lsdException w:name="Grid Table 3 Accent 2" w:uiPriority="48"/>
-    <w:lsdException w:name="Grid Table 4 Accent 2" w:uiPriority="49"/>
-    <w:lsdException w:name="Grid Table 5 Dark Accent 2" w:uiPriority="50"/>
-    <w:lsdException w:name="Grid Table 6 Colorful Accent 2" w:uiPriority="51"/>
-    <w:lsdException w:name="Grid Table 7 Colorful Accent 2" w:uiPriority="52"/>
-    <w:lsdException w:name="Grid Table 1 Light Accent 3" w:uiPriority="46"/>
-    <w:lsdException w:name="Grid Table 2 Accent 3" w:uiPriority="47"/>
-    <w:lsdException w:name="Grid Table 3 Accent 3" w:uiPriority="48"/>
-    <w:lsdException w:name="Grid Table 4 Accent 3" w:uiPriority="49"/>
-    <w:lsdException w:name="Grid Table 5 Dark Accent 3" w:uiPriority="50"/>
-    <w:lsdException w:name="Grid Table 6 Colorful Accent 3" w:uiPriority="51"/>
-    <w:lsdException w:name="Grid Table 7 Colorful Accent 3" w:uiPriority="52"/>
-    <w:lsdException w:name="Grid Table 1 Light Accent 4" w:uiPriority="46"/>
-    <w:lsdException w:name="Grid Table 2 Accent 4" w:uiPriority="47"/>
-    <w:lsdException w:name="Grid Table 3 Accent 4" w:uiPriority="48"/>
-    <w:lsdException w:name="Grid Table 4 Accent 4" w:uiPriority="49"/>
-    <w:lsdException w:name="Grid Table 5 Dark Accent 4" w:uiPriority="50"/>
-    <w:lsdException w:name="Grid Table 6 Colorful Accent 4" w:uiPriority="51"/>
-    <w:lsdException w:name="Grid Table 7 Colorful Accent 4" w:uiPriority="52"/>
-    <w:lsdException w:name="Grid Table 1 Light Accent 5" w:uiPriority="46"/>
-    <w:lsdException w:name="Grid Table 2 Accent 5" w:uiPriority="47"/>
-    <w:lsdException w:name="Grid Table 3 Accent 5" w:uiPriority="48"/>
-    <w:lsdException w:name="Grid Table 4 Accent 5" w:uiPriority="49"/>
-    <w:lsdException w:name="Grid Table 5 Dark Accent 5" w:uiPriority="50"/>
-    <w:lsdException w:name="Grid Table 6 Colorful Accent 5" w:uiPriority="51"/>
-    <w:lsdException w:name="Grid Table 7 Colorful Accent 5" w:uiPriority="52"/>
-    <w:lsdException w:name="Grid Table 1 Light Accent 6" w:uiPriority="46"/>
-    <w:lsdException w:name="Grid Table 2 Accent 6" w:uiPriority="47"/>
-    <w:lsdException w:name="Grid Table 3 Accent 6" w:uiPriority="48"/>
-    <w:lsdException w:name="Grid Table 4 Accent 6" w:uiPriority="49"/>
-    <w:lsdException w:name="Grid Table 5 Dark Accent 6" w:uiPriority="50"/>
-    <w:lsdException w:name="Grid Table 6 Colorful Accent 6" w:uiPriority="51"/>
-    <w:lsdException w:name="Grid Table 7 Colorful Accent 6" w:uiPriority="52"/>
-    <w:lsdException w:name="List Table 1 Light" w:uiPriority="46"/>
-    <w:lsdException w:name="List Table 2" w:uiPriority="47"/>
-    <w:lsdException w:name="List Table 3" w:uiPriority="48"/>
-    <w:lsdException w:name="List Table 4" w:uiPriority="49"/>
-    <w:lsdException w:name="List Table 5 Dark" w:uiPriority="50"/>
-    <w:lsdException w:name="List Table 6 Colorful" w:uiPriority="51"/>
-    <w:lsdException w:name="List Table 7 Colorful" w:uiPriority="52"/>
-    <w:lsdException w:name="List Table 1 Light Accent 1" w:uiPriority="46"/>
-    <w:lsdException w:name="List Table 2 Accent 1" w:uiPriority="47"/>
-    <w:lsdException w:name="List Table 3 Accent 1" w:uiPriority="48"/>
-    <w:lsdException w:name="List Table 4 Accent 1" w:uiPriority="49"/>
-    <w:lsdException w:name="List Table 5 Dark Accent 1" w:uiPriority="50"/>
-    <w:lsdException w:name="List Table 6 Colorful Accent 1" w:uiPriority="51"/>
-    <w:lsdException w:name="List Table 7 Colorful Accent 1" w:uiPriority="52"/>
-    <w:lsdException w:name="List Table 1 Light Accent 2" w:uiPriority="46"/>
-    <w:lsdException w:name="List Table 2 Accent 2" w:uiPriority="47"/>
-    <w:lsdException w:name="List Table 3 Accent 2" w:uiPriority="48"/>
-    <w:lsdException w:name="List Table 4 Accent 2" w:uiPriority="49"/>
-    <w:lsdException w:name="List Table 5 Dark Accent 2" w:uiPriority="50"/>
-    <w:lsdException w:name="List Table 6 Colorful Accent 2" w:uiPriority="51"/>
-    <w:lsdException w:name="List Table 7 Colorful Accent 2" w:uiPriority="52"/>
-    <w:lsdException w:name="List Table 1 Light Accent 3" w:uiPriority="46"/>
-    <w:lsdException w:name="List Table 2 Accent 3" w:uiPriority="47"/>
-    <w:lsdException w:name="List Table 3 Accent 3" w:uiPriority="48"/>
-    <w:lsdException w:name="List Table 4 Accent 3" w:uiPriority="49"/>
-    <w:lsdException w:name="List Table 5 Dark Accent 3" w:uiPriority="50"/>
-    <w:lsdException w:name="List Table 6 Colorful Accent 3" w:uiPriority="51"/>
-    <w:lsdException w:name="List Table 7 Colorful Accent 3" w:uiPriority="52"/>
-    <w:lsdException w:name="List Table 1 Light Accent 4" w:uiPriority="46"/>
-    <w:lsdException w:name="List Table 2 Accent 4" w:uiPriority="47"/>
-    <w:lsdException w:name="List Table 3 Accent 4" w:uiPriority="48"/>
-    <w:lsdException w:name="List Table 4 Accent 4" w:uiPriority="49"/>
-    <w:lsdException w:name="List Table 5 Dark Accent 4" w:uiPriority="50"/>
-    <w:lsdException w:name="List Table 6 Colorful Accent 4" w:uiPriority="51"/>
-    <w:lsdException w:name="List Table 7 Colorful Accent 4" w:uiPriority="52"/>
-    <w:lsdException w:name="List Table 1 Light Accent 5" w:uiPriority="46"/>
-    <w:lsdException w:name="List Table 2 Accent 5" w:uiPriority="47"/>
-    <w:lsdException w:name="List Table 3 Accent 5" w:uiPriority="48"/>
-    <w:lsdException w:name="List Table 4 Accent 5" w:uiPriority="49"/>
-    <w:lsdException w:name="List Table 5 Dark Accent 5" w:uiPriority="50"/>
-    <w:lsdException w:name="List Table 6 Colorful Accent 5" w:uiPriority="51"/>
-    <w:lsdException w:name="List Table 7 Colorful Accent 5" w:uiPriority="52"/>
-    <w:lsdException w:name="List Table 1 Light Accent 6" w:uiPriority="46"/>
-    <w:lsdException w:name="List Table 2 Accent 6" w:uiPriority="47"/>
-    <w:lsdException w:name="List Table 3 Accent 6" w:uiPriority="48"/>
-    <w:lsdException w:name="List Table 4 Accent 6" w:uiPriority="49"/>
-    <w:lsdException w:name="List Table 5 Dark Accent 6" w:uiPriority="50"/>
-    <w:lsdException w:name="List Table 6 Colorful Accent 6" w:uiPriority="51"/>
-    <w:lsdException w:name="List Table 7 Colorful Accent 6" w:uiPriority="52"/>
+  <w:latentStyles w:defLockedState="0" w:defUIPriority="99" w:defSemiHidden="1" w:defUnhideWhenUsed="1" w:defQFormat="0" w:count="267">
+    <w:lsdException w:name="Normal" w:semiHidden="0" w:uiPriority="0" w:unhideWhenUsed="0" w:qFormat="1"/>
+    <w:lsdException w:name="heading 1" w:semiHidden="0" w:unhideWhenUsed="0" w:qFormat="1"/>
+    <w:lsdException w:name="heading 2" w:semiHidden="0" w:uiPriority="0" w:unhideWhenUsed="0" w:qFormat="1"/>
+    <w:lsdException w:name="heading 3" w:semiHidden="0" w:uiPriority="0" w:unhideWhenUsed="0" w:qFormat="1"/>
+    <w:lsdException w:name="heading 4" w:semiHidden="0" w:uiPriority="0" w:unhideWhenUsed="0" w:qFormat="1"/>
+    <w:lsdException w:name="heading 5" w:semiHidden="0" w:uiPriority="0" w:unhideWhenUsed="0" w:qFormat="1"/>
+    <w:lsdException w:name="heading 6" w:semiHidden="0" w:uiPriority="0" w:unhideWhenUsed="0" w:qFormat="1"/>
+    <w:lsdException w:name="heading 7" w:uiPriority="0" w:qFormat="1"/>
+    <w:lsdException w:name="heading 8" w:uiPriority="0" w:qFormat="1"/>
+    <w:lsdException w:name="heading 9" w:uiPriority="0" w:qFormat="1"/>
+    <w:lsdException w:name="index 1" w:locked="1"/>
+    <w:lsdException w:name="index 2" w:locked="1"/>
+    <w:lsdException w:name="index 3" w:locked="1"/>
+    <w:lsdException w:name="index 4" w:locked="1"/>
+    <w:lsdException w:name="index 5" w:locked="1"/>
+    <w:lsdException w:name="index 6" w:locked="1"/>
+    <w:lsdException w:name="index 7" w:locked="1"/>
+    <w:lsdException w:name="index 8" w:locked="1"/>
+    <w:lsdException w:name="index 9" w:locked="1"/>
+    <w:lsdException w:name="toc 1" w:semiHidden="0" w:uiPriority="39" w:unhideWhenUsed="0"/>
+    <w:lsdException w:name="toc 2" w:semiHidden="0" w:uiPriority="39" w:unhideWhenUsed="0"/>
+    <w:lsdException w:name="toc 3" w:semiHidden="0" w:uiPriority="39" w:unhideWhenUsed="0"/>
+    <w:lsdException w:name="toc 4" w:semiHidden="0" w:uiPriority="39" w:unhideWhenUsed="0"/>
+    <w:lsdException w:name="toc 5" w:semiHidden="0" w:uiPriority="39" w:unhideWhenUsed="0"/>
+    <w:lsdException w:name="toc 6" w:semiHidden="0" w:uiPriority="39" w:unhideWhenUsed="0"/>
+    <w:lsdException w:name="toc 7" w:semiHidden="0" w:uiPriority="39" w:unhideWhenUsed="0"/>
+    <w:lsdException w:name="toc 8" w:semiHidden="0" w:uiPriority="39" w:unhideWhenUsed="0"/>
+    <w:lsdException w:name="toc 9" w:semiHidden="0" w:uiPriority="39" w:unhideWhenUsed="0"/>
+    <w:lsdException w:name="Normal Indent" w:locked="1"/>
+    <w:lsdException w:name="footnote text" w:locked="1"/>
+    <w:lsdException w:name="annotation text" w:locked="1"/>
+    <w:lsdException w:name="header" w:locked="1"/>
+    <w:lsdException w:name="footer" w:locked="1"/>
+    <w:lsdException w:name="index heading" w:locked="1"/>
+    <w:lsdException w:name="caption" w:semiHidden="0" w:uiPriority="0" w:unhideWhenUsed="0" w:qFormat="1"/>
+    <w:lsdException w:name="table of figures" w:locked="1"/>
+    <w:lsdException w:name="envelope address" w:locked="1"/>
+    <w:lsdException w:name="envelope return" w:locked="1"/>
+    <w:lsdException w:name="footnote reference" w:locked="1"/>
+    <w:lsdException w:name="annotation reference" w:locked="1"/>
+    <w:lsdException w:name="line number" w:locked="1"/>
+    <w:lsdException w:name="page number" w:locked="1"/>
+    <w:lsdException w:name="endnote reference" w:locked="1"/>
+    <w:lsdException w:name="endnote text" w:locked="1"/>
+    <w:lsdException w:name="table of authorities" w:locked="1"/>
+    <w:lsdException w:name="macro" w:locked="1"/>
+    <w:lsdException w:name="toa heading" w:locked="1"/>
+    <w:lsdException w:name="List" w:locked="1"/>
+    <w:lsdException w:name="List Bullet" w:locked="1"/>
+    <w:lsdException w:name="List Number" w:locked="1"/>
+    <w:lsdException w:name="List 2" w:locked="1"/>
+    <w:lsdException w:name="List 3" w:locked="1"/>
+    <w:lsdException w:name="List 4" w:locked="1"/>
+    <w:lsdException w:name="List 5" w:locked="1"/>
+    <w:lsdException w:name="List Bullet 2" w:locked="1"/>
+    <w:lsdException w:name="List Bullet 3" w:locked="1"/>
+    <w:lsdException w:name="List Bullet 4" w:locked="1"/>
+    <w:lsdException w:name="List Bullet 5" w:locked="1"/>
+    <w:lsdException w:name="List Number 2" w:locked="1"/>
+    <w:lsdException w:name="List Number 3" w:locked="1"/>
+    <w:lsdException w:name="List Number 4" w:locked="1"/>
+    <w:lsdException w:name="List Number 5" w:locked="1"/>
+    <w:lsdException w:name="Title" w:semiHidden="0" w:uiPriority="0" w:unhideWhenUsed="0" w:qFormat="1"/>
+    <w:lsdException w:name="Closing" w:locked="1"/>
+    <w:lsdException w:name="Signature" w:locked="1"/>
+    <w:lsdException w:name="Default Paragraph Font" w:semiHidden="0" w:uiPriority="0" w:unhideWhenUsed="0"/>
+    <w:lsdException w:name="Body Text" w:locked="1"/>
+    <w:lsdException w:name="Body Text Indent" w:locked="1"/>
+    <w:lsdException w:name="List Continue" w:locked="1"/>
+    <w:lsdException w:name="List Continue 2" w:locked="1"/>
+    <w:lsdException w:name="List Continue 3" w:locked="1"/>
+    <w:lsdException w:name="List Continue 4" w:locked="1"/>
+    <w:lsdException w:name="List Continue 5" w:locked="1"/>
+    <w:lsdException w:name="Message Header" w:locked="1"/>
+    <w:lsdException w:name="Subtitle" w:semiHidden="0" w:uiPriority="0" w:unhideWhenUsed="0" w:qFormat="1"/>
+    <w:lsdException w:name="Salutation" w:locked="1"/>
+    <w:lsdException w:name="Date" w:locked="1"/>
+    <w:lsdException w:name="Body Text First Indent" w:locked="1"/>
+    <w:lsdException w:name="Body Text First Indent 2" w:locked="1"/>
+    <w:lsdException w:name="Note Heading" w:locked="1"/>
+    <w:lsdException w:name="Body Text 2" w:locked="1"/>
+    <w:lsdException w:name="Body Text 3" w:locked="1"/>
+    <w:lsdException w:name="Body Text Indent 2" w:locked="1"/>
+    <w:lsdException w:name="Body Text Indent 3" w:locked="1"/>
+    <w:lsdException w:name="Block Text" w:locked="1"/>
+    <w:lsdException w:name="Hyperlink" w:locked="1"/>
+    <w:lsdException w:name="FollowedHyperlink" w:locked="1"/>
+    <w:lsdException w:name="Strong" w:semiHidden="0" w:uiPriority="22" w:unhideWhenUsed="0" w:qFormat="1"/>
+    <w:lsdException w:name="Emphasis" w:semiHidden="0" w:uiPriority="20" w:unhideWhenUsed="0" w:qFormat="1"/>
+    <w:lsdException w:name="Document Map" w:locked="1"/>
+    <w:lsdException w:name="Plain Text" w:locked="1"/>
+    <w:lsdException w:name="E-mail Signature" w:locked="1"/>
+    <w:lsdException w:name="HTML Top of Form" w:locked="1"/>
+    <w:lsdException w:name="HTML Bottom of Form" w:locked="1"/>
+    <w:lsdException w:name="Normal (Web)" w:locked="1"/>
+    <w:lsdException w:name="HTML Acronym" w:locked="1"/>
+    <w:lsdException w:name="HTML Address" w:locked="1"/>
+    <w:lsdException w:name="HTML Cite" w:locked="1"/>
+    <w:lsdException w:name="HTML Code" w:locked="1"/>
+    <w:lsdException w:name="HTML Definition" w:locked="1"/>
+    <w:lsdException w:name="HTML Keyboard" w:locked="1"/>
+    <w:lsdException w:name="HTML Preformatted" w:locked="1"/>
+    <w:lsdException w:name="HTML Sample" w:locked="1"/>
+    <w:lsdException w:name="HTML Typewriter" w:locked="1"/>
+    <w:lsdException w:name="HTML Variable" w:locked="1"/>
+    <w:lsdException w:name="Normal Table" w:locked="1"/>
+    <w:lsdException w:name="annotation subject" w:locked="1"/>
+    <w:lsdException w:name="No List" w:locked="1"/>
+    <w:lsdException w:name="Outline List 1" w:locked="1"/>
+    <w:lsdException w:name="Outline List 2" w:locked="1"/>
+    <w:lsdException w:name="Outline List 3" w:locked="1"/>
+    <w:lsdException w:name="Table Simple 1" w:locked="1"/>
+    <w:lsdException w:name="Table Simple 2" w:locked="1"/>
+    <w:lsdException w:name="Table Simple 3" w:locked="1"/>
+    <w:lsdException w:name="Table Classic 1" w:locked="1"/>
+    <w:lsdException w:name="Table Classic 2" w:locked="1"/>
+    <w:lsdException w:name="Table Classic 3" w:locked="1"/>
+    <w:lsdException w:name="Table Classic 4" w:locked="1"/>
+    <w:lsdException w:name="Table Colorful 1" w:locked="1"/>
+    <w:lsdException w:name="Table Colorful 2" w:locked="1"/>
+    <w:lsdException w:name="Table Colorful 3" w:locked="1"/>
+    <w:lsdException w:name="Table Columns 1" w:locked="1"/>
+    <w:lsdException w:name="Table Columns 2" w:locked="1"/>
+    <w:lsdException w:name="Table Columns 3" w:locked="1"/>
+    <w:lsdException w:name="Table Columns 4" w:locked="1"/>
+    <w:lsdException w:name="Table Columns 5" w:locked="1"/>
+    <w:lsdException w:name="Table Grid 1" w:locked="1"/>
+    <w:lsdException w:name="Table Grid 2" w:locked="1"/>
+    <w:lsdException w:name="Table Grid 3" w:locked="1"/>
+    <w:lsdException w:name="Table Grid 4" w:locked="1"/>
+    <w:lsdException w:name="Table Grid 5" w:locked="1"/>
+    <w:lsdException w:name="Table Grid 6" w:locked="1"/>
+    <w:lsdException w:name="Table Grid 7" w:locked="1"/>
+    <w:lsdException w:name="Table Grid 8" w:locked="1"/>
+    <w:lsdException w:name="Table List 1" w:locked="1"/>
+    <w:lsdException w:name="Table List 2" w:locked="1"/>
+    <w:lsdException w:name="Table List 3" w:locked="1"/>
+    <w:lsdException w:name="Table List 4" w:locked="1"/>
+    <w:lsdException w:name="Table List 5" w:locked="1"/>
+    <w:lsdException w:name="Table List 6" w:locked="1"/>
+    <w:lsdException w:name="Table List 7" w:locked="1"/>
+    <w:lsdException w:name="Table List 8" w:locked="1"/>
+    <w:lsdException w:name="Table 3D effects 1" w:locked="1"/>
+    <w:lsdException w:name="Table 3D effects 2" w:locked="1"/>
+    <w:lsdException w:name="Table 3D effects 3" w:locked="1"/>
+    <w:lsdException w:name="Table Contemporary" w:locked="1"/>
+    <w:lsdException w:name="Table Elegant" w:locked="1"/>
+    <w:lsdException w:name="Table Professional" w:locked="1"/>
+    <w:lsdException w:name="Table Subtle 1" w:locked="1"/>
+    <w:lsdException w:name="Table Subtle 2" w:locked="1"/>
+    <w:lsdException w:name="Table Web 1" w:locked="1"/>
+    <w:lsdException w:name="Table Web 2" w:locked="1"/>
+    <w:lsdException w:name="Table Web 3" w:locked="1"/>
+    <w:lsdException w:name="Balloon Text" w:locked="1"/>
+    <w:lsdException w:name="Table Grid" w:semiHidden="0" w:uiPriority="0" w:unhideWhenUsed="0"/>
+    <w:lsdException w:name="Table Theme" w:locked="1"/>
+    <w:lsdException w:name="Placeholder Text" w:unhideWhenUsed="0"/>
+    <w:lsdException w:name="No Spacing" w:semiHidden="0" w:uiPriority="1" w:unhideWhenUsed="0" w:qFormat="1"/>
+    <w:lsdException w:name="Light Shading" w:semiHidden="0" w:uiPriority="60" w:unhideWhenUsed="0"/>
+    <w:lsdException w:name="Light List" w:semiHidden="0" w:uiPriority="61" w:unhideWhenUsed="0"/>
+    <w:lsdException w:name="Light Grid" w:semiHidden="0" w:uiPriority="62" w:unhideWhenUsed="0"/>
+    <w:lsdException w:name="Medium Shading 1" w:semiHidden="0" w:uiPriority="63" w:unhideWhenUsed="0"/>
+    <w:lsdException w:name="Medium Shading 2" w:semiHidden="0" w:uiPriority="64" w:unhideWhenUsed="0"/>
+    <w:lsdException w:name="Medium List 1" w:semiHidden="0" w:uiPriority="65" w:unhideWhenUsed="0"/>
+    <w:lsdException w:name="Medium List 2" w:semiHidden="0" w:uiPriority="66" w:unhideWhenUsed="0"/>
+    <w:lsdException w:name="Medium Grid 1" w:semiHidden="0" w:uiPriority="67" w:unhideWhenUsed="0"/>
+    <w:lsdException w:name="Medium Grid 2" w:semiHidden="0" w:uiPriority="68" w:unhideWhenUsed="0"/>
+    <w:lsdException w:name="Medium Grid 3" w:semiHidden="0" w:uiPriority="69" w:unhideWhenUsed="0"/>
+    <w:lsdException w:name="Dark List" w:semiHidden="0" w:uiPriority="70" w:unhideWhenUsed="0"/>
+    <w:lsdException w:name="Colorful Shading" w:semiHidden="0" w:uiPriority="71" w:unhideWhenUsed="0"/>
+    <w:lsdException w:name="Colorful List" w:semiHidden="0" w:uiPriority="72" w:unhideWhenUsed="0"/>
+    <w:lsdException w:name="Colorful Grid" w:semiHidden="0" w:uiPriority="73" w:unhideWhenUsed="0"/>
+    <w:lsdException w:name="Light Shading Accent 1" w:semiHidden="0" w:uiPriority="60" w:unhideWhenUsed="0"/>
+    <w:lsdException w:name="Light List Accent 1" w:semiHidden="0" w:uiPriority="61" w:unhideWhenUsed="0"/>
+    <w:lsdException w:name="Light Grid Accent 1" w:semiHidden="0" w:uiPriority="62" w:unhideWhenUsed="0"/>
+    <w:lsdException w:name="Medium Shading 1 Accent 1" w:semiHidden="0" w:uiPriority="63" w:unhideWhenUsed="0"/>
+    <w:lsdException w:name="Medium Shading 2 Accent 1" w:semiHidden="0" w:uiPriority="64" w:unhideWhenUsed="0"/>
+    <w:lsdException w:name="Medium List 1 Accent 1" w:semiHidden="0" w:uiPriority="65" w:unhideWhenUsed="0"/>
+    <w:lsdException w:name="Revision" w:unhideWhenUsed="0"/>
+    <w:lsdException w:name="List Paragraph" w:semiHidden="0" w:uiPriority="34" w:unhideWhenUsed="0" w:qFormat="1"/>
+    <w:lsdException w:name="Quote" w:semiHidden="0" w:uiPriority="29" w:unhideWhenUsed="0" w:qFormat="1"/>
+    <w:lsdException w:name="Intense Quote" w:semiHidden="0" w:uiPriority="30" w:unhideWhenUsed="0" w:qFormat="1"/>
+    <w:lsdException w:name="Medium List 2 Accent 1" w:semiHidden="0" w:uiPriority="66" w:unhideWhenUsed="0"/>
+    <w:lsdException w:name="Medium Grid 1 Accent 1" w:semiHidden="0" w:uiPriority="67" w:unhideWhenUsed="0"/>
+    <w:lsdException w:name="Medium Grid 2 Accent 1" w:semiHidden="0" w:uiPriority="68" w:unhideWhenUsed="0"/>
+    <w:lsdException w:name="Medium Grid 3 Accent 1" w:semiHidden="0" w:uiPriority="69" w:unhideWhenUsed="0"/>
+    <w:lsdException w:name="Dark List Accent 1" w:semiHidden="0" w:uiPriority="70" w:unhideWhenUsed="0"/>
+    <w:lsdException w:name="Colorful Shading Accent 1" w:semiHidden="0" w:uiPriority="71" w:unhideWhenUsed="0"/>
+    <w:lsdException w:name="Colorful List Accent 1" w:semiHidden="0" w:uiPriority="72" w:unhideWhenUsed="0"/>
+    <w:lsdException w:name="Colorful Grid Accent 1" w:semiHidden="0" w:uiPriority="73" w:unhideWhenUsed="0"/>
+    <w:lsdException w:name="Light Shading Accent 2" w:semiHidden="0" w:uiPriority="60" w:unhideWhenUsed="0"/>
+    <w:lsdException w:name="Light List Accent 2" w:semiHidden="0" w:uiPriority="61" w:unhideWhenUsed="0"/>
+    <w:lsdException w:name="Light Grid Accent 2" w:semiHidden="0" w:uiPriority="62" w:unhideWhenUsed="0"/>
+    <w:lsdException w:name="Medium Shading 1 Accent 2" w:semiHidden="0" w:uiPriority="63" w:unhideWhenUsed="0"/>
+    <w:lsdException w:name="Medium Shading 2 Accent 2" w:semiHidden="0" w:uiPriority="64" w:unhideWhenUsed="0"/>
+    <w:lsdException w:name="Medium List 1 Accent 2" w:semiHidden="0" w:uiPriority="65" w:unhideWhenUsed="0"/>
+    <w:lsdException w:name="Medium List 2 Accent 2" w:semiHidden="0" w:uiPriority="66" w:unhideWhenUsed="0"/>
+    <w:lsdException w:name="Medium Grid 1 Accent 2" w:semiHidden="0" w:uiPriority="67" w:unhideWhenUsed="0"/>
+    <w:lsdException w:name="Medium Grid 2 Accent 2" w:semiHidden="0" w:uiPriority="68" w:unhideWhenUsed="0"/>
+    <w:lsdException w:name="Medium Grid 3 Accent 2" w:semiHidden="0" w:uiPriority="69" w:unhideWhenUsed="0"/>
+    <w:lsdException w:name="Dark List Accent 2" w:semiHidden="0" w:uiPriority="70" w:unhideWhenUsed="0"/>
+    <w:lsdException w:name="Colorful Shading Accent 2" w:semiHidden="0" w:uiPriority="71" w:unhideWhenUsed="0"/>
+    <w:lsdException w:name="Colorful List Accent 2" w:semiHidden="0" w:uiPriority="72" w:unhideWhenUsed="0"/>
+    <w:lsdException w:name="Colorful Grid Accent 2" w:semiHidden="0" w:uiPriority="73" w:unhideWhenUsed="0"/>
+    <w:lsdException w:name="Light Shading Accent 3" w:semiHidden="0" w:uiPriority="60" w:unhideWhenUsed="0"/>
+    <w:lsdException w:name="Light List Accent 3" w:semiHidden="0" w:uiPriority="61" w:unhideWhenUsed="0"/>
+    <w:lsdException w:name="Light Grid Accent 3" w:semiHidden="0" w:uiPriority="62" w:unhideWhenUsed="0"/>
+    <w:lsdException w:name="Medium Shading 1 Accent 3" w:semiHidden="0" w:uiPriority="63" w:unhideWhenUsed="0"/>
+    <w:lsdException w:name="Medium Shading 2 Accent 3" w:semiHidden="0" w:uiPriority="64" w:unhideWhenUsed="0"/>
+    <w:lsdException w:name="Medium List 1 Accent 3" w:semiHidden="0" w:uiPriority="65" w:unhideWhenUsed="0"/>
+    <w:lsdException w:name="Medium List 2 Accent 3" w:semiHidden="0" w:uiPriority="66" w:unhideWhenUsed="0"/>
+    <w:lsdException w:name="Medium Grid 1 Accent 3" w:semiHidden="0" w:uiPriority="67" w:unhideWhenUsed="0"/>
+    <w:lsdException w:name="Medium Grid 2 Accent 3" w:semiHidden="0" w:uiPriority="68" w:unhideWhenUsed="0"/>
+    <w:lsdException w:name="Medium Grid 3 Accent 3" w:semiHidden="0" w:uiPriority="69" w:unhideWhenUsed="0"/>
+    <w:lsdException w:name="Dark List Accent 3" w:semiHidden="0" w:uiPriority="70" w:unhideWhenUsed="0"/>
+    <w:lsdException w:name="Colorful Shading Accent 3" w:semiHidden="0" w:uiPriority="71" w:unhideWhenUsed="0"/>
+    <w:lsdException w:name="Colorful List Accent 3" w:semiHidden="0" w:uiPriority="72" w:unhideWhenUsed="0"/>
+    <w:lsdException w:name="Colorful Grid Accent 3" w:semiHidden="0" w:uiPriority="73" w:unhideWhenUsed="0"/>
+    <w:lsdException w:name="Light Shading Accent 4" w:semiHidden="0" w:uiPriority="60" w:unhideWhenUsed="0"/>
+    <w:lsdException w:name="Light List Accent 4" w:semiHidden="0" w:uiPriority="61" w:unhideWhenUsed="0"/>
+    <w:lsdException w:name="Light Grid Accent 4" w:semiHidden="0" w:uiPriority="62" w:unhideWhenUsed="0"/>
+    <w:lsdException w:name="Medium Shading 1 Accent 4" w:semiHidden="0" w:uiPriority="63" w:unhideWhenUsed="0"/>
+    <w:lsdException w:name="Medium Shading 2 Accent 4" w:semiHidden="0" w:uiPriority="64" w:unhideWhenUsed="0"/>
+    <w:lsdException w:name="Medium List 1 Accent 4" w:semiHidden="0" w:uiPriority="65" w:unhideWhenUsed="0"/>
+    <w:lsdException w:name="Medium List 2 Accent 4" w:semiHidden="0" w:uiPriority="66" w:unhideWhenUsed="0"/>
+    <w:lsdException w:name="Medium Grid 1 Accent 4" w:semiHidden="0" w:uiPriority="67" w:unhideWhenUsed="0"/>
+    <w:lsdException w:name="Medium Grid 2 Accent 4" w:semiHidden="0" w:uiPriority="68" w:unhideWhenUsed="0"/>
+    <w:lsdException w:name="Medium Grid 3 Accent 4" w:semiHidden="0" w:uiPriority="69" w:unhideWhenUsed="0"/>
+    <w:lsdException w:name="Dark List Accent 4" w:semiHidden="0" w:uiPriority="70" w:unhideWhenUsed="0"/>
+    <w:lsdException w:name="Colorful Shading Accent 4" w:semiHidden="0" w:uiPriority="71" w:unhideWhenUsed="0"/>
+    <w:lsdException w:name="Colorful List Accent 4" w:semiHidden="0" w:uiPriority="72" w:unhideWhenUsed="0"/>
+    <w:lsdException w:name="Colorful Grid Accent 4" w:semiHidden="0" w:uiPriority="73" w:unhideWhenUsed="0"/>
+    <w:lsdException w:name="Light Shading Accent 5" w:semiHidden="0" w:uiPriority="60" w:unhideWhenUsed="0"/>
+    <w:lsdException w:name="Light List Accent 5" w:semiHidden="0" w:uiPriority="61" w:unhideWhenUsed="0"/>
+    <w:lsdException w:name="Light Grid Accent 5" w:semiHidden="0" w:uiPriority="62" w:unhideWhenUsed="0"/>
+    <w:lsdException w:name="Medium Shading 1 Accent 5" w:semiHidden="0" w:uiPriority="63" w:unhideWhenUsed="0"/>
+    <w:lsdException w:name="Medium Shading 2 Accent 5" w:semiHidden="0" w:uiPriority="64" w:unhideWhenUsed="0"/>
+    <w:lsdException w:name="Medium List 1 Accent 5" w:semiHidden="0" w:uiPriority="65" w:unhideWhenUsed="0"/>
+    <w:lsdException w:name="Medium List 2 Accent 5" w:semiHidden="0" w:uiPriority="66" w:unhideWhenUsed="0"/>
+    <w:lsdException w:name="Medium Grid 1 Accent 5" w:semiHidden="0" w:uiPriority="67" w:unhideWhenUsed="0"/>
+    <w:lsdException w:name="Medium Grid 2 Accent 5" w:semiHidden="0" w:uiPriority="68" w:unhideWhenUsed="0"/>
+    <w:lsdException w:name="Medium Grid 3 Accent 5" w:semiHidden="0" w:uiPriority="69" w:unhideWhenUsed="0"/>
+    <w:lsdException w:name="Dark List Accent 5" w:semiHidden="0" w:uiPriority="70" w:unhideWhenUsed="0"/>
+    <w:lsdException w:name="Colorful Shading Accent 5" w:semiHidden="0" w:uiPriority="71" w:unhideWhenUsed="0"/>
+    <w:lsdException w:name="Colorful List Accent 5" w:semiHidden="0" w:uiPriority="72" w:unhideWhenUsed="0"/>
+    <w:lsdException w:name="Colorful Grid Accent 5" w:semiHidden="0" w:uiPriority="73" w:unhideWhenUsed="0"/>
+    <w:lsdException w:name="Light Shading Accent 6" w:semiHidden="0" w:uiPriority="60" w:unhideWhenUsed="0"/>
+    <w:lsdException w:name="Light List Accent 6" w:semiHidden="0" w:uiPriority="61" w:unhideWhenUsed="0"/>
+    <w:lsdException w:name="Light Grid Accent 6" w:semiHidden="0" w:uiPriority="62" w:unhideWhenUsed="0"/>
+    <w:lsdException w:name="Medium Shading 1 Accent 6" w:semiHidden="0" w:uiPriority="63" w:unhideWhenUsed="0"/>
+    <w:lsdException w:name="Medium Shading 2 Accent 6" w:semiHidden="0" w:uiPriority="64" w:unhideWhenUsed="0"/>
+    <w:lsdException w:name="Medium List 1 Accent 6" w:semiHidden="0" w:uiPriority="65" w:unhideWhenUsed="0"/>
+    <w:lsdException w:name="Medium List 2 Accent 6" w:semiHidden="0" w:uiPriority="66" w:unhideWhenUsed="0"/>
+    <w:lsdException w:name="Medium Grid 1 Accent 6" w:semiHidden="0" w:uiPriority="67" w:unhideWhenUsed="0"/>
+    <w:lsdException w:name="Medium Grid 2 Accent 6" w:semiHidden="0" w:uiPriority="68" w:unhideWhenUsed="0"/>
+    <w:lsdException w:name="Medium Grid 3 Accent 6" w:semiHidden="0" w:uiPriority="69" w:unhideWhenUsed="0"/>
+    <w:lsdException w:name="Dark List Accent 6" w:semiHidden="0" w:uiPriority="70" w:unhideWhenUsed="0"/>
+    <w:lsdException w:name="Colorful Shading Accent 6" w:semiHidden="0" w:uiPriority="71" w:unhideWhenUsed="0"/>
+    <w:lsdException w:name="Colorful List Accent 6" w:semiHidden="0" w:uiPriority="72" w:unhideWhenUsed="0"/>
+    <w:lsdException w:name="Colorful Grid Accent 6" w:semiHidden="0" w:uiPriority="73" w:unhideWhenUsed="0"/>
+    <w:lsdException w:name="Subtle Emphasis" w:semiHidden="0" w:uiPriority="19" w:unhideWhenUsed="0" w:qFormat="1"/>
+    <w:lsdException w:name="Intense Emphasis" w:semiHidden="0" w:uiPriority="21" w:unhideWhenUsed="0" w:qFormat="1"/>
+    <w:lsdException w:name="Subtle Reference" w:semiHidden="0" w:uiPriority="31" w:unhideWhenUsed="0" w:qFormat="1"/>
+    <w:lsdException w:name="Intense Reference" w:semiHidden="0" w:uiPriority="32" w:unhideWhenUsed="0" w:qFormat="1"/>
+    <w:lsdException w:name="Book Title" w:semiHidden="0" w:uiPriority="33" w:unhideWhenUsed="0" w:qFormat="1"/>
+    <w:lsdException w:name="Bibliography" w:uiPriority="37"/>
+    <w:lsdException w:name="TOC Heading" w:semiHidden="0" w:uiPriority="39" w:unhideWhenUsed="0" w:qFormat="1"/>
   </w:latentStyles>
   <w:style w:type="paragraph" w:default="1" w:styleId="Normal">
     <w:name w:val="Normal"/>
@@ -65841,6 +66883,7 @@
     <w:uiPriority w:val="99"/>
     <w:semiHidden/>
     <w:unhideWhenUsed/>
+    <w:qFormat/>
     <w:tblPr>
       <w:tblInd w:w="0" w:type="dxa"/>
       <w:tblCellMar>

</xml_diff>

<commit_message>
* Project "Learning / Hibernate / Hibernate JBoss.org part_01":    ! Update the HQL, JPQL example;    ! Update the Hibernate JBoss.org part_01/docs/Hibernate.docx file;
</commit_message>
<xml_diff>
--- a/Hibernate/Hibernate JBoss.org part_01/docs/Hibernate.docx
+++ b/Hibernate/Hibernate JBoss.org part_01/docs/Hibernate.docx
@@ -1,6 +1,6 @@
 
 <file path=word/document.xml><?xml version="1.0" encoding="utf-8"?>
-<w:document xmlns:ve="http://schemas.openxmlformats.org/markup-compatibility/2006" xmlns:o="urn:schemas-microsoft-com:office:office" xmlns:r="http://schemas.openxmlformats.org/officeDocument/2006/relationships" xmlns:m="http://schemas.openxmlformats.org/officeDocument/2006/math" xmlns:v="urn:schemas-microsoft-com:vml" xmlns:wp="http://schemas.openxmlformats.org/drawingml/2006/wordprocessingDrawing" xmlns:w10="urn:schemas-microsoft-com:office:word" xmlns:w="http://schemas.openxmlformats.org/wordprocessingml/2006/main" xmlns:wne="http://schemas.microsoft.com/office/word/2006/wordml">
+<w:document xmlns:wpc="http://schemas.microsoft.com/office/word/2010/wordprocessingCanvas" xmlns:mc="http://schemas.openxmlformats.org/markup-compatibility/2006" xmlns:o="urn:schemas-microsoft-com:office:office" xmlns:r="http://schemas.openxmlformats.org/officeDocument/2006/relationships" xmlns:m="http://schemas.openxmlformats.org/officeDocument/2006/math" xmlns:v="urn:schemas-microsoft-com:vml" xmlns:wp14="http://schemas.microsoft.com/office/word/2010/wordprocessingDrawing" xmlns:wp="http://schemas.openxmlformats.org/drawingml/2006/wordprocessingDrawing" xmlns:w10="urn:schemas-microsoft-com:office:word" xmlns:w="http://schemas.openxmlformats.org/wordprocessingml/2006/main" xmlns:w14="http://schemas.microsoft.com/office/word/2010/wordml" xmlns:w15="http://schemas.microsoft.com/office/word/2012/wordml" xmlns:wpg="http://schemas.microsoft.com/office/word/2010/wordprocessingGroup" xmlns:wpi="http://schemas.microsoft.com/office/word/2010/wordprocessingInk" xmlns:wne="http://schemas.microsoft.com/office/word/2006/wordml" xmlns:wps="http://schemas.microsoft.com/office/word/2010/wordprocessingShape" mc:Ignorable="w14 w15 wp14">
   <w:body>
     <w:p>
       <w:pPr>
@@ -10766,7 +10766,7 @@
             <v:path o:extrusionok="f" gradientshapeok="t" o:connecttype="rect"/>
             <o:lock v:ext="edit" aspectratio="t"/>
           </v:shapetype>
-          <v:shape id="Рисунок 3" o:spid="_x0000_i1025" type="#_x0000_t75" style="width:153.75pt;height:208.5pt;visibility:visible" o:bordertopcolor="this" o:borderleftcolor="this" o:borderbottomcolor="this" o:borderrightcolor="this">
+          <v:shape id="Рисунок 3" o:spid="_x0000_i1025" type="#_x0000_t75" style="width:153.6pt;height:208.8pt;visibility:visible" o:bordertopcolor="this" o:borderleftcolor="this" o:borderbottomcolor="this" o:borderrightcolor="this">
             <v:imagedata r:id="rId5" o:title=""/>
             <w10:bordertop type="single" width="4"/>
             <w10:borderleft type="single" width="4"/>
@@ -11029,7 +11029,7 @@
           <w:lang w:val="en-US"/>
         </w:rPr>
         <w:pict>
-          <v:shape id="_x0000_i1026" type="#_x0000_t75" style="width:452.5pt;height:218.3pt" o:bordertopcolor="this" o:borderleftcolor="this" o:borderbottomcolor="this" o:borderrightcolor="this">
+          <v:shape id="_x0000_i1026" type="#_x0000_t75" style="width:452.4pt;height:218.4pt" o:bordertopcolor="this" o:borderleftcolor="this" o:borderbottomcolor="this" o:borderrightcolor="this">
             <v:imagedata r:id="rId6" o:title=""/>
             <w10:bordertop type="single" width="4"/>
             <w10:borderleft type="single" width="4"/>
@@ -12663,7 +12663,7 @@
           <w:bottom w:w="15" w:type="dxa"/>
           <w:right w:w="15" w:type="dxa"/>
         </w:tblCellMar>
-        <w:tblLook w:val="00A0"/>
+        <w:tblLook w:val="00A0" w:firstRow="1" w:lastRow="0" w:firstColumn="1" w:lastColumn="0" w:noHBand="0" w:noVBand="0"/>
       </w:tblPr>
       <w:tblGrid>
         <w:gridCol w:w="2537"/>
@@ -23855,7 +23855,7 @@
           <w:lang w:val="en-US"/>
         </w:rPr>
         <w:pict>
-          <v:shape id="_x0000_i1027" type="#_x0000_t75" style="width:497.8pt;height:125.75pt" o:bordertopcolor="this" o:borderleftcolor="this" o:borderbottomcolor="this" o:borderrightcolor="this">
+          <v:shape id="_x0000_i1027" type="#_x0000_t75" style="width:498pt;height:126pt" o:bordertopcolor="this" o:borderleftcolor="this" o:borderbottomcolor="this" o:borderrightcolor="this">
             <v:imagedata r:id="rId18" o:title=""/>
             <w10:bordertop type="single" width="4"/>
             <w10:borderleft type="single" width="4"/>
@@ -38376,7 +38376,7 @@
           <w:bottom w:w="15" w:type="dxa"/>
           <w:right w:w="15" w:type="dxa"/>
         </w:tblCellMar>
-        <w:tblLook w:val="04A0"/>
+        <w:tblLook w:val="04A0" w:firstRow="1" w:lastRow="0" w:firstColumn="1" w:lastColumn="0" w:noHBand="0" w:noVBand="1"/>
       </w:tblPr>
       <w:tblGrid>
         <w:gridCol w:w="2669"/>
@@ -38914,6 +38914,7 @@
       <w:r>
         <w:rPr>
           <w:noProof/>
+          <w:lang w:val="en-US" w:eastAsia="en-US"/>
         </w:rPr>
         <w:lastRenderedPageBreak/>
         <w:drawing>
@@ -38996,6 +38997,7 @@
       <w:r>
         <w:rPr>
           <w:noProof/>
+          <w:lang w:val="en-US" w:eastAsia="en-US"/>
         </w:rPr>
         <w:drawing>
           <wp:inline distT="0" distB="0" distL="0" distR="0">
@@ -39075,6 +39077,7 @@
       <w:r>
         <w:rPr>
           <w:noProof/>
+          <w:lang w:val="en-US" w:eastAsia="en-US"/>
         </w:rPr>
         <w:drawing>
           <wp:inline distT="0" distB="0" distL="0" distR="0">
@@ -41479,7 +41482,7 @@
           <w:bottom w:w="15" w:type="dxa"/>
           <w:right w:w="15" w:type="dxa"/>
         </w:tblCellMar>
-        <w:tblLook w:val="04A0"/>
+        <w:tblLook w:val="04A0" w:firstRow="1" w:lastRow="0" w:firstColumn="1" w:lastColumn="0" w:noHBand="0" w:noVBand="1"/>
       </w:tblPr>
       <w:tblGrid>
         <w:gridCol w:w="3181"/>
@@ -51054,7 +51057,7 @@
           <w:bottom w:w="15" w:type="dxa"/>
           <w:right w:w="15" w:type="dxa"/>
         </w:tblCellMar>
-        <w:tblLook w:val="04A0"/>
+        <w:tblLook w:val="04A0" w:firstRow="1" w:lastRow="0" w:firstColumn="1" w:lastColumn="0" w:noHBand="0" w:noVBand="1"/>
       </w:tblPr>
       <w:tblGrid>
         <w:gridCol w:w="2136"/>
@@ -52358,7 +52361,7 @@
           <w:bottom w:w="15" w:type="dxa"/>
           <w:right w:w="15" w:type="dxa"/>
         </w:tblCellMar>
-        <w:tblLook w:val="04A0"/>
+        <w:tblLook w:val="04A0" w:firstRow="1" w:lastRow="0" w:firstColumn="1" w:lastColumn="0" w:noHBand="0" w:noVBand="1"/>
       </w:tblPr>
       <w:tblGrid>
         <w:gridCol w:w="1530"/>
@@ -52935,8 +52938,7 @@
           <w:lang w:val="en-US"/>
         </w:rPr>
       </w:pPr>
-      <w:bookmarkStart w:id="108" w:name="_GoBack"/>
-      <w:bookmarkStart w:id="109" w:name="_Toc62204498"/>
+      <w:bookmarkStart w:id="108" w:name="_Toc62204498"/>
       <w:r>
         <w:rPr>
           <w:noProof/>
@@ -53154,7 +53156,6 @@
         <w:t>.</w:t>
       </w:r>
     </w:p>
-    <w:bookmarkEnd w:id="108"/>
     <w:p>
       <w:pPr>
         <w:pStyle w:val="NormalWeb"/>
@@ -54281,6 +54282,146 @@
     </w:p>
     <w:p>
       <w:pPr>
+        <w:spacing w:before="100" w:beforeAutospacing="1" w:after="100" w:afterAutospacing="1"/>
+        <w:rPr>
+          <w:lang w:val="en-US" w:eastAsia="en-US"/>
+        </w:rPr>
+      </w:pPr>
+      <w:r>
+        <w:rPr>
+          <w:lang w:val="en-US" w:eastAsia="en-US"/>
+        </w:rPr>
+        <w:t xml:space="preserve">In terms of execution, JPA </w:t>
+      </w:r>
+      <w:r>
+        <w:rPr>
+          <w:rFonts w:ascii="Courier New" w:hAnsi="Courier New" w:cs="Courier New"/>
+          <w:sz w:val="20"/>
+          <w:szCs w:val="20"/>
+          <w:lang w:val="en-US" w:eastAsia="en-US"/>
+        </w:rPr>
+        <w:t>Query</w:t>
+      </w:r>
+      <w:r>
+        <w:rPr>
+          <w:lang w:val="en-US" w:eastAsia="en-US"/>
+        </w:rPr>
+        <w:t xml:space="preserve"> offers </w:t>
+      </w:r>
+      <w:proofErr w:type="gramStart"/>
+      <w:r>
+        <w:rPr>
+          <w:lang w:val="en-US" w:eastAsia="en-US"/>
+        </w:rPr>
+        <w:t>3</w:t>
+      </w:r>
+      <w:proofErr w:type="gramEnd"/>
+      <w:r>
+        <w:rPr>
+          <w:lang w:val="en-US" w:eastAsia="en-US"/>
+        </w:rPr>
+        <w:t xml:space="preserve"> different meth</w:t>
+      </w:r>
+      <w:r>
+        <w:rPr>
+          <w:lang w:val="en-US" w:eastAsia="en-US"/>
+        </w:rPr>
+        <w:t>ods for retrieving a result set:</w:t>
+      </w:r>
+      <w:bookmarkStart w:id="109" w:name="_GoBack"/>
+      <w:bookmarkEnd w:id="109"/>
+    </w:p>
+    <w:p>
+      <w:pPr>
+        <w:numPr>
+          <w:ilvl w:val="0"/>
+          <w:numId w:val="95"/>
+        </w:numPr>
+        <w:rPr>
+          <w:noProof/>
+          <w:lang w:val="en-US"/>
+        </w:rPr>
+      </w:pPr>
+      <w:r>
+        <w:rPr>
+          <w:b/>
+          <w:noProof/>
+          <w:lang w:val="en-US"/>
+        </w:rPr>
+        <w:t>Query.getResultList()</w:t>
+      </w:r>
+      <w:r>
+        <w:rPr>
+          <w:noProof/>
+          <w:lang w:val="en-US"/>
+        </w:rPr>
+        <w:t xml:space="preserve"> - executes the select query and returns back the list of results.</w:t>
+      </w:r>
+    </w:p>
+    <w:p>
+      <w:pPr>
+        <w:numPr>
+          <w:ilvl w:val="0"/>
+          <w:numId w:val="95"/>
+        </w:numPr>
+        <w:rPr>
+          <w:noProof/>
+          <w:lang w:val="en-US"/>
+        </w:rPr>
+      </w:pPr>
+      <w:r>
+        <w:rPr>
+          <w:b/>
+          <w:noProof/>
+          <w:lang w:val="en-US"/>
+        </w:rPr>
+        <w:t>Query.getResultStream()</w:t>
+      </w:r>
+      <w:r>
+        <w:rPr>
+          <w:noProof/>
+          <w:lang w:val="en-US"/>
+        </w:rPr>
+        <w:t xml:space="preserve"> - executes the select query and returns back a Stream over the results.</w:t>
+      </w:r>
+    </w:p>
+    <w:p>
+      <w:pPr>
+        <w:numPr>
+          <w:ilvl w:val="0"/>
+          <w:numId w:val="95"/>
+        </w:numPr>
+        <w:rPr>
+          <w:noProof/>
+          <w:lang w:val="en-US"/>
+        </w:rPr>
+      </w:pPr>
+      <w:r>
+        <w:rPr>
+          <w:b/>
+          <w:noProof/>
+          <w:lang w:val="en-US"/>
+        </w:rPr>
+        <w:t>Query.getSingleResult()</w:t>
+      </w:r>
+      <w:r>
+        <w:rPr>
+          <w:noProof/>
+          <w:lang w:val="en-US"/>
+        </w:rPr>
+        <w:t xml:space="preserve"> - executes the select query and returns a single result. If there were more than one result an exception is thrown.</w:t>
+      </w:r>
+    </w:p>
+    <w:p>
+      <w:pPr>
+        <w:rPr>
+          <w:noProof/>
+          <w:lang w:val="en-US"/>
+        </w:rPr>
+      </w:pPr>
+    </w:p>
+    <w:p>
+      <w:pPr>
         <w:pStyle w:val="Heading1"/>
         <w:numPr>
           <w:ilvl w:val="1"/>
@@ -54340,7 +54481,7 @@
         </w:rPr>
         <w:t>ССЫЛКИ</w:t>
       </w:r>
-      <w:bookmarkEnd w:id="109"/>
+      <w:bookmarkEnd w:id="108"/>
     </w:p>
     <w:p>
       <w:pPr>
@@ -54665,6 +54806,7 @@
           <w:noProof/>
           <w:lang w:val="en-US"/>
         </w:rPr>
+        <w:lastRenderedPageBreak/>
         <w:t xml:space="preserve">RESOURCE_LOCAL Vs. JTA - </w:t>
       </w:r>
       <w:hyperlink r:id="rId94" w:history="1">
@@ -55055,7 +55197,7 @@
 </file>
 
 <file path=word/numbering.xml><?xml version="1.0" encoding="utf-8"?>
-<w:numbering xmlns:ve="http://schemas.openxmlformats.org/markup-compatibility/2006" xmlns:o="urn:schemas-microsoft-com:office:office" xmlns:r="http://schemas.openxmlformats.org/officeDocument/2006/relationships" xmlns:m="http://schemas.openxmlformats.org/officeDocument/2006/math" xmlns:v="urn:schemas-microsoft-com:vml" xmlns:wp="http://schemas.openxmlformats.org/drawingml/2006/wordprocessingDrawing" xmlns:w10="urn:schemas-microsoft-com:office:word" xmlns:w="http://schemas.openxmlformats.org/wordprocessingml/2006/main" xmlns:wne="http://schemas.microsoft.com/office/word/2006/wordml">
+<w:numbering xmlns:wpc="http://schemas.microsoft.com/office/word/2010/wordprocessingCanvas" xmlns:mc="http://schemas.openxmlformats.org/markup-compatibility/2006" xmlns:o="urn:schemas-microsoft-com:office:office" xmlns:r="http://schemas.openxmlformats.org/officeDocument/2006/relationships" xmlns:m="http://schemas.openxmlformats.org/officeDocument/2006/math" xmlns:v="urn:schemas-microsoft-com:vml" xmlns:wp14="http://schemas.microsoft.com/office/word/2010/wordprocessingDrawing" xmlns:wp="http://schemas.openxmlformats.org/drawingml/2006/wordprocessingDrawing" xmlns:w10="urn:schemas-microsoft-com:office:word" xmlns:w="http://schemas.openxmlformats.org/wordprocessingml/2006/main" xmlns:w14="http://schemas.microsoft.com/office/word/2010/wordml" xmlns:w15="http://schemas.microsoft.com/office/word/2012/wordml" xmlns:wpg="http://schemas.microsoft.com/office/word/2010/wordprocessingGroup" xmlns:wpi="http://schemas.microsoft.com/office/word/2010/wordprocessingInk" xmlns:wne="http://schemas.microsoft.com/office/word/2006/wordml" xmlns:wps="http://schemas.microsoft.com/office/word/2010/wordprocessingShape" mc:Ignorable="w14 w15 wp14">
   <w:abstractNum w:abstractNumId="0">
     <w:nsid w:val="02C56C5D"/>
     <w:multiLevelType w:val="hybridMultilevel"/>
@@ -57957,6 +58099,155 @@
     </w:lvl>
   </w:abstractNum>
   <w:abstractNum w:abstractNumId="24">
+    <w:nsid w:val="1C5A6F66"/>
+    <w:multiLevelType w:val="multilevel"/>
+    <w:tmpl w:val="E70AEF22"/>
+    <w:lvl w:ilvl="0">
+      <w:start w:val="1"/>
+      <w:numFmt w:val="bullet"/>
+      <w:lvlText w:val=""/>
+      <w:lvlJc w:val="left"/>
+      <w:pPr>
+        <w:tabs>
+          <w:tab w:val="num" w:pos="720"/>
+        </w:tabs>
+        <w:ind w:left="720" w:hanging="360"/>
+      </w:pPr>
+      <w:rPr>
+        <w:rFonts w:ascii="Symbol" w:hAnsi="Symbol" w:hint="default"/>
+        <w:sz w:val="20"/>
+      </w:rPr>
+    </w:lvl>
+    <w:lvl w:ilvl="1" w:tentative="1">
+      <w:start w:val="1"/>
+      <w:numFmt w:val="bullet"/>
+      <w:lvlText w:val="o"/>
+      <w:lvlJc w:val="left"/>
+      <w:pPr>
+        <w:tabs>
+          <w:tab w:val="num" w:pos="1440"/>
+        </w:tabs>
+        <w:ind w:left="1440" w:hanging="360"/>
+      </w:pPr>
+      <w:rPr>
+        <w:rFonts w:ascii="Courier New" w:hAnsi="Courier New" w:hint="default"/>
+        <w:sz w:val="20"/>
+      </w:rPr>
+    </w:lvl>
+    <w:lvl w:ilvl="2" w:tentative="1">
+      <w:start w:val="1"/>
+      <w:numFmt w:val="bullet"/>
+      <w:lvlText w:val=""/>
+      <w:lvlJc w:val="left"/>
+      <w:pPr>
+        <w:tabs>
+          <w:tab w:val="num" w:pos="2160"/>
+        </w:tabs>
+        <w:ind w:left="2160" w:hanging="360"/>
+      </w:pPr>
+      <w:rPr>
+        <w:rFonts w:ascii="Wingdings" w:hAnsi="Wingdings" w:hint="default"/>
+        <w:sz w:val="20"/>
+      </w:rPr>
+    </w:lvl>
+    <w:lvl w:ilvl="3" w:tentative="1">
+      <w:start w:val="1"/>
+      <w:numFmt w:val="bullet"/>
+      <w:lvlText w:val=""/>
+      <w:lvlJc w:val="left"/>
+      <w:pPr>
+        <w:tabs>
+          <w:tab w:val="num" w:pos="2880"/>
+        </w:tabs>
+        <w:ind w:left="2880" w:hanging="360"/>
+      </w:pPr>
+      <w:rPr>
+        <w:rFonts w:ascii="Wingdings" w:hAnsi="Wingdings" w:hint="default"/>
+        <w:sz w:val="20"/>
+      </w:rPr>
+    </w:lvl>
+    <w:lvl w:ilvl="4" w:tentative="1">
+      <w:start w:val="1"/>
+      <w:numFmt w:val="bullet"/>
+      <w:lvlText w:val=""/>
+      <w:lvlJc w:val="left"/>
+      <w:pPr>
+        <w:tabs>
+          <w:tab w:val="num" w:pos="3600"/>
+        </w:tabs>
+        <w:ind w:left="3600" w:hanging="360"/>
+      </w:pPr>
+      <w:rPr>
+        <w:rFonts w:ascii="Wingdings" w:hAnsi="Wingdings" w:hint="default"/>
+        <w:sz w:val="20"/>
+      </w:rPr>
+    </w:lvl>
+    <w:lvl w:ilvl="5" w:tentative="1">
+      <w:start w:val="1"/>
+      <w:numFmt w:val="bullet"/>
+      <w:lvlText w:val=""/>
+      <w:lvlJc w:val="left"/>
+      <w:pPr>
+        <w:tabs>
+          <w:tab w:val="num" w:pos="4320"/>
+        </w:tabs>
+        <w:ind w:left="4320" w:hanging="360"/>
+      </w:pPr>
+      <w:rPr>
+        <w:rFonts w:ascii="Wingdings" w:hAnsi="Wingdings" w:hint="default"/>
+        <w:sz w:val="20"/>
+      </w:rPr>
+    </w:lvl>
+    <w:lvl w:ilvl="6" w:tentative="1">
+      <w:start w:val="1"/>
+      <w:numFmt w:val="bullet"/>
+      <w:lvlText w:val=""/>
+      <w:lvlJc w:val="left"/>
+      <w:pPr>
+        <w:tabs>
+          <w:tab w:val="num" w:pos="5040"/>
+        </w:tabs>
+        <w:ind w:left="5040" w:hanging="360"/>
+      </w:pPr>
+      <w:rPr>
+        <w:rFonts w:ascii="Wingdings" w:hAnsi="Wingdings" w:hint="default"/>
+        <w:sz w:val="20"/>
+      </w:rPr>
+    </w:lvl>
+    <w:lvl w:ilvl="7" w:tentative="1">
+      <w:start w:val="1"/>
+      <w:numFmt w:val="bullet"/>
+      <w:lvlText w:val=""/>
+      <w:lvlJc w:val="left"/>
+      <w:pPr>
+        <w:tabs>
+          <w:tab w:val="num" w:pos="5760"/>
+        </w:tabs>
+        <w:ind w:left="5760" w:hanging="360"/>
+      </w:pPr>
+      <w:rPr>
+        <w:rFonts w:ascii="Wingdings" w:hAnsi="Wingdings" w:hint="default"/>
+        <w:sz w:val="20"/>
+      </w:rPr>
+    </w:lvl>
+    <w:lvl w:ilvl="8" w:tentative="1">
+      <w:start w:val="1"/>
+      <w:numFmt w:val="bullet"/>
+      <w:lvlText w:val=""/>
+      <w:lvlJc w:val="left"/>
+      <w:pPr>
+        <w:tabs>
+          <w:tab w:val="num" w:pos="6480"/>
+        </w:tabs>
+        <w:ind w:left="6480" w:hanging="360"/>
+      </w:pPr>
+      <w:rPr>
+        <w:rFonts w:ascii="Wingdings" w:hAnsi="Wingdings" w:hint="default"/>
+        <w:sz w:val="20"/>
+      </w:rPr>
+    </w:lvl>
+  </w:abstractNum>
+  <w:abstractNum w:abstractNumId="25">
     <w:nsid w:val="1C842170"/>
     <w:multiLevelType w:val="hybridMultilevel"/>
     <w:tmpl w:val="F874258E"/>
@@ -58069,7 +58360,7 @@
       </w:rPr>
     </w:lvl>
   </w:abstractNum>
-  <w:abstractNum w:abstractNumId="25">
+  <w:abstractNum w:abstractNumId="26">
     <w:nsid w:val="1EE60A40"/>
     <w:multiLevelType w:val="hybridMultilevel"/>
     <w:tmpl w:val="B5E23E2A"/>
@@ -58182,7 +58473,7 @@
       </w:rPr>
     </w:lvl>
   </w:abstractNum>
-  <w:abstractNum w:abstractNumId="26">
+  <w:abstractNum w:abstractNumId="27">
     <w:nsid w:val="1FC5063F"/>
     <w:multiLevelType w:val="hybridMultilevel"/>
     <w:tmpl w:val="8A3468F6"/>
@@ -58268,7 +58559,7 @@
       </w:pPr>
     </w:lvl>
   </w:abstractNum>
-  <w:abstractNum w:abstractNumId="27">
+  <w:abstractNum w:abstractNumId="28">
     <w:nsid w:val="214C2855"/>
     <w:multiLevelType w:val="hybridMultilevel"/>
     <w:tmpl w:val="A45CEFFC"/>
@@ -58357,7 +58648,7 @@
       </w:pPr>
     </w:lvl>
   </w:abstractNum>
-  <w:abstractNum w:abstractNumId="28">
+  <w:abstractNum w:abstractNumId="29">
     <w:nsid w:val="21E61E2B"/>
     <w:multiLevelType w:val="hybridMultilevel"/>
     <w:tmpl w:val="198463E2"/>
@@ -58443,7 +58734,7 @@
       </w:pPr>
     </w:lvl>
   </w:abstractNum>
-  <w:abstractNum w:abstractNumId="29">
+  <w:abstractNum w:abstractNumId="30">
     <w:nsid w:val="22281221"/>
     <w:multiLevelType w:val="hybridMultilevel"/>
     <w:tmpl w:val="5D80963C"/>
@@ -58557,7 +58848,7 @@
       </w:rPr>
     </w:lvl>
   </w:abstractNum>
-  <w:abstractNum w:abstractNumId="30">
+  <w:abstractNum w:abstractNumId="31">
     <w:nsid w:val="233729C3"/>
     <w:multiLevelType w:val="hybridMultilevel"/>
     <w:tmpl w:val="B6440688"/>
@@ -58670,7 +58961,7 @@
       </w:rPr>
     </w:lvl>
   </w:abstractNum>
-  <w:abstractNum w:abstractNumId="31">
+  <w:abstractNum w:abstractNumId="32">
     <w:nsid w:val="24F62656"/>
     <w:multiLevelType w:val="hybridMultilevel"/>
     <w:tmpl w:val="DDAE1EAC"/>
@@ -58783,7 +59074,7 @@
       </w:rPr>
     </w:lvl>
   </w:abstractNum>
-  <w:abstractNum w:abstractNumId="32">
+  <w:abstractNum w:abstractNumId="33">
     <w:nsid w:val="26693AF9"/>
     <w:multiLevelType w:val="hybridMultilevel"/>
     <w:tmpl w:val="DF9CF014"/>
@@ -58873,7 +59164,7 @@
       </w:pPr>
     </w:lvl>
   </w:abstractNum>
-  <w:abstractNum w:abstractNumId="33">
+  <w:abstractNum w:abstractNumId="34">
     <w:nsid w:val="27CF6151"/>
     <w:multiLevelType w:val="hybridMultilevel"/>
     <w:tmpl w:val="0BBEE252"/>
@@ -58986,7 +59277,7 @@
       </w:rPr>
     </w:lvl>
   </w:abstractNum>
-  <w:abstractNum w:abstractNumId="34">
+  <w:abstractNum w:abstractNumId="35">
     <w:nsid w:val="281C026B"/>
     <w:multiLevelType w:val="hybridMultilevel"/>
     <w:tmpl w:val="EE8E6366"/>
@@ -59099,7 +59390,7 @@
       </w:rPr>
     </w:lvl>
   </w:abstractNum>
-  <w:abstractNum w:abstractNumId="35">
+  <w:abstractNum w:abstractNumId="36">
     <w:nsid w:val="28D95058"/>
     <w:multiLevelType w:val="multilevel"/>
     <w:tmpl w:val="F4F60AEC"/>
@@ -59212,7 +59503,7 @@
       </w:pPr>
     </w:lvl>
   </w:abstractNum>
-  <w:abstractNum w:abstractNumId="36">
+  <w:abstractNum w:abstractNumId="37">
     <w:nsid w:val="29BC52BB"/>
     <w:multiLevelType w:val="hybridMultilevel"/>
     <w:tmpl w:val="1132265A"/>
@@ -59325,7 +59616,7 @@
       </w:rPr>
     </w:lvl>
   </w:abstractNum>
-  <w:abstractNum w:abstractNumId="37">
+  <w:abstractNum w:abstractNumId="38">
     <w:nsid w:val="29F02119"/>
     <w:multiLevelType w:val="hybridMultilevel"/>
     <w:tmpl w:val="D1740E82"/>
@@ -59438,7 +59729,7 @@
       </w:rPr>
     </w:lvl>
   </w:abstractNum>
-  <w:abstractNum w:abstractNumId="38">
+  <w:abstractNum w:abstractNumId="39">
     <w:nsid w:val="2C5B4CFF"/>
     <w:multiLevelType w:val="hybridMultilevel"/>
     <w:tmpl w:val="361E8D3C"/>
@@ -59551,7 +59842,7 @@
       </w:rPr>
     </w:lvl>
   </w:abstractNum>
-  <w:abstractNum w:abstractNumId="39">
+  <w:abstractNum w:abstractNumId="40">
     <w:nsid w:val="2E5F201B"/>
     <w:multiLevelType w:val="hybridMultilevel"/>
     <w:tmpl w:val="D1740E82"/>
@@ -59664,7 +59955,7 @@
       </w:rPr>
     </w:lvl>
   </w:abstractNum>
-  <w:abstractNum w:abstractNumId="40">
+  <w:abstractNum w:abstractNumId="41">
     <w:nsid w:val="2F227718"/>
     <w:multiLevelType w:val="hybridMultilevel"/>
     <w:tmpl w:val="05EC69EC"/>
@@ -59778,7 +60069,7 @@
       </w:rPr>
     </w:lvl>
   </w:abstractNum>
-  <w:abstractNum w:abstractNumId="41">
+  <w:abstractNum w:abstractNumId="42">
     <w:nsid w:val="305F5C20"/>
     <w:multiLevelType w:val="hybridMultilevel"/>
     <w:tmpl w:val="079C2C5E"/>
@@ -59891,7 +60182,7 @@
       </w:rPr>
     </w:lvl>
   </w:abstractNum>
-  <w:abstractNum w:abstractNumId="42">
+  <w:abstractNum w:abstractNumId="43">
     <w:nsid w:val="33770AA6"/>
     <w:multiLevelType w:val="multilevel"/>
     <w:tmpl w:val="705CD96C"/>
@@ -60040,7 +60331,7 @@
       </w:rPr>
     </w:lvl>
   </w:abstractNum>
-  <w:abstractNum w:abstractNumId="43">
+  <w:abstractNum w:abstractNumId="44">
     <w:nsid w:val="33C67FBA"/>
     <w:multiLevelType w:val="hybridMultilevel"/>
     <w:tmpl w:val="B2387ED4"/>
@@ -60126,7 +60417,7 @@
       </w:pPr>
     </w:lvl>
   </w:abstractNum>
-  <w:abstractNum w:abstractNumId="44">
+  <w:abstractNum w:abstractNumId="45">
     <w:nsid w:val="3494587E"/>
     <w:multiLevelType w:val="multilevel"/>
     <w:tmpl w:val="6596A280"/>
@@ -60275,7 +60566,7 @@
       </w:rPr>
     </w:lvl>
   </w:abstractNum>
-  <w:abstractNum w:abstractNumId="45">
+  <w:abstractNum w:abstractNumId="46">
     <w:nsid w:val="376147EB"/>
     <w:multiLevelType w:val="multilevel"/>
     <w:tmpl w:val="79E831E4"/>
@@ -60424,7 +60715,7 @@
       </w:rPr>
     </w:lvl>
   </w:abstractNum>
-  <w:abstractNum w:abstractNumId="46">
+  <w:abstractNum w:abstractNumId="47">
     <w:nsid w:val="3B097C99"/>
     <w:multiLevelType w:val="hybridMultilevel"/>
     <w:tmpl w:val="7CC046B0"/>
@@ -60510,7 +60801,7 @@
       </w:pPr>
     </w:lvl>
   </w:abstractNum>
-  <w:abstractNum w:abstractNumId="47">
+  <w:abstractNum w:abstractNumId="48">
     <w:nsid w:val="40083620"/>
     <w:multiLevelType w:val="hybridMultilevel"/>
     <w:tmpl w:val="5B3A5500"/>
@@ -60596,7 +60887,7 @@
       </w:pPr>
     </w:lvl>
   </w:abstractNum>
-  <w:abstractNum w:abstractNumId="48">
+  <w:abstractNum w:abstractNumId="49">
     <w:nsid w:val="403D220B"/>
     <w:multiLevelType w:val="hybridMultilevel"/>
     <w:tmpl w:val="6946261C"/>
@@ -60709,7 +61000,7 @@
       </w:rPr>
     </w:lvl>
   </w:abstractNum>
-  <w:abstractNum w:abstractNumId="49">
+  <w:abstractNum w:abstractNumId="50">
     <w:nsid w:val="40B51CD3"/>
     <w:multiLevelType w:val="multilevel"/>
     <w:tmpl w:val="517ED0F6"/>
@@ -60858,7 +61149,7 @@
       </w:rPr>
     </w:lvl>
   </w:abstractNum>
-  <w:abstractNum w:abstractNumId="50">
+  <w:abstractNum w:abstractNumId="51">
     <w:nsid w:val="410C337A"/>
     <w:multiLevelType w:val="hybridMultilevel"/>
     <w:tmpl w:val="EBA012A4"/>
@@ -60971,7 +61262,7 @@
       </w:rPr>
     </w:lvl>
   </w:abstractNum>
-  <w:abstractNum w:abstractNumId="51">
+  <w:abstractNum w:abstractNumId="52">
     <w:nsid w:val="42310CE9"/>
     <w:multiLevelType w:val="hybridMultilevel"/>
     <w:tmpl w:val="C0D42486"/>
@@ -61062,7 +61353,7 @@
       </w:pPr>
     </w:lvl>
   </w:abstractNum>
-  <w:abstractNum w:abstractNumId="52">
+  <w:abstractNum w:abstractNumId="53">
     <w:nsid w:val="437816FA"/>
     <w:multiLevelType w:val="hybridMultilevel"/>
     <w:tmpl w:val="4476DE6C"/>
@@ -61175,7 +61466,7 @@
       </w:rPr>
     </w:lvl>
   </w:abstractNum>
-  <w:abstractNum w:abstractNumId="53">
+  <w:abstractNum w:abstractNumId="54">
     <w:nsid w:val="44A002A3"/>
     <w:multiLevelType w:val="hybridMultilevel"/>
     <w:tmpl w:val="5B5C34E4"/>
@@ -61288,7 +61579,7 @@
       </w:rPr>
     </w:lvl>
   </w:abstractNum>
-  <w:abstractNum w:abstractNumId="54">
+  <w:abstractNum w:abstractNumId="55">
     <w:nsid w:val="452A1487"/>
     <w:multiLevelType w:val="hybridMultilevel"/>
     <w:tmpl w:val="88C09420"/>
@@ -61378,7 +61669,7 @@
       </w:pPr>
     </w:lvl>
   </w:abstractNum>
-  <w:abstractNum w:abstractNumId="55">
+  <w:abstractNum w:abstractNumId="56">
     <w:nsid w:val="46E873DE"/>
     <w:multiLevelType w:val="hybridMultilevel"/>
     <w:tmpl w:val="3F3A1CAC"/>
@@ -61491,7 +61782,7 @@
       </w:rPr>
     </w:lvl>
   </w:abstractNum>
-  <w:abstractNum w:abstractNumId="56">
+  <w:abstractNum w:abstractNumId="57">
     <w:nsid w:val="484D74A8"/>
     <w:multiLevelType w:val="hybridMultilevel"/>
     <w:tmpl w:val="276CC0C4"/>
@@ -61604,7 +61895,7 @@
       </w:rPr>
     </w:lvl>
   </w:abstractNum>
-  <w:abstractNum w:abstractNumId="57">
+  <w:abstractNum w:abstractNumId="58">
     <w:nsid w:val="4C632481"/>
     <w:multiLevelType w:val="hybridMultilevel"/>
     <w:tmpl w:val="EBA012A4"/>
@@ -61717,7 +62008,7 @@
       </w:rPr>
     </w:lvl>
   </w:abstractNum>
-  <w:abstractNum w:abstractNumId="58">
+  <w:abstractNum w:abstractNumId="59">
     <w:nsid w:val="4DA33C63"/>
     <w:multiLevelType w:val="hybridMultilevel"/>
     <w:tmpl w:val="C52CBDB2"/>
@@ -61830,7 +62121,7 @@
       </w:rPr>
     </w:lvl>
   </w:abstractNum>
-  <w:abstractNum w:abstractNumId="59">
+  <w:abstractNum w:abstractNumId="60">
     <w:nsid w:val="4DF04695"/>
     <w:multiLevelType w:val="hybridMultilevel"/>
     <w:tmpl w:val="198463E2"/>
@@ -61916,7 +62207,7 @@
       </w:pPr>
     </w:lvl>
   </w:abstractNum>
-  <w:abstractNum w:abstractNumId="60">
+  <w:abstractNum w:abstractNumId="61">
     <w:nsid w:val="4FA40559"/>
     <w:multiLevelType w:val="multilevel"/>
     <w:tmpl w:val="A1A486E4"/>
@@ -62065,7 +62356,7 @@
       </w:rPr>
     </w:lvl>
   </w:abstractNum>
-  <w:abstractNum w:abstractNumId="61">
+  <w:abstractNum w:abstractNumId="62">
     <w:nsid w:val="50B7380D"/>
     <w:multiLevelType w:val="multilevel"/>
     <w:tmpl w:val="09AE9276"/>
@@ -62214,7 +62505,7 @@
       </w:rPr>
     </w:lvl>
   </w:abstractNum>
-  <w:abstractNum w:abstractNumId="62">
+  <w:abstractNum w:abstractNumId="63">
     <w:nsid w:val="53A82975"/>
     <w:multiLevelType w:val="hybridMultilevel"/>
     <w:tmpl w:val="40FC6A80"/>
@@ -62354,7 +62645,7 @@
       </w:rPr>
     </w:lvl>
   </w:abstractNum>
-  <w:abstractNum w:abstractNumId="63">
+  <w:abstractNum w:abstractNumId="64">
     <w:nsid w:val="555325BC"/>
     <w:multiLevelType w:val="multilevel"/>
     <w:tmpl w:val="A9243A68"/>
@@ -62503,7 +62794,7 @@
       </w:rPr>
     </w:lvl>
   </w:abstractNum>
-  <w:abstractNum w:abstractNumId="64">
+  <w:abstractNum w:abstractNumId="65">
     <w:nsid w:val="557232DD"/>
     <w:multiLevelType w:val="hybridMultilevel"/>
     <w:tmpl w:val="E942417A"/>
@@ -62616,7 +62907,7 @@
       </w:rPr>
     </w:lvl>
   </w:abstractNum>
-  <w:abstractNum w:abstractNumId="65">
+  <w:abstractNum w:abstractNumId="66">
     <w:nsid w:val="571E5107"/>
     <w:multiLevelType w:val="multilevel"/>
     <w:tmpl w:val="6D805D3E"/>
@@ -62765,7 +63056,7 @@
       </w:rPr>
     </w:lvl>
   </w:abstractNum>
-  <w:abstractNum w:abstractNumId="66">
+  <w:abstractNum w:abstractNumId="67">
     <w:nsid w:val="57B03970"/>
     <w:multiLevelType w:val="hybridMultilevel"/>
     <w:tmpl w:val="6A746AAE"/>
@@ -62878,7 +63169,7 @@
       </w:rPr>
     </w:lvl>
   </w:abstractNum>
-  <w:abstractNum w:abstractNumId="67">
+  <w:abstractNum w:abstractNumId="68">
     <w:nsid w:val="5A042261"/>
     <w:multiLevelType w:val="multilevel"/>
     <w:tmpl w:val="48F67230"/>
@@ -63027,7 +63318,7 @@
       </w:rPr>
     </w:lvl>
   </w:abstractNum>
-  <w:abstractNum w:abstractNumId="68">
+  <w:abstractNum w:abstractNumId="69">
     <w:nsid w:val="5B5E7B3C"/>
     <w:multiLevelType w:val="multilevel"/>
     <w:tmpl w:val="1A404B2A"/>
@@ -63140,7 +63431,7 @@
       </w:rPr>
     </w:lvl>
   </w:abstractNum>
-  <w:abstractNum w:abstractNumId="69">
+  <w:abstractNum w:abstractNumId="70">
     <w:nsid w:val="5BCC7528"/>
     <w:multiLevelType w:val="hybridMultilevel"/>
     <w:tmpl w:val="A72CB67E"/>
@@ -63254,7 +63545,7 @@
       </w:rPr>
     </w:lvl>
   </w:abstractNum>
-  <w:abstractNum w:abstractNumId="70">
+  <w:abstractNum w:abstractNumId="71">
     <w:nsid w:val="5D387443"/>
     <w:multiLevelType w:val="multilevel"/>
     <w:tmpl w:val="0810C110"/>
@@ -63403,7 +63694,7 @@
       </w:rPr>
     </w:lvl>
   </w:abstractNum>
-  <w:abstractNum w:abstractNumId="71">
+  <w:abstractNum w:abstractNumId="72">
     <w:nsid w:val="5EAB0A6E"/>
     <w:multiLevelType w:val="hybridMultilevel"/>
     <w:tmpl w:val="B06A8504"/>
@@ -63516,7 +63807,7 @@
       </w:rPr>
     </w:lvl>
   </w:abstractNum>
-  <w:abstractNum w:abstractNumId="72">
+  <w:abstractNum w:abstractNumId="73">
     <w:nsid w:val="5F17301D"/>
     <w:multiLevelType w:val="hybridMultilevel"/>
     <w:tmpl w:val="198463E2"/>
@@ -63602,7 +63893,7 @@
       </w:pPr>
     </w:lvl>
   </w:abstractNum>
-  <w:abstractNum w:abstractNumId="73">
+  <w:abstractNum w:abstractNumId="74">
     <w:nsid w:val="61D744E3"/>
     <w:multiLevelType w:val="hybridMultilevel"/>
     <w:tmpl w:val="3A8C6480"/>
@@ -63716,7 +64007,7 @@
       </w:rPr>
     </w:lvl>
   </w:abstractNum>
-  <w:abstractNum w:abstractNumId="74">
+  <w:abstractNum w:abstractNumId="75">
     <w:nsid w:val="637848B5"/>
     <w:multiLevelType w:val="hybridMultilevel"/>
     <w:tmpl w:val="29029DBA"/>
@@ -63829,7 +64120,7 @@
       </w:rPr>
     </w:lvl>
   </w:abstractNum>
-  <w:abstractNum w:abstractNumId="75">
+  <w:abstractNum w:abstractNumId="76">
     <w:nsid w:val="64985D26"/>
     <w:multiLevelType w:val="hybridMultilevel"/>
     <w:tmpl w:val="9EE4356E"/>
@@ -63942,7 +64233,7 @@
       </w:rPr>
     </w:lvl>
   </w:abstractNum>
-  <w:abstractNum w:abstractNumId="76">
+  <w:abstractNum w:abstractNumId="77">
     <w:nsid w:val="65442850"/>
     <w:multiLevelType w:val="hybridMultilevel"/>
     <w:tmpl w:val="84E00518"/>
@@ -64055,7 +64346,7 @@
       </w:rPr>
     </w:lvl>
   </w:abstractNum>
-  <w:abstractNum w:abstractNumId="77">
+  <w:abstractNum w:abstractNumId="78">
     <w:nsid w:val="66FC0FA5"/>
     <w:multiLevelType w:val="multilevel"/>
     <w:tmpl w:val="A4FABE64"/>
@@ -64204,7 +64495,7 @@
       </w:rPr>
     </w:lvl>
   </w:abstractNum>
-  <w:abstractNum w:abstractNumId="78">
+  <w:abstractNum w:abstractNumId="79">
     <w:nsid w:val="675D2DE0"/>
     <w:multiLevelType w:val="hybridMultilevel"/>
     <w:tmpl w:val="D1740E82"/>
@@ -64317,7 +64608,7 @@
       </w:rPr>
     </w:lvl>
   </w:abstractNum>
-  <w:abstractNum w:abstractNumId="79">
+  <w:abstractNum w:abstractNumId="80">
     <w:nsid w:val="67987B1E"/>
     <w:multiLevelType w:val="multilevel"/>
     <w:tmpl w:val="049E596E"/>
@@ -64466,7 +64757,7 @@
       </w:rPr>
     </w:lvl>
   </w:abstractNum>
-  <w:abstractNum w:abstractNumId="80">
+  <w:abstractNum w:abstractNumId="81">
     <w:nsid w:val="679C1925"/>
     <w:multiLevelType w:val="hybridMultilevel"/>
     <w:tmpl w:val="A2425358"/>
@@ -64579,7 +64870,7 @@
       </w:rPr>
     </w:lvl>
   </w:abstractNum>
-  <w:abstractNum w:abstractNumId="81">
+  <w:abstractNum w:abstractNumId="82">
     <w:nsid w:val="6AA766DF"/>
     <w:multiLevelType w:val="hybridMultilevel"/>
     <w:tmpl w:val="82F0B20E"/>
@@ -64665,7 +64956,7 @@
       </w:pPr>
     </w:lvl>
   </w:abstractNum>
-  <w:abstractNum w:abstractNumId="82">
+  <w:abstractNum w:abstractNumId="83">
     <w:nsid w:val="6D436CF6"/>
     <w:multiLevelType w:val="hybridMultilevel"/>
     <w:tmpl w:val="DF9CF014"/>
@@ -64755,7 +65046,7 @@
       </w:pPr>
     </w:lvl>
   </w:abstractNum>
-  <w:abstractNum w:abstractNumId="83">
+  <w:abstractNum w:abstractNumId="84">
     <w:nsid w:val="6E270AFC"/>
     <w:multiLevelType w:val="hybridMultilevel"/>
     <w:tmpl w:val="320A1A1A"/>
@@ -64868,7 +65159,7 @@
       </w:rPr>
     </w:lvl>
   </w:abstractNum>
-  <w:abstractNum w:abstractNumId="84">
+  <w:abstractNum w:abstractNumId="85">
     <w:nsid w:val="70F77A31"/>
     <w:multiLevelType w:val="multilevel"/>
     <w:tmpl w:val="F30480AE"/>
@@ -65017,7 +65308,7 @@
       </w:rPr>
     </w:lvl>
   </w:abstractNum>
-  <w:abstractNum w:abstractNumId="85">
+  <w:abstractNum w:abstractNumId="86">
     <w:nsid w:val="72E17E9B"/>
     <w:multiLevelType w:val="multilevel"/>
     <w:tmpl w:val="936C2148"/>
@@ -65166,7 +65457,7 @@
       </w:rPr>
     </w:lvl>
   </w:abstractNum>
-  <w:abstractNum w:abstractNumId="86">
+  <w:abstractNum w:abstractNumId="87">
     <w:nsid w:val="73FC53E5"/>
     <w:multiLevelType w:val="hybridMultilevel"/>
     <w:tmpl w:val="198463E2"/>
@@ -65252,7 +65543,7 @@
       </w:pPr>
     </w:lvl>
   </w:abstractNum>
-  <w:abstractNum w:abstractNumId="87">
+  <w:abstractNum w:abstractNumId="88">
     <w:nsid w:val="74331BC3"/>
     <w:multiLevelType w:val="hybridMultilevel"/>
     <w:tmpl w:val="87A2FC3C"/>
@@ -65365,7 +65656,7 @@
       </w:rPr>
     </w:lvl>
   </w:abstractNum>
-  <w:abstractNum w:abstractNumId="88">
+  <w:abstractNum w:abstractNumId="89">
     <w:nsid w:val="74B939AD"/>
     <w:multiLevelType w:val="hybridMultilevel"/>
     <w:tmpl w:val="3D12673E"/>
@@ -65481,7 +65772,7 @@
       </w:rPr>
     </w:lvl>
   </w:abstractNum>
-  <w:abstractNum w:abstractNumId="89">
+  <w:abstractNum w:abstractNumId="90">
     <w:nsid w:val="776C49C6"/>
     <w:multiLevelType w:val="hybridMultilevel"/>
     <w:tmpl w:val="FD46EFA4"/>
@@ -65594,7 +65885,7 @@
       </w:rPr>
     </w:lvl>
   </w:abstractNum>
-  <w:abstractNum w:abstractNumId="90">
+  <w:abstractNum w:abstractNumId="91">
     <w:nsid w:val="793076EE"/>
     <w:multiLevelType w:val="hybridMultilevel"/>
     <w:tmpl w:val="8DF8C4B8"/>
@@ -65683,7 +65974,7 @@
       </w:pPr>
     </w:lvl>
   </w:abstractNum>
-  <w:abstractNum w:abstractNumId="91">
+  <w:abstractNum w:abstractNumId="92">
     <w:nsid w:val="7B9144F3"/>
     <w:multiLevelType w:val="hybridMultilevel"/>
     <w:tmpl w:val="C64E48D2"/>
@@ -65796,7 +66087,7 @@
       </w:rPr>
     </w:lvl>
   </w:abstractNum>
-  <w:abstractNum w:abstractNumId="92">
+  <w:abstractNum w:abstractNumId="93">
     <w:nsid w:val="7C8415AB"/>
     <w:multiLevelType w:val="multilevel"/>
     <w:tmpl w:val="1A404B2A"/>
@@ -65909,7 +66200,7 @@
       </w:rPr>
     </w:lvl>
   </w:abstractNum>
-  <w:abstractNum w:abstractNumId="93">
+  <w:abstractNum w:abstractNumId="94">
     <w:nsid w:val="7D4D5372"/>
     <w:multiLevelType w:val="multilevel"/>
     <w:tmpl w:val="EEB4120C"/>
@@ -66058,7 +66349,7 @@
       </w:rPr>
     </w:lvl>
   </w:abstractNum>
-  <w:abstractNum w:abstractNumId="94">
+  <w:abstractNum w:abstractNumId="95">
     <w:nsid w:val="7D770598"/>
     <w:multiLevelType w:val="hybridMultilevel"/>
     <w:tmpl w:val="51882036"/>
@@ -66176,22 +66467,22 @@
     <w:abstractNumId w:val="8"/>
   </w:num>
   <w:num w:numId="2">
-    <w:abstractNumId w:val="68"/>
+    <w:abstractNumId w:val="69"/>
   </w:num>
   <w:num w:numId="3">
     <w:abstractNumId w:val="20"/>
   </w:num>
   <w:num w:numId="4">
-    <w:abstractNumId w:val="40"/>
+    <w:abstractNumId w:val="41"/>
   </w:num>
   <w:num w:numId="5">
     <w:abstractNumId w:val="5"/>
   </w:num>
   <w:num w:numId="6">
-    <w:abstractNumId w:val="89"/>
+    <w:abstractNumId w:val="90"/>
   </w:num>
   <w:num w:numId="7">
-    <w:abstractNumId w:val="57"/>
+    <w:abstractNumId w:val="58"/>
   </w:num>
   <w:num w:numId="8">
     <w:abstractNumId w:val="15"/>
@@ -66203,19 +66494,19 @@
     <w:abstractNumId w:val="7"/>
   </w:num>
   <w:num w:numId="11">
-    <w:abstractNumId w:val="60"/>
+    <w:abstractNumId w:val="61"/>
   </w:num>
   <w:num w:numId="12">
-    <w:abstractNumId w:val="92"/>
+    <w:abstractNumId w:val="93"/>
   </w:num>
   <w:num w:numId="13">
-    <w:abstractNumId w:val="85"/>
+    <w:abstractNumId w:val="86"/>
   </w:num>
   <w:num w:numId="14">
-    <w:abstractNumId w:val="71"/>
+    <w:abstractNumId w:val="72"/>
   </w:num>
   <w:num w:numId="15">
-    <w:abstractNumId w:val="31"/>
+    <w:abstractNumId w:val="32"/>
   </w:num>
   <w:num w:numId="16">
     <w:abstractNumId w:val="3"/>
@@ -66224,79 +66515,79 @@
     <w:abstractNumId w:val="12"/>
   </w:num>
   <w:num w:numId="18">
-    <w:abstractNumId w:val="50"/>
+    <w:abstractNumId w:val="51"/>
   </w:num>
   <w:num w:numId="19">
-    <w:abstractNumId w:val="76"/>
+    <w:abstractNumId w:val="77"/>
   </w:num>
   <w:num w:numId="20">
     <w:abstractNumId w:val="10"/>
   </w:num>
   <w:num w:numId="21">
-    <w:abstractNumId w:val="61"/>
+    <w:abstractNumId w:val="62"/>
   </w:num>
   <w:num w:numId="22">
-    <w:abstractNumId w:val="75"/>
+    <w:abstractNumId w:val="76"/>
   </w:num>
   <w:num w:numId="23">
-    <w:abstractNumId w:val="58"/>
+    <w:abstractNumId w:val="59"/>
   </w:num>
   <w:num w:numId="24">
-    <w:abstractNumId w:val="36"/>
+    <w:abstractNumId w:val="37"/>
   </w:num>
   <w:num w:numId="25">
-    <w:abstractNumId w:val="87"/>
+    <w:abstractNumId w:val="88"/>
   </w:num>
   <w:num w:numId="26">
     <w:abstractNumId w:val="2"/>
   </w:num>
   <w:num w:numId="27">
-    <w:abstractNumId w:val="93"/>
+    <w:abstractNumId w:val="94"/>
   </w:num>
   <w:num w:numId="28">
-    <w:abstractNumId w:val="53"/>
+    <w:abstractNumId w:val="54"/>
   </w:num>
   <w:num w:numId="29">
-    <w:abstractNumId w:val="79"/>
+    <w:abstractNumId w:val="80"/>
   </w:num>
   <w:num w:numId="30">
-    <w:abstractNumId w:val="56"/>
+    <w:abstractNumId w:val="57"/>
   </w:num>
   <w:num w:numId="31">
-    <w:abstractNumId w:val="52"/>
+    <w:abstractNumId w:val="53"/>
   </w:num>
   <w:num w:numId="32">
     <w:abstractNumId w:val="14"/>
   </w:num>
   <w:num w:numId="33">
-    <w:abstractNumId w:val="48"/>
+    <w:abstractNumId w:val="49"/>
   </w:num>
   <w:num w:numId="34">
-    <w:abstractNumId w:val="30"/>
+    <w:abstractNumId w:val="31"/>
   </w:num>
   <w:num w:numId="35">
-    <w:abstractNumId w:val="83"/>
+    <w:abstractNumId w:val="84"/>
   </w:num>
   <w:num w:numId="36">
-    <w:abstractNumId w:val="39"/>
+    <w:abstractNumId w:val="40"/>
   </w:num>
   <w:num w:numId="37">
-    <w:abstractNumId w:val="25"/>
+    <w:abstractNumId w:val="26"/>
   </w:num>
   <w:num w:numId="38">
-    <w:abstractNumId w:val="78"/>
+    <w:abstractNumId w:val="79"/>
   </w:num>
   <w:num w:numId="39">
-    <w:abstractNumId w:val="37"/>
+    <w:abstractNumId w:val="38"/>
   </w:num>
   <w:num w:numId="40">
-    <w:abstractNumId w:val="34"/>
+    <w:abstractNumId w:val="35"/>
   </w:num>
   <w:num w:numId="41">
-    <w:abstractNumId w:val="65"/>
+    <w:abstractNumId w:val="66"/>
   </w:num>
   <w:num w:numId="42">
-    <w:abstractNumId w:val="41"/>
+    <w:abstractNumId w:val="42"/>
   </w:num>
   <w:num w:numId="43">
     <w:abstractNumId w:val="23"/>
@@ -66305,10 +66596,10 @@
     <w:abstractNumId w:val="9"/>
   </w:num>
   <w:num w:numId="45">
-    <w:abstractNumId w:val="62"/>
+    <w:abstractNumId w:val="63"/>
   </w:num>
   <w:num w:numId="46">
-    <w:abstractNumId w:val="46"/>
+    <w:abstractNumId w:val="47"/>
   </w:num>
   <w:num w:numId="47">
     <w:abstractNumId w:val="6"/>
@@ -66317,52 +66608,52 @@
     <w:abstractNumId w:val="17"/>
   </w:num>
   <w:num w:numId="49">
-    <w:abstractNumId w:val="64"/>
+    <w:abstractNumId w:val="65"/>
   </w:num>
   <w:num w:numId="50">
     <w:abstractNumId w:val="11"/>
   </w:num>
   <w:num w:numId="51">
-    <w:abstractNumId w:val="28"/>
+    <w:abstractNumId w:val="29"/>
   </w:num>
   <w:num w:numId="52">
-    <w:abstractNumId w:val="59"/>
+    <w:abstractNumId w:val="60"/>
   </w:num>
   <w:num w:numId="53">
-    <w:abstractNumId w:val="72"/>
+    <w:abstractNumId w:val="73"/>
   </w:num>
   <w:num w:numId="54">
-    <w:abstractNumId w:val="86"/>
+    <w:abstractNumId w:val="87"/>
   </w:num>
   <w:num w:numId="55">
-    <w:abstractNumId w:val="70"/>
+    <w:abstractNumId w:val="71"/>
   </w:num>
   <w:num w:numId="56">
-    <w:abstractNumId w:val="38"/>
+    <w:abstractNumId w:val="39"/>
   </w:num>
   <w:num w:numId="57">
     <w:abstractNumId w:val="21"/>
   </w:num>
   <w:num w:numId="58">
-    <w:abstractNumId w:val="94"/>
+    <w:abstractNumId w:val="95"/>
   </w:num>
   <w:num w:numId="59">
-    <w:abstractNumId w:val="35"/>
+    <w:abstractNumId w:val="36"/>
   </w:num>
   <w:num w:numId="60">
     <w:abstractNumId w:val="19"/>
   </w:num>
   <w:num w:numId="61">
-    <w:abstractNumId w:val="81"/>
+    <w:abstractNumId w:val="82"/>
   </w:num>
   <w:num w:numId="62">
-    <w:abstractNumId w:val="49"/>
+    <w:abstractNumId w:val="50"/>
   </w:num>
   <w:num w:numId="63">
-    <w:abstractNumId w:val="44"/>
+    <w:abstractNumId w:val="45"/>
   </w:num>
   <w:num w:numId="64">
-    <w:abstractNumId w:val="90"/>
+    <w:abstractNumId w:val="91"/>
   </w:num>
   <w:num w:numId="65">
     <w:abstractNumId w:val="13"/>
@@ -66377,92 +66668,95 @@
     <w:abstractNumId w:val="22"/>
   </w:num>
   <w:num w:numId="69">
-    <w:abstractNumId w:val="69"/>
+    <w:abstractNumId w:val="70"/>
   </w:num>
   <w:num w:numId="70">
-    <w:abstractNumId w:val="74"/>
+    <w:abstractNumId w:val="75"/>
   </w:num>
   <w:num w:numId="71">
-    <w:abstractNumId w:val="63"/>
+    <w:abstractNumId w:val="64"/>
   </w:num>
   <w:num w:numId="72">
-    <w:abstractNumId w:val="88"/>
+    <w:abstractNumId w:val="89"/>
   </w:num>
   <w:num w:numId="73">
-    <w:abstractNumId w:val="91"/>
+    <w:abstractNumId w:val="92"/>
   </w:num>
   <w:num w:numId="74">
-    <w:abstractNumId w:val="51"/>
+    <w:abstractNumId w:val="52"/>
   </w:num>
   <w:num w:numId="75">
-    <w:abstractNumId w:val="27"/>
+    <w:abstractNumId w:val="28"/>
   </w:num>
   <w:num w:numId="76">
     <w:abstractNumId w:val="18"/>
   </w:num>
   <w:num w:numId="77">
-    <w:abstractNumId w:val="47"/>
+    <w:abstractNumId w:val="48"/>
   </w:num>
   <w:num w:numId="78">
+    <w:abstractNumId w:val="44"/>
+  </w:num>
+  <w:num w:numId="79">
+    <w:abstractNumId w:val="81"/>
+  </w:num>
+  <w:num w:numId="80">
+    <w:abstractNumId w:val="27"/>
+  </w:num>
+  <w:num w:numId="81">
+    <w:abstractNumId w:val="85"/>
+  </w:num>
+  <w:num w:numId="82">
+    <w:abstractNumId w:val="78"/>
+  </w:num>
+  <w:num w:numId="83">
+    <w:abstractNumId w:val="56"/>
+  </w:num>
+  <w:num w:numId="84">
     <w:abstractNumId w:val="43"/>
   </w:num>
-  <w:num w:numId="79">
-    <w:abstractNumId w:val="80"/>
+  <w:num w:numId="85">
+    <w:abstractNumId w:val="46"/>
   </w:num>
-  <w:num w:numId="80">
-    <w:abstractNumId w:val="26"/>
+  <w:num w:numId="86">
+    <w:abstractNumId w:val="34"/>
   </w:num>
-  <w:num w:numId="81">
-    <w:abstractNumId w:val="84"/>
-  </w:num>
-  <w:num w:numId="82">
-    <w:abstractNumId w:val="77"/>
-  </w:num>
-  <w:num w:numId="83">
+  <w:num w:numId="87">
     <w:abstractNumId w:val="55"/>
   </w:num>
-  <w:num w:numId="84">
-    <w:abstractNumId w:val="42"/>
+  <w:num w:numId="88">
+    <w:abstractNumId w:val="83"/>
   </w:num>
-  <w:num w:numId="85">
-    <w:abstractNumId w:val="45"/>
-  </w:num>
-  <w:num w:numId="86">
+  <w:num w:numId="89">
     <w:abstractNumId w:val="33"/>
   </w:num>
-  <w:num w:numId="87">
-    <w:abstractNumId w:val="54"/>
-  </w:num>
-  <w:num w:numId="88">
-    <w:abstractNumId w:val="82"/>
-  </w:num>
-  <w:num w:numId="89">
-    <w:abstractNumId w:val="32"/>
-  </w:num>
   <w:num w:numId="90">
-    <w:abstractNumId w:val="73"/>
+    <w:abstractNumId w:val="74"/>
   </w:num>
   <w:num w:numId="91">
     <w:abstractNumId w:val="16"/>
   </w:num>
   <w:num w:numId="92">
+    <w:abstractNumId w:val="68"/>
+  </w:num>
+  <w:num w:numId="93">
+    <w:abstractNumId w:val="30"/>
+  </w:num>
+  <w:num w:numId="94">
+    <w:abstractNumId w:val="25"/>
+  </w:num>
+  <w:num w:numId="95">
     <w:abstractNumId w:val="67"/>
   </w:num>
-  <w:num w:numId="93">
-    <w:abstractNumId w:val="29"/>
-  </w:num>
-  <w:num w:numId="94">
+  <w:num w:numId="96">
     <w:abstractNumId w:val="24"/>
-  </w:num>
-  <w:num w:numId="95">
-    <w:abstractNumId w:val="66"/>
   </w:num>
   <w:numIdMacAtCleanup w:val="89"/>
 </w:numbering>
 </file>
 
 <file path=word/styles.xml><?xml version="1.0" encoding="utf-8"?>
-<w:styles xmlns:r="http://schemas.openxmlformats.org/officeDocument/2006/relationships" xmlns:w="http://schemas.openxmlformats.org/wordprocessingml/2006/main">
+<w:styles xmlns:mc="http://schemas.openxmlformats.org/markup-compatibility/2006" xmlns:r="http://schemas.openxmlformats.org/officeDocument/2006/relationships" xmlns:w="http://schemas.openxmlformats.org/wordprocessingml/2006/main" xmlns:w14="http://schemas.microsoft.com/office/word/2010/wordml" xmlns:w15="http://schemas.microsoft.com/office/word/2012/wordml" mc:Ignorable="w14 w15">
   <w:docDefaults>
     <w:rPrDefault>
       <w:rPr>
@@ -66472,274 +66766,378 @@
     </w:rPrDefault>
     <w:pPrDefault/>
   </w:docDefaults>
-  <w:latentStyles w:defLockedState="0" w:defUIPriority="99" w:defSemiHidden="1" w:defUnhideWhenUsed="1" w:defQFormat="0" w:count="267">
-    <w:lsdException w:name="Normal" w:semiHidden="0" w:uiPriority="0" w:unhideWhenUsed="0" w:qFormat="1"/>
-    <w:lsdException w:name="heading 1" w:semiHidden="0" w:unhideWhenUsed="0" w:qFormat="1"/>
-    <w:lsdException w:name="heading 2" w:semiHidden="0" w:uiPriority="0" w:unhideWhenUsed="0" w:qFormat="1"/>
-    <w:lsdException w:name="heading 3" w:semiHidden="0" w:uiPriority="0" w:unhideWhenUsed="0" w:qFormat="1"/>
-    <w:lsdException w:name="heading 4" w:semiHidden="0" w:uiPriority="0" w:unhideWhenUsed="0" w:qFormat="1"/>
-    <w:lsdException w:name="heading 5" w:semiHidden="0" w:uiPriority="0" w:unhideWhenUsed="0" w:qFormat="1"/>
-    <w:lsdException w:name="heading 6" w:semiHidden="0" w:uiPriority="0" w:unhideWhenUsed="0" w:qFormat="1"/>
-    <w:lsdException w:name="heading 7" w:uiPriority="0" w:qFormat="1"/>
-    <w:lsdException w:name="heading 8" w:uiPriority="0" w:qFormat="1"/>
-    <w:lsdException w:name="heading 9" w:uiPriority="0" w:qFormat="1"/>
-    <w:lsdException w:name="index 1" w:locked="1"/>
-    <w:lsdException w:name="index 2" w:locked="1"/>
-    <w:lsdException w:name="index 3" w:locked="1"/>
-    <w:lsdException w:name="index 4" w:locked="1"/>
-    <w:lsdException w:name="index 5" w:locked="1"/>
-    <w:lsdException w:name="index 6" w:locked="1"/>
-    <w:lsdException w:name="index 7" w:locked="1"/>
-    <w:lsdException w:name="index 8" w:locked="1"/>
-    <w:lsdException w:name="index 9" w:locked="1"/>
-    <w:lsdException w:name="toc 1" w:semiHidden="0" w:uiPriority="39" w:unhideWhenUsed="0"/>
-    <w:lsdException w:name="toc 2" w:semiHidden="0" w:uiPriority="39" w:unhideWhenUsed="0"/>
-    <w:lsdException w:name="toc 3" w:semiHidden="0" w:uiPriority="39" w:unhideWhenUsed="0"/>
-    <w:lsdException w:name="toc 4" w:semiHidden="0" w:uiPriority="39" w:unhideWhenUsed="0"/>
-    <w:lsdException w:name="toc 5" w:semiHidden="0" w:uiPriority="39" w:unhideWhenUsed="0"/>
-    <w:lsdException w:name="toc 6" w:semiHidden="0" w:uiPriority="39" w:unhideWhenUsed="0"/>
-    <w:lsdException w:name="toc 7" w:semiHidden="0" w:uiPriority="39" w:unhideWhenUsed="0"/>
-    <w:lsdException w:name="toc 8" w:semiHidden="0" w:uiPriority="39" w:unhideWhenUsed="0"/>
-    <w:lsdException w:name="toc 9" w:semiHidden="0" w:uiPriority="39" w:unhideWhenUsed="0"/>
-    <w:lsdException w:name="Normal Indent" w:locked="1"/>
-    <w:lsdException w:name="footnote text" w:locked="1"/>
-    <w:lsdException w:name="annotation text" w:locked="1"/>
-    <w:lsdException w:name="header" w:locked="1"/>
-    <w:lsdException w:name="footer" w:locked="1"/>
-    <w:lsdException w:name="index heading" w:locked="1"/>
-    <w:lsdException w:name="caption" w:semiHidden="0" w:uiPriority="0" w:unhideWhenUsed="0" w:qFormat="1"/>
-    <w:lsdException w:name="table of figures" w:locked="1"/>
-    <w:lsdException w:name="envelope address" w:locked="1"/>
-    <w:lsdException w:name="envelope return" w:locked="1"/>
-    <w:lsdException w:name="footnote reference" w:locked="1"/>
-    <w:lsdException w:name="annotation reference" w:locked="1"/>
-    <w:lsdException w:name="line number" w:locked="1"/>
-    <w:lsdException w:name="page number" w:locked="1"/>
-    <w:lsdException w:name="endnote reference" w:locked="1"/>
-    <w:lsdException w:name="endnote text" w:locked="1"/>
-    <w:lsdException w:name="table of authorities" w:locked="1"/>
-    <w:lsdException w:name="macro" w:locked="1"/>
-    <w:lsdException w:name="toa heading" w:locked="1"/>
-    <w:lsdException w:name="List" w:locked="1"/>
-    <w:lsdException w:name="List Bullet" w:locked="1"/>
-    <w:lsdException w:name="List Number" w:locked="1"/>
-    <w:lsdException w:name="List 2" w:locked="1"/>
-    <w:lsdException w:name="List 3" w:locked="1"/>
-    <w:lsdException w:name="List 4" w:locked="1"/>
-    <w:lsdException w:name="List 5" w:locked="1"/>
-    <w:lsdException w:name="List Bullet 2" w:locked="1"/>
-    <w:lsdException w:name="List Bullet 3" w:locked="1"/>
-    <w:lsdException w:name="List Bullet 4" w:locked="1"/>
-    <w:lsdException w:name="List Bullet 5" w:locked="1"/>
-    <w:lsdException w:name="List Number 2" w:locked="1"/>
-    <w:lsdException w:name="List Number 3" w:locked="1"/>
-    <w:lsdException w:name="List Number 4" w:locked="1"/>
-    <w:lsdException w:name="List Number 5" w:locked="1"/>
-    <w:lsdException w:name="Title" w:semiHidden="0" w:uiPriority="0" w:unhideWhenUsed="0" w:qFormat="1"/>
-    <w:lsdException w:name="Closing" w:locked="1"/>
-    <w:lsdException w:name="Signature" w:locked="1"/>
-    <w:lsdException w:name="Default Paragraph Font" w:semiHidden="0" w:uiPriority="0" w:unhideWhenUsed="0"/>
-    <w:lsdException w:name="Body Text" w:locked="1"/>
-    <w:lsdException w:name="Body Text Indent" w:locked="1"/>
-    <w:lsdException w:name="List Continue" w:locked="1"/>
-    <w:lsdException w:name="List Continue 2" w:locked="1"/>
-    <w:lsdException w:name="List Continue 3" w:locked="1"/>
-    <w:lsdException w:name="List Continue 4" w:locked="1"/>
-    <w:lsdException w:name="List Continue 5" w:locked="1"/>
-    <w:lsdException w:name="Message Header" w:locked="1"/>
-    <w:lsdException w:name="Subtitle" w:semiHidden="0" w:uiPriority="0" w:unhideWhenUsed="0" w:qFormat="1"/>
-    <w:lsdException w:name="Salutation" w:locked="1"/>
-    <w:lsdException w:name="Date" w:locked="1"/>
-    <w:lsdException w:name="Body Text First Indent" w:locked="1"/>
-    <w:lsdException w:name="Body Text First Indent 2" w:locked="1"/>
-    <w:lsdException w:name="Note Heading" w:locked="1"/>
-    <w:lsdException w:name="Body Text 2" w:locked="1"/>
-    <w:lsdException w:name="Body Text 3" w:locked="1"/>
-    <w:lsdException w:name="Body Text Indent 2" w:locked="1"/>
-    <w:lsdException w:name="Body Text Indent 3" w:locked="1"/>
-    <w:lsdException w:name="Block Text" w:locked="1"/>
-    <w:lsdException w:name="Hyperlink" w:locked="1"/>
-    <w:lsdException w:name="FollowedHyperlink" w:locked="1"/>
-    <w:lsdException w:name="Strong" w:semiHidden="0" w:uiPriority="22" w:unhideWhenUsed="0" w:qFormat="1"/>
-    <w:lsdException w:name="Emphasis" w:semiHidden="0" w:uiPriority="20" w:unhideWhenUsed="0" w:qFormat="1"/>
-    <w:lsdException w:name="Document Map" w:locked="1"/>
-    <w:lsdException w:name="Plain Text" w:locked="1"/>
-    <w:lsdException w:name="E-mail Signature" w:locked="1"/>
-    <w:lsdException w:name="HTML Top of Form" w:locked="1"/>
-    <w:lsdException w:name="HTML Bottom of Form" w:locked="1"/>
-    <w:lsdException w:name="Normal (Web)" w:locked="1"/>
-    <w:lsdException w:name="HTML Acronym" w:locked="1"/>
-    <w:lsdException w:name="HTML Address" w:locked="1"/>
-    <w:lsdException w:name="HTML Cite" w:locked="1"/>
-    <w:lsdException w:name="HTML Code" w:locked="1"/>
-    <w:lsdException w:name="HTML Definition" w:locked="1"/>
-    <w:lsdException w:name="HTML Keyboard" w:locked="1"/>
-    <w:lsdException w:name="HTML Preformatted" w:locked="1"/>
-    <w:lsdException w:name="HTML Sample" w:locked="1"/>
-    <w:lsdException w:name="HTML Typewriter" w:locked="1"/>
-    <w:lsdException w:name="HTML Variable" w:locked="1"/>
-    <w:lsdException w:name="Normal Table" w:locked="1"/>
-    <w:lsdException w:name="annotation subject" w:locked="1"/>
-    <w:lsdException w:name="No List" w:locked="1"/>
-    <w:lsdException w:name="Outline List 1" w:locked="1"/>
-    <w:lsdException w:name="Outline List 2" w:locked="1"/>
-    <w:lsdException w:name="Outline List 3" w:locked="1"/>
-    <w:lsdException w:name="Table Simple 1" w:locked="1"/>
-    <w:lsdException w:name="Table Simple 2" w:locked="1"/>
-    <w:lsdException w:name="Table Simple 3" w:locked="1"/>
-    <w:lsdException w:name="Table Classic 1" w:locked="1"/>
-    <w:lsdException w:name="Table Classic 2" w:locked="1"/>
-    <w:lsdException w:name="Table Classic 3" w:locked="1"/>
-    <w:lsdException w:name="Table Classic 4" w:locked="1"/>
-    <w:lsdException w:name="Table Colorful 1" w:locked="1"/>
-    <w:lsdException w:name="Table Colorful 2" w:locked="1"/>
-    <w:lsdException w:name="Table Colorful 3" w:locked="1"/>
-    <w:lsdException w:name="Table Columns 1" w:locked="1"/>
-    <w:lsdException w:name="Table Columns 2" w:locked="1"/>
-    <w:lsdException w:name="Table Columns 3" w:locked="1"/>
-    <w:lsdException w:name="Table Columns 4" w:locked="1"/>
-    <w:lsdException w:name="Table Columns 5" w:locked="1"/>
-    <w:lsdException w:name="Table Grid 1" w:locked="1"/>
-    <w:lsdException w:name="Table Grid 2" w:locked="1"/>
-    <w:lsdException w:name="Table Grid 3" w:locked="1"/>
-    <w:lsdException w:name="Table Grid 4" w:locked="1"/>
-    <w:lsdException w:name="Table Grid 5" w:locked="1"/>
-    <w:lsdException w:name="Table Grid 6" w:locked="1"/>
-    <w:lsdException w:name="Table Grid 7" w:locked="1"/>
-    <w:lsdException w:name="Table Grid 8" w:locked="1"/>
-    <w:lsdException w:name="Table List 1" w:locked="1"/>
-    <w:lsdException w:name="Table List 2" w:locked="1"/>
-    <w:lsdException w:name="Table List 3" w:locked="1"/>
-    <w:lsdException w:name="Table List 4" w:locked="1"/>
-    <w:lsdException w:name="Table List 5" w:locked="1"/>
-    <w:lsdException w:name="Table List 6" w:locked="1"/>
-    <w:lsdException w:name="Table List 7" w:locked="1"/>
-    <w:lsdException w:name="Table List 8" w:locked="1"/>
-    <w:lsdException w:name="Table 3D effects 1" w:locked="1"/>
-    <w:lsdException w:name="Table 3D effects 2" w:locked="1"/>
-    <w:lsdException w:name="Table 3D effects 3" w:locked="1"/>
-    <w:lsdException w:name="Table Contemporary" w:locked="1"/>
-    <w:lsdException w:name="Table Elegant" w:locked="1"/>
-    <w:lsdException w:name="Table Professional" w:locked="1"/>
-    <w:lsdException w:name="Table Subtle 1" w:locked="1"/>
-    <w:lsdException w:name="Table Subtle 2" w:locked="1"/>
-    <w:lsdException w:name="Table Web 1" w:locked="1"/>
-    <w:lsdException w:name="Table Web 2" w:locked="1"/>
-    <w:lsdException w:name="Table Web 3" w:locked="1"/>
-    <w:lsdException w:name="Balloon Text" w:locked="1"/>
-    <w:lsdException w:name="Table Grid" w:semiHidden="0" w:uiPriority="0" w:unhideWhenUsed="0"/>
-    <w:lsdException w:name="Table Theme" w:locked="1"/>
-    <w:lsdException w:name="Placeholder Text" w:unhideWhenUsed="0"/>
-    <w:lsdException w:name="No Spacing" w:semiHidden="0" w:uiPriority="1" w:unhideWhenUsed="0" w:qFormat="1"/>
-    <w:lsdException w:name="Light Shading" w:semiHidden="0" w:uiPriority="60" w:unhideWhenUsed="0"/>
-    <w:lsdException w:name="Light List" w:semiHidden="0" w:uiPriority="61" w:unhideWhenUsed="0"/>
-    <w:lsdException w:name="Light Grid" w:semiHidden="0" w:uiPriority="62" w:unhideWhenUsed="0"/>
-    <w:lsdException w:name="Medium Shading 1" w:semiHidden="0" w:uiPriority="63" w:unhideWhenUsed="0"/>
-    <w:lsdException w:name="Medium Shading 2" w:semiHidden="0" w:uiPriority="64" w:unhideWhenUsed="0"/>
-    <w:lsdException w:name="Medium List 1" w:semiHidden="0" w:uiPriority="65" w:unhideWhenUsed="0"/>
-    <w:lsdException w:name="Medium List 2" w:semiHidden="0" w:uiPriority="66" w:unhideWhenUsed="0"/>
-    <w:lsdException w:name="Medium Grid 1" w:semiHidden="0" w:uiPriority="67" w:unhideWhenUsed="0"/>
-    <w:lsdException w:name="Medium Grid 2" w:semiHidden="0" w:uiPriority="68" w:unhideWhenUsed="0"/>
-    <w:lsdException w:name="Medium Grid 3" w:semiHidden="0" w:uiPriority="69" w:unhideWhenUsed="0"/>
-    <w:lsdException w:name="Dark List" w:semiHidden="0" w:uiPriority="70" w:unhideWhenUsed="0"/>
-    <w:lsdException w:name="Colorful Shading" w:semiHidden="0" w:uiPriority="71" w:unhideWhenUsed="0"/>
-    <w:lsdException w:name="Colorful List" w:semiHidden="0" w:uiPriority="72" w:unhideWhenUsed="0"/>
-    <w:lsdException w:name="Colorful Grid" w:semiHidden="0" w:uiPriority="73" w:unhideWhenUsed="0"/>
-    <w:lsdException w:name="Light Shading Accent 1" w:semiHidden="0" w:uiPriority="60" w:unhideWhenUsed="0"/>
-    <w:lsdException w:name="Light List Accent 1" w:semiHidden="0" w:uiPriority="61" w:unhideWhenUsed="0"/>
-    <w:lsdException w:name="Light Grid Accent 1" w:semiHidden="0" w:uiPriority="62" w:unhideWhenUsed="0"/>
-    <w:lsdException w:name="Medium Shading 1 Accent 1" w:semiHidden="0" w:uiPriority="63" w:unhideWhenUsed="0"/>
-    <w:lsdException w:name="Medium Shading 2 Accent 1" w:semiHidden="0" w:uiPriority="64" w:unhideWhenUsed="0"/>
-    <w:lsdException w:name="Medium List 1 Accent 1" w:semiHidden="0" w:uiPriority="65" w:unhideWhenUsed="0"/>
-    <w:lsdException w:name="Revision" w:unhideWhenUsed="0"/>
-    <w:lsdException w:name="List Paragraph" w:semiHidden="0" w:uiPriority="34" w:unhideWhenUsed="0" w:qFormat="1"/>
-    <w:lsdException w:name="Quote" w:semiHidden="0" w:uiPriority="29" w:unhideWhenUsed="0" w:qFormat="1"/>
-    <w:lsdException w:name="Intense Quote" w:semiHidden="0" w:uiPriority="30" w:unhideWhenUsed="0" w:qFormat="1"/>
-    <w:lsdException w:name="Medium List 2 Accent 1" w:semiHidden="0" w:uiPriority="66" w:unhideWhenUsed="0"/>
-    <w:lsdException w:name="Medium Grid 1 Accent 1" w:semiHidden="0" w:uiPriority="67" w:unhideWhenUsed="0"/>
-    <w:lsdException w:name="Medium Grid 2 Accent 1" w:semiHidden="0" w:uiPriority="68" w:unhideWhenUsed="0"/>
-    <w:lsdException w:name="Medium Grid 3 Accent 1" w:semiHidden="0" w:uiPriority="69" w:unhideWhenUsed="0"/>
-    <w:lsdException w:name="Dark List Accent 1" w:semiHidden="0" w:uiPriority="70" w:unhideWhenUsed="0"/>
-    <w:lsdException w:name="Colorful Shading Accent 1" w:semiHidden="0" w:uiPriority="71" w:unhideWhenUsed="0"/>
-    <w:lsdException w:name="Colorful List Accent 1" w:semiHidden="0" w:uiPriority="72" w:unhideWhenUsed="0"/>
-    <w:lsdException w:name="Colorful Grid Accent 1" w:semiHidden="0" w:uiPriority="73" w:unhideWhenUsed="0"/>
-    <w:lsdException w:name="Light Shading Accent 2" w:semiHidden="0" w:uiPriority="60" w:unhideWhenUsed="0"/>
-    <w:lsdException w:name="Light List Accent 2" w:semiHidden="0" w:uiPriority="61" w:unhideWhenUsed="0"/>
-    <w:lsdException w:name="Light Grid Accent 2" w:semiHidden="0" w:uiPriority="62" w:unhideWhenUsed="0"/>
-    <w:lsdException w:name="Medium Shading 1 Accent 2" w:semiHidden="0" w:uiPriority="63" w:unhideWhenUsed="0"/>
-    <w:lsdException w:name="Medium Shading 2 Accent 2" w:semiHidden="0" w:uiPriority="64" w:unhideWhenUsed="0"/>
-    <w:lsdException w:name="Medium List 1 Accent 2" w:semiHidden="0" w:uiPriority="65" w:unhideWhenUsed="0"/>
-    <w:lsdException w:name="Medium List 2 Accent 2" w:semiHidden="0" w:uiPriority="66" w:unhideWhenUsed="0"/>
-    <w:lsdException w:name="Medium Grid 1 Accent 2" w:semiHidden="0" w:uiPriority="67" w:unhideWhenUsed="0"/>
-    <w:lsdException w:name="Medium Grid 2 Accent 2" w:semiHidden="0" w:uiPriority="68" w:unhideWhenUsed="0"/>
-    <w:lsdException w:name="Medium Grid 3 Accent 2" w:semiHidden="0" w:uiPriority="69" w:unhideWhenUsed="0"/>
-    <w:lsdException w:name="Dark List Accent 2" w:semiHidden="0" w:uiPriority="70" w:unhideWhenUsed="0"/>
-    <w:lsdException w:name="Colorful Shading Accent 2" w:semiHidden="0" w:uiPriority="71" w:unhideWhenUsed="0"/>
-    <w:lsdException w:name="Colorful List Accent 2" w:semiHidden="0" w:uiPriority="72" w:unhideWhenUsed="0"/>
-    <w:lsdException w:name="Colorful Grid Accent 2" w:semiHidden="0" w:uiPriority="73" w:unhideWhenUsed="0"/>
-    <w:lsdException w:name="Light Shading Accent 3" w:semiHidden="0" w:uiPriority="60" w:unhideWhenUsed="0"/>
-    <w:lsdException w:name="Light List Accent 3" w:semiHidden="0" w:uiPriority="61" w:unhideWhenUsed="0"/>
-    <w:lsdException w:name="Light Grid Accent 3" w:semiHidden="0" w:uiPriority="62" w:unhideWhenUsed="0"/>
-    <w:lsdException w:name="Medium Shading 1 Accent 3" w:semiHidden="0" w:uiPriority="63" w:unhideWhenUsed="0"/>
-    <w:lsdException w:name="Medium Shading 2 Accent 3" w:semiHidden="0" w:uiPriority="64" w:unhideWhenUsed="0"/>
-    <w:lsdException w:name="Medium List 1 Accent 3" w:semiHidden="0" w:uiPriority="65" w:unhideWhenUsed="0"/>
-    <w:lsdException w:name="Medium List 2 Accent 3" w:semiHidden="0" w:uiPriority="66" w:unhideWhenUsed="0"/>
-    <w:lsdException w:name="Medium Grid 1 Accent 3" w:semiHidden="0" w:uiPriority="67" w:unhideWhenUsed="0"/>
-    <w:lsdException w:name="Medium Grid 2 Accent 3" w:semiHidden="0" w:uiPriority="68" w:unhideWhenUsed="0"/>
-    <w:lsdException w:name="Medium Grid 3 Accent 3" w:semiHidden="0" w:uiPriority="69" w:unhideWhenUsed="0"/>
-    <w:lsdException w:name="Dark List Accent 3" w:semiHidden="0" w:uiPriority="70" w:unhideWhenUsed="0"/>
-    <w:lsdException w:name="Colorful Shading Accent 3" w:semiHidden="0" w:uiPriority="71" w:unhideWhenUsed="0"/>
-    <w:lsdException w:name="Colorful List Accent 3" w:semiHidden="0" w:uiPriority="72" w:unhideWhenUsed="0"/>
-    <w:lsdException w:name="Colorful Grid Accent 3" w:semiHidden="0" w:uiPriority="73" w:unhideWhenUsed="0"/>
-    <w:lsdException w:name="Light Shading Accent 4" w:semiHidden="0" w:uiPriority="60" w:unhideWhenUsed="0"/>
-    <w:lsdException w:name="Light List Accent 4" w:semiHidden="0" w:uiPriority="61" w:unhideWhenUsed="0"/>
-    <w:lsdException w:name="Light Grid Accent 4" w:semiHidden="0" w:uiPriority="62" w:unhideWhenUsed="0"/>
-    <w:lsdException w:name="Medium Shading 1 Accent 4" w:semiHidden="0" w:uiPriority="63" w:unhideWhenUsed="0"/>
-    <w:lsdException w:name="Medium Shading 2 Accent 4" w:semiHidden="0" w:uiPriority="64" w:unhideWhenUsed="0"/>
-    <w:lsdException w:name="Medium List 1 Accent 4" w:semiHidden="0" w:uiPriority="65" w:unhideWhenUsed="0"/>
-    <w:lsdException w:name="Medium List 2 Accent 4" w:semiHidden="0" w:uiPriority="66" w:unhideWhenUsed="0"/>
-    <w:lsdException w:name="Medium Grid 1 Accent 4" w:semiHidden="0" w:uiPriority="67" w:unhideWhenUsed="0"/>
-    <w:lsdException w:name="Medium Grid 2 Accent 4" w:semiHidden="0" w:uiPriority="68" w:unhideWhenUsed="0"/>
-    <w:lsdException w:name="Medium Grid 3 Accent 4" w:semiHidden="0" w:uiPriority="69" w:unhideWhenUsed="0"/>
-    <w:lsdException w:name="Dark List Accent 4" w:semiHidden="0" w:uiPriority="70" w:unhideWhenUsed="0"/>
-    <w:lsdException w:name="Colorful Shading Accent 4" w:semiHidden="0" w:uiPriority="71" w:unhideWhenUsed="0"/>
-    <w:lsdException w:name="Colorful List Accent 4" w:semiHidden="0" w:uiPriority="72" w:unhideWhenUsed="0"/>
-    <w:lsdException w:name="Colorful Grid Accent 4" w:semiHidden="0" w:uiPriority="73" w:unhideWhenUsed="0"/>
-    <w:lsdException w:name="Light Shading Accent 5" w:semiHidden="0" w:uiPriority="60" w:unhideWhenUsed="0"/>
-    <w:lsdException w:name="Light List Accent 5" w:semiHidden="0" w:uiPriority="61" w:unhideWhenUsed="0"/>
-    <w:lsdException w:name="Light Grid Accent 5" w:semiHidden="0" w:uiPriority="62" w:unhideWhenUsed="0"/>
-    <w:lsdException w:name="Medium Shading 1 Accent 5" w:semiHidden="0" w:uiPriority="63" w:unhideWhenUsed="0"/>
-    <w:lsdException w:name="Medium Shading 2 Accent 5" w:semiHidden="0" w:uiPriority="64" w:unhideWhenUsed="0"/>
-    <w:lsdException w:name="Medium List 1 Accent 5" w:semiHidden="0" w:uiPriority="65" w:unhideWhenUsed="0"/>
-    <w:lsdException w:name="Medium List 2 Accent 5" w:semiHidden="0" w:uiPriority="66" w:unhideWhenUsed="0"/>
-    <w:lsdException w:name="Medium Grid 1 Accent 5" w:semiHidden="0" w:uiPriority="67" w:unhideWhenUsed="0"/>
-    <w:lsdException w:name="Medium Grid 2 Accent 5" w:semiHidden="0" w:uiPriority="68" w:unhideWhenUsed="0"/>
-    <w:lsdException w:name="Medium Grid 3 Accent 5" w:semiHidden="0" w:uiPriority="69" w:unhideWhenUsed="0"/>
-    <w:lsdException w:name="Dark List Accent 5" w:semiHidden="0" w:uiPriority="70" w:unhideWhenUsed="0"/>
-    <w:lsdException w:name="Colorful Shading Accent 5" w:semiHidden="0" w:uiPriority="71" w:unhideWhenUsed="0"/>
-    <w:lsdException w:name="Colorful List Accent 5" w:semiHidden="0" w:uiPriority="72" w:unhideWhenUsed="0"/>
-    <w:lsdException w:name="Colorful Grid Accent 5" w:semiHidden="0" w:uiPriority="73" w:unhideWhenUsed="0"/>
-    <w:lsdException w:name="Light Shading Accent 6" w:semiHidden="0" w:uiPriority="60" w:unhideWhenUsed="0"/>
-    <w:lsdException w:name="Light List Accent 6" w:semiHidden="0" w:uiPriority="61" w:unhideWhenUsed="0"/>
-    <w:lsdException w:name="Light Grid Accent 6" w:semiHidden="0" w:uiPriority="62" w:unhideWhenUsed="0"/>
-    <w:lsdException w:name="Medium Shading 1 Accent 6" w:semiHidden="0" w:uiPriority="63" w:unhideWhenUsed="0"/>
-    <w:lsdException w:name="Medium Shading 2 Accent 6" w:semiHidden="0" w:uiPriority="64" w:unhideWhenUsed="0"/>
-    <w:lsdException w:name="Medium List 1 Accent 6" w:semiHidden="0" w:uiPriority="65" w:unhideWhenUsed="0"/>
-    <w:lsdException w:name="Medium List 2 Accent 6" w:semiHidden="0" w:uiPriority="66" w:unhideWhenUsed="0"/>
-    <w:lsdException w:name="Medium Grid 1 Accent 6" w:semiHidden="0" w:uiPriority="67" w:unhideWhenUsed="0"/>
-    <w:lsdException w:name="Medium Grid 2 Accent 6" w:semiHidden="0" w:uiPriority="68" w:unhideWhenUsed="0"/>
-    <w:lsdException w:name="Medium Grid 3 Accent 6" w:semiHidden="0" w:uiPriority="69" w:unhideWhenUsed="0"/>
-    <w:lsdException w:name="Dark List Accent 6" w:semiHidden="0" w:uiPriority="70" w:unhideWhenUsed="0"/>
-    <w:lsdException w:name="Colorful Shading Accent 6" w:semiHidden="0" w:uiPriority="71" w:unhideWhenUsed="0"/>
-    <w:lsdException w:name="Colorful List Accent 6" w:semiHidden="0" w:uiPriority="72" w:unhideWhenUsed="0"/>
-    <w:lsdException w:name="Colorful Grid Accent 6" w:semiHidden="0" w:uiPriority="73" w:unhideWhenUsed="0"/>
-    <w:lsdException w:name="Subtle Emphasis" w:semiHidden="0" w:uiPriority="19" w:unhideWhenUsed="0" w:qFormat="1"/>
-    <w:lsdException w:name="Intense Emphasis" w:semiHidden="0" w:uiPriority="21" w:unhideWhenUsed="0" w:qFormat="1"/>
-    <w:lsdException w:name="Subtle Reference" w:semiHidden="0" w:uiPriority="31" w:unhideWhenUsed="0" w:qFormat="1"/>
-    <w:lsdException w:name="Intense Reference" w:semiHidden="0" w:uiPriority="32" w:unhideWhenUsed="0" w:qFormat="1"/>
-    <w:lsdException w:name="Book Title" w:semiHidden="0" w:uiPriority="33" w:unhideWhenUsed="0" w:qFormat="1"/>
-    <w:lsdException w:name="Bibliography" w:uiPriority="37"/>
-    <w:lsdException w:name="TOC Heading" w:semiHidden="0" w:uiPriority="39" w:unhideWhenUsed="0" w:qFormat="1"/>
+  <w:latentStyles w:defLockedState="0" w:defUIPriority="99" w:defSemiHidden="0" w:defUnhideWhenUsed="0" w:defQFormat="0" w:count="371">
+    <w:lsdException w:name="Normal" w:uiPriority="0" w:qFormat="1"/>
+    <w:lsdException w:name="heading 1" w:qFormat="1"/>
+    <w:lsdException w:name="heading 2" w:uiPriority="0" w:qFormat="1"/>
+    <w:lsdException w:name="heading 3" w:uiPriority="0" w:qFormat="1"/>
+    <w:lsdException w:name="heading 4" w:uiPriority="0" w:qFormat="1"/>
+    <w:lsdException w:name="heading 5" w:uiPriority="0" w:qFormat="1"/>
+    <w:lsdException w:name="heading 6" w:uiPriority="0" w:qFormat="1"/>
+    <w:lsdException w:name="heading 7" w:semiHidden="1" w:uiPriority="0" w:unhideWhenUsed="1" w:qFormat="1"/>
+    <w:lsdException w:name="heading 8" w:semiHidden="1" w:uiPriority="0" w:unhideWhenUsed="1" w:qFormat="1"/>
+    <w:lsdException w:name="heading 9" w:semiHidden="1" w:uiPriority="0" w:unhideWhenUsed="1" w:qFormat="1"/>
+    <w:lsdException w:name="index 1" w:locked="1" w:semiHidden="1" w:unhideWhenUsed="1"/>
+    <w:lsdException w:name="index 2" w:locked="1" w:semiHidden="1" w:unhideWhenUsed="1"/>
+    <w:lsdException w:name="index 3" w:locked="1" w:semiHidden="1" w:unhideWhenUsed="1"/>
+    <w:lsdException w:name="index 4" w:locked="1" w:semiHidden="1" w:unhideWhenUsed="1"/>
+    <w:lsdException w:name="index 5" w:locked="1" w:semiHidden="1" w:unhideWhenUsed="1"/>
+    <w:lsdException w:name="index 6" w:locked="1" w:semiHidden="1" w:unhideWhenUsed="1"/>
+    <w:lsdException w:name="index 7" w:locked="1" w:semiHidden="1" w:unhideWhenUsed="1"/>
+    <w:lsdException w:name="index 8" w:locked="1" w:semiHidden="1" w:unhideWhenUsed="1"/>
+    <w:lsdException w:name="index 9" w:locked="1" w:semiHidden="1" w:unhideWhenUsed="1"/>
+    <w:lsdException w:name="toc 1" w:uiPriority="39"/>
+    <w:lsdException w:name="toc 2" w:uiPriority="39"/>
+    <w:lsdException w:name="toc 3" w:uiPriority="39"/>
+    <w:lsdException w:name="toc 4" w:uiPriority="39"/>
+    <w:lsdException w:name="toc 5" w:uiPriority="39"/>
+    <w:lsdException w:name="toc 6" w:uiPriority="39"/>
+    <w:lsdException w:name="toc 7" w:uiPriority="39"/>
+    <w:lsdException w:name="toc 8" w:uiPriority="39"/>
+    <w:lsdException w:name="toc 9" w:uiPriority="39"/>
+    <w:lsdException w:name="Normal Indent" w:locked="1" w:semiHidden="1" w:unhideWhenUsed="1"/>
+    <w:lsdException w:name="footnote text" w:locked="1" w:semiHidden="1" w:unhideWhenUsed="1"/>
+    <w:lsdException w:name="annotation text" w:locked="1" w:semiHidden="1" w:unhideWhenUsed="1"/>
+    <w:lsdException w:name="header" w:locked="1" w:semiHidden="1" w:unhideWhenUsed="1"/>
+    <w:lsdException w:name="footer" w:locked="1" w:semiHidden="1" w:unhideWhenUsed="1"/>
+    <w:lsdException w:name="index heading" w:locked="1" w:semiHidden="1" w:unhideWhenUsed="1"/>
+    <w:lsdException w:name="caption" w:uiPriority="0" w:qFormat="1"/>
+    <w:lsdException w:name="table of figures" w:locked="1" w:semiHidden="1" w:unhideWhenUsed="1"/>
+    <w:lsdException w:name="envelope address" w:locked="1" w:semiHidden="1" w:unhideWhenUsed="1"/>
+    <w:lsdException w:name="envelope return" w:locked="1" w:semiHidden="1" w:unhideWhenUsed="1"/>
+    <w:lsdException w:name="footnote reference" w:locked="1" w:semiHidden="1" w:unhideWhenUsed="1"/>
+    <w:lsdException w:name="annotation reference" w:locked="1" w:semiHidden="1" w:unhideWhenUsed="1"/>
+    <w:lsdException w:name="line number" w:locked="1" w:semiHidden="1" w:unhideWhenUsed="1"/>
+    <w:lsdException w:name="page number" w:locked="1" w:semiHidden="1" w:unhideWhenUsed="1"/>
+    <w:lsdException w:name="endnote reference" w:locked="1" w:semiHidden="1" w:unhideWhenUsed="1"/>
+    <w:lsdException w:name="endnote text" w:locked="1" w:semiHidden="1" w:unhideWhenUsed="1"/>
+    <w:lsdException w:name="table of authorities" w:locked="1" w:semiHidden="1" w:unhideWhenUsed="1"/>
+    <w:lsdException w:name="macro" w:locked="1" w:semiHidden="1" w:unhideWhenUsed="1"/>
+    <w:lsdException w:name="toa heading" w:locked="1" w:semiHidden="1" w:unhideWhenUsed="1"/>
+    <w:lsdException w:name="List" w:locked="1" w:semiHidden="1" w:unhideWhenUsed="1"/>
+    <w:lsdException w:name="List Bullet" w:locked="1" w:semiHidden="1" w:unhideWhenUsed="1"/>
+    <w:lsdException w:name="List Number" w:locked="1" w:semiHidden="1" w:unhideWhenUsed="1"/>
+    <w:lsdException w:name="List 2" w:locked="1" w:semiHidden="1" w:unhideWhenUsed="1"/>
+    <w:lsdException w:name="List 3" w:locked="1" w:semiHidden="1" w:unhideWhenUsed="1"/>
+    <w:lsdException w:name="List 4" w:locked="1" w:semiHidden="1" w:unhideWhenUsed="1"/>
+    <w:lsdException w:name="List 5" w:locked="1" w:semiHidden="1" w:unhideWhenUsed="1"/>
+    <w:lsdException w:name="List Bullet 2" w:locked="1" w:semiHidden="1" w:unhideWhenUsed="1"/>
+    <w:lsdException w:name="List Bullet 3" w:locked="1" w:semiHidden="1" w:unhideWhenUsed="1"/>
+    <w:lsdException w:name="List Bullet 4" w:locked="1" w:semiHidden="1" w:unhideWhenUsed="1"/>
+    <w:lsdException w:name="List Bullet 5" w:locked="1" w:semiHidden="1" w:unhideWhenUsed="1"/>
+    <w:lsdException w:name="List Number 2" w:locked="1" w:semiHidden="1" w:unhideWhenUsed="1"/>
+    <w:lsdException w:name="List Number 3" w:locked="1" w:semiHidden="1" w:unhideWhenUsed="1"/>
+    <w:lsdException w:name="List Number 4" w:locked="1" w:semiHidden="1" w:unhideWhenUsed="1"/>
+    <w:lsdException w:name="List Number 5" w:locked="1" w:semiHidden="1" w:unhideWhenUsed="1"/>
+    <w:lsdException w:name="Title" w:uiPriority="0" w:qFormat="1"/>
+    <w:lsdException w:name="Closing" w:locked="1" w:semiHidden="1" w:unhideWhenUsed="1"/>
+    <w:lsdException w:name="Signature" w:locked="1" w:semiHidden="1" w:unhideWhenUsed="1"/>
+    <w:lsdException w:name="Default Paragraph Font" w:uiPriority="0"/>
+    <w:lsdException w:name="Body Text" w:locked="1" w:semiHidden="1" w:unhideWhenUsed="1"/>
+    <w:lsdException w:name="Body Text Indent" w:locked="1" w:semiHidden="1" w:unhideWhenUsed="1"/>
+    <w:lsdException w:name="List Continue" w:locked="1" w:semiHidden="1" w:unhideWhenUsed="1"/>
+    <w:lsdException w:name="List Continue 2" w:locked="1" w:semiHidden="1" w:unhideWhenUsed="1"/>
+    <w:lsdException w:name="List Continue 3" w:locked="1" w:semiHidden="1" w:unhideWhenUsed="1"/>
+    <w:lsdException w:name="List Continue 4" w:locked="1" w:semiHidden="1" w:unhideWhenUsed="1"/>
+    <w:lsdException w:name="List Continue 5" w:locked="1" w:semiHidden="1" w:unhideWhenUsed="1"/>
+    <w:lsdException w:name="Message Header" w:locked="1" w:semiHidden="1" w:unhideWhenUsed="1"/>
+    <w:lsdException w:name="Subtitle" w:uiPriority="0" w:qFormat="1"/>
+    <w:lsdException w:name="Salutation" w:locked="1" w:semiHidden="1" w:unhideWhenUsed="1"/>
+    <w:lsdException w:name="Date" w:locked="1" w:semiHidden="1" w:unhideWhenUsed="1"/>
+    <w:lsdException w:name="Body Text First Indent" w:locked="1" w:semiHidden="1" w:unhideWhenUsed="1"/>
+    <w:lsdException w:name="Body Text First Indent 2" w:locked="1" w:semiHidden="1" w:unhideWhenUsed="1"/>
+    <w:lsdException w:name="Note Heading" w:locked="1" w:semiHidden="1" w:unhideWhenUsed="1"/>
+    <w:lsdException w:name="Body Text 2" w:locked="1" w:semiHidden="1" w:unhideWhenUsed="1"/>
+    <w:lsdException w:name="Body Text 3" w:locked="1" w:semiHidden="1" w:unhideWhenUsed="1"/>
+    <w:lsdException w:name="Body Text Indent 2" w:locked="1" w:semiHidden="1" w:unhideWhenUsed="1"/>
+    <w:lsdException w:name="Body Text Indent 3" w:locked="1" w:semiHidden="1" w:unhideWhenUsed="1"/>
+    <w:lsdException w:name="Block Text" w:locked="1" w:semiHidden="1" w:unhideWhenUsed="1"/>
+    <w:lsdException w:name="Hyperlink" w:locked="1" w:semiHidden="1" w:unhideWhenUsed="1"/>
+    <w:lsdException w:name="FollowedHyperlink" w:locked="1" w:semiHidden="1" w:unhideWhenUsed="1"/>
+    <w:lsdException w:name="Strong" w:uiPriority="22" w:qFormat="1"/>
+    <w:lsdException w:name="Emphasis" w:uiPriority="20" w:qFormat="1"/>
+    <w:lsdException w:name="Document Map" w:locked="1" w:semiHidden="1" w:unhideWhenUsed="1"/>
+    <w:lsdException w:name="Plain Text" w:locked="1" w:semiHidden="1" w:unhideWhenUsed="1"/>
+    <w:lsdException w:name="E-mail Signature" w:locked="1" w:semiHidden="1" w:unhideWhenUsed="1"/>
+    <w:lsdException w:name="HTML Top of Form" w:locked="1" w:semiHidden="1" w:unhideWhenUsed="1"/>
+    <w:lsdException w:name="HTML Bottom of Form" w:locked="1" w:semiHidden="1" w:unhideWhenUsed="1"/>
+    <w:lsdException w:name="Normal (Web)" w:locked="1" w:semiHidden="1" w:unhideWhenUsed="1"/>
+    <w:lsdException w:name="HTML Acronym" w:locked="1" w:semiHidden="1" w:unhideWhenUsed="1"/>
+    <w:lsdException w:name="HTML Address" w:locked="1" w:semiHidden="1" w:unhideWhenUsed="1"/>
+    <w:lsdException w:name="HTML Cite" w:locked="1" w:semiHidden="1" w:unhideWhenUsed="1"/>
+    <w:lsdException w:name="HTML Code" w:locked="1" w:semiHidden="1" w:unhideWhenUsed="1"/>
+    <w:lsdException w:name="HTML Definition" w:locked="1" w:semiHidden="1" w:unhideWhenUsed="1"/>
+    <w:lsdException w:name="HTML Keyboard" w:locked="1" w:semiHidden="1" w:unhideWhenUsed="1"/>
+    <w:lsdException w:name="HTML Preformatted" w:locked="1" w:semiHidden="1" w:unhideWhenUsed="1"/>
+    <w:lsdException w:name="HTML Sample" w:locked="1" w:semiHidden="1" w:unhideWhenUsed="1"/>
+    <w:lsdException w:name="HTML Typewriter" w:locked="1" w:semiHidden="1" w:unhideWhenUsed="1"/>
+    <w:lsdException w:name="HTML Variable" w:locked="1" w:semiHidden="1" w:unhideWhenUsed="1"/>
+    <w:lsdException w:name="Normal Table" w:locked="1" w:semiHidden="1" w:unhideWhenUsed="1"/>
+    <w:lsdException w:name="annotation subject" w:locked="1" w:semiHidden="1" w:unhideWhenUsed="1"/>
+    <w:lsdException w:name="No List" w:locked="1" w:semiHidden="1" w:unhideWhenUsed="1"/>
+    <w:lsdException w:name="Outline List 1" w:locked="1" w:semiHidden="1" w:unhideWhenUsed="1"/>
+    <w:lsdException w:name="Outline List 2" w:locked="1" w:semiHidden="1" w:unhideWhenUsed="1"/>
+    <w:lsdException w:name="Outline List 3" w:locked="1" w:semiHidden="1" w:unhideWhenUsed="1"/>
+    <w:lsdException w:name="Table Simple 1" w:locked="1" w:semiHidden="1" w:unhideWhenUsed="1"/>
+    <w:lsdException w:name="Table Simple 2" w:locked="1" w:semiHidden="1" w:unhideWhenUsed="1"/>
+    <w:lsdException w:name="Table Simple 3" w:locked="1" w:semiHidden="1" w:unhideWhenUsed="1"/>
+    <w:lsdException w:name="Table Classic 1" w:locked="1" w:semiHidden="1" w:unhideWhenUsed="1"/>
+    <w:lsdException w:name="Table Classic 2" w:locked="1" w:semiHidden="1" w:unhideWhenUsed="1"/>
+    <w:lsdException w:name="Table Classic 3" w:locked="1" w:semiHidden="1" w:unhideWhenUsed="1"/>
+    <w:lsdException w:name="Table Classic 4" w:locked="1" w:semiHidden="1" w:unhideWhenUsed="1"/>
+    <w:lsdException w:name="Table Colorful 1" w:locked="1" w:semiHidden="1" w:unhideWhenUsed="1"/>
+    <w:lsdException w:name="Table Colorful 2" w:locked="1" w:semiHidden="1" w:unhideWhenUsed="1"/>
+    <w:lsdException w:name="Table Colorful 3" w:locked="1" w:semiHidden="1" w:unhideWhenUsed="1"/>
+    <w:lsdException w:name="Table Columns 1" w:locked="1" w:semiHidden="1" w:unhideWhenUsed="1"/>
+    <w:lsdException w:name="Table Columns 2" w:locked="1" w:semiHidden="1" w:unhideWhenUsed="1"/>
+    <w:lsdException w:name="Table Columns 3" w:locked="1" w:semiHidden="1" w:unhideWhenUsed="1"/>
+    <w:lsdException w:name="Table Columns 4" w:locked="1" w:semiHidden="1" w:unhideWhenUsed="1"/>
+    <w:lsdException w:name="Table Columns 5" w:locked="1" w:semiHidden="1" w:unhideWhenUsed="1"/>
+    <w:lsdException w:name="Table Grid 1" w:locked="1" w:semiHidden="1" w:unhideWhenUsed="1"/>
+    <w:lsdException w:name="Table Grid 2" w:locked="1" w:semiHidden="1" w:unhideWhenUsed="1"/>
+    <w:lsdException w:name="Table Grid 3" w:locked="1" w:semiHidden="1" w:unhideWhenUsed="1"/>
+    <w:lsdException w:name="Table Grid 4" w:locked="1" w:semiHidden="1" w:unhideWhenUsed="1"/>
+    <w:lsdException w:name="Table Grid 5" w:locked="1" w:semiHidden="1" w:unhideWhenUsed="1"/>
+    <w:lsdException w:name="Table Grid 6" w:locked="1" w:semiHidden="1" w:unhideWhenUsed="1"/>
+    <w:lsdException w:name="Table Grid 7" w:locked="1" w:semiHidden="1" w:unhideWhenUsed="1"/>
+    <w:lsdException w:name="Table Grid 8" w:locked="1" w:semiHidden="1" w:unhideWhenUsed="1"/>
+    <w:lsdException w:name="Table List 1" w:locked="1" w:semiHidden="1" w:unhideWhenUsed="1"/>
+    <w:lsdException w:name="Table List 2" w:locked="1" w:semiHidden="1" w:unhideWhenUsed="1"/>
+    <w:lsdException w:name="Table List 3" w:locked="1" w:semiHidden="1" w:unhideWhenUsed="1"/>
+    <w:lsdException w:name="Table List 4" w:locked="1" w:semiHidden="1" w:unhideWhenUsed="1"/>
+    <w:lsdException w:name="Table List 5" w:locked="1" w:semiHidden="1" w:unhideWhenUsed="1"/>
+    <w:lsdException w:name="Table List 6" w:locked="1" w:semiHidden="1" w:unhideWhenUsed="1"/>
+    <w:lsdException w:name="Table List 7" w:locked="1" w:semiHidden="1" w:unhideWhenUsed="1"/>
+    <w:lsdException w:name="Table List 8" w:locked="1" w:semiHidden="1" w:unhideWhenUsed="1"/>
+    <w:lsdException w:name="Table 3D effects 1" w:locked="1" w:semiHidden="1" w:unhideWhenUsed="1"/>
+    <w:lsdException w:name="Table 3D effects 2" w:locked="1" w:semiHidden="1" w:unhideWhenUsed="1"/>
+    <w:lsdException w:name="Table 3D effects 3" w:locked="1" w:semiHidden="1" w:unhideWhenUsed="1"/>
+    <w:lsdException w:name="Table Contemporary" w:locked="1" w:semiHidden="1" w:unhideWhenUsed="1"/>
+    <w:lsdException w:name="Table Elegant" w:locked="1" w:semiHidden="1" w:unhideWhenUsed="1"/>
+    <w:lsdException w:name="Table Professional" w:locked="1" w:semiHidden="1" w:unhideWhenUsed="1"/>
+    <w:lsdException w:name="Table Subtle 1" w:locked="1" w:semiHidden="1" w:unhideWhenUsed="1"/>
+    <w:lsdException w:name="Table Subtle 2" w:locked="1" w:semiHidden="1" w:unhideWhenUsed="1"/>
+    <w:lsdException w:name="Table Web 1" w:locked="1" w:semiHidden="1" w:unhideWhenUsed="1"/>
+    <w:lsdException w:name="Table Web 2" w:locked="1" w:semiHidden="1" w:unhideWhenUsed="1"/>
+    <w:lsdException w:name="Table Web 3" w:locked="1" w:semiHidden="1" w:unhideWhenUsed="1"/>
+    <w:lsdException w:name="Balloon Text" w:locked="1" w:semiHidden="1" w:unhideWhenUsed="1"/>
+    <w:lsdException w:name="Table Grid" w:uiPriority="0"/>
+    <w:lsdException w:name="Table Theme" w:locked="1" w:semiHidden="1" w:unhideWhenUsed="1"/>
+    <w:lsdException w:name="Placeholder Text" w:semiHidden="1"/>
+    <w:lsdException w:name="No Spacing" w:uiPriority="1" w:qFormat="1"/>
+    <w:lsdException w:name="Light Shading" w:uiPriority="60"/>
+    <w:lsdException w:name="Light List" w:uiPriority="61"/>
+    <w:lsdException w:name="Light Grid" w:uiPriority="62"/>
+    <w:lsdException w:name="Medium Shading 1" w:uiPriority="63"/>
+    <w:lsdException w:name="Medium Shading 2" w:uiPriority="64"/>
+    <w:lsdException w:name="Medium List 1" w:uiPriority="65"/>
+    <w:lsdException w:name="Medium List 2" w:uiPriority="66"/>
+    <w:lsdException w:name="Medium Grid 1" w:uiPriority="67"/>
+    <w:lsdException w:name="Medium Grid 2" w:uiPriority="68"/>
+    <w:lsdException w:name="Medium Grid 3" w:uiPriority="69"/>
+    <w:lsdException w:name="Dark List" w:uiPriority="70"/>
+    <w:lsdException w:name="Colorful Shading" w:uiPriority="71"/>
+    <w:lsdException w:name="Colorful List" w:uiPriority="72"/>
+    <w:lsdException w:name="Colorful Grid" w:uiPriority="73"/>
+    <w:lsdException w:name="Light Shading Accent 1" w:uiPriority="60"/>
+    <w:lsdException w:name="Light List Accent 1" w:uiPriority="61"/>
+    <w:lsdException w:name="Light Grid Accent 1" w:uiPriority="62"/>
+    <w:lsdException w:name="Medium Shading 1 Accent 1" w:uiPriority="63"/>
+    <w:lsdException w:name="Medium Shading 2 Accent 1" w:uiPriority="64"/>
+    <w:lsdException w:name="Medium List 1 Accent 1" w:uiPriority="65"/>
+    <w:lsdException w:name="Revision" w:semiHidden="1"/>
+    <w:lsdException w:name="List Paragraph" w:uiPriority="34" w:qFormat="1"/>
+    <w:lsdException w:name="Quote" w:uiPriority="29" w:qFormat="1"/>
+    <w:lsdException w:name="Intense Quote" w:uiPriority="30" w:qFormat="1"/>
+    <w:lsdException w:name="Medium List 2 Accent 1" w:uiPriority="66"/>
+    <w:lsdException w:name="Medium Grid 1 Accent 1" w:uiPriority="67"/>
+    <w:lsdException w:name="Medium Grid 2 Accent 1" w:uiPriority="68"/>
+    <w:lsdException w:name="Medium Grid 3 Accent 1" w:uiPriority="69"/>
+    <w:lsdException w:name="Dark List Accent 1" w:uiPriority="70"/>
+    <w:lsdException w:name="Colorful Shading Accent 1" w:uiPriority="71"/>
+    <w:lsdException w:name="Colorful List Accent 1" w:uiPriority="72"/>
+    <w:lsdException w:name="Colorful Grid Accent 1" w:uiPriority="73"/>
+    <w:lsdException w:name="Light Shading Accent 2" w:uiPriority="60"/>
+    <w:lsdException w:name="Light List Accent 2" w:uiPriority="61"/>
+    <w:lsdException w:name="Light Grid Accent 2" w:uiPriority="62"/>
+    <w:lsdException w:name="Medium Shading 1 Accent 2" w:uiPriority="63"/>
+    <w:lsdException w:name="Medium Shading 2 Accent 2" w:uiPriority="64"/>
+    <w:lsdException w:name="Medium List 1 Accent 2" w:uiPriority="65"/>
+    <w:lsdException w:name="Medium List 2 Accent 2" w:uiPriority="66"/>
+    <w:lsdException w:name="Medium Grid 1 Accent 2" w:uiPriority="67"/>
+    <w:lsdException w:name="Medium Grid 2 Accent 2" w:uiPriority="68"/>
+    <w:lsdException w:name="Medium Grid 3 Accent 2" w:uiPriority="69"/>
+    <w:lsdException w:name="Dark List Accent 2" w:uiPriority="70"/>
+    <w:lsdException w:name="Colorful Shading Accent 2" w:uiPriority="71"/>
+    <w:lsdException w:name="Colorful List Accent 2" w:uiPriority="72"/>
+    <w:lsdException w:name="Colorful Grid Accent 2" w:uiPriority="73"/>
+    <w:lsdException w:name="Light Shading Accent 3" w:uiPriority="60"/>
+    <w:lsdException w:name="Light List Accent 3" w:uiPriority="61"/>
+    <w:lsdException w:name="Light Grid Accent 3" w:uiPriority="62"/>
+    <w:lsdException w:name="Medium Shading 1 Accent 3" w:uiPriority="63"/>
+    <w:lsdException w:name="Medium Shading 2 Accent 3" w:uiPriority="64"/>
+    <w:lsdException w:name="Medium List 1 Accent 3" w:uiPriority="65"/>
+    <w:lsdException w:name="Medium List 2 Accent 3" w:uiPriority="66"/>
+    <w:lsdException w:name="Medium Grid 1 Accent 3" w:uiPriority="67"/>
+    <w:lsdException w:name="Medium Grid 2 Accent 3" w:uiPriority="68"/>
+    <w:lsdException w:name="Medium Grid 3 Accent 3" w:uiPriority="69"/>
+    <w:lsdException w:name="Dark List Accent 3" w:uiPriority="70"/>
+    <w:lsdException w:name="Colorful Shading Accent 3" w:uiPriority="71"/>
+    <w:lsdException w:name="Colorful List Accent 3" w:uiPriority="72"/>
+    <w:lsdException w:name="Colorful Grid Accent 3" w:uiPriority="73"/>
+    <w:lsdException w:name="Light Shading Accent 4" w:uiPriority="60"/>
+    <w:lsdException w:name="Light List Accent 4" w:uiPriority="61"/>
+    <w:lsdException w:name="Light Grid Accent 4" w:uiPriority="62"/>
+    <w:lsdException w:name="Medium Shading 1 Accent 4" w:uiPriority="63"/>
+    <w:lsdException w:name="Medium Shading 2 Accent 4" w:uiPriority="64"/>
+    <w:lsdException w:name="Medium List 1 Accent 4" w:uiPriority="65"/>
+    <w:lsdException w:name="Medium List 2 Accent 4" w:uiPriority="66"/>
+    <w:lsdException w:name="Medium Grid 1 Accent 4" w:uiPriority="67"/>
+    <w:lsdException w:name="Medium Grid 2 Accent 4" w:uiPriority="68"/>
+    <w:lsdException w:name="Medium Grid 3 Accent 4" w:uiPriority="69"/>
+    <w:lsdException w:name="Dark List Accent 4" w:uiPriority="70"/>
+    <w:lsdException w:name="Colorful Shading Accent 4" w:uiPriority="71"/>
+    <w:lsdException w:name="Colorful List Accent 4" w:uiPriority="72"/>
+    <w:lsdException w:name="Colorful Grid Accent 4" w:uiPriority="73"/>
+    <w:lsdException w:name="Light Shading Accent 5" w:uiPriority="60"/>
+    <w:lsdException w:name="Light List Accent 5" w:uiPriority="61"/>
+    <w:lsdException w:name="Light Grid Accent 5" w:uiPriority="62"/>
+    <w:lsdException w:name="Medium Shading 1 Accent 5" w:uiPriority="63"/>
+    <w:lsdException w:name="Medium Shading 2 Accent 5" w:uiPriority="64"/>
+    <w:lsdException w:name="Medium List 1 Accent 5" w:uiPriority="65"/>
+    <w:lsdException w:name="Medium List 2 Accent 5" w:uiPriority="66"/>
+    <w:lsdException w:name="Medium Grid 1 Accent 5" w:uiPriority="67"/>
+    <w:lsdException w:name="Medium Grid 2 Accent 5" w:uiPriority="68"/>
+    <w:lsdException w:name="Medium Grid 3 Accent 5" w:uiPriority="69"/>
+    <w:lsdException w:name="Dark List Accent 5" w:uiPriority="70"/>
+    <w:lsdException w:name="Colorful Shading Accent 5" w:uiPriority="71"/>
+    <w:lsdException w:name="Colorful List Accent 5" w:uiPriority="72"/>
+    <w:lsdException w:name="Colorful Grid Accent 5" w:uiPriority="73"/>
+    <w:lsdException w:name="Light Shading Accent 6" w:uiPriority="60"/>
+    <w:lsdException w:name="Light List Accent 6" w:uiPriority="61"/>
+    <w:lsdException w:name="Light Grid Accent 6" w:uiPriority="62"/>
+    <w:lsdException w:name="Medium Shading 1 Accent 6" w:uiPriority="63"/>
+    <w:lsdException w:name="Medium Shading 2 Accent 6" w:uiPriority="64"/>
+    <w:lsdException w:name="Medium List 1 Accent 6" w:uiPriority="65"/>
+    <w:lsdException w:name="Medium List 2 Accent 6" w:uiPriority="66"/>
+    <w:lsdException w:name="Medium Grid 1 Accent 6" w:uiPriority="67"/>
+    <w:lsdException w:name="Medium Grid 2 Accent 6" w:uiPriority="68"/>
+    <w:lsdException w:name="Medium Grid 3 Accent 6" w:uiPriority="69"/>
+    <w:lsdException w:name="Dark List Accent 6" w:uiPriority="70"/>
+    <w:lsdException w:name="Colorful Shading Accent 6" w:uiPriority="71"/>
+    <w:lsdException w:name="Colorful List Accent 6" w:uiPriority="72"/>
+    <w:lsdException w:name="Colorful Grid Accent 6" w:uiPriority="73"/>
+    <w:lsdException w:name="Subtle Emphasis" w:uiPriority="19" w:qFormat="1"/>
+    <w:lsdException w:name="Intense Emphasis" w:uiPriority="21" w:qFormat="1"/>
+    <w:lsdException w:name="Subtle Reference" w:uiPriority="31" w:qFormat="1"/>
+    <w:lsdException w:name="Intense Reference" w:uiPriority="32" w:qFormat="1"/>
+    <w:lsdException w:name="Book Title" w:uiPriority="33" w:qFormat="1"/>
+    <w:lsdException w:name="Bibliography" w:semiHidden="1" w:uiPriority="37" w:unhideWhenUsed="1"/>
+    <w:lsdException w:name="TOC Heading" w:uiPriority="39" w:qFormat="1"/>
+    <w:lsdException w:name="Plain Table 1" w:uiPriority="41"/>
+    <w:lsdException w:name="Plain Table 2" w:uiPriority="42"/>
+    <w:lsdException w:name="Plain Table 3" w:uiPriority="43"/>
+    <w:lsdException w:name="Plain Table 4" w:uiPriority="44"/>
+    <w:lsdException w:name="Plain Table 5" w:uiPriority="45"/>
+    <w:lsdException w:name="Grid Table Light" w:uiPriority="40"/>
+    <w:lsdException w:name="Grid Table 1 Light" w:uiPriority="46"/>
+    <w:lsdException w:name="Grid Table 2" w:uiPriority="47"/>
+    <w:lsdException w:name="Grid Table 3" w:uiPriority="48"/>
+    <w:lsdException w:name="Grid Table 4" w:uiPriority="49"/>
+    <w:lsdException w:name="Grid Table 5 Dark" w:uiPriority="50"/>
+    <w:lsdException w:name="Grid Table 6 Colorful" w:uiPriority="51"/>
+    <w:lsdException w:name="Grid Table 7 Colorful" w:uiPriority="52"/>
+    <w:lsdException w:name="Grid Table 1 Light Accent 1" w:uiPriority="46"/>
+    <w:lsdException w:name="Grid Table 2 Accent 1" w:uiPriority="47"/>
+    <w:lsdException w:name="Grid Table 3 Accent 1" w:uiPriority="48"/>
+    <w:lsdException w:name="Grid Table 4 Accent 1" w:uiPriority="49"/>
+    <w:lsdException w:name="Grid Table 5 Dark Accent 1" w:uiPriority="50"/>
+    <w:lsdException w:name="Grid Table 6 Colorful Accent 1" w:uiPriority="51"/>
+    <w:lsdException w:name="Grid Table 7 Colorful Accent 1" w:uiPriority="52"/>
+    <w:lsdException w:name="Grid Table 1 Light Accent 2" w:uiPriority="46"/>
+    <w:lsdException w:name="Grid Table 2 Accent 2" w:uiPriority="47"/>
+    <w:lsdException w:name="Grid Table 3 Accent 2" w:uiPriority="48"/>
+    <w:lsdException w:name="Grid Table 4 Accent 2" w:uiPriority="49"/>
+    <w:lsdException w:name="Grid Table 5 Dark Accent 2" w:uiPriority="50"/>
+    <w:lsdException w:name="Grid Table 6 Colorful Accent 2" w:uiPriority="51"/>
+    <w:lsdException w:name="Grid Table 7 Colorful Accent 2" w:uiPriority="52"/>
+    <w:lsdException w:name="Grid Table 1 Light Accent 3" w:uiPriority="46"/>
+    <w:lsdException w:name="Grid Table 2 Accent 3" w:uiPriority="47"/>
+    <w:lsdException w:name="Grid Table 3 Accent 3" w:uiPriority="48"/>
+    <w:lsdException w:name="Grid Table 4 Accent 3" w:uiPriority="49"/>
+    <w:lsdException w:name="Grid Table 5 Dark Accent 3" w:uiPriority="50"/>
+    <w:lsdException w:name="Grid Table 6 Colorful Accent 3" w:uiPriority="51"/>
+    <w:lsdException w:name="Grid Table 7 Colorful Accent 3" w:uiPriority="52"/>
+    <w:lsdException w:name="Grid Table 1 Light Accent 4" w:uiPriority="46"/>
+    <w:lsdException w:name="Grid Table 2 Accent 4" w:uiPriority="47"/>
+    <w:lsdException w:name="Grid Table 3 Accent 4" w:uiPriority="48"/>
+    <w:lsdException w:name="Grid Table 4 Accent 4" w:uiPriority="49"/>
+    <w:lsdException w:name="Grid Table 5 Dark Accent 4" w:uiPriority="50"/>
+    <w:lsdException w:name="Grid Table 6 Colorful Accent 4" w:uiPriority="51"/>
+    <w:lsdException w:name="Grid Table 7 Colorful Accent 4" w:uiPriority="52"/>
+    <w:lsdException w:name="Grid Table 1 Light Accent 5" w:uiPriority="46"/>
+    <w:lsdException w:name="Grid Table 2 Accent 5" w:uiPriority="47"/>
+    <w:lsdException w:name="Grid Table 3 Accent 5" w:uiPriority="48"/>
+    <w:lsdException w:name="Grid Table 4 Accent 5" w:uiPriority="49"/>
+    <w:lsdException w:name="Grid Table 5 Dark Accent 5" w:uiPriority="50"/>
+    <w:lsdException w:name="Grid Table 6 Colorful Accent 5" w:uiPriority="51"/>
+    <w:lsdException w:name="Grid Table 7 Colorful Accent 5" w:uiPriority="52"/>
+    <w:lsdException w:name="Grid Table 1 Light Accent 6" w:uiPriority="46"/>
+    <w:lsdException w:name="Grid Table 2 Accent 6" w:uiPriority="47"/>
+    <w:lsdException w:name="Grid Table 3 Accent 6" w:uiPriority="48"/>
+    <w:lsdException w:name="Grid Table 4 Accent 6" w:uiPriority="49"/>
+    <w:lsdException w:name="Grid Table 5 Dark Accent 6" w:uiPriority="50"/>
+    <w:lsdException w:name="Grid Table 6 Colorful Accent 6" w:uiPriority="51"/>
+    <w:lsdException w:name="Grid Table 7 Colorful Accent 6" w:uiPriority="52"/>
+    <w:lsdException w:name="List Table 1 Light" w:uiPriority="46"/>
+    <w:lsdException w:name="List Table 2" w:uiPriority="47"/>
+    <w:lsdException w:name="List Table 3" w:uiPriority="48"/>
+    <w:lsdException w:name="List Table 4" w:uiPriority="49"/>
+    <w:lsdException w:name="List Table 5 Dark" w:uiPriority="50"/>
+    <w:lsdException w:name="List Table 6 Colorful" w:uiPriority="51"/>
+    <w:lsdException w:name="List Table 7 Colorful" w:uiPriority="52"/>
+    <w:lsdException w:name="List Table 1 Light Accent 1" w:uiPriority="46"/>
+    <w:lsdException w:name="List Table 2 Accent 1" w:uiPriority="47"/>
+    <w:lsdException w:name="List Table 3 Accent 1" w:uiPriority="48"/>
+    <w:lsdException w:name="List Table 4 Accent 1" w:uiPriority="49"/>
+    <w:lsdException w:name="List Table 5 Dark Accent 1" w:uiPriority="50"/>
+    <w:lsdException w:name="List Table 6 Colorful Accent 1" w:uiPriority="51"/>
+    <w:lsdException w:name="List Table 7 Colorful Accent 1" w:uiPriority="52"/>
+    <w:lsdException w:name="List Table 1 Light Accent 2" w:uiPriority="46"/>
+    <w:lsdException w:name="List Table 2 Accent 2" w:uiPriority="47"/>
+    <w:lsdException w:name="List Table 3 Accent 2" w:uiPriority="48"/>
+    <w:lsdException w:name="List Table 4 Accent 2" w:uiPriority="49"/>
+    <w:lsdException w:name="List Table 5 Dark Accent 2" w:uiPriority="50"/>
+    <w:lsdException w:name="List Table 6 Colorful Accent 2" w:uiPriority="51"/>
+    <w:lsdException w:name="List Table 7 Colorful Accent 2" w:uiPriority="52"/>
+    <w:lsdException w:name="List Table 1 Light Accent 3" w:uiPriority="46"/>
+    <w:lsdException w:name="List Table 2 Accent 3" w:uiPriority="47"/>
+    <w:lsdException w:name="List Table 3 Accent 3" w:uiPriority="48"/>
+    <w:lsdException w:name="List Table 4 Accent 3" w:uiPriority="49"/>
+    <w:lsdException w:name="List Table 5 Dark Accent 3" w:uiPriority="50"/>
+    <w:lsdException w:name="List Table 6 Colorful Accent 3" w:uiPriority="51"/>
+    <w:lsdException w:name="List Table 7 Colorful Accent 3" w:uiPriority="52"/>
+    <w:lsdException w:name="List Table 1 Light Accent 4" w:uiPriority="46"/>
+    <w:lsdException w:name="List Table 2 Accent 4" w:uiPriority="47"/>
+    <w:lsdException w:name="List Table 3 Accent 4" w:uiPriority="48"/>
+    <w:lsdException w:name="List Table 4 Accent 4" w:uiPriority="49"/>
+    <w:lsdException w:name="List Table 5 Dark Accent 4" w:uiPriority="50"/>
+    <w:lsdException w:name="List Table 6 Colorful Accent 4" w:uiPriority="51"/>
+    <w:lsdException w:name="List Table 7 Colorful Accent 4" w:uiPriority="52"/>
+    <w:lsdException w:name="List Table 1 Light Accent 5" w:uiPriority="46"/>
+    <w:lsdException w:name="List Table 2 Accent 5" w:uiPriority="47"/>
+    <w:lsdException w:name="List Table 3 Accent 5" w:uiPriority="48"/>
+    <w:lsdException w:name="List Table 4 Accent 5" w:uiPriority="49"/>
+    <w:lsdException w:name="List Table 5 Dark Accent 5" w:uiPriority="50"/>
+    <w:lsdException w:name="List Table 6 Colorful Accent 5" w:uiPriority="51"/>
+    <w:lsdException w:name="List Table 7 Colorful Accent 5" w:uiPriority="52"/>
+    <w:lsdException w:name="List Table 1 Light Accent 6" w:uiPriority="46"/>
+    <w:lsdException w:name="List Table 2 Accent 6" w:uiPriority="47"/>
+    <w:lsdException w:name="List Table 3 Accent 6" w:uiPriority="48"/>
+    <w:lsdException w:name="List Table 4 Accent 6" w:uiPriority="49"/>
+    <w:lsdException w:name="List Table 5 Dark Accent 6" w:uiPriority="50"/>
+    <w:lsdException w:name="List Table 6 Colorful Accent 6" w:uiPriority="51"/>
+    <w:lsdException w:name="List Table 7 Colorful Accent 6" w:uiPriority="52"/>
   </w:latentStyles>
   <w:style w:type="paragraph" w:default="1" w:styleId="Normal">
     <w:name w:val="Normal"/>
@@ -66883,7 +67281,6 @@
     <w:uiPriority w:val="99"/>
     <w:semiHidden/>
     <w:unhideWhenUsed/>
-    <w:qFormat/>
     <w:tblPr>
       <w:tblInd w:w="0" w:type="dxa"/>
       <w:tblCellMar>

</xml_diff>

<commit_message>
* Project "Learning / Hibernate / Hibernate JBoss.org part_01":    ! Update the Hibernate JBoss.org part_01/docs/Hibernate.docx file.
</commit_message>
<xml_diff>
--- a/Hibernate/Hibernate JBoss.org part_01/docs/Hibernate.docx
+++ b/Hibernate/Hibernate JBoss.org part_01/docs/Hibernate.docx
@@ -1,6 +1,6 @@
 
 <file path=word/document.xml><?xml version="1.0" encoding="utf-8"?>
-<w:document xmlns:wpc="http://schemas.microsoft.com/office/word/2010/wordprocessingCanvas" xmlns:mc="http://schemas.openxmlformats.org/markup-compatibility/2006" xmlns:o="urn:schemas-microsoft-com:office:office" xmlns:r="http://schemas.openxmlformats.org/officeDocument/2006/relationships" xmlns:m="http://schemas.openxmlformats.org/officeDocument/2006/math" xmlns:v="urn:schemas-microsoft-com:vml" xmlns:wp14="http://schemas.microsoft.com/office/word/2010/wordprocessingDrawing" xmlns:wp="http://schemas.openxmlformats.org/drawingml/2006/wordprocessingDrawing" xmlns:w10="urn:schemas-microsoft-com:office:word" xmlns:w="http://schemas.openxmlformats.org/wordprocessingml/2006/main" xmlns:w14="http://schemas.microsoft.com/office/word/2010/wordml" xmlns:w15="http://schemas.microsoft.com/office/word/2012/wordml" xmlns:wpg="http://schemas.microsoft.com/office/word/2010/wordprocessingGroup" xmlns:wpi="http://schemas.microsoft.com/office/word/2010/wordprocessingInk" xmlns:wne="http://schemas.microsoft.com/office/word/2006/wordml" xmlns:wps="http://schemas.microsoft.com/office/word/2010/wordprocessingShape" mc:Ignorable="w14 w15 wp14">
+<w:document xmlns:ve="http://schemas.openxmlformats.org/markup-compatibility/2006" xmlns:o="urn:schemas-microsoft-com:office:office" xmlns:r="http://schemas.openxmlformats.org/officeDocument/2006/relationships" xmlns:m="http://schemas.openxmlformats.org/officeDocument/2006/math" xmlns:v="urn:schemas-microsoft-com:vml" xmlns:wp="http://schemas.openxmlformats.org/drawingml/2006/wordprocessingDrawing" xmlns:w10="urn:schemas-microsoft-com:office:word" xmlns:w="http://schemas.openxmlformats.org/wordprocessingml/2006/main" xmlns:wne="http://schemas.microsoft.com/office/word/2006/wordml">
   <w:body>
     <w:p>
       <w:pPr>
@@ -10766,7 +10766,7 @@
             <v:path o:extrusionok="f" gradientshapeok="t" o:connecttype="rect"/>
             <o:lock v:ext="edit" aspectratio="t"/>
           </v:shapetype>
-          <v:shape id="Рисунок 3" o:spid="_x0000_i1025" type="#_x0000_t75" style="width:153.6pt;height:208.8pt;visibility:visible" o:bordertopcolor="this" o:borderleftcolor="this" o:borderbottomcolor="this" o:borderrightcolor="this">
+          <v:shape id="Рисунок 3" o:spid="_x0000_i1025" type="#_x0000_t75" style="width:153.75pt;height:208.5pt;visibility:visible" o:bordertopcolor="this" o:borderleftcolor="this" o:borderbottomcolor="this" o:borderrightcolor="this">
             <v:imagedata r:id="rId5" o:title=""/>
             <w10:bordertop type="single" width="4"/>
             <w10:borderleft type="single" width="4"/>
@@ -11029,7 +11029,7 @@
           <w:lang w:val="en-US"/>
         </w:rPr>
         <w:pict>
-          <v:shape id="_x0000_i1026" type="#_x0000_t75" style="width:452.4pt;height:218.4pt" o:bordertopcolor="this" o:borderleftcolor="this" o:borderbottomcolor="this" o:borderrightcolor="this">
+          <v:shape id="_x0000_i1026" type="#_x0000_t75" style="width:452.25pt;height:218.25pt" o:bordertopcolor="this" o:borderleftcolor="this" o:borderbottomcolor="this" o:borderrightcolor="this">
             <v:imagedata r:id="rId6" o:title=""/>
             <w10:bordertop type="single" width="4"/>
             <w10:borderleft type="single" width="4"/>
@@ -12663,7 +12663,7 @@
           <w:bottom w:w="15" w:type="dxa"/>
           <w:right w:w="15" w:type="dxa"/>
         </w:tblCellMar>
-        <w:tblLook w:val="00A0" w:firstRow="1" w:lastRow="0" w:firstColumn="1" w:lastColumn="0" w:noHBand="0" w:noVBand="0"/>
+        <w:tblLook w:val="00A0"/>
       </w:tblPr>
       <w:tblGrid>
         <w:gridCol w:w="2537"/>
@@ -38376,7 +38376,7 @@
           <w:bottom w:w="15" w:type="dxa"/>
           <w:right w:w="15" w:type="dxa"/>
         </w:tblCellMar>
-        <w:tblLook w:val="04A0" w:firstRow="1" w:lastRow="0" w:firstColumn="1" w:lastColumn="0" w:noHBand="0" w:noVBand="1"/>
+        <w:tblLook w:val="04A0"/>
       </w:tblPr>
       <w:tblGrid>
         <w:gridCol w:w="2669"/>
@@ -38914,7 +38914,6 @@
       <w:r>
         <w:rPr>
           <w:noProof/>
-          <w:lang w:val="en-US" w:eastAsia="en-US"/>
         </w:rPr>
         <w:lastRenderedPageBreak/>
         <w:drawing>
@@ -38997,7 +38996,6 @@
       <w:r>
         <w:rPr>
           <w:noProof/>
-          <w:lang w:val="en-US" w:eastAsia="en-US"/>
         </w:rPr>
         <w:drawing>
           <wp:inline distT="0" distB="0" distL="0" distR="0">
@@ -39077,7 +39075,6 @@
       <w:r>
         <w:rPr>
           <w:noProof/>
-          <w:lang w:val="en-US" w:eastAsia="en-US"/>
         </w:rPr>
         <w:drawing>
           <wp:inline distT="0" distB="0" distL="0" distR="0">
@@ -41482,7 +41479,7 @@
           <w:bottom w:w="15" w:type="dxa"/>
           <w:right w:w="15" w:type="dxa"/>
         </w:tblCellMar>
-        <w:tblLook w:val="04A0" w:firstRow="1" w:lastRow="0" w:firstColumn="1" w:lastColumn="0" w:noHBand="0" w:noVBand="1"/>
+        <w:tblLook w:val="04A0"/>
       </w:tblPr>
       <w:tblGrid>
         <w:gridCol w:w="3181"/>
@@ -51057,7 +51054,7 @@
           <w:bottom w:w="15" w:type="dxa"/>
           <w:right w:w="15" w:type="dxa"/>
         </w:tblCellMar>
-        <w:tblLook w:val="04A0" w:firstRow="1" w:lastRow="0" w:firstColumn="1" w:lastColumn="0" w:noHBand="0" w:noVBand="1"/>
+        <w:tblLook w:val="04A0"/>
       </w:tblPr>
       <w:tblGrid>
         <w:gridCol w:w="2136"/>
@@ -52361,7 +52358,7 @@
           <w:bottom w:w="15" w:type="dxa"/>
           <w:right w:w="15" w:type="dxa"/>
         </w:tblCellMar>
-        <w:tblLook w:val="04A0" w:firstRow="1" w:lastRow="0" w:firstColumn="1" w:lastColumn="0" w:noHBand="0" w:noVBand="1"/>
+        <w:tblLook w:val="04A0"/>
       </w:tblPr>
       <w:tblGrid>
         <w:gridCol w:w="1530"/>
@@ -53410,15 +53407,6 @@
       </w:r>
       <w:r>
         <w:rPr>
-          <w:b/>
-          <w:noProof/>
-          <w:sz w:val="20"/>
-          <w:lang w:val="en-US"/>
-        </w:rPr>
-        <w:t xml:space="preserve"> </w:t>
-      </w:r>
-      <w:r>
-        <w:rPr>
           <w:rStyle w:val="HTMLCode"/>
           <w:noProof/>
           <w:sz w:val="16"/>
@@ -54306,21 +54294,7 @@
         <w:rPr>
           <w:lang w:val="en-US" w:eastAsia="en-US"/>
         </w:rPr>
-        <w:t xml:space="preserve"> offers </w:t>
-      </w:r>
-      <w:proofErr w:type="gramStart"/>
-      <w:r>
-        <w:rPr>
-          <w:lang w:val="en-US" w:eastAsia="en-US"/>
-        </w:rPr>
-        <w:t>3</w:t>
-      </w:r>
-      <w:proofErr w:type="gramEnd"/>
-      <w:r>
-        <w:rPr>
-          <w:lang w:val="en-US" w:eastAsia="en-US"/>
-        </w:rPr>
-        <w:t xml:space="preserve"> different meth</w:t>
+        <w:t xml:space="preserve"> offers 3 different meth</w:t>
       </w:r>
       <w:r>
         <w:rPr>
@@ -54519,11 +54493,115 @@
     </w:p>
     <w:p>
       <w:pPr>
-        <w:rPr>
-          <w:noProof/>
-          <w:lang w:val="en-US"/>
-        </w:rPr>
-      </w:pPr>
+        <w:pStyle w:val="Heading1"/>
+        <w:numPr>
+          <w:ilvl w:val="1"/>
+          <w:numId w:val="12"/>
+        </w:numPr>
+        <w:jc w:val="center"/>
+        <w:rPr>
+          <w:noProof/>
+          <w:sz w:val="36"/>
+          <w:szCs w:val="36"/>
+          <w:lang w:val="en-US"/>
+        </w:rPr>
+      </w:pPr>
+      <w:r>
+        <w:rPr>
+          <w:noProof/>
+          <w:sz w:val="36"/>
+          <w:szCs w:val="36"/>
+          <w:lang w:val="en-US"/>
+        </w:rPr>
+        <w:t>Query scrolling</w:t>
+      </w:r>
+    </w:p>
+    <w:p>
+      <w:pPr>
+        <w:rPr>
+          <w:noProof/>
+          <w:lang w:val="en-US" w:eastAsia="en-US"/>
+        </w:rPr>
+      </w:pPr>
+      <w:r>
+        <w:rPr>
+          <w:noProof/>
+          <w:lang w:val="en-US"/>
+        </w:rPr>
+        <w:t xml:space="preserve">Hibernate offers additional, specialized methods for scrolling the query and handling results using a </w:t>
+      </w:r>
+      <w:r>
+        <w:rPr>
+          <w:b/>
+          <w:noProof/>
+          <w:lang w:val="en-US"/>
+        </w:rPr>
+        <w:t>server-side cursor</w:t>
+      </w:r>
+      <w:r>
+        <w:rPr>
+          <w:noProof/>
+          <w:lang w:val="en-US" w:eastAsia="en-US"/>
+        </w:rPr>
+        <w:t>.</w:t>
+      </w:r>
+      <w:r>
+        <w:rPr>
+          <w:noProof/>
+          <w:lang w:val="en-US" w:eastAsia="en-US"/>
+        </w:rPr>
+        <w:t xml:space="preserve"> </w:t>
+      </w:r>
+    </w:p>
+    <w:p>
+      <w:pPr>
+        <w:rPr>
+          <w:noProof/>
+          <w:lang w:val="en-US"/>
+        </w:rPr>
+      </w:pPr>
+      <w:r>
+        <w:rPr>
+          <w:b/>
+          <w:noProof/>
+          <w:color w:val="0070C0"/>
+          <w:lang w:val="en-US"/>
+        </w:rPr>
+        <w:t>Query.scroll</w:t>
+      </w:r>
+      <w:r>
+        <w:rPr>
+          <w:b/>
+          <w:noProof/>
+          <w:color w:val="0070C0"/>
+          <w:lang w:val="en-US"/>
+        </w:rPr>
+        <w:t>()</w:t>
+      </w:r>
+      <w:r>
+        <w:rPr>
+          <w:noProof/>
+          <w:lang w:val="en-US"/>
+        </w:rPr>
+        <w:t xml:space="preserve"> works in tandem with the JDBC notion of a scrollable </w:t>
+      </w:r>
+      <w:r>
+        <w:rPr>
+          <w:rFonts w:ascii="Courier New" w:hAnsi="Courier New" w:cs="Courier New"/>
+          <w:noProof/>
+          <w:sz w:val="20"/>
+          <w:szCs w:val="20"/>
+          <w:lang w:val="en-US"/>
+        </w:rPr>
+        <w:t>ResultSet</w:t>
+      </w:r>
+      <w:r>
+        <w:rPr>
+          <w:noProof/>
+          <w:lang w:val="en-US"/>
+        </w:rPr>
+        <w:t>.</w:t>
+      </w:r>
     </w:p>
     <w:bookmarkEnd w:id="109"/>
     <w:p>
@@ -54580,6 +54658,7 @@
         <w:rPr>
           <w:noProof/>
         </w:rPr>
+        <w:lastRenderedPageBreak/>
         <w:t xml:space="preserve">Материалдляповторения! – </w:t>
       </w:r>
       <w:hyperlink r:id="rId87" w:history="1">
@@ -55265,7 +55344,7 @@
 </file>
 
 <file path=word/numbering.xml><?xml version="1.0" encoding="utf-8"?>
-<w:numbering xmlns:wpc="http://schemas.microsoft.com/office/word/2010/wordprocessingCanvas" xmlns:mc="http://schemas.openxmlformats.org/markup-compatibility/2006" xmlns:o="urn:schemas-microsoft-com:office:office" xmlns:r="http://schemas.openxmlformats.org/officeDocument/2006/relationships" xmlns:m="http://schemas.openxmlformats.org/officeDocument/2006/math" xmlns:v="urn:schemas-microsoft-com:vml" xmlns:wp14="http://schemas.microsoft.com/office/word/2010/wordprocessingDrawing" xmlns:wp="http://schemas.openxmlformats.org/drawingml/2006/wordprocessingDrawing" xmlns:w10="urn:schemas-microsoft-com:office:word" xmlns:w="http://schemas.openxmlformats.org/wordprocessingml/2006/main" xmlns:w14="http://schemas.microsoft.com/office/word/2010/wordml" xmlns:w15="http://schemas.microsoft.com/office/word/2012/wordml" xmlns:wpg="http://schemas.microsoft.com/office/word/2010/wordprocessingGroup" xmlns:wpi="http://schemas.microsoft.com/office/word/2010/wordprocessingInk" xmlns:wne="http://schemas.microsoft.com/office/word/2006/wordml" xmlns:wps="http://schemas.microsoft.com/office/word/2010/wordprocessingShape" mc:Ignorable="w14 w15 wp14">
+<w:numbering xmlns:ve="http://schemas.openxmlformats.org/markup-compatibility/2006" xmlns:o="urn:schemas-microsoft-com:office:office" xmlns:r="http://schemas.openxmlformats.org/officeDocument/2006/relationships" xmlns:m="http://schemas.openxmlformats.org/officeDocument/2006/math" xmlns:v="urn:schemas-microsoft-com:vml" xmlns:wp="http://schemas.openxmlformats.org/drawingml/2006/wordprocessingDrawing" xmlns:w10="urn:schemas-microsoft-com:office:word" xmlns:w="http://schemas.openxmlformats.org/wordprocessingml/2006/main" xmlns:wne="http://schemas.microsoft.com/office/word/2006/wordml">
   <w:abstractNum w:abstractNumId="0">
     <w:nsid w:val="02C56C5D"/>
     <w:multiLevelType w:val="hybridMultilevel"/>
@@ -66976,7 +67055,7 @@
 </file>
 
 <file path=word/styles.xml><?xml version="1.0" encoding="utf-8"?>
-<w:styles xmlns:mc="http://schemas.openxmlformats.org/markup-compatibility/2006" xmlns:r="http://schemas.openxmlformats.org/officeDocument/2006/relationships" xmlns:w="http://schemas.openxmlformats.org/wordprocessingml/2006/main" xmlns:w14="http://schemas.microsoft.com/office/word/2010/wordml" xmlns:w15="http://schemas.microsoft.com/office/word/2012/wordml" mc:Ignorable="w14 w15">
+<w:styles xmlns:r="http://schemas.openxmlformats.org/officeDocument/2006/relationships" xmlns:w="http://schemas.openxmlformats.org/wordprocessingml/2006/main">
   <w:docDefaults>
     <w:rPrDefault>
       <w:rPr>
@@ -66986,378 +67065,274 @@
     </w:rPrDefault>
     <w:pPrDefault/>
   </w:docDefaults>
-  <w:latentStyles w:defLockedState="0" w:defUIPriority="99" w:defSemiHidden="0" w:defUnhideWhenUsed="0" w:defQFormat="0" w:count="371">
-    <w:lsdException w:name="Normal" w:uiPriority="0" w:qFormat="1"/>
-    <w:lsdException w:name="heading 1" w:qFormat="1"/>
-    <w:lsdException w:name="heading 2" w:uiPriority="0" w:qFormat="1"/>
-    <w:lsdException w:name="heading 3" w:uiPriority="0" w:qFormat="1"/>
-    <w:lsdException w:name="heading 4" w:uiPriority="0" w:qFormat="1"/>
-    <w:lsdException w:name="heading 5" w:uiPriority="0" w:qFormat="1"/>
-    <w:lsdException w:name="heading 6" w:uiPriority="0" w:qFormat="1"/>
-    <w:lsdException w:name="heading 7" w:semiHidden="1" w:uiPriority="0" w:unhideWhenUsed="1" w:qFormat="1"/>
-    <w:lsdException w:name="heading 8" w:semiHidden="1" w:uiPriority="0" w:unhideWhenUsed="1" w:qFormat="1"/>
-    <w:lsdException w:name="heading 9" w:semiHidden="1" w:uiPriority="0" w:unhideWhenUsed="1" w:qFormat="1"/>
-    <w:lsdException w:name="index 1" w:locked="1" w:semiHidden="1" w:unhideWhenUsed="1"/>
-    <w:lsdException w:name="index 2" w:locked="1" w:semiHidden="1" w:unhideWhenUsed="1"/>
-    <w:lsdException w:name="index 3" w:locked="1" w:semiHidden="1" w:unhideWhenUsed="1"/>
-    <w:lsdException w:name="index 4" w:locked="1" w:semiHidden="1" w:unhideWhenUsed="1"/>
-    <w:lsdException w:name="index 5" w:locked="1" w:semiHidden="1" w:unhideWhenUsed="1"/>
-    <w:lsdException w:name="index 6" w:locked="1" w:semiHidden="1" w:unhideWhenUsed="1"/>
-    <w:lsdException w:name="index 7" w:locked="1" w:semiHidden="1" w:unhideWhenUsed="1"/>
-    <w:lsdException w:name="index 8" w:locked="1" w:semiHidden="1" w:unhideWhenUsed="1"/>
-    <w:lsdException w:name="index 9" w:locked="1" w:semiHidden="1" w:unhideWhenUsed="1"/>
-    <w:lsdException w:name="toc 1" w:uiPriority="39"/>
-    <w:lsdException w:name="toc 2" w:uiPriority="39"/>
-    <w:lsdException w:name="toc 3" w:uiPriority="39"/>
-    <w:lsdException w:name="toc 4" w:uiPriority="39"/>
-    <w:lsdException w:name="toc 5" w:uiPriority="39"/>
-    <w:lsdException w:name="toc 6" w:uiPriority="39"/>
-    <w:lsdException w:name="toc 7" w:uiPriority="39"/>
-    <w:lsdException w:name="toc 8" w:uiPriority="39"/>
-    <w:lsdException w:name="toc 9" w:uiPriority="39"/>
-    <w:lsdException w:name="Normal Indent" w:locked="1" w:semiHidden="1" w:unhideWhenUsed="1"/>
-    <w:lsdException w:name="footnote text" w:locked="1" w:semiHidden="1" w:unhideWhenUsed="1"/>
-    <w:lsdException w:name="annotation text" w:locked="1" w:semiHidden="1" w:unhideWhenUsed="1"/>
-    <w:lsdException w:name="header" w:locked="1" w:semiHidden="1" w:unhideWhenUsed="1"/>
-    <w:lsdException w:name="footer" w:locked="1" w:semiHidden="1" w:unhideWhenUsed="1"/>
-    <w:lsdException w:name="index heading" w:locked="1" w:semiHidden="1" w:unhideWhenUsed="1"/>
-    <w:lsdException w:name="caption" w:uiPriority="0" w:qFormat="1"/>
-    <w:lsdException w:name="table of figures" w:locked="1" w:semiHidden="1" w:unhideWhenUsed="1"/>
-    <w:lsdException w:name="envelope address" w:locked="1" w:semiHidden="1" w:unhideWhenUsed="1"/>
-    <w:lsdException w:name="envelope return" w:locked="1" w:semiHidden="1" w:unhideWhenUsed="1"/>
-    <w:lsdException w:name="footnote reference" w:locked="1" w:semiHidden="1" w:unhideWhenUsed="1"/>
-    <w:lsdException w:name="annotation reference" w:locked="1" w:semiHidden="1" w:unhideWhenUsed="1"/>
-    <w:lsdException w:name="line number" w:locked="1" w:semiHidden="1" w:unhideWhenUsed="1"/>
-    <w:lsdException w:name="page number" w:locked="1" w:semiHidden="1" w:unhideWhenUsed="1"/>
-    <w:lsdException w:name="endnote reference" w:locked="1" w:semiHidden="1" w:unhideWhenUsed="1"/>
-    <w:lsdException w:name="endnote text" w:locked="1" w:semiHidden="1" w:unhideWhenUsed="1"/>
-    <w:lsdException w:name="table of authorities" w:locked="1" w:semiHidden="1" w:unhideWhenUsed="1"/>
-    <w:lsdException w:name="macro" w:locked="1" w:semiHidden="1" w:unhideWhenUsed="1"/>
-    <w:lsdException w:name="toa heading" w:locked="1" w:semiHidden="1" w:unhideWhenUsed="1"/>
-    <w:lsdException w:name="List" w:locked="1" w:semiHidden="1" w:unhideWhenUsed="1"/>
-    <w:lsdException w:name="List Bullet" w:locked="1" w:semiHidden="1" w:unhideWhenUsed="1"/>
-    <w:lsdException w:name="List Number" w:locked="1" w:semiHidden="1" w:unhideWhenUsed="1"/>
-    <w:lsdException w:name="List 2" w:locked="1" w:semiHidden="1" w:unhideWhenUsed="1"/>
-    <w:lsdException w:name="List 3" w:locked="1" w:semiHidden="1" w:unhideWhenUsed="1"/>
-    <w:lsdException w:name="List 4" w:locked="1" w:semiHidden="1" w:unhideWhenUsed="1"/>
-    <w:lsdException w:name="List 5" w:locked="1" w:semiHidden="1" w:unhideWhenUsed="1"/>
-    <w:lsdException w:name="List Bullet 2" w:locked="1" w:semiHidden="1" w:unhideWhenUsed="1"/>
-    <w:lsdException w:name="List Bullet 3" w:locked="1" w:semiHidden="1" w:unhideWhenUsed="1"/>
-    <w:lsdException w:name="List Bullet 4" w:locked="1" w:semiHidden="1" w:unhideWhenUsed="1"/>
-    <w:lsdException w:name="List Bullet 5" w:locked="1" w:semiHidden="1" w:unhideWhenUsed="1"/>
-    <w:lsdException w:name="List Number 2" w:locked="1" w:semiHidden="1" w:unhideWhenUsed="1"/>
-    <w:lsdException w:name="List Number 3" w:locked="1" w:semiHidden="1" w:unhideWhenUsed="1"/>
-    <w:lsdException w:name="List Number 4" w:locked="1" w:semiHidden="1" w:unhideWhenUsed="1"/>
-    <w:lsdException w:name="List Number 5" w:locked="1" w:semiHidden="1" w:unhideWhenUsed="1"/>
-    <w:lsdException w:name="Title" w:uiPriority="0" w:qFormat="1"/>
-    <w:lsdException w:name="Closing" w:locked="1" w:semiHidden="1" w:unhideWhenUsed="1"/>
-    <w:lsdException w:name="Signature" w:locked="1" w:semiHidden="1" w:unhideWhenUsed="1"/>
-    <w:lsdException w:name="Default Paragraph Font" w:uiPriority="0"/>
-    <w:lsdException w:name="Body Text" w:locked="1" w:semiHidden="1" w:unhideWhenUsed="1"/>
-    <w:lsdException w:name="Body Text Indent" w:locked="1" w:semiHidden="1" w:unhideWhenUsed="1"/>
-    <w:lsdException w:name="List Continue" w:locked="1" w:semiHidden="1" w:unhideWhenUsed="1"/>
-    <w:lsdException w:name="List Continue 2" w:locked="1" w:semiHidden="1" w:unhideWhenUsed="1"/>
-    <w:lsdException w:name="List Continue 3" w:locked="1" w:semiHidden="1" w:unhideWhenUsed="1"/>
-    <w:lsdException w:name="List Continue 4" w:locked="1" w:semiHidden="1" w:unhideWhenUsed="1"/>
-    <w:lsdException w:name="List Continue 5" w:locked="1" w:semiHidden="1" w:unhideWhenUsed="1"/>
-    <w:lsdException w:name="Message Header" w:locked="1" w:semiHidden="1" w:unhideWhenUsed="1"/>
-    <w:lsdException w:name="Subtitle" w:uiPriority="0" w:qFormat="1"/>
-    <w:lsdException w:name="Salutation" w:locked="1" w:semiHidden="1" w:unhideWhenUsed="1"/>
-    <w:lsdException w:name="Date" w:locked="1" w:semiHidden="1" w:unhideWhenUsed="1"/>
-    <w:lsdException w:name="Body Text First Indent" w:locked="1" w:semiHidden="1" w:unhideWhenUsed="1"/>
-    <w:lsdException w:name="Body Text First Indent 2" w:locked="1" w:semiHidden="1" w:unhideWhenUsed="1"/>
-    <w:lsdException w:name="Note Heading" w:locked="1" w:semiHidden="1" w:unhideWhenUsed="1"/>
-    <w:lsdException w:name="Body Text 2" w:locked="1" w:semiHidden="1" w:unhideWhenUsed="1"/>
-    <w:lsdException w:name="Body Text 3" w:locked="1" w:semiHidden="1" w:unhideWhenUsed="1"/>
-    <w:lsdException w:name="Body Text Indent 2" w:locked="1" w:semiHidden="1" w:unhideWhenUsed="1"/>
-    <w:lsdException w:name="Body Text Indent 3" w:locked="1" w:semiHidden="1" w:unhideWhenUsed="1"/>
-    <w:lsdException w:name="Block Text" w:locked="1" w:semiHidden="1" w:unhideWhenUsed="1"/>
-    <w:lsdException w:name="Hyperlink" w:locked="1" w:semiHidden="1" w:unhideWhenUsed="1"/>
-    <w:lsdException w:name="FollowedHyperlink" w:locked="1" w:semiHidden="1" w:unhideWhenUsed="1"/>
-    <w:lsdException w:name="Strong" w:uiPriority="22" w:qFormat="1"/>
-    <w:lsdException w:name="Emphasis" w:uiPriority="20" w:qFormat="1"/>
-    <w:lsdException w:name="Document Map" w:locked="1" w:semiHidden="1" w:unhideWhenUsed="1"/>
-    <w:lsdException w:name="Plain Text" w:locked="1" w:semiHidden="1" w:unhideWhenUsed="1"/>
-    <w:lsdException w:name="E-mail Signature" w:locked="1" w:semiHidden="1" w:unhideWhenUsed="1"/>
-    <w:lsdException w:name="HTML Top of Form" w:locked="1" w:semiHidden="1" w:unhideWhenUsed="1"/>
-    <w:lsdException w:name="HTML Bottom of Form" w:locked="1" w:semiHidden="1" w:unhideWhenUsed="1"/>
-    <w:lsdException w:name="Normal (Web)" w:locked="1" w:semiHidden="1" w:unhideWhenUsed="1"/>
-    <w:lsdException w:name="HTML Acronym" w:locked="1" w:semiHidden="1" w:unhideWhenUsed="1"/>
-    <w:lsdException w:name="HTML Address" w:locked="1" w:semiHidden="1" w:unhideWhenUsed="1"/>
-    <w:lsdException w:name="HTML Cite" w:locked="1" w:semiHidden="1" w:unhideWhenUsed="1"/>
-    <w:lsdException w:name="HTML Code" w:locked="1" w:semiHidden="1" w:unhideWhenUsed="1"/>
-    <w:lsdException w:name="HTML Definition" w:locked="1" w:semiHidden="1" w:unhideWhenUsed="1"/>
-    <w:lsdException w:name="HTML Keyboard" w:locked="1" w:semiHidden="1" w:unhideWhenUsed="1"/>
-    <w:lsdException w:name="HTML Preformatted" w:locked="1" w:semiHidden="1" w:unhideWhenUsed="1"/>
-    <w:lsdException w:name="HTML Sample" w:locked="1" w:semiHidden="1" w:unhideWhenUsed="1"/>
-    <w:lsdException w:name="HTML Typewriter" w:locked="1" w:semiHidden="1" w:unhideWhenUsed="1"/>
-    <w:lsdException w:name="HTML Variable" w:locked="1" w:semiHidden="1" w:unhideWhenUsed="1"/>
-    <w:lsdException w:name="Normal Table" w:locked="1" w:semiHidden="1" w:unhideWhenUsed="1"/>
-    <w:lsdException w:name="annotation subject" w:locked="1" w:semiHidden="1" w:unhideWhenUsed="1"/>
-    <w:lsdException w:name="No List" w:locked="1" w:semiHidden="1" w:unhideWhenUsed="1"/>
-    <w:lsdException w:name="Outline List 1" w:locked="1" w:semiHidden="1" w:unhideWhenUsed="1"/>
-    <w:lsdException w:name="Outline List 2" w:locked="1" w:semiHidden="1" w:unhideWhenUsed="1"/>
-    <w:lsdException w:name="Outline List 3" w:locked="1" w:semiHidden="1" w:unhideWhenUsed="1"/>
-    <w:lsdException w:name="Table Simple 1" w:locked="1" w:semiHidden="1" w:unhideWhenUsed="1"/>
-    <w:lsdException w:name="Table Simple 2" w:locked="1" w:semiHidden="1" w:unhideWhenUsed="1"/>
-    <w:lsdException w:name="Table Simple 3" w:locked="1" w:semiHidden="1" w:unhideWhenUsed="1"/>
-    <w:lsdException w:name="Table Classic 1" w:locked="1" w:semiHidden="1" w:unhideWhenUsed="1"/>
-    <w:lsdException w:name="Table Classic 2" w:locked="1" w:semiHidden="1" w:unhideWhenUsed="1"/>
-    <w:lsdException w:name="Table Classic 3" w:locked="1" w:semiHidden="1" w:unhideWhenUsed="1"/>
-    <w:lsdException w:name="Table Classic 4" w:locked="1" w:semiHidden="1" w:unhideWhenUsed="1"/>
-    <w:lsdException w:name="Table Colorful 1" w:locked="1" w:semiHidden="1" w:unhideWhenUsed="1"/>
-    <w:lsdException w:name="Table Colorful 2" w:locked="1" w:semiHidden="1" w:unhideWhenUsed="1"/>
-    <w:lsdException w:name="Table Colorful 3" w:locked="1" w:semiHidden="1" w:unhideWhenUsed="1"/>
-    <w:lsdException w:name="Table Columns 1" w:locked="1" w:semiHidden="1" w:unhideWhenUsed="1"/>
-    <w:lsdException w:name="Table Columns 2" w:locked="1" w:semiHidden="1" w:unhideWhenUsed="1"/>
-    <w:lsdException w:name="Table Columns 3" w:locked="1" w:semiHidden="1" w:unhideWhenUsed="1"/>
-    <w:lsdException w:name="Table Columns 4" w:locked="1" w:semiHidden="1" w:unhideWhenUsed="1"/>
-    <w:lsdException w:name="Table Columns 5" w:locked="1" w:semiHidden="1" w:unhideWhenUsed="1"/>
-    <w:lsdException w:name="Table Grid 1" w:locked="1" w:semiHidden="1" w:unhideWhenUsed="1"/>
-    <w:lsdException w:name="Table Grid 2" w:locked="1" w:semiHidden="1" w:unhideWhenUsed="1"/>
-    <w:lsdException w:name="Table Grid 3" w:locked="1" w:semiHidden="1" w:unhideWhenUsed="1"/>
-    <w:lsdException w:name="Table Grid 4" w:locked="1" w:semiHidden="1" w:unhideWhenUsed="1"/>
-    <w:lsdException w:name="Table Grid 5" w:locked="1" w:semiHidden="1" w:unhideWhenUsed="1"/>
-    <w:lsdException w:name="Table Grid 6" w:locked="1" w:semiHidden="1" w:unhideWhenUsed="1"/>
-    <w:lsdException w:name="Table Grid 7" w:locked="1" w:semiHidden="1" w:unhideWhenUsed="1"/>
-    <w:lsdException w:name="Table Grid 8" w:locked="1" w:semiHidden="1" w:unhideWhenUsed="1"/>
-    <w:lsdException w:name="Table List 1" w:locked="1" w:semiHidden="1" w:unhideWhenUsed="1"/>
-    <w:lsdException w:name="Table List 2" w:locked="1" w:semiHidden="1" w:unhideWhenUsed="1"/>
-    <w:lsdException w:name="Table List 3" w:locked="1" w:semiHidden="1" w:unhideWhenUsed="1"/>
-    <w:lsdException w:name="Table List 4" w:locked="1" w:semiHidden="1" w:unhideWhenUsed="1"/>
-    <w:lsdException w:name="Table List 5" w:locked="1" w:semiHidden="1" w:unhideWhenUsed="1"/>
-    <w:lsdException w:name="Table List 6" w:locked="1" w:semiHidden="1" w:unhideWhenUsed="1"/>
-    <w:lsdException w:name="Table List 7" w:locked="1" w:semiHidden="1" w:unhideWhenUsed="1"/>
-    <w:lsdException w:name="Table List 8" w:locked="1" w:semiHidden="1" w:unhideWhenUsed="1"/>
-    <w:lsdException w:name="Table 3D effects 1" w:locked="1" w:semiHidden="1" w:unhideWhenUsed="1"/>
-    <w:lsdException w:name="Table 3D effects 2" w:locked="1" w:semiHidden="1" w:unhideWhenUsed="1"/>
-    <w:lsdException w:name="Table 3D effects 3" w:locked="1" w:semiHidden="1" w:unhideWhenUsed="1"/>
-    <w:lsdException w:name="Table Contemporary" w:locked="1" w:semiHidden="1" w:unhideWhenUsed="1"/>
-    <w:lsdException w:name="Table Elegant" w:locked="1" w:semiHidden="1" w:unhideWhenUsed="1"/>
-    <w:lsdException w:name="Table Professional" w:locked="1" w:semiHidden="1" w:unhideWhenUsed="1"/>
-    <w:lsdException w:name="Table Subtle 1" w:locked="1" w:semiHidden="1" w:unhideWhenUsed="1"/>
-    <w:lsdException w:name="Table Subtle 2" w:locked="1" w:semiHidden="1" w:unhideWhenUsed="1"/>
-    <w:lsdException w:name="Table Web 1" w:locked="1" w:semiHidden="1" w:unhideWhenUsed="1"/>
-    <w:lsdException w:name="Table Web 2" w:locked="1" w:semiHidden="1" w:unhideWhenUsed="1"/>
-    <w:lsdException w:name="Table Web 3" w:locked="1" w:semiHidden="1" w:unhideWhenUsed="1"/>
-    <w:lsdException w:name="Balloon Text" w:locked="1" w:semiHidden="1" w:unhideWhenUsed="1"/>
-    <w:lsdException w:name="Table Grid" w:uiPriority="0"/>
-    <w:lsdException w:name="Table Theme" w:locked="1" w:semiHidden="1" w:unhideWhenUsed="1"/>
-    <w:lsdException w:name="Placeholder Text" w:semiHidden="1"/>
-    <w:lsdException w:name="No Spacing" w:uiPriority="1" w:qFormat="1"/>
-    <w:lsdException w:name="Light Shading" w:uiPriority="60"/>
-    <w:lsdException w:name="Light List" w:uiPriority="61"/>
-    <w:lsdException w:name="Light Grid" w:uiPriority="62"/>
-    <w:lsdException w:name="Medium Shading 1" w:uiPriority="63"/>
-    <w:lsdException w:name="Medium Shading 2" w:uiPriority="64"/>
-    <w:lsdException w:name="Medium List 1" w:uiPriority="65"/>
-    <w:lsdException w:name="Medium List 2" w:uiPriority="66"/>
-    <w:lsdException w:name="Medium Grid 1" w:uiPriority="67"/>
-    <w:lsdException w:name="Medium Grid 2" w:uiPriority="68"/>
-    <w:lsdException w:name="Medium Grid 3" w:uiPriority="69"/>
-    <w:lsdException w:name="Dark List" w:uiPriority="70"/>
-    <w:lsdException w:name="Colorful Shading" w:uiPriority="71"/>
-    <w:lsdException w:name="Colorful List" w:uiPriority="72"/>
-    <w:lsdException w:name="Colorful Grid" w:uiPriority="73"/>
-    <w:lsdException w:name="Light Shading Accent 1" w:uiPriority="60"/>
-    <w:lsdException w:name="Light List Accent 1" w:uiPriority="61"/>
-    <w:lsdException w:name="Light Grid Accent 1" w:uiPriority="62"/>
-    <w:lsdException w:name="Medium Shading 1 Accent 1" w:uiPriority="63"/>
-    <w:lsdException w:name="Medium Shading 2 Accent 1" w:uiPriority="64"/>
-    <w:lsdException w:name="Medium List 1 Accent 1" w:uiPriority="65"/>
-    <w:lsdException w:name="Revision" w:semiHidden="1"/>
-    <w:lsdException w:name="List Paragraph" w:uiPriority="34" w:qFormat="1"/>
-    <w:lsdException w:name="Quote" w:uiPriority="29" w:qFormat="1"/>
-    <w:lsdException w:name="Intense Quote" w:uiPriority="30" w:qFormat="1"/>
-    <w:lsdException w:name="Medium List 2 Accent 1" w:uiPriority="66"/>
-    <w:lsdException w:name="Medium Grid 1 Accent 1" w:uiPriority="67"/>
-    <w:lsdException w:name="Medium Grid 2 Accent 1" w:uiPriority="68"/>
-    <w:lsdException w:name="Medium Grid 3 Accent 1" w:uiPriority="69"/>
-    <w:lsdException w:name="Dark List Accent 1" w:uiPriority="70"/>
-    <w:lsdException w:name="Colorful Shading Accent 1" w:uiPriority="71"/>
-    <w:lsdException w:name="Colorful List Accent 1" w:uiPriority="72"/>
-    <w:lsdException w:name="Colorful Grid Accent 1" w:uiPriority="73"/>
-    <w:lsdException w:name="Light Shading Accent 2" w:uiPriority="60"/>
-    <w:lsdException w:name="Light List Accent 2" w:uiPriority="61"/>
-    <w:lsdException w:name="Light Grid Accent 2" w:uiPriority="62"/>
-    <w:lsdException w:name="Medium Shading 1 Accent 2" w:uiPriority="63"/>
-    <w:lsdException w:name="Medium Shading 2 Accent 2" w:uiPriority="64"/>
-    <w:lsdException w:name="Medium List 1 Accent 2" w:uiPriority="65"/>
-    <w:lsdException w:name="Medium List 2 Accent 2" w:uiPriority="66"/>
-    <w:lsdException w:name="Medium Grid 1 Accent 2" w:uiPriority="67"/>
-    <w:lsdException w:name="Medium Grid 2 Accent 2" w:uiPriority="68"/>
-    <w:lsdException w:name="Medium Grid 3 Accent 2" w:uiPriority="69"/>
-    <w:lsdException w:name="Dark List Accent 2" w:uiPriority="70"/>
-    <w:lsdException w:name="Colorful Shading Accent 2" w:uiPriority="71"/>
-    <w:lsdException w:name="Colorful List Accent 2" w:uiPriority="72"/>
-    <w:lsdException w:name="Colorful Grid Accent 2" w:uiPriority="73"/>
-    <w:lsdException w:name="Light Shading Accent 3" w:uiPriority="60"/>
-    <w:lsdException w:name="Light List Accent 3" w:uiPriority="61"/>
-    <w:lsdException w:name="Light Grid Accent 3" w:uiPriority="62"/>
-    <w:lsdException w:name="Medium Shading 1 Accent 3" w:uiPriority="63"/>
-    <w:lsdException w:name="Medium Shading 2 Accent 3" w:uiPriority="64"/>
-    <w:lsdException w:name="Medium List 1 Accent 3" w:uiPriority="65"/>
-    <w:lsdException w:name="Medium List 2 Accent 3" w:uiPriority="66"/>
-    <w:lsdException w:name="Medium Grid 1 Accent 3" w:uiPriority="67"/>
-    <w:lsdException w:name="Medium Grid 2 Accent 3" w:uiPriority="68"/>
-    <w:lsdException w:name="Medium Grid 3 Accent 3" w:uiPriority="69"/>
-    <w:lsdException w:name="Dark List Accent 3" w:uiPriority="70"/>
-    <w:lsdException w:name="Colorful Shading Accent 3" w:uiPriority="71"/>
-    <w:lsdException w:name="Colorful List Accent 3" w:uiPriority="72"/>
-    <w:lsdException w:name="Colorful Grid Accent 3" w:uiPriority="73"/>
-    <w:lsdException w:name="Light Shading Accent 4" w:uiPriority="60"/>
-    <w:lsdException w:name="Light List Accent 4" w:uiPriority="61"/>
-    <w:lsdException w:name="Light Grid Accent 4" w:uiPriority="62"/>
-    <w:lsdException w:name="Medium Shading 1 Accent 4" w:uiPriority="63"/>
-    <w:lsdException w:name="Medium Shading 2 Accent 4" w:uiPriority="64"/>
-    <w:lsdException w:name="Medium List 1 Accent 4" w:uiPriority="65"/>
-    <w:lsdException w:name="Medium List 2 Accent 4" w:uiPriority="66"/>
-    <w:lsdException w:name="Medium Grid 1 Accent 4" w:uiPriority="67"/>
-    <w:lsdException w:name="Medium Grid 2 Accent 4" w:uiPriority="68"/>
-    <w:lsdException w:name="Medium Grid 3 Accent 4" w:uiPriority="69"/>
-    <w:lsdException w:name="Dark List Accent 4" w:uiPriority="70"/>
-    <w:lsdException w:name="Colorful Shading Accent 4" w:uiPriority="71"/>
-    <w:lsdException w:name="Colorful List Accent 4" w:uiPriority="72"/>
-    <w:lsdException w:name="Colorful Grid Accent 4" w:uiPriority="73"/>
-    <w:lsdException w:name="Light Shading Accent 5" w:uiPriority="60"/>
-    <w:lsdException w:name="Light List Accent 5" w:uiPriority="61"/>
-    <w:lsdException w:name="Light Grid Accent 5" w:uiPriority="62"/>
-    <w:lsdException w:name="Medium Shading 1 Accent 5" w:uiPriority="63"/>
-    <w:lsdException w:name="Medium Shading 2 Accent 5" w:uiPriority="64"/>
-    <w:lsdException w:name="Medium List 1 Accent 5" w:uiPriority="65"/>
-    <w:lsdException w:name="Medium List 2 Accent 5" w:uiPriority="66"/>
-    <w:lsdException w:name="Medium Grid 1 Accent 5" w:uiPriority="67"/>
-    <w:lsdException w:name="Medium Grid 2 Accent 5" w:uiPriority="68"/>
-    <w:lsdException w:name="Medium Grid 3 Accent 5" w:uiPriority="69"/>
-    <w:lsdException w:name="Dark List Accent 5" w:uiPriority="70"/>
-    <w:lsdException w:name="Colorful Shading Accent 5" w:uiPriority="71"/>
-    <w:lsdException w:name="Colorful List Accent 5" w:uiPriority="72"/>
-    <w:lsdException w:name="Colorful Grid Accent 5" w:uiPriority="73"/>
-    <w:lsdException w:name="Light Shading Accent 6" w:uiPriority="60"/>
-    <w:lsdException w:name="Light List Accent 6" w:uiPriority="61"/>
-    <w:lsdException w:name="Light Grid Accent 6" w:uiPriority="62"/>
-    <w:lsdException w:name="Medium Shading 1 Accent 6" w:uiPriority="63"/>
-    <w:lsdException w:name="Medium Shading 2 Accent 6" w:uiPriority="64"/>
-    <w:lsdException w:name="Medium List 1 Accent 6" w:uiPriority="65"/>
-    <w:lsdException w:name="Medium List 2 Accent 6" w:uiPriority="66"/>
-    <w:lsdException w:name="Medium Grid 1 Accent 6" w:uiPriority="67"/>
-    <w:lsdException w:name="Medium Grid 2 Accent 6" w:uiPriority="68"/>
-    <w:lsdException w:name="Medium Grid 3 Accent 6" w:uiPriority="69"/>
-    <w:lsdException w:name="Dark List Accent 6" w:uiPriority="70"/>
-    <w:lsdException w:name="Colorful Shading Accent 6" w:uiPriority="71"/>
-    <w:lsdException w:name="Colorful List Accent 6" w:uiPriority="72"/>
-    <w:lsdException w:name="Colorful Grid Accent 6" w:uiPriority="73"/>
-    <w:lsdException w:name="Subtle Emphasis" w:uiPriority="19" w:qFormat="1"/>
-    <w:lsdException w:name="Intense Emphasis" w:uiPriority="21" w:qFormat="1"/>
-    <w:lsdException w:name="Subtle Reference" w:uiPriority="31" w:qFormat="1"/>
-    <w:lsdException w:name="Intense Reference" w:uiPriority="32" w:qFormat="1"/>
-    <w:lsdException w:name="Book Title" w:uiPriority="33" w:qFormat="1"/>
-    <w:lsdException w:name="Bibliography" w:semiHidden="1" w:uiPriority="37" w:unhideWhenUsed="1"/>
-    <w:lsdException w:name="TOC Heading" w:uiPriority="39" w:qFormat="1"/>
-    <w:lsdException w:name="Plain Table 1" w:uiPriority="41"/>
-    <w:lsdException w:name="Plain Table 2" w:uiPriority="42"/>
-    <w:lsdException w:name="Plain Table 3" w:uiPriority="43"/>
-    <w:lsdException w:name="Plain Table 4" w:uiPriority="44"/>
-    <w:lsdException w:name="Plain Table 5" w:uiPriority="45"/>
-    <w:lsdException w:name="Grid Table Light" w:uiPriority="40"/>
-    <w:lsdException w:name="Grid Table 1 Light" w:uiPriority="46"/>
-    <w:lsdException w:name="Grid Table 2" w:uiPriority="47"/>
-    <w:lsdException w:name="Grid Table 3" w:uiPriority="48"/>
-    <w:lsdException w:name="Grid Table 4" w:uiPriority="49"/>
-    <w:lsdException w:name="Grid Table 5 Dark" w:uiPriority="50"/>
-    <w:lsdException w:name="Grid Table 6 Colorful" w:uiPriority="51"/>
-    <w:lsdException w:name="Grid Table 7 Colorful" w:uiPriority="52"/>
-    <w:lsdException w:name="Grid Table 1 Light Accent 1" w:uiPriority="46"/>
-    <w:lsdException w:name="Grid Table 2 Accent 1" w:uiPriority="47"/>
-    <w:lsdException w:name="Grid Table 3 Accent 1" w:uiPriority="48"/>
-    <w:lsdException w:name="Grid Table 4 Accent 1" w:uiPriority="49"/>
-    <w:lsdException w:name="Grid Table 5 Dark Accent 1" w:uiPriority="50"/>
-    <w:lsdException w:name="Grid Table 6 Colorful Accent 1" w:uiPriority="51"/>
-    <w:lsdException w:name="Grid Table 7 Colorful Accent 1" w:uiPriority="52"/>
-    <w:lsdException w:name="Grid Table 1 Light Accent 2" w:uiPriority="46"/>
-    <w:lsdException w:name="Grid Table 2 Accent 2" w:uiPriority="47"/>
-    <w:lsdException w:name="Grid Table 3 Accent 2" w:uiPriority="48"/>
-    <w:lsdException w:name="Grid Table 4 Accent 2" w:uiPriority="49"/>
-    <w:lsdException w:name="Grid Table 5 Dark Accent 2" w:uiPriority="50"/>
-    <w:lsdException w:name="Grid Table 6 Colorful Accent 2" w:uiPriority="51"/>
-    <w:lsdException w:name="Grid Table 7 Colorful Accent 2" w:uiPriority="52"/>
-    <w:lsdException w:name="Grid Table 1 Light Accent 3" w:uiPriority="46"/>
-    <w:lsdException w:name="Grid Table 2 Accent 3" w:uiPriority="47"/>
-    <w:lsdException w:name="Grid Table 3 Accent 3" w:uiPriority="48"/>
-    <w:lsdException w:name="Grid Table 4 Accent 3" w:uiPriority="49"/>
-    <w:lsdException w:name="Grid Table 5 Dark Accent 3" w:uiPriority="50"/>
-    <w:lsdException w:name="Grid Table 6 Colorful Accent 3" w:uiPriority="51"/>
-    <w:lsdException w:name="Grid Table 7 Colorful Accent 3" w:uiPriority="52"/>
-    <w:lsdException w:name="Grid Table 1 Light Accent 4" w:uiPriority="46"/>
-    <w:lsdException w:name="Grid Table 2 Accent 4" w:uiPriority="47"/>
-    <w:lsdException w:name="Grid Table 3 Accent 4" w:uiPriority="48"/>
-    <w:lsdException w:name="Grid Table 4 Accent 4" w:uiPriority="49"/>
-    <w:lsdException w:name="Grid Table 5 Dark Accent 4" w:uiPriority="50"/>
-    <w:lsdException w:name="Grid Table 6 Colorful Accent 4" w:uiPriority="51"/>
-    <w:lsdException w:name="Grid Table 7 Colorful Accent 4" w:uiPriority="52"/>
-    <w:lsdException w:name="Grid Table 1 Light Accent 5" w:uiPriority="46"/>
-    <w:lsdException w:name="Grid Table 2 Accent 5" w:uiPriority="47"/>
-    <w:lsdException w:name="Grid Table 3 Accent 5" w:uiPriority="48"/>
-    <w:lsdException w:name="Grid Table 4 Accent 5" w:uiPriority="49"/>
-    <w:lsdException w:name="Grid Table 5 Dark Accent 5" w:uiPriority="50"/>
-    <w:lsdException w:name="Grid Table 6 Colorful Accent 5" w:uiPriority="51"/>
-    <w:lsdException w:name="Grid Table 7 Colorful Accent 5" w:uiPriority="52"/>
-    <w:lsdException w:name="Grid Table 1 Light Accent 6" w:uiPriority="46"/>
-    <w:lsdException w:name="Grid Table 2 Accent 6" w:uiPriority="47"/>
-    <w:lsdException w:name="Grid Table 3 Accent 6" w:uiPriority="48"/>
-    <w:lsdException w:name="Grid Table 4 Accent 6" w:uiPriority="49"/>
-    <w:lsdException w:name="Grid Table 5 Dark Accent 6" w:uiPriority="50"/>
-    <w:lsdException w:name="Grid Table 6 Colorful Accent 6" w:uiPriority="51"/>
-    <w:lsdException w:name="Grid Table 7 Colorful Accent 6" w:uiPriority="52"/>
-    <w:lsdException w:name="List Table 1 Light" w:uiPriority="46"/>
-    <w:lsdException w:name="List Table 2" w:uiPriority="47"/>
-    <w:lsdException w:name="List Table 3" w:uiPriority="48"/>
-    <w:lsdException w:name="List Table 4" w:uiPriority="49"/>
-    <w:lsdException w:name="List Table 5 Dark" w:uiPriority="50"/>
-    <w:lsdException w:name="List Table 6 Colorful" w:uiPriority="51"/>
-    <w:lsdException w:name="List Table 7 Colorful" w:uiPriority="52"/>
-    <w:lsdException w:name="List Table 1 Light Accent 1" w:uiPriority="46"/>
-    <w:lsdException w:name="List Table 2 Accent 1" w:uiPriority="47"/>
-    <w:lsdException w:name="List Table 3 Accent 1" w:uiPriority="48"/>
-    <w:lsdException w:name="List Table 4 Accent 1" w:uiPriority="49"/>
-    <w:lsdException w:name="List Table 5 Dark Accent 1" w:uiPriority="50"/>
-    <w:lsdException w:name="List Table 6 Colorful Accent 1" w:uiPriority="51"/>
-    <w:lsdException w:name="List Table 7 Colorful Accent 1" w:uiPriority="52"/>
-    <w:lsdException w:name="List Table 1 Light Accent 2" w:uiPriority="46"/>
-    <w:lsdException w:name="List Table 2 Accent 2" w:uiPriority="47"/>
-    <w:lsdException w:name="List Table 3 Accent 2" w:uiPriority="48"/>
-    <w:lsdException w:name="List Table 4 Accent 2" w:uiPriority="49"/>
-    <w:lsdException w:name="List Table 5 Dark Accent 2" w:uiPriority="50"/>
-    <w:lsdException w:name="List Table 6 Colorful Accent 2" w:uiPriority="51"/>
-    <w:lsdException w:name="List Table 7 Colorful Accent 2" w:uiPriority="52"/>
-    <w:lsdException w:name="List Table 1 Light Accent 3" w:uiPriority="46"/>
-    <w:lsdException w:name="List Table 2 Accent 3" w:uiPriority="47"/>
-    <w:lsdException w:name="List Table 3 Accent 3" w:uiPriority="48"/>
-    <w:lsdException w:name="List Table 4 Accent 3" w:uiPriority="49"/>
-    <w:lsdException w:name="List Table 5 Dark Accent 3" w:uiPriority="50"/>
-    <w:lsdException w:name="List Table 6 Colorful Accent 3" w:uiPriority="51"/>
-    <w:lsdException w:name="List Table 7 Colorful Accent 3" w:uiPriority="52"/>
-    <w:lsdException w:name="List Table 1 Light Accent 4" w:uiPriority="46"/>
-    <w:lsdException w:name="List Table 2 Accent 4" w:uiPriority="47"/>
-    <w:lsdException w:name="List Table 3 Accent 4" w:uiPriority="48"/>
-    <w:lsdException w:name="List Table 4 Accent 4" w:uiPriority="49"/>
-    <w:lsdException w:name="List Table 5 Dark Accent 4" w:uiPriority="50"/>
-    <w:lsdException w:name="List Table 6 Colorful Accent 4" w:uiPriority="51"/>
-    <w:lsdException w:name="List Table 7 Colorful Accent 4" w:uiPriority="52"/>
-    <w:lsdException w:name="List Table 1 Light Accent 5" w:uiPriority="46"/>
-    <w:lsdException w:name="List Table 2 Accent 5" w:uiPriority="47"/>
-    <w:lsdException w:name="List Table 3 Accent 5" w:uiPriority="48"/>
-    <w:lsdException w:name="List Table 4 Accent 5" w:uiPriority="49"/>
-    <w:lsdException w:name="List Table 5 Dark Accent 5" w:uiPriority="50"/>
-    <w:lsdException w:name="List Table 6 Colorful Accent 5" w:uiPriority="51"/>
-    <w:lsdException w:name="List Table 7 Colorful Accent 5" w:uiPriority="52"/>
-    <w:lsdException w:name="List Table 1 Light Accent 6" w:uiPriority="46"/>
-    <w:lsdException w:name="List Table 2 Accent 6" w:uiPriority="47"/>
-    <w:lsdException w:name="List Table 3 Accent 6" w:uiPriority="48"/>
-    <w:lsdException w:name="List Table 4 Accent 6" w:uiPriority="49"/>
-    <w:lsdException w:name="List Table 5 Dark Accent 6" w:uiPriority="50"/>
-    <w:lsdException w:name="List Table 6 Colorful Accent 6" w:uiPriority="51"/>
-    <w:lsdException w:name="List Table 7 Colorful Accent 6" w:uiPriority="52"/>
+  <w:latentStyles w:defLockedState="0" w:defUIPriority="99" w:defSemiHidden="1" w:defUnhideWhenUsed="1" w:defQFormat="0" w:count="267">
+    <w:lsdException w:name="Normal" w:semiHidden="0" w:uiPriority="0" w:unhideWhenUsed="0" w:qFormat="1"/>
+    <w:lsdException w:name="heading 1" w:semiHidden="0" w:unhideWhenUsed="0" w:qFormat="1"/>
+    <w:lsdException w:name="heading 2" w:semiHidden="0" w:uiPriority="0" w:unhideWhenUsed="0" w:qFormat="1"/>
+    <w:lsdException w:name="heading 3" w:semiHidden="0" w:uiPriority="0" w:unhideWhenUsed="0" w:qFormat="1"/>
+    <w:lsdException w:name="heading 4" w:semiHidden="0" w:uiPriority="0" w:unhideWhenUsed="0" w:qFormat="1"/>
+    <w:lsdException w:name="heading 5" w:semiHidden="0" w:uiPriority="0" w:unhideWhenUsed="0" w:qFormat="1"/>
+    <w:lsdException w:name="heading 6" w:semiHidden="0" w:uiPriority="0" w:unhideWhenUsed="0" w:qFormat="1"/>
+    <w:lsdException w:name="heading 7" w:uiPriority="0" w:qFormat="1"/>
+    <w:lsdException w:name="heading 8" w:uiPriority="0" w:qFormat="1"/>
+    <w:lsdException w:name="heading 9" w:uiPriority="0" w:qFormat="1"/>
+    <w:lsdException w:name="index 1" w:locked="1"/>
+    <w:lsdException w:name="index 2" w:locked="1"/>
+    <w:lsdException w:name="index 3" w:locked="1"/>
+    <w:lsdException w:name="index 4" w:locked="1"/>
+    <w:lsdException w:name="index 5" w:locked="1"/>
+    <w:lsdException w:name="index 6" w:locked="1"/>
+    <w:lsdException w:name="index 7" w:locked="1"/>
+    <w:lsdException w:name="index 8" w:locked="1"/>
+    <w:lsdException w:name="index 9" w:locked="1"/>
+    <w:lsdException w:name="toc 1" w:semiHidden="0" w:uiPriority="39" w:unhideWhenUsed="0"/>
+    <w:lsdException w:name="toc 2" w:semiHidden="0" w:uiPriority="39" w:unhideWhenUsed="0"/>
+    <w:lsdException w:name="toc 3" w:semiHidden="0" w:uiPriority="39" w:unhideWhenUsed="0"/>
+    <w:lsdException w:name="toc 4" w:semiHidden="0" w:uiPriority="39" w:unhideWhenUsed="0"/>
+    <w:lsdException w:name="toc 5" w:semiHidden="0" w:uiPriority="39" w:unhideWhenUsed="0"/>
+    <w:lsdException w:name="toc 6" w:semiHidden="0" w:uiPriority="39" w:unhideWhenUsed="0"/>
+    <w:lsdException w:name="toc 7" w:semiHidden="0" w:uiPriority="39" w:unhideWhenUsed="0"/>
+    <w:lsdException w:name="toc 8" w:semiHidden="0" w:uiPriority="39" w:unhideWhenUsed="0"/>
+    <w:lsdException w:name="toc 9" w:semiHidden="0" w:uiPriority="39" w:unhideWhenUsed="0"/>
+    <w:lsdException w:name="Normal Indent" w:locked="1"/>
+    <w:lsdException w:name="footnote text" w:locked="1"/>
+    <w:lsdException w:name="annotation text" w:locked="1"/>
+    <w:lsdException w:name="header" w:locked="1"/>
+    <w:lsdException w:name="footer" w:locked="1"/>
+    <w:lsdException w:name="index heading" w:locked="1"/>
+    <w:lsdException w:name="caption" w:semiHidden="0" w:uiPriority="0" w:unhideWhenUsed="0" w:qFormat="1"/>
+    <w:lsdException w:name="table of figures" w:locked="1"/>
+    <w:lsdException w:name="envelope address" w:locked="1"/>
+    <w:lsdException w:name="envelope return" w:locked="1"/>
+    <w:lsdException w:name="footnote reference" w:locked="1"/>
+    <w:lsdException w:name="annotation reference" w:locked="1"/>
+    <w:lsdException w:name="line number" w:locked="1"/>
+    <w:lsdException w:name="page number" w:locked="1"/>
+    <w:lsdException w:name="endnote reference" w:locked="1"/>
+    <w:lsdException w:name="endnote text" w:locked="1"/>
+    <w:lsdException w:name="table of authorities" w:locked="1"/>
+    <w:lsdException w:name="macro" w:locked="1"/>
+    <w:lsdException w:name="toa heading" w:locked="1"/>
+    <w:lsdException w:name="List" w:locked="1"/>
+    <w:lsdException w:name="List Bullet" w:locked="1"/>
+    <w:lsdException w:name="List Number" w:locked="1"/>
+    <w:lsdException w:name="List 2" w:locked="1"/>
+    <w:lsdException w:name="List 3" w:locked="1"/>
+    <w:lsdException w:name="List 4" w:locked="1"/>
+    <w:lsdException w:name="List 5" w:locked="1"/>
+    <w:lsdException w:name="List Bullet 2" w:locked="1"/>
+    <w:lsdException w:name="List Bullet 3" w:locked="1"/>
+    <w:lsdException w:name="List Bullet 4" w:locked="1"/>
+    <w:lsdException w:name="List Bullet 5" w:locked="1"/>
+    <w:lsdException w:name="List Number 2" w:locked="1"/>
+    <w:lsdException w:name="List Number 3" w:locked="1"/>
+    <w:lsdException w:name="List Number 4" w:locked="1"/>
+    <w:lsdException w:name="List Number 5" w:locked="1"/>
+    <w:lsdException w:name="Title" w:semiHidden="0" w:uiPriority="0" w:unhideWhenUsed="0" w:qFormat="1"/>
+    <w:lsdException w:name="Closing" w:locked="1"/>
+    <w:lsdException w:name="Signature" w:locked="1"/>
+    <w:lsdException w:name="Default Paragraph Font" w:semiHidden="0" w:uiPriority="0" w:unhideWhenUsed="0"/>
+    <w:lsdException w:name="Body Text" w:locked="1"/>
+    <w:lsdException w:name="Body Text Indent" w:locked="1"/>
+    <w:lsdException w:name="List Continue" w:locked="1"/>
+    <w:lsdException w:name="List Continue 2" w:locked="1"/>
+    <w:lsdException w:name="List Continue 3" w:locked="1"/>
+    <w:lsdException w:name="List Continue 4" w:locked="1"/>
+    <w:lsdException w:name="List Continue 5" w:locked="1"/>
+    <w:lsdException w:name="Message Header" w:locked="1"/>
+    <w:lsdException w:name="Subtitle" w:semiHidden="0" w:uiPriority="0" w:unhideWhenUsed="0" w:qFormat="1"/>
+    <w:lsdException w:name="Salutation" w:locked="1"/>
+    <w:lsdException w:name="Date" w:locked="1"/>
+    <w:lsdException w:name="Body Text First Indent" w:locked="1"/>
+    <w:lsdException w:name="Body Text First Indent 2" w:locked="1"/>
+    <w:lsdException w:name="Note Heading" w:locked="1"/>
+    <w:lsdException w:name="Body Text 2" w:locked="1"/>
+    <w:lsdException w:name="Body Text 3" w:locked="1"/>
+    <w:lsdException w:name="Body Text Indent 2" w:locked="1"/>
+    <w:lsdException w:name="Body Text Indent 3" w:locked="1"/>
+    <w:lsdException w:name="Block Text" w:locked="1"/>
+    <w:lsdException w:name="Hyperlink" w:locked="1"/>
+    <w:lsdException w:name="FollowedHyperlink" w:locked="1"/>
+    <w:lsdException w:name="Strong" w:semiHidden="0" w:uiPriority="22" w:unhideWhenUsed="0" w:qFormat="1"/>
+    <w:lsdException w:name="Emphasis" w:semiHidden="0" w:uiPriority="20" w:unhideWhenUsed="0" w:qFormat="1"/>
+    <w:lsdException w:name="Document Map" w:locked="1"/>
+    <w:lsdException w:name="Plain Text" w:locked="1"/>
+    <w:lsdException w:name="E-mail Signature" w:locked="1"/>
+    <w:lsdException w:name="HTML Top of Form" w:locked="1"/>
+    <w:lsdException w:name="HTML Bottom of Form" w:locked="1"/>
+    <w:lsdException w:name="Normal (Web)" w:locked="1"/>
+    <w:lsdException w:name="HTML Acronym" w:locked="1"/>
+    <w:lsdException w:name="HTML Address" w:locked="1"/>
+    <w:lsdException w:name="HTML Cite" w:locked="1"/>
+    <w:lsdException w:name="HTML Code" w:locked="1"/>
+    <w:lsdException w:name="HTML Definition" w:locked="1"/>
+    <w:lsdException w:name="HTML Keyboard" w:locked="1"/>
+    <w:lsdException w:name="HTML Preformatted" w:locked="1"/>
+    <w:lsdException w:name="HTML Sample" w:locked="1"/>
+    <w:lsdException w:name="HTML Typewriter" w:locked="1"/>
+    <w:lsdException w:name="HTML Variable" w:locked="1"/>
+    <w:lsdException w:name="Normal Table" w:locked="1"/>
+    <w:lsdException w:name="annotation subject" w:locked="1"/>
+    <w:lsdException w:name="No List" w:locked="1"/>
+    <w:lsdException w:name="Outline List 1" w:locked="1"/>
+    <w:lsdException w:name="Outline List 2" w:locked="1"/>
+    <w:lsdException w:name="Outline List 3" w:locked="1"/>
+    <w:lsdException w:name="Table Simple 1" w:locked="1"/>
+    <w:lsdException w:name="Table Simple 2" w:locked="1"/>
+    <w:lsdException w:name="Table Simple 3" w:locked="1"/>
+    <w:lsdException w:name="Table Classic 1" w:locked="1"/>
+    <w:lsdException w:name="Table Classic 2" w:locked="1"/>
+    <w:lsdException w:name="Table Classic 3" w:locked="1"/>
+    <w:lsdException w:name="Table Classic 4" w:locked="1"/>
+    <w:lsdException w:name="Table Colorful 1" w:locked="1"/>
+    <w:lsdException w:name="Table Colorful 2" w:locked="1"/>
+    <w:lsdException w:name="Table Colorful 3" w:locked="1"/>
+    <w:lsdException w:name="Table Columns 1" w:locked="1"/>
+    <w:lsdException w:name="Table Columns 2" w:locked="1"/>
+    <w:lsdException w:name="Table Columns 3" w:locked="1"/>
+    <w:lsdException w:name="Table Columns 4" w:locked="1"/>
+    <w:lsdException w:name="Table Columns 5" w:locked="1"/>
+    <w:lsdException w:name="Table Grid 1" w:locked="1"/>
+    <w:lsdException w:name="Table Grid 2" w:locked="1"/>
+    <w:lsdException w:name="Table Grid 3" w:locked="1"/>
+    <w:lsdException w:name="Table Grid 4" w:locked="1"/>
+    <w:lsdException w:name="Table Grid 5" w:locked="1"/>
+    <w:lsdException w:name="Table Grid 6" w:locked="1"/>
+    <w:lsdException w:name="Table Grid 7" w:locked="1"/>
+    <w:lsdException w:name="Table Grid 8" w:locked="1"/>
+    <w:lsdException w:name="Table List 1" w:locked="1"/>
+    <w:lsdException w:name="Table List 2" w:locked="1"/>
+    <w:lsdException w:name="Table List 3" w:locked="1"/>
+    <w:lsdException w:name="Table List 4" w:locked="1"/>
+    <w:lsdException w:name="Table List 5" w:locked="1"/>
+    <w:lsdException w:name="Table List 6" w:locked="1"/>
+    <w:lsdException w:name="Table List 7" w:locked="1"/>
+    <w:lsdException w:name="Table List 8" w:locked="1"/>
+    <w:lsdException w:name="Table 3D effects 1" w:locked="1"/>
+    <w:lsdException w:name="Table 3D effects 2" w:locked="1"/>
+    <w:lsdException w:name="Table 3D effects 3" w:locked="1"/>
+    <w:lsdException w:name="Table Contemporary" w:locked="1"/>
+    <w:lsdException w:name="Table Elegant" w:locked="1"/>
+    <w:lsdException w:name="Table Professional" w:locked="1"/>
+    <w:lsdException w:name="Table Subtle 1" w:locked="1"/>
+    <w:lsdException w:name="Table Subtle 2" w:locked="1"/>
+    <w:lsdException w:name="Table Web 1" w:locked="1"/>
+    <w:lsdException w:name="Table Web 2" w:locked="1"/>
+    <w:lsdException w:name="Table Web 3" w:locked="1"/>
+    <w:lsdException w:name="Balloon Text" w:locked="1"/>
+    <w:lsdException w:name="Table Grid" w:semiHidden="0" w:uiPriority="0" w:unhideWhenUsed="0"/>
+    <w:lsdException w:name="Table Theme" w:locked="1"/>
+    <w:lsdException w:name="Placeholder Text" w:unhideWhenUsed="0"/>
+    <w:lsdException w:name="No Spacing" w:semiHidden="0" w:uiPriority="1" w:unhideWhenUsed="0" w:qFormat="1"/>
+    <w:lsdException w:name="Light Shading" w:semiHidden="0" w:uiPriority="60" w:unhideWhenUsed="0"/>
+    <w:lsdException w:name="Light List" w:semiHidden="0" w:uiPriority="61" w:unhideWhenUsed="0"/>
+    <w:lsdException w:name="Light Grid" w:semiHidden="0" w:uiPriority="62" w:unhideWhenUsed="0"/>
+    <w:lsdException w:name="Medium Shading 1" w:semiHidden="0" w:uiPriority="63" w:unhideWhenUsed="0"/>
+    <w:lsdException w:name="Medium Shading 2" w:semiHidden="0" w:uiPriority="64" w:unhideWhenUsed="0"/>
+    <w:lsdException w:name="Medium List 1" w:semiHidden="0" w:uiPriority="65" w:unhideWhenUsed="0"/>
+    <w:lsdException w:name="Medium List 2" w:semiHidden="0" w:uiPriority="66" w:unhideWhenUsed="0"/>
+    <w:lsdException w:name="Medium Grid 1" w:semiHidden="0" w:uiPriority="67" w:unhideWhenUsed="0"/>
+    <w:lsdException w:name="Medium Grid 2" w:semiHidden="0" w:uiPriority="68" w:unhideWhenUsed="0"/>
+    <w:lsdException w:name="Medium Grid 3" w:semiHidden="0" w:uiPriority="69" w:unhideWhenUsed="0"/>
+    <w:lsdException w:name="Dark List" w:semiHidden="0" w:uiPriority="70" w:unhideWhenUsed="0"/>
+    <w:lsdException w:name="Colorful Shading" w:semiHidden="0" w:uiPriority="71" w:unhideWhenUsed="0"/>
+    <w:lsdException w:name="Colorful List" w:semiHidden="0" w:uiPriority="72" w:unhideWhenUsed="0"/>
+    <w:lsdException w:name="Colorful Grid" w:semiHidden="0" w:uiPriority="73" w:unhideWhenUsed="0"/>
+    <w:lsdException w:name="Light Shading Accent 1" w:semiHidden="0" w:uiPriority="60" w:unhideWhenUsed="0"/>
+    <w:lsdException w:name="Light List Accent 1" w:semiHidden="0" w:uiPriority="61" w:unhideWhenUsed="0"/>
+    <w:lsdException w:name="Light Grid Accent 1" w:semiHidden="0" w:uiPriority="62" w:unhideWhenUsed="0"/>
+    <w:lsdException w:name="Medium Shading 1 Accent 1" w:semiHidden="0" w:uiPriority="63" w:unhideWhenUsed="0"/>
+    <w:lsdException w:name="Medium Shading 2 Accent 1" w:semiHidden="0" w:uiPriority="64" w:unhideWhenUsed="0"/>
+    <w:lsdException w:name="Medium List 1 Accent 1" w:semiHidden="0" w:uiPriority="65" w:unhideWhenUsed="0"/>
+    <w:lsdException w:name="Revision" w:unhideWhenUsed="0"/>
+    <w:lsdException w:name="List Paragraph" w:semiHidden="0" w:uiPriority="34" w:unhideWhenUsed="0" w:qFormat="1"/>
+    <w:lsdException w:name="Quote" w:semiHidden="0" w:uiPriority="29" w:unhideWhenUsed="0" w:qFormat="1"/>
+    <w:lsdException w:name="Intense Quote" w:semiHidden="0" w:uiPriority="30" w:unhideWhenUsed="0" w:qFormat="1"/>
+    <w:lsdException w:name="Medium List 2 Accent 1" w:semiHidden="0" w:uiPriority="66" w:unhideWhenUsed="0"/>
+    <w:lsdException w:name="Medium Grid 1 Accent 1" w:semiHidden="0" w:uiPriority="67" w:unhideWhenUsed="0"/>
+    <w:lsdException w:name="Medium Grid 2 Accent 1" w:semiHidden="0" w:uiPriority="68" w:unhideWhenUsed="0"/>
+    <w:lsdException w:name="Medium Grid 3 Accent 1" w:semiHidden="0" w:uiPriority="69" w:unhideWhenUsed="0"/>
+    <w:lsdException w:name="Dark List Accent 1" w:semiHidden="0" w:uiPriority="70" w:unhideWhenUsed="0"/>
+    <w:lsdException w:name="Colorful Shading Accent 1" w:semiHidden="0" w:uiPriority="71" w:unhideWhenUsed="0"/>
+    <w:lsdException w:name="Colorful List Accent 1" w:semiHidden="0" w:uiPriority="72" w:unhideWhenUsed="0"/>
+    <w:lsdException w:name="Colorful Grid Accent 1" w:semiHidden="0" w:uiPriority="73" w:unhideWhenUsed="0"/>
+    <w:lsdException w:name="Light Shading Accent 2" w:semiHidden="0" w:uiPriority="60" w:unhideWhenUsed="0"/>
+    <w:lsdException w:name="Light List Accent 2" w:semiHidden="0" w:uiPriority="61" w:unhideWhenUsed="0"/>
+    <w:lsdException w:name="Light Grid Accent 2" w:semiHidden="0" w:uiPriority="62" w:unhideWhenUsed="0"/>
+    <w:lsdException w:name="Medium Shading 1 Accent 2" w:semiHidden="0" w:uiPriority="63" w:unhideWhenUsed="0"/>
+    <w:lsdException w:name="Medium Shading 2 Accent 2" w:semiHidden="0" w:uiPriority="64" w:unhideWhenUsed="0"/>
+    <w:lsdException w:name="Medium List 1 Accent 2" w:semiHidden="0" w:uiPriority="65" w:unhideWhenUsed="0"/>
+    <w:lsdException w:name="Medium List 2 Accent 2" w:semiHidden="0" w:uiPriority="66" w:unhideWhenUsed="0"/>
+    <w:lsdException w:name="Medium Grid 1 Accent 2" w:semiHidden="0" w:uiPriority="67" w:unhideWhenUsed="0"/>
+    <w:lsdException w:name="Medium Grid 2 Accent 2" w:semiHidden="0" w:uiPriority="68" w:unhideWhenUsed="0"/>
+    <w:lsdException w:name="Medium Grid 3 Accent 2" w:semiHidden="0" w:uiPriority="69" w:unhideWhenUsed="0"/>
+    <w:lsdException w:name="Dark List Accent 2" w:semiHidden="0" w:uiPriority="70" w:unhideWhenUsed="0"/>
+    <w:lsdException w:name="Colorful Shading Accent 2" w:semiHidden="0" w:uiPriority="71" w:unhideWhenUsed="0"/>
+    <w:lsdException w:name="Colorful List Accent 2" w:semiHidden="0" w:uiPriority="72" w:unhideWhenUsed="0"/>
+    <w:lsdException w:name="Colorful Grid Accent 2" w:semiHidden="0" w:uiPriority="73" w:unhideWhenUsed="0"/>
+    <w:lsdException w:name="Light Shading Accent 3" w:semiHidden="0" w:uiPriority="60" w:unhideWhenUsed="0"/>
+    <w:lsdException w:name="Light List Accent 3" w:semiHidden="0" w:uiPriority="61" w:unhideWhenUsed="0"/>
+    <w:lsdException w:name="Light Grid Accent 3" w:semiHidden="0" w:uiPriority="62" w:unhideWhenUsed="0"/>
+    <w:lsdException w:name="Medium Shading 1 Accent 3" w:semiHidden="0" w:uiPriority="63" w:unhideWhenUsed="0"/>
+    <w:lsdException w:name="Medium Shading 2 Accent 3" w:semiHidden="0" w:uiPriority="64" w:unhideWhenUsed="0"/>
+    <w:lsdException w:name="Medium List 1 Accent 3" w:semiHidden="0" w:uiPriority="65" w:unhideWhenUsed="0"/>
+    <w:lsdException w:name="Medium List 2 Accent 3" w:semiHidden="0" w:uiPriority="66" w:unhideWhenUsed="0"/>
+    <w:lsdException w:name="Medium Grid 1 Accent 3" w:semiHidden="0" w:uiPriority="67" w:unhideWhenUsed="0"/>
+    <w:lsdException w:name="Medium Grid 2 Accent 3" w:semiHidden="0" w:uiPriority="68" w:unhideWhenUsed="0"/>
+    <w:lsdException w:name="Medium Grid 3 Accent 3" w:semiHidden="0" w:uiPriority="69" w:unhideWhenUsed="0"/>
+    <w:lsdException w:name="Dark List Accent 3" w:semiHidden="0" w:uiPriority="70" w:unhideWhenUsed="0"/>
+    <w:lsdException w:name="Colorful Shading Accent 3" w:semiHidden="0" w:uiPriority="71" w:unhideWhenUsed="0"/>
+    <w:lsdException w:name="Colorful List Accent 3" w:semiHidden="0" w:uiPriority="72" w:unhideWhenUsed="0"/>
+    <w:lsdException w:name="Colorful Grid Accent 3" w:semiHidden="0" w:uiPriority="73" w:unhideWhenUsed="0"/>
+    <w:lsdException w:name="Light Shading Accent 4" w:semiHidden="0" w:uiPriority="60" w:unhideWhenUsed="0"/>
+    <w:lsdException w:name="Light List Accent 4" w:semiHidden="0" w:uiPriority="61" w:unhideWhenUsed="0"/>
+    <w:lsdException w:name="Light Grid Accent 4" w:semiHidden="0" w:uiPriority="62" w:unhideWhenUsed="0"/>
+    <w:lsdException w:name="Medium Shading 1 Accent 4" w:semiHidden="0" w:uiPriority="63" w:unhideWhenUsed="0"/>
+    <w:lsdException w:name="Medium Shading 2 Accent 4" w:semiHidden="0" w:uiPriority="64" w:unhideWhenUsed="0"/>
+    <w:lsdException w:name="Medium List 1 Accent 4" w:semiHidden="0" w:uiPriority="65" w:unhideWhenUsed="0"/>
+    <w:lsdException w:name="Medium List 2 Accent 4" w:semiHidden="0" w:uiPriority="66" w:unhideWhenUsed="0"/>
+    <w:lsdException w:name="Medium Grid 1 Accent 4" w:semiHidden="0" w:uiPriority="67" w:unhideWhenUsed="0"/>
+    <w:lsdException w:name="Medium Grid 2 Accent 4" w:semiHidden="0" w:uiPriority="68" w:unhideWhenUsed="0"/>
+    <w:lsdException w:name="Medium Grid 3 Accent 4" w:semiHidden="0" w:uiPriority="69" w:unhideWhenUsed="0"/>
+    <w:lsdException w:name="Dark List Accent 4" w:semiHidden="0" w:uiPriority="70" w:unhideWhenUsed="0"/>
+    <w:lsdException w:name="Colorful Shading Accent 4" w:semiHidden="0" w:uiPriority="71" w:unhideWhenUsed="0"/>
+    <w:lsdException w:name="Colorful List Accent 4" w:semiHidden="0" w:uiPriority="72" w:unhideWhenUsed="0"/>
+    <w:lsdException w:name="Colorful Grid Accent 4" w:semiHidden="0" w:uiPriority="73" w:unhideWhenUsed="0"/>
+    <w:lsdException w:name="Light Shading Accent 5" w:semiHidden="0" w:uiPriority="60" w:unhideWhenUsed="0"/>
+    <w:lsdException w:name="Light List Accent 5" w:semiHidden="0" w:uiPriority="61" w:unhideWhenUsed="0"/>
+    <w:lsdException w:name="Light Grid Accent 5" w:semiHidden="0" w:uiPriority="62" w:unhideWhenUsed="0"/>
+    <w:lsdException w:name="Medium Shading 1 Accent 5" w:semiHidden="0" w:uiPriority="63" w:unhideWhenUsed="0"/>
+    <w:lsdException w:name="Medium Shading 2 Accent 5" w:semiHidden="0" w:uiPriority="64" w:unhideWhenUsed="0"/>
+    <w:lsdException w:name="Medium List 1 Accent 5" w:semiHidden="0" w:uiPriority="65" w:unhideWhenUsed="0"/>
+    <w:lsdException w:name="Medium List 2 Accent 5" w:semiHidden="0" w:uiPriority="66" w:unhideWhenUsed="0"/>
+    <w:lsdException w:name="Medium Grid 1 Accent 5" w:semiHidden="0" w:uiPriority="67" w:unhideWhenUsed="0"/>
+    <w:lsdException w:name="Medium Grid 2 Accent 5" w:semiHidden="0" w:uiPriority="68" w:unhideWhenUsed="0"/>
+    <w:lsdException w:name="Medium Grid 3 Accent 5" w:semiHidden="0" w:uiPriority="69" w:unhideWhenUsed="0"/>
+    <w:lsdException w:name="Dark List Accent 5" w:semiHidden="0" w:uiPriority="70" w:unhideWhenUsed="0"/>
+    <w:lsdException w:name="Colorful Shading Accent 5" w:semiHidden="0" w:uiPriority="71" w:unhideWhenUsed="0"/>
+    <w:lsdException w:name="Colorful List Accent 5" w:semiHidden="0" w:uiPriority="72" w:unhideWhenUsed="0"/>
+    <w:lsdException w:name="Colorful Grid Accent 5" w:semiHidden="0" w:uiPriority="73" w:unhideWhenUsed="0"/>
+    <w:lsdException w:name="Light Shading Accent 6" w:semiHidden="0" w:uiPriority="60" w:unhideWhenUsed="0"/>
+    <w:lsdException w:name="Light List Accent 6" w:semiHidden="0" w:uiPriority="61" w:unhideWhenUsed="0"/>
+    <w:lsdException w:name="Light Grid Accent 6" w:semiHidden="0" w:uiPriority="62" w:unhideWhenUsed="0"/>
+    <w:lsdException w:name="Medium Shading 1 Accent 6" w:semiHidden="0" w:uiPriority="63" w:unhideWhenUsed="0"/>
+    <w:lsdException w:name="Medium Shading 2 Accent 6" w:semiHidden="0" w:uiPriority="64" w:unhideWhenUsed="0"/>
+    <w:lsdException w:name="Medium List 1 Accent 6" w:semiHidden="0" w:uiPriority="65" w:unhideWhenUsed="0"/>
+    <w:lsdException w:name="Medium List 2 Accent 6" w:semiHidden="0" w:uiPriority="66" w:unhideWhenUsed="0"/>
+    <w:lsdException w:name="Medium Grid 1 Accent 6" w:semiHidden="0" w:uiPriority="67" w:unhideWhenUsed="0"/>
+    <w:lsdException w:name="Medium Grid 2 Accent 6" w:semiHidden="0" w:uiPriority="68" w:unhideWhenUsed="0"/>
+    <w:lsdException w:name="Medium Grid 3 Accent 6" w:semiHidden="0" w:uiPriority="69" w:unhideWhenUsed="0"/>
+    <w:lsdException w:name="Dark List Accent 6" w:semiHidden="0" w:uiPriority="70" w:unhideWhenUsed="0"/>
+    <w:lsdException w:name="Colorful Shading Accent 6" w:semiHidden="0" w:uiPriority="71" w:unhideWhenUsed="0"/>
+    <w:lsdException w:name="Colorful List Accent 6" w:semiHidden="0" w:uiPriority="72" w:unhideWhenUsed="0"/>
+    <w:lsdException w:name="Colorful Grid Accent 6" w:semiHidden="0" w:uiPriority="73" w:unhideWhenUsed="0"/>
+    <w:lsdException w:name="Subtle Emphasis" w:semiHidden="0" w:uiPriority="19" w:unhideWhenUsed="0" w:qFormat="1"/>
+    <w:lsdException w:name="Intense Emphasis" w:semiHidden="0" w:uiPriority="21" w:unhideWhenUsed="0" w:qFormat="1"/>
+    <w:lsdException w:name="Subtle Reference" w:semiHidden="0" w:uiPriority="31" w:unhideWhenUsed="0" w:qFormat="1"/>
+    <w:lsdException w:name="Intense Reference" w:semiHidden="0" w:uiPriority="32" w:unhideWhenUsed="0" w:qFormat="1"/>
+    <w:lsdException w:name="Book Title" w:semiHidden="0" w:uiPriority="33" w:unhideWhenUsed="0" w:qFormat="1"/>
+    <w:lsdException w:name="Bibliography" w:uiPriority="37"/>
+    <w:lsdException w:name="TOC Heading" w:semiHidden="0" w:uiPriority="39" w:unhideWhenUsed="0" w:qFormat="1"/>
   </w:latentStyles>
   <w:style w:type="paragraph" w:default="1" w:styleId="Normal">
     <w:name w:val="Normal"/>
@@ -67501,6 +67476,7 @@
     <w:uiPriority w:val="99"/>
     <w:semiHidden/>
     <w:unhideWhenUsed/>
+    <w:qFormat/>
     <w:tblPr>
       <w:tblInd w:w="0" w:type="dxa"/>
       <w:tblCellMar>

</xml_diff>

<commit_message>
* Project "Learning / Hibernate / Hibernate JBoss.org part_01":    ! Update the Hibernate JBoss.org part_01/docs/Hibernate.docx file.    ! Update HQL, JPLQ examples.
</commit_message>
<xml_diff>
--- a/Hibernate/Hibernate JBoss.org part_01/docs/Hibernate.docx
+++ b/Hibernate/Hibernate JBoss.org part_01/docs/Hibernate.docx
@@ -10766,7 +10766,7 @@
             <v:path o:extrusionok="f" gradientshapeok="t" o:connecttype="rect"/>
             <o:lock v:ext="edit" aspectratio="t"/>
           </v:shapetype>
-          <v:shape id="Рисунок 3" o:spid="_x0000_i1025" type="#_x0000_t75" style="width:153.75pt;height:208.5pt;visibility:visible" o:bordertopcolor="this" o:borderleftcolor="this" o:borderbottomcolor="this" o:borderrightcolor="this">
+          <v:shape id="Рисунок 3" o:spid="_x0000_i1025" type="#_x0000_t75" style="width:153.8pt;height:208.5pt;visibility:visible" o:bordertopcolor="this" o:borderleftcolor="this" o:borderbottomcolor="this" o:borderrightcolor="this">
             <v:imagedata r:id="rId5" o:title=""/>
             <w10:bordertop type="single" width="4"/>
             <w10:borderleft type="single" width="4"/>
@@ -11029,7 +11029,7 @@
           <w:lang w:val="en-US"/>
         </w:rPr>
         <w:pict>
-          <v:shape id="_x0000_i1026" type="#_x0000_t75" style="width:452.25pt;height:218.25pt" o:bordertopcolor="this" o:borderleftcolor="this" o:borderbottomcolor="this" o:borderrightcolor="this">
+          <v:shape id="_x0000_i1026" type="#_x0000_t75" style="width:452.15pt;height:218.3pt" o:bordertopcolor="this" o:borderleftcolor="this" o:borderbottomcolor="this" o:borderrightcolor="this">
             <v:imagedata r:id="rId6" o:title=""/>
             <w10:bordertop type="single" width="4"/>
             <w10:borderleft type="single" width="4"/>
@@ -23855,7 +23855,7 @@
           <w:lang w:val="en-US"/>
         </w:rPr>
         <w:pict>
-          <v:shape id="_x0000_i1027" type="#_x0000_t75" style="width:498pt;height:126pt" o:bordertopcolor="this" o:borderleftcolor="this" o:borderbottomcolor="this" o:borderrightcolor="this">
+          <v:shape id="_x0000_i1027" type="#_x0000_t75" style="width:497.65pt;height:126.15pt" o:bordertopcolor="this" o:borderleftcolor="this" o:borderbottomcolor="this" o:borderrightcolor="this">
             <v:imagedata r:id="rId18" o:title=""/>
             <w10:bordertop type="single" width="4"/>
             <w10:borderleft type="single" width="4"/>
@@ -54520,7 +54520,7 @@
       <w:pPr>
         <w:rPr>
           <w:noProof/>
-          <w:lang w:val="en-US" w:eastAsia="en-US"/>
+          <w:lang w:val="en-US"/>
         </w:rPr>
       </w:pPr>
       <w:r>
@@ -54552,14 +54552,6 @@
         </w:rPr>
         <w:t xml:space="preserve"> </w:t>
       </w:r>
-    </w:p>
-    <w:p>
-      <w:pPr>
-        <w:rPr>
-          <w:noProof/>
-          <w:lang w:val="en-US"/>
-        </w:rPr>
-      </w:pPr>
       <w:r>
         <w:rPr>
           <w:b/>
@@ -54601,6 +54593,264 @@
           <w:lang w:val="en-US"/>
         </w:rPr>
         <w:t>.</w:t>
+      </w:r>
+      <w:r>
+        <w:rPr>
+          <w:noProof/>
+          <w:lang w:val="en-US"/>
+        </w:rPr>
+        <w:t xml:space="preserve"> The method can accept the ScrollMode parameter.</w:t>
+      </w:r>
+    </w:p>
+    <w:p>
+      <w:pPr>
+        <w:rPr>
+          <w:noProof/>
+          <w:lang w:val="en-US"/>
+        </w:rPr>
+      </w:pPr>
+      <w:r>
+        <w:rPr>
+          <w:noProof/>
+          <w:lang w:val="en-US"/>
+        </w:rPr>
+        <w:t xml:space="preserve">If you plan to use </w:t>
+      </w:r>
+      <w:r>
+        <w:rPr>
+          <w:b/>
+          <w:noProof/>
+          <w:color w:val="0070C0"/>
+          <w:lang w:val="en-US"/>
+        </w:rPr>
+        <w:t>Query.scroll</w:t>
+      </w:r>
+      <w:r>
+        <w:rPr>
+          <w:b/>
+          <w:noProof/>
+          <w:color w:val="0070C0"/>
+          <w:lang w:val="en-US"/>
+        </w:rPr>
+        <w:t>()</w:t>
+      </w:r>
+      <w:r>
+        <w:rPr>
+          <w:noProof/>
+          <w:lang w:val="en-US"/>
+        </w:rPr>
+        <w:t xml:space="preserve"> with collection fetches it is important that your query explicitly order the results so that the JDBC results contain the related rows sequentially.</w:t>
+      </w:r>
+    </w:p>
+    <w:p>
+      <w:pPr>
+        <w:rPr>
+          <w:noProof/>
+          <w:lang w:val="en-US"/>
+        </w:rPr>
+      </w:pPr>
+    </w:p>
+    <w:p>
+      <w:pPr>
+        <w:rPr>
+          <w:noProof/>
+          <w:lang w:val="en-US"/>
+        </w:rPr>
+      </w:pPr>
+      <w:r>
+        <w:rPr>
+          <w:noProof/>
+          <w:lang w:val="en-US"/>
+        </w:rPr>
+        <w:t xml:space="preserve">Hibernate also supports </w:t>
+      </w:r>
+      <w:r>
+        <w:rPr>
+          <w:b/>
+          <w:noProof/>
+          <w:color w:val="0070C0"/>
+          <w:lang w:val="en-US"/>
+        </w:rPr>
+        <w:t>Query.iterate</w:t>
+      </w:r>
+      <w:r>
+        <w:rPr>
+          <w:b/>
+          <w:noProof/>
+          <w:color w:val="0070C0"/>
+          <w:lang w:val="en-US"/>
+        </w:rPr>
+        <w:t>()</w:t>
+      </w:r>
+      <w:r>
+        <w:rPr>
+          <w:noProof/>
+          <w:lang w:val="en-US"/>
+        </w:rPr>
+        <w:t>, which is intended for loading entities when it is known that the loaded entries are already stored in the second-level cache.</w:t>
+      </w:r>
+    </w:p>
+    <w:p>
+      <w:pPr>
+        <w:rPr>
+          <w:noProof/>
+          <w:lang w:val="en-US"/>
+        </w:rPr>
+      </w:pPr>
+      <w:r>
+        <w:rPr>
+          <w:noProof/>
+          <w:lang w:val="en-US"/>
+        </w:rPr>
+        <w:lastRenderedPageBreak/>
+        <w:t xml:space="preserve">Since 5.2, Hibernate offers support for returning a </w:t>
+      </w:r>
+      <w:r>
+        <w:rPr>
+          <w:rFonts w:ascii="Courier New" w:hAnsi="Courier New" w:cs="Courier New"/>
+          <w:noProof/>
+          <w:sz w:val="20"/>
+          <w:szCs w:val="20"/>
+          <w:lang w:val="en-US"/>
+        </w:rPr>
+        <w:t>Stream</w:t>
+      </w:r>
+      <w:r>
+        <w:rPr>
+          <w:noProof/>
+          <w:lang w:val="en-US"/>
+        </w:rPr>
+        <w:t xml:space="preserve"> which can be later used to transform the underlying </w:t>
+      </w:r>
+      <w:r>
+        <w:rPr>
+          <w:rFonts w:ascii="Courier New" w:hAnsi="Courier New" w:cs="Courier New"/>
+          <w:noProof/>
+          <w:sz w:val="20"/>
+          <w:szCs w:val="20"/>
+          <w:lang w:val="en-US"/>
+        </w:rPr>
+        <w:t>ResultSet</w:t>
+      </w:r>
+      <w:r>
+        <w:rPr>
+          <w:noProof/>
+          <w:lang w:val="en-US"/>
+        </w:rPr>
+        <w:t>.</w:t>
+      </w:r>
+    </w:p>
+    <w:p>
+      <w:pPr>
+        <w:rPr>
+          <w:noProof/>
+          <w:lang w:val="en-US"/>
+        </w:rPr>
+      </w:pPr>
+    </w:p>
+    <w:p>
+      <w:pPr>
+        <w:rPr>
+          <w:noProof/>
+          <w:lang w:val="en-US"/>
+        </w:rPr>
+      </w:pPr>
+      <w:r>
+        <w:rPr>
+          <w:noProof/>
+          <w:lang w:val="en-US"/>
+        </w:rPr>
+        <w:t>Close ResultSets and Streams!</w:t>
+      </w:r>
+    </w:p>
+    <w:p>
+      <w:pPr>
+        <w:pStyle w:val="Heading1"/>
+        <w:numPr>
+          <w:ilvl w:val="1"/>
+          <w:numId w:val="12"/>
+        </w:numPr>
+        <w:jc w:val="center"/>
+        <w:rPr>
+          <w:noProof/>
+          <w:sz w:val="36"/>
+          <w:szCs w:val="36"/>
+          <w:lang w:val="en-US"/>
+        </w:rPr>
+      </w:pPr>
+      <w:r>
+        <w:rPr>
+          <w:noProof/>
+          <w:sz w:val="36"/>
+          <w:szCs w:val="36"/>
+          <w:lang w:val="en-US"/>
+        </w:rPr>
+        <w:t>Query scrolling</w:t>
+      </w:r>
+    </w:p>
+    <w:p>
+      <w:pPr>
+        <w:rPr>
+          <w:noProof/>
+          <w:lang w:val="en-US"/>
+        </w:rPr>
+      </w:pPr>
+      <w:r>
+        <w:rPr>
+          <w:noProof/>
+          <w:lang w:val="en-US"/>
+        </w:rPr>
+        <w:t xml:space="preserve">Since version 2.2, the JPA </w:t>
+      </w:r>
+      <w:r>
+        <w:rPr>
+          <w:rFonts w:ascii="Courier New" w:hAnsi="Courier New" w:cs="Courier New"/>
+          <w:noProof/>
+          <w:sz w:val="20"/>
+          <w:szCs w:val="20"/>
+          <w:lang w:val="en-US"/>
+        </w:rPr>
+        <w:t>Query</w:t>
+      </w:r>
+      <w:r>
+        <w:rPr>
+          <w:noProof/>
+          <w:lang w:val="en-US"/>
+        </w:rPr>
+        <w:t xml:space="preserve"> interface offers support for returning a </w:t>
+      </w:r>
+      <w:r>
+        <w:rPr>
+          <w:rFonts w:ascii="Courier New" w:hAnsi="Courier New" w:cs="Courier New"/>
+          <w:noProof/>
+          <w:sz w:val="20"/>
+          <w:szCs w:val="20"/>
+          <w:lang w:val="en-US"/>
+        </w:rPr>
+        <w:t>Stream</w:t>
+      </w:r>
+      <w:r>
+        <w:rPr>
+          <w:noProof/>
+          <w:lang w:val="en-US"/>
+        </w:rPr>
+        <w:t xml:space="preserve"> via the </w:t>
+      </w:r>
+      <w:r>
+        <w:rPr>
+          <w:b/>
+          <w:noProof/>
+          <w:color w:val="0070C0"/>
+          <w:lang w:val="en-US"/>
+        </w:rPr>
+        <w:t>getResultStream</w:t>
+      </w:r>
+      <w:r>
+        <w:rPr>
+          <w:noProof/>
+          <w:lang w:val="en-US"/>
+        </w:rPr>
+        <w:t xml:space="preserve"> method.</w:t>
       </w:r>
     </w:p>
     <w:bookmarkEnd w:id="109"/>
@@ -54658,7 +54908,6 @@
         <w:rPr>
           <w:noProof/>
         </w:rPr>
-        <w:lastRenderedPageBreak/>
         <w:t xml:space="preserve">Материалдляповторения! – </w:t>
       </w:r>
       <w:hyperlink r:id="rId87" w:history="1">

</xml_diff>

<commit_message>
* Project "Learning / Hibernate / Hibernate JBoss.org part_01":    + Add the new HQL/JPQL example (CRUD statement - select).    ! Update the Hibernate JBoss.org part_01/docs/Hibernate.docx file.
</commit_message>
<xml_diff>
--- a/Hibernate/Hibernate JBoss.org part_01/docs/Hibernate.docx
+++ b/Hibernate/Hibernate JBoss.org part_01/docs/Hibernate.docx
@@ -54383,14 +54383,6 @@
           <w:lang w:val="en-US"/>
         </w:rPr>
       </w:pPr>
-    </w:p>
-    <w:p>
-      <w:pPr>
-        <w:rPr>
-          <w:noProof/>
-          <w:lang w:val="en-US"/>
-        </w:rPr>
-      </w:pPr>
       <w:r>
         <w:rPr>
           <w:noProof/>
@@ -55016,6 +55008,22 @@
           <w:szCs w:val="36"/>
           <w:lang w:val="en-US"/>
         </w:rPr>
+        <w:t>SELECT</w:t>
+      </w:r>
+    </w:p>
+    <w:p>
+      <w:pPr>
+        <w:ind w:firstLine="0"/>
+        <w:rPr>
+          <w:noProof/>
+          <w:lang w:val="en-US"/>
+        </w:rPr>
+      </w:pPr>
+      <w:r>
+        <w:rPr>
+          <w:noProof/>
+          <w:lang w:val="en-US"/>
+        </w:rPr>
         <w:t>The BNF for SELECT statements in HQL is:</w:t>
       </w:r>
     </w:p>
@@ -55025,6 +55033,18 @@
         <w:ind w:firstLine="0"/>
         <w:rPr>
           <w:rStyle w:val="pln"/>
+          <w:b/>
+          <w:noProof/>
+          <w:lang w:val="en-US"/>
+        </w:rPr>
+      </w:pPr>
+    </w:p>
+    <w:p>
+      <w:pPr>
+        <w:pStyle w:val="HTMLPreformatted"/>
+        <w:ind w:left="916" w:firstLine="0"/>
+        <w:rPr>
+          <w:rStyle w:val="pln"/>
           <w:noProof/>
           <w:lang w:val="en-US"/>
         </w:rPr>
@@ -55074,7 +55094,7 @@
     <w:p>
       <w:pPr>
         <w:pStyle w:val="HTMLPreformatted"/>
-        <w:ind w:firstLine="0"/>
+        <w:ind w:left="916" w:firstLine="0"/>
         <w:rPr>
           <w:rStyle w:val="pln"/>
           <w:noProof/>
@@ -55117,7 +55137,7 @@
     <w:p>
       <w:pPr>
         <w:pStyle w:val="HTMLPreformatted"/>
-        <w:ind w:firstLine="0"/>
+        <w:ind w:left="916" w:firstLine="0"/>
         <w:rPr>
           <w:rStyle w:val="pln"/>
           <w:noProof/>
@@ -55136,7 +55156,7 @@
     <w:p>
       <w:pPr>
         <w:pStyle w:val="HTMLPreformatted"/>
-        <w:ind w:firstLine="0"/>
+        <w:ind w:left="916" w:firstLine="0"/>
         <w:rPr>
           <w:rStyle w:val="pln"/>
           <w:noProof/>
@@ -55179,7 +55199,7 @@
     <w:p>
       <w:pPr>
         <w:pStyle w:val="HTMLPreformatted"/>
-        <w:ind w:firstLine="0"/>
+        <w:ind w:left="916" w:firstLine="0"/>
         <w:rPr>
           <w:rStyle w:val="pln"/>
           <w:noProof/>
@@ -55222,7 +55242,7 @@
     <w:p>
       <w:pPr>
         <w:pStyle w:val="HTMLPreformatted"/>
-        <w:ind w:firstLine="0"/>
+        <w:ind w:left="916" w:firstLine="0"/>
         <w:rPr>
           <w:rStyle w:val="pln"/>
           <w:noProof/>
@@ -55265,7 +55285,7 @@
     <w:p>
       <w:pPr>
         <w:pStyle w:val="HTMLPreformatted"/>
-        <w:ind w:firstLine="0"/>
+        <w:ind w:left="916" w:firstLine="0"/>
         <w:rPr>
           <w:noProof/>
           <w:lang w:val="en-US"/>
@@ -55326,7 +55346,1135 @@
           <w:szCs w:val="36"/>
           <w:lang w:val="en-US"/>
         </w:rPr>
+        <w:t>UPDATE</w:t>
+      </w:r>
+    </w:p>
+    <w:p>
+      <w:pPr>
+        <w:ind w:firstLine="0"/>
+        <w:rPr>
+          <w:noProof/>
+          <w:lang w:val="en-US"/>
+        </w:rPr>
+      </w:pPr>
+      <w:r>
+        <w:rPr>
+          <w:noProof/>
+          <w:lang w:val="en-US"/>
+        </w:rPr>
         <w:t>The BNF for UPDATE statements is the same in HQL and JPQL:</w:t>
+      </w:r>
+    </w:p>
+    <w:p>
+      <w:pPr>
+        <w:ind w:firstLine="0"/>
+        <w:rPr>
+          <w:noProof/>
+          <w:lang w:val="en-US"/>
+        </w:rPr>
+      </w:pPr>
+    </w:p>
+    <w:p>
+      <w:pPr>
+        <w:tabs>
+          <w:tab w:val="left" w:pos="916"/>
+          <w:tab w:val="left" w:pos="1832"/>
+          <w:tab w:val="left" w:pos="2748"/>
+          <w:tab w:val="left" w:pos="3664"/>
+          <w:tab w:val="left" w:pos="4580"/>
+          <w:tab w:val="left" w:pos="5496"/>
+          <w:tab w:val="left" w:pos="6412"/>
+          <w:tab w:val="left" w:pos="7328"/>
+          <w:tab w:val="left" w:pos="8244"/>
+          <w:tab w:val="left" w:pos="9160"/>
+          <w:tab w:val="left" w:pos="10076"/>
+          <w:tab w:val="left" w:pos="10992"/>
+          <w:tab w:val="left" w:pos="11908"/>
+          <w:tab w:val="left" w:pos="12824"/>
+          <w:tab w:val="left" w:pos="13740"/>
+          <w:tab w:val="left" w:pos="14656"/>
+        </w:tabs>
+        <w:ind w:left="916" w:firstLine="0"/>
+        <w:rPr>
+          <w:rFonts w:ascii="Courier New" w:hAnsi="Courier New" w:cs="Courier New"/>
+          <w:noProof/>
+          <w:sz w:val="20"/>
+          <w:szCs w:val="20"/>
+          <w:lang w:val="en-US" w:eastAsia="en-US"/>
+        </w:rPr>
+      </w:pPr>
+      <w:r>
+        <w:rPr>
+          <w:rFonts w:ascii="Courier New" w:hAnsi="Courier New" w:cs="Courier New"/>
+          <w:b/>
+          <w:noProof/>
+          <w:sz w:val="20"/>
+          <w:szCs w:val="20"/>
+          <w:lang w:val="en-US" w:eastAsia="en-US"/>
+        </w:rPr>
+        <w:t>update_statement</w:t>
+      </w:r>
+      <w:r>
+        <w:rPr>
+          <w:rFonts w:ascii="Courier New" w:hAnsi="Courier New" w:cs="Courier New"/>
+          <w:noProof/>
+          <w:sz w:val="20"/>
+          <w:szCs w:val="20"/>
+          <w:lang w:val="en-US" w:eastAsia="en-US"/>
+        </w:rPr>
+        <w:t xml:space="preserve"> ::=</w:t>
+      </w:r>
+      <w:r>
+        <w:rPr>
+          <w:rFonts w:ascii="Courier New" w:hAnsi="Courier New" w:cs="Courier New"/>
+          <w:noProof/>
+          <w:sz w:val="20"/>
+          <w:szCs w:val="20"/>
+          <w:lang w:val="en-US" w:eastAsia="en-US"/>
+        </w:rPr>
+        <w:t xml:space="preserve"> </w:t>
+      </w:r>
+      <w:r>
+        <w:rPr>
+          <w:rFonts w:ascii="Courier New" w:hAnsi="Courier New" w:cs="Courier New"/>
+          <w:b/>
+          <w:noProof/>
+          <w:sz w:val="20"/>
+          <w:szCs w:val="20"/>
+          <w:lang w:val="en-US" w:eastAsia="en-US"/>
+        </w:rPr>
+        <w:t>update_clause</w:t>
+      </w:r>
+      <w:r>
+        <w:rPr>
+          <w:rFonts w:ascii="Courier New" w:hAnsi="Courier New" w:cs="Courier New"/>
+          <w:noProof/>
+          <w:sz w:val="20"/>
+          <w:szCs w:val="20"/>
+          <w:lang w:val="en-US" w:eastAsia="en-US"/>
+        </w:rPr>
+        <w:t xml:space="preserve"> [where_clause]</w:t>
+      </w:r>
+    </w:p>
+    <w:p>
+      <w:pPr>
+        <w:tabs>
+          <w:tab w:val="left" w:pos="916"/>
+          <w:tab w:val="left" w:pos="1832"/>
+          <w:tab w:val="left" w:pos="2748"/>
+          <w:tab w:val="left" w:pos="3664"/>
+          <w:tab w:val="left" w:pos="4580"/>
+          <w:tab w:val="left" w:pos="5496"/>
+          <w:tab w:val="left" w:pos="6412"/>
+          <w:tab w:val="left" w:pos="7328"/>
+          <w:tab w:val="left" w:pos="8244"/>
+          <w:tab w:val="left" w:pos="9160"/>
+          <w:tab w:val="left" w:pos="10076"/>
+          <w:tab w:val="left" w:pos="10992"/>
+          <w:tab w:val="left" w:pos="11908"/>
+          <w:tab w:val="left" w:pos="12824"/>
+          <w:tab w:val="left" w:pos="13740"/>
+          <w:tab w:val="left" w:pos="14656"/>
+        </w:tabs>
+        <w:ind w:left="916" w:firstLine="0"/>
+        <w:rPr>
+          <w:rFonts w:ascii="Courier New" w:hAnsi="Courier New" w:cs="Courier New"/>
+          <w:noProof/>
+          <w:sz w:val="20"/>
+          <w:szCs w:val="20"/>
+          <w:lang w:val="en-US" w:eastAsia="en-US"/>
+        </w:rPr>
+      </w:pPr>
+    </w:p>
+    <w:p>
+      <w:pPr>
+        <w:tabs>
+          <w:tab w:val="left" w:pos="916"/>
+          <w:tab w:val="left" w:pos="1832"/>
+          <w:tab w:val="left" w:pos="2748"/>
+          <w:tab w:val="left" w:pos="3664"/>
+          <w:tab w:val="left" w:pos="4580"/>
+          <w:tab w:val="left" w:pos="5496"/>
+          <w:tab w:val="left" w:pos="6412"/>
+          <w:tab w:val="left" w:pos="7328"/>
+          <w:tab w:val="left" w:pos="8244"/>
+          <w:tab w:val="left" w:pos="9160"/>
+          <w:tab w:val="left" w:pos="10076"/>
+          <w:tab w:val="left" w:pos="10992"/>
+          <w:tab w:val="left" w:pos="11908"/>
+          <w:tab w:val="left" w:pos="12824"/>
+          <w:tab w:val="left" w:pos="13740"/>
+          <w:tab w:val="left" w:pos="14656"/>
+        </w:tabs>
+        <w:ind w:left="916" w:firstLine="0"/>
+        <w:rPr>
+          <w:rFonts w:ascii="Courier New" w:hAnsi="Courier New" w:cs="Courier New"/>
+          <w:noProof/>
+          <w:sz w:val="20"/>
+          <w:szCs w:val="20"/>
+          <w:lang w:val="en-US" w:eastAsia="en-US"/>
+        </w:rPr>
+      </w:pPr>
+      <w:r>
+        <w:rPr>
+          <w:rFonts w:ascii="Courier New" w:hAnsi="Courier New" w:cs="Courier New"/>
+          <w:b/>
+          <w:noProof/>
+          <w:sz w:val="20"/>
+          <w:szCs w:val="20"/>
+          <w:lang w:val="en-US" w:eastAsia="en-US"/>
+        </w:rPr>
+        <w:t>update_clause</w:t>
+      </w:r>
+      <w:r>
+        <w:rPr>
+          <w:rFonts w:ascii="Courier New" w:hAnsi="Courier New" w:cs="Courier New"/>
+          <w:noProof/>
+          <w:sz w:val="20"/>
+          <w:szCs w:val="20"/>
+          <w:lang w:val="en-US" w:eastAsia="en-US"/>
+        </w:rPr>
+        <w:t xml:space="preserve"> ::=</w:t>
+      </w:r>
+      <w:r>
+        <w:rPr>
+          <w:rFonts w:ascii="Courier New" w:hAnsi="Courier New" w:cs="Courier New"/>
+          <w:noProof/>
+          <w:sz w:val="20"/>
+          <w:szCs w:val="20"/>
+          <w:lang w:val="en-US" w:eastAsia="en-US"/>
+        </w:rPr>
+        <w:t xml:space="preserve"> </w:t>
+      </w:r>
+    </w:p>
+    <w:p>
+      <w:pPr>
+        <w:tabs>
+          <w:tab w:val="left" w:pos="916"/>
+          <w:tab w:val="left" w:pos="1832"/>
+          <w:tab w:val="left" w:pos="2748"/>
+          <w:tab w:val="left" w:pos="3664"/>
+          <w:tab w:val="left" w:pos="4580"/>
+          <w:tab w:val="left" w:pos="5496"/>
+          <w:tab w:val="left" w:pos="6412"/>
+          <w:tab w:val="left" w:pos="7328"/>
+          <w:tab w:val="left" w:pos="8244"/>
+          <w:tab w:val="left" w:pos="9160"/>
+          <w:tab w:val="left" w:pos="10076"/>
+          <w:tab w:val="left" w:pos="10992"/>
+          <w:tab w:val="left" w:pos="11908"/>
+          <w:tab w:val="left" w:pos="12824"/>
+          <w:tab w:val="left" w:pos="13740"/>
+          <w:tab w:val="left" w:pos="14656"/>
+        </w:tabs>
+        <w:ind w:left="916" w:firstLine="0"/>
+        <w:rPr>
+          <w:rFonts w:ascii="Courier New" w:hAnsi="Courier New" w:cs="Courier New"/>
+          <w:noProof/>
+          <w:sz w:val="20"/>
+          <w:szCs w:val="20"/>
+          <w:lang w:val="en-US" w:eastAsia="en-US"/>
+        </w:rPr>
+      </w:pPr>
+      <w:r>
+        <w:rPr>
+          <w:rFonts w:ascii="Courier New" w:hAnsi="Courier New" w:cs="Courier New"/>
+          <w:noProof/>
+          <w:sz w:val="20"/>
+          <w:szCs w:val="20"/>
+          <w:lang w:val="en-US" w:eastAsia="en-US"/>
+        </w:rPr>
+        <w:t xml:space="preserve">   </w:t>
+      </w:r>
+      <w:r>
+        <w:rPr>
+          <w:rFonts w:ascii="Courier New" w:hAnsi="Courier New" w:cs="Courier New"/>
+          <w:noProof/>
+          <w:sz w:val="20"/>
+          <w:szCs w:val="20"/>
+          <w:lang w:val="en-US" w:eastAsia="en-US"/>
+        </w:rPr>
+        <w:t>UPDATE entity_name [[AS] identification_variable]</w:t>
+      </w:r>
+      <w:r>
+        <w:rPr>
+          <w:rFonts w:ascii="Courier New" w:hAnsi="Courier New" w:cs="Courier New"/>
+          <w:noProof/>
+          <w:sz w:val="20"/>
+          <w:szCs w:val="20"/>
+          <w:lang w:val="en-US" w:eastAsia="en-US"/>
+        </w:rPr>
+        <w:t xml:space="preserve"> </w:t>
+      </w:r>
+    </w:p>
+    <w:p>
+      <w:pPr>
+        <w:tabs>
+          <w:tab w:val="left" w:pos="916"/>
+          <w:tab w:val="left" w:pos="1832"/>
+          <w:tab w:val="left" w:pos="2748"/>
+          <w:tab w:val="left" w:pos="3664"/>
+          <w:tab w:val="left" w:pos="4580"/>
+          <w:tab w:val="left" w:pos="5496"/>
+          <w:tab w:val="left" w:pos="6412"/>
+          <w:tab w:val="left" w:pos="7328"/>
+          <w:tab w:val="left" w:pos="8244"/>
+          <w:tab w:val="left" w:pos="9160"/>
+          <w:tab w:val="left" w:pos="10076"/>
+          <w:tab w:val="left" w:pos="10992"/>
+          <w:tab w:val="left" w:pos="11908"/>
+          <w:tab w:val="left" w:pos="12824"/>
+          <w:tab w:val="left" w:pos="13740"/>
+          <w:tab w:val="left" w:pos="14656"/>
+        </w:tabs>
+        <w:ind w:left="916" w:firstLine="0"/>
+        <w:rPr>
+          <w:rFonts w:ascii="Courier New" w:hAnsi="Courier New" w:cs="Courier New"/>
+          <w:noProof/>
+          <w:sz w:val="20"/>
+          <w:szCs w:val="20"/>
+          <w:lang w:val="en-US" w:eastAsia="en-US"/>
+        </w:rPr>
+      </w:pPr>
+      <w:r>
+        <w:rPr>
+          <w:rFonts w:ascii="Courier New" w:hAnsi="Courier New" w:cs="Courier New"/>
+          <w:noProof/>
+          <w:sz w:val="20"/>
+          <w:szCs w:val="20"/>
+          <w:lang w:val="en-US" w:eastAsia="en-US"/>
+        </w:rPr>
+        <w:t xml:space="preserve">   SET </w:t>
+      </w:r>
+      <w:r>
+        <w:rPr>
+          <w:rFonts w:ascii="Courier New" w:hAnsi="Courier New" w:cs="Courier New"/>
+          <w:b/>
+          <w:noProof/>
+          <w:sz w:val="20"/>
+          <w:szCs w:val="20"/>
+          <w:lang w:val="en-US" w:eastAsia="en-US"/>
+        </w:rPr>
+        <w:t>update_item</w:t>
+      </w:r>
+      <w:r>
+        <w:rPr>
+          <w:rFonts w:ascii="Courier New" w:hAnsi="Courier New" w:cs="Courier New"/>
+          <w:b/>
+          <w:noProof/>
+          <w:color w:val="92D050"/>
+          <w:sz w:val="20"/>
+          <w:szCs w:val="20"/>
+          <w:lang w:val="en-US" w:eastAsia="en-US"/>
+        </w:rPr>
+        <w:t xml:space="preserve"> </w:t>
+      </w:r>
+      <w:r>
+        <w:rPr>
+          <w:rFonts w:ascii="Courier New" w:hAnsi="Courier New" w:cs="Courier New"/>
+          <w:noProof/>
+          <w:sz w:val="20"/>
+          <w:szCs w:val="20"/>
+          <w:lang w:val="en-US" w:eastAsia="en-US"/>
+        </w:rPr>
+        <w:t xml:space="preserve">{, </w:t>
+      </w:r>
+      <w:r>
+        <w:rPr>
+          <w:rFonts w:ascii="Courier New" w:hAnsi="Courier New" w:cs="Courier New"/>
+          <w:b/>
+          <w:noProof/>
+          <w:sz w:val="20"/>
+          <w:szCs w:val="20"/>
+          <w:lang w:val="en-US" w:eastAsia="en-US"/>
+        </w:rPr>
+        <w:t>update_item</w:t>
+      </w:r>
+      <w:r>
+        <w:rPr>
+          <w:rFonts w:ascii="Courier New" w:hAnsi="Courier New" w:cs="Courier New"/>
+          <w:noProof/>
+          <w:sz w:val="20"/>
+          <w:szCs w:val="20"/>
+          <w:lang w:val="en-US" w:eastAsia="en-US"/>
+        </w:rPr>
+        <w:t>}*</w:t>
+      </w:r>
+    </w:p>
+    <w:p>
+      <w:pPr>
+        <w:tabs>
+          <w:tab w:val="left" w:pos="916"/>
+          <w:tab w:val="left" w:pos="1832"/>
+          <w:tab w:val="left" w:pos="2748"/>
+          <w:tab w:val="left" w:pos="3664"/>
+          <w:tab w:val="left" w:pos="4580"/>
+          <w:tab w:val="left" w:pos="5496"/>
+          <w:tab w:val="left" w:pos="6412"/>
+          <w:tab w:val="left" w:pos="7328"/>
+          <w:tab w:val="left" w:pos="8244"/>
+          <w:tab w:val="left" w:pos="9160"/>
+          <w:tab w:val="left" w:pos="10076"/>
+          <w:tab w:val="left" w:pos="10992"/>
+          <w:tab w:val="left" w:pos="11908"/>
+          <w:tab w:val="left" w:pos="12824"/>
+          <w:tab w:val="left" w:pos="13740"/>
+          <w:tab w:val="left" w:pos="14656"/>
+        </w:tabs>
+        <w:ind w:left="916" w:firstLine="0"/>
+        <w:rPr>
+          <w:rFonts w:ascii="Courier New" w:hAnsi="Courier New" w:cs="Courier New"/>
+          <w:noProof/>
+          <w:sz w:val="20"/>
+          <w:szCs w:val="20"/>
+          <w:lang w:val="en-US" w:eastAsia="en-US"/>
+        </w:rPr>
+      </w:pPr>
+    </w:p>
+    <w:p>
+      <w:pPr>
+        <w:tabs>
+          <w:tab w:val="left" w:pos="916"/>
+          <w:tab w:val="left" w:pos="1832"/>
+          <w:tab w:val="left" w:pos="2748"/>
+          <w:tab w:val="left" w:pos="3664"/>
+          <w:tab w:val="left" w:pos="4580"/>
+          <w:tab w:val="left" w:pos="5496"/>
+          <w:tab w:val="left" w:pos="6412"/>
+          <w:tab w:val="left" w:pos="7328"/>
+          <w:tab w:val="left" w:pos="8244"/>
+          <w:tab w:val="left" w:pos="9160"/>
+          <w:tab w:val="left" w:pos="10076"/>
+          <w:tab w:val="left" w:pos="10992"/>
+          <w:tab w:val="left" w:pos="11908"/>
+          <w:tab w:val="left" w:pos="12824"/>
+          <w:tab w:val="left" w:pos="13740"/>
+          <w:tab w:val="left" w:pos="14656"/>
+        </w:tabs>
+        <w:ind w:left="916" w:firstLine="0"/>
+        <w:rPr>
+          <w:rFonts w:ascii="Courier New" w:hAnsi="Courier New" w:cs="Courier New"/>
+          <w:noProof/>
+          <w:sz w:val="20"/>
+          <w:szCs w:val="20"/>
+          <w:lang w:val="en-US" w:eastAsia="en-US"/>
+        </w:rPr>
+      </w:pPr>
+      <w:r>
+        <w:rPr>
+          <w:rFonts w:ascii="Courier New" w:hAnsi="Courier New" w:cs="Courier New"/>
+          <w:b/>
+          <w:noProof/>
+          <w:sz w:val="20"/>
+          <w:szCs w:val="20"/>
+          <w:lang w:val="en-US" w:eastAsia="en-US"/>
+        </w:rPr>
+        <w:t>update_item</w:t>
+      </w:r>
+      <w:r>
+        <w:rPr>
+          <w:rFonts w:ascii="Courier New" w:hAnsi="Courier New" w:cs="Courier New"/>
+          <w:noProof/>
+          <w:sz w:val="20"/>
+          <w:szCs w:val="20"/>
+          <w:lang w:val="en-US" w:eastAsia="en-US"/>
+        </w:rPr>
+        <w:t xml:space="preserve"> ::=</w:t>
+      </w:r>
+      <w:r>
+        <w:rPr>
+          <w:rFonts w:ascii="Courier New" w:hAnsi="Courier New" w:cs="Courier New"/>
+          <w:noProof/>
+          <w:sz w:val="20"/>
+          <w:szCs w:val="20"/>
+          <w:lang w:val="en-US" w:eastAsia="en-US"/>
+        </w:rPr>
+        <w:t xml:space="preserve"> </w:t>
+      </w:r>
+    </w:p>
+    <w:p>
+      <w:pPr>
+        <w:tabs>
+          <w:tab w:val="left" w:pos="916"/>
+          <w:tab w:val="left" w:pos="1832"/>
+          <w:tab w:val="left" w:pos="2748"/>
+          <w:tab w:val="left" w:pos="3664"/>
+          <w:tab w:val="left" w:pos="4580"/>
+          <w:tab w:val="left" w:pos="5496"/>
+          <w:tab w:val="left" w:pos="6412"/>
+          <w:tab w:val="left" w:pos="7328"/>
+          <w:tab w:val="left" w:pos="8244"/>
+          <w:tab w:val="left" w:pos="9160"/>
+          <w:tab w:val="left" w:pos="10076"/>
+          <w:tab w:val="left" w:pos="10992"/>
+          <w:tab w:val="left" w:pos="11908"/>
+          <w:tab w:val="left" w:pos="12824"/>
+          <w:tab w:val="left" w:pos="13740"/>
+          <w:tab w:val="left" w:pos="14656"/>
+        </w:tabs>
+        <w:ind w:left="916" w:firstLine="0"/>
+        <w:rPr>
+          <w:rFonts w:ascii="Courier New" w:hAnsi="Courier New" w:cs="Courier New"/>
+          <w:b/>
+          <w:noProof/>
+          <w:sz w:val="20"/>
+          <w:szCs w:val="20"/>
+          <w:lang w:val="en-US" w:eastAsia="en-US"/>
+        </w:rPr>
+      </w:pPr>
+      <w:r>
+        <w:rPr>
+          <w:rFonts w:ascii="Courier New" w:hAnsi="Courier New" w:cs="Courier New"/>
+          <w:noProof/>
+          <w:sz w:val="20"/>
+          <w:szCs w:val="20"/>
+          <w:lang w:val="en-US" w:eastAsia="en-US"/>
+        </w:rPr>
+        <w:lastRenderedPageBreak/>
+        <w:t xml:space="preserve">  </w:t>
+      </w:r>
+      <w:r>
+        <w:rPr>
+          <w:rFonts w:ascii="Courier New" w:hAnsi="Courier New" w:cs="Courier New"/>
+          <w:noProof/>
+          <w:sz w:val="20"/>
+          <w:szCs w:val="20"/>
+          <w:lang w:val="en-US" w:eastAsia="en-US"/>
+        </w:rPr>
+        <w:t>[identification_variable.]{state_field</w:t>
+      </w:r>
+      <w:r>
+        <w:rPr>
+          <w:rFonts w:ascii="Courier New" w:hAnsi="Courier New" w:cs="Courier New"/>
+          <w:noProof/>
+          <w:sz w:val="20"/>
+          <w:szCs w:val="20"/>
+          <w:lang w:val="en-US" w:eastAsia="en-US"/>
+        </w:rPr>
+        <w:t xml:space="preserve"> </w:t>
+      </w:r>
+      <w:r>
+        <w:rPr>
+          <w:rFonts w:ascii="Courier New" w:hAnsi="Courier New" w:cs="Courier New"/>
+          <w:noProof/>
+          <w:sz w:val="20"/>
+          <w:szCs w:val="20"/>
+          <w:lang w:val="en-US" w:eastAsia="en-US"/>
+        </w:rPr>
+        <w:t>|</w:t>
+      </w:r>
+      <w:r>
+        <w:rPr>
+          <w:rFonts w:ascii="Courier New" w:hAnsi="Courier New" w:cs="Courier New"/>
+          <w:noProof/>
+          <w:sz w:val="20"/>
+          <w:szCs w:val="20"/>
+          <w:lang w:val="en-US" w:eastAsia="en-US"/>
+        </w:rPr>
+        <w:t xml:space="preserve"> </w:t>
+      </w:r>
+      <w:r>
+        <w:rPr>
+          <w:rFonts w:ascii="Courier New" w:hAnsi="Courier New" w:cs="Courier New"/>
+          <w:noProof/>
+          <w:sz w:val="20"/>
+          <w:szCs w:val="20"/>
+          <w:lang w:val="en-US" w:eastAsia="en-US"/>
+        </w:rPr>
+        <w:t>single_valued_object_field}</w:t>
+      </w:r>
+      <w:r>
+        <w:rPr>
+          <w:rFonts w:ascii="Courier New" w:hAnsi="Courier New" w:cs="Courier New"/>
+          <w:noProof/>
+          <w:sz w:val="20"/>
+          <w:szCs w:val="20"/>
+          <w:lang w:val="en-US" w:eastAsia="en-US"/>
+        </w:rPr>
+        <w:t xml:space="preserve"> </w:t>
+      </w:r>
+      <w:r>
+        <w:rPr>
+          <w:rFonts w:ascii="Courier New" w:hAnsi="Courier New" w:cs="Courier New"/>
+          <w:noProof/>
+          <w:sz w:val="20"/>
+          <w:szCs w:val="20"/>
+          <w:lang w:val="en-US" w:eastAsia="en-US"/>
+        </w:rPr>
+        <w:t>=</w:t>
+      </w:r>
+      <w:r>
+        <w:rPr>
+          <w:rFonts w:ascii="Courier New" w:hAnsi="Courier New" w:cs="Courier New"/>
+          <w:noProof/>
+          <w:sz w:val="20"/>
+          <w:szCs w:val="20"/>
+          <w:lang w:val="en-US" w:eastAsia="en-US"/>
+        </w:rPr>
+        <w:t xml:space="preserve"> </w:t>
+      </w:r>
+      <w:r>
+        <w:rPr>
+          <w:rFonts w:ascii="Courier New" w:hAnsi="Courier New" w:cs="Courier New"/>
+          <w:b/>
+          <w:noProof/>
+          <w:sz w:val="20"/>
+          <w:szCs w:val="20"/>
+          <w:lang w:val="en-US" w:eastAsia="en-US"/>
+        </w:rPr>
+        <w:t>new_value</w:t>
+      </w:r>
+    </w:p>
+    <w:p>
+      <w:pPr>
+        <w:tabs>
+          <w:tab w:val="left" w:pos="916"/>
+          <w:tab w:val="left" w:pos="1832"/>
+          <w:tab w:val="left" w:pos="2748"/>
+          <w:tab w:val="left" w:pos="3664"/>
+          <w:tab w:val="left" w:pos="4580"/>
+          <w:tab w:val="left" w:pos="5496"/>
+          <w:tab w:val="left" w:pos="6412"/>
+          <w:tab w:val="left" w:pos="7328"/>
+          <w:tab w:val="left" w:pos="8244"/>
+          <w:tab w:val="left" w:pos="9160"/>
+          <w:tab w:val="left" w:pos="10076"/>
+          <w:tab w:val="left" w:pos="10992"/>
+          <w:tab w:val="left" w:pos="11908"/>
+          <w:tab w:val="left" w:pos="12824"/>
+          <w:tab w:val="left" w:pos="13740"/>
+          <w:tab w:val="left" w:pos="14656"/>
+        </w:tabs>
+        <w:ind w:left="916" w:firstLine="0"/>
+        <w:rPr>
+          <w:rFonts w:ascii="Courier New" w:hAnsi="Courier New" w:cs="Courier New"/>
+          <w:noProof/>
+          <w:sz w:val="20"/>
+          <w:szCs w:val="20"/>
+          <w:lang w:val="en-US" w:eastAsia="en-US"/>
+        </w:rPr>
+      </w:pPr>
+    </w:p>
+    <w:p>
+      <w:pPr>
+        <w:tabs>
+          <w:tab w:val="left" w:pos="916"/>
+          <w:tab w:val="left" w:pos="1832"/>
+          <w:tab w:val="left" w:pos="2748"/>
+          <w:tab w:val="left" w:pos="3664"/>
+          <w:tab w:val="left" w:pos="4580"/>
+          <w:tab w:val="left" w:pos="5496"/>
+          <w:tab w:val="left" w:pos="6412"/>
+          <w:tab w:val="left" w:pos="7328"/>
+          <w:tab w:val="left" w:pos="8244"/>
+          <w:tab w:val="left" w:pos="9160"/>
+          <w:tab w:val="left" w:pos="10076"/>
+          <w:tab w:val="left" w:pos="10992"/>
+          <w:tab w:val="left" w:pos="11908"/>
+          <w:tab w:val="left" w:pos="12824"/>
+          <w:tab w:val="left" w:pos="13740"/>
+          <w:tab w:val="left" w:pos="14656"/>
+        </w:tabs>
+        <w:ind w:left="916" w:firstLine="0"/>
+        <w:rPr>
+          <w:rFonts w:ascii="Courier New" w:hAnsi="Courier New" w:cs="Courier New"/>
+          <w:noProof/>
+          <w:sz w:val="20"/>
+          <w:szCs w:val="20"/>
+          <w:lang w:val="en-US" w:eastAsia="en-US"/>
+        </w:rPr>
+      </w:pPr>
+      <w:r>
+        <w:rPr>
+          <w:rFonts w:ascii="Courier New" w:hAnsi="Courier New" w:cs="Courier New"/>
+          <w:b/>
+          <w:noProof/>
+          <w:sz w:val="20"/>
+          <w:szCs w:val="20"/>
+          <w:lang w:val="en-US" w:eastAsia="en-US"/>
+        </w:rPr>
+        <w:t>new_value</w:t>
+      </w:r>
+      <w:r>
+        <w:rPr>
+          <w:rFonts w:ascii="Courier New" w:hAnsi="Courier New" w:cs="Courier New"/>
+          <w:noProof/>
+          <w:sz w:val="20"/>
+          <w:szCs w:val="20"/>
+          <w:lang w:val="en-US" w:eastAsia="en-US"/>
+        </w:rPr>
+        <w:t xml:space="preserve"> ::=</w:t>
+      </w:r>
+      <w:r>
+        <w:rPr>
+          <w:rFonts w:ascii="Courier New" w:hAnsi="Courier New" w:cs="Courier New"/>
+          <w:noProof/>
+          <w:sz w:val="20"/>
+          <w:szCs w:val="20"/>
+          <w:lang w:val="en-US" w:eastAsia="en-US"/>
+        </w:rPr>
+        <w:t xml:space="preserve"> </w:t>
+      </w:r>
+      <w:r>
+        <w:rPr>
+          <w:rFonts w:ascii="Courier New" w:hAnsi="Courier New" w:cs="Courier New"/>
+          <w:noProof/>
+          <w:sz w:val="20"/>
+          <w:szCs w:val="20"/>
+          <w:lang w:val="en-US" w:eastAsia="en-US"/>
+        </w:rPr>
+        <w:t>scalar_expression | simple_entity_expression | NULL</w:t>
+      </w:r>
+    </w:p>
+    <w:p>
+      <w:pPr>
+        <w:rPr>
+          <w:rFonts w:ascii="Courier New" w:hAnsi="Courier New" w:cs="Courier New"/>
+          <w:sz w:val="20"/>
+          <w:szCs w:val="20"/>
+          <w:lang w:val="en-US"/>
+        </w:rPr>
+      </w:pPr>
+    </w:p>
+    <w:p>
+      <w:pPr>
+        <w:rPr>
+          <w:noProof/>
+          <w:lang w:val="en-US"/>
+        </w:rPr>
+      </w:pPr>
+      <w:r>
+        <w:rPr>
+          <w:b/>
+          <w:noProof/>
+          <w:color w:val="0070C0"/>
+          <w:sz w:val="20"/>
+          <w:szCs w:val="20"/>
+          <w:lang w:val="en-US"/>
+        </w:rPr>
+        <w:t>UPDATE</w:t>
+      </w:r>
+      <w:r>
+        <w:rPr>
+          <w:noProof/>
+          <w:lang w:val="en-US"/>
+        </w:rPr>
+        <w:t xml:space="preserve"> statements, by default, do not affect the </w:t>
+      </w:r>
+      <w:r>
+        <w:rPr>
+          <w:b/>
+          <w:noProof/>
+          <w:color w:val="0070C0"/>
+          <w:sz w:val="20"/>
+          <w:szCs w:val="20"/>
+          <w:lang w:val="en-US"/>
+        </w:rPr>
+        <w:t>version</w:t>
+      </w:r>
+      <w:r>
+        <w:rPr>
+          <w:noProof/>
+          <w:lang w:val="en-US"/>
+        </w:rPr>
+        <w:t xml:space="preserve"> or the </w:t>
+      </w:r>
+      <w:r>
+        <w:rPr>
+          <w:b/>
+          <w:noProof/>
+          <w:color w:val="0070C0"/>
+          <w:sz w:val="20"/>
+          <w:szCs w:val="20"/>
+          <w:lang w:val="en-US"/>
+        </w:rPr>
+        <w:t>timestamp</w:t>
+      </w:r>
+      <w:r>
+        <w:rPr>
+          <w:noProof/>
+          <w:lang w:val="en-US"/>
+        </w:rPr>
+        <w:t xml:space="preserve"> attribute values for the affected entities.</w:t>
+      </w:r>
+      <w:r>
+        <w:rPr>
+          <w:noProof/>
+          <w:lang w:val="en-US"/>
+        </w:rPr>
+        <w:t xml:space="preserve"> To </w:t>
+      </w:r>
+      <w:r>
+        <w:rPr>
+          <w:noProof/>
+          <w:lang w:val="en-US"/>
+        </w:rPr>
+        <w:t xml:space="preserve">force Hibernate to set the </w:t>
+      </w:r>
+      <w:r>
+        <w:rPr>
+          <w:b/>
+          <w:noProof/>
+          <w:color w:val="0070C0"/>
+          <w:sz w:val="20"/>
+          <w:szCs w:val="20"/>
+          <w:lang w:val="en-US"/>
+        </w:rPr>
+        <w:t>version</w:t>
+      </w:r>
+      <w:r>
+        <w:rPr>
+          <w:noProof/>
+          <w:lang w:val="en-US"/>
+        </w:rPr>
+        <w:t xml:space="preserve"> or </w:t>
+      </w:r>
+      <w:r>
+        <w:rPr>
+          <w:b/>
+          <w:noProof/>
+          <w:color w:val="0070C0"/>
+          <w:sz w:val="20"/>
+          <w:szCs w:val="20"/>
+          <w:lang w:val="en-US"/>
+        </w:rPr>
+        <w:t>timestamp</w:t>
+      </w:r>
+      <w:r>
+        <w:rPr>
+          <w:noProof/>
+          <w:lang w:val="en-US"/>
+        </w:rPr>
+        <w:t xml:space="preserve"> attribute values</w:t>
+      </w:r>
+      <w:r>
+        <w:rPr>
+          <w:noProof/>
+          <w:lang w:val="en-US"/>
+        </w:rPr>
+        <w:t xml:space="preserve"> add </w:t>
+      </w:r>
+      <w:r>
+        <w:rPr>
+          <w:noProof/>
+          <w:lang w:val="en-US"/>
+        </w:rPr>
+        <w:t xml:space="preserve">the </w:t>
+      </w:r>
+      <w:r>
+        <w:rPr>
+          <w:b/>
+          <w:noProof/>
+          <w:color w:val="0070C0"/>
+          <w:sz w:val="20"/>
+          <w:szCs w:val="20"/>
+          <w:lang w:val="en-US"/>
+        </w:rPr>
+        <w:t>VERSIONED</w:t>
+      </w:r>
+      <w:r>
+        <w:rPr>
+          <w:noProof/>
+          <w:lang w:val="en-US"/>
+        </w:rPr>
+        <w:t xml:space="preserve"> keyword after the </w:t>
+      </w:r>
+      <w:r>
+        <w:rPr>
+          <w:b/>
+          <w:noProof/>
+          <w:color w:val="0070C0"/>
+          <w:sz w:val="20"/>
+          <w:szCs w:val="20"/>
+          <w:lang w:val="en-US"/>
+        </w:rPr>
+        <w:t>UPDATE</w:t>
+      </w:r>
+      <w:r>
+        <w:rPr>
+          <w:noProof/>
+          <w:lang w:val="en-US"/>
+        </w:rPr>
+        <w:t xml:space="preserve"> keyword</w:t>
+      </w:r>
+      <w:r>
+        <w:rPr>
+          <w:noProof/>
+          <w:lang w:val="en-US"/>
+        </w:rPr>
+        <w:t xml:space="preserve">. </w:t>
+      </w:r>
+    </w:p>
+    <w:p>
+      <w:pPr>
+        <w:rPr>
+          <w:noProof/>
+          <w:lang w:val="en-US" w:eastAsia="en-US"/>
+        </w:rPr>
+      </w:pPr>
+      <w:r>
+        <w:rPr>
+          <w:noProof/>
+          <w:lang w:val="en-US" w:eastAsia="en-US"/>
+        </w:rPr>
+        <w:t>Versioned updates is a</w:t>
+      </w:r>
+      <w:bookmarkStart w:id="113" w:name="_GoBack"/>
+      <w:bookmarkEnd w:id="113"/>
+      <w:r>
+        <w:rPr>
+          <w:noProof/>
+          <w:lang w:val="en-US" w:eastAsia="en-US"/>
+        </w:rPr>
+        <w:t xml:space="preserve"> Hibernate-specific feature.</w:t>
+      </w:r>
+      <w:r>
+        <w:rPr>
+          <w:noProof/>
+          <w:lang w:val="en-US" w:eastAsia="en-US"/>
+        </w:rPr>
+        <w:t xml:space="preserve"> </w:t>
+      </w:r>
+      <w:r>
+        <w:rPr>
+          <w:noProof/>
+          <w:lang w:val="en-US" w:eastAsia="en-US"/>
+        </w:rPr>
+        <w:t xml:space="preserve">Custom version types, </w:t>
+      </w:r>
+      <w:r>
+        <w:rPr>
+          <w:b/>
+          <w:noProof/>
+          <w:color w:val="0070C0"/>
+          <w:sz w:val="20"/>
+          <w:szCs w:val="20"/>
+          <w:lang w:val="en-US"/>
+        </w:rPr>
+        <w:t>org.hibernate.usertype.UserVersionType</w:t>
+      </w:r>
+      <w:r>
+        <w:rPr>
+          <w:noProof/>
+          <w:lang w:val="en-US" w:eastAsia="en-US"/>
+        </w:rPr>
+        <w:t xml:space="preserve">, are not allowed in conjunction with an </w:t>
+      </w:r>
+      <w:r>
+        <w:rPr>
+          <w:b/>
+          <w:noProof/>
+          <w:color w:val="0070C0"/>
+          <w:sz w:val="20"/>
+          <w:szCs w:val="20"/>
+          <w:lang w:val="en-US"/>
+        </w:rPr>
+        <w:t>update versioned</w:t>
+      </w:r>
+      <w:r>
+        <w:rPr>
+          <w:noProof/>
+          <w:lang w:val="en-US" w:eastAsia="en-US"/>
+        </w:rPr>
+        <w:t xml:space="preserve"> statement.</w:t>
+      </w:r>
+      <w:r>
+        <w:rPr>
+          <w:noProof/>
+          <w:lang w:val="en-US" w:eastAsia="en-US"/>
+        </w:rPr>
+        <w:t xml:space="preserve"> </w:t>
+      </w:r>
+    </w:p>
+    <w:p>
+      <w:pPr>
+        <w:rPr>
+          <w:noProof/>
+          <w:lang w:val="en-US" w:eastAsia="en-US"/>
+        </w:rPr>
+      </w:pPr>
+    </w:p>
+    <w:p>
+      <w:pPr>
+        <w:rPr>
+          <w:noProof/>
+          <w:lang w:val="en-US"/>
+        </w:rPr>
+      </w:pPr>
+      <w:r>
+        <w:rPr>
+          <w:noProof/>
+          <w:lang w:val="en-US"/>
+        </w:rPr>
+        <w:t xml:space="preserve">The </w:t>
+      </w:r>
+      <w:r>
+        <w:rPr>
+          <w:b/>
+          <w:noProof/>
+          <w:color w:val="0070C0"/>
+          <w:sz w:val="20"/>
+          <w:szCs w:val="20"/>
+          <w:lang w:val="en-US"/>
+        </w:rPr>
+        <w:t>int</w:t>
+      </w:r>
+      <w:r>
+        <w:rPr>
+          <w:noProof/>
+          <w:lang w:val="en-US"/>
+        </w:rPr>
+        <w:t xml:space="preserve"> value returned by the </w:t>
+      </w:r>
+      <w:r>
+        <w:rPr>
+          <w:b/>
+          <w:noProof/>
+          <w:color w:val="0070C0"/>
+          <w:sz w:val="20"/>
+          <w:szCs w:val="20"/>
+          <w:lang w:val="en-US"/>
+        </w:rPr>
+        <w:t>executeUpdate</w:t>
+      </w:r>
+      <w:r>
+        <w:rPr>
+          <w:b/>
+          <w:noProof/>
+          <w:color w:val="0070C0"/>
+          <w:sz w:val="20"/>
+          <w:szCs w:val="20"/>
+          <w:lang w:val="en-US"/>
+        </w:rPr>
+        <w:t>()</w:t>
+      </w:r>
+      <w:r>
+        <w:rPr>
+          <w:noProof/>
+          <w:lang w:val="en-US"/>
+        </w:rPr>
+        <w:t xml:space="preserve"> method indicates the number of entities affected by the operation. This may or may not correlate to the number of rows affected in the database</w:t>
+      </w:r>
+      <w:r>
+        <w:rPr>
+          <w:noProof/>
+          <w:lang w:val="en-US"/>
+        </w:rPr>
+        <w:t xml:space="preserve"> (see JoinedTable hierar</w:t>
+      </w:r>
+      <w:r>
+        <w:rPr>
+          <w:noProof/>
+          <w:lang w:val="en-US"/>
+        </w:rPr>
+        <w:t>c</w:t>
+      </w:r>
+      <w:r>
+        <w:rPr>
+          <w:noProof/>
+          <w:lang w:val="en-US"/>
+        </w:rPr>
+        <w:t>hy strategy for example)</w:t>
+      </w:r>
+      <w:r>
+        <w:rPr>
+          <w:noProof/>
+          <w:lang w:val="en-US"/>
+        </w:rPr>
+        <w:t>.</w:t>
+      </w:r>
+    </w:p>
+    <w:p>
+      <w:pPr>
+        <w:rPr>
+          <w:noProof/>
+          <w:lang w:val="en-US"/>
+        </w:rPr>
+      </w:pPr>
+    </w:p>
+    <w:p>
+      <w:pPr>
+        <w:rPr>
+          <w:noProof/>
+          <w:lang w:val="en-US"/>
+        </w:rPr>
+      </w:pPr>
+      <w:r>
+        <w:rPr>
+          <w:lang w:val="en-US"/>
+        </w:rPr>
+        <w:t xml:space="preserve">Neither </w:t>
+      </w:r>
+      <w:r>
+        <w:rPr>
+          <w:b/>
+          <w:noProof/>
+          <w:color w:val="0070C0"/>
+          <w:sz w:val="20"/>
+          <w:szCs w:val="20"/>
+          <w:lang w:val="en-US"/>
+        </w:rPr>
+        <w:t>UPDATE</w:t>
+      </w:r>
+      <w:r>
+        <w:rPr>
+          <w:lang w:val="en-US"/>
+        </w:rPr>
+        <w:t xml:space="preserve"> nor </w:t>
+      </w:r>
+      <w:r>
+        <w:rPr>
+          <w:b/>
+          <w:noProof/>
+          <w:color w:val="0070C0"/>
+          <w:sz w:val="20"/>
+          <w:szCs w:val="20"/>
+          <w:lang w:val="en-US"/>
+        </w:rPr>
+        <w:t>DELETE</w:t>
+      </w:r>
+      <w:r>
+        <w:rPr>
+          <w:lang w:val="en-US"/>
+        </w:rPr>
+        <w:t xml:space="preserve"> statements allow </w:t>
+      </w:r>
+      <w:r>
+        <w:rPr>
+          <w:lang w:val="en-US"/>
+        </w:rPr>
+        <w:t xml:space="preserve">any </w:t>
+      </w:r>
+      <w:r>
+        <w:rPr>
+          <w:lang w:val="en-US"/>
+        </w:rPr>
+        <w:t>joins.</w:t>
+      </w:r>
+    </w:p>
+    <w:p>
+      <w:pPr>
+        <w:pStyle w:val="Heading1"/>
+        <w:numPr>
+          <w:ilvl w:val="2"/>
+          <w:numId w:val="12"/>
+        </w:numPr>
+        <w:jc w:val="center"/>
+        <w:rPr>
+          <w:noProof/>
+          <w:sz w:val="24"/>
+          <w:szCs w:val="36"/>
+          <w:lang w:val="en-US"/>
+        </w:rPr>
+      </w:pPr>
+      <w:r>
+        <w:rPr>
+          <w:noProof/>
+          <w:sz w:val="24"/>
+          <w:szCs w:val="36"/>
+          <w:lang w:val="en-US"/>
+        </w:rPr>
+        <w:t>DELETE</w:t>
       </w:r>
     </w:p>
     <w:p>
@@ -55360,55 +56508,11 @@
       </w:pPr>
       <w:r>
         <w:rPr>
-          <w:rFonts w:ascii="Courier New" w:hAnsi="Courier New" w:cs="Courier New"/>
-          <w:b/>
-          <w:noProof/>
-          <w:sz w:val="20"/>
-          <w:szCs w:val="20"/>
-          <w:lang w:val="en-US" w:eastAsia="en-US"/>
-        </w:rPr>
-        <w:t>update_statement</w:t>
-      </w:r>
-      <w:r>
-        <w:rPr>
-          <w:rFonts w:ascii="Courier New" w:hAnsi="Courier New" w:cs="Courier New"/>
-          <w:noProof/>
-          <w:sz w:val="20"/>
-          <w:szCs w:val="20"/>
-          <w:lang w:val="en-US" w:eastAsia="en-US"/>
-        </w:rPr>
-        <w:t xml:space="preserve"> ::=</w:t>
-      </w:r>
-      <w:r>
-        <w:rPr>
-          <w:rFonts w:ascii="Courier New" w:hAnsi="Courier New" w:cs="Courier New"/>
-          <w:noProof/>
-          <w:sz w:val="20"/>
-          <w:szCs w:val="20"/>
-          <w:lang w:val="en-US" w:eastAsia="en-US"/>
-        </w:rPr>
-        <w:t xml:space="preserve"> </w:t>
-      </w:r>
-      <w:r>
-        <w:rPr>
-          <w:rFonts w:ascii="Courier New" w:hAnsi="Courier New" w:cs="Courier New"/>
-          <w:b/>
-          <w:noProof/>
-          <w:sz w:val="20"/>
-          <w:szCs w:val="20"/>
-          <w:lang w:val="en-US" w:eastAsia="en-US"/>
-        </w:rPr>
-        <w:t>update_clause</w:t>
-      </w:r>
-      <w:r>
-        <w:rPr>
-          <w:rFonts w:ascii="Courier New" w:hAnsi="Courier New" w:cs="Courier New"/>
-          <w:noProof/>
-          <w:sz w:val="20"/>
-          <w:szCs w:val="20"/>
-          <w:lang w:val="en-US" w:eastAsia="en-US"/>
-        </w:rPr>
-        <w:t xml:space="preserve"> [where_clause]</w:t>
+          <w:noProof/>
+          <w:szCs w:val="36"/>
+          <w:lang w:val="en-US"/>
+        </w:rPr>
+        <w:t>The BNF for DELETE statements is the same in HQL and JPQL:</w:t>
       </w:r>
     </w:p>
     <w:p>
@@ -55461,7 +56565,7 @@
           <w:tab w:val="left" w:pos="13740"/>
           <w:tab w:val="left" w:pos="14656"/>
         </w:tabs>
-        <w:ind w:firstLine="0"/>
+        <w:ind w:left="916" w:firstLine="0"/>
         <w:rPr>
           <w:rFonts w:ascii="Courier New" w:hAnsi="Courier New" w:cs="Courier New"/>
           <w:noProof/>
@@ -55479,7 +56583,7 @@
           <w:szCs w:val="20"/>
           <w:lang w:val="en-US" w:eastAsia="en-US"/>
         </w:rPr>
-        <w:t>update_clause</w:t>
+        <w:t>delete_statement</w:t>
       </w:r>
       <w:r>
         <w:rPr>
@@ -55500,6 +56604,153 @@
           <w:lang w:val="en-US" w:eastAsia="en-US"/>
         </w:rPr>
         <w:t xml:space="preserve"> </w:t>
+      </w:r>
+      <w:r>
+        <w:rPr>
+          <w:rFonts w:ascii="Courier New" w:hAnsi="Courier New" w:cs="Courier New"/>
+          <w:b/>
+          <w:noProof/>
+          <w:sz w:val="20"/>
+          <w:szCs w:val="20"/>
+          <w:lang w:val="en-US" w:eastAsia="en-US"/>
+        </w:rPr>
+        <w:t>delete_clause</w:t>
+      </w:r>
+      <w:r>
+        <w:rPr>
+          <w:rFonts w:ascii="Courier New" w:hAnsi="Courier New" w:cs="Courier New"/>
+          <w:noProof/>
+          <w:sz w:val="20"/>
+          <w:szCs w:val="20"/>
+          <w:lang w:val="en-US" w:eastAsia="en-US"/>
+        </w:rPr>
+        <w:t xml:space="preserve"> [where_clause]</w:t>
+      </w:r>
+    </w:p>
+    <w:p>
+      <w:pPr>
+        <w:tabs>
+          <w:tab w:val="left" w:pos="916"/>
+          <w:tab w:val="left" w:pos="1832"/>
+          <w:tab w:val="left" w:pos="2748"/>
+          <w:tab w:val="left" w:pos="3664"/>
+          <w:tab w:val="left" w:pos="4580"/>
+          <w:tab w:val="left" w:pos="5496"/>
+          <w:tab w:val="left" w:pos="6412"/>
+          <w:tab w:val="left" w:pos="7328"/>
+          <w:tab w:val="left" w:pos="8244"/>
+          <w:tab w:val="left" w:pos="9160"/>
+          <w:tab w:val="left" w:pos="10076"/>
+          <w:tab w:val="left" w:pos="10992"/>
+          <w:tab w:val="left" w:pos="11908"/>
+          <w:tab w:val="left" w:pos="12824"/>
+          <w:tab w:val="left" w:pos="13740"/>
+          <w:tab w:val="left" w:pos="14656"/>
+        </w:tabs>
+        <w:ind w:left="916" w:firstLine="0"/>
+        <w:rPr>
+          <w:rFonts w:ascii="Courier New" w:hAnsi="Courier New" w:cs="Courier New"/>
+          <w:noProof/>
+          <w:sz w:val="20"/>
+          <w:szCs w:val="20"/>
+          <w:lang w:val="en-US" w:eastAsia="en-US"/>
+        </w:rPr>
+      </w:pPr>
+    </w:p>
+    <w:p>
+      <w:pPr>
+        <w:tabs>
+          <w:tab w:val="left" w:pos="916"/>
+          <w:tab w:val="left" w:pos="1832"/>
+          <w:tab w:val="left" w:pos="2748"/>
+          <w:tab w:val="left" w:pos="3664"/>
+          <w:tab w:val="left" w:pos="4580"/>
+          <w:tab w:val="left" w:pos="5496"/>
+          <w:tab w:val="left" w:pos="6412"/>
+          <w:tab w:val="left" w:pos="7328"/>
+          <w:tab w:val="left" w:pos="8244"/>
+          <w:tab w:val="left" w:pos="9160"/>
+          <w:tab w:val="left" w:pos="10076"/>
+          <w:tab w:val="left" w:pos="10992"/>
+          <w:tab w:val="left" w:pos="11908"/>
+          <w:tab w:val="left" w:pos="12824"/>
+          <w:tab w:val="left" w:pos="13740"/>
+          <w:tab w:val="left" w:pos="14656"/>
+        </w:tabs>
+        <w:ind w:left="916" w:firstLine="0"/>
+        <w:rPr>
+          <w:rFonts w:ascii="Courier New" w:hAnsi="Courier New" w:cs="Courier New"/>
+          <w:noProof/>
+          <w:sz w:val="20"/>
+          <w:szCs w:val="20"/>
+          <w:lang w:val="en-US" w:eastAsia="en-US"/>
+        </w:rPr>
+      </w:pPr>
+      <w:r>
+        <w:rPr>
+          <w:rFonts w:ascii="Courier New" w:hAnsi="Courier New" w:cs="Courier New"/>
+          <w:b/>
+          <w:noProof/>
+          <w:sz w:val="20"/>
+          <w:szCs w:val="20"/>
+          <w:lang w:val="en-US" w:eastAsia="en-US"/>
+        </w:rPr>
+        <w:t>delete_clause</w:t>
+      </w:r>
+      <w:r>
+        <w:rPr>
+          <w:rFonts w:ascii="Courier New" w:hAnsi="Courier New" w:cs="Courier New"/>
+          <w:noProof/>
+          <w:sz w:val="20"/>
+          <w:szCs w:val="20"/>
+          <w:lang w:val="en-US" w:eastAsia="en-US"/>
+        </w:rPr>
+        <w:t xml:space="preserve"> ::=</w:t>
+      </w:r>
+      <w:r>
+        <w:rPr>
+          <w:rFonts w:ascii="Courier New" w:hAnsi="Courier New" w:cs="Courier New"/>
+          <w:noProof/>
+          <w:sz w:val="20"/>
+          <w:szCs w:val="20"/>
+          <w:lang w:val="en-US" w:eastAsia="en-US"/>
+        </w:rPr>
+        <w:t xml:space="preserve"> </w:t>
+      </w:r>
+      <w:r>
+        <w:rPr>
+          <w:rFonts w:ascii="Courier New" w:hAnsi="Courier New" w:cs="Courier New"/>
+          <w:noProof/>
+          <w:sz w:val="20"/>
+          <w:szCs w:val="20"/>
+          <w:lang w:val="en-US" w:eastAsia="en-US"/>
+        </w:rPr>
+        <w:t>DELETE FROM entity_name [[AS] identification_variable]</w:t>
+      </w:r>
+    </w:p>
+    <w:p>
+      <w:pPr>
+        <w:pStyle w:val="Heading1"/>
+        <w:numPr>
+          <w:ilvl w:val="2"/>
+          <w:numId w:val="12"/>
+        </w:numPr>
+        <w:jc w:val="center"/>
+        <w:rPr>
+          <w:noProof/>
+          <w:sz w:val="24"/>
+          <w:szCs w:val="36"/>
+          <w:lang w:val="en-US"/>
+        </w:rPr>
+      </w:pPr>
+      <w:r>
+        <w:rPr>
+          <w:noProof/>
+          <w:sz w:val="24"/>
+          <w:szCs w:val="36"/>
+          <w:lang w:val="en-US"/>
+        </w:rPr>
+        <w:t>INSERT</w:t>
       </w:r>
     </w:p>
     <w:p>
@@ -55524,42 +56775,18 @@
         </w:tabs>
         <w:ind w:firstLine="0"/>
         <w:rPr>
-          <w:rFonts w:ascii="Courier New" w:hAnsi="Courier New" w:cs="Courier New"/>
-          <w:noProof/>
-          <w:sz w:val="20"/>
-          <w:szCs w:val="20"/>
-          <w:lang w:val="en-US" w:eastAsia="en-US"/>
-        </w:rPr>
-      </w:pPr>
-      <w:r>
-        <w:rPr>
-          <w:rFonts w:ascii="Courier New" w:hAnsi="Courier New" w:cs="Courier New"/>
-          <w:noProof/>
-          <w:sz w:val="20"/>
-          <w:szCs w:val="20"/>
-          <w:lang w:val="en-US" w:eastAsia="en-US"/>
-        </w:rPr>
-        <w:t xml:space="preserve">   </w:t>
-      </w:r>
-      <w:r>
-        <w:rPr>
-          <w:rFonts w:ascii="Courier New" w:hAnsi="Courier New" w:cs="Courier New"/>
-          <w:noProof/>
-          <w:sz w:val="20"/>
-          <w:szCs w:val="20"/>
-          <w:lang w:val="en-US" w:eastAsia="en-US"/>
-        </w:rPr>
-        <w:t>UPDATE entity_name [[AS] identification_variable]</w:t>
-      </w:r>
-      <w:r>
-        <w:rPr>
-          <w:rFonts w:ascii="Courier New" w:hAnsi="Courier New" w:cs="Courier New"/>
-          <w:noProof/>
-          <w:sz w:val="20"/>
-          <w:szCs w:val="20"/>
-          <w:lang w:val="en-US" w:eastAsia="en-US"/>
-        </w:rPr>
-        <w:t xml:space="preserve"> </w:t>
+          <w:noProof/>
+          <w:szCs w:val="36"/>
+          <w:lang w:val="en-US"/>
+        </w:rPr>
+      </w:pPr>
+      <w:r>
+        <w:rPr>
+          <w:noProof/>
+          <w:szCs w:val="36"/>
+          <w:lang w:val="en-US"/>
+        </w:rPr>
+        <w:t>The BNF for an HQL INSERT statement is:</w:t>
       </w:r>
     </w:p>
     <w:p>
@@ -55585,76 +56812,13 @@
         <w:ind w:firstLine="0"/>
         <w:rPr>
           <w:rFonts w:ascii="Courier New" w:hAnsi="Courier New" w:cs="Courier New"/>
-          <w:noProof/>
-          <w:sz w:val="20"/>
-          <w:szCs w:val="20"/>
-          <w:lang w:val="en-US" w:eastAsia="en-US"/>
-        </w:rPr>
-      </w:pPr>
-      <w:r>
-        <w:rPr>
-          <w:rFonts w:ascii="Courier New" w:hAnsi="Courier New" w:cs="Courier New"/>
-          <w:noProof/>
-          <w:sz w:val="20"/>
-          <w:szCs w:val="20"/>
-          <w:lang w:val="en-US" w:eastAsia="en-US"/>
-        </w:rPr>
-        <w:t xml:space="preserve">   SET </w:t>
-      </w:r>
-      <w:r>
-        <w:rPr>
-          <w:rFonts w:ascii="Courier New" w:hAnsi="Courier New" w:cs="Courier New"/>
           <w:b/>
           <w:noProof/>
           <w:sz w:val="20"/>
           <w:szCs w:val="20"/>
           <w:lang w:val="en-US" w:eastAsia="en-US"/>
         </w:rPr>
-        <w:t>update_item</w:t>
-      </w:r>
-      <w:r>
-        <w:rPr>
-          <w:rFonts w:ascii="Courier New" w:hAnsi="Courier New" w:cs="Courier New"/>
-          <w:b/>
-          <w:noProof/>
-          <w:color w:val="92D050"/>
-          <w:sz w:val="20"/>
-          <w:szCs w:val="20"/>
-          <w:lang w:val="en-US" w:eastAsia="en-US"/>
-        </w:rPr>
-        <w:t xml:space="preserve"> </w:t>
-      </w:r>
-      <w:r>
-        <w:rPr>
-          <w:rFonts w:ascii="Courier New" w:hAnsi="Courier New" w:cs="Courier New"/>
-          <w:noProof/>
-          <w:sz w:val="20"/>
-          <w:szCs w:val="20"/>
-          <w:lang w:val="en-US" w:eastAsia="en-US"/>
-        </w:rPr>
-        <w:t xml:space="preserve">{, </w:t>
-      </w:r>
-      <w:r>
-        <w:rPr>
-          <w:rFonts w:ascii="Courier New" w:hAnsi="Courier New" w:cs="Courier New"/>
-          <w:b/>
-          <w:noProof/>
-          <w:sz w:val="20"/>
-          <w:szCs w:val="20"/>
-          <w:lang w:val="en-US" w:eastAsia="en-US"/>
-        </w:rPr>
-        <w:t>update_item</w:t>
-      </w:r>
-      <w:r>
-        <w:rPr>
-          <w:rFonts w:ascii="Courier New" w:hAnsi="Courier New" w:cs="Courier New"/>
-          <w:noProof/>
-          <w:sz w:val="20"/>
-          <w:szCs w:val="20"/>
-          <w:lang w:val="en-US" w:eastAsia="en-US"/>
-        </w:rPr>
-        <w:t>}*</w:t>
-      </w:r>
+      </w:pPr>
     </w:p>
     <w:p>
       <w:pPr>
@@ -55676,7 +56840,7 @@
           <w:tab w:val="left" w:pos="13740"/>
           <w:tab w:val="left" w:pos="14656"/>
         </w:tabs>
-        <w:ind w:firstLine="0"/>
+        <w:ind w:left="916" w:firstLine="0"/>
         <w:rPr>
           <w:rFonts w:ascii="Courier New" w:hAnsi="Courier New" w:cs="Courier New"/>
           <w:noProof/>
@@ -55685,6 +56849,58 @@
           <w:lang w:val="en-US" w:eastAsia="en-US"/>
         </w:rPr>
       </w:pPr>
+      <w:r>
+        <w:rPr>
+          <w:rFonts w:ascii="Courier New" w:hAnsi="Courier New" w:cs="Courier New"/>
+          <w:b/>
+          <w:noProof/>
+          <w:sz w:val="20"/>
+          <w:szCs w:val="20"/>
+          <w:lang w:val="en-US" w:eastAsia="en-US"/>
+        </w:rPr>
+        <w:t>insert_statement</w:t>
+      </w:r>
+      <w:r>
+        <w:rPr>
+          <w:rFonts w:ascii="Courier New" w:hAnsi="Courier New" w:cs="Courier New"/>
+          <w:noProof/>
+          <w:sz w:val="20"/>
+          <w:szCs w:val="20"/>
+          <w:lang w:val="en-US" w:eastAsia="en-US"/>
+        </w:rPr>
+        <w:t xml:space="preserve"> ::=</w:t>
+      </w:r>
+      <w:r>
+        <w:rPr>
+          <w:rFonts w:ascii="Courier New" w:hAnsi="Courier New" w:cs="Courier New"/>
+          <w:noProof/>
+          <w:sz w:val="20"/>
+          <w:szCs w:val="20"/>
+          <w:lang w:val="en-US" w:eastAsia="en-US"/>
+        </w:rPr>
+        <w:t xml:space="preserve"> </w:t>
+      </w:r>
+      <w:r>
+        <w:rPr>
+          <w:rFonts w:ascii="Courier New" w:hAnsi="Courier New" w:cs="Courier New"/>
+          <w:b/>
+          <w:noProof/>
+          <w:sz w:val="20"/>
+          <w:szCs w:val="20"/>
+          <w:lang w:val="en-US" w:eastAsia="en-US"/>
+        </w:rPr>
+        <w:t>insert_clause</w:t>
+      </w:r>
+      <w:r>
+        <w:rPr>
+          <w:rFonts w:ascii="Courier New" w:hAnsi="Courier New" w:cs="Courier New"/>
+          <w:noProof/>
+          <w:sz w:val="20"/>
+          <w:szCs w:val="20"/>
+          <w:lang w:val="en-US" w:eastAsia="en-US"/>
+        </w:rPr>
+        <w:t xml:space="preserve"> select_statement</w:t>
+      </w:r>
     </w:p>
     <w:p>
       <w:pPr>
@@ -55706,7 +56922,7 @@
           <w:tab w:val="left" w:pos="13740"/>
           <w:tab w:val="left" w:pos="14656"/>
         </w:tabs>
-        <w:ind w:firstLine="0"/>
+        <w:ind w:left="916" w:firstLine="0"/>
         <w:rPr>
           <w:rFonts w:ascii="Courier New" w:hAnsi="Courier New" w:cs="Courier New"/>
           <w:noProof/>
@@ -55715,37 +56931,6 @@
           <w:lang w:val="en-US" w:eastAsia="en-US"/>
         </w:rPr>
       </w:pPr>
-      <w:r>
-        <w:rPr>
-          <w:rFonts w:ascii="Courier New" w:hAnsi="Courier New" w:cs="Courier New"/>
-          <w:b/>
-          <w:noProof/>
-          <w:sz w:val="20"/>
-          <w:szCs w:val="20"/>
-          <w:lang w:val="en-US" w:eastAsia="en-US"/>
-        </w:rPr>
-        <w:t>update_item</w:t>
-      </w:r>
-      <w:r>
-        <w:rPr>
-          <w:rFonts w:ascii="Courier New" w:hAnsi="Courier New" w:cs="Courier New"/>
-          <w:noProof/>
-          <w:sz w:val="20"/>
-          <w:szCs w:val="20"/>
-          <w:lang w:val="en-US" w:eastAsia="en-US"/>
-        </w:rPr>
-        <w:t xml:space="preserve"> ::=</w:t>
-      </w:r>
-      <w:r>
-        <w:rPr>
-          <w:rFonts w:ascii="Courier New" w:hAnsi="Courier New" w:cs="Courier New"/>
-          <w:noProof/>
-          <w:sz w:val="20"/>
-          <w:szCs w:val="20"/>
-          <w:lang w:val="en-US" w:eastAsia="en-US"/>
-        </w:rPr>
-        <w:t xml:space="preserve"> </w:t>
-      </w:r>
     </w:p>
     <w:p>
       <w:pPr>
@@ -55767,7 +56952,16 @@
           <w:tab w:val="left" w:pos="13740"/>
           <w:tab w:val="left" w:pos="14656"/>
         </w:tabs>
-        <w:ind w:firstLine="0"/>
+        <w:ind w:left="916" w:firstLine="0"/>
+        <w:rPr>
+          <w:rFonts w:ascii="Courier New" w:hAnsi="Courier New" w:cs="Courier New"/>
+          <w:noProof/>
+          <w:sz w:val="20"/>
+          <w:szCs w:val="20"/>
+          <w:lang w:val="en-US" w:eastAsia="en-US"/>
+        </w:rPr>
+      </w:pPr>
+      <w:r>
         <w:rPr>
           <w:rFonts w:ascii="Courier New" w:hAnsi="Courier New" w:cs="Courier New"/>
           <w:b/>
@@ -55776,7 +56970,8 @@
           <w:szCs w:val="20"/>
           <w:lang w:val="en-US" w:eastAsia="en-US"/>
         </w:rPr>
-      </w:pPr>
+        <w:t>insert_clause</w:t>
+      </w:r>
       <w:r>
         <w:rPr>
           <w:rFonts w:ascii="Courier New" w:hAnsi="Courier New" w:cs="Courier New"/>
@@ -55785,7 +56980,7 @@
           <w:szCs w:val="20"/>
           <w:lang w:val="en-US" w:eastAsia="en-US"/>
         </w:rPr>
-        <w:t xml:space="preserve">  </w:t>
+        <w:t xml:space="preserve"> ::=</w:t>
       </w:r>
       <w:r>
         <w:rPr>
@@ -55795,7 +56990,7 @@
           <w:szCs w:val="20"/>
           <w:lang w:val="en-US" w:eastAsia="en-US"/>
         </w:rPr>
-        <w:t>[identification_variable.]{state_field</w:t>
+        <w:t xml:space="preserve"> </w:t>
       </w:r>
       <w:r>
         <w:rPr>
@@ -55805,67 +57000,7 @@
           <w:szCs w:val="20"/>
           <w:lang w:val="en-US" w:eastAsia="en-US"/>
         </w:rPr>
-        <w:t xml:space="preserve"> </w:t>
-      </w:r>
-      <w:r>
-        <w:rPr>
-          <w:rFonts w:ascii="Courier New" w:hAnsi="Courier New" w:cs="Courier New"/>
-          <w:noProof/>
-          <w:sz w:val="20"/>
-          <w:szCs w:val="20"/>
-          <w:lang w:val="en-US" w:eastAsia="en-US"/>
-        </w:rPr>
-        <w:t>|</w:t>
-      </w:r>
-      <w:r>
-        <w:rPr>
-          <w:rFonts w:ascii="Courier New" w:hAnsi="Courier New" w:cs="Courier New"/>
-          <w:noProof/>
-          <w:sz w:val="20"/>
-          <w:szCs w:val="20"/>
-          <w:lang w:val="en-US" w:eastAsia="en-US"/>
-        </w:rPr>
-        <w:t xml:space="preserve"> </w:t>
-      </w:r>
-      <w:r>
-        <w:rPr>
-          <w:rFonts w:ascii="Courier New" w:hAnsi="Courier New" w:cs="Courier New"/>
-          <w:noProof/>
-          <w:sz w:val="20"/>
-          <w:szCs w:val="20"/>
-          <w:lang w:val="en-US" w:eastAsia="en-US"/>
-        </w:rPr>
-        <w:t>single_valued_object_field}</w:t>
-      </w:r>
-      <w:r>
-        <w:rPr>
-          <w:rFonts w:ascii="Courier New" w:hAnsi="Courier New" w:cs="Courier New"/>
-          <w:noProof/>
-          <w:sz w:val="20"/>
-          <w:szCs w:val="20"/>
-          <w:lang w:val="en-US" w:eastAsia="en-US"/>
-        </w:rPr>
-        <w:t xml:space="preserve"> </w:t>
-      </w:r>
-      <w:r>
-        <w:rPr>
-          <w:rFonts w:ascii="Courier New" w:hAnsi="Courier New" w:cs="Courier New"/>
-          <w:noProof/>
-          <w:sz w:val="20"/>
-          <w:szCs w:val="20"/>
-          <w:lang w:val="en-US" w:eastAsia="en-US"/>
-        </w:rPr>
-        <w:t>=</w:t>
-      </w:r>
-      <w:r>
-        <w:rPr>
-          <w:rFonts w:ascii="Courier New" w:hAnsi="Courier New" w:cs="Courier New"/>
-          <w:noProof/>
-          <w:sz w:val="20"/>
-          <w:szCs w:val="20"/>
-          <w:lang w:val="en-US" w:eastAsia="en-US"/>
-        </w:rPr>
-        <w:t xml:space="preserve"> </w:t>
+        <w:t>INSERT INTO entity_name (</w:t>
       </w:r>
       <w:r>
         <w:rPr>
@@ -55876,7 +57011,17 @@
           <w:szCs w:val="20"/>
           <w:lang w:val="en-US" w:eastAsia="en-US"/>
         </w:rPr>
-        <w:t>new_value</w:t>
+        <w:t>attribute_list</w:t>
+      </w:r>
+      <w:r>
+        <w:rPr>
+          <w:rFonts w:ascii="Courier New" w:hAnsi="Courier New" w:cs="Courier New"/>
+          <w:noProof/>
+          <w:sz w:val="20"/>
+          <w:szCs w:val="20"/>
+          <w:lang w:val="en-US" w:eastAsia="en-US"/>
+        </w:rPr>
+        <w:t>)</w:t>
       </w:r>
     </w:p>
     <w:p>
@@ -55899,9 +57044,10 @@
           <w:tab w:val="left" w:pos="13740"/>
           <w:tab w:val="left" w:pos="14656"/>
         </w:tabs>
-        <w:ind w:firstLine="0"/>
+        <w:ind w:left="916" w:firstLine="0"/>
         <w:rPr>
           <w:rFonts w:ascii="Courier New" w:hAnsi="Courier New" w:cs="Courier New"/>
+          <w:b/>
           <w:noProof/>
           <w:sz w:val="20"/>
           <w:szCs w:val="20"/>
@@ -55929,7 +57075,7 @@
           <w:tab w:val="left" w:pos="13740"/>
           <w:tab w:val="left" w:pos="14656"/>
         </w:tabs>
-        <w:ind w:firstLine="0"/>
+        <w:ind w:left="916" w:firstLine="0"/>
         <w:rPr>
           <w:rFonts w:ascii="Courier New" w:hAnsi="Courier New" w:cs="Courier New"/>
           <w:noProof/>
@@ -55947,7 +57093,7 @@
           <w:szCs w:val="20"/>
           <w:lang w:val="en-US" w:eastAsia="en-US"/>
         </w:rPr>
-        <w:t>new_value</w:t>
+        <w:t>attribute_list</w:t>
       </w:r>
       <w:r>
         <w:rPr>
@@ -55977,624 +57123,16 @@
           <w:szCs w:val="20"/>
           <w:lang w:val="en-US" w:eastAsia="en-US"/>
         </w:rPr>
-        <w:t>scalar_expression | simple_entity_expression | NULL</w:t>
-      </w:r>
-    </w:p>
-    <w:p>
-      <w:pPr>
-        <w:rPr>
-          <w:noProof/>
-          <w:lang w:val="en-US"/>
-        </w:rPr>
-      </w:pPr>
-    </w:p>
-    <w:p>
-      <w:pPr>
-        <w:tabs>
-          <w:tab w:val="left" w:pos="916"/>
-          <w:tab w:val="left" w:pos="1832"/>
-          <w:tab w:val="left" w:pos="2748"/>
-          <w:tab w:val="left" w:pos="3664"/>
-          <w:tab w:val="left" w:pos="4580"/>
-          <w:tab w:val="left" w:pos="5496"/>
-          <w:tab w:val="left" w:pos="6412"/>
-          <w:tab w:val="left" w:pos="7328"/>
-          <w:tab w:val="left" w:pos="8244"/>
-          <w:tab w:val="left" w:pos="9160"/>
-          <w:tab w:val="left" w:pos="10076"/>
-          <w:tab w:val="left" w:pos="10992"/>
-          <w:tab w:val="left" w:pos="11908"/>
-          <w:tab w:val="left" w:pos="12824"/>
-          <w:tab w:val="left" w:pos="13740"/>
-          <w:tab w:val="left" w:pos="14656"/>
-        </w:tabs>
-        <w:ind w:firstLine="0"/>
-        <w:rPr>
-          <w:b/>
-          <w:lang w:val="en-US"/>
-        </w:rPr>
-      </w:pPr>
-    </w:p>
-    <w:p>
-      <w:pPr>
-        <w:pStyle w:val="Heading1"/>
-        <w:numPr>
-          <w:ilvl w:val="2"/>
-          <w:numId w:val="12"/>
-        </w:numPr>
-        <w:jc w:val="center"/>
-        <w:rPr>
-          <w:noProof/>
-          <w:sz w:val="24"/>
-          <w:szCs w:val="36"/>
-          <w:lang w:val="en-US"/>
-        </w:rPr>
-      </w:pPr>
-      <w:r>
-        <w:rPr>
-          <w:noProof/>
-          <w:sz w:val="24"/>
-          <w:szCs w:val="36"/>
-          <w:lang w:val="en-US"/>
-        </w:rPr>
-        <w:lastRenderedPageBreak/>
-        <w:t>The BNF for DE</w:t>
-      </w:r>
-      <w:bookmarkStart w:id="113" w:name="_GoBack"/>
-      <w:bookmarkEnd w:id="113"/>
-      <w:r>
-        <w:rPr>
-          <w:noProof/>
-          <w:sz w:val="24"/>
-          <w:szCs w:val="36"/>
-          <w:lang w:val="en-US"/>
-        </w:rPr>
-        <w:t>LETE statements is the same in HQL and JPQL:</w:t>
-      </w:r>
-    </w:p>
-    <w:p>
-      <w:pPr>
-        <w:tabs>
-          <w:tab w:val="left" w:pos="916"/>
-          <w:tab w:val="left" w:pos="1832"/>
-          <w:tab w:val="left" w:pos="2748"/>
-          <w:tab w:val="left" w:pos="3664"/>
-          <w:tab w:val="left" w:pos="4580"/>
-          <w:tab w:val="left" w:pos="5496"/>
-          <w:tab w:val="left" w:pos="6412"/>
-          <w:tab w:val="left" w:pos="7328"/>
-          <w:tab w:val="left" w:pos="8244"/>
-          <w:tab w:val="left" w:pos="9160"/>
-          <w:tab w:val="left" w:pos="10076"/>
-          <w:tab w:val="left" w:pos="10992"/>
-          <w:tab w:val="left" w:pos="11908"/>
-          <w:tab w:val="left" w:pos="12824"/>
-          <w:tab w:val="left" w:pos="13740"/>
-          <w:tab w:val="left" w:pos="14656"/>
-        </w:tabs>
-        <w:ind w:firstLine="0"/>
-        <w:rPr>
-          <w:rFonts w:ascii="Courier New" w:hAnsi="Courier New" w:cs="Courier New"/>
-          <w:noProof/>
-          <w:sz w:val="20"/>
-          <w:szCs w:val="20"/>
-          <w:lang w:val="en-US" w:eastAsia="en-US"/>
-        </w:rPr>
-      </w:pPr>
-    </w:p>
-    <w:p>
-      <w:pPr>
-        <w:tabs>
-          <w:tab w:val="left" w:pos="916"/>
-          <w:tab w:val="left" w:pos="1832"/>
-          <w:tab w:val="left" w:pos="2748"/>
-          <w:tab w:val="left" w:pos="3664"/>
-          <w:tab w:val="left" w:pos="4580"/>
-          <w:tab w:val="left" w:pos="5496"/>
-          <w:tab w:val="left" w:pos="6412"/>
-          <w:tab w:val="left" w:pos="7328"/>
-          <w:tab w:val="left" w:pos="8244"/>
-          <w:tab w:val="left" w:pos="9160"/>
-          <w:tab w:val="left" w:pos="10076"/>
-          <w:tab w:val="left" w:pos="10992"/>
-          <w:tab w:val="left" w:pos="11908"/>
-          <w:tab w:val="left" w:pos="12824"/>
-          <w:tab w:val="left" w:pos="13740"/>
-          <w:tab w:val="left" w:pos="14656"/>
-        </w:tabs>
-        <w:ind w:firstLine="0"/>
-        <w:rPr>
-          <w:rFonts w:ascii="Courier New" w:hAnsi="Courier New" w:cs="Courier New"/>
-          <w:noProof/>
-          <w:sz w:val="20"/>
-          <w:szCs w:val="20"/>
-          <w:lang w:val="en-US" w:eastAsia="en-US"/>
-        </w:rPr>
-      </w:pPr>
-      <w:r>
-        <w:rPr>
-          <w:rFonts w:ascii="Courier New" w:hAnsi="Courier New" w:cs="Courier New"/>
-          <w:b/>
-          <w:noProof/>
-          <w:sz w:val="20"/>
-          <w:szCs w:val="20"/>
-          <w:lang w:val="en-US" w:eastAsia="en-US"/>
-        </w:rPr>
-        <w:t>delete_statement</w:t>
-      </w:r>
-      <w:r>
-        <w:rPr>
-          <w:rFonts w:ascii="Courier New" w:hAnsi="Courier New" w:cs="Courier New"/>
-          <w:noProof/>
-          <w:sz w:val="20"/>
-          <w:szCs w:val="20"/>
-          <w:lang w:val="en-US" w:eastAsia="en-US"/>
-        </w:rPr>
-        <w:t xml:space="preserve"> ::=</w:t>
-      </w:r>
-      <w:r>
-        <w:rPr>
-          <w:rFonts w:ascii="Courier New" w:hAnsi="Courier New" w:cs="Courier New"/>
-          <w:noProof/>
-          <w:sz w:val="20"/>
-          <w:szCs w:val="20"/>
-          <w:lang w:val="en-US" w:eastAsia="en-US"/>
-        </w:rPr>
-        <w:t xml:space="preserve"> </w:t>
-      </w:r>
-      <w:r>
-        <w:rPr>
-          <w:rFonts w:ascii="Courier New" w:hAnsi="Courier New" w:cs="Courier New"/>
-          <w:b/>
-          <w:noProof/>
-          <w:sz w:val="20"/>
-          <w:szCs w:val="20"/>
-          <w:lang w:val="en-US" w:eastAsia="en-US"/>
-        </w:rPr>
-        <w:t>delete_clause</w:t>
-      </w:r>
-      <w:r>
-        <w:rPr>
-          <w:rFonts w:ascii="Courier New" w:hAnsi="Courier New" w:cs="Courier New"/>
-          <w:noProof/>
-          <w:sz w:val="20"/>
-          <w:szCs w:val="20"/>
-          <w:lang w:val="en-US" w:eastAsia="en-US"/>
-        </w:rPr>
-        <w:t xml:space="preserve"> [where_clause]</w:t>
-      </w:r>
-    </w:p>
-    <w:p>
-      <w:pPr>
-        <w:tabs>
-          <w:tab w:val="left" w:pos="916"/>
-          <w:tab w:val="left" w:pos="1832"/>
-          <w:tab w:val="left" w:pos="2748"/>
-          <w:tab w:val="left" w:pos="3664"/>
-          <w:tab w:val="left" w:pos="4580"/>
-          <w:tab w:val="left" w:pos="5496"/>
-          <w:tab w:val="left" w:pos="6412"/>
-          <w:tab w:val="left" w:pos="7328"/>
-          <w:tab w:val="left" w:pos="8244"/>
-          <w:tab w:val="left" w:pos="9160"/>
-          <w:tab w:val="left" w:pos="10076"/>
-          <w:tab w:val="left" w:pos="10992"/>
-          <w:tab w:val="left" w:pos="11908"/>
-          <w:tab w:val="left" w:pos="12824"/>
-          <w:tab w:val="left" w:pos="13740"/>
-          <w:tab w:val="left" w:pos="14656"/>
-        </w:tabs>
-        <w:ind w:firstLine="0"/>
-        <w:rPr>
-          <w:rFonts w:ascii="Courier New" w:hAnsi="Courier New" w:cs="Courier New"/>
-          <w:noProof/>
-          <w:sz w:val="20"/>
-          <w:szCs w:val="20"/>
-          <w:lang w:val="en-US" w:eastAsia="en-US"/>
-        </w:rPr>
-      </w:pPr>
-    </w:p>
-    <w:p>
-      <w:pPr>
-        <w:tabs>
-          <w:tab w:val="left" w:pos="916"/>
-          <w:tab w:val="left" w:pos="1832"/>
-          <w:tab w:val="left" w:pos="2748"/>
-          <w:tab w:val="left" w:pos="3664"/>
-          <w:tab w:val="left" w:pos="4580"/>
-          <w:tab w:val="left" w:pos="5496"/>
-          <w:tab w:val="left" w:pos="6412"/>
-          <w:tab w:val="left" w:pos="7328"/>
-          <w:tab w:val="left" w:pos="8244"/>
-          <w:tab w:val="left" w:pos="9160"/>
-          <w:tab w:val="left" w:pos="10076"/>
-          <w:tab w:val="left" w:pos="10992"/>
-          <w:tab w:val="left" w:pos="11908"/>
-          <w:tab w:val="left" w:pos="12824"/>
-          <w:tab w:val="left" w:pos="13740"/>
-          <w:tab w:val="left" w:pos="14656"/>
-        </w:tabs>
-        <w:ind w:firstLine="0"/>
-        <w:rPr>
-          <w:rFonts w:ascii="Courier New" w:hAnsi="Courier New" w:cs="Courier New"/>
-          <w:noProof/>
-          <w:sz w:val="20"/>
-          <w:szCs w:val="20"/>
-          <w:lang w:val="en-US" w:eastAsia="en-US"/>
-        </w:rPr>
-      </w:pPr>
-      <w:r>
-        <w:rPr>
-          <w:rFonts w:ascii="Courier New" w:hAnsi="Courier New" w:cs="Courier New"/>
-          <w:b/>
-          <w:noProof/>
-          <w:sz w:val="20"/>
-          <w:szCs w:val="20"/>
-          <w:lang w:val="en-US" w:eastAsia="en-US"/>
-        </w:rPr>
-        <w:t>delete_clause</w:t>
-      </w:r>
-      <w:r>
-        <w:rPr>
-          <w:rFonts w:ascii="Courier New" w:hAnsi="Courier New" w:cs="Courier New"/>
-          <w:noProof/>
-          <w:sz w:val="20"/>
-          <w:szCs w:val="20"/>
-          <w:lang w:val="en-US" w:eastAsia="en-US"/>
-        </w:rPr>
-        <w:t xml:space="preserve"> ::=</w:t>
-      </w:r>
-      <w:r>
-        <w:rPr>
-          <w:rFonts w:ascii="Courier New" w:hAnsi="Courier New" w:cs="Courier New"/>
-          <w:noProof/>
-          <w:sz w:val="20"/>
-          <w:szCs w:val="20"/>
-          <w:lang w:val="en-US" w:eastAsia="en-US"/>
-        </w:rPr>
-        <w:t xml:space="preserve"> </w:t>
-      </w:r>
-      <w:r>
-        <w:rPr>
-          <w:rFonts w:ascii="Courier New" w:hAnsi="Courier New" w:cs="Courier New"/>
-          <w:noProof/>
-          <w:sz w:val="20"/>
-          <w:szCs w:val="20"/>
-          <w:lang w:val="en-US" w:eastAsia="en-US"/>
-        </w:rPr>
-        <w:t>DELETE FROM entity_name [[AS] identification_variable]</w:t>
-      </w:r>
-    </w:p>
-    <w:p>
-      <w:pPr>
-        <w:pStyle w:val="Heading1"/>
-        <w:numPr>
-          <w:ilvl w:val="2"/>
-          <w:numId w:val="12"/>
-        </w:numPr>
-        <w:jc w:val="center"/>
-        <w:rPr>
-          <w:noProof/>
-          <w:sz w:val="24"/>
-          <w:szCs w:val="36"/>
-          <w:lang w:val="en-US"/>
-        </w:rPr>
-      </w:pPr>
-      <w:r>
-        <w:rPr>
-          <w:noProof/>
-          <w:sz w:val="24"/>
-          <w:szCs w:val="36"/>
-          <w:lang w:val="en-US"/>
-        </w:rPr>
-        <w:t>The BNF for an HQL INSERT statement is:</w:t>
-      </w:r>
-    </w:p>
-    <w:p>
-      <w:pPr>
-        <w:tabs>
-          <w:tab w:val="left" w:pos="916"/>
-          <w:tab w:val="left" w:pos="1832"/>
-          <w:tab w:val="left" w:pos="2748"/>
-          <w:tab w:val="left" w:pos="3664"/>
-          <w:tab w:val="left" w:pos="4580"/>
-          <w:tab w:val="left" w:pos="5496"/>
-          <w:tab w:val="left" w:pos="6412"/>
-          <w:tab w:val="left" w:pos="7328"/>
-          <w:tab w:val="left" w:pos="8244"/>
-          <w:tab w:val="left" w:pos="9160"/>
-          <w:tab w:val="left" w:pos="10076"/>
-          <w:tab w:val="left" w:pos="10992"/>
-          <w:tab w:val="left" w:pos="11908"/>
-          <w:tab w:val="left" w:pos="12824"/>
-          <w:tab w:val="left" w:pos="13740"/>
-          <w:tab w:val="left" w:pos="14656"/>
-        </w:tabs>
-        <w:ind w:firstLine="0"/>
-        <w:rPr>
-          <w:rFonts w:ascii="Courier New" w:hAnsi="Courier New" w:cs="Courier New"/>
-          <w:noProof/>
-          <w:sz w:val="20"/>
-          <w:szCs w:val="20"/>
-          <w:lang w:val="en-US" w:eastAsia="en-US"/>
-        </w:rPr>
-      </w:pPr>
-      <w:r>
-        <w:rPr>
-          <w:rFonts w:ascii="Courier New" w:hAnsi="Courier New" w:cs="Courier New"/>
-          <w:b/>
-          <w:noProof/>
-          <w:sz w:val="20"/>
-          <w:szCs w:val="20"/>
-          <w:lang w:val="en-US" w:eastAsia="en-US"/>
-        </w:rPr>
-        <w:t>insert_statement</w:t>
-      </w:r>
-      <w:r>
-        <w:rPr>
-          <w:rFonts w:ascii="Courier New" w:hAnsi="Courier New" w:cs="Courier New"/>
-          <w:noProof/>
-          <w:sz w:val="20"/>
-          <w:szCs w:val="20"/>
-          <w:lang w:val="en-US" w:eastAsia="en-US"/>
-        </w:rPr>
-        <w:t xml:space="preserve"> ::=</w:t>
-      </w:r>
-      <w:r>
-        <w:rPr>
-          <w:rFonts w:ascii="Courier New" w:hAnsi="Courier New" w:cs="Courier New"/>
-          <w:noProof/>
-          <w:sz w:val="20"/>
-          <w:szCs w:val="20"/>
-          <w:lang w:val="en-US" w:eastAsia="en-US"/>
-        </w:rPr>
-        <w:t xml:space="preserve"> </w:t>
-      </w:r>
-      <w:r>
-        <w:rPr>
-          <w:rFonts w:ascii="Courier New" w:hAnsi="Courier New" w:cs="Courier New"/>
-          <w:b/>
-          <w:noProof/>
-          <w:sz w:val="20"/>
-          <w:szCs w:val="20"/>
-          <w:lang w:val="en-US" w:eastAsia="en-US"/>
-        </w:rPr>
-        <w:t>insert_clause</w:t>
-      </w:r>
-      <w:r>
-        <w:rPr>
-          <w:rFonts w:ascii="Courier New" w:hAnsi="Courier New" w:cs="Courier New"/>
-          <w:noProof/>
-          <w:sz w:val="20"/>
-          <w:szCs w:val="20"/>
-          <w:lang w:val="en-US" w:eastAsia="en-US"/>
-        </w:rPr>
-        <w:t xml:space="preserve"> select_statement</w:t>
-      </w:r>
-    </w:p>
-    <w:p>
-      <w:pPr>
-        <w:tabs>
-          <w:tab w:val="left" w:pos="916"/>
-          <w:tab w:val="left" w:pos="1832"/>
-          <w:tab w:val="left" w:pos="2748"/>
-          <w:tab w:val="left" w:pos="3664"/>
-          <w:tab w:val="left" w:pos="4580"/>
-          <w:tab w:val="left" w:pos="5496"/>
-          <w:tab w:val="left" w:pos="6412"/>
-          <w:tab w:val="left" w:pos="7328"/>
-          <w:tab w:val="left" w:pos="8244"/>
-          <w:tab w:val="left" w:pos="9160"/>
-          <w:tab w:val="left" w:pos="10076"/>
-          <w:tab w:val="left" w:pos="10992"/>
-          <w:tab w:val="left" w:pos="11908"/>
-          <w:tab w:val="left" w:pos="12824"/>
-          <w:tab w:val="left" w:pos="13740"/>
-          <w:tab w:val="left" w:pos="14656"/>
-        </w:tabs>
-        <w:ind w:firstLine="0"/>
-        <w:rPr>
-          <w:rFonts w:ascii="Courier New" w:hAnsi="Courier New" w:cs="Courier New"/>
-          <w:noProof/>
-          <w:sz w:val="20"/>
-          <w:szCs w:val="20"/>
-          <w:lang w:val="en-US" w:eastAsia="en-US"/>
-        </w:rPr>
-      </w:pPr>
-    </w:p>
-    <w:p>
-      <w:pPr>
-        <w:tabs>
-          <w:tab w:val="left" w:pos="916"/>
-          <w:tab w:val="left" w:pos="1832"/>
-          <w:tab w:val="left" w:pos="2748"/>
-          <w:tab w:val="left" w:pos="3664"/>
-          <w:tab w:val="left" w:pos="4580"/>
-          <w:tab w:val="left" w:pos="5496"/>
-          <w:tab w:val="left" w:pos="6412"/>
-          <w:tab w:val="left" w:pos="7328"/>
-          <w:tab w:val="left" w:pos="8244"/>
-          <w:tab w:val="left" w:pos="9160"/>
-          <w:tab w:val="left" w:pos="10076"/>
-          <w:tab w:val="left" w:pos="10992"/>
-          <w:tab w:val="left" w:pos="11908"/>
-          <w:tab w:val="left" w:pos="12824"/>
-          <w:tab w:val="left" w:pos="13740"/>
-          <w:tab w:val="left" w:pos="14656"/>
-        </w:tabs>
-        <w:ind w:firstLine="0"/>
-        <w:rPr>
-          <w:rFonts w:ascii="Courier New" w:hAnsi="Courier New" w:cs="Courier New"/>
-          <w:noProof/>
-          <w:sz w:val="20"/>
-          <w:szCs w:val="20"/>
-          <w:lang w:val="en-US" w:eastAsia="en-US"/>
-        </w:rPr>
-      </w:pPr>
-      <w:r>
-        <w:rPr>
-          <w:rFonts w:ascii="Courier New" w:hAnsi="Courier New" w:cs="Courier New"/>
-          <w:b/>
-          <w:noProof/>
-          <w:sz w:val="20"/>
-          <w:szCs w:val="20"/>
-          <w:lang w:val="en-US" w:eastAsia="en-US"/>
-        </w:rPr>
-        <w:t>insert_clause</w:t>
-      </w:r>
-      <w:r>
-        <w:rPr>
-          <w:rFonts w:ascii="Courier New" w:hAnsi="Courier New" w:cs="Courier New"/>
-          <w:noProof/>
-          <w:sz w:val="20"/>
-          <w:szCs w:val="20"/>
-          <w:lang w:val="en-US" w:eastAsia="en-US"/>
-        </w:rPr>
-        <w:t xml:space="preserve"> ::=</w:t>
-      </w:r>
-      <w:r>
-        <w:rPr>
-          <w:rFonts w:ascii="Courier New" w:hAnsi="Courier New" w:cs="Courier New"/>
-          <w:noProof/>
-          <w:sz w:val="20"/>
-          <w:szCs w:val="20"/>
-          <w:lang w:val="en-US" w:eastAsia="en-US"/>
-        </w:rPr>
-        <w:t xml:space="preserve"> </w:t>
-      </w:r>
-      <w:r>
-        <w:rPr>
-          <w:rFonts w:ascii="Courier New" w:hAnsi="Courier New" w:cs="Courier New"/>
-          <w:noProof/>
-          <w:sz w:val="20"/>
-          <w:szCs w:val="20"/>
-          <w:lang w:val="en-US" w:eastAsia="en-US"/>
-        </w:rPr>
-        <w:t>INSERT INTO entity_name (</w:t>
-      </w:r>
-      <w:r>
-        <w:rPr>
-          <w:rFonts w:ascii="Courier New" w:hAnsi="Courier New" w:cs="Courier New"/>
-          <w:b/>
-          <w:noProof/>
-          <w:sz w:val="20"/>
-          <w:szCs w:val="20"/>
-          <w:lang w:val="en-US" w:eastAsia="en-US"/>
-        </w:rPr>
-        <w:t>attribute_list</w:t>
-      </w:r>
-      <w:r>
-        <w:rPr>
-          <w:rFonts w:ascii="Courier New" w:hAnsi="Courier New" w:cs="Courier New"/>
-          <w:noProof/>
-          <w:sz w:val="20"/>
-          <w:szCs w:val="20"/>
-          <w:lang w:val="en-US" w:eastAsia="en-US"/>
-        </w:rPr>
-        <w:t>)</w:t>
-      </w:r>
-    </w:p>
-    <w:p>
-      <w:pPr>
-        <w:tabs>
-          <w:tab w:val="left" w:pos="916"/>
-          <w:tab w:val="left" w:pos="1832"/>
-          <w:tab w:val="left" w:pos="2748"/>
-          <w:tab w:val="left" w:pos="3664"/>
-          <w:tab w:val="left" w:pos="4580"/>
-          <w:tab w:val="left" w:pos="5496"/>
-          <w:tab w:val="left" w:pos="6412"/>
-          <w:tab w:val="left" w:pos="7328"/>
-          <w:tab w:val="left" w:pos="8244"/>
-          <w:tab w:val="left" w:pos="9160"/>
-          <w:tab w:val="left" w:pos="10076"/>
-          <w:tab w:val="left" w:pos="10992"/>
-          <w:tab w:val="left" w:pos="11908"/>
-          <w:tab w:val="left" w:pos="12824"/>
-          <w:tab w:val="left" w:pos="13740"/>
-          <w:tab w:val="left" w:pos="14656"/>
-        </w:tabs>
-        <w:ind w:firstLine="0"/>
-        <w:rPr>
-          <w:rFonts w:ascii="Courier New" w:hAnsi="Courier New" w:cs="Courier New"/>
-          <w:b/>
-          <w:noProof/>
-          <w:sz w:val="20"/>
-          <w:szCs w:val="20"/>
-          <w:lang w:val="en-US" w:eastAsia="en-US"/>
-        </w:rPr>
-      </w:pPr>
-    </w:p>
-    <w:p>
-      <w:pPr>
-        <w:tabs>
-          <w:tab w:val="left" w:pos="916"/>
-          <w:tab w:val="left" w:pos="1832"/>
-          <w:tab w:val="left" w:pos="2748"/>
-          <w:tab w:val="left" w:pos="3664"/>
-          <w:tab w:val="left" w:pos="4580"/>
-          <w:tab w:val="left" w:pos="5496"/>
-          <w:tab w:val="left" w:pos="6412"/>
-          <w:tab w:val="left" w:pos="7328"/>
-          <w:tab w:val="left" w:pos="8244"/>
-          <w:tab w:val="left" w:pos="9160"/>
-          <w:tab w:val="left" w:pos="10076"/>
-          <w:tab w:val="left" w:pos="10992"/>
-          <w:tab w:val="left" w:pos="11908"/>
-          <w:tab w:val="left" w:pos="12824"/>
-          <w:tab w:val="left" w:pos="13740"/>
-          <w:tab w:val="left" w:pos="14656"/>
-        </w:tabs>
-        <w:ind w:firstLine="0"/>
-        <w:rPr>
-          <w:rFonts w:ascii="Courier New" w:hAnsi="Courier New" w:cs="Courier New"/>
-          <w:noProof/>
-          <w:sz w:val="20"/>
-          <w:szCs w:val="20"/>
-          <w:lang w:val="en-US" w:eastAsia="en-US"/>
-        </w:rPr>
-      </w:pPr>
-      <w:r>
-        <w:rPr>
-          <w:rFonts w:ascii="Courier New" w:hAnsi="Courier New" w:cs="Courier New"/>
-          <w:b/>
-          <w:noProof/>
-          <w:sz w:val="20"/>
-          <w:szCs w:val="20"/>
-          <w:lang w:val="en-US" w:eastAsia="en-US"/>
-        </w:rPr>
-        <w:t>attribute_list</w:t>
-      </w:r>
-      <w:r>
-        <w:rPr>
-          <w:rFonts w:ascii="Courier New" w:hAnsi="Courier New" w:cs="Courier New"/>
-          <w:noProof/>
-          <w:sz w:val="20"/>
-          <w:szCs w:val="20"/>
-          <w:lang w:val="en-US" w:eastAsia="en-US"/>
-        </w:rPr>
-        <w:t xml:space="preserve"> ::=</w:t>
-      </w:r>
-      <w:r>
-        <w:rPr>
-          <w:rFonts w:ascii="Courier New" w:hAnsi="Courier New" w:cs="Courier New"/>
-          <w:noProof/>
-          <w:sz w:val="20"/>
-          <w:szCs w:val="20"/>
-          <w:lang w:val="en-US" w:eastAsia="en-US"/>
-        </w:rPr>
-        <w:t xml:space="preserve"> </w:t>
-      </w:r>
-      <w:r>
-        <w:rPr>
-          <w:rFonts w:ascii="Courier New" w:hAnsi="Courier New" w:cs="Courier New"/>
-          <w:noProof/>
-          <w:sz w:val="20"/>
-          <w:szCs w:val="20"/>
-          <w:lang w:val="en-US" w:eastAsia="en-US"/>
-        </w:rPr>
         <w:t>state_field[, state_field ]*</w:t>
       </w:r>
+    </w:p>
+    <w:p>
+      <w:pPr>
+        <w:rPr>
+          <w:noProof/>
+          <w:lang w:val="en-US"/>
+        </w:rPr>
+      </w:pPr>
     </w:p>
     <w:p>
       <w:pPr>

</xml_diff>